<commit_message>
Inserção da introdução e objetivos.
</commit_message>
<xml_diff>
--- a/documentacao/G5_Documentacao1sem2014.docx
+++ b/documentacao/G5_Documentacao1sem2014.docx
@@ -400,16 +400,7 @@
           <w:sz w:val="28"/>
           <w:szCs w:val="28"/>
         </w:rPr>
-        <w:t>TÍTULO DO TRABALHO: SUBTÍTUL</w:t>
-      </w:r>
-      <w:bookmarkStart w:id="0" w:name="_GoBack"/>
-      <w:bookmarkEnd w:id="0"/>
-      <w:r>
-        <w:rPr>
-          <w:sz w:val="28"/>
-          <w:szCs w:val="28"/>
-        </w:rPr>
-        <w:t>O SE HOUVER</w:t>
+        <w:t>TÍTULO DO TRABALHO: SUBTÍTULO SE HOUVER</w:t>
       </w:r>
       <w:r>
         <w:rPr>
@@ -857,7 +848,7 @@
           <w:bCs/>
         </w:rPr>
       </w:pPr>
-      <w:bookmarkStart w:id="1" w:name="_Toc6507422"/>
+      <w:bookmarkStart w:id="0" w:name="_Toc6507422"/>
       <w:r>
         <w:rPr>
           <w:bCs/>
@@ -865,7 +856,7 @@
         <w:lastRenderedPageBreak/>
         <w:t>“Este espaço serve para você citar um pensamento de algum autor</w:t>
       </w:r>
-      <w:bookmarkEnd w:id="1"/>
+      <w:bookmarkEnd w:id="0"/>
       <w:r>
         <w:rPr>
           <w:bCs/>
@@ -883,14 +874,14 @@
           <w:bCs/>
         </w:rPr>
       </w:pPr>
-      <w:bookmarkStart w:id="2" w:name="_Toc6507423"/>
+      <w:bookmarkStart w:id="1" w:name="_Toc6507423"/>
       <w:r>
         <w:rPr>
           <w:bCs/>
         </w:rPr>
         <w:t>Autor</w:t>
       </w:r>
-      <w:bookmarkEnd w:id="2"/>
+      <w:bookmarkEnd w:id="1"/>
     </w:p>
     <w:p>
       <w:pPr>
@@ -1950,8 +1941,8 @@
         </w:rPr>
         <w:fldChar w:fldCharType="end"/>
       </w:r>
-      <w:bookmarkStart w:id="3" w:name="_Toc6508669"/>
-      <w:bookmarkStart w:id="4" w:name="_Toc38805114"/>
+      <w:bookmarkStart w:id="2" w:name="_Toc6508669"/>
+      <w:bookmarkStart w:id="3" w:name="_Toc38805114"/>
     </w:p>
     <w:p>
       <w:pPr>
@@ -2011,8 +2002,8 @@
         <w:lastRenderedPageBreak/>
         <w:t>LISTA DE TABELAS</w:t>
       </w:r>
+      <w:bookmarkEnd w:id="2"/>
       <w:bookmarkEnd w:id="3"/>
-      <w:bookmarkEnd w:id="4"/>
     </w:p>
     <w:p>
       <w:pPr>
@@ -2255,7 +2246,7 @@
         </w:rPr>
         <w:fldChar w:fldCharType="end"/>
       </w:r>
-      <w:bookmarkStart w:id="5" w:name="_Toc38805115"/>
+      <w:bookmarkStart w:id="4" w:name="_Toc38805115"/>
       <w:r>
         <w:rPr>
           <w:b/>
@@ -2281,7 +2272,7 @@
         <w:lastRenderedPageBreak/>
         <w:t xml:space="preserve">LISTA DE </w:t>
       </w:r>
-      <w:bookmarkEnd w:id="5"/>
+      <w:bookmarkEnd w:id="4"/>
       <w:r>
         <w:rPr>
           <w:b/>
@@ -6159,23 +6150,23 @@
       <w:pPr>
         <w:pStyle w:val="Ttulo1"/>
       </w:pPr>
-      <w:bookmarkStart w:id="6" w:name="_Toc16689521"/>
-      <w:bookmarkStart w:id="7" w:name="_Toc193166270"/>
-      <w:bookmarkStart w:id="8" w:name="_Toc269327100"/>
-      <w:bookmarkStart w:id="9" w:name="_Toc269327223"/>
-      <w:bookmarkStart w:id="10" w:name="_Toc378408135"/>
+      <w:bookmarkStart w:id="5" w:name="_Toc16689521"/>
+      <w:bookmarkStart w:id="6" w:name="_Toc193166270"/>
+      <w:bookmarkStart w:id="7" w:name="_Toc269327100"/>
+      <w:bookmarkStart w:id="8" w:name="_Toc269327223"/>
+      <w:bookmarkStart w:id="9" w:name="_Toc378408135"/>
       <w:r>
         <w:lastRenderedPageBreak/>
         <w:t>I</w:t>
       </w:r>
+      <w:bookmarkEnd w:id="5"/>
       <w:bookmarkEnd w:id="6"/>
       <w:bookmarkEnd w:id="7"/>
       <w:bookmarkEnd w:id="8"/>
+      <w:r>
+        <w:t>ntrodução</w:t>
+      </w:r>
       <w:bookmarkEnd w:id="9"/>
-      <w:r>
-        <w:t>ntrodução</w:t>
-      </w:r>
-      <w:bookmarkEnd w:id="10"/>
     </w:p>
     <w:p>
       <w:pPr>
@@ -6189,49 +6180,189 @@
       <w:pPr>
         <w:pStyle w:val="Ttulo2"/>
       </w:pPr>
-      <w:bookmarkStart w:id="11" w:name="_Toc269829179"/>
-      <w:bookmarkStart w:id="12" w:name="_Toc378408136"/>
+      <w:bookmarkStart w:id="10" w:name="_Toc269829179"/>
+      <w:bookmarkStart w:id="11" w:name="_Toc378408136"/>
       <w:r>
         <w:t>Contexto e Problematização</w:t>
       </w:r>
+      <w:bookmarkEnd w:id="10"/>
       <w:bookmarkEnd w:id="11"/>
-      <w:bookmarkEnd w:id="12"/>
-    </w:p>
-    <w:p>
-      <w:pPr>
-        <w:rPr>
-          <w:color w:val="0000FF"/>
-        </w:rPr>
-      </w:pPr>
-      <w:r>
-        <w:rPr>
-          <w:color w:val="0000FF"/>
-        </w:rPr>
-        <w:t xml:space="preserve">Contextualize o problema. </w:t>
-      </w:r>
-      <w:r>
-        <w:rPr>
-          <w:color w:val="0000FF"/>
-        </w:rPr>
-        <w:t xml:space="preserve">Apresente uma descrição detalhada do problema identificado, os usuários e as interfaces </w:t>
-      </w:r>
-      <w:r>
-        <w:rPr>
-          <w:color w:val="0000FF"/>
-        </w:rPr>
-        <w:t xml:space="preserve">mínimas. Descreve qual é o problema </w:t>
-      </w:r>
-      <w:r>
-        <w:rPr>
-          <w:color w:val="0000FF"/>
-        </w:rPr>
-        <w:t>encontrado</w:t>
-      </w:r>
-      <w:r>
-        <w:rPr>
-          <w:color w:val="0000FF"/>
-        </w:rPr>
-        <w:t>.</w:t>
+    </w:p>
+    <w:p>
+      <w:pPr>
+        <w:spacing w:line="240" w:lineRule="auto"/>
+        <w:ind w:firstLine="720"/>
+      </w:pPr>
+      <w:r>
+        <w:rPr>
+          <w:color w:val="0000FF"/>
+        </w:rPr>
+        <w:t xml:space="preserve">As escolas de ensino fundamental (anos iniciais) do Estado de São Paulo, tanto a rede particular como a pública, não tem um sistema de cadastro de alunos vinculados ao acompanhamento pedagógico e </w:t>
+      </w:r>
+      <w:commentRangeStart w:id="12"/>
+      <w:r>
+        <w:rPr>
+          <w:color w:val="0000FF"/>
+        </w:rPr>
+        <w:t>curricular</w:t>
+      </w:r>
+      <w:commentRangeEnd w:id="12"/>
+      <w:r>
+        <w:rPr>
+          <w:rStyle w:val="Refdecomentrio"/>
+        </w:rPr>
+        <w:commentReference w:id="12"/>
+      </w:r>
+      <w:r>
+        <w:rPr>
+          <w:color w:val="0000FF"/>
+        </w:rPr>
+        <w:t xml:space="preserve">. </w:t>
+      </w:r>
+    </w:p>
+    <w:p>
+      <w:pPr>
+        <w:spacing w:line="240" w:lineRule="auto"/>
+        <w:ind w:firstLine="720"/>
+      </w:pPr>
+      <w:commentRangeStart w:id="13"/>
+      <w:r>
+        <w:rPr>
+          <w:color w:val="0000FF"/>
+        </w:rPr>
+        <w:t>Com</w:t>
+      </w:r>
+      <w:commentRangeEnd w:id="13"/>
+      <w:r>
+        <w:rPr>
+          <w:rStyle w:val="Refdecomentrio"/>
+        </w:rPr>
+        <w:commentReference w:id="13"/>
+      </w:r>
+      <w:r>
+        <w:rPr>
+          <w:color w:val="0000FF"/>
+        </w:rPr>
+        <w:t xml:space="preserve"> a deficiência nos sistemas atuais ao qual não permite aos pais de alunos terem acesso a um relatório acadêmico de seus filhos, periodicamente através da internet.</w:t>
+      </w:r>
+    </w:p>
+    <w:p>
+      <w:pPr>
+        <w:spacing w:line="240" w:lineRule="auto"/>
+        <w:ind w:firstLine="720"/>
+        <w:rPr>
+          <w:color w:val="0000FF"/>
+        </w:rPr>
+      </w:pPr>
+      <w:r>
+        <w:rPr>
+          <w:color w:val="0000FF"/>
+        </w:rPr>
+        <w:t xml:space="preserve">Atualmente </w:t>
+      </w:r>
+      <w:r>
+        <w:rPr>
+          <w:color w:val="0000FF"/>
+        </w:rPr>
+        <w:t xml:space="preserve">as avaliações, </w:t>
+      </w:r>
+      <w:r>
+        <w:rPr>
+          <w:color w:val="0000FF"/>
+        </w:rPr>
+        <w:t xml:space="preserve">portfólios </w:t>
+      </w:r>
+      <w:r>
+        <w:rPr>
+          <w:color w:val="0000FF"/>
+        </w:rPr>
+        <w:t xml:space="preserve">de aprendizagem e os trabalhos </w:t>
+      </w:r>
+      <w:r>
+        <w:rPr>
+          <w:color w:val="0000FF"/>
+        </w:rPr>
+        <w:t xml:space="preserve">que os professores produzem </w:t>
+      </w:r>
+      <w:r>
+        <w:rPr>
+          <w:color w:val="0000FF"/>
+        </w:rPr>
+        <w:t>com</w:t>
+      </w:r>
+      <w:r>
+        <w:rPr>
+          <w:color w:val="0000FF"/>
+        </w:rPr>
+        <w:t xml:space="preserve"> seus alunos, na faixa etária de </w:t>
+      </w:r>
+      <w:r>
+        <w:rPr>
+          <w:color w:val="0000FF"/>
+        </w:rPr>
+        <w:t xml:space="preserve">primeiro ao </w:t>
+      </w:r>
+      <w:r>
+        <w:rPr>
+          <w:color w:val="0000FF"/>
+        </w:rPr>
+        <w:t>quinto ano do ensino fundamental</w:t>
+      </w:r>
+      <w:r>
+        <w:rPr>
+          <w:color w:val="0000FF"/>
+        </w:rPr>
+        <w:t xml:space="preserve">, são manuscritos e ficam </w:t>
+      </w:r>
+      <w:r>
+        <w:rPr>
+          <w:color w:val="0000FF"/>
+        </w:rPr>
+        <w:t xml:space="preserve">arquivados nas unidades escolares, dificultando o acesso. </w:t>
+      </w:r>
+    </w:p>
+    <w:p>
+      <w:pPr>
+        <w:spacing w:line="240" w:lineRule="auto"/>
+        <w:ind w:firstLine="720"/>
+      </w:pPr>
+      <w:r>
+        <w:rPr>
+          <w:color w:val="0000FF"/>
+        </w:rPr>
+        <w:t xml:space="preserve">Os trabalhos escolares, notas e as frequências dos alunos serão digitalizados, e disponibilizados via web trazendo </w:t>
+      </w:r>
+      <w:r>
+        <w:rPr>
+          <w:color w:val="0000FF"/>
+        </w:rPr>
+        <w:t>custo beneficio</w:t>
+      </w:r>
+      <w:r>
+        <w:rPr>
+          <w:color w:val="0000FF"/>
+        </w:rPr>
+        <w:t>, sustentabilidade</w:t>
+      </w:r>
+      <w:proofErr w:type="gramStart"/>
+      <w:r>
+        <w:rPr>
+          <w:color w:val="0000FF"/>
+        </w:rPr>
+        <w:t xml:space="preserve"> pois</w:t>
+      </w:r>
+      <w:proofErr w:type="gramEnd"/>
+      <w:r>
+        <w:rPr>
+          <w:color w:val="0000FF"/>
+        </w:rPr>
+        <w:t xml:space="preserve"> </w:t>
+      </w:r>
+      <w:r>
+        <w:rPr>
+          <w:color w:val="0000FF"/>
+        </w:rPr>
+        <w:t>são mais econômicos e não ocupam grandes espaços físicos.</w:t>
       </w:r>
     </w:p>
     <w:p>
@@ -6252,13 +6383,13 @@
       <w:pPr>
         <w:pStyle w:val="Ttulo2"/>
       </w:pPr>
-      <w:bookmarkStart w:id="13" w:name="_Toc269829180"/>
-      <w:bookmarkStart w:id="14" w:name="_Toc378408137"/>
+      <w:bookmarkStart w:id="14" w:name="_Toc269829180"/>
+      <w:bookmarkStart w:id="15" w:name="_Toc378408137"/>
       <w:r>
         <w:t>Objetivos</w:t>
       </w:r>
-      <w:bookmarkEnd w:id="13"/>
       <w:bookmarkEnd w:id="14"/>
+      <w:bookmarkEnd w:id="15"/>
     </w:p>
     <w:p>
       <w:pPr>
@@ -6314,11 +6445,63 @@
       <w:pPr>
         <w:pStyle w:val="Ttulo3"/>
       </w:pPr>
-      <w:bookmarkStart w:id="15" w:name="_Toc378408138"/>
+      <w:bookmarkStart w:id="16" w:name="_Toc378408138"/>
       <w:r>
         <w:t>Objetivo Geral</w:t>
       </w:r>
-      <w:bookmarkEnd w:id="15"/>
+      <w:bookmarkEnd w:id="16"/>
+    </w:p>
+    <w:p>
+      <w:pPr>
+        <w:spacing w:line="240" w:lineRule="auto"/>
+        <w:ind w:firstLine="720"/>
+      </w:pPr>
+      <w:r>
+        <w:rPr>
+          <w:color w:val="0000FF"/>
+        </w:rPr>
+        <w:t xml:space="preserve">Este trabalho tem por objetivo geral o estudo e </w:t>
+      </w:r>
+      <w:proofErr w:type="gramStart"/>
+      <w:r>
+        <w:rPr>
+          <w:color w:val="0000FF"/>
+        </w:rPr>
+        <w:t>implementação</w:t>
+      </w:r>
+      <w:proofErr w:type="gramEnd"/>
+      <w:r>
+        <w:rPr>
+          <w:color w:val="0000FF"/>
+        </w:rPr>
+        <w:t xml:space="preserve"> do sistema de gerenciamento de portfólios escolares de alunos do ensino fundamental (anos iniciais - 1º ao 5º ano).</w:t>
+      </w:r>
+    </w:p>
+    <w:p>
+      <w:pPr>
+        <w:spacing w:line="240" w:lineRule="auto"/>
+        <w:ind w:firstLine="720"/>
+      </w:pPr>
+      <w:r>
+        <w:rPr>
+          <w:color w:val="0000FF"/>
+        </w:rPr>
+        <w:t xml:space="preserve">O sistema com acesso na internet permitirá aos pais de alunos acessarem o portfólio de seus filhos e o acompanhamento do trabalho do professor, visualizando os campos de relatório de aprendizagem e os trabalhos de seus filhos produzidos periodicamente em sala de aula. Os professores poderão consultar desenvolvimento de aprendizagem de alunos de anos anteriores e seus respectivos alunos, bem como produzir informações sobre seus atuais alunos e classes, em </w:t>
+      </w:r>
+      <w:proofErr w:type="gramStart"/>
+      <w:r>
+        <w:rPr>
+          <w:color w:val="0000FF"/>
+        </w:rPr>
+        <w:t>um ambiente web</w:t>
+      </w:r>
+      <w:proofErr w:type="gramEnd"/>
+      <w:r>
+        <w:rPr>
+          <w:color w:val="0000FF"/>
+        </w:rPr>
+        <w:t>, gerando dados e informações digitais para a unidade de ensino alimentar um banco de dados, para gerar relatórios e históricos.</w:t>
+      </w:r>
     </w:p>
     <w:p>
       <w:pPr>
@@ -6328,12 +6511,6 @@
           <w:color w:val="0000FF"/>
         </w:rPr>
       </w:pPr>
-      <w:r>
-        <w:rPr>
-          <w:color w:val="0000FF"/>
-        </w:rPr>
-        <w:t>Para os objetivos gerais devem-se usar verbos abrangentes como: analisar, investigar, estudar. E, deve-se ter cuidado ao usar verbos como: demonstrar, provar, comprovar, pois são ações muito fortes e que só devem ser indicadas se houver certeza de conseguir alcançar tais ações.</w:t>
-      </w:r>
     </w:p>
     <w:p>
       <w:pPr>
@@ -6343,11 +6520,234 @@
           <w:color w:val="0000FF"/>
         </w:rPr>
       </w:pPr>
-      <w:r>
-        <w:rPr>
-          <w:color w:val="0000FF"/>
-        </w:rPr>
-        <w:t>Exemplo1 :</w:t>
+    </w:p>
+    <w:p>
+      <w:pPr>
+        <w:spacing w:line="276" w:lineRule="auto"/>
+      </w:pPr>
+    </w:p>
+    <w:p>
+      <w:pPr>
+        <w:pStyle w:val="Ttulo3"/>
+      </w:pPr>
+      <w:bookmarkStart w:id="17" w:name="_Toc378408139"/>
+      <w:r>
+        <w:t>Objetivos Específicos</w:t>
+      </w:r>
+      <w:bookmarkEnd w:id="17"/>
+    </w:p>
+    <w:p>
+      <w:pPr>
+        <w:spacing w:line="240" w:lineRule="auto"/>
+      </w:pPr>
+      <w:r>
+        <w:rPr>
+          <w:color w:val="0000FF"/>
+        </w:rPr>
+        <w:t xml:space="preserve">- </w:t>
+      </w:r>
+      <w:r>
+        <w:rPr>
+          <w:color w:val="0000FF"/>
+        </w:rPr>
+        <w:tab/>
+      </w:r>
+      <w:proofErr w:type="gramStart"/>
+      <w:r>
+        <w:rPr>
+          <w:color w:val="0000FF"/>
+        </w:rPr>
+        <w:t>Implementar</w:t>
+      </w:r>
+      <w:proofErr w:type="gramEnd"/>
+      <w:r>
+        <w:rPr>
+          <w:color w:val="0000FF"/>
+        </w:rPr>
+        <w:t xml:space="preserve"> um sistema para a criação de portfólio digital dos alunos.</w:t>
+      </w:r>
+    </w:p>
+    <w:p>
+      <w:pPr>
+        <w:spacing w:line="240" w:lineRule="auto"/>
+      </w:pPr>
+      <w:r>
+        <w:rPr>
+          <w:color w:val="0000FF"/>
+        </w:rPr>
+        <w:t xml:space="preserve">- </w:t>
+      </w:r>
+      <w:r>
+        <w:rPr>
+          <w:color w:val="0000FF"/>
+        </w:rPr>
+        <w:tab/>
+        <w:t xml:space="preserve">Gerar relatórios de </w:t>
+      </w:r>
+      <w:proofErr w:type="spellStart"/>
+      <w:proofErr w:type="gramStart"/>
+      <w:r>
+        <w:rPr>
+          <w:color w:val="0000FF"/>
+        </w:rPr>
+        <w:t>frequências,</w:t>
+      </w:r>
+      <w:proofErr w:type="gramEnd"/>
+      <w:r>
+        <w:rPr>
+          <w:color w:val="0000FF"/>
+        </w:rPr>
+        <w:t>ocorrências</w:t>
+      </w:r>
+      <w:proofErr w:type="spellEnd"/>
+      <w:r>
+        <w:rPr>
+          <w:color w:val="0000FF"/>
+        </w:rPr>
+        <w:t xml:space="preserve"> disciplinares e aproveitamento</w:t>
+      </w:r>
+    </w:p>
+    <w:p>
+      <w:pPr>
+        <w:spacing w:line="240" w:lineRule="auto"/>
+      </w:pPr>
+      <w:r>
+        <w:rPr>
+          <w:color w:val="0000FF"/>
+        </w:rPr>
+        <w:t>-</w:t>
+      </w:r>
+      <w:r>
+        <w:rPr>
+          <w:color w:val="0000FF"/>
+        </w:rPr>
+        <w:tab/>
+        <w:t xml:space="preserve">Permitir a manipulação dos dados referentes </w:t>
+      </w:r>
+      <w:proofErr w:type="gramStart"/>
+      <w:r>
+        <w:rPr>
+          <w:color w:val="0000FF"/>
+        </w:rPr>
+        <w:t>à :</w:t>
+      </w:r>
+      <w:proofErr w:type="gramEnd"/>
+      <w:r>
+        <w:rPr>
+          <w:color w:val="0000FF"/>
+        </w:rPr>
+        <w:t xml:space="preserve"> alunos , classes e professores.</w:t>
+      </w:r>
+    </w:p>
+    <w:p>
+      <w:pPr>
+        <w:spacing w:line="240" w:lineRule="auto"/>
+      </w:pPr>
+      <w:r>
+        <w:rPr>
+          <w:color w:val="0000FF"/>
+        </w:rPr>
+        <w:t>-</w:t>
+      </w:r>
+      <w:r>
+        <w:rPr>
+          <w:color w:val="0000FF"/>
+        </w:rPr>
+        <w:tab/>
+        <w:t xml:space="preserve">Exibir estatísticas referentes ao desempenho de </w:t>
+      </w:r>
+      <w:proofErr w:type="spellStart"/>
+      <w:proofErr w:type="gramStart"/>
+      <w:r>
+        <w:rPr>
+          <w:color w:val="0000FF"/>
+        </w:rPr>
+        <w:t>alunos,</w:t>
+      </w:r>
+      <w:proofErr w:type="gramEnd"/>
+      <w:r>
+        <w:rPr>
+          <w:color w:val="0000FF"/>
+        </w:rPr>
+        <w:t>professores</w:t>
+      </w:r>
+      <w:proofErr w:type="spellEnd"/>
+      <w:r>
+        <w:rPr>
+          <w:color w:val="0000FF"/>
+        </w:rPr>
+        <w:t xml:space="preserve"> e </w:t>
+      </w:r>
+      <w:commentRangeStart w:id="18"/>
+      <w:r>
+        <w:rPr>
+          <w:color w:val="0000FF"/>
+        </w:rPr>
+        <w:t xml:space="preserve">qualidade do conteúdo </w:t>
+      </w:r>
+      <w:commentRangeEnd w:id="18"/>
+      <w:r>
+        <w:rPr>
+          <w:rStyle w:val="Refdecomentrio"/>
+        </w:rPr>
+        <w:commentReference w:id="18"/>
+      </w:r>
+      <w:r>
+        <w:rPr>
+          <w:color w:val="0000FF"/>
+        </w:rPr>
+        <w:t>ministrado em aula</w:t>
+      </w:r>
+    </w:p>
+    <w:p>
+      <w:pPr>
+        <w:spacing w:line="240" w:lineRule="auto"/>
+      </w:pPr>
+      <w:r>
+        <w:rPr>
+          <w:color w:val="0000FF"/>
+        </w:rPr>
+        <w:t xml:space="preserve">- </w:t>
+      </w:r>
+      <w:r>
+        <w:rPr>
+          <w:color w:val="0000FF"/>
+        </w:rPr>
+        <w:tab/>
+      </w:r>
+      <w:proofErr w:type="gramStart"/>
+      <w:r>
+        <w:rPr>
+          <w:color w:val="0000FF"/>
+        </w:rPr>
+        <w:t>Manutenção de um repositório referentes</w:t>
+      </w:r>
+      <w:proofErr w:type="gramEnd"/>
+      <w:r>
+        <w:rPr>
+          <w:color w:val="0000FF"/>
+        </w:rPr>
+        <w:t xml:space="preserve"> a trabalhos escolares de determinadas disciplinas as quais o uso da informática se faz </w:t>
+      </w:r>
+      <w:commentRangeStart w:id="19"/>
+      <w:r>
+        <w:rPr>
+          <w:color w:val="0000FF"/>
+        </w:rPr>
+        <w:t>necessário</w:t>
+      </w:r>
+      <w:commentRangeEnd w:id="19"/>
+      <w:r>
+        <w:rPr>
+          <w:rStyle w:val="Refdecomentrio"/>
+        </w:rPr>
+        <w:commentReference w:id="19"/>
+      </w:r>
+      <w:r>
+        <w:rPr>
+          <w:color w:val="0000FF"/>
+        </w:rPr>
+        <w:t>.</w:t>
       </w:r>
     </w:p>
     <w:p>
@@ -6358,334 +6758,8 @@
           <w:color w:val="0000FF"/>
         </w:rPr>
       </w:pPr>
-      <w:r>
-        <w:rPr>
-          <w:color w:val="0000FF"/>
-        </w:rPr>
-        <w:t>Este trabalho tem por objetivo geral o estudo e implementação do sistema de controle de gerencia de ônibus em terminais urbanos da cidade de Campinas.</w:t>
-      </w:r>
-    </w:p>
-    <w:p>
-      <w:pPr>
-        <w:spacing w:line="276" w:lineRule="auto"/>
-        <w:ind w:firstLine="720"/>
-        <w:rPr>
-          <w:color w:val="0000FF"/>
-        </w:rPr>
-      </w:pPr>
-    </w:p>
-    <w:p>
-      <w:pPr>
-        <w:spacing w:line="276" w:lineRule="auto"/>
-        <w:ind w:firstLine="720"/>
-        <w:rPr>
-          <w:color w:val="0000FF"/>
-        </w:rPr>
-      </w:pPr>
-      <w:r>
-        <w:rPr>
-          <w:color w:val="0000FF"/>
-        </w:rPr>
-        <w:t>Exemplo2 :</w:t>
-      </w:r>
-    </w:p>
-    <w:p>
-      <w:pPr>
-        <w:spacing w:line="276" w:lineRule="auto"/>
-        <w:ind w:firstLine="720"/>
-        <w:rPr>
-          <w:color w:val="0000FF"/>
-        </w:rPr>
-      </w:pPr>
-      <w:r>
-        <w:rPr>
-          <w:color w:val="0000FF"/>
-        </w:rPr>
-        <w:t>Este trabalho tem por objetivo geral o estudo e implementação do sistema de gerenciamento de republica de estudantes.</w:t>
-      </w:r>
-    </w:p>
-    <w:p>
-      <w:pPr>
-        <w:spacing w:line="276" w:lineRule="auto"/>
-        <w:ind w:firstLine="720"/>
-        <w:rPr>
-          <w:color w:val="0000FF"/>
-        </w:rPr>
-      </w:pPr>
-    </w:p>
-    <w:p>
-      <w:pPr>
-        <w:spacing w:line="276" w:lineRule="auto"/>
-      </w:pPr>
-    </w:p>
-    <w:p>
-      <w:pPr>
-        <w:pStyle w:val="Ttulo3"/>
-      </w:pPr>
-      <w:bookmarkStart w:id="16" w:name="_Toc378408139"/>
-      <w:r>
-        <w:lastRenderedPageBreak/>
-        <w:t>Objetivos Específicos</w:t>
-      </w:r>
-      <w:bookmarkEnd w:id="16"/>
-    </w:p>
-    <w:p>
-      <w:pPr>
-        <w:spacing w:line="276" w:lineRule="auto"/>
-        <w:ind w:firstLine="720"/>
-        <w:rPr>
-          <w:color w:val="0000FF"/>
-        </w:rPr>
-      </w:pPr>
-      <w:r>
-        <w:rPr>
-          <w:color w:val="0000FF"/>
-        </w:rPr>
-        <w:t>Deve-se observar que os objetivos específicos são aquelas ações menores que possibilitarão alcançar os objetivos gerais da pesquisa, logo os verbos mais adequados são os que têm caráter operacional: medir, verificar, identificar, entre outros.</w:t>
-      </w:r>
-    </w:p>
-    <w:p>
-      <w:pPr>
-        <w:spacing w:line="276" w:lineRule="auto"/>
-        <w:ind w:firstLine="720"/>
-        <w:rPr>
-          <w:color w:val="0000FF"/>
-        </w:rPr>
-      </w:pPr>
-      <w:r>
-        <w:rPr>
-          <w:color w:val="0000FF"/>
-        </w:rPr>
-        <w:t>Exemplo1 :</w:t>
-      </w:r>
-    </w:p>
-    <w:p>
-      <w:pPr>
-        <w:pStyle w:val="PargrafodaLista"/>
-        <w:numPr>
-          <w:ilvl w:val="0"/>
-          <w:numId w:val="18"/>
-        </w:numPr>
-        <w:spacing w:line="276" w:lineRule="auto"/>
-        <w:rPr>
-          <w:color w:val="0000FF"/>
-        </w:rPr>
-      </w:pPr>
-      <w:r>
-        <w:rPr>
-          <w:color w:val="0000FF"/>
-        </w:rPr>
-        <w:t>Registrar o fluxo de entrada e saída de ônibus do terminal</w:t>
-      </w:r>
-    </w:p>
-    <w:p>
-      <w:pPr>
-        <w:pStyle w:val="PargrafodaLista"/>
-        <w:numPr>
-          <w:ilvl w:val="0"/>
-          <w:numId w:val="18"/>
-        </w:numPr>
-        <w:spacing w:line="276" w:lineRule="auto"/>
-        <w:rPr>
-          <w:color w:val="0000FF"/>
-        </w:rPr>
-      </w:pPr>
-      <w:r>
-        <w:rPr>
-          <w:color w:val="0000FF"/>
-        </w:rPr>
-        <w:t xml:space="preserve">Gerar relatórios do fluxo de ônibus considerando: dia, semana, mês e ano. </w:t>
-      </w:r>
-    </w:p>
-    <w:p>
-      <w:pPr>
-        <w:pStyle w:val="PargrafodaLista"/>
-        <w:numPr>
-          <w:ilvl w:val="0"/>
-          <w:numId w:val="18"/>
-        </w:numPr>
-        <w:spacing w:line="276" w:lineRule="auto"/>
-        <w:rPr>
-          <w:color w:val="0000FF"/>
-        </w:rPr>
-      </w:pPr>
-      <w:r>
-        <w:rPr>
-          <w:color w:val="0000FF"/>
-        </w:rPr>
-        <w:t>Registrar o fluxo de passageiros no terminal.</w:t>
-      </w:r>
-    </w:p>
-    <w:p>
-      <w:pPr>
-        <w:pStyle w:val="PargrafodaLista"/>
-        <w:numPr>
-          <w:ilvl w:val="0"/>
-          <w:numId w:val="18"/>
-        </w:numPr>
-        <w:spacing w:line="276" w:lineRule="auto"/>
-        <w:rPr>
-          <w:color w:val="0000FF"/>
-        </w:rPr>
-      </w:pPr>
-      <w:r>
-        <w:rPr>
-          <w:color w:val="0000FF"/>
-        </w:rPr>
-        <w:t xml:space="preserve">Gerar relatórios do fluxo de passageiros considerando: dia, semana, mês e ano. </w:t>
-      </w:r>
-    </w:p>
-    <w:p>
-      <w:pPr>
-        <w:spacing w:line="276" w:lineRule="auto"/>
-        <w:ind w:firstLine="720"/>
-        <w:rPr>
-          <w:color w:val="0000FF"/>
-        </w:rPr>
-      </w:pPr>
-    </w:p>
-    <w:p>
-      <w:pPr>
-        <w:spacing w:line="276" w:lineRule="auto"/>
-        <w:ind w:firstLine="720"/>
-        <w:rPr>
-          <w:color w:val="0000FF"/>
-        </w:rPr>
-      </w:pPr>
-    </w:p>
-    <w:p>
-      <w:pPr>
-        <w:spacing w:line="276" w:lineRule="auto"/>
-        <w:ind w:firstLine="720"/>
-        <w:rPr>
-          <w:color w:val="0000FF"/>
-        </w:rPr>
-      </w:pPr>
-      <w:r>
-        <w:rPr>
-          <w:color w:val="0000FF"/>
-        </w:rPr>
-        <w:t>Exemplo2 :</w:t>
-      </w:r>
-    </w:p>
-    <w:p>
-      <w:pPr>
-        <w:pStyle w:val="PargrafodaLista"/>
-        <w:numPr>
-          <w:ilvl w:val="0"/>
-          <w:numId w:val="19"/>
-        </w:numPr>
-        <w:spacing w:line="276" w:lineRule="auto"/>
-        <w:rPr>
-          <w:color w:val="0000FF"/>
-        </w:rPr>
-      </w:pPr>
-      <w:r>
-        <w:rPr>
-          <w:color w:val="0000FF"/>
-        </w:rPr>
-        <w:t>Gerenciar os integrantes da republica: entrada, saída, origem, contato</w:t>
-      </w:r>
-    </w:p>
-    <w:p>
-      <w:pPr>
-        <w:pStyle w:val="PargrafodaLista"/>
-        <w:numPr>
-          <w:ilvl w:val="0"/>
-          <w:numId w:val="19"/>
-        </w:numPr>
-        <w:spacing w:line="276" w:lineRule="auto"/>
-        <w:rPr>
-          <w:color w:val="0000FF"/>
-        </w:rPr>
-      </w:pPr>
-      <w:r>
-        <w:rPr>
-          <w:color w:val="0000FF"/>
-        </w:rPr>
-        <w:t>Registrar despesas</w:t>
-      </w:r>
-    </w:p>
-    <w:p>
-      <w:pPr>
-        <w:pStyle w:val="PargrafodaLista"/>
-        <w:numPr>
-          <w:ilvl w:val="0"/>
-          <w:numId w:val="19"/>
-        </w:numPr>
-        <w:spacing w:line="276" w:lineRule="auto"/>
-        <w:rPr>
-          <w:color w:val="0000FF"/>
-        </w:rPr>
-      </w:pPr>
-      <w:r>
-        <w:rPr>
-          <w:color w:val="0000FF"/>
-        </w:rPr>
-        <w:t>Dividir despesas entre os integrantes da republica</w:t>
-      </w:r>
-    </w:p>
-    <w:p>
-      <w:pPr>
-        <w:pStyle w:val="PargrafodaLista"/>
-        <w:numPr>
-          <w:ilvl w:val="0"/>
-          <w:numId w:val="19"/>
-        </w:numPr>
-        <w:spacing w:line="276" w:lineRule="auto"/>
-        <w:rPr>
-          <w:color w:val="0000FF"/>
-        </w:rPr>
-      </w:pPr>
-      <w:r>
-        <w:rPr>
-          <w:color w:val="0000FF"/>
-        </w:rPr>
-        <w:t>Registrar entrada de recursos</w:t>
-      </w:r>
-      <w:r>
-        <w:rPr>
-          <w:color w:val="0000FF"/>
-        </w:rPr>
-        <w:t xml:space="preserve"> de cada integrante.</w:t>
-      </w:r>
-    </w:p>
-    <w:p>
-      <w:pPr>
-        <w:pStyle w:val="PargrafodaLista"/>
-        <w:numPr>
-          <w:ilvl w:val="0"/>
-          <w:numId w:val="19"/>
-        </w:numPr>
-        <w:spacing w:line="276" w:lineRule="auto"/>
-        <w:rPr>
-          <w:color w:val="0000FF"/>
-        </w:rPr>
-      </w:pPr>
-      <w:r>
-        <w:rPr>
-          <w:color w:val="0000FF"/>
-        </w:rPr>
-        <w:t>Produzir relatórios com o balanço das finanças, integrante da republica, gráficos de evolução de despesas.</w:t>
-      </w:r>
-    </w:p>
-    <w:p>
-      <w:pPr>
-        <w:spacing w:line="276" w:lineRule="auto"/>
-        <w:ind w:firstLine="720"/>
-        <w:rPr>
-          <w:color w:val="0000FF"/>
-        </w:rPr>
-      </w:pPr>
-    </w:p>
-    <w:p>
-      <w:pPr>
-        <w:spacing w:line="276" w:lineRule="auto"/>
-        <w:ind w:firstLine="720"/>
-        <w:rPr>
-          <w:color w:val="0000FF"/>
-        </w:rPr>
-      </w:pPr>
+      <w:bookmarkStart w:id="20" w:name="_GoBack"/>
+      <w:bookmarkEnd w:id="20"/>
     </w:p>
     <w:p>
       <w:pPr>
@@ -6704,11 +6778,11 @@
       <w:pPr>
         <w:pStyle w:val="Ttulo1"/>
       </w:pPr>
-      <w:bookmarkStart w:id="17" w:name="_Toc378408140"/>
+      <w:bookmarkStart w:id="21" w:name="_Toc378408140"/>
       <w:r>
         <w:t>Visão do Sistema</w:t>
       </w:r>
-      <w:bookmarkEnd w:id="17"/>
+      <w:bookmarkEnd w:id="21"/>
     </w:p>
     <w:p>
       <w:pPr>
@@ -6717,59 +6791,59 @@
           <w:lang w:val="fr-FR"/>
         </w:rPr>
       </w:pPr>
-      <w:bookmarkStart w:id="18" w:name="_Toc512930909"/>
-      <w:bookmarkStart w:id="19" w:name="_Toc452813581"/>
-      <w:bookmarkStart w:id="20" w:name="_Toc447960005"/>
-      <w:bookmarkStart w:id="21" w:name="_Toc18208268"/>
-      <w:bookmarkStart w:id="22" w:name="_Toc378408141"/>
-      <w:bookmarkStart w:id="23" w:name="_Toc436203381"/>
+      <w:bookmarkStart w:id="22" w:name="_Toc512930909"/>
+      <w:bookmarkStart w:id="23" w:name="_Toc452813581"/>
+      <w:bookmarkStart w:id="24" w:name="_Toc447960005"/>
+      <w:bookmarkStart w:id="25" w:name="_Toc18208268"/>
+      <w:bookmarkStart w:id="26" w:name="_Toc378408141"/>
+      <w:bookmarkStart w:id="27" w:name="_Toc436203381"/>
       <w:r>
         <w:rPr>
           <w:lang w:val="fr-FR"/>
         </w:rPr>
         <w:t>Descrições dos Envolvidos e Usuários</w:t>
       </w:r>
-      <w:bookmarkEnd w:id="18"/>
-      <w:bookmarkEnd w:id="19"/>
-      <w:bookmarkEnd w:id="20"/>
-      <w:bookmarkEnd w:id="21"/>
       <w:bookmarkEnd w:id="22"/>
-    </w:p>
-    <w:p>
-      <w:pPr>
-        <w:rPr>
-          <w:color w:val="0000FF"/>
-        </w:rPr>
-      </w:pPr>
-      <w:r>
-        <w:rPr>
-          <w:color w:val="0000FF"/>
-        </w:rPr>
-        <w:t>[Para fornecer, de maneira eficiente, produtos e serviços que atendam às reais necessidades dos usuários e envolvidos, é necessário identificar e considerar todos os envolvidos como parte do processo de Modelagem de Requisitos. É necessário também identificar os usuários do sistema e assegurar que a comunidade de envolvidos os represente adequadamente. Esta seção fornece um perfil dos envolvidos e dos usuários que integram o projeto, e dos principais problemas que, de acordo com o ponto de vista deles, poderão ser abordados pela solução proposta. Ela não descreve as solicitações ou os requisitos específicos dos usuários e dos envolvidos, já que eles são capturados em um artefato individual de solicitações dos envolvidos. Em vez disso, ela fornece a base e a justificativa que explicam por que os requisitos são necessários.]</w:t>
-      </w:r>
-    </w:p>
-    <w:p>
-      <w:pPr>
-        <w:rPr>
-          <w:color w:val="0070C0"/>
-        </w:rPr>
-      </w:pPr>
-    </w:p>
-    <w:p>
-      <w:pPr>
-        <w:pStyle w:val="Ttulo3"/>
-      </w:pPr>
-      <w:bookmarkStart w:id="24" w:name="_Toc512930910"/>
-      <w:bookmarkStart w:id="25" w:name="_Toc452813583"/>
-      <w:bookmarkStart w:id="26" w:name="_Toc18208269"/>
-      <w:bookmarkStart w:id="27" w:name="_Toc378408142"/>
-      <w:r>
-        <w:t>Resumo dos Envolvidos</w:t>
-      </w:r>
+      <w:bookmarkEnd w:id="23"/>
       <w:bookmarkEnd w:id="24"/>
       <w:bookmarkEnd w:id="25"/>
       <w:bookmarkEnd w:id="26"/>
-      <w:bookmarkEnd w:id="27"/>
+    </w:p>
+    <w:p>
+      <w:pPr>
+        <w:rPr>
+          <w:color w:val="0000FF"/>
+        </w:rPr>
+      </w:pPr>
+      <w:r>
+        <w:rPr>
+          <w:color w:val="0000FF"/>
+        </w:rPr>
+        <w:t>[Para fornecer, de maneira eficiente, produtos e serviços que atendam às reais necessidades dos usuários e envolvidos, é necessário identificar e considerar todos os envolvidos como parte do processo de Modelagem de Requisitos. É necessário também identificar os usuários do sistema e assegurar que a comunidade de envolvidos os represente adequadamente. Esta seção fornece um perfil dos envolvidos e dos usuários que integram o projeto, e dos principais problemas que, de acordo com o ponto de vista deles, poderão ser abordados pela solução proposta. Ela não descreve as solicitações ou os requisitos específicos dos usuários e dos envolvidos, já que eles são capturados em um artefato individual de solicitações dos envolvidos. Em vez disso, ela fornece a base e a justificativa que explicam por que os requisitos são necessários.]</w:t>
+      </w:r>
+    </w:p>
+    <w:p>
+      <w:pPr>
+        <w:rPr>
+          <w:color w:val="0070C0"/>
+        </w:rPr>
+      </w:pPr>
+    </w:p>
+    <w:p>
+      <w:pPr>
+        <w:pStyle w:val="Ttulo3"/>
+      </w:pPr>
+      <w:bookmarkStart w:id="28" w:name="_Toc512930910"/>
+      <w:bookmarkStart w:id="29" w:name="_Toc452813583"/>
+      <w:bookmarkStart w:id="30" w:name="_Toc18208269"/>
+      <w:bookmarkStart w:id="31" w:name="_Toc378408142"/>
+      <w:r>
+        <w:t>Resumo dos Envolvidos</w:t>
+      </w:r>
+      <w:bookmarkEnd w:id="28"/>
+      <w:bookmarkEnd w:id="29"/>
+      <w:bookmarkEnd w:id="30"/>
+      <w:bookmarkEnd w:id="31"/>
     </w:p>
     <w:p>
       <w:pPr>
@@ -6926,6 +7000,7 @@
                 <w:sz w:val="24"/>
                 <w:szCs w:val="24"/>
               </w:rPr>
+              <w:lastRenderedPageBreak/>
               <w:t>[Informe o tipo de envolvidos.]</w:t>
             </w:r>
           </w:p>
@@ -7096,9 +7171,9 @@
           <w:lang w:val="fr-FR"/>
         </w:rPr>
       </w:pPr>
-      <w:bookmarkStart w:id="28" w:name="_Toc512930911"/>
-      <w:bookmarkStart w:id="29" w:name="_Toc452813584"/>
-      <w:bookmarkStart w:id="30" w:name="_Toc18208270"/>
+      <w:bookmarkStart w:id="32" w:name="_Toc512930911"/>
+      <w:bookmarkStart w:id="33" w:name="_Toc452813584"/>
+      <w:bookmarkStart w:id="34" w:name="_Toc18208270"/>
     </w:p>
     <w:p>
       <w:pPr>
@@ -7598,14 +7673,7 @@
               <w:rPr>
                 <w:color w:val="0070C0"/>
               </w:rPr>
-              <w:t xml:space="preserve">Implementar o sistema conforme as </w:t>
-            </w:r>
-            <w:r>
-              <w:rPr>
-                <w:color w:val="0070C0"/>
-              </w:rPr>
-              <w:lastRenderedPageBreak/>
-              <w:t>especificações.</w:t>
+              <w:t>Implementar o sistema conforme as especificações.</w:t>
             </w:r>
           </w:p>
         </w:tc>
@@ -7624,7 +7692,6 @@
               <w:rPr>
                 <w:color w:val="0070C0"/>
               </w:rPr>
-              <w:lastRenderedPageBreak/>
               <w:t>Gustavo Tavares Dias</w:t>
             </w:r>
           </w:p>
@@ -7639,7 +7706,6 @@
               <w:rPr>
                 <w:color w:val="0070C0"/>
               </w:rPr>
-              <w:lastRenderedPageBreak/>
               <w:t>João Cardozo Espíndola</w:t>
             </w:r>
           </w:p>
@@ -7678,7 +7744,6 @@
               <w:rPr>
                 <w:color w:val="0070C0"/>
               </w:rPr>
-              <w:lastRenderedPageBreak/>
               <w:t>Organização</w:t>
             </w:r>
           </w:p>
@@ -7800,17 +7865,18 @@
           <w:lang w:val="fr-FR"/>
         </w:rPr>
       </w:pPr>
-      <w:bookmarkStart w:id="31" w:name="_Toc378408143"/>
+      <w:bookmarkStart w:id="35" w:name="_Toc378408143"/>
       <w:r>
         <w:rPr>
           <w:lang w:val="fr-FR"/>
         </w:rPr>
+        <w:lastRenderedPageBreak/>
         <w:t>Resumo dos Usuários</w:t>
       </w:r>
-      <w:bookmarkEnd w:id="28"/>
-      <w:bookmarkEnd w:id="29"/>
-      <w:bookmarkEnd w:id="30"/>
-      <w:bookmarkEnd w:id="31"/>
+      <w:bookmarkEnd w:id="32"/>
+      <w:bookmarkEnd w:id="33"/>
+      <w:bookmarkEnd w:id="34"/>
+      <w:bookmarkEnd w:id="35"/>
     </w:p>
     <w:p>
       <w:pPr>
@@ -8058,145 +8124,23 @@
       <w:pPr>
         <w:pStyle w:val="Ttulo3"/>
       </w:pPr>
-      <w:bookmarkStart w:id="32" w:name="_Toc512930912"/>
-      <w:bookmarkStart w:id="33" w:name="_Toc452813585"/>
-      <w:bookmarkStart w:id="34" w:name="_Toc436203384"/>
-      <w:bookmarkStart w:id="35" w:name="_Toc425054386"/>
-      <w:bookmarkStart w:id="36" w:name="_Toc422186479"/>
-      <w:bookmarkStart w:id="37" w:name="_Toc346297773"/>
-      <w:bookmarkStart w:id="38" w:name="_Toc342757864"/>
-      <w:bookmarkStart w:id="39" w:name="_Toc18208271"/>
-      <w:bookmarkStart w:id="40" w:name="_Toc378408144"/>
+      <w:bookmarkStart w:id="36" w:name="_Toc512930912"/>
+      <w:bookmarkStart w:id="37" w:name="_Toc452813585"/>
+      <w:bookmarkStart w:id="38" w:name="_Toc436203384"/>
+      <w:bookmarkStart w:id="39" w:name="_Toc425054386"/>
+      <w:bookmarkStart w:id="40" w:name="_Toc422186479"/>
+      <w:bookmarkStart w:id="41" w:name="_Toc346297773"/>
+      <w:bookmarkStart w:id="42" w:name="_Toc342757864"/>
+      <w:bookmarkStart w:id="43" w:name="_Toc18208271"/>
+      <w:bookmarkStart w:id="44" w:name="_Toc378408144"/>
       <w:r>
         <w:t>Ambiente do Usuário</w:t>
       </w:r>
-      <w:bookmarkEnd w:id="32"/>
-      <w:bookmarkEnd w:id="33"/>
-      <w:bookmarkEnd w:id="34"/>
-      <w:bookmarkEnd w:id="35"/>
       <w:bookmarkEnd w:id="36"/>
       <w:bookmarkEnd w:id="37"/>
       <w:bookmarkEnd w:id="38"/>
       <w:bookmarkEnd w:id="39"/>
       <w:bookmarkEnd w:id="40"/>
-    </w:p>
-    <w:p>
-      <w:pPr>
-        <w:rPr>
-          <w:color w:val="0000FF"/>
-        </w:rPr>
-      </w:pPr>
-      <w:r>
-        <w:rPr>
-          <w:color w:val="0000FF"/>
-        </w:rPr>
-        <w:t>[Detalhe o ambiente de trabalho do usuário-alvo. A seguir, são apresentadas algumas sugestões:</w:t>
-      </w:r>
-    </w:p>
-    <w:p>
-      <w:pPr>
-        <w:rPr>
-          <w:color w:val="0000FF"/>
-        </w:rPr>
-      </w:pPr>
-      <w:r>
-        <w:rPr>
-          <w:color w:val="0000FF"/>
-        </w:rPr>
-        <w:t>Número de pessoas envolvidas na execução da tarefa? Isso está mudando?</w:t>
-      </w:r>
-    </w:p>
-    <w:p>
-      <w:pPr>
-        <w:rPr>
-          <w:color w:val="0000FF"/>
-        </w:rPr>
-      </w:pPr>
-      <w:r>
-        <w:rPr>
-          <w:color w:val="0000FF"/>
-        </w:rPr>
-        <w:t>Qual é a duração de um ciclo de tarefas? Qual é o tempo gasto em cada atividade? Isso está mudando?</w:t>
-      </w:r>
-    </w:p>
-    <w:p>
-      <w:pPr>
-        <w:rPr>
-          <w:color w:val="0000FF"/>
-        </w:rPr>
-      </w:pPr>
-      <w:r>
-        <w:rPr>
-          <w:color w:val="0000FF"/>
-        </w:rPr>
-        <w:t>Existem restrições ambientais exclusivas: telefone celular, ambientes ao ar livre, uso em aeronaves e assim por diante?</w:t>
-      </w:r>
-    </w:p>
-    <w:p>
-      <w:pPr>
-        <w:rPr>
-          <w:color w:val="0000FF"/>
-        </w:rPr>
-      </w:pPr>
-      <w:r>
-        <w:rPr>
-          <w:color w:val="0000FF"/>
-        </w:rPr>
-        <w:t>Que plataformas de sistema são utilizadas hoje? Quais são as futuras plataformas?</w:t>
-      </w:r>
-    </w:p>
-    <w:p>
-      <w:pPr>
-        <w:rPr>
-          <w:color w:val="0000FF"/>
-        </w:rPr>
-      </w:pPr>
-      <w:r>
-        <w:rPr>
-          <w:color w:val="0000FF"/>
-        </w:rPr>
-        <w:t>Que outros aplicativos estão em uso? É necessário que o seu aplicativo interaja com eles?</w:t>
-      </w:r>
-    </w:p>
-    <w:p>
-      <w:pPr>
-        <w:rPr>
-          <w:color w:val="0000FF"/>
-        </w:rPr>
-      </w:pPr>
-      <w:proofErr w:type="gramStart"/>
-      <w:r>
-        <w:rPr>
-          <w:color w:val="0000FF"/>
-        </w:rPr>
-        <w:t>Este é o ponto em que podem ser incluídos fragmentos do Modelo de Negócios para resumir a tarefa e os papéis envolvidos etc.]</w:t>
-      </w:r>
-      <w:proofErr w:type="gramEnd"/>
-    </w:p>
-    <w:p>
-      <w:pPr>
-        <w:rPr>
-          <w:color w:val="0000FF"/>
-        </w:rPr>
-      </w:pPr>
-    </w:p>
-    <w:p>
-      <w:pPr>
-        <w:pStyle w:val="Corpodetexto"/>
-      </w:pPr>
-    </w:p>
-    <w:p>
-      <w:pPr>
-        <w:pStyle w:val="Ttulo3"/>
-      </w:pPr>
-      <w:bookmarkStart w:id="41" w:name="_Toc512930914"/>
-      <w:bookmarkStart w:id="42" w:name="_Toc452813589"/>
-      <w:bookmarkStart w:id="43" w:name="_Toc18208273"/>
-      <w:bookmarkStart w:id="44" w:name="_Toc378408145"/>
-      <w:r>
-        <w:lastRenderedPageBreak/>
-        <w:t>Alternativas e Concorrência</w:t>
-      </w:r>
       <w:bookmarkEnd w:id="41"/>
       <w:bookmarkEnd w:id="42"/>
       <w:bookmarkEnd w:id="43"/>
@@ -8212,130 +8156,248 @@
         <w:rPr>
           <w:color w:val="0000FF"/>
         </w:rPr>
-        <w:t>[Identifique as alternativas que o envolvido considera disponíveis. Entre elas podem estar incluídas a compra de um produto do concorrente, a criação de uma solução local ou a simples manutenção do status quo. Liste todas as opções conhecidas que a concorrência oferece ou que podem se tornar disponíveis. Inclua os principais pontos fortes e pontos fracos de cada concorrente segundo o ponto de vista do envolvido ou do usuário final.]</w:t>
-      </w:r>
-    </w:p>
-    <w:p>
-      <w:pPr>
-        <w:rPr>
-          <w:color w:val="0000FF"/>
-        </w:rPr>
-      </w:pPr>
-    </w:p>
-    <w:p>
-      <w:pPr>
-        <w:pStyle w:val="Ttulo2"/>
-      </w:pPr>
-      <w:bookmarkStart w:id="45" w:name="_Toc512930915"/>
-      <w:bookmarkStart w:id="46" w:name="_Toc452813590"/>
-      <w:bookmarkStart w:id="47" w:name="_Toc436203387"/>
-      <w:bookmarkStart w:id="48" w:name="_Toc18208274"/>
-      <w:bookmarkStart w:id="49" w:name="_Toc378408146"/>
-      <w:bookmarkEnd w:id="23"/>
-      <w:r>
-        <w:t xml:space="preserve">Visão </w:t>
-      </w:r>
-      <w:r>
-        <w:t>Geral</w:t>
-      </w:r>
-      <w:r>
-        <w:t xml:space="preserve"> do Produto</w:t>
+        <w:t>[Detalhe o ambiente de trabalho do usuário-alvo. A seguir, são apresentadas algumas sugestões:</w:t>
+      </w:r>
+    </w:p>
+    <w:p>
+      <w:pPr>
+        <w:rPr>
+          <w:color w:val="0000FF"/>
+        </w:rPr>
+      </w:pPr>
+      <w:r>
+        <w:rPr>
+          <w:color w:val="0000FF"/>
+        </w:rPr>
+        <w:t>Número de pessoas envolvidas na execução da tarefa? Isso está mudando?</w:t>
+      </w:r>
+    </w:p>
+    <w:p>
+      <w:pPr>
+        <w:rPr>
+          <w:color w:val="0000FF"/>
+        </w:rPr>
+      </w:pPr>
+      <w:r>
+        <w:rPr>
+          <w:color w:val="0000FF"/>
+        </w:rPr>
+        <w:t>Qual é a duração de um ciclo de tarefas? Qual é o tempo gasto em cada atividade? Isso está mudando?</w:t>
+      </w:r>
+    </w:p>
+    <w:p>
+      <w:pPr>
+        <w:rPr>
+          <w:color w:val="0000FF"/>
+        </w:rPr>
+      </w:pPr>
+      <w:r>
+        <w:rPr>
+          <w:color w:val="0000FF"/>
+        </w:rPr>
+        <w:t>Existem restrições ambientais exclusivas: telefone celular, ambientes ao ar livre, uso em aeronaves e assim por diante?</w:t>
+      </w:r>
+    </w:p>
+    <w:p>
+      <w:pPr>
+        <w:rPr>
+          <w:color w:val="0000FF"/>
+        </w:rPr>
+      </w:pPr>
+      <w:r>
+        <w:rPr>
+          <w:color w:val="0000FF"/>
+        </w:rPr>
+        <w:t>Que plataformas de sistema são utilizadas hoje? Quais são as futuras plataformas?</w:t>
+      </w:r>
+    </w:p>
+    <w:p>
+      <w:pPr>
+        <w:rPr>
+          <w:color w:val="0000FF"/>
+        </w:rPr>
+      </w:pPr>
+      <w:r>
+        <w:rPr>
+          <w:color w:val="0000FF"/>
+        </w:rPr>
+        <w:t>Que outros aplicativos estão em uso? É necessário que o seu aplicativo interaja com eles?</w:t>
+      </w:r>
+    </w:p>
+    <w:p>
+      <w:pPr>
+        <w:rPr>
+          <w:color w:val="0000FF"/>
+        </w:rPr>
+      </w:pPr>
+      <w:proofErr w:type="gramStart"/>
+      <w:r>
+        <w:rPr>
+          <w:color w:val="0000FF"/>
+        </w:rPr>
+        <w:t>Este é o ponto em que podem ser incluídos fragmentos do Modelo de Negócios para resumir a tarefa e os papéis envolvidos etc.]</w:t>
+      </w:r>
+      <w:proofErr w:type="gramEnd"/>
+    </w:p>
+    <w:p>
+      <w:pPr>
+        <w:rPr>
+          <w:color w:val="0000FF"/>
+        </w:rPr>
+      </w:pPr>
+    </w:p>
+    <w:p>
+      <w:pPr>
+        <w:pStyle w:val="Corpodetexto"/>
+      </w:pPr>
+    </w:p>
+    <w:p>
+      <w:pPr>
+        <w:pStyle w:val="Ttulo3"/>
+      </w:pPr>
+      <w:bookmarkStart w:id="45" w:name="_Toc512930914"/>
+      <w:bookmarkStart w:id="46" w:name="_Toc452813589"/>
+      <w:bookmarkStart w:id="47" w:name="_Toc18208273"/>
+      <w:bookmarkStart w:id="48" w:name="_Toc378408145"/>
+      <w:r>
+        <w:t>Alternativas e Concorrência</w:t>
       </w:r>
       <w:bookmarkEnd w:id="45"/>
       <w:bookmarkEnd w:id="46"/>
       <w:bookmarkEnd w:id="47"/>
       <w:bookmarkEnd w:id="48"/>
+    </w:p>
+    <w:p>
+      <w:pPr>
+        <w:rPr>
+          <w:color w:val="0000FF"/>
+        </w:rPr>
+      </w:pPr>
+      <w:r>
+        <w:rPr>
+          <w:color w:val="0000FF"/>
+        </w:rPr>
+        <w:t>[Identifique as alternativas que o envolvido considera disponíveis. Entre elas podem estar incluídas a compra de um produto do concorrente, a criação de uma solução local ou a simples manutenção do status quo. Liste todas as opções conhecidas que a concorrência oferece ou que podem se tornar disponíveis. Inclua os principais pontos fortes e pontos fracos de cada concorrente segundo o ponto de vista do envolvido ou do usuário final.]</w:t>
+      </w:r>
+    </w:p>
+    <w:p>
+      <w:pPr>
+        <w:rPr>
+          <w:color w:val="0000FF"/>
+        </w:rPr>
+      </w:pPr>
+    </w:p>
+    <w:p>
+      <w:pPr>
+        <w:pStyle w:val="Ttulo2"/>
+      </w:pPr>
+      <w:bookmarkStart w:id="49" w:name="_Toc512930915"/>
+      <w:bookmarkStart w:id="50" w:name="_Toc452813590"/>
+      <w:bookmarkStart w:id="51" w:name="_Toc436203387"/>
+      <w:bookmarkStart w:id="52" w:name="_Toc18208274"/>
+      <w:bookmarkStart w:id="53" w:name="_Toc378408146"/>
+      <w:bookmarkEnd w:id="27"/>
+      <w:r>
+        <w:lastRenderedPageBreak/>
+        <w:t xml:space="preserve">Visão </w:t>
+      </w:r>
+      <w:r>
+        <w:t>Geral</w:t>
+      </w:r>
+      <w:r>
+        <w:t xml:space="preserve"> do Produto</w:t>
+      </w:r>
       <w:bookmarkEnd w:id="49"/>
-    </w:p>
-    <w:p>
-      <w:pPr>
-        <w:rPr>
-          <w:color w:val="0000FF"/>
-        </w:rPr>
-      </w:pPr>
-      <w:r>
-        <w:rPr>
-          <w:color w:val="0000FF"/>
-        </w:rPr>
-        <w:t xml:space="preserve">[Esta seção oferece uma visão de nível superior dos recursos do produto, interfaces com outros aplicativos e configurações de sistema. Ela geralmente é constituída destas duas subseções: </w:t>
-      </w:r>
-    </w:p>
-    <w:p>
-      <w:pPr>
-        <w:rPr>
-          <w:color w:val="0000FF"/>
-        </w:rPr>
-      </w:pPr>
-      <w:r>
-        <w:rPr>
-          <w:color w:val="0000FF"/>
-        </w:rPr>
-        <w:t>•</w:t>
-      </w:r>
-      <w:r>
-        <w:rPr>
-          <w:color w:val="0000FF"/>
-        </w:rPr>
-        <w:tab/>
-        <w:t>Perspectiva do produto</w:t>
-      </w:r>
-    </w:p>
-    <w:p>
-      <w:pPr>
-        <w:rPr>
-          <w:color w:val="0000FF"/>
-        </w:rPr>
-      </w:pPr>
-      <w:r>
-        <w:rPr>
-          <w:color w:val="0000FF"/>
-        </w:rPr>
-        <w:t>•</w:t>
-      </w:r>
-      <w:proofErr w:type="gramStart"/>
-      <w:r>
-        <w:rPr>
-          <w:color w:val="0000FF"/>
-        </w:rPr>
-        <w:tab/>
-        <w:t>Suposições e dependências]</w:t>
-      </w:r>
-      <w:proofErr w:type="gramEnd"/>
-    </w:p>
-    <w:p>
-      <w:pPr>
-        <w:pStyle w:val="Corpodetexto"/>
-        <w:rPr>
-          <w:lang w:eastAsia="en-US"/>
-        </w:rPr>
-      </w:pPr>
-    </w:p>
-    <w:p>
-      <w:pPr>
-        <w:pStyle w:val="Ttulo3"/>
-      </w:pPr>
-      <w:bookmarkStart w:id="50" w:name="_Toc512930916"/>
-      <w:bookmarkStart w:id="51" w:name="_Toc452813591"/>
-      <w:bookmarkStart w:id="52" w:name="_Toc436203388"/>
-      <w:bookmarkStart w:id="53" w:name="_Toc425054391"/>
-      <w:bookmarkStart w:id="54" w:name="_Toc422186484"/>
-      <w:bookmarkStart w:id="55" w:name="_Toc346297778"/>
-      <w:bookmarkStart w:id="56" w:name="_Toc342757867"/>
-      <w:bookmarkStart w:id="57" w:name="_Toc339784266"/>
-      <w:bookmarkStart w:id="58" w:name="_Toc339783677"/>
-      <w:bookmarkStart w:id="59" w:name="_Toc323533353"/>
-      <w:bookmarkStart w:id="60" w:name="_Toc320279476"/>
-      <w:bookmarkStart w:id="61" w:name="_Toc320274603"/>
-      <w:bookmarkStart w:id="62" w:name="_Toc318088998"/>
-      <w:bookmarkStart w:id="63" w:name="_Toc18208275"/>
-      <w:bookmarkStart w:id="64" w:name="_Toc378408147"/>
-      <w:r>
-        <w:t>Perspectiva do Produto</w:t>
-      </w:r>
       <w:bookmarkEnd w:id="50"/>
       <w:bookmarkEnd w:id="51"/>
       <w:bookmarkEnd w:id="52"/>
       <w:bookmarkEnd w:id="53"/>
+    </w:p>
+    <w:p>
+      <w:pPr>
+        <w:rPr>
+          <w:color w:val="0000FF"/>
+        </w:rPr>
+      </w:pPr>
+      <w:r>
+        <w:rPr>
+          <w:color w:val="0000FF"/>
+        </w:rPr>
+        <w:t xml:space="preserve">[Esta seção oferece uma visão de nível superior dos recursos do produto, interfaces com outros aplicativos e configurações de sistema. Ela geralmente é constituída destas duas subseções: </w:t>
+      </w:r>
+    </w:p>
+    <w:p>
+      <w:pPr>
+        <w:rPr>
+          <w:color w:val="0000FF"/>
+        </w:rPr>
+      </w:pPr>
+      <w:r>
+        <w:rPr>
+          <w:color w:val="0000FF"/>
+        </w:rPr>
+        <w:t>•</w:t>
+      </w:r>
+      <w:r>
+        <w:rPr>
+          <w:color w:val="0000FF"/>
+        </w:rPr>
+        <w:tab/>
+        <w:t>Perspectiva do produto</w:t>
+      </w:r>
+    </w:p>
+    <w:p>
+      <w:pPr>
+        <w:rPr>
+          <w:color w:val="0000FF"/>
+        </w:rPr>
+      </w:pPr>
+      <w:r>
+        <w:rPr>
+          <w:color w:val="0000FF"/>
+        </w:rPr>
+        <w:t>•</w:t>
+      </w:r>
+      <w:proofErr w:type="gramStart"/>
+      <w:r>
+        <w:rPr>
+          <w:color w:val="0000FF"/>
+        </w:rPr>
+        <w:tab/>
+        <w:t>Suposições e dependências]</w:t>
+      </w:r>
+      <w:proofErr w:type="gramEnd"/>
+    </w:p>
+    <w:p>
+      <w:pPr>
+        <w:pStyle w:val="Corpodetexto"/>
+        <w:rPr>
+          <w:lang w:eastAsia="en-US"/>
+        </w:rPr>
+      </w:pPr>
+    </w:p>
+    <w:p>
+      <w:pPr>
+        <w:pStyle w:val="Ttulo3"/>
+      </w:pPr>
+      <w:bookmarkStart w:id="54" w:name="_Toc512930916"/>
+      <w:bookmarkStart w:id="55" w:name="_Toc452813591"/>
+      <w:bookmarkStart w:id="56" w:name="_Toc436203388"/>
+      <w:bookmarkStart w:id="57" w:name="_Toc425054391"/>
+      <w:bookmarkStart w:id="58" w:name="_Toc422186484"/>
+      <w:bookmarkStart w:id="59" w:name="_Toc346297778"/>
+      <w:bookmarkStart w:id="60" w:name="_Toc342757867"/>
+      <w:bookmarkStart w:id="61" w:name="_Toc339784266"/>
+      <w:bookmarkStart w:id="62" w:name="_Toc339783677"/>
+      <w:bookmarkStart w:id="63" w:name="_Toc323533353"/>
+      <w:bookmarkStart w:id="64" w:name="_Toc320279476"/>
+      <w:bookmarkStart w:id="65" w:name="_Toc320274603"/>
+      <w:bookmarkStart w:id="66" w:name="_Toc318088998"/>
+      <w:bookmarkStart w:id="67" w:name="_Toc18208275"/>
+      <w:bookmarkStart w:id="68" w:name="_Toc378408147"/>
+      <w:r>
+        <w:t>Perspectiva do Produto</w:t>
+      </w:r>
       <w:bookmarkEnd w:id="54"/>
       <w:bookmarkEnd w:id="55"/>
       <w:bookmarkEnd w:id="56"/>
@@ -8347,79 +8409,79 @@
       <w:bookmarkEnd w:id="62"/>
       <w:bookmarkEnd w:id="63"/>
       <w:bookmarkEnd w:id="64"/>
-    </w:p>
-    <w:p>
-      <w:pPr>
-        <w:rPr>
-          <w:color w:val="0000FF"/>
-        </w:rPr>
-      </w:pPr>
-      <w:r>
-        <w:rPr>
-          <w:color w:val="0000FF"/>
-        </w:rPr>
-        <w:t xml:space="preserve">[Esta subseção do documento de </w:t>
-      </w:r>
-      <w:r>
-        <w:rPr>
-          <w:b/>
-          <w:bCs/>
-          <w:color w:val="0000FF"/>
-        </w:rPr>
-        <w:t>Visão</w:t>
-      </w:r>
-      <w:r>
-        <w:rPr>
-          <w:color w:val="0000FF"/>
-        </w:rPr>
-        <w:t xml:space="preserve"> coloca o produto na perspectiva de outros produtos relacionados e do ambiente do usuário. Se o produto for independente e totalmente auto</w:t>
-      </w:r>
-      <w:r>
-        <w:rPr>
-          <w:color w:val="0000FF"/>
-        </w:rPr>
-        <w:t>s</w:t>
-      </w:r>
-      <w:r>
-        <w:rPr>
-          <w:color w:val="0000FF"/>
-        </w:rPr>
-        <w:t>suficiente, exponha isso aqui. Se o produto for um componente de um sistema maior, esta subseção deverá relacionar como esses sistemas interagem e identificar as interfaces relevantes entre os sistemas. Uma maneira fácil de exibir os principais componentes do sistema maior, suas interconexões e interfaces externas é através de um diagrama de bloco.]</w:t>
-      </w:r>
-    </w:p>
-    <w:p>
-      <w:pPr>
-        <w:rPr>
-          <w:color w:val="0000FF"/>
-        </w:rPr>
-      </w:pPr>
-    </w:p>
-    <w:p>
-      <w:pPr>
-        <w:pStyle w:val="Ttulo3"/>
-      </w:pPr>
-      <w:bookmarkStart w:id="65" w:name="_Toc512930917"/>
-      <w:bookmarkStart w:id="66" w:name="_Toc452813593"/>
-      <w:bookmarkStart w:id="67" w:name="_Toc436203390"/>
-      <w:bookmarkStart w:id="68" w:name="_Toc425054394"/>
-      <w:bookmarkStart w:id="69" w:name="_Toc422186487"/>
-      <w:bookmarkStart w:id="70" w:name="_Toc346297780"/>
-      <w:bookmarkStart w:id="71" w:name="_Toc342757869"/>
-      <w:bookmarkStart w:id="72" w:name="_Toc339784278"/>
-      <w:bookmarkStart w:id="73" w:name="_Toc339783689"/>
-      <w:bookmarkStart w:id="74" w:name="_Toc323533379"/>
-      <w:bookmarkStart w:id="75" w:name="_Toc320279510"/>
-      <w:bookmarkStart w:id="76" w:name="_Toc320274637"/>
-      <w:bookmarkStart w:id="77" w:name="_Toc318089002"/>
-      <w:bookmarkStart w:id="78" w:name="_Toc18208276"/>
-      <w:bookmarkStart w:id="79" w:name="_Toc378408148"/>
-      <w:r>
-        <w:t>Suposições e Dependências</w:t>
-      </w:r>
       <w:bookmarkEnd w:id="65"/>
       <w:bookmarkEnd w:id="66"/>
       <w:bookmarkEnd w:id="67"/>
       <w:bookmarkEnd w:id="68"/>
+    </w:p>
+    <w:p>
+      <w:pPr>
+        <w:rPr>
+          <w:color w:val="0000FF"/>
+        </w:rPr>
+      </w:pPr>
+      <w:r>
+        <w:rPr>
+          <w:color w:val="0000FF"/>
+        </w:rPr>
+        <w:t xml:space="preserve">[Esta subseção do documento de </w:t>
+      </w:r>
+      <w:r>
+        <w:rPr>
+          <w:b/>
+          <w:bCs/>
+          <w:color w:val="0000FF"/>
+        </w:rPr>
+        <w:t>Visão</w:t>
+      </w:r>
+      <w:r>
+        <w:rPr>
+          <w:color w:val="0000FF"/>
+        </w:rPr>
+        <w:t xml:space="preserve"> coloca o produto na perspectiva de outros produtos relacionados e do ambiente do usuário. Se o produto for independente e totalmente auto</w:t>
+      </w:r>
+      <w:r>
+        <w:rPr>
+          <w:color w:val="0000FF"/>
+        </w:rPr>
+        <w:t>s</w:t>
+      </w:r>
+      <w:r>
+        <w:rPr>
+          <w:color w:val="0000FF"/>
+        </w:rPr>
+        <w:t>suficiente, exponha isso aqui. Se o produto for um componente de um sistema maior, esta subseção deverá relacionar como esses sistemas interagem e identificar as interfaces relevantes entre os sistemas. Uma maneira fácil de exibir os principais componentes do sistema maior, suas interconexões e interfaces externas é através de um diagrama de bloco.]</w:t>
+      </w:r>
+    </w:p>
+    <w:p>
+      <w:pPr>
+        <w:rPr>
+          <w:color w:val="0000FF"/>
+        </w:rPr>
+      </w:pPr>
+    </w:p>
+    <w:p>
+      <w:pPr>
+        <w:pStyle w:val="Ttulo3"/>
+      </w:pPr>
+      <w:bookmarkStart w:id="69" w:name="_Toc512930917"/>
+      <w:bookmarkStart w:id="70" w:name="_Toc452813593"/>
+      <w:bookmarkStart w:id="71" w:name="_Toc436203390"/>
+      <w:bookmarkStart w:id="72" w:name="_Toc425054394"/>
+      <w:bookmarkStart w:id="73" w:name="_Toc422186487"/>
+      <w:bookmarkStart w:id="74" w:name="_Toc346297780"/>
+      <w:bookmarkStart w:id="75" w:name="_Toc342757869"/>
+      <w:bookmarkStart w:id="76" w:name="_Toc339784278"/>
+      <w:bookmarkStart w:id="77" w:name="_Toc339783689"/>
+      <w:bookmarkStart w:id="78" w:name="_Toc323533379"/>
+      <w:bookmarkStart w:id="79" w:name="_Toc320279510"/>
+      <w:bookmarkStart w:id="80" w:name="_Toc320274637"/>
+      <w:bookmarkStart w:id="81" w:name="_Toc318089002"/>
+      <w:bookmarkStart w:id="82" w:name="_Toc18208276"/>
+      <w:bookmarkStart w:id="83" w:name="_Toc378408148"/>
+      <w:r>
+        <w:t>Suposições e Dependências</w:t>
+      </w:r>
       <w:bookmarkEnd w:id="69"/>
       <w:bookmarkEnd w:id="70"/>
       <w:bookmarkEnd w:id="71"/>
@@ -8431,66 +8493,69 @@
       <w:bookmarkEnd w:id="77"/>
       <w:bookmarkEnd w:id="78"/>
       <w:bookmarkEnd w:id="79"/>
-    </w:p>
-    <w:p>
-      <w:pPr>
-        <w:rPr>
-          <w:color w:val="0000FF"/>
-        </w:rPr>
-      </w:pPr>
-      <w:r>
-        <w:rPr>
-          <w:color w:val="0000FF"/>
-        </w:rPr>
-        <w:t>[</w:t>
-      </w:r>
-      <w:r>
-        <w:rPr>
-          <w:color w:val="0000FF"/>
-        </w:rPr>
-        <w:t xml:space="preserve">Liste as suposições e dependências que você assumiu para especificar seu sistema, e </w:t>
-      </w:r>
-      <w:r>
-        <w:rPr>
-          <w:color w:val="0000FF"/>
-        </w:rPr>
-        <w:t>que, se mudadas, alterarão o documento. Por exemplo, uma suposição poderá estabelecer que um sistema operacional específico estará disponível para o hardware projetado para o produto de software. Se o sistema operacional não estiver disponível, o documento de deverá ser mudado.]</w:t>
-      </w:r>
-    </w:p>
-    <w:p>
-      <w:pPr>
-        <w:rPr>
-          <w:color w:val="0000FF"/>
-        </w:rPr>
-      </w:pPr>
-    </w:p>
-    <w:p>
-      <w:pPr>
-        <w:pStyle w:val="Ttulo2"/>
-      </w:pPr>
-      <w:bookmarkStart w:id="80" w:name="_Toc512930918"/>
-      <w:bookmarkStart w:id="81" w:name="_Toc452813596"/>
-      <w:bookmarkStart w:id="82" w:name="_Toc436203402"/>
-      <w:bookmarkStart w:id="83" w:name="_Toc18208277"/>
-      <w:bookmarkStart w:id="84" w:name="_Toc378408149"/>
-      <w:r>
-        <w:lastRenderedPageBreak/>
-        <w:t>Requisitos</w:t>
-      </w:r>
-      <w:r>
-        <w:t xml:space="preserve"> </w:t>
-      </w:r>
-      <w:r>
-        <w:t xml:space="preserve">Funcionais </w:t>
-      </w:r>
-      <w:r>
-        <w:t>do Produto</w:t>
-      </w:r>
       <w:bookmarkEnd w:id="80"/>
       <w:bookmarkEnd w:id="81"/>
       <w:bookmarkEnd w:id="82"/>
       <w:bookmarkEnd w:id="83"/>
+    </w:p>
+    <w:p>
+      <w:pPr>
+        <w:rPr>
+          <w:color w:val="0000FF"/>
+        </w:rPr>
+      </w:pPr>
+      <w:r>
+        <w:rPr>
+          <w:color w:val="0000FF"/>
+        </w:rPr>
+        <w:t>[</w:t>
+      </w:r>
+      <w:r>
+        <w:rPr>
+          <w:color w:val="0000FF"/>
+        </w:rPr>
+        <w:t xml:space="preserve">Liste as suposições e dependências que você assumiu para especificar seu sistema, e </w:t>
+      </w:r>
+      <w:r>
+        <w:rPr>
+          <w:color w:val="0000FF"/>
+        </w:rPr>
+        <w:t>que, se mudadas, alterarão o documento. Por exemplo, uma suposição poderá estabelecer que um sistema operacional específico estará disponível para o hardware projetado para o produto de software. Se o sistema operacional não estiver disponível, o documento de deverá ser mudado.]</w:t>
+      </w:r>
+    </w:p>
+    <w:p>
+      <w:pPr>
+        <w:rPr>
+          <w:color w:val="0000FF"/>
+        </w:rPr>
+      </w:pPr>
+    </w:p>
+    <w:p>
+      <w:pPr>
+        <w:pStyle w:val="Ttulo2"/>
+      </w:pPr>
+      <w:bookmarkStart w:id="84" w:name="_Toc512930918"/>
+      <w:bookmarkStart w:id="85" w:name="_Toc452813596"/>
+      <w:bookmarkStart w:id="86" w:name="_Toc436203402"/>
+      <w:bookmarkStart w:id="87" w:name="_Toc18208277"/>
+      <w:bookmarkStart w:id="88" w:name="_Toc378408149"/>
+      <w:r>
+        <w:t>Requisitos</w:t>
+      </w:r>
+      <w:r>
+        <w:t xml:space="preserve"> </w:t>
+      </w:r>
+      <w:r>
+        <w:t xml:space="preserve">Funcionais </w:t>
+      </w:r>
+      <w:r>
+        <w:t>do Produto</w:t>
+      </w:r>
       <w:bookmarkEnd w:id="84"/>
+      <w:bookmarkEnd w:id="85"/>
+      <w:bookmarkEnd w:id="86"/>
+      <w:bookmarkEnd w:id="87"/>
+      <w:bookmarkEnd w:id="88"/>
     </w:p>
     <w:p>
       <w:pPr>
@@ -8521,7 +8586,14 @@
         <w:rPr>
           <w:color w:val="0000FF"/>
         </w:rPr>
-        <w:t xml:space="preserve"> é revisado por muitas pessoas envolvidas, o nível de detalhes deve ser geral o suficiente para que todos entendam. No entanto, devem estar disponíveis detalhes suficientes para fornecer à equipe as informações necessárias para criar um modelo de casos de uso.</w:t>
+        <w:t xml:space="preserve"> é revisado por muitas pessoas envolvidas, o nível de detalhes deve ser geral o suficiente para que todos entendam. No entanto, devem estar disponíveis detalhes </w:t>
+      </w:r>
+      <w:r>
+        <w:rPr>
+          <w:color w:val="0000FF"/>
+        </w:rPr>
+        <w:lastRenderedPageBreak/>
+        <w:t>suficientes para fornecer à equipe as informações necessárias para criar um modelo de casos de uso.</w:t>
       </w:r>
     </w:p>
     <w:p>
@@ -8632,27 +8704,14 @@
       <w:r>
         <w:t xml:space="preserve"> </w:t>
       </w:r>
-      <w:r>
-        <w:fldChar w:fldCharType="begin"/>
-      </w:r>
-      <w:r>
-        <w:instrText xml:space="preserve"> SEQ Table \* ARABIC </w:instrText>
-      </w:r>
-      <w:r>
-        <w:fldChar w:fldCharType="separate"/>
-      </w:r>
-      <w:r>
-        <w:rPr>
-          <w:noProof/>
-        </w:rPr>
-        <w:t>1</w:t>
-      </w:r>
-      <w:r>
-        <w:rPr>
-          <w:noProof/>
-        </w:rPr>
-        <w:fldChar w:fldCharType="end"/>
-      </w:r>
+      <w:fldSimple w:instr=" SEQ Table \* ARABIC ">
+        <w:r>
+          <w:rPr>
+            <w:noProof/>
+          </w:rPr>
+          <w:t>1</w:t>
+        </w:r>
+      </w:fldSimple>
       <w:r>
         <w:t xml:space="preserve"> Requisitos Funcionais</w:t>
       </w:r>
@@ -8917,13 +8976,12 @@
       <w:pPr>
         <w:pStyle w:val="Ttulo2"/>
       </w:pPr>
-      <w:bookmarkStart w:id="85" w:name="_Toc512930919"/>
-      <w:bookmarkStart w:id="86" w:name="_Toc452813602"/>
-      <w:bookmarkStart w:id="87" w:name="_Toc436203408"/>
-      <w:bookmarkStart w:id="88" w:name="_Toc18208278"/>
-      <w:bookmarkStart w:id="89" w:name="_Toc378408150"/>
-      <w:r>
-        <w:lastRenderedPageBreak/>
+      <w:bookmarkStart w:id="89" w:name="_Toc512930919"/>
+      <w:bookmarkStart w:id="90" w:name="_Toc452813602"/>
+      <w:bookmarkStart w:id="91" w:name="_Toc436203408"/>
+      <w:bookmarkStart w:id="92" w:name="_Toc18208278"/>
+      <w:bookmarkStart w:id="93" w:name="_Toc378408150"/>
+      <w:r>
         <w:t xml:space="preserve">Requisitos </w:t>
       </w:r>
       <w:r>
@@ -8932,11 +8990,11 @@
       <w:r>
         <w:t>do Produto</w:t>
       </w:r>
-      <w:bookmarkEnd w:id="85"/>
-      <w:bookmarkEnd w:id="86"/>
-      <w:bookmarkEnd w:id="87"/>
-      <w:bookmarkEnd w:id="88"/>
       <w:bookmarkEnd w:id="89"/>
+      <w:bookmarkEnd w:id="90"/>
+      <w:bookmarkEnd w:id="91"/>
+      <w:bookmarkEnd w:id="92"/>
+      <w:bookmarkEnd w:id="93"/>
     </w:p>
     <w:p>
       <w:pPr>
@@ -8970,8 +9028,8 @@
           <w:color w:val="0000FF"/>
         </w:rPr>
       </w:pPr>
-      <w:bookmarkStart w:id="90" w:name="_Toc452813607"/>
-      <w:bookmarkStart w:id="91" w:name="_Toc436203413"/>
+      <w:bookmarkStart w:id="94" w:name="_Toc452813607"/>
+      <w:bookmarkStart w:id="95" w:name="_Toc436203413"/>
       <w:r>
         <w:rPr>
           <w:color w:val="0000FF"/>
@@ -9018,7 +9076,7 @@
         </w:rPr>
         <w:t xml:space="preserve"> útil, atributos como, por exemplo, estabilidade, benefício, esforço e risco.]</w:t>
       </w:r>
-      <w:bookmarkEnd w:id="90"/>
+      <w:bookmarkEnd w:id="94"/>
       <w:r>
         <w:rPr>
           <w:rStyle w:val="tw4winInternal"/>
@@ -9026,7 +9084,7 @@
         </w:rPr>
         <w:t xml:space="preserve"> </w:t>
       </w:r>
-      <w:bookmarkEnd w:id="91"/>
+      <w:bookmarkEnd w:id="95"/>
     </w:p>
     <w:p/>
     <w:p>
@@ -9522,7 +9580,7 @@
       <w:pPr>
         <w:pStyle w:val="Ttulo1"/>
       </w:pPr>
-      <w:bookmarkStart w:id="92" w:name="_Toc378408151"/>
+      <w:bookmarkStart w:id="96" w:name="_Toc378408151"/>
       <w:r>
         <w:lastRenderedPageBreak/>
         <w:t>Análise dos</w:t>
@@ -9530,18 +9588,18 @@
       <w:r>
         <w:t xml:space="preserve"> Requisitos</w:t>
       </w:r>
-      <w:bookmarkEnd w:id="92"/>
+      <w:bookmarkEnd w:id="96"/>
     </w:p>
     <w:p/>
     <w:p>
       <w:pPr>
         <w:pStyle w:val="Ttulo2"/>
       </w:pPr>
-      <w:bookmarkStart w:id="93" w:name="_Toc378408152"/>
+      <w:bookmarkStart w:id="97" w:name="_Toc378408152"/>
       <w:r>
         <w:t>Diagrama de Casos de Uso</w:t>
       </w:r>
-      <w:bookmarkEnd w:id="93"/>
+      <w:bookmarkEnd w:id="97"/>
     </w:p>
     <w:p>
       <w:pPr>
@@ -9597,7 +9655,7 @@
                     </pic:cNvPicPr>
                   </pic:nvPicPr>
                   <pic:blipFill>
-                    <a:blip r:embed="rId13"/>
+                    <a:blip r:embed="rId14"/>
                     <a:srcRect/>
                     <a:stretch>
                       <a:fillRect/>
@@ -9679,7 +9737,7 @@
       <w:pPr>
         <w:pStyle w:val="Legenda"/>
       </w:pPr>
-      <w:bookmarkStart w:id="94" w:name="_Toc378408206"/>
+      <w:bookmarkStart w:id="98" w:name="_Toc378408206"/>
       <w:r>
         <w:t xml:space="preserve">Figura </w:t>
       </w:r>
@@ -9707,7 +9765,7 @@
       <w:r>
         <w:t xml:space="preserve"> – Primeira figura</w:t>
       </w:r>
-      <w:bookmarkEnd w:id="94"/>
+      <w:bookmarkEnd w:id="98"/>
     </w:p>
     <w:p>
       <w:pPr>
@@ -9776,7 +9834,7 @@
                     </pic:cNvPicPr>
                   </pic:nvPicPr>
                   <pic:blipFill>
-                    <a:blip r:embed="rId13"/>
+                    <a:blip r:embed="rId14"/>
                     <a:srcRect/>
                     <a:stretch>
                       <a:fillRect/>
@@ -9842,7 +9900,7 @@
       <w:pPr>
         <w:pStyle w:val="Legenda"/>
       </w:pPr>
-      <w:bookmarkStart w:id="95" w:name="_Toc378408207"/>
+      <w:bookmarkStart w:id="99" w:name="_Toc378408207"/>
       <w:r>
         <w:t xml:space="preserve">Figura </w:t>
       </w:r>
@@ -9867,7 +9925,7 @@
       <w:r>
         <w:t xml:space="preserve"> – Representação UML do ator do caso de uso</w:t>
       </w:r>
-      <w:bookmarkEnd w:id="95"/>
+      <w:bookmarkEnd w:id="99"/>
     </w:p>
     <w:p>
       <w:pPr>
@@ -9945,7 +10003,7 @@
                     </pic:cNvPicPr>
                   </pic:nvPicPr>
                   <pic:blipFill>
-                    <a:blip r:embed="rId14"/>
+                    <a:blip r:embed="rId15"/>
                     <a:srcRect/>
                     <a:stretch>
                       <a:fillRect/>
@@ -9978,7 +10036,7 @@
       <w:pPr>
         <w:pStyle w:val="Legenda"/>
       </w:pPr>
-      <w:bookmarkStart w:id="96" w:name="_Toc378408208"/>
+      <w:bookmarkStart w:id="100" w:name="_Toc378408208"/>
       <w:r>
         <w:t xml:space="preserve">Figura </w:t>
       </w:r>
@@ -10009,7 +10067,7 @@
       <w:r>
         <w:t xml:space="preserve"> UML</w:t>
       </w:r>
-      <w:bookmarkEnd w:id="96"/>
+      <w:bookmarkEnd w:id="100"/>
     </w:p>
     <w:p>
       <w:pPr>
@@ -10167,7 +10225,7 @@
                     </pic:cNvPicPr>
                   </pic:nvPicPr>
                   <pic:blipFill>
-                    <a:blip r:embed="rId15"/>
+                    <a:blip r:embed="rId16"/>
                     <a:srcRect/>
                     <a:stretch>
                       <a:fillRect/>
@@ -10200,7 +10258,7 @@
       <w:pPr>
         <w:pStyle w:val="Legenda"/>
       </w:pPr>
-      <w:bookmarkStart w:id="97" w:name="_Toc378408209"/>
+      <w:bookmarkStart w:id="101" w:name="_Toc378408209"/>
       <w:r>
         <w:t xml:space="preserve">Figura </w:t>
       </w:r>
@@ -10225,7 +10283,7 @@
       <w:r>
         <w:t xml:space="preserve"> - Associação entre ator e caso de uso</w:t>
       </w:r>
-      <w:bookmarkEnd w:id="97"/>
+      <w:bookmarkEnd w:id="101"/>
     </w:p>
     <w:p>
       <w:pPr>
@@ -10307,7 +10365,7 @@
                     </pic:cNvPicPr>
                   </pic:nvPicPr>
                   <pic:blipFill>
-                    <a:blip r:embed="rId16"/>
+                    <a:blip r:embed="rId17"/>
                     <a:srcRect/>
                     <a:stretch>
                       <a:fillRect/>
@@ -10340,7 +10398,7 @@
       <w:pPr>
         <w:pStyle w:val="Legenda"/>
       </w:pPr>
-      <w:bookmarkStart w:id="98" w:name="_Toc378408210"/>
+      <w:bookmarkStart w:id="102" w:name="_Toc378408210"/>
       <w:r>
         <w:t xml:space="preserve">Figura </w:t>
       </w:r>
@@ -10365,7 +10423,7 @@
       <w:r>
         <w:t xml:space="preserve"> - Generalização entre atores</w:t>
       </w:r>
-      <w:bookmarkEnd w:id="98"/>
+      <w:bookmarkEnd w:id="102"/>
     </w:p>
     <w:p>
       <w:pPr>
@@ -10449,7 +10507,7 @@
                     </pic:cNvPicPr>
                   </pic:nvPicPr>
                   <pic:blipFill>
-                    <a:blip r:embed="rId17"/>
+                    <a:blip r:embed="rId18"/>
                     <a:srcRect/>
                     <a:stretch>
                       <a:fillRect/>
@@ -10482,7 +10540,7 @@
       <w:pPr>
         <w:pStyle w:val="Legenda"/>
       </w:pPr>
-      <w:bookmarkStart w:id="99" w:name="_Toc378408211"/>
+      <w:bookmarkStart w:id="103" w:name="_Toc378408211"/>
       <w:r>
         <w:t xml:space="preserve">Figura </w:t>
       </w:r>
@@ -10507,7 +10565,7 @@
       <w:r>
         <w:t xml:space="preserve"> - Generalizações entre casos de uso</w:t>
       </w:r>
-      <w:bookmarkEnd w:id="99"/>
+      <w:bookmarkEnd w:id="103"/>
     </w:p>
     <w:p/>
     <w:p>
@@ -10611,7 +10669,7 @@
                     </pic:cNvPicPr>
                   </pic:nvPicPr>
                   <pic:blipFill>
-                    <a:blip r:embed="rId18"/>
+                    <a:blip r:embed="rId19"/>
                     <a:srcRect/>
                     <a:stretch>
                       <a:fillRect/>
@@ -10644,7 +10702,7 @@
       <w:pPr>
         <w:pStyle w:val="Legenda"/>
       </w:pPr>
-      <w:bookmarkStart w:id="100" w:name="_Toc378408212"/>
+      <w:bookmarkStart w:id="104" w:name="_Toc378408212"/>
       <w:r>
         <w:t xml:space="preserve">Figura </w:t>
       </w:r>
@@ -10677,7 +10735,7 @@
       <w:r>
         <w:t xml:space="preserve"> entre casos de uso</w:t>
       </w:r>
-      <w:bookmarkEnd w:id="100"/>
+      <w:bookmarkEnd w:id="104"/>
     </w:p>
     <w:p/>
     <w:p>
@@ -10772,7 +10830,7 @@
                     </pic:cNvPicPr>
                   </pic:nvPicPr>
                   <pic:blipFill>
-                    <a:blip r:embed="rId19"/>
+                    <a:blip r:embed="rId20"/>
                     <a:srcRect/>
                     <a:stretch>
                       <a:fillRect/>
@@ -10805,7 +10863,7 @@
       <w:pPr>
         <w:pStyle w:val="Legenda"/>
       </w:pPr>
-      <w:bookmarkStart w:id="101" w:name="_Toc378408213"/>
+      <w:bookmarkStart w:id="105" w:name="_Toc378408213"/>
       <w:r>
         <w:t xml:space="preserve">Figura </w:t>
       </w:r>
@@ -10830,7 +10888,7 @@
       <w:r>
         <w:t xml:space="preserve"> - Includes em casos de uso</w:t>
       </w:r>
-      <w:bookmarkEnd w:id="101"/>
+      <w:bookmarkEnd w:id="105"/>
     </w:p>
     <w:p>
       <w:pPr>
@@ -10878,7 +10936,7 @@
                     </pic:cNvPicPr>
                   </pic:nvPicPr>
                   <pic:blipFill>
-                    <a:blip r:embed="rId20"/>
+                    <a:blip r:embed="rId21"/>
                     <a:srcRect/>
                     <a:stretch>
                       <a:fillRect/>
@@ -10912,7 +10970,7 @@
       <w:pPr>
         <w:pStyle w:val="Legenda"/>
       </w:pPr>
-      <w:bookmarkStart w:id="102" w:name="_Toc378408214"/>
+      <w:bookmarkStart w:id="106" w:name="_Toc378408214"/>
       <w:r>
         <w:t xml:space="preserve">Figura </w:t>
       </w:r>
@@ -10937,7 +10995,7 @@
       <w:r>
         <w:t xml:space="preserve"> - Diagrama de casos de uso (adaptado de RUP, 2008)</w:t>
       </w:r>
-      <w:bookmarkEnd w:id="102"/>
+      <w:bookmarkEnd w:id="106"/>
     </w:p>
     <w:p/>
     <w:p/>
@@ -10961,19 +11019,19 @@
       <w:pPr>
         <w:pStyle w:val="Ttulo2"/>
       </w:pPr>
-      <w:bookmarkStart w:id="103" w:name="_Toc378408153"/>
+      <w:bookmarkStart w:id="107" w:name="_Toc378408153"/>
       <w:r>
         <w:lastRenderedPageBreak/>
         <w:t>Descrição dos Atores</w:t>
       </w:r>
-      <w:bookmarkEnd w:id="103"/>
+      <w:bookmarkEnd w:id="107"/>
     </w:p>
     <w:p/>
     <w:p>
       <w:pPr>
         <w:pStyle w:val="Legenda"/>
       </w:pPr>
-      <w:bookmarkStart w:id="104" w:name="_Toc378408132"/>
+      <w:bookmarkStart w:id="108" w:name="_Toc378408132"/>
       <w:r>
         <w:t xml:space="preserve">Tabela </w:t>
       </w:r>
@@ -11009,7 +11067,7 @@
       <w:r>
         <w:t xml:space="preserve"> presentes no sistema</w:t>
       </w:r>
-      <w:bookmarkEnd w:id="104"/>
+      <w:bookmarkEnd w:id="108"/>
     </w:p>
     <w:tbl>
       <w:tblPr>
@@ -11146,7 +11204,7 @@
       <w:pPr>
         <w:pStyle w:val="Ttulo2"/>
       </w:pPr>
-      <w:bookmarkStart w:id="105" w:name="_Toc378408154"/>
+      <w:bookmarkStart w:id="109" w:name="_Toc378408154"/>
       <w:r>
         <w:t xml:space="preserve">Descrição dos </w:t>
       </w:r>
@@ -11156,7 +11214,7 @@
       <w:r>
         <w:t>so</w:t>
       </w:r>
-      <w:bookmarkEnd w:id="105"/>
+      <w:bookmarkEnd w:id="109"/>
     </w:p>
     <w:p>
       <w:pPr>
@@ -11251,7 +11309,7 @@
       <w:pPr>
         <w:pStyle w:val="Legenda"/>
       </w:pPr>
-      <w:bookmarkStart w:id="106" w:name="_Toc378408133"/>
+      <w:bookmarkStart w:id="110" w:name="_Toc378408133"/>
       <w:r>
         <w:t xml:space="preserve">Tabela </w:t>
       </w:r>
@@ -11285,7 +11343,7 @@
       <w:r>
         <w:t xml:space="preserve"> dos casos de uso</w:t>
       </w:r>
-      <w:bookmarkEnd w:id="106"/>
+      <w:bookmarkEnd w:id="110"/>
     </w:p>
     <w:tbl>
       <w:tblPr>
@@ -11657,11 +11715,11 @@
       <w:pPr>
         <w:pStyle w:val="Ttulo2"/>
       </w:pPr>
-      <w:bookmarkStart w:id="107" w:name="_Toc378408155"/>
+      <w:bookmarkStart w:id="111" w:name="_Toc378408155"/>
       <w:r>
         <w:t>Delimitando o Escopo do Sistema</w:t>
       </w:r>
-      <w:bookmarkEnd w:id="107"/>
+      <w:bookmarkEnd w:id="111"/>
     </w:p>
     <w:p>
       <w:pPr>
@@ -11840,7 +11898,7 @@
       <w:pPr>
         <w:pStyle w:val="Legenda"/>
       </w:pPr>
-      <w:bookmarkStart w:id="108" w:name="_Toc378408134"/>
+      <w:bookmarkStart w:id="112" w:name="_Toc378408134"/>
       <w:r>
         <w:t xml:space="preserve">Tabela </w:t>
       </w:r>
@@ -11868,7 +11926,7 @@
       <w:r>
         <w:t xml:space="preserve"> Escopo do Sistema</w:t>
       </w:r>
-      <w:bookmarkEnd w:id="108"/>
+      <w:bookmarkEnd w:id="112"/>
     </w:p>
     <w:tbl>
       <w:tblPr>
@@ -11984,7 +12042,7 @@
         <w:pStyle w:val="Ttulo1"/>
         <w:pageBreakBefore/>
       </w:pPr>
-      <w:bookmarkStart w:id="109" w:name="_Toc378408156"/>
+      <w:bookmarkStart w:id="113" w:name="_Toc378408156"/>
       <w:r>
         <w:lastRenderedPageBreak/>
         <w:t>P</w:t>
@@ -11992,17 +12050,17 @@
       <w:r>
         <w:t>rojeto do Software</w:t>
       </w:r>
-      <w:bookmarkEnd w:id="109"/>
+      <w:bookmarkEnd w:id="113"/>
     </w:p>
     <w:p>
       <w:pPr>
         <w:pStyle w:val="Ttulo2"/>
       </w:pPr>
-      <w:bookmarkStart w:id="110" w:name="_Toc378408157"/>
+      <w:bookmarkStart w:id="114" w:name="_Toc378408157"/>
       <w:r>
         <w:t>Diagrama de Comunicação</w:t>
       </w:r>
-      <w:bookmarkEnd w:id="110"/>
+      <w:bookmarkEnd w:id="114"/>
       <w:r>
         <w:t xml:space="preserve"> </w:t>
       </w:r>
@@ -12024,7 +12082,7 @@
       <w:pPr>
         <w:pStyle w:val="Ttulo3"/>
       </w:pPr>
-      <w:bookmarkStart w:id="111" w:name="_Toc378408158"/>
+      <w:bookmarkStart w:id="115" w:name="_Toc378408158"/>
       <w:r>
         <w:t>Diagrama de comunicação: Caso de Uso &lt;</w:t>
       </w:r>
@@ -12036,7 +12094,7 @@
       <w:r>
         <w:t>&gt;</w:t>
       </w:r>
-      <w:bookmarkEnd w:id="111"/>
+      <w:bookmarkEnd w:id="115"/>
     </w:p>
     <w:p>
       <w:pPr>
@@ -12056,7 +12114,7 @@
       <w:pPr>
         <w:pStyle w:val="Ttulo3"/>
       </w:pPr>
-      <w:bookmarkStart w:id="112" w:name="_Toc378408159"/>
+      <w:bookmarkStart w:id="116" w:name="_Toc378408159"/>
       <w:r>
         <w:t>Diagrama de comunicação: Caso de Uso &lt;</w:t>
       </w:r>
@@ -12068,7 +12126,7 @@
       <w:r>
         <w:t>&gt;</w:t>
       </w:r>
-      <w:bookmarkEnd w:id="112"/>
+      <w:bookmarkEnd w:id="116"/>
     </w:p>
     <w:p>
       <w:pPr>
@@ -12088,7 +12146,7 @@
       <w:pPr>
         <w:pStyle w:val="Ttulo3"/>
       </w:pPr>
-      <w:bookmarkStart w:id="113" w:name="_Toc378408160"/>
+      <w:bookmarkStart w:id="117" w:name="_Toc378408160"/>
       <w:r>
         <w:t>Diagrama de comunicação: Caso de Uso &lt;</w:t>
       </w:r>
@@ -12100,7 +12158,7 @@
       <w:r>
         <w:t>&gt;</w:t>
       </w:r>
-      <w:bookmarkEnd w:id="113"/>
+      <w:bookmarkEnd w:id="117"/>
     </w:p>
     <w:p>
       <w:pPr>
@@ -12132,11 +12190,11 @@
       <w:pPr>
         <w:pStyle w:val="Ttulo2"/>
       </w:pPr>
-      <w:bookmarkStart w:id="114" w:name="_Toc378408161"/>
+      <w:bookmarkStart w:id="118" w:name="_Toc378408161"/>
       <w:r>
         <w:t>Diagrama de Classes</w:t>
       </w:r>
-      <w:bookmarkEnd w:id="114"/>
+      <w:bookmarkEnd w:id="118"/>
       <w:r>
         <w:t xml:space="preserve"> </w:t>
       </w:r>
@@ -12219,12 +12277,12 @@
       <w:pPr>
         <w:pStyle w:val="Ttulo3"/>
       </w:pPr>
-      <w:bookmarkStart w:id="115" w:name="_Toc378408162"/>
+      <w:bookmarkStart w:id="119" w:name="_Toc378408162"/>
       <w:r>
         <w:lastRenderedPageBreak/>
         <w:t>Pacote &lt;nome do Pacote&gt;</w:t>
       </w:r>
-      <w:bookmarkEnd w:id="115"/>
+      <w:bookmarkEnd w:id="119"/>
     </w:p>
     <w:p>
       <w:r>
@@ -12321,38 +12379,25 @@
       <w:pPr>
         <w:pStyle w:val="Legenda"/>
       </w:pPr>
-      <w:bookmarkStart w:id="116" w:name="_Toc378408215"/>
+      <w:bookmarkStart w:id="120" w:name="_Toc378408215"/>
       <w:r>
         <w:t xml:space="preserve">Figura </w:t>
       </w:r>
-      <w:r>
-        <w:fldChar w:fldCharType="begin"/>
-      </w:r>
-      <w:r>
-        <w:instrText xml:space="preserve"> SEQ Figura \* ARABIC </w:instrText>
-      </w:r>
-      <w:r>
-        <w:fldChar w:fldCharType="separate"/>
-      </w:r>
-      <w:r>
-        <w:rPr>
-          <w:noProof/>
-        </w:rPr>
-        <w:t>10</w:t>
-      </w:r>
-      <w:r>
-        <w:rPr>
-          <w:noProof/>
-        </w:rPr>
-        <w:fldChar w:fldCharType="end"/>
-      </w:r>
+      <w:fldSimple w:instr=" SEQ Figura \* ARABIC ">
+        <w:r>
+          <w:rPr>
+            <w:noProof/>
+          </w:rPr>
+          <w:t>10</w:t>
+        </w:r>
+      </w:fldSimple>
       <w:r>
         <w:t xml:space="preserve"> - Diagrama de </w:t>
       </w:r>
       <w:r>
         <w:t>classe para pacote &lt;nome do pacote&gt;</w:t>
       </w:r>
-      <w:bookmarkEnd w:id="116"/>
+      <w:bookmarkEnd w:id="120"/>
       <w:r>
         <w:t xml:space="preserve"> </w:t>
       </w:r>
@@ -12362,11 +12407,11 @@
       <w:pPr>
         <w:pStyle w:val="Ttulo3"/>
       </w:pPr>
-      <w:bookmarkStart w:id="117" w:name="_Toc378408163"/>
+      <w:bookmarkStart w:id="121" w:name="_Toc378408163"/>
       <w:r>
         <w:t>Pacote &lt;nome do Pacote&gt;</w:t>
       </w:r>
-      <w:bookmarkEnd w:id="117"/>
+      <w:bookmarkEnd w:id="121"/>
     </w:p>
     <w:p/>
     <w:p>
@@ -12378,7 +12423,7 @@
         <w:lastRenderedPageBreak/>
         <w:t xml:space="preserve"> </w:t>
       </w:r>
-      <w:bookmarkStart w:id="118" w:name="_Toc378408164"/>
+      <w:bookmarkStart w:id="122" w:name="_Toc378408164"/>
       <w:r>
         <w:t>Teste</w:t>
       </w:r>
@@ -12390,7 +12435,7 @@
       <w:r>
         <w:t>Unitário</w:t>
       </w:r>
-      <w:bookmarkEnd w:id="118"/>
+      <w:bookmarkEnd w:id="122"/>
     </w:p>
     <w:p>
       <w:r>
@@ -12406,7 +12451,7 @@
       <w:pPr>
         <w:pStyle w:val="Ttulo3"/>
       </w:pPr>
-      <w:bookmarkStart w:id="119" w:name="_Toc378408165"/>
+      <w:bookmarkStart w:id="123" w:name="_Toc378408165"/>
       <w:r>
         <w:t>Relatório de testes para o Caso de Uso &lt;</w:t>
       </w:r>
@@ -12418,7 +12463,7 @@
       <w:r>
         <w:t>&gt;</w:t>
       </w:r>
-      <w:bookmarkEnd w:id="119"/>
+      <w:bookmarkEnd w:id="123"/>
     </w:p>
     <w:p>
       <w:pPr>
@@ -12464,7 +12509,7 @@
       <w:pPr>
         <w:pStyle w:val="Ttulo3"/>
       </w:pPr>
-      <w:bookmarkStart w:id="120" w:name="_Toc378408166"/>
+      <w:bookmarkStart w:id="124" w:name="_Toc378408166"/>
       <w:r>
         <w:t>Relatório de testes para o Caso de Uso &lt;</w:t>
       </w:r>
@@ -12476,7 +12521,7 @@
       <w:r>
         <w:t>&gt;</w:t>
       </w:r>
-      <w:bookmarkEnd w:id="120"/>
+      <w:bookmarkEnd w:id="124"/>
     </w:p>
     <w:p>
       <w:pPr>
@@ -12522,7 +12567,7 @@
       <w:pPr>
         <w:pStyle w:val="Ttulo3"/>
       </w:pPr>
-      <w:bookmarkStart w:id="121" w:name="_Toc378408167"/>
+      <w:bookmarkStart w:id="125" w:name="_Toc378408167"/>
       <w:r>
         <w:t>Relatório de testes para o Caso de Uso &lt;</w:t>
       </w:r>
@@ -12534,7 +12579,7 @@
       <w:r>
         <w:t>&gt;</w:t>
       </w:r>
-      <w:bookmarkEnd w:id="121"/>
+      <w:bookmarkEnd w:id="125"/>
     </w:p>
     <w:p>
       <w:pPr>
@@ -12583,19 +12628,19 @@
         <w:pStyle w:val="Ttulo1"/>
         <w:pageBreakBefore/>
       </w:pPr>
-      <w:bookmarkStart w:id="122" w:name="_Toc269327113"/>
-      <w:bookmarkStart w:id="123" w:name="_Toc269327236"/>
-      <w:bookmarkStart w:id="124" w:name="_Toc378408168"/>
+      <w:bookmarkStart w:id="126" w:name="_Toc269327113"/>
+      <w:bookmarkStart w:id="127" w:name="_Toc269327236"/>
+      <w:bookmarkStart w:id="128" w:name="_Toc378408168"/>
       <w:r>
         <w:lastRenderedPageBreak/>
         <w:t>C</w:t>
       </w:r>
-      <w:bookmarkEnd w:id="122"/>
-      <w:bookmarkEnd w:id="123"/>
+      <w:bookmarkEnd w:id="126"/>
+      <w:bookmarkEnd w:id="127"/>
       <w:r>
         <w:t>onclusão</w:t>
       </w:r>
-      <w:bookmarkEnd w:id="124"/>
+      <w:bookmarkEnd w:id="128"/>
     </w:p>
     <w:p>
       <w:pPr>
@@ -12707,9 +12752,9 @@
           <w:color w:val="0000FF"/>
         </w:rPr>
         <w:sectPr>
-          <w:headerReference w:type="default" r:id="rId21"/>
-          <w:footerReference w:type="default" r:id="rId22"/>
-          <w:headerReference w:type="first" r:id="rId23"/>
+          <w:headerReference w:type="default" r:id="rId22"/>
+          <w:footerReference w:type="default" r:id="rId23"/>
+          <w:headerReference w:type="first" r:id="rId24"/>
           <w:pgSz w:w="11907" w:h="16840" w:code="9"/>
           <w:pgMar w:top="1701" w:right="1134" w:bottom="1134" w:left="1418" w:header="1134" w:footer="0" w:gutter="0"/>
           <w:pgNumType w:start="1"/>
@@ -12724,18 +12769,18 @@
         <w:pageBreakBefore/>
         <w:ind w:left="431" w:hanging="431"/>
       </w:pPr>
-      <w:bookmarkStart w:id="125" w:name="_Toc283537221"/>
-      <w:bookmarkStart w:id="126" w:name="_Toc296795852"/>
-      <w:bookmarkStart w:id="127" w:name="_Toc301444698"/>
-      <w:bookmarkStart w:id="128" w:name="_Toc378408169"/>
+      <w:bookmarkStart w:id="129" w:name="_Toc283537221"/>
+      <w:bookmarkStart w:id="130" w:name="_Toc296795852"/>
+      <w:bookmarkStart w:id="131" w:name="_Toc301444698"/>
+      <w:bookmarkStart w:id="132" w:name="_Toc378408169"/>
       <w:r>
         <w:lastRenderedPageBreak/>
         <w:t>Bibliografia</w:t>
       </w:r>
-      <w:bookmarkEnd w:id="125"/>
-      <w:bookmarkEnd w:id="126"/>
-      <w:bookmarkEnd w:id="127"/>
-      <w:bookmarkEnd w:id="128"/>
+      <w:bookmarkEnd w:id="129"/>
+      <w:bookmarkEnd w:id="130"/>
+      <w:bookmarkEnd w:id="131"/>
+      <w:bookmarkEnd w:id="132"/>
     </w:p>
     <w:p>
       <w:pPr>
@@ -12863,8 +12908,8 @@
     <w:p>
       <w:pPr>
         <w:sectPr>
-          <w:headerReference w:type="first" r:id="rId24"/>
-          <w:footerReference w:type="first" r:id="rId25"/>
+          <w:headerReference w:type="first" r:id="rId25"/>
+          <w:footerReference w:type="first" r:id="rId26"/>
           <w:pgSz w:w="11907" w:h="16840" w:code="9"/>
           <w:pgMar w:top="1701" w:right="1134" w:bottom="1134" w:left="1701" w:header="1134" w:footer="0" w:gutter="0"/>
           <w:cols w:space="720"/>
@@ -12876,7 +12921,7 @@
       <w:pPr>
         <w:pStyle w:val="Ttulo1"/>
       </w:pPr>
-      <w:bookmarkStart w:id="129" w:name="_Toc378408170"/>
+      <w:bookmarkStart w:id="133" w:name="_Toc378408170"/>
       <w:r>
         <w:lastRenderedPageBreak/>
         <w:t>Anexo</w:t>
@@ -12884,7 +12929,7 @@
       <w:r>
         <w:t xml:space="preserve"> A</w:t>
       </w:r>
-      <w:bookmarkEnd w:id="129"/>
+      <w:bookmarkEnd w:id="133"/>
     </w:p>
     <w:p/>
     <w:p/>
@@ -12902,6 +12947,87 @@
     </w:sectPr>
   </w:body>
 </w:document>
+</file>
+
+<file path=word/comments.xml><?xml version="1.0" encoding="utf-8"?>
+<w:comments xmlns:wpc="http://schemas.microsoft.com/office/word/2010/wordprocessingCanvas" xmlns:mc="http://schemas.openxmlformats.org/markup-compatibility/2006" xmlns:o="urn:schemas-microsoft-com:office:office" xmlns:r="http://schemas.openxmlformats.org/officeDocument/2006/relationships" xmlns:m="http://schemas.openxmlformats.org/officeDocument/2006/math" xmlns:v="urn:schemas-microsoft-com:vml" xmlns:wp14="http://schemas.microsoft.com/office/word/2010/wordprocessingDrawing" xmlns:wp="http://schemas.openxmlformats.org/drawingml/2006/wordprocessingDrawing" xmlns:w10="urn:schemas-microsoft-com:office:word" xmlns:w="http://schemas.openxmlformats.org/wordprocessingml/2006/main" xmlns:w14="http://schemas.microsoft.com/office/word/2010/wordml" xmlns:wpg="http://schemas.microsoft.com/office/word/2010/wordprocessingGroup" xmlns:wpi="http://schemas.microsoft.com/office/word/2010/wordprocessingInk" xmlns:wne="http://schemas.microsoft.com/office/word/2006/wordml" xmlns:wps="http://schemas.microsoft.com/office/word/2010/wordprocessingShape" mc:Ignorable="w14 wp14">
+  <w:comment w:id="12" w:author="Helio " w:date="2014-02-24T20:37:00Z" w:initials="ha">
+    <w:p>
+      <w:pPr>
+        <w:pStyle w:val="Textodecomentrio"/>
+      </w:pPr>
+      <w:r>
+        <w:rPr>
+          <w:rStyle w:val="Refdecomentrio"/>
+        </w:rPr>
+        <w:annotationRef/>
+      </w:r>
+      <w:r>
+        <w:t xml:space="preserve">Criar link entre os </w:t>
+      </w:r>
+      <w:proofErr w:type="spellStart"/>
+      <w:r>
+        <w:t>paragrafos</w:t>
+      </w:r>
+      <w:proofErr w:type="spellEnd"/>
+    </w:p>
+  </w:comment>
+  <w:comment w:id="13" w:author="Helio " w:date="2014-02-24T20:37:00Z" w:initials="ha">
+    <w:p>
+      <w:pPr>
+        <w:pStyle w:val="Textodecomentrio"/>
+      </w:pPr>
+      <w:r>
+        <w:rPr>
+          <w:rStyle w:val="Refdecomentrio"/>
+        </w:rPr>
+        <w:annotationRef/>
+      </w:r>
+      <w:r>
+        <w:t xml:space="preserve">Como a gerencia é feita hoje: boletins, reuniões com os pais, </w:t>
+      </w:r>
+      <w:proofErr w:type="spellStart"/>
+      <w:proofErr w:type="gramStart"/>
+      <w:r>
+        <w:t>etc</w:t>
+      </w:r>
+      <w:proofErr w:type="spellEnd"/>
+      <w:proofErr w:type="gramEnd"/>
+    </w:p>
+  </w:comment>
+  <w:comment w:id="18" w:author="Helio " w:date="2014-02-24T20:38:00Z" w:initials="ha">
+    <w:p>
+      <w:pPr>
+        <w:pStyle w:val="Textodecomentrio"/>
+      </w:pPr>
+      <w:r>
+        <w:rPr>
+          <w:rStyle w:val="Refdecomentrio"/>
+        </w:rPr>
+        <w:annotationRef/>
+      </w:r>
+      <w:r>
+        <w:t>Como esse fator pode ser medido?</w:t>
+      </w:r>
+    </w:p>
+  </w:comment>
+  <w:comment w:id="19" w:author="Helio " w:date="2014-02-24T20:38:00Z" w:initials="ha">
+    <w:p>
+      <w:pPr>
+        <w:pStyle w:val="Textodecomentrio"/>
+      </w:pPr>
+      <w:r>
+        <w:rPr>
+          <w:rStyle w:val="Refdecomentrio"/>
+        </w:rPr>
+        <w:annotationRef/>
+      </w:r>
+      <w:r>
+        <w:t xml:space="preserve">Refletir se é possível e detalhar. </w:t>
+      </w:r>
+    </w:p>
+  </w:comment>
+</w:comments>
 </file>
 
 <file path=word/endnotes.xml><?xml version="1.0" encoding="utf-8"?>
@@ -12966,7 +13092,7 @@
       <w:rPr>
         <w:noProof/>
       </w:rPr>
-      <w:t>19</w:t>
+      <w:t>1</w:t>
     </w:r>
     <w:r>
       <w:rPr>
@@ -13030,7 +13156,7 @@
       <w:rPr>
         <w:noProof/>
       </w:rPr>
-      <w:t>21</w:t>
+      <w:t>20</w:t>
     </w:r>
     <w:r>
       <w:rPr>
@@ -17504,7 +17630,7 @@
 </file>
 
 <file path=customXml/itemProps1.xml><?xml version="1.0" encoding="utf-8"?>
-<ds:datastoreItem xmlns:ds="http://schemas.openxmlformats.org/officeDocument/2006/customXml" ds:itemID="{07ECFB62-6FB8-4ACE-BF04-0023393BA73F}">
+<ds:datastoreItem xmlns:ds="http://schemas.openxmlformats.org/officeDocument/2006/customXml" ds:itemID="{78FAA4CE-5F32-4C9B-8230-023C0BF3D078}">
   <ds:schemaRefs>
     <ds:schemaRef ds:uri="http://schemas.openxmlformats.org/officeDocument/2006/bibliography"/>
   </ds:schemaRefs>

</xml_diff>

<commit_message>
- Alterações referentes aos comentários sugeridos pelo professor
</commit_message>
<xml_diff>
--- a/documentacao/G5_Documentacao1sem2014.docx
+++ b/documentacao/G5_Documentacao1sem2014.docx
@@ -169,12 +169,21 @@
           <w:szCs w:val="28"/>
         </w:rPr>
       </w:pPr>
+      <w:bookmarkStart w:id="0" w:name="_GoBack"/>
       <w:r>
         <w:rPr>
           <w:sz w:val="28"/>
           <w:szCs w:val="28"/>
         </w:rPr>
-        <w:t>TÍTULO DO TRABALHO: SUBTÍTULO SE HOUVER</w:t>
+        <w:t>TÍTULO DO TRABALHO</w:t>
+      </w:r>
+      <w:bookmarkEnd w:id="0"/>
+      <w:r>
+        <w:rPr>
+          <w:sz w:val="28"/>
+          <w:szCs w:val="28"/>
+        </w:rPr>
+        <w:t>: SUBTÍTULO SE HOUVER</w:t>
       </w:r>
       <w:r>
         <w:rPr>
@@ -501,34 +510,75 @@
     </w:p>
     <w:p>
       <w:pPr>
+        <w:widowControl w:val="0"/>
+        <w:spacing w:before="100" w:beforeAutospacing="1" w:after="100" w:afterAutospacing="1"/>
         <w:jc w:val="center"/>
-      </w:pPr>
-      <w:r>
+        <w:rPr>
+          <w:b/>
+          <w:bCs/>
+          <w:color w:val="FF0000"/>
+        </w:rPr>
+      </w:pPr>
+      <w:r>
+        <w:rPr>
+          <w:color w:val="000000"/>
+        </w:rPr>
         <w:lastRenderedPageBreak/>
-        <w:t>Nome SOBRENOME</w:t>
-      </w:r>
-      <w:r>
+        <w:t>Ana Paula SIQUEIRA</w:t>
+      </w:r>
+      <w:r>
+        <w:rPr>
+          <w:color w:val="000000"/>
+        </w:rPr>
         <w:br/>
-        <w:t>Nome SOBRENOME</w:t>
-      </w:r>
-      <w:r>
+      </w:r>
+      <w:proofErr w:type="spellStart"/>
+      <w:r>
+        <w:rPr>
+          <w:color w:val="000000"/>
+        </w:rPr>
+        <w:t>Luis</w:t>
+      </w:r>
+      <w:proofErr w:type="spellEnd"/>
+      <w:r>
+        <w:rPr>
+          <w:color w:val="000000"/>
+        </w:rPr>
+        <w:t xml:space="preserve"> Fernando BRANDÃO</w:t>
+      </w:r>
+      <w:r>
+        <w:rPr>
+          <w:color w:val="000000"/>
+        </w:rPr>
         <w:br/>
-        <w:t>Nome SOBRENOME</w:t>
-      </w:r>
-      <w:r>
+        <w:t>Luiza Helena FAVARETTO</w:t>
+      </w:r>
+      <w:r>
+        <w:rPr>
+          <w:color w:val="000000"/>
+        </w:rPr>
         <w:br/>
       </w:r>
+      <w:proofErr w:type="spellStart"/>
       <w:r>
         <w:rPr>
           <w:color w:val="000000"/>
         </w:rPr>
-        <w:t>Nome SOBRENOME</w:t>
-      </w:r>
-    </w:p>
-    <w:p>
-      <w:pPr>
-        <w:jc w:val="center"/>
-      </w:pPr>
+        <w:t>Waldinei</w:t>
+      </w:r>
+      <w:proofErr w:type="spellEnd"/>
+      <w:r>
+        <w:rPr>
+          <w:color w:val="000000"/>
+        </w:rPr>
+        <w:t xml:space="preserve"> PEREIRA DA SILVA</w:t>
+      </w:r>
+      <w:r>
+        <w:rPr>
+          <w:color w:val="000000"/>
+        </w:rPr>
+        <w:br/>
+      </w:r>
     </w:p>
     <w:p>
       <w:pPr>
@@ -721,6 +771,7 @@
         </w:sectPr>
       </w:pPr>
       <w:r>
+        <w:lastRenderedPageBreak/>
         <w:t>__________________________________________________________</w:t>
       </w:r>
       <w:r>
@@ -848,7 +899,7 @@
           <w:bCs/>
         </w:rPr>
       </w:pPr>
-      <w:bookmarkStart w:id="0" w:name="_Toc6507422"/>
+      <w:bookmarkStart w:id="1" w:name="_Toc6507422"/>
       <w:r>
         <w:rPr>
           <w:bCs/>
@@ -856,7 +907,7 @@
         <w:lastRenderedPageBreak/>
         <w:t>“Este espaço serve para você citar um pensamento de algum autor</w:t>
       </w:r>
-      <w:bookmarkEnd w:id="0"/>
+      <w:bookmarkEnd w:id="1"/>
       <w:r>
         <w:rPr>
           <w:bCs/>
@@ -874,14 +925,14 @@
           <w:bCs/>
         </w:rPr>
       </w:pPr>
-      <w:bookmarkStart w:id="1" w:name="_Toc6507423"/>
+      <w:bookmarkStart w:id="2" w:name="_Toc6507423"/>
       <w:r>
         <w:rPr>
           <w:bCs/>
         </w:rPr>
         <w:t>Autor</w:t>
       </w:r>
-      <w:bookmarkEnd w:id="1"/>
+      <w:bookmarkEnd w:id="2"/>
     </w:p>
     <w:p>
       <w:pPr>
@@ -1941,8 +1992,8 @@
         </w:rPr>
         <w:fldChar w:fldCharType="end"/>
       </w:r>
-      <w:bookmarkStart w:id="2" w:name="_Toc6508669"/>
-      <w:bookmarkStart w:id="3" w:name="_Toc38805114"/>
+      <w:bookmarkStart w:id="3" w:name="_Toc6508669"/>
+      <w:bookmarkStart w:id="4" w:name="_Toc38805114"/>
     </w:p>
     <w:p>
       <w:pPr>
@@ -2002,8 +2053,8 @@
         <w:lastRenderedPageBreak/>
         <w:t>LISTA DE TABELAS</w:t>
       </w:r>
-      <w:bookmarkEnd w:id="2"/>
       <w:bookmarkEnd w:id="3"/>
+      <w:bookmarkEnd w:id="4"/>
     </w:p>
     <w:p>
       <w:pPr>
@@ -2246,7 +2297,7 @@
         </w:rPr>
         <w:fldChar w:fldCharType="end"/>
       </w:r>
-      <w:bookmarkStart w:id="4" w:name="_Toc38805115"/>
+      <w:bookmarkStart w:id="5" w:name="_Toc38805115"/>
       <w:r>
         <w:rPr>
           <w:b/>
@@ -2272,7 +2323,7 @@
         <w:lastRenderedPageBreak/>
         <w:t xml:space="preserve">LISTA DE </w:t>
       </w:r>
-      <w:bookmarkEnd w:id="4"/>
+      <w:bookmarkEnd w:id="5"/>
       <w:r>
         <w:rPr>
           <w:b/>
@@ -6150,23 +6201,23 @@
       <w:pPr>
         <w:pStyle w:val="Ttulo1"/>
       </w:pPr>
-      <w:bookmarkStart w:id="5" w:name="_Toc16689521"/>
-      <w:bookmarkStart w:id="6" w:name="_Toc193166270"/>
-      <w:bookmarkStart w:id="7" w:name="_Toc269327100"/>
-      <w:bookmarkStart w:id="8" w:name="_Toc269327223"/>
-      <w:bookmarkStart w:id="9" w:name="_Toc378408135"/>
+      <w:bookmarkStart w:id="6" w:name="_Toc16689521"/>
+      <w:bookmarkStart w:id="7" w:name="_Toc193166270"/>
+      <w:bookmarkStart w:id="8" w:name="_Toc269327100"/>
+      <w:bookmarkStart w:id="9" w:name="_Toc269327223"/>
+      <w:bookmarkStart w:id="10" w:name="_Toc378408135"/>
       <w:r>
         <w:lastRenderedPageBreak/>
         <w:t>I</w:t>
       </w:r>
-      <w:bookmarkEnd w:id="5"/>
       <w:bookmarkEnd w:id="6"/>
       <w:bookmarkEnd w:id="7"/>
       <w:bookmarkEnd w:id="8"/>
+      <w:bookmarkEnd w:id="9"/>
       <w:r>
         <w:t>ntrodução</w:t>
       </w:r>
-      <w:bookmarkEnd w:id="9"/>
+      <w:bookmarkEnd w:id="10"/>
     </w:p>
     <w:p>
       <w:pPr>
@@ -6180,70 +6231,90 @@
       <w:pPr>
         <w:pStyle w:val="Ttulo2"/>
       </w:pPr>
-      <w:bookmarkStart w:id="10" w:name="_Toc269829179"/>
-      <w:bookmarkStart w:id="11" w:name="_Toc378408136"/>
+      <w:bookmarkStart w:id="11" w:name="_Toc269829179"/>
+      <w:bookmarkStart w:id="12" w:name="_Toc378408136"/>
       <w:r>
         <w:t>Contexto e Problematização</w:t>
       </w:r>
-      <w:bookmarkEnd w:id="10"/>
       <w:bookmarkEnd w:id="11"/>
+      <w:bookmarkEnd w:id="12"/>
     </w:p>
     <w:p>
       <w:pPr>
         <w:spacing w:line="240" w:lineRule="auto"/>
         <w:ind w:firstLine="720"/>
-      </w:pPr>
-      <w:r>
-        <w:rPr>
-          <w:color w:val="0000FF"/>
-        </w:rPr>
-        <w:t xml:space="preserve">As escolas de ensino fundamental (anos iniciais) do Estado de São Paulo, tanto a rede particular como a pública, não tem um sistema de cadastro de alunos vinculados ao acompanhamento pedagógico e </w:t>
-      </w:r>
-      <w:commentRangeStart w:id="12"/>
-      <w:r>
-        <w:rPr>
-          <w:color w:val="0000FF"/>
-        </w:rPr>
-        <w:t>curricular</w:t>
-      </w:r>
-      <w:commentRangeEnd w:id="12"/>
-      <w:r>
-        <w:rPr>
-          <w:rStyle w:val="Refdecomentrio"/>
-        </w:rPr>
-        <w:commentReference w:id="12"/>
-      </w:r>
-      <w:r>
-        <w:rPr>
-          <w:color w:val="0000FF"/>
-        </w:rPr>
-        <w:t xml:space="preserve">. </w:t>
+        <w:rPr>
+          <w:color w:val="000000" w:themeColor="text1"/>
+        </w:rPr>
+      </w:pPr>
+      <w:r>
+        <w:rPr>
+          <w:color w:val="000000" w:themeColor="text1"/>
+        </w:rPr>
+        <w:t>Todas as redes de ensino do estado de São Paulo</w:t>
+      </w:r>
+      <w:r>
+        <w:rPr>
+          <w:color w:val="000000" w:themeColor="text1"/>
+        </w:rPr>
+        <w:t xml:space="preserve">, não </w:t>
+      </w:r>
+      <w:r>
+        <w:rPr>
+          <w:color w:val="000000" w:themeColor="text1"/>
+        </w:rPr>
+        <w:t>possuem</w:t>
+      </w:r>
+      <w:r>
+        <w:rPr>
+          <w:color w:val="000000" w:themeColor="text1"/>
+        </w:rPr>
+        <w:t xml:space="preserve"> um sistema de </w:t>
+      </w:r>
+      <w:r>
+        <w:rPr>
+          <w:color w:val="000000" w:themeColor="text1"/>
+        </w:rPr>
+        <w:t>gestão</w:t>
+      </w:r>
+      <w:r>
+        <w:rPr>
+          <w:color w:val="000000" w:themeColor="text1"/>
+        </w:rPr>
+        <w:t xml:space="preserve"> de alunos </w:t>
+      </w:r>
+      <w:r>
+        <w:rPr>
+          <w:color w:val="000000" w:themeColor="text1"/>
+        </w:rPr>
+        <w:t xml:space="preserve">que esteja </w:t>
+      </w:r>
+      <w:r>
+        <w:rPr>
+          <w:color w:val="000000" w:themeColor="text1"/>
+        </w:rPr>
+        <w:t>vinculado ao acompanhamento pedagógico.</w:t>
+      </w:r>
+      <w:r>
+        <w:rPr>
+          <w:color w:val="000000" w:themeColor="text1"/>
+        </w:rPr>
+        <w:t xml:space="preserve"> Com a falta de um sistema escolar digital, gera um acumulo de tarefas trazendo uma lentidão na gestão acadêmica por parte das autoridades (diretoria, secretária e professores).</w:t>
       </w:r>
     </w:p>
     <w:p>
       <w:pPr>
         <w:spacing w:line="240" w:lineRule="auto"/>
         <w:ind w:firstLine="720"/>
-      </w:pPr>
-      <w:commentRangeStart w:id="13"/>
-      <w:r>
-        <w:rPr>
-          <w:color w:val="0000FF"/>
-        </w:rPr>
-        <w:t>Com</w:t>
-      </w:r>
-      <w:commentRangeEnd w:id="13"/>
-      <w:r>
-        <w:rPr>
-          <w:rStyle w:val="Refdecomentrio"/>
-        </w:rPr>
-        <w:commentReference w:id="13"/>
-      </w:r>
-      <w:r>
-        <w:rPr>
-          <w:color w:val="0000FF"/>
-        </w:rPr>
-        <w:t xml:space="preserve"> a deficiência nos sistemas atuais ao qual não permite aos pais de alunos terem acesso a um relatório acadêmico de seus filhos, periodicamente através da internet.</w:t>
+        <w:rPr>
+          <w:color w:val="000000" w:themeColor="text1"/>
+        </w:rPr>
+      </w:pPr>
+      <w:r>
+        <w:rPr>
+          <w:color w:val="000000" w:themeColor="text1"/>
+        </w:rPr>
+        <w:t xml:space="preserve">Atualmente as avaliações, portfólios de aprendizagem e os trabalhos que os professores produzem com seus alunos, na faixa etária de primeiro ao quinto ano do ensino fundamental, são manuscritos e ficam arquivados nas unidades escolares, dificultando o acesso. </w:t>
       </w:r>
     </w:p>
     <w:p>
@@ -6251,124 +6322,44 @@
         <w:spacing w:line="240" w:lineRule="auto"/>
         <w:ind w:firstLine="720"/>
         <w:rPr>
-          <w:color w:val="0000FF"/>
-        </w:rPr>
-      </w:pPr>
-      <w:r>
-        <w:rPr>
-          <w:color w:val="0000FF"/>
-        </w:rPr>
-        <w:t xml:space="preserve">Atualmente </w:t>
-      </w:r>
-      <w:r>
-        <w:rPr>
-          <w:color w:val="0000FF"/>
-        </w:rPr>
-        <w:t xml:space="preserve">as avaliações, </w:t>
-      </w:r>
-      <w:r>
-        <w:rPr>
-          <w:color w:val="0000FF"/>
-        </w:rPr>
-        <w:t xml:space="preserve">portfólios </w:t>
-      </w:r>
-      <w:r>
-        <w:rPr>
-          <w:color w:val="0000FF"/>
-        </w:rPr>
-        <w:t xml:space="preserve">de aprendizagem e os trabalhos </w:t>
-      </w:r>
-      <w:r>
-        <w:rPr>
-          <w:color w:val="0000FF"/>
-        </w:rPr>
-        <w:t xml:space="preserve">que os professores produzem </w:t>
-      </w:r>
-      <w:r>
-        <w:rPr>
-          <w:color w:val="0000FF"/>
-        </w:rPr>
-        <w:t>com</w:t>
-      </w:r>
-      <w:r>
-        <w:rPr>
-          <w:color w:val="0000FF"/>
-        </w:rPr>
-        <w:t xml:space="preserve"> seus alunos, na faixa etária de </w:t>
-      </w:r>
-      <w:r>
-        <w:rPr>
-          <w:color w:val="0000FF"/>
-        </w:rPr>
-        <w:t xml:space="preserve">primeiro ao </w:t>
-      </w:r>
-      <w:r>
-        <w:rPr>
-          <w:color w:val="0000FF"/>
-        </w:rPr>
-        <w:t>quinto ano do ensino fundamental</w:t>
-      </w:r>
-      <w:r>
-        <w:rPr>
-          <w:color w:val="0000FF"/>
-        </w:rPr>
-        <w:t xml:space="preserve">, são manuscritos e ficam </w:t>
-      </w:r>
-      <w:r>
-        <w:rPr>
-          <w:color w:val="0000FF"/>
-        </w:rPr>
-        <w:t xml:space="preserve">arquivados nas unidades escolares, dificultando o acesso. </w:t>
-      </w:r>
-    </w:p>
-    <w:p>
-      <w:pPr>
-        <w:spacing w:line="240" w:lineRule="auto"/>
-        <w:ind w:firstLine="720"/>
-      </w:pPr>
-      <w:r>
-        <w:rPr>
-          <w:color w:val="0000FF"/>
-        </w:rPr>
-        <w:t xml:space="preserve">Os trabalhos escolares, notas e as frequências dos alunos serão digitalizados, e disponibilizados via web trazendo </w:t>
-      </w:r>
-      <w:r>
-        <w:rPr>
-          <w:color w:val="0000FF"/>
-        </w:rPr>
-        <w:t>custo beneficio</w:t>
-      </w:r>
-      <w:r>
-        <w:rPr>
-          <w:color w:val="0000FF"/>
-        </w:rPr>
-        <w:t>, sustentabilidade</w:t>
-      </w:r>
-      <w:proofErr w:type="gramStart"/>
-      <w:r>
-        <w:rPr>
-          <w:color w:val="0000FF"/>
-        </w:rPr>
-        <w:t xml:space="preserve"> pois</w:t>
-      </w:r>
-      <w:proofErr w:type="gramEnd"/>
-      <w:r>
-        <w:rPr>
-          <w:color w:val="0000FF"/>
-        </w:rPr>
-        <w:t xml:space="preserve"> </w:t>
-      </w:r>
-      <w:r>
-        <w:rPr>
-          <w:color w:val="0000FF"/>
-        </w:rPr>
-        <w:t>são mais econômicos e não ocupam grandes espaços físicos.</w:t>
-      </w:r>
-    </w:p>
-    <w:p>
-      <w:pPr>
-        <w:rPr>
-          <w:color w:val="0000FF"/>
+          <w:color w:val="000000" w:themeColor="text1"/>
+        </w:rPr>
+      </w:pPr>
+      <w:r>
+        <w:rPr>
+          <w:color w:val="000000" w:themeColor="text1"/>
+        </w:rPr>
+        <w:t xml:space="preserve">Os trabalhos escolares, notas e as frequências dos alunos serão digitalizados, e disponibilizados via web trazendo custo </w:t>
+      </w:r>
+      <w:r>
+        <w:rPr>
+          <w:color w:val="000000" w:themeColor="text1"/>
+        </w:rPr>
+        <w:t>beneficio</w:t>
+      </w:r>
+      <w:r>
+        <w:rPr>
+          <w:color w:val="000000" w:themeColor="text1"/>
+        </w:rPr>
+        <w:t xml:space="preserve"> sustentabilidade</w:t>
+      </w:r>
+      <w:r>
+        <w:rPr>
+          <w:color w:val="000000" w:themeColor="text1"/>
+        </w:rPr>
+        <w:t>, pois</w:t>
+      </w:r>
+      <w:r>
+        <w:rPr>
+          <w:color w:val="000000" w:themeColor="text1"/>
+        </w:rPr>
+        <w:t xml:space="preserve"> são mais econômicos e não ocupam grandes espaços físicos.</w:t>
+      </w:r>
+    </w:p>
+    <w:p>
+      <w:pPr>
+        <w:rPr>
+          <w:color w:val="000000" w:themeColor="text1"/>
         </w:rPr>
       </w:pPr>
     </w:p>
@@ -6383,122 +6374,83 @@
       <w:pPr>
         <w:pStyle w:val="Ttulo2"/>
       </w:pPr>
-      <w:bookmarkStart w:id="14" w:name="_Toc269829180"/>
-      <w:bookmarkStart w:id="15" w:name="_Toc378408137"/>
+      <w:bookmarkStart w:id="13" w:name="_Toc269829180"/>
+      <w:bookmarkStart w:id="14" w:name="_Toc378408137"/>
       <w:r>
         <w:t>Objetivos</w:t>
       </w:r>
+      <w:bookmarkEnd w:id="13"/>
       <w:bookmarkEnd w:id="14"/>
+    </w:p>
+    <w:p>
+      <w:pPr>
+        <w:pStyle w:val="Pargrafonormal"/>
+      </w:pPr>
+      <w:r>
+        <w:t>Aperfeiçoar o processo de gestão de alunos e prover o acesso de pais a vida escolar dos seus filhos.</w:t>
+      </w:r>
+    </w:p>
+    <w:p>
+      <w:pPr>
+        <w:pStyle w:val="Pargrafonormal"/>
+      </w:pPr>
+    </w:p>
+    <w:p>
+      <w:pPr>
+        <w:pStyle w:val="Ttulo3"/>
+      </w:pPr>
+      <w:bookmarkStart w:id="15" w:name="_Toc378408138"/>
+      <w:r>
+        <w:t>Objetivo Geral</w:t>
+      </w:r>
       <w:bookmarkEnd w:id="15"/>
-    </w:p>
-    <w:p>
-      <w:pPr>
-        <w:pStyle w:val="Pargrafonormal"/>
-        <w:rPr>
-          <w:rFonts w:ascii="Times New Roman" w:hAnsi="Times New Roman"/>
-          <w:color w:val="0000FF"/>
-          <w:sz w:val="24"/>
-          <w:szCs w:val="24"/>
-        </w:rPr>
-      </w:pPr>
-      <w:r>
-        <w:rPr>
-          <w:rFonts w:ascii="Times New Roman" w:hAnsi="Times New Roman"/>
-          <w:color w:val="0000FF"/>
-          <w:sz w:val="24"/>
-          <w:szCs w:val="24"/>
-        </w:rPr>
-        <w:t xml:space="preserve">A função do objetivo é deixar clara a pretensão da pesquisa proposta. Por isso, devem-se usar frases curtas e iniciadas com verbos de ação no infinitivo, os quais precisam ser claros e contextualizados para justificar a relevância da pesquisa. </w:t>
-      </w:r>
-    </w:p>
-    <w:p>
-      <w:pPr>
-        <w:pStyle w:val="Pargrafonormal"/>
-        <w:rPr>
-          <w:rFonts w:ascii="Times New Roman" w:hAnsi="Times New Roman"/>
-          <w:color w:val="0000FF"/>
-          <w:sz w:val="24"/>
-          <w:szCs w:val="24"/>
-        </w:rPr>
-      </w:pPr>
-      <w:r>
-        <w:rPr>
-          <w:rFonts w:ascii="Times New Roman" w:hAnsi="Times New Roman"/>
-          <w:color w:val="0000FF"/>
-          <w:sz w:val="24"/>
-          <w:szCs w:val="24"/>
-        </w:rPr>
-        <w:t>Evitar o uso de verbos como: demonstrar, provar, comprovar, entre outros, se não houver a certeza de que a pesquisa apresenta a demonstração, a prova ou a comprovação. É importante lembrar que tal tarefa não é simples e é mais adequada a um mestrado ou doutorado.</w:t>
-      </w:r>
-    </w:p>
-    <w:p>
-      <w:pPr>
-        <w:pStyle w:val="Ttulo3"/>
-        <w:numPr>
-          <w:ilvl w:val="0"/>
-          <w:numId w:val="0"/>
-        </w:numPr>
-        <w:ind w:left="720" w:hanging="720"/>
-      </w:pPr>
-    </w:p>
-    <w:p>
-      <w:pPr>
-        <w:pStyle w:val="Ttulo3"/>
-      </w:pPr>
-      <w:bookmarkStart w:id="16" w:name="_Toc378408138"/>
-      <w:r>
-        <w:t>Objetivo Geral</w:t>
-      </w:r>
-      <w:bookmarkEnd w:id="16"/>
     </w:p>
     <w:p>
       <w:pPr>
         <w:spacing w:line="240" w:lineRule="auto"/>
         <w:ind w:firstLine="720"/>
-      </w:pPr>
-      <w:r>
-        <w:rPr>
-          <w:color w:val="0000FF"/>
-        </w:rPr>
-        <w:t xml:space="preserve">Este trabalho tem por objetivo geral o estudo e </w:t>
-      </w:r>
-      <w:proofErr w:type="gramStart"/>
-      <w:r>
-        <w:rPr>
-          <w:color w:val="0000FF"/>
-        </w:rPr>
-        <w:t>implementação</w:t>
-      </w:r>
-      <w:proofErr w:type="gramEnd"/>
-      <w:r>
-        <w:rPr>
-          <w:color w:val="0000FF"/>
-        </w:rPr>
-        <w:t xml:space="preserve"> do sistema de gerenciamento de portfólios escolares de alunos do ensino fundamental (anos iniciais - 1º ao 5º ano).</w:t>
+        <w:rPr>
+          <w:color w:val="000000" w:themeColor="text1"/>
+        </w:rPr>
+      </w:pPr>
+      <w:r>
+        <w:rPr>
+          <w:color w:val="000000" w:themeColor="text1"/>
+        </w:rPr>
+        <w:t>Este trabalho tem por objetivo geral o estudo e implementação do sistema de gerenciamento de portfólios escolares de alunos do ensino fundamental (anos iniciais - 1º ao 5º ano).</w:t>
       </w:r>
     </w:p>
     <w:p>
       <w:pPr>
         <w:spacing w:line="240" w:lineRule="auto"/>
         <w:ind w:firstLine="720"/>
-      </w:pPr>
-      <w:r>
-        <w:rPr>
-          <w:color w:val="0000FF"/>
+        <w:rPr>
+          <w:color w:val="000000" w:themeColor="text1"/>
+        </w:rPr>
+      </w:pPr>
+      <w:r>
+        <w:rPr>
+          <w:color w:val="000000" w:themeColor="text1"/>
         </w:rPr>
         <w:t xml:space="preserve">O sistema com acesso na internet permitirá aos pais de alunos acessarem o portfólio de seus filhos e o acompanhamento do trabalho do professor, visualizando os campos de relatório de aprendizagem e os trabalhos de seus filhos produzidos periodicamente em sala de aula. Os professores poderão consultar desenvolvimento de aprendizagem de alunos de anos anteriores e seus respectivos alunos, bem como produzir informações sobre seus atuais alunos e classes, em </w:t>
       </w:r>
       <w:proofErr w:type="gramStart"/>
       <w:r>
         <w:rPr>
-          <w:color w:val="0000FF"/>
-        </w:rPr>
-        <w:t>um ambiente web</w:t>
+          <w:color w:val="000000" w:themeColor="text1"/>
+        </w:rPr>
+        <w:t>um</w:t>
+      </w:r>
+      <w:r>
+        <w:rPr>
+          <w:color w:val="000000" w:themeColor="text1"/>
+        </w:rPr>
+        <w:t xml:space="preserve"> ambiente web</w:t>
       </w:r>
       <w:proofErr w:type="gramEnd"/>
       <w:r>
         <w:rPr>
-          <w:color w:val="0000FF"/>
+          <w:color w:val="000000" w:themeColor="text1"/>
         </w:rPr>
         <w:t>, gerando dados e informações digitais para a unidade de ensino alimentar um banco de dados, para gerar relatórios e históricos.</w:t>
       </w:r>
@@ -6530,19 +6482,22 @@
       <w:pPr>
         <w:pStyle w:val="Ttulo3"/>
       </w:pPr>
-      <w:bookmarkStart w:id="17" w:name="_Toc378408139"/>
+      <w:bookmarkStart w:id="16" w:name="_Toc378408139"/>
       <w:r>
         <w:t>Objetivos Específicos</w:t>
       </w:r>
-      <w:bookmarkEnd w:id="17"/>
+      <w:bookmarkEnd w:id="16"/>
     </w:p>
     <w:p>
       <w:pPr>
         <w:spacing w:line="240" w:lineRule="auto"/>
-      </w:pPr>
-      <w:r>
-        <w:rPr>
-          <w:color w:val="0000FF"/>
+        <w:rPr>
+          <w:color w:val="000000" w:themeColor="text1"/>
+        </w:rPr>
+      </w:pPr>
+      <w:r>
+        <w:rPr>
+          <w:color w:val="000000" w:themeColor="text1"/>
         </w:rPr>
         <w:t xml:space="preserve">- </w:t>
       </w:r>
@@ -6555,200 +6510,185 @@
       <w:proofErr w:type="gramStart"/>
       <w:r>
         <w:rPr>
-          <w:color w:val="0000FF"/>
+          <w:color w:val="000000" w:themeColor="text1"/>
         </w:rPr>
         <w:t>Implementar</w:t>
       </w:r>
       <w:proofErr w:type="gramEnd"/>
       <w:r>
         <w:rPr>
-          <w:color w:val="0000FF"/>
-        </w:rPr>
-        <w:t xml:space="preserve"> um sistema para a criação de portfólio digital dos alunos.</w:t>
+          <w:color w:val="000000" w:themeColor="text1"/>
+        </w:rPr>
+        <w:t xml:space="preserve"> e manutenção de</w:t>
+      </w:r>
+      <w:r>
+        <w:rPr>
+          <w:color w:val="000000" w:themeColor="text1"/>
+        </w:rPr>
+        <w:t xml:space="preserve"> um sistema para a criação de portfólio digital </w:t>
+      </w:r>
+      <w:r>
+        <w:rPr>
+          <w:color w:val="000000" w:themeColor="text1"/>
+        </w:rPr>
+        <w:t>(</w:t>
+      </w:r>
+      <w:r>
+        <w:rPr>
+          <w:color w:val="000000" w:themeColor="text1"/>
+        </w:rPr>
+        <w:t>trabalhos escolares</w:t>
+      </w:r>
+      <w:r>
+        <w:rPr>
+          <w:color w:val="000000" w:themeColor="text1"/>
+        </w:rPr>
+        <w:t>)</w:t>
+      </w:r>
+      <w:r>
+        <w:rPr>
+          <w:color w:val="000000" w:themeColor="text1"/>
+        </w:rPr>
+        <w:t xml:space="preserve"> </w:t>
+      </w:r>
+      <w:r>
+        <w:rPr>
+          <w:color w:val="000000" w:themeColor="text1"/>
+        </w:rPr>
+        <w:t>dos alunos.</w:t>
       </w:r>
     </w:p>
     <w:p>
       <w:pPr>
         <w:spacing w:line="240" w:lineRule="auto"/>
-      </w:pPr>
-      <w:r>
-        <w:rPr>
-          <w:color w:val="0000FF"/>
+        <w:rPr>
+          <w:color w:val="000000" w:themeColor="text1"/>
+        </w:rPr>
+      </w:pPr>
+      <w:r>
+        <w:rPr>
+          <w:color w:val="000000" w:themeColor="text1"/>
         </w:rPr>
         <w:t xml:space="preserve">- </w:t>
       </w:r>
       <w:r>
         <w:rPr>
-          <w:color w:val="0000FF"/>
+          <w:color w:val="000000" w:themeColor="text1"/>
         </w:rPr>
         <w:tab/>
         <w:t xml:space="preserve">Gerar relatórios de </w:t>
       </w:r>
-      <w:proofErr w:type="spellStart"/>
-      <w:proofErr w:type="gramStart"/>
-      <w:r>
-        <w:rPr>
-          <w:color w:val="0000FF"/>
-        </w:rPr>
-        <w:t>frequências,</w:t>
-      </w:r>
-      <w:proofErr w:type="gramEnd"/>
-      <w:r>
-        <w:rPr>
-          <w:color w:val="0000FF"/>
-        </w:rPr>
-        <w:t>ocorrências</w:t>
-      </w:r>
-      <w:proofErr w:type="spellEnd"/>
-      <w:r>
-        <w:rPr>
-          <w:color w:val="0000FF"/>
-        </w:rPr>
-        <w:t xml:space="preserve"> disciplinares e aproveitamento</w:t>
+      <w:r>
+        <w:rPr>
+          <w:color w:val="000000" w:themeColor="text1"/>
+        </w:rPr>
+        <w:t>frequências, ocorrências</w:t>
+      </w:r>
+      <w:r>
+        <w:rPr>
+          <w:color w:val="000000" w:themeColor="text1"/>
+        </w:rPr>
+        <w:t xml:space="preserve"> disciplinares e </w:t>
+      </w:r>
+      <w:r>
+        <w:rPr>
+          <w:color w:val="000000" w:themeColor="text1"/>
+        </w:rPr>
+        <w:t>aproveitamento.</w:t>
       </w:r>
     </w:p>
     <w:p>
       <w:pPr>
         <w:spacing w:line="240" w:lineRule="auto"/>
-      </w:pPr>
-      <w:r>
-        <w:rPr>
-          <w:color w:val="0000FF"/>
-        </w:rPr>
+        <w:rPr>
+          <w:color w:val="000000" w:themeColor="text1"/>
+        </w:rPr>
+      </w:pPr>
+      <w:r>
+        <w:rPr>
+          <w:color w:val="000000" w:themeColor="text1"/>
+        </w:rPr>
+        <w:lastRenderedPageBreak/>
         <w:t>-</w:t>
       </w:r>
       <w:r>
         <w:rPr>
-          <w:color w:val="0000FF"/>
+          <w:color w:val="000000" w:themeColor="text1"/>
         </w:rPr>
         <w:tab/>
         <w:t xml:space="preserve">Permitir a manipulação dos dados referentes </w:t>
       </w:r>
-      <w:proofErr w:type="gramStart"/>
-      <w:r>
-        <w:rPr>
-          <w:color w:val="0000FF"/>
-        </w:rPr>
-        <w:t>à :</w:t>
-      </w:r>
-      <w:proofErr w:type="gramEnd"/>
-      <w:r>
-        <w:rPr>
-          <w:color w:val="0000FF"/>
-        </w:rPr>
-        <w:t xml:space="preserve"> alunos , classes e professores.</w:t>
+      <w:r>
+        <w:rPr>
+          <w:color w:val="000000" w:themeColor="text1"/>
+        </w:rPr>
+        <w:t>à:</w:t>
+      </w:r>
+      <w:r>
+        <w:rPr>
+          <w:color w:val="000000" w:themeColor="text1"/>
+        </w:rPr>
+        <w:t xml:space="preserve"> </w:t>
+      </w:r>
+      <w:r>
+        <w:rPr>
+          <w:color w:val="000000" w:themeColor="text1"/>
+        </w:rPr>
+        <w:t>alunos,</w:t>
+      </w:r>
+      <w:r>
+        <w:rPr>
+          <w:color w:val="000000" w:themeColor="text1"/>
+        </w:rPr>
+        <w:t xml:space="preserve"> classes e professores.</w:t>
       </w:r>
     </w:p>
     <w:p>
       <w:pPr>
         <w:spacing w:line="240" w:lineRule="auto"/>
-      </w:pPr>
-      <w:r>
-        <w:rPr>
-          <w:color w:val="0000FF"/>
+        <w:rPr>
+          <w:color w:val="000000" w:themeColor="text1"/>
+        </w:rPr>
+      </w:pPr>
+      <w:r>
+        <w:rPr>
+          <w:color w:val="000000" w:themeColor="text1"/>
         </w:rPr>
         <w:t>-</w:t>
       </w:r>
       <w:r>
         <w:rPr>
-          <w:color w:val="0000FF"/>
+          <w:color w:val="000000" w:themeColor="text1"/>
         </w:rPr>
         <w:tab/>
         <w:t xml:space="preserve">Exibir estatísticas referentes ao desempenho de </w:t>
       </w:r>
-      <w:proofErr w:type="spellStart"/>
-      <w:proofErr w:type="gramStart"/>
-      <w:r>
-        <w:rPr>
-          <w:color w:val="0000FF"/>
-        </w:rPr>
-        <w:t>alunos,</w:t>
-      </w:r>
-      <w:proofErr w:type="gramEnd"/>
-      <w:r>
-        <w:rPr>
-          <w:color w:val="0000FF"/>
-        </w:rPr>
-        <w:t>professores</w:t>
-      </w:r>
-      <w:proofErr w:type="spellEnd"/>
-      <w:r>
-        <w:rPr>
-          <w:color w:val="0000FF"/>
-        </w:rPr>
-        <w:t xml:space="preserve"> e </w:t>
-      </w:r>
-      <w:commentRangeStart w:id="18"/>
-      <w:r>
-        <w:rPr>
-          <w:color w:val="0000FF"/>
-        </w:rPr>
-        <w:t xml:space="preserve">qualidade do conteúdo </w:t>
-      </w:r>
-      <w:commentRangeEnd w:id="18"/>
-      <w:r>
-        <w:rPr>
-          <w:rStyle w:val="Refdecomentrio"/>
-        </w:rPr>
-        <w:commentReference w:id="18"/>
-      </w:r>
-      <w:r>
-        <w:rPr>
-          <w:color w:val="0000FF"/>
-        </w:rPr>
-        <w:t>ministrado em aula</w:t>
+      <w:r>
+        <w:rPr>
+          <w:color w:val="000000" w:themeColor="text1"/>
+        </w:rPr>
+        <w:t>alunos, professores</w:t>
+      </w:r>
+      <w:r>
+        <w:rPr>
+          <w:color w:val="000000" w:themeColor="text1"/>
+        </w:rPr>
+        <w:t xml:space="preserve"> e qualidade do conteúdo ministrado </w:t>
+      </w:r>
+      <w:r>
+        <w:rPr>
+          <w:color w:val="000000" w:themeColor="text1"/>
+        </w:rPr>
+        <w:t>gerando gráficos a partir das notas e frequências.</w:t>
       </w:r>
     </w:p>
     <w:p>
       <w:pPr>
         <w:spacing w:line="240" w:lineRule="auto"/>
-      </w:pPr>
-      <w:r>
-        <w:rPr>
-          <w:color w:val="0000FF"/>
-        </w:rPr>
-        <w:t xml:space="preserve">- </w:t>
-      </w:r>
-      <w:r>
-        <w:rPr>
-          <w:color w:val="0000FF"/>
-        </w:rPr>
-        <w:tab/>
-      </w:r>
-      <w:proofErr w:type="gramStart"/>
-      <w:r>
-        <w:rPr>
-          <w:color w:val="0000FF"/>
-        </w:rPr>
-        <w:t>Manutenção de um repositório referentes</w:t>
-      </w:r>
-      <w:proofErr w:type="gramEnd"/>
-      <w:r>
-        <w:rPr>
-          <w:color w:val="0000FF"/>
-        </w:rPr>
-        <w:t xml:space="preserve"> a trabalhos escolares de determinadas disciplinas as quais o uso da informática se faz </w:t>
-      </w:r>
-      <w:commentRangeStart w:id="19"/>
-      <w:r>
-        <w:rPr>
-          <w:color w:val="0000FF"/>
-        </w:rPr>
-        <w:t>necessário</w:t>
-      </w:r>
-      <w:commentRangeEnd w:id="19"/>
-      <w:r>
-        <w:rPr>
-          <w:rStyle w:val="Refdecomentrio"/>
-        </w:rPr>
-        <w:commentReference w:id="19"/>
-      </w:r>
-      <w:r>
-        <w:rPr>
-          <w:color w:val="0000FF"/>
-        </w:rPr>
-        <w:t>.</w:t>
-      </w:r>
+        <w:rPr>
+          <w:color w:val="000000" w:themeColor="text1"/>
+        </w:rPr>
+      </w:pPr>
     </w:p>
     <w:p>
       <w:pPr>
@@ -6758,8 +6698,6 @@
           <w:color w:val="0000FF"/>
         </w:rPr>
       </w:pPr>
-      <w:bookmarkStart w:id="20" w:name="_GoBack"/>
-      <w:bookmarkEnd w:id="20"/>
     </w:p>
     <w:p>
       <w:pPr>
@@ -6778,72 +6716,72 @@
       <w:pPr>
         <w:pStyle w:val="Ttulo1"/>
       </w:pPr>
-      <w:bookmarkStart w:id="21" w:name="_Toc378408140"/>
+      <w:bookmarkStart w:id="17" w:name="_Toc378408140"/>
       <w:r>
         <w:t>Visão do Sistema</w:t>
       </w:r>
+      <w:bookmarkEnd w:id="17"/>
+    </w:p>
+    <w:p>
+      <w:pPr>
+        <w:pStyle w:val="Ttulo2"/>
+        <w:rPr>
+          <w:lang w:val="fr-FR"/>
+        </w:rPr>
+      </w:pPr>
+      <w:bookmarkStart w:id="18" w:name="_Toc512930909"/>
+      <w:bookmarkStart w:id="19" w:name="_Toc452813581"/>
+      <w:bookmarkStart w:id="20" w:name="_Toc447960005"/>
+      <w:bookmarkStart w:id="21" w:name="_Toc18208268"/>
+      <w:bookmarkStart w:id="22" w:name="_Toc378408141"/>
+      <w:bookmarkStart w:id="23" w:name="_Toc436203381"/>
+      <w:r>
+        <w:rPr>
+          <w:lang w:val="fr-FR"/>
+        </w:rPr>
+        <w:t>Descrições dos Envolvidos e Usuários</w:t>
+      </w:r>
+      <w:bookmarkEnd w:id="18"/>
+      <w:bookmarkEnd w:id="19"/>
+      <w:bookmarkEnd w:id="20"/>
       <w:bookmarkEnd w:id="21"/>
-    </w:p>
-    <w:p>
-      <w:pPr>
-        <w:pStyle w:val="Ttulo2"/>
-        <w:rPr>
-          <w:lang w:val="fr-FR"/>
-        </w:rPr>
-      </w:pPr>
-      <w:bookmarkStart w:id="22" w:name="_Toc512930909"/>
-      <w:bookmarkStart w:id="23" w:name="_Toc452813581"/>
-      <w:bookmarkStart w:id="24" w:name="_Toc447960005"/>
-      <w:bookmarkStart w:id="25" w:name="_Toc18208268"/>
-      <w:bookmarkStart w:id="26" w:name="_Toc378408141"/>
-      <w:bookmarkStart w:id="27" w:name="_Toc436203381"/>
-      <w:r>
-        <w:rPr>
-          <w:lang w:val="fr-FR"/>
-        </w:rPr>
-        <w:t>Descrições dos Envolvidos e Usuários</w:t>
-      </w:r>
       <w:bookmarkEnd w:id="22"/>
-      <w:bookmarkEnd w:id="23"/>
+    </w:p>
+    <w:p>
+      <w:pPr>
+        <w:rPr>
+          <w:color w:val="0000FF"/>
+        </w:rPr>
+      </w:pPr>
+      <w:r>
+        <w:rPr>
+          <w:color w:val="0000FF"/>
+        </w:rPr>
+        <w:t>[Para fornecer, de maneira eficiente, produtos e serviços que atendam às reais necessidades dos usuários e envolvidos, é necessário identificar e considerar todos os envolvidos como parte do processo de Modelagem de Requisitos. É necessário também identificar os usuários do sistema e assegurar que a comunidade de envolvidos os represente adequadamente. Esta seção fornece um perfil dos envolvidos e dos usuários que integram o projeto, e dos principais problemas que, de acordo com o ponto de vista deles, poderão ser abordados pela solução proposta. Ela não descreve as solicitações ou os requisitos específicos dos usuários e dos envolvidos, já que eles são capturados em um artefato individual de solicitações dos envolvidos. Em vez disso, ela fornece a base e a justificativa que explicam por que os requisitos são necessários.]</w:t>
+      </w:r>
+    </w:p>
+    <w:p>
+      <w:pPr>
+        <w:rPr>
+          <w:color w:val="0070C0"/>
+        </w:rPr>
+      </w:pPr>
+    </w:p>
+    <w:p>
+      <w:pPr>
+        <w:pStyle w:val="Ttulo3"/>
+      </w:pPr>
+      <w:bookmarkStart w:id="24" w:name="_Toc512930910"/>
+      <w:bookmarkStart w:id="25" w:name="_Toc452813583"/>
+      <w:bookmarkStart w:id="26" w:name="_Toc18208269"/>
+      <w:bookmarkStart w:id="27" w:name="_Toc378408142"/>
+      <w:r>
+        <w:t>Resumo dos Envolvidos</w:t>
+      </w:r>
       <w:bookmarkEnd w:id="24"/>
       <w:bookmarkEnd w:id="25"/>
       <w:bookmarkEnd w:id="26"/>
-    </w:p>
-    <w:p>
-      <w:pPr>
-        <w:rPr>
-          <w:color w:val="0000FF"/>
-        </w:rPr>
-      </w:pPr>
-      <w:r>
-        <w:rPr>
-          <w:color w:val="0000FF"/>
-        </w:rPr>
-        <w:t>[Para fornecer, de maneira eficiente, produtos e serviços que atendam às reais necessidades dos usuários e envolvidos, é necessário identificar e considerar todos os envolvidos como parte do processo de Modelagem de Requisitos. É necessário também identificar os usuários do sistema e assegurar que a comunidade de envolvidos os represente adequadamente. Esta seção fornece um perfil dos envolvidos e dos usuários que integram o projeto, e dos principais problemas que, de acordo com o ponto de vista deles, poderão ser abordados pela solução proposta. Ela não descreve as solicitações ou os requisitos específicos dos usuários e dos envolvidos, já que eles são capturados em um artefato individual de solicitações dos envolvidos. Em vez disso, ela fornece a base e a justificativa que explicam por que os requisitos são necessários.]</w:t>
-      </w:r>
-    </w:p>
-    <w:p>
-      <w:pPr>
-        <w:rPr>
-          <w:color w:val="0070C0"/>
-        </w:rPr>
-      </w:pPr>
-    </w:p>
-    <w:p>
-      <w:pPr>
-        <w:pStyle w:val="Ttulo3"/>
-      </w:pPr>
-      <w:bookmarkStart w:id="28" w:name="_Toc512930910"/>
-      <w:bookmarkStart w:id="29" w:name="_Toc452813583"/>
-      <w:bookmarkStart w:id="30" w:name="_Toc18208269"/>
-      <w:bookmarkStart w:id="31" w:name="_Toc378408142"/>
-      <w:r>
-        <w:t>Resumo dos Envolvidos</w:t>
-      </w:r>
-      <w:bookmarkEnd w:id="28"/>
-      <w:bookmarkEnd w:id="29"/>
-      <w:bookmarkEnd w:id="30"/>
-      <w:bookmarkEnd w:id="31"/>
+      <w:bookmarkEnd w:id="27"/>
     </w:p>
     <w:p>
       <w:pPr>
@@ -7000,7 +6938,6 @@
                 <w:sz w:val="24"/>
                 <w:szCs w:val="24"/>
               </w:rPr>
-              <w:lastRenderedPageBreak/>
               <w:t>[Informe o tipo de envolvidos.]</w:t>
             </w:r>
           </w:p>
@@ -7053,7 +6990,15 @@
                 <w:sz w:val="24"/>
                 <w:szCs w:val="24"/>
               </w:rPr>
-              <w:t xml:space="preserve"> que o sistema poderá ter manutenção</w:t>
+              <w:t xml:space="preserve"> que o sistema poderá ter </w:t>
+            </w:r>
+            <w:r>
+              <w:rPr>
+                <w:sz w:val="24"/>
+                <w:szCs w:val="24"/>
+              </w:rPr>
+              <w:lastRenderedPageBreak/>
+              <w:t>manutenção</w:t>
             </w:r>
           </w:p>
           <w:p>
@@ -7171,9 +7116,9 @@
           <w:lang w:val="fr-FR"/>
         </w:rPr>
       </w:pPr>
-      <w:bookmarkStart w:id="32" w:name="_Toc512930911"/>
-      <w:bookmarkStart w:id="33" w:name="_Toc452813584"/>
-      <w:bookmarkStart w:id="34" w:name="_Toc18208270"/>
+      <w:bookmarkStart w:id="28" w:name="_Toc512930911"/>
+      <w:bookmarkStart w:id="29" w:name="_Toc452813584"/>
+      <w:bookmarkStart w:id="30" w:name="_Toc18208270"/>
     </w:p>
     <w:p>
       <w:pPr>
@@ -7865,18 +7810,17 @@
           <w:lang w:val="fr-FR"/>
         </w:rPr>
       </w:pPr>
-      <w:bookmarkStart w:id="35" w:name="_Toc378408143"/>
+      <w:bookmarkStart w:id="31" w:name="_Toc378408143"/>
       <w:r>
         <w:rPr>
           <w:lang w:val="fr-FR"/>
         </w:rPr>
-        <w:lastRenderedPageBreak/>
         <w:t>Resumo dos Usuários</w:t>
       </w:r>
-      <w:bookmarkEnd w:id="32"/>
-      <w:bookmarkEnd w:id="33"/>
-      <w:bookmarkEnd w:id="34"/>
-      <w:bookmarkEnd w:id="35"/>
+      <w:bookmarkEnd w:id="28"/>
+      <w:bookmarkEnd w:id="29"/>
+      <w:bookmarkEnd w:id="30"/>
+      <w:bookmarkEnd w:id="31"/>
     </w:p>
     <w:p>
       <w:pPr>
@@ -8019,6 +7963,7 @@
               <w:pStyle w:val="InfoBlue0"/>
             </w:pPr>
             <w:r>
+              <w:lastRenderedPageBreak/>
               <w:t>[Informe o tipo de usuário.]</w:t>
             </w:r>
           </w:p>
@@ -8124,23 +8069,144 @@
       <w:pPr>
         <w:pStyle w:val="Ttulo3"/>
       </w:pPr>
-      <w:bookmarkStart w:id="36" w:name="_Toc512930912"/>
-      <w:bookmarkStart w:id="37" w:name="_Toc452813585"/>
-      <w:bookmarkStart w:id="38" w:name="_Toc436203384"/>
-      <w:bookmarkStart w:id="39" w:name="_Toc425054386"/>
-      <w:bookmarkStart w:id="40" w:name="_Toc422186479"/>
-      <w:bookmarkStart w:id="41" w:name="_Toc346297773"/>
-      <w:bookmarkStart w:id="42" w:name="_Toc342757864"/>
-      <w:bookmarkStart w:id="43" w:name="_Toc18208271"/>
-      <w:bookmarkStart w:id="44" w:name="_Toc378408144"/>
+      <w:bookmarkStart w:id="32" w:name="_Toc512930912"/>
+      <w:bookmarkStart w:id="33" w:name="_Toc452813585"/>
+      <w:bookmarkStart w:id="34" w:name="_Toc436203384"/>
+      <w:bookmarkStart w:id="35" w:name="_Toc425054386"/>
+      <w:bookmarkStart w:id="36" w:name="_Toc422186479"/>
+      <w:bookmarkStart w:id="37" w:name="_Toc346297773"/>
+      <w:bookmarkStart w:id="38" w:name="_Toc342757864"/>
+      <w:bookmarkStart w:id="39" w:name="_Toc18208271"/>
+      <w:bookmarkStart w:id="40" w:name="_Toc378408144"/>
       <w:r>
         <w:t>Ambiente do Usuário</w:t>
       </w:r>
+      <w:bookmarkEnd w:id="32"/>
+      <w:bookmarkEnd w:id="33"/>
+      <w:bookmarkEnd w:id="34"/>
+      <w:bookmarkEnd w:id="35"/>
       <w:bookmarkEnd w:id="36"/>
       <w:bookmarkEnd w:id="37"/>
       <w:bookmarkEnd w:id="38"/>
       <w:bookmarkEnd w:id="39"/>
       <w:bookmarkEnd w:id="40"/>
+    </w:p>
+    <w:p>
+      <w:pPr>
+        <w:rPr>
+          <w:color w:val="0000FF"/>
+        </w:rPr>
+      </w:pPr>
+      <w:r>
+        <w:rPr>
+          <w:color w:val="0000FF"/>
+        </w:rPr>
+        <w:t>[Detalhe o ambiente de trabalho do usuário-alvo. A seguir, são apresentadas algumas sugestões:</w:t>
+      </w:r>
+    </w:p>
+    <w:p>
+      <w:pPr>
+        <w:rPr>
+          <w:color w:val="0000FF"/>
+        </w:rPr>
+      </w:pPr>
+      <w:r>
+        <w:rPr>
+          <w:color w:val="0000FF"/>
+        </w:rPr>
+        <w:t>Número de pessoas envolvidas na execução da tarefa? Isso está mudando?</w:t>
+      </w:r>
+    </w:p>
+    <w:p>
+      <w:pPr>
+        <w:rPr>
+          <w:color w:val="0000FF"/>
+        </w:rPr>
+      </w:pPr>
+      <w:r>
+        <w:rPr>
+          <w:color w:val="0000FF"/>
+        </w:rPr>
+        <w:t>Qual é a duração de um ciclo de tarefas? Qual é o tempo gasto em cada atividade? Isso está mudando?</w:t>
+      </w:r>
+    </w:p>
+    <w:p>
+      <w:pPr>
+        <w:rPr>
+          <w:color w:val="0000FF"/>
+        </w:rPr>
+      </w:pPr>
+      <w:r>
+        <w:rPr>
+          <w:color w:val="0000FF"/>
+        </w:rPr>
+        <w:t>Existem restrições ambientais exclusivas: telefone celular, ambientes ao ar livre, uso em aeronaves e assim por diante?</w:t>
+      </w:r>
+    </w:p>
+    <w:p>
+      <w:pPr>
+        <w:rPr>
+          <w:color w:val="0000FF"/>
+        </w:rPr>
+      </w:pPr>
+      <w:r>
+        <w:rPr>
+          <w:color w:val="0000FF"/>
+        </w:rPr>
+        <w:t>Que plataformas de sistema são utilizadas hoje? Quais são as futuras plataformas?</w:t>
+      </w:r>
+    </w:p>
+    <w:p>
+      <w:pPr>
+        <w:rPr>
+          <w:color w:val="0000FF"/>
+        </w:rPr>
+      </w:pPr>
+      <w:r>
+        <w:rPr>
+          <w:color w:val="0000FF"/>
+        </w:rPr>
+        <w:t>Que outros aplicativos estão em uso? É necessário que o seu aplicativo interaja com eles?</w:t>
+      </w:r>
+    </w:p>
+    <w:p>
+      <w:pPr>
+        <w:rPr>
+          <w:color w:val="0000FF"/>
+        </w:rPr>
+      </w:pPr>
+      <w:proofErr w:type="gramStart"/>
+      <w:r>
+        <w:rPr>
+          <w:color w:val="0000FF"/>
+        </w:rPr>
+        <w:t>Este é o ponto em que podem ser incluídos fragmentos do Modelo de Negócios para resumir a tarefa e os papéis envolvidos etc.]</w:t>
+      </w:r>
+      <w:proofErr w:type="gramEnd"/>
+    </w:p>
+    <w:p>
+      <w:pPr>
+        <w:rPr>
+          <w:color w:val="0000FF"/>
+        </w:rPr>
+      </w:pPr>
+    </w:p>
+    <w:p>
+      <w:pPr>
+        <w:pStyle w:val="Corpodetexto"/>
+      </w:pPr>
+    </w:p>
+    <w:p>
+      <w:pPr>
+        <w:pStyle w:val="Ttulo3"/>
+      </w:pPr>
+      <w:bookmarkStart w:id="41" w:name="_Toc512930914"/>
+      <w:bookmarkStart w:id="42" w:name="_Toc452813589"/>
+      <w:bookmarkStart w:id="43" w:name="_Toc18208273"/>
+      <w:bookmarkStart w:id="44" w:name="_Toc378408145"/>
+      <w:r>
+        <w:t>Alternativas e Concorrência</w:t>
+      </w:r>
       <w:bookmarkEnd w:id="41"/>
       <w:bookmarkEnd w:id="42"/>
       <w:bookmarkEnd w:id="43"/>
@@ -8156,248 +8222,131 @@
         <w:rPr>
           <w:color w:val="0000FF"/>
         </w:rPr>
-        <w:t>[Detalhe o ambiente de trabalho do usuário-alvo. A seguir, são apresentadas algumas sugestões:</w:t>
-      </w:r>
-    </w:p>
-    <w:p>
-      <w:pPr>
-        <w:rPr>
-          <w:color w:val="0000FF"/>
-        </w:rPr>
-      </w:pPr>
-      <w:r>
-        <w:rPr>
-          <w:color w:val="0000FF"/>
-        </w:rPr>
-        <w:t>Número de pessoas envolvidas na execução da tarefa? Isso está mudando?</w:t>
-      </w:r>
-    </w:p>
-    <w:p>
-      <w:pPr>
-        <w:rPr>
-          <w:color w:val="0000FF"/>
-        </w:rPr>
-      </w:pPr>
-      <w:r>
-        <w:rPr>
-          <w:color w:val="0000FF"/>
-        </w:rPr>
-        <w:t>Qual é a duração de um ciclo de tarefas? Qual é o tempo gasto em cada atividade? Isso está mudando?</w:t>
-      </w:r>
-    </w:p>
-    <w:p>
-      <w:pPr>
-        <w:rPr>
-          <w:color w:val="0000FF"/>
-        </w:rPr>
-      </w:pPr>
-      <w:r>
-        <w:rPr>
-          <w:color w:val="0000FF"/>
-        </w:rPr>
-        <w:t>Existem restrições ambientais exclusivas: telefone celular, ambientes ao ar livre, uso em aeronaves e assim por diante?</w:t>
-      </w:r>
-    </w:p>
-    <w:p>
-      <w:pPr>
-        <w:rPr>
-          <w:color w:val="0000FF"/>
-        </w:rPr>
-      </w:pPr>
-      <w:r>
-        <w:rPr>
-          <w:color w:val="0000FF"/>
-        </w:rPr>
-        <w:t>Que plataformas de sistema são utilizadas hoje? Quais são as futuras plataformas?</w:t>
-      </w:r>
-    </w:p>
-    <w:p>
-      <w:pPr>
-        <w:rPr>
-          <w:color w:val="0000FF"/>
-        </w:rPr>
-      </w:pPr>
-      <w:r>
-        <w:rPr>
-          <w:color w:val="0000FF"/>
-        </w:rPr>
-        <w:t>Que outros aplicativos estão em uso? É necessário que o seu aplicativo interaja com eles?</w:t>
-      </w:r>
-    </w:p>
-    <w:p>
-      <w:pPr>
-        <w:rPr>
-          <w:color w:val="0000FF"/>
-        </w:rPr>
-      </w:pPr>
-      <w:proofErr w:type="gramStart"/>
-      <w:r>
-        <w:rPr>
-          <w:color w:val="0000FF"/>
-        </w:rPr>
-        <w:t>Este é o ponto em que podem ser incluídos fragmentos do Modelo de Negócios para resumir a tarefa e os papéis envolvidos etc.]</w:t>
-      </w:r>
-      <w:proofErr w:type="gramEnd"/>
-    </w:p>
-    <w:p>
-      <w:pPr>
-        <w:rPr>
-          <w:color w:val="0000FF"/>
-        </w:rPr>
-      </w:pPr>
-    </w:p>
-    <w:p>
-      <w:pPr>
-        <w:pStyle w:val="Corpodetexto"/>
-      </w:pPr>
-    </w:p>
-    <w:p>
-      <w:pPr>
-        <w:pStyle w:val="Ttulo3"/>
-      </w:pPr>
-      <w:bookmarkStart w:id="45" w:name="_Toc512930914"/>
-      <w:bookmarkStart w:id="46" w:name="_Toc452813589"/>
-      <w:bookmarkStart w:id="47" w:name="_Toc18208273"/>
-      <w:bookmarkStart w:id="48" w:name="_Toc378408145"/>
-      <w:r>
-        <w:t>Alternativas e Concorrência</w:t>
+        <w:t>[Identifique as alternativas que o envolvido considera disponíveis. Entre elas podem estar incluídas a compra de um produto do concorrente, a criação de uma solução local ou a simples manutenção do status quo. Liste todas as opções conhecidas que a concorrência oferece ou que podem se tornar disponíveis. Inclua os principais pontos fortes e pontos fracos de cada concorrente segundo o ponto de vista do envolvido ou do usuário final.]</w:t>
+      </w:r>
+    </w:p>
+    <w:p>
+      <w:pPr>
+        <w:rPr>
+          <w:color w:val="0000FF"/>
+        </w:rPr>
+      </w:pPr>
+    </w:p>
+    <w:p>
+      <w:pPr>
+        <w:pStyle w:val="Ttulo2"/>
+      </w:pPr>
+      <w:bookmarkStart w:id="45" w:name="_Toc512930915"/>
+      <w:bookmarkStart w:id="46" w:name="_Toc452813590"/>
+      <w:bookmarkStart w:id="47" w:name="_Toc436203387"/>
+      <w:bookmarkStart w:id="48" w:name="_Toc18208274"/>
+      <w:bookmarkStart w:id="49" w:name="_Toc378408146"/>
+      <w:bookmarkEnd w:id="23"/>
+      <w:r>
+        <w:t xml:space="preserve">Visão </w:t>
+      </w:r>
+      <w:r>
+        <w:t>Geral</w:t>
+      </w:r>
+      <w:r>
+        <w:t xml:space="preserve"> do Produto</w:t>
       </w:r>
       <w:bookmarkEnd w:id="45"/>
       <w:bookmarkEnd w:id="46"/>
       <w:bookmarkEnd w:id="47"/>
       <w:bookmarkEnd w:id="48"/>
-    </w:p>
-    <w:p>
-      <w:pPr>
-        <w:rPr>
-          <w:color w:val="0000FF"/>
-        </w:rPr>
-      </w:pPr>
-      <w:r>
-        <w:rPr>
-          <w:color w:val="0000FF"/>
-        </w:rPr>
-        <w:t>[Identifique as alternativas que o envolvido considera disponíveis. Entre elas podem estar incluídas a compra de um produto do concorrente, a criação de uma solução local ou a simples manutenção do status quo. Liste todas as opções conhecidas que a concorrência oferece ou que podem se tornar disponíveis. Inclua os principais pontos fortes e pontos fracos de cada concorrente segundo o ponto de vista do envolvido ou do usuário final.]</w:t>
-      </w:r>
-    </w:p>
-    <w:p>
-      <w:pPr>
-        <w:rPr>
-          <w:color w:val="0000FF"/>
-        </w:rPr>
-      </w:pPr>
-    </w:p>
-    <w:p>
-      <w:pPr>
-        <w:pStyle w:val="Ttulo2"/>
-      </w:pPr>
-      <w:bookmarkStart w:id="49" w:name="_Toc512930915"/>
-      <w:bookmarkStart w:id="50" w:name="_Toc452813590"/>
-      <w:bookmarkStart w:id="51" w:name="_Toc436203387"/>
-      <w:bookmarkStart w:id="52" w:name="_Toc18208274"/>
-      <w:bookmarkStart w:id="53" w:name="_Toc378408146"/>
-      <w:bookmarkEnd w:id="27"/>
-      <w:r>
+      <w:bookmarkEnd w:id="49"/>
+    </w:p>
+    <w:p>
+      <w:pPr>
+        <w:rPr>
+          <w:color w:val="0000FF"/>
+        </w:rPr>
+      </w:pPr>
+      <w:r>
+        <w:rPr>
+          <w:color w:val="0000FF"/>
+        </w:rPr>
+        <w:t xml:space="preserve">[Esta seção oferece uma visão de nível superior dos recursos do produto, interfaces com outros aplicativos e configurações de sistema. Ela geralmente é constituída destas duas subseções: </w:t>
+      </w:r>
+    </w:p>
+    <w:p>
+      <w:pPr>
+        <w:rPr>
+          <w:color w:val="0000FF"/>
+        </w:rPr>
+      </w:pPr>
+      <w:r>
+        <w:rPr>
+          <w:color w:val="0000FF"/>
+        </w:rPr>
+        <w:t>•</w:t>
+      </w:r>
+      <w:r>
+        <w:rPr>
+          <w:color w:val="0000FF"/>
+        </w:rPr>
+        <w:tab/>
+        <w:t>Perspectiva do produto</w:t>
+      </w:r>
+    </w:p>
+    <w:p>
+      <w:pPr>
+        <w:rPr>
+          <w:color w:val="0000FF"/>
+        </w:rPr>
+      </w:pPr>
+      <w:r>
+        <w:rPr>
+          <w:color w:val="0000FF"/>
+        </w:rPr>
         <w:lastRenderedPageBreak/>
-        <w:t xml:space="preserve">Visão </w:t>
-      </w:r>
-      <w:r>
-        <w:t>Geral</w:t>
-      </w:r>
-      <w:r>
-        <w:t xml:space="preserve"> do Produto</w:t>
-      </w:r>
-      <w:bookmarkEnd w:id="49"/>
+        <w:t>•</w:t>
+      </w:r>
+      <w:proofErr w:type="gramStart"/>
+      <w:r>
+        <w:rPr>
+          <w:color w:val="0000FF"/>
+        </w:rPr>
+        <w:tab/>
+        <w:t>Suposições e dependências]</w:t>
+      </w:r>
+      <w:proofErr w:type="gramEnd"/>
+    </w:p>
+    <w:p>
+      <w:pPr>
+        <w:pStyle w:val="Corpodetexto"/>
+        <w:rPr>
+          <w:lang w:eastAsia="en-US"/>
+        </w:rPr>
+      </w:pPr>
+    </w:p>
+    <w:p>
+      <w:pPr>
+        <w:pStyle w:val="Ttulo3"/>
+      </w:pPr>
+      <w:bookmarkStart w:id="50" w:name="_Toc512930916"/>
+      <w:bookmarkStart w:id="51" w:name="_Toc452813591"/>
+      <w:bookmarkStart w:id="52" w:name="_Toc436203388"/>
+      <w:bookmarkStart w:id="53" w:name="_Toc425054391"/>
+      <w:bookmarkStart w:id="54" w:name="_Toc422186484"/>
+      <w:bookmarkStart w:id="55" w:name="_Toc346297778"/>
+      <w:bookmarkStart w:id="56" w:name="_Toc342757867"/>
+      <w:bookmarkStart w:id="57" w:name="_Toc339784266"/>
+      <w:bookmarkStart w:id="58" w:name="_Toc339783677"/>
+      <w:bookmarkStart w:id="59" w:name="_Toc323533353"/>
+      <w:bookmarkStart w:id="60" w:name="_Toc320279476"/>
+      <w:bookmarkStart w:id="61" w:name="_Toc320274603"/>
+      <w:bookmarkStart w:id="62" w:name="_Toc318088998"/>
+      <w:bookmarkStart w:id="63" w:name="_Toc18208275"/>
+      <w:bookmarkStart w:id="64" w:name="_Toc378408147"/>
+      <w:r>
+        <w:t>Perspectiva do Produto</w:t>
+      </w:r>
       <w:bookmarkEnd w:id="50"/>
       <w:bookmarkEnd w:id="51"/>
       <w:bookmarkEnd w:id="52"/>
       <w:bookmarkEnd w:id="53"/>
-    </w:p>
-    <w:p>
-      <w:pPr>
-        <w:rPr>
-          <w:color w:val="0000FF"/>
-        </w:rPr>
-      </w:pPr>
-      <w:r>
-        <w:rPr>
-          <w:color w:val="0000FF"/>
-        </w:rPr>
-        <w:t xml:space="preserve">[Esta seção oferece uma visão de nível superior dos recursos do produto, interfaces com outros aplicativos e configurações de sistema. Ela geralmente é constituída destas duas subseções: </w:t>
-      </w:r>
-    </w:p>
-    <w:p>
-      <w:pPr>
-        <w:rPr>
-          <w:color w:val="0000FF"/>
-        </w:rPr>
-      </w:pPr>
-      <w:r>
-        <w:rPr>
-          <w:color w:val="0000FF"/>
-        </w:rPr>
-        <w:t>•</w:t>
-      </w:r>
-      <w:r>
-        <w:rPr>
-          <w:color w:val="0000FF"/>
-        </w:rPr>
-        <w:tab/>
-        <w:t>Perspectiva do produto</w:t>
-      </w:r>
-    </w:p>
-    <w:p>
-      <w:pPr>
-        <w:rPr>
-          <w:color w:val="0000FF"/>
-        </w:rPr>
-      </w:pPr>
-      <w:r>
-        <w:rPr>
-          <w:color w:val="0000FF"/>
-        </w:rPr>
-        <w:t>•</w:t>
-      </w:r>
-      <w:proofErr w:type="gramStart"/>
-      <w:r>
-        <w:rPr>
-          <w:color w:val="0000FF"/>
-        </w:rPr>
-        <w:tab/>
-        <w:t>Suposições e dependências]</w:t>
-      </w:r>
-      <w:proofErr w:type="gramEnd"/>
-    </w:p>
-    <w:p>
-      <w:pPr>
-        <w:pStyle w:val="Corpodetexto"/>
-        <w:rPr>
-          <w:lang w:eastAsia="en-US"/>
-        </w:rPr>
-      </w:pPr>
-    </w:p>
-    <w:p>
-      <w:pPr>
-        <w:pStyle w:val="Ttulo3"/>
-      </w:pPr>
-      <w:bookmarkStart w:id="54" w:name="_Toc512930916"/>
-      <w:bookmarkStart w:id="55" w:name="_Toc452813591"/>
-      <w:bookmarkStart w:id="56" w:name="_Toc436203388"/>
-      <w:bookmarkStart w:id="57" w:name="_Toc425054391"/>
-      <w:bookmarkStart w:id="58" w:name="_Toc422186484"/>
-      <w:bookmarkStart w:id="59" w:name="_Toc346297778"/>
-      <w:bookmarkStart w:id="60" w:name="_Toc342757867"/>
-      <w:bookmarkStart w:id="61" w:name="_Toc339784266"/>
-      <w:bookmarkStart w:id="62" w:name="_Toc339783677"/>
-      <w:bookmarkStart w:id="63" w:name="_Toc323533353"/>
-      <w:bookmarkStart w:id="64" w:name="_Toc320279476"/>
-      <w:bookmarkStart w:id="65" w:name="_Toc320274603"/>
-      <w:bookmarkStart w:id="66" w:name="_Toc318088998"/>
-      <w:bookmarkStart w:id="67" w:name="_Toc18208275"/>
-      <w:bookmarkStart w:id="68" w:name="_Toc378408147"/>
-      <w:r>
-        <w:t>Perspectiva do Produto</w:t>
-      </w:r>
       <w:bookmarkEnd w:id="54"/>
       <w:bookmarkEnd w:id="55"/>
       <w:bookmarkEnd w:id="56"/>
@@ -8409,79 +8358,79 @@
       <w:bookmarkEnd w:id="62"/>
       <w:bookmarkEnd w:id="63"/>
       <w:bookmarkEnd w:id="64"/>
+    </w:p>
+    <w:p>
+      <w:pPr>
+        <w:rPr>
+          <w:color w:val="0000FF"/>
+        </w:rPr>
+      </w:pPr>
+      <w:r>
+        <w:rPr>
+          <w:color w:val="0000FF"/>
+        </w:rPr>
+        <w:t xml:space="preserve">[Esta subseção do documento de </w:t>
+      </w:r>
+      <w:r>
+        <w:rPr>
+          <w:b/>
+          <w:bCs/>
+          <w:color w:val="0000FF"/>
+        </w:rPr>
+        <w:t>Visão</w:t>
+      </w:r>
+      <w:r>
+        <w:rPr>
+          <w:color w:val="0000FF"/>
+        </w:rPr>
+        <w:t xml:space="preserve"> coloca o produto na perspectiva de outros produtos relacionados e do ambiente do usuário. Se o produto for independente e totalmente auto</w:t>
+      </w:r>
+      <w:r>
+        <w:rPr>
+          <w:color w:val="0000FF"/>
+        </w:rPr>
+        <w:t>s</w:t>
+      </w:r>
+      <w:r>
+        <w:rPr>
+          <w:color w:val="0000FF"/>
+        </w:rPr>
+        <w:t>suficiente, exponha isso aqui. Se o produto for um componente de um sistema maior, esta subseção deverá relacionar como esses sistemas interagem e identificar as interfaces relevantes entre os sistemas. Uma maneira fácil de exibir os principais componentes do sistema maior, suas interconexões e interfaces externas é através de um diagrama de bloco.]</w:t>
+      </w:r>
+    </w:p>
+    <w:p>
+      <w:pPr>
+        <w:rPr>
+          <w:color w:val="0000FF"/>
+        </w:rPr>
+      </w:pPr>
+    </w:p>
+    <w:p>
+      <w:pPr>
+        <w:pStyle w:val="Ttulo3"/>
+      </w:pPr>
+      <w:bookmarkStart w:id="65" w:name="_Toc512930917"/>
+      <w:bookmarkStart w:id="66" w:name="_Toc452813593"/>
+      <w:bookmarkStart w:id="67" w:name="_Toc436203390"/>
+      <w:bookmarkStart w:id="68" w:name="_Toc425054394"/>
+      <w:bookmarkStart w:id="69" w:name="_Toc422186487"/>
+      <w:bookmarkStart w:id="70" w:name="_Toc346297780"/>
+      <w:bookmarkStart w:id="71" w:name="_Toc342757869"/>
+      <w:bookmarkStart w:id="72" w:name="_Toc339784278"/>
+      <w:bookmarkStart w:id="73" w:name="_Toc339783689"/>
+      <w:bookmarkStart w:id="74" w:name="_Toc323533379"/>
+      <w:bookmarkStart w:id="75" w:name="_Toc320279510"/>
+      <w:bookmarkStart w:id="76" w:name="_Toc320274637"/>
+      <w:bookmarkStart w:id="77" w:name="_Toc318089002"/>
+      <w:bookmarkStart w:id="78" w:name="_Toc18208276"/>
+      <w:bookmarkStart w:id="79" w:name="_Toc378408148"/>
+      <w:r>
+        <w:t>Suposições e Dependências</w:t>
+      </w:r>
       <w:bookmarkEnd w:id="65"/>
       <w:bookmarkEnd w:id="66"/>
       <w:bookmarkEnd w:id="67"/>
       <w:bookmarkEnd w:id="68"/>
-    </w:p>
-    <w:p>
-      <w:pPr>
-        <w:rPr>
-          <w:color w:val="0000FF"/>
-        </w:rPr>
-      </w:pPr>
-      <w:r>
-        <w:rPr>
-          <w:color w:val="0000FF"/>
-        </w:rPr>
-        <w:t xml:space="preserve">[Esta subseção do documento de </w:t>
-      </w:r>
-      <w:r>
-        <w:rPr>
-          <w:b/>
-          <w:bCs/>
-          <w:color w:val="0000FF"/>
-        </w:rPr>
-        <w:t>Visão</w:t>
-      </w:r>
-      <w:r>
-        <w:rPr>
-          <w:color w:val="0000FF"/>
-        </w:rPr>
-        <w:t xml:space="preserve"> coloca o produto na perspectiva de outros produtos relacionados e do ambiente do usuário. Se o produto for independente e totalmente auto</w:t>
-      </w:r>
-      <w:r>
-        <w:rPr>
-          <w:color w:val="0000FF"/>
-        </w:rPr>
-        <w:t>s</w:t>
-      </w:r>
-      <w:r>
-        <w:rPr>
-          <w:color w:val="0000FF"/>
-        </w:rPr>
-        <w:t>suficiente, exponha isso aqui. Se o produto for um componente de um sistema maior, esta subseção deverá relacionar como esses sistemas interagem e identificar as interfaces relevantes entre os sistemas. Uma maneira fácil de exibir os principais componentes do sistema maior, suas interconexões e interfaces externas é através de um diagrama de bloco.]</w:t>
-      </w:r>
-    </w:p>
-    <w:p>
-      <w:pPr>
-        <w:rPr>
-          <w:color w:val="0000FF"/>
-        </w:rPr>
-      </w:pPr>
-    </w:p>
-    <w:p>
-      <w:pPr>
-        <w:pStyle w:val="Ttulo3"/>
-      </w:pPr>
-      <w:bookmarkStart w:id="69" w:name="_Toc512930917"/>
-      <w:bookmarkStart w:id="70" w:name="_Toc452813593"/>
-      <w:bookmarkStart w:id="71" w:name="_Toc436203390"/>
-      <w:bookmarkStart w:id="72" w:name="_Toc425054394"/>
-      <w:bookmarkStart w:id="73" w:name="_Toc422186487"/>
-      <w:bookmarkStart w:id="74" w:name="_Toc346297780"/>
-      <w:bookmarkStart w:id="75" w:name="_Toc342757869"/>
-      <w:bookmarkStart w:id="76" w:name="_Toc339784278"/>
-      <w:bookmarkStart w:id="77" w:name="_Toc339783689"/>
-      <w:bookmarkStart w:id="78" w:name="_Toc323533379"/>
-      <w:bookmarkStart w:id="79" w:name="_Toc320279510"/>
-      <w:bookmarkStart w:id="80" w:name="_Toc320274637"/>
-      <w:bookmarkStart w:id="81" w:name="_Toc318089002"/>
-      <w:bookmarkStart w:id="82" w:name="_Toc18208276"/>
-      <w:bookmarkStart w:id="83" w:name="_Toc378408148"/>
-      <w:r>
-        <w:t>Suposições e Dependências</w:t>
-      </w:r>
       <w:bookmarkEnd w:id="69"/>
       <w:bookmarkEnd w:id="70"/>
       <w:bookmarkEnd w:id="71"/>
@@ -8493,69 +8442,65 @@
       <w:bookmarkEnd w:id="77"/>
       <w:bookmarkEnd w:id="78"/>
       <w:bookmarkEnd w:id="79"/>
+    </w:p>
+    <w:p>
+      <w:pPr>
+        <w:rPr>
+          <w:color w:val="0000FF"/>
+        </w:rPr>
+      </w:pPr>
+      <w:r>
+        <w:rPr>
+          <w:color w:val="0000FF"/>
+        </w:rPr>
+        <w:t>[</w:t>
+      </w:r>
+      <w:r>
+        <w:rPr>
+          <w:color w:val="0000FF"/>
+        </w:rPr>
+        <w:t xml:space="preserve">Liste as suposições e dependências que você assumiu para especificar seu sistema, e </w:t>
+      </w:r>
+      <w:r>
+        <w:rPr>
+          <w:color w:val="0000FF"/>
+        </w:rPr>
+        <w:t>que, se mudadas, alterarão o documento. Por exemplo, uma suposição poderá estabelecer que um sistema operacional específico estará disponível para o hardware projetado para o produto de software. Se o sistema operacional não estiver disponível, o documento de deverá ser mudado.]</w:t>
+      </w:r>
+    </w:p>
+    <w:p>
+      <w:pPr>
+        <w:rPr>
+          <w:color w:val="0000FF"/>
+        </w:rPr>
+      </w:pPr>
+    </w:p>
+    <w:p>
+      <w:pPr>
+        <w:pStyle w:val="Ttulo2"/>
+      </w:pPr>
+      <w:bookmarkStart w:id="80" w:name="_Toc512930918"/>
+      <w:bookmarkStart w:id="81" w:name="_Toc452813596"/>
+      <w:bookmarkStart w:id="82" w:name="_Toc436203402"/>
+      <w:bookmarkStart w:id="83" w:name="_Toc18208277"/>
+      <w:bookmarkStart w:id="84" w:name="_Toc378408149"/>
+      <w:r>
+        <w:t>Requisitos</w:t>
+      </w:r>
+      <w:r>
+        <w:t xml:space="preserve"> </w:t>
+      </w:r>
+      <w:r>
+        <w:t xml:space="preserve">Funcionais </w:t>
+      </w:r>
+      <w:r>
+        <w:t>do Produto</w:t>
+      </w:r>
       <w:bookmarkEnd w:id="80"/>
       <w:bookmarkEnd w:id="81"/>
       <w:bookmarkEnd w:id="82"/>
       <w:bookmarkEnd w:id="83"/>
-    </w:p>
-    <w:p>
-      <w:pPr>
-        <w:rPr>
-          <w:color w:val="0000FF"/>
-        </w:rPr>
-      </w:pPr>
-      <w:r>
-        <w:rPr>
-          <w:color w:val="0000FF"/>
-        </w:rPr>
-        <w:t>[</w:t>
-      </w:r>
-      <w:r>
-        <w:rPr>
-          <w:color w:val="0000FF"/>
-        </w:rPr>
-        <w:t xml:space="preserve">Liste as suposições e dependências que você assumiu para especificar seu sistema, e </w:t>
-      </w:r>
-      <w:r>
-        <w:rPr>
-          <w:color w:val="0000FF"/>
-        </w:rPr>
-        <w:t>que, se mudadas, alterarão o documento. Por exemplo, uma suposição poderá estabelecer que um sistema operacional específico estará disponível para o hardware projetado para o produto de software. Se o sistema operacional não estiver disponível, o documento de deverá ser mudado.]</w:t>
-      </w:r>
-    </w:p>
-    <w:p>
-      <w:pPr>
-        <w:rPr>
-          <w:color w:val="0000FF"/>
-        </w:rPr>
-      </w:pPr>
-    </w:p>
-    <w:p>
-      <w:pPr>
-        <w:pStyle w:val="Ttulo2"/>
-      </w:pPr>
-      <w:bookmarkStart w:id="84" w:name="_Toc512930918"/>
-      <w:bookmarkStart w:id="85" w:name="_Toc452813596"/>
-      <w:bookmarkStart w:id="86" w:name="_Toc436203402"/>
-      <w:bookmarkStart w:id="87" w:name="_Toc18208277"/>
-      <w:bookmarkStart w:id="88" w:name="_Toc378408149"/>
-      <w:r>
-        <w:t>Requisitos</w:t>
-      </w:r>
-      <w:r>
-        <w:t xml:space="preserve"> </w:t>
-      </w:r>
-      <w:r>
-        <w:t xml:space="preserve">Funcionais </w:t>
-      </w:r>
-      <w:r>
-        <w:t>do Produto</w:t>
-      </w:r>
       <w:bookmarkEnd w:id="84"/>
-      <w:bookmarkEnd w:id="85"/>
-      <w:bookmarkEnd w:id="86"/>
-      <w:bookmarkEnd w:id="87"/>
-      <w:bookmarkEnd w:id="88"/>
     </w:p>
     <w:p>
       <w:pPr>
@@ -8586,27 +8531,27 @@
         <w:rPr>
           <w:color w:val="0000FF"/>
         </w:rPr>
-        <w:t xml:space="preserve"> é revisado por muitas pessoas envolvidas, o nível de detalhes deve ser geral o suficiente para que todos entendam. No entanto, devem estar disponíveis detalhes </w:t>
+        <w:t xml:space="preserve"> é revisado por muitas pessoas envolvidas, o nível de detalhes deve ser geral o suficiente para que todos entendam. No entanto, devem estar disponíveis detalhes suficientes para fornecer à equipe as informações necessárias para criar um modelo de casos de uso.</w:t>
+      </w:r>
+    </w:p>
+    <w:p>
+      <w:pPr>
+        <w:rPr>
+          <w:color w:val="0000FF"/>
+        </w:rPr>
+      </w:pPr>
+      <w:r>
+        <w:rPr>
+          <w:color w:val="0000FF"/>
+        </w:rPr>
+        <w:t xml:space="preserve">Para administrar corretamente a complexidade do aplicativo, recomendamos que, para qualquer novo sistema ou para um incremento feito em um sistema existente, os recursos sejam abstraídos em um nível alto o suficiente para gerar de 25 a 99 resultados. Esses recursos serão a base </w:t>
       </w:r>
       <w:r>
         <w:rPr>
           <w:color w:val="0000FF"/>
         </w:rPr>
         <w:lastRenderedPageBreak/>
-        <w:t>suficientes para fornecer à equipe as informações necessárias para criar um modelo de casos de uso.</w:t>
-      </w:r>
-    </w:p>
-    <w:p>
-      <w:pPr>
-        <w:rPr>
-          <w:color w:val="0000FF"/>
-        </w:rPr>
-      </w:pPr>
-      <w:r>
-        <w:rPr>
-          <w:color w:val="0000FF"/>
-        </w:rPr>
-        <w:t>Para administrar corretamente a complexidade do aplicativo, recomendamos que, para qualquer novo sistema ou para um incremento feito em um sistema existente, os recursos sejam abstraídos em um nível alto o suficiente para gerar de 25 a 99 resultados. Esses recursos serão a base fundamental do gerenciamento do projeto, do gerenciamento do escopo e da definição do produto. Cada recurso será descrito mais detalhadamente no modelo de casos de uso.</w:t>
+        <w:t>fundamental do gerenciamento do projeto, do gerenciamento do escopo e da definição do produto. Cada recurso será descrito mais detalhadamente no modelo de casos de uso.</w:t>
       </w:r>
     </w:p>
     <w:p>
@@ -8976,11 +8921,11 @@
       <w:pPr>
         <w:pStyle w:val="Ttulo2"/>
       </w:pPr>
-      <w:bookmarkStart w:id="89" w:name="_Toc512930919"/>
-      <w:bookmarkStart w:id="90" w:name="_Toc452813602"/>
-      <w:bookmarkStart w:id="91" w:name="_Toc436203408"/>
-      <w:bookmarkStart w:id="92" w:name="_Toc18208278"/>
-      <w:bookmarkStart w:id="93" w:name="_Toc378408150"/>
+      <w:bookmarkStart w:id="85" w:name="_Toc512930919"/>
+      <w:bookmarkStart w:id="86" w:name="_Toc452813602"/>
+      <w:bookmarkStart w:id="87" w:name="_Toc436203408"/>
+      <w:bookmarkStart w:id="88" w:name="_Toc18208278"/>
+      <w:bookmarkStart w:id="89" w:name="_Toc378408150"/>
       <w:r>
         <w:t xml:space="preserve">Requisitos </w:t>
       </w:r>
@@ -8990,101 +8935,101 @@
       <w:r>
         <w:t>do Produto</w:t>
       </w:r>
+      <w:bookmarkEnd w:id="85"/>
+      <w:bookmarkEnd w:id="86"/>
+      <w:bookmarkEnd w:id="87"/>
+      <w:bookmarkEnd w:id="88"/>
       <w:bookmarkEnd w:id="89"/>
+    </w:p>
+    <w:p>
+      <w:pPr>
+        <w:rPr>
+          <w:color w:val="0000FF"/>
+        </w:rPr>
+      </w:pPr>
+      <w:r>
+        <w:rPr>
+          <w:color w:val="0000FF"/>
+        </w:rPr>
+        <w:t>[Liste com detalhes os padrões aplicáveis, os requisitos de hardware ou de plataforma, os requisitos de desempenho e os requisitos ambientais.]</w:t>
+      </w:r>
+    </w:p>
+    <w:p>
+      <w:pPr>
+        <w:rPr>
+          <w:color w:val="0000FF"/>
+        </w:rPr>
+      </w:pPr>
+      <w:r>
+        <w:rPr>
+          <w:color w:val="0000FF"/>
+        </w:rPr>
+        <w:t>Defina as faixas de qualidade para desempenho, robustez, tolerância a erros, usabilidade e características semelhantes que não são capturadas no Conjunto de Recursos.</w:t>
+      </w:r>
+    </w:p>
+    <w:p>
+      <w:pPr>
+        <w:rPr>
+          <w:color w:val="0000FF"/>
+        </w:rPr>
+      </w:pPr>
+      <w:bookmarkStart w:id="90" w:name="_Toc452813607"/>
+      <w:bookmarkStart w:id="91" w:name="_Toc436203413"/>
+      <w:r>
+        <w:rPr>
+          <w:color w:val="0000FF"/>
+        </w:rPr>
+        <w:t>Mencione quaisquer restrições de design, restrições externas ou outras dependências.</w:t>
+      </w:r>
+    </w:p>
+    <w:p>
+      <w:pPr>
+        <w:rPr>
+          <w:color w:val="0000FF"/>
+        </w:rPr>
+      </w:pPr>
+      <w:r>
+        <w:rPr>
+          <w:color w:val="0000FF"/>
+        </w:rPr>
+        <w:t>Defina quaisquer requisitos de documentação específicos, incluindo requisitos de manuais do usuário, Ajuda on-line, instalação, rotulação e de embalagem.</w:t>
+      </w:r>
+    </w:p>
+    <w:p>
+      <w:pPr>
+        <w:rPr>
+          <w:color w:val="0000FF"/>
+        </w:rPr>
+      </w:pPr>
+      <w:r>
+        <w:rPr>
+          <w:color w:val="0000FF"/>
+        </w:rPr>
+        <w:t xml:space="preserve">Defina a prioridade desses outros requisitos do produto. Inclua, se </w:t>
+      </w:r>
+      <w:proofErr w:type="gramStart"/>
+      <w:r>
+        <w:rPr>
+          <w:color w:val="0000FF"/>
+        </w:rPr>
+        <w:t>for</w:t>
+      </w:r>
+      <w:proofErr w:type="gramEnd"/>
+      <w:r>
+        <w:rPr>
+          <w:color w:val="0000FF"/>
+        </w:rPr>
+        <w:t xml:space="preserve"> útil, atributos como, por exemplo, estabilidade, benefício, esforço e risco.]</w:t>
+      </w:r>
       <w:bookmarkEnd w:id="90"/>
+      <w:r>
+        <w:rPr>
+          <w:rStyle w:val="tw4winInternal"/>
+          <w:color w:val="0000FF"/>
+        </w:rPr>
+        <w:t xml:space="preserve"> </w:t>
+      </w:r>
       <w:bookmarkEnd w:id="91"/>
-      <w:bookmarkEnd w:id="92"/>
-      <w:bookmarkEnd w:id="93"/>
-    </w:p>
-    <w:p>
-      <w:pPr>
-        <w:rPr>
-          <w:color w:val="0000FF"/>
-        </w:rPr>
-      </w:pPr>
-      <w:r>
-        <w:rPr>
-          <w:color w:val="0000FF"/>
-        </w:rPr>
-        <w:t>[Liste com detalhes os padrões aplicáveis, os requisitos de hardware ou de plataforma, os requisitos de desempenho e os requisitos ambientais.]</w:t>
-      </w:r>
-    </w:p>
-    <w:p>
-      <w:pPr>
-        <w:rPr>
-          <w:color w:val="0000FF"/>
-        </w:rPr>
-      </w:pPr>
-      <w:r>
-        <w:rPr>
-          <w:color w:val="0000FF"/>
-        </w:rPr>
-        <w:t>Defina as faixas de qualidade para desempenho, robustez, tolerância a erros, usabilidade e características semelhantes que não são capturadas no Conjunto de Recursos.</w:t>
-      </w:r>
-    </w:p>
-    <w:p>
-      <w:pPr>
-        <w:rPr>
-          <w:color w:val="0000FF"/>
-        </w:rPr>
-      </w:pPr>
-      <w:bookmarkStart w:id="94" w:name="_Toc452813607"/>
-      <w:bookmarkStart w:id="95" w:name="_Toc436203413"/>
-      <w:r>
-        <w:rPr>
-          <w:color w:val="0000FF"/>
-        </w:rPr>
-        <w:t>Mencione quaisquer restrições de design, restrições externas ou outras dependências.</w:t>
-      </w:r>
-    </w:p>
-    <w:p>
-      <w:pPr>
-        <w:rPr>
-          <w:color w:val="0000FF"/>
-        </w:rPr>
-      </w:pPr>
-      <w:r>
-        <w:rPr>
-          <w:color w:val="0000FF"/>
-        </w:rPr>
-        <w:t>Defina quaisquer requisitos de documentação específicos, incluindo requisitos de manuais do usuário, Ajuda on-line, instalação, rotulação e de embalagem.</w:t>
-      </w:r>
-    </w:p>
-    <w:p>
-      <w:pPr>
-        <w:rPr>
-          <w:color w:val="0000FF"/>
-        </w:rPr>
-      </w:pPr>
-      <w:r>
-        <w:rPr>
-          <w:color w:val="0000FF"/>
-        </w:rPr>
-        <w:t xml:space="preserve">Defina a prioridade desses outros requisitos do produto. Inclua, se </w:t>
-      </w:r>
-      <w:proofErr w:type="gramStart"/>
-      <w:r>
-        <w:rPr>
-          <w:color w:val="0000FF"/>
-        </w:rPr>
-        <w:t>for</w:t>
-      </w:r>
-      <w:proofErr w:type="gramEnd"/>
-      <w:r>
-        <w:rPr>
-          <w:color w:val="0000FF"/>
-        </w:rPr>
-        <w:t xml:space="preserve"> útil, atributos como, por exemplo, estabilidade, benefício, esforço e risco.]</w:t>
-      </w:r>
-      <w:bookmarkEnd w:id="94"/>
-      <w:r>
-        <w:rPr>
-          <w:rStyle w:val="tw4winInternal"/>
-          <w:color w:val="0000FF"/>
-        </w:rPr>
-        <w:t xml:space="preserve"> </w:t>
-      </w:r>
-      <w:bookmarkEnd w:id="95"/>
     </w:p>
     <w:p/>
     <w:p>
@@ -9138,6 +9083,7 @@
         <w:rPr>
           <w:color w:val="8DB3E2" w:themeColor="text2" w:themeTint="66"/>
         </w:rPr>
+        <w:lastRenderedPageBreak/>
         <w:t>Requisitos de Sistema</w:t>
       </w:r>
     </w:p>
@@ -9580,7 +9526,7 @@
       <w:pPr>
         <w:pStyle w:val="Ttulo1"/>
       </w:pPr>
-      <w:bookmarkStart w:id="96" w:name="_Toc378408151"/>
+      <w:bookmarkStart w:id="92" w:name="_Toc378408151"/>
       <w:r>
         <w:lastRenderedPageBreak/>
         <w:t>Análise dos</w:t>
@@ -9588,18 +9534,18 @@
       <w:r>
         <w:t xml:space="preserve"> Requisitos</w:t>
       </w:r>
-      <w:bookmarkEnd w:id="96"/>
+      <w:bookmarkEnd w:id="92"/>
     </w:p>
     <w:p/>
     <w:p>
       <w:pPr>
         <w:pStyle w:val="Ttulo2"/>
       </w:pPr>
-      <w:bookmarkStart w:id="97" w:name="_Toc378408152"/>
+      <w:bookmarkStart w:id="93" w:name="_Toc378408152"/>
       <w:r>
         <w:t>Diagrama de Casos de Uso</w:t>
       </w:r>
-      <w:bookmarkEnd w:id="97"/>
+      <w:bookmarkEnd w:id="93"/>
     </w:p>
     <w:p>
       <w:pPr>
@@ -9655,7 +9601,7 @@
                     </pic:cNvPicPr>
                   </pic:nvPicPr>
                   <pic:blipFill>
-                    <a:blip r:embed="rId14"/>
+                    <a:blip r:embed="rId13"/>
                     <a:srcRect/>
                     <a:stretch>
                       <a:fillRect/>
@@ -9737,7 +9683,7 @@
       <w:pPr>
         <w:pStyle w:val="Legenda"/>
       </w:pPr>
-      <w:bookmarkStart w:id="98" w:name="_Toc378408206"/>
+      <w:bookmarkStart w:id="94" w:name="_Toc378408206"/>
       <w:r>
         <w:t xml:space="preserve">Figura </w:t>
       </w:r>
@@ -9765,7 +9711,7 @@
       <w:r>
         <w:t xml:space="preserve"> – Primeira figura</w:t>
       </w:r>
-      <w:bookmarkEnd w:id="98"/>
+      <w:bookmarkEnd w:id="94"/>
     </w:p>
     <w:p>
       <w:pPr>
@@ -9834,7 +9780,7 @@
                     </pic:cNvPicPr>
                   </pic:nvPicPr>
                   <pic:blipFill>
-                    <a:blip r:embed="rId14"/>
+                    <a:blip r:embed="rId13"/>
                     <a:srcRect/>
                     <a:stretch>
                       <a:fillRect/>
@@ -9900,7 +9846,7 @@
       <w:pPr>
         <w:pStyle w:val="Legenda"/>
       </w:pPr>
-      <w:bookmarkStart w:id="99" w:name="_Toc378408207"/>
+      <w:bookmarkStart w:id="95" w:name="_Toc378408207"/>
       <w:r>
         <w:t xml:space="preserve">Figura </w:t>
       </w:r>
@@ -9925,7 +9871,7 @@
       <w:r>
         <w:t xml:space="preserve"> – Representação UML do ator do caso de uso</w:t>
       </w:r>
-      <w:bookmarkEnd w:id="99"/>
+      <w:bookmarkEnd w:id="95"/>
     </w:p>
     <w:p>
       <w:pPr>
@@ -10003,7 +9949,7 @@
                     </pic:cNvPicPr>
                   </pic:nvPicPr>
                   <pic:blipFill>
-                    <a:blip r:embed="rId15"/>
+                    <a:blip r:embed="rId14"/>
                     <a:srcRect/>
                     <a:stretch>
                       <a:fillRect/>
@@ -10036,7 +9982,7 @@
       <w:pPr>
         <w:pStyle w:val="Legenda"/>
       </w:pPr>
-      <w:bookmarkStart w:id="100" w:name="_Toc378408208"/>
+      <w:bookmarkStart w:id="96" w:name="_Toc378408208"/>
       <w:r>
         <w:t xml:space="preserve">Figura </w:t>
       </w:r>
@@ -10067,7 +10013,7 @@
       <w:r>
         <w:t xml:space="preserve"> UML</w:t>
       </w:r>
-      <w:bookmarkEnd w:id="100"/>
+      <w:bookmarkEnd w:id="96"/>
     </w:p>
     <w:p>
       <w:pPr>
@@ -10225,7 +10171,7 @@
                     </pic:cNvPicPr>
                   </pic:nvPicPr>
                   <pic:blipFill>
-                    <a:blip r:embed="rId16"/>
+                    <a:blip r:embed="rId15"/>
                     <a:srcRect/>
                     <a:stretch>
                       <a:fillRect/>
@@ -10258,7 +10204,7 @@
       <w:pPr>
         <w:pStyle w:val="Legenda"/>
       </w:pPr>
-      <w:bookmarkStart w:id="101" w:name="_Toc378408209"/>
+      <w:bookmarkStart w:id="97" w:name="_Toc378408209"/>
       <w:r>
         <w:t xml:space="preserve">Figura </w:t>
       </w:r>
@@ -10283,7 +10229,7 @@
       <w:r>
         <w:t xml:space="preserve"> - Associação entre ator e caso de uso</w:t>
       </w:r>
-      <w:bookmarkEnd w:id="101"/>
+      <w:bookmarkEnd w:id="97"/>
     </w:p>
     <w:p>
       <w:pPr>
@@ -10365,7 +10311,7 @@
                     </pic:cNvPicPr>
                   </pic:nvPicPr>
                   <pic:blipFill>
-                    <a:blip r:embed="rId17"/>
+                    <a:blip r:embed="rId16"/>
                     <a:srcRect/>
                     <a:stretch>
                       <a:fillRect/>
@@ -10398,7 +10344,7 @@
       <w:pPr>
         <w:pStyle w:val="Legenda"/>
       </w:pPr>
-      <w:bookmarkStart w:id="102" w:name="_Toc378408210"/>
+      <w:bookmarkStart w:id="98" w:name="_Toc378408210"/>
       <w:r>
         <w:t xml:space="preserve">Figura </w:t>
       </w:r>
@@ -10423,7 +10369,7 @@
       <w:r>
         <w:t xml:space="preserve"> - Generalização entre atores</w:t>
       </w:r>
-      <w:bookmarkEnd w:id="102"/>
+      <w:bookmarkEnd w:id="98"/>
     </w:p>
     <w:p>
       <w:pPr>
@@ -10507,7 +10453,7 @@
                     </pic:cNvPicPr>
                   </pic:nvPicPr>
                   <pic:blipFill>
-                    <a:blip r:embed="rId18"/>
+                    <a:blip r:embed="rId17"/>
                     <a:srcRect/>
                     <a:stretch>
                       <a:fillRect/>
@@ -10540,7 +10486,7 @@
       <w:pPr>
         <w:pStyle w:val="Legenda"/>
       </w:pPr>
-      <w:bookmarkStart w:id="103" w:name="_Toc378408211"/>
+      <w:bookmarkStart w:id="99" w:name="_Toc378408211"/>
       <w:r>
         <w:t xml:space="preserve">Figura </w:t>
       </w:r>
@@ -10565,7 +10511,7 @@
       <w:r>
         <w:t xml:space="preserve"> - Generalizações entre casos de uso</w:t>
       </w:r>
-      <w:bookmarkEnd w:id="103"/>
+      <w:bookmarkEnd w:id="99"/>
     </w:p>
     <w:p/>
     <w:p>
@@ -10669,7 +10615,7 @@
                     </pic:cNvPicPr>
                   </pic:nvPicPr>
                   <pic:blipFill>
-                    <a:blip r:embed="rId19"/>
+                    <a:blip r:embed="rId18"/>
                     <a:srcRect/>
                     <a:stretch>
                       <a:fillRect/>
@@ -10702,7 +10648,7 @@
       <w:pPr>
         <w:pStyle w:val="Legenda"/>
       </w:pPr>
-      <w:bookmarkStart w:id="104" w:name="_Toc378408212"/>
+      <w:bookmarkStart w:id="100" w:name="_Toc378408212"/>
       <w:r>
         <w:t xml:space="preserve">Figura </w:t>
       </w:r>
@@ -10735,7 +10681,7 @@
       <w:r>
         <w:t xml:space="preserve"> entre casos de uso</w:t>
       </w:r>
-      <w:bookmarkEnd w:id="104"/>
+      <w:bookmarkEnd w:id="100"/>
     </w:p>
     <w:p/>
     <w:p>
@@ -10830,7 +10776,7 @@
                     </pic:cNvPicPr>
                   </pic:nvPicPr>
                   <pic:blipFill>
-                    <a:blip r:embed="rId20"/>
+                    <a:blip r:embed="rId19"/>
                     <a:srcRect/>
                     <a:stretch>
                       <a:fillRect/>
@@ -10863,7 +10809,7 @@
       <w:pPr>
         <w:pStyle w:val="Legenda"/>
       </w:pPr>
-      <w:bookmarkStart w:id="105" w:name="_Toc378408213"/>
+      <w:bookmarkStart w:id="101" w:name="_Toc378408213"/>
       <w:r>
         <w:t xml:space="preserve">Figura </w:t>
       </w:r>
@@ -10888,7 +10834,7 @@
       <w:r>
         <w:t xml:space="preserve"> - Includes em casos de uso</w:t>
       </w:r>
-      <w:bookmarkEnd w:id="105"/>
+      <w:bookmarkEnd w:id="101"/>
     </w:p>
     <w:p>
       <w:pPr>
@@ -10936,7 +10882,7 @@
                     </pic:cNvPicPr>
                   </pic:nvPicPr>
                   <pic:blipFill>
-                    <a:blip r:embed="rId21"/>
+                    <a:blip r:embed="rId20"/>
                     <a:srcRect/>
                     <a:stretch>
                       <a:fillRect/>
@@ -10970,7 +10916,7 @@
       <w:pPr>
         <w:pStyle w:val="Legenda"/>
       </w:pPr>
-      <w:bookmarkStart w:id="106" w:name="_Toc378408214"/>
+      <w:bookmarkStart w:id="102" w:name="_Toc378408214"/>
       <w:r>
         <w:t xml:space="preserve">Figura </w:t>
       </w:r>
@@ -10995,7 +10941,7 @@
       <w:r>
         <w:t xml:space="preserve"> - Diagrama de casos de uso (adaptado de RUP, 2008)</w:t>
       </w:r>
-      <w:bookmarkEnd w:id="106"/>
+      <w:bookmarkEnd w:id="102"/>
     </w:p>
     <w:p/>
     <w:p/>
@@ -11019,19 +10965,19 @@
       <w:pPr>
         <w:pStyle w:val="Ttulo2"/>
       </w:pPr>
-      <w:bookmarkStart w:id="107" w:name="_Toc378408153"/>
+      <w:bookmarkStart w:id="103" w:name="_Toc378408153"/>
       <w:r>
         <w:lastRenderedPageBreak/>
         <w:t>Descrição dos Atores</w:t>
       </w:r>
-      <w:bookmarkEnd w:id="107"/>
+      <w:bookmarkEnd w:id="103"/>
     </w:p>
     <w:p/>
     <w:p>
       <w:pPr>
         <w:pStyle w:val="Legenda"/>
       </w:pPr>
-      <w:bookmarkStart w:id="108" w:name="_Toc378408132"/>
+      <w:bookmarkStart w:id="104" w:name="_Toc378408132"/>
       <w:r>
         <w:t xml:space="preserve">Tabela </w:t>
       </w:r>
@@ -11067,7 +11013,7 @@
       <w:r>
         <w:t xml:space="preserve"> presentes no sistema</w:t>
       </w:r>
-      <w:bookmarkEnd w:id="108"/>
+      <w:bookmarkEnd w:id="104"/>
     </w:p>
     <w:tbl>
       <w:tblPr>
@@ -11204,7 +11150,7 @@
       <w:pPr>
         <w:pStyle w:val="Ttulo2"/>
       </w:pPr>
-      <w:bookmarkStart w:id="109" w:name="_Toc378408154"/>
+      <w:bookmarkStart w:id="105" w:name="_Toc378408154"/>
       <w:r>
         <w:t xml:space="preserve">Descrição dos </w:t>
       </w:r>
@@ -11214,7 +11160,7 @@
       <w:r>
         <w:t>so</w:t>
       </w:r>
-      <w:bookmarkEnd w:id="109"/>
+      <w:bookmarkEnd w:id="105"/>
     </w:p>
     <w:p>
       <w:pPr>
@@ -11254,7 +11200,6 @@
           <w:id w:val="1826236"/>
           <w:citation/>
         </w:sdtPr>
-        <w:sdtEndPr/>
         <w:sdtContent>
           <w:r>
             <w:rPr>
@@ -11309,7 +11254,7 @@
       <w:pPr>
         <w:pStyle w:val="Legenda"/>
       </w:pPr>
-      <w:bookmarkStart w:id="110" w:name="_Toc378408133"/>
+      <w:bookmarkStart w:id="106" w:name="_Toc378408133"/>
       <w:r>
         <w:t xml:space="preserve">Tabela </w:t>
       </w:r>
@@ -11343,7 +11288,7 @@
       <w:r>
         <w:t xml:space="preserve"> dos casos de uso</w:t>
       </w:r>
-      <w:bookmarkEnd w:id="110"/>
+      <w:bookmarkEnd w:id="106"/>
     </w:p>
     <w:tbl>
       <w:tblPr>
@@ -11715,11 +11660,11 @@
       <w:pPr>
         <w:pStyle w:val="Ttulo2"/>
       </w:pPr>
-      <w:bookmarkStart w:id="111" w:name="_Toc378408155"/>
+      <w:bookmarkStart w:id="107" w:name="_Toc378408155"/>
       <w:r>
         <w:t>Delimitando o Escopo do Sistema</w:t>
       </w:r>
-      <w:bookmarkEnd w:id="111"/>
+      <w:bookmarkEnd w:id="107"/>
     </w:p>
     <w:p>
       <w:pPr>
@@ -11898,7 +11843,7 @@
       <w:pPr>
         <w:pStyle w:val="Legenda"/>
       </w:pPr>
-      <w:bookmarkStart w:id="112" w:name="_Toc378408134"/>
+      <w:bookmarkStart w:id="108" w:name="_Toc378408134"/>
       <w:r>
         <w:t xml:space="preserve">Tabela </w:t>
       </w:r>
@@ -11926,7 +11871,7 @@
       <w:r>
         <w:t xml:space="preserve"> Escopo do Sistema</w:t>
       </w:r>
-      <w:bookmarkEnd w:id="112"/>
+      <w:bookmarkEnd w:id="108"/>
     </w:p>
     <w:tbl>
       <w:tblPr>
@@ -12042,7 +11987,7 @@
         <w:pStyle w:val="Ttulo1"/>
         <w:pageBreakBefore/>
       </w:pPr>
-      <w:bookmarkStart w:id="113" w:name="_Toc378408156"/>
+      <w:bookmarkStart w:id="109" w:name="_Toc378408156"/>
       <w:r>
         <w:lastRenderedPageBreak/>
         <w:t>P</w:t>
@@ -12050,115 +11995,115 @@
       <w:r>
         <w:t>rojeto do Software</w:t>
       </w:r>
+      <w:bookmarkEnd w:id="109"/>
+    </w:p>
+    <w:p>
+      <w:pPr>
+        <w:pStyle w:val="Ttulo2"/>
+      </w:pPr>
+      <w:bookmarkStart w:id="110" w:name="_Toc378408157"/>
+      <w:r>
+        <w:t>Diagrama de Comunicação</w:t>
+      </w:r>
+      <w:bookmarkEnd w:id="110"/>
+      <w:r>
+        <w:t xml:space="preserve"> </w:t>
+      </w:r>
+    </w:p>
+    <w:p>
+      <w:pPr>
+        <w:rPr>
+          <w:color w:val="0000FF"/>
+        </w:rPr>
+      </w:pPr>
+      <w:r>
+        <w:rPr>
+          <w:color w:val="0000FF"/>
+        </w:rPr>
+        <w:t xml:space="preserve">Na primeira fase de nossa implementação foram construídos diagramas de comunicação para cada caso de uso presente no sistema. </w:t>
+      </w:r>
+    </w:p>
+    <w:p>
+      <w:pPr>
+        <w:pStyle w:val="Ttulo3"/>
+      </w:pPr>
+      <w:bookmarkStart w:id="111" w:name="_Toc378408158"/>
+      <w:r>
+        <w:t>Diagrama de comunicação: Caso de Uso &lt;</w:t>
+      </w:r>
+      <w:proofErr w:type="spellStart"/>
+      <w:r>
+        <w:t>xxxxxx</w:t>
+      </w:r>
+      <w:proofErr w:type="spellEnd"/>
+      <w:r>
+        <w:t>&gt;</w:t>
+      </w:r>
+      <w:bookmarkEnd w:id="111"/>
+    </w:p>
+    <w:p>
+      <w:pPr>
+        <w:rPr>
+          <w:color w:val="0000FF"/>
+        </w:rPr>
+      </w:pPr>
+      <w:r>
+        <w:rPr>
+          <w:color w:val="0000FF"/>
+        </w:rPr>
+        <w:t>&lt;Represente aqui o diagrama de comunicação para o cenário “Fluxo Básico” do caso de uso.&gt;</w:t>
+      </w:r>
+    </w:p>
+    <w:p/>
+    <w:p>
+      <w:pPr>
+        <w:pStyle w:val="Ttulo3"/>
+      </w:pPr>
+      <w:bookmarkStart w:id="112" w:name="_Toc378408159"/>
+      <w:r>
+        <w:t>Diagrama de comunicação: Caso de Uso &lt;</w:t>
+      </w:r>
+      <w:proofErr w:type="spellStart"/>
+      <w:r>
+        <w:t>yyyyy</w:t>
+      </w:r>
+      <w:proofErr w:type="spellEnd"/>
+      <w:r>
+        <w:t>&gt;</w:t>
+      </w:r>
+      <w:bookmarkEnd w:id="112"/>
+    </w:p>
+    <w:p>
+      <w:pPr>
+        <w:rPr>
+          <w:color w:val="0000FF"/>
+        </w:rPr>
+      </w:pPr>
+      <w:r>
+        <w:rPr>
+          <w:color w:val="0000FF"/>
+        </w:rPr>
+        <w:t>&lt;Represente aqui o diagrama de comunicação para o cenário “Fluxo Básico” do caso de uso.&gt;</w:t>
+      </w:r>
+    </w:p>
+    <w:p/>
+    <w:p>
+      <w:pPr>
+        <w:pStyle w:val="Ttulo3"/>
+      </w:pPr>
+      <w:bookmarkStart w:id="113" w:name="_Toc378408160"/>
+      <w:r>
+        <w:t>Diagrama de comunicação: Caso de Uso &lt;</w:t>
+      </w:r>
+      <w:proofErr w:type="spellStart"/>
+      <w:r>
+        <w:t>zzzzz</w:t>
+      </w:r>
+      <w:proofErr w:type="spellEnd"/>
+      <w:r>
+        <w:t>&gt;</w:t>
+      </w:r>
       <w:bookmarkEnd w:id="113"/>
-    </w:p>
-    <w:p>
-      <w:pPr>
-        <w:pStyle w:val="Ttulo2"/>
-      </w:pPr>
-      <w:bookmarkStart w:id="114" w:name="_Toc378408157"/>
-      <w:r>
-        <w:t>Diagrama de Comunicação</w:t>
-      </w:r>
-      <w:bookmarkEnd w:id="114"/>
-      <w:r>
-        <w:t xml:space="preserve"> </w:t>
-      </w:r>
-    </w:p>
-    <w:p>
-      <w:pPr>
-        <w:rPr>
-          <w:color w:val="0000FF"/>
-        </w:rPr>
-      </w:pPr>
-      <w:r>
-        <w:rPr>
-          <w:color w:val="0000FF"/>
-        </w:rPr>
-        <w:t xml:space="preserve">Na primeira fase de nossa implementação foram construídos diagramas de comunicação para cada caso de uso presente no sistema. </w:t>
-      </w:r>
-    </w:p>
-    <w:p>
-      <w:pPr>
-        <w:pStyle w:val="Ttulo3"/>
-      </w:pPr>
-      <w:bookmarkStart w:id="115" w:name="_Toc378408158"/>
-      <w:r>
-        <w:t>Diagrama de comunicação: Caso de Uso &lt;</w:t>
-      </w:r>
-      <w:proofErr w:type="spellStart"/>
-      <w:r>
-        <w:t>xxxxxx</w:t>
-      </w:r>
-      <w:proofErr w:type="spellEnd"/>
-      <w:r>
-        <w:t>&gt;</w:t>
-      </w:r>
-      <w:bookmarkEnd w:id="115"/>
-    </w:p>
-    <w:p>
-      <w:pPr>
-        <w:rPr>
-          <w:color w:val="0000FF"/>
-        </w:rPr>
-      </w:pPr>
-      <w:r>
-        <w:rPr>
-          <w:color w:val="0000FF"/>
-        </w:rPr>
-        <w:t>&lt;Represente aqui o diagrama de comunicação para o cenário “Fluxo Básico” do caso de uso.&gt;</w:t>
-      </w:r>
-    </w:p>
-    <w:p/>
-    <w:p>
-      <w:pPr>
-        <w:pStyle w:val="Ttulo3"/>
-      </w:pPr>
-      <w:bookmarkStart w:id="116" w:name="_Toc378408159"/>
-      <w:r>
-        <w:t>Diagrama de comunicação: Caso de Uso &lt;</w:t>
-      </w:r>
-      <w:proofErr w:type="spellStart"/>
-      <w:r>
-        <w:t>yyyyy</w:t>
-      </w:r>
-      <w:proofErr w:type="spellEnd"/>
-      <w:r>
-        <w:t>&gt;</w:t>
-      </w:r>
-      <w:bookmarkEnd w:id="116"/>
-    </w:p>
-    <w:p>
-      <w:pPr>
-        <w:rPr>
-          <w:color w:val="0000FF"/>
-        </w:rPr>
-      </w:pPr>
-      <w:r>
-        <w:rPr>
-          <w:color w:val="0000FF"/>
-        </w:rPr>
-        <w:t>&lt;Represente aqui o diagrama de comunicação para o cenário “Fluxo Básico” do caso de uso.&gt;</w:t>
-      </w:r>
-    </w:p>
-    <w:p/>
-    <w:p>
-      <w:pPr>
-        <w:pStyle w:val="Ttulo3"/>
-      </w:pPr>
-      <w:bookmarkStart w:id="117" w:name="_Toc378408160"/>
-      <w:r>
-        <w:t>Diagrama de comunicação: Caso de Uso &lt;</w:t>
-      </w:r>
-      <w:proofErr w:type="spellStart"/>
-      <w:r>
-        <w:t>zzzzz</w:t>
-      </w:r>
-      <w:proofErr w:type="spellEnd"/>
-      <w:r>
-        <w:t>&gt;</w:t>
-      </w:r>
-      <w:bookmarkEnd w:id="117"/>
     </w:p>
     <w:p>
       <w:pPr>
@@ -12190,11 +12135,11 @@
       <w:pPr>
         <w:pStyle w:val="Ttulo2"/>
       </w:pPr>
-      <w:bookmarkStart w:id="118" w:name="_Toc378408161"/>
+      <w:bookmarkStart w:id="114" w:name="_Toc378408161"/>
       <w:r>
         <w:t>Diagrama de Classes</w:t>
       </w:r>
-      <w:bookmarkEnd w:id="118"/>
+      <w:bookmarkEnd w:id="114"/>
       <w:r>
         <w:t xml:space="preserve"> </w:t>
       </w:r>
@@ -12277,12 +12222,12 @@
       <w:pPr>
         <w:pStyle w:val="Ttulo3"/>
       </w:pPr>
-      <w:bookmarkStart w:id="119" w:name="_Toc378408162"/>
+      <w:bookmarkStart w:id="115" w:name="_Toc378408162"/>
       <w:r>
         <w:lastRenderedPageBreak/>
         <w:t>Pacote &lt;nome do Pacote&gt;</w:t>
       </w:r>
-      <w:bookmarkEnd w:id="119"/>
+      <w:bookmarkEnd w:id="115"/>
     </w:p>
     <w:p>
       <w:r>
@@ -12379,7 +12324,7 @@
       <w:pPr>
         <w:pStyle w:val="Legenda"/>
       </w:pPr>
-      <w:bookmarkStart w:id="120" w:name="_Toc378408215"/>
+      <w:bookmarkStart w:id="116" w:name="_Toc378408215"/>
       <w:r>
         <w:t xml:space="preserve">Figura </w:t>
       </w:r>
@@ -12397,7 +12342,7 @@
       <w:r>
         <w:t>classe para pacote &lt;nome do pacote&gt;</w:t>
       </w:r>
-      <w:bookmarkEnd w:id="120"/>
+      <w:bookmarkEnd w:id="116"/>
       <w:r>
         <w:t xml:space="preserve"> </w:t>
       </w:r>
@@ -12407,11 +12352,11 @@
       <w:pPr>
         <w:pStyle w:val="Ttulo3"/>
       </w:pPr>
-      <w:bookmarkStart w:id="121" w:name="_Toc378408163"/>
+      <w:bookmarkStart w:id="117" w:name="_Toc378408163"/>
       <w:r>
         <w:t>Pacote &lt;nome do Pacote&gt;</w:t>
       </w:r>
-      <w:bookmarkEnd w:id="121"/>
+      <w:bookmarkEnd w:id="117"/>
     </w:p>
     <w:p/>
     <w:p>
@@ -12423,7 +12368,7 @@
         <w:lastRenderedPageBreak/>
         <w:t xml:space="preserve"> </w:t>
       </w:r>
-      <w:bookmarkStart w:id="122" w:name="_Toc378408164"/>
+      <w:bookmarkStart w:id="118" w:name="_Toc378408164"/>
       <w:r>
         <w:t>Teste</w:t>
       </w:r>
@@ -12435,7 +12380,7 @@
       <w:r>
         <w:t>Unitário</w:t>
       </w:r>
-      <w:bookmarkEnd w:id="122"/>
+      <w:bookmarkEnd w:id="118"/>
     </w:p>
     <w:p>
       <w:r>
@@ -12451,7 +12396,7 @@
       <w:pPr>
         <w:pStyle w:val="Ttulo3"/>
       </w:pPr>
-      <w:bookmarkStart w:id="123" w:name="_Toc378408165"/>
+      <w:bookmarkStart w:id="119" w:name="_Toc378408165"/>
       <w:r>
         <w:t>Relatório de testes para o Caso de Uso &lt;</w:t>
       </w:r>
@@ -12463,7 +12408,7 @@
       <w:r>
         <w:t>&gt;</w:t>
       </w:r>
-      <w:bookmarkEnd w:id="123"/>
+      <w:bookmarkEnd w:id="119"/>
     </w:p>
     <w:p>
       <w:pPr>
@@ -12509,7 +12454,7 @@
       <w:pPr>
         <w:pStyle w:val="Ttulo3"/>
       </w:pPr>
-      <w:bookmarkStart w:id="124" w:name="_Toc378408166"/>
+      <w:bookmarkStart w:id="120" w:name="_Toc378408166"/>
       <w:r>
         <w:t>Relatório de testes para o Caso de Uso &lt;</w:t>
       </w:r>
@@ -12521,7 +12466,7 @@
       <w:r>
         <w:t>&gt;</w:t>
       </w:r>
-      <w:bookmarkEnd w:id="124"/>
+      <w:bookmarkEnd w:id="120"/>
     </w:p>
     <w:p>
       <w:pPr>
@@ -12567,7 +12512,7 @@
       <w:pPr>
         <w:pStyle w:val="Ttulo3"/>
       </w:pPr>
-      <w:bookmarkStart w:id="125" w:name="_Toc378408167"/>
+      <w:bookmarkStart w:id="121" w:name="_Toc378408167"/>
       <w:r>
         <w:t>Relatório de testes para o Caso de Uso &lt;</w:t>
       </w:r>
@@ -12579,7 +12524,7 @@
       <w:r>
         <w:t>&gt;</w:t>
       </w:r>
-      <w:bookmarkEnd w:id="125"/>
+      <w:bookmarkEnd w:id="121"/>
     </w:p>
     <w:p>
       <w:pPr>
@@ -12628,19 +12573,19 @@
         <w:pStyle w:val="Ttulo1"/>
         <w:pageBreakBefore/>
       </w:pPr>
-      <w:bookmarkStart w:id="126" w:name="_Toc269327113"/>
-      <w:bookmarkStart w:id="127" w:name="_Toc269327236"/>
-      <w:bookmarkStart w:id="128" w:name="_Toc378408168"/>
+      <w:bookmarkStart w:id="122" w:name="_Toc269327113"/>
+      <w:bookmarkStart w:id="123" w:name="_Toc269327236"/>
+      <w:bookmarkStart w:id="124" w:name="_Toc378408168"/>
       <w:r>
         <w:lastRenderedPageBreak/>
         <w:t>C</w:t>
       </w:r>
-      <w:bookmarkEnd w:id="126"/>
-      <w:bookmarkEnd w:id="127"/>
+      <w:bookmarkEnd w:id="122"/>
+      <w:bookmarkEnd w:id="123"/>
       <w:r>
         <w:t>onclusão</w:t>
       </w:r>
-      <w:bookmarkEnd w:id="128"/>
+      <w:bookmarkEnd w:id="124"/>
     </w:p>
     <w:p>
       <w:pPr>
@@ -12752,9 +12697,9 @@
           <w:color w:val="0000FF"/>
         </w:rPr>
         <w:sectPr>
-          <w:headerReference w:type="default" r:id="rId22"/>
-          <w:footerReference w:type="default" r:id="rId23"/>
-          <w:headerReference w:type="first" r:id="rId24"/>
+          <w:headerReference w:type="default" r:id="rId21"/>
+          <w:footerReference w:type="default" r:id="rId22"/>
+          <w:headerReference w:type="first" r:id="rId23"/>
           <w:pgSz w:w="11907" w:h="16840" w:code="9"/>
           <w:pgMar w:top="1701" w:right="1134" w:bottom="1134" w:left="1418" w:header="1134" w:footer="0" w:gutter="0"/>
           <w:pgNumType w:start="1"/>
@@ -12769,18 +12714,18 @@
         <w:pageBreakBefore/>
         <w:ind w:left="431" w:hanging="431"/>
       </w:pPr>
-      <w:bookmarkStart w:id="129" w:name="_Toc283537221"/>
-      <w:bookmarkStart w:id="130" w:name="_Toc296795852"/>
-      <w:bookmarkStart w:id="131" w:name="_Toc301444698"/>
-      <w:bookmarkStart w:id="132" w:name="_Toc378408169"/>
+      <w:bookmarkStart w:id="125" w:name="_Toc283537221"/>
+      <w:bookmarkStart w:id="126" w:name="_Toc296795852"/>
+      <w:bookmarkStart w:id="127" w:name="_Toc301444698"/>
+      <w:bookmarkStart w:id="128" w:name="_Toc378408169"/>
       <w:r>
         <w:lastRenderedPageBreak/>
         <w:t>Bibliografia</w:t>
       </w:r>
-      <w:bookmarkEnd w:id="129"/>
-      <w:bookmarkEnd w:id="130"/>
-      <w:bookmarkEnd w:id="131"/>
-      <w:bookmarkEnd w:id="132"/>
+      <w:bookmarkEnd w:id="125"/>
+      <w:bookmarkEnd w:id="126"/>
+      <w:bookmarkEnd w:id="127"/>
+      <w:bookmarkEnd w:id="128"/>
     </w:p>
     <w:p>
       <w:pPr>
@@ -12908,8 +12853,8 @@
     <w:p>
       <w:pPr>
         <w:sectPr>
-          <w:headerReference w:type="first" r:id="rId25"/>
-          <w:footerReference w:type="first" r:id="rId26"/>
+          <w:headerReference w:type="first" r:id="rId24"/>
+          <w:footerReference w:type="first" r:id="rId25"/>
           <w:pgSz w:w="11907" w:h="16840" w:code="9"/>
           <w:pgMar w:top="1701" w:right="1134" w:bottom="1134" w:left="1701" w:header="1134" w:footer="0" w:gutter="0"/>
           <w:cols w:space="720"/>
@@ -12921,7 +12866,7 @@
       <w:pPr>
         <w:pStyle w:val="Ttulo1"/>
       </w:pPr>
-      <w:bookmarkStart w:id="133" w:name="_Toc378408170"/>
+      <w:bookmarkStart w:id="129" w:name="_Toc378408170"/>
       <w:r>
         <w:lastRenderedPageBreak/>
         <w:t>Anexo</w:t>
@@ -12929,7 +12874,7 @@
       <w:r>
         <w:t xml:space="preserve"> A</w:t>
       </w:r>
-      <w:bookmarkEnd w:id="133"/>
+      <w:bookmarkEnd w:id="129"/>
     </w:p>
     <w:p/>
     <w:p/>
@@ -12947,87 +12892,6 @@
     </w:sectPr>
   </w:body>
 </w:document>
-</file>
-
-<file path=word/comments.xml><?xml version="1.0" encoding="utf-8"?>
-<w:comments xmlns:wpc="http://schemas.microsoft.com/office/word/2010/wordprocessingCanvas" xmlns:mc="http://schemas.openxmlformats.org/markup-compatibility/2006" xmlns:o="urn:schemas-microsoft-com:office:office" xmlns:r="http://schemas.openxmlformats.org/officeDocument/2006/relationships" xmlns:m="http://schemas.openxmlformats.org/officeDocument/2006/math" xmlns:v="urn:schemas-microsoft-com:vml" xmlns:wp14="http://schemas.microsoft.com/office/word/2010/wordprocessingDrawing" xmlns:wp="http://schemas.openxmlformats.org/drawingml/2006/wordprocessingDrawing" xmlns:w10="urn:schemas-microsoft-com:office:word" xmlns:w="http://schemas.openxmlformats.org/wordprocessingml/2006/main" xmlns:w14="http://schemas.microsoft.com/office/word/2010/wordml" xmlns:wpg="http://schemas.microsoft.com/office/word/2010/wordprocessingGroup" xmlns:wpi="http://schemas.microsoft.com/office/word/2010/wordprocessingInk" xmlns:wne="http://schemas.microsoft.com/office/word/2006/wordml" xmlns:wps="http://schemas.microsoft.com/office/word/2010/wordprocessingShape" mc:Ignorable="w14 wp14">
-  <w:comment w:id="12" w:author="Helio " w:date="2014-02-24T20:37:00Z" w:initials="ha">
-    <w:p>
-      <w:pPr>
-        <w:pStyle w:val="Textodecomentrio"/>
-      </w:pPr>
-      <w:r>
-        <w:rPr>
-          <w:rStyle w:val="Refdecomentrio"/>
-        </w:rPr>
-        <w:annotationRef/>
-      </w:r>
-      <w:r>
-        <w:t xml:space="preserve">Criar link entre os </w:t>
-      </w:r>
-      <w:proofErr w:type="spellStart"/>
-      <w:r>
-        <w:t>paragrafos</w:t>
-      </w:r>
-      <w:proofErr w:type="spellEnd"/>
-    </w:p>
-  </w:comment>
-  <w:comment w:id="13" w:author="Helio " w:date="2014-02-24T20:37:00Z" w:initials="ha">
-    <w:p>
-      <w:pPr>
-        <w:pStyle w:val="Textodecomentrio"/>
-      </w:pPr>
-      <w:r>
-        <w:rPr>
-          <w:rStyle w:val="Refdecomentrio"/>
-        </w:rPr>
-        <w:annotationRef/>
-      </w:r>
-      <w:r>
-        <w:t xml:space="preserve">Como a gerencia é feita hoje: boletins, reuniões com os pais, </w:t>
-      </w:r>
-      <w:proofErr w:type="spellStart"/>
-      <w:proofErr w:type="gramStart"/>
-      <w:r>
-        <w:t>etc</w:t>
-      </w:r>
-      <w:proofErr w:type="spellEnd"/>
-      <w:proofErr w:type="gramEnd"/>
-    </w:p>
-  </w:comment>
-  <w:comment w:id="18" w:author="Helio " w:date="2014-02-24T20:38:00Z" w:initials="ha">
-    <w:p>
-      <w:pPr>
-        <w:pStyle w:val="Textodecomentrio"/>
-      </w:pPr>
-      <w:r>
-        <w:rPr>
-          <w:rStyle w:val="Refdecomentrio"/>
-        </w:rPr>
-        <w:annotationRef/>
-      </w:r>
-      <w:r>
-        <w:t>Como esse fator pode ser medido?</w:t>
-      </w:r>
-    </w:p>
-  </w:comment>
-  <w:comment w:id="19" w:author="Helio " w:date="2014-02-24T20:38:00Z" w:initials="ha">
-    <w:p>
-      <w:pPr>
-        <w:pStyle w:val="Textodecomentrio"/>
-      </w:pPr>
-      <w:r>
-        <w:rPr>
-          <w:rStyle w:val="Refdecomentrio"/>
-        </w:rPr>
-        <w:annotationRef/>
-      </w:r>
-      <w:r>
-        <w:t xml:space="preserve">Refletir se é possível e detalhar. </w:t>
-      </w:r>
-    </w:p>
-  </w:comment>
-</w:comments>
 </file>
 
 <file path=word/endnotes.xml><?xml version="1.0" encoding="utf-8"?>
@@ -13092,7 +12956,7 @@
       <w:rPr>
         <w:noProof/>
       </w:rPr>
-      <w:t>1</w:t>
+      <w:t>18</w:t>
     </w:r>
     <w:r>
       <w:rPr>
@@ -16931,10 +16795,12 @@
     <w:link w:val="Pargrafonormal"/>
     <w:uiPriority w:val="99"/>
     <w:locked/>
-    <w:rsid w:val="00AD1364"/>
+    <w:rsid w:val="008308EE"/>
     <w:rPr>
-      <w:rFonts w:ascii="Arial" w:hAnsi="Arial"/>
-      <w:sz w:val="22"/>
+      <w:rFonts w:ascii="Times New Roman" w:hAnsi="Times New Roman"/>
+      <w:color w:val="000000" w:themeColor="text1"/>
+      <w:sz w:val="24"/>
+      <w:szCs w:val="24"/>
     </w:rPr>
   </w:style>
   <w:style w:type="paragraph" w:customStyle="1" w:styleId="Pargrafonormal">
@@ -16943,15 +16809,13 @@
     <w:link w:val="PargrafonormalChar"/>
     <w:autoRedefine/>
     <w:uiPriority w:val="99"/>
-    <w:rsid w:val="00AD1364"/>
+    <w:rsid w:val="008308EE"/>
     <w:pPr>
       <w:spacing w:line="276" w:lineRule="auto"/>
       <w:ind w:firstLine="720"/>
     </w:pPr>
     <w:rPr>
-      <w:rFonts w:ascii="Arial" w:hAnsi="Arial"/>
-      <w:sz w:val="22"/>
-      <w:szCs w:val="20"/>
+      <w:color w:val="000000" w:themeColor="text1"/>
     </w:rPr>
   </w:style>
   <w:style w:type="paragraph" w:customStyle="1" w:styleId="tabletext">
@@ -17630,7 +17494,7 @@
 </file>
 
 <file path=customXml/itemProps1.xml><?xml version="1.0" encoding="utf-8"?>
-<ds:datastoreItem xmlns:ds="http://schemas.openxmlformats.org/officeDocument/2006/customXml" ds:itemID="{78FAA4CE-5F32-4C9B-8230-023C0BF3D078}">
+<ds:datastoreItem xmlns:ds="http://schemas.openxmlformats.org/officeDocument/2006/customXml" ds:itemID="{EDFD51CE-49BE-4E62-A090-CD8F14AC6DC2}">
   <ds:schemaRefs>
     <ds:schemaRef ds:uri="http://schemas.openxmlformats.org/officeDocument/2006/bibliography"/>
   </ds:schemaRefs>

</xml_diff>

<commit_message>
Inserção das informações no 2ºtópico
2.1 - Escrito por Luiza
2.1.3 - Escrito por Luis Fernando
2.2.1 - Escrito por Luis Fernando
2.3 - Escrito por Luis Fernando
</commit_message>
<xml_diff>
--- a/documentacao/G5_Documentacao1sem2014.docx
+++ b/documentacao/G5_Documentacao1sem2014.docx
@@ -1,6 +1,6 @@
 
 <file path=word/document.xml><?xml version="1.0" encoding="utf-8"?>
-<w:document xmlns:wpc="http://schemas.microsoft.com/office/word/2010/wordprocessingCanvas" xmlns:mc="http://schemas.openxmlformats.org/markup-compatibility/2006" xmlns:o="urn:schemas-microsoft-com:office:office" xmlns:r="http://schemas.openxmlformats.org/officeDocument/2006/relationships" xmlns:m="http://schemas.openxmlformats.org/officeDocument/2006/math" xmlns:v="urn:schemas-microsoft-com:vml" xmlns:wp14="http://schemas.microsoft.com/office/word/2010/wordprocessingDrawing" xmlns:wp="http://schemas.openxmlformats.org/drawingml/2006/wordprocessingDrawing" xmlns:w10="urn:schemas-microsoft-com:office:word" xmlns:w="http://schemas.openxmlformats.org/wordprocessingml/2006/main" xmlns:w14="http://schemas.microsoft.com/office/word/2010/wordml" xmlns:wpg="http://schemas.microsoft.com/office/word/2010/wordprocessingGroup" xmlns:wpi="http://schemas.microsoft.com/office/word/2010/wordprocessingInk" xmlns:wne="http://schemas.microsoft.com/office/word/2006/wordml" xmlns:wps="http://schemas.microsoft.com/office/word/2010/wordprocessingShape" mc:Ignorable="w14 wp14">
+<w:document xmlns:wpc="http://schemas.microsoft.com/office/word/2010/wordprocessingCanvas" xmlns:mc="http://schemas.openxmlformats.org/markup-compatibility/2006" xmlns:o="urn:schemas-microsoft-com:office:office" xmlns:r="http://schemas.openxmlformats.org/officeDocument/2006/relationships" xmlns:m="http://schemas.openxmlformats.org/officeDocument/2006/math" xmlns:v="urn:schemas-microsoft-com:vml" xmlns:wp14="http://schemas.microsoft.com/office/word/2010/wordprocessingDrawing" xmlns:wp="http://schemas.openxmlformats.org/drawingml/2006/wordprocessingDrawing" xmlns:w10="urn:schemas-microsoft-com:office:word" xmlns:w="http://schemas.openxmlformats.org/wordprocessingml/2006/main" xmlns:w14="http://schemas.microsoft.com/office/word/2010/wordml" xmlns:w15="http://schemas.microsoft.com/office/word/2012/wordml" xmlns:wpg="http://schemas.microsoft.com/office/word/2010/wordprocessingGroup" xmlns:wpi="http://schemas.microsoft.com/office/word/2010/wordprocessingInk" xmlns:wne="http://schemas.microsoft.com/office/word/2006/wordml" xmlns:wps="http://schemas.microsoft.com/office/word/2010/wordprocessingShape" mc:Ignorable="w14 w15 wp14">
   <w:body>
     <w:p>
       <w:pPr>
@@ -65,19 +65,11 @@
         </w:rPr>
         <w:br/>
       </w:r>
-      <w:proofErr w:type="spellStart"/>
       <w:r>
         <w:rPr>
           <w:color w:val="000000"/>
         </w:rPr>
-        <w:t>Luis</w:t>
-      </w:r>
-      <w:proofErr w:type="spellEnd"/>
-      <w:r>
-        <w:rPr>
-          <w:color w:val="000000"/>
-        </w:rPr>
-        <w:t xml:space="preserve"> Fernando</w:t>
+        <w:t>Luis Fernando</w:t>
       </w:r>
       <w:r>
         <w:rPr>
@@ -129,19 +121,11 @@
         </w:rPr>
         <w:br/>
       </w:r>
-      <w:proofErr w:type="spellStart"/>
       <w:r>
         <w:rPr>
           <w:color w:val="000000"/>
         </w:rPr>
-        <w:t>Waldinei</w:t>
-      </w:r>
-      <w:proofErr w:type="spellEnd"/>
-      <w:r>
-        <w:rPr>
-          <w:color w:val="000000"/>
-        </w:rPr>
-        <w:t xml:space="preserve"> </w:t>
+        <w:t xml:space="preserve">Waldinei </w:t>
       </w:r>
       <w:r>
         <w:rPr>
@@ -169,21 +153,19 @@
           <w:szCs w:val="28"/>
         </w:rPr>
       </w:pPr>
-      <w:bookmarkStart w:id="0" w:name="_GoBack"/>
       <w:r>
         <w:rPr>
           <w:sz w:val="28"/>
           <w:szCs w:val="28"/>
         </w:rPr>
-        <w:t>TÍTULO DO TRABALHO</w:t>
-      </w:r>
-      <w:bookmarkEnd w:id="0"/>
+        <w:t>TÍTULO DO TRABALHO: SUBTÍTULO SE HOUVER</w:t>
+      </w:r>
       <w:r>
         <w:rPr>
           <w:sz w:val="28"/>
           <w:szCs w:val="28"/>
         </w:rPr>
-        <w:t>: SUBTÍTULO SE HOUVER</w:t>
+        <w:br/>
       </w:r>
       <w:r>
         <w:rPr>
@@ -199,30 +181,13 @@
         </w:rPr>
         <w:br/>
       </w:r>
-      <w:r>
-        <w:rPr>
-          <w:sz w:val="28"/>
-          <w:szCs w:val="28"/>
-        </w:rPr>
-        <w:br/>
-      </w:r>
-      <w:proofErr w:type="gramStart"/>
       <w:r>
         <w:rPr>
           <w:color w:val="548DD4" w:themeColor="text2" w:themeTint="99"/>
           <w:sz w:val="20"/>
           <w:szCs w:val="20"/>
         </w:rPr>
-        <w:t>[</w:t>
-      </w:r>
-      <w:proofErr w:type="gramEnd"/>
-      <w:r>
-        <w:rPr>
-          <w:color w:val="548DD4" w:themeColor="text2" w:themeTint="99"/>
-          <w:sz w:val="20"/>
-          <w:szCs w:val="20"/>
-        </w:rPr>
-        <w:t xml:space="preserve">O titulo deve refletir a essência de seu projeto e não o nome do produto. </w:t>
+        <w:t xml:space="preserve">[O titulo deve refletir a essência de seu projeto e não o nome do produto. </w:t>
       </w:r>
       <w:r>
         <w:rPr>
@@ -251,8 +216,8 @@
         <w:spacing w:line="240" w:lineRule="auto"/>
         <w:ind w:firstLine="0"/>
         <w:sectPr>
-          <w:headerReference w:type="default" r:id="rId9"/>
-          <w:headerReference w:type="first" r:id="rId10"/>
+          <w:headerReference w:type="default" r:id="rId8"/>
+          <w:headerReference w:type="first" r:id="rId9"/>
           <w:pgSz w:w="11907" w:h="16840" w:code="9"/>
           <w:pgMar w:top="1701" w:right="1134" w:bottom="1134" w:left="1701" w:header="1134" w:footer="0" w:gutter="0"/>
           <w:pgNumType w:start="1"/>
@@ -307,31 +272,47 @@
         </w:rPr>
         <w:br/>
       </w:r>
-      <w:proofErr w:type="spellStart"/>
       <w:r>
         <w:rPr>
           <w:color w:val="000000"/>
         </w:rPr>
-        <w:t>Luis</w:t>
-      </w:r>
-      <w:proofErr w:type="spellEnd"/>
+        <w:t>Luis Fernando</w:t>
+      </w:r>
       <w:r>
         <w:rPr>
           <w:color w:val="000000"/>
         </w:rPr>
-        <w:t xml:space="preserve"> Fernando</w:t>
+        <w:t xml:space="preserve"> </w:t>
       </w:r>
       <w:r>
         <w:rPr>
           <w:color w:val="000000"/>
         </w:rPr>
+        <w:t>BRANDÃO</w:t>
+      </w:r>
+      <w:r>
+        <w:rPr>
+          <w:color w:val="000000"/>
+        </w:rPr>
+        <w:br/>
+      </w:r>
+      <w:r>
+        <w:rPr>
+          <w:color w:val="000000"/>
+        </w:rPr>
+        <w:t>Luiza Helena</w:t>
+      </w:r>
+      <w:r>
+        <w:rPr>
+          <w:color w:val="000000"/>
+        </w:rPr>
         <w:t xml:space="preserve"> </w:t>
       </w:r>
       <w:r>
         <w:rPr>
           <w:color w:val="000000"/>
         </w:rPr>
-        <w:t>BRANDÃO</w:t>
+        <w:t>FAVARETTO</w:t>
       </w:r>
       <w:r>
         <w:rPr>
@@ -343,34 +324,8 @@
         <w:rPr>
           <w:color w:val="000000"/>
         </w:rPr>
-        <w:t>Luiza Helena</w:t>
-      </w:r>
-      <w:r>
-        <w:rPr>
-          <w:color w:val="000000"/>
-        </w:rPr>
-        <w:t xml:space="preserve"> </w:t>
-      </w:r>
-      <w:r>
-        <w:rPr>
-          <w:color w:val="000000"/>
-        </w:rPr>
-        <w:t>FAVARETTO</w:t>
-      </w:r>
-      <w:r>
-        <w:rPr>
-          <w:color w:val="000000"/>
-        </w:rPr>
-        <w:br/>
-      </w:r>
-      <w:proofErr w:type="spellStart"/>
-      <w:r>
-        <w:rPr>
-          <w:color w:val="000000"/>
-        </w:rPr>
         <w:t>Waldinei</w:t>
       </w:r>
-      <w:proofErr w:type="spellEnd"/>
       <w:r>
         <w:rPr>
           <w:color w:val="000000"/>
@@ -441,28 +396,7 @@
         <w:jc w:val="right"/>
       </w:pPr>
       <w:r>
-        <w:t xml:space="preserve">Orientador: </w:t>
-      </w:r>
-      <w:proofErr w:type="spellStart"/>
-      <w:r>
-        <w:t>Prof.</w:t>
-      </w:r>
-      <w:proofErr w:type="gramStart"/>
-      <w:r>
-        <w:t>MSc</w:t>
-      </w:r>
-      <w:proofErr w:type="spellEnd"/>
-      <w:proofErr w:type="gramEnd"/>
-      <w:r>
-        <w:t xml:space="preserve"> </w:t>
-      </w:r>
-      <w:proofErr w:type="spellStart"/>
-      <w:r>
-        <w:t>Helio</w:t>
-      </w:r>
-      <w:proofErr w:type="spellEnd"/>
-      <w:r>
-        <w:t xml:space="preserve"> Azevedo</w:t>
+        <w:t>Orientador: Prof.MSc Helio Azevedo</w:t>
       </w:r>
     </w:p>
     <w:p>
@@ -498,7 +432,7 @@
           <w:bCs/>
         </w:rPr>
         <w:sectPr>
-          <w:headerReference w:type="default" r:id="rId11"/>
+          <w:headerReference w:type="default" r:id="rId10"/>
           <w:pgSz w:w="11907" w:h="16840" w:code="9"/>
           <w:pgMar w:top="1701" w:right="1134" w:bottom="1134" w:left="1701" w:header="1134" w:footer="0" w:gutter="0"/>
           <w:pgNumType w:start="1"/>
@@ -531,20 +465,7 @@
           <w:color w:val="000000"/>
         </w:rPr>
         <w:br/>
-      </w:r>
-      <w:proofErr w:type="spellStart"/>
-      <w:r>
-        <w:rPr>
-          <w:color w:val="000000"/>
-        </w:rPr>
-        <w:t>Luis</w:t>
-      </w:r>
-      <w:proofErr w:type="spellEnd"/>
-      <w:r>
-        <w:rPr>
-          <w:color w:val="000000"/>
-        </w:rPr>
-        <w:t xml:space="preserve"> Fernando BRANDÃO</w:t>
+        <w:t>Luis Fernando BRANDÃO</w:t>
       </w:r>
       <w:r>
         <w:rPr>
@@ -558,20 +479,7 @@
           <w:color w:val="000000"/>
         </w:rPr>
         <w:br/>
-      </w:r>
-      <w:proofErr w:type="spellStart"/>
-      <w:r>
-        <w:rPr>
-          <w:color w:val="000000"/>
-        </w:rPr>
-        <w:t>Waldinei</w:t>
-      </w:r>
-      <w:proofErr w:type="spellEnd"/>
-      <w:r>
-        <w:rPr>
-          <w:color w:val="000000"/>
-        </w:rPr>
-        <w:t xml:space="preserve"> PEREIRA DA SILVA</w:t>
+        <w:t>Waldinei PEREIRA DA SILVA</w:t>
       </w:r>
       <w:r>
         <w:rPr>
@@ -739,12 +647,8 @@
       </w:r>
       <w:r>
         <w:br/>
-      </w:r>
-      <w:proofErr w:type="spellStart"/>
-      <w:r>
         <w:t>Prof.XXXXXX</w:t>
       </w:r>
-      <w:proofErr w:type="spellEnd"/>
       <w:r>
         <w:br/>
       </w:r>
@@ -899,7 +803,7 @@
           <w:bCs/>
         </w:rPr>
       </w:pPr>
-      <w:bookmarkStart w:id="1" w:name="_Toc6507422"/>
+      <w:bookmarkStart w:id="0" w:name="_Toc6507422"/>
       <w:r>
         <w:rPr>
           <w:bCs/>
@@ -907,7 +811,7 @@
         <w:lastRenderedPageBreak/>
         <w:t>“Este espaço serve para você citar um pensamento de algum autor</w:t>
       </w:r>
-      <w:bookmarkEnd w:id="1"/>
+      <w:bookmarkEnd w:id="0"/>
       <w:r>
         <w:rPr>
           <w:bCs/>
@@ -925,14 +829,14 @@
           <w:bCs/>
         </w:rPr>
       </w:pPr>
-      <w:bookmarkStart w:id="2" w:name="_Toc6507423"/>
+      <w:bookmarkStart w:id="1" w:name="_Toc6507423"/>
       <w:r>
         <w:rPr>
           <w:bCs/>
         </w:rPr>
         <w:t>Autor</w:t>
       </w:r>
-      <w:bookmarkEnd w:id="2"/>
+      <w:bookmarkEnd w:id="1"/>
     </w:p>
     <w:p>
       <w:pPr>
@@ -1011,40 +915,16 @@
         <w:t xml:space="preserve">Palavras-chave: </w:t>
       </w:r>
       <w:r>
-        <w:t xml:space="preserve">São palavras representativas do conteúdo do trabalho, separadas entre si por ponto e </w:t>
-      </w:r>
-      <w:proofErr w:type="spellStart"/>
-      <w:r>
-        <w:t>vírgula.</w:t>
-      </w:r>
-      <w:r>
-        <w:t>Minimo</w:t>
-      </w:r>
-      <w:proofErr w:type="spellEnd"/>
-      <w:r>
-        <w:t xml:space="preserve"> de 3, máximo de 5</w:t>
+        <w:t>São palavras representativas do conteúdo do trabalho, separadas entre si por ponto e vírgula.</w:t>
+      </w:r>
+      <w:r>
+        <w:t>Minimo de 3, máximo de 5</w:t>
       </w:r>
       <w:r>
         <w:t>. As p</w:t>
       </w:r>
       <w:r>
-        <w:t xml:space="preserve">alavras chaves deve refletir a área de seu projeto (gestão, vendas, relacionamentos, </w:t>
-      </w:r>
-      <w:proofErr w:type="spellStart"/>
-      <w:r>
-        <w:t>etc</w:t>
-      </w:r>
-      <w:proofErr w:type="spellEnd"/>
-      <w:r>
-        <w:t xml:space="preserve">) e </w:t>
-      </w:r>
-      <w:proofErr w:type="gramStart"/>
-      <w:r>
-        <w:t>sub área</w:t>
-      </w:r>
-      <w:proofErr w:type="gramEnd"/>
-      <w:r>
-        <w:t xml:space="preserve"> (finanças, almoxarifado, vendas de livros, etc).</w:t>
+        <w:t>alavras chaves deve refletir a área de seu projeto (gestão, vendas, relacionamentos, etc) e sub área (finanças, almoxarifado, vendas de livros, etc).</w:t>
       </w:r>
     </w:p>
     <w:p>
@@ -1151,7 +1031,7 @@
           <w:lang w:val="en-US"/>
         </w:rPr>
         <w:sectPr>
-          <w:headerReference w:type="default" r:id="rId12"/>
+          <w:headerReference w:type="default" r:id="rId11"/>
           <w:pgSz w:w="11907" w:h="16840" w:code="9"/>
           <w:pgMar w:top="1701" w:right="927" w:bottom="1134" w:left="1701" w:header="1134" w:footer="0" w:gutter="0"/>
           <w:pgNumType w:start="12"/>
@@ -1992,8 +1872,8 @@
         </w:rPr>
         <w:fldChar w:fldCharType="end"/>
       </w:r>
-      <w:bookmarkStart w:id="3" w:name="_Toc6508669"/>
-      <w:bookmarkStart w:id="4" w:name="_Toc38805114"/>
+      <w:bookmarkStart w:id="2" w:name="_Toc6508669"/>
+      <w:bookmarkStart w:id="3" w:name="_Toc38805114"/>
     </w:p>
     <w:p>
       <w:pPr>
@@ -2053,8 +1933,8 @@
         <w:lastRenderedPageBreak/>
         <w:t>LISTA DE TABELAS</w:t>
       </w:r>
+      <w:bookmarkEnd w:id="2"/>
       <w:bookmarkEnd w:id="3"/>
-      <w:bookmarkEnd w:id="4"/>
     </w:p>
     <w:p>
       <w:pPr>
@@ -2297,7 +2177,7 @@
         </w:rPr>
         <w:fldChar w:fldCharType="end"/>
       </w:r>
-      <w:bookmarkStart w:id="5" w:name="_Toc38805115"/>
+      <w:bookmarkStart w:id="4" w:name="_Toc38805115"/>
       <w:r>
         <w:rPr>
           <w:b/>
@@ -2323,7 +2203,7 @@
         <w:lastRenderedPageBreak/>
         <w:t xml:space="preserve">LISTA DE </w:t>
       </w:r>
-      <w:bookmarkEnd w:id="5"/>
+      <w:bookmarkEnd w:id="4"/>
       <w:r>
         <w:rPr>
           <w:b/>
@@ -2385,33 +2265,11 @@
                 <w:color w:val="0000FF"/>
               </w:rPr>
             </w:pPr>
-            <w:proofErr w:type="gramStart"/>
             <w:r>
               <w:rPr>
                 <w:color w:val="0000FF"/>
               </w:rPr>
-              <w:t>Insira</w:t>
-            </w:r>
-            <w:proofErr w:type="gramEnd"/>
-            <w:r>
-              <w:rPr>
-                <w:color w:val="0000FF"/>
-              </w:rPr>
-              <w:t xml:space="preserve"> neste setor as abreviaturas de seu trabalho. </w:t>
-            </w:r>
-            <w:proofErr w:type="spellStart"/>
-            <w:r>
-              <w:rPr>
-                <w:color w:val="0000FF"/>
-              </w:rPr>
-              <w:t>Exmplos</w:t>
-            </w:r>
-            <w:proofErr w:type="spellEnd"/>
-            <w:r>
-              <w:rPr>
-                <w:color w:val="0000FF"/>
-              </w:rPr>
-              <w:t>:</w:t>
+              <w:t>Insira neste setor as abreviaturas de seu trabalho. Exmplos:</w:t>
             </w:r>
           </w:p>
         </w:tc>
@@ -2507,42 +2365,12 @@
                 <w:color w:val="0000FF"/>
               </w:rPr>
             </w:pPr>
-            <w:proofErr w:type="spellStart"/>
             <w:r>
               <w:rPr>
                 <w:color w:val="0000FF"/>
               </w:rPr>
-              <w:t>Unified</w:t>
+              <w:t>Unified Modeling Language</w:t>
             </w:r>
-            <w:proofErr w:type="spellEnd"/>
-            <w:r>
-              <w:rPr>
-                <w:color w:val="0000FF"/>
-              </w:rPr>
-              <w:t xml:space="preserve"> </w:t>
-            </w:r>
-            <w:proofErr w:type="spellStart"/>
-            <w:r>
-              <w:rPr>
-                <w:color w:val="0000FF"/>
-              </w:rPr>
-              <w:t>Modeling</w:t>
-            </w:r>
-            <w:proofErr w:type="spellEnd"/>
-            <w:r>
-              <w:rPr>
-                <w:color w:val="0000FF"/>
-              </w:rPr>
-              <w:t xml:space="preserve"> </w:t>
-            </w:r>
-            <w:proofErr w:type="spellStart"/>
-            <w:r>
-              <w:rPr>
-                <w:color w:val="0000FF"/>
-              </w:rPr>
-              <w:t>Language</w:t>
-            </w:r>
-            <w:proofErr w:type="spellEnd"/>
           </w:p>
         </w:tc>
       </w:tr>
@@ -6201,23 +6029,23 @@
       <w:pPr>
         <w:pStyle w:val="Ttulo1"/>
       </w:pPr>
-      <w:bookmarkStart w:id="6" w:name="_Toc16689521"/>
-      <w:bookmarkStart w:id="7" w:name="_Toc193166270"/>
-      <w:bookmarkStart w:id="8" w:name="_Toc269327100"/>
-      <w:bookmarkStart w:id="9" w:name="_Toc269327223"/>
-      <w:bookmarkStart w:id="10" w:name="_Toc378408135"/>
+      <w:bookmarkStart w:id="5" w:name="_Toc16689521"/>
+      <w:bookmarkStart w:id="6" w:name="_Toc193166270"/>
+      <w:bookmarkStart w:id="7" w:name="_Toc269327100"/>
+      <w:bookmarkStart w:id="8" w:name="_Toc269327223"/>
+      <w:bookmarkStart w:id="9" w:name="_Toc378408135"/>
       <w:r>
         <w:lastRenderedPageBreak/>
         <w:t>I</w:t>
       </w:r>
+      <w:bookmarkEnd w:id="5"/>
       <w:bookmarkEnd w:id="6"/>
       <w:bookmarkEnd w:id="7"/>
       <w:bookmarkEnd w:id="8"/>
+      <w:r>
+        <w:t>ntrodução</w:t>
+      </w:r>
       <w:bookmarkEnd w:id="9"/>
-      <w:r>
-        <w:t>ntrodução</w:t>
-      </w:r>
-      <w:bookmarkEnd w:id="10"/>
     </w:p>
     <w:p>
       <w:pPr>
@@ -6231,13 +6059,13 @@
       <w:pPr>
         <w:pStyle w:val="Ttulo2"/>
       </w:pPr>
-      <w:bookmarkStart w:id="11" w:name="_Toc269829179"/>
-      <w:bookmarkStart w:id="12" w:name="_Toc378408136"/>
+      <w:bookmarkStart w:id="10" w:name="_Toc269829179"/>
+      <w:bookmarkStart w:id="11" w:name="_Toc378408136"/>
       <w:r>
         <w:t>Contexto e Problematização</w:t>
       </w:r>
+      <w:bookmarkEnd w:id="10"/>
       <w:bookmarkEnd w:id="11"/>
-      <w:bookmarkEnd w:id="12"/>
     </w:p>
     <w:p>
       <w:pPr>
@@ -6374,36 +6202,36 @@
       <w:pPr>
         <w:pStyle w:val="Ttulo2"/>
       </w:pPr>
-      <w:bookmarkStart w:id="13" w:name="_Toc269829180"/>
-      <w:bookmarkStart w:id="14" w:name="_Toc378408137"/>
+      <w:bookmarkStart w:id="12" w:name="_Toc269829180"/>
+      <w:bookmarkStart w:id="13" w:name="_Toc378408137"/>
       <w:r>
         <w:t>Objetivos</w:t>
       </w:r>
+      <w:bookmarkEnd w:id="12"/>
       <w:bookmarkEnd w:id="13"/>
+    </w:p>
+    <w:p>
+      <w:pPr>
+        <w:pStyle w:val="Pargrafonormal"/>
+      </w:pPr>
+      <w:r>
+        <w:t>Aperfeiçoar o processo de gestão de alunos e prover o acesso de pais a vida escolar dos seus filhos.</w:t>
+      </w:r>
+    </w:p>
+    <w:p>
+      <w:pPr>
+        <w:pStyle w:val="Pargrafonormal"/>
+      </w:pPr>
+    </w:p>
+    <w:p>
+      <w:pPr>
+        <w:pStyle w:val="Ttulo3"/>
+      </w:pPr>
+      <w:bookmarkStart w:id="14" w:name="_Toc378408138"/>
+      <w:r>
+        <w:t>Objetivo Geral</w:t>
+      </w:r>
       <w:bookmarkEnd w:id="14"/>
-    </w:p>
-    <w:p>
-      <w:pPr>
-        <w:pStyle w:val="Pargrafonormal"/>
-      </w:pPr>
-      <w:r>
-        <w:t>Aperfeiçoar o processo de gestão de alunos e prover o acesso de pais a vida escolar dos seus filhos.</w:t>
-      </w:r>
-    </w:p>
-    <w:p>
-      <w:pPr>
-        <w:pStyle w:val="Pargrafonormal"/>
-      </w:pPr>
-    </w:p>
-    <w:p>
-      <w:pPr>
-        <w:pStyle w:val="Ttulo3"/>
-      </w:pPr>
-      <w:bookmarkStart w:id="15" w:name="_Toc378408138"/>
-      <w:r>
-        <w:t>Objetivo Geral</w:t>
-      </w:r>
-      <w:bookmarkEnd w:id="15"/>
     </w:p>
     <w:p>
       <w:pPr>
@@ -6434,7 +6262,6 @@
         </w:rPr>
         <w:t xml:space="preserve">O sistema com acesso na internet permitirá aos pais de alunos acessarem o portfólio de seus filhos e o acompanhamento do trabalho do professor, visualizando os campos de relatório de aprendizagem e os trabalhos de seus filhos produzidos periodicamente em sala de aula. Os professores poderão consultar desenvolvimento de aprendizagem de alunos de anos anteriores e seus respectivos alunos, bem como produzir informações sobre seus atuais alunos e classes, em </w:t>
       </w:r>
-      <w:proofErr w:type="gramStart"/>
       <w:r>
         <w:rPr>
           <w:color w:val="000000" w:themeColor="text1"/>
@@ -6447,7 +6274,6 @@
         </w:rPr>
         <w:t xml:space="preserve"> ambiente web</w:t>
       </w:r>
-      <w:proofErr w:type="gramEnd"/>
       <w:r>
         <w:rPr>
           <w:color w:val="000000" w:themeColor="text1"/>
@@ -6482,11 +6308,11 @@
       <w:pPr>
         <w:pStyle w:val="Ttulo3"/>
       </w:pPr>
-      <w:bookmarkStart w:id="16" w:name="_Toc378408139"/>
+      <w:bookmarkStart w:id="15" w:name="_Toc378408139"/>
       <w:r>
         <w:t>Objetivos Específicos</w:t>
       </w:r>
-      <w:bookmarkEnd w:id="16"/>
+      <w:bookmarkEnd w:id="15"/>
     </w:p>
     <w:p>
       <w:pPr>
@@ -6507,14 +6333,12 @@
         </w:rPr>
         <w:tab/>
       </w:r>
-      <w:proofErr w:type="gramStart"/>
       <w:r>
         <w:rPr>
           <w:color w:val="000000" w:themeColor="text1"/>
         </w:rPr>
         <w:t>Implementar</w:t>
       </w:r>
-      <w:proofErr w:type="gramEnd"/>
       <w:r>
         <w:rPr>
           <w:color w:val="000000" w:themeColor="text1"/>
@@ -6673,12 +6497,20 @@
         <w:rPr>
           <w:color w:val="000000" w:themeColor="text1"/>
         </w:rPr>
-        <w:t xml:space="preserve"> e qualidade do conteúdo ministrado </w:t>
-      </w:r>
+        <w:t xml:space="preserve"> e qualidade do conteúdo ministra</w:t>
+      </w:r>
+      <w:bookmarkStart w:id="16" w:name="_GoBack"/>
+      <w:bookmarkEnd w:id="16"/>
       <w:r>
         <w:rPr>
           <w:color w:val="000000" w:themeColor="text1"/>
         </w:rPr>
+        <w:t xml:space="preserve">do </w:t>
+      </w:r>
+      <w:r>
+        <w:rPr>
+          <w:color w:val="000000" w:themeColor="text1"/>
+        </w:rPr>
         <w:t>gerando gráficos a partir das notas e frequências.</w:t>
       </w:r>
     </w:p>
@@ -6690,27 +6522,6 @@
         </w:rPr>
       </w:pPr>
     </w:p>
-    <w:p>
-      <w:pPr>
-        <w:spacing w:line="276" w:lineRule="auto"/>
-        <w:ind w:firstLine="720"/>
-        <w:rPr>
-          <w:color w:val="0000FF"/>
-        </w:rPr>
-      </w:pPr>
-    </w:p>
-    <w:p>
-      <w:pPr>
-        <w:spacing w:line="276" w:lineRule="auto"/>
-        <w:ind w:firstLine="720"/>
-        <w:rPr>
-          <w:color w:val="0000FF"/>
-        </w:rPr>
-      </w:pPr>
-    </w:p>
-    <w:p/>
-    <w:p/>
-    <w:p/>
     <w:p/>
     <w:p>
       <w:pPr>
@@ -6749,21 +6560,481 @@
     </w:p>
     <w:p>
       <w:pPr>
-        <w:rPr>
-          <w:color w:val="0000FF"/>
-        </w:rPr>
-      </w:pPr>
-      <w:r>
-        <w:rPr>
-          <w:color w:val="0000FF"/>
-        </w:rPr>
-        <w:t>[Para fornecer, de maneira eficiente, produtos e serviços que atendam às reais necessidades dos usuários e envolvidos, é necessário identificar e considerar todos os envolvidos como parte do processo de Modelagem de Requisitos. É necessário também identificar os usuários do sistema e assegurar que a comunidade de envolvidos os represente adequadamente. Esta seção fornece um perfil dos envolvidos e dos usuários que integram o projeto, e dos principais problemas que, de acordo com o ponto de vista deles, poderão ser abordados pela solução proposta. Ela não descreve as solicitações ou os requisitos específicos dos usuários e dos envolvidos, já que eles são capturados em um artefato individual de solicitações dos envolvidos. Em vez disso, ela fornece a base e a justificativa que explicam por que os requisitos são necessários.]</w:t>
-      </w:r>
-    </w:p>
-    <w:p>
-      <w:pPr>
-        <w:rPr>
-          <w:color w:val="0070C0"/>
+        <w:ind w:firstLine="578"/>
+      </w:pPr>
+      <w:r>
+        <w:t>Os envolvidos nesse sistema é toda a comunidade escolar, pois o objetivo é integrar a</w:t>
+      </w:r>
+      <w:r>
+        <w:t xml:space="preserve"> </w:t>
+      </w:r>
+      <w:r>
+        <w:t>comunicação diária que acontece na vida escolar do aluno com seus pais e/ou responsáveis.</w:t>
+      </w:r>
+      <w:r>
+        <w:t xml:space="preserve"> </w:t>
+      </w:r>
+      <w:r>
+        <w:t>Entende-se por comunidade escolar, que compreende gestores,</w:t>
+      </w:r>
+      <w:r>
+        <w:t xml:space="preserve"> </w:t>
+      </w:r>
+      <w:r>
+        <w:t>professores, funcionários da escola, alunos e seus responsáveis. Dentre os</w:t>
+      </w:r>
+      <w:r>
+        <w:t xml:space="preserve"> </w:t>
+      </w:r>
+      <w:r>
+        <w:t>gestores, há os da esfera superior, foram da unidade escolar, que gerenciam</w:t>
+      </w:r>
+      <w:r>
+        <w:t xml:space="preserve"> </w:t>
+      </w:r>
+      <w:r>
+        <w:t xml:space="preserve">todas as escolas de uma determinada região, que são os </w:t>
+      </w:r>
+      <w:r>
+        <w:t>supervisores</w:t>
+      </w:r>
+      <w:r>
+        <w:t xml:space="preserve"> de ensino,</w:t>
+      </w:r>
+      <w:r>
+        <w:t xml:space="preserve"> </w:t>
+      </w:r>
+      <w:r>
+        <w:t>que trabalham na Diretoria de Ensino. Além dos gestores da Secretaria da</w:t>
+      </w:r>
+      <w:r>
+        <w:t xml:space="preserve"> </w:t>
+      </w:r>
+      <w:r>
+        <w:t>Educação de Estado, que determinam as normas e regras de funcionamento das</w:t>
+      </w:r>
+      <w:r>
+        <w:t xml:space="preserve"> </w:t>
+      </w:r>
+      <w:r>
+        <w:t>escolas.</w:t>
+      </w:r>
+    </w:p>
+    <w:p>
+      <w:pPr>
+        <w:ind w:firstLine="578"/>
+      </w:pPr>
+      <w:r>
+        <w:t>Além dos professores, os outros funcionários da escola são denominados</w:t>
+      </w:r>
+      <w:r>
+        <w:t xml:space="preserve"> </w:t>
+      </w:r>
+      <w:r>
+        <w:t>agentes de organização escolar, que podem atuar na função da secretaria, com a</w:t>
+      </w:r>
+      <w:r>
+        <w:t xml:space="preserve"> </w:t>
+      </w:r>
+      <w:r>
+        <w:t>parte burocrática ou na função de inspetores de alunos, controlando a</w:t>
+      </w:r>
+      <w:r>
+        <w:t xml:space="preserve"> </w:t>
+      </w:r>
+      <w:r>
+        <w:t>disciplina, apoiando o uso de salas de informática e biblioteca, trocas de</w:t>
+      </w:r>
+      <w:r>
+        <w:t xml:space="preserve"> </w:t>
+      </w:r>
+      <w:r>
+        <w:t>aulas, controle de material didática, com um trabalho mais dinâmico no</w:t>
+      </w:r>
+      <w:r>
+        <w:t xml:space="preserve"> </w:t>
+      </w:r>
+      <w:r>
+        <w:t>cotidiano escolar. Há também outros profissionais da comunidade escolar que é</w:t>
+      </w:r>
+      <w:r>
+        <w:t xml:space="preserve"> </w:t>
+      </w:r>
+      <w:r>
+        <w:t>muito flexível de escola para escola, como os futuros professores, que realizam</w:t>
+      </w:r>
+      <w:r>
+        <w:t xml:space="preserve"> </w:t>
+      </w:r>
+      <w:r>
+        <w:t>estágio em convênios com as Universidades, outros profissionais da saúde e de</w:t>
+      </w:r>
+      <w:r>
+        <w:t xml:space="preserve"> </w:t>
+      </w:r>
+      <w:r>
+        <w:t>assistência social que atendem fora da escola os alunos, outras instituições</w:t>
+      </w:r>
+      <w:r>
+        <w:t xml:space="preserve"> </w:t>
+      </w:r>
+      <w:r>
+        <w:t>que venham a firmar convênio para desenvolvimento de projetos</w:t>
+      </w:r>
+      <w:r>
+        <w:t xml:space="preserve"> </w:t>
+      </w:r>
+      <w:r>
+        <w:t>educacionais.</w:t>
+      </w:r>
+      <w:r>
+        <w:t xml:space="preserve"> </w:t>
+      </w:r>
+    </w:p>
+    <w:p>
+      <w:pPr>
+        <w:ind w:firstLine="578"/>
+      </w:pPr>
+      <w:r>
+        <w:t>No entanto,</w:t>
+      </w:r>
+      <w:r>
+        <w:t xml:space="preserve"> especificamente os u</w:t>
+      </w:r>
+      <w:r>
+        <w:t xml:space="preserve">suários </w:t>
+      </w:r>
+      <w:r>
+        <w:t xml:space="preserve">são:  </w:t>
+      </w:r>
+    </w:p>
+    <w:p>
+      <w:pPr>
+        <w:ind w:firstLine="578"/>
+      </w:pPr>
+      <w:r>
+        <w:t>G</w:t>
+      </w:r>
+      <w:r>
+        <w:t>estor</w:t>
+      </w:r>
+      <w:r>
+        <w:t>es</w:t>
+      </w:r>
+      <w:r>
+        <w:t xml:space="preserve"> </w:t>
+      </w:r>
+      <w:r>
+        <w:t>(</w:t>
+      </w:r>
+      <w:r>
+        <w:t>diretor, vice-diretor,</w:t>
+      </w:r>
+      <w:r>
+        <w:t xml:space="preserve"> </w:t>
+      </w:r>
+      <w:r>
+        <w:t>coordenadores pedagógicos (ensino fundamental e médio e apoio), mediador</w:t>
+      </w:r>
+      <w:r>
+        <w:t>)</w:t>
+      </w:r>
+      <w:r>
+        <w:t>.</w:t>
+      </w:r>
+    </w:p>
+    <w:p>
+      <w:pPr>
+        <w:ind w:firstLine="578"/>
+      </w:pPr>
+      <w:r>
+        <w:t>Secretaria:</w:t>
+      </w:r>
+      <w:r>
+        <w:t xml:space="preserve"> os agentes de organização escolar são</w:t>
+      </w:r>
+      <w:r>
+        <w:t xml:space="preserve"> </w:t>
+      </w:r>
+      <w:r>
+        <w:t>responsáveis pela documentação dos alunos e professores. Assim possuem arquivos</w:t>
+      </w:r>
+      <w:r>
+        <w:t xml:space="preserve"> </w:t>
+      </w:r>
+      <w:r>
+        <w:t>de documentos e geram documentos de controle da vida escolar, como faltas</w:t>
+      </w:r>
+      <w:r>
+        <w:t xml:space="preserve"> </w:t>
+      </w:r>
+      <w:r>
+        <w:t>(atestados médios), trabalhos de compensação de ausência, relatórios médicos e</w:t>
+      </w:r>
+      <w:r>
+        <w:t xml:space="preserve"> </w:t>
+      </w:r>
+      <w:r>
+        <w:t>de assistes sociais, boletins de anos anteriores. Também geram boletins e</w:t>
+      </w:r>
+      <w:r>
+        <w:t xml:space="preserve"> </w:t>
+      </w:r>
+      <w:r>
+        <w:t>documentos para entrega a alunos e professores, sobre a vida escolar de cada</w:t>
+      </w:r>
+      <w:r>
+        <w:t xml:space="preserve"> </w:t>
+      </w:r>
+      <w:r>
+        <w:t>um.</w:t>
+      </w:r>
+    </w:p>
+    <w:p>
+      <w:pPr>
+        <w:ind w:firstLine="709"/>
+      </w:pPr>
+      <w:r>
+        <w:t>Professores:</w:t>
+      </w:r>
+      <w:r>
+        <w:t xml:space="preserve"> os professores de cada disciplina, os</w:t>
+      </w:r>
+      <w:r>
+        <w:t xml:space="preserve"> </w:t>
+      </w:r>
+      <w:r>
+        <w:t>professores auxiliares que atuam no reforço escolar, professores de apoio, que</w:t>
+      </w:r>
+      <w:r>
+        <w:t xml:space="preserve"> </w:t>
+      </w:r>
+      <w:r>
+        <w:t>substituem os professores da classe quando faltam.</w:t>
+      </w:r>
+    </w:p>
+    <w:p>
+      <w:pPr>
+        <w:ind w:firstLine="709"/>
+      </w:pPr>
+      <w:r>
+        <w:lastRenderedPageBreak/>
+        <w:t>Alunos:</w:t>
+      </w:r>
+      <w:r>
+        <w:t xml:space="preserve"> alunos frequentes da classe, alunos remanejados (que mudaram de</w:t>
+      </w:r>
+      <w:r>
+        <w:t xml:space="preserve"> </w:t>
+      </w:r>
+      <w:r>
+        <w:t>classe na mesma escola), alunos transferidos (que mudaram de escola), alunos</w:t>
+      </w:r>
+      <w:r>
+        <w:t xml:space="preserve"> </w:t>
+      </w:r>
+      <w:r>
+        <w:t>que não compareceram (fizeram a matrícula mas não frequentam a classe)</w:t>
+      </w:r>
+      <w:r>
+        <w:t>.</w:t>
+      </w:r>
+    </w:p>
+    <w:p>
+      <w:pPr>
+        <w:ind w:firstLine="709"/>
+      </w:pPr>
+      <w:r>
+        <w:t xml:space="preserve">Pais e/ou </w:t>
+      </w:r>
+      <w:r>
+        <w:t>responsáveis:</w:t>
+      </w:r>
+      <w:r>
+        <w:t xml:space="preserve"> é importante verificar que a constituição</w:t>
+      </w:r>
+      <w:r>
+        <w:t xml:space="preserve"> </w:t>
+      </w:r>
+      <w:r>
+        <w:t xml:space="preserve">do núcleo familiar não </w:t>
+      </w:r>
+      <w:r>
+        <w:t>é apenas</w:t>
+      </w:r>
+      <w:r>
+        <w:t xml:space="preserve"> pai ou</w:t>
+      </w:r>
+      <w:r>
+        <w:t xml:space="preserve"> </w:t>
+      </w:r>
+      <w:r>
+        <w:t>mãe. Atualmente, a dinâmica social das famílias permite que haja vários e diferentes</w:t>
+      </w:r>
+      <w:r>
+        <w:t xml:space="preserve"> </w:t>
+      </w:r>
+      <w:r>
+        <w:t xml:space="preserve">responsáveis pelo aluno como </w:t>
+      </w:r>
+      <w:r>
+        <w:t>padrasto</w:t>
+      </w:r>
+      <w:r>
+        <w:t xml:space="preserve">, </w:t>
+      </w:r>
+      <w:r>
+        <w:t>madrasta</w:t>
+      </w:r>
+      <w:r>
+        <w:t>, avós, tios e irmãos mais</w:t>
+      </w:r>
+      <w:r>
+        <w:t xml:space="preserve"> </w:t>
+      </w:r>
+      <w:r>
+        <w:t>velhos. Assim é importante que haja mais de um usuário em responsável pelo</w:t>
+      </w:r>
+      <w:r>
+        <w:t xml:space="preserve"> </w:t>
+      </w:r>
+      <w:r>
+        <w:t>aluno.</w:t>
+      </w:r>
+    </w:p>
+    <w:p>
+      <w:pPr>
+        <w:ind w:firstLine="709"/>
+      </w:pPr>
+      <w:r>
+        <w:t>Assim os gestores, com o sistema</w:t>
+      </w:r>
+      <w:r>
+        <w:t xml:space="preserve"> </w:t>
+      </w:r>
+      <w:r>
+        <w:t>proposto, terão uma visão mais detalhada de cada aluno em sua sala de aula</w:t>
+      </w:r>
+      <w:r>
+        <w:t xml:space="preserve"> </w:t>
+      </w:r>
+      <w:r>
+        <w:t>específica, e ainda relatórios de cada classe com desempenho na aprendizagem,</w:t>
+      </w:r>
+      <w:r>
+        <w:t xml:space="preserve"> </w:t>
+      </w:r>
+      <w:r>
+        <w:t>disciplina e realização de tarefas. Esses relatórios contém dados que podem</w:t>
+      </w:r>
+      <w:r>
+        <w:t xml:space="preserve"> </w:t>
+      </w:r>
+      <w:r>
+        <w:t>gerar informações para tomadas de decisões estratégicas qu</w:t>
+      </w:r>
+      <w:r>
+        <w:t>e</w:t>
+      </w:r>
+      <w:r>
+        <w:t xml:space="preserve"> auxiliem no melhor</w:t>
+      </w:r>
+      <w:r>
+        <w:t xml:space="preserve"> </w:t>
+      </w:r>
+      <w:r>
+        <w:t>desempenho da escola.</w:t>
+      </w:r>
+    </w:p>
+    <w:p>
+      <w:pPr>
+        <w:ind w:firstLine="709"/>
+      </w:pPr>
+      <w:r>
+        <w:t>Os professores poderão fornecer</w:t>
+      </w:r>
+      <w:r>
+        <w:t xml:space="preserve"> </w:t>
+      </w:r>
+      <w:r>
+        <w:t>informações, quase que em tempo real, sobre o comportamento de cada aluno, como</w:t>
+      </w:r>
+      <w:r>
+        <w:t xml:space="preserve"> </w:t>
+      </w:r>
+      <w:r>
+        <w:t xml:space="preserve">a realização de tarefas, indisciplinas e avaliação de </w:t>
+      </w:r>
+      <w:r>
+        <w:t>provas, atividades</w:t>
+      </w:r>
+      <w:r>
+        <w:t xml:space="preserve"> e trabalhos. Além disso poderá ter</w:t>
+      </w:r>
+      <w:r>
+        <w:t xml:space="preserve"> </w:t>
+      </w:r>
+      <w:r>
+        <w:t>um portfólio com os trabalhos mais representativos da classe, para a apreciação</w:t>
+      </w:r>
+      <w:r>
+        <w:t xml:space="preserve"> </w:t>
+      </w:r>
+      <w:r>
+        <w:t>dos demais usuários.</w:t>
+      </w:r>
+    </w:p>
+    <w:p>
+      <w:pPr>
+        <w:ind w:firstLine="709"/>
+      </w:pPr>
+      <w:r>
+        <w:t>Os alunos poderão verificar as</w:t>
+      </w:r>
+      <w:r>
+        <w:t xml:space="preserve"> </w:t>
+      </w:r>
+      <w:r>
+        <w:t>tarefas a serem realizadas, bem como suas notas e faltas, organizando melhor</w:t>
+      </w:r>
+      <w:r>
+        <w:t xml:space="preserve"> </w:t>
+      </w:r>
+      <w:r>
+        <w:t>sua agenda, principalmente no caso se faltas escolares.</w:t>
+      </w:r>
+    </w:p>
+    <w:p>
+      <w:pPr>
+        <w:ind w:firstLine="709"/>
+      </w:pPr>
+      <w:r>
+        <w:t>Os pais e/ou responsáveis também terão</w:t>
+      </w:r>
+      <w:r>
+        <w:t xml:space="preserve"> </w:t>
+      </w:r>
+      <w:r>
+        <w:t>acesso a todas as informações escolares dos alunos sob sua responsabilidade,</w:t>
+      </w:r>
+      <w:r>
+        <w:t xml:space="preserve"> </w:t>
+      </w:r>
+      <w:r>
+        <w:t>podendo orientar melhor em casa na rotina de estudos, tanto parabenizando os</w:t>
+      </w:r>
+      <w:r>
+        <w:t xml:space="preserve"> </w:t>
+      </w:r>
+      <w:r>
+        <w:t>esforços ou cobrança de mais empenho.</w:t>
+      </w:r>
+    </w:p>
+    <w:p>
+      <w:pPr>
+        <w:rPr>
+          <w:sz w:val="27"/>
+          <w:szCs w:val="27"/>
         </w:rPr>
       </w:pPr>
     </w:p>
@@ -6976,29 +7247,12 @@
                 <w:szCs w:val="24"/>
               </w:rPr>
             </w:pPr>
-            <w:proofErr w:type="gramStart"/>
             <w:r>
               <w:rPr>
                 <w:sz w:val="24"/>
                 <w:szCs w:val="24"/>
               </w:rPr>
-              <w:t>garante</w:t>
-            </w:r>
-            <w:proofErr w:type="gramEnd"/>
-            <w:r>
-              <w:rPr>
-                <w:sz w:val="24"/>
-                <w:szCs w:val="24"/>
-              </w:rPr>
-              <w:t xml:space="preserve"> que o sistema poderá ter </w:t>
-            </w:r>
-            <w:r>
-              <w:rPr>
-                <w:sz w:val="24"/>
-                <w:szCs w:val="24"/>
-              </w:rPr>
-              <w:lastRenderedPageBreak/>
-              <w:t>manutenção</w:t>
+              <w:t>garante que o sistema poderá ter manutenção</w:t>
             </w:r>
           </w:p>
           <w:p>
@@ -7009,21 +7263,13 @@
                 <w:szCs w:val="24"/>
               </w:rPr>
             </w:pPr>
-            <w:proofErr w:type="gramStart"/>
             <w:r>
               <w:rPr>
                 <w:sz w:val="24"/>
                 <w:szCs w:val="24"/>
               </w:rPr>
-              <w:t>garante</w:t>
-            </w:r>
-            <w:proofErr w:type="gramEnd"/>
-            <w:r>
-              <w:rPr>
-                <w:sz w:val="24"/>
-                <w:szCs w:val="24"/>
-              </w:rPr>
-              <w:t xml:space="preserve"> que haverá uma demanda do mercado para as características do produto</w:t>
+              <w:lastRenderedPageBreak/>
+              <w:t>garante que haverá uma demanda do mercado para as características do produto</w:t>
             </w:r>
           </w:p>
           <w:p>
@@ -7034,21 +7280,12 @@
                 <w:szCs w:val="24"/>
               </w:rPr>
             </w:pPr>
-            <w:proofErr w:type="gramStart"/>
             <w:r>
               <w:rPr>
                 <w:sz w:val="24"/>
                 <w:szCs w:val="24"/>
               </w:rPr>
-              <w:t>monitora</w:t>
-            </w:r>
-            <w:proofErr w:type="gramEnd"/>
-            <w:r>
-              <w:rPr>
-                <w:sz w:val="24"/>
-                <w:szCs w:val="24"/>
-              </w:rPr>
-              <w:t xml:space="preserve"> o andamento do projeto</w:t>
+              <w:t>monitora o andamento do projeto</w:t>
             </w:r>
           </w:p>
           <w:p>
@@ -7179,7 +7416,6 @@
       <w:tblPr>
         <w:tblW w:w="8920" w:type="dxa"/>
         <w:jc w:val="center"/>
-        <w:tblInd w:w="-213" w:type="dxa"/>
         <w:tblBorders>
           <w:top w:val="single" w:sz="4" w:space="0" w:color="auto"/>
           <w:left w:val="single" w:sz="4" w:space="0" w:color="auto"/>
@@ -8009,52 +8245,32 @@
             <w:pPr>
               <w:pStyle w:val="InfoBlue0"/>
             </w:pPr>
-            <w:proofErr w:type="gramStart"/>
             <w:r>
-              <w:t>percebe</w:t>
-            </w:r>
-            <w:proofErr w:type="gramEnd"/>
-            <w:r>
-              <w:t xml:space="preserve"> os detalhes</w:t>
+              <w:t>percebe os detalhes</w:t>
             </w:r>
           </w:p>
           <w:p>
             <w:pPr>
               <w:pStyle w:val="InfoBlue0"/>
             </w:pPr>
-            <w:proofErr w:type="gramStart"/>
             <w:r>
-              <w:t>produz</w:t>
-            </w:r>
-            <w:proofErr w:type="gramEnd"/>
-            <w:r>
-              <w:t xml:space="preserve"> relatórios</w:t>
+              <w:t>produz relatórios</w:t>
             </w:r>
           </w:p>
           <w:p>
             <w:pPr>
               <w:pStyle w:val="InfoBlue0"/>
             </w:pPr>
-            <w:proofErr w:type="gramStart"/>
             <w:r>
-              <w:t>coordena</w:t>
-            </w:r>
-            <w:proofErr w:type="gramEnd"/>
-            <w:r>
-              <w:t xml:space="preserve"> o trabalho</w:t>
+              <w:t>coordena o trabalho</w:t>
             </w:r>
           </w:p>
           <w:p>
             <w:pPr>
               <w:pStyle w:val="InfoBlue0"/>
             </w:pPr>
-            <w:proofErr w:type="gramStart"/>
             <w:r>
-              <w:t>etc.</w:t>
-            </w:r>
-            <w:proofErr w:type="gramEnd"/>
-            <w:r>
-              <w:t>]</w:t>
+              <w:t>etc.]</w:t>
             </w:r>
           </w:p>
         </w:tc>
@@ -8092,104 +8308,43 @@
       <w:bookmarkEnd w:id="40"/>
     </w:p>
     <w:p>
-      <w:pPr>
-        <w:rPr>
-          <w:color w:val="0000FF"/>
-        </w:rPr>
-      </w:pPr>
-      <w:r>
-        <w:rPr>
-          <w:color w:val="0000FF"/>
-        </w:rPr>
-        <w:t>[Detalhe o ambiente de trabalho do usuário-alvo. A seguir, são apresentadas algumas sugestões:</w:t>
-      </w:r>
-    </w:p>
-    <w:p>
-      <w:pPr>
-        <w:rPr>
-          <w:color w:val="0000FF"/>
-        </w:rPr>
-      </w:pPr>
-      <w:r>
-        <w:rPr>
-          <w:color w:val="0000FF"/>
-        </w:rPr>
-        <w:t>Número de pessoas envolvidas na execução da tarefa? Isso está mudando?</w:t>
-      </w:r>
-    </w:p>
-    <w:p>
-      <w:pPr>
-        <w:rPr>
-          <w:color w:val="0000FF"/>
-        </w:rPr>
-      </w:pPr>
-      <w:r>
-        <w:rPr>
-          <w:color w:val="0000FF"/>
-        </w:rPr>
-        <w:t>Qual é a duração de um ciclo de tarefas? Qual é o tempo gasto em cada atividade? Isso está mudando?</w:t>
-      </w:r>
-    </w:p>
-    <w:p>
-      <w:pPr>
-        <w:rPr>
-          <w:color w:val="0000FF"/>
-        </w:rPr>
-      </w:pPr>
-      <w:r>
-        <w:rPr>
-          <w:color w:val="0000FF"/>
-        </w:rPr>
-        <w:t>Existem restrições ambientais exclusivas: telefone celular, ambientes ao ar livre, uso em aeronaves e assim por diante?</w:t>
-      </w:r>
-    </w:p>
-    <w:p>
-      <w:pPr>
-        <w:rPr>
-          <w:color w:val="0000FF"/>
-        </w:rPr>
-      </w:pPr>
-      <w:r>
-        <w:rPr>
-          <w:color w:val="0000FF"/>
-        </w:rPr>
-        <w:t>Que plataformas de sistema são utilizadas hoje? Quais são as futuras plataformas?</w:t>
-      </w:r>
-    </w:p>
-    <w:p>
-      <w:pPr>
-        <w:rPr>
-          <w:color w:val="0000FF"/>
-        </w:rPr>
-      </w:pPr>
-      <w:r>
-        <w:rPr>
-          <w:color w:val="0000FF"/>
-        </w:rPr>
-        <w:t>Que outros aplicativos estão em uso? É necessário que o seu aplicativo interaja com eles?</w:t>
-      </w:r>
-    </w:p>
-    <w:p>
-      <w:pPr>
-        <w:rPr>
-          <w:color w:val="0000FF"/>
-        </w:rPr>
-      </w:pPr>
-      <w:proofErr w:type="gramStart"/>
-      <w:r>
-        <w:rPr>
-          <w:color w:val="0000FF"/>
-        </w:rPr>
-        <w:t>Este é o ponto em que podem ser incluídos fragmentos do Modelo de Negócios para resumir a tarefa e os papéis envolvidos etc.]</w:t>
-      </w:r>
-      <w:proofErr w:type="gramEnd"/>
-    </w:p>
-    <w:p>
-      <w:pPr>
-        <w:rPr>
-          <w:color w:val="0000FF"/>
-        </w:rPr>
-      </w:pPr>
+      <w:r>
+        <w:t>O ambiente do usuário encontra-se resumidamente em dois locais, escolas</w:t>
+      </w:r>
+      <w:r>
+        <w:t>(intranet) e</w:t>
+      </w:r>
+      <w:r>
+        <w:t xml:space="preserve"> </w:t>
+      </w:r>
+      <w:r>
+        <w:t>internet</w:t>
+      </w:r>
+      <w:r>
+        <w:t xml:space="preserve">. </w:t>
+      </w:r>
+    </w:p>
+    <w:p>
+      <w:r>
+        <w:t xml:space="preserve">Quanto as escolas o ambiente </w:t>
+      </w:r>
+      <w:r>
+        <w:t xml:space="preserve">através de uma intranet, </w:t>
+      </w:r>
+      <w:r>
+        <w:t>seria utilizado por funcionários (diretoria, secretária e corpo docente) aos quais possuíram perfis diferentes no manuseio e realização das tarefas, sendo o número de pessoas envolvidas de acordo com a quantidade de pessoas pertencentes as respectivas áreas.</w:t>
+      </w:r>
+      <w:r>
+        <w:t xml:space="preserve"> </w:t>
+      </w:r>
+      <w:r>
+        <w:t>O sistema armazenará as informações sobre a vida escolar do aluno em um banco de dados ao qual provera informações para serem visualizadas via internet por pais e alunos.</w:t>
+      </w:r>
+    </w:p>
+    <w:p>
+      <w:r>
+        <w:t>As restrições estão na disponibilidade de terminais para o acesso, podendo ser acessados através de PC com acesso à internet. Futuramente em dispositivos móveis (smartphones e tablet).</w:t>
+      </w:r>
     </w:p>
     <w:p>
       <w:pPr>
@@ -8300,10 +8455,8 @@
         <w:rPr>
           <w:color w:val="0000FF"/>
         </w:rPr>
-        <w:lastRenderedPageBreak/>
         <w:t>•</w:t>
       </w:r>
-      <w:proofErr w:type="gramStart"/>
       <w:r>
         <w:rPr>
           <w:color w:val="0000FF"/>
@@ -8311,7 +8464,6 @@
         <w:tab/>
         <w:t>Suposições e dependências]</w:t>
       </w:r>
-      <w:proofErr w:type="gramEnd"/>
     </w:p>
     <w:p>
       <w:pPr>
@@ -8341,6 +8493,7 @@
       <w:bookmarkStart w:id="63" w:name="_Toc18208275"/>
       <w:bookmarkStart w:id="64" w:name="_Toc378408147"/>
       <w:r>
+        <w:lastRenderedPageBreak/>
         <w:t>Perspectiva do Produto</w:t>
       </w:r>
       <w:bookmarkEnd w:id="50"/>
@@ -8360,42 +8513,8 @@
       <w:bookmarkEnd w:id="64"/>
     </w:p>
     <w:p>
-      <w:pPr>
-        <w:rPr>
-          <w:color w:val="0000FF"/>
-        </w:rPr>
-      </w:pPr>
-      <w:r>
-        <w:rPr>
-          <w:color w:val="0000FF"/>
-        </w:rPr>
-        <w:t xml:space="preserve">[Esta subseção do documento de </w:t>
-      </w:r>
-      <w:r>
-        <w:rPr>
-          <w:b/>
-          <w:bCs/>
-          <w:color w:val="0000FF"/>
-        </w:rPr>
-        <w:t>Visão</w:t>
-      </w:r>
-      <w:r>
-        <w:rPr>
-          <w:color w:val="0000FF"/>
-        </w:rPr>
-        <w:t xml:space="preserve"> coloca o produto na perspectiva de outros produtos relacionados e do ambiente do usuário. Se o produto for independente e totalmente auto</w:t>
-      </w:r>
-      <w:r>
-        <w:rPr>
-          <w:color w:val="0000FF"/>
-        </w:rPr>
-        <w:t>s</w:t>
-      </w:r>
-      <w:r>
-        <w:rPr>
-          <w:color w:val="0000FF"/>
-        </w:rPr>
-        <w:t>suficiente, exponha isso aqui. Se o produto for um componente de um sistema maior, esta subseção deverá relacionar como esses sistemas interagem e identificar as interfaces relevantes entre os sistemas. Uma maneira fácil de exibir os principais componentes do sistema maior, suas interconexões e interfaces externas é através de um diagrama de bloco.]</w:t>
+      <w:r>
+        <w:t>A perspectiva do produto seria de autossuficiência porem dependente das informações referentes aos alunos.</w:t>
       </w:r>
     </w:p>
     <w:p>
@@ -8501,165 +8620,6 @@
       <w:bookmarkEnd w:id="82"/>
       <w:bookmarkEnd w:id="83"/>
       <w:bookmarkEnd w:id="84"/>
-    </w:p>
-    <w:p>
-      <w:pPr>
-        <w:rPr>
-          <w:color w:val="0000FF"/>
-        </w:rPr>
-      </w:pPr>
-      <w:r>
-        <w:rPr>
-          <w:color w:val="0000FF"/>
-        </w:rPr>
-        <w:t>[Liste e descreva brevemente os recursos do produto. Trata-se dos recursos de nível superior do sistema que são necessários para propiciar benefícios aos usuários. Cada recurso é um serviço desejado externamente que normalmente exige uma série de entradas para alcançar os resultados desejados. Por exemplo, um dos recursos de um sistema de rastreamento de problemas poderá ser a capacidade de fornecer relatórios de tendências. À medida que o modelo de casos de uso for desenvolvido, atualize a descrição para fazer referência aos casos de uso.</w:t>
-      </w:r>
-    </w:p>
-    <w:p>
-      <w:pPr>
-        <w:rPr>
-          <w:color w:val="0000FF"/>
-        </w:rPr>
-      </w:pPr>
-      <w:r>
-        <w:rPr>
-          <w:color w:val="0000FF"/>
-        </w:rPr>
-        <w:t>Como este documento</w:t>
-      </w:r>
-      <w:r>
-        <w:rPr>
-          <w:color w:val="0000FF"/>
-        </w:rPr>
-        <w:t xml:space="preserve"> é revisado por muitas pessoas envolvidas, o nível de detalhes deve ser geral o suficiente para que todos entendam. No entanto, devem estar disponíveis detalhes suficientes para fornecer à equipe as informações necessárias para criar um modelo de casos de uso.</w:t>
-      </w:r>
-    </w:p>
-    <w:p>
-      <w:pPr>
-        <w:rPr>
-          <w:color w:val="0000FF"/>
-        </w:rPr>
-      </w:pPr>
-      <w:r>
-        <w:rPr>
-          <w:color w:val="0000FF"/>
-        </w:rPr>
-        <w:t xml:space="preserve">Para administrar corretamente a complexidade do aplicativo, recomendamos que, para qualquer novo sistema ou para um incremento feito em um sistema existente, os recursos sejam abstraídos em um nível alto o suficiente para gerar de 25 a 99 resultados. Esses recursos serão a base </w:t>
-      </w:r>
-      <w:r>
-        <w:rPr>
-          <w:color w:val="0000FF"/>
-        </w:rPr>
-        <w:lastRenderedPageBreak/>
-        <w:t>fundamental do gerenciamento do projeto, do gerenciamento do escopo e da definição do produto. Cada recurso será descrito mais detalhadamente no modelo de casos de uso.</w:t>
-      </w:r>
-    </w:p>
-    <w:p>
-      <w:pPr>
-        <w:rPr>
-          <w:color w:val="0000FF"/>
-        </w:rPr>
-      </w:pPr>
-      <w:r>
-        <w:rPr>
-          <w:color w:val="0000FF"/>
-        </w:rPr>
-        <w:t>Em toda esta seção, cada recurso poderá ser externamente percebido por usuários, operadores e outros sistemas externos. Esses recursos deverão incluir uma descrição da funcionalidade e de todas as questões de usabilidade relevantes que deverão ser abordadas. As seguintes diretrizes se aplicam:</w:t>
-      </w:r>
-    </w:p>
-    <w:p>
-      <w:pPr>
-        <w:rPr>
-          <w:color w:val="0000FF"/>
-        </w:rPr>
-      </w:pPr>
-      <w:r>
-        <w:rPr>
-          <w:color w:val="0000FF"/>
-        </w:rPr>
-        <w:t>•</w:t>
-      </w:r>
-      <w:r>
-        <w:rPr>
-          <w:color w:val="0000FF"/>
-        </w:rPr>
-        <w:tab/>
-        <w:t>Evite o design. Mantenha as descrições dos recursos em um nível geral. Concentre-se nos recursos necessários e por que (e não como</w:t>
-      </w:r>
-      <w:proofErr w:type="gramStart"/>
-      <w:r>
-        <w:rPr>
-          <w:color w:val="0000FF"/>
-        </w:rPr>
-        <w:t>)</w:t>
-      </w:r>
-      <w:proofErr w:type="gramEnd"/>
-      <w:r>
-        <w:rPr>
-          <w:color w:val="0000FF"/>
-        </w:rPr>
-        <w:tab/>
-        <w:t xml:space="preserve"> eles devem ser implementados]</w:t>
-      </w:r>
-    </w:p>
-    <w:p>
-      <w:pPr>
-        <w:rPr>
-          <w:color w:val="0000FF"/>
-        </w:rPr>
-      </w:pPr>
-      <w:r>
-        <w:rPr>
-          <w:color w:val="0000FF"/>
-        </w:rPr>
-        <w:t xml:space="preserve">[Defina a prioridade dos diferentes recursos do sistema. Inclua, se </w:t>
-      </w:r>
-      <w:proofErr w:type="gramStart"/>
-      <w:r>
-        <w:rPr>
-          <w:color w:val="0000FF"/>
-        </w:rPr>
-        <w:t>for</w:t>
-      </w:r>
-      <w:proofErr w:type="gramEnd"/>
-      <w:r>
-        <w:rPr>
-          <w:color w:val="0000FF"/>
-        </w:rPr>
-        <w:t xml:space="preserve"> útil, atributos como, por exemplo, estabilidade, benefício, esforço e risco.]</w:t>
-      </w:r>
-    </w:p>
-    <w:p>
-      <w:pPr>
-        <w:pStyle w:val="Legenda"/>
-      </w:pPr>
-      <w:r>
-        <w:rPr>
-          <w:b w:val="0"/>
-          <w:sz w:val="28"/>
-          <w:szCs w:val="28"/>
-        </w:rPr>
-        <w:tab/>
-      </w:r>
-      <w:proofErr w:type="spellStart"/>
-      <w:r>
-        <w:t>Table</w:t>
-      </w:r>
-      <w:proofErr w:type="spellEnd"/>
-      <w:r>
-        <w:t xml:space="preserve"> </w:t>
-      </w:r>
-      <w:fldSimple w:instr=" SEQ Table \* ARABIC ">
-        <w:r>
-          <w:rPr>
-            <w:noProof/>
-          </w:rPr>
-          <w:t>1</w:t>
-        </w:r>
-      </w:fldSimple>
-      <w:r>
-        <w:t xml:space="preserve"> Requisitos Funcionais</w:t>
-      </w:r>
     </w:p>
     <w:tbl>
       <w:tblPr>
@@ -8811,7 +8771,7 @@
               <w:jc w:val="left"/>
             </w:pPr>
             <w:r>
-              <w:t>Faça uma breve descrição do requisito</w:t>
+              <w:t>Informações referentes ao alunos (controle de frequência, ocorrência e histórico)</w:t>
             </w:r>
           </w:p>
         </w:tc>
@@ -8833,7 +8793,7 @@
                 <w:rFonts w:eastAsia="Arial"/>
                 <w:color w:val="000000"/>
               </w:rPr>
-              <w:t>N</w:t>
+              <w:t>S</w:t>
             </w:r>
           </w:p>
         </w:tc>
@@ -8874,10 +8834,133 @@
               <w:jc w:val="left"/>
             </w:pPr>
             <w:r>
-              <w:t>Faça uma breve descrição do requisito</w:t>
+              <w:t>Organização do conteúdo</w:t>
             </w:r>
             <w:r>
-              <w:t>.</w:t>
+              <w:t xml:space="preserve"> das aulas</w:t>
+            </w:r>
+            <w:r>
+              <w:t xml:space="preserve"> a ser ministrado pelos docentes</w:t>
+            </w:r>
+          </w:p>
+        </w:tc>
+        <w:tc>
+          <w:tcPr>
+            <w:tcW w:w="897" w:type="dxa"/>
+            <w:vAlign w:val="center"/>
+          </w:tcPr>
+          <w:p>
+            <w:pPr>
+              <w:jc w:val="center"/>
+              <w:rPr>
+                <w:rFonts w:eastAsia="Arial"/>
+                <w:color w:val="000000"/>
+              </w:rPr>
+            </w:pPr>
+            <w:r>
+              <w:rPr>
+                <w:rFonts w:eastAsia="Arial"/>
+                <w:color w:val="000000"/>
+              </w:rPr>
+              <w:t>S</w:t>
+            </w:r>
+          </w:p>
+        </w:tc>
+      </w:tr>
+      <w:tr>
+        <w:tc>
+          <w:tcPr>
+            <w:tcW w:w="976" w:type="dxa"/>
+            <w:vAlign w:val="center"/>
+          </w:tcPr>
+          <w:p>
+            <w:pPr>
+              <w:tabs>
+                <w:tab w:val="center" w:pos="882"/>
+                <w:tab w:val="right" w:pos="1764"/>
+              </w:tabs>
+              <w:jc w:val="center"/>
+            </w:pPr>
+            <w:r>
+              <w:t>RF03</w:t>
+            </w:r>
+          </w:p>
+        </w:tc>
+        <w:tc>
+          <w:tcPr>
+            <w:tcW w:w="7161" w:type="dxa"/>
+          </w:tcPr>
+          <w:p>
+            <w:pPr>
+              <w:tabs>
+                <w:tab w:val="center" w:pos="882"/>
+                <w:tab w:val="right" w:pos="1764"/>
+              </w:tabs>
+              <w:spacing w:line="276" w:lineRule="auto"/>
+              <w:jc w:val="left"/>
+            </w:pPr>
+            <w:r>
+              <w:t xml:space="preserve">Organização das turmas </w:t>
+            </w:r>
+          </w:p>
+        </w:tc>
+        <w:tc>
+          <w:tcPr>
+            <w:tcW w:w="897" w:type="dxa"/>
+            <w:vAlign w:val="center"/>
+          </w:tcPr>
+          <w:p>
+            <w:pPr>
+              <w:jc w:val="center"/>
+              <w:rPr>
+                <w:rFonts w:eastAsia="Arial"/>
+                <w:color w:val="000000"/>
+              </w:rPr>
+            </w:pPr>
+            <w:r>
+              <w:rPr>
+                <w:rFonts w:eastAsia="Arial"/>
+                <w:color w:val="000000"/>
+              </w:rPr>
+              <w:t>S</w:t>
+            </w:r>
+          </w:p>
+        </w:tc>
+      </w:tr>
+      <w:tr>
+        <w:tc>
+          <w:tcPr>
+            <w:tcW w:w="976" w:type="dxa"/>
+            <w:vAlign w:val="center"/>
+          </w:tcPr>
+          <w:p>
+            <w:pPr>
+              <w:tabs>
+                <w:tab w:val="center" w:pos="882"/>
+                <w:tab w:val="right" w:pos="1764"/>
+              </w:tabs>
+              <w:jc w:val="center"/>
+            </w:pPr>
+            <w:r>
+              <w:t>RF04</w:t>
+            </w:r>
+          </w:p>
+        </w:tc>
+        <w:tc>
+          <w:tcPr>
+            <w:tcW w:w="7161" w:type="dxa"/>
+          </w:tcPr>
+          <w:p>
+            <w:pPr>
+              <w:tabs>
+                <w:tab w:val="center" w:pos="882"/>
+                <w:tab w:val="right" w:pos="1764"/>
+              </w:tabs>
+              <w:spacing w:line="276" w:lineRule="auto"/>
+              <w:jc w:val="left"/>
+            </w:pPr>
+            <w:r>
+              <w:t xml:space="preserve">Manutenção de um mural com informações de interesse de todos os usuários (lembretes, cursos, excursões, feriados, disponibilidade de horários, etc.) </w:t>
             </w:r>
           </w:p>
         </w:tc>
@@ -9005,21 +9088,8 @@
         <w:rPr>
           <w:color w:val="0000FF"/>
         </w:rPr>
-        <w:t xml:space="preserve">Defina a prioridade desses outros requisitos do produto. Inclua, se </w:t>
-      </w:r>
-      <w:proofErr w:type="gramStart"/>
-      <w:r>
-        <w:rPr>
-          <w:color w:val="0000FF"/>
-        </w:rPr>
-        <w:t>for</w:t>
-      </w:r>
-      <w:proofErr w:type="gramEnd"/>
-      <w:r>
-        <w:rPr>
-          <w:color w:val="0000FF"/>
-        </w:rPr>
-        <w:t xml:space="preserve"> útil, atributos como, por exemplo, estabilidade, benefício, esforço e risco.]</w:t>
+        <w:lastRenderedPageBreak/>
+        <w:t>Defina a prioridade desses outros requisitos do produto. Inclua, se for útil, atributos como, por exemplo, estabilidade, benefício, esforço e risco.]</w:t>
       </w:r>
       <w:bookmarkEnd w:id="90"/>
       <w:r>
@@ -9083,7 +9153,6 @@
         <w:rPr>
           <w:color w:val="8DB3E2" w:themeColor="text2" w:themeTint="66"/>
         </w:rPr>
-        <w:lastRenderedPageBreak/>
         <w:t>Requisitos de Sistema</w:t>
       </w:r>
     </w:p>
@@ -9104,63 +9173,15 @@
         <w:rPr>
           <w:color w:val="8DB3E2" w:themeColor="text2" w:themeTint="66"/>
         </w:rPr>
-        <w:t xml:space="preserve">O sistema deverá permitir a pesquisa e exportação do resultado das pesquisas para formato de arquivo </w:t>
-      </w:r>
-      <w:proofErr w:type="spellStart"/>
-      <w:r>
-        <w:rPr>
-          <w:color w:val="8DB3E2" w:themeColor="text2" w:themeTint="66"/>
-        </w:rPr>
-        <w:t>pdf</w:t>
-      </w:r>
-      <w:proofErr w:type="spellEnd"/>
-      <w:r>
-        <w:rPr>
-          <w:color w:val="8DB3E2" w:themeColor="text2" w:themeTint="66"/>
-        </w:rPr>
-        <w:t xml:space="preserve"> (</w:t>
-      </w:r>
-      <w:proofErr w:type="spellStart"/>
+        <w:t>O sistema deverá permitir a pesquisa e exportação do resultado das pesquisas para formato de arquivo pdf (</w:t>
+      </w:r>
       <w:r>
         <w:rPr>
           <w:i/>
           <w:color w:val="8DB3E2" w:themeColor="text2" w:themeTint="66"/>
         </w:rPr>
-        <w:t>Portable</w:t>
-      </w:r>
-      <w:proofErr w:type="spellEnd"/>
-      <w:r>
-        <w:rPr>
-          <w:i/>
-          <w:color w:val="8DB3E2" w:themeColor="text2" w:themeTint="66"/>
-        </w:rPr>
-        <w:t xml:space="preserve"> </w:t>
-      </w:r>
-      <w:proofErr w:type="spellStart"/>
-      <w:r>
-        <w:rPr>
-          <w:i/>
-          <w:color w:val="8DB3E2" w:themeColor="text2" w:themeTint="66"/>
-        </w:rPr>
-        <w:t>Document</w:t>
-      </w:r>
-      <w:proofErr w:type="spellEnd"/>
-      <w:r>
-        <w:rPr>
-          <w:i/>
-          <w:color w:val="8DB3E2" w:themeColor="text2" w:themeTint="66"/>
-        </w:rPr>
-        <w:t xml:space="preserve"> </w:t>
-      </w:r>
-      <w:proofErr w:type="spellStart"/>
-      <w:r>
-        <w:rPr>
-          <w:i/>
-          <w:color w:val="8DB3E2" w:themeColor="text2" w:themeTint="66"/>
-        </w:rPr>
-        <w:t>Format</w:t>
-      </w:r>
-      <w:proofErr w:type="spellEnd"/>
+        <w:t>Portable Document Format</w:t>
+      </w:r>
       <w:r>
         <w:rPr>
           <w:color w:val="8DB3E2" w:themeColor="text2" w:themeTint="66"/>
@@ -9185,21 +9206,7 @@
         <w:rPr>
           <w:color w:val="8DB3E2" w:themeColor="text2" w:themeTint="66"/>
         </w:rPr>
-        <w:t xml:space="preserve">Requisitos de </w:t>
-      </w:r>
-      <w:proofErr w:type="spellStart"/>
-      <w:r>
-        <w:rPr>
-          <w:color w:val="8DB3E2" w:themeColor="text2" w:themeTint="66"/>
-        </w:rPr>
-        <w:t>Suportabilidade</w:t>
-      </w:r>
-      <w:proofErr w:type="spellEnd"/>
-      <w:r>
-        <w:rPr>
-          <w:color w:val="8DB3E2" w:themeColor="text2" w:themeTint="66"/>
-        </w:rPr>
-        <w:t>/Ambiente</w:t>
+        <w:t>Requisitos de Suportabilidade/Ambiente</w:t>
       </w:r>
     </w:p>
     <w:p>
@@ -9428,23 +9435,7 @@
         <w:rPr>
           <w:color w:val="8DB3E2" w:themeColor="text2" w:themeTint="66"/>
         </w:rPr>
-        <w:t xml:space="preserve">Script de geração do WAR, JAR e EAR do </w:t>
-      </w:r>
-      <w:proofErr w:type="spellStart"/>
-      <w:proofErr w:type="gramStart"/>
-      <w:r>
-        <w:rPr>
-          <w:color w:val="8DB3E2" w:themeColor="text2" w:themeTint="66"/>
-        </w:rPr>
-        <w:t>SisGestor</w:t>
-      </w:r>
-      <w:proofErr w:type="spellEnd"/>
-      <w:proofErr w:type="gramEnd"/>
-      <w:r>
-        <w:rPr>
-          <w:color w:val="8DB3E2" w:themeColor="text2" w:themeTint="66"/>
-        </w:rPr>
-        <w:t>.</w:t>
+        <w:t>Script de geração do WAR, JAR e EAR do SisGestor.</w:t>
       </w:r>
     </w:p>
     <w:p>
@@ -9464,39 +9455,21 @@
         <w:rPr>
           <w:color w:val="8DB3E2" w:themeColor="text2" w:themeTint="66"/>
         </w:rPr>
-        <w:t xml:space="preserve">Script de geração do banco de dados do </w:t>
-      </w:r>
-      <w:proofErr w:type="spellStart"/>
-      <w:proofErr w:type="gramStart"/>
-      <w:r>
-        <w:rPr>
-          <w:color w:val="8DB3E2" w:themeColor="text2" w:themeTint="66"/>
-        </w:rPr>
-        <w:t>SisGestor</w:t>
-      </w:r>
-      <w:proofErr w:type="spellEnd"/>
-      <w:proofErr w:type="gramEnd"/>
-      <w:r>
-        <w:rPr>
-          <w:color w:val="8DB3E2" w:themeColor="text2" w:themeTint="66"/>
-        </w:rPr>
-        <w:t>.</w:t>
-      </w:r>
-    </w:p>
-    <w:p>
-      <w:pPr>
-        <w:rPr>
-          <w:color w:val="0000FF"/>
-        </w:rPr>
-      </w:pPr>
-      <w:proofErr w:type="gramStart"/>
+        <w:t>Script de geração do banco de dados do SisGestor.</w:t>
+      </w:r>
+    </w:p>
+    <w:p>
+      <w:pPr>
+        <w:rPr>
+          <w:color w:val="0000FF"/>
+        </w:rPr>
+      </w:pPr>
       <w:r>
         <w:rPr>
           <w:color w:val="0000FF"/>
         </w:rPr>
         <w:t>]</w:t>
       </w:r>
-      <w:proofErr w:type="gramEnd"/>
     </w:p>
     <w:p/>
     <w:p/>
@@ -9601,7 +9574,7 @@
                     </pic:cNvPicPr>
                   </pic:nvPicPr>
                   <pic:blipFill>
-                    <a:blip r:embed="rId13"/>
+                    <a:blip r:embed="rId12"/>
                     <a:srcRect/>
                     <a:stretch>
                       <a:fillRect/>
@@ -9780,7 +9753,7 @@
                     </pic:cNvPicPr>
                   </pic:nvPicPr>
                   <pic:blipFill>
-                    <a:blip r:embed="rId13"/>
+                    <a:blip r:embed="rId12"/>
                     <a:srcRect/>
                     <a:stretch>
                       <a:fillRect/>
@@ -9816,23 +9789,7 @@
           <w:rFonts w:eastAsia="Batang"/>
           <w:color w:val="0000FF"/>
         </w:rPr>
-        <w:t xml:space="preserve"> Entidade que interage com o sistema, pode ser representado por papéis executados por usuário, </w:t>
-      </w:r>
-      <w:proofErr w:type="gramStart"/>
-      <w:r>
-        <w:rPr>
-          <w:rFonts w:eastAsia="Batang"/>
-          <w:color w:val="0000FF"/>
-        </w:rPr>
-        <w:t>por exemplo</w:t>
-      </w:r>
-      <w:proofErr w:type="gramEnd"/>
-      <w:r>
-        <w:rPr>
-          <w:rFonts w:eastAsia="Batang"/>
-          <w:color w:val="0000FF"/>
-        </w:rPr>
-        <w:t xml:space="preserve"> Cliente, hardware externo ou sistemas externos.</w:t>
+        <w:t xml:space="preserve"> Entidade que interage com o sistema, pode ser representado por papéis executados por usuário, por exemplo Cliente, hardware externo ou sistemas externos.</w:t>
       </w:r>
     </w:p>
     <w:p>
@@ -9898,23 +9855,7 @@
           <w:rFonts w:eastAsia="Batang"/>
           <w:color w:val="0000FF"/>
         </w:rPr>
-        <w:t xml:space="preserve"> Representa </w:t>
-      </w:r>
-      <w:proofErr w:type="gramStart"/>
-      <w:r>
-        <w:rPr>
-          <w:rFonts w:eastAsia="Batang"/>
-          <w:color w:val="0000FF"/>
-        </w:rPr>
-        <w:t>um interação</w:t>
-      </w:r>
-      <w:proofErr w:type="gramEnd"/>
-      <w:r>
-        <w:rPr>
-          <w:rFonts w:eastAsia="Batang"/>
-          <w:color w:val="0000FF"/>
-        </w:rPr>
-        <w:t xml:space="preserve"> entre o ator e o sistema;  compreende os requisitos funcionais do sistema.</w:t>
+        <w:t xml:space="preserve"> Representa um interação entre o ator e o sistema;  compreende os requisitos funcionais do sistema.</w:t>
       </w:r>
     </w:p>
     <w:p>
@@ -9949,7 +9890,7 @@
                     </pic:cNvPicPr>
                   </pic:nvPicPr>
                   <pic:blipFill>
-                    <a:blip r:embed="rId14"/>
+                    <a:blip r:embed="rId13"/>
                     <a:srcRect/>
                     <a:stretch>
                       <a:fillRect/>
@@ -10108,7 +10049,6 @@
         </w:rPr>
         <w:t>representa</w:t>
       </w:r>
-      <w:proofErr w:type="gramStart"/>
       <w:r>
         <w:rPr>
           <w:rFonts w:eastAsia="Batang"/>
@@ -10124,7 +10064,6 @@
         </w:rPr>
         <w:t xml:space="preserve"> </w:t>
       </w:r>
-      <w:proofErr w:type="gramEnd"/>
       <w:r>
         <w:rPr>
           <w:rFonts w:eastAsia="Batang"/>
@@ -10171,7 +10110,7 @@
                     </pic:cNvPicPr>
                   </pic:nvPicPr>
                   <pic:blipFill>
-                    <a:blip r:embed="rId15"/>
+                    <a:blip r:embed="rId14"/>
                     <a:srcRect/>
                     <a:stretch>
                       <a:fillRect/>
@@ -10311,7 +10250,7 @@
                     </pic:cNvPicPr>
                   </pic:nvPicPr>
                   <pic:blipFill>
-                    <a:blip r:embed="rId16"/>
+                    <a:blip r:embed="rId15"/>
                     <a:srcRect/>
                     <a:stretch>
                       <a:fillRect/>
@@ -10453,7 +10392,7 @@
                     </pic:cNvPicPr>
                   </pic:nvPicPr>
                   <pic:blipFill>
-                    <a:blip r:embed="rId17"/>
+                    <a:blip r:embed="rId16"/>
                     <a:srcRect/>
                     <a:stretch>
                       <a:fillRect/>
@@ -10526,7 +10465,6 @@
           <w:color w:val="0000FF"/>
         </w:rPr>
       </w:pPr>
-      <w:proofErr w:type="spellStart"/>
       <w:r>
         <w:rPr>
           <w:b/>
@@ -10535,7 +10473,6 @@
         <w:lastRenderedPageBreak/>
         <w:t>Extends</w:t>
       </w:r>
-      <w:proofErr w:type="spellEnd"/>
       <w:r>
         <w:rPr>
           <w:color w:val="0000FF"/>
@@ -10546,21 +10483,7 @@
         <w:rPr>
           <w:color w:val="0000FF"/>
         </w:rPr>
-        <w:t>xtensões (</w:t>
-      </w:r>
-      <w:proofErr w:type="spellStart"/>
-      <w:r>
-        <w:rPr>
-          <w:color w:val="0000FF"/>
-        </w:rPr>
-        <w:t>extends</w:t>
-      </w:r>
-      <w:proofErr w:type="spellEnd"/>
-      <w:r>
-        <w:rPr>
-          <w:color w:val="0000FF"/>
-        </w:rPr>
-        <w:t>) entre os casos de uso:</w:t>
+        <w:t>xtensões (extends) entre os casos de uso:</w:t>
       </w:r>
     </w:p>
     <w:p>
@@ -10615,7 +10538,7 @@
                     </pic:cNvPicPr>
                   </pic:nvPicPr>
                   <pic:blipFill>
-                    <a:blip r:embed="rId18"/>
+                    <a:blip r:embed="rId17"/>
                     <a:srcRect/>
                     <a:stretch>
                       <a:fillRect/>
@@ -10671,15 +10594,7 @@
         <w:fldChar w:fldCharType="end"/>
       </w:r>
       <w:r>
-        <w:t xml:space="preserve"> - </w:t>
-      </w:r>
-      <w:proofErr w:type="spellStart"/>
-      <w:r>
-        <w:t>Extends</w:t>
-      </w:r>
-      <w:proofErr w:type="spellEnd"/>
-      <w:r>
-        <w:t xml:space="preserve"> entre casos de uso</w:t>
+        <w:t xml:space="preserve"> - Extends entre casos de uso</w:t>
       </w:r>
       <w:bookmarkEnd w:id="100"/>
     </w:p>
@@ -10776,7 +10691,7 @@
                     </pic:cNvPicPr>
                   </pic:nvPicPr>
                   <pic:blipFill>
-                    <a:blip r:embed="rId19"/>
+                    <a:blip r:embed="rId18"/>
                     <a:srcRect/>
                     <a:stretch>
                       <a:fillRect/>
@@ -10882,7 +10797,7 @@
                     </pic:cNvPicPr>
                   </pic:nvPicPr>
                   <pic:blipFill>
-                    <a:blip r:embed="rId20"/>
+                    <a:blip r:embed="rId19"/>
                     <a:srcRect/>
                     <a:stretch>
                       <a:fillRect/>
@@ -11003,15 +10918,7 @@
         <w:fldChar w:fldCharType="end"/>
       </w:r>
       <w:r>
-        <w:t xml:space="preserve"> </w:t>
-      </w:r>
-      <w:proofErr w:type="gramStart"/>
-      <w:r>
-        <w:t>Atroes</w:t>
-      </w:r>
-      <w:proofErr w:type="gramEnd"/>
-      <w:r>
-        <w:t xml:space="preserve"> presentes no sistema</w:t>
+        <w:t xml:space="preserve"> Atroes presentes no sistema</w:t>
       </w:r>
       <w:bookmarkEnd w:id="104"/>
     </w:p>
@@ -11234,19 +11141,11 @@
           </w:r>
         </w:sdtContent>
       </w:sdt>
-      <w:proofErr w:type="gramStart"/>
-      <w:r>
-        <w:rPr>
-          <w:color w:val="0000FF"/>
-        </w:rPr>
-        <w:t xml:space="preserve">  </w:t>
-      </w:r>
-      <w:proofErr w:type="gramEnd"/>
-      <w:r>
-        <w:rPr>
-          <w:color w:val="0000FF"/>
-        </w:rPr>
-        <w:t>estão disponíveis explicações e exemplos adicionais sobre os itens da tabela.</w:t>
+      <w:r>
+        <w:rPr>
+          <w:color w:val="0000FF"/>
+        </w:rPr>
+        <w:t xml:space="preserve">  estão disponíveis explicações e exemplos adicionais sobre os itens da tabela.</w:t>
       </w:r>
     </w:p>
     <w:p/>
@@ -11474,21 +11373,7 @@
               <w:rPr>
                 <w:color w:val="548DD4"/>
               </w:rPr>
-              <w:t>Ação, atividade ou estado que deve ocorrer</w:t>
-            </w:r>
-            <w:proofErr w:type="gramStart"/>
-            <w:r>
-              <w:rPr>
-                <w:color w:val="548DD4"/>
-              </w:rPr>
-              <w:t xml:space="preserve">  </w:t>
-            </w:r>
-            <w:proofErr w:type="gramEnd"/>
-            <w:r>
-              <w:rPr>
-                <w:color w:val="548DD4"/>
-              </w:rPr>
-              <w:t>antes do caso de uso ser acionado.</w:t>
+              <w:t>Ação, atividade ou estado que deve ocorrer  antes do caso de uso ser acionado.</w:t>
             </w:r>
           </w:p>
         </w:tc>
@@ -11778,21 +11663,7 @@
         <w:rPr>
           <w:color w:val="0000FF"/>
         </w:rPr>
-        <w:t>Usuário: O escopo deve permitir ações no contexto de usuário</w:t>
-      </w:r>
-      <w:proofErr w:type="gramStart"/>
-      <w:r>
-        <w:rPr>
-          <w:color w:val="0000FF"/>
-        </w:rPr>
-        <w:t xml:space="preserve">  </w:t>
-      </w:r>
-      <w:proofErr w:type="gramEnd"/>
-      <w:r>
-        <w:rPr>
-          <w:color w:val="0000FF"/>
-        </w:rPr>
-        <w:t>com manipulação das informações mantidas pelo administrador.</w:t>
+        <w:t>Usuário: O escopo deve permitir ações no contexto de usuário  com manipulação das informações mantidas pelo administrador.</w:t>
       </w:r>
     </w:p>
     <w:p>
@@ -12029,15 +11900,7 @@
       </w:pPr>
       <w:bookmarkStart w:id="111" w:name="_Toc378408158"/>
       <w:r>
-        <w:t>Diagrama de comunicação: Caso de Uso &lt;</w:t>
-      </w:r>
-      <w:proofErr w:type="spellStart"/>
-      <w:r>
-        <w:t>xxxxxx</w:t>
-      </w:r>
-      <w:proofErr w:type="spellEnd"/>
-      <w:r>
-        <w:t>&gt;</w:t>
+        <w:t>Diagrama de comunicação: Caso de Uso &lt;xxxxxx&gt;</w:t>
       </w:r>
       <w:bookmarkEnd w:id="111"/>
     </w:p>
@@ -12061,15 +11924,7 @@
       </w:pPr>
       <w:bookmarkStart w:id="112" w:name="_Toc378408159"/>
       <w:r>
-        <w:t>Diagrama de comunicação: Caso de Uso &lt;</w:t>
-      </w:r>
-      <w:proofErr w:type="spellStart"/>
-      <w:r>
-        <w:t>yyyyy</w:t>
-      </w:r>
-      <w:proofErr w:type="spellEnd"/>
-      <w:r>
-        <w:t>&gt;</w:t>
+        <w:t>Diagrama de comunicação: Caso de Uso &lt;yyyyy&gt;</w:t>
       </w:r>
       <w:bookmarkEnd w:id="112"/>
     </w:p>
@@ -12093,15 +11948,7 @@
       </w:pPr>
       <w:bookmarkStart w:id="113" w:name="_Toc378408160"/>
       <w:r>
-        <w:t>Diagrama de comunicação: Caso de Uso &lt;</w:t>
-      </w:r>
-      <w:proofErr w:type="spellStart"/>
-      <w:r>
-        <w:t>zzzzz</w:t>
-      </w:r>
-      <w:proofErr w:type="spellEnd"/>
-      <w:r>
-        <w:t>&gt;</w:t>
+        <w:t>Diagrama de comunicação: Caso de Uso &lt;zzzzz&gt;</w:t>
       </w:r>
       <w:bookmarkEnd w:id="113"/>
     </w:p>
@@ -12154,21 +12001,7 @@
         <w:rPr>
           <w:color w:val="0000FF"/>
         </w:rPr>
-        <w:t xml:space="preserve">A partir das classes de analise obtidas na fase anterior do projeto (primeiro bimestre) associadas a analise dos diagramas de comunicação descritos no item anterior, é possível criar o Diagrama de Classes. Os próximos itens deste </w:t>
-      </w:r>
-      <w:proofErr w:type="gramStart"/>
-      <w:r>
-        <w:rPr>
-          <w:color w:val="0000FF"/>
-        </w:rPr>
-        <w:t>capitulo</w:t>
-      </w:r>
-      <w:proofErr w:type="gramEnd"/>
-      <w:r>
-        <w:rPr>
-          <w:color w:val="0000FF"/>
-        </w:rPr>
-        <w:t xml:space="preserve"> apresentam o diagrama de classe de nosso sistema. </w:t>
+        <w:t xml:space="preserve">A partir das classes de analise obtidas na fase anterior do projeto (primeiro bimestre) associadas a analise dos diagramas de comunicação descritos no item anterior, é possível criar o Diagrama de Classes. Os próximos itens deste capitulo apresentam o diagrama de classe de nosso sistema. </w:t>
       </w:r>
     </w:p>
     <w:p>
@@ -12201,21 +12034,7 @@
         <w:rPr>
           <w:color w:val="0000FF"/>
         </w:rPr>
-        <w:t xml:space="preserve">Importante: considere atributos, </w:t>
-      </w:r>
-      <w:proofErr w:type="spellStart"/>
-      <w:r>
-        <w:rPr>
-          <w:color w:val="0000FF"/>
-        </w:rPr>
-        <w:t>metodos</w:t>
-      </w:r>
-      <w:proofErr w:type="spellEnd"/>
-      <w:r>
-        <w:rPr>
-          <w:color w:val="0000FF"/>
-        </w:rPr>
-        <w:t>, visibilidade e associações para as classes apresentadas.&gt;</w:t>
+        <w:t>Importante: considere atributos, metodos, visibilidade e associações para as classes apresentadas.&gt;</w:t>
       </w:r>
     </w:p>
     <w:p>
@@ -12314,7 +12133,7 @@
                 </v:textbox>
               </v:shape>
             </v:group>
-            <w10:wrap type="none" side="left"/>
+            <w10:wrap side="left"/>
             <w10:anchorlock/>
           </v:group>
         </w:pict>
@@ -12370,15 +12189,7 @@
       </w:r>
       <w:bookmarkStart w:id="118" w:name="_Toc378408164"/>
       <w:r>
-        <w:t>Teste</w:t>
-      </w:r>
-      <w:proofErr w:type="gramStart"/>
-      <w:r>
-        <w:t xml:space="preserve">  </w:t>
-      </w:r>
-      <w:proofErr w:type="gramEnd"/>
-      <w:r>
-        <w:t>Unitário</w:t>
+        <w:t>Teste  Unitário</w:t>
       </w:r>
       <w:bookmarkEnd w:id="118"/>
     </w:p>
@@ -12398,15 +12209,7 @@
       </w:pPr>
       <w:bookmarkStart w:id="119" w:name="_Toc378408165"/>
       <w:r>
-        <w:t>Relatório de testes para o Caso de Uso &lt;</w:t>
-      </w:r>
-      <w:proofErr w:type="spellStart"/>
-      <w:r>
-        <w:t>xxxxxx</w:t>
-      </w:r>
-      <w:proofErr w:type="spellEnd"/>
-      <w:r>
-        <w:t>&gt;</w:t>
+        <w:t>Relatório de testes para o Caso de Uso &lt;xxxxxx&gt;</w:t>
       </w:r>
       <w:bookmarkEnd w:id="119"/>
     </w:p>
@@ -12426,21 +12229,7 @@
         <w:rPr>
           <w:color w:val="0000FF"/>
         </w:rPr>
-        <w:t xml:space="preserve">resultado </w:t>
-      </w:r>
-      <w:proofErr w:type="gramStart"/>
-      <w:r>
-        <w:rPr>
-          <w:color w:val="0000FF"/>
-        </w:rPr>
-        <w:t>dos teses</w:t>
-      </w:r>
-      <w:proofErr w:type="gramEnd"/>
-      <w:r>
-        <w:rPr>
-          <w:color w:val="0000FF"/>
-        </w:rPr>
-        <w:t xml:space="preserve"> de unidade para </w:t>
+        <w:t xml:space="preserve">resultado dos teses de unidade para </w:t>
       </w:r>
       <w:r>
         <w:rPr>
@@ -12456,15 +12245,7 @@
       </w:pPr>
       <w:bookmarkStart w:id="120" w:name="_Toc378408166"/>
       <w:r>
-        <w:t>Relatório de testes para o Caso de Uso &lt;</w:t>
-      </w:r>
-      <w:proofErr w:type="spellStart"/>
-      <w:r>
-        <w:t>yyyyy</w:t>
-      </w:r>
-      <w:proofErr w:type="spellEnd"/>
-      <w:r>
-        <w:t>&gt;</w:t>
+        <w:t>Relatório de testes para o Caso de Uso &lt;yyyyy&gt;</w:t>
       </w:r>
       <w:bookmarkEnd w:id="120"/>
     </w:p>
@@ -12484,21 +12265,7 @@
         <w:rPr>
           <w:color w:val="0000FF"/>
         </w:rPr>
-        <w:t xml:space="preserve">resultado </w:t>
-      </w:r>
-      <w:proofErr w:type="gramStart"/>
-      <w:r>
-        <w:rPr>
-          <w:color w:val="0000FF"/>
-        </w:rPr>
-        <w:t>dos teses</w:t>
-      </w:r>
-      <w:proofErr w:type="gramEnd"/>
-      <w:r>
-        <w:rPr>
-          <w:color w:val="0000FF"/>
-        </w:rPr>
-        <w:t xml:space="preserve"> de unidade para </w:t>
+        <w:t xml:space="preserve">resultado dos teses de unidade para </w:t>
       </w:r>
       <w:r>
         <w:rPr>
@@ -12514,15 +12281,7 @@
       </w:pPr>
       <w:bookmarkStart w:id="121" w:name="_Toc378408167"/>
       <w:r>
-        <w:t>Relatório de testes para o Caso de Uso &lt;</w:t>
-      </w:r>
-      <w:proofErr w:type="spellStart"/>
-      <w:r>
-        <w:t>zzzzz</w:t>
-      </w:r>
-      <w:proofErr w:type="spellEnd"/>
-      <w:r>
-        <w:t>&gt;</w:t>
+        <w:t>Relatório de testes para o Caso de Uso &lt;zzzzz&gt;</w:t>
       </w:r>
       <w:bookmarkEnd w:id="121"/>
     </w:p>
@@ -12542,21 +12301,7 @@
         <w:rPr>
           <w:color w:val="0000FF"/>
         </w:rPr>
-        <w:t xml:space="preserve">resultado </w:t>
-      </w:r>
-      <w:proofErr w:type="gramStart"/>
-      <w:r>
-        <w:rPr>
-          <w:color w:val="0000FF"/>
-        </w:rPr>
-        <w:t>dos teses</w:t>
-      </w:r>
-      <w:proofErr w:type="gramEnd"/>
-      <w:r>
-        <w:rPr>
-          <w:color w:val="0000FF"/>
-        </w:rPr>
-        <w:t xml:space="preserve"> de unidade para </w:t>
+        <w:t xml:space="preserve">resultado dos teses de unidade para </w:t>
       </w:r>
       <w:r>
         <w:rPr>
@@ -12697,9 +12442,9 @@
           <w:color w:val="0000FF"/>
         </w:rPr>
         <w:sectPr>
-          <w:headerReference w:type="default" r:id="rId21"/>
-          <w:footerReference w:type="default" r:id="rId22"/>
-          <w:headerReference w:type="first" r:id="rId23"/>
+          <w:headerReference w:type="default" r:id="rId20"/>
+          <w:footerReference w:type="default" r:id="rId21"/>
+          <w:headerReference w:type="first" r:id="rId22"/>
           <w:pgSz w:w="11907" w:h="16840" w:code="9"/>
           <w:pgMar w:top="1701" w:right="1134" w:bottom="1134" w:left="1418" w:header="1134" w:footer="0" w:gutter="0"/>
           <w:pgNumType w:start="1"/>
@@ -12853,8 +12598,8 @@
     <w:p>
       <w:pPr>
         <w:sectPr>
-          <w:headerReference w:type="first" r:id="rId24"/>
-          <w:footerReference w:type="first" r:id="rId25"/>
+          <w:headerReference w:type="first" r:id="rId23"/>
+          <w:footerReference w:type="first" r:id="rId24"/>
           <w:pgSz w:w="11907" w:h="16840" w:code="9"/>
           <w:pgMar w:top="1701" w:right="1134" w:bottom="1134" w:left="1701" w:header="1134" w:footer="0" w:gutter="0"/>
           <w:cols w:space="720"/>
@@ -12895,7 +12640,7 @@
 </file>
 
 <file path=word/endnotes.xml><?xml version="1.0" encoding="utf-8"?>
-<w:endnotes xmlns:wpc="http://schemas.microsoft.com/office/word/2010/wordprocessingCanvas" xmlns:mc="http://schemas.openxmlformats.org/markup-compatibility/2006" xmlns:o="urn:schemas-microsoft-com:office:office" xmlns:r="http://schemas.openxmlformats.org/officeDocument/2006/relationships" xmlns:m="http://schemas.openxmlformats.org/officeDocument/2006/math" xmlns:v="urn:schemas-microsoft-com:vml" xmlns:wp14="http://schemas.microsoft.com/office/word/2010/wordprocessingDrawing" xmlns:wp="http://schemas.openxmlformats.org/drawingml/2006/wordprocessingDrawing" xmlns:w10="urn:schemas-microsoft-com:office:word" xmlns:w="http://schemas.openxmlformats.org/wordprocessingml/2006/main" xmlns:w14="http://schemas.microsoft.com/office/word/2010/wordml" xmlns:wpg="http://schemas.microsoft.com/office/word/2010/wordprocessingGroup" xmlns:wpi="http://schemas.microsoft.com/office/word/2010/wordprocessingInk" xmlns:wne="http://schemas.microsoft.com/office/word/2006/wordml" xmlns:wps="http://schemas.microsoft.com/office/word/2010/wordprocessingShape" mc:Ignorable="w14 wp14">
+<w:endnotes xmlns:wpc="http://schemas.microsoft.com/office/word/2010/wordprocessingCanvas" xmlns:mc="http://schemas.openxmlformats.org/markup-compatibility/2006" xmlns:o="urn:schemas-microsoft-com:office:office" xmlns:r="http://schemas.openxmlformats.org/officeDocument/2006/relationships" xmlns:m="http://schemas.openxmlformats.org/officeDocument/2006/math" xmlns:v="urn:schemas-microsoft-com:vml" xmlns:wp14="http://schemas.microsoft.com/office/word/2010/wordprocessingDrawing" xmlns:wp="http://schemas.openxmlformats.org/drawingml/2006/wordprocessingDrawing" xmlns:w10="urn:schemas-microsoft-com:office:word" xmlns:w="http://schemas.openxmlformats.org/wordprocessingml/2006/main" xmlns:w14="http://schemas.microsoft.com/office/word/2010/wordml" xmlns:w15="http://schemas.microsoft.com/office/word/2012/wordml" xmlns:wpg="http://schemas.microsoft.com/office/word/2010/wordprocessingGroup" xmlns:wpi="http://schemas.microsoft.com/office/word/2010/wordprocessingInk" xmlns:wne="http://schemas.microsoft.com/office/word/2006/wordml" xmlns:wps="http://schemas.microsoft.com/office/word/2010/wordprocessingShape" mc:Ignorable="w14 w15 wp14">
   <w:endnote w:type="separator" w:id="-1">
     <w:p>
       <w:r>
@@ -12914,7 +12659,7 @@
 </file>
 
 <file path=word/footer1.xml><?xml version="1.0" encoding="utf-8"?>
-<w:ftr xmlns:wpc="http://schemas.microsoft.com/office/word/2010/wordprocessingCanvas" xmlns:mc="http://schemas.openxmlformats.org/markup-compatibility/2006" xmlns:o="urn:schemas-microsoft-com:office:office" xmlns:r="http://schemas.openxmlformats.org/officeDocument/2006/relationships" xmlns:m="http://schemas.openxmlformats.org/officeDocument/2006/math" xmlns:v="urn:schemas-microsoft-com:vml" xmlns:wp14="http://schemas.microsoft.com/office/word/2010/wordprocessingDrawing" xmlns:wp="http://schemas.openxmlformats.org/drawingml/2006/wordprocessingDrawing" xmlns:w10="urn:schemas-microsoft-com:office:word" xmlns:w="http://schemas.openxmlformats.org/wordprocessingml/2006/main" xmlns:w14="http://schemas.microsoft.com/office/word/2010/wordml" xmlns:wpg="http://schemas.microsoft.com/office/word/2010/wordprocessingGroup" xmlns:wpi="http://schemas.microsoft.com/office/word/2010/wordprocessingInk" xmlns:wne="http://schemas.microsoft.com/office/word/2006/wordml" xmlns:wps="http://schemas.microsoft.com/office/word/2010/wordprocessingShape" mc:Ignorable="w14 wp14">
+<w:ftr xmlns:wpc="http://schemas.microsoft.com/office/word/2010/wordprocessingCanvas" xmlns:mc="http://schemas.openxmlformats.org/markup-compatibility/2006" xmlns:o="urn:schemas-microsoft-com:office:office" xmlns:r="http://schemas.openxmlformats.org/officeDocument/2006/relationships" xmlns:m="http://schemas.openxmlformats.org/officeDocument/2006/math" xmlns:v="urn:schemas-microsoft-com:vml" xmlns:wp14="http://schemas.microsoft.com/office/word/2010/wordprocessingDrawing" xmlns:wp="http://schemas.openxmlformats.org/drawingml/2006/wordprocessingDrawing" xmlns:w10="urn:schemas-microsoft-com:office:word" xmlns:w="http://schemas.openxmlformats.org/wordprocessingml/2006/main" xmlns:w14="http://schemas.microsoft.com/office/word/2010/wordml" xmlns:w15="http://schemas.microsoft.com/office/word/2012/wordml" xmlns:wpg="http://schemas.microsoft.com/office/word/2010/wordprocessingGroup" xmlns:wpi="http://schemas.microsoft.com/office/word/2010/wordprocessingInk" xmlns:wne="http://schemas.microsoft.com/office/word/2006/wordml" xmlns:wps="http://schemas.microsoft.com/office/word/2010/wordprocessingShape" mc:Ignorable="w14 w15 wp14">
   <w:p>
     <w:pPr>
       <w:pStyle w:val="Rodap"/>
@@ -12956,7 +12701,7 @@
       <w:rPr>
         <w:noProof/>
       </w:rPr>
-      <w:t>18</w:t>
+      <w:t>2</w:t>
     </w:r>
     <w:r>
       <w:rPr>
@@ -12978,7 +12723,7 @@
 </file>
 
 <file path=word/footer2.xml><?xml version="1.0" encoding="utf-8"?>
-<w:ftr xmlns:wpc="http://schemas.microsoft.com/office/word/2010/wordprocessingCanvas" xmlns:mc="http://schemas.openxmlformats.org/markup-compatibility/2006" xmlns:o="urn:schemas-microsoft-com:office:office" xmlns:r="http://schemas.openxmlformats.org/officeDocument/2006/relationships" xmlns:m="http://schemas.openxmlformats.org/officeDocument/2006/math" xmlns:v="urn:schemas-microsoft-com:vml" xmlns:wp14="http://schemas.microsoft.com/office/word/2010/wordprocessingDrawing" xmlns:wp="http://schemas.openxmlformats.org/drawingml/2006/wordprocessingDrawing" xmlns:w10="urn:schemas-microsoft-com:office:word" xmlns:w="http://schemas.openxmlformats.org/wordprocessingml/2006/main" xmlns:w14="http://schemas.microsoft.com/office/word/2010/wordml" xmlns:wpg="http://schemas.microsoft.com/office/word/2010/wordprocessingGroup" xmlns:wpi="http://schemas.microsoft.com/office/word/2010/wordprocessingInk" xmlns:wne="http://schemas.microsoft.com/office/word/2006/wordml" xmlns:wps="http://schemas.microsoft.com/office/word/2010/wordprocessingShape" mc:Ignorable="w14 wp14">
+<w:ftr xmlns:wpc="http://schemas.microsoft.com/office/word/2010/wordprocessingCanvas" xmlns:mc="http://schemas.openxmlformats.org/markup-compatibility/2006" xmlns:o="urn:schemas-microsoft-com:office:office" xmlns:r="http://schemas.openxmlformats.org/officeDocument/2006/relationships" xmlns:m="http://schemas.openxmlformats.org/officeDocument/2006/math" xmlns:v="urn:schemas-microsoft-com:vml" xmlns:wp14="http://schemas.microsoft.com/office/word/2010/wordprocessingDrawing" xmlns:wp="http://schemas.openxmlformats.org/drawingml/2006/wordprocessingDrawing" xmlns:w10="urn:schemas-microsoft-com:office:word" xmlns:w="http://schemas.openxmlformats.org/wordprocessingml/2006/main" xmlns:w14="http://schemas.microsoft.com/office/word/2010/wordml" xmlns:w15="http://schemas.microsoft.com/office/word/2012/wordml" xmlns:wpg="http://schemas.microsoft.com/office/word/2010/wordprocessingGroup" xmlns:wpi="http://schemas.microsoft.com/office/word/2010/wordprocessingInk" xmlns:wne="http://schemas.microsoft.com/office/word/2006/wordml" xmlns:wps="http://schemas.microsoft.com/office/word/2010/wordprocessingShape" mc:Ignorable="w14 w15 wp14">
   <w:p>
     <w:pPr>
       <w:pStyle w:val="Rodap"/>
@@ -13038,7 +12783,7 @@
 </file>
 
 <file path=word/footnotes.xml><?xml version="1.0" encoding="utf-8"?>
-<w:footnotes xmlns:wpc="http://schemas.microsoft.com/office/word/2010/wordprocessingCanvas" xmlns:mc="http://schemas.openxmlformats.org/markup-compatibility/2006" xmlns:o="urn:schemas-microsoft-com:office:office" xmlns:r="http://schemas.openxmlformats.org/officeDocument/2006/relationships" xmlns:m="http://schemas.openxmlformats.org/officeDocument/2006/math" xmlns:v="urn:schemas-microsoft-com:vml" xmlns:wp14="http://schemas.microsoft.com/office/word/2010/wordprocessingDrawing" xmlns:wp="http://schemas.openxmlformats.org/drawingml/2006/wordprocessingDrawing" xmlns:w10="urn:schemas-microsoft-com:office:word" xmlns:w="http://schemas.openxmlformats.org/wordprocessingml/2006/main" xmlns:w14="http://schemas.microsoft.com/office/word/2010/wordml" xmlns:wpg="http://schemas.microsoft.com/office/word/2010/wordprocessingGroup" xmlns:wpi="http://schemas.microsoft.com/office/word/2010/wordprocessingInk" xmlns:wne="http://schemas.microsoft.com/office/word/2006/wordml" xmlns:wps="http://schemas.microsoft.com/office/word/2010/wordprocessingShape" mc:Ignorable="w14 wp14">
+<w:footnotes xmlns:wpc="http://schemas.microsoft.com/office/word/2010/wordprocessingCanvas" xmlns:mc="http://schemas.openxmlformats.org/markup-compatibility/2006" xmlns:o="urn:schemas-microsoft-com:office:office" xmlns:r="http://schemas.openxmlformats.org/officeDocument/2006/relationships" xmlns:m="http://schemas.openxmlformats.org/officeDocument/2006/math" xmlns:v="urn:schemas-microsoft-com:vml" xmlns:wp14="http://schemas.microsoft.com/office/word/2010/wordprocessingDrawing" xmlns:wp="http://schemas.openxmlformats.org/drawingml/2006/wordprocessingDrawing" xmlns:w10="urn:schemas-microsoft-com:office:word" xmlns:w="http://schemas.openxmlformats.org/wordprocessingml/2006/main" xmlns:w14="http://schemas.microsoft.com/office/word/2010/wordml" xmlns:w15="http://schemas.microsoft.com/office/word/2012/wordml" xmlns:wpg="http://schemas.microsoft.com/office/word/2010/wordprocessingGroup" xmlns:wpi="http://schemas.microsoft.com/office/word/2010/wordprocessingInk" xmlns:wne="http://schemas.microsoft.com/office/word/2006/wordml" xmlns:wps="http://schemas.microsoft.com/office/word/2010/wordprocessingShape" mc:Ignorable="w14 w15 wp14">
   <w:footnote w:type="separator" w:id="-1">
     <w:p>
       <w:r>
@@ -13057,7 +12802,7 @@
 </file>
 
 <file path=word/header1.xml><?xml version="1.0" encoding="utf-8"?>
-<w:hdr xmlns:wpc="http://schemas.microsoft.com/office/word/2010/wordprocessingCanvas" xmlns:mc="http://schemas.openxmlformats.org/markup-compatibility/2006" xmlns:o="urn:schemas-microsoft-com:office:office" xmlns:r="http://schemas.openxmlformats.org/officeDocument/2006/relationships" xmlns:m="http://schemas.openxmlformats.org/officeDocument/2006/math" xmlns:v="urn:schemas-microsoft-com:vml" xmlns:wp14="http://schemas.microsoft.com/office/word/2010/wordprocessingDrawing" xmlns:wp="http://schemas.openxmlformats.org/drawingml/2006/wordprocessingDrawing" xmlns:w10="urn:schemas-microsoft-com:office:word" xmlns:w="http://schemas.openxmlformats.org/wordprocessingml/2006/main" xmlns:w14="http://schemas.microsoft.com/office/word/2010/wordml" xmlns:wpg="http://schemas.microsoft.com/office/word/2010/wordprocessingGroup" xmlns:wpi="http://schemas.microsoft.com/office/word/2010/wordprocessingInk" xmlns:wne="http://schemas.microsoft.com/office/word/2006/wordml" xmlns:wps="http://schemas.microsoft.com/office/word/2010/wordprocessingShape" mc:Ignorable="w14 wp14">
+<w:hdr xmlns:wpc="http://schemas.microsoft.com/office/word/2010/wordprocessingCanvas" xmlns:mc="http://schemas.openxmlformats.org/markup-compatibility/2006" xmlns:o="urn:schemas-microsoft-com:office:office" xmlns:r="http://schemas.openxmlformats.org/officeDocument/2006/relationships" xmlns:m="http://schemas.openxmlformats.org/officeDocument/2006/math" xmlns:v="urn:schemas-microsoft-com:vml" xmlns:wp14="http://schemas.microsoft.com/office/word/2010/wordprocessingDrawing" xmlns:wp="http://schemas.openxmlformats.org/drawingml/2006/wordprocessingDrawing" xmlns:w10="urn:schemas-microsoft-com:office:word" xmlns:w="http://schemas.openxmlformats.org/wordprocessingml/2006/main" xmlns:w14="http://schemas.microsoft.com/office/word/2010/wordml" xmlns:w15="http://schemas.microsoft.com/office/word/2012/wordml" xmlns:wpg="http://schemas.microsoft.com/office/word/2010/wordprocessingGroup" xmlns:wpi="http://schemas.microsoft.com/office/word/2010/wordprocessingInk" xmlns:wne="http://schemas.microsoft.com/office/word/2006/wordml" xmlns:wps="http://schemas.microsoft.com/office/word/2010/wordprocessingShape" mc:Ignorable="w14 w15 wp14">
   <w:p>
     <w:pPr>
       <w:pStyle w:val="Cabealho"/>
@@ -13118,7 +12863,7 @@
 </file>
 
 <file path=word/header2.xml><?xml version="1.0" encoding="utf-8"?>
-<w:hdr xmlns:wpc="http://schemas.microsoft.com/office/word/2010/wordprocessingCanvas" xmlns:mc="http://schemas.openxmlformats.org/markup-compatibility/2006" xmlns:o="urn:schemas-microsoft-com:office:office" xmlns:r="http://schemas.openxmlformats.org/officeDocument/2006/relationships" xmlns:m="http://schemas.openxmlformats.org/officeDocument/2006/math" xmlns:v="urn:schemas-microsoft-com:vml" xmlns:wp14="http://schemas.microsoft.com/office/word/2010/wordprocessingDrawing" xmlns:wp="http://schemas.openxmlformats.org/drawingml/2006/wordprocessingDrawing" xmlns:w10="urn:schemas-microsoft-com:office:word" xmlns:w="http://schemas.openxmlformats.org/wordprocessingml/2006/main" xmlns:w14="http://schemas.microsoft.com/office/word/2010/wordml" xmlns:wpg="http://schemas.microsoft.com/office/word/2010/wordprocessingGroup" xmlns:wpi="http://schemas.microsoft.com/office/word/2010/wordprocessingInk" xmlns:wne="http://schemas.microsoft.com/office/word/2006/wordml" xmlns:wps="http://schemas.microsoft.com/office/word/2010/wordprocessingShape" mc:Ignorable="w14 wp14">
+<w:hdr xmlns:wpc="http://schemas.microsoft.com/office/word/2010/wordprocessingCanvas" xmlns:mc="http://schemas.openxmlformats.org/markup-compatibility/2006" xmlns:o="urn:schemas-microsoft-com:office:office" xmlns:r="http://schemas.openxmlformats.org/officeDocument/2006/relationships" xmlns:m="http://schemas.openxmlformats.org/officeDocument/2006/math" xmlns:v="urn:schemas-microsoft-com:vml" xmlns:wp14="http://schemas.microsoft.com/office/word/2010/wordprocessingDrawing" xmlns:wp="http://schemas.openxmlformats.org/drawingml/2006/wordprocessingDrawing" xmlns:w10="urn:schemas-microsoft-com:office:word" xmlns:w="http://schemas.openxmlformats.org/wordprocessingml/2006/main" xmlns:w14="http://schemas.microsoft.com/office/word/2010/wordml" xmlns:w15="http://schemas.microsoft.com/office/word/2012/wordml" xmlns:wpg="http://schemas.microsoft.com/office/word/2010/wordprocessingGroup" xmlns:wpi="http://schemas.microsoft.com/office/word/2010/wordprocessingInk" xmlns:wne="http://schemas.microsoft.com/office/word/2006/wordml" xmlns:wps="http://schemas.microsoft.com/office/word/2010/wordprocessingShape" mc:Ignorable="w14 w15 wp14">
   <w:p>
     <w:pPr>
       <w:pStyle w:val="Cabealho"/>
@@ -13140,7 +12885,7 @@
 </file>
 
 <file path=word/header3.xml><?xml version="1.0" encoding="utf-8"?>
-<w:hdr xmlns:wpc="http://schemas.microsoft.com/office/word/2010/wordprocessingCanvas" xmlns:mc="http://schemas.openxmlformats.org/markup-compatibility/2006" xmlns:o="urn:schemas-microsoft-com:office:office" xmlns:r="http://schemas.openxmlformats.org/officeDocument/2006/relationships" xmlns:m="http://schemas.openxmlformats.org/officeDocument/2006/math" xmlns:v="urn:schemas-microsoft-com:vml" xmlns:wp14="http://schemas.microsoft.com/office/word/2010/wordprocessingDrawing" xmlns:wp="http://schemas.openxmlformats.org/drawingml/2006/wordprocessingDrawing" xmlns:w10="urn:schemas-microsoft-com:office:word" xmlns:w="http://schemas.openxmlformats.org/wordprocessingml/2006/main" xmlns:w14="http://schemas.microsoft.com/office/word/2010/wordml" xmlns:wpg="http://schemas.microsoft.com/office/word/2010/wordprocessingGroup" xmlns:wpi="http://schemas.microsoft.com/office/word/2010/wordprocessingInk" xmlns:wne="http://schemas.microsoft.com/office/word/2006/wordml" xmlns:wps="http://schemas.microsoft.com/office/word/2010/wordprocessingShape" mc:Ignorable="w14 wp14">
+<w:hdr xmlns:wpc="http://schemas.microsoft.com/office/word/2010/wordprocessingCanvas" xmlns:mc="http://schemas.openxmlformats.org/markup-compatibility/2006" xmlns:o="urn:schemas-microsoft-com:office:office" xmlns:r="http://schemas.openxmlformats.org/officeDocument/2006/relationships" xmlns:m="http://schemas.openxmlformats.org/officeDocument/2006/math" xmlns:v="urn:schemas-microsoft-com:vml" xmlns:wp14="http://schemas.microsoft.com/office/word/2010/wordprocessingDrawing" xmlns:wp="http://schemas.openxmlformats.org/drawingml/2006/wordprocessingDrawing" xmlns:w10="urn:schemas-microsoft-com:office:word" xmlns:w="http://schemas.openxmlformats.org/wordprocessingml/2006/main" xmlns:w14="http://schemas.microsoft.com/office/word/2010/wordml" xmlns:w15="http://schemas.microsoft.com/office/word/2012/wordml" xmlns:wpg="http://schemas.microsoft.com/office/word/2010/wordprocessingGroup" xmlns:wpi="http://schemas.microsoft.com/office/word/2010/wordprocessingInk" xmlns:wne="http://schemas.microsoft.com/office/word/2006/wordml" xmlns:wps="http://schemas.microsoft.com/office/word/2010/wordprocessingShape" mc:Ignorable="w14 w15 wp14">
   <w:p>
     <w:pPr>
       <w:pStyle w:val="Cabealho"/>
@@ -13177,7 +12922,7 @@
 </file>
 
 <file path=word/header4.xml><?xml version="1.0" encoding="utf-8"?>
-<w:hdr xmlns:wpc="http://schemas.microsoft.com/office/word/2010/wordprocessingCanvas" xmlns:mc="http://schemas.openxmlformats.org/markup-compatibility/2006" xmlns:o="urn:schemas-microsoft-com:office:office" xmlns:r="http://schemas.openxmlformats.org/officeDocument/2006/relationships" xmlns:m="http://schemas.openxmlformats.org/officeDocument/2006/math" xmlns:v="urn:schemas-microsoft-com:vml" xmlns:wp14="http://schemas.microsoft.com/office/word/2010/wordprocessingDrawing" xmlns:wp="http://schemas.openxmlformats.org/drawingml/2006/wordprocessingDrawing" xmlns:w10="urn:schemas-microsoft-com:office:word" xmlns:w="http://schemas.openxmlformats.org/wordprocessingml/2006/main" xmlns:w14="http://schemas.microsoft.com/office/word/2010/wordml" xmlns:wpg="http://schemas.microsoft.com/office/word/2010/wordprocessingGroup" xmlns:wpi="http://schemas.microsoft.com/office/word/2010/wordprocessingInk" xmlns:wne="http://schemas.microsoft.com/office/word/2006/wordml" xmlns:wps="http://schemas.microsoft.com/office/word/2010/wordprocessingShape" mc:Ignorable="w14 wp14">
+<w:hdr xmlns:wpc="http://schemas.microsoft.com/office/word/2010/wordprocessingCanvas" xmlns:mc="http://schemas.openxmlformats.org/markup-compatibility/2006" xmlns:o="urn:schemas-microsoft-com:office:office" xmlns:r="http://schemas.openxmlformats.org/officeDocument/2006/relationships" xmlns:m="http://schemas.openxmlformats.org/officeDocument/2006/math" xmlns:v="urn:schemas-microsoft-com:vml" xmlns:wp14="http://schemas.microsoft.com/office/word/2010/wordprocessingDrawing" xmlns:wp="http://schemas.openxmlformats.org/drawingml/2006/wordprocessingDrawing" xmlns:w10="urn:schemas-microsoft-com:office:word" xmlns:w="http://schemas.openxmlformats.org/wordprocessingml/2006/main" xmlns:w14="http://schemas.microsoft.com/office/word/2010/wordml" xmlns:w15="http://schemas.microsoft.com/office/word/2012/wordml" xmlns:wpg="http://schemas.microsoft.com/office/word/2010/wordprocessingGroup" xmlns:wpi="http://schemas.microsoft.com/office/word/2010/wordprocessingInk" xmlns:wne="http://schemas.microsoft.com/office/word/2006/wordml" xmlns:wps="http://schemas.microsoft.com/office/word/2010/wordprocessingShape" mc:Ignorable="w14 w15 wp14">
   <w:p>
     <w:pPr>
       <w:pStyle w:val="Cabealho"/>
@@ -13192,7 +12937,7 @@
 </file>
 
 <file path=word/header5.xml><?xml version="1.0" encoding="utf-8"?>
-<w:hdr xmlns:wpc="http://schemas.microsoft.com/office/word/2010/wordprocessingCanvas" xmlns:mc="http://schemas.openxmlformats.org/markup-compatibility/2006" xmlns:o="urn:schemas-microsoft-com:office:office" xmlns:r="http://schemas.openxmlformats.org/officeDocument/2006/relationships" xmlns:m="http://schemas.openxmlformats.org/officeDocument/2006/math" xmlns:v="urn:schemas-microsoft-com:vml" xmlns:wp14="http://schemas.microsoft.com/office/word/2010/wordprocessingDrawing" xmlns:wp="http://schemas.openxmlformats.org/drawingml/2006/wordprocessingDrawing" xmlns:w10="urn:schemas-microsoft-com:office:word" xmlns:w="http://schemas.openxmlformats.org/wordprocessingml/2006/main" xmlns:w14="http://schemas.microsoft.com/office/word/2010/wordml" xmlns:wpg="http://schemas.microsoft.com/office/word/2010/wordprocessingGroup" xmlns:wpi="http://schemas.microsoft.com/office/word/2010/wordprocessingInk" xmlns:wne="http://schemas.microsoft.com/office/word/2006/wordml" xmlns:wps="http://schemas.microsoft.com/office/word/2010/wordprocessingShape" mc:Ignorable="w14 wp14">
+<w:hdr xmlns:wpc="http://schemas.microsoft.com/office/word/2010/wordprocessingCanvas" xmlns:mc="http://schemas.openxmlformats.org/markup-compatibility/2006" xmlns:o="urn:schemas-microsoft-com:office:office" xmlns:r="http://schemas.openxmlformats.org/officeDocument/2006/relationships" xmlns:m="http://schemas.openxmlformats.org/officeDocument/2006/math" xmlns:v="urn:schemas-microsoft-com:vml" xmlns:wp14="http://schemas.microsoft.com/office/word/2010/wordprocessingDrawing" xmlns:wp="http://schemas.openxmlformats.org/drawingml/2006/wordprocessingDrawing" xmlns:w10="urn:schemas-microsoft-com:office:word" xmlns:w="http://schemas.openxmlformats.org/wordprocessingml/2006/main" xmlns:w14="http://schemas.microsoft.com/office/word/2010/wordml" xmlns:w15="http://schemas.microsoft.com/office/word/2012/wordml" xmlns:wpg="http://schemas.microsoft.com/office/word/2010/wordprocessingGroup" xmlns:wpi="http://schemas.microsoft.com/office/word/2010/wordprocessingInk" xmlns:wne="http://schemas.microsoft.com/office/word/2006/wordml" xmlns:wps="http://schemas.microsoft.com/office/word/2010/wordprocessingShape" mc:Ignorable="w14 w15 wp14">
   <w:p>
     <w:pPr>
       <w:pStyle w:val="Cabealho"/>
@@ -13207,7 +12952,7 @@
 </file>
 
 <file path=word/header6.xml><?xml version="1.0" encoding="utf-8"?>
-<w:hdr xmlns:wpc="http://schemas.microsoft.com/office/word/2010/wordprocessingCanvas" xmlns:mc="http://schemas.openxmlformats.org/markup-compatibility/2006" xmlns:o="urn:schemas-microsoft-com:office:office" xmlns:r="http://schemas.openxmlformats.org/officeDocument/2006/relationships" xmlns:m="http://schemas.openxmlformats.org/officeDocument/2006/math" xmlns:v="urn:schemas-microsoft-com:vml" xmlns:wp14="http://schemas.microsoft.com/office/word/2010/wordprocessingDrawing" xmlns:wp="http://schemas.openxmlformats.org/drawingml/2006/wordprocessingDrawing" xmlns:w10="urn:schemas-microsoft-com:office:word" xmlns:w="http://schemas.openxmlformats.org/wordprocessingml/2006/main" xmlns:w14="http://schemas.microsoft.com/office/word/2010/wordml" xmlns:wpg="http://schemas.microsoft.com/office/word/2010/wordprocessingGroup" xmlns:wpi="http://schemas.microsoft.com/office/word/2010/wordprocessingInk" xmlns:wne="http://schemas.microsoft.com/office/word/2006/wordml" xmlns:wps="http://schemas.microsoft.com/office/word/2010/wordprocessingShape" mc:Ignorable="w14 wp14">
+<w:hdr xmlns:wpc="http://schemas.microsoft.com/office/word/2010/wordprocessingCanvas" xmlns:mc="http://schemas.openxmlformats.org/markup-compatibility/2006" xmlns:o="urn:schemas-microsoft-com:office:office" xmlns:r="http://schemas.openxmlformats.org/officeDocument/2006/relationships" xmlns:m="http://schemas.openxmlformats.org/officeDocument/2006/math" xmlns:v="urn:schemas-microsoft-com:vml" xmlns:wp14="http://schemas.microsoft.com/office/word/2010/wordprocessingDrawing" xmlns:wp="http://schemas.openxmlformats.org/drawingml/2006/wordprocessingDrawing" xmlns:w10="urn:schemas-microsoft-com:office:word" xmlns:w="http://schemas.openxmlformats.org/wordprocessingml/2006/main" xmlns:w14="http://schemas.microsoft.com/office/word/2010/wordml" xmlns:w15="http://schemas.microsoft.com/office/word/2012/wordml" xmlns:wpg="http://schemas.microsoft.com/office/word/2010/wordprocessingGroup" xmlns:wpi="http://schemas.microsoft.com/office/word/2010/wordprocessingInk" xmlns:wne="http://schemas.microsoft.com/office/word/2006/wordml" xmlns:wps="http://schemas.microsoft.com/office/word/2010/wordprocessingShape" mc:Ignorable="w14 w15 wp14">
   <w:p>
     <w:pPr>
       <w:pStyle w:val="Cabealho"/>
@@ -13217,7 +12962,7 @@
 </file>
 
 <file path=word/header7.xml><?xml version="1.0" encoding="utf-8"?>
-<w:hdr xmlns:wpc="http://schemas.microsoft.com/office/word/2010/wordprocessingCanvas" xmlns:mc="http://schemas.openxmlformats.org/markup-compatibility/2006" xmlns:o="urn:schemas-microsoft-com:office:office" xmlns:r="http://schemas.openxmlformats.org/officeDocument/2006/relationships" xmlns:m="http://schemas.openxmlformats.org/officeDocument/2006/math" xmlns:v="urn:schemas-microsoft-com:vml" xmlns:wp14="http://schemas.microsoft.com/office/word/2010/wordprocessingDrawing" xmlns:wp="http://schemas.openxmlformats.org/drawingml/2006/wordprocessingDrawing" xmlns:w10="urn:schemas-microsoft-com:office:word" xmlns:w="http://schemas.openxmlformats.org/wordprocessingml/2006/main" xmlns:w14="http://schemas.microsoft.com/office/word/2010/wordml" xmlns:wpg="http://schemas.microsoft.com/office/word/2010/wordprocessingGroup" xmlns:wpi="http://schemas.microsoft.com/office/word/2010/wordprocessingInk" xmlns:wne="http://schemas.microsoft.com/office/word/2006/wordml" xmlns:wps="http://schemas.microsoft.com/office/word/2010/wordprocessingShape" mc:Ignorable="w14 wp14">
+<w:hdr xmlns:wpc="http://schemas.microsoft.com/office/word/2010/wordprocessingCanvas" xmlns:mc="http://schemas.openxmlformats.org/markup-compatibility/2006" xmlns:o="urn:schemas-microsoft-com:office:office" xmlns:r="http://schemas.openxmlformats.org/officeDocument/2006/relationships" xmlns:m="http://schemas.openxmlformats.org/officeDocument/2006/math" xmlns:v="urn:schemas-microsoft-com:vml" xmlns:wp14="http://schemas.microsoft.com/office/word/2010/wordprocessingDrawing" xmlns:wp="http://schemas.openxmlformats.org/drawingml/2006/wordprocessingDrawing" xmlns:w10="urn:schemas-microsoft-com:office:word" xmlns:w="http://schemas.openxmlformats.org/wordprocessingml/2006/main" xmlns:w14="http://schemas.microsoft.com/office/word/2010/wordml" xmlns:w15="http://schemas.microsoft.com/office/word/2012/wordml" xmlns:wpg="http://schemas.microsoft.com/office/word/2010/wordprocessingGroup" xmlns:wpi="http://schemas.microsoft.com/office/word/2010/wordprocessingInk" xmlns:wne="http://schemas.microsoft.com/office/word/2006/wordml" xmlns:wps="http://schemas.microsoft.com/office/word/2010/wordprocessingShape" mc:Ignorable="w14 w15 wp14">
   <w:p>
     <w:pPr>
       <w:pStyle w:val="Cabealho"/>
@@ -13227,7 +12972,7 @@
 </file>
 
 <file path=word/numbering.xml><?xml version="1.0" encoding="utf-8"?>
-<w:numbering xmlns:wpc="http://schemas.microsoft.com/office/word/2010/wordprocessingCanvas" xmlns:mc="http://schemas.openxmlformats.org/markup-compatibility/2006" xmlns:o="urn:schemas-microsoft-com:office:office" xmlns:r="http://schemas.openxmlformats.org/officeDocument/2006/relationships" xmlns:m="http://schemas.openxmlformats.org/officeDocument/2006/math" xmlns:v="urn:schemas-microsoft-com:vml" xmlns:wp14="http://schemas.microsoft.com/office/word/2010/wordprocessingDrawing" xmlns:wp="http://schemas.openxmlformats.org/drawingml/2006/wordprocessingDrawing" xmlns:w10="urn:schemas-microsoft-com:office:word" xmlns:w="http://schemas.openxmlformats.org/wordprocessingml/2006/main" xmlns:w14="http://schemas.microsoft.com/office/word/2010/wordml" xmlns:wpg="http://schemas.microsoft.com/office/word/2010/wordprocessingGroup" xmlns:wpi="http://schemas.microsoft.com/office/word/2010/wordprocessingInk" xmlns:wne="http://schemas.microsoft.com/office/word/2006/wordml" xmlns:wps="http://schemas.microsoft.com/office/word/2010/wordprocessingShape" mc:Ignorable="w14 wp14">
+<w:numbering xmlns:wpc="http://schemas.microsoft.com/office/word/2010/wordprocessingCanvas" xmlns:mc="http://schemas.openxmlformats.org/markup-compatibility/2006" xmlns:o="urn:schemas-microsoft-com:office:office" xmlns:r="http://schemas.openxmlformats.org/officeDocument/2006/relationships" xmlns:m="http://schemas.openxmlformats.org/officeDocument/2006/math" xmlns:v="urn:schemas-microsoft-com:vml" xmlns:wp14="http://schemas.microsoft.com/office/word/2010/wordprocessingDrawing" xmlns:wp="http://schemas.openxmlformats.org/drawingml/2006/wordprocessingDrawing" xmlns:w10="urn:schemas-microsoft-com:office:word" xmlns:w="http://schemas.openxmlformats.org/wordprocessingml/2006/main" xmlns:w14="http://schemas.microsoft.com/office/word/2010/wordml" xmlns:w15="http://schemas.microsoft.com/office/word/2012/wordml" xmlns:wpg="http://schemas.microsoft.com/office/word/2010/wordprocessingGroup" xmlns:wpi="http://schemas.microsoft.com/office/word/2010/wordprocessingInk" xmlns:wne="http://schemas.microsoft.com/office/word/2006/wordml" xmlns:wps="http://schemas.microsoft.com/office/word/2010/wordprocessingShape" mc:Ignorable="w14 w15 wp14">
   <w:abstractNum w:abstractNumId="0">
     <w:nsid w:val="05D72FCF"/>
     <w:multiLevelType w:val="hybridMultilevel"/>
@@ -15462,7 +15207,7 @@
 </file>
 
 <file path=word/styles.xml><?xml version="1.0" encoding="utf-8"?>
-<w:styles xmlns:mc="http://schemas.openxmlformats.org/markup-compatibility/2006" xmlns:r="http://schemas.openxmlformats.org/officeDocument/2006/relationships" xmlns:w="http://schemas.openxmlformats.org/wordprocessingml/2006/main" xmlns:w14="http://schemas.microsoft.com/office/word/2010/wordml" mc:Ignorable="w14">
+<w:styles xmlns:mc="http://schemas.openxmlformats.org/markup-compatibility/2006" xmlns:r="http://schemas.openxmlformats.org/officeDocument/2006/relationships" xmlns:w="http://schemas.openxmlformats.org/wordprocessingml/2006/main" xmlns:w14="http://schemas.microsoft.com/office/word/2010/wordml" xmlns:w15="http://schemas.microsoft.com/office/word/2012/wordml" mc:Ignorable="w14 w15">
   <w:docDefaults>
     <w:rPrDefault>
       <w:rPr>
@@ -15472,252 +15217,378 @@
     </w:rPrDefault>
     <w:pPrDefault/>
   </w:docDefaults>
-  <w:latentStyles w:defLockedState="0" w:defUIPriority="99" w:defSemiHidden="1" w:defUnhideWhenUsed="0" w:defQFormat="0" w:count="267">
-    <w:lsdException w:name="Normal" w:semiHidden="0" w:uiPriority="0" w:qFormat="1"/>
-    <w:lsdException w:name="heading 1" w:semiHidden="0" w:qFormat="1"/>
-    <w:lsdException w:name="heading 2" w:semiHidden="0" w:qFormat="1"/>
-    <w:lsdException w:name="heading 3" w:semiHidden="0" w:qFormat="1"/>
-    <w:lsdException w:name="heading 4" w:semiHidden="0" w:qFormat="1"/>
-    <w:lsdException w:name="heading 5" w:semiHidden="0" w:qFormat="1"/>
-    <w:lsdException w:name="heading 6" w:semiHidden="0" w:qFormat="1"/>
-    <w:lsdException w:name="heading 7" w:semiHidden="0" w:qFormat="1"/>
-    <w:lsdException w:name="heading 8" w:semiHidden="0" w:qFormat="1"/>
-    <w:lsdException w:name="heading 9" w:semiHidden="0" w:qFormat="1"/>
-    <w:lsdException w:name="index 1" w:unhideWhenUsed="1"/>
-    <w:lsdException w:name="index 2" w:unhideWhenUsed="1"/>
-    <w:lsdException w:name="index 3" w:unhideWhenUsed="1"/>
-    <w:lsdException w:name="index 4" w:unhideWhenUsed="1"/>
-    <w:lsdException w:name="index 5" w:unhideWhenUsed="1"/>
-    <w:lsdException w:name="index 6" w:unhideWhenUsed="1"/>
-    <w:lsdException w:name="index 7" w:unhideWhenUsed="1"/>
-    <w:lsdException w:name="index 8" w:unhideWhenUsed="1"/>
-    <w:lsdException w:name="index 9" w:unhideWhenUsed="1"/>
-    <w:lsdException w:name="toc 1" w:uiPriority="39"/>
-    <w:lsdException w:name="toc 2" w:uiPriority="39"/>
-    <w:lsdException w:name="toc 3" w:uiPriority="39"/>
-    <w:lsdException w:name="Normal Indent" w:unhideWhenUsed="1"/>
-    <w:lsdException w:name="annotation text" w:unhideWhenUsed="1"/>
-    <w:lsdException w:name="header" w:uiPriority="0"/>
-    <w:lsdException w:name="index heading" w:unhideWhenUsed="1"/>
-    <w:lsdException w:name="caption" w:semiHidden="0" w:qFormat="1"/>
-    <w:lsdException w:name="envelope address" w:unhideWhenUsed="1"/>
-    <w:lsdException w:name="envelope return" w:unhideWhenUsed="1"/>
-    <w:lsdException w:name="annotation reference" w:unhideWhenUsed="1"/>
-    <w:lsdException w:name="line number" w:unhideWhenUsed="1"/>
-    <w:lsdException w:name="endnote reference" w:unhideWhenUsed="1"/>
-    <w:lsdException w:name="endnote text" w:unhideWhenUsed="1"/>
-    <w:lsdException w:name="table of authorities" w:unhideWhenUsed="1"/>
-    <w:lsdException w:name="macro" w:unhideWhenUsed="1"/>
-    <w:lsdException w:name="toa heading" w:unhideWhenUsed="1"/>
-    <w:lsdException w:name="List" w:unhideWhenUsed="1"/>
-    <w:lsdException w:name="List Bullet" w:unhideWhenUsed="1"/>
-    <w:lsdException w:name="List Number" w:unhideWhenUsed="1"/>
-    <w:lsdException w:name="List 2" w:unhideWhenUsed="1"/>
-    <w:lsdException w:name="List 3" w:unhideWhenUsed="1"/>
-    <w:lsdException w:name="List 4" w:unhideWhenUsed="1"/>
-    <w:lsdException w:name="List 5" w:unhideWhenUsed="1"/>
-    <w:lsdException w:name="List Bullet 2" w:unhideWhenUsed="1"/>
-    <w:lsdException w:name="List Bullet 3" w:unhideWhenUsed="1"/>
-    <w:lsdException w:name="List Bullet 4" w:unhideWhenUsed="1"/>
-    <w:lsdException w:name="List Bullet 5" w:unhideWhenUsed="1"/>
-    <w:lsdException w:name="List Number 2" w:unhideWhenUsed="1"/>
-    <w:lsdException w:name="List Number 3" w:unhideWhenUsed="1"/>
-    <w:lsdException w:name="List Number 4" w:unhideWhenUsed="1"/>
-    <w:lsdException w:name="List Number 5" w:unhideWhenUsed="1"/>
-    <w:lsdException w:name="Title" w:semiHidden="0" w:qFormat="1"/>
-    <w:lsdException w:name="Closing" w:unhideWhenUsed="1"/>
-    <w:lsdException w:name="Signature" w:unhideWhenUsed="1"/>
-    <w:lsdException w:name="Body Text" w:uiPriority="0"/>
-    <w:lsdException w:name="List Continue" w:unhideWhenUsed="1"/>
-    <w:lsdException w:name="List Continue 2" w:unhideWhenUsed="1"/>
-    <w:lsdException w:name="List Continue 3" w:unhideWhenUsed="1"/>
-    <w:lsdException w:name="List Continue 4" w:unhideWhenUsed="1"/>
-    <w:lsdException w:name="List Continue 5" w:unhideWhenUsed="1"/>
-    <w:lsdException w:name="Message Header" w:unhideWhenUsed="1"/>
-    <w:lsdException w:name="Subtitle" w:semiHidden="0" w:uiPriority="11" w:qFormat="1"/>
-    <w:lsdException w:name="Salutation" w:unhideWhenUsed="1"/>
-    <w:lsdException w:name="Date" w:unhideWhenUsed="1"/>
-    <w:lsdException w:name="Body Text First Indent" w:unhideWhenUsed="1"/>
-    <w:lsdException w:name="Body Text First Indent 2" w:unhideWhenUsed="1"/>
-    <w:lsdException w:name="Note Heading" w:unhideWhenUsed="1"/>
-    <w:lsdException w:name="Body Text 3" w:unhideWhenUsed="1"/>
-    <w:lsdException w:name="Block Text" w:unhideWhenUsed="1"/>
-    <w:lsdException w:name="FollowedHyperlink" w:unhideWhenUsed="1"/>
-    <w:lsdException w:name="Strong" w:semiHidden="0" w:uiPriority="0" w:qFormat="1"/>
-    <w:lsdException w:name="Emphasis" w:semiHidden="0" w:uiPriority="20" w:qFormat="1"/>
-    <w:lsdException w:name="Document Map" w:unhideWhenUsed="1"/>
-    <w:lsdException w:name="Plain Text" w:unhideWhenUsed="1"/>
-    <w:lsdException w:name="E-mail Signature" w:unhideWhenUsed="1"/>
-    <w:lsdException w:name="HTML Top of Form" w:unhideWhenUsed="1"/>
-    <w:lsdException w:name="HTML Bottom of Form" w:unhideWhenUsed="1"/>
-    <w:lsdException w:name="HTML Acronym" w:unhideWhenUsed="1"/>
-    <w:lsdException w:name="HTML Address" w:unhideWhenUsed="1"/>
-    <w:lsdException w:name="HTML Cite" w:unhideWhenUsed="1"/>
-    <w:lsdException w:name="HTML Code" w:unhideWhenUsed="1"/>
-    <w:lsdException w:name="HTML Definition" w:unhideWhenUsed="1"/>
-    <w:lsdException w:name="HTML Keyboard" w:unhideWhenUsed="1"/>
-    <w:lsdException w:name="HTML Preformatted" w:uiPriority="0" w:unhideWhenUsed="1"/>
-    <w:lsdException w:name="HTML Sample" w:unhideWhenUsed="1"/>
-    <w:lsdException w:name="HTML Typewriter" w:unhideWhenUsed="1"/>
-    <w:lsdException w:name="HTML Variable" w:unhideWhenUsed="1"/>
-    <w:lsdException w:name="Normal Table" w:unhideWhenUsed="1"/>
-    <w:lsdException w:name="annotation subject" w:unhideWhenUsed="1"/>
-    <w:lsdException w:name="No List" w:unhideWhenUsed="1"/>
-    <w:lsdException w:name="Outline List 1" w:unhideWhenUsed="1"/>
-    <w:lsdException w:name="Outline List 2" w:unhideWhenUsed="1"/>
-    <w:lsdException w:name="Outline List 3" w:unhideWhenUsed="1"/>
-    <w:lsdException w:name="Table Simple 1" w:unhideWhenUsed="1"/>
-    <w:lsdException w:name="Table Simple 2" w:unhideWhenUsed="1"/>
-    <w:lsdException w:name="Table Simple 3" w:unhideWhenUsed="1"/>
-    <w:lsdException w:name="Table Classic 1" w:unhideWhenUsed="1"/>
-    <w:lsdException w:name="Table Classic 2" w:unhideWhenUsed="1"/>
-    <w:lsdException w:name="Table Classic 3" w:unhideWhenUsed="1"/>
-    <w:lsdException w:name="Table Classic 4" w:unhideWhenUsed="1"/>
-    <w:lsdException w:name="Table Colorful 1" w:unhideWhenUsed="1"/>
-    <w:lsdException w:name="Table Colorful 2" w:unhideWhenUsed="1"/>
-    <w:lsdException w:name="Table Colorful 3" w:unhideWhenUsed="1"/>
-    <w:lsdException w:name="Table Columns 1" w:unhideWhenUsed="1"/>
-    <w:lsdException w:name="Table Columns 2" w:unhideWhenUsed="1"/>
-    <w:lsdException w:name="Table Columns 3" w:unhideWhenUsed="1"/>
-    <w:lsdException w:name="Table Columns 4" w:unhideWhenUsed="1"/>
-    <w:lsdException w:name="Table Columns 5" w:unhideWhenUsed="1"/>
-    <w:lsdException w:name="Table Grid 1" w:unhideWhenUsed="1"/>
-    <w:lsdException w:name="Table Grid 2" w:unhideWhenUsed="1"/>
-    <w:lsdException w:name="Table Grid 3" w:unhideWhenUsed="1"/>
-    <w:lsdException w:name="Table Grid 4" w:unhideWhenUsed="1"/>
-    <w:lsdException w:name="Table Grid 5" w:unhideWhenUsed="1"/>
-    <w:lsdException w:name="Table Grid 6" w:unhideWhenUsed="1"/>
-    <w:lsdException w:name="Table Grid 7" w:unhideWhenUsed="1"/>
-    <w:lsdException w:name="Table Grid 8" w:unhideWhenUsed="1"/>
-    <w:lsdException w:name="Table List 1" w:unhideWhenUsed="1"/>
-    <w:lsdException w:name="Table List 2" w:unhideWhenUsed="1"/>
-    <w:lsdException w:name="Table List 3" w:unhideWhenUsed="1"/>
-    <w:lsdException w:name="Table List 4" w:unhideWhenUsed="1"/>
-    <w:lsdException w:name="Table List 5" w:unhideWhenUsed="1"/>
-    <w:lsdException w:name="Table List 6" w:unhideWhenUsed="1"/>
-    <w:lsdException w:name="Table List 7" w:unhideWhenUsed="1"/>
-    <w:lsdException w:name="Table List 8" w:unhideWhenUsed="1"/>
-    <w:lsdException w:name="Table 3D effects 1" w:unhideWhenUsed="1"/>
-    <w:lsdException w:name="Table 3D effects 2" w:unhideWhenUsed="1"/>
-    <w:lsdException w:name="Table 3D effects 3" w:unhideWhenUsed="1"/>
-    <w:lsdException w:name="Table Contemporary" w:unhideWhenUsed="1"/>
-    <w:lsdException w:name="Table Elegant" w:unhideWhenUsed="1"/>
-    <w:lsdException w:name="Table Professional" w:unhideWhenUsed="1"/>
-    <w:lsdException w:name="Table Subtle 1" w:unhideWhenUsed="1"/>
-    <w:lsdException w:name="Table Subtle 2" w:unhideWhenUsed="1"/>
-    <w:lsdException w:name="Table Web 1" w:unhideWhenUsed="1"/>
-    <w:lsdException w:name="Table Web 2" w:unhideWhenUsed="1"/>
-    <w:lsdException w:name="Table Web 3" w:unhideWhenUsed="1"/>
-    <w:lsdException w:name="Table Grid" w:semiHidden="0" w:uiPriority="59"/>
-    <w:lsdException w:name="Table Theme" w:unhideWhenUsed="1"/>
-    <w:lsdException w:name="No Spacing" w:semiHidden="0" w:uiPriority="1" w:qFormat="1"/>
-    <w:lsdException w:name="Light Shading" w:semiHidden="0" w:uiPriority="60"/>
-    <w:lsdException w:name="Light List" w:semiHidden="0" w:uiPriority="61"/>
-    <w:lsdException w:name="Light Grid" w:semiHidden="0" w:uiPriority="62"/>
-    <w:lsdException w:name="Medium Shading 1" w:semiHidden="0" w:uiPriority="63"/>
-    <w:lsdException w:name="Medium Shading 2" w:semiHidden="0" w:uiPriority="64"/>
-    <w:lsdException w:name="Medium List 1" w:semiHidden="0" w:uiPriority="65"/>
-    <w:lsdException w:name="Medium List 2" w:semiHidden="0" w:uiPriority="66"/>
-    <w:lsdException w:name="Medium Grid 1" w:semiHidden="0" w:uiPriority="67"/>
-    <w:lsdException w:name="Medium Grid 2" w:semiHidden="0" w:uiPriority="68"/>
-    <w:lsdException w:name="Medium Grid 3" w:semiHidden="0" w:uiPriority="69"/>
-    <w:lsdException w:name="Dark List" w:semiHidden="0" w:uiPriority="70"/>
-    <w:lsdException w:name="Colorful Shading" w:semiHidden="0" w:uiPriority="71"/>
-    <w:lsdException w:name="Colorful List" w:semiHidden="0" w:uiPriority="72"/>
-    <w:lsdException w:name="Colorful Grid" w:semiHidden="0" w:uiPriority="73"/>
-    <w:lsdException w:name="Light Shading Accent 1" w:semiHidden="0" w:uiPriority="60"/>
-    <w:lsdException w:name="Light List Accent 1" w:semiHidden="0" w:uiPriority="61"/>
-    <w:lsdException w:name="Light Grid Accent 1" w:semiHidden="0" w:uiPriority="62"/>
-    <w:lsdException w:name="Medium Shading 1 Accent 1" w:semiHidden="0" w:uiPriority="63"/>
-    <w:lsdException w:name="Medium Shading 2 Accent 1" w:semiHidden="0" w:uiPriority="64"/>
-    <w:lsdException w:name="Medium List 1 Accent 1" w:semiHidden="0" w:uiPriority="65"/>
-    <w:lsdException w:name="List Paragraph" w:semiHidden="0" w:qFormat="1"/>
-    <w:lsdException w:name="Quote" w:semiHidden="0" w:uiPriority="29" w:qFormat="1"/>
-    <w:lsdException w:name="Intense Quote" w:semiHidden="0" w:uiPriority="30" w:qFormat="1"/>
-    <w:lsdException w:name="Medium List 2 Accent 1" w:semiHidden="0" w:uiPriority="66"/>
-    <w:lsdException w:name="Medium Grid 1 Accent 1" w:semiHidden="0" w:uiPriority="67"/>
-    <w:lsdException w:name="Medium Grid 2 Accent 1" w:semiHidden="0" w:uiPriority="68"/>
-    <w:lsdException w:name="Medium Grid 3 Accent 1" w:semiHidden="0" w:uiPriority="69"/>
-    <w:lsdException w:name="Dark List Accent 1" w:semiHidden="0" w:uiPriority="70"/>
-    <w:lsdException w:name="Colorful Shading Accent 1" w:semiHidden="0" w:uiPriority="71"/>
-    <w:lsdException w:name="Colorful List Accent 1" w:semiHidden="0" w:uiPriority="72"/>
-    <w:lsdException w:name="Colorful Grid Accent 1" w:semiHidden="0" w:uiPriority="73"/>
-    <w:lsdException w:name="Light Shading Accent 2" w:semiHidden="0" w:uiPriority="60"/>
-    <w:lsdException w:name="Light List Accent 2" w:semiHidden="0" w:uiPriority="61"/>
-    <w:lsdException w:name="Light Grid Accent 2" w:semiHidden="0" w:uiPriority="62"/>
-    <w:lsdException w:name="Medium Shading 1 Accent 2" w:semiHidden="0" w:uiPriority="63"/>
-    <w:lsdException w:name="Medium Shading 2 Accent 2" w:semiHidden="0" w:uiPriority="64"/>
-    <w:lsdException w:name="Medium List 1 Accent 2" w:semiHidden="0" w:uiPriority="65"/>
-    <w:lsdException w:name="Medium List 2 Accent 2" w:semiHidden="0" w:uiPriority="66"/>
-    <w:lsdException w:name="Medium Grid 1 Accent 2" w:semiHidden="0" w:uiPriority="67"/>
-    <w:lsdException w:name="Medium Grid 2 Accent 2" w:semiHidden="0" w:uiPriority="68"/>
-    <w:lsdException w:name="Medium Grid 3 Accent 2" w:semiHidden="0" w:uiPriority="69"/>
-    <w:lsdException w:name="Dark List Accent 2" w:semiHidden="0" w:uiPriority="70"/>
-    <w:lsdException w:name="Colorful Shading Accent 2" w:semiHidden="0" w:uiPriority="71"/>
-    <w:lsdException w:name="Colorful List Accent 2" w:semiHidden="0" w:uiPriority="72"/>
-    <w:lsdException w:name="Colorful Grid Accent 2" w:semiHidden="0" w:uiPriority="73"/>
-    <w:lsdException w:name="Light Shading Accent 3" w:semiHidden="0" w:uiPriority="60"/>
-    <w:lsdException w:name="Light List Accent 3" w:semiHidden="0" w:uiPriority="61"/>
-    <w:lsdException w:name="Light Grid Accent 3" w:semiHidden="0" w:uiPriority="62"/>
-    <w:lsdException w:name="Medium Shading 1 Accent 3" w:semiHidden="0" w:uiPriority="63"/>
-    <w:lsdException w:name="Medium Shading 2 Accent 3" w:semiHidden="0" w:uiPriority="64"/>
-    <w:lsdException w:name="Medium List 1 Accent 3" w:semiHidden="0" w:uiPriority="65"/>
-    <w:lsdException w:name="Medium List 2 Accent 3" w:semiHidden="0" w:uiPriority="66"/>
-    <w:lsdException w:name="Medium Grid 1 Accent 3" w:semiHidden="0" w:uiPriority="67"/>
-    <w:lsdException w:name="Medium Grid 2 Accent 3" w:semiHidden="0" w:uiPriority="68"/>
-    <w:lsdException w:name="Medium Grid 3 Accent 3" w:semiHidden="0" w:uiPriority="69"/>
-    <w:lsdException w:name="Dark List Accent 3" w:semiHidden="0" w:uiPriority="70"/>
-    <w:lsdException w:name="Colorful Shading Accent 3" w:semiHidden="0" w:uiPriority="71"/>
-    <w:lsdException w:name="Colorful List Accent 3" w:semiHidden="0" w:uiPriority="72"/>
-    <w:lsdException w:name="Colorful Grid Accent 3" w:semiHidden="0" w:uiPriority="73"/>
-    <w:lsdException w:name="Light Shading Accent 4" w:semiHidden="0" w:uiPriority="60"/>
-    <w:lsdException w:name="Light List Accent 4" w:semiHidden="0" w:uiPriority="61"/>
-    <w:lsdException w:name="Light Grid Accent 4" w:semiHidden="0" w:uiPriority="62"/>
-    <w:lsdException w:name="Medium Shading 1 Accent 4" w:semiHidden="0" w:uiPriority="63"/>
-    <w:lsdException w:name="Medium Shading 2 Accent 4" w:semiHidden="0" w:uiPriority="64"/>
-    <w:lsdException w:name="Medium List 1 Accent 4" w:semiHidden="0" w:uiPriority="65"/>
-    <w:lsdException w:name="Medium List 2 Accent 4" w:semiHidden="0" w:uiPriority="66"/>
-    <w:lsdException w:name="Medium Grid 1 Accent 4" w:semiHidden="0" w:uiPriority="67"/>
-    <w:lsdException w:name="Medium Grid 2 Accent 4" w:semiHidden="0" w:uiPriority="68"/>
-    <w:lsdException w:name="Medium Grid 3 Accent 4" w:semiHidden="0" w:uiPriority="69"/>
-    <w:lsdException w:name="Dark List Accent 4" w:semiHidden="0" w:uiPriority="70"/>
-    <w:lsdException w:name="Colorful Shading Accent 4" w:semiHidden="0" w:uiPriority="71"/>
-    <w:lsdException w:name="Colorful List Accent 4" w:semiHidden="0" w:uiPriority="72"/>
-    <w:lsdException w:name="Colorful Grid Accent 4" w:semiHidden="0" w:uiPriority="73"/>
-    <w:lsdException w:name="Light Shading Accent 5" w:semiHidden="0" w:uiPriority="60"/>
-    <w:lsdException w:name="Light List Accent 5" w:semiHidden="0" w:uiPriority="61"/>
-    <w:lsdException w:name="Light Grid Accent 5" w:semiHidden="0" w:uiPriority="62"/>
-    <w:lsdException w:name="Medium Shading 1 Accent 5" w:semiHidden="0" w:uiPriority="63"/>
-    <w:lsdException w:name="Medium Shading 2 Accent 5" w:semiHidden="0" w:uiPriority="64"/>
-    <w:lsdException w:name="Medium List 1 Accent 5" w:semiHidden="0" w:uiPriority="65"/>
-    <w:lsdException w:name="Medium List 2 Accent 5" w:semiHidden="0" w:uiPriority="66"/>
-    <w:lsdException w:name="Medium Grid 1 Accent 5" w:semiHidden="0" w:uiPriority="67"/>
-    <w:lsdException w:name="Medium Grid 2 Accent 5" w:semiHidden="0" w:uiPriority="68"/>
-    <w:lsdException w:name="Medium Grid 3 Accent 5" w:semiHidden="0" w:uiPriority="69"/>
-    <w:lsdException w:name="Dark List Accent 5" w:semiHidden="0" w:uiPriority="70"/>
-    <w:lsdException w:name="Colorful Shading Accent 5" w:semiHidden="0" w:uiPriority="71"/>
-    <w:lsdException w:name="Colorful List Accent 5" w:semiHidden="0" w:uiPriority="72"/>
-    <w:lsdException w:name="Colorful Grid Accent 5" w:semiHidden="0" w:uiPriority="73"/>
-    <w:lsdException w:name="Light Shading Accent 6" w:semiHidden="0" w:uiPriority="60"/>
-    <w:lsdException w:name="Light List Accent 6" w:semiHidden="0" w:uiPriority="61"/>
-    <w:lsdException w:name="Light Grid Accent 6" w:semiHidden="0" w:uiPriority="62"/>
-    <w:lsdException w:name="Medium Shading 1 Accent 6" w:semiHidden="0" w:uiPriority="63"/>
-    <w:lsdException w:name="Medium Shading 2 Accent 6" w:semiHidden="0" w:uiPriority="64"/>
-    <w:lsdException w:name="Medium List 1 Accent 6" w:semiHidden="0" w:uiPriority="65"/>
-    <w:lsdException w:name="Medium List 2 Accent 6" w:semiHidden="0" w:uiPriority="66"/>
-    <w:lsdException w:name="Medium Grid 1 Accent 6" w:semiHidden="0" w:uiPriority="67"/>
-    <w:lsdException w:name="Medium Grid 2 Accent 6" w:semiHidden="0" w:uiPriority="68"/>
-    <w:lsdException w:name="Medium Grid 3 Accent 6" w:semiHidden="0" w:uiPriority="69"/>
-    <w:lsdException w:name="Dark List Accent 6" w:semiHidden="0" w:uiPriority="70"/>
-    <w:lsdException w:name="Colorful Shading Accent 6" w:semiHidden="0" w:uiPriority="71"/>
-    <w:lsdException w:name="Colorful List Accent 6" w:semiHidden="0" w:uiPriority="72"/>
-    <w:lsdException w:name="Colorful Grid Accent 6" w:semiHidden="0" w:uiPriority="73"/>
-    <w:lsdException w:name="Subtle Emphasis" w:semiHidden="0" w:uiPriority="19" w:qFormat="1"/>
-    <w:lsdException w:name="Intense Emphasis" w:semiHidden="0" w:uiPriority="21" w:qFormat="1"/>
-    <w:lsdException w:name="Subtle Reference" w:semiHidden="0" w:uiPriority="31" w:qFormat="1"/>
-    <w:lsdException w:name="Intense Reference" w:semiHidden="0" w:uiPriority="32" w:qFormat="1"/>
-    <w:lsdException w:name="Book Title" w:semiHidden="0" w:uiPriority="33" w:qFormat="1"/>
-    <w:lsdException w:name="TOC Heading" w:semiHidden="0" w:qFormat="1"/>
+  <w:latentStyles w:defLockedState="0" w:defUIPriority="99" w:defSemiHidden="0" w:defUnhideWhenUsed="0" w:defQFormat="0" w:count="371">
+    <w:lsdException w:name="Normal" w:uiPriority="0" w:qFormat="1"/>
+    <w:lsdException w:name="heading 1" w:qFormat="1"/>
+    <w:lsdException w:name="heading 2" w:qFormat="1"/>
+    <w:lsdException w:name="heading 3" w:qFormat="1"/>
+    <w:lsdException w:name="heading 4" w:qFormat="1"/>
+    <w:lsdException w:name="heading 5" w:qFormat="1"/>
+    <w:lsdException w:name="heading 6" w:qFormat="1"/>
+    <w:lsdException w:name="heading 7" w:unhideWhenUsed="1" w:qFormat="1"/>
+    <w:lsdException w:name="heading 8" w:unhideWhenUsed="1" w:qFormat="1"/>
+    <w:lsdException w:name="heading 9" w:unhideWhenUsed="1" w:qFormat="1"/>
+    <w:lsdException w:name="index 1" w:semiHidden="1" w:unhideWhenUsed="1"/>
+    <w:lsdException w:name="index 2" w:semiHidden="1" w:unhideWhenUsed="1"/>
+    <w:lsdException w:name="index 3" w:semiHidden="1" w:unhideWhenUsed="1"/>
+    <w:lsdException w:name="index 4" w:semiHidden="1" w:unhideWhenUsed="1"/>
+    <w:lsdException w:name="index 5" w:semiHidden="1" w:unhideWhenUsed="1"/>
+    <w:lsdException w:name="index 6" w:semiHidden="1" w:unhideWhenUsed="1"/>
+    <w:lsdException w:name="index 7" w:semiHidden="1" w:unhideWhenUsed="1"/>
+    <w:lsdException w:name="index 8" w:semiHidden="1" w:unhideWhenUsed="1"/>
+    <w:lsdException w:name="index 9" w:semiHidden="1" w:unhideWhenUsed="1"/>
+    <w:lsdException w:name="toc 1" w:semiHidden="1" w:uiPriority="39" w:unhideWhenUsed="1"/>
+    <w:lsdException w:name="toc 2" w:semiHidden="1" w:uiPriority="39" w:unhideWhenUsed="1"/>
+    <w:lsdException w:name="toc 3" w:semiHidden="1" w:uiPriority="39" w:unhideWhenUsed="1"/>
+    <w:lsdException w:name="toc 4" w:semiHidden="1" w:unhideWhenUsed="1"/>
+    <w:lsdException w:name="toc 5" w:semiHidden="1" w:unhideWhenUsed="1"/>
+    <w:lsdException w:name="toc 6" w:semiHidden="1" w:unhideWhenUsed="1"/>
+    <w:lsdException w:name="toc 7" w:semiHidden="1" w:unhideWhenUsed="1"/>
+    <w:lsdException w:name="toc 8" w:semiHidden="1" w:unhideWhenUsed="1"/>
+    <w:lsdException w:name="toc 9" w:semiHidden="1" w:unhideWhenUsed="1"/>
+    <w:lsdException w:name="Normal Indent" w:semiHidden="1" w:unhideWhenUsed="1"/>
+    <w:lsdException w:name="footnote text" w:semiHidden="1" w:unhideWhenUsed="1"/>
+    <w:lsdException w:name="annotation text" w:semiHidden="1" w:unhideWhenUsed="1"/>
+    <w:lsdException w:name="header" w:semiHidden="1" w:uiPriority="0" w:unhideWhenUsed="1"/>
+    <w:lsdException w:name="footer" w:semiHidden="1" w:unhideWhenUsed="1"/>
+    <w:lsdException w:name="index heading" w:semiHidden="1" w:unhideWhenUsed="1"/>
+    <w:lsdException w:name="caption" w:unhideWhenUsed="1" w:qFormat="1"/>
+    <w:lsdException w:name="table of figures" w:semiHidden="1" w:unhideWhenUsed="1"/>
+    <w:lsdException w:name="envelope address" w:semiHidden="1" w:unhideWhenUsed="1"/>
+    <w:lsdException w:name="envelope return" w:semiHidden="1" w:unhideWhenUsed="1"/>
+    <w:lsdException w:name="footnote reference" w:semiHidden="1" w:unhideWhenUsed="1"/>
+    <w:lsdException w:name="annotation reference" w:semiHidden="1" w:unhideWhenUsed="1"/>
+    <w:lsdException w:name="line number" w:semiHidden="1" w:unhideWhenUsed="1"/>
+    <w:lsdException w:name="page number" w:semiHidden="1" w:unhideWhenUsed="1"/>
+    <w:lsdException w:name="endnote reference" w:semiHidden="1" w:unhideWhenUsed="1"/>
+    <w:lsdException w:name="endnote text" w:semiHidden="1" w:unhideWhenUsed="1"/>
+    <w:lsdException w:name="table of authorities" w:semiHidden="1" w:unhideWhenUsed="1"/>
+    <w:lsdException w:name="macro" w:semiHidden="1" w:unhideWhenUsed="1"/>
+    <w:lsdException w:name="toa heading" w:semiHidden="1" w:unhideWhenUsed="1"/>
+    <w:lsdException w:name="List" w:semiHidden="1" w:unhideWhenUsed="1"/>
+    <w:lsdException w:name="List Bullet" w:semiHidden="1" w:unhideWhenUsed="1"/>
+    <w:lsdException w:name="List Number" w:semiHidden="1" w:unhideWhenUsed="1"/>
+    <w:lsdException w:name="List 2" w:semiHidden="1" w:unhideWhenUsed="1"/>
+    <w:lsdException w:name="List 3" w:semiHidden="1" w:unhideWhenUsed="1"/>
+    <w:lsdException w:name="List 4" w:semiHidden="1" w:unhideWhenUsed="1"/>
+    <w:lsdException w:name="List 5" w:semiHidden="1" w:unhideWhenUsed="1"/>
+    <w:lsdException w:name="List Bullet 2" w:semiHidden="1" w:unhideWhenUsed="1"/>
+    <w:lsdException w:name="List Bullet 3" w:semiHidden="1" w:unhideWhenUsed="1"/>
+    <w:lsdException w:name="List Bullet 4" w:semiHidden="1" w:unhideWhenUsed="1"/>
+    <w:lsdException w:name="List Bullet 5" w:semiHidden="1" w:unhideWhenUsed="1"/>
+    <w:lsdException w:name="List Number 2" w:semiHidden="1" w:unhideWhenUsed="1"/>
+    <w:lsdException w:name="List Number 3" w:semiHidden="1" w:unhideWhenUsed="1"/>
+    <w:lsdException w:name="List Number 4" w:semiHidden="1" w:unhideWhenUsed="1"/>
+    <w:lsdException w:name="List Number 5" w:semiHidden="1" w:unhideWhenUsed="1"/>
+    <w:lsdException w:name="Title" w:qFormat="1"/>
+    <w:lsdException w:name="Closing" w:semiHidden="1" w:unhideWhenUsed="1"/>
+    <w:lsdException w:name="Signature" w:semiHidden="1" w:unhideWhenUsed="1"/>
+    <w:lsdException w:name="Default Paragraph Font" w:semiHidden="1" w:unhideWhenUsed="1"/>
+    <w:lsdException w:name="Body Text" w:semiHidden="1" w:uiPriority="0" w:unhideWhenUsed="1"/>
+    <w:lsdException w:name="Body Text Indent" w:semiHidden="1" w:unhideWhenUsed="1"/>
+    <w:lsdException w:name="List Continue" w:semiHidden="1" w:unhideWhenUsed="1"/>
+    <w:lsdException w:name="List Continue 2" w:semiHidden="1" w:unhideWhenUsed="1"/>
+    <w:lsdException w:name="List Continue 3" w:semiHidden="1" w:unhideWhenUsed="1"/>
+    <w:lsdException w:name="List Continue 4" w:semiHidden="1" w:unhideWhenUsed="1"/>
+    <w:lsdException w:name="List Continue 5" w:semiHidden="1" w:unhideWhenUsed="1"/>
+    <w:lsdException w:name="Message Header" w:semiHidden="1" w:unhideWhenUsed="1"/>
+    <w:lsdException w:name="Subtitle" w:uiPriority="11" w:qFormat="1"/>
+    <w:lsdException w:name="Salutation" w:semiHidden="1" w:unhideWhenUsed="1"/>
+    <w:lsdException w:name="Date" w:semiHidden="1" w:unhideWhenUsed="1"/>
+    <w:lsdException w:name="Body Text First Indent" w:semiHidden="1" w:unhideWhenUsed="1"/>
+    <w:lsdException w:name="Body Text First Indent 2" w:semiHidden="1" w:unhideWhenUsed="1"/>
+    <w:lsdException w:name="Note Heading" w:semiHidden="1" w:unhideWhenUsed="1"/>
+    <w:lsdException w:name="Body Text 2" w:semiHidden="1" w:unhideWhenUsed="1"/>
+    <w:lsdException w:name="Body Text 3" w:semiHidden="1" w:unhideWhenUsed="1"/>
+    <w:lsdException w:name="Body Text Indent 2" w:semiHidden="1" w:unhideWhenUsed="1"/>
+    <w:lsdException w:name="Body Text Indent 3" w:semiHidden="1" w:unhideWhenUsed="1"/>
+    <w:lsdException w:name="Block Text" w:semiHidden="1" w:unhideWhenUsed="1"/>
+    <w:lsdException w:name="Hyperlink" w:semiHidden="1" w:unhideWhenUsed="1"/>
+    <w:lsdException w:name="FollowedHyperlink" w:semiHidden="1" w:unhideWhenUsed="1"/>
+    <w:lsdException w:name="Strong" w:uiPriority="0" w:qFormat="1"/>
+    <w:lsdException w:name="Emphasis" w:uiPriority="20" w:qFormat="1"/>
+    <w:lsdException w:name="Document Map" w:semiHidden="1" w:unhideWhenUsed="1"/>
+    <w:lsdException w:name="Plain Text" w:semiHidden="1" w:unhideWhenUsed="1"/>
+    <w:lsdException w:name="E-mail Signature" w:semiHidden="1" w:unhideWhenUsed="1"/>
+    <w:lsdException w:name="HTML Top of Form" w:semiHidden="1" w:unhideWhenUsed="1"/>
+    <w:lsdException w:name="HTML Bottom of Form" w:semiHidden="1" w:unhideWhenUsed="1"/>
+    <w:lsdException w:name="Normal (Web)" w:semiHidden="1" w:unhideWhenUsed="1"/>
+    <w:lsdException w:name="HTML Acronym" w:semiHidden="1" w:unhideWhenUsed="1"/>
+    <w:lsdException w:name="HTML Address" w:semiHidden="1" w:unhideWhenUsed="1"/>
+    <w:lsdException w:name="HTML Cite" w:semiHidden="1" w:unhideWhenUsed="1"/>
+    <w:lsdException w:name="HTML Code" w:semiHidden="1" w:unhideWhenUsed="1"/>
+    <w:lsdException w:name="HTML Definition" w:semiHidden="1" w:unhideWhenUsed="1"/>
+    <w:lsdException w:name="HTML Keyboard" w:semiHidden="1" w:unhideWhenUsed="1"/>
+    <w:lsdException w:name="HTML Preformatted" w:semiHidden="1" w:uiPriority="0" w:unhideWhenUsed="1"/>
+    <w:lsdException w:name="HTML Sample" w:semiHidden="1" w:unhideWhenUsed="1"/>
+    <w:lsdException w:name="HTML Typewriter" w:semiHidden="1" w:unhideWhenUsed="1"/>
+    <w:lsdException w:name="HTML Variable" w:semiHidden="1" w:unhideWhenUsed="1"/>
+    <w:lsdException w:name="Normal Table" w:semiHidden="1" w:unhideWhenUsed="1"/>
+    <w:lsdException w:name="annotation subject" w:semiHidden="1" w:unhideWhenUsed="1"/>
+    <w:lsdException w:name="No List" w:semiHidden="1" w:unhideWhenUsed="1"/>
+    <w:lsdException w:name="Outline List 1" w:semiHidden="1" w:unhideWhenUsed="1"/>
+    <w:lsdException w:name="Outline List 2" w:semiHidden="1" w:unhideWhenUsed="1"/>
+    <w:lsdException w:name="Outline List 3" w:semiHidden="1" w:unhideWhenUsed="1"/>
+    <w:lsdException w:name="Table Simple 1" w:semiHidden="1" w:unhideWhenUsed="1"/>
+    <w:lsdException w:name="Table Simple 2" w:semiHidden="1" w:unhideWhenUsed="1"/>
+    <w:lsdException w:name="Table Simple 3" w:semiHidden="1" w:unhideWhenUsed="1"/>
+    <w:lsdException w:name="Table Classic 1" w:semiHidden="1" w:unhideWhenUsed="1"/>
+    <w:lsdException w:name="Table Classic 2" w:semiHidden="1" w:unhideWhenUsed="1"/>
+    <w:lsdException w:name="Table Classic 3" w:semiHidden="1" w:unhideWhenUsed="1"/>
+    <w:lsdException w:name="Table Classic 4" w:semiHidden="1" w:unhideWhenUsed="1"/>
+    <w:lsdException w:name="Table Colorful 1" w:semiHidden="1" w:unhideWhenUsed="1"/>
+    <w:lsdException w:name="Table Colorful 2" w:semiHidden="1" w:unhideWhenUsed="1"/>
+    <w:lsdException w:name="Table Colorful 3" w:semiHidden="1" w:unhideWhenUsed="1"/>
+    <w:lsdException w:name="Table Columns 1" w:semiHidden="1" w:unhideWhenUsed="1"/>
+    <w:lsdException w:name="Table Columns 2" w:semiHidden="1" w:unhideWhenUsed="1"/>
+    <w:lsdException w:name="Table Columns 3" w:semiHidden="1" w:unhideWhenUsed="1"/>
+    <w:lsdException w:name="Table Columns 4" w:semiHidden="1" w:unhideWhenUsed="1"/>
+    <w:lsdException w:name="Table Columns 5" w:semiHidden="1" w:unhideWhenUsed="1"/>
+    <w:lsdException w:name="Table Grid 1" w:semiHidden="1" w:unhideWhenUsed="1"/>
+    <w:lsdException w:name="Table Grid 2" w:semiHidden="1" w:unhideWhenUsed="1"/>
+    <w:lsdException w:name="Table Grid 3" w:semiHidden="1" w:unhideWhenUsed="1"/>
+    <w:lsdException w:name="Table Grid 4" w:semiHidden="1" w:unhideWhenUsed="1"/>
+    <w:lsdException w:name="Table Grid 5" w:semiHidden="1" w:unhideWhenUsed="1"/>
+    <w:lsdException w:name="Table Grid 6" w:semiHidden="1" w:unhideWhenUsed="1"/>
+    <w:lsdException w:name="Table Grid 7" w:semiHidden="1" w:unhideWhenUsed="1"/>
+    <w:lsdException w:name="Table Grid 8" w:semiHidden="1" w:unhideWhenUsed="1"/>
+    <w:lsdException w:name="Table List 1" w:semiHidden="1" w:unhideWhenUsed="1"/>
+    <w:lsdException w:name="Table List 2" w:semiHidden="1" w:unhideWhenUsed="1"/>
+    <w:lsdException w:name="Table List 3" w:semiHidden="1" w:unhideWhenUsed="1"/>
+    <w:lsdException w:name="Table List 4" w:semiHidden="1" w:unhideWhenUsed="1"/>
+    <w:lsdException w:name="Table List 5" w:semiHidden="1" w:unhideWhenUsed="1"/>
+    <w:lsdException w:name="Table List 6" w:semiHidden="1" w:unhideWhenUsed="1"/>
+    <w:lsdException w:name="Table List 7" w:semiHidden="1" w:unhideWhenUsed="1"/>
+    <w:lsdException w:name="Table List 8" w:semiHidden="1" w:unhideWhenUsed="1"/>
+    <w:lsdException w:name="Table 3D effects 1" w:semiHidden="1" w:unhideWhenUsed="1"/>
+    <w:lsdException w:name="Table 3D effects 2" w:semiHidden="1" w:unhideWhenUsed="1"/>
+    <w:lsdException w:name="Table 3D effects 3" w:semiHidden="1" w:unhideWhenUsed="1"/>
+    <w:lsdException w:name="Table Contemporary" w:semiHidden="1" w:unhideWhenUsed="1"/>
+    <w:lsdException w:name="Table Elegant" w:semiHidden="1" w:unhideWhenUsed="1"/>
+    <w:lsdException w:name="Table Professional" w:semiHidden="1" w:unhideWhenUsed="1"/>
+    <w:lsdException w:name="Table Subtle 1" w:semiHidden="1" w:unhideWhenUsed="1"/>
+    <w:lsdException w:name="Table Subtle 2" w:semiHidden="1" w:unhideWhenUsed="1"/>
+    <w:lsdException w:name="Table Web 1" w:semiHidden="1" w:unhideWhenUsed="1"/>
+    <w:lsdException w:name="Table Web 2" w:semiHidden="1" w:unhideWhenUsed="1"/>
+    <w:lsdException w:name="Table Web 3" w:semiHidden="1" w:unhideWhenUsed="1"/>
+    <w:lsdException w:name="Balloon Text" w:semiHidden="1" w:unhideWhenUsed="1"/>
+    <w:lsdException w:name="Table Grid" w:uiPriority="59"/>
+    <w:lsdException w:name="Table Theme" w:semiHidden="1" w:unhideWhenUsed="1"/>
+    <w:lsdException w:name="Placeholder Text" w:semiHidden="1"/>
+    <w:lsdException w:name="No Spacing" w:uiPriority="1" w:qFormat="1"/>
+    <w:lsdException w:name="Light Shading" w:uiPriority="60"/>
+    <w:lsdException w:name="Light List" w:uiPriority="61"/>
+    <w:lsdException w:name="Light Grid" w:uiPriority="62"/>
+    <w:lsdException w:name="Medium Shading 1" w:uiPriority="63"/>
+    <w:lsdException w:name="Medium Shading 2" w:uiPriority="64"/>
+    <w:lsdException w:name="Medium List 1" w:uiPriority="65"/>
+    <w:lsdException w:name="Medium List 2" w:uiPriority="66"/>
+    <w:lsdException w:name="Medium Grid 1" w:uiPriority="67"/>
+    <w:lsdException w:name="Medium Grid 2" w:uiPriority="68"/>
+    <w:lsdException w:name="Medium Grid 3" w:uiPriority="69"/>
+    <w:lsdException w:name="Dark List" w:uiPriority="70"/>
+    <w:lsdException w:name="Colorful Shading" w:uiPriority="71"/>
+    <w:lsdException w:name="Colorful List" w:uiPriority="72"/>
+    <w:lsdException w:name="Colorful Grid" w:uiPriority="73"/>
+    <w:lsdException w:name="Light Shading Accent 1" w:uiPriority="60"/>
+    <w:lsdException w:name="Light List Accent 1" w:uiPriority="61"/>
+    <w:lsdException w:name="Light Grid Accent 1" w:uiPriority="62"/>
+    <w:lsdException w:name="Medium Shading 1 Accent 1" w:uiPriority="63"/>
+    <w:lsdException w:name="Medium Shading 2 Accent 1" w:uiPriority="64"/>
+    <w:lsdException w:name="Medium List 1 Accent 1" w:uiPriority="65"/>
+    <w:lsdException w:name="Revision" w:semiHidden="1"/>
+    <w:lsdException w:name="List Paragraph" w:qFormat="1"/>
+    <w:lsdException w:name="Quote" w:uiPriority="29" w:qFormat="1"/>
+    <w:lsdException w:name="Intense Quote" w:uiPriority="30" w:qFormat="1"/>
+    <w:lsdException w:name="Medium List 2 Accent 1" w:uiPriority="66"/>
+    <w:lsdException w:name="Medium Grid 1 Accent 1" w:uiPriority="67"/>
+    <w:lsdException w:name="Medium Grid 2 Accent 1" w:uiPriority="68"/>
+    <w:lsdException w:name="Medium Grid 3 Accent 1" w:uiPriority="69"/>
+    <w:lsdException w:name="Dark List Accent 1" w:uiPriority="70"/>
+    <w:lsdException w:name="Colorful Shading Accent 1" w:uiPriority="71"/>
+    <w:lsdException w:name="Colorful List Accent 1" w:uiPriority="72"/>
+    <w:lsdException w:name="Colorful Grid Accent 1" w:uiPriority="73"/>
+    <w:lsdException w:name="Light Shading Accent 2" w:uiPriority="60"/>
+    <w:lsdException w:name="Light List Accent 2" w:uiPriority="61"/>
+    <w:lsdException w:name="Light Grid Accent 2" w:uiPriority="62"/>
+    <w:lsdException w:name="Medium Shading 1 Accent 2" w:uiPriority="63"/>
+    <w:lsdException w:name="Medium Shading 2 Accent 2" w:uiPriority="64"/>
+    <w:lsdException w:name="Medium List 1 Accent 2" w:uiPriority="65"/>
+    <w:lsdException w:name="Medium List 2 Accent 2" w:uiPriority="66"/>
+    <w:lsdException w:name="Medium Grid 1 Accent 2" w:uiPriority="67"/>
+    <w:lsdException w:name="Medium Grid 2 Accent 2" w:uiPriority="68"/>
+    <w:lsdException w:name="Medium Grid 3 Accent 2" w:uiPriority="69"/>
+    <w:lsdException w:name="Dark List Accent 2" w:uiPriority="70"/>
+    <w:lsdException w:name="Colorful Shading Accent 2" w:uiPriority="71"/>
+    <w:lsdException w:name="Colorful List Accent 2" w:uiPriority="72"/>
+    <w:lsdException w:name="Colorful Grid Accent 2" w:uiPriority="73"/>
+    <w:lsdException w:name="Light Shading Accent 3" w:uiPriority="60"/>
+    <w:lsdException w:name="Light List Accent 3" w:uiPriority="61"/>
+    <w:lsdException w:name="Light Grid Accent 3" w:uiPriority="62"/>
+    <w:lsdException w:name="Medium Shading 1 Accent 3" w:uiPriority="63"/>
+    <w:lsdException w:name="Medium Shading 2 Accent 3" w:uiPriority="64"/>
+    <w:lsdException w:name="Medium List 1 Accent 3" w:uiPriority="65"/>
+    <w:lsdException w:name="Medium List 2 Accent 3" w:uiPriority="66"/>
+    <w:lsdException w:name="Medium Grid 1 Accent 3" w:uiPriority="67"/>
+    <w:lsdException w:name="Medium Grid 2 Accent 3" w:uiPriority="68"/>
+    <w:lsdException w:name="Medium Grid 3 Accent 3" w:uiPriority="69"/>
+    <w:lsdException w:name="Dark List Accent 3" w:uiPriority="70"/>
+    <w:lsdException w:name="Colorful Shading Accent 3" w:uiPriority="71"/>
+    <w:lsdException w:name="Colorful List Accent 3" w:uiPriority="72"/>
+    <w:lsdException w:name="Colorful Grid Accent 3" w:uiPriority="73"/>
+    <w:lsdException w:name="Light Shading Accent 4" w:uiPriority="60"/>
+    <w:lsdException w:name="Light List Accent 4" w:uiPriority="61"/>
+    <w:lsdException w:name="Light Grid Accent 4" w:uiPriority="62"/>
+    <w:lsdException w:name="Medium Shading 1 Accent 4" w:uiPriority="63"/>
+    <w:lsdException w:name="Medium Shading 2 Accent 4" w:uiPriority="64"/>
+    <w:lsdException w:name="Medium List 1 Accent 4" w:uiPriority="65"/>
+    <w:lsdException w:name="Medium List 2 Accent 4" w:uiPriority="66"/>
+    <w:lsdException w:name="Medium Grid 1 Accent 4" w:uiPriority="67"/>
+    <w:lsdException w:name="Medium Grid 2 Accent 4" w:uiPriority="68"/>
+    <w:lsdException w:name="Medium Grid 3 Accent 4" w:uiPriority="69"/>
+    <w:lsdException w:name="Dark List Accent 4" w:uiPriority="70"/>
+    <w:lsdException w:name="Colorful Shading Accent 4" w:uiPriority="71"/>
+    <w:lsdException w:name="Colorful List Accent 4" w:uiPriority="72"/>
+    <w:lsdException w:name="Colorful Grid Accent 4" w:uiPriority="73"/>
+    <w:lsdException w:name="Light Shading Accent 5" w:uiPriority="60"/>
+    <w:lsdException w:name="Light List Accent 5" w:uiPriority="61"/>
+    <w:lsdException w:name="Light Grid Accent 5" w:uiPriority="62"/>
+    <w:lsdException w:name="Medium Shading 1 Accent 5" w:uiPriority="63"/>
+    <w:lsdException w:name="Medium Shading 2 Accent 5" w:uiPriority="64"/>
+    <w:lsdException w:name="Medium List 1 Accent 5" w:uiPriority="65"/>
+    <w:lsdException w:name="Medium List 2 Accent 5" w:uiPriority="66"/>
+    <w:lsdException w:name="Medium Grid 1 Accent 5" w:uiPriority="67"/>
+    <w:lsdException w:name="Medium Grid 2 Accent 5" w:uiPriority="68"/>
+    <w:lsdException w:name="Medium Grid 3 Accent 5" w:uiPriority="69"/>
+    <w:lsdException w:name="Dark List Accent 5" w:uiPriority="70"/>
+    <w:lsdException w:name="Colorful Shading Accent 5" w:uiPriority="71"/>
+    <w:lsdException w:name="Colorful List Accent 5" w:uiPriority="72"/>
+    <w:lsdException w:name="Colorful Grid Accent 5" w:uiPriority="73"/>
+    <w:lsdException w:name="Light Shading Accent 6" w:uiPriority="60"/>
+    <w:lsdException w:name="Light List Accent 6" w:uiPriority="61"/>
+    <w:lsdException w:name="Light Grid Accent 6" w:uiPriority="62"/>
+    <w:lsdException w:name="Medium Shading 1 Accent 6" w:uiPriority="63"/>
+    <w:lsdException w:name="Medium Shading 2 Accent 6" w:uiPriority="64"/>
+    <w:lsdException w:name="Medium List 1 Accent 6" w:uiPriority="65"/>
+    <w:lsdException w:name="Medium List 2 Accent 6" w:uiPriority="66"/>
+    <w:lsdException w:name="Medium Grid 1 Accent 6" w:uiPriority="67"/>
+    <w:lsdException w:name="Medium Grid 2 Accent 6" w:uiPriority="68"/>
+    <w:lsdException w:name="Medium Grid 3 Accent 6" w:uiPriority="69"/>
+    <w:lsdException w:name="Dark List Accent 6" w:uiPriority="70"/>
+    <w:lsdException w:name="Colorful Shading Accent 6" w:uiPriority="71"/>
+    <w:lsdException w:name="Colorful List Accent 6" w:uiPriority="72"/>
+    <w:lsdException w:name="Colorful Grid Accent 6" w:uiPriority="73"/>
+    <w:lsdException w:name="Subtle Emphasis" w:uiPriority="19" w:qFormat="1"/>
+    <w:lsdException w:name="Intense Emphasis" w:uiPriority="21" w:qFormat="1"/>
+    <w:lsdException w:name="Subtle Reference" w:uiPriority="31" w:qFormat="1"/>
+    <w:lsdException w:name="Intense Reference" w:uiPriority="32" w:qFormat="1"/>
+    <w:lsdException w:name="Book Title" w:uiPriority="33" w:qFormat="1"/>
+    <w:lsdException w:name="Bibliography" w:semiHidden="1" w:unhideWhenUsed="1"/>
+    <w:lsdException w:name="TOC Heading" w:unhideWhenUsed="1" w:qFormat="1"/>
+    <w:lsdException w:name="Plain Table 1" w:uiPriority="41"/>
+    <w:lsdException w:name="Plain Table 2" w:uiPriority="42"/>
+    <w:lsdException w:name="Plain Table 3" w:uiPriority="43"/>
+    <w:lsdException w:name="Plain Table 4" w:uiPriority="44"/>
+    <w:lsdException w:name="Plain Table 5" w:uiPriority="45"/>
+    <w:lsdException w:name="Grid Table Light" w:uiPriority="40"/>
+    <w:lsdException w:name="Grid Table 1 Light" w:uiPriority="46"/>
+    <w:lsdException w:name="Grid Table 2" w:uiPriority="47"/>
+    <w:lsdException w:name="Grid Table 3" w:uiPriority="48"/>
+    <w:lsdException w:name="Grid Table 4" w:uiPriority="49"/>
+    <w:lsdException w:name="Grid Table 5 Dark" w:uiPriority="50"/>
+    <w:lsdException w:name="Grid Table 6 Colorful" w:uiPriority="51"/>
+    <w:lsdException w:name="Grid Table 7 Colorful" w:uiPriority="52"/>
+    <w:lsdException w:name="Grid Table 1 Light Accent 1" w:uiPriority="46"/>
+    <w:lsdException w:name="Grid Table 2 Accent 1" w:uiPriority="47"/>
+    <w:lsdException w:name="Grid Table 3 Accent 1" w:uiPriority="48"/>
+    <w:lsdException w:name="Grid Table 4 Accent 1" w:uiPriority="49"/>
+    <w:lsdException w:name="Grid Table 5 Dark Accent 1" w:uiPriority="50"/>
+    <w:lsdException w:name="Grid Table 6 Colorful Accent 1" w:uiPriority="51"/>
+    <w:lsdException w:name="Grid Table 7 Colorful Accent 1" w:uiPriority="52"/>
+    <w:lsdException w:name="Grid Table 1 Light Accent 2" w:uiPriority="46"/>
+    <w:lsdException w:name="Grid Table 2 Accent 2" w:uiPriority="47"/>
+    <w:lsdException w:name="Grid Table 3 Accent 2" w:uiPriority="48"/>
+    <w:lsdException w:name="Grid Table 4 Accent 2" w:uiPriority="49"/>
+    <w:lsdException w:name="Grid Table 5 Dark Accent 2" w:uiPriority="50"/>
+    <w:lsdException w:name="Grid Table 6 Colorful Accent 2" w:uiPriority="51"/>
+    <w:lsdException w:name="Grid Table 7 Colorful Accent 2" w:uiPriority="52"/>
+    <w:lsdException w:name="Grid Table 1 Light Accent 3" w:uiPriority="46"/>
+    <w:lsdException w:name="Grid Table 2 Accent 3" w:uiPriority="47"/>
+    <w:lsdException w:name="Grid Table 3 Accent 3" w:uiPriority="48"/>
+    <w:lsdException w:name="Grid Table 4 Accent 3" w:uiPriority="49"/>
+    <w:lsdException w:name="Grid Table 5 Dark Accent 3" w:uiPriority="50"/>
+    <w:lsdException w:name="Grid Table 6 Colorful Accent 3" w:uiPriority="51"/>
+    <w:lsdException w:name="Grid Table 7 Colorful Accent 3" w:uiPriority="52"/>
+    <w:lsdException w:name="Grid Table 1 Light Accent 4" w:uiPriority="46"/>
+    <w:lsdException w:name="Grid Table 2 Accent 4" w:uiPriority="47"/>
+    <w:lsdException w:name="Grid Table 3 Accent 4" w:uiPriority="48"/>
+    <w:lsdException w:name="Grid Table 4 Accent 4" w:uiPriority="49"/>
+    <w:lsdException w:name="Grid Table 5 Dark Accent 4" w:uiPriority="50"/>
+    <w:lsdException w:name="Grid Table 6 Colorful Accent 4" w:uiPriority="51"/>
+    <w:lsdException w:name="Grid Table 7 Colorful Accent 4" w:uiPriority="52"/>
+    <w:lsdException w:name="Grid Table 1 Light Accent 5" w:uiPriority="46"/>
+    <w:lsdException w:name="Grid Table 2 Accent 5" w:uiPriority="47"/>
+    <w:lsdException w:name="Grid Table 3 Accent 5" w:uiPriority="48"/>
+    <w:lsdException w:name="Grid Table 4 Accent 5" w:uiPriority="49"/>
+    <w:lsdException w:name="Grid Table 5 Dark Accent 5" w:uiPriority="50"/>
+    <w:lsdException w:name="Grid Table 6 Colorful Accent 5" w:uiPriority="51"/>
+    <w:lsdException w:name="Grid Table 7 Colorful Accent 5" w:uiPriority="52"/>
+    <w:lsdException w:name="Grid Table 1 Light Accent 6" w:uiPriority="46"/>
+    <w:lsdException w:name="Grid Table 2 Accent 6" w:uiPriority="47"/>
+    <w:lsdException w:name="Grid Table 3 Accent 6" w:uiPriority="48"/>
+    <w:lsdException w:name="Grid Table 4 Accent 6" w:uiPriority="49"/>
+    <w:lsdException w:name="Grid Table 5 Dark Accent 6" w:uiPriority="50"/>
+    <w:lsdException w:name="Grid Table 6 Colorful Accent 6" w:uiPriority="51"/>
+    <w:lsdException w:name="Grid Table 7 Colorful Accent 6" w:uiPriority="52"/>
+    <w:lsdException w:name="List Table 1 Light" w:uiPriority="46"/>
+    <w:lsdException w:name="List Table 2" w:uiPriority="47"/>
+    <w:lsdException w:name="List Table 3" w:uiPriority="48"/>
+    <w:lsdException w:name="List Table 4" w:uiPriority="49"/>
+    <w:lsdException w:name="List Table 5 Dark" w:uiPriority="50"/>
+    <w:lsdException w:name="List Table 6 Colorful" w:uiPriority="51"/>
+    <w:lsdException w:name="List Table 7 Colorful" w:uiPriority="52"/>
+    <w:lsdException w:name="List Table 1 Light Accent 1" w:uiPriority="46"/>
+    <w:lsdException w:name="List Table 2 Accent 1" w:uiPriority="47"/>
+    <w:lsdException w:name="List Table 3 Accent 1" w:uiPriority="48"/>
+    <w:lsdException w:name="List Table 4 Accent 1" w:uiPriority="49"/>
+    <w:lsdException w:name="List Table 5 Dark Accent 1" w:uiPriority="50"/>
+    <w:lsdException w:name="List Table 6 Colorful Accent 1" w:uiPriority="51"/>
+    <w:lsdException w:name="List Table 7 Colorful Accent 1" w:uiPriority="52"/>
+    <w:lsdException w:name="List Table 1 Light Accent 2" w:uiPriority="46"/>
+    <w:lsdException w:name="List Table 2 Accent 2" w:uiPriority="47"/>
+    <w:lsdException w:name="List Table 3 Accent 2" w:uiPriority="48"/>
+    <w:lsdException w:name="List Table 4 Accent 2" w:uiPriority="49"/>
+    <w:lsdException w:name="List Table 5 Dark Accent 2" w:uiPriority="50"/>
+    <w:lsdException w:name="List Table 6 Colorful Accent 2" w:uiPriority="51"/>
+    <w:lsdException w:name="List Table 7 Colorful Accent 2" w:uiPriority="52"/>
+    <w:lsdException w:name="List Table 1 Light Accent 3" w:uiPriority="46"/>
+    <w:lsdException w:name="List Table 2 Accent 3" w:uiPriority="47"/>
+    <w:lsdException w:name="List Table 3 Accent 3" w:uiPriority="48"/>
+    <w:lsdException w:name="List Table 4 Accent 3" w:uiPriority="49"/>
+    <w:lsdException w:name="List Table 5 Dark Accent 3" w:uiPriority="50"/>
+    <w:lsdException w:name="List Table 6 Colorful Accent 3" w:uiPriority="51"/>
+    <w:lsdException w:name="List Table 7 Colorful Accent 3" w:uiPriority="52"/>
+    <w:lsdException w:name="List Table 1 Light Accent 4" w:uiPriority="46"/>
+    <w:lsdException w:name="List Table 2 Accent 4" w:uiPriority="47"/>
+    <w:lsdException w:name="List Table 3 Accent 4" w:uiPriority="48"/>
+    <w:lsdException w:name="List Table 4 Accent 4" w:uiPriority="49"/>
+    <w:lsdException w:name="List Table 5 Dark Accent 4" w:uiPriority="50"/>
+    <w:lsdException w:name="List Table 6 Colorful Accent 4" w:uiPriority="51"/>
+    <w:lsdException w:name="List Table 7 Colorful Accent 4" w:uiPriority="52"/>
+    <w:lsdException w:name="List Table 1 Light Accent 5" w:uiPriority="46"/>
+    <w:lsdException w:name="List Table 2 Accent 5" w:uiPriority="47"/>
+    <w:lsdException w:name="List Table 3 Accent 5" w:uiPriority="48"/>
+    <w:lsdException w:name="List Table 4 Accent 5" w:uiPriority="49"/>
+    <w:lsdException w:name="List Table 5 Dark Accent 5" w:uiPriority="50"/>
+    <w:lsdException w:name="List Table 6 Colorful Accent 5" w:uiPriority="51"/>
+    <w:lsdException w:name="List Table 7 Colorful Accent 5" w:uiPriority="52"/>
+    <w:lsdException w:name="List Table 1 Light Accent 6" w:uiPriority="46"/>
+    <w:lsdException w:name="List Table 2 Accent 6" w:uiPriority="47"/>
+    <w:lsdException w:name="List Table 3 Accent 6" w:uiPriority="48"/>
+    <w:lsdException w:name="List Table 4 Accent 6" w:uiPriority="49"/>
+    <w:lsdException w:name="List Table 5 Dark Accent 6" w:uiPriority="50"/>
+    <w:lsdException w:name="List Table 6 Colorful Accent 6" w:uiPriority="51"/>
+    <w:lsdException w:name="List Table 7 Colorful Accent 6" w:uiPriority="52"/>
   </w:latentStyles>
   <w:style w:type="paragraph" w:default="1" w:styleId="Normal">
     <w:name w:val="Normal"/>
@@ -16945,196 +16816,6 @@
 </w:styles>
 </file>
 
-<file path=word/stylesWithEffects.xml><?xml version="1.0" encoding="utf-8"?>
-<w:styles xmlns:wpc="http://schemas.microsoft.com/office/word/2010/wordprocessingCanvas" xmlns:mc="http://schemas.openxmlformats.org/markup-compatibility/2006" xmlns:o="urn:schemas-microsoft-com:office:office" xmlns:r="http://schemas.openxmlformats.org/officeDocument/2006/relationships" xmlns:m="http://schemas.openxmlformats.org/officeDocument/2006/math" xmlns:v="urn:schemas-microsoft-com:vml" xmlns:wp14="http://schemas.microsoft.com/office/word/2010/wordprocessingDrawing" xmlns:wp="http://schemas.openxmlformats.org/drawingml/2006/wordprocessingDrawing" xmlns:w10="urn:schemas-microsoft-com:office:word" xmlns:w="http://schemas.openxmlformats.org/wordprocessingml/2006/main" xmlns:w14="http://schemas.microsoft.com/office/word/2010/wordml" xmlns:wpg="http://schemas.microsoft.com/office/word/2010/wordprocessingGroup" xmlns:wpi="http://schemas.microsoft.com/office/word/2010/wordprocessingInk" xmlns:wne="http://schemas.microsoft.com/office/word/2006/wordml" xmlns:wps="http://schemas.microsoft.com/office/word/2010/wordprocessingShape" mc:Ignorable="w14 wp14">
-  <w:docDefaults>
-    <w:rPrDefault>
-      <w:rPr>
-        <w:rFonts w:asciiTheme="minorHAnsi" w:eastAsiaTheme="minorEastAsia" w:hAnsiTheme="minorHAnsi" w:cstheme="minorBidi"/>
-        <w:sz w:val="22"/>
-        <w:szCs w:val="22"/>
-        <w:lang w:val="pt-BR" w:eastAsia="pt-BR" w:bidi="ar-SA"/>
-      </w:rPr>
-    </w:rPrDefault>
-    <w:pPrDefault>
-      <w:pPr>
-        <w:spacing w:after="200" w:line="276" w:lineRule="auto"/>
-      </w:pPr>
-    </w:pPrDefault>
-  </w:docDefaults>
-  <w:latentStyles w:defLockedState="0" w:defUIPriority="99" w:defSemiHidden="1" w:defUnhideWhenUsed="1" w:defQFormat="0" w:count="267">
-    <w:lsdException w:name="Normal" w:semiHidden="0" w:uiPriority="0" w:unhideWhenUsed="0" w:qFormat="1"/>
-    <w:lsdException w:name="heading 1" w:semiHidden="0" w:uiPriority="9" w:unhideWhenUsed="0" w:qFormat="1"/>
-    <w:lsdException w:name="heading 2" w:uiPriority="9" w:qFormat="1"/>
-    <w:lsdException w:name="heading 3" w:uiPriority="9" w:qFormat="1"/>
-    <w:lsdException w:name="heading 4" w:uiPriority="9" w:qFormat="1"/>
-    <w:lsdException w:name="heading 5" w:uiPriority="9" w:qFormat="1"/>
-    <w:lsdException w:name="heading 6" w:uiPriority="9" w:qFormat="1"/>
-    <w:lsdException w:name="heading 7" w:uiPriority="9" w:qFormat="1"/>
-    <w:lsdException w:name="heading 8" w:uiPriority="9" w:qFormat="1"/>
-    <w:lsdException w:name="heading 9" w:uiPriority="9" w:qFormat="1"/>
-    <w:lsdException w:name="toc 1" w:uiPriority="39"/>
-    <w:lsdException w:name="toc 2" w:uiPriority="39"/>
-    <w:lsdException w:name="toc 3" w:uiPriority="39"/>
-    <w:lsdException w:name="toc 4" w:uiPriority="39"/>
-    <w:lsdException w:name="toc 5" w:uiPriority="39"/>
-    <w:lsdException w:name="toc 6" w:uiPriority="39"/>
-    <w:lsdException w:name="toc 7" w:uiPriority="39"/>
-    <w:lsdException w:name="toc 8" w:uiPriority="39"/>
-    <w:lsdException w:name="toc 9" w:uiPriority="39"/>
-    <w:lsdException w:name="caption" w:uiPriority="35" w:qFormat="1"/>
-    <w:lsdException w:name="Title" w:semiHidden="0" w:uiPriority="10" w:unhideWhenUsed="0" w:qFormat="1"/>
-    <w:lsdException w:name="Default Paragraph Font" w:uiPriority="1"/>
-    <w:lsdException w:name="Subtitle" w:semiHidden="0" w:uiPriority="11" w:unhideWhenUsed="0" w:qFormat="1"/>
-    <w:lsdException w:name="Strong" w:semiHidden="0" w:uiPriority="22" w:unhideWhenUsed="0" w:qFormat="1"/>
-    <w:lsdException w:name="Emphasis" w:semiHidden="0" w:uiPriority="20" w:unhideWhenUsed="0" w:qFormat="1"/>
-    <w:lsdException w:name="Table Grid" w:semiHidden="0" w:uiPriority="59" w:unhideWhenUsed="0"/>
-    <w:lsdException w:name="Placeholder Text" w:unhideWhenUsed="0"/>
-    <w:lsdException w:name="No Spacing" w:semiHidden="0" w:uiPriority="1" w:unhideWhenUsed="0" w:qFormat="1"/>
-    <w:lsdException w:name="Light Shading" w:semiHidden="0" w:uiPriority="60" w:unhideWhenUsed="0"/>
-    <w:lsdException w:name="Light List" w:semiHidden="0" w:uiPriority="61" w:unhideWhenUsed="0"/>
-    <w:lsdException w:name="Light Grid" w:semiHidden="0" w:uiPriority="62" w:unhideWhenUsed="0"/>
-    <w:lsdException w:name="Medium Shading 1" w:semiHidden="0" w:uiPriority="63" w:unhideWhenUsed="0"/>
-    <w:lsdException w:name="Medium Shading 2" w:semiHidden="0" w:uiPriority="64" w:unhideWhenUsed="0"/>
-    <w:lsdException w:name="Medium List 1" w:semiHidden="0" w:uiPriority="65" w:unhideWhenUsed="0"/>
-    <w:lsdException w:name="Medium List 2" w:semiHidden="0" w:uiPriority="66" w:unhideWhenUsed="0"/>
-    <w:lsdException w:name="Medium Grid 1" w:semiHidden="0" w:uiPriority="67" w:unhideWhenUsed="0"/>
-    <w:lsdException w:name="Medium Grid 2" w:semiHidden="0" w:uiPriority="68" w:unhideWhenUsed="0"/>
-    <w:lsdException w:name="Medium Grid 3" w:semiHidden="0" w:uiPriority="69" w:unhideWhenUsed="0"/>
-    <w:lsdException w:name="Dark List" w:semiHidden="0" w:uiPriority="70" w:unhideWhenUsed="0"/>
-    <w:lsdException w:name="Colorful Shading" w:semiHidden="0" w:uiPriority="71" w:unhideWhenUsed="0"/>
-    <w:lsdException w:name="Colorful List" w:semiHidden="0" w:uiPriority="72" w:unhideWhenUsed="0"/>
-    <w:lsdException w:name="Colorful Grid" w:semiHidden="0" w:uiPriority="73" w:unhideWhenUsed="0"/>
-    <w:lsdException w:name="Light Shading Accent 1" w:semiHidden="0" w:uiPriority="60" w:unhideWhenUsed="0"/>
-    <w:lsdException w:name="Light List Accent 1" w:semiHidden="0" w:uiPriority="61" w:unhideWhenUsed="0"/>
-    <w:lsdException w:name="Light Grid Accent 1" w:semiHidden="0" w:uiPriority="62" w:unhideWhenUsed="0"/>
-    <w:lsdException w:name="Medium Shading 1 Accent 1" w:semiHidden="0" w:uiPriority="63" w:unhideWhenUsed="0"/>
-    <w:lsdException w:name="Medium Shading 2 Accent 1" w:semiHidden="0" w:uiPriority="64" w:unhideWhenUsed="0"/>
-    <w:lsdException w:name="Medium List 1 Accent 1" w:semiHidden="0" w:uiPriority="65" w:unhideWhenUsed="0"/>
-    <w:lsdException w:name="Revision" w:unhideWhenUsed="0"/>
-    <w:lsdException w:name="List Paragraph" w:semiHidden="0" w:uiPriority="34" w:unhideWhenUsed="0" w:qFormat="1"/>
-    <w:lsdException w:name="Quote" w:semiHidden="0" w:uiPriority="29" w:unhideWhenUsed="0" w:qFormat="1"/>
-    <w:lsdException w:name="Intense Quote" w:semiHidden="0" w:uiPriority="30" w:unhideWhenUsed="0" w:qFormat="1"/>
-    <w:lsdException w:name="Medium List 2 Accent 1" w:semiHidden="0" w:uiPriority="66" w:unhideWhenUsed="0"/>
-    <w:lsdException w:name="Medium Grid 1 Accent 1" w:semiHidden="0" w:uiPriority="67" w:unhideWhenUsed="0"/>
-    <w:lsdException w:name="Medium Grid 2 Accent 1" w:semiHidden="0" w:uiPriority="68" w:unhideWhenUsed="0"/>
-    <w:lsdException w:name="Medium Grid 3 Accent 1" w:semiHidden="0" w:uiPriority="69" w:unhideWhenUsed="0"/>
-    <w:lsdException w:name="Dark List Accent 1" w:semiHidden="0" w:uiPriority="70" w:unhideWhenUsed="0"/>
-    <w:lsdException w:name="Colorful Shading Accent 1" w:semiHidden="0" w:uiPriority="71" w:unhideWhenUsed="0"/>
-    <w:lsdException w:name="Colorful List Accent 1" w:semiHidden="0" w:uiPriority="72" w:unhideWhenUsed="0"/>
-    <w:lsdException w:name="Colorful Grid Accent 1" w:semiHidden="0" w:uiPriority="73" w:unhideWhenUsed="0"/>
-    <w:lsdException w:name="Light Shading Accent 2" w:semiHidden="0" w:uiPriority="60" w:unhideWhenUsed="0"/>
-    <w:lsdException w:name="Light List Accent 2" w:semiHidden="0" w:uiPriority="61" w:unhideWhenUsed="0"/>
-    <w:lsdException w:name="Light Grid Accent 2" w:semiHidden="0" w:uiPriority="62" w:unhideWhenUsed="0"/>
-    <w:lsdException w:name="Medium Shading 1 Accent 2" w:semiHidden="0" w:uiPriority="63" w:unhideWhenUsed="0"/>
-    <w:lsdException w:name="Medium Shading 2 Accent 2" w:semiHidden="0" w:uiPriority="64" w:unhideWhenUsed="0"/>
-    <w:lsdException w:name="Medium List 1 Accent 2" w:semiHidden="0" w:uiPriority="65" w:unhideWhenUsed="0"/>
-    <w:lsdException w:name="Medium List 2 Accent 2" w:semiHidden="0" w:uiPriority="66" w:unhideWhenUsed="0"/>
-    <w:lsdException w:name="Medium Grid 1 Accent 2" w:semiHidden="0" w:uiPriority="67" w:unhideWhenUsed="0"/>
-    <w:lsdException w:name="Medium Grid 2 Accent 2" w:semiHidden="0" w:uiPriority="68" w:unhideWhenUsed="0"/>
-    <w:lsdException w:name="Medium Grid 3 Accent 2" w:semiHidden="0" w:uiPriority="69" w:unhideWhenUsed="0"/>
-    <w:lsdException w:name="Dark List Accent 2" w:semiHidden="0" w:uiPriority="70" w:unhideWhenUsed="0"/>
-    <w:lsdException w:name="Colorful Shading Accent 2" w:semiHidden="0" w:uiPriority="71" w:unhideWhenUsed="0"/>
-    <w:lsdException w:name="Colorful List Accent 2" w:semiHidden="0" w:uiPriority="72" w:unhideWhenUsed="0"/>
-    <w:lsdException w:name="Colorful Grid Accent 2" w:semiHidden="0" w:uiPriority="73" w:unhideWhenUsed="0"/>
-    <w:lsdException w:name="Light Shading Accent 3" w:semiHidden="0" w:uiPriority="60" w:unhideWhenUsed="0"/>
-    <w:lsdException w:name="Light List Accent 3" w:semiHidden="0" w:uiPriority="61" w:unhideWhenUsed="0"/>
-    <w:lsdException w:name="Light Grid Accent 3" w:semiHidden="0" w:uiPriority="62" w:unhideWhenUsed="0"/>
-    <w:lsdException w:name="Medium Shading 1 Accent 3" w:semiHidden="0" w:uiPriority="63" w:unhideWhenUsed="0"/>
-    <w:lsdException w:name="Medium Shading 2 Accent 3" w:semiHidden="0" w:uiPriority="64" w:unhideWhenUsed="0"/>
-    <w:lsdException w:name="Medium List 1 Accent 3" w:semiHidden="0" w:uiPriority="65" w:unhideWhenUsed="0"/>
-    <w:lsdException w:name="Medium List 2 Accent 3" w:semiHidden="0" w:uiPriority="66" w:unhideWhenUsed="0"/>
-    <w:lsdException w:name="Medium Grid 1 Accent 3" w:semiHidden="0" w:uiPriority="67" w:unhideWhenUsed="0"/>
-    <w:lsdException w:name="Medium Grid 2 Accent 3" w:semiHidden="0" w:uiPriority="68" w:unhideWhenUsed="0"/>
-    <w:lsdException w:name="Medium Grid 3 Accent 3" w:semiHidden="0" w:uiPriority="69" w:unhideWhenUsed="0"/>
-    <w:lsdException w:name="Dark List Accent 3" w:semiHidden="0" w:uiPriority="70" w:unhideWhenUsed="0"/>
-    <w:lsdException w:name="Colorful Shading Accent 3" w:semiHidden="0" w:uiPriority="71" w:unhideWhenUsed="0"/>
-    <w:lsdException w:name="Colorful List Accent 3" w:semiHidden="0" w:uiPriority="72" w:unhideWhenUsed="0"/>
-    <w:lsdException w:name="Colorful Grid Accent 3" w:semiHidden="0" w:uiPriority="73" w:unhideWhenUsed="0"/>
-    <w:lsdException w:name="Light Shading Accent 4" w:semiHidden="0" w:uiPriority="60" w:unhideWhenUsed="0"/>
-    <w:lsdException w:name="Light List Accent 4" w:semiHidden="0" w:uiPriority="61" w:unhideWhenUsed="0"/>
-    <w:lsdException w:name="Light Grid Accent 4" w:semiHidden="0" w:uiPriority="62" w:unhideWhenUsed="0"/>
-    <w:lsdException w:name="Medium Shading 1 Accent 4" w:semiHidden="0" w:uiPriority="63" w:unhideWhenUsed="0"/>
-    <w:lsdException w:name="Medium Shading 2 Accent 4" w:semiHidden="0" w:uiPriority="64" w:unhideWhenUsed="0"/>
-    <w:lsdException w:name="Medium List 1 Accent 4" w:semiHidden="0" w:uiPriority="65" w:unhideWhenUsed="0"/>
-    <w:lsdException w:name="Medium List 2 Accent 4" w:semiHidden="0" w:uiPriority="66" w:unhideWhenUsed="0"/>
-    <w:lsdException w:name="Medium Grid 1 Accent 4" w:semiHidden="0" w:uiPriority="67" w:unhideWhenUsed="0"/>
-    <w:lsdException w:name="Medium Grid 2 Accent 4" w:semiHidden="0" w:uiPriority="68" w:unhideWhenUsed="0"/>
-    <w:lsdException w:name="Medium Grid 3 Accent 4" w:semiHidden="0" w:uiPriority="69" w:unhideWhenUsed="0"/>
-    <w:lsdException w:name="Dark List Accent 4" w:semiHidden="0" w:uiPriority="70" w:unhideWhenUsed="0"/>
-    <w:lsdException w:name="Colorful Shading Accent 4" w:semiHidden="0" w:uiPriority="71" w:unhideWhenUsed="0"/>
-    <w:lsdException w:name="Colorful List Accent 4" w:semiHidden="0" w:uiPriority="72" w:unhideWhenUsed="0"/>
-    <w:lsdException w:name="Colorful Grid Accent 4" w:semiHidden="0" w:uiPriority="73" w:unhideWhenUsed="0"/>
-    <w:lsdException w:name="Light Shading Accent 5" w:semiHidden="0" w:uiPriority="60" w:unhideWhenUsed="0"/>
-    <w:lsdException w:name="Light List Accent 5" w:semiHidden="0" w:uiPriority="61" w:unhideWhenUsed="0"/>
-    <w:lsdException w:name="Light Grid Accent 5" w:semiHidden="0" w:uiPriority="62" w:unhideWhenUsed="0"/>
-    <w:lsdException w:name="Medium Shading 1 Accent 5" w:semiHidden="0" w:uiPriority="63" w:unhideWhenUsed="0"/>
-    <w:lsdException w:name="Medium Shading 2 Accent 5" w:semiHidden="0" w:uiPriority="64" w:unhideWhenUsed="0"/>
-    <w:lsdException w:name="Medium List 1 Accent 5" w:semiHidden="0" w:uiPriority="65" w:unhideWhenUsed="0"/>
-    <w:lsdException w:name="Medium List 2 Accent 5" w:semiHidden="0" w:uiPriority="66" w:unhideWhenUsed="0"/>
-    <w:lsdException w:name="Medium Grid 1 Accent 5" w:semiHidden="0" w:uiPriority="67" w:unhideWhenUsed="0"/>
-    <w:lsdException w:name="Medium Grid 2 Accent 5" w:semiHidden="0" w:uiPriority="68" w:unhideWhenUsed="0"/>
-    <w:lsdException w:name="Medium Grid 3 Accent 5" w:semiHidden="0" w:uiPriority="69" w:unhideWhenUsed="0"/>
-    <w:lsdException w:name="Dark List Accent 5" w:semiHidden="0" w:uiPriority="70" w:unhideWhenUsed="0"/>
-    <w:lsdException w:name="Colorful Shading Accent 5" w:semiHidden="0" w:uiPriority="71" w:unhideWhenUsed="0"/>
-    <w:lsdException w:name="Colorful List Accent 5" w:semiHidden="0" w:uiPriority="72" w:unhideWhenUsed="0"/>
-    <w:lsdException w:name="Colorful Grid Accent 5" w:semiHidden="0" w:uiPriority="73" w:unhideWhenUsed="0"/>
-    <w:lsdException w:name="Light Shading Accent 6" w:semiHidden="0" w:uiPriority="60" w:unhideWhenUsed="0"/>
-    <w:lsdException w:name="Light List Accent 6" w:semiHidden="0" w:uiPriority="61" w:unhideWhenUsed="0"/>
-    <w:lsdException w:name="Light Grid Accent 6" w:semiHidden="0" w:uiPriority="62" w:unhideWhenUsed="0"/>
-    <w:lsdException w:name="Medium Shading 1 Accent 6" w:semiHidden="0" w:uiPriority="63" w:unhideWhenUsed="0"/>
-    <w:lsdException w:name="Medium Shading 2 Accent 6" w:semiHidden="0" w:uiPriority="64" w:unhideWhenUsed="0"/>
-    <w:lsdException w:name="Medium List 1 Accent 6" w:semiHidden="0" w:uiPriority="65" w:unhideWhenUsed="0"/>
-    <w:lsdException w:name="Medium List 2 Accent 6" w:semiHidden="0" w:uiPriority="66" w:unhideWhenUsed="0"/>
-    <w:lsdException w:name="Medium Grid 1 Accent 6" w:semiHidden="0" w:uiPriority="67" w:unhideWhenUsed="0"/>
-    <w:lsdException w:name="Medium Grid 2 Accent 6" w:semiHidden="0" w:uiPriority="68" w:unhideWhenUsed="0"/>
-    <w:lsdException w:name="Medium Grid 3 Accent 6" w:semiHidden="0" w:uiPriority="69" w:unhideWhenUsed="0"/>
-    <w:lsdException w:name="Dark List Accent 6" w:semiHidden="0" w:uiPriority="70" w:unhideWhenUsed="0"/>
-    <w:lsdException w:name="Colorful Shading Accent 6" w:semiHidden="0" w:uiPriority="71" w:unhideWhenUsed="0"/>
-    <w:lsdException w:name="Colorful List Accent 6" w:semiHidden="0" w:uiPriority="72" w:unhideWhenUsed="0"/>
-    <w:lsdException w:name="Colorful Grid Accent 6" w:semiHidden="0" w:uiPriority="73" w:unhideWhenUsed="0"/>
-    <w:lsdException w:name="Subtle Emphasis" w:semiHidden="0" w:uiPriority="19" w:unhideWhenUsed="0" w:qFormat="1"/>
-    <w:lsdException w:name="Intense Emphasis" w:semiHidden="0" w:uiPriority="21" w:unhideWhenUsed="0" w:qFormat="1"/>
-    <w:lsdException w:name="Subtle Reference" w:semiHidden="0" w:uiPriority="31" w:unhideWhenUsed="0" w:qFormat="1"/>
-    <w:lsdException w:name="Intense Reference" w:semiHidden="0" w:uiPriority="32" w:unhideWhenUsed="0" w:qFormat="1"/>
-    <w:lsdException w:name="Book Title" w:semiHidden="0" w:uiPriority="33" w:unhideWhenUsed="0" w:qFormat="1"/>
-    <w:lsdException w:name="Bibliography" w:uiPriority="37"/>
-    <w:lsdException w:name="TOC Heading" w:uiPriority="39" w:qFormat="1"/>
-  </w:latentStyles>
-  <w:style w:type="paragraph" w:default="1" w:styleId="Normal">
-    <w:name w:val="Normal"/>
-    <w:qFormat/>
-  </w:style>
-  <w:style w:type="character" w:default="1" w:styleId="Fontepargpadro">
-    <w:name w:val="Default Paragraph Font"/>
-    <w:uiPriority w:val="1"/>
-    <w:semiHidden/>
-    <w:unhideWhenUsed/>
-  </w:style>
-  <w:style w:type="table" w:default="1" w:styleId="Tabelanormal">
-    <w:name w:val="Normal Table"/>
-    <w:uiPriority w:val="99"/>
-    <w:semiHidden/>
-    <w:unhideWhenUsed/>
-    <w:tblPr>
-      <w:tblInd w:w="0" w:type="dxa"/>
-      <w:tblCellMar>
-        <w:top w:w="0" w:type="dxa"/>
-        <w:left w:w="108" w:type="dxa"/>
-        <w:bottom w:w="0" w:type="dxa"/>
-        <w:right w:w="108" w:type="dxa"/>
-      </w:tblCellMar>
-    </w:tblPr>
-  </w:style>
-  <w:style w:type="numbering" w:default="1" w:styleId="Semlista">
-    <w:name w:val="No List"/>
-    <w:uiPriority w:val="99"/>
-    <w:semiHidden/>
-    <w:unhideWhenUsed/>
-  </w:style>
-</w:styles>
-</file>
-
 <file path=word/theme/theme1.xml><?xml version="1.0" encoding="utf-8"?>
 <a:theme xmlns:a="http://schemas.openxmlformats.org/drawingml/2006/main" name="Tema do Office">
   <a:themeElements>
@@ -17494,7 +17175,7 @@
 </file>
 
 <file path=customXml/itemProps1.xml><?xml version="1.0" encoding="utf-8"?>
-<ds:datastoreItem xmlns:ds="http://schemas.openxmlformats.org/officeDocument/2006/customXml" ds:itemID="{EDFD51CE-49BE-4E62-A090-CD8F14AC6DC2}">
+<ds:datastoreItem xmlns:ds="http://schemas.openxmlformats.org/officeDocument/2006/customXml" ds:itemID="{415131D3-176F-453F-B54A-36BD3095F8CF}">
   <ds:schemaRefs>
     <ds:schemaRef ds:uri="http://schemas.openxmlformats.org/officeDocument/2006/bibliography"/>
   </ds:schemaRefs>

</xml_diff>

<commit_message>
Pessoal eu fiz os topicos 2.1.2, 2.2, 2.2.1 e o 2.2.2
</commit_message>
<xml_diff>
--- a/documentacao/G5_Documentacao1sem2014.docx
+++ b/documentacao/G5_Documentacao1sem2014.docx
@@ -6497,127 +6497,68 @@
         <w:rPr>
           <w:color w:val="000000" w:themeColor="text1"/>
         </w:rPr>
-        <w:t xml:space="preserve"> e qualidade do conteúdo ministra</w:t>
-      </w:r>
-      <w:bookmarkStart w:id="16" w:name="_GoBack"/>
+        <w:t xml:space="preserve"> e qualidade do conteúdo ministrado </w:t>
+      </w:r>
+      <w:r>
+        <w:rPr>
+          <w:color w:val="000000" w:themeColor="text1"/>
+        </w:rPr>
+        <w:t>gerando gráficos a partir das notas e frequências.</w:t>
+      </w:r>
+    </w:p>
+    <w:p>
+      <w:pPr>
+        <w:spacing w:line="240" w:lineRule="auto"/>
+        <w:rPr>
+          <w:color w:val="000000" w:themeColor="text1"/>
+        </w:rPr>
+      </w:pPr>
+    </w:p>
+    <w:p/>
+    <w:p>
+      <w:pPr>
+        <w:pStyle w:val="Ttulo1"/>
+      </w:pPr>
+      <w:bookmarkStart w:id="16" w:name="_Toc378408140"/>
+      <w:r>
+        <w:t>Visão do Sistema</w:t>
+      </w:r>
       <w:bookmarkEnd w:id="16"/>
-      <w:r>
-        <w:rPr>
-          <w:color w:val="000000" w:themeColor="text1"/>
-        </w:rPr>
-        <w:t xml:space="preserve">do </w:t>
-      </w:r>
-      <w:r>
-        <w:rPr>
-          <w:color w:val="000000" w:themeColor="text1"/>
-        </w:rPr>
-        <w:t>gerando gráficos a partir das notas e frequências.</w:t>
-      </w:r>
-    </w:p>
-    <w:p>
-      <w:pPr>
-        <w:spacing w:line="240" w:lineRule="auto"/>
-        <w:rPr>
-          <w:color w:val="000000" w:themeColor="text1"/>
-        </w:rPr>
-      </w:pPr>
-    </w:p>
-    <w:p/>
-    <w:p>
-      <w:pPr>
-        <w:pStyle w:val="Ttulo1"/>
-      </w:pPr>
-      <w:bookmarkStart w:id="17" w:name="_Toc378408140"/>
-      <w:r>
-        <w:t>Visão do Sistema</w:t>
+    </w:p>
+    <w:p>
+      <w:pPr>
+        <w:pStyle w:val="Ttulo2"/>
+        <w:rPr>
+          <w:lang w:val="fr-FR"/>
+        </w:rPr>
+      </w:pPr>
+      <w:bookmarkStart w:id="17" w:name="_Toc512930909"/>
+      <w:bookmarkStart w:id="18" w:name="_Toc452813581"/>
+      <w:bookmarkStart w:id="19" w:name="_Toc447960005"/>
+      <w:bookmarkStart w:id="20" w:name="_Toc18208268"/>
+      <w:bookmarkStart w:id="21" w:name="_Toc378408141"/>
+      <w:bookmarkStart w:id="22" w:name="_Toc436203381"/>
+      <w:r>
+        <w:rPr>
+          <w:lang w:val="fr-FR"/>
+        </w:rPr>
+        <w:t>Descrições dos Envolvidos e Usuários</w:t>
       </w:r>
       <w:bookmarkEnd w:id="17"/>
-    </w:p>
-    <w:p>
-      <w:pPr>
-        <w:pStyle w:val="Ttulo2"/>
-        <w:rPr>
-          <w:lang w:val="fr-FR"/>
-        </w:rPr>
-      </w:pPr>
-      <w:bookmarkStart w:id="18" w:name="_Toc512930909"/>
-      <w:bookmarkStart w:id="19" w:name="_Toc452813581"/>
-      <w:bookmarkStart w:id="20" w:name="_Toc447960005"/>
-      <w:bookmarkStart w:id="21" w:name="_Toc18208268"/>
-      <w:bookmarkStart w:id="22" w:name="_Toc378408141"/>
-      <w:bookmarkStart w:id="23" w:name="_Toc436203381"/>
-      <w:r>
-        <w:rPr>
-          <w:lang w:val="fr-FR"/>
-        </w:rPr>
-        <w:t>Descrições dos Envolvidos e Usuários</w:t>
-      </w:r>
       <w:bookmarkEnd w:id="18"/>
       <w:bookmarkEnd w:id="19"/>
       <w:bookmarkEnd w:id="20"/>
       <w:bookmarkEnd w:id="21"/>
-      <w:bookmarkEnd w:id="22"/>
     </w:p>
     <w:p>
       <w:pPr>
         <w:ind w:firstLine="578"/>
       </w:pPr>
       <w:r>
-        <w:t>Os envolvidos nesse sistema é toda a comunidade escolar, pois o objetivo é integrar a</w:t>
-      </w:r>
-      <w:r>
-        <w:t xml:space="preserve"> </w:t>
-      </w:r>
-      <w:r>
-        <w:t>comunicação diária que acontece na vida escolar do aluno com seus pais e/ou responsáveis.</w:t>
-      </w:r>
-      <w:r>
-        <w:t xml:space="preserve"> </w:t>
-      </w:r>
-      <w:r>
-        <w:t>Entende-se por comunidade escolar, que compreende gestores,</w:t>
-      </w:r>
-      <w:r>
-        <w:t xml:space="preserve"> </w:t>
-      </w:r>
-      <w:r>
-        <w:t>professores, funcionários da escola, alunos e seus responsáveis. Dentre os</w:t>
-      </w:r>
-      <w:r>
-        <w:t xml:space="preserve"> </w:t>
-      </w:r>
-      <w:r>
-        <w:t>gestores, há os da esfera superior, foram da unidade escolar, que gerenciam</w:t>
-      </w:r>
-      <w:r>
-        <w:t xml:space="preserve"> </w:t>
-      </w:r>
-      <w:r>
-        <w:t xml:space="preserve">todas as escolas de uma determinada região, que são os </w:t>
-      </w:r>
-      <w:r>
-        <w:t>supervisores</w:t>
-      </w:r>
-      <w:r>
-        <w:t xml:space="preserve"> de ensino,</w:t>
-      </w:r>
-      <w:r>
-        <w:t xml:space="preserve"> </w:t>
-      </w:r>
-      <w:r>
-        <w:t>que trabalham na Diretoria de Ensino. Além dos gestores da Secretaria da</w:t>
-      </w:r>
-      <w:r>
-        <w:t xml:space="preserve"> </w:t>
-      </w:r>
-      <w:r>
-        <w:t>Educação de Estado, que determinam as normas e regras de funcionamento das</w:t>
-      </w:r>
-      <w:r>
-        <w:t xml:space="preserve"> </w:t>
-      </w:r>
-      <w:r>
-        <w:t>escolas.</w:t>
+        <w:t xml:space="preserve">Os envolvidos nesse sistema é toda a comunidade escolar, pois o objetivo é integrar a comunicação diária que acontece na vida escolar do aluno com seus pais e/ou responsáveis. </w:t>
+      </w:r>
+      <w:r>
+        <w:t>Entende-se por comunidade escolar, que compreende gestores, professores, funcionários da escola, alunos e seus responsáveis. Dentre os gestores, há os da esfera superior, foram da unidade escolar, que gerenciam todas as escolas de uma determinada região, que são os supervisores de ensino, que trabalham na Diretoria de Ensino. Além dos gestores da Secretaria da Educação de Estado, que determinam as normas e regras de funcionamento das escolas.</w:t>
       </w:r>
     </w:p>
     <w:p>
@@ -6625,70 +6566,7 @@
         <w:ind w:firstLine="578"/>
       </w:pPr>
       <w:r>
-        <w:t>Além dos professores, os outros funcionários da escola são denominados</w:t>
-      </w:r>
-      <w:r>
-        <w:t xml:space="preserve"> </w:t>
-      </w:r>
-      <w:r>
-        <w:t>agentes de organização escolar, que podem atuar na função da secretaria, com a</w:t>
-      </w:r>
-      <w:r>
-        <w:t xml:space="preserve"> </w:t>
-      </w:r>
-      <w:r>
-        <w:t>parte burocrática ou na função de inspetores de alunos, controlando a</w:t>
-      </w:r>
-      <w:r>
-        <w:t xml:space="preserve"> </w:t>
-      </w:r>
-      <w:r>
-        <w:t>disciplina, apoiando o uso de salas de informática e biblioteca, trocas de</w:t>
-      </w:r>
-      <w:r>
-        <w:t xml:space="preserve"> </w:t>
-      </w:r>
-      <w:r>
-        <w:t>aulas, controle de material didática, com um trabalho mais dinâmico no</w:t>
-      </w:r>
-      <w:r>
-        <w:t xml:space="preserve"> </w:t>
-      </w:r>
-      <w:r>
-        <w:t>cotidiano escolar. Há também outros profissionais da comunidade escolar que é</w:t>
-      </w:r>
-      <w:r>
-        <w:t xml:space="preserve"> </w:t>
-      </w:r>
-      <w:r>
-        <w:t>muito flexível de escola para escola, como os futuros professores, que realizam</w:t>
-      </w:r>
-      <w:r>
-        <w:t xml:space="preserve"> </w:t>
-      </w:r>
-      <w:r>
-        <w:t>estágio em convênios com as Universidades, outros profissionais da saúde e de</w:t>
-      </w:r>
-      <w:r>
-        <w:t xml:space="preserve"> </w:t>
-      </w:r>
-      <w:r>
-        <w:t>assistência social que atendem fora da escola os alunos, outras instituições</w:t>
-      </w:r>
-      <w:r>
-        <w:t xml:space="preserve"> </w:t>
-      </w:r>
-      <w:r>
-        <w:t>que venham a firmar convênio para desenvolvimento de projetos</w:t>
-      </w:r>
-      <w:r>
-        <w:t xml:space="preserve"> </w:t>
-      </w:r>
-      <w:r>
-        <w:t>educacionais.</w:t>
-      </w:r>
-      <w:r>
-        <w:t xml:space="preserve"> </w:t>
+        <w:t xml:space="preserve">Além dos professores, os outros funcionários da escola são denominados agentes de organização escolar, que podem atuar na função da secretaria, com a parte burocrática ou na função de inspetores de alunos, controlando a disciplina, apoiando o uso de salas de informática e biblioteca, trocas de aulas, controle de material didática, com um trabalho mais dinâmico no cotidiano escolar. Há também outros profissionais da comunidade escolar que é muito flexível de escola para escola, como os futuros professores, que realizam estágio em convênios com as Universidades, outros profissionais da saúde e de assistência social que atendem fora da escola os alunos, outras instituições que venham a firmar convênio para desenvolvimento de projetos educacionais. </w:t>
       </w:r>
     </w:p>
     <w:p>
@@ -6696,16 +6574,7 @@
         <w:ind w:firstLine="578"/>
       </w:pPr>
       <w:r>
-        <w:t>No entanto,</w:t>
-      </w:r>
-      <w:r>
-        <w:t xml:space="preserve"> especificamente os u</w:t>
-      </w:r>
-      <w:r>
-        <w:t xml:space="preserve">suários </w:t>
-      </w:r>
-      <w:r>
-        <w:t xml:space="preserve">são:  </w:t>
+        <w:t xml:space="preserve">No entanto, especificamente os usuários são:  </w:t>
       </w:r>
     </w:p>
     <w:p>
@@ -6713,34 +6582,7 @@
         <w:ind w:firstLine="578"/>
       </w:pPr>
       <w:r>
-        <w:t>G</w:t>
-      </w:r>
-      <w:r>
-        <w:t>estor</w:t>
-      </w:r>
-      <w:r>
-        <w:t>es</w:t>
-      </w:r>
-      <w:r>
-        <w:t xml:space="preserve"> </w:t>
-      </w:r>
-      <w:r>
-        <w:t>(</w:t>
-      </w:r>
-      <w:r>
-        <w:t>diretor, vice-diretor,</w:t>
-      </w:r>
-      <w:r>
-        <w:t xml:space="preserve"> </w:t>
-      </w:r>
-      <w:r>
-        <w:t>coordenadores pedagógicos (ensino fundamental e médio e apoio), mediador</w:t>
-      </w:r>
-      <w:r>
-        <w:t>)</w:t>
-      </w:r>
-      <w:r>
-        <w:t>.</w:t>
+        <w:t>Gestores (diretor, vice-diretor, coordenadores pedagógicos (ensino fundamental e médio e apoio), mediador).</w:t>
       </w:r>
     </w:p>
     <w:p>
@@ -6748,46 +6590,7 @@
         <w:ind w:firstLine="578"/>
       </w:pPr>
       <w:r>
-        <w:t>Secretaria:</w:t>
-      </w:r>
-      <w:r>
-        <w:t xml:space="preserve"> os agentes de organização escolar são</w:t>
-      </w:r>
-      <w:r>
-        <w:t xml:space="preserve"> </w:t>
-      </w:r>
-      <w:r>
-        <w:t>responsáveis pela documentação dos alunos e professores. Assim possuem arquivos</w:t>
-      </w:r>
-      <w:r>
-        <w:t xml:space="preserve"> </w:t>
-      </w:r>
-      <w:r>
-        <w:t>de documentos e geram documentos de controle da vida escolar, como faltas</w:t>
-      </w:r>
-      <w:r>
-        <w:t xml:space="preserve"> </w:t>
-      </w:r>
-      <w:r>
-        <w:t>(atestados médios), trabalhos de compensação de ausência, relatórios médicos e</w:t>
-      </w:r>
-      <w:r>
-        <w:t xml:space="preserve"> </w:t>
-      </w:r>
-      <w:r>
-        <w:t>de assistes sociais, boletins de anos anteriores. Também geram boletins e</w:t>
-      </w:r>
-      <w:r>
-        <w:t xml:space="preserve"> </w:t>
-      </w:r>
-      <w:r>
-        <w:t>documentos para entrega a alunos e professores, sobre a vida escolar de cada</w:t>
-      </w:r>
-      <w:r>
-        <w:t xml:space="preserve"> </w:t>
-      </w:r>
-      <w:r>
-        <w:t>um.</w:t>
+        <w:t>Secretaria: os agentes de organização escolar são responsáveis pela documentação dos alunos e professores. Assim possuem arquivos de documentos e geram documentos de controle da vida escolar, como faltas (atestados médios), trabalhos de compensação de ausência, relatórios médicos e de assistes sociais, boletins de anos anteriores. Também geram boletins e documentos para entrega a alunos e professores, sobre a vida escolar de cada um.</w:t>
       </w:r>
     </w:p>
     <w:p>
@@ -6795,22 +6598,7 @@
         <w:ind w:firstLine="709"/>
       </w:pPr>
       <w:r>
-        <w:t>Professores:</w:t>
-      </w:r>
-      <w:r>
-        <w:t xml:space="preserve"> os professores de cada disciplina, os</w:t>
-      </w:r>
-      <w:r>
-        <w:t xml:space="preserve"> </w:t>
-      </w:r>
-      <w:r>
-        <w:t>professores auxiliares que atuam no reforço escolar, professores de apoio, que</w:t>
-      </w:r>
-      <w:r>
-        <w:t xml:space="preserve"> </w:t>
-      </w:r>
-      <w:r>
-        <w:t>substituem os professores da classe quando faltam.</w:t>
+        <w:t>Professores: os professores de cada disciplina, os professores auxiliares que atuam no reforço escolar, professores de apoio, que substituem os professores da classe quando faltam.</w:t>
       </w:r>
     </w:p>
     <w:p>
@@ -6819,25 +6607,7 @@
       </w:pPr>
       <w:r>
         <w:lastRenderedPageBreak/>
-        <w:t>Alunos:</w:t>
-      </w:r>
-      <w:r>
-        <w:t xml:space="preserve"> alunos frequentes da classe, alunos remanejados (que mudaram de</w:t>
-      </w:r>
-      <w:r>
-        <w:t xml:space="preserve"> </w:t>
-      </w:r>
-      <w:r>
-        <w:t>classe na mesma escola), alunos transferidos (que mudaram de escola), alunos</w:t>
-      </w:r>
-      <w:r>
-        <w:t xml:space="preserve"> </w:t>
-      </w:r>
-      <w:r>
-        <w:t>que não compareceram (fizeram a matrícula mas não frequentam a classe)</w:t>
-      </w:r>
-      <w:r>
-        <w:t>.</w:t>
+        <w:t>Alunos: alunos frequentes da classe, alunos remanejados (que mudaram de classe na mesma escola), alunos transferidos (que mudaram de escola), alunos que não compareceram (fizeram a matrícula mas não frequentam a classe).</w:t>
       </w:r>
     </w:p>
     <w:p>
@@ -6845,37 +6615,7 @@
         <w:ind w:firstLine="709"/>
       </w:pPr>
       <w:r>
-        <w:t xml:space="preserve">Pais e/ou </w:t>
-      </w:r>
-      <w:r>
-        <w:t>responsáveis:</w:t>
-      </w:r>
-      <w:r>
-        <w:t xml:space="preserve"> é importante verificar que a constituição</w:t>
-      </w:r>
-      <w:r>
-        <w:t xml:space="preserve"> </w:t>
-      </w:r>
-      <w:r>
-        <w:t xml:space="preserve">do núcleo familiar não </w:t>
-      </w:r>
-      <w:r>
-        <w:t>é apenas</w:t>
-      </w:r>
-      <w:r>
-        <w:t xml:space="preserve"> pai ou</w:t>
-      </w:r>
-      <w:r>
-        <w:t xml:space="preserve"> </w:t>
-      </w:r>
-      <w:r>
-        <w:t>mãe. Atualmente, a dinâmica social das famílias permite que haja vários e diferentes</w:t>
-      </w:r>
-      <w:r>
-        <w:t xml:space="preserve"> </w:t>
-      </w:r>
-      <w:r>
-        <w:t xml:space="preserve">responsáveis pelo aluno como </w:t>
+        <w:t xml:space="preserve">Pais e/ou responsáveis: é importante verificar que a constituição do núcleo familiar não é apenas pai ou mãe. Atualmente, a dinâmica social das famílias permite que haja vários e diferentes responsáveis pelo aluno como </w:t>
       </w:r>
       <w:r>
         <w:t>padrasto</w:t>
@@ -6887,19 +6627,7 @@
         <w:t>madrasta</w:t>
       </w:r>
       <w:r>
-        <w:t>, avós, tios e irmãos mais</w:t>
-      </w:r>
-      <w:r>
-        <w:t xml:space="preserve"> </w:t>
-      </w:r>
-      <w:r>
-        <w:t>velhos. Assim é importante que haja mais de um usuário em responsável pelo</w:t>
-      </w:r>
-      <w:r>
-        <w:t xml:space="preserve"> </w:t>
-      </w:r>
-      <w:r>
-        <w:t>aluno.</w:t>
+        <w:t>, avós, tios e irmãos mais velhos. Assim é importante que haja mais de um usuário em responsável pelo aluno.</w:t>
       </w:r>
     </w:p>
     <w:p>
@@ -6907,43 +6635,7 @@
         <w:ind w:firstLine="709"/>
       </w:pPr>
       <w:r>
-        <w:t>Assim os gestores, com o sistema</w:t>
-      </w:r>
-      <w:r>
-        <w:t xml:space="preserve"> </w:t>
-      </w:r>
-      <w:r>
-        <w:t>proposto, terão uma visão mais detalhada de cada aluno em sua sala de aula</w:t>
-      </w:r>
-      <w:r>
-        <w:t xml:space="preserve"> </w:t>
-      </w:r>
-      <w:r>
-        <w:t>específica, e ainda relatórios de cada classe com desempenho na aprendizagem,</w:t>
-      </w:r>
-      <w:r>
-        <w:t xml:space="preserve"> </w:t>
-      </w:r>
-      <w:r>
-        <w:t>disciplina e realização de tarefas. Esses relatórios contém dados que podem</w:t>
-      </w:r>
-      <w:r>
-        <w:t xml:space="preserve"> </w:t>
-      </w:r>
-      <w:r>
-        <w:t>gerar informações para tomadas de decisões estratégicas qu</w:t>
-      </w:r>
-      <w:r>
-        <w:t>e</w:t>
-      </w:r>
-      <w:r>
-        <w:t xml:space="preserve"> auxiliem no melhor</w:t>
-      </w:r>
-      <w:r>
-        <w:t xml:space="preserve"> </w:t>
-      </w:r>
-      <w:r>
-        <w:t>desempenho da escola.</w:t>
+        <w:t>Assim os gestores, com o sistema proposto, terão uma visão mais detalhada de cada aluno em sua sala de aula específica, e ainda relatórios de cada classe com desempenho na aprendizagem, disciplina e realização de tarefas. Esses relatórios contém dados que podem gerar informações para tomadas de decisões estratégicas que auxiliem no melhor desempenho da escola.</w:t>
       </w:r>
     </w:p>
     <w:p>
@@ -6951,37 +6643,7 @@
         <w:ind w:firstLine="709"/>
       </w:pPr>
       <w:r>
-        <w:t>Os professores poderão fornecer</w:t>
-      </w:r>
-      <w:r>
-        <w:t xml:space="preserve"> </w:t>
-      </w:r>
-      <w:r>
-        <w:t>informações, quase que em tempo real, sobre o comportamento de cada aluno, como</w:t>
-      </w:r>
-      <w:r>
-        <w:t xml:space="preserve"> </w:t>
-      </w:r>
-      <w:r>
-        <w:t xml:space="preserve">a realização de tarefas, indisciplinas e avaliação de </w:t>
-      </w:r>
-      <w:r>
-        <w:t>provas, atividades</w:t>
-      </w:r>
-      <w:r>
-        <w:t xml:space="preserve"> e trabalhos. Além disso poderá ter</w:t>
-      </w:r>
-      <w:r>
-        <w:t xml:space="preserve"> </w:t>
-      </w:r>
-      <w:r>
-        <w:t>um portfólio com os trabalhos mais representativos da classe, para a apreciação</w:t>
-      </w:r>
-      <w:r>
-        <w:t xml:space="preserve"> </w:t>
-      </w:r>
-      <w:r>
-        <w:t>dos demais usuários.</w:t>
+        <w:t>Os professores poderão fornecer informações, quase que em tempo real, sobre o comportamento de cada aluno, como a realização de tarefas, indisciplinas e avaliação de provas, atividades e trabalhos. Além disso poderá ter um portfólio com os trabalhos mais representativos da classe, para a apreciação dos demais usuários.</w:t>
       </w:r>
     </w:p>
     <w:p>
@@ -6989,19 +6651,7 @@
         <w:ind w:firstLine="709"/>
       </w:pPr>
       <w:r>
-        <w:t>Os alunos poderão verificar as</w:t>
-      </w:r>
-      <w:r>
-        <w:t xml:space="preserve"> </w:t>
-      </w:r>
-      <w:r>
-        <w:t>tarefas a serem realizadas, bem como suas notas e faltas, organizando melhor</w:t>
-      </w:r>
-      <w:r>
-        <w:t xml:space="preserve"> </w:t>
-      </w:r>
-      <w:r>
-        <w:t>sua agenda, principalmente no caso se faltas escolares.</w:t>
+        <w:t>Os alunos poderão verificar as tarefas a serem realizadas, bem como suas notas e faltas, organizando melhor sua agenda, principalmente no caso se faltas escolares.</w:t>
       </w:r>
     </w:p>
     <w:p>
@@ -7009,25 +6659,7 @@
         <w:ind w:firstLine="709"/>
       </w:pPr>
       <w:r>
-        <w:t>Os pais e/ou responsáveis também terão</w:t>
-      </w:r>
-      <w:r>
-        <w:t xml:space="preserve"> </w:t>
-      </w:r>
-      <w:r>
-        <w:t>acesso a todas as informações escolares dos alunos sob sua responsabilidade,</w:t>
-      </w:r>
-      <w:r>
-        <w:t xml:space="preserve"> </w:t>
-      </w:r>
-      <w:r>
-        <w:t>podendo orientar melhor em casa na rotina de estudos, tanto parabenizando os</w:t>
-      </w:r>
-      <w:r>
-        <w:t xml:space="preserve"> </w:t>
-      </w:r>
-      <w:r>
-        <w:t>esforços ou cobrança de mais empenho.</w:t>
+        <w:t>Os pais e/ou responsáveis também terão acesso a todas as informações escolares dos alunos sob sua responsabilidade, podendo orientar melhor em casa na rotina de estudos, tanto parabenizando os esforços ou cobrança de mais empenho.</w:t>
       </w:r>
     </w:p>
     <w:p>
@@ -7042,17 +6674,17 @@
       <w:pPr>
         <w:pStyle w:val="Ttulo3"/>
       </w:pPr>
-      <w:bookmarkStart w:id="24" w:name="_Toc512930910"/>
-      <w:bookmarkStart w:id="25" w:name="_Toc452813583"/>
-      <w:bookmarkStart w:id="26" w:name="_Toc18208269"/>
-      <w:bookmarkStart w:id="27" w:name="_Toc378408142"/>
+      <w:bookmarkStart w:id="23" w:name="_Toc512930910"/>
+      <w:bookmarkStart w:id="24" w:name="_Toc452813583"/>
+      <w:bookmarkStart w:id="25" w:name="_Toc18208269"/>
+      <w:bookmarkStart w:id="26" w:name="_Toc378408142"/>
       <w:r>
         <w:t>Resumo dos Envolvidos</w:t>
       </w:r>
+      <w:bookmarkEnd w:id="23"/>
       <w:bookmarkEnd w:id="24"/>
       <w:bookmarkEnd w:id="25"/>
       <w:bookmarkEnd w:id="26"/>
-      <w:bookmarkEnd w:id="27"/>
     </w:p>
     <w:p>
       <w:pPr>
@@ -7353,9 +6985,9 @@
           <w:lang w:val="fr-FR"/>
         </w:rPr>
       </w:pPr>
-      <w:bookmarkStart w:id="28" w:name="_Toc512930911"/>
-      <w:bookmarkStart w:id="29" w:name="_Toc452813584"/>
-      <w:bookmarkStart w:id="30" w:name="_Toc18208270"/>
+      <w:bookmarkStart w:id="27" w:name="_Toc512930911"/>
+      <w:bookmarkStart w:id="28" w:name="_Toc452813584"/>
+      <w:bookmarkStart w:id="29" w:name="_Toc18208270"/>
     </w:p>
     <w:p>
       <w:pPr>
@@ -8046,17 +7678,17 @@
           <w:lang w:val="fr-FR"/>
         </w:rPr>
       </w:pPr>
-      <w:bookmarkStart w:id="31" w:name="_Toc378408143"/>
+      <w:bookmarkStart w:id="30" w:name="_Toc378408143"/>
       <w:r>
         <w:rPr>
           <w:lang w:val="fr-FR"/>
         </w:rPr>
         <w:t>Resumo dos Usuários</w:t>
       </w:r>
+      <w:bookmarkEnd w:id="27"/>
       <w:bookmarkEnd w:id="28"/>
       <w:bookmarkEnd w:id="29"/>
       <w:bookmarkEnd w:id="30"/>
-      <w:bookmarkEnd w:id="31"/>
     </w:p>
     <w:p>
       <w:pPr>
@@ -8285,18 +7917,19 @@
       <w:pPr>
         <w:pStyle w:val="Ttulo3"/>
       </w:pPr>
-      <w:bookmarkStart w:id="32" w:name="_Toc512930912"/>
-      <w:bookmarkStart w:id="33" w:name="_Toc452813585"/>
-      <w:bookmarkStart w:id="34" w:name="_Toc436203384"/>
-      <w:bookmarkStart w:id="35" w:name="_Toc425054386"/>
-      <w:bookmarkStart w:id="36" w:name="_Toc422186479"/>
-      <w:bookmarkStart w:id="37" w:name="_Toc346297773"/>
-      <w:bookmarkStart w:id="38" w:name="_Toc342757864"/>
-      <w:bookmarkStart w:id="39" w:name="_Toc18208271"/>
-      <w:bookmarkStart w:id="40" w:name="_Toc378408144"/>
+      <w:bookmarkStart w:id="31" w:name="_Toc512930912"/>
+      <w:bookmarkStart w:id="32" w:name="_Toc452813585"/>
+      <w:bookmarkStart w:id="33" w:name="_Toc436203384"/>
+      <w:bookmarkStart w:id="34" w:name="_Toc425054386"/>
+      <w:bookmarkStart w:id="35" w:name="_Toc422186479"/>
+      <w:bookmarkStart w:id="36" w:name="_Toc346297773"/>
+      <w:bookmarkStart w:id="37" w:name="_Toc342757864"/>
+      <w:bookmarkStart w:id="38" w:name="_Toc18208271"/>
+      <w:bookmarkStart w:id="39" w:name="_Toc378408144"/>
       <w:r>
         <w:t>Ambiente do Usuário</w:t>
       </w:r>
+      <w:bookmarkEnd w:id="31"/>
       <w:bookmarkEnd w:id="32"/>
       <w:bookmarkEnd w:id="33"/>
       <w:bookmarkEnd w:id="34"/>
@@ -8305,197 +7938,326 @@
       <w:bookmarkEnd w:id="37"/>
       <w:bookmarkEnd w:id="38"/>
       <w:bookmarkEnd w:id="39"/>
+    </w:p>
+    <w:p>
+      <w:r>
+        <w:t>O ambiente do usuário encontra-se resumidamente em dois locais, escolas</w:t>
+      </w:r>
+      <w:r>
+        <w:t>(intranet) e</w:t>
+      </w:r>
+      <w:r>
+        <w:t xml:space="preserve"> </w:t>
+      </w:r>
+      <w:r>
+        <w:t>internet</w:t>
+      </w:r>
+      <w:r>
+        <w:t xml:space="preserve">. </w:t>
+      </w:r>
+    </w:p>
+    <w:p>
+      <w:r>
+        <w:t xml:space="preserve">Quanto as escolas o ambiente </w:t>
+      </w:r>
+      <w:r>
+        <w:t xml:space="preserve">através de uma intranet, </w:t>
+      </w:r>
+      <w:r>
+        <w:t>seria utilizado por funcionários (diretoria, secretária e corpo docente) aos quais possuíram perfis diferentes no manuseio e realização das tarefas, sendo o número de pessoas envolvidas de acordo com a quantidade de pessoas pertencentes as respectivas áreas.</w:t>
+      </w:r>
+      <w:r>
+        <w:t xml:space="preserve"> </w:t>
+      </w:r>
+      <w:r>
+        <w:t>O sistema armazenará as informações sobre a vida escolar do aluno em um banco de dados ao qual provera informações para serem visualizadas via internet por pais e alunos.</w:t>
+      </w:r>
+    </w:p>
+    <w:p>
+      <w:r>
+        <w:t xml:space="preserve">As restrições estão na disponibilidade de terminais para o acesso, podendo ser acessados através de PC com acesso à internet. Futuramente em dispositivos móveis (smartphones e </w:t>
+      </w:r>
+      <w:r>
+        <w:t>tablet</w:t>
+      </w:r>
+      <w:r>
+        <w:t>).</w:t>
+      </w:r>
+    </w:p>
+    <w:p>
+      <w:pPr>
+        <w:pStyle w:val="Corpodetexto"/>
+      </w:pPr>
+    </w:p>
+    <w:p>
+      <w:pPr>
+        <w:pStyle w:val="Ttulo3"/>
+      </w:pPr>
+      <w:bookmarkStart w:id="40" w:name="_Toc512930914"/>
+      <w:bookmarkStart w:id="41" w:name="_Toc452813589"/>
+      <w:bookmarkStart w:id="42" w:name="_Toc18208273"/>
+      <w:bookmarkStart w:id="43" w:name="_Toc378408145"/>
+      <w:r>
+        <w:t>Alternativas e Concorrência</w:t>
+      </w:r>
       <w:bookmarkEnd w:id="40"/>
-    </w:p>
-    <w:p>
-      <w:r>
-        <w:t>O ambiente do usuário encontra-se resumidamente em dois locais, escolas</w:t>
-      </w:r>
-      <w:r>
-        <w:t>(intranet) e</w:t>
-      </w:r>
-      <w:r>
-        <w:t xml:space="preserve"> </w:t>
-      </w:r>
-      <w:r>
-        <w:t>internet</w:t>
-      </w:r>
-      <w:r>
-        <w:t xml:space="preserve">. </w:t>
-      </w:r>
-    </w:p>
-    <w:p>
-      <w:r>
-        <w:t xml:space="preserve">Quanto as escolas o ambiente </w:t>
-      </w:r>
-      <w:r>
-        <w:t xml:space="preserve">através de uma intranet, </w:t>
-      </w:r>
-      <w:r>
-        <w:t>seria utilizado por funcionários (diretoria, secretária e corpo docente) aos quais possuíram perfis diferentes no manuseio e realização das tarefas, sendo o número de pessoas envolvidas de acordo com a quantidade de pessoas pertencentes as respectivas áreas.</w:t>
-      </w:r>
-      <w:r>
-        <w:t xml:space="preserve"> </w:t>
-      </w:r>
-      <w:r>
-        <w:t>O sistema armazenará as informações sobre a vida escolar do aluno em um banco de dados ao qual provera informações para serem visualizadas via internet por pais e alunos.</w:t>
-      </w:r>
-    </w:p>
-    <w:p>
-      <w:r>
-        <w:t>As restrições estão na disponibilidade de terminais para o acesso, podendo ser acessados através de PC com acesso à internet. Futuramente em dispositivos móveis (smartphones e tablet).</w:t>
-      </w:r>
-    </w:p>
-    <w:p>
-      <w:pPr>
-        <w:pStyle w:val="Corpodetexto"/>
-      </w:pPr>
-    </w:p>
-    <w:p>
-      <w:pPr>
-        <w:pStyle w:val="Ttulo3"/>
-      </w:pPr>
-      <w:bookmarkStart w:id="41" w:name="_Toc512930914"/>
-      <w:bookmarkStart w:id="42" w:name="_Toc452813589"/>
-      <w:bookmarkStart w:id="43" w:name="_Toc18208273"/>
-      <w:bookmarkStart w:id="44" w:name="_Toc378408145"/>
-      <w:r>
-        <w:t>Alternativas e Concorrência</w:t>
-      </w:r>
       <w:bookmarkEnd w:id="41"/>
       <w:bookmarkEnd w:id="42"/>
       <w:bookmarkEnd w:id="43"/>
+    </w:p>
+    <w:p>
+      <w:r>
+        <w:t>As alternativas disponíveis para os envolvidos hoje seriam poucas, pois algumas escola utilizam algum sistema que somente lhe dá acesso a filha cadastral do aluno, impossibilitando a consulta avançada do aluno e o acompanhamento dos pais ou responsáveis na vida escolar da criança.</w:t>
+      </w:r>
+    </w:p>
+    <w:p>
+      <w:r>
+        <w:t xml:space="preserve">Por não serem disponibilizados nenhum sistema gratuitos e completos as escola adotam esses sistemas simples, para tentarem minimizar seus trabalhos, sendo esse produto mesmo simples um produto com ponto forte. Por serem de poucas solução esses produtos não atendem </w:t>
+      </w:r>
+      <w:r>
+        <w:t>as reais</w:t>
+      </w:r>
+      <w:r>
+        <w:t xml:space="preserve"> necessidades dos envolvidos, pois há problemas que se fossem minimizados serem mais fáceis de resolverem </w:t>
+      </w:r>
+      <w:r>
+        <w:t>(pais</w:t>
+      </w:r>
+      <w:r>
+        <w:t xml:space="preserve"> acompanharem as ocorrências dos filhos).</w:t>
+      </w:r>
+    </w:p>
+    <w:p>
+      <w:r>
+        <w:t>Tais opções desses sistemas básicos inclui:</w:t>
+      </w:r>
+    </w:p>
+    <w:p>
+      <w:pPr>
+        <w:pStyle w:val="PargrafodaLista"/>
+        <w:numPr>
+          <w:ilvl w:val="0"/>
+          <w:numId w:val="20"/>
+        </w:numPr>
+      </w:pPr>
+      <w:r>
+        <w:t>Cadastro e salas;</w:t>
+      </w:r>
+    </w:p>
+    <w:p>
+      <w:pPr>
+        <w:pStyle w:val="PargrafodaLista"/>
+        <w:numPr>
+          <w:ilvl w:val="0"/>
+          <w:numId w:val="20"/>
+        </w:numPr>
+      </w:pPr>
+      <w:r>
+        <w:t>Montagem de salas;</w:t>
+      </w:r>
+    </w:p>
+    <w:p>
+      <w:pPr>
+        <w:pStyle w:val="PargrafodaLista"/>
+        <w:numPr>
+          <w:ilvl w:val="0"/>
+          <w:numId w:val="20"/>
+        </w:numPr>
+      </w:pPr>
+      <w:r>
+        <w:t>Cadastro de professores;</w:t>
+      </w:r>
+    </w:p>
+    <w:p>
+      <w:pPr>
+        <w:pStyle w:val="PargrafodaLista"/>
+        <w:numPr>
+          <w:ilvl w:val="0"/>
+          <w:numId w:val="20"/>
+        </w:numPr>
+      </w:pPr>
+      <w:r>
+        <w:t>Notas dos alunos;</w:t>
+      </w:r>
+    </w:p>
+    <w:p>
+      <w:pPr>
+        <w:pStyle w:val="PargrafodaLista"/>
+        <w:numPr>
+          <w:ilvl w:val="0"/>
+          <w:numId w:val="20"/>
+        </w:numPr>
+      </w:pPr>
+      <w:r>
+        <w:t>Gráficos das notas;</w:t>
+      </w:r>
+    </w:p>
+    <w:p>
+      <w:pPr>
+        <w:pStyle w:val="PargrafodaLista"/>
+        <w:numPr>
+          <w:ilvl w:val="0"/>
+          <w:numId w:val="20"/>
+        </w:numPr>
+      </w:pPr>
+      <w:r>
+        <w:t>Frequência.</w:t>
+      </w:r>
+    </w:p>
+    <w:p>
+      <w:pPr>
+        <w:pStyle w:val="Ttulo2"/>
+      </w:pPr>
+      <w:bookmarkStart w:id="44" w:name="_Toc512930915"/>
+      <w:bookmarkStart w:id="45" w:name="_Toc452813590"/>
+      <w:bookmarkStart w:id="46" w:name="_Toc436203387"/>
+      <w:bookmarkStart w:id="47" w:name="_Toc18208274"/>
+      <w:bookmarkStart w:id="48" w:name="_Toc378408146"/>
+      <w:bookmarkEnd w:id="22"/>
+      <w:r>
+        <w:lastRenderedPageBreak/>
+        <w:t xml:space="preserve">Visão </w:t>
+      </w:r>
+      <w:r>
+        <w:t>Geral</w:t>
+      </w:r>
+      <w:r>
+        <w:t xml:space="preserve"> do Produto</w:t>
+      </w:r>
       <w:bookmarkEnd w:id="44"/>
-    </w:p>
-    <w:p>
-      <w:pPr>
-        <w:rPr>
-          <w:color w:val="0000FF"/>
-        </w:rPr>
-      </w:pPr>
-      <w:r>
-        <w:rPr>
-          <w:color w:val="0000FF"/>
-        </w:rPr>
-        <w:t>[Identifique as alternativas que o envolvido considera disponíveis. Entre elas podem estar incluídas a compra de um produto do concorrente, a criação de uma solução local ou a simples manutenção do status quo. Liste todas as opções conhecidas que a concorrência oferece ou que podem se tornar disponíveis. Inclua os principais pontos fortes e pontos fracos de cada concorrente segundo o ponto de vista do envolvido ou do usuário final.]</w:t>
-      </w:r>
-    </w:p>
-    <w:p>
-      <w:pPr>
-        <w:rPr>
-          <w:color w:val="0000FF"/>
-        </w:rPr>
-      </w:pPr>
-    </w:p>
-    <w:p>
-      <w:pPr>
-        <w:pStyle w:val="Ttulo2"/>
-      </w:pPr>
-      <w:bookmarkStart w:id="45" w:name="_Toc512930915"/>
-      <w:bookmarkStart w:id="46" w:name="_Toc452813590"/>
-      <w:bookmarkStart w:id="47" w:name="_Toc436203387"/>
-      <w:bookmarkStart w:id="48" w:name="_Toc18208274"/>
-      <w:bookmarkStart w:id="49" w:name="_Toc378408146"/>
-      <w:bookmarkEnd w:id="23"/>
-      <w:r>
-        <w:t xml:space="preserve">Visão </w:t>
-      </w:r>
-      <w:r>
-        <w:t>Geral</w:t>
-      </w:r>
-      <w:r>
-        <w:t xml:space="preserve"> do Produto</w:t>
-      </w:r>
       <w:bookmarkEnd w:id="45"/>
       <w:bookmarkEnd w:id="46"/>
       <w:bookmarkEnd w:id="47"/>
       <w:bookmarkEnd w:id="48"/>
+    </w:p>
+    <w:p>
+      <w:r>
+        <w:t>O sistema disponibilizará excelentes</w:t>
+      </w:r>
+      <w:r>
+        <w:t xml:space="preserve"> recursos para os envolvido</w:t>
+      </w:r>
+      <w:r>
+        <w:t>s, sendo eles a comodidade de acesso, podendo ser acessado de qualquer computador com acesso à internet, com interface práticas de fácil navegação.</w:t>
+      </w:r>
+    </w:p>
+    <w:p>
+      <w:pPr>
+        <w:pStyle w:val="PargrafodaLista"/>
+        <w:numPr>
+          <w:ilvl w:val="0"/>
+          <w:numId w:val="22"/>
+        </w:numPr>
+        <w:rPr>
+          <w:rFonts w:ascii="Times New Roman" w:hAnsi="Times New Roman" w:cs="Times New Roman"/>
+          <w:sz w:val="24"/>
+          <w:szCs w:val="24"/>
+        </w:rPr>
+      </w:pPr>
+      <w:r>
+        <w:rPr>
+          <w:rFonts w:ascii="Times New Roman" w:hAnsi="Times New Roman" w:cs="Times New Roman"/>
+          <w:sz w:val="24"/>
+          <w:szCs w:val="24"/>
+        </w:rPr>
+        <w:t>Com todos os recursos propostos e a comodidade no todo, nossa perspectiva do sistema é atender e otimizar todos o trabalho dos funcionários das escolas, podendo ajudar na melhoria da educação, controlar seus alunos com sistemas de frequência rígido, com agilidade no acesso aos pais ou responsáveis. Com tudo, minimizando os trabalhos para um progresso na educação.</w:t>
+      </w:r>
+    </w:p>
+    <w:p/>
+    <w:p>
+      <w:pPr>
+        <w:pStyle w:val="PargrafodaLista"/>
+        <w:numPr>
+          <w:ilvl w:val="0"/>
+          <w:numId w:val="22"/>
+        </w:numPr>
+        <w:rPr>
+          <w:rFonts w:ascii="Times New Roman" w:hAnsi="Times New Roman" w:cs="Times New Roman"/>
+          <w:color w:val="0000FF"/>
+          <w:sz w:val="24"/>
+          <w:szCs w:val="24"/>
+        </w:rPr>
+      </w:pPr>
+      <w:r>
+        <w:rPr>
+          <w:rFonts w:ascii="Times New Roman" w:hAnsi="Times New Roman" w:cs="Times New Roman"/>
+          <w:sz w:val="24"/>
+          <w:szCs w:val="24"/>
+        </w:rPr>
+        <w:t xml:space="preserve">Sempre contando com os envolvidos para que possam utilizar o sistema e fazer que as práticas manuais se </w:t>
+      </w:r>
+      <w:r>
+        <w:rPr>
+          <w:rFonts w:ascii="Times New Roman" w:hAnsi="Times New Roman" w:cs="Times New Roman"/>
+          <w:sz w:val="24"/>
+          <w:szCs w:val="24"/>
+        </w:rPr>
+        <w:t>transformem</w:t>
+      </w:r>
+      <w:r>
+        <w:rPr>
+          <w:rFonts w:ascii="Times New Roman" w:hAnsi="Times New Roman" w:cs="Times New Roman"/>
+          <w:sz w:val="24"/>
+          <w:szCs w:val="24"/>
+        </w:rPr>
+        <w:t xml:space="preserve"> em digitais, e ao passar dos dias ele</w:t>
+      </w:r>
+      <w:r>
+        <w:rPr>
+          <w:rFonts w:ascii="Times New Roman" w:hAnsi="Times New Roman" w:cs="Times New Roman"/>
+          <w:sz w:val="24"/>
+          <w:szCs w:val="24"/>
+        </w:rPr>
+        <w:t>s</w:t>
+      </w:r>
+      <w:r>
+        <w:rPr>
+          <w:rFonts w:ascii="Times New Roman" w:hAnsi="Times New Roman" w:cs="Times New Roman"/>
+          <w:sz w:val="24"/>
+          <w:szCs w:val="24"/>
+        </w:rPr>
+        <w:t xml:space="preserve"> vejam o quando fácil e prático será suas atividades digitais.</w:t>
+      </w:r>
+      <w:r>
+        <w:rPr>
+          <w:rFonts w:ascii="Times New Roman" w:hAnsi="Times New Roman" w:cs="Times New Roman"/>
+          <w:sz w:val="24"/>
+          <w:szCs w:val="24"/>
+        </w:rPr>
+        <w:t xml:space="preserve"> E a facilidade para o acompanhamento do progresso dos alunos em o todo.</w:t>
+      </w:r>
+    </w:p>
+    <w:p>
+      <w:pPr>
+        <w:pStyle w:val="Corpodetexto"/>
+        <w:rPr>
+          <w:lang w:eastAsia="en-US"/>
+        </w:rPr>
+      </w:pPr>
+    </w:p>
+    <w:p>
+      <w:pPr>
+        <w:pStyle w:val="Ttulo3"/>
+      </w:pPr>
+      <w:bookmarkStart w:id="49" w:name="_Toc512930916"/>
+      <w:bookmarkStart w:id="50" w:name="_Toc452813591"/>
+      <w:bookmarkStart w:id="51" w:name="_Toc436203388"/>
+      <w:bookmarkStart w:id="52" w:name="_Toc425054391"/>
+      <w:bookmarkStart w:id="53" w:name="_Toc422186484"/>
+      <w:bookmarkStart w:id="54" w:name="_Toc346297778"/>
+      <w:bookmarkStart w:id="55" w:name="_Toc342757867"/>
+      <w:bookmarkStart w:id="56" w:name="_Toc339784266"/>
+      <w:bookmarkStart w:id="57" w:name="_Toc339783677"/>
+      <w:bookmarkStart w:id="58" w:name="_Toc323533353"/>
+      <w:bookmarkStart w:id="59" w:name="_Toc320279476"/>
+      <w:bookmarkStart w:id="60" w:name="_Toc320274603"/>
+      <w:bookmarkStart w:id="61" w:name="_Toc318088998"/>
+      <w:bookmarkStart w:id="62" w:name="_Toc18208275"/>
+      <w:bookmarkStart w:id="63" w:name="_Toc378408147"/>
+      <w:r>
+        <w:t>Perspectiva do Produto</w:t>
+      </w:r>
       <w:bookmarkEnd w:id="49"/>
-    </w:p>
-    <w:p>
-      <w:pPr>
-        <w:rPr>
-          <w:color w:val="0000FF"/>
-        </w:rPr>
-      </w:pPr>
-      <w:r>
-        <w:rPr>
-          <w:color w:val="0000FF"/>
-        </w:rPr>
-        <w:t xml:space="preserve">[Esta seção oferece uma visão de nível superior dos recursos do produto, interfaces com outros aplicativos e configurações de sistema. Ela geralmente é constituída destas duas subseções: </w:t>
-      </w:r>
-    </w:p>
-    <w:p>
-      <w:pPr>
-        <w:rPr>
-          <w:color w:val="0000FF"/>
-        </w:rPr>
-      </w:pPr>
-      <w:r>
-        <w:rPr>
-          <w:color w:val="0000FF"/>
-        </w:rPr>
-        <w:t>•</w:t>
-      </w:r>
-      <w:r>
-        <w:rPr>
-          <w:color w:val="0000FF"/>
-        </w:rPr>
-        <w:tab/>
-        <w:t>Perspectiva do produto</w:t>
-      </w:r>
-    </w:p>
-    <w:p>
-      <w:pPr>
-        <w:rPr>
-          <w:color w:val="0000FF"/>
-        </w:rPr>
-      </w:pPr>
-      <w:r>
-        <w:rPr>
-          <w:color w:val="0000FF"/>
-        </w:rPr>
-        <w:t>•</w:t>
-      </w:r>
-      <w:r>
-        <w:rPr>
-          <w:color w:val="0000FF"/>
-        </w:rPr>
-        <w:tab/>
-        <w:t>Suposições e dependências]</w:t>
-      </w:r>
-    </w:p>
-    <w:p>
-      <w:pPr>
-        <w:pStyle w:val="Corpodetexto"/>
-        <w:rPr>
-          <w:lang w:eastAsia="en-US"/>
-        </w:rPr>
-      </w:pPr>
-    </w:p>
-    <w:p>
-      <w:pPr>
-        <w:pStyle w:val="Ttulo3"/>
-      </w:pPr>
-      <w:bookmarkStart w:id="50" w:name="_Toc512930916"/>
-      <w:bookmarkStart w:id="51" w:name="_Toc452813591"/>
-      <w:bookmarkStart w:id="52" w:name="_Toc436203388"/>
-      <w:bookmarkStart w:id="53" w:name="_Toc425054391"/>
-      <w:bookmarkStart w:id="54" w:name="_Toc422186484"/>
-      <w:bookmarkStart w:id="55" w:name="_Toc346297778"/>
-      <w:bookmarkStart w:id="56" w:name="_Toc342757867"/>
-      <w:bookmarkStart w:id="57" w:name="_Toc339784266"/>
-      <w:bookmarkStart w:id="58" w:name="_Toc339783677"/>
-      <w:bookmarkStart w:id="59" w:name="_Toc323533353"/>
-      <w:bookmarkStart w:id="60" w:name="_Toc320279476"/>
-      <w:bookmarkStart w:id="61" w:name="_Toc320274603"/>
-      <w:bookmarkStart w:id="62" w:name="_Toc318088998"/>
-      <w:bookmarkStart w:id="63" w:name="_Toc18208275"/>
-      <w:bookmarkStart w:id="64" w:name="_Toc378408147"/>
-      <w:r>
-        <w:lastRenderedPageBreak/>
-        <w:t>Perspectiva do Produto</w:t>
-      </w:r>
       <w:bookmarkEnd w:id="50"/>
       <w:bookmarkEnd w:id="51"/>
       <w:bookmarkEnd w:id="52"/>
@@ -8510,42 +8272,42 @@
       <w:bookmarkEnd w:id="61"/>
       <w:bookmarkEnd w:id="62"/>
       <w:bookmarkEnd w:id="63"/>
+    </w:p>
+    <w:p>
+      <w:r>
+        <w:t>A perspectiva do produto seria de autossuficiência porem dependente das informações referentes aos alunos.</w:t>
+      </w:r>
+    </w:p>
+    <w:p>
+      <w:pPr>
+        <w:rPr>
+          <w:color w:val="0000FF"/>
+        </w:rPr>
+      </w:pPr>
+    </w:p>
+    <w:p>
+      <w:pPr>
+        <w:pStyle w:val="Ttulo3"/>
+      </w:pPr>
+      <w:bookmarkStart w:id="64" w:name="_Toc512930917"/>
+      <w:bookmarkStart w:id="65" w:name="_Toc452813593"/>
+      <w:bookmarkStart w:id="66" w:name="_Toc436203390"/>
+      <w:bookmarkStart w:id="67" w:name="_Toc425054394"/>
+      <w:bookmarkStart w:id="68" w:name="_Toc422186487"/>
+      <w:bookmarkStart w:id="69" w:name="_Toc346297780"/>
+      <w:bookmarkStart w:id="70" w:name="_Toc342757869"/>
+      <w:bookmarkStart w:id="71" w:name="_Toc339784278"/>
+      <w:bookmarkStart w:id="72" w:name="_Toc339783689"/>
+      <w:bookmarkStart w:id="73" w:name="_Toc323533379"/>
+      <w:bookmarkStart w:id="74" w:name="_Toc320279510"/>
+      <w:bookmarkStart w:id="75" w:name="_Toc320274637"/>
+      <w:bookmarkStart w:id="76" w:name="_Toc318089002"/>
+      <w:bookmarkStart w:id="77" w:name="_Toc18208276"/>
+      <w:bookmarkStart w:id="78" w:name="_Toc378408148"/>
+      <w:r>
+        <w:t>Suposições e Dependências</w:t>
+      </w:r>
       <w:bookmarkEnd w:id="64"/>
-    </w:p>
-    <w:p>
-      <w:r>
-        <w:t>A perspectiva do produto seria de autossuficiência porem dependente das informações referentes aos alunos.</w:t>
-      </w:r>
-    </w:p>
-    <w:p>
-      <w:pPr>
-        <w:rPr>
-          <w:color w:val="0000FF"/>
-        </w:rPr>
-      </w:pPr>
-    </w:p>
-    <w:p>
-      <w:pPr>
-        <w:pStyle w:val="Ttulo3"/>
-      </w:pPr>
-      <w:bookmarkStart w:id="65" w:name="_Toc512930917"/>
-      <w:bookmarkStart w:id="66" w:name="_Toc452813593"/>
-      <w:bookmarkStart w:id="67" w:name="_Toc436203390"/>
-      <w:bookmarkStart w:id="68" w:name="_Toc425054394"/>
-      <w:bookmarkStart w:id="69" w:name="_Toc422186487"/>
-      <w:bookmarkStart w:id="70" w:name="_Toc346297780"/>
-      <w:bookmarkStart w:id="71" w:name="_Toc342757869"/>
-      <w:bookmarkStart w:id="72" w:name="_Toc339784278"/>
-      <w:bookmarkStart w:id="73" w:name="_Toc339783689"/>
-      <w:bookmarkStart w:id="74" w:name="_Toc323533379"/>
-      <w:bookmarkStart w:id="75" w:name="_Toc320279510"/>
-      <w:bookmarkStart w:id="76" w:name="_Toc320274637"/>
-      <w:bookmarkStart w:id="77" w:name="_Toc318089002"/>
-      <w:bookmarkStart w:id="78" w:name="_Toc18208276"/>
-      <w:bookmarkStart w:id="79" w:name="_Toc378408148"/>
-      <w:r>
-        <w:t>Suposições e Dependências</w:t>
-      </w:r>
       <w:bookmarkEnd w:id="65"/>
       <w:bookmarkEnd w:id="66"/>
       <w:bookmarkEnd w:id="67"/>
@@ -8560,39 +8322,20 @@
       <w:bookmarkEnd w:id="76"/>
       <w:bookmarkEnd w:id="77"/>
       <w:bookmarkEnd w:id="78"/>
+    </w:p>
+    <w:p>
+      <w:r>
+        <w:t>Por ser um sistema WEB, nosso sistema requer sempre conexão com a internet, para que todo o sistema atenda as necessidades dos envolvidos requer que todos alimentem, utilizem e divulguem o sistema para toda a escola, envolvendo os pais e responsáveis para que acessem e acompanhem os dados das crianças.</w:t>
+      </w:r>
+    </w:p>
+    <w:p>
+      <w:pPr>
+        <w:rPr>
+          <w:color w:val="0000FF"/>
+        </w:rPr>
+      </w:pPr>
+      <w:bookmarkStart w:id="79" w:name="_GoBack"/>
       <w:bookmarkEnd w:id="79"/>
-    </w:p>
-    <w:p>
-      <w:pPr>
-        <w:rPr>
-          <w:color w:val="0000FF"/>
-        </w:rPr>
-      </w:pPr>
-      <w:r>
-        <w:rPr>
-          <w:color w:val="0000FF"/>
-        </w:rPr>
-        <w:t>[</w:t>
-      </w:r>
-      <w:r>
-        <w:rPr>
-          <w:color w:val="0000FF"/>
-        </w:rPr>
-        <w:t xml:space="preserve">Liste as suposições e dependências que você assumiu para especificar seu sistema, e </w:t>
-      </w:r>
-      <w:r>
-        <w:rPr>
-          <w:color w:val="0000FF"/>
-        </w:rPr>
-        <w:t>que, se mudadas, alterarão o documento. Por exemplo, uma suposição poderá estabelecer que um sistema operacional específico estará disponível para o hardware projetado para o produto de software. Se o sistema operacional não estiver disponível, o documento de deverá ser mudado.]</w:t>
-      </w:r>
-    </w:p>
-    <w:p>
-      <w:pPr>
-        <w:rPr>
-          <w:color w:val="0000FF"/>
-        </w:rPr>
-      </w:pPr>
     </w:p>
     <w:p>
       <w:pPr>
@@ -8942,6 +8685,7 @@
               <w:jc w:val="center"/>
             </w:pPr>
             <w:r>
+              <w:lastRenderedPageBreak/>
               <w:t>RF04</w:t>
             </w:r>
           </w:p>
@@ -9088,7 +8832,6 @@
         <w:rPr>
           <w:color w:val="0000FF"/>
         </w:rPr>
-        <w:lastRenderedPageBreak/>
         <w:t>Defina a prioridade desses outros requisitos do produto. Inclua, se for útil, atributos como, por exemplo, estabilidade, benefício, esforço e risco.]</w:t>
       </w:r>
       <w:bookmarkEnd w:id="90"/>
@@ -12701,7 +12444,7 @@
       <w:rPr>
         <w:noProof/>
       </w:rPr>
-      <w:t>2</w:t>
+      <w:t>7</w:t>
     </w:r>
     <w:r>
       <w:rPr>
@@ -12765,7 +12508,7 @@
       <w:rPr>
         <w:noProof/>
       </w:rPr>
-      <w:t>20</w:t>
+      <w:t>21</w:t>
     </w:r>
     <w:r>
       <w:rPr>
@@ -13114,6 +12857,119 @@
     </w:lvl>
   </w:abstractNum>
   <w:abstractNum w:abstractNumId="1">
+    <w:nsid w:val="09203773"/>
+    <w:multiLevelType w:val="hybridMultilevel"/>
+    <w:tmpl w:val="4050B78E"/>
+    <w:lvl w:ilvl="0" w:tplc="04160001">
+      <w:start w:val="1"/>
+      <w:numFmt w:val="bullet"/>
+      <w:lvlText w:val=""/>
+      <w:lvlJc w:val="left"/>
+      <w:pPr>
+        <w:ind w:left="720" w:hanging="360"/>
+      </w:pPr>
+      <w:rPr>
+        <w:rFonts w:ascii="Symbol" w:hAnsi="Symbol" w:hint="default"/>
+      </w:rPr>
+    </w:lvl>
+    <w:lvl w:ilvl="1" w:tplc="04160003" w:tentative="1">
+      <w:start w:val="1"/>
+      <w:numFmt w:val="bullet"/>
+      <w:lvlText w:val="o"/>
+      <w:lvlJc w:val="left"/>
+      <w:pPr>
+        <w:ind w:left="1440" w:hanging="360"/>
+      </w:pPr>
+      <w:rPr>
+        <w:rFonts w:ascii="Courier New" w:hAnsi="Courier New" w:cs="Courier New" w:hint="default"/>
+      </w:rPr>
+    </w:lvl>
+    <w:lvl w:ilvl="2" w:tplc="04160005" w:tentative="1">
+      <w:start w:val="1"/>
+      <w:numFmt w:val="bullet"/>
+      <w:lvlText w:val=""/>
+      <w:lvlJc w:val="left"/>
+      <w:pPr>
+        <w:ind w:left="2160" w:hanging="360"/>
+      </w:pPr>
+      <w:rPr>
+        <w:rFonts w:ascii="Wingdings" w:hAnsi="Wingdings" w:hint="default"/>
+      </w:rPr>
+    </w:lvl>
+    <w:lvl w:ilvl="3" w:tplc="04160001" w:tentative="1">
+      <w:start w:val="1"/>
+      <w:numFmt w:val="bullet"/>
+      <w:lvlText w:val=""/>
+      <w:lvlJc w:val="left"/>
+      <w:pPr>
+        <w:ind w:left="2880" w:hanging="360"/>
+      </w:pPr>
+      <w:rPr>
+        <w:rFonts w:ascii="Symbol" w:hAnsi="Symbol" w:hint="default"/>
+      </w:rPr>
+    </w:lvl>
+    <w:lvl w:ilvl="4" w:tplc="04160003" w:tentative="1">
+      <w:start w:val="1"/>
+      <w:numFmt w:val="bullet"/>
+      <w:lvlText w:val="o"/>
+      <w:lvlJc w:val="left"/>
+      <w:pPr>
+        <w:ind w:left="3600" w:hanging="360"/>
+      </w:pPr>
+      <w:rPr>
+        <w:rFonts w:ascii="Courier New" w:hAnsi="Courier New" w:cs="Courier New" w:hint="default"/>
+      </w:rPr>
+    </w:lvl>
+    <w:lvl w:ilvl="5" w:tplc="04160005" w:tentative="1">
+      <w:start w:val="1"/>
+      <w:numFmt w:val="bullet"/>
+      <w:lvlText w:val=""/>
+      <w:lvlJc w:val="left"/>
+      <w:pPr>
+        <w:ind w:left="4320" w:hanging="360"/>
+      </w:pPr>
+      <w:rPr>
+        <w:rFonts w:ascii="Wingdings" w:hAnsi="Wingdings" w:hint="default"/>
+      </w:rPr>
+    </w:lvl>
+    <w:lvl w:ilvl="6" w:tplc="04160001" w:tentative="1">
+      <w:start w:val="1"/>
+      <w:numFmt w:val="bullet"/>
+      <w:lvlText w:val=""/>
+      <w:lvlJc w:val="left"/>
+      <w:pPr>
+        <w:ind w:left="5040" w:hanging="360"/>
+      </w:pPr>
+      <w:rPr>
+        <w:rFonts w:ascii="Symbol" w:hAnsi="Symbol" w:hint="default"/>
+      </w:rPr>
+    </w:lvl>
+    <w:lvl w:ilvl="7" w:tplc="04160003" w:tentative="1">
+      <w:start w:val="1"/>
+      <w:numFmt w:val="bullet"/>
+      <w:lvlText w:val="o"/>
+      <w:lvlJc w:val="left"/>
+      <w:pPr>
+        <w:ind w:left="5760" w:hanging="360"/>
+      </w:pPr>
+      <w:rPr>
+        <w:rFonts w:ascii="Courier New" w:hAnsi="Courier New" w:cs="Courier New" w:hint="default"/>
+      </w:rPr>
+    </w:lvl>
+    <w:lvl w:ilvl="8" w:tplc="04160005" w:tentative="1">
+      <w:start w:val="1"/>
+      <w:numFmt w:val="bullet"/>
+      <w:lvlText w:val=""/>
+      <w:lvlJc w:val="left"/>
+      <w:pPr>
+        <w:ind w:left="6480" w:hanging="360"/>
+      </w:pPr>
+      <w:rPr>
+        <w:rFonts w:ascii="Wingdings" w:hAnsi="Wingdings" w:hint="default"/>
+      </w:rPr>
+    </w:lvl>
+  </w:abstractNum>
+  <w:abstractNum w:abstractNumId="2">
     <w:nsid w:val="11900753"/>
     <w:multiLevelType w:val="hybridMultilevel"/>
     <w:tmpl w:val="46BAAFE6"/>
@@ -13202,7 +13058,7 @@
       </w:pPr>
     </w:lvl>
   </w:abstractNum>
-  <w:abstractNum w:abstractNumId="2">
+  <w:abstractNum w:abstractNumId="3">
     <w:nsid w:val="1DAE4CD3"/>
     <w:multiLevelType w:val="hybridMultilevel"/>
     <w:tmpl w:val="9EE2CB2E"/>
@@ -13343,7 +13199,7 @@
       </w:rPr>
     </w:lvl>
   </w:abstractNum>
-  <w:abstractNum w:abstractNumId="3">
+  <w:abstractNum w:abstractNumId="4">
     <w:nsid w:val="1E097E1D"/>
     <w:multiLevelType w:val="hybridMultilevel"/>
     <w:tmpl w:val="DC46189E"/>
@@ -13456,7 +13312,7 @@
       </w:rPr>
     </w:lvl>
   </w:abstractNum>
-  <w:abstractNum w:abstractNumId="4">
+  <w:abstractNum w:abstractNumId="5">
     <w:nsid w:val="20CD15E5"/>
     <w:multiLevelType w:val="multilevel"/>
     <w:tmpl w:val="633206E4"/>
@@ -13598,7 +13454,7 @@
       </w:rPr>
     </w:lvl>
   </w:abstractNum>
-  <w:abstractNum w:abstractNumId="5">
+  <w:abstractNum w:abstractNumId="6">
     <w:nsid w:val="2B517322"/>
     <w:multiLevelType w:val="hybridMultilevel"/>
     <w:tmpl w:val="3F2A82D0"/>
@@ -13711,7 +13567,7 @@
       </w:rPr>
     </w:lvl>
   </w:abstractNum>
-  <w:abstractNum w:abstractNumId="6">
+  <w:abstractNum w:abstractNumId="7">
     <w:nsid w:val="30B07BA0"/>
     <w:multiLevelType w:val="hybridMultilevel"/>
     <w:tmpl w:val="FC922830"/>
@@ -13824,7 +13680,7 @@
       </w:rPr>
     </w:lvl>
   </w:abstractNum>
-  <w:abstractNum w:abstractNumId="7">
+  <w:abstractNum w:abstractNumId="8">
     <w:nsid w:val="36B86472"/>
     <w:multiLevelType w:val="hybridMultilevel"/>
     <w:tmpl w:val="5CB88920"/>
@@ -13937,7 +13793,120 @@
       </w:rPr>
     </w:lvl>
   </w:abstractNum>
-  <w:abstractNum w:abstractNumId="8">
+  <w:abstractNum w:abstractNumId="9">
+    <w:nsid w:val="3B1255F4"/>
+    <w:multiLevelType w:val="hybridMultilevel"/>
+    <w:tmpl w:val="86AAABDE"/>
+    <w:lvl w:ilvl="0" w:tplc="04160001">
+      <w:start w:val="1"/>
+      <w:numFmt w:val="bullet"/>
+      <w:lvlText w:val=""/>
+      <w:lvlJc w:val="left"/>
+      <w:pPr>
+        <w:ind w:left="720" w:hanging="360"/>
+      </w:pPr>
+      <w:rPr>
+        <w:rFonts w:ascii="Symbol" w:hAnsi="Symbol" w:hint="default"/>
+      </w:rPr>
+    </w:lvl>
+    <w:lvl w:ilvl="1" w:tplc="04160003" w:tentative="1">
+      <w:start w:val="1"/>
+      <w:numFmt w:val="bullet"/>
+      <w:lvlText w:val="o"/>
+      <w:lvlJc w:val="left"/>
+      <w:pPr>
+        <w:ind w:left="1440" w:hanging="360"/>
+      </w:pPr>
+      <w:rPr>
+        <w:rFonts w:ascii="Courier New" w:hAnsi="Courier New" w:cs="Courier New" w:hint="default"/>
+      </w:rPr>
+    </w:lvl>
+    <w:lvl w:ilvl="2" w:tplc="04160005" w:tentative="1">
+      <w:start w:val="1"/>
+      <w:numFmt w:val="bullet"/>
+      <w:lvlText w:val=""/>
+      <w:lvlJc w:val="left"/>
+      <w:pPr>
+        <w:ind w:left="2160" w:hanging="360"/>
+      </w:pPr>
+      <w:rPr>
+        <w:rFonts w:ascii="Wingdings" w:hAnsi="Wingdings" w:hint="default"/>
+      </w:rPr>
+    </w:lvl>
+    <w:lvl w:ilvl="3" w:tplc="04160001" w:tentative="1">
+      <w:start w:val="1"/>
+      <w:numFmt w:val="bullet"/>
+      <w:lvlText w:val=""/>
+      <w:lvlJc w:val="left"/>
+      <w:pPr>
+        <w:ind w:left="2880" w:hanging="360"/>
+      </w:pPr>
+      <w:rPr>
+        <w:rFonts w:ascii="Symbol" w:hAnsi="Symbol" w:hint="default"/>
+      </w:rPr>
+    </w:lvl>
+    <w:lvl w:ilvl="4" w:tplc="04160003" w:tentative="1">
+      <w:start w:val="1"/>
+      <w:numFmt w:val="bullet"/>
+      <w:lvlText w:val="o"/>
+      <w:lvlJc w:val="left"/>
+      <w:pPr>
+        <w:ind w:left="3600" w:hanging="360"/>
+      </w:pPr>
+      <w:rPr>
+        <w:rFonts w:ascii="Courier New" w:hAnsi="Courier New" w:cs="Courier New" w:hint="default"/>
+      </w:rPr>
+    </w:lvl>
+    <w:lvl w:ilvl="5" w:tplc="04160005" w:tentative="1">
+      <w:start w:val="1"/>
+      <w:numFmt w:val="bullet"/>
+      <w:lvlText w:val=""/>
+      <w:lvlJc w:val="left"/>
+      <w:pPr>
+        <w:ind w:left="4320" w:hanging="360"/>
+      </w:pPr>
+      <w:rPr>
+        <w:rFonts w:ascii="Wingdings" w:hAnsi="Wingdings" w:hint="default"/>
+      </w:rPr>
+    </w:lvl>
+    <w:lvl w:ilvl="6" w:tplc="04160001" w:tentative="1">
+      <w:start w:val="1"/>
+      <w:numFmt w:val="bullet"/>
+      <w:lvlText w:val=""/>
+      <w:lvlJc w:val="left"/>
+      <w:pPr>
+        <w:ind w:left="5040" w:hanging="360"/>
+      </w:pPr>
+      <w:rPr>
+        <w:rFonts w:ascii="Symbol" w:hAnsi="Symbol" w:hint="default"/>
+      </w:rPr>
+    </w:lvl>
+    <w:lvl w:ilvl="7" w:tplc="04160003" w:tentative="1">
+      <w:start w:val="1"/>
+      <w:numFmt w:val="bullet"/>
+      <w:lvlText w:val="o"/>
+      <w:lvlJc w:val="left"/>
+      <w:pPr>
+        <w:ind w:left="5760" w:hanging="360"/>
+      </w:pPr>
+      <w:rPr>
+        <w:rFonts w:ascii="Courier New" w:hAnsi="Courier New" w:cs="Courier New" w:hint="default"/>
+      </w:rPr>
+    </w:lvl>
+    <w:lvl w:ilvl="8" w:tplc="04160005" w:tentative="1">
+      <w:start w:val="1"/>
+      <w:numFmt w:val="bullet"/>
+      <w:lvlText w:val=""/>
+      <w:lvlJc w:val="left"/>
+      <w:pPr>
+        <w:ind w:left="6480" w:hanging="360"/>
+      </w:pPr>
+      <w:rPr>
+        <w:rFonts w:ascii="Wingdings" w:hAnsi="Wingdings" w:hint="default"/>
+      </w:rPr>
+    </w:lvl>
+  </w:abstractNum>
+  <w:abstractNum w:abstractNumId="10">
     <w:nsid w:val="3EF86417"/>
     <w:multiLevelType w:val="hybridMultilevel"/>
     <w:tmpl w:val="2F4CBD4E"/>
@@ -14050,7 +14019,7 @@
       </w:rPr>
     </w:lvl>
   </w:abstractNum>
-  <w:abstractNum w:abstractNumId="9">
+  <w:abstractNum w:abstractNumId="11">
     <w:nsid w:val="4D31203E"/>
     <w:multiLevelType w:val="hybridMultilevel"/>
     <w:tmpl w:val="47AE66EE"/>
@@ -14190,7 +14159,7 @@
       </w:rPr>
     </w:lvl>
   </w:abstractNum>
-  <w:abstractNum w:abstractNumId="10">
+  <w:abstractNum w:abstractNumId="12">
     <w:nsid w:val="53720771"/>
     <w:multiLevelType w:val="hybridMultilevel"/>
     <w:tmpl w:val="3028BBFC"/>
@@ -14330,7 +14299,7 @@
       </w:rPr>
     </w:lvl>
   </w:abstractNum>
-  <w:abstractNum w:abstractNumId="11">
+  <w:abstractNum w:abstractNumId="13">
     <w:nsid w:val="53CF0163"/>
     <w:multiLevelType w:val="hybridMultilevel"/>
     <w:tmpl w:val="E094515C"/>
@@ -14467,7 +14436,7 @@
       </w:rPr>
     </w:lvl>
   </w:abstractNum>
-  <w:abstractNum w:abstractNumId="12">
+  <w:abstractNum w:abstractNumId="14">
     <w:nsid w:val="54E361D9"/>
     <w:multiLevelType w:val="hybridMultilevel"/>
     <w:tmpl w:val="5B786A56"/>
@@ -14580,7 +14549,7 @@
       </w:rPr>
     </w:lvl>
   </w:abstractNum>
-  <w:abstractNum w:abstractNumId="13">
+  <w:abstractNum w:abstractNumId="15">
     <w:nsid w:val="57180B4A"/>
     <w:multiLevelType w:val="multilevel"/>
     <w:tmpl w:val="9454FAA6"/>
@@ -14722,7 +14691,120 @@
       </w:rPr>
     </w:lvl>
   </w:abstractNum>
-  <w:abstractNum w:abstractNumId="14">
+  <w:abstractNum w:abstractNumId="16">
+    <w:nsid w:val="665755F2"/>
+    <w:multiLevelType w:val="hybridMultilevel"/>
+    <w:tmpl w:val="FDA2ED9C"/>
+    <w:lvl w:ilvl="0" w:tplc="04160001">
+      <w:start w:val="1"/>
+      <w:numFmt w:val="bullet"/>
+      <w:lvlText w:val=""/>
+      <w:lvlJc w:val="left"/>
+      <w:pPr>
+        <w:ind w:left="720" w:hanging="360"/>
+      </w:pPr>
+      <w:rPr>
+        <w:rFonts w:ascii="Symbol" w:hAnsi="Symbol" w:hint="default"/>
+      </w:rPr>
+    </w:lvl>
+    <w:lvl w:ilvl="1" w:tplc="04160003" w:tentative="1">
+      <w:start w:val="1"/>
+      <w:numFmt w:val="bullet"/>
+      <w:lvlText w:val="o"/>
+      <w:lvlJc w:val="left"/>
+      <w:pPr>
+        <w:ind w:left="1440" w:hanging="360"/>
+      </w:pPr>
+      <w:rPr>
+        <w:rFonts w:ascii="Courier New" w:hAnsi="Courier New" w:cs="Courier New" w:hint="default"/>
+      </w:rPr>
+    </w:lvl>
+    <w:lvl w:ilvl="2" w:tplc="04160005" w:tentative="1">
+      <w:start w:val="1"/>
+      <w:numFmt w:val="bullet"/>
+      <w:lvlText w:val=""/>
+      <w:lvlJc w:val="left"/>
+      <w:pPr>
+        <w:ind w:left="2160" w:hanging="360"/>
+      </w:pPr>
+      <w:rPr>
+        <w:rFonts w:ascii="Wingdings" w:hAnsi="Wingdings" w:hint="default"/>
+      </w:rPr>
+    </w:lvl>
+    <w:lvl w:ilvl="3" w:tplc="04160001" w:tentative="1">
+      <w:start w:val="1"/>
+      <w:numFmt w:val="bullet"/>
+      <w:lvlText w:val=""/>
+      <w:lvlJc w:val="left"/>
+      <w:pPr>
+        <w:ind w:left="2880" w:hanging="360"/>
+      </w:pPr>
+      <w:rPr>
+        <w:rFonts w:ascii="Symbol" w:hAnsi="Symbol" w:hint="default"/>
+      </w:rPr>
+    </w:lvl>
+    <w:lvl w:ilvl="4" w:tplc="04160003" w:tentative="1">
+      <w:start w:val="1"/>
+      <w:numFmt w:val="bullet"/>
+      <w:lvlText w:val="o"/>
+      <w:lvlJc w:val="left"/>
+      <w:pPr>
+        <w:ind w:left="3600" w:hanging="360"/>
+      </w:pPr>
+      <w:rPr>
+        <w:rFonts w:ascii="Courier New" w:hAnsi="Courier New" w:cs="Courier New" w:hint="default"/>
+      </w:rPr>
+    </w:lvl>
+    <w:lvl w:ilvl="5" w:tplc="04160005" w:tentative="1">
+      <w:start w:val="1"/>
+      <w:numFmt w:val="bullet"/>
+      <w:lvlText w:val=""/>
+      <w:lvlJc w:val="left"/>
+      <w:pPr>
+        <w:ind w:left="4320" w:hanging="360"/>
+      </w:pPr>
+      <w:rPr>
+        <w:rFonts w:ascii="Wingdings" w:hAnsi="Wingdings" w:hint="default"/>
+      </w:rPr>
+    </w:lvl>
+    <w:lvl w:ilvl="6" w:tplc="04160001" w:tentative="1">
+      <w:start w:val="1"/>
+      <w:numFmt w:val="bullet"/>
+      <w:lvlText w:val=""/>
+      <w:lvlJc w:val="left"/>
+      <w:pPr>
+        <w:ind w:left="5040" w:hanging="360"/>
+      </w:pPr>
+      <w:rPr>
+        <w:rFonts w:ascii="Symbol" w:hAnsi="Symbol" w:hint="default"/>
+      </w:rPr>
+    </w:lvl>
+    <w:lvl w:ilvl="7" w:tplc="04160003" w:tentative="1">
+      <w:start w:val="1"/>
+      <w:numFmt w:val="bullet"/>
+      <w:lvlText w:val="o"/>
+      <w:lvlJc w:val="left"/>
+      <w:pPr>
+        <w:ind w:left="5760" w:hanging="360"/>
+      </w:pPr>
+      <w:rPr>
+        <w:rFonts w:ascii="Courier New" w:hAnsi="Courier New" w:cs="Courier New" w:hint="default"/>
+      </w:rPr>
+    </w:lvl>
+    <w:lvl w:ilvl="8" w:tplc="04160005" w:tentative="1">
+      <w:start w:val="1"/>
+      <w:numFmt w:val="bullet"/>
+      <w:lvlText w:val=""/>
+      <w:lvlJc w:val="left"/>
+      <w:pPr>
+        <w:ind w:left="6480" w:hanging="360"/>
+      </w:pPr>
+      <w:rPr>
+        <w:rFonts w:ascii="Wingdings" w:hAnsi="Wingdings" w:hint="default"/>
+      </w:rPr>
+    </w:lvl>
+  </w:abstractNum>
+  <w:abstractNum w:abstractNumId="17">
     <w:nsid w:val="6D7E4876"/>
     <w:multiLevelType w:val="multilevel"/>
     <w:tmpl w:val="E9D6459C"/>
@@ -14844,7 +14926,7 @@
       </w:rPr>
     </w:lvl>
   </w:abstractNum>
-  <w:abstractNum w:abstractNumId="15">
+  <w:abstractNum w:abstractNumId="18">
     <w:nsid w:val="7192378B"/>
     <w:multiLevelType w:val="hybridMultilevel"/>
     <w:tmpl w:val="225EF9C0"/>
@@ -14957,7 +15039,7 @@
       </w:rPr>
     </w:lvl>
   </w:abstractNum>
-  <w:abstractNum w:abstractNumId="16">
+  <w:abstractNum w:abstractNumId="19">
     <w:nsid w:val="7BD62338"/>
     <w:multiLevelType w:val="hybridMultilevel"/>
     <w:tmpl w:val="99C49F72"/>
@@ -15071,10 +15153,10 @@
     </w:lvl>
   </w:abstractNum>
   <w:num w:numId="1">
-    <w:abstractNumId w:val="2"/>
+    <w:abstractNumId w:val="3"/>
   </w:num>
   <w:num w:numId="2">
-    <w:abstractNumId w:val="4"/>
+    <w:abstractNumId w:val="5"/>
     <w:lvlOverride w:ilvl="0"/>
     <w:lvlOverride w:ilvl="1">
       <w:startOverride w:val="1"/>
@@ -15102,6 +15184,61 @@
     </w:lvlOverride>
   </w:num>
   <w:num w:numId="3">
+    <w:abstractNumId w:val="15"/>
+    <w:lvlOverride w:ilvl="0"/>
+    <w:lvlOverride w:ilvl="1">
+      <w:startOverride w:val="1"/>
+    </w:lvlOverride>
+    <w:lvlOverride w:ilvl="2">
+      <w:startOverride w:val="1"/>
+    </w:lvlOverride>
+    <w:lvlOverride w:ilvl="3">
+      <w:startOverride w:val="1"/>
+    </w:lvlOverride>
+    <w:lvlOverride w:ilvl="4">
+      <w:startOverride w:val="1"/>
+    </w:lvlOverride>
+    <w:lvlOverride w:ilvl="5">
+      <w:startOverride w:val="1"/>
+    </w:lvlOverride>
+    <w:lvlOverride w:ilvl="6">
+      <w:startOverride w:val="1"/>
+    </w:lvlOverride>
+    <w:lvlOverride w:ilvl="7">
+      <w:startOverride w:val="1"/>
+    </w:lvlOverride>
+    <w:lvlOverride w:ilvl="8">
+      <w:startOverride w:val="1"/>
+    </w:lvlOverride>
+  </w:num>
+  <w:num w:numId="4">
+    <w:abstractNumId w:val="10"/>
+  </w:num>
+  <w:num w:numId="5">
+    <w:abstractNumId w:val="14"/>
+  </w:num>
+  <w:num w:numId="6">
+    <w:abstractNumId w:val="17"/>
+  </w:num>
+  <w:num w:numId="7">
+    <w:abstractNumId w:val="8"/>
+  </w:num>
+  <w:num w:numId="8">
+    <w:abstractNumId w:val="7"/>
+  </w:num>
+  <w:num w:numId="9">
+    <w:abstractNumId w:val="11"/>
+  </w:num>
+  <w:num w:numId="10">
+    <w:abstractNumId w:val="17"/>
+  </w:num>
+  <w:num w:numId="11">
+    <w:abstractNumId w:val="0"/>
+  </w:num>
+  <w:num w:numId="12">
+    <w:abstractNumId w:val="19"/>
+  </w:num>
+  <w:num w:numId="13">
     <w:abstractNumId w:val="13"/>
     <w:lvlOverride w:ilvl="0"/>
     <w:lvlOverride w:ilvl="1">
@@ -15129,78 +15266,32 @@
       <w:startOverride w:val="1"/>
     </w:lvlOverride>
   </w:num>
-  <w:num w:numId="4">
-    <w:abstractNumId w:val="8"/>
-  </w:num>
-  <w:num w:numId="5">
+  <w:num w:numId="14">
     <w:abstractNumId w:val="12"/>
   </w:num>
-  <w:num w:numId="6">
-    <w:abstractNumId w:val="14"/>
+  <w:num w:numId="15">
+    <w:abstractNumId w:val="2"/>
   </w:num>
-  <w:num w:numId="7">
-    <w:abstractNumId w:val="7"/>
+  <w:num w:numId="16">
+    <w:abstractNumId w:val="13"/>
   </w:num>
-  <w:num w:numId="8">
+  <w:num w:numId="17">
+    <w:abstractNumId w:val="18"/>
+  </w:num>
+  <w:num w:numId="18">
     <w:abstractNumId w:val="6"/>
   </w:num>
-  <w:num w:numId="9">
+  <w:num w:numId="19">
+    <w:abstractNumId w:val="4"/>
+  </w:num>
+  <w:num w:numId="20">
+    <w:abstractNumId w:val="16"/>
+  </w:num>
+  <w:num w:numId="21">
     <w:abstractNumId w:val="9"/>
   </w:num>
-  <w:num w:numId="10">
-    <w:abstractNumId w:val="14"/>
-  </w:num>
-  <w:num w:numId="11">
-    <w:abstractNumId w:val="0"/>
-  </w:num>
-  <w:num w:numId="12">
-    <w:abstractNumId w:val="16"/>
-  </w:num>
-  <w:num w:numId="13">
-    <w:abstractNumId w:val="11"/>
-    <w:lvlOverride w:ilvl="0"/>
-    <w:lvlOverride w:ilvl="1">
-      <w:startOverride w:val="1"/>
-    </w:lvlOverride>
-    <w:lvlOverride w:ilvl="2">
-      <w:startOverride w:val="1"/>
-    </w:lvlOverride>
-    <w:lvlOverride w:ilvl="3">
-      <w:startOverride w:val="1"/>
-    </w:lvlOverride>
-    <w:lvlOverride w:ilvl="4">
-      <w:startOverride w:val="1"/>
-    </w:lvlOverride>
-    <w:lvlOverride w:ilvl="5">
-      <w:startOverride w:val="1"/>
-    </w:lvlOverride>
-    <w:lvlOverride w:ilvl="6">
-      <w:startOverride w:val="1"/>
-    </w:lvlOverride>
-    <w:lvlOverride w:ilvl="7">
-      <w:startOverride w:val="1"/>
-    </w:lvlOverride>
-    <w:lvlOverride w:ilvl="8">
-      <w:startOverride w:val="1"/>
-    </w:lvlOverride>
-  </w:num>
-  <w:num w:numId="14">
-    <w:abstractNumId w:val="10"/>
-  </w:num>
-  <w:num w:numId="15">
+  <w:num w:numId="22">
     <w:abstractNumId w:val="1"/>
-  </w:num>
-  <w:num w:numId="16">
-    <w:abstractNumId w:val="11"/>
-  </w:num>
-  <w:num w:numId="17">
-    <w:abstractNumId w:val="15"/>
-  </w:num>
-  <w:num w:numId="18">
-    <w:abstractNumId w:val="5"/>
-  </w:num>
-  <w:num w:numId="19">
-    <w:abstractNumId w:val="3"/>
   </w:num>
   <w:numIdMacAtCleanup w:val="8"/>
 </w:numbering>
@@ -17175,7 +17266,7 @@
 </file>
 
 <file path=customXml/itemProps1.xml><?xml version="1.0" encoding="utf-8"?>
-<ds:datastoreItem xmlns:ds="http://schemas.openxmlformats.org/officeDocument/2006/customXml" ds:itemID="{415131D3-176F-453F-B54A-36BD3095F8CF}">
+<ds:datastoreItem xmlns:ds="http://schemas.openxmlformats.org/officeDocument/2006/customXml" ds:itemID="{363D0B4D-0872-4C8E-A249-F3E71A1A6208}">
   <ds:schemaRefs>
     <ds:schemaRef ds:uri="http://schemas.openxmlformats.org/officeDocument/2006/bibliography"/>
   </ds:schemaRefs>

</xml_diff>

<commit_message>
- Inserido os tópicos 3.1 e 3.2
</commit_message>
<xml_diff>
--- a/documentacao/G5_Documentacao1sem2014.docx
+++ b/documentacao/G5_Documentacao1sem2014.docx
@@ -8318,9 +8318,6 @@
       <w:r>
         <w:lastRenderedPageBreak/>
         <w:tab/>
-      </w:r>
-      <w:bookmarkStart w:id="45" w:name="_GoBack"/>
-      <w:r>
         <w:t>A proposta desse sistema inclui as seguintes tarefas:</w:t>
       </w:r>
     </w:p>
@@ -8456,7 +8453,6 @@
         <w:t>Frequência.</w:t>
       </w:r>
     </w:p>
-    <w:bookmarkEnd w:id="45"/>
     <w:p>
       <w:pPr>
         <w:pStyle w:val="PargrafodaLista"/>
@@ -8472,11 +8468,11 @@
       <w:pPr>
         <w:pStyle w:val="Ttulo2"/>
       </w:pPr>
-      <w:bookmarkStart w:id="46" w:name="_Toc512930915"/>
-      <w:bookmarkStart w:id="47" w:name="_Toc452813590"/>
-      <w:bookmarkStart w:id="48" w:name="_Toc436203387"/>
-      <w:bookmarkStart w:id="49" w:name="_Toc18208274"/>
-      <w:bookmarkStart w:id="50" w:name="_Toc378408146"/>
+      <w:bookmarkStart w:id="45" w:name="_Toc512930915"/>
+      <w:bookmarkStart w:id="46" w:name="_Toc452813590"/>
+      <w:bookmarkStart w:id="47" w:name="_Toc436203387"/>
+      <w:bookmarkStart w:id="48" w:name="_Toc18208274"/>
+      <w:bookmarkStart w:id="49" w:name="_Toc378408146"/>
       <w:bookmarkEnd w:id="22"/>
       <w:r>
         <w:t xml:space="preserve">Visão </w:t>
@@ -8487,16 +8483,16 @@
       <w:r>
         <w:t xml:space="preserve"> do </w:t>
       </w:r>
-      <w:commentRangeStart w:id="51"/>
+      <w:commentRangeStart w:id="50"/>
       <w:r>
         <w:t>Produto</w:t>
       </w:r>
+      <w:bookmarkEnd w:id="45"/>
       <w:bookmarkEnd w:id="46"/>
       <w:bookmarkEnd w:id="47"/>
       <w:bookmarkEnd w:id="48"/>
       <w:bookmarkEnd w:id="49"/>
-      <w:bookmarkEnd w:id="50"/>
-      <w:commentRangeEnd w:id="51"/>
+      <w:commentRangeEnd w:id="50"/>
       <w:r>
         <w:rPr>
           <w:rStyle w:val="Refdecomentrio"/>
@@ -8504,7 +8500,7 @@
           <w:b w:val="0"/>
           <w:bCs w:val="0"/>
         </w:rPr>
-        <w:commentReference w:id="51"/>
+        <w:commentReference w:id="50"/>
       </w:r>
     </w:p>
     <w:p>
@@ -8663,28 +8659,29 @@
       <w:pPr>
         <w:pStyle w:val="Ttulo3"/>
       </w:pPr>
-      <w:bookmarkStart w:id="52" w:name="_Toc512930916"/>
-      <w:bookmarkStart w:id="53" w:name="_Toc452813591"/>
-      <w:bookmarkStart w:id="54" w:name="_Toc436203388"/>
-      <w:bookmarkStart w:id="55" w:name="_Toc425054391"/>
-      <w:bookmarkStart w:id="56" w:name="_Toc422186484"/>
-      <w:bookmarkStart w:id="57" w:name="_Toc346297778"/>
-      <w:bookmarkStart w:id="58" w:name="_Toc342757867"/>
-      <w:bookmarkStart w:id="59" w:name="_Toc339784266"/>
-      <w:bookmarkStart w:id="60" w:name="_Toc339783677"/>
-      <w:bookmarkStart w:id="61" w:name="_Toc323533353"/>
-      <w:bookmarkStart w:id="62" w:name="_Toc320279476"/>
-      <w:bookmarkStart w:id="63" w:name="_Toc320274603"/>
-      <w:bookmarkStart w:id="64" w:name="_Toc318088998"/>
-      <w:bookmarkStart w:id="65" w:name="_Toc18208275"/>
-      <w:bookmarkStart w:id="66" w:name="_Toc378408147"/>
+      <w:bookmarkStart w:id="51" w:name="_Toc512930916"/>
+      <w:bookmarkStart w:id="52" w:name="_Toc452813591"/>
+      <w:bookmarkStart w:id="53" w:name="_Toc436203388"/>
+      <w:bookmarkStart w:id="54" w:name="_Toc425054391"/>
+      <w:bookmarkStart w:id="55" w:name="_Toc422186484"/>
+      <w:bookmarkStart w:id="56" w:name="_Toc346297778"/>
+      <w:bookmarkStart w:id="57" w:name="_Toc342757867"/>
+      <w:bookmarkStart w:id="58" w:name="_Toc339784266"/>
+      <w:bookmarkStart w:id="59" w:name="_Toc339783677"/>
+      <w:bookmarkStart w:id="60" w:name="_Toc323533353"/>
+      <w:bookmarkStart w:id="61" w:name="_Toc320279476"/>
+      <w:bookmarkStart w:id="62" w:name="_Toc320274603"/>
+      <w:bookmarkStart w:id="63" w:name="_Toc318088998"/>
+      <w:bookmarkStart w:id="64" w:name="_Toc18208275"/>
+      <w:bookmarkStart w:id="65" w:name="_Toc378408147"/>
       <w:r>
         <w:t xml:space="preserve">Perspectiva do </w:t>
       </w:r>
-      <w:commentRangeStart w:id="67"/>
+      <w:commentRangeStart w:id="66"/>
       <w:r>
         <w:t>Produto</w:t>
       </w:r>
+      <w:bookmarkEnd w:id="51"/>
       <w:bookmarkEnd w:id="52"/>
       <w:bookmarkEnd w:id="53"/>
       <w:bookmarkEnd w:id="54"/>
@@ -8699,8 +8696,7 @@
       <w:bookmarkEnd w:id="63"/>
       <w:bookmarkEnd w:id="64"/>
       <w:bookmarkEnd w:id="65"/>
-      <w:bookmarkEnd w:id="66"/>
-      <w:commentRangeEnd w:id="67"/>
+      <w:commentRangeEnd w:id="66"/>
       <w:r>
         <w:rPr>
           <w:rStyle w:val="Refdecomentrio"/>
@@ -8708,25 +8704,25 @@
           <w:b w:val="0"/>
           <w:bCs w:val="0"/>
         </w:rPr>
+        <w:commentReference w:id="66"/>
+      </w:r>
+    </w:p>
+    <w:p>
+      <w:commentRangeStart w:id="67"/>
+      <w:r>
+        <w:t xml:space="preserve">O sistema disponibilizará excelentes recursos para os envolvidos, sendo eles a comodidade de acesso, podendo ser acessado de qualquer computador com acesso à internet, com interface práticas de fácil </w:t>
+      </w:r>
+      <w:proofErr w:type="gramStart"/>
+      <w:r>
+        <w:t>navegação.</w:t>
+      </w:r>
+      <w:commentRangeEnd w:id="67"/>
+      <w:proofErr w:type="gramEnd"/>
+      <w:r>
+        <w:rPr>
+          <w:rStyle w:val="Refdecomentrio"/>
+        </w:rPr>
         <w:commentReference w:id="67"/>
-      </w:r>
-    </w:p>
-    <w:p>
-      <w:commentRangeStart w:id="68"/>
-      <w:r>
-        <w:t xml:space="preserve">O sistema disponibilizará excelentes recursos para os envolvidos, sendo eles a comodidade de acesso, podendo ser acessado de qualquer computador com acesso à internet, com interface práticas de fácil </w:t>
-      </w:r>
-      <w:proofErr w:type="gramStart"/>
-      <w:r>
-        <w:t>navegação.</w:t>
-      </w:r>
-      <w:commentRangeEnd w:id="68"/>
-      <w:proofErr w:type="gramEnd"/>
-      <w:r>
-        <w:rPr>
-          <w:rStyle w:val="Refdecomentrio"/>
-        </w:rPr>
-        <w:commentReference w:id="68"/>
       </w:r>
     </w:p>
     <w:p/>
@@ -8761,24 +8757,25 @@
       <w:pPr>
         <w:pStyle w:val="Ttulo3"/>
       </w:pPr>
-      <w:bookmarkStart w:id="69" w:name="_Toc512930917"/>
-      <w:bookmarkStart w:id="70" w:name="_Toc452813593"/>
-      <w:bookmarkStart w:id="71" w:name="_Toc436203390"/>
-      <w:bookmarkStart w:id="72" w:name="_Toc425054394"/>
-      <w:bookmarkStart w:id="73" w:name="_Toc422186487"/>
-      <w:bookmarkStart w:id="74" w:name="_Toc346297780"/>
-      <w:bookmarkStart w:id="75" w:name="_Toc342757869"/>
-      <w:bookmarkStart w:id="76" w:name="_Toc339784278"/>
-      <w:bookmarkStart w:id="77" w:name="_Toc339783689"/>
-      <w:bookmarkStart w:id="78" w:name="_Toc323533379"/>
-      <w:bookmarkStart w:id="79" w:name="_Toc320279510"/>
-      <w:bookmarkStart w:id="80" w:name="_Toc320274637"/>
-      <w:bookmarkStart w:id="81" w:name="_Toc318089002"/>
-      <w:bookmarkStart w:id="82" w:name="_Toc18208276"/>
-      <w:bookmarkStart w:id="83" w:name="_Toc378408148"/>
+      <w:bookmarkStart w:id="68" w:name="_Toc512930917"/>
+      <w:bookmarkStart w:id="69" w:name="_Toc452813593"/>
+      <w:bookmarkStart w:id="70" w:name="_Toc436203390"/>
+      <w:bookmarkStart w:id="71" w:name="_Toc425054394"/>
+      <w:bookmarkStart w:id="72" w:name="_Toc422186487"/>
+      <w:bookmarkStart w:id="73" w:name="_Toc346297780"/>
+      <w:bookmarkStart w:id="74" w:name="_Toc342757869"/>
+      <w:bookmarkStart w:id="75" w:name="_Toc339784278"/>
+      <w:bookmarkStart w:id="76" w:name="_Toc339783689"/>
+      <w:bookmarkStart w:id="77" w:name="_Toc323533379"/>
+      <w:bookmarkStart w:id="78" w:name="_Toc320279510"/>
+      <w:bookmarkStart w:id="79" w:name="_Toc320274637"/>
+      <w:bookmarkStart w:id="80" w:name="_Toc318089002"/>
+      <w:bookmarkStart w:id="81" w:name="_Toc18208276"/>
+      <w:bookmarkStart w:id="82" w:name="_Toc378408148"/>
       <w:r>
         <w:t>Suposições e Dependências</w:t>
       </w:r>
+      <w:bookmarkEnd w:id="68"/>
       <w:bookmarkEnd w:id="69"/>
       <w:bookmarkEnd w:id="70"/>
       <w:bookmarkEnd w:id="71"/>
@@ -8793,7 +8790,6 @@
       <w:bookmarkEnd w:id="80"/>
       <w:bookmarkEnd w:id="81"/>
       <w:bookmarkEnd w:id="82"/>
-      <w:bookmarkEnd w:id="83"/>
     </w:p>
     <w:p>
       <w:r>
@@ -8811,11 +8807,11 @@
       <w:pPr>
         <w:pStyle w:val="Ttulo2"/>
       </w:pPr>
-      <w:bookmarkStart w:id="84" w:name="_Toc512930918"/>
-      <w:bookmarkStart w:id="85" w:name="_Toc452813596"/>
-      <w:bookmarkStart w:id="86" w:name="_Toc436203402"/>
-      <w:bookmarkStart w:id="87" w:name="_Toc18208277"/>
-      <w:bookmarkStart w:id="88" w:name="_Toc378408149"/>
+      <w:bookmarkStart w:id="83" w:name="_Toc512930918"/>
+      <w:bookmarkStart w:id="84" w:name="_Toc452813596"/>
+      <w:bookmarkStart w:id="85" w:name="_Toc436203402"/>
+      <w:bookmarkStart w:id="86" w:name="_Toc18208277"/>
+      <w:bookmarkStart w:id="87" w:name="_Toc378408149"/>
       <w:r>
         <w:lastRenderedPageBreak/>
         <w:t>Requisitos</w:t>
@@ -8829,16 +8825,16 @@
       <w:r>
         <w:t xml:space="preserve">do </w:t>
       </w:r>
-      <w:commentRangeStart w:id="89"/>
+      <w:commentRangeStart w:id="88"/>
       <w:r>
         <w:t>Produto</w:t>
       </w:r>
+      <w:bookmarkEnd w:id="83"/>
       <w:bookmarkEnd w:id="84"/>
       <w:bookmarkEnd w:id="85"/>
       <w:bookmarkEnd w:id="86"/>
       <w:bookmarkEnd w:id="87"/>
-      <w:bookmarkEnd w:id="88"/>
-      <w:commentRangeEnd w:id="89"/>
+      <w:commentRangeEnd w:id="88"/>
       <w:r>
         <w:rPr>
           <w:rStyle w:val="Refdecomentrio"/>
@@ -8846,7 +8842,7 @@
           <w:b w:val="0"/>
           <w:bCs w:val="0"/>
         </w:rPr>
-        <w:commentReference w:id="89"/>
+        <w:commentReference w:id="88"/>
       </w:r>
     </w:p>
     <w:tbl>
@@ -9262,18 +9258,18 @@
         <w:rPr>
           <w:rStyle w:val="Refdecomentrio"/>
         </w:rPr>
-        <w:commentReference w:id="90"/>
+        <w:commentReference w:id="89"/>
       </w:r>
     </w:p>
     <w:p>
       <w:pPr>
         <w:pStyle w:val="Ttulo2"/>
       </w:pPr>
-      <w:bookmarkStart w:id="91" w:name="_Toc512930919"/>
-      <w:bookmarkStart w:id="92" w:name="_Toc452813602"/>
-      <w:bookmarkStart w:id="93" w:name="_Toc436203408"/>
-      <w:bookmarkStart w:id="94" w:name="_Toc18208278"/>
-      <w:bookmarkStart w:id="95" w:name="_Toc378408150"/>
+      <w:bookmarkStart w:id="90" w:name="_Toc512930919"/>
+      <w:bookmarkStart w:id="91" w:name="_Toc452813602"/>
+      <w:bookmarkStart w:id="92" w:name="_Toc436203408"/>
+      <w:bookmarkStart w:id="93" w:name="_Toc18208278"/>
+      <w:bookmarkStart w:id="94" w:name="_Toc378408150"/>
       <w:r>
         <w:t xml:space="preserve">Requisitos </w:t>
       </w:r>
@@ -9283,11 +9279,11 @@
       <w:r>
         <w:t>do Produto</w:t>
       </w:r>
+      <w:bookmarkEnd w:id="90"/>
       <w:bookmarkEnd w:id="91"/>
       <w:bookmarkEnd w:id="92"/>
       <w:bookmarkEnd w:id="93"/>
       <w:bookmarkEnd w:id="94"/>
-      <w:bookmarkEnd w:id="95"/>
     </w:p>
     <w:p/>
     <w:tbl>
@@ -10007,7 +10003,7 @@
       <w:pPr>
         <w:pStyle w:val="Ttulo1"/>
       </w:pPr>
-      <w:bookmarkStart w:id="96" w:name="_Toc378408151"/>
+      <w:bookmarkStart w:id="95" w:name="_Toc378408151"/>
       <w:r>
         <w:lastRenderedPageBreak/>
         <w:t>Análise dos</w:t>
@@ -10015,6 +10011,8 @@
       <w:r>
         <w:t xml:space="preserve"> Requisitos</w:t>
       </w:r>
+      <w:bookmarkStart w:id="96" w:name="_GoBack"/>
+      <w:bookmarkEnd w:id="95"/>
       <w:bookmarkEnd w:id="96"/>
     </w:p>
     <w:p/>
@@ -10024,51 +10022,21 @@
       </w:pPr>
       <w:bookmarkStart w:id="97" w:name="_Toc378408152"/>
       <w:r>
+        <w:lastRenderedPageBreak/>
         <w:t>Diagrama de Casos de Uso</w:t>
       </w:r>
       <w:bookmarkEnd w:id="97"/>
     </w:p>
     <w:p>
-      <w:pPr>
-        <w:rPr>
-          <w:rFonts w:eastAsia="Batang"/>
-          <w:color w:val="0000FF"/>
-        </w:rPr>
-      </w:pPr>
-      <w:r>
-        <w:rPr>
-          <w:rFonts w:eastAsia="Batang"/>
-          <w:color w:val="0000FF"/>
-        </w:rPr>
-        <w:t>O Diagrama de Casos de Uso tem o objetivo de auxiliar a comunicação entre os analistas e o cliente, estabelece um contrato entre as partes sobre as funcionalidades que deverão ser contempladas pelo sistema.</w:t>
-      </w:r>
-    </w:p>
-    <w:p>
-      <w:pPr>
-        <w:rPr>
-          <w:rFonts w:eastAsia="Batang"/>
-          <w:color w:val="0000FF"/>
-        </w:rPr>
-      </w:pPr>
-      <w:r>
-        <w:rPr>
-          <w:rFonts w:eastAsia="Batang"/>
+      <w:r>
+        <w:rPr>
           <w:noProof/>
-          <w:color w:val="0000FF"/>
         </w:rPr>
         <w:drawing>
-          <wp:anchor distT="0" distB="0" distL="114300" distR="114300" simplePos="0" relativeHeight="251660800" behindDoc="0" locked="0" layoutInCell="1" allowOverlap="1">
-            <wp:simplePos x="0" y="0"/>
-            <wp:positionH relativeFrom="column">
-              <wp:posOffset>2712085</wp:posOffset>
-            </wp:positionH>
-            <wp:positionV relativeFrom="paragraph">
-              <wp:posOffset>1195070</wp:posOffset>
-            </wp:positionV>
-            <wp:extent cx="642620" cy="722630"/>
-            <wp:effectExtent l="19050" t="0" r="5080" b="0"/>
-            <wp:wrapTopAndBottom/>
-            <wp:docPr id="11" name="Imagem 1"/>
+          <wp:inline distT="0" distB="0" distL="0" distR="0" wp14:anchorId="50A1A61E" wp14:editId="646EA2EA">
+            <wp:extent cx="5940425" cy="8103235"/>
+            <wp:effectExtent l="0" t="0" r="3175" b="0"/>
+            <wp:docPr id="22" name="Imagem 22"/>
             <wp:cNvGraphicFramePr>
               <a:graphicFrameLocks xmlns:a="http://schemas.openxmlformats.org/drawingml/2006/main" noChangeAspect="1"/>
             </wp:cNvGraphicFramePr>
@@ -10076,381 +10044,29 @@
               <a:graphicData uri="http://schemas.openxmlformats.org/drawingml/2006/picture">
                 <pic:pic xmlns:pic="http://schemas.openxmlformats.org/drawingml/2006/picture">
                   <pic:nvPicPr>
-                    <pic:cNvPr id="0" name="Imagem 1"/>
-                    <pic:cNvPicPr>
-                      <a:picLocks noChangeAspect="1" noChangeArrowheads="1"/>
-                    </pic:cNvPicPr>
+                    <pic:cNvPr id="0" name="UCDiagram.jpg"/>
+                    <pic:cNvPicPr/>
                   </pic:nvPicPr>
                   <pic:blipFill>
-                    <a:blip r:embed="rId14"/>
-                    <a:srcRect/>
+                    <a:blip r:embed="rId14">
+                      <a:extLst>
+                        <a:ext uri="{28A0092B-C50C-407E-A947-70E740481C1C}">
+                          <a14:useLocalDpi xmlns:a14="http://schemas.microsoft.com/office/drawing/2010/main" val="0"/>
+                        </a:ext>
+                      </a:extLst>
+                    </a:blip>
                     <a:stretch>
                       <a:fillRect/>
                     </a:stretch>
                   </pic:blipFill>
-                  <pic:spPr bwMode="auto">
+                  <pic:spPr>
                     <a:xfrm>
                       <a:off x="0" y="0"/>
-                      <a:ext cx="642620" cy="722630"/>
+                      <a:ext cx="5940425" cy="8103235"/>
                     </a:xfrm>
                     <a:prstGeom prst="rect">
                       <a:avLst/>
                     </a:prstGeom>
-                    <a:noFill/>
-                  </pic:spPr>
-                </pic:pic>
-              </a:graphicData>
-            </a:graphic>
-          </wp:anchor>
-        </w:drawing>
-      </w:r>
-      <w:r>
-        <w:rPr>
-          <w:rFonts w:eastAsia="Batang"/>
-          <w:color w:val="0000FF"/>
-        </w:rPr>
-        <w:t xml:space="preserve">O diagrama de Caso de Uso é representado </w:t>
-      </w:r>
-      <w:r>
-        <w:rPr>
-          <w:rFonts w:eastAsia="Batang"/>
-          <w:color w:val="0000FF"/>
-        </w:rPr>
-        <w:t xml:space="preserve">por </w:t>
-      </w:r>
-      <w:r>
-        <w:rPr>
-          <w:rFonts w:eastAsia="Batang"/>
-          <w:color w:val="0000FF"/>
-        </w:rPr>
-        <w:t>atores,</w:t>
-      </w:r>
-      <w:r>
-        <w:rPr>
-          <w:rFonts w:eastAsia="Batang"/>
-          <w:color w:val="0000FF"/>
-        </w:rPr>
-        <w:t xml:space="preserve"> casos de uso e relacionamento. A</w:t>
-      </w:r>
-      <w:r>
-        <w:rPr>
-          <w:rFonts w:eastAsia="Batang"/>
-          <w:color w:val="0000FF"/>
-        </w:rPr>
-        <w:t xml:space="preserve"> seguir esses elementos são brevemente explicados e a notação adotada para sua representação é exemplificada.</w:t>
-      </w:r>
-    </w:p>
-    <w:p>
-      <w:pPr>
-        <w:numPr>
-          <w:ilvl w:val="0"/>
-          <w:numId w:val="2"/>
-        </w:numPr>
-        <w:spacing w:line="240" w:lineRule="auto"/>
-        <w:rPr>
-          <w:rFonts w:eastAsia="Batang"/>
-          <w:color w:val="0000FF"/>
-        </w:rPr>
-      </w:pPr>
-    </w:p>
-    <w:p>
-      <w:pPr>
-        <w:rPr>
-          <w:rFonts w:eastAsia="Batang"/>
-        </w:rPr>
-      </w:pPr>
-    </w:p>
-    <w:p>
-      <w:pPr>
-        <w:pStyle w:val="Legenda"/>
-      </w:pPr>
-      <w:bookmarkStart w:id="98" w:name="_Toc378408206"/>
-      <w:r>
-        <w:t xml:space="preserve">Figura </w:t>
-      </w:r>
-      <w:r>
-        <w:fldChar w:fldCharType="begin"/>
-      </w:r>
-      <w:r>
-        <w:instrText xml:space="preserve"> SEQ Figura \* ARABIC </w:instrText>
-      </w:r>
-      <w:r>
-        <w:fldChar w:fldCharType="separate"/>
-      </w:r>
-      <w:r>
-        <w:rPr>
-          <w:noProof/>
-        </w:rPr>
-        <w:t>1</w:t>
-      </w:r>
-      <w:r>
-        <w:rPr>
-          <w:noProof/>
-        </w:rPr>
-        <w:fldChar w:fldCharType="end"/>
-      </w:r>
-      <w:r>
-        <w:t xml:space="preserve"> – Primeira figura</w:t>
-      </w:r>
-      <w:bookmarkEnd w:id="98"/>
-    </w:p>
-    <w:p>
-      <w:pPr>
-        <w:rPr>
-          <w:rFonts w:eastAsia="Batang"/>
-          <w:color w:val="0000FF"/>
-        </w:rPr>
-      </w:pPr>
-    </w:p>
-    <w:p>
-      <w:pPr>
-        <w:rPr>
-          <w:rFonts w:eastAsia="Batang"/>
-          <w:color w:val="0000FF"/>
-        </w:rPr>
-      </w:pPr>
-    </w:p>
-    <w:p>
-      <w:pPr>
-        <w:rPr>
-          <w:rFonts w:eastAsia="Batang"/>
-          <w:color w:val="0000FF"/>
-        </w:rPr>
-      </w:pPr>
-    </w:p>
-    <w:p>
-      <w:pPr>
-        <w:numPr>
-          <w:ilvl w:val="0"/>
-          <w:numId w:val="2"/>
-        </w:numPr>
-        <w:spacing w:line="240" w:lineRule="auto"/>
-        <w:rPr>
-          <w:rFonts w:eastAsia="Batang"/>
-          <w:color w:val="0000FF"/>
-        </w:rPr>
-      </w:pPr>
-      <w:r>
-        <w:rPr>
-          <w:noProof/>
-          <w:color w:val="0000FF"/>
-        </w:rPr>
-        <w:drawing>
-          <wp:anchor distT="0" distB="0" distL="114300" distR="114300" simplePos="0" relativeHeight="251658752" behindDoc="0" locked="0" layoutInCell="1" allowOverlap="1">
-            <wp:simplePos x="0" y="0"/>
-            <wp:positionH relativeFrom="column">
-              <wp:posOffset>2892425</wp:posOffset>
-            </wp:positionH>
-            <wp:positionV relativeFrom="paragraph">
-              <wp:posOffset>760095</wp:posOffset>
-            </wp:positionV>
-            <wp:extent cx="635000" cy="725805"/>
-            <wp:effectExtent l="19050" t="0" r="0" b="0"/>
-            <wp:wrapTopAndBottom/>
-            <wp:docPr id="10" name="Imagem 1"/>
-            <wp:cNvGraphicFramePr>
-              <a:graphicFrameLocks xmlns:a="http://schemas.openxmlformats.org/drawingml/2006/main" noChangeAspect="1"/>
-            </wp:cNvGraphicFramePr>
-            <a:graphic xmlns:a="http://schemas.openxmlformats.org/drawingml/2006/main">
-              <a:graphicData uri="http://schemas.openxmlformats.org/drawingml/2006/picture">
-                <pic:pic xmlns:pic="http://schemas.openxmlformats.org/drawingml/2006/picture">
-                  <pic:nvPicPr>
-                    <pic:cNvPr id="0" name="Imagem 1"/>
-                    <pic:cNvPicPr>
-                      <a:picLocks noChangeAspect="1" noChangeArrowheads="1"/>
-                    </pic:cNvPicPr>
-                  </pic:nvPicPr>
-                  <pic:blipFill>
-                    <a:blip r:embed="rId14"/>
-                    <a:srcRect/>
-                    <a:stretch>
-                      <a:fillRect/>
-                    </a:stretch>
-                  </pic:blipFill>
-                  <pic:spPr bwMode="auto">
-                    <a:xfrm>
-                      <a:off x="0" y="0"/>
-                      <a:ext cx="635000" cy="725805"/>
-                    </a:xfrm>
-                    <a:prstGeom prst="rect">
-                      <a:avLst/>
-                    </a:prstGeom>
-                    <a:noFill/>
-                  </pic:spPr>
-                </pic:pic>
-              </a:graphicData>
-            </a:graphic>
-          </wp:anchor>
-        </w:drawing>
-      </w:r>
-      <w:r>
-        <w:rPr>
-          <w:rFonts w:eastAsia="Batang"/>
-          <w:b/>
-          <w:bCs/>
-          <w:color w:val="0000FF"/>
-        </w:rPr>
-        <w:t>Atores do sistema:</w:t>
-      </w:r>
-      <w:r>
-        <w:rPr>
-          <w:rFonts w:eastAsia="Batang"/>
-          <w:color w:val="0000FF"/>
-        </w:rPr>
-        <w:t xml:space="preserve"> Entidade que interage com o sistema, pode ser representado por papéis executados por usuário, </w:t>
-      </w:r>
-      <w:proofErr w:type="gramStart"/>
-      <w:r>
-        <w:rPr>
-          <w:rFonts w:eastAsia="Batang"/>
-          <w:color w:val="0000FF"/>
-        </w:rPr>
-        <w:t>por exemplo</w:t>
-      </w:r>
-      <w:proofErr w:type="gramEnd"/>
-      <w:r>
-        <w:rPr>
-          <w:rFonts w:eastAsia="Batang"/>
-          <w:color w:val="0000FF"/>
-        </w:rPr>
-        <w:t xml:space="preserve"> Cliente, hardware externo ou sistemas externos.</w:t>
-      </w:r>
-    </w:p>
-    <w:p>
-      <w:pPr>
-        <w:rPr>
-          <w:rFonts w:eastAsia="Batang"/>
-        </w:rPr>
-      </w:pPr>
-    </w:p>
-    <w:p>
-      <w:pPr>
-        <w:pStyle w:val="Legenda"/>
-      </w:pPr>
-      <w:bookmarkStart w:id="99" w:name="_Toc378408207"/>
-      <w:r>
-        <w:t xml:space="preserve">Figura </w:t>
-      </w:r>
-      <w:r>
-        <w:fldChar w:fldCharType="begin"/>
-      </w:r>
-      <w:r>
-        <w:instrText xml:space="preserve"> SEQ Figura \* ARABIC </w:instrText>
-      </w:r>
-      <w:r>
-        <w:fldChar w:fldCharType="separate"/>
-      </w:r>
-      <w:r>
-        <w:rPr>
-          <w:noProof/>
-        </w:rPr>
-        <w:t>2</w:t>
-      </w:r>
-      <w:r>
-        <w:fldChar w:fldCharType="end"/>
-      </w:r>
-      <w:r>
-        <w:t xml:space="preserve"> – Representação UML do ator do caso de uso</w:t>
-      </w:r>
-      <w:bookmarkEnd w:id="99"/>
-    </w:p>
-    <w:p>
-      <w:pPr>
-        <w:numPr>
-          <w:ilvl w:val="0"/>
-          <w:numId w:val="7"/>
-        </w:numPr>
-        <w:rPr>
-          <w:rFonts w:eastAsia="Batang"/>
-          <w:color w:val="0000FF"/>
-        </w:rPr>
-      </w:pPr>
-      <w:r>
-        <w:rPr>
-          <w:rFonts w:eastAsia="Batang"/>
-          <w:b/>
-          <w:bCs/>
-          <w:color w:val="0000FF"/>
-        </w:rPr>
-        <w:t>Casos de uso:</w:t>
-      </w:r>
-      <w:r>
-        <w:rPr>
-          <w:rFonts w:eastAsia="Batang"/>
-          <w:color w:val="0000FF"/>
-        </w:rPr>
-        <w:t xml:space="preserve"> Representa </w:t>
-      </w:r>
-      <w:proofErr w:type="gramStart"/>
-      <w:r>
-        <w:rPr>
-          <w:rFonts w:eastAsia="Batang"/>
-          <w:color w:val="0000FF"/>
-        </w:rPr>
-        <w:t>um interação</w:t>
-      </w:r>
-      <w:proofErr w:type="gramEnd"/>
-      <w:r>
-        <w:rPr>
-          <w:rFonts w:eastAsia="Batang"/>
-          <w:color w:val="0000FF"/>
-        </w:rPr>
-        <w:t xml:space="preserve"> entre o ator e o sistema;  compreende os requisitos funcionais do sistema.</w:t>
-      </w:r>
-    </w:p>
-    <w:p>
-      <w:pPr>
-        <w:keepNext/>
-        <w:jc w:val="center"/>
-        <w:rPr>
-          <w:rFonts w:ascii="Arial" w:hAnsi="Arial" w:cs="Arial"/>
-        </w:rPr>
-      </w:pPr>
-      <w:r>
-        <w:rPr>
-          <w:rFonts w:eastAsia="Batang"/>
-          <w:noProof/>
-        </w:rPr>
-        <w:lastRenderedPageBreak/>
-        <w:drawing>
-          <wp:inline distT="0" distB="0" distL="0" distR="0">
-            <wp:extent cx="3370580" cy="826770"/>
-            <wp:effectExtent l="19050" t="0" r="1270" b="0"/>
-            <wp:docPr id="1" name="Imagem 2"/>
-            <wp:cNvGraphicFramePr>
-              <a:graphicFrameLocks xmlns:a="http://schemas.openxmlformats.org/drawingml/2006/main" noChangeAspect="1"/>
-            </wp:cNvGraphicFramePr>
-            <a:graphic xmlns:a="http://schemas.openxmlformats.org/drawingml/2006/main">
-              <a:graphicData uri="http://schemas.openxmlformats.org/drawingml/2006/picture">
-                <pic:pic xmlns:pic="http://schemas.openxmlformats.org/drawingml/2006/picture">
-                  <pic:nvPicPr>
-                    <pic:cNvPr id="0" name="Imagem 2"/>
-                    <pic:cNvPicPr>
-                      <a:picLocks noChangeAspect="1" noChangeArrowheads="1"/>
-                    </pic:cNvPicPr>
-                  </pic:nvPicPr>
-                  <pic:blipFill>
-                    <a:blip r:embed="rId15"/>
-                    <a:srcRect/>
-                    <a:stretch>
-                      <a:fillRect/>
-                    </a:stretch>
-                  </pic:blipFill>
-                  <pic:spPr bwMode="auto">
-                    <a:xfrm>
-                      <a:off x="0" y="0"/>
-                      <a:ext cx="3370580" cy="826770"/>
-                    </a:xfrm>
-                    <a:prstGeom prst="rect">
-                      <a:avLst/>
-                    </a:prstGeom>
-                    <a:noFill/>
-                    <a:ln w="9525">
-                      <a:noFill/>
-                      <a:miter lim="800000"/>
-                      <a:headEnd/>
-                      <a:tailEnd/>
-                    </a:ln>
                   </pic:spPr>
                 </pic:pic>
               </a:graphicData>
@@ -10459,1027 +10075,23 @@
         </w:drawing>
       </w:r>
     </w:p>
-    <w:p>
-      <w:pPr>
-        <w:pStyle w:val="Legenda"/>
-      </w:pPr>
-      <w:bookmarkStart w:id="100" w:name="_Toc378408208"/>
-      <w:r>
-        <w:t xml:space="preserve">Figura </w:t>
-      </w:r>
-      <w:r>
-        <w:fldChar w:fldCharType="begin"/>
-      </w:r>
-      <w:r>
-        <w:instrText xml:space="preserve"> SEQ Figura \* ARABIC </w:instrText>
-      </w:r>
-      <w:r>
-        <w:fldChar w:fldCharType="separate"/>
-      </w:r>
-      <w:r>
-        <w:rPr>
-          <w:noProof/>
-        </w:rPr>
-        <w:t>2</w:t>
-      </w:r>
-      <w:r>
-        <w:fldChar w:fldCharType="end"/>
-      </w:r>
-      <w:r>
-        <w:t xml:space="preserve"> - </w:t>
-      </w:r>
-      <w:r>
-        <w:t>Representação</w:t>
-      </w:r>
-      <w:r>
-        <w:t xml:space="preserve"> UML</w:t>
-      </w:r>
-      <w:bookmarkEnd w:id="100"/>
-    </w:p>
-    <w:p>
-      <w:pPr>
-        <w:rPr>
-          <w:rFonts w:eastAsia="Batang"/>
-        </w:rPr>
-      </w:pPr>
-    </w:p>
-    <w:p>
-      <w:pPr>
-        <w:rPr>
-          <w:rFonts w:eastAsia="Batang"/>
-          <w:color w:val="0000FF"/>
-        </w:rPr>
-      </w:pPr>
-      <w:r>
-        <w:rPr>
-          <w:rFonts w:eastAsia="Batang"/>
-          <w:color w:val="0000FF"/>
-        </w:rPr>
-        <w:t xml:space="preserve">O caso de uso deve ser identificado pela sigla UC (Use Case) e o número atribuído ao caso de uso seguido do seu nome, </w:t>
-      </w:r>
-      <w:proofErr w:type="gramStart"/>
-      <w:r>
-        <w:rPr>
-          <w:rFonts w:eastAsia="Batang"/>
-          <w:color w:val="0000FF"/>
-        </w:rPr>
-        <w:t>por exemplo</w:t>
-      </w:r>
-      <w:proofErr w:type="gramEnd"/>
-      <w:r>
-        <w:rPr>
-          <w:rFonts w:eastAsia="Batang"/>
-          <w:color w:val="0000FF"/>
-        </w:rPr>
-        <w:t xml:space="preserve"> UC03 – Fazer Pedido.</w:t>
-      </w:r>
-    </w:p>
-    <w:p>
-      <w:pPr>
-        <w:rPr>
-          <w:rFonts w:eastAsia="Batang"/>
-          <w:color w:val="0000FF"/>
-        </w:rPr>
-      </w:pPr>
-      <w:r>
-        <w:rPr>
-          <w:rFonts w:eastAsia="Batang"/>
-          <w:color w:val="0000FF"/>
-        </w:rPr>
-        <w:t>A identificação do caso de uso pode ser colocada dentro da elipse ou logo abaixo dela.</w:t>
-      </w:r>
-    </w:p>
-    <w:p>
-      <w:pPr>
-        <w:rPr>
-          <w:rFonts w:eastAsia="Batang"/>
-        </w:rPr>
-      </w:pPr>
-    </w:p>
-    <w:p>
-      <w:pPr>
-        <w:numPr>
-          <w:ilvl w:val="0"/>
-          <w:numId w:val="3"/>
-        </w:numPr>
-        <w:tabs>
-          <w:tab w:val="clear" w:pos="720"/>
-          <w:tab w:val="num" w:pos="426"/>
-        </w:tabs>
-        <w:spacing w:line="240" w:lineRule="auto"/>
-        <w:ind w:left="142" w:firstLine="284"/>
-        <w:jc w:val="left"/>
-        <w:rPr>
-          <w:rFonts w:eastAsia="Batang"/>
-          <w:color w:val="0000FF"/>
-        </w:rPr>
-      </w:pPr>
-      <w:r>
-        <w:rPr>
-          <w:rFonts w:eastAsia="Batang"/>
-          <w:b/>
-          <w:color w:val="0000FF"/>
-        </w:rPr>
-        <w:t>A</w:t>
-      </w:r>
-      <w:r>
-        <w:rPr>
-          <w:rFonts w:eastAsia="Batang"/>
-          <w:b/>
-          <w:color w:val="0000FF"/>
-        </w:rPr>
-        <w:t>ssociações</w:t>
-      </w:r>
-      <w:r>
-        <w:rPr>
-          <w:rFonts w:eastAsia="Batang"/>
-          <w:b/>
-          <w:color w:val="0000FF"/>
-        </w:rPr>
-        <w:t xml:space="preserve">: </w:t>
-      </w:r>
-      <w:r>
-        <w:rPr>
-          <w:rFonts w:eastAsia="Batang"/>
-          <w:color w:val="0000FF"/>
-        </w:rPr>
-        <w:t>representa</w:t>
-      </w:r>
-      <w:proofErr w:type="gramStart"/>
-      <w:r>
-        <w:rPr>
-          <w:rFonts w:eastAsia="Batang"/>
-          <w:b/>
-          <w:color w:val="0000FF"/>
-        </w:rPr>
-        <w:t xml:space="preserve"> </w:t>
-      </w:r>
-      <w:r>
-        <w:rPr>
-          <w:rFonts w:eastAsia="Batang"/>
-          <w:color w:val="0000FF"/>
-        </w:rPr>
-        <w:t xml:space="preserve"> </w:t>
-      </w:r>
-      <w:proofErr w:type="gramEnd"/>
-      <w:r>
-        <w:rPr>
-          <w:rFonts w:eastAsia="Batang"/>
-          <w:color w:val="0000FF"/>
-        </w:rPr>
-        <w:t xml:space="preserve">relacionamento </w:t>
-      </w:r>
-      <w:r>
-        <w:rPr>
-          <w:rFonts w:eastAsia="Batang"/>
-          <w:color w:val="0000FF"/>
-        </w:rPr>
-        <w:t xml:space="preserve">entre atores e casos de uso: </w:t>
-      </w:r>
-    </w:p>
-    <w:p>
-      <w:pPr>
-        <w:keepNext/>
-        <w:jc w:val="center"/>
-        <w:rPr>
-          <w:rFonts w:ascii="Arial" w:hAnsi="Arial" w:cs="Arial"/>
-        </w:rPr>
-      </w:pPr>
-      <w:r>
-        <w:rPr>
-          <w:rFonts w:eastAsia="Batang"/>
-          <w:noProof/>
-        </w:rPr>
-        <w:drawing>
-          <wp:inline distT="0" distB="0" distL="0" distR="0">
-            <wp:extent cx="3106420" cy="1019810"/>
-            <wp:effectExtent l="19050" t="0" r="0" b="0"/>
-            <wp:docPr id="2" name="Imagem 3"/>
-            <wp:cNvGraphicFramePr>
-              <a:graphicFrameLocks xmlns:a="http://schemas.openxmlformats.org/drawingml/2006/main" noChangeAspect="1"/>
-            </wp:cNvGraphicFramePr>
-            <a:graphic xmlns:a="http://schemas.openxmlformats.org/drawingml/2006/main">
-              <a:graphicData uri="http://schemas.openxmlformats.org/drawingml/2006/picture">
-                <pic:pic xmlns:pic="http://schemas.openxmlformats.org/drawingml/2006/picture">
-                  <pic:nvPicPr>
-                    <pic:cNvPr id="0" name="Imagem 3"/>
-                    <pic:cNvPicPr>
-                      <a:picLocks noChangeAspect="1" noChangeArrowheads="1"/>
-                    </pic:cNvPicPr>
-                  </pic:nvPicPr>
-                  <pic:blipFill>
-                    <a:blip r:embed="rId16"/>
-                    <a:srcRect/>
-                    <a:stretch>
-                      <a:fillRect/>
-                    </a:stretch>
-                  </pic:blipFill>
-                  <pic:spPr bwMode="auto">
-                    <a:xfrm>
-                      <a:off x="0" y="0"/>
-                      <a:ext cx="3106420" cy="1019810"/>
-                    </a:xfrm>
-                    <a:prstGeom prst="rect">
-                      <a:avLst/>
-                    </a:prstGeom>
-                    <a:noFill/>
-                    <a:ln w="9525">
-                      <a:noFill/>
-                      <a:miter lim="800000"/>
-                      <a:headEnd/>
-                      <a:tailEnd/>
-                    </a:ln>
-                  </pic:spPr>
-                </pic:pic>
-              </a:graphicData>
-            </a:graphic>
-          </wp:inline>
-        </w:drawing>
-      </w:r>
-    </w:p>
-    <w:p>
-      <w:pPr>
-        <w:pStyle w:val="Legenda"/>
-      </w:pPr>
-      <w:bookmarkStart w:id="101" w:name="_Toc378408209"/>
-      <w:r>
-        <w:t xml:space="preserve">Figura </w:t>
-      </w:r>
-      <w:r>
-        <w:fldChar w:fldCharType="begin"/>
-      </w:r>
-      <w:r>
-        <w:instrText xml:space="preserve"> SEQ Figura \* ARABIC </w:instrText>
-      </w:r>
-      <w:r>
-        <w:fldChar w:fldCharType="separate"/>
-      </w:r>
-      <w:r>
-        <w:rPr>
-          <w:noProof/>
-        </w:rPr>
-        <w:t>4</w:t>
-      </w:r>
-      <w:r>
-        <w:fldChar w:fldCharType="end"/>
-      </w:r>
-      <w:r>
-        <w:t xml:space="preserve"> - Associação entre ator e caso de uso</w:t>
-      </w:r>
-      <w:bookmarkEnd w:id="101"/>
-    </w:p>
-    <w:p>
-      <w:pPr>
-        <w:numPr>
-          <w:ilvl w:val="0"/>
-          <w:numId w:val="3"/>
-        </w:numPr>
-        <w:tabs>
-          <w:tab w:val="clear" w:pos="720"/>
-          <w:tab w:val="num" w:pos="426"/>
-        </w:tabs>
-        <w:spacing w:line="240" w:lineRule="auto"/>
-        <w:ind w:left="142" w:firstLine="284"/>
-        <w:rPr>
-          <w:rFonts w:eastAsia="Batang"/>
-          <w:color w:val="0000FF"/>
-        </w:rPr>
-      </w:pPr>
-      <w:r>
-        <w:rPr>
-          <w:rFonts w:eastAsia="Batang"/>
-          <w:b/>
-          <w:color w:val="0000FF"/>
-        </w:rPr>
-        <w:t>Generalizações entre atores</w:t>
-      </w:r>
-      <w:r>
-        <w:rPr>
-          <w:rFonts w:eastAsia="Batang"/>
-          <w:color w:val="0000FF"/>
-        </w:rPr>
-        <w:t xml:space="preserve">: apresenta </w:t>
-      </w:r>
-      <w:r>
-        <w:rPr>
-          <w:rFonts w:eastAsia="Batang"/>
-          <w:color w:val="0000FF"/>
-        </w:rPr>
-        <w:t>generalizações entre os atores:</w:t>
-      </w:r>
-    </w:p>
-    <w:p>
-      <w:pPr>
-        <w:pStyle w:val="PargrafodaLista"/>
-        <w:keepNext/>
-        <w:tabs>
-          <w:tab w:val="num" w:pos="426"/>
-        </w:tabs>
-        <w:ind w:left="142" w:firstLine="284"/>
-        <w:jc w:val="center"/>
-        <w:rPr>
-          <w:rFonts w:ascii="Times New Roman" w:hAnsi="Times New Roman" w:cs="Times New Roman"/>
-          <w:sz w:val="24"/>
-          <w:szCs w:val="24"/>
-        </w:rPr>
-      </w:pPr>
-      <w:r>
-        <w:rPr>
-          <w:rFonts w:ascii="Times New Roman" w:eastAsia="Batang" w:hAnsi="Times New Roman" w:cs="Times New Roman"/>
-          <w:noProof/>
-          <w:sz w:val="24"/>
-          <w:szCs w:val="24"/>
-        </w:rPr>
-        <w:drawing>
-          <wp:inline distT="0" distB="0" distL="0" distR="0">
-            <wp:extent cx="2784475" cy="1025525"/>
-            <wp:effectExtent l="19050" t="0" r="0" b="0"/>
-            <wp:docPr id="3" name="Imagem 4"/>
-            <wp:cNvGraphicFramePr>
-              <a:graphicFrameLocks xmlns:a="http://schemas.openxmlformats.org/drawingml/2006/main" noChangeAspect="1"/>
-            </wp:cNvGraphicFramePr>
-            <a:graphic xmlns:a="http://schemas.openxmlformats.org/drawingml/2006/main">
-              <a:graphicData uri="http://schemas.openxmlformats.org/drawingml/2006/picture">
-                <pic:pic xmlns:pic="http://schemas.openxmlformats.org/drawingml/2006/picture">
-                  <pic:nvPicPr>
-                    <pic:cNvPr id="0" name="Imagem 4"/>
-                    <pic:cNvPicPr>
-                      <a:picLocks noChangeAspect="1" noChangeArrowheads="1"/>
-                    </pic:cNvPicPr>
-                  </pic:nvPicPr>
-                  <pic:blipFill>
-                    <a:blip r:embed="rId17"/>
-                    <a:srcRect/>
-                    <a:stretch>
-                      <a:fillRect/>
-                    </a:stretch>
-                  </pic:blipFill>
-                  <pic:spPr bwMode="auto">
-                    <a:xfrm>
-                      <a:off x="0" y="0"/>
-                      <a:ext cx="2784475" cy="1025525"/>
-                    </a:xfrm>
-                    <a:prstGeom prst="rect">
-                      <a:avLst/>
-                    </a:prstGeom>
-                    <a:noFill/>
-                    <a:ln w="9525">
-                      <a:noFill/>
-                      <a:miter lim="800000"/>
-                      <a:headEnd/>
-                      <a:tailEnd/>
-                    </a:ln>
-                  </pic:spPr>
-                </pic:pic>
-              </a:graphicData>
-            </a:graphic>
-          </wp:inline>
-        </w:drawing>
-      </w:r>
-    </w:p>
-    <w:p>
-      <w:pPr>
-        <w:pStyle w:val="Legenda"/>
-      </w:pPr>
-      <w:bookmarkStart w:id="102" w:name="_Toc378408210"/>
-      <w:r>
-        <w:t xml:space="preserve">Figura </w:t>
-      </w:r>
-      <w:r>
-        <w:fldChar w:fldCharType="begin"/>
-      </w:r>
-      <w:r>
-        <w:instrText xml:space="preserve"> SEQ Figura \* ARABIC </w:instrText>
-      </w:r>
-      <w:r>
-        <w:fldChar w:fldCharType="separate"/>
-      </w:r>
-      <w:r>
-        <w:rPr>
-          <w:noProof/>
-        </w:rPr>
-        <w:t>5</w:t>
-      </w:r>
-      <w:r>
-        <w:fldChar w:fldCharType="end"/>
-      </w:r>
-      <w:r>
-        <w:t xml:space="preserve"> - Generalização entre atores</w:t>
-      </w:r>
-      <w:bookmarkEnd w:id="102"/>
-    </w:p>
-    <w:p>
-      <w:pPr>
-        <w:rPr>
-          <w:rFonts w:eastAsia="Batang"/>
-          <w:color w:val="0000FF"/>
-        </w:rPr>
-      </w:pPr>
-      <w:r>
-        <w:rPr>
-          <w:rFonts w:eastAsia="Batang"/>
-          <w:color w:val="0000FF"/>
-        </w:rPr>
-        <w:t>Na figura 4 o Cliente de Internet é uma generalização do ator Cliente, isto é, é um tipo de cliente.</w:t>
-      </w:r>
-    </w:p>
-    <w:p>
-      <w:pPr>
-        <w:numPr>
-          <w:ilvl w:val="0"/>
-          <w:numId w:val="3"/>
-        </w:numPr>
-        <w:spacing w:line="240" w:lineRule="auto"/>
-        <w:rPr>
-          <w:rFonts w:eastAsia="Batang"/>
-          <w:color w:val="0000FF"/>
-        </w:rPr>
-      </w:pPr>
-      <w:r>
-        <w:rPr>
-          <w:rFonts w:eastAsia="Batang"/>
-          <w:b/>
-          <w:color w:val="0000FF"/>
-        </w:rPr>
-        <w:t>Generalização entre Casos de Uso</w:t>
-      </w:r>
-      <w:r>
-        <w:rPr>
-          <w:rFonts w:eastAsia="Batang"/>
-          <w:color w:val="0000FF"/>
-        </w:rPr>
-        <w:t xml:space="preserve">: </w:t>
-      </w:r>
-      <w:r>
-        <w:rPr>
-          <w:rFonts w:eastAsia="Batang"/>
-          <w:color w:val="0000FF"/>
-        </w:rPr>
-        <w:t xml:space="preserve">generalizações entre os casos de uso. </w:t>
-      </w:r>
-    </w:p>
-    <w:p>
-      <w:pPr>
-        <w:keepNext/>
-        <w:jc w:val="center"/>
-        <w:rPr>
-          <w:rFonts w:ascii="Arial" w:hAnsi="Arial" w:cs="Arial"/>
-        </w:rPr>
-      </w:pPr>
-      <w:r>
-        <w:rPr>
-          <w:b/>
-          <w:bCs/>
-          <w:noProof/>
-        </w:rPr>
-        <w:drawing>
-          <wp:inline distT="0" distB="0" distL="0" distR="0">
-            <wp:extent cx="3704590" cy="1887220"/>
-            <wp:effectExtent l="19050" t="0" r="0" b="0"/>
-            <wp:docPr id="4" name="Imagem 5"/>
-            <wp:cNvGraphicFramePr>
-              <a:graphicFrameLocks xmlns:a="http://schemas.openxmlformats.org/drawingml/2006/main" noChangeAspect="1"/>
-            </wp:cNvGraphicFramePr>
-            <a:graphic xmlns:a="http://schemas.openxmlformats.org/drawingml/2006/main">
-              <a:graphicData uri="http://schemas.openxmlformats.org/drawingml/2006/picture">
-                <pic:pic xmlns:pic="http://schemas.openxmlformats.org/drawingml/2006/picture">
-                  <pic:nvPicPr>
-                    <pic:cNvPr id="0" name="Imagem 5"/>
-                    <pic:cNvPicPr>
-                      <a:picLocks noChangeAspect="1" noChangeArrowheads="1"/>
-                    </pic:cNvPicPr>
-                  </pic:nvPicPr>
-                  <pic:blipFill>
-                    <a:blip r:embed="rId18"/>
-                    <a:srcRect/>
-                    <a:stretch>
-                      <a:fillRect/>
-                    </a:stretch>
-                  </pic:blipFill>
-                  <pic:spPr bwMode="auto">
-                    <a:xfrm>
-                      <a:off x="0" y="0"/>
-                      <a:ext cx="3704590" cy="1887220"/>
-                    </a:xfrm>
-                    <a:prstGeom prst="rect">
-                      <a:avLst/>
-                    </a:prstGeom>
-                    <a:noFill/>
-                    <a:ln w="9525">
-                      <a:noFill/>
-                      <a:miter lim="800000"/>
-                      <a:headEnd/>
-                      <a:tailEnd/>
-                    </a:ln>
-                  </pic:spPr>
-                </pic:pic>
-              </a:graphicData>
-            </a:graphic>
-          </wp:inline>
-        </w:drawing>
-      </w:r>
-    </w:p>
-    <w:p>
-      <w:pPr>
-        <w:pStyle w:val="Legenda"/>
-      </w:pPr>
-      <w:bookmarkStart w:id="103" w:name="_Toc378408211"/>
-      <w:r>
-        <w:t xml:space="preserve">Figura </w:t>
-      </w:r>
-      <w:r>
-        <w:fldChar w:fldCharType="begin"/>
-      </w:r>
-      <w:r>
-        <w:instrText xml:space="preserve"> SEQ Figura \* ARABIC </w:instrText>
-      </w:r>
-      <w:r>
-        <w:fldChar w:fldCharType="separate"/>
-      </w:r>
-      <w:r>
-        <w:rPr>
-          <w:noProof/>
-        </w:rPr>
-        <w:t>6</w:t>
-      </w:r>
-      <w:r>
-        <w:fldChar w:fldCharType="end"/>
-      </w:r>
-      <w:r>
-        <w:t xml:space="preserve"> - Generalizações entre casos de uso</w:t>
-      </w:r>
-      <w:bookmarkEnd w:id="103"/>
-    </w:p>
     <w:p/>
     <w:p>
       <w:pPr>
-        <w:numPr>
-          <w:ilvl w:val="0"/>
-          <w:numId w:val="4"/>
-        </w:numPr>
-        <w:spacing w:line="240" w:lineRule="auto"/>
-        <w:jc w:val="left"/>
-        <w:rPr>
-          <w:color w:val="0000FF"/>
-        </w:rPr>
-      </w:pPr>
-      <w:proofErr w:type="spellStart"/>
-      <w:r>
-        <w:rPr>
-          <w:b/>
-          <w:color w:val="0000FF"/>
-        </w:rPr>
-        <w:lastRenderedPageBreak/>
-        <w:t>Extends</w:t>
-      </w:r>
-      <w:proofErr w:type="spellEnd"/>
-      <w:r>
-        <w:rPr>
-          <w:color w:val="0000FF"/>
-        </w:rPr>
-        <w:t>: e</w:t>
-      </w:r>
-      <w:r>
-        <w:rPr>
-          <w:color w:val="0000FF"/>
-        </w:rPr>
-        <w:t>xtensões (</w:t>
-      </w:r>
-      <w:proofErr w:type="spellStart"/>
-      <w:r>
-        <w:rPr>
-          <w:color w:val="0000FF"/>
-        </w:rPr>
-        <w:t>extends</w:t>
-      </w:r>
-      <w:proofErr w:type="spellEnd"/>
-      <w:r>
-        <w:rPr>
-          <w:color w:val="0000FF"/>
-        </w:rPr>
-        <w:t>) entre os casos de uso:</w:t>
-      </w:r>
-    </w:p>
-    <w:p>
-      <w:pPr>
-        <w:rPr>
-          <w:color w:val="0000FF"/>
-        </w:rPr>
-      </w:pPr>
-    </w:p>
-    <w:p>
-      <w:pPr>
-        <w:rPr>
-          <w:color w:val="0000FF"/>
-        </w:rPr>
-      </w:pPr>
-      <w:r>
-        <w:rPr>
-          <w:color w:val="0000FF"/>
-        </w:rPr>
-        <w:t xml:space="preserve">As extensões de caso de uso indicam que o caso de uso para onde a seta aponta possui um comportamento complexo que foi “isolado” no caso de uso com extensão. </w:t>
-      </w:r>
-    </w:p>
-    <w:p>
-      <w:pPr>
-        <w:keepNext/>
-        <w:jc w:val="center"/>
-        <w:rPr>
-          <w:rFonts w:ascii="Arial" w:hAnsi="Arial" w:cs="Arial"/>
-        </w:rPr>
-      </w:pPr>
-      <w:r>
-        <w:rPr>
-          <w:b/>
-          <w:bCs/>
-          <w:noProof/>
-        </w:rPr>
-        <w:drawing>
-          <wp:inline distT="0" distB="0" distL="0" distR="0">
-            <wp:extent cx="4003675" cy="732790"/>
-            <wp:effectExtent l="19050" t="0" r="0" b="0"/>
-            <wp:docPr id="5" name="Imagem 6"/>
-            <wp:cNvGraphicFramePr>
-              <a:graphicFrameLocks xmlns:a="http://schemas.openxmlformats.org/drawingml/2006/main" noChangeAspect="1"/>
-            </wp:cNvGraphicFramePr>
-            <a:graphic xmlns:a="http://schemas.openxmlformats.org/drawingml/2006/main">
-              <a:graphicData uri="http://schemas.openxmlformats.org/drawingml/2006/picture">
-                <pic:pic xmlns:pic="http://schemas.openxmlformats.org/drawingml/2006/picture">
-                  <pic:nvPicPr>
-                    <pic:cNvPr id="0" name="Imagem 6"/>
-                    <pic:cNvPicPr>
-                      <a:picLocks noChangeAspect="1" noChangeArrowheads="1"/>
-                    </pic:cNvPicPr>
-                  </pic:nvPicPr>
-                  <pic:blipFill>
-                    <a:blip r:embed="rId19"/>
-                    <a:srcRect/>
-                    <a:stretch>
-                      <a:fillRect/>
-                    </a:stretch>
-                  </pic:blipFill>
-                  <pic:spPr bwMode="auto">
-                    <a:xfrm>
-                      <a:off x="0" y="0"/>
-                      <a:ext cx="4003675" cy="732790"/>
-                    </a:xfrm>
-                    <a:prstGeom prst="rect">
-                      <a:avLst/>
-                    </a:prstGeom>
-                    <a:noFill/>
-                    <a:ln w="9525">
-                      <a:noFill/>
-                      <a:miter lim="800000"/>
-                      <a:headEnd/>
-                      <a:tailEnd/>
-                    </a:ln>
-                  </pic:spPr>
-                </pic:pic>
-              </a:graphicData>
-            </a:graphic>
-          </wp:inline>
-        </w:drawing>
-      </w:r>
-    </w:p>
-    <w:p>
-      <w:pPr>
-        <w:pStyle w:val="Legenda"/>
-      </w:pPr>
-      <w:bookmarkStart w:id="104" w:name="_Toc378408212"/>
-      <w:r>
-        <w:t xml:space="preserve">Figura </w:t>
-      </w:r>
-      <w:r>
-        <w:fldChar w:fldCharType="begin"/>
-      </w:r>
-      <w:r>
-        <w:instrText xml:space="preserve"> SEQ Figura \* ARABIC </w:instrText>
-      </w:r>
-      <w:r>
-        <w:fldChar w:fldCharType="separate"/>
-      </w:r>
-      <w:r>
-        <w:rPr>
-          <w:noProof/>
-        </w:rPr>
-        <w:t>7</w:t>
-      </w:r>
-      <w:r>
-        <w:fldChar w:fldCharType="end"/>
-      </w:r>
-      <w:r>
-        <w:t xml:space="preserve"> - </w:t>
-      </w:r>
-      <w:proofErr w:type="spellStart"/>
-      <w:r>
-        <w:t>Extends</w:t>
-      </w:r>
-      <w:proofErr w:type="spellEnd"/>
-      <w:r>
-        <w:t xml:space="preserve"> entre casos de uso</w:t>
-      </w:r>
-      <w:bookmarkEnd w:id="104"/>
-    </w:p>
-    <w:p/>
-    <w:p>
-      <w:pPr>
-        <w:rPr>
-          <w:color w:val="0000FF"/>
-        </w:rPr>
-      </w:pPr>
-    </w:p>
-    <w:p>
-      <w:pPr>
-        <w:numPr>
-          <w:ilvl w:val="0"/>
-          <w:numId w:val="5"/>
-        </w:numPr>
-        <w:spacing w:line="240" w:lineRule="auto"/>
-        <w:jc w:val="left"/>
-        <w:rPr>
-          <w:color w:val="0000FF"/>
-        </w:rPr>
-      </w:pPr>
-      <w:r>
-        <w:rPr>
-          <w:b/>
-          <w:color w:val="0000FF"/>
-        </w:rPr>
-        <w:t>Includes</w:t>
-      </w:r>
-      <w:r>
-        <w:rPr>
-          <w:color w:val="0000FF"/>
-        </w:rPr>
-        <w:t xml:space="preserve">: </w:t>
-      </w:r>
-      <w:r>
-        <w:rPr>
-          <w:color w:val="0000FF"/>
-        </w:rPr>
-        <w:t>Inclusões (includes) entre os casos de uso:</w:t>
-      </w:r>
-    </w:p>
-    <w:p>
-      <w:pPr>
-        <w:rPr>
-          <w:color w:val="0000FF"/>
-        </w:rPr>
-      </w:pPr>
-    </w:p>
-    <w:p>
-      <w:pPr>
-        <w:rPr>
-          <w:color w:val="0000FF"/>
-        </w:rPr>
-      </w:pPr>
-      <w:r>
-        <w:rPr>
-          <w:color w:val="0000FF"/>
-        </w:rPr>
-        <w:t>As inclusões indicam que o caso de uso que aponta inclui a funcionalidade do caso uso apontado à sua, isto é, sempre que é acionado ele aciona o comportamento do caso de uso apontado. No exemplo da figura 7, quando o caso de uso UC03 – Fazer pedido é acionado ele executa o caso de uso UC05 – Fornecer os Dados do Cliente.</w:t>
-      </w:r>
-    </w:p>
-    <w:p/>
-    <w:p>
-      <w:pPr>
-        <w:keepNext/>
-        <w:jc w:val="center"/>
-        <w:rPr>
-          <w:rFonts w:ascii="Arial" w:hAnsi="Arial" w:cs="Arial"/>
-        </w:rPr>
-      </w:pPr>
-      <w:r>
-        <w:rPr>
-          <w:b/>
-          <w:bCs/>
-          <w:noProof/>
-        </w:rPr>
-        <w:drawing>
-          <wp:inline distT="0" distB="0" distL="0" distR="0">
-            <wp:extent cx="4132580" cy="762000"/>
-            <wp:effectExtent l="19050" t="0" r="1270" b="0"/>
-            <wp:docPr id="6" name="Imagem 7"/>
-            <wp:cNvGraphicFramePr>
-              <a:graphicFrameLocks xmlns:a="http://schemas.openxmlformats.org/drawingml/2006/main" noChangeAspect="1"/>
-            </wp:cNvGraphicFramePr>
-            <a:graphic xmlns:a="http://schemas.openxmlformats.org/drawingml/2006/main">
-              <a:graphicData uri="http://schemas.openxmlformats.org/drawingml/2006/picture">
-                <pic:pic xmlns:pic="http://schemas.openxmlformats.org/drawingml/2006/picture">
-                  <pic:nvPicPr>
-                    <pic:cNvPr id="0" name="Imagem 7"/>
-                    <pic:cNvPicPr>
-                      <a:picLocks noChangeAspect="1" noChangeArrowheads="1"/>
-                    </pic:cNvPicPr>
-                  </pic:nvPicPr>
-                  <pic:blipFill>
-                    <a:blip r:embed="rId20"/>
-                    <a:srcRect/>
-                    <a:stretch>
-                      <a:fillRect/>
-                    </a:stretch>
-                  </pic:blipFill>
-                  <pic:spPr bwMode="auto">
-                    <a:xfrm>
-                      <a:off x="0" y="0"/>
-                      <a:ext cx="4132580" cy="762000"/>
-                    </a:xfrm>
-                    <a:prstGeom prst="rect">
-                      <a:avLst/>
-                    </a:prstGeom>
-                    <a:noFill/>
-                    <a:ln w="9525">
-                      <a:noFill/>
-                      <a:miter lim="800000"/>
-                      <a:headEnd/>
-                      <a:tailEnd/>
-                    </a:ln>
-                  </pic:spPr>
-                </pic:pic>
-              </a:graphicData>
-            </a:graphic>
-          </wp:inline>
-        </w:drawing>
-      </w:r>
-    </w:p>
-    <w:p>
-      <w:pPr>
-        <w:pStyle w:val="Legenda"/>
-      </w:pPr>
-      <w:bookmarkStart w:id="105" w:name="_Toc378408213"/>
-      <w:r>
-        <w:t xml:space="preserve">Figura </w:t>
-      </w:r>
-      <w:r>
-        <w:fldChar w:fldCharType="begin"/>
-      </w:r>
-      <w:r>
-        <w:instrText xml:space="preserve"> SEQ Figura \* ARABIC </w:instrText>
-      </w:r>
-      <w:r>
-        <w:fldChar w:fldCharType="separate"/>
-      </w:r>
-      <w:r>
-        <w:rPr>
-          <w:noProof/>
-        </w:rPr>
-        <w:t>8</w:t>
-      </w:r>
-      <w:r>
-        <w:fldChar w:fldCharType="end"/>
-      </w:r>
-      <w:r>
-        <w:t xml:space="preserve"> - Includes em casos de uso</w:t>
-      </w:r>
-      <w:bookmarkEnd w:id="105"/>
-    </w:p>
-    <w:p>
-      <w:pPr>
-        <w:rPr>
-          <w:b/>
-          <w:bCs/>
-          <w:color w:val="0000FF"/>
-        </w:rPr>
-      </w:pPr>
-    </w:p>
-    <w:p>
-      <w:pPr>
-        <w:rPr>
-          <w:color w:val="0000FF"/>
-        </w:rPr>
-      </w:pPr>
-      <w:r>
-        <w:rPr>
-          <w:color w:val="0000FF"/>
-        </w:rPr>
-        <w:t>A figura 8 ilustra a relação entre atores e casos de uso apresentados nos exemplos anteriores.</w:t>
-      </w:r>
-    </w:p>
-    <w:p>
-      <w:r>
-        <w:rPr>
-          <w:noProof/>
-        </w:rPr>
-        <w:lastRenderedPageBreak/>
-        <w:drawing>
-          <wp:inline distT="0" distB="0" distL="0" distR="0">
-            <wp:extent cx="5398770" cy="4337685"/>
-            <wp:effectExtent l="19050" t="0" r="0" b="0"/>
-            <wp:docPr id="7" name="Imagem 8"/>
-            <wp:cNvGraphicFramePr>
-              <a:graphicFrameLocks xmlns:a="http://schemas.openxmlformats.org/drawingml/2006/main" noChangeAspect="1"/>
-            </wp:cNvGraphicFramePr>
-            <a:graphic xmlns:a="http://schemas.openxmlformats.org/drawingml/2006/main">
-              <a:graphicData uri="http://schemas.openxmlformats.org/drawingml/2006/picture">
-                <pic:pic xmlns:pic="http://schemas.openxmlformats.org/drawingml/2006/picture">
-                  <pic:nvPicPr>
-                    <pic:cNvPr id="0" name="Imagem 8"/>
-                    <pic:cNvPicPr>
-                      <a:picLocks noChangeAspect="1" noChangeArrowheads="1"/>
-                    </pic:cNvPicPr>
-                  </pic:nvPicPr>
-                  <pic:blipFill>
-                    <a:blip r:embed="rId21"/>
-                    <a:srcRect/>
-                    <a:stretch>
-                      <a:fillRect/>
-                    </a:stretch>
-                  </pic:blipFill>
-                  <pic:spPr bwMode="auto">
-                    <a:xfrm>
-                      <a:off x="0" y="0"/>
-                      <a:ext cx="5398770" cy="4337685"/>
-                    </a:xfrm>
-                    <a:prstGeom prst="rect">
-                      <a:avLst/>
-                    </a:prstGeom>
-                    <a:noFill/>
-                    <a:ln w="9525">
-                      <a:noFill/>
-                      <a:miter lim="800000"/>
-                      <a:headEnd/>
-                      <a:tailEnd/>
-                    </a:ln>
-                  </pic:spPr>
-                </pic:pic>
-              </a:graphicData>
-            </a:graphic>
-          </wp:inline>
-        </w:drawing>
-      </w:r>
-    </w:p>
-    <w:p/>
-    <w:p>
-      <w:pPr>
-        <w:pStyle w:val="Legenda"/>
-      </w:pPr>
-      <w:bookmarkStart w:id="106" w:name="_Toc378408214"/>
-      <w:r>
-        <w:t xml:space="preserve">Figura </w:t>
-      </w:r>
-      <w:r>
-        <w:fldChar w:fldCharType="begin"/>
-      </w:r>
-      <w:r>
-        <w:instrText xml:space="preserve"> SEQ Figura \* ARABIC </w:instrText>
-      </w:r>
-      <w:r>
-        <w:fldChar w:fldCharType="separate"/>
-      </w:r>
-      <w:r>
-        <w:rPr>
-          <w:noProof/>
-        </w:rPr>
-        <w:t>9</w:t>
-      </w:r>
-      <w:r>
-        <w:fldChar w:fldCharType="end"/>
-      </w:r>
-      <w:r>
-        <w:t xml:space="preserve"> - Diagrama de casos de uso (adaptado de RUP, 2008</w:t>
-      </w:r>
-      <w:proofErr w:type="gramStart"/>
-      <w:r>
-        <w:t>)</w:t>
-      </w:r>
-      <w:bookmarkEnd w:id="106"/>
-      <w:proofErr w:type="gramEnd"/>
-    </w:p>
-    <w:p/>
-    <w:p/>
-    <w:p>
-      <w:pPr>
-        <w:spacing w:line="240" w:lineRule="auto"/>
-        <w:jc w:val="left"/>
-        <w:rPr>
-          <w:rFonts w:cs="Arial"/>
-          <w:b/>
-          <w:bCs/>
-          <w:sz w:val="28"/>
-          <w:szCs w:val="28"/>
-        </w:rPr>
-      </w:pPr>
-      <w:r>
-        <w:br w:type="page"/>
-      </w:r>
-    </w:p>
-    <w:p>
-      <w:pPr>
         <w:pStyle w:val="Ttulo2"/>
       </w:pPr>
-      <w:bookmarkStart w:id="107" w:name="_Toc378408153"/>
+      <w:bookmarkStart w:id="98" w:name="_Toc378408153"/>
       <w:r>
         <w:lastRenderedPageBreak/>
         <w:t>Descrição dos Atores</w:t>
       </w:r>
-      <w:bookmarkEnd w:id="107"/>
-    </w:p>
-    <w:p/>
+      <w:bookmarkEnd w:id="98"/>
+    </w:p>
     <w:p>
       <w:pPr>
         <w:pStyle w:val="Legenda"/>
       </w:pPr>
-      <w:bookmarkStart w:id="108" w:name="_Toc378408132"/>
+      <w:bookmarkStart w:id="99" w:name="_Toc378408132"/>
       <w:r>
         <w:t xml:space="preserve">Tabela </w:t>
       </w:r>
@@ -11505,17 +10117,15 @@
         <w:fldChar w:fldCharType="end"/>
       </w:r>
       <w:r>
-        <w:t xml:space="preserve"> </w:t>
-      </w:r>
-      <w:proofErr w:type="gramStart"/>
-      <w:r>
-        <w:t>Atroes</w:t>
-      </w:r>
-      <w:proofErr w:type="gramEnd"/>
-      <w:r>
-        <w:t xml:space="preserve"> presentes no sistema</w:t>
-      </w:r>
-      <w:bookmarkEnd w:id="108"/>
+        <w:t xml:space="preserve"> Ato</w:t>
+      </w:r>
+      <w:r>
+        <w:t>r</w:t>
+      </w:r>
+      <w:r>
+        <w:t>es presentes no sistema</w:t>
+      </w:r>
+      <w:bookmarkEnd w:id="99"/>
     </w:p>
     <w:tbl>
       <w:tblPr>
@@ -11563,38 +10173,12 @@
           <w:tcPr>
             <w:tcW w:w="4747" w:type="dxa"/>
           </w:tcPr>
+          <w:p/>
+          <w:p/>
           <w:p>
-            <w:pPr>
-              <w:rPr>
-                <w:color w:val="0000FF"/>
-              </w:rPr>
-            </w:pPr>
-            <w:r>
-              <w:rPr>
-                <w:color w:val="0000FF"/>
-              </w:rPr>
-              <w:t>[</w:t>
-            </w:r>
-            <w:r>
-              <w:rPr>
-                <w:color w:val="0000FF"/>
-              </w:rPr>
-              <w:t>identidade do ator presente no caso de uso</w:t>
-            </w:r>
-            <w:r>
-              <w:rPr>
-                <w:color w:val="0000FF"/>
-              </w:rPr>
-              <w:t>.</w:t>
-            </w:r>
-            <w:proofErr w:type="gramStart"/>
-            <w:r>
-              <w:rPr>
-                <w:color w:val="0000FF"/>
-              </w:rPr>
-              <w:t>]</w:t>
-            </w:r>
-            <w:proofErr w:type="gramEnd"/>
+            <w:r>
+              <w:t>Aluno</w:t>
+            </w:r>
           </w:p>
         </w:tc>
         <w:tc>
@@ -11602,35 +10186,24 @@
             <w:tcW w:w="4748" w:type="dxa"/>
           </w:tcPr>
           <w:p>
-            <w:proofErr w:type="gramStart"/>
-            <w:r>
-              <w:rPr>
-                <w:color w:val="0000FF"/>
-              </w:rPr>
-              <w:t>[</w:t>
-            </w:r>
-            <w:r>
-              <w:rPr>
-                <w:color w:val="0000FF"/>
-              </w:rPr>
-              <w:t>descreve o papel do ator no sistema</w:t>
+            <w:r>
+              <w:t>Consulta seu boletim com as notas e faltas por cada disciplina que frequenta.</w:t>
             </w:r>
           </w:p>
-        </w:tc>
-        <w:proofErr w:type="gramEnd"/>
-      </w:tr>
-      <w:tr>
-        <w:tc>
-          <w:tcPr>
-            <w:tcW w:w="4747" w:type="dxa"/>
-          </w:tcPr>
-          <w:p/>
-        </w:tc>
-        <w:tc>
-          <w:tcPr>
-            <w:tcW w:w="4748" w:type="dxa"/>
-          </w:tcPr>
-          <w:p/>
+          <w:p>
+            <w:r>
+              <w:t xml:space="preserve">Consulta as tarefas de casa, </w:t>
+            </w:r>
+            <w:r>
+              <w:t>solicitadas pelos professores de cada</w:t>
+            </w:r>
+            <w:r>
+              <w:t xml:space="preserve"> disciplina</w:t>
+            </w:r>
+            <w:r>
+              <w:t>.</w:t>
+            </w:r>
+          </w:p>
         </w:tc>
       </w:tr>
       <w:tr>
@@ -11639,12 +10212,174 @@
             <w:tcW w:w="4747" w:type="dxa"/>
           </w:tcPr>
           <w:p/>
+          <w:p/>
+          <w:p/>
+          <w:p/>
+          <w:p>
+            <w:r>
+              <w:t>Pai</w:t>
+            </w:r>
+          </w:p>
         </w:tc>
         <w:tc>
           <w:tcPr>
             <w:tcW w:w="4748" w:type="dxa"/>
           </w:tcPr>
+          <w:p>
+            <w:r>
+              <w:t xml:space="preserve">Consulta </w:t>
+            </w:r>
+            <w:r>
+              <w:t>o</w:t>
+            </w:r>
+            <w:r>
+              <w:t xml:space="preserve"> boletim </w:t>
+            </w:r>
+            <w:r>
+              <w:t xml:space="preserve">de seu filho </w:t>
+            </w:r>
+            <w:r>
+              <w:t>com as notas e faltas por cada disciplina que frequenta.</w:t>
+            </w:r>
+          </w:p>
+          <w:p>
+            <w:r>
+              <w:t>Consulta as tarefas de casa</w:t>
+            </w:r>
+            <w:r>
+              <w:t xml:space="preserve"> de seu filho</w:t>
+            </w:r>
+            <w:r>
+              <w:t>, solicitadas pelos professores de cada disciplina.</w:t>
+            </w:r>
+          </w:p>
+          <w:p>
+            <w:r>
+              <w:t>Consulta as ocorrências que seu filho teve registra na escola, pelos professores ou gestores, como indisciplina, cumprimento das tarefas de casa, ações eventuais.</w:t>
+            </w:r>
+          </w:p>
+        </w:tc>
+      </w:tr>
+      <w:tr>
+        <w:tc>
+          <w:tcPr>
+            <w:tcW w:w="4747" w:type="dxa"/>
+          </w:tcPr>
           <w:p/>
+          <w:p/>
+          <w:p>
+            <w:r>
+              <w:t>Professor</w:t>
+            </w:r>
+          </w:p>
+        </w:tc>
+        <w:tc>
+          <w:tcPr>
+            <w:tcW w:w="4748" w:type="dxa"/>
+          </w:tcPr>
+          <w:p>
+            <w:r>
+              <w:t>Registra as notas e faltas de cada aluno por bimestre.</w:t>
+            </w:r>
+          </w:p>
+          <w:p>
+            <w:r>
+              <w:t>Registra ocorrências do aluno em sala de aula, caso necessário.</w:t>
+            </w:r>
+          </w:p>
+          <w:p>
+            <w:r>
+              <w:t>Registra as tarefas de casa solicitadas.</w:t>
+            </w:r>
+          </w:p>
+        </w:tc>
+      </w:tr>
+      <w:tr>
+        <w:tc>
+          <w:tcPr>
+            <w:tcW w:w="4747" w:type="dxa"/>
+          </w:tcPr>
+          <w:p/>
+          <w:p/>
+          <w:p>
+            <w:r>
+              <w:t>Secretaria</w:t>
+            </w:r>
+          </w:p>
+        </w:tc>
+        <w:tc>
+          <w:tcPr>
+            <w:tcW w:w="4748" w:type="dxa"/>
+          </w:tcPr>
+          <w:p>
+            <w:r>
+              <w:t>Cadastra alunos.</w:t>
+            </w:r>
+          </w:p>
+          <w:p>
+            <w:r>
+              <w:t>Cadastra professores.</w:t>
+            </w:r>
+          </w:p>
+          <w:p>
+            <w:r>
+              <w:t>Cadastra salas de aulas.</w:t>
+            </w:r>
+          </w:p>
+          <w:p>
+            <w:r>
+              <w:t>Registra professor e os alunos na sala de aula</w:t>
+            </w:r>
+          </w:p>
+        </w:tc>
+      </w:tr>
+      <w:tr>
+        <w:tc>
+          <w:tcPr>
+            <w:tcW w:w="4747" w:type="dxa"/>
+          </w:tcPr>
+          <w:p/>
+          <w:p/>
+          <w:p>
+            <w:r>
+              <w:t>Gestores</w:t>
+            </w:r>
+          </w:p>
+        </w:tc>
+        <w:tc>
+          <w:tcPr>
+            <w:tcW w:w="4748" w:type="dxa"/>
+          </w:tcPr>
+          <w:p>
+            <w:r>
+              <w:t>Consulta professores</w:t>
+            </w:r>
+          </w:p>
+          <w:p>
+            <w:r>
+              <w:t>Consulta alunos</w:t>
+            </w:r>
+          </w:p>
+          <w:p>
+            <w:r>
+              <w:t>Consulta salas de aula</w:t>
+            </w:r>
+          </w:p>
+          <w:p>
+            <w:r>
+              <w:t>Consulta boletins de alunos</w:t>
+            </w:r>
+          </w:p>
+          <w:p>
+            <w:r>
+              <w:t>Consulta ocorrências de alunos</w:t>
+            </w:r>
+          </w:p>
+          <w:p>
+            <w:r>
+              <w:t>Consulta tarefas de casa</w:t>
+            </w:r>
+          </w:p>
         </w:tc>
       </w:tr>
     </w:tbl>
@@ -11662,7 +10397,7 @@
       <w:pPr>
         <w:pStyle w:val="Ttulo2"/>
       </w:pPr>
-      <w:bookmarkStart w:id="109" w:name="_Toc378408154"/>
+      <w:bookmarkStart w:id="100" w:name="_Toc378408154"/>
       <w:r>
         <w:t xml:space="preserve">Descrição dos </w:t>
       </w:r>
@@ -11672,7 +10407,7 @@
       <w:r>
         <w:t>so</w:t>
       </w:r>
-      <w:bookmarkEnd w:id="109"/>
+      <w:bookmarkEnd w:id="100"/>
     </w:p>
     <w:p>
       <w:pPr>
@@ -11766,7 +10501,7 @@
       <w:pPr>
         <w:pStyle w:val="Legenda"/>
       </w:pPr>
-      <w:bookmarkStart w:id="110" w:name="_Toc378408133"/>
+      <w:bookmarkStart w:id="101" w:name="_Toc378408133"/>
       <w:r>
         <w:t xml:space="preserve">Tabela </w:t>
       </w:r>
@@ -11800,7 +10535,7 @@
       <w:r>
         <w:t xml:space="preserve"> dos casos de uso</w:t>
       </w:r>
-      <w:bookmarkEnd w:id="110"/>
+      <w:bookmarkEnd w:id="101"/>
     </w:p>
     <w:tbl>
       <w:tblPr>
@@ -12152,7 +10887,6 @@
               <w:rPr>
                 <w:color w:val="548DD4"/>
               </w:rPr>
-              <w:lastRenderedPageBreak/>
               <w:t xml:space="preserve">Diretrizes para identificação do fluxo alternativo: FA01, FA02, </w:t>
             </w:r>
             <w:proofErr w:type="gramStart"/>
@@ -12188,11 +10922,11 @@
       <w:pPr>
         <w:pStyle w:val="Ttulo2"/>
       </w:pPr>
-      <w:bookmarkStart w:id="111" w:name="_Toc378408155"/>
+      <w:bookmarkStart w:id="102" w:name="_Toc378408155"/>
       <w:r>
         <w:t>Delimitando o Escopo do Sistema</w:t>
       </w:r>
-      <w:bookmarkEnd w:id="111"/>
+      <w:bookmarkEnd w:id="102"/>
     </w:p>
     <w:p>
       <w:pPr>
@@ -12423,7 +11157,7 @@
       <w:pPr>
         <w:pStyle w:val="Legenda"/>
       </w:pPr>
-      <w:bookmarkStart w:id="112" w:name="_Toc378408134"/>
+      <w:bookmarkStart w:id="103" w:name="_Toc378408134"/>
       <w:r>
         <w:t xml:space="preserve">Tabela </w:t>
       </w:r>
@@ -12451,7 +11185,7 @@
       <w:r>
         <w:t xml:space="preserve"> Escopo do Sistema</w:t>
       </w:r>
-      <w:bookmarkEnd w:id="112"/>
+      <w:bookmarkEnd w:id="103"/>
     </w:p>
     <w:tbl>
       <w:tblPr>
@@ -12567,7 +11301,7 @@
         <w:pStyle w:val="Ttulo1"/>
         <w:pageBreakBefore/>
       </w:pPr>
-      <w:bookmarkStart w:id="113" w:name="_Toc378408156"/>
+      <w:bookmarkStart w:id="104" w:name="_Toc378408156"/>
       <w:r>
         <w:lastRenderedPageBreak/>
         <w:t>P</w:t>
@@ -12575,17 +11309,17 @@
       <w:r>
         <w:t>rojeto do Software</w:t>
       </w:r>
-      <w:bookmarkEnd w:id="113"/>
+      <w:bookmarkEnd w:id="104"/>
     </w:p>
     <w:p>
       <w:pPr>
         <w:pStyle w:val="Ttulo2"/>
       </w:pPr>
-      <w:bookmarkStart w:id="114" w:name="_Toc378408157"/>
+      <w:bookmarkStart w:id="105" w:name="_Toc378408157"/>
       <w:r>
         <w:t>Diagrama de Comunicação</w:t>
       </w:r>
-      <w:bookmarkEnd w:id="114"/>
+      <w:bookmarkEnd w:id="105"/>
       <w:r>
         <w:t xml:space="preserve"> </w:t>
       </w:r>
@@ -12621,7 +11355,7 @@
       <w:pPr>
         <w:pStyle w:val="Ttulo3"/>
       </w:pPr>
-      <w:bookmarkStart w:id="115" w:name="_Toc378408158"/>
+      <w:bookmarkStart w:id="106" w:name="_Toc378408158"/>
       <w:r>
         <w:t>Diagrama de comunicação: Caso de Uso &lt;</w:t>
       </w:r>
@@ -12633,7 +11367,7 @@
       <w:r>
         <w:t>&gt;</w:t>
       </w:r>
-      <w:bookmarkEnd w:id="115"/>
+      <w:bookmarkEnd w:id="106"/>
     </w:p>
     <w:p>
       <w:pPr>
@@ -12661,7 +11395,7 @@
       <w:pPr>
         <w:pStyle w:val="Ttulo3"/>
       </w:pPr>
-      <w:bookmarkStart w:id="116" w:name="_Toc378408159"/>
+      <w:bookmarkStart w:id="107" w:name="_Toc378408159"/>
       <w:r>
         <w:t>Diagrama de comunicação: Caso de Uso &lt;</w:t>
       </w:r>
@@ -12673,7 +11407,7 @@
       <w:r>
         <w:t>&gt;</w:t>
       </w:r>
-      <w:bookmarkEnd w:id="116"/>
+      <w:bookmarkEnd w:id="107"/>
     </w:p>
     <w:p>
       <w:pPr>
@@ -12701,7 +11435,7 @@
       <w:pPr>
         <w:pStyle w:val="Ttulo3"/>
       </w:pPr>
-      <w:bookmarkStart w:id="117" w:name="_Toc378408160"/>
+      <w:bookmarkStart w:id="108" w:name="_Toc378408160"/>
       <w:r>
         <w:t>Diagrama de comunicação: Caso de Uso &lt;</w:t>
       </w:r>
@@ -12713,7 +11447,7 @@
       <w:r>
         <w:t>&gt;</w:t>
       </w:r>
-      <w:bookmarkEnd w:id="117"/>
+      <w:bookmarkEnd w:id="108"/>
     </w:p>
     <w:p>
       <w:pPr>
@@ -12753,11 +11487,11 @@
       <w:pPr>
         <w:pStyle w:val="Ttulo2"/>
       </w:pPr>
-      <w:bookmarkStart w:id="118" w:name="_Toc378408161"/>
+      <w:bookmarkStart w:id="109" w:name="_Toc378408161"/>
       <w:r>
         <w:t>Diagrama de Classes</w:t>
       </w:r>
-      <w:bookmarkEnd w:id="118"/>
+      <w:bookmarkEnd w:id="109"/>
       <w:r>
         <w:t xml:space="preserve"> </w:t>
       </w:r>
@@ -12848,12 +11582,12 @@
       <w:pPr>
         <w:pStyle w:val="Ttulo3"/>
       </w:pPr>
-      <w:bookmarkStart w:id="119" w:name="_Toc378408162"/>
+      <w:bookmarkStart w:id="110" w:name="_Toc378408162"/>
       <w:r>
         <w:lastRenderedPageBreak/>
         <w:t>Pacote &lt;nome do Pacote&gt;</w:t>
       </w:r>
-      <w:bookmarkEnd w:id="119"/>
+      <w:bookmarkEnd w:id="110"/>
     </w:p>
     <w:p>
       <w:r>
@@ -13312,38 +12046,25 @@
       <w:pPr>
         <w:pStyle w:val="Legenda"/>
       </w:pPr>
-      <w:bookmarkStart w:id="120" w:name="_Toc378408215"/>
+      <w:bookmarkStart w:id="111" w:name="_Toc378408215"/>
       <w:r>
         <w:t xml:space="preserve">Figura </w:t>
       </w:r>
-      <w:r>
-        <w:fldChar w:fldCharType="begin"/>
-      </w:r>
-      <w:r>
-        <w:instrText xml:space="preserve"> SEQ Figura \* ARABIC </w:instrText>
-      </w:r>
-      <w:r>
-        <w:fldChar w:fldCharType="separate"/>
-      </w:r>
-      <w:r>
-        <w:rPr>
-          <w:noProof/>
-        </w:rPr>
-        <w:t>10</w:t>
-      </w:r>
-      <w:r>
-        <w:rPr>
-          <w:noProof/>
-        </w:rPr>
-        <w:fldChar w:fldCharType="end"/>
-      </w:r>
+      <w:fldSimple w:instr=" SEQ Figura \* ARABIC ">
+        <w:r>
+          <w:rPr>
+            <w:noProof/>
+          </w:rPr>
+          <w:t>10</w:t>
+        </w:r>
+      </w:fldSimple>
       <w:r>
         <w:t xml:space="preserve"> - Diagrama de </w:t>
       </w:r>
       <w:r>
         <w:t>classe para pacote &lt;nome do pacote&gt;</w:t>
       </w:r>
-      <w:bookmarkEnd w:id="120"/>
+      <w:bookmarkEnd w:id="111"/>
       <w:r>
         <w:t xml:space="preserve"> </w:t>
       </w:r>
@@ -13353,11 +12074,11 @@
       <w:pPr>
         <w:pStyle w:val="Ttulo3"/>
       </w:pPr>
-      <w:bookmarkStart w:id="121" w:name="_Toc378408163"/>
+      <w:bookmarkStart w:id="112" w:name="_Toc378408163"/>
       <w:r>
         <w:t>Pacote &lt;nome do Pacote&gt;</w:t>
       </w:r>
-      <w:bookmarkEnd w:id="121"/>
+      <w:bookmarkEnd w:id="112"/>
     </w:p>
     <w:p/>
     <w:p>
@@ -13369,7 +12090,7 @@
         <w:lastRenderedPageBreak/>
         <w:t xml:space="preserve"> </w:t>
       </w:r>
-      <w:bookmarkStart w:id="122" w:name="_Toc378408164"/>
+      <w:bookmarkStart w:id="113" w:name="_Toc378408164"/>
       <w:r>
         <w:t>Teste</w:t>
       </w:r>
@@ -13381,7 +12102,7 @@
       <w:r>
         <w:t>Unitário</w:t>
       </w:r>
-      <w:bookmarkEnd w:id="122"/>
+      <w:bookmarkEnd w:id="113"/>
     </w:p>
     <w:p>
       <w:r>
@@ -13397,7 +12118,7 @@
       <w:pPr>
         <w:pStyle w:val="Ttulo3"/>
       </w:pPr>
-      <w:bookmarkStart w:id="123" w:name="_Toc378408165"/>
+      <w:bookmarkStart w:id="114" w:name="_Toc378408165"/>
       <w:r>
         <w:t>Relatório de testes para o Caso de Uso &lt;</w:t>
       </w:r>
@@ -13409,7 +12130,7 @@
       <w:r>
         <w:t>&gt;</w:t>
       </w:r>
-      <w:bookmarkEnd w:id="123"/>
+      <w:bookmarkEnd w:id="114"/>
     </w:p>
     <w:p>
       <w:pPr>
@@ -13455,7 +12176,7 @@
       <w:pPr>
         <w:pStyle w:val="Ttulo3"/>
       </w:pPr>
-      <w:bookmarkStart w:id="124" w:name="_Toc378408166"/>
+      <w:bookmarkStart w:id="115" w:name="_Toc378408166"/>
       <w:r>
         <w:t>Relatório de testes para o Caso de Uso &lt;</w:t>
       </w:r>
@@ -13467,7 +12188,7 @@
       <w:r>
         <w:t>&gt;</w:t>
       </w:r>
-      <w:bookmarkEnd w:id="124"/>
+      <w:bookmarkEnd w:id="115"/>
     </w:p>
     <w:p>
       <w:pPr>
@@ -13513,7 +12234,7 @@
       <w:pPr>
         <w:pStyle w:val="Ttulo3"/>
       </w:pPr>
-      <w:bookmarkStart w:id="125" w:name="_Toc378408167"/>
+      <w:bookmarkStart w:id="116" w:name="_Toc378408167"/>
       <w:r>
         <w:t>Relatório de testes para o Caso de Uso &lt;</w:t>
       </w:r>
@@ -13525,7 +12246,7 @@
       <w:r>
         <w:t>&gt;</w:t>
       </w:r>
-      <w:bookmarkEnd w:id="125"/>
+      <w:bookmarkEnd w:id="116"/>
     </w:p>
     <w:p>
       <w:pPr>
@@ -13574,19 +12295,19 @@
         <w:pStyle w:val="Ttulo1"/>
         <w:pageBreakBefore/>
       </w:pPr>
-      <w:bookmarkStart w:id="126" w:name="_Toc269327113"/>
-      <w:bookmarkStart w:id="127" w:name="_Toc269327236"/>
-      <w:bookmarkStart w:id="128" w:name="_Toc378408168"/>
+      <w:bookmarkStart w:id="117" w:name="_Toc269327113"/>
+      <w:bookmarkStart w:id="118" w:name="_Toc269327236"/>
+      <w:bookmarkStart w:id="119" w:name="_Toc378408168"/>
       <w:r>
         <w:lastRenderedPageBreak/>
         <w:t>C</w:t>
       </w:r>
-      <w:bookmarkEnd w:id="126"/>
-      <w:bookmarkEnd w:id="127"/>
+      <w:bookmarkEnd w:id="117"/>
+      <w:bookmarkEnd w:id="118"/>
       <w:r>
         <w:t>onclusão</w:t>
       </w:r>
-      <w:bookmarkEnd w:id="128"/>
+      <w:bookmarkEnd w:id="119"/>
     </w:p>
     <w:p>
       <w:pPr>
@@ -13712,9 +12433,9 @@
           <w:color w:val="0000FF"/>
         </w:rPr>
         <w:sectPr>
-          <w:headerReference w:type="default" r:id="rId22"/>
-          <w:footerReference w:type="default" r:id="rId23"/>
-          <w:headerReference w:type="first" r:id="rId24"/>
+          <w:headerReference w:type="default" r:id="rId15"/>
+          <w:footerReference w:type="default" r:id="rId16"/>
+          <w:headerReference w:type="first" r:id="rId17"/>
           <w:pgSz w:w="11907" w:h="16840" w:code="9"/>
           <w:pgMar w:top="1701" w:right="1134" w:bottom="1134" w:left="1418" w:header="1134" w:footer="0" w:gutter="0"/>
           <w:pgNumType w:start="1"/>
@@ -13729,18 +12450,18 @@
         <w:pageBreakBefore/>
         <w:ind w:left="431" w:hanging="431"/>
       </w:pPr>
-      <w:bookmarkStart w:id="129" w:name="_Toc283537221"/>
-      <w:bookmarkStart w:id="130" w:name="_Toc296795852"/>
-      <w:bookmarkStart w:id="131" w:name="_Toc301444698"/>
-      <w:bookmarkStart w:id="132" w:name="_Toc378408169"/>
+      <w:bookmarkStart w:id="120" w:name="_Toc283537221"/>
+      <w:bookmarkStart w:id="121" w:name="_Toc296795852"/>
+      <w:bookmarkStart w:id="122" w:name="_Toc301444698"/>
+      <w:bookmarkStart w:id="123" w:name="_Toc378408169"/>
       <w:r>
         <w:lastRenderedPageBreak/>
         <w:t>Bibliografia</w:t>
       </w:r>
-      <w:bookmarkEnd w:id="129"/>
-      <w:bookmarkEnd w:id="130"/>
-      <w:bookmarkEnd w:id="131"/>
-      <w:bookmarkEnd w:id="132"/>
+      <w:bookmarkEnd w:id="120"/>
+      <w:bookmarkEnd w:id="121"/>
+      <w:bookmarkEnd w:id="122"/>
+      <w:bookmarkEnd w:id="123"/>
     </w:p>
     <w:p>
       <w:pPr>
@@ -13868,8 +12589,8 @@
     <w:p>
       <w:pPr>
         <w:sectPr>
-          <w:headerReference w:type="first" r:id="rId25"/>
-          <w:footerReference w:type="first" r:id="rId26"/>
+          <w:headerReference w:type="first" r:id="rId18"/>
+          <w:footerReference w:type="first" r:id="rId19"/>
           <w:pgSz w:w="11907" w:h="16840" w:code="9"/>
           <w:pgMar w:top="1701" w:right="1134" w:bottom="1134" w:left="1701" w:header="1134" w:footer="0" w:gutter="0"/>
           <w:cols w:space="720"/>
@@ -13881,7 +12602,7 @@
       <w:pPr>
         <w:pStyle w:val="Ttulo1"/>
       </w:pPr>
-      <w:bookmarkStart w:id="133" w:name="_Toc378408170"/>
+      <w:bookmarkStart w:id="124" w:name="_Toc378408170"/>
       <w:r>
         <w:lastRenderedPageBreak/>
         <w:t>Anexo</w:t>
@@ -13889,7 +12610,7 @@
       <w:r>
         <w:t xml:space="preserve"> A</w:t>
       </w:r>
-      <w:bookmarkEnd w:id="133"/>
+      <w:bookmarkEnd w:id="124"/>
     </w:p>
     <w:p/>
     <w:p/>
@@ -13927,7 +12648,7 @@
       </w:r>
     </w:p>
   </w:comment>
-  <w:comment w:id="51" w:author="Helio " w:date="2014-03-09T07:17:00Z" w:initials="ha">
+  <w:comment w:id="50" w:author="Helio " w:date="2014-03-09T07:17:00Z" w:initials="ha">
     <w:p>
       <w:pPr>
         <w:pStyle w:val="Textodecomentrio"/>
@@ -13951,7 +12672,7 @@
       </w:r>
     </w:p>
   </w:comment>
-  <w:comment w:id="67" w:author="Helio " w:date="2014-03-09T07:20:00Z" w:initials="ha">
+  <w:comment w:id="66" w:author="Helio " w:date="2014-03-09T07:20:00Z" w:initials="ha">
     <w:p>
       <w:pPr>
         <w:pStyle w:val="Textodecomentrio"/>
@@ -14032,7 +12753,7 @@
       </w:pPr>
     </w:p>
   </w:comment>
-  <w:comment w:id="68" w:author="Helio " w:date="2014-03-10T19:46:00Z" w:initials="ha">
+  <w:comment w:id="67" w:author="Helio " w:date="2014-03-10T19:46:00Z" w:initials="ha">
     <w:p>
       <w:pPr>
         <w:pStyle w:val="Textodecomentrio"/>
@@ -14048,7 +12769,7 @@
       </w:r>
     </w:p>
   </w:comment>
-  <w:comment w:id="89" w:author="Helio " w:date="2014-03-09T07:31:00Z" w:initials="ha">
+  <w:comment w:id="88" w:author="Helio " w:date="2014-03-09T07:31:00Z" w:initials="ha">
     <w:p>
       <w:pPr>
         <w:pStyle w:val="Textodecomentrio"/>
@@ -14146,7 +12867,7 @@
       </w:r>
     </w:p>
   </w:comment>
-  <w:comment w:id="90" w:author="Helio " w:date="2014-03-09T07:32:00Z" w:initials="ha">
+  <w:comment w:id="89" w:author="Helio " w:date="2014-03-09T07:32:00Z" w:initials="ha">
     <w:p>
       <w:pPr>
         <w:pStyle w:val="Textodecomentrio"/>
@@ -14227,7 +12948,7 @@
       <w:rPr>
         <w:noProof/>
       </w:rPr>
-      <w:t>9</w:t>
+      <w:t>10</w:t>
     </w:r>
     <w:r>
       <w:rPr>
@@ -14291,7 +13012,7 @@
       <w:rPr>
         <w:noProof/>
       </w:rPr>
-      <w:t>21</w:t>
+      <w:t>19</w:t>
     </w:r>
     <w:r>
       <w:rPr>
@@ -20305,7 +19026,7 @@
 </file>
 
 <file path=customXml/itemProps1.xml><?xml version="1.0" encoding="utf-8"?>
-<ds:datastoreItem xmlns:ds="http://schemas.openxmlformats.org/officeDocument/2006/customXml" ds:itemID="{1FDA8081-5C4F-4181-AC4F-E17080DCA3F0}">
+<ds:datastoreItem xmlns:ds="http://schemas.openxmlformats.org/officeDocument/2006/customXml" ds:itemID="{F3253CA1-1804-4206-BCD8-7412D6D60920}">
   <ds:schemaRefs>
     <ds:schemaRef ds:uri="http://schemas.openxmlformats.org/officeDocument/2006/bibliography"/>
   </ds:schemaRefs>

</xml_diff>

<commit_message>
***Geral - Remover ator Banco de dados - Considere tornar gestor herdeiro dos outros atores
***Objetivos ausentes:
- Gerar relatórios de frequências, ocorrências disciplinares e aproveitamento.
- Exibir estatísticas referentes ao desempenho de alunos, professores e qualidade do conteúdo ministrado gerando gráficos a partir das notas e frequências.

***Detalhando atores
Ator Secretária (alguns casos de uso não foram mapeados nos objetivos ou na descrição de usuários):
- Ela deve gerir salas. Isso é relevante para acompanhamento de alunos. Recomendo trocar por turma, a não ser que seja jargão da secretaria da educação.
- Ela deve gerir matriculas.  Isso é relevante para acompanhamento de alunos. 

Pais/Responsável: não consegui localizar casos de uso para (se não for modelar remova do texto):		
- Verificar:  comunicados e convites, e notícias da escola.
- Pagar boletos.
- Solicitar horário com a coordenação ou professor.
</commit_message>
<xml_diff>
--- a/documentacao/G5_Documentacao1sem2014.docx
+++ b/documentacao/G5_Documentacao1sem2014.docx
@@ -1,6 +1,6 @@
 
 <file path=word/document.xml><?xml version="1.0" encoding="utf-8"?>
-<w:document xmlns:wpc="http://schemas.microsoft.com/office/word/2010/wordprocessingCanvas" xmlns:mc="http://schemas.openxmlformats.org/markup-compatibility/2006" xmlns:o="urn:schemas-microsoft-com:office:office" xmlns:r="http://schemas.openxmlformats.org/officeDocument/2006/relationships" xmlns:m="http://schemas.openxmlformats.org/officeDocument/2006/math" xmlns:v="urn:schemas-microsoft-com:vml" xmlns:wp14="http://schemas.microsoft.com/office/word/2010/wordprocessingDrawing" xmlns:wp="http://schemas.openxmlformats.org/drawingml/2006/wordprocessingDrawing" xmlns:w10="urn:schemas-microsoft-com:office:word" xmlns:w="http://schemas.openxmlformats.org/wordprocessingml/2006/main" xmlns:w14="http://schemas.microsoft.com/office/word/2010/wordml" xmlns:w15="http://schemas.microsoft.com/office/word/2012/wordml" xmlns:wpg="http://schemas.microsoft.com/office/word/2010/wordprocessingGroup" xmlns:wpi="http://schemas.microsoft.com/office/word/2010/wordprocessingInk" xmlns:wne="http://schemas.microsoft.com/office/word/2006/wordml" xmlns:wps="http://schemas.microsoft.com/office/word/2010/wordprocessingShape" mc:Ignorable="w14 w15 wp14">
+<w:document xmlns:ve="http://schemas.openxmlformats.org/markup-compatibility/2006" xmlns:o="urn:schemas-microsoft-com:office:office" xmlns:r="http://schemas.openxmlformats.org/officeDocument/2006/relationships" xmlns:m="http://schemas.openxmlformats.org/officeDocument/2006/math" xmlns:v="urn:schemas-microsoft-com:vml" xmlns:wp="http://schemas.openxmlformats.org/drawingml/2006/wordprocessingDrawing" xmlns:w10="urn:schemas-microsoft-com:office:word" xmlns:w="http://schemas.openxmlformats.org/wordprocessingml/2006/main" xmlns:wne="http://schemas.microsoft.com/office/word/2006/wordml">
   <w:body>
     <w:p>
       <w:pPr>
@@ -10,76 +10,11 @@
         <w:rPr>
           <w:noProof/>
         </w:rPr>
-        <mc:AlternateContent>
-          <mc:Choice Requires="wps">
-            <w:drawing>
-              <wp:anchor distT="0" distB="0" distL="114300" distR="114300" simplePos="0" relativeHeight="251656704" behindDoc="0" locked="0" layoutInCell="0" allowOverlap="1" wp14:anchorId="48D5D016" wp14:editId="4D9CB010">
-                <wp:simplePos x="0" y="0"/>
-                <wp:positionH relativeFrom="column">
-                  <wp:posOffset>2971800</wp:posOffset>
-                </wp:positionH>
-                <wp:positionV relativeFrom="paragraph">
-                  <wp:posOffset>-457200</wp:posOffset>
-                </wp:positionV>
-                <wp:extent cx="0" cy="91440"/>
-                <wp:effectExtent l="57150" t="19050" r="57150" b="22860"/>
-                <wp:wrapNone/>
-                <wp:docPr id="21" name="Line 2"/>
-                <wp:cNvGraphicFramePr>
-                  <a:graphicFrameLocks xmlns:a="http://schemas.openxmlformats.org/drawingml/2006/main"/>
-                </wp:cNvGraphicFramePr>
-                <a:graphic xmlns:a="http://schemas.openxmlformats.org/drawingml/2006/main">
-                  <a:graphicData uri="http://schemas.microsoft.com/office/word/2010/wordprocessingShape">
-                    <wps:wsp>
-                      <wps:cNvCnPr>
-                        <a:cxnSpLocks noChangeShapeType="1"/>
-                      </wps:cNvCnPr>
-                      <wps:spPr bwMode="auto">
-                        <a:xfrm>
-                          <a:off x="0" y="0"/>
-                          <a:ext cx="0" cy="91440"/>
-                        </a:xfrm>
-                        <a:prstGeom prst="line">
-                          <a:avLst/>
-                        </a:prstGeom>
-                        <a:noFill/>
-                        <a:ln w="9525">
-                          <a:solidFill>
-                            <a:srgbClr val="FFFFFF"/>
-                          </a:solidFill>
-                          <a:round/>
-                          <a:headEnd type="triangle" w="med" len="med"/>
-                          <a:tailEnd type="triangle" w="med" len="med"/>
-                        </a:ln>
-                        <a:extLst>
-                          <a:ext uri="{909E8E84-426E-40DD-AFC4-6F175D3DCCD1}">
-                            <a14:hiddenFill xmlns:a14="http://schemas.microsoft.com/office/drawing/2010/main">
-                              <a:noFill/>
-                            </a14:hiddenFill>
-                          </a:ext>
-                        </a:extLst>
-                      </wps:spPr>
-                      <wps:bodyPr/>
-                    </wps:wsp>
-                  </a:graphicData>
-                </a:graphic>
-                <wp14:sizeRelH relativeFrom="page">
-                  <wp14:pctWidth>0</wp14:pctWidth>
-                </wp14:sizeRelH>
-                <wp14:sizeRelV relativeFrom="page">
-                  <wp14:pctHeight>0</wp14:pctHeight>
-                </wp14:sizeRelV>
-              </wp:anchor>
-            </w:drawing>
-          </mc:Choice>
-          <mc:Fallback>
-            <w:pict>
-              <v:line w14:anchorId="51008D24" id="Line 2" o:spid="_x0000_s1026" style="position:absolute;z-index:251656704;visibility:visible;mso-wrap-style:square;mso-width-percent:0;mso-height-percent:0;mso-wrap-distance-left:9pt;mso-wrap-distance-top:0;mso-wrap-distance-right:9pt;mso-wrap-distance-bottom:0;mso-position-horizontal:absolute;mso-position-horizontal-relative:text;mso-position-vertical:absolute;mso-position-vertical-relative:text;mso-width-percent:0;mso-height-percent:0;mso-width-relative:page;mso-height-relative:page" from="234pt,-36pt" to="234pt,-28.8pt" o:gfxdata="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" o:allowincell="f" strokecolor="white">
-                <v:stroke startarrow="block" endarrow="block"/>
-              </v:line>
-            </w:pict>
-          </mc:Fallback>
-        </mc:AlternateContent>
+        <w:pict>
+          <v:line id="Line 2" o:spid="_x0000_s1026" style="position:absolute;left:0;text-align:left;z-index:251656704;visibility:visible;mso-wrap-style:square;mso-width-percent:0;mso-height-percent:0;mso-wrap-distance-left:9pt;mso-wrap-distance-top:0;mso-wrap-distance-right:9pt;mso-wrap-distance-bottom:0;mso-position-horizontal:absolute;mso-position-horizontal-relative:text;mso-position-vertical:absolute;mso-position-vertical-relative:text;mso-width-percent:0;mso-height-percent:0;mso-width-relative:page;mso-height-relative:page" from="234pt,-36pt" to="234pt,-28.8pt" o:gfxdata="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" o:allowincell="f" strokecolor="white">
+            <v:stroke startarrow="block" endarrow="block"/>
+          </v:line>
+        </w:pict>
       </w:r>
       <w:r>
         <w:t xml:space="preserve"> FACULDADES</w:t>
@@ -186,11 +121,19 @@
         </w:rPr>
         <w:br/>
       </w:r>
+      <w:proofErr w:type="spellStart"/>
       <w:r>
         <w:rPr>
           <w:color w:val="000000"/>
         </w:rPr>
-        <w:t xml:space="preserve">Waldinei </w:t>
+        <w:t>Waldinei</w:t>
+      </w:r>
+      <w:proofErr w:type="spellEnd"/>
+      <w:r>
+        <w:rPr>
+          <w:color w:val="000000"/>
+        </w:rPr>
+        <w:t xml:space="preserve"> </w:t>
       </w:r>
       <w:r>
         <w:rPr>
@@ -246,13 +189,23 @@
         </w:rPr>
         <w:br/>
       </w:r>
+      <w:proofErr w:type="gramStart"/>
       <w:r>
         <w:rPr>
           <w:color w:val="548DD4" w:themeColor="text2" w:themeTint="99"/>
           <w:sz w:val="20"/>
           <w:szCs w:val="20"/>
         </w:rPr>
-        <w:t xml:space="preserve">[O titulo deve refletir a essência de seu projeto e não o nome do produto. </w:t>
+        <w:t>[</w:t>
+      </w:r>
+      <w:proofErr w:type="gramEnd"/>
+      <w:r>
+        <w:rPr>
+          <w:color w:val="548DD4" w:themeColor="text2" w:themeTint="99"/>
+          <w:sz w:val="20"/>
+          <w:szCs w:val="20"/>
+        </w:rPr>
+        <w:t xml:space="preserve">O titulo deve refletir a essência de seu projeto e não o nome do produto. </w:t>
       </w:r>
       <w:r>
         <w:rPr>
@@ -385,12 +338,14 @@
         </w:rPr>
         <w:br/>
       </w:r>
+      <w:proofErr w:type="spellStart"/>
       <w:r>
         <w:rPr>
           <w:color w:val="000000"/>
         </w:rPr>
         <w:t>Waldinei</w:t>
       </w:r>
+      <w:proofErr w:type="spellEnd"/>
       <w:r>
         <w:rPr>
           <w:color w:val="000000"/>
@@ -451,8 +406,13 @@
         <w:t>IBTA</w:t>
       </w:r>
       <w:r>
-        <w:t xml:space="preserve"> para a obtenção da certificação de Analista e Desenvolvedor de Sistemas Web</w:t>
-      </w:r>
+        <w:t xml:space="preserve"> para a obtenção da certificação de Analista e Desenvolvedor de Sistemas </w:t>
+      </w:r>
+      <w:proofErr w:type="gramStart"/>
+      <w:r>
+        <w:t>Web</w:t>
+      </w:r>
+      <w:proofErr w:type="gramEnd"/>
     </w:p>
     <w:p>
       <w:pPr>
@@ -461,7 +421,20 @@
         <w:jc w:val="right"/>
       </w:pPr>
       <w:r>
-        <w:t>Orientador: Prof.MSc Helio Azevedo</w:t>
+        <w:t xml:space="preserve">Orientador: </w:t>
+      </w:r>
+      <w:proofErr w:type="spellStart"/>
+      <w:r>
+        <w:t>Prof.</w:t>
+      </w:r>
+      <w:proofErr w:type="gramStart"/>
+      <w:r>
+        <w:t>MSc</w:t>
+      </w:r>
+      <w:proofErr w:type="spellEnd"/>
+      <w:proofErr w:type="gramEnd"/>
+      <w:r>
+        <w:t xml:space="preserve"> Helio Azevedo</w:t>
       </w:r>
     </w:p>
     <w:p>
@@ -544,7 +517,20 @@
           <w:color w:val="000000"/>
         </w:rPr>
         <w:br/>
-        <w:t>Waldinei PEREIRA DA SILVA</w:t>
+      </w:r>
+      <w:proofErr w:type="spellStart"/>
+      <w:r>
+        <w:rPr>
+          <w:color w:val="000000"/>
+        </w:rPr>
+        <w:t>Waldinei</w:t>
+      </w:r>
+      <w:proofErr w:type="spellEnd"/>
+      <w:r>
+        <w:rPr>
+          <w:color w:val="000000"/>
+        </w:rPr>
+        <w:t xml:space="preserve"> PEREIRA DA SILVA</w:t>
       </w:r>
       <w:r>
         <w:rPr>
@@ -712,8 +698,12 @@
       </w:r>
       <w:r>
         <w:br/>
+      </w:r>
+      <w:proofErr w:type="spellStart"/>
+      <w:r>
         <w:t>Prof.XXXXXX</w:t>
       </w:r>
+      <w:proofErr w:type="spellEnd"/>
       <w:r>
         <w:br/>
       </w:r>
@@ -740,7 +730,6 @@
         </w:sectPr>
       </w:pPr>
       <w:r>
-        <w:lastRenderedPageBreak/>
         <w:t>__________________________________________________________</w:t>
       </w:r>
       <w:r>
@@ -772,9 +761,9 @@
         <w:rPr>
           <w:bCs/>
         </w:rPr>
-        <w:lastRenderedPageBreak/>
         <w:t>Aqui você faz dedicatória àqueles (as) que julgar merecedores (as).</w:t>
       </w:r>
+      <w:proofErr w:type="gramStart"/>
     </w:p>
     <w:p>
       <w:pPr>
@@ -785,6 +774,7 @@
           <w:bCs/>
         </w:rPr>
       </w:pPr>
+      <w:proofErr w:type="gramEnd"/>
     </w:p>
     <w:p>
       <w:pPr>
@@ -873,7 +863,6 @@
         <w:rPr>
           <w:bCs/>
         </w:rPr>
-        <w:lastRenderedPageBreak/>
         <w:t>“Este espaço serve para você citar um pensamento de algum autor</w:t>
       </w:r>
       <w:bookmarkEnd w:id="0"/>
@@ -935,7 +924,6 @@
         <w:ind w:firstLine="0"/>
       </w:pPr>
       <w:r>
-        <w:lastRenderedPageBreak/>
         <w:t>RESUMO</w:t>
       </w:r>
     </w:p>
@@ -958,7 +946,15 @@
         <w:pStyle w:val="Corpodetexto"/>
       </w:pPr>
       <w:r>
-        <w:t>Consiste na apresentação dos pontos relevantes de um texto. O resumo deve dar uma visão rápida e clara do trabalho; constitui-se em uma seqüência de frases concisas e objetivas e não de uma simples enumeração de tópicos. Apresenta os objetivos do estudo, o problema, a metodologia, resultados alcançados e conclusão. Deve ser digitado em espaço simples e sem parágrafos, não ultrapassando a 500 palavras.</w:t>
+        <w:t xml:space="preserve">Consiste na apresentação dos pontos relevantes de um texto. O resumo deve dar uma visão rápida e clara do trabalho; constitui-se em uma </w:t>
+      </w:r>
+      <w:proofErr w:type="spellStart"/>
+      <w:r>
+        <w:t>seqüência</w:t>
+      </w:r>
+      <w:proofErr w:type="spellEnd"/>
+      <w:r>
+        <w:t xml:space="preserve"> de frases concisas e objetivas e não de uma simples enumeração de tópicos. Apresenta os objetivos do estudo, o problema, a metodologia, resultados alcançados e conclusão. Deve ser digitado em espaço simples e sem parágrafos, não ultrapassando a 500 palavras.</w:t>
       </w:r>
     </w:p>
     <w:p>
@@ -980,16 +976,50 @@
         <w:t xml:space="preserve">Palavras-chave: </w:t>
       </w:r>
       <w:r>
-        <w:t>São palavras representativas do conteúdo do trabalho, separadas entre si por ponto e vírgula.</w:t>
-      </w:r>
-      <w:r>
-        <w:t>Minimo de 3, máximo de 5</w:t>
+        <w:t xml:space="preserve">São palavras representativas do conteúdo do trabalho, separadas entre si por ponto e </w:t>
+      </w:r>
+      <w:proofErr w:type="gramStart"/>
+      <w:r>
+        <w:t>vírgula.</w:t>
+      </w:r>
+      <w:proofErr w:type="spellStart"/>
+      <w:proofErr w:type="gramEnd"/>
+      <w:r>
+        <w:t>Minimo</w:t>
+      </w:r>
+      <w:proofErr w:type="spellEnd"/>
+      <w:r>
+        <w:t xml:space="preserve"> de 3, máximo de 5</w:t>
       </w:r>
       <w:r>
         <w:t>. As p</w:t>
       </w:r>
       <w:r>
-        <w:t>alavras chaves deve refletir a área de seu projeto (gestão, vendas, relacionamentos, etc) e sub área (finanças, almoxarifado, vendas de livros, etc).</w:t>
+        <w:t xml:space="preserve">alavras chaves deve refletir a área de seu projeto (gestão, vendas, relacionamentos, </w:t>
+      </w:r>
+      <w:proofErr w:type="spellStart"/>
+      <w:r>
+        <w:t>etc</w:t>
+      </w:r>
+      <w:proofErr w:type="spellEnd"/>
+      <w:r>
+        <w:t xml:space="preserve">) e </w:t>
+      </w:r>
+      <w:proofErr w:type="gramStart"/>
+      <w:r>
+        <w:t>sub área</w:t>
+      </w:r>
+      <w:proofErr w:type="gramEnd"/>
+      <w:r>
+        <w:t xml:space="preserve"> (finanças, almoxarifado, vendas de livros, </w:t>
+      </w:r>
+      <w:proofErr w:type="spellStart"/>
+      <w:r>
+        <w:t>etc</w:t>
+      </w:r>
+      <w:proofErr w:type="spellEnd"/>
+      <w:r>
+        <w:t>).</w:t>
       </w:r>
     </w:p>
     <w:p>
@@ -1025,7 +1055,6 @@
           <w:bCs/>
           <w:lang w:val="en-US"/>
         </w:rPr>
-        <w:lastRenderedPageBreak/>
         <w:t>ABSTRACT</w:t>
       </w:r>
     </w:p>
@@ -1141,7 +1170,6 @@
           <w:bCs/>
           <w:lang w:val="en-US"/>
         </w:rPr>
-        <w:lastRenderedPageBreak/>
         <w:t>LISTA DE ILUSTRAÇÕES</w:t>
       </w:r>
     </w:p>
@@ -1995,7 +2023,6 @@
           <w:bCs/>
           <w:color w:val="000000"/>
         </w:rPr>
-        <w:lastRenderedPageBreak/>
         <w:t>LISTA DE TABELAS</w:t>
       </w:r>
       <w:bookmarkEnd w:id="2"/>
@@ -2265,7 +2292,6 @@
           <w:b/>
           <w:bCs/>
         </w:rPr>
-        <w:lastRenderedPageBreak/>
         <w:t xml:space="preserve">LISTA DE </w:t>
       </w:r>
       <w:bookmarkEnd w:id="4"/>
@@ -2283,7 +2309,7 @@
       <w:tblPr>
         <w:tblW w:w="0" w:type="auto"/>
         <w:tblInd w:w="-106" w:type="dxa"/>
-        <w:tblLook w:val="0000" w:firstRow="0" w:lastRow="0" w:firstColumn="0" w:lastColumn="0" w:noHBand="0" w:noVBand="0"/>
+        <w:tblLook w:val="0000"/>
       </w:tblPr>
       <w:tblGrid>
         <w:gridCol w:w="1809"/>
@@ -2330,11 +2356,33 @@
                 <w:color w:val="0000FF"/>
               </w:rPr>
             </w:pPr>
+            <w:proofErr w:type="gramStart"/>
             <w:r>
               <w:rPr>
                 <w:color w:val="0000FF"/>
               </w:rPr>
-              <w:t>Insira neste setor as abreviaturas de seu trabalho. Exmplos:</w:t>
+              <w:t>Insira</w:t>
+            </w:r>
+            <w:proofErr w:type="gramEnd"/>
+            <w:r>
+              <w:rPr>
+                <w:color w:val="0000FF"/>
+              </w:rPr>
+              <w:t xml:space="preserve"> neste setor as abreviaturas de seu trabalho. </w:t>
+            </w:r>
+            <w:proofErr w:type="spellStart"/>
+            <w:r>
+              <w:rPr>
+                <w:color w:val="0000FF"/>
+              </w:rPr>
+              <w:t>Exmplos</w:t>
+            </w:r>
+            <w:proofErr w:type="spellEnd"/>
+            <w:r>
+              <w:rPr>
+                <w:color w:val="0000FF"/>
+              </w:rPr>
+              <w:t>:</w:t>
             </w:r>
           </w:p>
         </w:tc>
@@ -2430,12 +2478,42 @@
                 <w:color w:val="0000FF"/>
               </w:rPr>
             </w:pPr>
+            <w:proofErr w:type="spellStart"/>
             <w:r>
               <w:rPr>
                 <w:color w:val="0000FF"/>
               </w:rPr>
-              <w:t>Unified Modeling Language</w:t>
-            </w:r>
+              <w:t>Unified</w:t>
+            </w:r>
+            <w:proofErr w:type="spellEnd"/>
+            <w:r>
+              <w:rPr>
+                <w:color w:val="0000FF"/>
+              </w:rPr>
+              <w:t xml:space="preserve"> </w:t>
+            </w:r>
+            <w:proofErr w:type="spellStart"/>
+            <w:r>
+              <w:rPr>
+                <w:color w:val="0000FF"/>
+              </w:rPr>
+              <w:t>Modeling</w:t>
+            </w:r>
+            <w:proofErr w:type="spellEnd"/>
+            <w:r>
+              <w:rPr>
+                <w:color w:val="0000FF"/>
+              </w:rPr>
+              <w:t xml:space="preserve"> </w:t>
+            </w:r>
+            <w:proofErr w:type="spellStart"/>
+            <w:r>
+              <w:rPr>
+                <w:color w:val="0000FF"/>
+              </w:rPr>
+              <w:t>Language</w:t>
+            </w:r>
+            <w:proofErr w:type="spellEnd"/>
           </w:p>
         </w:tc>
       </w:tr>
@@ -2606,7 +2684,6 @@
           <w:sz w:val="24"/>
           <w:szCs w:val="24"/>
         </w:rPr>
-        <w:lastRenderedPageBreak/>
         <w:t>SUMÁRIO</w:t>
       </w:r>
     </w:p>
@@ -6100,7 +6177,6 @@
       <w:bookmarkStart w:id="8" w:name="_Toc269327223"/>
       <w:bookmarkStart w:id="9" w:name="_Toc378408135"/>
       <w:r>
-        <w:lastRenderedPageBreak/>
         <w:t>I</w:t>
       </w:r>
       <w:bookmarkEnd w:id="5"/>
@@ -6127,10 +6203,15 @@
       <w:bookmarkStart w:id="10" w:name="_Toc269829179"/>
       <w:bookmarkStart w:id="11" w:name="_Toc378408136"/>
       <w:r>
-        <w:t>Contexto e Problematização</w:t>
+        <w:t xml:space="preserve">Contexto e </w:t>
+      </w:r>
+      <w:proofErr w:type="spellStart"/>
+      <w:r>
+        <w:t>Problematização</w:t>
       </w:r>
       <w:bookmarkEnd w:id="10"/>
       <w:bookmarkEnd w:id="11"/>
+      <w:proofErr w:type="spellEnd"/>
     </w:p>
     <w:p>
       <w:r>
@@ -6219,19 +6300,29 @@
     </w:p>
     <w:p>
       <w:r>
-        <w:t>Este trabalho tem por objetivo geral o estudo e implementação do sistema de gerenciamento de portfólios escolares de alunos do ensino fundamental (anos iniciais - 1º ao 5º ano).</w:t>
+        <w:t xml:space="preserve">Este trabalho tem por objetivo geral o estudo e </w:t>
+      </w:r>
+      <w:proofErr w:type="gramStart"/>
+      <w:r>
+        <w:t>implementação</w:t>
+      </w:r>
+      <w:proofErr w:type="gramEnd"/>
+      <w:r>
+        <w:t xml:space="preserve"> do sistema de gerenciamento de portfólios escolares de alunos do ensino fundamental (anos iniciais - 1º ao 5º ano).</w:t>
       </w:r>
     </w:p>
     <w:p>
       <w:r>
         <w:t xml:space="preserve">O sistema com acesso na internet permitirá aos pais de alunos acessarem o portfólio de seus filhos e o acompanhamento do trabalho do professor, visualizando os campos de relatório de aprendizagem e os trabalhos de seus filhos produzidos periodicamente em sala de aula. Os professores poderão consultar desenvolvimento de aprendizagem de alunos de anos anteriores e seus respectivos alunos, bem como produzir informações sobre seus atuais alunos e classes, em </w:t>
       </w:r>
+      <w:proofErr w:type="gramStart"/>
       <w:r>
         <w:t>um</w:t>
       </w:r>
       <w:r>
         <w:t xml:space="preserve"> ambiente web</w:t>
       </w:r>
+      <w:proofErr w:type="gramEnd"/>
       <w:r>
         <w:t>, gerando dados e informações digitais para a unidade de ensino alimentar um banco de dados, para gerar relatórios e históricos.</w:t>
       </w:r>
@@ -6279,9 +6370,11 @@
         </w:rPr>
         <w:tab/>
       </w:r>
+      <w:proofErr w:type="gramStart"/>
       <w:r>
         <w:t>Implementar</w:t>
       </w:r>
+      <w:proofErr w:type="gramEnd"/>
       <w:r>
         <w:t xml:space="preserve"> e manutenção de</w:t>
       </w:r>
@@ -6415,17 +6508,29 @@
     </w:p>
     <w:p>
       <w:r>
-        <w:t xml:space="preserve">Além dos professores, os outros funcionários da escola são denominados agentes de organização escolar, que podem atuar na função da secretaria, com a parte burocrática ou na função de inspetores de alunos, controlando a disciplina, apoiando o uso de salas de informática e biblioteca, trocas de aulas, controle de material didática, com um trabalho mais dinâmico no cotidiano escolar. Há também outros profissionais da comunidade escolar que é muito flexível de escola para escola, como os futuros professores, que realizam estágio em convênios com as Universidades, outros profissionais da saúde e de assistência social que atendem fora da escola os alunos, outras instituições que venham a firmar convênio para desenvolvimento de projetos educacionais. </w:t>
-      </w:r>
-    </w:p>
-    <w:p>
-      <w:r>
-        <w:t xml:space="preserve">No entanto, especificamente os usuários são:  </w:t>
-      </w:r>
-    </w:p>
-    <w:p>
-      <w:r>
-        <w:lastRenderedPageBreak/>
+        <w:t xml:space="preserve">Além dos professores, os outros funcionários da escola são denominados agentes de organização escolar, que podem atuar na função da secretaria, com a parte burocrática ou na função de inspetores de alunos, controlando a disciplina, apoiando o uso de salas de informática e biblioteca, </w:t>
+      </w:r>
+      <w:proofErr w:type="gramStart"/>
+      <w:r>
+        <w:t>trocas</w:t>
+      </w:r>
+      <w:proofErr w:type="gramEnd"/>
+      <w:r>
+        <w:t xml:space="preserve"> de aulas, controle de material didática, com um trabalho mais dinâmico no cotidiano escolar. Há também outros profissionais da comunidade escolar que é muito flexível de escola para escola, como os futuros professores, que realizam estágio em convênios com as Universidades, outros profissionais da saúde e de assistência social que atendem fora da escola os alunos, outras instituições que venham a firmar convênio para desenvolvimento de projetos educacionais. </w:t>
+      </w:r>
+    </w:p>
+    <w:p>
+      <w:r>
+        <w:t>No entanto, especificamente os usuários são:</w:t>
+      </w:r>
+      <w:proofErr w:type="gramStart"/>
+      <w:r>
+        <w:t xml:space="preserve">  </w:t>
+      </w:r>
+    </w:p>
+    <w:p>
+      <w:proofErr w:type="gramEnd"/>
+      <w:r>
         <w:t>Gestores</w:t>
       </w:r>
       <w:r>
@@ -6437,13 +6542,21 @@
     </w:p>
     <w:p>
       <w:r>
-        <w:t>Secretaria: os agentes de organização escolar são responsáveis pela documentação dos alunos e professores. Assim possuem arquivos de documentos e geram documentos de controle da vida escolar, como faltas (atestados médi</w:t>
+        <w:t xml:space="preserve">Secretaria: os agentes de organização escolar são responsáveis pela documentação dos alunos e professores. Assim possuem arquivos de documentos e geram documentos de controle da vida escolar, como </w:t>
+      </w:r>
+      <w:proofErr w:type="gramStart"/>
+      <w:r>
+        <w:t>faltas (atestados médi</w:t>
       </w:r>
       <w:r>
         <w:t>c</w:t>
       </w:r>
       <w:r>
-        <w:t>os), trabalhos de compensação de ausência, relatórios médicos e de assiste</w:t>
+        <w:t>os), trabalhos</w:t>
+      </w:r>
+      <w:proofErr w:type="gramEnd"/>
+      <w:r>
+        <w:t xml:space="preserve"> de compensação de ausência, relatórios médicos e de assiste</w:t>
       </w:r>
       <w:r>
         <w:t>nte</w:t>
@@ -6557,7 +6670,7 @@
           <w:left w:w="70" w:type="dxa"/>
           <w:right w:w="70" w:type="dxa"/>
         </w:tblCellMar>
-        <w:tblLook w:val="0000" w:firstRow="0" w:lastRow="0" w:firstColumn="0" w:lastColumn="0" w:noHBand="0" w:noVBand="0"/>
+        <w:tblLook w:val="0000"/>
       </w:tblPr>
       <w:tblGrid>
         <w:gridCol w:w="2506"/>
@@ -6659,7 +6772,6 @@
               <w:pStyle w:val="InfoBlue0"/>
             </w:pPr>
             <w:r>
-              <w:lastRenderedPageBreak/>
               <w:t>Gerentes do Projeto</w:t>
             </w:r>
           </w:p>
@@ -6753,8 +6865,13 @@
             <w:pPr>
               <w:pStyle w:val="InfoBlue0"/>
             </w:pPr>
-            <w:r>
-              <w:t xml:space="preserve">Waldinei Pereira da Silva </w:t>
+            <w:proofErr w:type="spellStart"/>
+            <w:r>
+              <w:t>Waldinei</w:t>
+            </w:r>
+            <w:proofErr w:type="spellEnd"/>
+            <w:r>
+              <w:t xml:space="preserve"> Pereira da Silva </w:t>
             </w:r>
           </w:p>
         </w:tc>
@@ -6915,8 +7032,13 @@
             <w:pPr>
               <w:pStyle w:val="InfoBlue0"/>
             </w:pPr>
-            <w:r>
-              <w:t>Implementar o sistema conforme as especificações.</w:t>
+            <w:proofErr w:type="gramStart"/>
+            <w:r>
+              <w:t>Implementar</w:t>
+            </w:r>
+            <w:proofErr w:type="gramEnd"/>
+            <w:r>
+              <w:t xml:space="preserve"> o sistema conforme as especificações.</w:t>
             </w:r>
           </w:p>
         </w:tc>
@@ -6974,8 +7096,13 @@
             <w:pPr>
               <w:pStyle w:val="InfoBlue0"/>
             </w:pPr>
-            <w:r>
-              <w:t>Waldinei Pereira da Silva</w:t>
+            <w:proofErr w:type="spellStart"/>
+            <w:r>
+              <w:t>Waldinei</w:t>
+            </w:r>
+            <w:proofErr w:type="spellEnd"/>
+            <w:r>
+              <w:t xml:space="preserve"> Pereira da Silva</w:t>
             </w:r>
           </w:p>
         </w:tc>
@@ -7132,7 +7259,7 @@
           <w:insideV w:val="single" w:sz="6" w:space="0" w:color="000000"/>
         </w:tblBorders>
         <w:tblLayout w:type="fixed"/>
-        <w:tblLook w:val="0000" w:firstRow="0" w:lastRow="0" w:firstColumn="0" w:lastColumn="0" w:noHBand="0" w:noVBand="0"/>
+        <w:tblLook w:val="0000"/>
       </w:tblPr>
       <w:tblGrid>
         <w:gridCol w:w="1718"/>
@@ -7376,7 +7503,15 @@
               <w:t>responsáveis dos</w:t>
             </w:r>
             <w:r>
-              <w:t xml:space="preserve"> alunos e professores  para recebimento de documentação.</w:t>
+              <w:t xml:space="preserve"> alunos e professores</w:t>
+            </w:r>
+            <w:proofErr w:type="gramStart"/>
+            <w:r>
+              <w:t xml:space="preserve">  </w:t>
+            </w:r>
+            <w:proofErr w:type="gramEnd"/>
+            <w:r>
+              <w:t>para recebimento de documentação.</w:t>
             </w:r>
           </w:p>
           <w:p>
@@ -7573,8 +7708,13 @@
               <w:t>,</w:t>
             </w:r>
             <w:r>
-              <w:t xml:space="preserve"> ocorrências e atividades curriculares como tarefas, trabalhos e avaliações</w:t>
-            </w:r>
+              <w:t xml:space="preserve"> ocorrências e atividades curriculares como tarefas, trabalhos e </w:t>
+            </w:r>
+            <w:proofErr w:type="gramStart"/>
+            <w:r>
+              <w:t>avaliações</w:t>
+            </w:r>
+            <w:proofErr w:type="gramEnd"/>
           </w:p>
         </w:tc>
       </w:tr>
@@ -7621,7 +7761,15 @@
               <w:pStyle w:val="InfoBlue0"/>
             </w:pPr>
             <w:r>
-              <w:t>São os coadjuvantes no processo de aprendizado, utilizam o sistema para acompanhar o desempenho acadêmico e comportamentos atitudinais de seus filhos/responsáveis.</w:t>
+              <w:t xml:space="preserve">São os coadjuvantes no processo de aprendizado, utilizam o sistema para acompanhar o desempenho acadêmico e comportamentos </w:t>
+            </w:r>
+            <w:proofErr w:type="spellStart"/>
+            <w:r>
+              <w:t>atitudinais</w:t>
+            </w:r>
+            <w:proofErr w:type="spellEnd"/>
+            <w:r>
+              <w:t xml:space="preserve"> de seus filhos/responsáveis.</w:t>
             </w:r>
           </w:p>
         </w:tc>
@@ -7640,7 +7788,15 @@
               <w:pStyle w:val="InfoBlue0"/>
             </w:pPr>
             <w:r>
-              <w:t>Verificar:  notas, frequência, ocorrências, comunicados e convites, e notícias da escola.</w:t>
+              <w:t>Verificar:</w:t>
+            </w:r>
+            <w:proofErr w:type="gramStart"/>
+            <w:r>
+              <w:t xml:space="preserve">  </w:t>
+            </w:r>
+            <w:proofErr w:type="gramEnd"/>
+            <w:r>
+              <w:t>notas, frequência, ocorrências, comunicados e convites, e notícias da escola.</w:t>
             </w:r>
           </w:p>
           <w:p>
@@ -7719,8 +7875,13 @@
                 <w:snapToGrid/>
               </w:rPr>
             </w:pPr>
-            <w:r>
-              <w:t xml:space="preserve">São a fonte que produzem os dados a serem administrados pelo sistema. O sistema é criado em função de sua existência. </w:t>
+            <w:proofErr w:type="gramStart"/>
+            <w:r>
+              <w:t>São</w:t>
+            </w:r>
+            <w:proofErr w:type="gramEnd"/>
+            <w:r>
+              <w:t xml:space="preserve"> a fonte que produzem os dados a serem administrados pelo sistema. O sistema é criado em função de sua existência. </w:t>
             </w:r>
           </w:p>
         </w:tc>
@@ -7807,10 +7968,18 @@
     </w:p>
     <w:p>
       <w:r>
-        <w:t>O ambiente do usuário encontra-se resumidamente em dois locais, escolas</w:t>
-      </w:r>
-      <w:r>
-        <w:t>(intranet) e</w:t>
+        <w:t xml:space="preserve">O ambiente do usuário encontra-se resumidamente em dois locais, </w:t>
+      </w:r>
+      <w:proofErr w:type="gramStart"/>
+      <w:r>
+        <w:t>escolas</w:t>
+      </w:r>
+      <w:r>
+        <w:t>(</w:t>
+      </w:r>
+      <w:proofErr w:type="gramEnd"/>
+      <w:r>
+        <w:t>intranet) e</w:t>
       </w:r>
       <w:r>
         <w:t xml:space="preserve"> </w:t>
@@ -7830,7 +7999,15 @@
         <w:t xml:space="preserve">através de uma intranet, </w:t>
       </w:r>
       <w:r>
-        <w:t>seria utilizado por funcionários (diretoria, secretária e corpo docente) aos quais possuíram perfis diferentes no manuseio e realização das tarefas, sendo o número de pessoas envolvidas de acordo com a quantidade de pessoas pertencentes as respectivas áreas.</w:t>
+        <w:t xml:space="preserve">seria utilizado por funcionários (diretoria, secretária e corpo docente) aos quais possuíram perfis diferentes no manuseio e realização das tarefas, sendo o número de pessoas envolvidas de acordo com a quantidade de pessoas pertencentes </w:t>
+      </w:r>
+      <w:proofErr w:type="gramStart"/>
+      <w:r>
+        <w:t>as</w:t>
+      </w:r>
+      <w:proofErr w:type="gramEnd"/>
+      <w:r>
+        <w:t xml:space="preserve"> respectivas áreas.</w:t>
       </w:r>
       <w:r>
         <w:t xml:space="preserve"> </w:t>
@@ -7841,11 +8018,21 @@
     </w:p>
     <w:p>
       <w:r>
-        <w:t xml:space="preserve">As restrições estão na disponibilidade de terminais para o acesso, podendo ser acessados através de PC com acesso à internet. Futuramente em dispositivos móveis (smartphones e </w:t>
-      </w:r>
+        <w:t>As restrições estão na disponibilidade de terminais para o acesso, podendo ser acessados através de PC com acesso à internet. Futuramente em dispositivos móveis (</w:t>
+      </w:r>
+      <w:proofErr w:type="spellStart"/>
+      <w:r>
+        <w:t>smartphones</w:t>
+      </w:r>
+      <w:proofErr w:type="spellEnd"/>
+      <w:r>
+        <w:t xml:space="preserve"> e </w:t>
+      </w:r>
+      <w:proofErr w:type="spellStart"/>
       <w:r>
         <w:t>tablet</w:t>
       </w:r>
+      <w:proofErr w:type="spellEnd"/>
       <w:r>
         <w:t>).</w:t>
       </w:r>
@@ -8032,7 +8219,6 @@
     </w:p>
     <w:p>
       <w:r>
-        <w:lastRenderedPageBreak/>
         <w:tab/>
         <w:t>A proposta desse sistema inclui as seguintes tarefas:</w:t>
       </w:r>
@@ -8254,7 +8440,25 @@
           <w:sz w:val="24"/>
           <w:szCs w:val="24"/>
         </w:rPr>
-        <w:t xml:space="preserve"> perspectiva do sistema é atender e otimizar todos o trabalho dos funcionários das escolas, podendo ajudar na melhoria da educação, controlar seus alunos com sistemas de frequência rígido, com agilidade no acesso aos pais ou responsáveis.</w:t>
+        <w:t xml:space="preserve"> perspectiva do sistema é atender e </w:t>
+      </w:r>
+      <w:proofErr w:type="gramStart"/>
+      <w:r>
+        <w:rPr>
+          <w:rFonts w:ascii="Times New Roman" w:hAnsi="Times New Roman" w:cs="Times New Roman"/>
+          <w:sz w:val="24"/>
+          <w:szCs w:val="24"/>
+        </w:rPr>
+        <w:t>otimizar</w:t>
+      </w:r>
+      <w:proofErr w:type="gramEnd"/>
+      <w:r>
+        <w:rPr>
+          <w:rFonts w:ascii="Times New Roman" w:hAnsi="Times New Roman" w:cs="Times New Roman"/>
+          <w:sz w:val="24"/>
+          <w:szCs w:val="24"/>
+        </w:rPr>
+        <w:t xml:space="preserve"> todos o trabalho dos funcionários das escolas, podendo ajudar na melhoria da educação, controlar seus alunos com sistemas de frequência rígido, com agilidade no acesso aos pais ou responsáveis.</w:t>
       </w:r>
       <w:r>
         <w:rPr>
@@ -8408,9 +8612,14 @@
     <w:p>
       <w:commentRangeStart w:id="67"/>
       <w:r>
-        <w:t>O sistema disponibilizará excelentes recursos para os envolvidos, sendo eles a comodidade de acesso, podendo ser acessado de qualquer computador com acesso à internet, com interface práticas de fácil navegação.</w:t>
+        <w:t xml:space="preserve">O sistema disponibilizará excelentes recursos para os envolvidos, sendo eles a comodidade de acesso, podendo ser acessado de qualquer computador com acesso à internet, com interface práticas de fácil </w:t>
+      </w:r>
+      <w:proofErr w:type="gramStart"/>
+      <w:r>
+        <w:t>navegação.</w:t>
       </w:r>
       <w:commentRangeEnd w:id="67"/>
+      <w:proofErr w:type="gramEnd"/>
       <w:r>
         <w:rPr>
           <w:rStyle w:val="Refdecomentrio"/>
@@ -8425,10 +8634,18 @@
         <w:t>A perspectiva do produt</w:t>
       </w:r>
       <w:r>
-        <w:t>o seria de autossuficiência poré</w:t>
-      </w:r>
-      <w:r>
-        <w:t>m dependente das informações referentes aos alunos.</w:t>
+        <w:t>o seria de autossuficiência</w:t>
+      </w:r>
+      <w:proofErr w:type="gramStart"/>
+      <w:r>
+        <w:t xml:space="preserve"> poré</w:t>
+      </w:r>
+      <w:r>
+        <w:t>m</w:t>
+      </w:r>
+      <w:proofErr w:type="gramEnd"/>
+      <w:r>
+        <w:t xml:space="preserve"> dependente das informações referentes aos alunos.</w:t>
       </w:r>
     </w:p>
     <w:p>
@@ -8498,7 +8715,6 @@
       <w:bookmarkStart w:id="86" w:name="_Toc18208277"/>
       <w:bookmarkStart w:id="87" w:name="_Toc378408149"/>
       <w:r>
-        <w:lastRenderedPageBreak/>
         <w:t>Requisitos</w:t>
       </w:r>
       <w:r>
@@ -8542,7 +8758,7 @@
           <w:insideH w:val="single" w:sz="4" w:space="0" w:color="auto"/>
           <w:insideV w:val="single" w:sz="4" w:space="0" w:color="auto"/>
         </w:tblBorders>
-        <w:tblLook w:val="01E0" w:firstRow="1" w:lastRow="1" w:firstColumn="1" w:lastColumn="1" w:noHBand="0" w:noVBand="0"/>
+        <w:tblLook w:val="01E0"/>
       </w:tblPr>
       <w:tblGrid>
         <w:gridCol w:w="976"/>
@@ -8680,7 +8896,15 @@
               <w:jc w:val="left"/>
             </w:pPr>
             <w:r>
-              <w:t>Informações referentes ao alunos (controle de frequência, ocorrência e histórico)</w:t>
+              <w:t xml:space="preserve">Informações referentes </w:t>
+            </w:r>
+            <w:proofErr w:type="gramStart"/>
+            <w:r>
+              <w:t>ao alunos</w:t>
+            </w:r>
+            <w:proofErr w:type="gramEnd"/>
+            <w:r>
+              <w:t xml:space="preserve"> (controle de frequência, ocorrência e histórico)</w:t>
             </w:r>
           </w:p>
         </w:tc>
@@ -8869,7 +9093,15 @@
               <w:jc w:val="left"/>
             </w:pPr>
             <w:r>
-              <w:t xml:space="preserve">Manutenção de um mural com informações de interesse de todos os usuários (lembretes, cursos, excursões, feriados, disponibilidade de horários, etc.) </w:t>
+              <w:t>Manutenção de um mural com informações de interesse de todos os usuários (lembretes, cursos, excursões, feriados, disponibilidade de horários, etc.</w:t>
+            </w:r>
+            <w:proofErr w:type="gramStart"/>
+            <w:r>
+              <w:t>)</w:t>
+            </w:r>
+            <w:proofErr w:type="gramEnd"/>
+            <w:r>
+              <w:t xml:space="preserve"> </w:t>
             </w:r>
           </w:p>
         </w:tc>
@@ -8967,7 +9199,7 @@
           <w:insideH w:val="single" w:sz="4" w:space="0" w:color="auto"/>
           <w:insideV w:val="single" w:sz="4" w:space="0" w:color="auto"/>
         </w:tblBorders>
-        <w:tblLook w:val="01E0" w:firstRow="1" w:lastRow="1" w:firstColumn="1" w:lastColumn="1" w:noHBand="0" w:noVBand="0"/>
+        <w:tblLook w:val="01E0"/>
       </w:tblPr>
       <w:tblGrid>
         <w:gridCol w:w="976"/>
@@ -9064,17 +9296,7 @@
                 <w:color w:val="FFFFFF" w:themeColor="background1"/>
                 <w:highlight w:val="black"/>
               </w:rPr>
-              <w:t xml:space="preserve">Crítico </w:t>
-            </w:r>
-            <w:r>
-              <w:rPr>
-                <w:b/>
-                <w:i/>
-                <w:color w:val="FFFFFF" w:themeColor="background1"/>
-                <w:highlight w:val="black"/>
-              </w:rPr>
-              <w:lastRenderedPageBreak/>
-              <w:t>(S/N)</w:t>
+              <w:t>Crítico (S/N)</w:t>
             </w:r>
           </w:p>
         </w:tc>
@@ -9094,7 +9316,6 @@
               <w:jc w:val="center"/>
             </w:pPr>
             <w:r>
-              <w:lastRenderedPageBreak/>
               <w:t>RNF</w:t>
             </w:r>
             <w:r>
@@ -9674,7 +9895,6 @@
       </w:pPr>
       <w:bookmarkStart w:id="95" w:name="_Toc378408151"/>
       <w:r>
-        <w:lastRenderedPageBreak/>
         <w:t>Análise dos</w:t>
       </w:r>
       <w:r>
@@ -9689,10 +9909,23 @@
       </w:pPr>
       <w:bookmarkStart w:id="96" w:name="_Toc378408152"/>
       <w:r>
-        <w:lastRenderedPageBreak/>
-        <w:t>Diagrama de Casos de Uso</w:t>
+        <w:t xml:space="preserve">Diagrama de Casos de </w:t>
+      </w:r>
+      <w:commentRangeStart w:id="97"/>
+      <w:r>
+        <w:t>Uso</w:t>
       </w:r>
       <w:bookmarkEnd w:id="96"/>
+      <w:commentRangeEnd w:id="97"/>
+      <w:r>
+        <w:rPr>
+          <w:rStyle w:val="Refdecomentrio"/>
+          <w:rFonts w:cs="Times New Roman"/>
+          <w:b w:val="0"/>
+          <w:bCs w:val="0"/>
+        </w:rPr>
+        <w:commentReference w:id="97"/>
+      </w:r>
     </w:p>
     <w:p>
       <w:r>
@@ -9700,7 +9933,7 @@
           <w:noProof/>
         </w:rPr>
         <w:drawing>
-          <wp:inline distT="0" distB="0" distL="0" distR="0" wp14:anchorId="0F1B2803" wp14:editId="1FDAB889">
+          <wp:inline distT="0" distB="0" distL="0" distR="0">
             <wp:extent cx="5940425" cy="8103235"/>
             <wp:effectExtent l="0" t="0" r="3175" b="0"/>
             <wp:docPr id="22" name="Imagem 22"/>
@@ -9715,10 +9948,10 @@
                     <pic:cNvPicPr/>
                   </pic:nvPicPr>
                   <pic:blipFill>
-                    <a:blip r:embed="rId14">
+                    <a:blip r:embed="rId13">
                       <a:extLst>
                         <a:ext uri="{28A0092B-C50C-407E-A947-70E740481C1C}">
-                          <a14:useLocalDpi xmlns:a14="http://schemas.microsoft.com/office/drawing/2010/main" val="0"/>
+                          <a14:useLocalDpi xmlns:a14="http://schemas.microsoft.com/office/drawing/2010/main" xmlns:wps="http://schemas.microsoft.com/office/word/2010/wordprocessingShape" xmlns:wpi="http://schemas.microsoft.com/office/word/2010/wordprocessingInk" xmlns:wpg="http://schemas.microsoft.com/office/word/2010/wordprocessingGroup" xmlns:w15="http://schemas.microsoft.com/office/word/2012/wordml" xmlns:w14="http://schemas.microsoft.com/office/word/2010/wordml" xmlns:w="http://schemas.openxmlformats.org/wordprocessingml/2006/main" xmlns:w10="urn:schemas-microsoft-com:office:word" xmlns:wp14="http://schemas.microsoft.com/office/word/2010/wordprocessingDrawing" xmlns:v="urn:schemas-microsoft-com:vml" xmlns:o="urn:schemas-microsoft-com:office:office" xmlns:mc="http://schemas.openxmlformats.org/markup-compatibility/2006" xmlns:wpc="http://schemas.microsoft.com/office/word/2010/wordprocessingCanvas" xmlns="" val="0"/>
                         </a:ext>
                       </a:extLst>
                     </a:blip>
@@ -9747,18 +9980,17 @@
       <w:pPr>
         <w:pStyle w:val="Ttulo2"/>
       </w:pPr>
-      <w:bookmarkStart w:id="97" w:name="_Toc378408153"/>
-      <w:r>
-        <w:lastRenderedPageBreak/>
+      <w:bookmarkStart w:id="98" w:name="_Toc378408153"/>
+      <w:r>
         <w:t>Descrição dos Atores</w:t>
       </w:r>
-      <w:bookmarkEnd w:id="97"/>
+      <w:bookmarkEnd w:id="98"/>
     </w:p>
     <w:p>
       <w:pPr>
         <w:pStyle w:val="Legenda"/>
       </w:pPr>
-      <w:bookmarkStart w:id="98" w:name="_Toc378408132"/>
+      <w:bookmarkStart w:id="99" w:name="_Toc378408132"/>
       <w:r>
         <w:t xml:space="preserve">Tabela </w:t>
       </w:r>
@@ -9792,7 +10024,7 @@
       <w:r>
         <w:t>es presentes no sistema</w:t>
       </w:r>
-      <w:bookmarkEnd w:id="98"/>
+      <w:bookmarkEnd w:id="99"/>
     </w:p>
     <w:tbl>
       <w:tblPr>
@@ -9805,7 +10037,7 @@
           <w:insideH w:val="single" w:sz="4" w:space="0" w:color="000000"/>
           <w:insideV w:val="single" w:sz="4" w:space="0" w:color="000000"/>
         </w:tblBorders>
-        <w:tblLook w:val="04A0" w:firstRow="1" w:lastRow="0" w:firstColumn="1" w:lastColumn="0" w:noHBand="0" w:noVBand="1"/>
+        <w:tblLook w:val="04A0"/>
       </w:tblPr>
       <w:tblGrid>
         <w:gridCol w:w="4747"/>
@@ -10058,7 +10290,7 @@
       <w:pPr>
         <w:pStyle w:val="Ttulo2"/>
       </w:pPr>
-      <w:bookmarkStart w:id="99" w:name="_Toc378408154"/>
+      <w:bookmarkStart w:id="100" w:name="_Toc378408154"/>
       <w:r>
         <w:t xml:space="preserve">Descrição dos </w:t>
       </w:r>
@@ -10068,7 +10300,7 @@
       <w:r>
         <w:t>so</w:t>
       </w:r>
-      <w:bookmarkEnd w:id="99"/>
+      <w:bookmarkEnd w:id="100"/>
     </w:p>
     <w:tbl>
       <w:tblPr>
@@ -10082,7 +10314,7 @@
           <w:insideH w:val="single" w:sz="4" w:space="0" w:color="auto"/>
           <w:insideV w:val="single" w:sz="4" w:space="0" w:color="auto"/>
         </w:tblBorders>
-        <w:tblLook w:val="0000" w:firstRow="0" w:lastRow="0" w:firstColumn="0" w:lastColumn="0" w:noHBand="0" w:noVBand="0"/>
+        <w:tblLook w:val="0000"/>
       </w:tblPr>
       <w:tblGrid>
         <w:gridCol w:w="2658"/>
@@ -10164,8 +10396,13 @@
               </w:rPr>
             </w:pPr>
             <w:r>
-              <w:t>Obter relatórios referentes a Ocorrências, Frequências dos alunos</w:t>
-            </w:r>
+              <w:t xml:space="preserve">Obter relatórios referentes a Ocorrências, Frequências dos </w:t>
+            </w:r>
+            <w:proofErr w:type="gramStart"/>
+            <w:r>
+              <w:t>alunos</w:t>
+            </w:r>
+            <w:proofErr w:type="gramEnd"/>
           </w:p>
         </w:tc>
       </w:tr>
@@ -10230,8 +10467,21 @@
           </w:tcPr>
           <w:p>
             <w:r>
-              <w:t>Ocorrências e Frequências pendencias sob suspeitas</w:t>
-            </w:r>
+              <w:t xml:space="preserve">Ocorrências e Frequências </w:t>
+            </w:r>
+            <w:proofErr w:type="spellStart"/>
+            <w:r>
+              <w:t>pendencias</w:t>
+            </w:r>
+            <w:proofErr w:type="spellEnd"/>
+            <w:r>
+              <w:t xml:space="preserve"> </w:t>
+            </w:r>
+            <w:proofErr w:type="gramStart"/>
+            <w:r>
+              <w:t>sob suspeitas</w:t>
+            </w:r>
+            <w:proofErr w:type="gramEnd"/>
           </w:p>
         </w:tc>
       </w:tr>
@@ -10263,7 +10513,15 @@
           </w:tcPr>
           <w:p>
             <w:r>
-              <w:t xml:space="preserve">Analisar soluções para as devidas pendencias </w:t>
+              <w:t xml:space="preserve">Analisar soluções para as devidas </w:t>
+            </w:r>
+            <w:proofErr w:type="spellStart"/>
+            <w:r>
+              <w:t>pendencias</w:t>
+            </w:r>
+            <w:proofErr w:type="spellEnd"/>
+            <w:r>
+              <w:t xml:space="preserve"> </w:t>
             </w:r>
           </w:p>
         </w:tc>
@@ -10306,12 +10564,28 @@
           </w:p>
           <w:p>
             <w:r>
-              <w:t>FP02 – Gestor faz login no sistema</w:t>
-            </w:r>
-          </w:p>
-          <w:p>
-            <w:r>
-              <w:t>FP03 – Gestor seleciona a opção relatório referentes a ocorrências e frequências divididos por sala</w:t>
+              <w:t xml:space="preserve">FP02 – Gestor faz </w:t>
+            </w:r>
+            <w:proofErr w:type="spellStart"/>
+            <w:r>
+              <w:t>login</w:t>
+            </w:r>
+            <w:proofErr w:type="spellEnd"/>
+            <w:r>
+              <w:t xml:space="preserve"> no sistema</w:t>
+            </w:r>
+          </w:p>
+          <w:p>
+            <w:r>
+              <w:t xml:space="preserve">FP03 – Gestor seleciona a opção relatório </w:t>
+            </w:r>
+            <w:proofErr w:type="gramStart"/>
+            <w:r>
+              <w:t>referentes</w:t>
+            </w:r>
+            <w:proofErr w:type="gramEnd"/>
+            <w:r>
+              <w:t xml:space="preserve"> a ocorrências e frequências divididos por sala</w:t>
             </w:r>
           </w:p>
           <w:p>
@@ -10361,7 +10635,15 @@
           </w:p>
           <w:p>
             <w:r>
-              <w:t>FA01 – Caso não haja relatórios a serem visualizados após o passo FP04, sistema emite a mensagem “Não há relatórios a serem visualizado” , pressione voltar para o menu principal</w:t>
+              <w:t>FA01 – Caso não haja relatórios a serem visualizados após o passo FP04, sistema emite a mensagem “Não há relatórios a serem visualizado</w:t>
+            </w:r>
+            <w:proofErr w:type="gramStart"/>
+            <w:r>
+              <w:t>” ,</w:t>
+            </w:r>
+            <w:proofErr w:type="gramEnd"/>
+            <w:r>
+              <w:t xml:space="preserve"> pressione voltar para o menu principal</w:t>
             </w:r>
           </w:p>
           <w:p/>
@@ -10389,7 +10671,7 @@
           <w:insideH w:val="single" w:sz="4" w:space="0" w:color="auto"/>
           <w:insideV w:val="single" w:sz="4" w:space="0" w:color="auto"/>
         </w:tblBorders>
-        <w:tblLook w:val="0000" w:firstRow="0" w:lastRow="0" w:firstColumn="0" w:lastColumn="0" w:noHBand="0" w:noVBand="0"/>
+        <w:tblLook w:val="0000"/>
       </w:tblPr>
       <w:tblGrid>
         <w:gridCol w:w="2658"/>
@@ -10413,7 +10695,6 @@
                 <w:b/>
                 <w:bCs/>
               </w:rPr>
-              <w:lastRenderedPageBreak/>
               <w:t>Nome do C</w:t>
             </w:r>
             <w:r>
@@ -10626,7 +10907,15 @@
           </w:p>
           <w:p>
             <w:r>
-              <w:t>FP02 – Gestor faz login no sistema</w:t>
+              <w:t xml:space="preserve">FP02 – Gestor faz </w:t>
+            </w:r>
+            <w:proofErr w:type="spellStart"/>
+            <w:r>
+              <w:t>login</w:t>
+            </w:r>
+            <w:proofErr w:type="spellEnd"/>
+            <w:r>
+              <w:t xml:space="preserve"> no sistema</w:t>
             </w:r>
           </w:p>
           <w:p>
@@ -10699,7 +10988,7 @@
           <w:insideH w:val="single" w:sz="4" w:space="0" w:color="auto"/>
           <w:insideV w:val="single" w:sz="4" w:space="0" w:color="auto"/>
         </w:tblBorders>
-        <w:tblLook w:val="0000" w:firstRow="0" w:lastRow="0" w:firstColumn="0" w:lastColumn="0" w:noHBand="0" w:noVBand="0"/>
+        <w:tblLook w:val="0000"/>
       </w:tblPr>
       <w:tblGrid>
         <w:gridCol w:w="2658"/>
@@ -10787,7 +11076,15 @@
               </w:rPr>
             </w:pPr>
             <w:r>
-              <w:t xml:space="preserve">Obter relatórios referentes a </w:t>
+              <w:t xml:space="preserve">Obter relatórios referentes </w:t>
+            </w:r>
+            <w:proofErr w:type="gramStart"/>
+            <w:r>
+              <w:t>a</w:t>
+            </w:r>
+            <w:proofErr w:type="gramEnd"/>
+            <w:r>
+              <w:t xml:space="preserve"> </w:t>
             </w:r>
             <w:r>
               <w:t xml:space="preserve">situação dos </w:t>
@@ -10892,7 +11189,15 @@
           </w:tcPr>
           <w:p>
             <w:r>
-              <w:t xml:space="preserve">Solicitar ao docente responsável pela sala uma plano de ação de melhoria no desempenho </w:t>
+              <w:t xml:space="preserve">Solicitar ao docente responsável pela sala </w:t>
+            </w:r>
+            <w:proofErr w:type="gramStart"/>
+            <w:r>
+              <w:t>uma plano</w:t>
+            </w:r>
+            <w:proofErr w:type="gramEnd"/>
+            <w:r>
+              <w:t xml:space="preserve"> de ação de melhoria no desempenho </w:t>
             </w:r>
           </w:p>
         </w:tc>
@@ -10938,7 +11243,15 @@
           </w:p>
           <w:p>
             <w:r>
-              <w:t>FP02 – Gestor faz login no sistema</w:t>
+              <w:t xml:space="preserve">FP02 – Gestor faz </w:t>
+            </w:r>
+            <w:proofErr w:type="spellStart"/>
+            <w:r>
+              <w:t>login</w:t>
+            </w:r>
+            <w:proofErr w:type="spellEnd"/>
+            <w:r>
+              <w:t xml:space="preserve"> no sistema</w:t>
             </w:r>
           </w:p>
           <w:p>
@@ -11021,7 +11334,7 @@
           <w:insideH w:val="single" w:sz="4" w:space="0" w:color="auto"/>
           <w:insideV w:val="single" w:sz="4" w:space="0" w:color="auto"/>
         </w:tblBorders>
-        <w:tblLook w:val="0000" w:firstRow="0" w:lastRow="0" w:firstColumn="0" w:lastColumn="0" w:noHBand="0" w:noVBand="0"/>
+        <w:tblLook w:val="0000"/>
       </w:tblPr>
       <w:tblGrid>
         <w:gridCol w:w="2658"/>
@@ -11275,7 +11588,15 @@
               <w:t>Secretaria</w:t>
             </w:r>
             <w:r>
-              <w:t xml:space="preserve"> faz login no sistema</w:t>
+              <w:t xml:space="preserve"> faz </w:t>
+            </w:r>
+            <w:proofErr w:type="spellStart"/>
+            <w:r>
+              <w:t>login</w:t>
+            </w:r>
+            <w:proofErr w:type="spellEnd"/>
+            <w:r>
+              <w:t xml:space="preserve"> no sistema</w:t>
             </w:r>
           </w:p>
           <w:p>
@@ -11311,7 +11632,15 @@
               <w:t>dados</w:t>
             </w:r>
             <w:r>
-              <w:t xml:space="preserve"> do professor (nome,sobrenome,endereço,histórico / formação acadêmica e CPF)</w:t>
+              <w:t xml:space="preserve"> do professor (</w:t>
+            </w:r>
+            <w:proofErr w:type="gramStart"/>
+            <w:r>
+              <w:t>nome,</w:t>
+            </w:r>
+            <w:proofErr w:type="gramEnd"/>
+            <w:r>
+              <w:t>sobrenome,endereço,histórico / formação acadêmica e CPF)</w:t>
             </w:r>
           </w:p>
           <w:p>
@@ -11364,7 +11693,15 @@
               </w:rPr>
             </w:pPr>
             <w:r>
-              <w:t xml:space="preserve">FA01 – Dados incorretos no passo FP05,sistema retorna ao passo FP04 para correção dos dados </w:t>
+              <w:t xml:space="preserve">FA01 – Dados incorretos no passo </w:t>
+            </w:r>
+            <w:proofErr w:type="gramStart"/>
+            <w:r>
+              <w:t>FP05,</w:t>
+            </w:r>
+            <w:proofErr w:type="gramEnd"/>
+            <w:r>
+              <w:t xml:space="preserve">sistema retorna ao passo FP04 para correção dos dados </w:t>
             </w:r>
             <w:r>
               <w:t>à serem inseridos</w:t>
@@ -11390,7 +11727,7 @@
           <w:insideH w:val="single" w:sz="4" w:space="0" w:color="auto"/>
           <w:insideV w:val="single" w:sz="4" w:space="0" w:color="auto"/>
         </w:tblBorders>
-        <w:tblLook w:val="0000" w:firstRow="0" w:lastRow="0" w:firstColumn="0" w:lastColumn="0" w:noHBand="0" w:noVBand="0"/>
+        <w:tblLook w:val="0000"/>
       </w:tblPr>
       <w:tblGrid>
         <w:gridCol w:w="2658"/>
@@ -11434,22 +11771,13 @@
               <w:t>UC</w:t>
             </w:r>
             <w:r>
-              <w:t>0</w:t>
-            </w:r>
-            <w:r>
-              <w:t>5</w:t>
-            </w:r>
-            <w:r>
-              <w:t xml:space="preserve"> </w:t>
+              <w:t xml:space="preserve">05 </w:t>
             </w:r>
             <w:r>
               <w:t xml:space="preserve">- </w:t>
             </w:r>
             <w:r>
-              <w:t>Editar</w:t>
-            </w:r>
-            <w:r>
-              <w:t xml:space="preserve"> Professores</w:t>
+              <w:t>Editar Professores</w:t>
             </w:r>
           </w:p>
         </w:tc>
@@ -11487,16 +11815,7 @@
               </w:rPr>
             </w:pPr>
             <w:r>
-              <w:t xml:space="preserve">Editar / Atualizar dados </w:t>
-            </w:r>
-            <w:r>
-              <w:t>d</w:t>
-            </w:r>
-            <w:r>
-              <w:t>os</w:t>
-            </w:r>
-            <w:r>
-              <w:t xml:space="preserve"> professores</w:t>
+              <w:t>Editar / Atualizar dados dos professores</w:t>
             </w:r>
           </w:p>
         </w:tc>
@@ -11642,10 +11961,7 @@
               <w:t xml:space="preserve"> deseja </w:t>
             </w:r>
             <w:r>
-              <w:t>editar</w:t>
-            </w:r>
-            <w:r>
-              <w:t xml:space="preserve"> professores</w:t>
+              <w:t>editar professores</w:t>
             </w:r>
           </w:p>
           <w:p>
@@ -11656,7 +11972,15 @@
               <w:t>Secretaria</w:t>
             </w:r>
             <w:r>
-              <w:t xml:space="preserve"> faz login no sistema</w:t>
+              <w:t xml:space="preserve"> faz </w:t>
+            </w:r>
+            <w:proofErr w:type="spellStart"/>
+            <w:r>
+              <w:t>login</w:t>
+            </w:r>
+            <w:proofErr w:type="spellEnd"/>
+            <w:r>
+              <w:t xml:space="preserve"> no sistema</w:t>
             </w:r>
           </w:p>
           <w:p>
@@ -11670,10 +11994,7 @@
               <w:t xml:space="preserve"> seleciona a opção </w:t>
             </w:r>
             <w:r>
-              <w:t>editar</w:t>
-            </w:r>
-            <w:r>
-              <w:t xml:space="preserve"> professores</w:t>
+              <w:t>editar professores</w:t>
             </w:r>
             <w:r>
               <w:t xml:space="preserve"> </w:t>
@@ -11684,27 +12005,12 @@
               <w:t xml:space="preserve">FP04 – Sistema </w:t>
             </w:r>
             <w:r>
-              <w:t xml:space="preserve">lista os </w:t>
-            </w:r>
-            <w:r>
-              <w:t>professor</w:t>
-            </w:r>
-            <w:r>
-              <w:t>es inseridos no banco de dados</w:t>
-            </w:r>
-          </w:p>
-          <w:p>
-            <w:r>
-              <w:t xml:space="preserve">FP05 – Secretaria </w:t>
-            </w:r>
-            <w:r>
-              <w:t xml:space="preserve">seleciona o </w:t>
-            </w:r>
-            <w:r>
-              <w:t xml:space="preserve">professor </w:t>
-            </w:r>
-            <w:r>
-              <w:t>a ser editado</w:t>
+              <w:t>lista os professores inseridos no banco de dados</w:t>
+            </w:r>
+          </w:p>
+          <w:p>
+            <w:r>
+              <w:t>FP05 – Secretaria seleciona o professor a ser editado</w:t>
             </w:r>
           </w:p>
           <w:p>
@@ -11728,16 +12034,7 @@
               <w:t xml:space="preserve"> – Sistema </w:t>
             </w:r>
             <w:r>
-              <w:t>atualiza os</w:t>
-            </w:r>
-            <w:r>
-              <w:t xml:space="preserve"> </w:t>
-            </w:r>
-            <w:r>
-              <w:t>dados do</w:t>
-            </w:r>
-            <w:r>
-              <w:t xml:space="preserve"> professor </w:t>
+              <w:t xml:space="preserve">atualiza os dados do professor </w:t>
             </w:r>
           </w:p>
           <w:p>
@@ -11748,13 +12045,7 @@
               <w:t>9</w:t>
             </w:r>
             <w:r>
-              <w:t xml:space="preserve"> – Sistema emite aviso de </w:t>
-            </w:r>
-            <w:r>
-              <w:t>atualização</w:t>
-            </w:r>
-            <w:r>
-              <w:t xml:space="preserve"> dos dados com sucesso</w:t>
+              <w:t xml:space="preserve"> – Sistema emite aviso de atualização dos dados com sucesso</w:t>
             </w:r>
           </w:p>
           <w:p>
@@ -11790,19 +12081,21 @@
               <w:t>7</w:t>
             </w:r>
             <w:r>
-              <w:t>,</w:t>
-            </w:r>
-            <w:r>
-              <w:t xml:space="preserve"> </w:t>
-            </w:r>
-            <w:r>
-              <w:t>sistema retorna ao passo FP0</w:t>
+              <w:t>, sistema retorna ao passo FP0</w:t>
             </w:r>
             <w:r>
               <w:t>6</w:t>
             </w:r>
             <w:r>
-              <w:t xml:space="preserve"> para correção dos dados à serem inseridos</w:t>
+              <w:t xml:space="preserve"> para correção dos dados </w:t>
+            </w:r>
+            <w:proofErr w:type="gramStart"/>
+            <w:r>
+              <w:t>à</w:t>
+            </w:r>
+            <w:proofErr w:type="gramEnd"/>
+            <w:r>
+              <w:t xml:space="preserve"> serem inseridos</w:t>
             </w:r>
           </w:p>
           <w:p/>
@@ -11826,7 +12119,7 @@
           <w:insideH w:val="single" w:sz="4" w:space="0" w:color="auto"/>
           <w:insideV w:val="single" w:sz="4" w:space="0" w:color="auto"/>
         </w:tblBorders>
-        <w:tblLook w:val="0000" w:firstRow="0" w:lastRow="0" w:firstColumn="0" w:lastColumn="0" w:noHBand="0" w:noVBand="0"/>
+        <w:tblLook w:val="0000"/>
       </w:tblPr>
       <w:tblGrid>
         <w:gridCol w:w="2658"/>
@@ -12060,98 +12353,66 @@
               <w:t xml:space="preserve"> deseja </w:t>
             </w:r>
             <w:r>
-              <w:t>atribuir</w:t>
+              <w:t>atribuir sala</w:t>
+            </w:r>
+          </w:p>
+          <w:p>
+            <w:r>
+              <w:t xml:space="preserve">FP02 – </w:t>
+            </w:r>
+            <w:r>
+              <w:t>Secretaria</w:t>
+            </w:r>
+            <w:r>
+              <w:t xml:space="preserve"> faz </w:t>
+            </w:r>
+            <w:proofErr w:type="spellStart"/>
+            <w:r>
+              <w:t>login</w:t>
+            </w:r>
+            <w:proofErr w:type="spellEnd"/>
+            <w:r>
+              <w:t xml:space="preserve"> no sistema</w:t>
+            </w:r>
+          </w:p>
+          <w:p>
+            <w:r>
+              <w:t xml:space="preserve">FP03 – </w:t>
+            </w:r>
+            <w:r>
+              <w:t>Secretaria</w:t>
+            </w:r>
+            <w:r>
+              <w:t xml:space="preserve"> seleciona a opção </w:t>
+            </w:r>
+            <w:r>
+              <w:t>atribuir sala</w:t>
             </w:r>
             <w:r>
               <w:t xml:space="preserve"> </w:t>
             </w:r>
-            <w:r>
-              <w:t>sala</w:t>
-            </w:r>
-          </w:p>
-          <w:p>
-            <w:r>
-              <w:t xml:space="preserve">FP02 – </w:t>
-            </w:r>
-            <w:r>
-              <w:t>Secretaria</w:t>
-            </w:r>
-            <w:r>
-              <w:t xml:space="preserve"> faz login no sistema</w:t>
-            </w:r>
-          </w:p>
-          <w:p>
-            <w:r>
-              <w:t xml:space="preserve">FP03 – </w:t>
-            </w:r>
-            <w:r>
-              <w:t>Secretaria</w:t>
-            </w:r>
-            <w:r>
-              <w:t xml:space="preserve"> seleciona a opção </w:t>
-            </w:r>
-            <w:r>
-              <w:t>atribuir sala</w:t>
-            </w:r>
-            <w:r>
-              <w:t xml:space="preserve"> </w:t>
-            </w:r>
           </w:p>
           <w:p>
             <w:r>
               <w:t xml:space="preserve">FP04 – Sistema </w:t>
             </w:r>
             <w:r>
-              <w:t xml:space="preserve">lista </w:t>
-            </w:r>
-            <w:r>
-              <w:t>as</w:t>
-            </w:r>
-            <w:r>
-              <w:t xml:space="preserve"> </w:t>
-            </w:r>
-            <w:r>
-              <w:t>salas</w:t>
-            </w:r>
-            <w:r>
-              <w:t xml:space="preserve"> </w:t>
-            </w:r>
-            <w:r>
-              <w:t xml:space="preserve">criadas </w:t>
-            </w:r>
-          </w:p>
-          <w:p>
-            <w:r>
-              <w:t xml:space="preserve">FP05 – Secretaria seleciona </w:t>
-            </w:r>
-            <w:r>
-              <w:t>a</w:t>
-            </w:r>
-            <w:r>
-              <w:t xml:space="preserve"> </w:t>
-            </w:r>
-            <w:r>
-              <w:t>sala</w:t>
-            </w:r>
-            <w:r>
-              <w:t xml:space="preserve"> </w:t>
-            </w:r>
-          </w:p>
-          <w:p>
-            <w:r>
-              <w:lastRenderedPageBreak/>
-              <w:t xml:space="preserve">FP06 – </w:t>
-            </w:r>
-            <w:r>
-              <w:t xml:space="preserve">Sistema lista os professores </w:t>
-            </w:r>
-          </w:p>
-          <w:p>
-            <w:r>
-              <w:t xml:space="preserve">FP07 – Secretaria </w:t>
-            </w:r>
-            <w:r>
-              <w:t>seleciona professor</w:t>
+              <w:t xml:space="preserve">lista as salas criadas </w:t>
+            </w:r>
+          </w:p>
+          <w:p>
+            <w:r>
+              <w:t xml:space="preserve">FP05 – Secretaria seleciona a sala </w:t>
+            </w:r>
+          </w:p>
+          <w:p>
+            <w:r>
+              <w:t xml:space="preserve">FP06 – Sistema lista os professores </w:t>
+            </w:r>
+          </w:p>
+          <w:p>
+            <w:r>
+              <w:t>FP07 – Secretaria seleciona professor</w:t>
             </w:r>
           </w:p>
           <w:p>
@@ -12165,33 +12426,12 @@
               <w:t xml:space="preserve"> – </w:t>
             </w:r>
             <w:r>
-              <w:t>Secretaria submete a atribuição</w:t>
-            </w:r>
-            <w:r>
-              <w:t xml:space="preserve"> </w:t>
-            </w:r>
-          </w:p>
-          <w:p>
-            <w:r>
-              <w:t xml:space="preserve">FP09 – Sistema emite aviso de </w:t>
-            </w:r>
-            <w:r>
-              <w:t>atribuição</w:t>
-            </w:r>
-            <w:r>
-              <w:t xml:space="preserve"> d</w:t>
-            </w:r>
-            <w:r>
-              <w:t>a</w:t>
-            </w:r>
-            <w:r>
-              <w:t xml:space="preserve"> </w:t>
-            </w:r>
-            <w:r>
-              <w:t xml:space="preserve">sala </w:t>
-            </w:r>
-            <w:r>
-              <w:t>com sucesso</w:t>
+              <w:t xml:space="preserve">Secretaria submete a atribuição </w:t>
+            </w:r>
+          </w:p>
+          <w:p>
+            <w:r>
+              <w:t>FP09 – Sistema emite aviso de atribuição da sala com sucesso</w:t>
             </w:r>
           </w:p>
           <w:p>
@@ -12231,7 +12471,7 @@
           <w:insideH w:val="single" w:sz="4" w:space="0" w:color="auto"/>
           <w:insideV w:val="single" w:sz="4" w:space="0" w:color="auto"/>
         </w:tblBorders>
-        <w:tblLook w:val="0000" w:firstRow="0" w:lastRow="0" w:firstColumn="0" w:lastColumn="0" w:noHBand="0" w:noVBand="0"/>
+        <w:tblLook w:val="0000"/>
       </w:tblPr>
       <w:tblGrid>
         <w:gridCol w:w="2658"/>
@@ -12281,10 +12521,7 @@
               <w:t xml:space="preserve">- </w:t>
             </w:r>
             <w:r>
-              <w:t>Criar</w:t>
-            </w:r>
-            <w:r>
-              <w:t xml:space="preserve"> sala</w:t>
+              <w:t>Criar sala</w:t>
             </w:r>
           </w:p>
         </w:tc>
@@ -12322,13 +12559,7 @@
               </w:rPr>
             </w:pPr>
             <w:r>
-              <w:t>Criação</w:t>
-            </w:r>
-            <w:r>
-              <w:t xml:space="preserve"> de sala</w:t>
-            </w:r>
-            <w:r>
-              <w:t>s de aula</w:t>
+              <w:t>Criação de salas de aula</w:t>
             </w:r>
           </w:p>
         </w:tc>
@@ -12412,7 +12643,7 @@
                 <w:bCs/>
               </w:rPr>
             </w:pPr>
-            <w:bookmarkStart w:id="100" w:name="_GoBack"/>
+            <w:bookmarkStart w:id="101" w:name="_GoBack"/>
             <w:r>
               <w:rPr>
                 <w:b/>
@@ -12428,15 +12659,12 @@
           </w:tcPr>
           <w:p>
             <w:r>
-              <w:t xml:space="preserve">Sala de aula </w:t>
-            </w:r>
-            <w:r>
-              <w:t>criada</w:t>
+              <w:t>Sala de aula criada</w:t>
             </w:r>
           </w:p>
         </w:tc>
       </w:tr>
-      <w:bookmarkEnd w:id="100"/>
+      <w:bookmarkEnd w:id="101"/>
       <w:tr>
         <w:tc>
           <w:tcPr>
@@ -12479,16 +12707,7 @@
               <w:t xml:space="preserve"> deseja </w:t>
             </w:r>
             <w:r>
-              <w:t>cria</w:t>
-            </w:r>
-            <w:r>
-              <w:t xml:space="preserve">r </w:t>
-            </w:r>
-            <w:r>
-              <w:t xml:space="preserve">uma </w:t>
-            </w:r>
-            <w:r>
-              <w:t>sala</w:t>
+              <w:t>criar uma sala</w:t>
             </w:r>
           </w:p>
           <w:p>
@@ -12499,7 +12718,15 @@
               <w:t>Secretaria</w:t>
             </w:r>
             <w:r>
-              <w:t xml:space="preserve"> faz login no sistema</w:t>
+              <w:t xml:space="preserve"> faz </w:t>
+            </w:r>
+            <w:proofErr w:type="spellStart"/>
+            <w:r>
+              <w:t>login</w:t>
+            </w:r>
+            <w:proofErr w:type="spellEnd"/>
+            <w:r>
+              <w:t xml:space="preserve"> no sistema</w:t>
             </w:r>
           </w:p>
           <w:p>
@@ -12513,10 +12740,7 @@
               <w:t xml:space="preserve"> seleciona a opção </w:t>
             </w:r>
             <w:r>
-              <w:t>cria</w:t>
-            </w:r>
-            <w:r>
-              <w:t>r sala</w:t>
+              <w:t>criar sala</w:t>
             </w:r>
             <w:r>
               <w:t xml:space="preserve"> </w:t>
@@ -12527,24 +12751,20 @@
               <w:t xml:space="preserve">FP04 – Sistema </w:t>
             </w:r>
             <w:r>
-              <w:t>abre a edição de um formulário para a criação</w:t>
-            </w:r>
-            <w:r>
-              <w:t xml:space="preserve"> </w:t>
-            </w:r>
-          </w:p>
-          <w:p>
-            <w:r>
-              <w:t xml:space="preserve">FP05 – Secretaria </w:t>
-            </w:r>
-            <w:r>
-              <w:t>preenche dados referentes a: nome e quantidade de alunos</w:t>
-            </w:r>
-            <w:r>
-              <w:t xml:space="preserve"> </w:t>
-            </w:r>
-            <w:r>
-              <w:t>da sala</w:t>
+              <w:t xml:space="preserve">abre a edição de um formulário para a criação </w:t>
+            </w:r>
+          </w:p>
+          <w:p>
+            <w:r>
+              <w:t xml:space="preserve">FP05 – Secretaria preenche dados referentes </w:t>
+            </w:r>
+            <w:proofErr w:type="gramStart"/>
+            <w:r>
+              <w:t>a</w:t>
+            </w:r>
+            <w:proofErr w:type="gramEnd"/>
+            <w:r>
+              <w:t>: nome e quantidade de alunos da sala</w:t>
             </w:r>
           </w:p>
           <w:p>
@@ -12554,33 +12774,12 @@
           </w:p>
           <w:p>
             <w:r>
-              <w:t>FP0</w:t>
-            </w:r>
-            <w:r>
-              <w:t>7</w:t>
-            </w:r>
-            <w:r>
-              <w:t xml:space="preserve"> – </w:t>
-            </w:r>
-            <w:r>
-              <w:t>Secretaria submete os dados</w:t>
-            </w:r>
-            <w:r>
-              <w:t xml:space="preserve"> </w:t>
-            </w:r>
-          </w:p>
-          <w:p>
-            <w:r>
-              <w:t>FP0</w:t>
-            </w:r>
-            <w:r>
-              <w:t>8</w:t>
-            </w:r>
-            <w:r>
-              <w:t xml:space="preserve"> – </w:t>
-            </w:r>
-            <w:r>
-              <w:t>Sistema emite aviso de criação da sala com sucesso</w:t>
+              <w:t xml:space="preserve">FP07 – Secretaria submete os dados </w:t>
+            </w:r>
+          </w:p>
+          <w:p>
+            <w:r>
+              <w:t>FP08 – Sistema emite aviso de criação da sala com sucesso</w:t>
             </w:r>
           </w:p>
           <w:p>
@@ -12614,11 +12813,11 @@
       <w:pPr>
         <w:pStyle w:val="Ttulo2"/>
       </w:pPr>
-      <w:bookmarkStart w:id="101" w:name="_Toc378408155"/>
+      <w:bookmarkStart w:id="102" w:name="_Toc378408155"/>
       <w:r>
         <w:t>Delimitando o Escopo do Sistema</w:t>
       </w:r>
-      <w:bookmarkEnd w:id="101"/>
+      <w:bookmarkEnd w:id="102"/>
     </w:p>
     <w:p>
       <w:pPr>
@@ -12632,12 +12831,14 @@
         </w:rPr>
         <w:t xml:space="preserve">Até o presente momento nenhuma restrição foi definida sobre o escopo do sistema a ser </w:t>
       </w:r>
+      <w:proofErr w:type="gramStart"/>
       <w:r>
         <w:rPr>
           <w:color w:val="0000FF"/>
         </w:rPr>
         <w:t>implementado</w:t>
       </w:r>
+      <w:proofErr w:type="gramEnd"/>
       <w:r>
         <w:rPr>
           <w:color w:val="0000FF"/>
@@ -12664,11 +12865,33 @@
         </w:rPr>
         <w:t xml:space="preserve">Uma vez estabelecido os casos de uso do sistema é necessário identificar quais casos de uso comporão a primeira </w:t>
       </w:r>
+      <w:proofErr w:type="gramStart"/>
       <w:r>
         <w:rPr>
           <w:color w:val="0000FF"/>
         </w:rPr>
-        <w:t>implementação do sistema. Observe que, da mesma forma todos os casos de uso foram desenvolvidos, o modelo conceitual e físico do banco também deve explorar o sistema completo. O fechamento do escopo na primeira iteração deve se limitar somente a implementação.</w:t>
+        <w:t>implementação</w:t>
+      </w:r>
+      <w:proofErr w:type="gramEnd"/>
+      <w:r>
+        <w:rPr>
+          <w:color w:val="0000FF"/>
+        </w:rPr>
+        <w:t xml:space="preserve"> do sistema. Observe que, da mesma forma todos os casos de uso foram desenvolvidos, o modelo conceitual e físico do banco também deve explorar o sistema completo. O fechamento do escopo na primeira iteração deve se limitar somente a </w:t>
+      </w:r>
+      <w:proofErr w:type="gramStart"/>
+      <w:r>
+        <w:rPr>
+          <w:color w:val="0000FF"/>
+        </w:rPr>
+        <w:t>implementação</w:t>
+      </w:r>
+      <w:proofErr w:type="gramEnd"/>
+      <w:r>
+        <w:rPr>
+          <w:color w:val="0000FF"/>
+        </w:rPr>
+        <w:t>.</w:t>
       </w:r>
       <w:r>
         <w:rPr>
@@ -12698,7 +12921,21 @@
         <w:rPr>
           <w:color w:val="0000FF"/>
         </w:rPr>
-        <w:t>Factível: O escopo selecionado deve ser passível de implementação no período de um semestre associado ao TCM</w:t>
+        <w:t xml:space="preserve">Factível: O escopo selecionado deve ser passível de </w:t>
+      </w:r>
+      <w:proofErr w:type="gramStart"/>
+      <w:r>
+        <w:rPr>
+          <w:color w:val="0000FF"/>
+        </w:rPr>
+        <w:t>implementação</w:t>
+      </w:r>
+      <w:proofErr w:type="gramEnd"/>
+      <w:r>
+        <w:rPr>
+          <w:color w:val="0000FF"/>
+        </w:rPr>
+        <w:t xml:space="preserve"> no período de um semestre associado ao TCM</w:t>
       </w:r>
     </w:p>
     <w:p>
@@ -12715,7 +12952,21 @@
         <w:rPr>
           <w:color w:val="0000FF"/>
         </w:rPr>
-        <w:t>Administrador: O escopo deve permitir ações no contexto de administrador (com inserção, busca, edição e remoção)</w:t>
+        <w:t xml:space="preserve">Administrador: O escopo deve permitir ações no contexto de administrador (com inserção, </w:t>
+      </w:r>
+      <w:proofErr w:type="gramStart"/>
+      <w:r>
+        <w:rPr>
+          <w:color w:val="0000FF"/>
+        </w:rPr>
+        <w:t>busca,</w:t>
+      </w:r>
+      <w:proofErr w:type="gramEnd"/>
+      <w:r>
+        <w:rPr>
+          <w:color w:val="0000FF"/>
+        </w:rPr>
+        <w:t xml:space="preserve"> edição e remoção)</w:t>
       </w:r>
     </w:p>
     <w:p>
@@ -12732,7 +12983,21 @@
         <w:rPr>
           <w:color w:val="0000FF"/>
         </w:rPr>
-        <w:t>Usuário: O escopo deve permitir ações no contexto de usuário  com manipulação das informações mantidas pelo administrador.</w:t>
+        <w:t>Usuário: O escopo deve permitir ações no contexto de usuário</w:t>
+      </w:r>
+      <w:proofErr w:type="gramStart"/>
+      <w:r>
+        <w:rPr>
+          <w:color w:val="0000FF"/>
+        </w:rPr>
+        <w:t xml:space="preserve">  </w:t>
+      </w:r>
+      <w:proofErr w:type="gramEnd"/>
+      <w:r>
+        <w:rPr>
+          <w:color w:val="0000FF"/>
+        </w:rPr>
+        <w:t>com manipulação das informações mantidas pelo administrador.</w:t>
       </w:r>
     </w:p>
     <w:p>
@@ -12783,7 +13048,7 @@
       <w:pPr>
         <w:pStyle w:val="Legenda"/>
       </w:pPr>
-      <w:bookmarkStart w:id="102" w:name="_Toc378408134"/>
+      <w:bookmarkStart w:id="103" w:name="_Toc378408134"/>
       <w:r>
         <w:t xml:space="preserve">Tabela </w:t>
       </w:r>
@@ -12811,7 +13076,7 @@
       <w:r>
         <w:t xml:space="preserve"> Escopo do Sistema</w:t>
       </w:r>
-      <w:bookmarkEnd w:id="102"/>
+      <w:bookmarkEnd w:id="103"/>
     </w:p>
     <w:tbl>
       <w:tblPr>
@@ -12824,7 +13089,7 @@
           <w:insideH w:val="single" w:sz="4" w:space="0" w:color="000000"/>
           <w:insideV w:val="single" w:sz="4" w:space="0" w:color="000000"/>
         </w:tblBorders>
-        <w:tblLook w:val="04A0" w:firstRow="1" w:lastRow="0" w:firstColumn="1" w:lastColumn="0" w:noHBand="0" w:noVBand="1"/>
+        <w:tblLook w:val="04A0"/>
       </w:tblPr>
       <w:tblGrid>
         <w:gridCol w:w="3936"/>
@@ -12927,25 +13192,24 @@
         <w:pStyle w:val="Ttulo1"/>
         <w:pageBreakBefore/>
       </w:pPr>
-      <w:bookmarkStart w:id="103" w:name="_Toc378408156"/>
-      <w:r>
-        <w:lastRenderedPageBreak/>
+      <w:bookmarkStart w:id="104" w:name="_Toc378408156"/>
+      <w:r>
         <w:t>P</w:t>
       </w:r>
       <w:r>
         <w:t>rojeto do Software</w:t>
       </w:r>
-      <w:bookmarkEnd w:id="103"/>
+      <w:bookmarkEnd w:id="104"/>
     </w:p>
     <w:p>
       <w:pPr>
         <w:pStyle w:val="Ttulo2"/>
       </w:pPr>
-      <w:bookmarkStart w:id="104" w:name="_Toc378408157"/>
+      <w:bookmarkStart w:id="105" w:name="_Toc378408157"/>
       <w:r>
         <w:t>Diagrama de Comunicação</w:t>
       </w:r>
-      <w:bookmarkEnd w:id="104"/>
+      <w:bookmarkEnd w:id="105"/>
       <w:r>
         <w:t xml:space="preserve"> </w:t>
       </w:r>
@@ -12960,18 +13224,40 @@
         <w:rPr>
           <w:color w:val="0000FF"/>
         </w:rPr>
-        <w:t xml:space="preserve">Na primeira fase de nossa implementação foram construídos diagramas de comunicação para cada caso de uso presente no sistema. </w:t>
+        <w:t xml:space="preserve">Na primeira fase de nossa </w:t>
+      </w:r>
+      <w:proofErr w:type="gramStart"/>
+      <w:r>
+        <w:rPr>
+          <w:color w:val="0000FF"/>
+        </w:rPr>
+        <w:t>implementação</w:t>
+      </w:r>
+      <w:proofErr w:type="gramEnd"/>
+      <w:r>
+        <w:rPr>
+          <w:color w:val="0000FF"/>
+        </w:rPr>
+        <w:t xml:space="preserve"> foram construídos diagramas de comunicação para cada caso de uso presente no sistema. </w:t>
       </w:r>
     </w:p>
     <w:p>
       <w:pPr>
         <w:pStyle w:val="Ttulo3"/>
       </w:pPr>
-      <w:bookmarkStart w:id="105" w:name="_Toc378408158"/>
-      <w:r>
-        <w:t>Diagrama de comunicação: Caso de Uso &lt;xxxxxx&gt;</w:t>
-      </w:r>
-      <w:bookmarkEnd w:id="105"/>
+      <w:bookmarkStart w:id="106" w:name="_Toc378408158"/>
+      <w:r>
+        <w:t>Diagrama de comunicação: Caso de Uso &lt;</w:t>
+      </w:r>
+      <w:proofErr w:type="spellStart"/>
+      <w:r>
+        <w:t>xxxxxx</w:t>
+      </w:r>
+      <w:proofErr w:type="spellEnd"/>
+      <w:r>
+        <w:t>&gt;</w:t>
+      </w:r>
+      <w:bookmarkEnd w:id="106"/>
     </w:p>
     <w:p>
       <w:pPr>
@@ -12983,19 +13269,35 @@
         <w:rPr>
           <w:color w:val="0000FF"/>
         </w:rPr>
-        <w:t>&lt;Represente aqui o diagrama de comunicação para o cenário “Fluxo Básico” do caso de uso.&gt;</w:t>
-      </w:r>
+        <w:t>&lt;Represente aqui o diagrama de comunicação para o cenário “Fluxo Básico” do caso de uso.</w:t>
+      </w:r>
+      <w:proofErr w:type="gramStart"/>
+      <w:r>
+        <w:rPr>
+          <w:color w:val="0000FF"/>
+        </w:rPr>
+        <w:t>&gt;</w:t>
+      </w:r>
+      <w:proofErr w:type="gramEnd"/>
     </w:p>
     <w:p/>
     <w:p>
       <w:pPr>
         <w:pStyle w:val="Ttulo3"/>
       </w:pPr>
-      <w:bookmarkStart w:id="106" w:name="_Toc378408159"/>
-      <w:r>
-        <w:t>Diagrama de comunicação: Caso de Uso &lt;yyyyy&gt;</w:t>
-      </w:r>
-      <w:bookmarkEnd w:id="106"/>
+      <w:bookmarkStart w:id="107" w:name="_Toc378408159"/>
+      <w:r>
+        <w:t>Diagrama de comunicação: Caso de Uso &lt;</w:t>
+      </w:r>
+      <w:proofErr w:type="spellStart"/>
+      <w:r>
+        <w:t>yyyyy</w:t>
+      </w:r>
+      <w:proofErr w:type="spellEnd"/>
+      <w:r>
+        <w:t>&gt;</w:t>
+      </w:r>
+      <w:bookmarkEnd w:id="107"/>
     </w:p>
     <w:p>
       <w:pPr>
@@ -13007,19 +13309,35 @@
         <w:rPr>
           <w:color w:val="0000FF"/>
         </w:rPr>
-        <w:t>&lt;Represente aqui o diagrama de comunicação para o cenário “Fluxo Básico” do caso de uso.&gt;</w:t>
-      </w:r>
+        <w:t>&lt;Represente aqui o diagrama de comunicação para o cenário “Fluxo Básico” do caso de uso.</w:t>
+      </w:r>
+      <w:proofErr w:type="gramStart"/>
+      <w:r>
+        <w:rPr>
+          <w:color w:val="0000FF"/>
+        </w:rPr>
+        <w:t>&gt;</w:t>
+      </w:r>
+      <w:proofErr w:type="gramEnd"/>
     </w:p>
     <w:p/>
     <w:p>
       <w:pPr>
         <w:pStyle w:val="Ttulo3"/>
       </w:pPr>
-      <w:bookmarkStart w:id="107" w:name="_Toc378408160"/>
-      <w:r>
-        <w:t>Diagrama de comunicação: Caso de Uso &lt;zzzzz&gt;</w:t>
-      </w:r>
-      <w:bookmarkEnd w:id="107"/>
+      <w:bookmarkStart w:id="108" w:name="_Toc378408160"/>
+      <w:r>
+        <w:t>Diagrama de comunicação: Caso de Uso &lt;</w:t>
+      </w:r>
+      <w:proofErr w:type="spellStart"/>
+      <w:r>
+        <w:t>zzzzz</w:t>
+      </w:r>
+      <w:proofErr w:type="spellEnd"/>
+      <w:r>
+        <w:t>&gt;</w:t>
+      </w:r>
+      <w:bookmarkEnd w:id="108"/>
     </w:p>
     <w:p>
       <w:pPr>
@@ -13031,8 +13349,16 @@
         <w:rPr>
           <w:color w:val="0000FF"/>
         </w:rPr>
-        <w:t>&lt;Represente aqui o diagrama de comunicação para o cenário “Fluxo Básico” do caso de uso.&gt;</w:t>
-      </w:r>
+        <w:t>&lt;Represente aqui o diagrama de comunicação para o cenário “Fluxo Básico” do caso de uso.</w:t>
+      </w:r>
+      <w:proofErr w:type="gramStart"/>
+      <w:r>
+        <w:rPr>
+          <w:color w:val="0000FF"/>
+        </w:rPr>
+        <w:t>&gt;</w:t>
+      </w:r>
+      <w:proofErr w:type="gramEnd"/>
     </w:p>
     <w:p/>
     <w:p>
@@ -13051,11 +13377,11 @@
       <w:pPr>
         <w:pStyle w:val="Ttulo2"/>
       </w:pPr>
-      <w:bookmarkStart w:id="108" w:name="_Toc378408161"/>
+      <w:bookmarkStart w:id="109" w:name="_Toc378408161"/>
       <w:r>
         <w:t>Diagrama de Classes</w:t>
       </w:r>
-      <w:bookmarkEnd w:id="108"/>
+      <w:bookmarkEnd w:id="109"/>
       <w:r>
         <w:t xml:space="preserve"> </w:t>
       </w:r>
@@ -13070,26 +13396,40 @@
         <w:rPr>
           <w:color w:val="0000FF"/>
         </w:rPr>
-        <w:t xml:space="preserve">A partir das classes de analise obtidas na fase anterior do projeto (primeiro bimestre) associadas a analise dos diagramas de comunicação descritos no item anterior, é possível criar o Diagrama de Classes. Os próximos itens deste capitulo apresentam o diagrama de classe de nosso sistema. </w:t>
-      </w:r>
-    </w:p>
-    <w:p>
-      <w:pPr>
+        <w:t xml:space="preserve">A partir das classes de analise obtidas na fase anterior do projeto (primeiro bimestre) associadas a analise dos diagramas de comunicação descritos no item anterior, é possível criar o Diagrama de Classes. Os próximos itens deste </w:t>
+      </w:r>
+      <w:proofErr w:type="gramStart"/>
+      <w:r>
         <w:rPr>
           <w:color w:val="0000FF"/>
         </w:rPr>
-      </w:pPr>
-    </w:p>
-    <w:p>
-      <w:pPr>
+        <w:t>capitulo</w:t>
+      </w:r>
+      <w:proofErr w:type="gramEnd"/>
+      <w:r>
         <w:rPr>
           <w:color w:val="0000FF"/>
         </w:rPr>
-      </w:pPr>
-      <w:r>
+        <w:t xml:space="preserve"> apresentam o diagrama de classe de nosso sistema. </w:t>
+      </w:r>
+    </w:p>
+    <w:p>
+      <w:pPr>
         <w:rPr>
           <w:color w:val="0000FF"/>
         </w:rPr>
+      </w:pPr>
+    </w:p>
+    <w:p>
+      <w:pPr>
+        <w:rPr>
+          <w:color w:val="0000FF"/>
+        </w:rPr>
+      </w:pPr>
+      <w:r>
+        <w:rPr>
+          <w:color w:val="0000FF"/>
+        </w:rPr>
         <w:t xml:space="preserve">&lt;Observe que, dependendo do numero de classes geradas, é possível que o diagrama de classe não possa ser representado em juma única pagina, nesse cenário divida seu diagrama em pacotes coesos e os apresente em diversas paginas. </w:t>
       </w:r>
     </w:p>
@@ -13103,478 +13443,143 @@
         <w:rPr>
           <w:color w:val="0000FF"/>
         </w:rPr>
-        <w:t>Importante: considere atributos, metodos, visibilidade e associações para as classes apresentadas.&gt;</w:t>
-      </w:r>
+        <w:t xml:space="preserve">Importante: considere atributos, </w:t>
+      </w:r>
+      <w:proofErr w:type="spellStart"/>
+      <w:r>
+        <w:rPr>
+          <w:color w:val="0000FF"/>
+        </w:rPr>
+        <w:t>metodos</w:t>
+      </w:r>
+      <w:proofErr w:type="spellEnd"/>
+      <w:r>
+        <w:rPr>
+          <w:color w:val="0000FF"/>
+        </w:rPr>
+        <w:t>, visibilidade e associações para as classes apresentadas.</w:t>
+      </w:r>
+      <w:proofErr w:type="gramStart"/>
+      <w:r>
+        <w:rPr>
+          <w:color w:val="0000FF"/>
+        </w:rPr>
+        <w:t>&gt;</w:t>
+      </w:r>
+      <w:proofErr w:type="gramEnd"/>
     </w:p>
     <w:p>
       <w:pPr>
         <w:pStyle w:val="Ttulo3"/>
       </w:pPr>
-      <w:bookmarkStart w:id="109" w:name="_Toc378408162"/>
-      <w:r>
-        <w:lastRenderedPageBreak/>
+      <w:bookmarkStart w:id="110" w:name="_Toc378408162"/>
+      <w:r>
         <w:t>Pacote &lt;nome do Pacote&gt;</w:t>
       </w:r>
-      <w:bookmarkEnd w:id="109"/>
+      <w:bookmarkEnd w:id="110"/>
     </w:p>
     <w:p>
       <w:r>
         <w:rPr>
           <w:noProof/>
         </w:rPr>
-        <mc:AlternateContent>
-          <mc:Choice Requires="wpc">
-            <w:drawing>
-              <wp:inline distT="0" distB="0" distL="0" distR="0" wp14:anchorId="24E61126" wp14:editId="292CAD2E">
-                <wp:extent cx="5600700" cy="3657600"/>
-                <wp:effectExtent l="19050" t="19050" r="9525" b="9525"/>
-                <wp:docPr id="20" name="Tela 3"/>
-                <wp:cNvGraphicFramePr>
-                  <a:graphicFrameLocks xmlns:a="http://schemas.openxmlformats.org/drawingml/2006/main" noChangeAspect="1"/>
-                </wp:cNvGraphicFramePr>
-                <a:graphic xmlns:a="http://schemas.openxmlformats.org/drawingml/2006/main">
-                  <a:graphicData uri="http://schemas.microsoft.com/office/word/2010/wordprocessingCanvas">
-                    <wpc:wpc>
-                      <wpc:bg>
-                        <a:noFill/>
-                      </wpc:bg>
-                      <wpc:whole>
-                        <a:ln w="9525" cap="flat" cmpd="sng" algn="ctr">
-                          <a:solidFill>
-                            <a:srgbClr val="000000"/>
-                          </a:solidFill>
-                          <a:prstDash val="solid"/>
-                          <a:miter lim="800000"/>
-                          <a:headEnd type="none" w="med" len="med"/>
-                          <a:tailEnd type="none" w="med" len="med"/>
-                        </a:ln>
-                      </wpc:whole>
-                      <wpg:wgp>
-                        <wpg:cNvPr id="8" name="Group 5"/>
-                        <wpg:cNvGrpSpPr>
-                          <a:grpSpLocks/>
-                        </wpg:cNvGrpSpPr>
-                        <wpg:grpSpPr bwMode="auto">
-                          <a:xfrm>
-                            <a:off x="800735" y="342900"/>
-                            <a:ext cx="913765" cy="685800"/>
-                            <a:chOff x="2963" y="7550"/>
-                            <a:chExt cx="1439" cy="1080"/>
-                          </a:xfrm>
-                        </wpg:grpSpPr>
-                        <wps:wsp>
-                          <wps:cNvPr id="9" name="Rectangle 6"/>
-                          <wps:cNvSpPr>
-                            <a:spLocks noChangeArrowheads="1"/>
-                          </wps:cNvSpPr>
-                          <wps:spPr bwMode="auto">
-                            <a:xfrm>
-                              <a:off x="2963" y="7565"/>
-                              <a:ext cx="1439" cy="1065"/>
-                            </a:xfrm>
-                            <a:prstGeom prst="rect">
-                              <a:avLst/>
-                            </a:prstGeom>
-                            <a:solidFill>
-                              <a:srgbClr val="FFFFFF"/>
-                            </a:solidFill>
-                            <a:ln w="9525">
-                              <a:solidFill>
-                                <a:srgbClr val="000000"/>
-                              </a:solidFill>
-                              <a:miter lim="800000"/>
-                              <a:headEnd/>
-                              <a:tailEnd/>
-                            </a:ln>
-                          </wps:spPr>
-                          <wps:bodyPr rot="0" vert="horz" wrap="square" lIns="91440" tIns="45720" rIns="91440" bIns="45720" anchor="t" anchorCtr="0" upright="1">
-                            <a:noAutofit/>
-                          </wps:bodyPr>
-                        </wps:wsp>
-                        <wps:wsp>
-                          <wps:cNvPr id="12" name="Line 7"/>
-                          <wps:cNvCnPr/>
-                          <wps:spPr bwMode="auto">
-                            <a:xfrm>
-                              <a:off x="2963" y="7880"/>
-                              <a:ext cx="1438" cy="1"/>
-                            </a:xfrm>
-                            <a:prstGeom prst="line">
-                              <a:avLst/>
-                            </a:prstGeom>
-                            <a:noFill/>
-                            <a:ln w="9525">
-                              <a:solidFill>
-                                <a:srgbClr val="000000"/>
-                              </a:solidFill>
-                              <a:round/>
-                              <a:headEnd/>
-                              <a:tailEnd/>
-                            </a:ln>
-                            <a:extLst>
-                              <a:ext uri="{909E8E84-426E-40DD-AFC4-6F175D3DCCD1}">
-                                <a14:hiddenFill xmlns:a14="http://schemas.microsoft.com/office/drawing/2010/main">
-                                  <a:noFill/>
-                                </a14:hiddenFill>
-                              </a:ext>
-                            </a:extLst>
-                          </wps:spPr>
-                          <wps:bodyPr/>
-                        </wps:wsp>
-                        <wps:wsp>
-                          <wps:cNvPr id="13" name="Line 8"/>
-                          <wps:cNvCnPr/>
-                          <wps:spPr bwMode="auto">
-                            <a:xfrm>
-                              <a:off x="2963" y="8270"/>
-                              <a:ext cx="1438" cy="2"/>
-                            </a:xfrm>
-                            <a:prstGeom prst="line">
-                              <a:avLst/>
-                            </a:prstGeom>
-                            <a:noFill/>
-                            <a:ln w="9525">
-                              <a:solidFill>
-                                <a:srgbClr val="000000"/>
-                              </a:solidFill>
-                              <a:round/>
-                              <a:headEnd/>
-                              <a:tailEnd/>
-                            </a:ln>
-                            <a:extLst>
-                              <a:ext uri="{909E8E84-426E-40DD-AFC4-6F175D3DCCD1}">
-                                <a14:hiddenFill xmlns:a14="http://schemas.microsoft.com/office/drawing/2010/main">
-                                  <a:noFill/>
-                                </a14:hiddenFill>
-                              </a:ext>
-                            </a:extLst>
-                          </wps:spPr>
-                          <wps:bodyPr/>
-                        </wps:wsp>
-                        <wps:wsp>
-                          <wps:cNvPr id="14" name="Text Box 9"/>
-                          <wps:cNvSpPr txBox="1">
-                            <a:spLocks noChangeArrowheads="1"/>
-                          </wps:cNvSpPr>
-                          <wps:spPr bwMode="auto">
-                            <a:xfrm>
-                              <a:off x="2963" y="7550"/>
-                              <a:ext cx="1438" cy="360"/>
-                            </a:xfrm>
-                            <a:prstGeom prst="rect">
-                              <a:avLst/>
-                            </a:prstGeom>
-                            <a:noFill/>
-                            <a:ln>
-                              <a:noFill/>
-                            </a:ln>
-                            <a:extLst>
-                              <a:ext uri="{909E8E84-426E-40DD-AFC4-6F175D3DCCD1}">
-                                <a14:hiddenFill xmlns:a14="http://schemas.microsoft.com/office/drawing/2010/main">
-                                  <a:solidFill>
-                                    <a:srgbClr val="FFFFFF"/>
-                                  </a:solidFill>
-                                </a14:hiddenFill>
-                              </a:ext>
-                              <a:ext uri="{91240B29-F687-4F45-9708-019B960494DF}">
-                                <a14:hiddenLine xmlns:a14="http://schemas.microsoft.com/office/drawing/2010/main" w="9525">
-                                  <a:solidFill>
-                                    <a:srgbClr val="000000"/>
-                                  </a:solidFill>
-                                  <a:miter lim="800000"/>
-                                  <a:headEnd/>
-                                  <a:tailEnd/>
-                                </a14:hiddenLine>
-                              </a:ext>
-                            </a:extLst>
-                          </wps:spPr>
-                          <wps:txbx>
-                            <w:txbxContent>
-                              <w:p>
-                                <w:pPr>
-                                  <w:rPr>
-                                    <w:sz w:val="16"/>
-                                    <w:szCs w:val="16"/>
-                                  </w:rPr>
-                                </w:pPr>
-                                <w:r>
-                                  <w:rPr>
-                                    <w:sz w:val="16"/>
-                                    <w:szCs w:val="16"/>
-                                  </w:rPr>
-                                  <w:t>&lt;nome da Classe&gt;</w:t>
-                                </w:r>
-                              </w:p>
-                            </w:txbxContent>
-                          </wps:txbx>
-                          <wps:bodyPr rot="0" vert="horz" wrap="square" lIns="0" tIns="0" rIns="0" bIns="0" anchor="t" anchorCtr="0" upright="1">
-                            <a:noAutofit/>
-                          </wps:bodyPr>
-                        </wps:wsp>
-                      </wpg:wgp>
-                      <wpg:wgp>
-                        <wpg:cNvPr id="15" name="Group 10"/>
-                        <wpg:cNvGrpSpPr>
-                          <a:grpSpLocks/>
-                        </wpg:cNvGrpSpPr>
-                        <wpg:grpSpPr bwMode="auto">
-                          <a:xfrm>
-                            <a:off x="3719830" y="953770"/>
-                            <a:ext cx="913765" cy="685800"/>
-                            <a:chOff x="2963" y="7550"/>
-                            <a:chExt cx="1439" cy="1080"/>
-                          </a:xfrm>
-                        </wpg:grpSpPr>
-                        <wps:wsp>
-                          <wps:cNvPr id="16" name="Rectangle 11"/>
-                          <wps:cNvSpPr>
-                            <a:spLocks noChangeArrowheads="1"/>
-                          </wps:cNvSpPr>
-                          <wps:spPr bwMode="auto">
-                            <a:xfrm>
-                              <a:off x="2963" y="7565"/>
-                              <a:ext cx="1439" cy="1065"/>
-                            </a:xfrm>
-                            <a:prstGeom prst="rect">
-                              <a:avLst/>
-                            </a:prstGeom>
-                            <a:solidFill>
-                              <a:srgbClr val="FFFFFF"/>
-                            </a:solidFill>
-                            <a:ln w="9525">
-                              <a:solidFill>
-                                <a:srgbClr val="000000"/>
-                              </a:solidFill>
-                              <a:miter lim="800000"/>
-                              <a:headEnd/>
-                              <a:tailEnd/>
-                            </a:ln>
-                          </wps:spPr>
-                          <wps:bodyPr rot="0" vert="horz" wrap="square" lIns="91440" tIns="45720" rIns="91440" bIns="45720" anchor="t" anchorCtr="0" upright="1">
-                            <a:noAutofit/>
-                          </wps:bodyPr>
-                        </wps:wsp>
-                        <wps:wsp>
-                          <wps:cNvPr id="17" name="Line 12"/>
-                          <wps:cNvCnPr/>
-                          <wps:spPr bwMode="auto">
-                            <a:xfrm>
-                              <a:off x="2963" y="7880"/>
-                              <a:ext cx="1438" cy="1"/>
-                            </a:xfrm>
-                            <a:prstGeom prst="line">
-                              <a:avLst/>
-                            </a:prstGeom>
-                            <a:noFill/>
-                            <a:ln w="9525">
-                              <a:solidFill>
-                                <a:srgbClr val="000000"/>
-                              </a:solidFill>
-                              <a:round/>
-                              <a:headEnd/>
-                              <a:tailEnd/>
-                            </a:ln>
-                            <a:extLst>
-                              <a:ext uri="{909E8E84-426E-40DD-AFC4-6F175D3DCCD1}">
-                                <a14:hiddenFill xmlns:a14="http://schemas.microsoft.com/office/drawing/2010/main">
-                                  <a:noFill/>
-                                </a14:hiddenFill>
-                              </a:ext>
-                            </a:extLst>
-                          </wps:spPr>
-                          <wps:bodyPr/>
-                        </wps:wsp>
-                        <wps:wsp>
-                          <wps:cNvPr id="18" name="Line 13"/>
-                          <wps:cNvCnPr/>
-                          <wps:spPr bwMode="auto">
-                            <a:xfrm>
-                              <a:off x="2963" y="8270"/>
-                              <a:ext cx="1438" cy="2"/>
-                            </a:xfrm>
-                            <a:prstGeom prst="line">
-                              <a:avLst/>
-                            </a:prstGeom>
-                            <a:noFill/>
-                            <a:ln w="9525">
-                              <a:solidFill>
-                                <a:srgbClr val="000000"/>
-                              </a:solidFill>
-                              <a:round/>
-                              <a:headEnd/>
-                              <a:tailEnd/>
-                            </a:ln>
-                            <a:extLst>
-                              <a:ext uri="{909E8E84-426E-40DD-AFC4-6F175D3DCCD1}">
-                                <a14:hiddenFill xmlns:a14="http://schemas.microsoft.com/office/drawing/2010/main">
-                                  <a:noFill/>
-                                </a14:hiddenFill>
-                              </a:ext>
-                            </a:extLst>
-                          </wps:spPr>
-                          <wps:bodyPr/>
-                        </wps:wsp>
-                        <wps:wsp>
-                          <wps:cNvPr id="19" name="Text Box 14"/>
-                          <wps:cNvSpPr txBox="1">
-                            <a:spLocks noChangeArrowheads="1"/>
-                          </wps:cNvSpPr>
-                          <wps:spPr bwMode="auto">
-                            <a:xfrm>
-                              <a:off x="2963" y="7550"/>
-                              <a:ext cx="1438" cy="360"/>
-                            </a:xfrm>
-                            <a:prstGeom prst="rect">
-                              <a:avLst/>
-                            </a:prstGeom>
-                            <a:noFill/>
-                            <a:ln>
-                              <a:noFill/>
-                            </a:ln>
-                            <a:extLst>
-                              <a:ext uri="{909E8E84-426E-40DD-AFC4-6F175D3DCCD1}">
-                                <a14:hiddenFill xmlns:a14="http://schemas.microsoft.com/office/drawing/2010/main">
-                                  <a:solidFill>
-                                    <a:srgbClr val="FFFFFF"/>
-                                  </a:solidFill>
-                                </a14:hiddenFill>
-                              </a:ext>
-                              <a:ext uri="{91240B29-F687-4F45-9708-019B960494DF}">
-                                <a14:hiddenLine xmlns:a14="http://schemas.microsoft.com/office/drawing/2010/main" w="9525">
-                                  <a:solidFill>
-                                    <a:srgbClr val="000000"/>
-                                  </a:solidFill>
-                                  <a:miter lim="800000"/>
-                                  <a:headEnd/>
-                                  <a:tailEnd/>
-                                </a14:hiddenLine>
-                              </a:ext>
-                            </a:extLst>
-                          </wps:spPr>
-                          <wps:txbx>
-                            <w:txbxContent>
-                              <w:p>
-                                <w:pPr>
-                                  <w:rPr>
-                                    <w:sz w:val="16"/>
-                                    <w:szCs w:val="16"/>
-                                  </w:rPr>
-                                </w:pPr>
-                                <w:r>
-                                  <w:rPr>
-                                    <w:sz w:val="16"/>
-                                    <w:szCs w:val="16"/>
-                                  </w:rPr>
-                                  <w:t>&lt;nome da Classe&gt;</w:t>
-                                </w:r>
-                              </w:p>
-                            </w:txbxContent>
-                          </wps:txbx>
-                          <wps:bodyPr rot="0" vert="horz" wrap="square" lIns="0" tIns="0" rIns="0" bIns="0" anchor="t" anchorCtr="0" upright="1">
-                            <a:noAutofit/>
-                          </wps:bodyPr>
-                        </wps:wsp>
-                      </wpg:wgp>
-                    </wpc:wpc>
-                  </a:graphicData>
-                </a:graphic>
-              </wp:inline>
-            </w:drawing>
-          </mc:Choice>
-          <mc:Fallback>
-            <w:pict>
-              <v:group w14:anchorId="24E61126" id="Tela 3" o:spid="_x0000_s1026" editas="canvas" style="width:441pt;height:4in;mso-position-horizontal-relative:char;mso-position-vertical-relative:line" coordsize="56007,36576" o:gfxdata="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">
-                <v:shapetype id="_x0000_t75" coordsize="21600,21600" o:spt="75" o:preferrelative="t" path="m@4@5l@4@11@9@11@9@5xe" filled="f" stroked="f">
-                  <v:stroke joinstyle="miter"/>
-                  <v:formulas>
-                    <v:f eqn="if lineDrawn pixelLineWidth 0"/>
-                    <v:f eqn="sum @0 1 0"/>
-                    <v:f eqn="sum 0 0 @1"/>
-                    <v:f eqn="prod @2 1 2"/>
-                    <v:f eqn="prod @3 21600 pixelWidth"/>
-                    <v:f eqn="prod @3 21600 pixelHeight"/>
-                    <v:f eqn="sum @0 0 1"/>
-                    <v:f eqn="prod @6 1 2"/>
-                    <v:f eqn="prod @7 21600 pixelWidth"/>
-                    <v:f eqn="sum @8 21600 0"/>
-                    <v:f eqn="prod @7 21600 pixelHeight"/>
-                    <v:f eqn="sum @10 21600 0"/>
-                  </v:formulas>
-                  <v:path o:extrusionok="f" gradientshapeok="t" o:connecttype="rect"/>
-                  <o:lock v:ext="edit" aspectratio="t"/>
-                </v:shapetype>
-                <v:shape id="_x0000_s1027" type="#_x0000_t75" style="position:absolute;width:56007;height:36576;visibility:visible;mso-wrap-style:square" stroked="t">
-                  <v:fill o:detectmouseclick="t"/>
-                  <v:path o:connecttype="none"/>
-                </v:shape>
-                <v:group id="Group 5" o:spid="_x0000_s1028" style="position:absolute;left:8007;top:3429;width:9138;height:6858" coordorigin="2963,7550" coordsize="1439,1080" o:gfxdata="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">
-                  <v:rect id="Rectangle 6" o:spid="_x0000_s1029" style="position:absolute;left:2963;top:7565;width:1439;height:1065;visibility:visible;mso-wrap-style:square;v-text-anchor:top" o:gfxdata="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"/>
-                  <v:line id="Line 7" o:spid="_x0000_s1030" style="position:absolute;visibility:visible;mso-wrap-style:square" from="2963,7880" to="4401,7881" o:connectortype="straight" o:gfxdata="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"/>
-                  <v:line id="Line 8" o:spid="_x0000_s1031" style="position:absolute;visibility:visible;mso-wrap-style:square" from="2963,8270" to="4401,8272" o:connectortype="straight" o:gfxdata="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"/>
-                  <v:shapetype id="_x0000_t202" coordsize="21600,21600" o:spt="202" path="m,l,21600r21600,l21600,xe">
-                    <v:stroke joinstyle="miter"/>
-                    <v:path gradientshapeok="t" o:connecttype="rect"/>
-                  </v:shapetype>
-                  <v:shape id="Text Box 9" o:spid="_x0000_s1032" type="#_x0000_t202" style="position:absolute;left:2963;top:7550;width:1438;height:360;visibility:visible;mso-wrap-style:square;v-text-anchor:top" o:gfxdata="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" filled="f" stroked="f">
-                    <v:textbox inset="0,0,0,0">
-                      <w:txbxContent>
-                        <w:p>
-                          <w:pPr>
-                            <w:rPr>
-                              <w:sz w:val="16"/>
-                              <w:szCs w:val="16"/>
-                            </w:rPr>
-                          </w:pPr>
-                          <w:r>
-                            <w:rPr>
-                              <w:sz w:val="16"/>
-                              <w:szCs w:val="16"/>
-                            </w:rPr>
-                            <w:t>&lt;nome da Classe&gt;</w:t>
-                          </w:r>
-                        </w:p>
-                      </w:txbxContent>
-                    </v:textbox>
-                  </v:shape>
-                </v:group>
-                <v:group id="Group 10" o:spid="_x0000_s1033" style="position:absolute;left:37198;top:9537;width:9137;height:6858" coordorigin="2963,7550" coordsize="1439,1080" o:gfxdata="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">
-                  <v:rect id="Rectangle 11" o:spid="_x0000_s1034" style="position:absolute;left:2963;top:7565;width:1439;height:1065;visibility:visible;mso-wrap-style:square;v-text-anchor:top" o:gfxdata="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"/>
-                  <v:line id="Line 12" o:spid="_x0000_s1035" style="position:absolute;visibility:visible;mso-wrap-style:square" from="2963,7880" to="4401,7881" o:connectortype="straight" o:gfxdata="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"/>
-                  <v:line id="Line 13" o:spid="_x0000_s1036" style="position:absolute;visibility:visible;mso-wrap-style:square" from="2963,8270" to="4401,8272" o:connectortype="straight" o:gfxdata="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"/>
-                  <v:shape id="Text Box 14" o:spid="_x0000_s1037" type="#_x0000_t202" style="position:absolute;left:2963;top:7550;width:1438;height:360;visibility:visible;mso-wrap-style:square;v-text-anchor:top" o:gfxdata="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" filled="f" stroked="f">
-                    <v:textbox inset="0,0,0,0">
-                      <w:txbxContent>
-                        <w:p>
-                          <w:pPr>
-                            <w:rPr>
-                              <w:sz w:val="16"/>
-                              <w:szCs w:val="16"/>
-                            </w:rPr>
-                          </w:pPr>
-                          <w:r>
-                            <w:rPr>
-                              <w:sz w:val="16"/>
-                              <w:szCs w:val="16"/>
-                            </w:rPr>
-                            <w:t>&lt;nome da Classe&gt;</w:t>
-                          </w:r>
-                        </w:p>
-                      </w:txbxContent>
-                    </v:textbox>
-                  </v:shape>
-                </v:group>
-                <w10:anchorlock/>
-              </v:group>
-            </w:pict>
-          </mc:Fallback>
-        </mc:AlternateContent>
+      </w:r>
+      <w:r>
+        <w:rPr>
+          <w:noProof/>
+        </w:rPr>
+        <w:pict>
+          <v:group id="Tela 3" o:spid="_x0000_s1038" editas="canvas" style="width:441pt;height:4in;mso-position-horizontal-relative:char;mso-position-vertical-relative:line" coordsize="56007,36576" o:gfxdata="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">
+            <v:shapetype id="_x0000_t75" coordsize="21600,21600" o:spt="75" o:preferrelative="t" path="m@4@5l@4@11@9@11@9@5xe" filled="f" stroked="f">
+              <v:stroke joinstyle="miter"/>
+              <v:formulas>
+                <v:f eqn="if lineDrawn pixelLineWidth 0"/>
+                <v:f eqn="sum @0 1 0"/>
+                <v:f eqn="sum 0 0 @1"/>
+                <v:f eqn="prod @2 1 2"/>
+                <v:f eqn="prod @3 21600 pixelWidth"/>
+                <v:f eqn="prod @3 21600 pixelHeight"/>
+                <v:f eqn="sum @0 0 1"/>
+                <v:f eqn="prod @6 1 2"/>
+                <v:f eqn="prod @7 21600 pixelWidth"/>
+                <v:f eqn="sum @8 21600 0"/>
+                <v:f eqn="prod @7 21600 pixelHeight"/>
+                <v:f eqn="sum @10 21600 0"/>
+              </v:formulas>
+              <v:path o:extrusionok="f" gradientshapeok="t" o:connecttype="rect"/>
+              <o:lock v:ext="edit" aspectratio="t"/>
+            </v:shapetype>
+            <v:shape id="_x0000_s1027" type="#_x0000_t75" style="position:absolute;width:56007;height:36576;visibility:visible;mso-wrap-style:square" stroked="t">
+              <v:fill o:detectmouseclick="t"/>
+              <v:path o:connecttype="none"/>
+            </v:shape>
+            <v:group id="Group 5" o:spid="_x0000_s1028" style="position:absolute;left:8007;top:3429;width:9138;height:6858" coordorigin="2963,7550" coordsize="1439,1080" o:gfxdata="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">
+              <v:rect id="Rectangle 6" o:spid="_x0000_s1029" style="position:absolute;left:2963;top:7565;width:1439;height:1065;visibility:visible;mso-wrap-style:square;v-text-anchor:top" o:gfxdata="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"/>
+              <v:line id="Line 7" o:spid="_x0000_s1030" style="position:absolute;visibility:visible;mso-wrap-style:square" from="2963,7880" to="4401,7881" o:connectortype="straight" o:gfxdata="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"/>
+              <v:line id="Line 8" o:spid="_x0000_s1031" style="position:absolute;visibility:visible;mso-wrap-style:square" from="2963,8270" to="4401,8272" o:connectortype="straight" o:gfxdata="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"/>
+              <v:shapetype id="_x0000_t202" coordsize="21600,21600" o:spt="202" path="m,l,21600r21600,l21600,xe">
+                <v:stroke joinstyle="miter"/>
+                <v:path gradientshapeok="t" o:connecttype="rect"/>
+              </v:shapetype>
+              <v:shape id="Text Box 9" o:spid="_x0000_s1032" type="#_x0000_t202" style="position:absolute;left:2963;top:7550;width:1438;height:360;visibility:visible;mso-wrap-style:square;v-text-anchor:top" o:gfxdata="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" filled="f" stroked="f">
+                <v:textbox inset="0,0,0,0">
+                  <w:txbxContent>
+                    <w:p>
+                      <w:pPr>
+                        <w:rPr>
+                          <w:sz w:val="16"/>
+                          <w:szCs w:val="16"/>
+                        </w:rPr>
+                      </w:pPr>
+                      <w:r>
+                        <w:rPr>
+                          <w:sz w:val="16"/>
+                          <w:szCs w:val="16"/>
+                        </w:rPr>
+                        <w:t>&lt;nome da Classe&gt;</w:t>
+                      </w:r>
+                    </w:p>
+                  </w:txbxContent>
+                </v:textbox>
+              </v:shape>
+            </v:group>
+            <v:group id="Group 10" o:spid="_x0000_s1033" style="position:absolute;left:37198;top:9537;width:9137;height:6858" coordorigin="2963,7550" coordsize="1439,1080" o:gfxdata="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">
+              <v:rect id="Rectangle 11" o:spid="_x0000_s1034" style="position:absolute;left:2963;top:7565;width:1439;height:1065;visibility:visible;mso-wrap-style:square;v-text-anchor:top" o:gfxdata="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"/>
+              <v:line id="Line 12" o:spid="_x0000_s1035" style="position:absolute;visibility:visible;mso-wrap-style:square" from="2963,7880" to="4401,7881" o:connectortype="straight" o:gfxdata="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"/>
+              <v:line id="Line 13" o:spid="_x0000_s1036" style="position:absolute;visibility:visible;mso-wrap-style:square" from="2963,8270" to="4401,8272" o:connectortype="straight" o:gfxdata="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"/>
+              <v:shape id="Text Box 14" o:spid="_x0000_s1037" type="#_x0000_t202" style="position:absolute;left:2963;top:7550;width:1438;height:360;visibility:visible;mso-wrap-style:square;v-text-anchor:top" o:gfxdata="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" filled="f" stroked="f">
+                <v:textbox inset="0,0,0,0">
+                  <w:txbxContent>
+                    <w:p>
+                      <w:pPr>
+                        <w:rPr>
+                          <w:sz w:val="16"/>
+                          <w:szCs w:val="16"/>
+                        </w:rPr>
+                      </w:pPr>
+                      <w:r>
+                        <w:rPr>
+                          <w:sz w:val="16"/>
+                          <w:szCs w:val="16"/>
+                        </w:rPr>
+                        <w:t>&lt;nome da Classe&gt;</w:t>
+                      </w:r>
+                    </w:p>
+                  </w:txbxContent>
+                </v:textbox>
+              </v:shape>
+            </v:group>
+            <w10:wrap type="none"/>
+            <w10:anchorlock/>
+          </v:group>
+        </w:pict>
       </w:r>
     </w:p>
     <w:p>
       <w:pPr>
         <w:pStyle w:val="Legenda"/>
       </w:pPr>
-      <w:bookmarkStart w:id="110" w:name="_Toc378408215"/>
+      <w:bookmarkStart w:id="111" w:name="_Toc378408215"/>
       <w:r>
         <w:t xml:space="preserve">Figura </w:t>
       </w:r>
@@ -13592,7 +13597,7 @@
       <w:r>
         <w:t>classe para pacote &lt;nome do pacote&gt;</w:t>
       </w:r>
-      <w:bookmarkEnd w:id="110"/>
+      <w:bookmarkEnd w:id="111"/>
       <w:r>
         <w:t xml:space="preserve"> </w:t>
       </w:r>
@@ -13602,11 +13607,11 @@
       <w:pPr>
         <w:pStyle w:val="Ttulo3"/>
       </w:pPr>
-      <w:bookmarkStart w:id="111" w:name="_Toc378408163"/>
+      <w:bookmarkStart w:id="112" w:name="_Toc378408163"/>
       <w:r>
         <w:t>Pacote &lt;nome do Pacote&gt;</w:t>
       </w:r>
-      <w:bookmarkEnd w:id="111"/>
+      <w:bookmarkEnd w:id="112"/>
     </w:p>
     <w:p/>
     <w:p>
@@ -13615,14 +13620,21 @@
         <w:pageBreakBefore/>
       </w:pPr>
       <w:r>
-        <w:lastRenderedPageBreak/>
         <w:t xml:space="preserve"> </w:t>
       </w:r>
-      <w:bookmarkStart w:id="112" w:name="_Toc378408164"/>
-      <w:r>
-        <w:t>Teste  Unitário</w:t>
-      </w:r>
-      <w:bookmarkEnd w:id="112"/>
+      <w:bookmarkStart w:id="113" w:name="_Toc378408164"/>
+      <w:r>
+        <w:t>Teste</w:t>
+      </w:r>
+      <w:proofErr w:type="gramStart"/>
+      <w:r>
+        <w:t xml:space="preserve">  </w:t>
+      </w:r>
+      <w:proofErr w:type="gramEnd"/>
+      <w:r>
+        <w:t>Unitário</w:t>
+      </w:r>
+      <w:bookmarkEnd w:id="113"/>
     </w:p>
     <w:p>
       <w:r>
@@ -13638,11 +13650,19 @@
       <w:pPr>
         <w:pStyle w:val="Ttulo3"/>
       </w:pPr>
-      <w:bookmarkStart w:id="113" w:name="_Toc378408165"/>
-      <w:r>
-        <w:t>Relatório de testes para o Caso de Uso &lt;xxxxxx&gt;</w:t>
-      </w:r>
-      <w:bookmarkEnd w:id="113"/>
+      <w:bookmarkStart w:id="114" w:name="_Toc378408165"/>
+      <w:r>
+        <w:t>Relatório de testes para o Caso de Uso &lt;</w:t>
+      </w:r>
+      <w:proofErr w:type="spellStart"/>
+      <w:r>
+        <w:t>xxxxxx</w:t>
+      </w:r>
+      <w:proofErr w:type="spellEnd"/>
+      <w:r>
+        <w:t>&gt;</w:t>
+      </w:r>
+      <w:bookmarkEnd w:id="114"/>
     </w:p>
     <w:p>
       <w:pPr>
@@ -13660,12 +13680,26 @@
         <w:rPr>
           <w:color w:val="0000FF"/>
         </w:rPr>
-        <w:t xml:space="preserve">resultado dos teses de unidade para </w:t>
-      </w:r>
+        <w:t xml:space="preserve">resultado </w:t>
+      </w:r>
+      <w:proofErr w:type="gramStart"/>
       <w:r>
         <w:rPr>
           <w:color w:val="0000FF"/>
         </w:rPr>
+        <w:t>dos teses</w:t>
+      </w:r>
+      <w:proofErr w:type="gramEnd"/>
+      <w:r>
+        <w:rPr>
+          <w:color w:val="0000FF"/>
+        </w:rPr>
+        <w:t xml:space="preserve"> de unidade para </w:t>
+      </w:r>
+      <w:r>
+        <w:rPr>
+          <w:color w:val="0000FF"/>
+        </w:rPr>
         <w:t>o cenário “Fluxo Básico” do caso de uso.&gt;</w:t>
       </w:r>
     </w:p>
@@ -13674,11 +13708,19 @@
       <w:pPr>
         <w:pStyle w:val="Ttulo3"/>
       </w:pPr>
-      <w:bookmarkStart w:id="114" w:name="_Toc378408166"/>
-      <w:r>
-        <w:t>Relatório de testes para o Caso de Uso &lt;yyyyy&gt;</w:t>
-      </w:r>
-      <w:bookmarkEnd w:id="114"/>
+      <w:bookmarkStart w:id="115" w:name="_Toc378408166"/>
+      <w:r>
+        <w:t>Relatório de testes para o Caso de Uso &lt;</w:t>
+      </w:r>
+      <w:proofErr w:type="spellStart"/>
+      <w:r>
+        <w:t>yyyyy</w:t>
+      </w:r>
+      <w:proofErr w:type="spellEnd"/>
+      <w:r>
+        <w:t>&gt;</w:t>
+      </w:r>
+      <w:bookmarkEnd w:id="115"/>
     </w:p>
     <w:p>
       <w:pPr>
@@ -13696,12 +13738,26 @@
         <w:rPr>
           <w:color w:val="0000FF"/>
         </w:rPr>
-        <w:t xml:space="preserve">resultado dos teses de unidade para </w:t>
-      </w:r>
+        <w:t xml:space="preserve">resultado </w:t>
+      </w:r>
+      <w:proofErr w:type="gramStart"/>
       <w:r>
         <w:rPr>
           <w:color w:val="0000FF"/>
         </w:rPr>
+        <w:t>dos teses</w:t>
+      </w:r>
+      <w:proofErr w:type="gramEnd"/>
+      <w:r>
+        <w:rPr>
+          <w:color w:val="0000FF"/>
+        </w:rPr>
+        <w:t xml:space="preserve"> de unidade para </w:t>
+      </w:r>
+      <w:r>
+        <w:rPr>
+          <w:color w:val="0000FF"/>
+        </w:rPr>
         <w:t>o cenário “Fluxo Básico” do caso de uso.&gt;</w:t>
       </w:r>
     </w:p>
@@ -13710,11 +13766,19 @@
       <w:pPr>
         <w:pStyle w:val="Ttulo3"/>
       </w:pPr>
-      <w:bookmarkStart w:id="115" w:name="_Toc378408167"/>
-      <w:r>
-        <w:t>Relatório de testes para o Caso de Uso &lt;zzzzz&gt;</w:t>
-      </w:r>
-      <w:bookmarkEnd w:id="115"/>
+      <w:bookmarkStart w:id="116" w:name="_Toc378408167"/>
+      <w:r>
+        <w:t>Relatório de testes para o Caso de Uso &lt;</w:t>
+      </w:r>
+      <w:proofErr w:type="spellStart"/>
+      <w:r>
+        <w:t>zzzzz</w:t>
+      </w:r>
+      <w:proofErr w:type="spellEnd"/>
+      <w:r>
+        <w:t>&gt;</w:t>
+      </w:r>
+      <w:bookmarkEnd w:id="116"/>
     </w:p>
     <w:p>
       <w:pPr>
@@ -13732,7 +13796,21 @@
         <w:rPr>
           <w:color w:val="0000FF"/>
         </w:rPr>
-        <w:t xml:space="preserve">resultado dos teses de unidade para </w:t>
+        <w:t xml:space="preserve">resultado </w:t>
+      </w:r>
+      <w:proofErr w:type="gramStart"/>
+      <w:r>
+        <w:rPr>
+          <w:color w:val="0000FF"/>
+        </w:rPr>
+        <w:t>dos teses</w:t>
+      </w:r>
+      <w:proofErr w:type="gramEnd"/>
+      <w:r>
+        <w:rPr>
+          <w:color w:val="0000FF"/>
+        </w:rPr>
+        <w:t xml:space="preserve"> de unidade para </w:t>
       </w:r>
       <w:r>
         <w:rPr>
@@ -13749,19 +13827,18 @@
         <w:pStyle w:val="Ttulo1"/>
         <w:pageBreakBefore/>
       </w:pPr>
-      <w:bookmarkStart w:id="116" w:name="_Toc269327113"/>
-      <w:bookmarkStart w:id="117" w:name="_Toc269327236"/>
-      <w:bookmarkStart w:id="118" w:name="_Toc378408168"/>
-      <w:r>
-        <w:lastRenderedPageBreak/>
+      <w:bookmarkStart w:id="117" w:name="_Toc269327113"/>
+      <w:bookmarkStart w:id="118" w:name="_Toc269327236"/>
+      <w:bookmarkStart w:id="119" w:name="_Toc378408168"/>
+      <w:r>
         <w:t>C</w:t>
       </w:r>
-      <w:bookmarkEnd w:id="116"/>
       <w:bookmarkEnd w:id="117"/>
+      <w:bookmarkEnd w:id="118"/>
       <w:r>
         <w:t>onclusão</w:t>
       </w:r>
-      <w:bookmarkEnd w:id="118"/>
+      <w:bookmarkEnd w:id="119"/>
     </w:p>
     <w:p>
       <w:pPr>
@@ -13805,18 +13882,32 @@
         <w:rPr>
           <w:color w:val="0000FF"/>
         </w:rPr>
-        <w:t xml:space="preserve">casos de uso selecionados para implementação </w:t>
-      </w:r>
+        <w:t>casos de uso selecionados para implementação</w:t>
+      </w:r>
+      <w:proofErr w:type="gramStart"/>
       <w:r>
         <w:rPr>
           <w:color w:val="0000FF"/>
         </w:rPr>
-        <w:t xml:space="preserve">por exemplo) </w:t>
+        <w:t xml:space="preserve"> </w:t>
       </w:r>
       <w:r>
         <w:rPr>
           <w:color w:val="0000FF"/>
         </w:rPr>
+        <w:t>por exemplo</w:t>
+      </w:r>
+      <w:proofErr w:type="gramEnd"/>
+      <w:r>
+        <w:rPr>
+          <w:color w:val="0000FF"/>
+        </w:rPr>
+        <w:t xml:space="preserve">) </w:t>
+      </w:r>
+      <w:r>
+        <w:rPr>
+          <w:color w:val="0000FF"/>
+        </w:rPr>
         <w:t xml:space="preserve">e definir funcionalidades que devam ser cobertas na evolução do sistema. </w:t>
       </w:r>
     </w:p>
@@ -13873,9 +13964,9 @@
           <w:color w:val="0000FF"/>
         </w:rPr>
         <w:sectPr>
-          <w:headerReference w:type="default" r:id="rId15"/>
-          <w:footerReference w:type="default" r:id="rId16"/>
-          <w:headerReference w:type="first" r:id="rId17"/>
+          <w:headerReference w:type="default" r:id="rId14"/>
+          <w:footerReference w:type="default" r:id="rId15"/>
+          <w:headerReference w:type="first" r:id="rId16"/>
           <w:pgSz w:w="11907" w:h="16840" w:code="9"/>
           <w:pgMar w:top="1701" w:right="1134" w:bottom="1134" w:left="1418" w:header="1134" w:footer="0" w:gutter="0"/>
           <w:pgNumType w:start="1"/>
@@ -13890,18 +13981,17 @@
         <w:pageBreakBefore/>
         <w:ind w:left="431" w:hanging="431"/>
       </w:pPr>
-      <w:bookmarkStart w:id="119" w:name="_Toc283537221"/>
-      <w:bookmarkStart w:id="120" w:name="_Toc296795852"/>
-      <w:bookmarkStart w:id="121" w:name="_Toc301444698"/>
-      <w:bookmarkStart w:id="122" w:name="_Toc378408169"/>
-      <w:r>
-        <w:lastRenderedPageBreak/>
+      <w:bookmarkStart w:id="120" w:name="_Toc283537221"/>
+      <w:bookmarkStart w:id="121" w:name="_Toc296795852"/>
+      <w:bookmarkStart w:id="122" w:name="_Toc301444698"/>
+      <w:bookmarkStart w:id="123" w:name="_Toc378408169"/>
+      <w:r>
         <w:t>Bibliografia</w:t>
       </w:r>
-      <w:bookmarkEnd w:id="119"/>
       <w:bookmarkEnd w:id="120"/>
       <w:bookmarkEnd w:id="121"/>
       <w:bookmarkEnd w:id="122"/>
+      <w:bookmarkEnd w:id="123"/>
     </w:p>
     <w:p>
       <w:pPr>
@@ -14029,8 +14119,8 @@
     <w:p>
       <w:pPr>
         <w:sectPr>
-          <w:headerReference w:type="first" r:id="rId18"/>
-          <w:footerReference w:type="first" r:id="rId19"/>
+          <w:headerReference w:type="first" r:id="rId17"/>
+          <w:footerReference w:type="first" r:id="rId18"/>
           <w:pgSz w:w="11907" w:h="16840" w:code="9"/>
           <w:pgMar w:top="1701" w:right="1134" w:bottom="1134" w:left="1701" w:header="1134" w:footer="0" w:gutter="0"/>
           <w:cols w:space="720"/>
@@ -14042,15 +14132,14 @@
       <w:pPr>
         <w:pStyle w:val="Ttulo1"/>
       </w:pPr>
-      <w:bookmarkStart w:id="123" w:name="_Toc378408170"/>
-      <w:r>
-        <w:lastRenderedPageBreak/>
+      <w:bookmarkStart w:id="124" w:name="_Toc378408170"/>
+      <w:r>
         <w:t>Anexo</w:t>
       </w:r>
       <w:r>
         <w:t xml:space="preserve"> A</w:t>
       </w:r>
-      <w:bookmarkEnd w:id="123"/>
+      <w:bookmarkEnd w:id="124"/>
     </w:p>
     <w:p/>
     <w:p/>
@@ -14071,7 +14160,7 @@
 </file>
 
 <file path=word/comments.xml><?xml version="1.0" encoding="utf-8"?>
-<w:comments xmlns:wpc="http://schemas.microsoft.com/office/word/2010/wordprocessingCanvas" xmlns:mc="http://schemas.openxmlformats.org/markup-compatibility/2006" xmlns:o="urn:schemas-microsoft-com:office:office" xmlns:r="http://schemas.openxmlformats.org/officeDocument/2006/relationships" xmlns:m="http://schemas.openxmlformats.org/officeDocument/2006/math" xmlns:v="urn:schemas-microsoft-com:vml" xmlns:wp14="http://schemas.microsoft.com/office/word/2010/wordprocessingDrawing" xmlns:wp="http://schemas.openxmlformats.org/drawingml/2006/wordprocessingDrawing" xmlns:w10="urn:schemas-microsoft-com:office:word" xmlns:w="http://schemas.openxmlformats.org/wordprocessingml/2006/main" xmlns:w14="http://schemas.microsoft.com/office/word/2010/wordml" xmlns:w15="http://schemas.microsoft.com/office/word/2012/wordml" xmlns:wpg="http://schemas.microsoft.com/office/word/2010/wordprocessingGroup" xmlns:wpi="http://schemas.microsoft.com/office/word/2010/wordprocessingInk" xmlns:wne="http://schemas.microsoft.com/office/word/2006/wordml" xmlns:wps="http://schemas.microsoft.com/office/word/2010/wordprocessingShape" mc:Ignorable="w14 w15 wp14">
+<w:comments xmlns:ve="http://schemas.openxmlformats.org/markup-compatibility/2006" xmlns:o="urn:schemas-microsoft-com:office:office" xmlns:r="http://schemas.openxmlformats.org/officeDocument/2006/relationships" xmlns:m="http://schemas.openxmlformats.org/officeDocument/2006/math" xmlns:v="urn:schemas-microsoft-com:vml" xmlns:wp="http://schemas.openxmlformats.org/drawingml/2006/wordprocessingDrawing" xmlns:w10="urn:schemas-microsoft-com:office:word" xmlns:w="http://schemas.openxmlformats.org/wordprocessingml/2006/main" xmlns:wne="http://schemas.microsoft.com/office/word/2006/wordml">
   <w:comment w:id="31" w:author="Helio" w:date="2014-03-08T22:06:00Z" w:initials="ha">
     <w:p>
       <w:pPr>
@@ -14100,7 +14189,15 @@
         <w:annotationRef/>
       </w:r>
       <w:r>
-        <w:t>O bloco de texto abaixo não necessita exisitr. Ele pede ser distribuído entre 2.2.1 e 2.2.2</w:t>
+        <w:t xml:space="preserve">O bloco de texto abaixo não necessita </w:t>
+      </w:r>
+      <w:proofErr w:type="spellStart"/>
+      <w:r>
+        <w:t>exisitr</w:t>
+      </w:r>
+      <w:proofErr w:type="spellEnd"/>
+      <w:r>
+        <w:t>. Ele pede ser distribuído entre 2.2.1 e 2.2.2</w:t>
       </w:r>
     </w:p>
   </w:comment>
@@ -14116,7 +14213,15 @@
         <w:annotationRef/>
       </w:r>
       <w:r>
-        <w:t xml:space="preserve">Levei texto em azul do template. </w:t>
+        <w:t xml:space="preserve">Levei texto em azul do </w:t>
+      </w:r>
+      <w:proofErr w:type="spellStart"/>
+      <w:r>
+        <w:t>template</w:t>
+      </w:r>
+      <w:proofErr w:type="spellEnd"/>
+      <w:r>
+        <w:t xml:space="preserve">. </w:t>
       </w:r>
     </w:p>
     <w:p>
@@ -14160,8 +14265,16 @@
         <w:rPr>
           <w:color w:val="0000FF"/>
         </w:rPr>
-        <w:t>suficiente, exponha isso aqui. Se o produto for um componente de um sistema maior, esta subseção deverá relacionar como esses sistemas interagem e identificar as interfaces relevantes entre os sistemas. Uma maneira fácil de exibir os principais componentes do sistema maior, suas interconexões e interfaces externas é através de um diagrama de bloco.]</w:t>
-      </w:r>
+        <w:t>suficiente, exponha isso aqui. Se o produto for um componente de um sistema maior, esta subseção deverá relacionar como esses sistemas interagem e identificar as interfaces relevantes entre os sistemas. Uma maneira fácil de exibir os principais componentes do sistema maior, suas interconexões e interfaces externas é através de um diagrama de bloco.</w:t>
+      </w:r>
+      <w:proofErr w:type="gramStart"/>
+      <w:r>
+        <w:rPr>
+          <w:color w:val="0000FF"/>
+        </w:rPr>
+        <w:t>]</w:t>
+      </w:r>
+      <w:proofErr w:type="gramEnd"/>
     </w:p>
     <w:p>
       <w:pPr>
@@ -14213,15 +14326,28 @@
         <w:pStyle w:val="Textodecomentrio"/>
       </w:pPr>
       <w:r>
-        <w:t>Gerencia de usuários (pais, secretaria, professores, diretoria) com inclusão, remoção e alteração</w:t>
-      </w:r>
+        <w:t xml:space="preserve">Gerencia de usuários (pais, secretaria, professores, diretoria) com inclusão, remoção e </w:t>
+      </w:r>
+      <w:proofErr w:type="gramStart"/>
+      <w:r>
+        <w:t>alteração</w:t>
+      </w:r>
+      <w:proofErr w:type="gramEnd"/>
     </w:p>
     <w:p>
       <w:pPr>
         <w:pStyle w:val="Textodecomentrio"/>
       </w:pPr>
       <w:r>
-        <w:t>Registro de semestre, hoarios, turmas, disciplinas, e professores responsáveis.</w:t>
+        <w:t xml:space="preserve">Registro de semestre, </w:t>
+      </w:r>
+      <w:proofErr w:type="spellStart"/>
+      <w:r>
+        <w:t>hoarios</w:t>
+      </w:r>
+      <w:proofErr w:type="spellEnd"/>
+      <w:r>
+        <w:t>, turmas, disciplinas, e professores responsáveis.</w:t>
       </w:r>
     </w:p>
     <w:p>
@@ -14245,8 +14371,13 @@
         <w:pStyle w:val="Textodecomentrio"/>
       </w:pPr>
       <w:r>
-        <w:t>Geração de relatórios de acompanhamento, individual e comparativo com a sala</w:t>
-      </w:r>
+        <w:t xml:space="preserve">Geração de relatórios de acompanhamento, individual e comparativo com a </w:t>
+      </w:r>
+      <w:proofErr w:type="gramStart"/>
+      <w:r>
+        <w:t>sala</w:t>
+      </w:r>
+      <w:proofErr w:type="gramEnd"/>
     </w:p>
     <w:p>
       <w:pPr>
@@ -14270,6 +14401,155 @@
       </w:r>
       <w:r>
         <w:t>A tabela abaixo esta em local incorreto.</w:t>
+      </w:r>
+    </w:p>
+  </w:comment>
+  <w:comment w:id="97" w:author="Helio " w:date="2014-03-16T11:38:00Z" w:initials="ha">
+    <w:p>
+      <w:pPr>
+        <w:pStyle w:val="Textodecomentrio"/>
+      </w:pPr>
+      <w:r>
+        <w:rPr>
+          <w:rStyle w:val="Refdecomentrio"/>
+        </w:rPr>
+        <w:annotationRef/>
+      </w:r>
+      <w:r>
+        <w:t>***Geral</w:t>
+      </w:r>
+    </w:p>
+    <w:p>
+      <w:pPr>
+        <w:pStyle w:val="Textodecomentrio"/>
+      </w:pPr>
+      <w:r>
+        <w:t>- Remover ator Banco de dados</w:t>
+      </w:r>
+    </w:p>
+    <w:p>
+      <w:pPr>
+        <w:pStyle w:val="Textodecomentrio"/>
+      </w:pPr>
+      <w:r>
+        <w:t>- Considere tornar gestor herdeiro dos outros atores</w:t>
+      </w:r>
+    </w:p>
+    <w:p>
+      <w:pPr>
+        <w:pStyle w:val="Textodecomentrio"/>
+      </w:pPr>
+    </w:p>
+    <w:p>
+      <w:pPr>
+        <w:pStyle w:val="Textodecomentrio"/>
+      </w:pPr>
+      <w:r>
+        <w:t>***Objetivos ausentes:</w:t>
+      </w:r>
+    </w:p>
+    <w:p>
+      <w:pPr>
+        <w:pStyle w:val="Textodecomentrio"/>
+      </w:pPr>
+      <w:r>
+        <w:t>- Gerar relatórios de frequências, ocorrências disciplinares e aproveitamento.</w:t>
+      </w:r>
+    </w:p>
+    <w:p>
+      <w:pPr>
+        <w:pStyle w:val="Textodecomentrio"/>
+      </w:pPr>
+      <w:r>
+        <w:t>- Exibir estatísticas referentes ao desempenho de alunos, professores e qualidade do conteúdo ministrado gerando gráficos a partir das notas e frequências.</w:t>
+      </w:r>
+    </w:p>
+    <w:p>
+      <w:pPr>
+        <w:pStyle w:val="Textodecomentrio"/>
+      </w:pPr>
+    </w:p>
+    <w:p>
+      <w:pPr>
+        <w:pStyle w:val="Textodecomentrio"/>
+      </w:pPr>
+      <w:r>
+        <w:t>***Detalhando atores</w:t>
+      </w:r>
+    </w:p>
+    <w:p>
+      <w:pPr>
+        <w:pStyle w:val="Textodecomentrio"/>
+      </w:pPr>
+      <w:r>
+        <w:t>Ator Secretária (alguns casos de uso não foram mapeados nos objetivos ou na descrição de usuários):</w:t>
+      </w:r>
+    </w:p>
+    <w:p>
+      <w:pPr>
+        <w:pStyle w:val="Textodecomentrio"/>
+      </w:pPr>
+      <w:r>
+        <w:t>- Ela deve gerir salas. Isso é relevante para acompanhamento de alunos. Recomendo trocar por turma, a não ser que seja jargão da secretaria da educação.</w:t>
+      </w:r>
+    </w:p>
+    <w:p>
+      <w:pPr>
+        <w:pStyle w:val="Textodecomentrio"/>
+      </w:pPr>
+      <w:r>
+        <w:t xml:space="preserve">- Ela deve gerir matriculas.  Isso é relevante para acompanhamento de alunos. </w:t>
+      </w:r>
+    </w:p>
+    <w:p>
+      <w:pPr>
+        <w:pStyle w:val="Textodecomentrio"/>
+      </w:pPr>
+    </w:p>
+    <w:p>
+      <w:pPr>
+        <w:pStyle w:val="Textodecomentrio"/>
+      </w:pPr>
+      <w:r>
+        <w:t>Pais/Responsável: não consegui localizar casos de uso para (se não for modelar remova do texto):</w:t>
+      </w:r>
+      <w:r>
+        <w:tab/>
+      </w:r>
+      <w:r>
+        <w:tab/>
+      </w:r>
+    </w:p>
+    <w:p>
+      <w:pPr>
+        <w:pStyle w:val="Textodecomentrio"/>
+      </w:pPr>
+      <w:r>
+        <w:t>- Verificar:</w:t>
+      </w:r>
+      <w:proofErr w:type="gramStart"/>
+      <w:r>
+        <w:t xml:space="preserve">  </w:t>
+      </w:r>
+      <w:proofErr w:type="gramEnd"/>
+      <w:r>
+        <w:t>comunicados e convites, e notícias da escola.</w:t>
+      </w:r>
+    </w:p>
+    <w:p>
+      <w:pPr>
+        <w:pStyle w:val="Textodecomentrio"/>
+      </w:pPr>
+      <w:r>
+        <w:t>- Pagar boletos.</w:t>
+      </w:r>
+    </w:p>
+    <w:p>
+      <w:pPr>
+        <w:pStyle w:val="Textodecomentrio"/>
+      </w:pPr>
+      <w:r>
+        <w:t>- Solicitar horário com a coordenação ou professor.</w:t>
       </w:r>
     </w:p>
   </w:comment>
@@ -14288,7 +14568,7 @@
 </file>
 
 <file path=word/endnotes.xml><?xml version="1.0" encoding="utf-8"?>
-<w:endnotes xmlns:wpc="http://schemas.microsoft.com/office/word/2010/wordprocessingCanvas" xmlns:mc="http://schemas.openxmlformats.org/markup-compatibility/2006" xmlns:o="urn:schemas-microsoft-com:office:office" xmlns:r="http://schemas.openxmlformats.org/officeDocument/2006/relationships" xmlns:m="http://schemas.openxmlformats.org/officeDocument/2006/math" xmlns:v="urn:schemas-microsoft-com:vml" xmlns:wp14="http://schemas.microsoft.com/office/word/2010/wordprocessingDrawing" xmlns:wp="http://schemas.openxmlformats.org/drawingml/2006/wordprocessingDrawing" xmlns:w10="urn:schemas-microsoft-com:office:word" xmlns:w="http://schemas.openxmlformats.org/wordprocessingml/2006/main" xmlns:w14="http://schemas.microsoft.com/office/word/2010/wordml" xmlns:w15="http://schemas.microsoft.com/office/word/2012/wordml" xmlns:wpg="http://schemas.microsoft.com/office/word/2010/wordprocessingGroup" xmlns:wpi="http://schemas.microsoft.com/office/word/2010/wordprocessingInk" xmlns:wne="http://schemas.microsoft.com/office/word/2006/wordml" xmlns:wps="http://schemas.microsoft.com/office/word/2010/wordprocessingShape" mc:Ignorable="w14 w15 wp14">
+<w:endnotes xmlns:ve="http://schemas.openxmlformats.org/markup-compatibility/2006" xmlns:o="urn:schemas-microsoft-com:office:office" xmlns:r="http://schemas.openxmlformats.org/officeDocument/2006/relationships" xmlns:m="http://schemas.openxmlformats.org/officeDocument/2006/math" xmlns:v="urn:schemas-microsoft-com:vml" xmlns:wp="http://schemas.openxmlformats.org/drawingml/2006/wordprocessingDrawing" xmlns:w10="urn:schemas-microsoft-com:office:word" xmlns:w="http://schemas.openxmlformats.org/wordprocessingml/2006/main" xmlns:wne="http://schemas.microsoft.com/office/word/2006/wordml">
   <w:endnote w:type="separator" w:id="-1">
     <w:p>
       <w:r>
@@ -14307,7 +14587,7 @@
 </file>
 
 <file path=word/footer1.xml><?xml version="1.0" encoding="utf-8"?>
-<w:ftr xmlns:wpc="http://schemas.microsoft.com/office/word/2010/wordprocessingCanvas" xmlns:mc="http://schemas.openxmlformats.org/markup-compatibility/2006" xmlns:o="urn:schemas-microsoft-com:office:office" xmlns:r="http://schemas.openxmlformats.org/officeDocument/2006/relationships" xmlns:m="http://schemas.openxmlformats.org/officeDocument/2006/math" xmlns:v="urn:schemas-microsoft-com:vml" xmlns:wp14="http://schemas.microsoft.com/office/word/2010/wordprocessingDrawing" xmlns:wp="http://schemas.openxmlformats.org/drawingml/2006/wordprocessingDrawing" xmlns:w10="urn:schemas-microsoft-com:office:word" xmlns:w="http://schemas.openxmlformats.org/wordprocessingml/2006/main" xmlns:w14="http://schemas.microsoft.com/office/word/2010/wordml" xmlns:w15="http://schemas.microsoft.com/office/word/2012/wordml" xmlns:wpg="http://schemas.microsoft.com/office/word/2010/wordprocessingGroup" xmlns:wpi="http://schemas.microsoft.com/office/word/2010/wordprocessingInk" xmlns:wne="http://schemas.microsoft.com/office/word/2006/wordml" xmlns:wps="http://schemas.microsoft.com/office/word/2010/wordprocessingShape" mc:Ignorable="w14 w15 wp14">
+<w:ftr xmlns:ve="http://schemas.openxmlformats.org/markup-compatibility/2006" xmlns:o="urn:schemas-microsoft-com:office:office" xmlns:r="http://schemas.openxmlformats.org/officeDocument/2006/relationships" xmlns:m="http://schemas.openxmlformats.org/officeDocument/2006/math" xmlns:v="urn:schemas-microsoft-com:vml" xmlns:wp="http://schemas.openxmlformats.org/drawingml/2006/wordprocessingDrawing" xmlns:w10="urn:schemas-microsoft-com:office:word" xmlns:w="http://schemas.openxmlformats.org/wordprocessingml/2006/main" xmlns:wne="http://schemas.microsoft.com/office/word/2006/wordml">
   <w:p>
     <w:pPr>
       <w:pStyle w:val="Rodap"/>
@@ -14349,7 +14629,7 @@
       <w:rPr>
         <w:noProof/>
       </w:rPr>
-      <w:t>21</w:t>
+      <w:t>10</w:t>
     </w:r>
     <w:r>
       <w:rPr>
@@ -14371,7 +14651,7 @@
 </file>
 
 <file path=word/footer2.xml><?xml version="1.0" encoding="utf-8"?>
-<w:ftr xmlns:wpc="http://schemas.microsoft.com/office/word/2010/wordprocessingCanvas" xmlns:mc="http://schemas.openxmlformats.org/markup-compatibility/2006" xmlns:o="urn:schemas-microsoft-com:office:office" xmlns:r="http://schemas.openxmlformats.org/officeDocument/2006/relationships" xmlns:m="http://schemas.openxmlformats.org/officeDocument/2006/math" xmlns:v="urn:schemas-microsoft-com:vml" xmlns:wp14="http://schemas.microsoft.com/office/word/2010/wordprocessingDrawing" xmlns:wp="http://schemas.openxmlformats.org/drawingml/2006/wordprocessingDrawing" xmlns:w10="urn:schemas-microsoft-com:office:word" xmlns:w="http://schemas.openxmlformats.org/wordprocessingml/2006/main" xmlns:w14="http://schemas.microsoft.com/office/word/2010/wordml" xmlns:w15="http://schemas.microsoft.com/office/word/2012/wordml" xmlns:wpg="http://schemas.microsoft.com/office/word/2010/wordprocessingGroup" xmlns:wpi="http://schemas.microsoft.com/office/word/2010/wordprocessingInk" xmlns:wne="http://schemas.microsoft.com/office/word/2006/wordml" xmlns:wps="http://schemas.microsoft.com/office/word/2010/wordprocessingShape" mc:Ignorable="w14 w15 wp14">
+<w:ftr xmlns:ve="http://schemas.openxmlformats.org/markup-compatibility/2006" xmlns:o="urn:schemas-microsoft-com:office:office" xmlns:r="http://schemas.openxmlformats.org/officeDocument/2006/relationships" xmlns:m="http://schemas.openxmlformats.org/officeDocument/2006/math" xmlns:v="urn:schemas-microsoft-com:vml" xmlns:wp="http://schemas.openxmlformats.org/drawingml/2006/wordprocessingDrawing" xmlns:w10="urn:schemas-microsoft-com:office:word" xmlns:w="http://schemas.openxmlformats.org/wordprocessingml/2006/main" xmlns:wne="http://schemas.microsoft.com/office/word/2006/wordml">
   <w:p>
     <w:pPr>
       <w:pStyle w:val="Rodap"/>
@@ -14431,7 +14711,7 @@
 </file>
 
 <file path=word/footnotes.xml><?xml version="1.0" encoding="utf-8"?>
-<w:footnotes xmlns:wpc="http://schemas.microsoft.com/office/word/2010/wordprocessingCanvas" xmlns:mc="http://schemas.openxmlformats.org/markup-compatibility/2006" xmlns:o="urn:schemas-microsoft-com:office:office" xmlns:r="http://schemas.openxmlformats.org/officeDocument/2006/relationships" xmlns:m="http://schemas.openxmlformats.org/officeDocument/2006/math" xmlns:v="urn:schemas-microsoft-com:vml" xmlns:wp14="http://schemas.microsoft.com/office/word/2010/wordprocessingDrawing" xmlns:wp="http://schemas.openxmlformats.org/drawingml/2006/wordprocessingDrawing" xmlns:w10="urn:schemas-microsoft-com:office:word" xmlns:w="http://schemas.openxmlformats.org/wordprocessingml/2006/main" xmlns:w14="http://schemas.microsoft.com/office/word/2010/wordml" xmlns:w15="http://schemas.microsoft.com/office/word/2012/wordml" xmlns:wpg="http://schemas.microsoft.com/office/word/2010/wordprocessingGroup" xmlns:wpi="http://schemas.microsoft.com/office/word/2010/wordprocessingInk" xmlns:wne="http://schemas.microsoft.com/office/word/2006/wordml" xmlns:wps="http://schemas.microsoft.com/office/word/2010/wordprocessingShape" mc:Ignorable="w14 w15 wp14">
+<w:footnotes xmlns:ve="http://schemas.openxmlformats.org/markup-compatibility/2006" xmlns:o="urn:schemas-microsoft-com:office:office" xmlns:r="http://schemas.openxmlformats.org/officeDocument/2006/relationships" xmlns:m="http://schemas.openxmlformats.org/officeDocument/2006/math" xmlns:v="urn:schemas-microsoft-com:vml" xmlns:wp="http://schemas.openxmlformats.org/drawingml/2006/wordprocessingDrawing" xmlns:w10="urn:schemas-microsoft-com:office:word" xmlns:w="http://schemas.openxmlformats.org/wordprocessingml/2006/main" xmlns:wne="http://schemas.microsoft.com/office/word/2006/wordml">
   <w:footnote w:type="separator" w:id="-1">
     <w:p>
       <w:r>
@@ -14450,7 +14730,7 @@
 </file>
 
 <file path=word/header1.xml><?xml version="1.0" encoding="utf-8"?>
-<w:hdr xmlns:wpc="http://schemas.microsoft.com/office/word/2010/wordprocessingCanvas" xmlns:mc="http://schemas.openxmlformats.org/markup-compatibility/2006" xmlns:o="urn:schemas-microsoft-com:office:office" xmlns:r="http://schemas.openxmlformats.org/officeDocument/2006/relationships" xmlns:m="http://schemas.openxmlformats.org/officeDocument/2006/math" xmlns:v="urn:schemas-microsoft-com:vml" xmlns:wp14="http://schemas.microsoft.com/office/word/2010/wordprocessingDrawing" xmlns:wp="http://schemas.openxmlformats.org/drawingml/2006/wordprocessingDrawing" xmlns:w10="urn:schemas-microsoft-com:office:word" xmlns:w="http://schemas.openxmlformats.org/wordprocessingml/2006/main" xmlns:w14="http://schemas.microsoft.com/office/word/2010/wordml" xmlns:w15="http://schemas.microsoft.com/office/word/2012/wordml" xmlns:wpg="http://schemas.microsoft.com/office/word/2010/wordprocessingGroup" xmlns:wpi="http://schemas.microsoft.com/office/word/2010/wordprocessingInk" xmlns:wne="http://schemas.microsoft.com/office/word/2006/wordml" xmlns:wps="http://schemas.microsoft.com/office/word/2010/wordprocessingShape" mc:Ignorable="w14 w15 wp14">
+<w:hdr xmlns:ve="http://schemas.openxmlformats.org/markup-compatibility/2006" xmlns:o="urn:schemas-microsoft-com:office:office" xmlns:r="http://schemas.openxmlformats.org/officeDocument/2006/relationships" xmlns:m="http://schemas.openxmlformats.org/officeDocument/2006/math" xmlns:v="urn:schemas-microsoft-com:vml" xmlns:wp="http://schemas.openxmlformats.org/drawingml/2006/wordprocessingDrawing" xmlns:w10="urn:schemas-microsoft-com:office:word" xmlns:w="http://schemas.openxmlformats.org/wordprocessingml/2006/main" xmlns:wne="http://schemas.microsoft.com/office/word/2006/wordml">
   <w:p>
     <w:pPr>
       <w:pStyle w:val="Cabealho"/>
@@ -14511,7 +14791,7 @@
 </file>
 
 <file path=word/header2.xml><?xml version="1.0" encoding="utf-8"?>
-<w:hdr xmlns:wpc="http://schemas.microsoft.com/office/word/2010/wordprocessingCanvas" xmlns:mc="http://schemas.openxmlformats.org/markup-compatibility/2006" xmlns:o="urn:schemas-microsoft-com:office:office" xmlns:r="http://schemas.openxmlformats.org/officeDocument/2006/relationships" xmlns:m="http://schemas.openxmlformats.org/officeDocument/2006/math" xmlns:v="urn:schemas-microsoft-com:vml" xmlns:wp14="http://schemas.microsoft.com/office/word/2010/wordprocessingDrawing" xmlns:wp="http://schemas.openxmlformats.org/drawingml/2006/wordprocessingDrawing" xmlns:w10="urn:schemas-microsoft-com:office:word" xmlns:w="http://schemas.openxmlformats.org/wordprocessingml/2006/main" xmlns:w14="http://schemas.microsoft.com/office/word/2010/wordml" xmlns:w15="http://schemas.microsoft.com/office/word/2012/wordml" xmlns:wpg="http://schemas.microsoft.com/office/word/2010/wordprocessingGroup" xmlns:wpi="http://schemas.microsoft.com/office/word/2010/wordprocessingInk" xmlns:wne="http://schemas.microsoft.com/office/word/2006/wordml" xmlns:wps="http://schemas.microsoft.com/office/word/2010/wordprocessingShape" mc:Ignorable="w14 w15 wp14">
+<w:hdr xmlns:ve="http://schemas.openxmlformats.org/markup-compatibility/2006" xmlns:o="urn:schemas-microsoft-com:office:office" xmlns:r="http://schemas.openxmlformats.org/officeDocument/2006/relationships" xmlns:m="http://schemas.openxmlformats.org/officeDocument/2006/math" xmlns:v="urn:schemas-microsoft-com:vml" xmlns:wp="http://schemas.openxmlformats.org/drawingml/2006/wordprocessingDrawing" xmlns:w10="urn:schemas-microsoft-com:office:word" xmlns:w="http://schemas.openxmlformats.org/wordprocessingml/2006/main" xmlns:wne="http://schemas.microsoft.com/office/word/2006/wordml">
   <w:p>
     <w:pPr>
       <w:pStyle w:val="Cabealho"/>
@@ -14533,7 +14813,7 @@
 </file>
 
 <file path=word/header3.xml><?xml version="1.0" encoding="utf-8"?>
-<w:hdr xmlns:wpc="http://schemas.microsoft.com/office/word/2010/wordprocessingCanvas" xmlns:mc="http://schemas.openxmlformats.org/markup-compatibility/2006" xmlns:o="urn:schemas-microsoft-com:office:office" xmlns:r="http://schemas.openxmlformats.org/officeDocument/2006/relationships" xmlns:m="http://schemas.openxmlformats.org/officeDocument/2006/math" xmlns:v="urn:schemas-microsoft-com:vml" xmlns:wp14="http://schemas.microsoft.com/office/word/2010/wordprocessingDrawing" xmlns:wp="http://schemas.openxmlformats.org/drawingml/2006/wordprocessingDrawing" xmlns:w10="urn:schemas-microsoft-com:office:word" xmlns:w="http://schemas.openxmlformats.org/wordprocessingml/2006/main" xmlns:w14="http://schemas.microsoft.com/office/word/2010/wordml" xmlns:w15="http://schemas.microsoft.com/office/word/2012/wordml" xmlns:wpg="http://schemas.microsoft.com/office/word/2010/wordprocessingGroup" xmlns:wpi="http://schemas.microsoft.com/office/word/2010/wordprocessingInk" xmlns:wne="http://schemas.microsoft.com/office/word/2006/wordml" xmlns:wps="http://schemas.microsoft.com/office/word/2010/wordprocessingShape" mc:Ignorable="w14 w15 wp14">
+<w:hdr xmlns:ve="http://schemas.openxmlformats.org/markup-compatibility/2006" xmlns:o="urn:schemas-microsoft-com:office:office" xmlns:r="http://schemas.openxmlformats.org/officeDocument/2006/relationships" xmlns:m="http://schemas.openxmlformats.org/officeDocument/2006/math" xmlns:v="urn:schemas-microsoft-com:vml" xmlns:wp="http://schemas.openxmlformats.org/drawingml/2006/wordprocessingDrawing" xmlns:w10="urn:schemas-microsoft-com:office:word" xmlns:w="http://schemas.openxmlformats.org/wordprocessingml/2006/main" xmlns:wne="http://schemas.microsoft.com/office/word/2006/wordml">
   <w:p>
     <w:pPr>
       <w:pStyle w:val="Cabealho"/>
@@ -14570,7 +14850,7 @@
 </file>
 
 <file path=word/header4.xml><?xml version="1.0" encoding="utf-8"?>
-<w:hdr xmlns:wpc="http://schemas.microsoft.com/office/word/2010/wordprocessingCanvas" xmlns:mc="http://schemas.openxmlformats.org/markup-compatibility/2006" xmlns:o="urn:schemas-microsoft-com:office:office" xmlns:r="http://schemas.openxmlformats.org/officeDocument/2006/relationships" xmlns:m="http://schemas.openxmlformats.org/officeDocument/2006/math" xmlns:v="urn:schemas-microsoft-com:vml" xmlns:wp14="http://schemas.microsoft.com/office/word/2010/wordprocessingDrawing" xmlns:wp="http://schemas.openxmlformats.org/drawingml/2006/wordprocessingDrawing" xmlns:w10="urn:schemas-microsoft-com:office:word" xmlns:w="http://schemas.openxmlformats.org/wordprocessingml/2006/main" xmlns:w14="http://schemas.microsoft.com/office/word/2010/wordml" xmlns:w15="http://schemas.microsoft.com/office/word/2012/wordml" xmlns:wpg="http://schemas.microsoft.com/office/word/2010/wordprocessingGroup" xmlns:wpi="http://schemas.microsoft.com/office/word/2010/wordprocessingInk" xmlns:wne="http://schemas.microsoft.com/office/word/2006/wordml" xmlns:wps="http://schemas.microsoft.com/office/word/2010/wordprocessingShape" mc:Ignorable="w14 w15 wp14">
+<w:hdr xmlns:ve="http://schemas.openxmlformats.org/markup-compatibility/2006" xmlns:o="urn:schemas-microsoft-com:office:office" xmlns:r="http://schemas.openxmlformats.org/officeDocument/2006/relationships" xmlns:m="http://schemas.openxmlformats.org/officeDocument/2006/math" xmlns:v="urn:schemas-microsoft-com:vml" xmlns:wp="http://schemas.openxmlformats.org/drawingml/2006/wordprocessingDrawing" xmlns:w10="urn:schemas-microsoft-com:office:word" xmlns:w="http://schemas.openxmlformats.org/wordprocessingml/2006/main" xmlns:wne="http://schemas.microsoft.com/office/word/2006/wordml">
   <w:p>
     <w:pPr>
       <w:pStyle w:val="Cabealho"/>
@@ -14585,7 +14865,7 @@
 </file>
 
 <file path=word/header5.xml><?xml version="1.0" encoding="utf-8"?>
-<w:hdr xmlns:wpc="http://schemas.microsoft.com/office/word/2010/wordprocessingCanvas" xmlns:mc="http://schemas.openxmlformats.org/markup-compatibility/2006" xmlns:o="urn:schemas-microsoft-com:office:office" xmlns:r="http://schemas.openxmlformats.org/officeDocument/2006/relationships" xmlns:m="http://schemas.openxmlformats.org/officeDocument/2006/math" xmlns:v="urn:schemas-microsoft-com:vml" xmlns:wp14="http://schemas.microsoft.com/office/word/2010/wordprocessingDrawing" xmlns:wp="http://schemas.openxmlformats.org/drawingml/2006/wordprocessingDrawing" xmlns:w10="urn:schemas-microsoft-com:office:word" xmlns:w="http://schemas.openxmlformats.org/wordprocessingml/2006/main" xmlns:w14="http://schemas.microsoft.com/office/word/2010/wordml" xmlns:w15="http://schemas.microsoft.com/office/word/2012/wordml" xmlns:wpg="http://schemas.microsoft.com/office/word/2010/wordprocessingGroup" xmlns:wpi="http://schemas.microsoft.com/office/word/2010/wordprocessingInk" xmlns:wne="http://schemas.microsoft.com/office/word/2006/wordml" xmlns:wps="http://schemas.microsoft.com/office/word/2010/wordprocessingShape" mc:Ignorable="w14 w15 wp14">
+<w:hdr xmlns:ve="http://schemas.openxmlformats.org/markup-compatibility/2006" xmlns:o="urn:schemas-microsoft-com:office:office" xmlns:r="http://schemas.openxmlformats.org/officeDocument/2006/relationships" xmlns:m="http://schemas.openxmlformats.org/officeDocument/2006/math" xmlns:v="urn:schemas-microsoft-com:vml" xmlns:wp="http://schemas.openxmlformats.org/drawingml/2006/wordprocessingDrawing" xmlns:w10="urn:schemas-microsoft-com:office:word" xmlns:w="http://schemas.openxmlformats.org/wordprocessingml/2006/main" xmlns:wne="http://schemas.microsoft.com/office/word/2006/wordml">
   <w:p>
     <w:pPr>
       <w:pStyle w:val="Cabealho"/>
@@ -14600,7 +14880,7 @@
 </file>
 
 <file path=word/header6.xml><?xml version="1.0" encoding="utf-8"?>
-<w:hdr xmlns:wpc="http://schemas.microsoft.com/office/word/2010/wordprocessingCanvas" xmlns:mc="http://schemas.openxmlformats.org/markup-compatibility/2006" xmlns:o="urn:schemas-microsoft-com:office:office" xmlns:r="http://schemas.openxmlformats.org/officeDocument/2006/relationships" xmlns:m="http://schemas.openxmlformats.org/officeDocument/2006/math" xmlns:v="urn:schemas-microsoft-com:vml" xmlns:wp14="http://schemas.microsoft.com/office/word/2010/wordprocessingDrawing" xmlns:wp="http://schemas.openxmlformats.org/drawingml/2006/wordprocessingDrawing" xmlns:w10="urn:schemas-microsoft-com:office:word" xmlns:w="http://schemas.openxmlformats.org/wordprocessingml/2006/main" xmlns:w14="http://schemas.microsoft.com/office/word/2010/wordml" xmlns:w15="http://schemas.microsoft.com/office/word/2012/wordml" xmlns:wpg="http://schemas.microsoft.com/office/word/2010/wordprocessingGroup" xmlns:wpi="http://schemas.microsoft.com/office/word/2010/wordprocessingInk" xmlns:wne="http://schemas.microsoft.com/office/word/2006/wordml" xmlns:wps="http://schemas.microsoft.com/office/word/2010/wordprocessingShape" mc:Ignorable="w14 w15 wp14">
+<w:hdr xmlns:ve="http://schemas.openxmlformats.org/markup-compatibility/2006" xmlns:o="urn:schemas-microsoft-com:office:office" xmlns:r="http://schemas.openxmlformats.org/officeDocument/2006/relationships" xmlns:m="http://schemas.openxmlformats.org/officeDocument/2006/math" xmlns:v="urn:schemas-microsoft-com:vml" xmlns:wp="http://schemas.openxmlformats.org/drawingml/2006/wordprocessingDrawing" xmlns:w10="urn:schemas-microsoft-com:office:word" xmlns:w="http://schemas.openxmlformats.org/wordprocessingml/2006/main" xmlns:wne="http://schemas.microsoft.com/office/word/2006/wordml">
   <w:p>
     <w:pPr>
       <w:pStyle w:val="Cabealho"/>
@@ -14610,7 +14890,7 @@
 </file>
 
 <file path=word/header7.xml><?xml version="1.0" encoding="utf-8"?>
-<w:hdr xmlns:wpc="http://schemas.microsoft.com/office/word/2010/wordprocessingCanvas" xmlns:mc="http://schemas.openxmlformats.org/markup-compatibility/2006" xmlns:o="urn:schemas-microsoft-com:office:office" xmlns:r="http://schemas.openxmlformats.org/officeDocument/2006/relationships" xmlns:m="http://schemas.openxmlformats.org/officeDocument/2006/math" xmlns:v="urn:schemas-microsoft-com:vml" xmlns:wp14="http://schemas.microsoft.com/office/word/2010/wordprocessingDrawing" xmlns:wp="http://schemas.openxmlformats.org/drawingml/2006/wordprocessingDrawing" xmlns:w10="urn:schemas-microsoft-com:office:word" xmlns:w="http://schemas.openxmlformats.org/wordprocessingml/2006/main" xmlns:w14="http://schemas.microsoft.com/office/word/2010/wordml" xmlns:w15="http://schemas.microsoft.com/office/word/2012/wordml" xmlns:wpg="http://schemas.microsoft.com/office/word/2010/wordprocessingGroup" xmlns:wpi="http://schemas.microsoft.com/office/word/2010/wordprocessingInk" xmlns:wne="http://schemas.microsoft.com/office/word/2006/wordml" xmlns:wps="http://schemas.microsoft.com/office/word/2010/wordprocessingShape" mc:Ignorable="w14 w15 wp14">
+<w:hdr xmlns:ve="http://schemas.openxmlformats.org/markup-compatibility/2006" xmlns:o="urn:schemas-microsoft-com:office:office" xmlns:r="http://schemas.openxmlformats.org/officeDocument/2006/relationships" xmlns:m="http://schemas.openxmlformats.org/officeDocument/2006/math" xmlns:v="urn:schemas-microsoft-com:vml" xmlns:wp="http://schemas.openxmlformats.org/drawingml/2006/wordprocessingDrawing" xmlns:w10="urn:schemas-microsoft-com:office:word" xmlns:w="http://schemas.openxmlformats.org/wordprocessingml/2006/main" xmlns:wne="http://schemas.microsoft.com/office/word/2006/wordml">
   <w:p>
     <w:pPr>
       <w:pStyle w:val="Cabealho"/>
@@ -14620,7 +14900,7 @@
 </file>
 
 <file path=word/numbering.xml><?xml version="1.0" encoding="utf-8"?>
-<w:numbering xmlns:wpc="http://schemas.microsoft.com/office/word/2010/wordprocessingCanvas" xmlns:mc="http://schemas.openxmlformats.org/markup-compatibility/2006" xmlns:o="urn:schemas-microsoft-com:office:office" xmlns:r="http://schemas.openxmlformats.org/officeDocument/2006/relationships" xmlns:m="http://schemas.openxmlformats.org/officeDocument/2006/math" xmlns:v="urn:schemas-microsoft-com:vml" xmlns:wp14="http://schemas.microsoft.com/office/word/2010/wordprocessingDrawing" xmlns:wp="http://schemas.openxmlformats.org/drawingml/2006/wordprocessingDrawing" xmlns:w10="urn:schemas-microsoft-com:office:word" xmlns:w="http://schemas.openxmlformats.org/wordprocessingml/2006/main" xmlns:w14="http://schemas.microsoft.com/office/word/2010/wordml" xmlns:w15="http://schemas.microsoft.com/office/word/2012/wordml" xmlns:wpg="http://schemas.microsoft.com/office/word/2010/wordprocessingGroup" xmlns:wpi="http://schemas.microsoft.com/office/word/2010/wordprocessingInk" xmlns:wne="http://schemas.microsoft.com/office/word/2006/wordml" xmlns:wps="http://schemas.microsoft.com/office/word/2010/wordprocessingShape" mc:Ignorable="w14 w15 wp14">
+<w:numbering xmlns:ve="http://schemas.openxmlformats.org/markup-compatibility/2006" xmlns:o="urn:schemas-microsoft-com:office:office" xmlns:r="http://schemas.openxmlformats.org/officeDocument/2006/relationships" xmlns:m="http://schemas.openxmlformats.org/officeDocument/2006/math" xmlns:v="urn:schemas-microsoft-com:vml" xmlns:wp="http://schemas.openxmlformats.org/drawingml/2006/wordprocessingDrawing" xmlns:w10="urn:schemas-microsoft-com:office:word" xmlns:w="http://schemas.openxmlformats.org/wordprocessingml/2006/main" xmlns:wne="http://schemas.microsoft.com/office/word/2006/wordml">
   <w:abstractNum w:abstractNumId="0">
     <w:nsid w:val="05D72FCF"/>
     <w:multiLevelType w:val="hybridMultilevel"/>
@@ -17319,7 +17599,7 @@
 </file>
 
 <file path=word/styles.xml><?xml version="1.0" encoding="utf-8"?>
-<w:styles xmlns:mc="http://schemas.openxmlformats.org/markup-compatibility/2006" xmlns:r="http://schemas.openxmlformats.org/officeDocument/2006/relationships" xmlns:w="http://schemas.openxmlformats.org/wordprocessingml/2006/main" xmlns:w14="http://schemas.microsoft.com/office/word/2010/wordml" xmlns:w15="http://schemas.microsoft.com/office/word/2012/wordml" mc:Ignorable="w14 w15">
+<w:styles xmlns:r="http://schemas.openxmlformats.org/officeDocument/2006/relationships" xmlns:w="http://schemas.openxmlformats.org/wordprocessingml/2006/main">
   <w:docDefaults>
     <w:rPrDefault>
       <w:rPr>
@@ -17329,378 +17609,139 @@
     </w:rPrDefault>
     <w:pPrDefault/>
   </w:docDefaults>
-  <w:latentStyles w:defLockedState="0" w:defUIPriority="99" w:defSemiHidden="0" w:defUnhideWhenUsed="0" w:defQFormat="0" w:count="371">
-    <w:lsdException w:name="Normal" w:uiPriority="0" w:qFormat="1"/>
-    <w:lsdException w:name="heading 1" w:qFormat="1"/>
-    <w:lsdException w:name="heading 2" w:qFormat="1"/>
-    <w:lsdException w:name="heading 3" w:qFormat="1"/>
-    <w:lsdException w:name="heading 4" w:qFormat="1"/>
-    <w:lsdException w:name="heading 5" w:qFormat="1"/>
-    <w:lsdException w:name="heading 6" w:qFormat="1"/>
-    <w:lsdException w:name="heading 7" w:unhideWhenUsed="1" w:qFormat="1"/>
-    <w:lsdException w:name="heading 8" w:unhideWhenUsed="1" w:qFormat="1"/>
-    <w:lsdException w:name="heading 9" w:unhideWhenUsed="1" w:qFormat="1"/>
-    <w:lsdException w:name="index 1" w:semiHidden="1" w:unhideWhenUsed="1"/>
-    <w:lsdException w:name="index 2" w:semiHidden="1" w:unhideWhenUsed="1"/>
-    <w:lsdException w:name="index 3" w:semiHidden="1" w:unhideWhenUsed="1"/>
-    <w:lsdException w:name="index 4" w:semiHidden="1" w:unhideWhenUsed="1"/>
-    <w:lsdException w:name="index 5" w:semiHidden="1" w:unhideWhenUsed="1"/>
-    <w:lsdException w:name="index 6" w:semiHidden="1" w:unhideWhenUsed="1"/>
-    <w:lsdException w:name="index 7" w:semiHidden="1" w:unhideWhenUsed="1"/>
-    <w:lsdException w:name="index 8" w:semiHidden="1" w:unhideWhenUsed="1"/>
-    <w:lsdException w:name="index 9" w:semiHidden="1" w:unhideWhenUsed="1"/>
-    <w:lsdException w:name="toc 1" w:semiHidden="1" w:uiPriority="39" w:unhideWhenUsed="1"/>
-    <w:lsdException w:name="toc 2" w:semiHidden="1" w:uiPriority="39" w:unhideWhenUsed="1"/>
-    <w:lsdException w:name="toc 3" w:semiHidden="1" w:uiPriority="39" w:unhideWhenUsed="1"/>
-    <w:lsdException w:name="toc 4" w:semiHidden="1" w:unhideWhenUsed="1"/>
-    <w:lsdException w:name="toc 5" w:semiHidden="1" w:unhideWhenUsed="1"/>
-    <w:lsdException w:name="toc 6" w:semiHidden="1" w:unhideWhenUsed="1"/>
-    <w:lsdException w:name="toc 7" w:semiHidden="1" w:unhideWhenUsed="1"/>
-    <w:lsdException w:name="toc 8" w:semiHidden="1" w:unhideWhenUsed="1"/>
-    <w:lsdException w:name="toc 9" w:semiHidden="1" w:unhideWhenUsed="1"/>
-    <w:lsdException w:name="Normal Indent" w:semiHidden="1" w:unhideWhenUsed="1"/>
-    <w:lsdException w:name="footnote text" w:semiHidden="1" w:unhideWhenUsed="1"/>
-    <w:lsdException w:name="annotation text" w:semiHidden="1" w:unhideWhenUsed="1"/>
-    <w:lsdException w:name="header" w:semiHidden="1" w:uiPriority="0" w:unhideWhenUsed="1"/>
-    <w:lsdException w:name="footer" w:semiHidden="1" w:unhideWhenUsed="1"/>
-    <w:lsdException w:name="index heading" w:semiHidden="1" w:unhideWhenUsed="1"/>
-    <w:lsdException w:name="caption" w:unhideWhenUsed="1" w:qFormat="1"/>
-    <w:lsdException w:name="table of figures" w:semiHidden="1" w:unhideWhenUsed="1"/>
-    <w:lsdException w:name="envelope address" w:semiHidden="1" w:unhideWhenUsed="1"/>
-    <w:lsdException w:name="envelope return" w:semiHidden="1" w:unhideWhenUsed="1"/>
-    <w:lsdException w:name="footnote reference" w:semiHidden="1" w:unhideWhenUsed="1"/>
-    <w:lsdException w:name="annotation reference" w:semiHidden="1" w:unhideWhenUsed="1"/>
-    <w:lsdException w:name="line number" w:semiHidden="1" w:unhideWhenUsed="1"/>
-    <w:lsdException w:name="page number" w:semiHidden="1" w:unhideWhenUsed="1"/>
-    <w:lsdException w:name="endnote reference" w:semiHidden="1" w:unhideWhenUsed="1"/>
-    <w:lsdException w:name="endnote text" w:semiHidden="1" w:unhideWhenUsed="1"/>
-    <w:lsdException w:name="table of authorities" w:semiHidden="1" w:unhideWhenUsed="1"/>
-    <w:lsdException w:name="macro" w:semiHidden="1" w:unhideWhenUsed="1"/>
-    <w:lsdException w:name="toa heading" w:semiHidden="1" w:unhideWhenUsed="1"/>
-    <w:lsdException w:name="List" w:semiHidden="1" w:unhideWhenUsed="1"/>
-    <w:lsdException w:name="List Bullet" w:semiHidden="1" w:unhideWhenUsed="1"/>
-    <w:lsdException w:name="List Number" w:semiHidden="1" w:unhideWhenUsed="1"/>
-    <w:lsdException w:name="List 2" w:semiHidden="1" w:unhideWhenUsed="1"/>
-    <w:lsdException w:name="List 3" w:semiHidden="1" w:unhideWhenUsed="1"/>
-    <w:lsdException w:name="List 4" w:semiHidden="1" w:unhideWhenUsed="1"/>
-    <w:lsdException w:name="List 5" w:semiHidden="1" w:unhideWhenUsed="1"/>
-    <w:lsdException w:name="List Bullet 2" w:semiHidden="1" w:unhideWhenUsed="1"/>
-    <w:lsdException w:name="List Bullet 3" w:semiHidden="1" w:unhideWhenUsed="1"/>
-    <w:lsdException w:name="List Bullet 4" w:semiHidden="1" w:unhideWhenUsed="1"/>
-    <w:lsdException w:name="List Bullet 5" w:semiHidden="1" w:unhideWhenUsed="1"/>
-    <w:lsdException w:name="List Number 2" w:semiHidden="1" w:unhideWhenUsed="1"/>
-    <w:lsdException w:name="List Number 3" w:semiHidden="1" w:unhideWhenUsed="1"/>
-    <w:lsdException w:name="List Number 4" w:semiHidden="1" w:unhideWhenUsed="1"/>
-    <w:lsdException w:name="List Number 5" w:semiHidden="1" w:unhideWhenUsed="1"/>
-    <w:lsdException w:name="Title" w:qFormat="1"/>
-    <w:lsdException w:name="Closing" w:semiHidden="1" w:unhideWhenUsed="1"/>
-    <w:lsdException w:name="Signature" w:semiHidden="1" w:unhideWhenUsed="1"/>
-    <w:lsdException w:name="Default Paragraph Font" w:semiHidden="1" w:unhideWhenUsed="1"/>
-    <w:lsdException w:name="Body Text" w:semiHidden="1" w:uiPriority="0" w:unhideWhenUsed="1"/>
-    <w:lsdException w:name="Body Text Indent" w:semiHidden="1" w:unhideWhenUsed="1"/>
-    <w:lsdException w:name="List Continue" w:semiHidden="1" w:unhideWhenUsed="1"/>
-    <w:lsdException w:name="List Continue 2" w:semiHidden="1" w:unhideWhenUsed="1"/>
-    <w:lsdException w:name="List Continue 3" w:semiHidden="1" w:unhideWhenUsed="1"/>
-    <w:lsdException w:name="List Continue 4" w:semiHidden="1" w:unhideWhenUsed="1"/>
-    <w:lsdException w:name="List Continue 5" w:semiHidden="1" w:unhideWhenUsed="1"/>
-    <w:lsdException w:name="Message Header" w:semiHidden="1" w:unhideWhenUsed="1"/>
-    <w:lsdException w:name="Subtitle" w:uiPriority="11" w:qFormat="1"/>
-    <w:lsdException w:name="Salutation" w:semiHidden="1" w:unhideWhenUsed="1"/>
-    <w:lsdException w:name="Date" w:semiHidden="1" w:unhideWhenUsed="1"/>
-    <w:lsdException w:name="Body Text First Indent" w:semiHidden="1" w:unhideWhenUsed="1"/>
-    <w:lsdException w:name="Body Text First Indent 2" w:semiHidden="1" w:unhideWhenUsed="1"/>
-    <w:lsdException w:name="Note Heading" w:semiHidden="1" w:unhideWhenUsed="1"/>
-    <w:lsdException w:name="Body Text 2" w:semiHidden="1" w:unhideWhenUsed="1"/>
-    <w:lsdException w:name="Body Text 3" w:semiHidden="1" w:unhideWhenUsed="1"/>
-    <w:lsdException w:name="Body Text Indent 2" w:semiHidden="1" w:unhideWhenUsed="1"/>
-    <w:lsdException w:name="Body Text Indent 3" w:semiHidden="1" w:unhideWhenUsed="1"/>
-    <w:lsdException w:name="Block Text" w:semiHidden="1" w:unhideWhenUsed="1"/>
-    <w:lsdException w:name="Hyperlink" w:semiHidden="1" w:unhideWhenUsed="1"/>
-    <w:lsdException w:name="FollowedHyperlink" w:semiHidden="1" w:unhideWhenUsed="1"/>
-    <w:lsdException w:name="Strong" w:uiPriority="0" w:qFormat="1"/>
-    <w:lsdException w:name="Emphasis" w:uiPriority="20" w:qFormat="1"/>
-    <w:lsdException w:name="Document Map" w:semiHidden="1" w:unhideWhenUsed="1"/>
-    <w:lsdException w:name="Plain Text" w:semiHidden="1" w:unhideWhenUsed="1"/>
-    <w:lsdException w:name="E-mail Signature" w:semiHidden="1" w:unhideWhenUsed="1"/>
-    <w:lsdException w:name="HTML Top of Form" w:semiHidden="1" w:unhideWhenUsed="1"/>
-    <w:lsdException w:name="HTML Bottom of Form" w:semiHidden="1" w:unhideWhenUsed="1"/>
-    <w:lsdException w:name="Normal (Web)" w:semiHidden="1" w:unhideWhenUsed="1"/>
-    <w:lsdException w:name="HTML Acronym" w:semiHidden="1" w:unhideWhenUsed="1"/>
-    <w:lsdException w:name="HTML Address" w:semiHidden="1" w:unhideWhenUsed="1"/>
-    <w:lsdException w:name="HTML Cite" w:semiHidden="1" w:unhideWhenUsed="1"/>
-    <w:lsdException w:name="HTML Code" w:semiHidden="1" w:unhideWhenUsed="1"/>
-    <w:lsdException w:name="HTML Definition" w:semiHidden="1" w:unhideWhenUsed="1"/>
-    <w:lsdException w:name="HTML Keyboard" w:semiHidden="1" w:unhideWhenUsed="1"/>
-    <w:lsdException w:name="HTML Preformatted" w:semiHidden="1" w:uiPriority="0" w:unhideWhenUsed="1"/>
-    <w:lsdException w:name="HTML Sample" w:semiHidden="1" w:unhideWhenUsed="1"/>
-    <w:lsdException w:name="HTML Typewriter" w:semiHidden="1" w:unhideWhenUsed="1"/>
-    <w:lsdException w:name="HTML Variable" w:semiHidden="1" w:unhideWhenUsed="1"/>
-    <w:lsdException w:name="Normal Table" w:semiHidden="1" w:unhideWhenUsed="1"/>
-    <w:lsdException w:name="annotation subject" w:semiHidden="1" w:unhideWhenUsed="1"/>
-    <w:lsdException w:name="No List" w:semiHidden="1" w:unhideWhenUsed="1"/>
-    <w:lsdException w:name="Outline List 1" w:semiHidden="1" w:unhideWhenUsed="1"/>
-    <w:lsdException w:name="Outline List 2" w:semiHidden="1" w:unhideWhenUsed="1"/>
-    <w:lsdException w:name="Outline List 3" w:semiHidden="1" w:unhideWhenUsed="1"/>
-    <w:lsdException w:name="Table Simple 1" w:semiHidden="1" w:unhideWhenUsed="1"/>
-    <w:lsdException w:name="Table Simple 2" w:semiHidden="1" w:unhideWhenUsed="1"/>
-    <w:lsdException w:name="Table Simple 3" w:semiHidden="1" w:unhideWhenUsed="1"/>
-    <w:lsdException w:name="Table Classic 1" w:semiHidden="1" w:unhideWhenUsed="1"/>
-    <w:lsdException w:name="Table Classic 2" w:semiHidden="1" w:unhideWhenUsed="1"/>
-    <w:lsdException w:name="Table Classic 3" w:semiHidden="1" w:unhideWhenUsed="1"/>
-    <w:lsdException w:name="Table Classic 4" w:semiHidden="1" w:unhideWhenUsed="1"/>
-    <w:lsdException w:name="Table Colorful 1" w:semiHidden="1" w:unhideWhenUsed="1"/>
-    <w:lsdException w:name="Table Colorful 2" w:semiHidden="1" w:unhideWhenUsed="1"/>
-    <w:lsdException w:name="Table Colorful 3" w:semiHidden="1" w:unhideWhenUsed="1"/>
-    <w:lsdException w:name="Table Columns 1" w:semiHidden="1" w:unhideWhenUsed="1"/>
-    <w:lsdException w:name="Table Columns 2" w:semiHidden="1" w:unhideWhenUsed="1"/>
-    <w:lsdException w:name="Table Columns 3" w:semiHidden="1" w:unhideWhenUsed="1"/>
-    <w:lsdException w:name="Table Columns 4" w:semiHidden="1" w:unhideWhenUsed="1"/>
-    <w:lsdException w:name="Table Columns 5" w:semiHidden="1" w:unhideWhenUsed="1"/>
-    <w:lsdException w:name="Table Grid 1" w:semiHidden="1" w:unhideWhenUsed="1"/>
-    <w:lsdException w:name="Table Grid 2" w:semiHidden="1" w:unhideWhenUsed="1"/>
-    <w:lsdException w:name="Table Grid 3" w:semiHidden="1" w:unhideWhenUsed="1"/>
-    <w:lsdException w:name="Table Grid 4" w:semiHidden="1" w:unhideWhenUsed="1"/>
-    <w:lsdException w:name="Table Grid 5" w:semiHidden="1" w:unhideWhenUsed="1"/>
-    <w:lsdException w:name="Table Grid 6" w:semiHidden="1" w:unhideWhenUsed="1"/>
-    <w:lsdException w:name="Table Grid 7" w:semiHidden="1" w:unhideWhenUsed="1"/>
-    <w:lsdException w:name="Table Grid 8" w:semiHidden="1" w:unhideWhenUsed="1"/>
-    <w:lsdException w:name="Table List 1" w:semiHidden="1" w:unhideWhenUsed="1"/>
-    <w:lsdException w:name="Table List 2" w:semiHidden="1" w:unhideWhenUsed="1"/>
-    <w:lsdException w:name="Table List 3" w:semiHidden="1" w:unhideWhenUsed="1"/>
-    <w:lsdException w:name="Table List 4" w:semiHidden="1" w:unhideWhenUsed="1"/>
-    <w:lsdException w:name="Table List 5" w:semiHidden="1" w:unhideWhenUsed="1"/>
-    <w:lsdException w:name="Table List 6" w:semiHidden="1" w:unhideWhenUsed="1"/>
-    <w:lsdException w:name="Table List 7" w:semiHidden="1" w:unhideWhenUsed="1"/>
-    <w:lsdException w:name="Table List 8" w:semiHidden="1" w:unhideWhenUsed="1"/>
-    <w:lsdException w:name="Table 3D effects 1" w:semiHidden="1" w:unhideWhenUsed="1"/>
-    <w:lsdException w:name="Table 3D effects 2" w:semiHidden="1" w:unhideWhenUsed="1"/>
-    <w:lsdException w:name="Table 3D effects 3" w:semiHidden="1" w:unhideWhenUsed="1"/>
-    <w:lsdException w:name="Table Contemporary" w:semiHidden="1" w:unhideWhenUsed="1"/>
-    <w:lsdException w:name="Table Elegant" w:semiHidden="1" w:unhideWhenUsed="1"/>
-    <w:lsdException w:name="Table Professional" w:semiHidden="1" w:unhideWhenUsed="1"/>
-    <w:lsdException w:name="Table Subtle 1" w:semiHidden="1" w:unhideWhenUsed="1"/>
-    <w:lsdException w:name="Table Subtle 2" w:semiHidden="1" w:unhideWhenUsed="1"/>
-    <w:lsdException w:name="Table Web 1" w:semiHidden="1" w:unhideWhenUsed="1"/>
-    <w:lsdException w:name="Table Web 2" w:semiHidden="1" w:unhideWhenUsed="1"/>
-    <w:lsdException w:name="Table Web 3" w:semiHidden="1" w:unhideWhenUsed="1"/>
-    <w:lsdException w:name="Balloon Text" w:semiHidden="1" w:unhideWhenUsed="1"/>
-    <w:lsdException w:name="Table Grid" w:uiPriority="59"/>
-    <w:lsdException w:name="Table Theme" w:semiHidden="1" w:unhideWhenUsed="1"/>
-    <w:lsdException w:name="Placeholder Text" w:semiHidden="1"/>
-    <w:lsdException w:name="No Spacing" w:uiPriority="1" w:qFormat="1"/>
-    <w:lsdException w:name="Light Shading" w:uiPriority="60"/>
-    <w:lsdException w:name="Light List" w:uiPriority="61"/>
-    <w:lsdException w:name="Light Grid" w:uiPriority="62"/>
-    <w:lsdException w:name="Medium Shading 1" w:uiPriority="63"/>
-    <w:lsdException w:name="Medium Shading 2" w:uiPriority="64"/>
-    <w:lsdException w:name="Medium List 1" w:uiPriority="65"/>
-    <w:lsdException w:name="Medium List 2" w:uiPriority="66"/>
-    <w:lsdException w:name="Medium Grid 1" w:uiPriority="67"/>
-    <w:lsdException w:name="Medium Grid 2" w:uiPriority="68"/>
-    <w:lsdException w:name="Medium Grid 3" w:uiPriority="69"/>
-    <w:lsdException w:name="Dark List" w:uiPriority="70"/>
-    <w:lsdException w:name="Colorful Shading" w:uiPriority="71"/>
-    <w:lsdException w:name="Colorful List" w:uiPriority="72"/>
-    <w:lsdException w:name="Colorful Grid" w:uiPriority="73"/>
-    <w:lsdException w:name="Light Shading Accent 1" w:uiPriority="60"/>
-    <w:lsdException w:name="Light List Accent 1" w:uiPriority="61"/>
-    <w:lsdException w:name="Light Grid Accent 1" w:uiPriority="62"/>
-    <w:lsdException w:name="Medium Shading 1 Accent 1" w:uiPriority="63"/>
-    <w:lsdException w:name="Medium Shading 2 Accent 1" w:uiPriority="64"/>
-    <w:lsdException w:name="Medium List 1 Accent 1" w:uiPriority="65"/>
-    <w:lsdException w:name="Revision" w:semiHidden="1"/>
-    <w:lsdException w:name="List Paragraph" w:qFormat="1"/>
-    <w:lsdException w:name="Quote" w:uiPriority="29" w:qFormat="1"/>
-    <w:lsdException w:name="Intense Quote" w:uiPriority="30" w:qFormat="1"/>
-    <w:lsdException w:name="Medium List 2 Accent 1" w:uiPriority="66"/>
-    <w:lsdException w:name="Medium Grid 1 Accent 1" w:uiPriority="67"/>
-    <w:lsdException w:name="Medium Grid 2 Accent 1" w:uiPriority="68"/>
-    <w:lsdException w:name="Medium Grid 3 Accent 1" w:uiPriority="69"/>
-    <w:lsdException w:name="Dark List Accent 1" w:uiPriority="70"/>
-    <w:lsdException w:name="Colorful Shading Accent 1" w:uiPriority="71"/>
-    <w:lsdException w:name="Colorful List Accent 1" w:uiPriority="72"/>
-    <w:lsdException w:name="Colorful Grid Accent 1" w:uiPriority="73"/>
-    <w:lsdException w:name="Light Shading Accent 2" w:uiPriority="60"/>
-    <w:lsdException w:name="Light List Accent 2" w:uiPriority="61"/>
-    <w:lsdException w:name="Light Grid Accent 2" w:uiPriority="62"/>
-    <w:lsdException w:name="Medium Shading 1 Accent 2" w:uiPriority="63"/>
-    <w:lsdException w:name="Medium Shading 2 Accent 2" w:uiPriority="64"/>
-    <w:lsdException w:name="Medium List 1 Accent 2" w:uiPriority="65"/>
-    <w:lsdException w:name="Medium List 2 Accent 2" w:uiPriority="66"/>
-    <w:lsdException w:name="Medium Grid 1 Accent 2" w:uiPriority="67"/>
-    <w:lsdException w:name="Medium Grid 2 Accent 2" w:uiPriority="68"/>
-    <w:lsdException w:name="Medium Grid 3 Accent 2" w:uiPriority="69"/>
-    <w:lsdException w:name="Dark List Accent 2" w:uiPriority="70"/>
-    <w:lsdException w:name="Colorful Shading Accent 2" w:uiPriority="71"/>
-    <w:lsdException w:name="Colorful List Accent 2" w:uiPriority="72"/>
-    <w:lsdException w:name="Colorful Grid Accent 2" w:uiPriority="73"/>
-    <w:lsdException w:name="Light Shading Accent 3" w:uiPriority="60"/>
-    <w:lsdException w:name="Light List Accent 3" w:uiPriority="61"/>
-    <w:lsdException w:name="Light Grid Accent 3" w:uiPriority="62"/>
-    <w:lsdException w:name="Medium Shading 1 Accent 3" w:uiPriority="63"/>
-    <w:lsdException w:name="Medium Shading 2 Accent 3" w:uiPriority="64"/>
-    <w:lsdException w:name="Medium List 1 Accent 3" w:uiPriority="65"/>
-    <w:lsdException w:name="Medium List 2 Accent 3" w:uiPriority="66"/>
-    <w:lsdException w:name="Medium Grid 1 Accent 3" w:uiPriority="67"/>
-    <w:lsdException w:name="Medium Grid 2 Accent 3" w:uiPriority="68"/>
-    <w:lsdException w:name="Medium Grid 3 Accent 3" w:uiPriority="69"/>
-    <w:lsdException w:name="Dark List Accent 3" w:uiPriority="70"/>
-    <w:lsdException w:name="Colorful Shading Accent 3" w:uiPriority="71"/>
-    <w:lsdException w:name="Colorful List Accent 3" w:uiPriority="72"/>
-    <w:lsdException w:name="Colorful Grid Accent 3" w:uiPriority="73"/>
-    <w:lsdException w:name="Light Shading Accent 4" w:uiPriority="60"/>
-    <w:lsdException w:name="Light List Accent 4" w:uiPriority="61"/>
-    <w:lsdException w:name="Light Grid Accent 4" w:uiPriority="62"/>
-    <w:lsdException w:name="Medium Shading 1 Accent 4" w:uiPriority="63"/>
-    <w:lsdException w:name="Medium Shading 2 Accent 4" w:uiPriority="64"/>
-    <w:lsdException w:name="Medium List 1 Accent 4" w:uiPriority="65"/>
-    <w:lsdException w:name="Medium List 2 Accent 4" w:uiPriority="66"/>
-    <w:lsdException w:name="Medium Grid 1 Accent 4" w:uiPriority="67"/>
-    <w:lsdException w:name="Medium Grid 2 Accent 4" w:uiPriority="68"/>
-    <w:lsdException w:name="Medium Grid 3 Accent 4" w:uiPriority="69"/>
-    <w:lsdException w:name="Dark List Accent 4" w:uiPriority="70"/>
-    <w:lsdException w:name="Colorful Shading Accent 4" w:uiPriority="71"/>
-    <w:lsdException w:name="Colorful List Accent 4" w:uiPriority="72"/>
-    <w:lsdException w:name="Colorful Grid Accent 4" w:uiPriority="73"/>
-    <w:lsdException w:name="Light Shading Accent 5" w:uiPriority="60"/>
-    <w:lsdException w:name="Light List Accent 5" w:uiPriority="61"/>
-    <w:lsdException w:name="Light Grid Accent 5" w:uiPriority="62"/>
-    <w:lsdException w:name="Medium Shading 1 Accent 5" w:uiPriority="63"/>
-    <w:lsdException w:name="Medium Shading 2 Accent 5" w:uiPriority="64"/>
-    <w:lsdException w:name="Medium List 1 Accent 5" w:uiPriority="65"/>
-    <w:lsdException w:name="Medium List 2 Accent 5" w:uiPriority="66"/>
-    <w:lsdException w:name="Medium Grid 1 Accent 5" w:uiPriority="67"/>
-    <w:lsdException w:name="Medium Grid 2 Accent 5" w:uiPriority="68"/>
-    <w:lsdException w:name="Medium Grid 3 Accent 5" w:uiPriority="69"/>
-    <w:lsdException w:name="Dark List Accent 5" w:uiPriority="70"/>
-    <w:lsdException w:name="Colorful Shading Accent 5" w:uiPriority="71"/>
-    <w:lsdException w:name="Colorful List Accent 5" w:uiPriority="72"/>
-    <w:lsdException w:name="Colorful Grid Accent 5" w:uiPriority="73"/>
-    <w:lsdException w:name="Light Shading Accent 6" w:uiPriority="60"/>
-    <w:lsdException w:name="Light List Accent 6" w:uiPriority="61"/>
-    <w:lsdException w:name="Light Grid Accent 6" w:uiPriority="62"/>
-    <w:lsdException w:name="Medium Shading 1 Accent 6" w:uiPriority="63"/>
-    <w:lsdException w:name="Medium Shading 2 Accent 6" w:uiPriority="64"/>
-    <w:lsdException w:name="Medium List 1 Accent 6" w:uiPriority="65"/>
-    <w:lsdException w:name="Medium List 2 Accent 6" w:uiPriority="66"/>
-    <w:lsdException w:name="Medium Grid 1 Accent 6" w:uiPriority="67"/>
-    <w:lsdException w:name="Medium Grid 2 Accent 6" w:uiPriority="68"/>
-    <w:lsdException w:name="Medium Grid 3 Accent 6" w:uiPriority="69"/>
-    <w:lsdException w:name="Dark List Accent 6" w:uiPriority="70"/>
-    <w:lsdException w:name="Colorful Shading Accent 6" w:uiPriority="71"/>
-    <w:lsdException w:name="Colorful List Accent 6" w:uiPriority="72"/>
-    <w:lsdException w:name="Colorful Grid Accent 6" w:uiPriority="73"/>
-    <w:lsdException w:name="Subtle Emphasis" w:uiPriority="19" w:qFormat="1"/>
-    <w:lsdException w:name="Intense Emphasis" w:uiPriority="21" w:qFormat="1"/>
-    <w:lsdException w:name="Subtle Reference" w:uiPriority="31" w:qFormat="1"/>
-    <w:lsdException w:name="Intense Reference" w:uiPriority="32" w:qFormat="1"/>
-    <w:lsdException w:name="Book Title" w:uiPriority="33" w:qFormat="1"/>
-    <w:lsdException w:name="Bibliography" w:semiHidden="1" w:unhideWhenUsed="1"/>
-    <w:lsdException w:name="TOC Heading" w:unhideWhenUsed="1" w:qFormat="1"/>
-    <w:lsdException w:name="Plain Table 1" w:uiPriority="41"/>
-    <w:lsdException w:name="Plain Table 2" w:uiPriority="42"/>
-    <w:lsdException w:name="Plain Table 3" w:uiPriority="43"/>
-    <w:lsdException w:name="Plain Table 4" w:uiPriority="44"/>
-    <w:lsdException w:name="Plain Table 5" w:uiPriority="45"/>
-    <w:lsdException w:name="Grid Table Light" w:uiPriority="40"/>
-    <w:lsdException w:name="Grid Table 1 Light" w:uiPriority="46"/>
-    <w:lsdException w:name="Grid Table 2" w:uiPriority="47"/>
-    <w:lsdException w:name="Grid Table 3" w:uiPriority="48"/>
-    <w:lsdException w:name="Grid Table 4" w:uiPriority="49"/>
-    <w:lsdException w:name="Grid Table 5 Dark" w:uiPriority="50"/>
-    <w:lsdException w:name="Grid Table 6 Colorful" w:uiPriority="51"/>
-    <w:lsdException w:name="Grid Table 7 Colorful" w:uiPriority="52"/>
-    <w:lsdException w:name="Grid Table 1 Light Accent 1" w:uiPriority="46"/>
-    <w:lsdException w:name="Grid Table 2 Accent 1" w:uiPriority="47"/>
-    <w:lsdException w:name="Grid Table 3 Accent 1" w:uiPriority="48"/>
-    <w:lsdException w:name="Grid Table 4 Accent 1" w:uiPriority="49"/>
-    <w:lsdException w:name="Grid Table 5 Dark Accent 1" w:uiPriority="50"/>
-    <w:lsdException w:name="Grid Table 6 Colorful Accent 1" w:uiPriority="51"/>
-    <w:lsdException w:name="Grid Table 7 Colorful Accent 1" w:uiPriority="52"/>
-    <w:lsdException w:name="Grid Table 1 Light Accent 2" w:uiPriority="46"/>
-    <w:lsdException w:name="Grid Table 2 Accent 2" w:uiPriority="47"/>
-    <w:lsdException w:name="Grid Table 3 Accent 2" w:uiPriority="48"/>
-    <w:lsdException w:name="Grid Table 4 Accent 2" w:uiPriority="49"/>
-    <w:lsdException w:name="Grid Table 5 Dark Accent 2" w:uiPriority="50"/>
-    <w:lsdException w:name="Grid Table 6 Colorful Accent 2" w:uiPriority="51"/>
-    <w:lsdException w:name="Grid Table 7 Colorful Accent 2" w:uiPriority="52"/>
-    <w:lsdException w:name="Grid Table 1 Light Accent 3" w:uiPriority="46"/>
-    <w:lsdException w:name="Grid Table 2 Accent 3" w:uiPriority="47"/>
-    <w:lsdException w:name="Grid Table 3 Accent 3" w:uiPriority="48"/>
-    <w:lsdException w:name="Grid Table 4 Accent 3" w:uiPriority="49"/>
-    <w:lsdException w:name="Grid Table 5 Dark Accent 3" w:uiPriority="50"/>
-    <w:lsdException w:name="Grid Table 6 Colorful Accent 3" w:uiPriority="51"/>
-    <w:lsdException w:name="Grid Table 7 Colorful Accent 3" w:uiPriority="52"/>
-    <w:lsdException w:name="Grid Table 1 Light Accent 4" w:uiPriority="46"/>
-    <w:lsdException w:name="Grid Table 2 Accent 4" w:uiPriority="47"/>
-    <w:lsdException w:name="Grid Table 3 Accent 4" w:uiPriority="48"/>
-    <w:lsdException w:name="Grid Table 4 Accent 4" w:uiPriority="49"/>
-    <w:lsdException w:name="Grid Table 5 Dark Accent 4" w:uiPriority="50"/>
-    <w:lsdException w:name="Grid Table 6 Colorful Accent 4" w:uiPriority="51"/>
-    <w:lsdException w:name="Grid Table 7 Colorful Accent 4" w:uiPriority="52"/>
-    <w:lsdException w:name="Grid Table 1 Light Accent 5" w:uiPriority="46"/>
-    <w:lsdException w:name="Grid Table 2 Accent 5" w:uiPriority="47"/>
-    <w:lsdException w:name="Grid Table 3 Accent 5" w:uiPriority="48"/>
-    <w:lsdException w:name="Grid Table 4 Accent 5" w:uiPriority="49"/>
-    <w:lsdException w:name="Grid Table 5 Dark Accent 5" w:uiPriority="50"/>
-    <w:lsdException w:name="Grid Table 6 Colorful Accent 5" w:uiPriority="51"/>
-    <w:lsdException w:name="Grid Table 7 Colorful Accent 5" w:uiPriority="52"/>
-    <w:lsdException w:name="Grid Table 1 Light Accent 6" w:uiPriority="46"/>
-    <w:lsdException w:name="Grid Table 2 Accent 6" w:uiPriority="47"/>
-    <w:lsdException w:name="Grid Table 3 Accent 6" w:uiPriority="48"/>
-    <w:lsdException w:name="Grid Table 4 Accent 6" w:uiPriority="49"/>
-    <w:lsdException w:name="Grid Table 5 Dark Accent 6" w:uiPriority="50"/>
-    <w:lsdException w:name="Grid Table 6 Colorful Accent 6" w:uiPriority="51"/>
-    <w:lsdException w:name="Grid Table 7 Colorful Accent 6" w:uiPriority="52"/>
-    <w:lsdException w:name="List Table 1 Light" w:uiPriority="46"/>
-    <w:lsdException w:name="List Table 2" w:uiPriority="47"/>
-    <w:lsdException w:name="List Table 3" w:uiPriority="48"/>
-    <w:lsdException w:name="List Table 4" w:uiPriority="49"/>
-    <w:lsdException w:name="List Table 5 Dark" w:uiPriority="50"/>
-    <w:lsdException w:name="List Table 6 Colorful" w:uiPriority="51"/>
-    <w:lsdException w:name="List Table 7 Colorful" w:uiPriority="52"/>
-    <w:lsdException w:name="List Table 1 Light Accent 1" w:uiPriority="46"/>
-    <w:lsdException w:name="List Table 2 Accent 1" w:uiPriority="47"/>
-    <w:lsdException w:name="List Table 3 Accent 1" w:uiPriority="48"/>
-    <w:lsdException w:name="List Table 4 Accent 1" w:uiPriority="49"/>
-    <w:lsdException w:name="List Table 5 Dark Accent 1" w:uiPriority="50"/>
-    <w:lsdException w:name="List Table 6 Colorful Accent 1" w:uiPriority="51"/>
-    <w:lsdException w:name="List Table 7 Colorful Accent 1" w:uiPriority="52"/>
-    <w:lsdException w:name="List Table 1 Light Accent 2" w:uiPriority="46"/>
-    <w:lsdException w:name="List Table 2 Accent 2" w:uiPriority="47"/>
-    <w:lsdException w:name="List Table 3 Accent 2" w:uiPriority="48"/>
-    <w:lsdException w:name="List Table 4 Accent 2" w:uiPriority="49"/>
-    <w:lsdException w:name="List Table 5 Dark Accent 2" w:uiPriority="50"/>
-    <w:lsdException w:name="List Table 6 Colorful Accent 2" w:uiPriority="51"/>
-    <w:lsdException w:name="List Table 7 Colorful Accent 2" w:uiPriority="52"/>
-    <w:lsdException w:name="List Table 1 Light Accent 3" w:uiPriority="46"/>
-    <w:lsdException w:name="List Table 2 Accent 3" w:uiPriority="47"/>
-    <w:lsdException w:name="List Table 3 Accent 3" w:uiPriority="48"/>
-    <w:lsdException w:name="List Table 4 Accent 3" w:uiPriority="49"/>
-    <w:lsdException w:name="List Table 5 Dark Accent 3" w:uiPriority="50"/>
-    <w:lsdException w:name="List Table 6 Colorful Accent 3" w:uiPriority="51"/>
-    <w:lsdException w:name="List Table 7 Colorful Accent 3" w:uiPriority="52"/>
-    <w:lsdException w:name="List Table 1 Light Accent 4" w:uiPriority="46"/>
-    <w:lsdException w:name="List Table 2 Accent 4" w:uiPriority="47"/>
-    <w:lsdException w:name="List Table 3 Accent 4" w:uiPriority="48"/>
-    <w:lsdException w:name="List Table 4 Accent 4" w:uiPriority="49"/>
-    <w:lsdException w:name="List Table 5 Dark Accent 4" w:uiPriority="50"/>
-    <w:lsdException w:name="List Table 6 Colorful Accent 4" w:uiPriority="51"/>
-    <w:lsdException w:name="List Table 7 Colorful Accent 4" w:uiPriority="52"/>
-    <w:lsdException w:name="List Table 1 Light Accent 5" w:uiPriority="46"/>
-    <w:lsdException w:name="List Table 2 Accent 5" w:uiPriority="47"/>
-    <w:lsdException w:name="List Table 3 Accent 5" w:uiPriority="48"/>
-    <w:lsdException w:name="List Table 4 Accent 5" w:uiPriority="49"/>
-    <w:lsdException w:name="List Table 5 Dark Accent 5" w:uiPriority="50"/>
-    <w:lsdException w:name="List Table 6 Colorful Accent 5" w:uiPriority="51"/>
-    <w:lsdException w:name="List Table 7 Colorful Accent 5" w:uiPriority="52"/>
-    <w:lsdException w:name="List Table 1 Light Accent 6" w:uiPriority="46"/>
-    <w:lsdException w:name="List Table 2 Accent 6" w:uiPriority="47"/>
-    <w:lsdException w:name="List Table 3 Accent 6" w:uiPriority="48"/>
-    <w:lsdException w:name="List Table 4 Accent 6" w:uiPriority="49"/>
-    <w:lsdException w:name="List Table 5 Dark Accent 6" w:uiPriority="50"/>
-    <w:lsdException w:name="List Table 6 Colorful Accent 6" w:uiPriority="51"/>
-    <w:lsdException w:name="List Table 7 Colorful Accent 6" w:uiPriority="52"/>
+  <w:latentStyles w:defLockedState="0" w:defUIPriority="99" w:defSemiHidden="1" w:defUnhideWhenUsed="1" w:defQFormat="0" w:count="267">
+    <w:lsdException w:name="Normal" w:semiHidden="0" w:uiPriority="0" w:unhideWhenUsed="0" w:qFormat="1"/>
+    <w:lsdException w:name="heading 1" w:semiHidden="0" w:unhideWhenUsed="0" w:qFormat="1"/>
+    <w:lsdException w:name="heading 2" w:semiHidden="0" w:unhideWhenUsed="0" w:qFormat="1"/>
+    <w:lsdException w:name="heading 3" w:semiHidden="0" w:unhideWhenUsed="0" w:qFormat="1"/>
+    <w:lsdException w:name="heading 4" w:semiHidden="0" w:unhideWhenUsed="0" w:qFormat="1"/>
+    <w:lsdException w:name="heading 5" w:semiHidden="0" w:unhideWhenUsed="0" w:qFormat="1"/>
+    <w:lsdException w:name="heading 6" w:semiHidden="0" w:unhideWhenUsed="0" w:qFormat="1"/>
+    <w:lsdException w:name="heading 7" w:semiHidden="0" w:qFormat="1"/>
+    <w:lsdException w:name="heading 8" w:semiHidden="0" w:qFormat="1"/>
+    <w:lsdException w:name="heading 9" w:semiHidden="0" w:qFormat="1"/>
+    <w:lsdException w:name="toc 1" w:uiPriority="39"/>
+    <w:lsdException w:name="toc 2" w:uiPriority="39"/>
+    <w:lsdException w:name="toc 3" w:uiPriority="39"/>
+    <w:lsdException w:name="header" w:uiPriority="0"/>
+    <w:lsdException w:name="caption" w:semiHidden="0" w:qFormat="1"/>
+    <w:lsdException w:name="Title" w:semiHidden="0" w:unhideWhenUsed="0" w:qFormat="1"/>
+    <w:lsdException w:name="Body Text" w:uiPriority="0"/>
+    <w:lsdException w:name="Subtitle" w:semiHidden="0" w:uiPriority="11" w:unhideWhenUsed="0" w:qFormat="1"/>
+    <w:lsdException w:name="Strong" w:semiHidden="0" w:uiPriority="0" w:unhideWhenUsed="0" w:qFormat="1"/>
+    <w:lsdException w:name="Emphasis" w:semiHidden="0" w:uiPriority="20" w:unhideWhenUsed="0" w:qFormat="1"/>
+    <w:lsdException w:name="HTML Preformatted" w:uiPriority="0"/>
+    <w:lsdException w:name="Table Grid" w:semiHidden="0" w:uiPriority="59" w:unhideWhenUsed="0"/>
+    <w:lsdException w:name="Placeholder Text" w:unhideWhenUsed="0"/>
+    <w:lsdException w:name="No Spacing" w:semiHidden="0" w:uiPriority="1" w:unhideWhenUsed="0" w:qFormat="1"/>
+    <w:lsdException w:name="Light Shading" w:semiHidden="0" w:uiPriority="60" w:unhideWhenUsed="0"/>
+    <w:lsdException w:name="Light List" w:semiHidden="0" w:uiPriority="61" w:unhideWhenUsed="0"/>
+    <w:lsdException w:name="Light Grid" w:semiHidden="0" w:uiPriority="62" w:unhideWhenUsed="0"/>
+    <w:lsdException w:name="Medium Shading 1" w:semiHidden="0" w:uiPriority="63" w:unhideWhenUsed="0"/>
+    <w:lsdException w:name="Medium Shading 2" w:semiHidden="0" w:uiPriority="64" w:unhideWhenUsed="0"/>
+    <w:lsdException w:name="Medium List 1" w:semiHidden="0" w:uiPriority="65" w:unhideWhenUsed="0"/>
+    <w:lsdException w:name="Medium List 2" w:semiHidden="0" w:uiPriority="66" w:unhideWhenUsed="0"/>
+    <w:lsdException w:name="Medium Grid 1" w:semiHidden="0" w:uiPriority="67" w:unhideWhenUsed="0"/>
+    <w:lsdException w:name="Medium Grid 2" w:semiHidden="0" w:uiPriority="68" w:unhideWhenUsed="0"/>
+    <w:lsdException w:name="Medium Grid 3" w:semiHidden="0" w:uiPriority="69" w:unhideWhenUsed="0"/>
+    <w:lsdException w:name="Dark List" w:semiHidden="0" w:uiPriority="70" w:unhideWhenUsed="0"/>
+    <w:lsdException w:name="Colorful Shading" w:semiHidden="0" w:uiPriority="71" w:unhideWhenUsed="0"/>
+    <w:lsdException w:name="Colorful List" w:semiHidden="0" w:uiPriority="72" w:unhideWhenUsed="0"/>
+    <w:lsdException w:name="Colorful Grid" w:semiHidden="0" w:uiPriority="73" w:unhideWhenUsed="0"/>
+    <w:lsdException w:name="Light Shading Accent 1" w:semiHidden="0" w:uiPriority="60" w:unhideWhenUsed="0"/>
+    <w:lsdException w:name="Light List Accent 1" w:semiHidden="0" w:uiPriority="61" w:unhideWhenUsed="0"/>
+    <w:lsdException w:name="Light Grid Accent 1" w:semiHidden="0" w:uiPriority="62" w:unhideWhenUsed="0"/>
+    <w:lsdException w:name="Medium Shading 1 Accent 1" w:semiHidden="0" w:uiPriority="63" w:unhideWhenUsed="0"/>
+    <w:lsdException w:name="Medium Shading 2 Accent 1" w:semiHidden="0" w:uiPriority="64" w:unhideWhenUsed="0"/>
+    <w:lsdException w:name="Medium List 1 Accent 1" w:semiHidden="0" w:uiPriority="65" w:unhideWhenUsed="0"/>
+    <w:lsdException w:name="Revision" w:unhideWhenUsed="0"/>
+    <w:lsdException w:name="List Paragraph" w:semiHidden="0" w:unhideWhenUsed="0" w:qFormat="1"/>
+    <w:lsdException w:name="Quote" w:semiHidden="0" w:uiPriority="29" w:unhideWhenUsed="0" w:qFormat="1"/>
+    <w:lsdException w:name="Intense Quote" w:semiHidden="0" w:uiPriority="30" w:unhideWhenUsed="0" w:qFormat="1"/>
+    <w:lsdException w:name="Medium List 2 Accent 1" w:semiHidden="0" w:uiPriority="66" w:unhideWhenUsed="0"/>
+    <w:lsdException w:name="Medium Grid 1 Accent 1" w:semiHidden="0" w:uiPriority="67" w:unhideWhenUsed="0"/>
+    <w:lsdException w:name="Medium Grid 2 Accent 1" w:semiHidden="0" w:uiPriority="68" w:unhideWhenUsed="0"/>
+    <w:lsdException w:name="Medium Grid 3 Accent 1" w:semiHidden="0" w:uiPriority="69" w:unhideWhenUsed="0"/>
+    <w:lsdException w:name="Dark List Accent 1" w:semiHidden="0" w:uiPriority="70" w:unhideWhenUsed="0"/>
+    <w:lsdException w:name="Colorful Shading Accent 1" w:semiHidden="0" w:uiPriority="71" w:unhideWhenUsed="0"/>
+    <w:lsdException w:name="Colorful List Accent 1" w:semiHidden="0" w:uiPriority="72" w:unhideWhenUsed="0"/>
+    <w:lsdException w:name="Colorful Grid Accent 1" w:semiHidden="0" w:uiPriority="73" w:unhideWhenUsed="0"/>
+    <w:lsdException w:name="Light Shading Accent 2" w:semiHidden="0" w:uiPriority="60" w:unhideWhenUsed="0"/>
+    <w:lsdException w:name="Light List Accent 2" w:semiHidden="0" w:uiPriority="61" w:unhideWhenUsed="0"/>
+    <w:lsdException w:name="Light Grid Accent 2" w:semiHidden="0" w:uiPriority="62" w:unhideWhenUsed="0"/>
+    <w:lsdException w:name="Medium Shading 1 Accent 2" w:semiHidden="0" w:uiPriority="63" w:unhideWhenUsed="0"/>
+    <w:lsdException w:name="Medium Shading 2 Accent 2" w:semiHidden="0" w:uiPriority="64" w:unhideWhenUsed="0"/>
+    <w:lsdException w:name="Medium List 1 Accent 2" w:semiHidden="0" w:uiPriority="65" w:unhideWhenUsed="0"/>
+    <w:lsdException w:name="Medium List 2 Accent 2" w:semiHidden="0" w:uiPriority="66" w:unhideWhenUsed="0"/>
+    <w:lsdException w:name="Medium Grid 1 Accent 2" w:semiHidden="0" w:uiPriority="67" w:unhideWhenUsed="0"/>
+    <w:lsdException w:name="Medium Grid 2 Accent 2" w:semiHidden="0" w:uiPriority="68" w:unhideWhenUsed="0"/>
+    <w:lsdException w:name="Medium Grid 3 Accent 2" w:semiHidden="0" w:uiPriority="69" w:unhideWhenUsed="0"/>
+    <w:lsdException w:name="Dark List Accent 2" w:semiHidden="0" w:uiPriority="70" w:unhideWhenUsed="0"/>
+    <w:lsdException w:name="Colorful Shading Accent 2" w:semiHidden="0" w:uiPriority="71" w:unhideWhenUsed="0"/>
+    <w:lsdException w:name="Colorful List Accent 2" w:semiHidden="0" w:uiPriority="72" w:unhideWhenUsed="0"/>
+    <w:lsdException w:name="Colorful Grid Accent 2" w:semiHidden="0" w:uiPriority="73" w:unhideWhenUsed="0"/>
+    <w:lsdException w:name="Light Shading Accent 3" w:semiHidden="0" w:uiPriority="60" w:unhideWhenUsed="0"/>
+    <w:lsdException w:name="Light List Accent 3" w:semiHidden="0" w:uiPriority="61" w:unhideWhenUsed="0"/>
+    <w:lsdException w:name="Light Grid Accent 3" w:semiHidden="0" w:uiPriority="62" w:unhideWhenUsed="0"/>
+    <w:lsdException w:name="Medium Shading 1 Accent 3" w:semiHidden="0" w:uiPriority="63" w:unhideWhenUsed="0"/>
+    <w:lsdException w:name="Medium Shading 2 Accent 3" w:semiHidden="0" w:uiPriority="64" w:unhideWhenUsed="0"/>
+    <w:lsdException w:name="Medium List 1 Accent 3" w:semiHidden="0" w:uiPriority="65" w:unhideWhenUsed="0"/>
+    <w:lsdException w:name="Medium List 2 Accent 3" w:semiHidden="0" w:uiPriority="66" w:unhideWhenUsed="0"/>
+    <w:lsdException w:name="Medium Grid 1 Accent 3" w:semiHidden="0" w:uiPriority="67" w:unhideWhenUsed="0"/>
+    <w:lsdException w:name="Medium Grid 2 Accent 3" w:semiHidden="0" w:uiPriority="68" w:unhideWhenUsed="0"/>
+    <w:lsdException w:name="Medium Grid 3 Accent 3" w:semiHidden="0" w:uiPriority="69" w:unhideWhenUsed="0"/>
+    <w:lsdException w:name="Dark List Accent 3" w:semiHidden="0" w:uiPriority="70" w:unhideWhenUsed="0"/>
+    <w:lsdException w:name="Colorful Shading Accent 3" w:semiHidden="0" w:uiPriority="71" w:unhideWhenUsed="0"/>
+    <w:lsdException w:name="Colorful List Accent 3" w:semiHidden="0" w:uiPriority="72" w:unhideWhenUsed="0"/>
+    <w:lsdException w:name="Colorful Grid Accent 3" w:semiHidden="0" w:uiPriority="73" w:unhideWhenUsed="0"/>
+    <w:lsdException w:name="Light Shading Accent 4" w:semiHidden="0" w:uiPriority="60" w:unhideWhenUsed="0"/>
+    <w:lsdException w:name="Light List Accent 4" w:semiHidden="0" w:uiPriority="61" w:unhideWhenUsed="0"/>
+    <w:lsdException w:name="Light Grid Accent 4" w:semiHidden="0" w:uiPriority="62" w:unhideWhenUsed="0"/>
+    <w:lsdException w:name="Medium Shading 1 Accent 4" w:semiHidden="0" w:uiPriority="63" w:unhideWhenUsed="0"/>
+    <w:lsdException w:name="Medium Shading 2 Accent 4" w:semiHidden="0" w:uiPriority="64" w:unhideWhenUsed="0"/>
+    <w:lsdException w:name="Medium List 1 Accent 4" w:semiHidden="0" w:uiPriority="65" w:unhideWhenUsed="0"/>
+    <w:lsdException w:name="Medium List 2 Accent 4" w:semiHidden="0" w:uiPriority="66" w:unhideWhenUsed="0"/>
+    <w:lsdException w:name="Medium Grid 1 Accent 4" w:semiHidden="0" w:uiPriority="67" w:unhideWhenUsed="0"/>
+    <w:lsdException w:name="Medium Grid 2 Accent 4" w:semiHidden="0" w:uiPriority="68" w:unhideWhenUsed="0"/>
+    <w:lsdException w:name="Medium Grid 3 Accent 4" w:semiHidden="0" w:uiPriority="69" w:unhideWhenUsed="0"/>
+    <w:lsdException w:name="Dark List Accent 4" w:semiHidden="0" w:uiPriority="70" w:unhideWhenUsed="0"/>
+    <w:lsdException w:name="Colorful Shading Accent 4" w:semiHidden="0" w:uiPriority="71" w:unhideWhenUsed="0"/>
+    <w:lsdException w:name="Colorful List Accent 4" w:semiHidden="0" w:uiPriority="72" w:unhideWhenUsed="0"/>
+    <w:lsdException w:name="Colorful Grid Accent 4" w:semiHidden="0" w:uiPriority="73" w:unhideWhenUsed="0"/>
+    <w:lsdException w:name="Light Shading Accent 5" w:semiHidden="0" w:uiPriority="60" w:unhideWhenUsed="0"/>
+    <w:lsdException w:name="Light List Accent 5" w:semiHidden="0" w:uiPriority="61" w:unhideWhenUsed="0"/>
+    <w:lsdException w:name="Light Grid Accent 5" w:semiHidden="0" w:uiPriority="62" w:unhideWhenUsed="0"/>
+    <w:lsdException w:name="Medium Shading 1 Accent 5" w:semiHidden="0" w:uiPriority="63" w:unhideWhenUsed="0"/>
+    <w:lsdException w:name="Medium Shading 2 Accent 5" w:semiHidden="0" w:uiPriority="64" w:unhideWhenUsed="0"/>
+    <w:lsdException w:name="Medium List 1 Accent 5" w:semiHidden="0" w:uiPriority="65" w:unhideWhenUsed="0"/>
+    <w:lsdException w:name="Medium List 2 Accent 5" w:semiHidden="0" w:uiPriority="66" w:unhideWhenUsed="0"/>
+    <w:lsdException w:name="Medium Grid 1 Accent 5" w:semiHidden="0" w:uiPriority="67" w:unhideWhenUsed="0"/>
+    <w:lsdException w:name="Medium Grid 2 Accent 5" w:semiHidden="0" w:uiPriority="68" w:unhideWhenUsed="0"/>
+    <w:lsdException w:name="Medium Grid 3 Accent 5" w:semiHidden="0" w:uiPriority="69" w:unhideWhenUsed="0"/>
+    <w:lsdException w:name="Dark List Accent 5" w:semiHidden="0" w:uiPriority="70" w:unhideWhenUsed="0"/>
+    <w:lsdException w:name="Colorful Shading Accent 5" w:semiHidden="0" w:uiPriority="71" w:unhideWhenUsed="0"/>
+    <w:lsdException w:name="Colorful List Accent 5" w:semiHidden="0" w:uiPriority="72" w:unhideWhenUsed="0"/>
+    <w:lsdException w:name="Colorful Grid Accent 5" w:semiHidden="0" w:uiPriority="73" w:unhideWhenUsed="0"/>
+    <w:lsdException w:name="Light Shading Accent 6" w:semiHidden="0" w:uiPriority="60" w:unhideWhenUsed="0"/>
+    <w:lsdException w:name="Light List Accent 6" w:semiHidden="0" w:uiPriority="61" w:unhideWhenUsed="0"/>
+    <w:lsdException w:name="Light Grid Accent 6" w:semiHidden="0" w:uiPriority="62" w:unhideWhenUsed="0"/>
+    <w:lsdException w:name="Medium Shading 1 Accent 6" w:semiHidden="0" w:uiPriority="63" w:unhideWhenUsed="0"/>
+    <w:lsdException w:name="Medium Shading 2 Accent 6" w:semiHidden="0" w:uiPriority="64" w:unhideWhenUsed="0"/>
+    <w:lsdException w:name="Medium List 1 Accent 6" w:semiHidden="0" w:uiPriority="65" w:unhideWhenUsed="0"/>
+    <w:lsdException w:name="Medium List 2 Accent 6" w:semiHidden="0" w:uiPriority="66" w:unhideWhenUsed="0"/>
+    <w:lsdException w:name="Medium Grid 1 Accent 6" w:semiHidden="0" w:uiPriority="67" w:unhideWhenUsed="0"/>
+    <w:lsdException w:name="Medium Grid 2 Accent 6" w:semiHidden="0" w:uiPriority="68" w:unhideWhenUsed="0"/>
+    <w:lsdException w:name="Medium Grid 3 Accent 6" w:semiHidden="0" w:uiPriority="69" w:unhideWhenUsed="0"/>
+    <w:lsdException w:name="Dark List Accent 6" w:semiHidden="0" w:uiPriority="70" w:unhideWhenUsed="0"/>
+    <w:lsdException w:name="Colorful Shading Accent 6" w:semiHidden="0" w:uiPriority="71" w:unhideWhenUsed="0"/>
+    <w:lsdException w:name="Colorful List Accent 6" w:semiHidden="0" w:uiPriority="72" w:unhideWhenUsed="0"/>
+    <w:lsdException w:name="Colorful Grid Accent 6" w:semiHidden="0" w:uiPriority="73" w:unhideWhenUsed="0"/>
+    <w:lsdException w:name="Subtle Emphasis" w:semiHidden="0" w:uiPriority="19" w:unhideWhenUsed="0" w:qFormat="1"/>
+    <w:lsdException w:name="Intense Emphasis" w:semiHidden="0" w:uiPriority="21" w:unhideWhenUsed="0" w:qFormat="1"/>
+    <w:lsdException w:name="Subtle Reference" w:semiHidden="0" w:uiPriority="31" w:unhideWhenUsed="0" w:qFormat="1"/>
+    <w:lsdException w:name="Intense Reference" w:semiHidden="0" w:uiPriority="32" w:unhideWhenUsed="0" w:qFormat="1"/>
+    <w:lsdException w:name="Book Title" w:semiHidden="0" w:uiPriority="33" w:unhideWhenUsed="0" w:qFormat="1"/>
+    <w:lsdException w:name="TOC Heading" w:semiHidden="0" w:qFormat="1"/>
   </w:latentStyles>
   <w:style w:type="paragraph" w:default="1" w:styleId="Normal">
     <w:name w:val="Normal"/>
@@ -17925,6 +17966,7 @@
     <w:uiPriority w:val="99"/>
     <w:semiHidden/>
     <w:unhideWhenUsed/>
+    <w:qFormat/>
     <w:tblPr>
       <w:tblInd w:w="0" w:type="dxa"/>
       <w:tblCellMar>
@@ -19291,7 +19333,7 @@
 </file>
 
 <file path=customXml/itemProps1.xml><?xml version="1.0" encoding="utf-8"?>
-<ds:datastoreItem xmlns:ds="http://schemas.openxmlformats.org/officeDocument/2006/customXml" ds:itemID="{EE8EC8C4-62DA-4895-A39F-023E5F648D9F}">
+<ds:datastoreItem xmlns:ds="http://schemas.openxmlformats.org/officeDocument/2006/customXml" ds:itemID="{E4A640BF-4F1A-4E68-9116-843847B7B007}">
   <ds:schemaRefs>
     <ds:schemaRef ds:uri="http://schemas.openxmlformats.org/officeDocument/2006/bibliography"/>
   </ds:schemaRefs>

</xml_diff>

<commit_message>
Atualização dos casos de uso.
</commit_message>
<xml_diff>
--- a/documentacao/G5_Documentacao1sem2014.docx
+++ b/documentacao/G5_Documentacao1sem2014.docx
@@ -12847,6 +12847,2885 @@
     </w:tbl>
     <w:p/>
     <w:p/>
+    <w:p/>
+    <w:tbl>
+      <w:tblPr>
+        <w:tblW w:w="0" w:type="auto"/>
+        <w:tblInd w:w="2" w:type="dxa"/>
+        <w:tblBorders>
+          <w:top w:val="single" w:sz="4" w:space="0" w:color="auto"/>
+          <w:left w:val="single" w:sz="4" w:space="0" w:color="auto"/>
+          <w:bottom w:val="single" w:sz="4" w:space="0" w:color="auto"/>
+          <w:right w:val="single" w:sz="4" w:space="0" w:color="auto"/>
+          <w:insideH w:val="single" w:sz="4" w:space="0" w:color="auto"/>
+          <w:insideV w:val="single" w:sz="4" w:space="0" w:color="auto"/>
+        </w:tblBorders>
+        <w:tblLook w:val="0000" w:firstRow="0" w:lastRow="0" w:firstColumn="0" w:lastColumn="0" w:noHBand="0" w:noVBand="0"/>
+      </w:tblPr>
+      <w:tblGrid>
+        <w:gridCol w:w="2658"/>
+        <w:gridCol w:w="6804"/>
+      </w:tblGrid>
+      <w:tr>
+        <w:tc>
+          <w:tcPr>
+            <w:tcW w:w="2658" w:type="dxa"/>
+            <w:shd w:val="clear" w:color="auto" w:fill="D9D9D9"/>
+          </w:tcPr>
+          <w:p>
+            <w:pPr>
+              <w:rPr>
+                <w:b/>
+                <w:bCs/>
+              </w:rPr>
+            </w:pPr>
+            <w:r>
+              <w:rPr>
+                <w:b/>
+                <w:bCs/>
+              </w:rPr>
+              <w:t>Nome do C</w:t>
+            </w:r>
+            <w:r>
+              <w:rPr>
+                <w:b/>
+                <w:bCs/>
+              </w:rPr>
+              <w:t>aso de Uso:</w:t>
+            </w:r>
+          </w:p>
+        </w:tc>
+        <w:tc>
+          <w:tcPr>
+            <w:tcW w:w="6804" w:type="dxa"/>
+          </w:tcPr>
+          <w:p>
+            <w:r>
+              <w:t>UC08- Editar Sala</w:t>
+            </w:r>
+          </w:p>
+        </w:tc>
+      </w:tr>
+      <w:tr>
+        <w:tc>
+          <w:tcPr>
+            <w:tcW w:w="2658" w:type="dxa"/>
+            <w:shd w:val="clear" w:color="auto" w:fill="D9D9D9"/>
+          </w:tcPr>
+          <w:p>
+            <w:pPr>
+              <w:rPr>
+                <w:b/>
+                <w:bCs/>
+              </w:rPr>
+            </w:pPr>
+            <w:r>
+              <w:rPr>
+                <w:b/>
+                <w:bCs/>
+              </w:rPr>
+              <w:t>Resumo:</w:t>
+            </w:r>
+          </w:p>
+        </w:tc>
+        <w:tc>
+          <w:tcPr>
+            <w:tcW w:w="6804" w:type="dxa"/>
+          </w:tcPr>
+          <w:p>
+            <w:pPr>
+              <w:rPr>
+                <w:color w:val="548DD4"/>
+              </w:rPr>
+            </w:pPr>
+            <w:r>
+              <w:t xml:space="preserve">Realiza processo de alteração de dados referente </w:t>
+            </w:r>
+            <w:proofErr w:type="gramStart"/>
+            <w:r>
+              <w:t>a</w:t>
+            </w:r>
+            <w:proofErr w:type="gramEnd"/>
+            <w:r>
+              <w:t xml:space="preserve"> criação da sala de aula.</w:t>
+            </w:r>
+          </w:p>
+        </w:tc>
+      </w:tr>
+      <w:tr>
+        <w:tc>
+          <w:tcPr>
+            <w:tcW w:w="2658" w:type="dxa"/>
+            <w:shd w:val="clear" w:color="auto" w:fill="D9D9D9"/>
+          </w:tcPr>
+          <w:p>
+            <w:pPr>
+              <w:rPr>
+                <w:b/>
+                <w:bCs/>
+              </w:rPr>
+            </w:pPr>
+            <w:r>
+              <w:rPr>
+                <w:b/>
+                <w:bCs/>
+              </w:rPr>
+              <w:t>Ator Principal:</w:t>
+            </w:r>
+          </w:p>
+        </w:tc>
+        <w:tc>
+          <w:tcPr>
+            <w:tcW w:w="6804" w:type="dxa"/>
+          </w:tcPr>
+          <w:p>
+            <w:r>
+              <w:t>Secretaria</w:t>
+            </w:r>
+          </w:p>
+        </w:tc>
+      </w:tr>
+      <w:tr>
+        <w:tc>
+          <w:tcPr>
+            <w:tcW w:w="2658" w:type="dxa"/>
+            <w:shd w:val="clear" w:color="auto" w:fill="D9D9D9"/>
+          </w:tcPr>
+          <w:p>
+            <w:pPr>
+              <w:rPr>
+                <w:b/>
+                <w:bCs/>
+              </w:rPr>
+            </w:pPr>
+            <w:r>
+              <w:rPr>
+                <w:b/>
+                <w:bCs/>
+              </w:rPr>
+              <w:lastRenderedPageBreak/>
+              <w:t>Pré-condição</w:t>
+            </w:r>
+          </w:p>
+        </w:tc>
+        <w:tc>
+          <w:tcPr>
+            <w:tcW w:w="6804" w:type="dxa"/>
+          </w:tcPr>
+          <w:p>
+            <w:r>
+              <w:t xml:space="preserve">Secretaria estar </w:t>
+            </w:r>
+            <w:proofErr w:type="spellStart"/>
+            <w:r>
+              <w:t>logado</w:t>
+            </w:r>
+            <w:proofErr w:type="spellEnd"/>
+            <w:r>
+              <w:t xml:space="preserve"> no sistema, pois </w:t>
+            </w:r>
+            <w:proofErr w:type="gramStart"/>
+            <w:r>
+              <w:t>será</w:t>
+            </w:r>
+            <w:proofErr w:type="gramEnd"/>
+            <w:r>
+              <w:t xml:space="preserve"> disponibilizado os dados para edição.</w:t>
+            </w:r>
+          </w:p>
+        </w:tc>
+      </w:tr>
+      <w:tr>
+        <w:tc>
+          <w:tcPr>
+            <w:tcW w:w="2658" w:type="dxa"/>
+            <w:shd w:val="clear" w:color="auto" w:fill="D9D9D9"/>
+          </w:tcPr>
+          <w:p>
+            <w:pPr>
+              <w:rPr>
+                <w:b/>
+                <w:bCs/>
+              </w:rPr>
+            </w:pPr>
+            <w:r>
+              <w:rPr>
+                <w:b/>
+                <w:bCs/>
+              </w:rPr>
+              <w:t>Pós-condição</w:t>
+            </w:r>
+          </w:p>
+        </w:tc>
+        <w:tc>
+          <w:tcPr>
+            <w:tcW w:w="6804" w:type="dxa"/>
+          </w:tcPr>
+          <w:p>
+            <w:r>
+              <w:t xml:space="preserve">Banco de dados </w:t>
+            </w:r>
+            <w:proofErr w:type="gramStart"/>
+            <w:r>
+              <w:t>i</w:t>
+            </w:r>
+            <w:r>
+              <w:t>nformar</w:t>
+            </w:r>
+            <w:proofErr w:type="gramEnd"/>
+            <w:r>
+              <w:t xml:space="preserve"> alterações realizadas na sala</w:t>
+            </w:r>
+            <w:r>
+              <w:t>.</w:t>
+            </w:r>
+          </w:p>
+        </w:tc>
+      </w:tr>
+      <w:tr>
+        <w:tc>
+          <w:tcPr>
+            <w:tcW w:w="9462" w:type="dxa"/>
+            <w:gridSpan w:val="2"/>
+          </w:tcPr>
+          <w:p>
+            <w:pPr>
+              <w:rPr>
+                <w:b/>
+                <w:bCs/>
+              </w:rPr>
+            </w:pPr>
+          </w:p>
+          <w:p>
+            <w:pPr>
+              <w:rPr>
+                <w:color w:val="548DD4"/>
+              </w:rPr>
+            </w:pPr>
+            <w:r>
+              <w:rPr>
+                <w:b/>
+                <w:bCs/>
+              </w:rPr>
+              <w:t>Fluxo Principal</w:t>
+            </w:r>
+            <w:r>
+              <w:t xml:space="preserve">: </w:t>
+            </w:r>
+          </w:p>
+          <w:p>
+            <w:pPr>
+              <w:rPr>
+                <w:u w:val="single"/>
+              </w:rPr>
+            </w:pPr>
+            <w:r>
+              <w:t xml:space="preserve">FP01 - </w:t>
+            </w:r>
+            <w:r>
+              <w:t>Este caso de uso inicia quando Secretaria deseja editar uma sala de aula.</w:t>
+            </w:r>
+          </w:p>
+          <w:p>
+            <w:pPr>
+              <w:rPr>
+                <w:u w:val="single"/>
+              </w:rPr>
+            </w:pPr>
+            <w:r>
+              <w:t xml:space="preserve">FP02 - </w:t>
+            </w:r>
+            <w:r>
+              <w:t>Secretaria solicita editar sala de aula.</w:t>
+            </w:r>
+          </w:p>
+          <w:p>
+            <w:pPr>
+              <w:rPr>
+                <w:u w:val="single"/>
+              </w:rPr>
+            </w:pPr>
+            <w:r>
+              <w:t xml:space="preserve">FP03 - </w:t>
+            </w:r>
+            <w:r>
+              <w:t>Sistema disponibiliza formulário com dados editáveis.</w:t>
+            </w:r>
+          </w:p>
+          <w:p>
+            <w:pPr>
+              <w:rPr>
+                <w:u w:val="single"/>
+              </w:rPr>
+            </w:pPr>
+            <w:r>
+              <w:t xml:space="preserve">FP04 - </w:t>
+            </w:r>
+            <w:r>
+              <w:t>Secretaria realiza alterações.</w:t>
+            </w:r>
+          </w:p>
+          <w:p>
+            <w:pPr>
+              <w:rPr>
+                <w:u w:val="single"/>
+              </w:rPr>
+            </w:pPr>
+            <w:r>
+              <w:t xml:space="preserve">FP05 - </w:t>
+            </w:r>
+            <w:r>
+              <w:t>Sistema verifica dados alterados.</w:t>
+            </w:r>
+          </w:p>
+          <w:p>
+            <w:pPr>
+              <w:rPr>
+                <w:u w:val="single"/>
+              </w:rPr>
+            </w:pPr>
+            <w:r>
+              <w:t xml:space="preserve">FP06 - </w:t>
+            </w:r>
+            <w:r>
+              <w:t>Secretaria envia alterações.</w:t>
+            </w:r>
+          </w:p>
+          <w:p>
+            <w:pPr>
+              <w:rPr>
+                <w:u w:val="single"/>
+              </w:rPr>
+            </w:pPr>
+            <w:r>
+              <w:t xml:space="preserve">FP07 - </w:t>
+            </w:r>
+            <w:r>
+              <w:t>Sistema registra alterações no Banco de dados.</w:t>
+            </w:r>
+          </w:p>
+          <w:p>
+            <w:pPr>
+              <w:rPr>
+                <w:u w:val="single"/>
+              </w:rPr>
+            </w:pPr>
+            <w:r>
+              <w:t xml:space="preserve">FP08 - </w:t>
+            </w:r>
+            <w:r>
+              <w:t>Sistema informa registro de alterações.</w:t>
+            </w:r>
+          </w:p>
+          <w:p>
+            <w:pPr>
+              <w:rPr>
+                <w:u w:val="single"/>
+              </w:rPr>
+            </w:pPr>
+            <w:r>
+              <w:t xml:space="preserve">FP09 - </w:t>
+            </w:r>
+            <w:r>
+              <w:t>Fim caso de uso.</w:t>
+            </w:r>
+          </w:p>
+          <w:p>
+            <w:pPr>
+              <w:rPr>
+                <w:b/>
+                <w:bCs/>
+              </w:rPr>
+            </w:pPr>
+          </w:p>
+          <w:p>
+            <w:r>
+              <w:rPr>
+                <w:b/>
+                <w:bCs/>
+              </w:rPr>
+              <w:t>Fluxo Alternativo:</w:t>
+            </w:r>
+            <w:r>
+              <w:t xml:space="preserve"> </w:t>
+            </w:r>
+          </w:p>
+          <w:p/>
+        </w:tc>
+      </w:tr>
+    </w:tbl>
+    <w:p/>
+    <w:p/>
+    <w:tbl>
+      <w:tblPr>
+        <w:tblW w:w="0" w:type="auto"/>
+        <w:tblInd w:w="2" w:type="dxa"/>
+        <w:tblBorders>
+          <w:top w:val="single" w:sz="4" w:space="0" w:color="auto"/>
+          <w:left w:val="single" w:sz="4" w:space="0" w:color="auto"/>
+          <w:bottom w:val="single" w:sz="4" w:space="0" w:color="auto"/>
+          <w:right w:val="single" w:sz="4" w:space="0" w:color="auto"/>
+          <w:insideH w:val="single" w:sz="4" w:space="0" w:color="auto"/>
+          <w:insideV w:val="single" w:sz="4" w:space="0" w:color="auto"/>
+        </w:tblBorders>
+        <w:tblLook w:val="0000" w:firstRow="0" w:lastRow="0" w:firstColumn="0" w:lastColumn="0" w:noHBand="0" w:noVBand="0"/>
+      </w:tblPr>
+      <w:tblGrid>
+        <w:gridCol w:w="2658"/>
+        <w:gridCol w:w="6804"/>
+      </w:tblGrid>
+      <w:tr>
+        <w:tc>
+          <w:tcPr>
+            <w:tcW w:w="2658" w:type="dxa"/>
+            <w:shd w:val="clear" w:color="auto" w:fill="D9D9D9"/>
+          </w:tcPr>
+          <w:p>
+            <w:pPr>
+              <w:rPr>
+                <w:b/>
+                <w:bCs/>
+              </w:rPr>
+            </w:pPr>
+            <w:r>
+              <w:rPr>
+                <w:b/>
+                <w:bCs/>
+              </w:rPr>
+              <w:t>Nome do C</w:t>
+            </w:r>
+            <w:r>
+              <w:rPr>
+                <w:b/>
+                <w:bCs/>
+              </w:rPr>
+              <w:t>aso de Uso:</w:t>
+            </w:r>
+          </w:p>
+        </w:tc>
+        <w:tc>
+          <w:tcPr>
+            <w:tcW w:w="6804" w:type="dxa"/>
+          </w:tcPr>
+          <w:p>
+            <w:r>
+              <w:t>UC09</w:t>
+            </w:r>
+            <w:r>
+              <w:t xml:space="preserve">- </w:t>
+            </w:r>
+            <w:r>
+              <w:t>Excluir Sala</w:t>
+            </w:r>
+          </w:p>
+        </w:tc>
+      </w:tr>
+      <w:tr>
+        <w:tc>
+          <w:tcPr>
+            <w:tcW w:w="2658" w:type="dxa"/>
+            <w:shd w:val="clear" w:color="auto" w:fill="D9D9D9"/>
+          </w:tcPr>
+          <w:p>
+            <w:pPr>
+              <w:rPr>
+                <w:b/>
+                <w:bCs/>
+              </w:rPr>
+            </w:pPr>
+            <w:r>
+              <w:rPr>
+                <w:b/>
+                <w:bCs/>
+              </w:rPr>
+              <w:t>Resumo:</w:t>
+            </w:r>
+          </w:p>
+        </w:tc>
+        <w:tc>
+          <w:tcPr>
+            <w:tcW w:w="6804" w:type="dxa"/>
+          </w:tcPr>
+          <w:p>
+            <w:pPr>
+              <w:rPr>
+                <w:color w:val="548DD4"/>
+              </w:rPr>
+            </w:pPr>
+            <w:r>
+              <w:t>Secretaria</w:t>
+            </w:r>
+            <w:r>
+              <w:t xml:space="preserve"> da </w:t>
+            </w:r>
+            <w:r>
+              <w:t>escola</w:t>
+            </w:r>
+            <w:r>
+              <w:t xml:space="preserve"> deseja excluir </w:t>
+            </w:r>
+            <w:r>
+              <w:t>sala de aula</w:t>
+            </w:r>
+            <w:r>
+              <w:t xml:space="preserve"> do sistema.</w:t>
+            </w:r>
+          </w:p>
+        </w:tc>
+      </w:tr>
+      <w:tr>
+        <w:tc>
+          <w:tcPr>
+            <w:tcW w:w="2658" w:type="dxa"/>
+            <w:shd w:val="clear" w:color="auto" w:fill="D9D9D9"/>
+          </w:tcPr>
+          <w:p>
+            <w:pPr>
+              <w:rPr>
+                <w:b/>
+                <w:bCs/>
+              </w:rPr>
+            </w:pPr>
+            <w:r>
+              <w:rPr>
+                <w:b/>
+                <w:bCs/>
+              </w:rPr>
+              <w:t>Ator Principal:</w:t>
+            </w:r>
+          </w:p>
+        </w:tc>
+        <w:tc>
+          <w:tcPr>
+            <w:tcW w:w="6804" w:type="dxa"/>
+          </w:tcPr>
+          <w:p>
+            <w:r>
+              <w:t>Secretaria</w:t>
+            </w:r>
+          </w:p>
+        </w:tc>
+      </w:tr>
+      <w:tr>
+        <w:tc>
+          <w:tcPr>
+            <w:tcW w:w="2658" w:type="dxa"/>
+            <w:shd w:val="clear" w:color="auto" w:fill="D9D9D9"/>
+          </w:tcPr>
+          <w:p>
+            <w:pPr>
+              <w:rPr>
+                <w:b/>
+                <w:bCs/>
+              </w:rPr>
+            </w:pPr>
+            <w:r>
+              <w:rPr>
+                <w:b/>
+                <w:bCs/>
+              </w:rPr>
+              <w:t>Pré-condição</w:t>
+            </w:r>
+          </w:p>
+        </w:tc>
+        <w:tc>
+          <w:tcPr>
+            <w:tcW w:w="6804" w:type="dxa"/>
+          </w:tcPr>
+          <w:p>
+            <w:r>
+              <w:t>Secretaria</w:t>
+            </w:r>
+            <w:r>
+              <w:t xml:space="preserve"> </w:t>
+            </w:r>
+            <w:r>
+              <w:t xml:space="preserve">estar </w:t>
+            </w:r>
+            <w:proofErr w:type="spellStart"/>
+            <w:r>
+              <w:t>logado</w:t>
+            </w:r>
+            <w:proofErr w:type="spellEnd"/>
+            <w:r>
+              <w:t>, pois tem</w:t>
+            </w:r>
+            <w:r>
+              <w:t xml:space="preserve"> perfil para exclusão de </w:t>
+            </w:r>
+            <w:r>
+              <w:t>sala de aula</w:t>
+            </w:r>
+            <w:r>
+              <w:t xml:space="preserve"> do sistema.</w:t>
+            </w:r>
+          </w:p>
+        </w:tc>
+      </w:tr>
+      <w:tr>
+        <w:tc>
+          <w:tcPr>
+            <w:tcW w:w="2658" w:type="dxa"/>
+            <w:shd w:val="clear" w:color="auto" w:fill="D9D9D9"/>
+          </w:tcPr>
+          <w:p>
+            <w:pPr>
+              <w:rPr>
+                <w:b/>
+                <w:bCs/>
+              </w:rPr>
+            </w:pPr>
+            <w:r>
+              <w:rPr>
+                <w:b/>
+                <w:bCs/>
+              </w:rPr>
+              <w:t>Pós-condição</w:t>
+            </w:r>
+          </w:p>
+        </w:tc>
+        <w:tc>
+          <w:tcPr>
+            <w:tcW w:w="6804" w:type="dxa"/>
+          </w:tcPr>
+          <w:p>
+            <w:r>
+              <w:t xml:space="preserve">Sistema dar a opção de excluir mais </w:t>
+            </w:r>
+            <w:r>
+              <w:t>salas de aula</w:t>
+            </w:r>
+            <w:r>
+              <w:t xml:space="preserve"> ou voltar ao </w:t>
+            </w:r>
+            <w:proofErr w:type="gramStart"/>
+            <w:r>
+              <w:t>menu</w:t>
+            </w:r>
+            <w:proofErr w:type="gramEnd"/>
+            <w:r>
+              <w:t xml:space="preserve"> inicial.</w:t>
+            </w:r>
+            <w:r>
+              <w:t>.</w:t>
+            </w:r>
+          </w:p>
+        </w:tc>
+      </w:tr>
+      <w:tr>
+        <w:tc>
+          <w:tcPr>
+            <w:tcW w:w="9462" w:type="dxa"/>
+            <w:gridSpan w:val="2"/>
+          </w:tcPr>
+          <w:p>
+            <w:pPr>
+              <w:rPr>
+                <w:b/>
+                <w:bCs/>
+              </w:rPr>
+            </w:pPr>
+          </w:p>
+          <w:p>
+            <w:pPr>
+              <w:rPr>
+                <w:color w:val="548DD4"/>
+              </w:rPr>
+            </w:pPr>
+            <w:r>
+              <w:rPr>
+                <w:b/>
+                <w:bCs/>
+              </w:rPr>
+              <w:t>Fluxo Principal</w:t>
+            </w:r>
+            <w:r>
+              <w:t xml:space="preserve">: </w:t>
+            </w:r>
+          </w:p>
+          <w:p>
+            <w:r>
+              <w:t xml:space="preserve">FP01 - </w:t>
+            </w:r>
+            <w:r>
+              <w:t>Este caso de uso inicia quando Secretaria deseja excluir sala de aula do sistema.</w:t>
+            </w:r>
+          </w:p>
+          <w:p>
+            <w:pPr>
+              <w:rPr>
+                <w:u w:val="single"/>
+              </w:rPr>
+            </w:pPr>
+            <w:r>
+              <w:t xml:space="preserve">FP02 - </w:t>
+            </w:r>
+            <w:r>
+              <w:t>Secretaria informa sala de aula a ser excluída.</w:t>
+            </w:r>
+          </w:p>
+          <w:p>
+            <w:pPr>
+              <w:rPr>
+                <w:u w:val="single"/>
+              </w:rPr>
+            </w:pPr>
+            <w:r>
+              <w:t xml:space="preserve">FP03 - </w:t>
+            </w:r>
+            <w:r>
+              <w:t>Sistema verifica se sala de aula informada existe no sistema.</w:t>
+            </w:r>
+          </w:p>
+          <w:p>
+            <w:pPr>
+              <w:rPr>
+                <w:u w:val="single"/>
+              </w:rPr>
+            </w:pPr>
+            <w:r>
+              <w:t>FP04 -</w:t>
+            </w:r>
+            <w:r>
+              <w:t xml:space="preserve"> </w:t>
+            </w:r>
+            <w:r>
+              <w:t>Sistema informa sala de aula existente.</w:t>
+            </w:r>
+          </w:p>
+          <w:p>
+            <w:pPr>
+              <w:rPr>
+                <w:u w:val="single"/>
+              </w:rPr>
+            </w:pPr>
+          </w:p>
+          <w:p/>
+          <w:p>
+            <w:pPr>
+              <w:rPr>
+                <w:u w:val="single"/>
+              </w:rPr>
+            </w:pPr>
+            <w:r>
+              <w:t>FP05 -</w:t>
+            </w:r>
+            <w:r>
+              <w:t xml:space="preserve"> </w:t>
+            </w:r>
+            <w:r>
+              <w:t>Sistema questiona exclusão de sala de aula</w:t>
+            </w:r>
+            <w:r>
+              <w:t>.</w:t>
+            </w:r>
+          </w:p>
+          <w:p>
+            <w:pPr>
+              <w:rPr>
+                <w:u w:val="single"/>
+              </w:rPr>
+            </w:pPr>
+            <w:r>
+              <w:t>FP06 -</w:t>
+            </w:r>
+            <w:r>
+              <w:t xml:space="preserve"> </w:t>
+            </w:r>
+            <w:r>
+              <w:t>Secretaria confirma exclusão de sala de aula.</w:t>
+            </w:r>
+          </w:p>
+          <w:p>
+            <w:pPr>
+              <w:rPr>
+                <w:u w:val="single"/>
+              </w:rPr>
+            </w:pPr>
+            <w:r>
+              <w:t>FP07 -</w:t>
+            </w:r>
+            <w:r>
+              <w:t xml:space="preserve"> </w:t>
+            </w:r>
+            <w:r>
+              <w:t>Sistema registra exclusão de sala de aula no banco de dados</w:t>
+            </w:r>
+            <w:r>
+              <w:t>.</w:t>
+            </w:r>
+          </w:p>
+          <w:p>
+            <w:pPr>
+              <w:rPr>
+                <w:u w:val="single"/>
+              </w:rPr>
+            </w:pPr>
+            <w:r>
+              <w:t>FP08 -</w:t>
+            </w:r>
+            <w:r>
+              <w:t xml:space="preserve"> </w:t>
+            </w:r>
+            <w:r>
+              <w:t>Sistema informa sala de aula excluída</w:t>
+            </w:r>
+            <w:r>
+              <w:t>.</w:t>
+            </w:r>
+          </w:p>
+          <w:p>
+            <w:r>
+              <w:t xml:space="preserve">FP09 - </w:t>
+            </w:r>
+            <w:r>
+              <w:t>Fim caso de uso</w:t>
+            </w:r>
+            <w:r>
+              <w:t>.</w:t>
+            </w:r>
+          </w:p>
+          <w:p>
+            <w:pPr>
+              <w:rPr>
+                <w:b/>
+                <w:bCs/>
+              </w:rPr>
+            </w:pPr>
+          </w:p>
+          <w:p>
+            <w:r>
+              <w:rPr>
+                <w:b/>
+                <w:bCs/>
+              </w:rPr>
+              <w:t>Fluxo Alternativo:</w:t>
+            </w:r>
+            <w:r>
+              <w:t xml:space="preserve"> </w:t>
+            </w:r>
+          </w:p>
+          <w:p/>
+        </w:tc>
+      </w:tr>
+    </w:tbl>
+    <w:p/>
+    <w:p/>
+    <w:tbl>
+      <w:tblPr>
+        <w:tblW w:w="0" w:type="auto"/>
+        <w:tblInd w:w="2" w:type="dxa"/>
+        <w:tblBorders>
+          <w:top w:val="single" w:sz="4" w:space="0" w:color="auto"/>
+          <w:left w:val="single" w:sz="4" w:space="0" w:color="auto"/>
+          <w:bottom w:val="single" w:sz="4" w:space="0" w:color="auto"/>
+          <w:right w:val="single" w:sz="4" w:space="0" w:color="auto"/>
+          <w:insideH w:val="single" w:sz="4" w:space="0" w:color="auto"/>
+          <w:insideV w:val="single" w:sz="4" w:space="0" w:color="auto"/>
+        </w:tblBorders>
+        <w:tblLook w:val="0000" w:firstRow="0" w:lastRow="0" w:firstColumn="0" w:lastColumn="0" w:noHBand="0" w:noVBand="0"/>
+      </w:tblPr>
+      <w:tblGrid>
+        <w:gridCol w:w="2658"/>
+        <w:gridCol w:w="6804"/>
+      </w:tblGrid>
+      <w:tr>
+        <w:tc>
+          <w:tcPr>
+            <w:tcW w:w="2658" w:type="dxa"/>
+            <w:shd w:val="clear" w:color="auto" w:fill="D9D9D9"/>
+          </w:tcPr>
+          <w:p>
+            <w:pPr>
+              <w:rPr>
+                <w:b/>
+                <w:bCs/>
+              </w:rPr>
+            </w:pPr>
+            <w:r>
+              <w:rPr>
+                <w:b/>
+                <w:bCs/>
+              </w:rPr>
+              <w:t>Nome do C</w:t>
+            </w:r>
+            <w:r>
+              <w:rPr>
+                <w:b/>
+                <w:bCs/>
+              </w:rPr>
+              <w:t>aso de Uso:</w:t>
+            </w:r>
+          </w:p>
+        </w:tc>
+        <w:tc>
+          <w:tcPr>
+            <w:tcW w:w="6804" w:type="dxa"/>
+          </w:tcPr>
+          <w:p>
+            <w:r>
+              <w:t xml:space="preserve">UC10 - </w:t>
+            </w:r>
+            <w:r>
+              <w:t>Registrar Boletim</w:t>
+            </w:r>
+          </w:p>
+        </w:tc>
+      </w:tr>
+      <w:tr>
+        <w:tc>
+          <w:tcPr>
+            <w:tcW w:w="2658" w:type="dxa"/>
+            <w:shd w:val="clear" w:color="auto" w:fill="D9D9D9"/>
+          </w:tcPr>
+          <w:p>
+            <w:pPr>
+              <w:rPr>
+                <w:b/>
+                <w:bCs/>
+              </w:rPr>
+            </w:pPr>
+            <w:r>
+              <w:rPr>
+                <w:b/>
+                <w:bCs/>
+              </w:rPr>
+              <w:t>Resumo:</w:t>
+            </w:r>
+          </w:p>
+        </w:tc>
+        <w:tc>
+          <w:tcPr>
+            <w:tcW w:w="6804" w:type="dxa"/>
+          </w:tcPr>
+          <w:p>
+            <w:pPr>
+              <w:rPr>
+                <w:color w:val="548DD4"/>
+              </w:rPr>
+            </w:pPr>
+            <w:r>
+              <w:t>Realiza processo de registro do boletim do aluno</w:t>
+            </w:r>
+          </w:p>
+        </w:tc>
+      </w:tr>
+      <w:tr>
+        <w:tc>
+          <w:tcPr>
+            <w:tcW w:w="2658" w:type="dxa"/>
+            <w:shd w:val="clear" w:color="auto" w:fill="D9D9D9"/>
+          </w:tcPr>
+          <w:p>
+            <w:pPr>
+              <w:rPr>
+                <w:b/>
+                <w:bCs/>
+              </w:rPr>
+            </w:pPr>
+            <w:r>
+              <w:rPr>
+                <w:b/>
+                <w:bCs/>
+              </w:rPr>
+              <w:t>Ator Principal:</w:t>
+            </w:r>
+          </w:p>
+        </w:tc>
+        <w:tc>
+          <w:tcPr>
+            <w:tcW w:w="6804" w:type="dxa"/>
+          </w:tcPr>
+          <w:p>
+            <w:r>
+              <w:t>Secretaria</w:t>
+            </w:r>
+          </w:p>
+        </w:tc>
+      </w:tr>
+      <w:tr>
+        <w:tc>
+          <w:tcPr>
+            <w:tcW w:w="2658" w:type="dxa"/>
+            <w:shd w:val="clear" w:color="auto" w:fill="D9D9D9"/>
+          </w:tcPr>
+          <w:p>
+            <w:pPr>
+              <w:rPr>
+                <w:b/>
+                <w:bCs/>
+              </w:rPr>
+            </w:pPr>
+            <w:r>
+              <w:rPr>
+                <w:b/>
+                <w:bCs/>
+              </w:rPr>
+              <w:t>Pré-condição</w:t>
+            </w:r>
+          </w:p>
+        </w:tc>
+        <w:tc>
+          <w:tcPr>
+            <w:tcW w:w="6804" w:type="dxa"/>
+          </w:tcPr>
+          <w:p>
+            <w:r>
+              <w:t>Aluno</w:t>
+            </w:r>
+            <w:r>
+              <w:t xml:space="preserve"> não possuir </w:t>
+            </w:r>
+            <w:r>
+              <w:t>boletim cadastrado</w:t>
+            </w:r>
+            <w:r>
+              <w:t xml:space="preserve"> no sistema</w:t>
+            </w:r>
+            <w:proofErr w:type="gramStart"/>
+            <w:r>
+              <w:t>..</w:t>
+            </w:r>
+            <w:proofErr w:type="gramEnd"/>
+          </w:p>
+        </w:tc>
+      </w:tr>
+      <w:tr>
+        <w:tc>
+          <w:tcPr>
+            <w:tcW w:w="2658" w:type="dxa"/>
+            <w:shd w:val="clear" w:color="auto" w:fill="D9D9D9"/>
+          </w:tcPr>
+          <w:p>
+            <w:pPr>
+              <w:rPr>
+                <w:b/>
+                <w:bCs/>
+              </w:rPr>
+            </w:pPr>
+            <w:r>
+              <w:rPr>
+                <w:b/>
+                <w:bCs/>
+              </w:rPr>
+              <w:t>Pós-condição</w:t>
+            </w:r>
+          </w:p>
+        </w:tc>
+        <w:tc>
+          <w:tcPr>
+            <w:tcW w:w="6804" w:type="dxa"/>
+          </w:tcPr>
+          <w:p>
+            <w:r>
+              <w:t xml:space="preserve">Banco de dados confirma </w:t>
+            </w:r>
+            <w:r>
+              <w:t>boletim</w:t>
+            </w:r>
+            <w:r>
+              <w:t xml:space="preserve"> </w:t>
+            </w:r>
+            <w:r>
+              <w:t>cadastrado</w:t>
+            </w:r>
+            <w:r>
+              <w:t>.</w:t>
+            </w:r>
+          </w:p>
+        </w:tc>
+      </w:tr>
+      <w:tr>
+        <w:tc>
+          <w:tcPr>
+            <w:tcW w:w="9462" w:type="dxa"/>
+            <w:gridSpan w:val="2"/>
+          </w:tcPr>
+          <w:p>
+            <w:pPr>
+              <w:rPr>
+                <w:b/>
+                <w:bCs/>
+              </w:rPr>
+            </w:pPr>
+          </w:p>
+          <w:p>
+            <w:pPr>
+              <w:rPr>
+                <w:color w:val="548DD4"/>
+              </w:rPr>
+            </w:pPr>
+            <w:r>
+              <w:rPr>
+                <w:b/>
+                <w:bCs/>
+              </w:rPr>
+              <w:t>Fluxo Principal</w:t>
+            </w:r>
+            <w:r>
+              <w:t xml:space="preserve">: </w:t>
+            </w:r>
+          </w:p>
+          <w:p>
+            <w:pPr>
+              <w:rPr>
+                <w:u w:val="single"/>
+              </w:rPr>
+            </w:pPr>
+            <w:r>
+              <w:t xml:space="preserve">FP01 - </w:t>
+            </w:r>
+            <w:r>
+              <w:t>Este caso de uso inicia quando Secretaria deseja cadastrar novo boletim.</w:t>
+            </w:r>
+          </w:p>
+          <w:p>
+            <w:pPr>
+              <w:rPr>
+                <w:u w:val="single"/>
+              </w:rPr>
+            </w:pPr>
+            <w:r>
+              <w:t>FP02 - Secretaria digita dados do Aluno</w:t>
+            </w:r>
+            <w:r>
+              <w:t>.</w:t>
+            </w:r>
+          </w:p>
+          <w:p>
+            <w:pPr>
+              <w:rPr>
+                <w:u w:val="single"/>
+              </w:rPr>
+            </w:pPr>
+            <w:r>
+              <w:t>FP03 - Sistema verifica dados digitados.</w:t>
+            </w:r>
+          </w:p>
+          <w:p>
+            <w:pPr>
+              <w:rPr>
+                <w:u w:val="single"/>
+              </w:rPr>
+            </w:pPr>
+            <w:r>
+              <w:t>FP04 - Sistema consulta no banco de dados se aluno já possui boletim</w:t>
+            </w:r>
+            <w:r>
+              <w:t>.</w:t>
+            </w:r>
+          </w:p>
+          <w:p>
+            <w:pPr>
+              <w:rPr>
+                <w:u w:val="single"/>
+              </w:rPr>
+            </w:pPr>
+            <w:r>
+              <w:t xml:space="preserve">FP05 - </w:t>
+            </w:r>
+            <w:r>
+              <w:t>Sistema confirma possibilidade de cadastro de novo boletim</w:t>
+            </w:r>
+            <w:r>
+              <w:t>.</w:t>
+            </w:r>
+          </w:p>
+          <w:p>
+            <w:pPr>
+              <w:rPr>
+                <w:u w:val="single"/>
+              </w:rPr>
+            </w:pPr>
+            <w:r>
+              <w:t xml:space="preserve">FP06 - </w:t>
+            </w:r>
+            <w:r>
+              <w:t>Sistema registra cadastro no banco de dados</w:t>
+            </w:r>
+            <w:r>
+              <w:t>.</w:t>
+            </w:r>
+          </w:p>
+          <w:p>
+            <w:pPr>
+              <w:rPr>
+                <w:u w:val="single"/>
+              </w:rPr>
+            </w:pPr>
+            <w:r>
+              <w:t xml:space="preserve">FP07 - </w:t>
+            </w:r>
+            <w:r>
+              <w:t>Sistema informa cadastro realizado</w:t>
+            </w:r>
+            <w:r>
+              <w:t>.</w:t>
+            </w:r>
+          </w:p>
+          <w:p>
+            <w:pPr>
+              <w:rPr>
+                <w:u w:val="single"/>
+              </w:rPr>
+            </w:pPr>
+            <w:r>
+              <w:t xml:space="preserve">FP08 - </w:t>
+            </w:r>
+            <w:r>
+              <w:t>Fim caso de uso</w:t>
+            </w:r>
+            <w:r>
+              <w:t>.</w:t>
+            </w:r>
+          </w:p>
+          <w:p>
+            <w:r>
+              <w:rPr>
+                <w:b/>
+                <w:bCs/>
+              </w:rPr>
+              <w:t>Fluxo Alternativo:</w:t>
+            </w:r>
+            <w:r>
+              <w:t xml:space="preserve"> </w:t>
+            </w:r>
+          </w:p>
+          <w:p/>
+        </w:tc>
+      </w:tr>
+    </w:tbl>
+    <w:p/>
+    <w:p/>
+    <w:tbl>
+      <w:tblPr>
+        <w:tblW w:w="0" w:type="auto"/>
+        <w:tblInd w:w="2" w:type="dxa"/>
+        <w:tblBorders>
+          <w:top w:val="single" w:sz="4" w:space="0" w:color="auto"/>
+          <w:left w:val="single" w:sz="4" w:space="0" w:color="auto"/>
+          <w:bottom w:val="single" w:sz="4" w:space="0" w:color="auto"/>
+          <w:right w:val="single" w:sz="4" w:space="0" w:color="auto"/>
+          <w:insideH w:val="single" w:sz="4" w:space="0" w:color="auto"/>
+          <w:insideV w:val="single" w:sz="4" w:space="0" w:color="auto"/>
+        </w:tblBorders>
+        <w:tblLook w:val="0000" w:firstRow="0" w:lastRow="0" w:firstColumn="0" w:lastColumn="0" w:noHBand="0" w:noVBand="0"/>
+      </w:tblPr>
+      <w:tblGrid>
+        <w:gridCol w:w="2658"/>
+        <w:gridCol w:w="6804"/>
+      </w:tblGrid>
+      <w:tr>
+        <w:tc>
+          <w:tcPr>
+            <w:tcW w:w="2658" w:type="dxa"/>
+            <w:shd w:val="clear" w:color="auto" w:fill="D9D9D9"/>
+          </w:tcPr>
+          <w:p>
+            <w:pPr>
+              <w:rPr>
+                <w:b/>
+                <w:bCs/>
+              </w:rPr>
+            </w:pPr>
+            <w:r>
+              <w:rPr>
+                <w:b/>
+                <w:bCs/>
+              </w:rPr>
+              <w:t>Nome do C</w:t>
+            </w:r>
+            <w:r>
+              <w:rPr>
+                <w:b/>
+                <w:bCs/>
+              </w:rPr>
+              <w:t>aso de Uso:</w:t>
+            </w:r>
+          </w:p>
+        </w:tc>
+        <w:tc>
+          <w:tcPr>
+            <w:tcW w:w="6804" w:type="dxa"/>
+          </w:tcPr>
+          <w:p>
+            <w:r>
+              <w:t>UC11</w:t>
+            </w:r>
+            <w:r>
+              <w:t xml:space="preserve">- </w:t>
+            </w:r>
+            <w:r>
+              <w:t>Editar Boletim</w:t>
+            </w:r>
+          </w:p>
+        </w:tc>
+      </w:tr>
+      <w:tr>
+        <w:tc>
+          <w:tcPr>
+            <w:tcW w:w="2658" w:type="dxa"/>
+            <w:shd w:val="clear" w:color="auto" w:fill="D9D9D9"/>
+          </w:tcPr>
+          <w:p>
+            <w:pPr>
+              <w:rPr>
+                <w:b/>
+                <w:bCs/>
+              </w:rPr>
+            </w:pPr>
+            <w:r>
+              <w:rPr>
+                <w:b/>
+                <w:bCs/>
+              </w:rPr>
+              <w:t>Resumo:</w:t>
+            </w:r>
+          </w:p>
+        </w:tc>
+        <w:tc>
+          <w:tcPr>
+            <w:tcW w:w="6804" w:type="dxa"/>
+          </w:tcPr>
+          <w:p>
+            <w:pPr>
+              <w:rPr>
+                <w:color w:val="548DD4"/>
+              </w:rPr>
+            </w:pPr>
+            <w:r>
+              <w:t xml:space="preserve">Realiza processo de alteração de dados referente </w:t>
+            </w:r>
+            <w:proofErr w:type="gramStart"/>
+            <w:r>
+              <w:t>a</w:t>
+            </w:r>
+            <w:proofErr w:type="gramEnd"/>
+            <w:r>
+              <w:t xml:space="preserve"> criação </w:t>
+            </w:r>
+            <w:r>
+              <w:t>do boletim escolar</w:t>
+            </w:r>
+            <w:r>
+              <w:t>.</w:t>
+            </w:r>
+          </w:p>
+        </w:tc>
+      </w:tr>
+      <w:tr>
+        <w:tc>
+          <w:tcPr>
+            <w:tcW w:w="2658" w:type="dxa"/>
+            <w:shd w:val="clear" w:color="auto" w:fill="D9D9D9"/>
+          </w:tcPr>
+          <w:p>
+            <w:pPr>
+              <w:rPr>
+                <w:b/>
+                <w:bCs/>
+              </w:rPr>
+            </w:pPr>
+            <w:r>
+              <w:rPr>
+                <w:b/>
+                <w:bCs/>
+              </w:rPr>
+              <w:lastRenderedPageBreak/>
+              <w:t>Ator Principal:</w:t>
+            </w:r>
+          </w:p>
+        </w:tc>
+        <w:tc>
+          <w:tcPr>
+            <w:tcW w:w="6804" w:type="dxa"/>
+          </w:tcPr>
+          <w:p>
+            <w:r>
+              <w:t>Secretaria</w:t>
+            </w:r>
+          </w:p>
+        </w:tc>
+      </w:tr>
+      <w:tr>
+        <w:tc>
+          <w:tcPr>
+            <w:tcW w:w="2658" w:type="dxa"/>
+            <w:shd w:val="clear" w:color="auto" w:fill="D9D9D9"/>
+          </w:tcPr>
+          <w:p>
+            <w:pPr>
+              <w:rPr>
+                <w:b/>
+                <w:bCs/>
+              </w:rPr>
+            </w:pPr>
+            <w:r>
+              <w:rPr>
+                <w:b/>
+                <w:bCs/>
+              </w:rPr>
+              <w:t>Pré-condição</w:t>
+            </w:r>
+          </w:p>
+        </w:tc>
+        <w:tc>
+          <w:tcPr>
+            <w:tcW w:w="6804" w:type="dxa"/>
+          </w:tcPr>
+          <w:p>
+            <w:r>
+              <w:t xml:space="preserve">Secretaria estar </w:t>
+            </w:r>
+            <w:proofErr w:type="spellStart"/>
+            <w:r>
+              <w:t>logado</w:t>
+            </w:r>
+            <w:proofErr w:type="spellEnd"/>
+            <w:r>
+              <w:t xml:space="preserve"> no sistema, pois </w:t>
+            </w:r>
+            <w:proofErr w:type="gramStart"/>
+            <w:r>
+              <w:t>será</w:t>
+            </w:r>
+            <w:proofErr w:type="gramEnd"/>
+            <w:r>
+              <w:t xml:space="preserve"> disponibilizado os dados para edição.</w:t>
+            </w:r>
+          </w:p>
+        </w:tc>
+      </w:tr>
+      <w:tr>
+        <w:tc>
+          <w:tcPr>
+            <w:tcW w:w="2658" w:type="dxa"/>
+            <w:shd w:val="clear" w:color="auto" w:fill="D9D9D9"/>
+          </w:tcPr>
+          <w:p>
+            <w:pPr>
+              <w:rPr>
+                <w:b/>
+                <w:bCs/>
+              </w:rPr>
+            </w:pPr>
+            <w:r>
+              <w:rPr>
+                <w:b/>
+                <w:bCs/>
+              </w:rPr>
+              <w:t>Pós-condição</w:t>
+            </w:r>
+          </w:p>
+        </w:tc>
+        <w:tc>
+          <w:tcPr>
+            <w:tcW w:w="6804" w:type="dxa"/>
+          </w:tcPr>
+          <w:p>
+            <w:r>
+              <w:t xml:space="preserve">Banco de dados </w:t>
+            </w:r>
+            <w:proofErr w:type="gramStart"/>
+            <w:r>
+              <w:t>i</w:t>
+            </w:r>
+            <w:r>
+              <w:t>nformar</w:t>
+            </w:r>
+            <w:proofErr w:type="gramEnd"/>
+            <w:r>
+              <w:t xml:space="preserve"> alterações realizadas no boletim</w:t>
+            </w:r>
+            <w:r>
+              <w:t>.</w:t>
+            </w:r>
+          </w:p>
+        </w:tc>
+      </w:tr>
+      <w:tr>
+        <w:tc>
+          <w:tcPr>
+            <w:tcW w:w="9462" w:type="dxa"/>
+            <w:gridSpan w:val="2"/>
+          </w:tcPr>
+          <w:p>
+            <w:pPr>
+              <w:rPr>
+                <w:b/>
+                <w:bCs/>
+              </w:rPr>
+            </w:pPr>
+          </w:p>
+          <w:p>
+            <w:pPr>
+              <w:rPr>
+                <w:color w:val="548DD4"/>
+              </w:rPr>
+            </w:pPr>
+            <w:r>
+              <w:rPr>
+                <w:b/>
+                <w:bCs/>
+              </w:rPr>
+              <w:t>Fluxo Principal</w:t>
+            </w:r>
+            <w:r>
+              <w:t xml:space="preserve">: </w:t>
+            </w:r>
+          </w:p>
+          <w:p>
+            <w:pPr>
+              <w:rPr>
+                <w:u w:val="single"/>
+              </w:rPr>
+            </w:pPr>
+            <w:r>
+              <w:t>FP01 - Este caso de uso inicia quando Secretaria deseja editar um boletim</w:t>
+            </w:r>
+            <w:r>
+              <w:t>.</w:t>
+            </w:r>
+          </w:p>
+          <w:p>
+            <w:pPr>
+              <w:rPr>
+                <w:u w:val="single"/>
+              </w:rPr>
+            </w:pPr>
+            <w:r>
+              <w:t>FP02 - Secretaria solicita editar boletim</w:t>
+            </w:r>
+            <w:r>
+              <w:t>.</w:t>
+            </w:r>
+          </w:p>
+          <w:p>
+            <w:pPr>
+              <w:rPr>
+                <w:u w:val="single"/>
+              </w:rPr>
+            </w:pPr>
+            <w:r>
+              <w:t>FP03 - Sistema disponibiliza formulário com dados editáveis</w:t>
+            </w:r>
+            <w:r>
+              <w:t>.</w:t>
+            </w:r>
+          </w:p>
+          <w:p>
+            <w:pPr>
+              <w:rPr>
+                <w:u w:val="single"/>
+              </w:rPr>
+            </w:pPr>
+            <w:r>
+              <w:t>FP04 - Secretaria realiza alterações</w:t>
+            </w:r>
+            <w:r>
+              <w:t>.</w:t>
+            </w:r>
+          </w:p>
+          <w:p>
+            <w:pPr>
+              <w:rPr>
+                <w:u w:val="single"/>
+              </w:rPr>
+            </w:pPr>
+            <w:r>
+              <w:t>FP05 - Sistema verifica dados alterados</w:t>
+            </w:r>
+            <w:r>
+              <w:t>.</w:t>
+            </w:r>
+          </w:p>
+          <w:p>
+            <w:pPr>
+              <w:rPr>
+                <w:u w:val="single"/>
+              </w:rPr>
+            </w:pPr>
+            <w:r>
+              <w:t>FP06 - Secretaria envia alterações</w:t>
+            </w:r>
+            <w:r>
+              <w:t>.</w:t>
+            </w:r>
+          </w:p>
+          <w:p>
+            <w:pPr>
+              <w:rPr>
+                <w:u w:val="single"/>
+              </w:rPr>
+            </w:pPr>
+            <w:r>
+              <w:t>FP07 - Sistema registra alterações no Banco de dados</w:t>
+            </w:r>
+            <w:r>
+              <w:t>.</w:t>
+            </w:r>
+          </w:p>
+          <w:p>
+            <w:pPr>
+              <w:rPr>
+                <w:u w:val="single"/>
+              </w:rPr>
+            </w:pPr>
+            <w:r>
+              <w:t>FP08 - Sistema informa registro de alterações</w:t>
+            </w:r>
+            <w:r>
+              <w:t>.</w:t>
+            </w:r>
+          </w:p>
+          <w:p>
+            <w:pPr>
+              <w:rPr>
+                <w:u w:val="single"/>
+              </w:rPr>
+            </w:pPr>
+            <w:r>
+              <w:t xml:space="preserve">FP09 - </w:t>
+            </w:r>
+            <w:r>
+              <w:t>Fim caso de uso.</w:t>
+            </w:r>
+          </w:p>
+          <w:p>
+            <w:pPr>
+              <w:rPr>
+                <w:b/>
+                <w:bCs/>
+              </w:rPr>
+            </w:pPr>
+          </w:p>
+          <w:p>
+            <w:r>
+              <w:rPr>
+                <w:b/>
+                <w:bCs/>
+              </w:rPr>
+              <w:t>Fluxo Alternativo:</w:t>
+            </w:r>
+            <w:r>
+              <w:t xml:space="preserve"> </w:t>
+            </w:r>
+          </w:p>
+          <w:p/>
+        </w:tc>
+      </w:tr>
+    </w:tbl>
+    <w:p/>
+    <w:p/>
+    <w:tbl>
+      <w:tblPr>
+        <w:tblW w:w="0" w:type="auto"/>
+        <w:tblInd w:w="2" w:type="dxa"/>
+        <w:tblBorders>
+          <w:top w:val="single" w:sz="4" w:space="0" w:color="auto"/>
+          <w:left w:val="single" w:sz="4" w:space="0" w:color="auto"/>
+          <w:bottom w:val="single" w:sz="4" w:space="0" w:color="auto"/>
+          <w:right w:val="single" w:sz="4" w:space="0" w:color="auto"/>
+          <w:insideH w:val="single" w:sz="4" w:space="0" w:color="auto"/>
+          <w:insideV w:val="single" w:sz="4" w:space="0" w:color="auto"/>
+        </w:tblBorders>
+        <w:tblLook w:val="0000" w:firstRow="0" w:lastRow="0" w:firstColumn="0" w:lastColumn="0" w:noHBand="0" w:noVBand="0"/>
+      </w:tblPr>
+      <w:tblGrid>
+        <w:gridCol w:w="2658"/>
+        <w:gridCol w:w="6804"/>
+      </w:tblGrid>
+      <w:tr>
+        <w:tc>
+          <w:tcPr>
+            <w:tcW w:w="2658" w:type="dxa"/>
+            <w:shd w:val="clear" w:color="auto" w:fill="D9D9D9"/>
+          </w:tcPr>
+          <w:p>
+            <w:pPr>
+              <w:rPr>
+                <w:b/>
+                <w:bCs/>
+              </w:rPr>
+            </w:pPr>
+            <w:r>
+              <w:rPr>
+                <w:b/>
+                <w:bCs/>
+              </w:rPr>
+              <w:t>Nome do C</w:t>
+            </w:r>
+            <w:r>
+              <w:rPr>
+                <w:b/>
+                <w:bCs/>
+              </w:rPr>
+              <w:t>aso de Uso:</w:t>
+            </w:r>
+          </w:p>
+        </w:tc>
+        <w:tc>
+          <w:tcPr>
+            <w:tcW w:w="6804" w:type="dxa"/>
+          </w:tcPr>
+          <w:p>
+            <w:r>
+              <w:t xml:space="preserve">UC12 - </w:t>
+            </w:r>
+            <w:r>
+              <w:t>Excluir Boletim</w:t>
+            </w:r>
+          </w:p>
+        </w:tc>
+      </w:tr>
+      <w:tr>
+        <w:tc>
+          <w:tcPr>
+            <w:tcW w:w="2658" w:type="dxa"/>
+            <w:shd w:val="clear" w:color="auto" w:fill="D9D9D9"/>
+          </w:tcPr>
+          <w:p>
+            <w:pPr>
+              <w:rPr>
+                <w:b/>
+                <w:bCs/>
+              </w:rPr>
+            </w:pPr>
+            <w:r>
+              <w:rPr>
+                <w:b/>
+                <w:bCs/>
+              </w:rPr>
+              <w:t>Resumo:</w:t>
+            </w:r>
+          </w:p>
+        </w:tc>
+        <w:tc>
+          <w:tcPr>
+            <w:tcW w:w="6804" w:type="dxa"/>
+          </w:tcPr>
+          <w:p>
+            <w:pPr>
+              <w:rPr>
+                <w:color w:val="548DD4"/>
+              </w:rPr>
+            </w:pPr>
+            <w:r>
+              <w:t xml:space="preserve">Secretaria da escola deseja excluir </w:t>
+            </w:r>
+            <w:r>
+              <w:t>boletim</w:t>
+            </w:r>
+            <w:r>
+              <w:t xml:space="preserve"> do sistema.</w:t>
+            </w:r>
+          </w:p>
+        </w:tc>
+      </w:tr>
+      <w:tr>
+        <w:tc>
+          <w:tcPr>
+            <w:tcW w:w="2658" w:type="dxa"/>
+            <w:shd w:val="clear" w:color="auto" w:fill="D9D9D9"/>
+          </w:tcPr>
+          <w:p>
+            <w:pPr>
+              <w:rPr>
+                <w:b/>
+                <w:bCs/>
+              </w:rPr>
+            </w:pPr>
+            <w:r>
+              <w:rPr>
+                <w:b/>
+                <w:bCs/>
+              </w:rPr>
+              <w:t>Ator Principal:</w:t>
+            </w:r>
+          </w:p>
+        </w:tc>
+        <w:tc>
+          <w:tcPr>
+            <w:tcW w:w="6804" w:type="dxa"/>
+          </w:tcPr>
+          <w:p>
+            <w:r>
+              <w:t>Secretaria</w:t>
+            </w:r>
+          </w:p>
+        </w:tc>
+      </w:tr>
+      <w:tr>
+        <w:tc>
+          <w:tcPr>
+            <w:tcW w:w="2658" w:type="dxa"/>
+            <w:shd w:val="clear" w:color="auto" w:fill="D9D9D9"/>
+          </w:tcPr>
+          <w:p>
+            <w:pPr>
+              <w:rPr>
+                <w:b/>
+                <w:bCs/>
+              </w:rPr>
+            </w:pPr>
+            <w:r>
+              <w:rPr>
+                <w:b/>
+                <w:bCs/>
+              </w:rPr>
+              <w:t>Pré-condição</w:t>
+            </w:r>
+          </w:p>
+        </w:tc>
+        <w:tc>
+          <w:tcPr>
+            <w:tcW w:w="6804" w:type="dxa"/>
+          </w:tcPr>
+          <w:p>
+            <w:r>
+              <w:t xml:space="preserve">Secretaria estar </w:t>
+            </w:r>
+            <w:proofErr w:type="spellStart"/>
+            <w:r>
+              <w:t>logado</w:t>
+            </w:r>
+            <w:proofErr w:type="spellEnd"/>
+            <w:r>
+              <w:t>, pois tem</w:t>
+            </w:r>
+            <w:r>
+              <w:t xml:space="preserve"> perfil para exclusão do boletim </w:t>
+            </w:r>
+            <w:r>
+              <w:t>do sistema.</w:t>
+            </w:r>
+          </w:p>
+        </w:tc>
+      </w:tr>
+      <w:tr>
+        <w:tc>
+          <w:tcPr>
+            <w:tcW w:w="2658" w:type="dxa"/>
+            <w:shd w:val="clear" w:color="auto" w:fill="D9D9D9"/>
+          </w:tcPr>
+          <w:p>
+            <w:pPr>
+              <w:rPr>
+                <w:b/>
+                <w:bCs/>
+              </w:rPr>
+            </w:pPr>
+            <w:r>
+              <w:rPr>
+                <w:b/>
+                <w:bCs/>
+              </w:rPr>
+              <w:t>Pós-condição</w:t>
+            </w:r>
+          </w:p>
+        </w:tc>
+        <w:tc>
+          <w:tcPr>
+            <w:tcW w:w="6804" w:type="dxa"/>
+          </w:tcPr>
+          <w:p>
+            <w:r>
+              <w:t xml:space="preserve">Sistema dar a opção de excluir mais </w:t>
+            </w:r>
+            <w:r>
+              <w:t>boletins</w:t>
+            </w:r>
+            <w:r>
+              <w:t xml:space="preserve"> ou voltar ao </w:t>
+            </w:r>
+            <w:proofErr w:type="gramStart"/>
+            <w:r>
+              <w:t>menu</w:t>
+            </w:r>
+            <w:proofErr w:type="gramEnd"/>
+            <w:r>
+              <w:t xml:space="preserve"> inicial.</w:t>
+            </w:r>
+            <w:r>
+              <w:t>.</w:t>
+            </w:r>
+          </w:p>
+        </w:tc>
+      </w:tr>
+      <w:tr>
+        <w:tc>
+          <w:tcPr>
+            <w:tcW w:w="9462" w:type="dxa"/>
+            <w:gridSpan w:val="2"/>
+          </w:tcPr>
+          <w:p>
+            <w:pPr>
+              <w:rPr>
+                <w:b/>
+                <w:bCs/>
+              </w:rPr>
+            </w:pPr>
+          </w:p>
+          <w:p>
+            <w:pPr>
+              <w:rPr>
+                <w:color w:val="548DD4"/>
+              </w:rPr>
+            </w:pPr>
+            <w:r>
+              <w:rPr>
+                <w:b/>
+                <w:bCs/>
+              </w:rPr>
+              <w:t>Fluxo Principal</w:t>
+            </w:r>
+            <w:r>
+              <w:t xml:space="preserve">: </w:t>
+            </w:r>
+          </w:p>
+          <w:p>
+            <w:r>
+              <w:t>FP01 - Este caso de uso inicia quando Secretaria deseja excluir boletim do sistema</w:t>
+            </w:r>
+            <w:r>
+              <w:t>.</w:t>
+            </w:r>
+          </w:p>
+          <w:p>
+            <w:pPr>
+              <w:rPr>
+                <w:u w:val="single"/>
+              </w:rPr>
+            </w:pPr>
+            <w:r>
+              <w:t>FP02 - Secretaria informa boletim a ser excluído</w:t>
+            </w:r>
+            <w:r>
+              <w:t>.</w:t>
+            </w:r>
+          </w:p>
+          <w:p>
+            <w:pPr>
+              <w:rPr>
+                <w:u w:val="single"/>
+              </w:rPr>
+            </w:pPr>
+            <w:r>
+              <w:t>FP03 - Sistema verifica se boletim informado existe no sistema.</w:t>
+            </w:r>
+          </w:p>
+          <w:p>
+            <w:pPr>
+              <w:rPr>
+                <w:u w:val="single"/>
+              </w:rPr>
+            </w:pPr>
+            <w:r>
+              <w:t>FP04 - Sistema informa boletim existente</w:t>
+            </w:r>
+            <w:r>
+              <w:t>.</w:t>
+            </w:r>
+          </w:p>
+          <w:p/>
+          <w:p>
+            <w:pPr>
+              <w:rPr>
+                <w:u w:val="single"/>
+              </w:rPr>
+            </w:pPr>
+            <w:r>
+              <w:t>FP05 - Sistema questiona exclusão do boletim.</w:t>
+            </w:r>
+          </w:p>
+          <w:p>
+            <w:pPr>
+              <w:rPr>
+                <w:u w:val="single"/>
+              </w:rPr>
+            </w:pPr>
+            <w:r>
+              <w:t>FP06 - Secretaria confirma exclusão do boletim</w:t>
+            </w:r>
+            <w:r>
+              <w:t>.</w:t>
+            </w:r>
+          </w:p>
+          <w:p>
+            <w:pPr>
+              <w:rPr>
+                <w:u w:val="single"/>
+              </w:rPr>
+            </w:pPr>
+            <w:r>
+              <w:t>FP07 - Sistema registra exclusão do boletim no banco de dados.</w:t>
+            </w:r>
+          </w:p>
+          <w:p>
+            <w:pPr>
+              <w:rPr>
+                <w:u w:val="single"/>
+              </w:rPr>
+            </w:pPr>
+            <w:r>
+              <w:t>FP08 - Sistema informa boletim excluído.</w:t>
+            </w:r>
+          </w:p>
+          <w:p>
+            <w:r>
+              <w:t>FP09 - Fim caso de uso.</w:t>
+            </w:r>
+          </w:p>
+          <w:p>
+            <w:pPr>
+              <w:rPr>
+                <w:b/>
+                <w:bCs/>
+              </w:rPr>
+            </w:pPr>
+          </w:p>
+          <w:p>
+            <w:r>
+              <w:rPr>
+                <w:b/>
+                <w:bCs/>
+              </w:rPr>
+              <w:t>Fluxo Alternativo:</w:t>
+            </w:r>
+            <w:r>
+              <w:t xml:space="preserve"> </w:t>
+            </w:r>
+          </w:p>
+          <w:p/>
+        </w:tc>
+      </w:tr>
+    </w:tbl>
+    <w:p/>
+    <w:p/>
+    <w:tbl>
+      <w:tblPr>
+        <w:tblW w:w="0" w:type="auto"/>
+        <w:tblInd w:w="2" w:type="dxa"/>
+        <w:tblBorders>
+          <w:top w:val="single" w:sz="4" w:space="0" w:color="auto"/>
+          <w:left w:val="single" w:sz="4" w:space="0" w:color="auto"/>
+          <w:bottom w:val="single" w:sz="4" w:space="0" w:color="auto"/>
+          <w:right w:val="single" w:sz="4" w:space="0" w:color="auto"/>
+          <w:insideH w:val="single" w:sz="4" w:space="0" w:color="auto"/>
+          <w:insideV w:val="single" w:sz="4" w:space="0" w:color="auto"/>
+        </w:tblBorders>
+        <w:tblLook w:val="0000" w:firstRow="0" w:lastRow="0" w:firstColumn="0" w:lastColumn="0" w:noHBand="0" w:noVBand="0"/>
+      </w:tblPr>
+      <w:tblGrid>
+        <w:gridCol w:w="2658"/>
+        <w:gridCol w:w="6804"/>
+      </w:tblGrid>
+      <w:tr>
+        <w:tc>
+          <w:tcPr>
+            <w:tcW w:w="2658" w:type="dxa"/>
+            <w:shd w:val="clear" w:color="auto" w:fill="D9D9D9"/>
+          </w:tcPr>
+          <w:p>
+            <w:pPr>
+              <w:rPr>
+                <w:b/>
+                <w:bCs/>
+              </w:rPr>
+            </w:pPr>
+            <w:r>
+              <w:rPr>
+                <w:b/>
+                <w:bCs/>
+              </w:rPr>
+              <w:t>Nome do C</w:t>
+            </w:r>
+            <w:r>
+              <w:rPr>
+                <w:b/>
+                <w:bCs/>
+              </w:rPr>
+              <w:t>aso de Uso:</w:t>
+            </w:r>
+          </w:p>
+        </w:tc>
+        <w:tc>
+          <w:tcPr>
+            <w:tcW w:w="6804" w:type="dxa"/>
+          </w:tcPr>
+          <w:p>
+            <w:r>
+              <w:t>UC</w:t>
+            </w:r>
+            <w:r>
+              <w:t>13</w:t>
+            </w:r>
+            <w:r>
+              <w:t xml:space="preserve"> - </w:t>
+            </w:r>
+            <w:r>
+              <w:t>Registrar Matricula</w:t>
+            </w:r>
+          </w:p>
+        </w:tc>
+      </w:tr>
+      <w:tr>
+        <w:tc>
+          <w:tcPr>
+            <w:tcW w:w="2658" w:type="dxa"/>
+            <w:shd w:val="clear" w:color="auto" w:fill="D9D9D9"/>
+          </w:tcPr>
+          <w:p>
+            <w:pPr>
+              <w:rPr>
+                <w:b/>
+                <w:bCs/>
+              </w:rPr>
+            </w:pPr>
+            <w:r>
+              <w:rPr>
+                <w:b/>
+                <w:bCs/>
+              </w:rPr>
+              <w:t>Resumo:</w:t>
+            </w:r>
+          </w:p>
+        </w:tc>
+        <w:tc>
+          <w:tcPr>
+            <w:tcW w:w="6804" w:type="dxa"/>
+          </w:tcPr>
+          <w:p>
+            <w:pPr>
+              <w:rPr>
+                <w:color w:val="548DD4"/>
+              </w:rPr>
+            </w:pPr>
+            <w:r>
+              <w:t xml:space="preserve">Realiza processo de </w:t>
+            </w:r>
+            <w:r>
+              <w:t>matricular o aluno na escola</w:t>
+            </w:r>
+          </w:p>
+        </w:tc>
+      </w:tr>
+      <w:tr>
+        <w:tc>
+          <w:tcPr>
+            <w:tcW w:w="2658" w:type="dxa"/>
+            <w:shd w:val="clear" w:color="auto" w:fill="D9D9D9"/>
+          </w:tcPr>
+          <w:p>
+            <w:pPr>
+              <w:rPr>
+                <w:b/>
+                <w:bCs/>
+              </w:rPr>
+            </w:pPr>
+            <w:r>
+              <w:rPr>
+                <w:b/>
+                <w:bCs/>
+              </w:rPr>
+              <w:t>Ator Principal:</w:t>
+            </w:r>
+          </w:p>
+        </w:tc>
+        <w:tc>
+          <w:tcPr>
+            <w:tcW w:w="6804" w:type="dxa"/>
+          </w:tcPr>
+          <w:p>
+            <w:r>
+              <w:t>Secretaria</w:t>
+            </w:r>
+          </w:p>
+        </w:tc>
+      </w:tr>
+      <w:tr>
+        <w:tc>
+          <w:tcPr>
+            <w:tcW w:w="2658" w:type="dxa"/>
+            <w:shd w:val="clear" w:color="auto" w:fill="D9D9D9"/>
+          </w:tcPr>
+          <w:p>
+            <w:pPr>
+              <w:rPr>
+                <w:b/>
+                <w:bCs/>
+              </w:rPr>
+            </w:pPr>
+            <w:r>
+              <w:rPr>
+                <w:b/>
+                <w:bCs/>
+              </w:rPr>
+              <w:t>Pré-condição</w:t>
+            </w:r>
+          </w:p>
+        </w:tc>
+        <w:tc>
+          <w:tcPr>
+            <w:tcW w:w="6804" w:type="dxa"/>
+          </w:tcPr>
+          <w:p>
+            <w:r>
+              <w:t xml:space="preserve">Aluno não possuir </w:t>
+            </w:r>
+            <w:r>
+              <w:t>matricula</w:t>
+            </w:r>
+            <w:r>
+              <w:t xml:space="preserve"> no sistema</w:t>
+            </w:r>
+            <w:proofErr w:type="gramStart"/>
+            <w:r>
+              <w:t>..</w:t>
+            </w:r>
+            <w:proofErr w:type="gramEnd"/>
+          </w:p>
+        </w:tc>
+      </w:tr>
+      <w:tr>
+        <w:tc>
+          <w:tcPr>
+            <w:tcW w:w="2658" w:type="dxa"/>
+            <w:shd w:val="clear" w:color="auto" w:fill="D9D9D9"/>
+          </w:tcPr>
+          <w:p>
+            <w:pPr>
+              <w:rPr>
+                <w:b/>
+                <w:bCs/>
+              </w:rPr>
+            </w:pPr>
+            <w:r>
+              <w:rPr>
+                <w:b/>
+                <w:bCs/>
+              </w:rPr>
+              <w:t>Pós-condição</w:t>
+            </w:r>
+          </w:p>
+        </w:tc>
+        <w:tc>
+          <w:tcPr>
+            <w:tcW w:w="6804" w:type="dxa"/>
+          </w:tcPr>
+          <w:p>
+            <w:r>
+              <w:t xml:space="preserve">Banco de dados confirma </w:t>
+            </w:r>
+            <w:r>
+              <w:t>matricula</w:t>
+            </w:r>
+            <w:r>
+              <w:t>.</w:t>
+            </w:r>
+          </w:p>
+        </w:tc>
+      </w:tr>
+      <w:tr>
+        <w:tc>
+          <w:tcPr>
+            <w:tcW w:w="9462" w:type="dxa"/>
+            <w:gridSpan w:val="2"/>
+          </w:tcPr>
+          <w:p>
+            <w:pPr>
+              <w:rPr>
+                <w:b/>
+                <w:bCs/>
+              </w:rPr>
+            </w:pPr>
+          </w:p>
+          <w:p>
+            <w:pPr>
+              <w:rPr>
+                <w:color w:val="548DD4"/>
+              </w:rPr>
+            </w:pPr>
+            <w:r>
+              <w:rPr>
+                <w:b/>
+                <w:bCs/>
+              </w:rPr>
+              <w:t>Fluxo Principal</w:t>
+            </w:r>
+            <w:r>
+              <w:t xml:space="preserve">: </w:t>
+            </w:r>
+          </w:p>
+          <w:p>
+            <w:pPr>
+              <w:rPr>
+                <w:u w:val="single"/>
+              </w:rPr>
+            </w:pPr>
+            <w:r>
+              <w:t>FP01 - Este caso de uso inicia quando Secretaria deseja cadastrar uma nova matricula</w:t>
+            </w:r>
+            <w:r>
+              <w:t>.</w:t>
+            </w:r>
+          </w:p>
+          <w:p>
+            <w:pPr>
+              <w:rPr>
+                <w:u w:val="single"/>
+              </w:rPr>
+            </w:pPr>
+            <w:r>
+              <w:t>FP02 - Secretaria digita dados do Aluno</w:t>
+            </w:r>
+            <w:r>
+              <w:t>.</w:t>
+            </w:r>
+          </w:p>
+          <w:p>
+            <w:pPr>
+              <w:rPr>
+                <w:u w:val="single"/>
+              </w:rPr>
+            </w:pPr>
+            <w:r>
+              <w:t>FP03 - Sistema verifica dados digitados.</w:t>
+            </w:r>
+          </w:p>
+          <w:p>
+            <w:pPr>
+              <w:rPr>
+                <w:u w:val="single"/>
+              </w:rPr>
+            </w:pPr>
+            <w:r>
+              <w:t>FP04 - Sistema consulta no banco de dados se aluno já possui matricula</w:t>
+            </w:r>
+            <w:r>
+              <w:t>.</w:t>
+            </w:r>
+          </w:p>
+          <w:p>
+            <w:pPr>
+              <w:rPr>
+                <w:u w:val="single"/>
+              </w:rPr>
+            </w:pPr>
+            <w:r>
+              <w:t>FP05 - Sistema confirma possibilidade de cadastro de nova matricula.</w:t>
+            </w:r>
+          </w:p>
+          <w:p>
+            <w:pPr>
+              <w:rPr>
+                <w:u w:val="single"/>
+              </w:rPr>
+            </w:pPr>
+            <w:r>
+              <w:t>FP06 - Sistema registra cadastro no banco de dados</w:t>
+            </w:r>
+            <w:r>
+              <w:t>.</w:t>
+            </w:r>
+          </w:p>
+          <w:p>
+            <w:pPr>
+              <w:rPr>
+                <w:u w:val="single"/>
+              </w:rPr>
+            </w:pPr>
+            <w:r>
+              <w:t xml:space="preserve">FP07 - </w:t>
+            </w:r>
+            <w:r>
+              <w:t>Sistema informa cadastro realizado</w:t>
+            </w:r>
+            <w:r>
+              <w:t>.</w:t>
+            </w:r>
+          </w:p>
+          <w:p>
+            <w:pPr>
+              <w:rPr>
+                <w:u w:val="single"/>
+              </w:rPr>
+            </w:pPr>
+            <w:r>
+              <w:t>FP08 - Fim caso de uso.</w:t>
+            </w:r>
+          </w:p>
+          <w:p>
+            <w:r>
+              <w:rPr>
+                <w:b/>
+                <w:bCs/>
+              </w:rPr>
+              <w:t>Fluxo Alternativo:</w:t>
+            </w:r>
+            <w:r>
+              <w:t xml:space="preserve"> </w:t>
+            </w:r>
+          </w:p>
+          <w:p/>
+        </w:tc>
+      </w:tr>
+    </w:tbl>
+    <w:p/>
+    <w:p/>
+    <w:tbl>
+      <w:tblPr>
+        <w:tblW w:w="0" w:type="auto"/>
+        <w:tblInd w:w="2" w:type="dxa"/>
+        <w:tblBorders>
+          <w:top w:val="single" w:sz="4" w:space="0" w:color="auto"/>
+          <w:left w:val="single" w:sz="4" w:space="0" w:color="auto"/>
+          <w:bottom w:val="single" w:sz="4" w:space="0" w:color="auto"/>
+          <w:right w:val="single" w:sz="4" w:space="0" w:color="auto"/>
+          <w:insideH w:val="single" w:sz="4" w:space="0" w:color="auto"/>
+          <w:insideV w:val="single" w:sz="4" w:space="0" w:color="auto"/>
+        </w:tblBorders>
+        <w:tblLook w:val="0000" w:firstRow="0" w:lastRow="0" w:firstColumn="0" w:lastColumn="0" w:noHBand="0" w:noVBand="0"/>
+      </w:tblPr>
+      <w:tblGrid>
+        <w:gridCol w:w="2658"/>
+        <w:gridCol w:w="6804"/>
+      </w:tblGrid>
+      <w:tr>
+        <w:tc>
+          <w:tcPr>
+            <w:tcW w:w="2658" w:type="dxa"/>
+            <w:shd w:val="clear" w:color="auto" w:fill="D9D9D9"/>
+          </w:tcPr>
+          <w:p>
+            <w:pPr>
+              <w:rPr>
+                <w:b/>
+                <w:bCs/>
+              </w:rPr>
+            </w:pPr>
+            <w:r>
+              <w:rPr>
+                <w:b/>
+                <w:bCs/>
+              </w:rPr>
+              <w:t>Nome do C</w:t>
+            </w:r>
+            <w:r>
+              <w:rPr>
+                <w:b/>
+                <w:bCs/>
+              </w:rPr>
+              <w:t>aso de Uso:</w:t>
+            </w:r>
+          </w:p>
+        </w:tc>
+        <w:tc>
+          <w:tcPr>
+            <w:tcW w:w="6804" w:type="dxa"/>
+          </w:tcPr>
+          <w:p>
+            <w:r>
+              <w:t>UC</w:t>
+            </w:r>
+            <w:r>
+              <w:t xml:space="preserve">14 </w:t>
+            </w:r>
+            <w:r>
+              <w:t xml:space="preserve">- </w:t>
+            </w:r>
+            <w:r>
+              <w:t>Editar Matricula</w:t>
+            </w:r>
+          </w:p>
+        </w:tc>
+      </w:tr>
+      <w:tr>
+        <w:tc>
+          <w:tcPr>
+            <w:tcW w:w="2658" w:type="dxa"/>
+            <w:shd w:val="clear" w:color="auto" w:fill="D9D9D9"/>
+          </w:tcPr>
+          <w:p>
+            <w:pPr>
+              <w:rPr>
+                <w:b/>
+                <w:bCs/>
+              </w:rPr>
+            </w:pPr>
+            <w:r>
+              <w:rPr>
+                <w:b/>
+                <w:bCs/>
+              </w:rPr>
+              <w:t>Resumo:</w:t>
+            </w:r>
+          </w:p>
+        </w:tc>
+        <w:tc>
+          <w:tcPr>
+            <w:tcW w:w="6804" w:type="dxa"/>
+          </w:tcPr>
+          <w:p>
+            <w:pPr>
+              <w:rPr>
+                <w:color w:val="548DD4"/>
+              </w:rPr>
+            </w:pPr>
+            <w:r>
+              <w:t xml:space="preserve">Realiza processo de alteração de dados referente </w:t>
+            </w:r>
+            <w:proofErr w:type="gramStart"/>
+            <w:r>
+              <w:t>a</w:t>
+            </w:r>
+            <w:proofErr w:type="gramEnd"/>
+            <w:r>
+              <w:t xml:space="preserve"> criação </w:t>
+            </w:r>
+            <w:r>
+              <w:t>da</w:t>
+            </w:r>
+            <w:r>
+              <w:t xml:space="preserve"> </w:t>
+            </w:r>
+            <w:r>
+              <w:t>matricula</w:t>
+            </w:r>
+            <w:r>
+              <w:t xml:space="preserve"> escolar.</w:t>
+            </w:r>
+          </w:p>
+        </w:tc>
+      </w:tr>
+      <w:tr>
+        <w:tc>
+          <w:tcPr>
+            <w:tcW w:w="2658" w:type="dxa"/>
+            <w:shd w:val="clear" w:color="auto" w:fill="D9D9D9"/>
+          </w:tcPr>
+          <w:p>
+            <w:pPr>
+              <w:rPr>
+                <w:b/>
+                <w:bCs/>
+              </w:rPr>
+            </w:pPr>
+            <w:r>
+              <w:rPr>
+                <w:b/>
+                <w:bCs/>
+              </w:rPr>
+              <w:lastRenderedPageBreak/>
+              <w:t>Ator Principal:</w:t>
+            </w:r>
+          </w:p>
+        </w:tc>
+        <w:tc>
+          <w:tcPr>
+            <w:tcW w:w="6804" w:type="dxa"/>
+          </w:tcPr>
+          <w:p>
+            <w:r>
+              <w:t>Secretaria</w:t>
+            </w:r>
+          </w:p>
+        </w:tc>
+      </w:tr>
+      <w:tr>
+        <w:tc>
+          <w:tcPr>
+            <w:tcW w:w="2658" w:type="dxa"/>
+            <w:shd w:val="clear" w:color="auto" w:fill="D9D9D9"/>
+          </w:tcPr>
+          <w:p>
+            <w:pPr>
+              <w:rPr>
+                <w:b/>
+                <w:bCs/>
+              </w:rPr>
+            </w:pPr>
+            <w:r>
+              <w:rPr>
+                <w:b/>
+                <w:bCs/>
+              </w:rPr>
+              <w:t>Pré-condição</w:t>
+            </w:r>
+          </w:p>
+        </w:tc>
+        <w:tc>
+          <w:tcPr>
+            <w:tcW w:w="6804" w:type="dxa"/>
+          </w:tcPr>
+          <w:p>
+            <w:r>
+              <w:t xml:space="preserve">Secretaria estar </w:t>
+            </w:r>
+            <w:proofErr w:type="spellStart"/>
+            <w:r>
+              <w:t>logado</w:t>
+            </w:r>
+            <w:proofErr w:type="spellEnd"/>
+            <w:r>
+              <w:t xml:space="preserve"> no sistema, pois </w:t>
+            </w:r>
+            <w:proofErr w:type="gramStart"/>
+            <w:r>
+              <w:t>será</w:t>
+            </w:r>
+            <w:proofErr w:type="gramEnd"/>
+            <w:r>
+              <w:t xml:space="preserve"> disponibilizado os dados para edição.</w:t>
+            </w:r>
+          </w:p>
+        </w:tc>
+      </w:tr>
+      <w:tr>
+        <w:tc>
+          <w:tcPr>
+            <w:tcW w:w="2658" w:type="dxa"/>
+            <w:shd w:val="clear" w:color="auto" w:fill="D9D9D9"/>
+          </w:tcPr>
+          <w:p>
+            <w:pPr>
+              <w:rPr>
+                <w:b/>
+                <w:bCs/>
+              </w:rPr>
+            </w:pPr>
+            <w:r>
+              <w:rPr>
+                <w:b/>
+                <w:bCs/>
+              </w:rPr>
+              <w:t>Pós-condição</w:t>
+            </w:r>
+          </w:p>
+        </w:tc>
+        <w:tc>
+          <w:tcPr>
+            <w:tcW w:w="6804" w:type="dxa"/>
+          </w:tcPr>
+          <w:p>
+            <w:r>
+              <w:t xml:space="preserve">Banco de dados </w:t>
+            </w:r>
+            <w:proofErr w:type="gramStart"/>
+            <w:r>
+              <w:t>i</w:t>
+            </w:r>
+            <w:r>
+              <w:t>nformar</w:t>
+            </w:r>
+            <w:proofErr w:type="gramEnd"/>
+            <w:r>
+              <w:t xml:space="preserve"> alterações realizadas n</w:t>
+            </w:r>
+            <w:r>
+              <w:t>a matricula</w:t>
+            </w:r>
+            <w:r>
+              <w:t>.</w:t>
+            </w:r>
+          </w:p>
+        </w:tc>
+      </w:tr>
+      <w:tr>
+        <w:tc>
+          <w:tcPr>
+            <w:tcW w:w="9462" w:type="dxa"/>
+            <w:gridSpan w:val="2"/>
+          </w:tcPr>
+          <w:p>
+            <w:pPr>
+              <w:rPr>
+                <w:b/>
+                <w:bCs/>
+              </w:rPr>
+            </w:pPr>
+          </w:p>
+          <w:p>
+            <w:pPr>
+              <w:rPr>
+                <w:color w:val="548DD4"/>
+              </w:rPr>
+            </w:pPr>
+            <w:r>
+              <w:rPr>
+                <w:b/>
+                <w:bCs/>
+              </w:rPr>
+              <w:t>Fluxo Principal</w:t>
+            </w:r>
+            <w:r>
+              <w:t xml:space="preserve">: </w:t>
+            </w:r>
+          </w:p>
+          <w:p>
+            <w:pPr>
+              <w:rPr>
+                <w:u w:val="single"/>
+              </w:rPr>
+            </w:pPr>
+            <w:r>
+              <w:t xml:space="preserve">FP01 - </w:t>
+            </w:r>
+            <w:r>
+              <w:t>Este caso de uso inicia quando Secretaria deseja editar uma matricula</w:t>
+            </w:r>
+            <w:r>
+              <w:t>.</w:t>
+            </w:r>
+          </w:p>
+          <w:p>
+            <w:pPr>
+              <w:rPr>
+                <w:u w:val="single"/>
+              </w:rPr>
+            </w:pPr>
+            <w:r>
+              <w:t xml:space="preserve">FP02 - </w:t>
+            </w:r>
+            <w:r>
+              <w:t>Secretaria solicita editar matricula</w:t>
+            </w:r>
+            <w:r>
+              <w:t>.</w:t>
+            </w:r>
+          </w:p>
+          <w:p>
+            <w:pPr>
+              <w:rPr>
+                <w:u w:val="single"/>
+              </w:rPr>
+            </w:pPr>
+            <w:r>
+              <w:t xml:space="preserve">FP03 - </w:t>
+            </w:r>
+            <w:r>
+              <w:t>Sistema disponibiliza formulário com dados editáveis</w:t>
+            </w:r>
+            <w:r>
+              <w:t>.</w:t>
+            </w:r>
+          </w:p>
+          <w:p>
+            <w:pPr>
+              <w:rPr>
+                <w:u w:val="single"/>
+              </w:rPr>
+            </w:pPr>
+            <w:r>
+              <w:t xml:space="preserve">FP04 - </w:t>
+            </w:r>
+            <w:r>
+              <w:t>Secretaria realiza alterações</w:t>
+            </w:r>
+            <w:r>
+              <w:t>.</w:t>
+            </w:r>
+          </w:p>
+          <w:p>
+            <w:pPr>
+              <w:rPr>
+                <w:u w:val="single"/>
+              </w:rPr>
+            </w:pPr>
+            <w:r>
+              <w:t xml:space="preserve">FP05 - </w:t>
+            </w:r>
+            <w:r>
+              <w:t>Sistema verifica dados alterados</w:t>
+            </w:r>
+            <w:r>
+              <w:t>.</w:t>
+            </w:r>
+          </w:p>
+          <w:p>
+            <w:pPr>
+              <w:rPr>
+                <w:u w:val="single"/>
+              </w:rPr>
+            </w:pPr>
+            <w:r>
+              <w:t xml:space="preserve">FP06 - </w:t>
+            </w:r>
+            <w:r>
+              <w:t>Secretaria envia alterações</w:t>
+            </w:r>
+            <w:r>
+              <w:t>.</w:t>
+            </w:r>
+          </w:p>
+          <w:p>
+            <w:pPr>
+              <w:rPr>
+                <w:u w:val="single"/>
+              </w:rPr>
+            </w:pPr>
+            <w:r>
+              <w:t>FP07 - Sistema registra alterações no Banco de dados</w:t>
+            </w:r>
+            <w:r>
+              <w:t>.</w:t>
+            </w:r>
+          </w:p>
+          <w:p>
+            <w:pPr>
+              <w:rPr>
+                <w:u w:val="single"/>
+              </w:rPr>
+            </w:pPr>
+            <w:r>
+              <w:t>FP08 - Sistema informa registro de alterações</w:t>
+            </w:r>
+            <w:r>
+              <w:t>.</w:t>
+            </w:r>
+          </w:p>
+          <w:p>
+            <w:pPr>
+              <w:rPr>
+                <w:u w:val="single"/>
+              </w:rPr>
+            </w:pPr>
+            <w:r>
+              <w:t xml:space="preserve">FP09 - </w:t>
+            </w:r>
+            <w:r>
+              <w:t>Fim caso de uso.</w:t>
+            </w:r>
+            <w:bookmarkStart w:id="101" w:name="_GoBack"/>
+            <w:bookmarkEnd w:id="101"/>
+          </w:p>
+          <w:p>
+            <w:pPr>
+              <w:rPr>
+                <w:b/>
+                <w:bCs/>
+              </w:rPr>
+            </w:pPr>
+          </w:p>
+          <w:p>
+            <w:r>
+              <w:rPr>
+                <w:b/>
+                <w:bCs/>
+              </w:rPr>
+              <w:t>Fluxo Alternativo:</w:t>
+            </w:r>
+            <w:r>
+              <w:t xml:space="preserve"> </w:t>
+            </w:r>
+          </w:p>
+          <w:p/>
+        </w:tc>
+      </w:tr>
+    </w:tbl>
+    <w:p/>
+    <w:p/>
+    <w:p/>
     <w:tbl>
       <w:tblPr>
         <w:tblW w:w="0" w:type="auto"/>
@@ -13037,7 +15916,6 @@
                 <w:b/>
                 <w:bCs/>
               </w:rPr>
-              <w:lastRenderedPageBreak/>
               <w:t>Pós-condição</w:t>
             </w:r>
           </w:p>
@@ -13166,6 +16044,7 @@
               <w:jc w:val="left"/>
             </w:pPr>
             <w:r>
+              <w:lastRenderedPageBreak/>
               <w:t>FP0</w:t>
             </w:r>
             <w:r>
@@ -13638,109 +16517,109 @@
               <w:jc w:val="left"/>
             </w:pPr>
             <w:r>
+              <w:t>FP</w:t>
+            </w:r>
+            <w:r>
+              <w:t>04</w:t>
+            </w:r>
+            <w:r>
+              <w:t xml:space="preserve"> –</w:t>
+            </w:r>
+            <w:r>
+              <w:t xml:space="preserve"> O professor seleciona o registro bimestral.</w:t>
+            </w:r>
+          </w:p>
+          <w:p>
+            <w:pPr>
+              <w:jc w:val="left"/>
+            </w:pPr>
+            <w:r>
+              <w:t>FP</w:t>
+            </w:r>
+            <w:r>
+              <w:t>05</w:t>
+            </w:r>
+            <w:r>
+              <w:t xml:space="preserve"> –</w:t>
+            </w:r>
+            <w:r>
+              <w:t xml:space="preserve"> O sistema abre as opções do bimestre disponível.</w:t>
+            </w:r>
+          </w:p>
+          <w:p>
+            <w:pPr>
+              <w:jc w:val="left"/>
+            </w:pPr>
+            <w:r>
+              <w:t>FP</w:t>
+            </w:r>
+            <w:r>
+              <w:t>06</w:t>
+            </w:r>
+            <w:r>
+              <w:t xml:space="preserve"> –</w:t>
+            </w:r>
+            <w:r>
+              <w:t xml:space="preserve"> O sistema abre a tela das salas de aulas ativadas.</w:t>
+            </w:r>
+          </w:p>
+          <w:p>
+            <w:pPr>
+              <w:jc w:val="left"/>
+            </w:pPr>
+            <w:r>
+              <w:t>FP</w:t>
+            </w:r>
+            <w:r>
+              <w:t>07</w:t>
+            </w:r>
+            <w:r>
+              <w:t xml:space="preserve"> –</w:t>
+            </w:r>
+            <w:r>
+              <w:t xml:space="preserve"> O professor seleciona a sala de aula.</w:t>
+            </w:r>
+          </w:p>
+          <w:p>
+            <w:pPr>
+              <w:jc w:val="left"/>
+            </w:pPr>
+            <w:r>
+              <w:t>FP</w:t>
+            </w:r>
+            <w:r>
+              <w:t>08</w:t>
+            </w:r>
+            <w:r>
+              <w:t xml:space="preserve"> –</w:t>
+            </w:r>
+            <w:r>
+              <w:t xml:space="preserve"> O sistema abre a tela com os alunos registrados na sala, com o nome e o número de cada aluno.</w:t>
+            </w:r>
+          </w:p>
+          <w:p>
+            <w:pPr>
+              <w:jc w:val="left"/>
+            </w:pPr>
+            <w:r>
+              <w:t>FP</w:t>
+            </w:r>
+            <w:r>
+              <w:t>09</w:t>
+            </w:r>
+            <w:r>
+              <w:t xml:space="preserve"> –</w:t>
+            </w:r>
+            <w:r>
+              <w:t xml:space="preserve"> O professor digita a nota de aluno por aluno, no campo das notas.</w:t>
+            </w:r>
+          </w:p>
+          <w:p>
+            <w:pPr>
+              <w:jc w:val="left"/>
+            </w:pPr>
+            <w:r>
               <w:lastRenderedPageBreak/>
-              <w:t>FP</w:t>
-            </w:r>
-            <w:r>
-              <w:t>04</w:t>
-            </w:r>
-            <w:r>
-              <w:t xml:space="preserve"> –</w:t>
-            </w:r>
-            <w:r>
-              <w:t xml:space="preserve"> O professor seleciona o registro bimestral.</w:t>
-            </w:r>
-          </w:p>
-          <w:p>
-            <w:pPr>
-              <w:jc w:val="left"/>
-            </w:pPr>
-            <w:r>
-              <w:t>FP</w:t>
-            </w:r>
-            <w:r>
-              <w:t>05</w:t>
-            </w:r>
-            <w:r>
-              <w:t xml:space="preserve"> –</w:t>
-            </w:r>
-            <w:r>
-              <w:t xml:space="preserve"> O sistema abre as opções do bimestre disponível.</w:t>
-            </w:r>
-          </w:p>
-          <w:p>
-            <w:pPr>
-              <w:jc w:val="left"/>
-            </w:pPr>
-            <w:r>
-              <w:t>FP</w:t>
-            </w:r>
-            <w:r>
-              <w:t>06</w:t>
-            </w:r>
-            <w:r>
-              <w:t xml:space="preserve"> –</w:t>
-            </w:r>
-            <w:r>
-              <w:t xml:space="preserve"> O sistema abre a tela das salas de aulas ativadas.</w:t>
-            </w:r>
-          </w:p>
-          <w:p>
-            <w:pPr>
-              <w:jc w:val="left"/>
-            </w:pPr>
-            <w:r>
-              <w:t>FP</w:t>
-            </w:r>
-            <w:r>
-              <w:t>07</w:t>
-            </w:r>
-            <w:r>
-              <w:t xml:space="preserve"> –</w:t>
-            </w:r>
-            <w:r>
-              <w:t xml:space="preserve"> O professor seleciona a sala de aula.</w:t>
-            </w:r>
-          </w:p>
-          <w:p>
-            <w:pPr>
-              <w:jc w:val="left"/>
-            </w:pPr>
-            <w:r>
-              <w:t>FP</w:t>
-            </w:r>
-            <w:r>
-              <w:t>08</w:t>
-            </w:r>
-            <w:r>
-              <w:t xml:space="preserve"> –</w:t>
-            </w:r>
-            <w:r>
-              <w:t xml:space="preserve"> O sistema abre a tela com os alunos registrados na sala, com o nome e o número de cada aluno.</w:t>
-            </w:r>
-          </w:p>
-          <w:p>
-            <w:pPr>
-              <w:jc w:val="left"/>
-            </w:pPr>
-            <w:r>
-              <w:t>FP</w:t>
-            </w:r>
-            <w:r>
-              <w:t>09</w:t>
-            </w:r>
-            <w:r>
-              <w:t xml:space="preserve"> –</w:t>
-            </w:r>
-            <w:r>
-              <w:t xml:space="preserve"> O professor digita a nota de aluno por aluno, no campo das notas.</w:t>
-            </w:r>
-          </w:p>
-          <w:p>
-            <w:pPr>
-              <w:jc w:val="left"/>
-            </w:pPr>
-            <w:r>
               <w:t>FP</w:t>
             </w:r>
             <w:r>
@@ -14242,7 +17121,6 @@
               <w:jc w:val="left"/>
             </w:pPr>
             <w:r>
-              <w:lastRenderedPageBreak/>
               <w:t>FP</w:t>
             </w:r>
             <w:r>
@@ -14359,6 +17237,7 @@
                 <w:b/>
                 <w:bCs/>
               </w:rPr>
+              <w:lastRenderedPageBreak/>
               <w:t>Fluxo Alternativo:</w:t>
             </w:r>
             <w:r>
@@ -14792,7 +17671,6 @@
           </w:p>
           <w:p>
             <w:r>
-              <w:lastRenderedPageBreak/>
               <w:t>FP</w:t>
             </w:r>
             <w:r>
@@ -15608,8 +18486,6 @@
         <w:pStyle w:val="Legenda"/>
         <w:jc w:val="both"/>
       </w:pPr>
-      <w:bookmarkStart w:id="101" w:name="_GoBack"/>
-      <w:bookmarkEnd w:id="101"/>
     </w:p>
     <w:tbl>
       <w:tblPr>
@@ -16106,6 +18982,7 @@
                 <w:b/>
                 <w:bCs/>
               </w:rPr>
+              <w:lastRenderedPageBreak/>
               <w:t>Ator Principal:</w:t>
             </w:r>
           </w:p>
@@ -16615,7 +19492,6 @@
           </w:p>
           <w:p>
             <w:r>
-              <w:lastRenderedPageBreak/>
               <w:t xml:space="preserve">FP02 – </w:t>
             </w:r>
             <w:r>
@@ -17178,7 +20054,6 @@
                 <w:b/>
                 <w:bCs/>
               </w:rPr>
-              <w:lastRenderedPageBreak/>
               <w:t>Nome do C</w:t>
             </w:r>
             <w:r>
@@ -17402,6 +20277,7 @@
           </w:p>
           <w:p>
             <w:r>
+              <w:lastRenderedPageBreak/>
               <w:t xml:space="preserve">FP01 – Este caso de uso inicia quando </w:t>
             </w:r>
             <w:r>
@@ -17889,7 +20765,6 @@
           </w:p>
           <w:p>
             <w:r>
-              <w:lastRenderedPageBreak/>
               <w:t>FP06– Sistema emite aviso de notas visualizadas</w:t>
             </w:r>
           </w:p>
@@ -17925,6 +20800,7 @@
       </w:pPr>
       <w:bookmarkStart w:id="102" w:name="_Toc378408155"/>
       <w:r>
+        <w:lastRenderedPageBreak/>
         <w:t>Delimitando o Escopo do Sistema</w:t>
       </w:r>
       <w:bookmarkEnd w:id="102"/>
@@ -18695,14 +21571,27 @@
       <w:r>
         <w:t xml:space="preserve">Figura </w:t>
       </w:r>
-      <w:fldSimple w:instr=" SEQ Figura \* ARABIC ">
-        <w:r>
-          <w:rPr>
-            <w:noProof/>
-          </w:rPr>
-          <w:t>10</w:t>
-        </w:r>
-      </w:fldSimple>
+      <w:r>
+        <w:fldChar w:fldCharType="begin"/>
+      </w:r>
+      <w:r>
+        <w:instrText xml:space="preserve"> SEQ Figura \* ARABIC </w:instrText>
+      </w:r>
+      <w:r>
+        <w:fldChar w:fldCharType="separate"/>
+      </w:r>
+      <w:r>
+        <w:rPr>
+          <w:noProof/>
+        </w:rPr>
+        <w:t>10</w:t>
+      </w:r>
+      <w:r>
+        <w:rPr>
+          <w:noProof/>
+        </w:rPr>
+        <w:fldChar w:fldCharType="end"/>
+      </w:r>
       <w:r>
         <w:t xml:space="preserve"> - Diagrama de </w:t>
       </w:r>
@@ -19754,7 +22643,7 @@
       <w:rPr>
         <w:noProof/>
       </w:rPr>
-      <w:t>26</w:t>
+      <w:t>20</w:t>
     </w:r>
     <w:r>
       <w:rPr>
@@ -19818,7 +22707,7 @@
       <w:rPr>
         <w:noProof/>
       </w:rPr>
-      <w:t>32</w:t>
+      <w:t>36</w:t>
     </w:r>
     <w:r>
       <w:rPr>
@@ -20280,6 +23169,92 @@
     </w:lvl>
   </w:abstractNum>
   <w:abstractNum w:abstractNumId="2">
+    <w:nsid w:val="0E6612D3"/>
+    <w:multiLevelType w:val="multilevel"/>
+    <w:tmpl w:val="0416001F"/>
+    <w:lvl w:ilvl="0">
+      <w:start w:val="1"/>
+      <w:numFmt w:val="decimal"/>
+      <w:lvlText w:val="%1."/>
+      <w:lvlJc w:val="left"/>
+      <w:pPr>
+        <w:ind w:left="360" w:hanging="360"/>
+      </w:pPr>
+    </w:lvl>
+    <w:lvl w:ilvl="1">
+      <w:start w:val="1"/>
+      <w:numFmt w:val="decimal"/>
+      <w:lvlText w:val="%1.%2."/>
+      <w:lvlJc w:val="left"/>
+      <w:pPr>
+        <w:ind w:left="792" w:hanging="432"/>
+      </w:pPr>
+    </w:lvl>
+    <w:lvl w:ilvl="2">
+      <w:start w:val="1"/>
+      <w:numFmt w:val="decimal"/>
+      <w:lvlText w:val="%1.%2.%3."/>
+      <w:lvlJc w:val="left"/>
+      <w:pPr>
+        <w:ind w:left="1224" w:hanging="504"/>
+      </w:pPr>
+    </w:lvl>
+    <w:lvl w:ilvl="3">
+      <w:start w:val="1"/>
+      <w:numFmt w:val="decimal"/>
+      <w:lvlText w:val="%1.%2.%3.%4."/>
+      <w:lvlJc w:val="left"/>
+      <w:pPr>
+        <w:ind w:left="1728" w:hanging="648"/>
+      </w:pPr>
+    </w:lvl>
+    <w:lvl w:ilvl="4">
+      <w:start w:val="1"/>
+      <w:numFmt w:val="decimal"/>
+      <w:lvlText w:val="%1.%2.%3.%4.%5."/>
+      <w:lvlJc w:val="left"/>
+      <w:pPr>
+        <w:ind w:left="2232" w:hanging="792"/>
+      </w:pPr>
+    </w:lvl>
+    <w:lvl w:ilvl="5">
+      <w:start w:val="1"/>
+      <w:numFmt w:val="decimal"/>
+      <w:lvlText w:val="%1.%2.%3.%4.%5.%6."/>
+      <w:lvlJc w:val="left"/>
+      <w:pPr>
+        <w:ind w:left="2736" w:hanging="936"/>
+      </w:pPr>
+    </w:lvl>
+    <w:lvl w:ilvl="6">
+      <w:start w:val="1"/>
+      <w:numFmt w:val="decimal"/>
+      <w:lvlText w:val="%1.%2.%3.%4.%5.%6.%7."/>
+      <w:lvlJc w:val="left"/>
+      <w:pPr>
+        <w:ind w:left="3240" w:hanging="1080"/>
+      </w:pPr>
+    </w:lvl>
+    <w:lvl w:ilvl="7">
+      <w:start w:val="1"/>
+      <w:numFmt w:val="decimal"/>
+      <w:lvlText w:val="%1.%2.%3.%4.%5.%6.%7.%8."/>
+      <w:lvlJc w:val="left"/>
+      <w:pPr>
+        <w:ind w:left="3744" w:hanging="1224"/>
+      </w:pPr>
+    </w:lvl>
+    <w:lvl w:ilvl="8">
+      <w:start w:val="1"/>
+      <w:numFmt w:val="decimal"/>
+      <w:lvlText w:val="%1.%2.%3.%4.%5.%6.%7.%8.%9."/>
+      <w:lvlJc w:val="left"/>
+      <w:pPr>
+        <w:ind w:left="4320" w:hanging="1440"/>
+      </w:pPr>
+    </w:lvl>
+  </w:abstractNum>
+  <w:abstractNum w:abstractNumId="3">
     <w:nsid w:val="11900753"/>
     <w:multiLevelType w:val="hybridMultilevel"/>
     <w:tmpl w:val="46BAAFE6"/>
@@ -20368,7 +23343,93 @@
       </w:pPr>
     </w:lvl>
   </w:abstractNum>
-  <w:abstractNum w:abstractNumId="3">
+  <w:abstractNum w:abstractNumId="4">
+    <w:nsid w:val="1AD46FF3"/>
+    <w:multiLevelType w:val="multilevel"/>
+    <w:tmpl w:val="0416001F"/>
+    <w:lvl w:ilvl="0">
+      <w:start w:val="1"/>
+      <w:numFmt w:val="decimal"/>
+      <w:lvlText w:val="%1."/>
+      <w:lvlJc w:val="left"/>
+      <w:pPr>
+        <w:ind w:left="360" w:hanging="360"/>
+      </w:pPr>
+    </w:lvl>
+    <w:lvl w:ilvl="1">
+      <w:start w:val="1"/>
+      <w:numFmt w:val="decimal"/>
+      <w:lvlText w:val="%1.%2."/>
+      <w:lvlJc w:val="left"/>
+      <w:pPr>
+        <w:ind w:left="792" w:hanging="432"/>
+      </w:pPr>
+    </w:lvl>
+    <w:lvl w:ilvl="2">
+      <w:start w:val="1"/>
+      <w:numFmt w:val="decimal"/>
+      <w:lvlText w:val="%1.%2.%3."/>
+      <w:lvlJc w:val="left"/>
+      <w:pPr>
+        <w:ind w:left="1224" w:hanging="504"/>
+      </w:pPr>
+    </w:lvl>
+    <w:lvl w:ilvl="3">
+      <w:start w:val="1"/>
+      <w:numFmt w:val="decimal"/>
+      <w:lvlText w:val="%1.%2.%3.%4."/>
+      <w:lvlJc w:val="left"/>
+      <w:pPr>
+        <w:ind w:left="1728" w:hanging="648"/>
+      </w:pPr>
+    </w:lvl>
+    <w:lvl w:ilvl="4">
+      <w:start w:val="1"/>
+      <w:numFmt w:val="decimal"/>
+      <w:lvlText w:val="%1.%2.%3.%4.%5."/>
+      <w:lvlJc w:val="left"/>
+      <w:pPr>
+        <w:ind w:left="2232" w:hanging="792"/>
+      </w:pPr>
+    </w:lvl>
+    <w:lvl w:ilvl="5">
+      <w:start w:val="1"/>
+      <w:numFmt w:val="decimal"/>
+      <w:lvlText w:val="%1.%2.%3.%4.%5.%6."/>
+      <w:lvlJc w:val="left"/>
+      <w:pPr>
+        <w:ind w:left="2736" w:hanging="936"/>
+      </w:pPr>
+    </w:lvl>
+    <w:lvl w:ilvl="6">
+      <w:start w:val="1"/>
+      <w:numFmt w:val="decimal"/>
+      <w:lvlText w:val="%1.%2.%3.%4.%5.%6.%7."/>
+      <w:lvlJc w:val="left"/>
+      <w:pPr>
+        <w:ind w:left="3240" w:hanging="1080"/>
+      </w:pPr>
+    </w:lvl>
+    <w:lvl w:ilvl="7">
+      <w:start w:val="1"/>
+      <w:numFmt w:val="decimal"/>
+      <w:lvlText w:val="%1.%2.%3.%4.%5.%6.%7.%8."/>
+      <w:lvlJc w:val="left"/>
+      <w:pPr>
+        <w:ind w:left="3744" w:hanging="1224"/>
+      </w:pPr>
+    </w:lvl>
+    <w:lvl w:ilvl="8">
+      <w:start w:val="1"/>
+      <w:numFmt w:val="decimal"/>
+      <w:lvlText w:val="%1.%2.%3.%4.%5.%6.%7.%8.%9."/>
+      <w:lvlJc w:val="left"/>
+      <w:pPr>
+        <w:ind w:left="4320" w:hanging="1440"/>
+      </w:pPr>
+    </w:lvl>
+  </w:abstractNum>
+  <w:abstractNum w:abstractNumId="5">
     <w:nsid w:val="1AFB3AE1"/>
     <w:multiLevelType w:val="hybridMultilevel"/>
     <w:tmpl w:val="EDA0AD02"/>
@@ -20481,7 +23542,7 @@
       </w:rPr>
     </w:lvl>
   </w:abstractNum>
-  <w:abstractNum w:abstractNumId="4">
+  <w:abstractNum w:abstractNumId="6">
     <w:nsid w:val="1DAE4CD3"/>
     <w:multiLevelType w:val="hybridMultilevel"/>
     <w:tmpl w:val="9EE2CB2E"/>
@@ -20622,7 +23683,7 @@
       </w:rPr>
     </w:lvl>
   </w:abstractNum>
-  <w:abstractNum w:abstractNumId="5">
+  <w:abstractNum w:abstractNumId="7">
     <w:nsid w:val="1E097E1D"/>
     <w:multiLevelType w:val="hybridMultilevel"/>
     <w:tmpl w:val="DC46189E"/>
@@ -20735,7 +23796,7 @@
       </w:rPr>
     </w:lvl>
   </w:abstractNum>
-  <w:abstractNum w:abstractNumId="6">
+  <w:abstractNum w:abstractNumId="8">
     <w:nsid w:val="20CD15E5"/>
     <w:multiLevelType w:val="multilevel"/>
     <w:tmpl w:val="633206E4"/>
@@ -20877,7 +23938,7 @@
       </w:rPr>
     </w:lvl>
   </w:abstractNum>
-  <w:abstractNum w:abstractNumId="7">
+  <w:abstractNum w:abstractNumId="9">
     <w:nsid w:val="2B517322"/>
     <w:multiLevelType w:val="hybridMultilevel"/>
     <w:tmpl w:val="3F2A82D0"/>
@@ -20990,7 +24051,7 @@
       </w:rPr>
     </w:lvl>
   </w:abstractNum>
-  <w:abstractNum w:abstractNumId="8">
+  <w:abstractNum w:abstractNumId="10">
     <w:nsid w:val="30B07BA0"/>
     <w:multiLevelType w:val="hybridMultilevel"/>
     <w:tmpl w:val="FC922830"/>
@@ -21103,7 +24164,7 @@
       </w:rPr>
     </w:lvl>
   </w:abstractNum>
-  <w:abstractNum w:abstractNumId="9">
+  <w:abstractNum w:abstractNumId="11">
     <w:nsid w:val="36B86472"/>
     <w:multiLevelType w:val="hybridMultilevel"/>
     <w:tmpl w:val="5CB88920"/>
@@ -21216,7 +24277,7 @@
       </w:rPr>
     </w:lvl>
   </w:abstractNum>
-  <w:abstractNum w:abstractNumId="10">
+  <w:abstractNum w:abstractNumId="12">
     <w:nsid w:val="3B1255F4"/>
     <w:multiLevelType w:val="hybridMultilevel"/>
     <w:tmpl w:val="86AAABDE"/>
@@ -21329,7 +24390,7 @@
       </w:rPr>
     </w:lvl>
   </w:abstractNum>
-  <w:abstractNum w:abstractNumId="11">
+  <w:abstractNum w:abstractNumId="13">
     <w:nsid w:val="3EF86417"/>
     <w:multiLevelType w:val="hybridMultilevel"/>
     <w:tmpl w:val="2F4CBD4E"/>
@@ -21442,7 +24503,7 @@
       </w:rPr>
     </w:lvl>
   </w:abstractNum>
-  <w:abstractNum w:abstractNumId="12">
+  <w:abstractNum w:abstractNumId="14">
     <w:nsid w:val="4D31203E"/>
     <w:multiLevelType w:val="hybridMultilevel"/>
     <w:tmpl w:val="47AE66EE"/>
@@ -21582,7 +24643,7 @@
       </w:rPr>
     </w:lvl>
   </w:abstractNum>
-  <w:abstractNum w:abstractNumId="13">
+  <w:abstractNum w:abstractNumId="15">
     <w:nsid w:val="53720771"/>
     <w:multiLevelType w:val="hybridMultilevel"/>
     <w:tmpl w:val="3028BBFC"/>
@@ -21722,7 +24783,7 @@
       </w:rPr>
     </w:lvl>
   </w:abstractNum>
-  <w:abstractNum w:abstractNumId="14">
+  <w:abstractNum w:abstractNumId="16">
     <w:nsid w:val="53CF0163"/>
     <w:multiLevelType w:val="hybridMultilevel"/>
     <w:tmpl w:val="E094515C"/>
@@ -21859,7 +24920,7 @@
       </w:rPr>
     </w:lvl>
   </w:abstractNum>
-  <w:abstractNum w:abstractNumId="15">
+  <w:abstractNum w:abstractNumId="17">
     <w:nsid w:val="54E361D9"/>
     <w:multiLevelType w:val="hybridMultilevel"/>
     <w:tmpl w:val="5B786A56"/>
@@ -21972,7 +25033,7 @@
       </w:rPr>
     </w:lvl>
   </w:abstractNum>
-  <w:abstractNum w:abstractNumId="16">
+  <w:abstractNum w:abstractNumId="18">
     <w:nsid w:val="57180B4A"/>
     <w:multiLevelType w:val="multilevel"/>
     <w:tmpl w:val="9454FAA6"/>
@@ -22114,7 +25175,7 @@
       </w:rPr>
     </w:lvl>
   </w:abstractNum>
-  <w:abstractNum w:abstractNumId="17">
+  <w:abstractNum w:abstractNumId="19">
     <w:nsid w:val="665755F2"/>
     <w:multiLevelType w:val="hybridMultilevel"/>
     <w:tmpl w:val="FDA2ED9C"/>
@@ -22227,7 +25288,7 @@
       </w:rPr>
     </w:lvl>
   </w:abstractNum>
-  <w:abstractNum w:abstractNumId="18">
+  <w:abstractNum w:abstractNumId="20">
     <w:nsid w:val="6D7E4876"/>
     <w:multiLevelType w:val="multilevel"/>
     <w:tmpl w:val="E9D6459C"/>
@@ -22349,7 +25410,7 @@
       </w:rPr>
     </w:lvl>
   </w:abstractNum>
-  <w:abstractNum w:abstractNumId="19">
+  <w:abstractNum w:abstractNumId="21">
     <w:nsid w:val="7192378B"/>
     <w:multiLevelType w:val="hybridMultilevel"/>
     <w:tmpl w:val="225EF9C0"/>
@@ -22462,7 +25523,7 @@
       </w:rPr>
     </w:lvl>
   </w:abstractNum>
-  <w:abstractNum w:abstractNumId="20">
+  <w:abstractNum w:abstractNumId="22">
     <w:nsid w:val="7BD62338"/>
     <w:multiLevelType w:val="hybridMultilevel"/>
     <w:tmpl w:val="99C49F72"/>
@@ -22576,10 +25637,10 @@
     </w:lvl>
   </w:abstractNum>
   <w:num w:numId="1">
-    <w:abstractNumId w:val="4"/>
+    <w:abstractNumId w:val="6"/>
   </w:num>
   <w:num w:numId="2">
-    <w:abstractNumId w:val="6"/>
+    <w:abstractNumId w:val="8"/>
     <w:lvlOverride w:ilvl="0"/>
     <w:lvlOverride w:ilvl="1">
       <w:startOverride w:val="1"/>
@@ -22607,6 +25668,61 @@
     </w:lvlOverride>
   </w:num>
   <w:num w:numId="3">
+    <w:abstractNumId w:val="18"/>
+    <w:lvlOverride w:ilvl="0"/>
+    <w:lvlOverride w:ilvl="1">
+      <w:startOverride w:val="1"/>
+    </w:lvlOverride>
+    <w:lvlOverride w:ilvl="2">
+      <w:startOverride w:val="1"/>
+    </w:lvlOverride>
+    <w:lvlOverride w:ilvl="3">
+      <w:startOverride w:val="1"/>
+    </w:lvlOverride>
+    <w:lvlOverride w:ilvl="4">
+      <w:startOverride w:val="1"/>
+    </w:lvlOverride>
+    <w:lvlOverride w:ilvl="5">
+      <w:startOverride w:val="1"/>
+    </w:lvlOverride>
+    <w:lvlOverride w:ilvl="6">
+      <w:startOverride w:val="1"/>
+    </w:lvlOverride>
+    <w:lvlOverride w:ilvl="7">
+      <w:startOverride w:val="1"/>
+    </w:lvlOverride>
+    <w:lvlOverride w:ilvl="8">
+      <w:startOverride w:val="1"/>
+    </w:lvlOverride>
+  </w:num>
+  <w:num w:numId="4">
+    <w:abstractNumId w:val="13"/>
+  </w:num>
+  <w:num w:numId="5">
+    <w:abstractNumId w:val="17"/>
+  </w:num>
+  <w:num w:numId="6">
+    <w:abstractNumId w:val="20"/>
+  </w:num>
+  <w:num w:numId="7">
+    <w:abstractNumId w:val="11"/>
+  </w:num>
+  <w:num w:numId="8">
+    <w:abstractNumId w:val="10"/>
+  </w:num>
+  <w:num w:numId="9">
+    <w:abstractNumId w:val="14"/>
+  </w:num>
+  <w:num w:numId="10">
+    <w:abstractNumId w:val="20"/>
+  </w:num>
+  <w:num w:numId="11">
+    <w:abstractNumId w:val="0"/>
+  </w:num>
+  <w:num w:numId="12">
+    <w:abstractNumId w:val="22"/>
+  </w:num>
+  <w:num w:numId="13">
     <w:abstractNumId w:val="16"/>
     <w:lvlOverride w:ilvl="0"/>
     <w:lvlOverride w:ilvl="1">
@@ -22634,90 +25750,41 @@
       <w:startOverride w:val="1"/>
     </w:lvlOverride>
   </w:num>
-  <w:num w:numId="4">
-    <w:abstractNumId w:val="11"/>
-  </w:num>
-  <w:num w:numId="5">
+  <w:num w:numId="14">
     <w:abstractNumId w:val="15"/>
   </w:num>
-  <w:num w:numId="6">
-    <w:abstractNumId w:val="18"/>
+  <w:num w:numId="15">
+    <w:abstractNumId w:val="3"/>
   </w:num>
-  <w:num w:numId="7">
+  <w:num w:numId="16">
+    <w:abstractNumId w:val="16"/>
+  </w:num>
+  <w:num w:numId="17">
+    <w:abstractNumId w:val="21"/>
+  </w:num>
+  <w:num w:numId="18">
     <w:abstractNumId w:val="9"/>
   </w:num>
-  <w:num w:numId="8">
-    <w:abstractNumId w:val="8"/>
+  <w:num w:numId="19">
+    <w:abstractNumId w:val="7"/>
   </w:num>
-  <w:num w:numId="9">
-    <w:abstractNumId w:val="12"/>
-  </w:num>
-  <w:num w:numId="10">
-    <w:abstractNumId w:val="18"/>
-  </w:num>
-  <w:num w:numId="11">
-    <w:abstractNumId w:val="0"/>
-  </w:num>
-  <w:num w:numId="12">
-    <w:abstractNumId w:val="20"/>
-  </w:num>
-  <w:num w:numId="13">
-    <w:abstractNumId w:val="14"/>
-    <w:lvlOverride w:ilvl="0"/>
-    <w:lvlOverride w:ilvl="1">
-      <w:startOverride w:val="1"/>
-    </w:lvlOverride>
-    <w:lvlOverride w:ilvl="2">
-      <w:startOverride w:val="1"/>
-    </w:lvlOverride>
-    <w:lvlOverride w:ilvl="3">
-      <w:startOverride w:val="1"/>
-    </w:lvlOverride>
-    <w:lvlOverride w:ilvl="4">
-      <w:startOverride w:val="1"/>
-    </w:lvlOverride>
-    <w:lvlOverride w:ilvl="5">
-      <w:startOverride w:val="1"/>
-    </w:lvlOverride>
-    <w:lvlOverride w:ilvl="6">
-      <w:startOverride w:val="1"/>
-    </w:lvlOverride>
-    <w:lvlOverride w:ilvl="7">
-      <w:startOverride w:val="1"/>
-    </w:lvlOverride>
-    <w:lvlOverride w:ilvl="8">
-      <w:startOverride w:val="1"/>
-    </w:lvlOverride>
-  </w:num>
-  <w:num w:numId="14">
-    <w:abstractNumId w:val="13"/>
-  </w:num>
-  <w:num w:numId="15">
-    <w:abstractNumId w:val="2"/>
-  </w:num>
-  <w:num w:numId="16">
-    <w:abstractNumId w:val="14"/>
-  </w:num>
-  <w:num w:numId="17">
+  <w:num w:numId="20">
     <w:abstractNumId w:val="19"/>
   </w:num>
-  <w:num w:numId="18">
-    <w:abstractNumId w:val="7"/>
-  </w:num>
-  <w:num w:numId="19">
-    <w:abstractNumId w:val="5"/>
-  </w:num>
-  <w:num w:numId="20">
-    <w:abstractNumId w:val="17"/>
-  </w:num>
   <w:num w:numId="21">
-    <w:abstractNumId w:val="10"/>
+    <w:abstractNumId w:val="12"/>
   </w:num>
   <w:num w:numId="22">
     <w:abstractNumId w:val="1"/>
   </w:num>
   <w:num w:numId="23">
-    <w:abstractNumId w:val="3"/>
+    <w:abstractNumId w:val="5"/>
+  </w:num>
+  <w:num w:numId="24">
+    <w:abstractNumId w:val="2"/>
+  </w:num>
+  <w:num w:numId="25">
+    <w:abstractNumId w:val="4"/>
   </w:num>
   <w:numIdMacAtCleanup w:val="8"/>
 </w:numbering>
@@ -22780,7 +25847,7 @@
     <w:lsdException w:name="Medium Shading 2 Accent 1" w:semiHidden="0" w:uiPriority="64" w:unhideWhenUsed="0"/>
     <w:lsdException w:name="Medium List 1 Accent 1" w:semiHidden="0" w:uiPriority="65" w:unhideWhenUsed="0"/>
     <w:lsdException w:name="Revision" w:unhideWhenUsed="0"/>
-    <w:lsdException w:name="List Paragraph" w:semiHidden="0" w:unhideWhenUsed="0" w:qFormat="1"/>
+    <w:lsdException w:name="List Paragraph" w:semiHidden="0" w:uiPriority="34" w:unhideWhenUsed="0" w:qFormat="1"/>
     <w:lsdException w:name="Quote" w:semiHidden="0" w:uiPriority="29" w:unhideWhenUsed="0" w:qFormat="1"/>
     <w:lsdException w:name="Intense Quote" w:semiHidden="0" w:uiPriority="30" w:unhideWhenUsed="0" w:qFormat="1"/>
     <w:lsdException w:name="Medium List 2 Accent 1" w:semiHidden="0" w:uiPriority="66" w:unhideWhenUsed="0"/>
@@ -23687,7 +26754,7 @@
   <w:style w:type="paragraph" w:styleId="PargrafodaLista">
     <w:name w:val="List Paragraph"/>
     <w:basedOn w:val="Normal"/>
-    <w:uiPriority w:val="99"/>
+    <w:uiPriority w:val="34"/>
     <w:qFormat/>
     <w:rsid w:val="00F969C5"/>
     <w:pPr>
@@ -24647,7 +27714,7 @@
 </file>
 
 <file path=customXml/itemProps1.xml><?xml version="1.0" encoding="utf-8"?>
-<ds:datastoreItem xmlns:ds="http://schemas.openxmlformats.org/officeDocument/2006/customXml" ds:itemID="{9DD7589C-D1FE-4C5A-BFB6-CC54A5083FD1}">
+<ds:datastoreItem xmlns:ds="http://schemas.openxmlformats.org/officeDocument/2006/customXml" ds:itemID="{83402E04-DB7B-4917-9388-A34929EB9CFE}">
   <ds:schemaRefs>
     <ds:schemaRef ds:uri="http://schemas.openxmlformats.org/officeDocument/2006/bibliography"/>
   </ds:schemaRefs>

</xml_diff>

<commit_message>
- colocar login como sendo ativado pelo aluno -Seu diagrama tem 12 casos de uso. Voce tem  22 descriçoes!!! - as descrições não contem legendas - veja comentarios nas descrições do caso de uso - detalhar melhor as razões da escolha do caso de uso.
</commit_message>
<xml_diff>
--- a/documentacao/G5_Documentacao1sem2014.docx
+++ b/documentacao/G5_Documentacao1sem2014.docx
@@ -730,7 +730,6 @@
         </w:sectPr>
       </w:pPr>
       <w:r>
-        <w:lastRenderedPageBreak/>
         <w:t>__________________________________________________________</w:t>
       </w:r>
       <w:r>
@@ -762,7 +761,6 @@
         <w:rPr>
           <w:bCs/>
         </w:rPr>
-        <w:lastRenderedPageBreak/>
         <w:t>Aqui você faz dedicatória àqueles (as) que julgar merecedores (as).</w:t>
       </w:r>
       <w:proofErr w:type="gramStart"/>
@@ -865,7 +863,6 @@
         <w:rPr>
           <w:bCs/>
         </w:rPr>
-        <w:lastRenderedPageBreak/>
         <w:t>“Este espaço serve para você citar um pensamento de algum autor</w:t>
       </w:r>
       <w:bookmarkEnd w:id="0"/>
@@ -927,7 +924,6 @@
         <w:ind w:firstLine="0"/>
       </w:pPr>
       <w:r>
-        <w:lastRenderedPageBreak/>
         <w:t>RESUMO</w:t>
       </w:r>
     </w:p>
@@ -1059,7 +1055,6 @@
           <w:bCs/>
           <w:lang w:val="en-US"/>
         </w:rPr>
-        <w:lastRenderedPageBreak/>
         <w:t>ABSTRACT</w:t>
       </w:r>
     </w:p>
@@ -1175,7 +1170,6 @@
           <w:bCs/>
           <w:lang w:val="en-US"/>
         </w:rPr>
-        <w:lastRenderedPageBreak/>
         <w:t>LISTA DE ILUSTRAÇÕES</w:t>
       </w:r>
     </w:p>
@@ -2029,7 +2023,6 @@
           <w:bCs/>
           <w:color w:val="000000"/>
         </w:rPr>
-        <w:lastRenderedPageBreak/>
         <w:t>LISTA DE TABELAS</w:t>
       </w:r>
       <w:bookmarkEnd w:id="2"/>
@@ -2299,7 +2292,6 @@
           <w:b/>
           <w:bCs/>
         </w:rPr>
-        <w:lastRenderedPageBreak/>
         <w:t xml:space="preserve">LISTA DE </w:t>
       </w:r>
       <w:bookmarkEnd w:id="4"/>
@@ -2692,7 +2684,6 @@
           <w:sz w:val="24"/>
           <w:szCs w:val="24"/>
         </w:rPr>
-        <w:lastRenderedPageBreak/>
         <w:t>SUMÁRIO</w:t>
       </w:r>
     </w:p>
@@ -6186,7 +6177,6 @@
       <w:bookmarkStart w:id="8" w:name="_Toc269327223"/>
       <w:bookmarkStart w:id="9" w:name="_Toc378408135"/>
       <w:r>
-        <w:lastRenderedPageBreak/>
         <w:t>I</w:t>
       </w:r>
       <w:bookmarkEnd w:id="5"/>
@@ -6673,7 +6663,6 @@
       <w:bookmarkStart w:id="25" w:name="_Toc18208269"/>
       <w:bookmarkStart w:id="26" w:name="_Toc378408142"/>
       <w:r>
-        <w:lastRenderedPageBreak/>
         <w:t>Resumo dos Envolvidos</w:t>
       </w:r>
       <w:bookmarkEnd w:id="23"/>
@@ -7840,7 +7829,6 @@
                 <w:szCs w:val="20"/>
                 <w:lang w:eastAsia="en-US"/>
               </w:rPr>
-              <w:lastRenderedPageBreak/>
               <w:t>Registrar notas, faltas, ocorrências e atividades curriculares como tarefas, trabalhos e avaliações.</w:t>
             </w:r>
           </w:p>
@@ -8314,7 +8302,6 @@
     </w:p>
     <w:p>
       <w:r>
-        <w:lastRenderedPageBreak/>
         <w:t xml:space="preserve">A limitação desses </w:t>
       </w:r>
       <w:r>
@@ -8800,7 +8787,6 @@
       <w:bookmarkStart w:id="81" w:name="_Toc18208276"/>
       <w:bookmarkStart w:id="82" w:name="_Toc378408148"/>
       <w:r>
-        <w:lastRenderedPageBreak/>
         <w:t>Suposições e Dependências</w:t>
       </w:r>
       <w:bookmarkEnd w:id="68"/>
@@ -9383,10 +9369,10 @@
       </w:pPr>
       <w:bookmarkStart w:id="96" w:name="_Toc378408152"/>
       <w:r>
-        <w:lastRenderedPageBreak/>
         <w:t xml:space="preserve">Diagrama de Casos de </w:t>
       </w:r>
       <w:commentRangeStart w:id="97"/>
+      <w:commentRangeStart w:id="98"/>
       <w:r>
         <w:t>Uso</w:t>
       </w:r>
@@ -9401,13 +9387,22 @@
         </w:rPr>
         <w:commentReference w:id="97"/>
       </w:r>
+      <w:commentRangeEnd w:id="98"/>
+      <w:r>
+        <w:rPr>
+          <w:rStyle w:val="Refdecomentrio"/>
+          <w:rFonts w:cs="Times New Roman"/>
+          <w:b w:val="0"/>
+          <w:bCs w:val="0"/>
+        </w:rPr>
+        <w:commentReference w:id="98"/>
+      </w:r>
     </w:p>
     <w:p>
       <w:r>
         <w:rPr>
           <w:noProof/>
         </w:rPr>
-        <w:lastRenderedPageBreak/>
         <w:drawing>
           <wp:inline distT="0" distB="0" distL="0" distR="0">
             <wp:extent cx="5940425" cy="8888112"/>
@@ -9460,17 +9455,17 @@
       <w:pPr>
         <w:pStyle w:val="Ttulo2"/>
       </w:pPr>
-      <w:bookmarkStart w:id="98" w:name="_Toc378408153"/>
+      <w:bookmarkStart w:id="99" w:name="_Toc378408153"/>
       <w:r>
         <w:t>Descrição dos Atores</w:t>
       </w:r>
-      <w:bookmarkEnd w:id="98"/>
+      <w:bookmarkEnd w:id="99"/>
     </w:p>
     <w:p>
       <w:pPr>
         <w:pStyle w:val="Legenda"/>
       </w:pPr>
-      <w:bookmarkStart w:id="99" w:name="_Toc378408132"/>
+      <w:bookmarkStart w:id="100" w:name="_Toc378408132"/>
       <w:r>
         <w:t xml:space="preserve">Tabela </w:t>
       </w:r>
@@ -9504,7 +9499,7 @@
       <w:r>
         <w:t>es presentes no sistema</w:t>
       </w:r>
-      <w:bookmarkEnd w:id="99"/>
+      <w:bookmarkEnd w:id="100"/>
     </w:p>
     <w:tbl>
       <w:tblPr>
@@ -9770,19 +9765,68 @@
       <w:pPr>
         <w:pStyle w:val="Ttulo2"/>
       </w:pPr>
-      <w:bookmarkStart w:id="100" w:name="_Toc378408154"/>
+      <w:bookmarkStart w:id="101" w:name="_Toc378408154"/>
       <w:r>
         <w:t xml:space="preserve">Descrição dos </w:t>
       </w:r>
       <w:r>
-        <w:t>Casos de U</w:t>
+        <w:t xml:space="preserve">Casos de </w:t>
+      </w:r>
+      <w:commentRangeStart w:id="102"/>
+      <w:r>
+        <w:t>U</w:t>
       </w:r>
       <w:r>
         <w:t>so</w:t>
       </w:r>
-      <w:bookmarkEnd w:id="100"/>
+      <w:bookmarkEnd w:id="101"/>
+      <w:commentRangeEnd w:id="102"/>
+      <w:r>
+        <w:rPr>
+          <w:rStyle w:val="Refdecomentrio"/>
+          <w:rFonts w:cs="Times New Roman"/>
+          <w:b w:val="0"/>
+          <w:bCs w:val="0"/>
+        </w:rPr>
+        <w:commentReference w:id="102"/>
+      </w:r>
       <w:r>
         <w:t xml:space="preserve"> </w:t>
+      </w:r>
+    </w:p>
+    <w:p>
+      <w:pPr>
+        <w:pStyle w:val="Legenda"/>
+      </w:pPr>
+      <w:r>
+        <w:t xml:space="preserve">Tabela </w:t>
+      </w:r>
+      <w:fldSimple w:instr=" SEQ Tabela \* ARABIC ">
+        <w:r>
+          <w:rPr>
+            <w:noProof/>
+          </w:rPr>
+          <w:t>2</w:t>
+        </w:r>
+      </w:fldSimple>
+      <w:r>
+        <w:t xml:space="preserve"> </w:t>
+      </w:r>
+      <w:r>
+        <w:t xml:space="preserve">UC01- Solicitar </w:t>
+      </w:r>
+      <w:commentRangeStart w:id="103"/>
+      <w:r>
+        <w:t>Relatórios</w:t>
+      </w:r>
+      <w:commentRangeEnd w:id="103"/>
+      <w:r>
+        <w:rPr>
+          <w:rStyle w:val="Refdecomentrio"/>
+          <w:b w:val="0"/>
+          <w:bCs w:val="0"/>
+        </w:rPr>
+        <w:commentReference w:id="103"/>
       </w:r>
     </w:p>
     <w:tbl>
@@ -9952,11 +9996,9 @@
             <w:r>
               <w:t xml:space="preserve">Ocorrências e Frequências </w:t>
             </w:r>
-            <w:proofErr w:type="spellStart"/>
-            <w:r>
-              <w:t>pendencias</w:t>
-            </w:r>
-            <w:proofErr w:type="spellEnd"/>
+            <w:r>
+              <w:t>pendências</w:t>
+            </w:r>
             <w:r>
               <w:t xml:space="preserve"> </w:t>
             </w:r>
@@ -10148,7 +10190,18 @@
               <w:t>8</w:t>
             </w:r>
             <w:r>
-              <w:t xml:space="preserve"> – Sistema muda status do relatório para visualizado</w:t>
+              <w:t xml:space="preserve"> – Sistema muda status do relatório para </w:t>
+            </w:r>
+            <w:commentRangeStart w:id="104"/>
+            <w:r>
+              <w:t>visualizado</w:t>
+            </w:r>
+            <w:commentRangeEnd w:id="104"/>
+            <w:r>
+              <w:rPr>
+                <w:rStyle w:val="Refdecomentrio"/>
+              </w:rPr>
+              <w:commentReference w:id="104"/>
             </w:r>
           </w:p>
           <w:p>
@@ -10236,7 +10289,6 @@
                 <w:b/>
                 <w:bCs/>
               </w:rPr>
-              <w:lastRenderedPageBreak/>
               <w:t>Nome do C</w:t>
             </w:r>
             <w:r>
@@ -10465,7 +10517,18 @@
               <w:t xml:space="preserve">FP02 – </w:t>
             </w:r>
             <w:r>
-              <w:t>O sistema oferece opção de consultas professores e alunos</w:t>
+              <w:t xml:space="preserve">O sistema oferece opção de consultas professores e </w:t>
+            </w:r>
+            <w:commentRangeStart w:id="105"/>
+            <w:r>
+              <w:t>alunos</w:t>
+            </w:r>
+            <w:commentRangeEnd w:id="105"/>
+            <w:r>
+              <w:rPr>
+                <w:rStyle w:val="Refdecomentrio"/>
+              </w:rPr>
+              <w:commentReference w:id="105"/>
             </w:r>
           </w:p>
           <w:p>
@@ -10809,7 +10872,21 @@
               <w:t xml:space="preserve">FP02 – </w:t>
             </w:r>
             <w:r>
-              <w:t>O sistema oferece opção de consultas professores e alunos</w:t>
+              <w:t xml:space="preserve">O sistema oferece opção de consultas </w:t>
+            </w:r>
+            <w:commentRangeStart w:id="106"/>
+            <w:r>
+              <w:t xml:space="preserve">professores </w:t>
+            </w:r>
+            <w:commentRangeEnd w:id="106"/>
+            <w:r>
+              <w:rPr>
+                <w:rStyle w:val="Refdecomentrio"/>
+              </w:rPr>
+              <w:commentReference w:id="106"/>
+            </w:r>
+            <w:r>
+              <w:t>e alunos</w:t>
             </w:r>
           </w:p>
           <w:p>
@@ -10873,7 +10950,14 @@
             </w:r>
           </w:p>
           <w:p/>
-          <w:p/>
+          <w:p>
+            <w:r>
+              <w:rPr>
+                <w:rStyle w:val="Refdecomentrio"/>
+              </w:rPr>
+              <w:commentReference w:id="107"/>
+            </w:r>
+          </w:p>
           <w:p/>
           <w:p/>
         </w:tc>
@@ -11159,7 +11243,18 @@
               <w:t xml:space="preserve">FP02 – </w:t>
             </w:r>
             <w:r>
-              <w:t>O sistema oferece a opção de alunos e professores</w:t>
+              <w:t xml:space="preserve">O sistema oferece a opção de alunos e </w:t>
+            </w:r>
+            <w:commentRangeStart w:id="108"/>
+            <w:r>
+              <w:t>professores</w:t>
+            </w:r>
+            <w:commentRangeEnd w:id="108"/>
+            <w:r>
+              <w:rPr>
+                <w:rStyle w:val="Refdecomentrio"/>
+              </w:rPr>
+              <w:commentReference w:id="108"/>
             </w:r>
           </w:p>
           <w:p>
@@ -11228,8 +11323,19 @@
             <w:r>
               <w:t xml:space="preserve"> </w:t>
             </w:r>
-            <w:r>
-              <w:t xml:space="preserve">professor </w:t>
+            <w:commentRangeStart w:id="109"/>
+            <w:r>
+              <w:t>professor</w:t>
+            </w:r>
+            <w:commentRangeEnd w:id="109"/>
+            <w:r>
+              <w:rPr>
+                <w:rStyle w:val="Refdecomentrio"/>
+              </w:rPr>
+              <w:commentReference w:id="109"/>
+            </w:r>
+            <w:r>
+              <w:t xml:space="preserve"> </w:t>
             </w:r>
           </w:p>
           <w:p>
@@ -11404,7 +11510,6 @@
                 <w:b/>
                 <w:bCs/>
               </w:rPr>
-              <w:lastRenderedPageBreak/>
               <w:t>Ator Principal:</w:t>
             </w:r>
           </w:p>
@@ -11944,7 +12049,6 @@
           </w:p>
           <w:p>
             <w:r>
-              <w:lastRenderedPageBreak/>
               <w:t xml:space="preserve">FP02 – </w:t>
             </w:r>
             <w:r>
@@ -12317,7 +12421,18 @@
               <w:t xml:space="preserve"> deseja </w:t>
             </w:r>
             <w:r>
-              <w:t>criar uma sala</w:t>
+              <w:t xml:space="preserve">criar uma </w:t>
+            </w:r>
+            <w:commentRangeStart w:id="110"/>
+            <w:r>
+              <w:t>sala</w:t>
+            </w:r>
+            <w:commentRangeEnd w:id="110"/>
+            <w:r>
+              <w:rPr>
+                <w:rStyle w:val="Refdecomentrio"/>
+              </w:rPr>
+              <w:commentReference w:id="110"/>
             </w:r>
           </w:p>
           <w:p>
@@ -12727,7 +12842,21 @@
               <w:t xml:space="preserve">FP03 - </w:t>
             </w:r>
             <w:r>
-              <w:t>Sistema disponibiliza formulário com dados editáveis.</w:t>
+              <w:t xml:space="preserve">Sistema disponibiliza formulário com dados </w:t>
+            </w:r>
+            <w:commentRangeStart w:id="111"/>
+            <w:r>
+              <w:t>editáveis</w:t>
+            </w:r>
+            <w:commentRangeEnd w:id="111"/>
+            <w:r>
+              <w:rPr>
+                <w:rStyle w:val="Refdecomentrio"/>
+              </w:rPr>
+              <w:commentReference w:id="111"/>
+            </w:r>
+            <w:r>
+              <w:t>.</w:t>
             </w:r>
           </w:p>
           <w:p>
@@ -13088,7 +13217,6 @@
                 <w:b/>
                 <w:bCs/>
               </w:rPr>
-              <w:lastRenderedPageBreak/>
               <w:t>Fluxo Principal</w:t>
             </w:r>
             <w:r>
@@ -13500,10 +13628,21 @@
               </w:rPr>
             </w:pPr>
             <w:r>
-              <w:t>FP02 - Secretaria digita dados do Aluno</w:t>
+              <w:t xml:space="preserve">FP02 - Secretaria digita dados do </w:t>
+            </w:r>
+            <w:proofErr w:type="gramStart"/>
+            <w:r>
+              <w:t>Aluno</w:t>
             </w:r>
             <w:r>
               <w:t>.</w:t>
+            </w:r>
+            <w:proofErr w:type="gramEnd"/>
+            <w:r>
+              <w:rPr>
+                <w:rStyle w:val="Refdecomentrio"/>
+              </w:rPr>
+              <w:commentReference w:id="112"/>
             </w:r>
           </w:p>
           <w:p>
@@ -13914,7 +14053,18 @@
               </w:rPr>
             </w:pPr>
             <w:r>
-              <w:t>FP03 - Sistema disponibiliza formulário com dados editáveis</w:t>
+              <w:t xml:space="preserve">FP03 - Sistema disponibiliza formulário com dados </w:t>
+            </w:r>
+            <w:commentRangeStart w:id="113"/>
+            <w:r>
+              <w:t>editáveis</w:t>
+            </w:r>
+            <w:commentRangeEnd w:id="113"/>
+            <w:r>
+              <w:rPr>
+                <w:rStyle w:val="Refdecomentrio"/>
+              </w:rPr>
+              <w:commentReference w:id="113"/>
             </w:r>
             <w:r>
               <w:t>.</w:t>
@@ -14266,7 +14416,6 @@
                 <w:b/>
                 <w:bCs/>
               </w:rPr>
-              <w:lastRenderedPageBreak/>
               <w:t>Fluxo Principal</w:t>
             </w:r>
             <w:r>
@@ -14325,7 +14474,21 @@
               </w:rPr>
             </w:pPr>
             <w:r>
-              <w:t>FP05 - Sistema questiona exclusão do boletim.</w:t>
+              <w:t xml:space="preserve">FP05 - Sistema questiona exclusão do </w:t>
+            </w:r>
+            <w:commentRangeStart w:id="114"/>
+            <w:r>
+              <w:t>boletim</w:t>
+            </w:r>
+            <w:commentRangeEnd w:id="114"/>
+            <w:r>
+              <w:rPr>
+                <w:rStyle w:val="Refdecomentrio"/>
+              </w:rPr>
+              <w:commentReference w:id="114"/>
+            </w:r>
+            <w:r>
+              <w:t>.</w:t>
             </w:r>
           </w:p>
           <w:p>
@@ -15060,7 +15223,18 @@
               <w:t xml:space="preserve">FP03 - </w:t>
             </w:r>
             <w:r>
-              <w:t>Sistema disponibiliza formulário com dados editáveis</w:t>
+              <w:t xml:space="preserve">Sistema disponibiliza formulário com dados </w:t>
+            </w:r>
+            <w:commentRangeStart w:id="115"/>
+            <w:r>
+              <w:t>editáveis</w:t>
+            </w:r>
+            <w:commentRangeEnd w:id="115"/>
+            <w:r>
+              <w:rPr>
+                <w:rStyle w:val="Refdecomentrio"/>
+              </w:rPr>
+              <w:commentReference w:id="115"/>
             </w:r>
             <w:r>
               <w:t>.</w:t>
@@ -15152,8 +15326,8 @@
             <w:r>
               <w:t>Fim caso de uso.</w:t>
             </w:r>
-            <w:bookmarkStart w:id="101" w:name="_GoBack"/>
-            <w:bookmarkEnd w:id="101"/>
+            <w:bookmarkStart w:id="116" w:name="_GoBack"/>
+            <w:bookmarkEnd w:id="116"/>
           </w:p>
           <w:p>
             <w:pPr>
@@ -15437,7 +15611,6 @@
                 <w:b/>
                 <w:bCs/>
               </w:rPr>
-              <w:lastRenderedPageBreak/>
               <w:t>Fluxo Principal</w:t>
             </w:r>
             <w:r>
@@ -15980,7 +16153,6 @@
               <w:jc w:val="left"/>
             </w:pPr>
             <w:r>
-              <w:lastRenderedPageBreak/>
               <w:t>FP</w:t>
             </w:r>
             <w:r>
@@ -15990,7 +16162,21 @@
               <w:t xml:space="preserve"> –</w:t>
             </w:r>
             <w:r>
-              <w:t xml:space="preserve"> O sistema oferece as opções de registro bimestral e registro diário.</w:t>
+              <w:t xml:space="preserve"> O sistema oferece as opções de registro bimestral e registro </w:t>
+            </w:r>
+            <w:commentRangeStart w:id="117"/>
+            <w:r>
+              <w:t>diário</w:t>
+            </w:r>
+            <w:commentRangeEnd w:id="117"/>
+            <w:r>
+              <w:rPr>
+                <w:rStyle w:val="Refdecomentrio"/>
+              </w:rPr>
+              <w:commentReference w:id="117"/>
+            </w:r>
+            <w:r>
+              <w:t>.</w:t>
             </w:r>
           </w:p>
           <w:p>
@@ -16205,13 +16391,7 @@
           </w:tcPr>
           <w:p>
             <w:r>
-              <w:t>UC</w:t>
-            </w:r>
-            <w:r>
-              <w:t>17</w:t>
-            </w:r>
-            <w:r>
-              <w:t xml:space="preserve"> - Registrar tarefa</w:t>
+              <w:t>UC17 - Registrar tarefa</w:t>
             </w:r>
           </w:p>
         </w:tc>
@@ -16449,7 +16629,21 @@
               <w:t xml:space="preserve"> –</w:t>
             </w:r>
             <w:r>
-              <w:t xml:space="preserve"> O sistema oferece as opções de registro bimestral e registro diário.</w:t>
+              <w:t xml:space="preserve"> O sistema oferece as opções de registro bimestral e registro </w:t>
+            </w:r>
+            <w:commentRangeStart w:id="118"/>
+            <w:r>
+              <w:t>diário</w:t>
+            </w:r>
+            <w:commentRangeEnd w:id="118"/>
+            <w:r>
+              <w:rPr>
+                <w:rStyle w:val="Refdecomentrio"/>
+              </w:rPr>
+              <w:commentReference w:id="118"/>
+            </w:r>
+            <w:r>
+              <w:t>.</w:t>
             </w:r>
           </w:p>
           <w:p>
@@ -16510,7 +16704,6 @@
           </w:p>
           <w:p>
             <w:r>
-              <w:lastRenderedPageBreak/>
               <w:t>FP</w:t>
             </w:r>
             <w:r>
@@ -16642,13 +16835,7 @@
           </w:tcPr>
           <w:p>
             <w:r>
-              <w:t>UC</w:t>
-            </w:r>
-            <w:r>
-              <w:t>18</w:t>
-            </w:r>
-            <w:r>
-              <w:t xml:space="preserve"> - Consultar tarefa</w:t>
+              <w:t>UC18 - Consultar tarefa</w:t>
             </w:r>
           </w:p>
         </w:tc>
@@ -16846,7 +17033,11 @@
               <w:t xml:space="preserve"> –</w:t>
             </w:r>
             <w:r>
-              <w:t xml:space="preserve"> O sistema oferece as opções de boletim,</w:t>
+              <w:t xml:space="preserve"> O sistema oferece as opções de </w:t>
+            </w:r>
+            <w:commentRangeStart w:id="119"/>
+            <w:r>
+              <w:t>boletim,</w:t>
             </w:r>
             <w:proofErr w:type="gramStart"/>
             <w:r>
@@ -16854,7 +17045,17 @@
             </w:r>
             <w:proofErr w:type="gramEnd"/>
             <w:r>
-              <w:t>tarefas e ocorrências.</w:t>
+              <w:t>tarefas e ocorrências</w:t>
+            </w:r>
+            <w:commentRangeEnd w:id="119"/>
+            <w:r>
+              <w:rPr>
+                <w:rStyle w:val="Refdecomentrio"/>
+              </w:rPr>
+              <w:commentReference w:id="119"/>
+            </w:r>
+            <w:r>
+              <w:t>.</w:t>
             </w:r>
           </w:p>
           <w:p>
@@ -16988,13 +17189,7 @@
           </w:tcPr>
           <w:p>
             <w:r>
-              <w:t>UC</w:t>
-            </w:r>
-            <w:r>
-              <w:t>19</w:t>
-            </w:r>
-            <w:r>
-              <w:t xml:space="preserve"> - Editar ocorrência</w:t>
+              <w:t>UC19 - Editar ocorrência</w:t>
             </w:r>
           </w:p>
         </w:tc>
@@ -17129,7 +17324,6 @@
                 <w:b/>
                 <w:bCs/>
               </w:rPr>
-              <w:lastRenderedPageBreak/>
               <w:t>Pós-condição</w:t>
             </w:r>
           </w:p>
@@ -17236,7 +17430,21 @@
               <w:t xml:space="preserve"> –</w:t>
             </w:r>
             <w:r>
-              <w:t xml:space="preserve"> O sistema oferece as opções de registro bimestral e registro diário.</w:t>
+              <w:t xml:space="preserve"> O sistema oferece as opções de registro bimestral e registro </w:t>
+            </w:r>
+            <w:commentRangeStart w:id="120"/>
+            <w:r>
+              <w:t>diário</w:t>
+            </w:r>
+            <w:commentRangeEnd w:id="120"/>
+            <w:r>
+              <w:rPr>
+                <w:rStyle w:val="Refdecomentrio"/>
+              </w:rPr>
+              <w:commentReference w:id="120"/>
+            </w:r>
+            <w:r>
+              <w:t>.</w:t>
             </w:r>
           </w:p>
           <w:p>
@@ -17807,7 +18015,18 @@
               <w:t xml:space="preserve">Sistema exibe a tela </w:t>
             </w:r>
             <w:r>
-              <w:t>com todas as ocorrências registradas</w:t>
+              <w:t xml:space="preserve">com todas as ocorrências </w:t>
+            </w:r>
+            <w:commentRangeStart w:id="121"/>
+            <w:r>
+              <w:t>registradas</w:t>
+            </w:r>
+            <w:commentRangeEnd w:id="121"/>
+            <w:r>
+              <w:rPr>
+                <w:rStyle w:val="Refdecomentrio"/>
+              </w:rPr>
+              <w:commentReference w:id="121"/>
             </w:r>
             <w:r>
               <w:t xml:space="preserve"> </w:t>
@@ -18239,17 +18458,27 @@
           </w:p>
           <w:p>
             <w:r>
-              <w:lastRenderedPageBreak/>
               <w:t xml:space="preserve">FP04 – </w:t>
             </w:r>
             <w:r>
               <w:t xml:space="preserve">Sistema exibe a tela </w:t>
             </w:r>
             <w:r>
-              <w:t>com os registros de frequência de determinado aluno</w:t>
+              <w:t xml:space="preserve">com os registros de frequência de </w:t>
+            </w:r>
+            <w:commentRangeStart w:id="122"/>
+            <w:r>
+              <w:t>determinado aluno</w:t>
             </w:r>
             <w:r>
               <w:t xml:space="preserve"> </w:t>
+            </w:r>
+            <w:commentRangeEnd w:id="122"/>
+            <w:r>
+              <w:rPr>
+                <w:rStyle w:val="Refdecomentrio"/>
+              </w:rPr>
+              <w:commentReference w:id="122"/>
             </w:r>
           </w:p>
           <w:p>
@@ -18624,7 +18853,18 @@
               <w:t xml:space="preserve">FP04 – </w:t>
             </w:r>
             <w:r>
-              <w:t>Sistema exibe a tela com os registros de notas</w:t>
+              <w:t xml:space="preserve">Sistema exibe a tela com os registros de </w:t>
+            </w:r>
+            <w:commentRangeStart w:id="123"/>
+            <w:r>
+              <w:t>notas</w:t>
+            </w:r>
+            <w:commentRangeEnd w:id="123"/>
+            <w:r>
+              <w:rPr>
+                <w:rStyle w:val="Refdecomentrio"/>
+              </w:rPr>
+              <w:commentReference w:id="123"/>
             </w:r>
             <w:proofErr w:type="gramStart"/>
             <w:r>
@@ -18680,11 +18920,11 @@
       <w:pPr>
         <w:pStyle w:val="Ttulo2"/>
       </w:pPr>
-      <w:bookmarkStart w:id="102" w:name="_Toc378408155"/>
+      <w:bookmarkStart w:id="124" w:name="_Toc378408155"/>
       <w:r>
         <w:t>Delimitando o Escopo do Sistema</w:t>
       </w:r>
-      <w:bookmarkEnd w:id="102"/>
+      <w:bookmarkEnd w:id="124"/>
     </w:p>
     <w:p/>
     <w:p>
@@ -18697,11 +18937,7 @@
       </w:r>
       <w:proofErr w:type="gramEnd"/>
       <w:r>
-        <w:t xml:space="preserve"> do sistema para atender a necessidade do período do semestre de construção do TCM, será utilizado os casos de uso que permitirão a inclusão de turmas de uma escola, com o cadastro de professores e alunos. Também os casos de uso que </w:t>
-      </w:r>
-      <w:r>
-        <w:lastRenderedPageBreak/>
-        <w:t xml:space="preserve">construção os bancos de dados com informações dos boletins dos alunos. E como o objetivo do sistema é o controle mais próximo dos pais, o sistema programará os casos de uso de ocorrências e tarefas, com informações registradas por dia. Assim poderão ser feitas consultas mais regulares. Assim como </w:t>
+        <w:t xml:space="preserve"> do sistema para atender a necessidade do período do semestre de construção do TCM, será utilizado os casos de uso que permitirão a inclusão de turmas de uma escola, com o cadastro de professores e alunos. Também os casos de uso que construção os bancos de dados com informações dos boletins dos alunos. E como o objetivo do sistema é o controle mais próximo dos pais, o sistema programará os casos de uso de ocorrências e tarefas, com informações registradas por dia. Assim poderão ser feitas consultas mais regulares. Assim como </w:t>
       </w:r>
       <w:proofErr w:type="gramStart"/>
       <w:r>
@@ -18769,7 +19005,21 @@
           </w:tcPr>
           <w:p>
             <w:r>
-              <w:t xml:space="preserve">Razão da Escolha </w:t>
+              <w:t xml:space="preserve">Razão da </w:t>
+            </w:r>
+            <w:commentRangeStart w:id="125"/>
+            <w:r>
+              <w:t>Escolha</w:t>
+            </w:r>
+            <w:commentRangeEnd w:id="125"/>
+            <w:r>
+              <w:rPr>
+                <w:rStyle w:val="Refdecomentrio"/>
+              </w:rPr>
+              <w:commentReference w:id="125"/>
+            </w:r>
+            <w:r>
+              <w:t xml:space="preserve"> </w:t>
             </w:r>
           </w:p>
         </w:tc>
@@ -18986,25 +19236,24 @@
         <w:pStyle w:val="Ttulo1"/>
         <w:pageBreakBefore/>
       </w:pPr>
-      <w:bookmarkStart w:id="103" w:name="_Toc378408156"/>
-      <w:r>
-        <w:lastRenderedPageBreak/>
+      <w:bookmarkStart w:id="126" w:name="_Toc378408156"/>
+      <w:r>
         <w:t>P</w:t>
       </w:r>
       <w:r>
         <w:t>rojeto do Software</w:t>
       </w:r>
-      <w:bookmarkEnd w:id="103"/>
+      <w:bookmarkEnd w:id="126"/>
     </w:p>
     <w:p>
       <w:pPr>
         <w:pStyle w:val="Ttulo2"/>
       </w:pPr>
-      <w:bookmarkStart w:id="104" w:name="_Toc378408157"/>
+      <w:bookmarkStart w:id="127" w:name="_Toc378408157"/>
       <w:r>
         <w:t>Diagrama de Comunicação</w:t>
       </w:r>
-      <w:bookmarkEnd w:id="104"/>
+      <w:bookmarkEnd w:id="127"/>
       <w:r>
         <w:t xml:space="preserve"> </w:t>
       </w:r>
@@ -19040,7 +19289,7 @@
       <w:pPr>
         <w:pStyle w:val="Ttulo3"/>
       </w:pPr>
-      <w:bookmarkStart w:id="105" w:name="_Toc378408158"/>
+      <w:bookmarkStart w:id="128" w:name="_Toc378408158"/>
       <w:r>
         <w:t>Diagrama de comunicação: Caso de Uso &lt;</w:t>
       </w:r>
@@ -19052,7 +19301,7 @@
       <w:r>
         <w:t>&gt;</w:t>
       </w:r>
-      <w:bookmarkEnd w:id="105"/>
+      <w:bookmarkEnd w:id="128"/>
     </w:p>
     <w:p>
       <w:pPr>
@@ -19080,7 +19329,7 @@
       <w:pPr>
         <w:pStyle w:val="Ttulo3"/>
       </w:pPr>
-      <w:bookmarkStart w:id="106" w:name="_Toc378408159"/>
+      <w:bookmarkStart w:id="129" w:name="_Toc378408159"/>
       <w:r>
         <w:t>Diagrama de comunicação: Caso de Uso &lt;</w:t>
       </w:r>
@@ -19092,7 +19341,7 @@
       <w:r>
         <w:t>&gt;</w:t>
       </w:r>
-      <w:bookmarkEnd w:id="106"/>
+      <w:bookmarkEnd w:id="129"/>
     </w:p>
     <w:p>
       <w:pPr>
@@ -19120,7 +19369,7 @@
       <w:pPr>
         <w:pStyle w:val="Ttulo3"/>
       </w:pPr>
-      <w:bookmarkStart w:id="107" w:name="_Toc378408160"/>
+      <w:bookmarkStart w:id="130" w:name="_Toc378408160"/>
       <w:r>
         <w:t>Diagrama de comunicação: Caso de Uso &lt;</w:t>
       </w:r>
@@ -19132,7 +19381,7 @@
       <w:r>
         <w:t>&gt;</w:t>
       </w:r>
-      <w:bookmarkEnd w:id="107"/>
+      <w:bookmarkEnd w:id="130"/>
     </w:p>
     <w:p>
       <w:pPr>
@@ -19172,11 +19421,11 @@
       <w:pPr>
         <w:pStyle w:val="Ttulo2"/>
       </w:pPr>
-      <w:bookmarkStart w:id="108" w:name="_Toc378408161"/>
+      <w:bookmarkStart w:id="131" w:name="_Toc378408161"/>
       <w:r>
         <w:t>Diagrama de Classes</w:t>
       </w:r>
-      <w:bookmarkEnd w:id="108"/>
+      <w:bookmarkEnd w:id="131"/>
       <w:r>
         <w:t xml:space="preserve"> </w:t>
       </w:r>
@@ -19267,12 +19516,11 @@
       <w:pPr>
         <w:pStyle w:val="Ttulo3"/>
       </w:pPr>
-      <w:bookmarkStart w:id="109" w:name="_Toc378408162"/>
-      <w:r>
-        <w:lastRenderedPageBreak/>
+      <w:bookmarkStart w:id="132" w:name="_Toc378408162"/>
+      <w:r>
         <w:t>Pacote &lt;nome do Pacote&gt;</w:t>
       </w:r>
-      <w:bookmarkEnd w:id="109"/>
+      <w:bookmarkEnd w:id="132"/>
     </w:p>
     <w:p>
       <w:r>
@@ -19375,7 +19623,7 @@
       <w:pPr>
         <w:pStyle w:val="Legenda"/>
       </w:pPr>
-      <w:bookmarkStart w:id="110" w:name="_Toc378408215"/>
+      <w:bookmarkStart w:id="133" w:name="_Toc378408215"/>
       <w:r>
         <w:t xml:space="preserve">Figura </w:t>
       </w:r>
@@ -19406,7 +19654,7 @@
       <w:r>
         <w:t>classe para pacote &lt;nome do pacote&gt;</w:t>
       </w:r>
-      <w:bookmarkEnd w:id="110"/>
+      <w:bookmarkEnd w:id="133"/>
       <w:r>
         <w:t xml:space="preserve"> </w:t>
       </w:r>
@@ -19416,11 +19664,11 @@
       <w:pPr>
         <w:pStyle w:val="Ttulo3"/>
       </w:pPr>
-      <w:bookmarkStart w:id="111" w:name="_Toc378408163"/>
+      <w:bookmarkStart w:id="134" w:name="_Toc378408163"/>
       <w:r>
         <w:t>Pacote &lt;nome do Pacote&gt;</w:t>
       </w:r>
-      <w:bookmarkEnd w:id="111"/>
+      <w:bookmarkEnd w:id="134"/>
     </w:p>
     <w:p/>
     <w:p>
@@ -19429,10 +19677,9 @@
         <w:pageBreakBefore/>
       </w:pPr>
       <w:r>
-        <w:lastRenderedPageBreak/>
         <w:t xml:space="preserve"> </w:t>
       </w:r>
-      <w:bookmarkStart w:id="112" w:name="_Toc378408164"/>
+      <w:bookmarkStart w:id="135" w:name="_Toc378408164"/>
       <w:r>
         <w:t>Teste</w:t>
       </w:r>
@@ -19444,7 +19691,7 @@
       <w:r>
         <w:t>Unitário</w:t>
       </w:r>
-      <w:bookmarkEnd w:id="112"/>
+      <w:bookmarkEnd w:id="135"/>
     </w:p>
     <w:p>
       <w:r>
@@ -19460,7 +19707,7 @@
       <w:pPr>
         <w:pStyle w:val="Ttulo3"/>
       </w:pPr>
-      <w:bookmarkStart w:id="113" w:name="_Toc378408165"/>
+      <w:bookmarkStart w:id="136" w:name="_Toc378408165"/>
       <w:r>
         <w:t>Relatório de testes para o Caso de Uso &lt;</w:t>
       </w:r>
@@ -19472,7 +19719,7 @@
       <w:r>
         <w:t>&gt;</w:t>
       </w:r>
-      <w:bookmarkEnd w:id="113"/>
+      <w:bookmarkEnd w:id="136"/>
     </w:p>
     <w:p>
       <w:pPr>
@@ -19518,7 +19765,7 @@
       <w:pPr>
         <w:pStyle w:val="Ttulo3"/>
       </w:pPr>
-      <w:bookmarkStart w:id="114" w:name="_Toc378408166"/>
+      <w:bookmarkStart w:id="137" w:name="_Toc378408166"/>
       <w:r>
         <w:t>Relatório de testes para o Caso de Uso &lt;</w:t>
       </w:r>
@@ -19530,7 +19777,7 @@
       <w:r>
         <w:t>&gt;</w:t>
       </w:r>
-      <w:bookmarkEnd w:id="114"/>
+      <w:bookmarkEnd w:id="137"/>
     </w:p>
     <w:p>
       <w:pPr>
@@ -19576,7 +19823,7 @@
       <w:pPr>
         <w:pStyle w:val="Ttulo3"/>
       </w:pPr>
-      <w:bookmarkStart w:id="115" w:name="_Toc378408167"/>
+      <w:bookmarkStart w:id="138" w:name="_Toc378408167"/>
       <w:r>
         <w:t>Relatório de testes para o Caso de Uso &lt;</w:t>
       </w:r>
@@ -19588,7 +19835,7 @@
       <w:r>
         <w:t>&gt;</w:t>
       </w:r>
-      <w:bookmarkEnd w:id="115"/>
+      <w:bookmarkEnd w:id="138"/>
     </w:p>
     <w:p>
       <w:pPr>
@@ -19637,19 +19884,18 @@
         <w:pStyle w:val="Ttulo1"/>
         <w:pageBreakBefore/>
       </w:pPr>
-      <w:bookmarkStart w:id="116" w:name="_Toc269327113"/>
-      <w:bookmarkStart w:id="117" w:name="_Toc269327236"/>
-      <w:bookmarkStart w:id="118" w:name="_Toc378408168"/>
-      <w:r>
-        <w:lastRenderedPageBreak/>
+      <w:bookmarkStart w:id="139" w:name="_Toc269327113"/>
+      <w:bookmarkStart w:id="140" w:name="_Toc269327236"/>
+      <w:bookmarkStart w:id="141" w:name="_Toc378408168"/>
+      <w:r>
         <w:t>C</w:t>
       </w:r>
-      <w:bookmarkEnd w:id="116"/>
-      <w:bookmarkEnd w:id="117"/>
+      <w:bookmarkEnd w:id="139"/>
+      <w:bookmarkEnd w:id="140"/>
       <w:r>
         <w:t>onclusão</w:t>
       </w:r>
-      <w:bookmarkEnd w:id="118"/>
+      <w:bookmarkEnd w:id="141"/>
     </w:p>
     <w:p>
       <w:pPr>
@@ -19792,18 +20038,17 @@
         <w:pageBreakBefore/>
         <w:ind w:left="431" w:hanging="431"/>
       </w:pPr>
-      <w:bookmarkStart w:id="119" w:name="_Toc283537221"/>
-      <w:bookmarkStart w:id="120" w:name="_Toc296795852"/>
-      <w:bookmarkStart w:id="121" w:name="_Toc301444698"/>
-      <w:bookmarkStart w:id="122" w:name="_Toc378408169"/>
-      <w:r>
-        <w:lastRenderedPageBreak/>
+      <w:bookmarkStart w:id="142" w:name="_Toc283537221"/>
+      <w:bookmarkStart w:id="143" w:name="_Toc296795852"/>
+      <w:bookmarkStart w:id="144" w:name="_Toc301444698"/>
+      <w:bookmarkStart w:id="145" w:name="_Toc378408169"/>
+      <w:r>
         <w:t>Bibliografia</w:t>
       </w:r>
-      <w:bookmarkEnd w:id="119"/>
-      <w:bookmarkEnd w:id="120"/>
-      <w:bookmarkEnd w:id="121"/>
-      <w:bookmarkEnd w:id="122"/>
+      <w:bookmarkEnd w:id="142"/>
+      <w:bookmarkEnd w:id="143"/>
+      <w:bookmarkEnd w:id="144"/>
+      <w:bookmarkEnd w:id="145"/>
     </w:p>
     <w:p>
       <w:pPr>
@@ -19944,15 +20189,14 @@
       <w:pPr>
         <w:pStyle w:val="Ttulo1"/>
       </w:pPr>
-      <w:bookmarkStart w:id="123" w:name="_Toc378408170"/>
-      <w:r>
-        <w:lastRenderedPageBreak/>
+      <w:bookmarkStart w:id="146" w:name="_Toc378408170"/>
+      <w:r>
         <w:t>Anexo</w:t>
       </w:r>
       <w:r>
         <w:t xml:space="preserve"> A</w:t>
       </w:r>
-      <w:bookmarkEnd w:id="123"/>
+      <w:bookmarkEnd w:id="146"/>
     </w:p>
     <w:p/>
     <w:p/>
@@ -20363,6 +20607,539 @@
       </w:pPr>
       <w:r>
         <w:t>- Solicitar horário com a coordenação ou professor.</w:t>
+      </w:r>
+    </w:p>
+  </w:comment>
+  <w:comment w:id="98" w:author="Helio " w:date="2014-03-23T00:56:00Z" w:initials="ha">
+    <w:p>
+      <w:pPr>
+        <w:pStyle w:val="Textodecomentrio"/>
+      </w:pPr>
+      <w:r>
+        <w:rPr>
+          <w:rStyle w:val="Refdecomentrio"/>
+        </w:rPr>
+        <w:annotationRef/>
+      </w:r>
+      <w:r>
+        <w:t xml:space="preserve">Faça aluno utilizando o caso de uso </w:t>
+      </w:r>
+      <w:proofErr w:type="spellStart"/>
+      <w:r>
+        <w:t>login</w:t>
+      </w:r>
+      <w:proofErr w:type="spellEnd"/>
+      <w:r>
+        <w:t>. Todos os outros estão cobertos.</w:t>
+      </w:r>
+    </w:p>
+  </w:comment>
+  <w:comment w:id="102" w:author="Helio " w:date="2014-03-23T00:58:00Z" w:initials="ha">
+    <w:p>
+      <w:pPr>
+        <w:pStyle w:val="Textodecomentrio"/>
+      </w:pPr>
+      <w:r>
+        <w:rPr>
+          <w:rStyle w:val="Refdecomentrio"/>
+        </w:rPr>
+        <w:annotationRef/>
+      </w:r>
+      <w:r>
+        <w:t xml:space="preserve">Seu diagrama tem 12 casos de uso. </w:t>
+      </w:r>
+      <w:proofErr w:type="spellStart"/>
+      <w:r>
+        <w:t>Voce</w:t>
+      </w:r>
+      <w:proofErr w:type="spellEnd"/>
+      <w:r>
+        <w:t xml:space="preserve"> tem</w:t>
+      </w:r>
+      <w:proofErr w:type="gramStart"/>
+      <w:r>
+        <w:t xml:space="preserve">  </w:t>
+      </w:r>
+      <w:proofErr w:type="gramEnd"/>
+      <w:r>
+        <w:t xml:space="preserve">22 </w:t>
+      </w:r>
+      <w:proofErr w:type="spellStart"/>
+      <w:r>
+        <w:t>descriçoes</w:t>
+      </w:r>
+      <w:proofErr w:type="spellEnd"/>
+      <w:r>
+        <w:t>!!!</w:t>
+      </w:r>
+    </w:p>
+  </w:comment>
+  <w:comment w:id="103" w:author="Helio " w:date="2014-03-23T01:08:00Z" w:initials="ha">
+    <w:p>
+      <w:pPr>
+        <w:pStyle w:val="Textodecomentrio"/>
+      </w:pPr>
+      <w:r>
+        <w:rPr>
+          <w:rStyle w:val="Refdecomentrio"/>
+        </w:rPr>
+        <w:annotationRef/>
+      </w:r>
+      <w:proofErr w:type="spellStart"/>
+      <w:r>
+        <w:t>Identifcar</w:t>
+      </w:r>
+      <w:proofErr w:type="spellEnd"/>
+      <w:r>
+        <w:t xml:space="preserve"> com legenda todas as tabelas.</w:t>
+      </w:r>
+    </w:p>
+  </w:comment>
+  <w:comment w:id="104" w:author="Helio " w:date="2014-03-23T01:01:00Z" w:initials="ha">
+    <w:p>
+      <w:pPr>
+        <w:pStyle w:val="Textodecomentrio"/>
+      </w:pPr>
+      <w:r>
+        <w:rPr>
+          <w:rStyle w:val="Refdecomentrio"/>
+        </w:rPr>
+        <w:annotationRef/>
+      </w:r>
+      <w:proofErr w:type="spellStart"/>
+      <w:r>
+        <w:t>Qula</w:t>
+      </w:r>
+      <w:proofErr w:type="spellEnd"/>
+      <w:r>
+        <w:t xml:space="preserve"> </w:t>
+      </w:r>
+      <w:proofErr w:type="gramStart"/>
+      <w:r>
+        <w:t>objetivo ?</w:t>
+      </w:r>
+      <w:proofErr w:type="gramEnd"/>
+      <w:r>
+        <w:t xml:space="preserve"> Não poderá</w:t>
+      </w:r>
+      <w:proofErr w:type="gramStart"/>
+      <w:r>
+        <w:t xml:space="preserve">  </w:t>
+      </w:r>
+      <w:proofErr w:type="gramEnd"/>
+      <w:r>
+        <w:t xml:space="preserve">ser  </w:t>
+      </w:r>
+      <w:proofErr w:type="spellStart"/>
+      <w:r>
+        <w:t>visulaizado</w:t>
+      </w:r>
+      <w:proofErr w:type="spellEnd"/>
+      <w:r>
+        <w:t xml:space="preserve"> novamente</w:t>
+      </w:r>
+    </w:p>
+  </w:comment>
+  <w:comment w:id="105" w:author="Helio " w:date="2014-03-23T01:02:00Z" w:initials="ha">
+    <w:p>
+      <w:pPr>
+        <w:pStyle w:val="Textodecomentrio"/>
+      </w:pPr>
+      <w:r>
+        <w:rPr>
+          <w:rStyle w:val="Refdecomentrio"/>
+        </w:rPr>
+        <w:annotationRef/>
+      </w:r>
+      <w:proofErr w:type="gramStart"/>
+      <w:r>
+        <w:t>Se é</w:t>
+      </w:r>
+      <w:proofErr w:type="gramEnd"/>
+      <w:r>
+        <w:t xml:space="preserve"> caso de uso de professor qual a </w:t>
+      </w:r>
+      <w:proofErr w:type="spellStart"/>
+      <w:r>
+        <w:t>razaão</w:t>
+      </w:r>
+      <w:proofErr w:type="spellEnd"/>
+      <w:r>
+        <w:t xml:space="preserve"> de oferecer aluno.</w:t>
+      </w:r>
+    </w:p>
+  </w:comment>
+  <w:comment w:id="106" w:author="Helio " w:date="2014-03-23T01:03:00Z" w:initials="ha">
+    <w:p>
+      <w:pPr>
+        <w:pStyle w:val="Textodecomentrio"/>
+      </w:pPr>
+      <w:r>
+        <w:rPr>
+          <w:rStyle w:val="Refdecomentrio"/>
+        </w:rPr>
+        <w:annotationRef/>
+      </w:r>
+      <w:proofErr w:type="spellStart"/>
+      <w:r>
+        <w:t>Veija</w:t>
+      </w:r>
+      <w:proofErr w:type="spellEnd"/>
+      <w:r>
+        <w:t xml:space="preserve"> comentário em caso de uso anterior.</w:t>
+      </w:r>
+    </w:p>
+  </w:comment>
+  <w:comment w:id="107" w:author="Helio " w:date="2014-03-23T01:03:00Z" w:initials="ha">
+    <w:p>
+      <w:pPr>
+        <w:pStyle w:val="Textodecomentrio"/>
+      </w:pPr>
+      <w:r>
+        <w:rPr>
+          <w:rStyle w:val="Refdecomentrio"/>
+        </w:rPr>
+        <w:annotationRef/>
+      </w:r>
+      <w:r>
+        <w:t>\</w:t>
+      </w:r>
+      <w:proofErr w:type="gramStart"/>
+      <w:r>
+        <w:t>??????</w:t>
+      </w:r>
+      <w:proofErr w:type="gramEnd"/>
+    </w:p>
+  </w:comment>
+  <w:comment w:id="108" w:author="Helio " w:date="2014-03-23T01:05:00Z" w:initials="ha">
+    <w:p>
+      <w:pPr>
+        <w:pStyle w:val="Textodecomentrio"/>
+      </w:pPr>
+      <w:r>
+        <w:rPr>
+          <w:rStyle w:val="Refdecomentrio"/>
+        </w:rPr>
+        <w:annotationRef/>
+      </w:r>
+      <w:proofErr w:type="gramStart"/>
+      <w:r>
+        <w:t>Se é</w:t>
+      </w:r>
+      <w:proofErr w:type="gramEnd"/>
+      <w:r>
+        <w:t xml:space="preserve"> caso de uso de professor qual a </w:t>
+      </w:r>
+      <w:proofErr w:type="spellStart"/>
+      <w:r>
+        <w:t>razaão</w:t>
+      </w:r>
+      <w:proofErr w:type="spellEnd"/>
+      <w:r>
+        <w:t xml:space="preserve"> de oferecer aluno.</w:t>
+      </w:r>
+    </w:p>
+    <w:p>
+      <w:pPr>
+        <w:pStyle w:val="Textodecomentrio"/>
+      </w:pPr>
+    </w:p>
+  </w:comment>
+  <w:comment w:id="109" w:author="Helio " w:date="2014-03-23T01:06:00Z" w:initials="ha">
+    <w:p>
+      <w:pPr>
+        <w:pStyle w:val="Textodecomentrio"/>
+      </w:pPr>
+      <w:r>
+        <w:rPr>
+          <w:rStyle w:val="Refdecomentrio"/>
+        </w:rPr>
+        <w:annotationRef/>
+      </w:r>
+      <w:r>
+        <w:t xml:space="preserve">Verificar </w:t>
+      </w:r>
+      <w:proofErr w:type="gramStart"/>
+      <w:r>
+        <w:t xml:space="preserve">se </w:t>
+      </w:r>
+      <w:proofErr w:type="spellStart"/>
+      <w:r>
+        <w:t>´prof</w:t>
+      </w:r>
+      <w:proofErr w:type="spellEnd"/>
+      <w:proofErr w:type="gramEnd"/>
+      <w:r>
+        <w:t xml:space="preserve"> já existe.</w:t>
+      </w:r>
+    </w:p>
+  </w:comment>
+  <w:comment w:id="110" w:author="Helio " w:date="2014-03-23T01:13:00Z" w:initials="ha">
+    <w:p>
+      <w:pPr>
+        <w:pStyle w:val="Textodecomentrio"/>
+      </w:pPr>
+      <w:r>
+        <w:rPr>
+          <w:rStyle w:val="Refdecomentrio"/>
+        </w:rPr>
+        <w:annotationRef/>
+      </w:r>
+      <w:r>
+        <w:t>Ou usa sala ou usa turma. A não ser que sejam conceitos diferentes.</w:t>
+      </w:r>
+    </w:p>
+  </w:comment>
+  <w:comment w:id="111" w:author="Helio " w:date="2014-03-23T01:13:00Z" w:initials="ha">
+    <w:p>
+      <w:pPr>
+        <w:pStyle w:val="Textodecomentrio"/>
+      </w:pPr>
+      <w:r>
+        <w:rPr>
+          <w:rStyle w:val="Refdecomentrio"/>
+        </w:rPr>
+        <w:annotationRef/>
+      </w:r>
+      <w:r>
+        <w:t>Quais são os dados editáveis?</w:t>
+      </w:r>
+    </w:p>
+  </w:comment>
+  <w:comment w:id="112" w:author="Helio " w:date="2014-03-23T01:14:00Z" w:initials="ha">
+    <w:p>
+      <w:pPr>
+        <w:pStyle w:val="Textodecomentrio"/>
+      </w:pPr>
+      <w:r>
+        <w:rPr>
+          <w:rStyle w:val="Refdecomentrio"/>
+        </w:rPr>
+        <w:annotationRef/>
+      </w:r>
+      <w:r>
+        <w:t>O cadastro de alunos não deve estar no caso de uso de registrar boletim. Ele é separado.</w:t>
+      </w:r>
+    </w:p>
+  </w:comment>
+  <w:comment w:id="113" w:author="Helio " w:date="2014-03-23T01:15:00Z" w:initials="ha">
+    <w:p>
+      <w:pPr>
+        <w:pStyle w:val="Textodecomentrio"/>
+      </w:pPr>
+      <w:r>
+        <w:rPr>
+          <w:rStyle w:val="Refdecomentrio"/>
+        </w:rPr>
+        <w:annotationRef/>
+      </w:r>
+      <w:r>
+        <w:t>Quais são os dados editáveis?</w:t>
+      </w:r>
+    </w:p>
+    <w:p>
+      <w:pPr>
+        <w:pStyle w:val="Textodecomentrio"/>
+      </w:pPr>
+    </w:p>
+  </w:comment>
+  <w:comment w:id="114" w:author="Helio " w:date="2014-03-23T01:16:00Z" w:initials="ha">
+    <w:p>
+      <w:pPr>
+        <w:pStyle w:val="Textodecomentrio"/>
+      </w:pPr>
+      <w:r>
+        <w:rPr>
+          <w:rStyle w:val="Refdecomentrio"/>
+        </w:rPr>
+        <w:annotationRef/>
+      </w:r>
+      <w:r>
+        <w:t xml:space="preserve">Um boletim pode ser </w:t>
+      </w:r>
+      <w:proofErr w:type="spellStart"/>
+      <w:r>
+        <w:t>excuido</w:t>
+      </w:r>
+      <w:proofErr w:type="spellEnd"/>
+      <w:r>
+        <w:t xml:space="preserve">? As informações de registro </w:t>
+      </w:r>
+      <w:proofErr w:type="spellStart"/>
+      <w:r>
+        <w:t>estudantim</w:t>
+      </w:r>
+      <w:proofErr w:type="spellEnd"/>
+      <w:r>
+        <w:t xml:space="preserve"> não tem vida “eterna”?</w:t>
+      </w:r>
+    </w:p>
+  </w:comment>
+  <w:comment w:id="115" w:author="Helio " w:date="2014-03-23T01:17:00Z" w:initials="ha">
+    <w:p>
+      <w:pPr>
+        <w:pStyle w:val="Textodecomentrio"/>
+      </w:pPr>
+      <w:r>
+        <w:rPr>
+          <w:rStyle w:val="Refdecomentrio"/>
+        </w:rPr>
+        <w:annotationRef/>
+      </w:r>
+      <w:r>
+        <w:t>Quais são os dados editáveis?</w:t>
+      </w:r>
+    </w:p>
+    <w:p>
+      <w:pPr>
+        <w:pStyle w:val="Textodecomentrio"/>
+      </w:pPr>
+    </w:p>
+  </w:comment>
+  <w:comment w:id="117" w:author="Helio " w:date="2014-03-23T01:20:00Z" w:initials="ha">
+    <w:p>
+      <w:pPr>
+        <w:pStyle w:val="Textodecomentrio"/>
+      </w:pPr>
+      <w:r>
+        <w:rPr>
+          <w:rStyle w:val="Refdecomentrio"/>
+        </w:rPr>
+        <w:annotationRef/>
+      </w:r>
+      <w:r>
+        <w:t xml:space="preserve">E se </w:t>
+      </w:r>
+      <w:proofErr w:type="spellStart"/>
+      <w:r>
+        <w:t>fotr</w:t>
+      </w:r>
+      <w:proofErr w:type="spellEnd"/>
+      <w:r>
+        <w:t xml:space="preserve"> diário?</w:t>
+      </w:r>
+    </w:p>
+  </w:comment>
+  <w:comment w:id="118" w:author="Helio " w:date="2014-03-23T01:22:00Z" w:initials="ha">
+    <w:p>
+      <w:pPr>
+        <w:pStyle w:val="Textodecomentrio"/>
+      </w:pPr>
+      <w:r>
+        <w:rPr>
+          <w:rStyle w:val="Refdecomentrio"/>
+        </w:rPr>
+        <w:annotationRef/>
+      </w:r>
+      <w:r>
+        <w:t>E se for bimestral</w:t>
+      </w:r>
+    </w:p>
+  </w:comment>
+  <w:comment w:id="119" w:author="Helio " w:date="2014-03-23T01:21:00Z" w:initials="ha">
+    <w:p>
+      <w:pPr>
+        <w:pStyle w:val="Textodecomentrio"/>
+      </w:pPr>
+      <w:r>
+        <w:rPr>
+          <w:rStyle w:val="Refdecomentrio"/>
+        </w:rPr>
+        <w:annotationRef/>
+      </w:r>
+      <w:r>
+        <w:t>Já foi decido que será tarefa.</w:t>
+      </w:r>
+    </w:p>
+  </w:comment>
+  <w:comment w:id="120" w:author="Helio " w:date="2014-03-23T01:23:00Z" w:initials="ha">
+    <w:p>
+      <w:pPr>
+        <w:pStyle w:val="Textodecomentrio"/>
+      </w:pPr>
+      <w:r>
+        <w:rPr>
+          <w:rStyle w:val="Refdecomentrio"/>
+        </w:rPr>
+        <w:annotationRef/>
+      </w:r>
+      <w:r>
+        <w:t>E se for bimestral</w:t>
+      </w:r>
+    </w:p>
+    <w:p>
+      <w:pPr>
+        <w:pStyle w:val="Textodecomentrio"/>
+      </w:pPr>
+    </w:p>
+  </w:comment>
+  <w:comment w:id="121" w:author="Helio " w:date="2014-03-23T01:24:00Z" w:initials="ha">
+    <w:p>
+      <w:pPr>
+        <w:pStyle w:val="Textodecomentrio"/>
+      </w:pPr>
+      <w:r>
+        <w:rPr>
+          <w:rStyle w:val="Refdecomentrio"/>
+        </w:rPr>
+        <w:annotationRef/>
+      </w:r>
+      <w:r>
+        <w:t>Um pai não deve ver a ocorrência de outros alunos.</w:t>
+      </w:r>
+    </w:p>
+  </w:comment>
+  <w:comment w:id="122" w:author="Helio " w:date="2014-03-23T01:26:00Z" w:initials="ha">
+    <w:p>
+      <w:pPr>
+        <w:pStyle w:val="Textodecomentrio"/>
+      </w:pPr>
+      <w:r>
+        <w:rPr>
+          <w:rStyle w:val="Refdecomentrio"/>
+        </w:rPr>
+        <w:annotationRef/>
+      </w:r>
+      <w:r>
+        <w:t>Quando o aluno determinado foi selecionado?</w:t>
+      </w:r>
+    </w:p>
+  </w:comment>
+  <w:comment w:id="123" w:author="Helio " w:date="2014-03-23T01:27:00Z" w:initials="ha">
+    <w:p>
+      <w:pPr>
+        <w:pStyle w:val="Textodecomentrio"/>
+      </w:pPr>
+      <w:r>
+        <w:rPr>
+          <w:rStyle w:val="Refdecomentrio"/>
+        </w:rPr>
+        <w:annotationRef/>
+      </w:r>
+      <w:r>
+        <w:t>É necessário “fechar” a visibilidade conforme o ator.</w:t>
+      </w:r>
+    </w:p>
+  </w:comment>
+  <w:comment w:id="125" w:author="Helio " w:date="2014-03-23T01:28:00Z" w:initials="ha">
+    <w:p>
+      <w:pPr>
+        <w:pStyle w:val="Textodecomentrio"/>
+      </w:pPr>
+      <w:r>
+        <w:rPr>
+          <w:rStyle w:val="Refdecomentrio"/>
+        </w:rPr>
+        <w:annotationRef/>
+      </w:r>
+      <w:r>
+        <w:t xml:space="preserve">As razões da escolha não estão claras. </w:t>
+      </w:r>
+      <w:r>
+        <w:t xml:space="preserve">A impressão é que o objetivo é gerenciar o </w:t>
+      </w:r>
+      <w:r>
+        <w:t>Banco.</w:t>
       </w:r>
     </w:p>
   </w:comment>
@@ -20435,7 +21212,7 @@
         <w:rPr>
           <w:noProof/>
         </w:rPr>
-        <w:t>28</w:t>
+        <w:t>27</w:t>
       </w:r>
     </w:fldSimple>
   </w:p>
@@ -23924,7 +24701,6 @@
   <w:style w:type="character" w:default="1" w:styleId="Fontepargpadro">
     <w:name w:val="Default Paragraph Font"/>
     <w:uiPriority w:val="1"/>
-    <w:semiHidden/>
     <w:unhideWhenUsed/>
   </w:style>
   <w:style w:type="table" w:default="1" w:styleId="Tabelanormal">
@@ -25489,7 +26265,7 @@
 </file>
 
 <file path=customXml/itemProps1.xml><?xml version="1.0" encoding="utf-8"?>
-<ds:datastoreItem xmlns:ds="http://schemas.openxmlformats.org/officeDocument/2006/customXml" ds:itemID="{2DF60564-4610-45CD-9FEA-E9ECB35754A4}">
+<ds:datastoreItem xmlns:ds="http://schemas.openxmlformats.org/officeDocument/2006/customXml" ds:itemID="{7E0456B9-247A-4C13-A391-30E29DABDCBB}">
   <ds:schemaRefs>
     <ds:schemaRef ds:uri="http://schemas.openxmlformats.org/officeDocument/2006/bibliography"/>
   </ds:schemaRefs>

</xml_diff>

<commit_message>
- Diagrama de caso de uso modificado - Inserção das legendas das tabelas nos casos de uso
</commit_message>
<xml_diff>
--- a/documentacao/G5_Documentacao1sem2014.docx
+++ b/documentacao/G5_Documentacao1sem2014.docx
@@ -1,6 +1,6 @@
 
 <file path=word/document.xml><?xml version="1.0" encoding="utf-8"?>
-<w:document xmlns:wpc="http://schemas.microsoft.com/office/word/2010/wordprocessingCanvas" xmlns:mc="http://schemas.openxmlformats.org/markup-compatibility/2006" xmlns:o="urn:schemas-microsoft-com:office:office" xmlns:r="http://schemas.openxmlformats.org/officeDocument/2006/relationships" xmlns:m="http://schemas.openxmlformats.org/officeDocument/2006/math" xmlns:v="urn:schemas-microsoft-com:vml" xmlns:wp14="http://schemas.microsoft.com/office/word/2010/wordprocessingDrawing" xmlns:wp="http://schemas.openxmlformats.org/drawingml/2006/wordprocessingDrawing" xmlns:w10="urn:schemas-microsoft-com:office:word" xmlns:w="http://schemas.openxmlformats.org/wordprocessingml/2006/main" xmlns:w14="http://schemas.microsoft.com/office/word/2010/wordml" xmlns:wpg="http://schemas.microsoft.com/office/word/2010/wordprocessingGroup" xmlns:wpi="http://schemas.microsoft.com/office/word/2010/wordprocessingInk" xmlns:wne="http://schemas.microsoft.com/office/word/2006/wordml" xmlns:wps="http://schemas.microsoft.com/office/word/2010/wordprocessingShape" mc:Ignorable="w14 wp14">
+<w:document xmlns:wpc="http://schemas.microsoft.com/office/word/2010/wordprocessingCanvas" xmlns:mc="http://schemas.openxmlformats.org/markup-compatibility/2006" xmlns:o="urn:schemas-microsoft-com:office:office" xmlns:r="http://schemas.openxmlformats.org/officeDocument/2006/relationships" xmlns:m="http://schemas.openxmlformats.org/officeDocument/2006/math" xmlns:v="urn:schemas-microsoft-com:vml" xmlns:wp14="http://schemas.microsoft.com/office/word/2010/wordprocessingDrawing" xmlns:wp="http://schemas.openxmlformats.org/drawingml/2006/wordprocessingDrawing" xmlns:w10="urn:schemas-microsoft-com:office:word" xmlns:w="http://schemas.openxmlformats.org/wordprocessingml/2006/main" xmlns:w14="http://schemas.microsoft.com/office/word/2010/wordml" xmlns:w15="http://schemas.microsoft.com/office/word/2012/wordml" xmlns:wpg="http://schemas.microsoft.com/office/word/2010/wordprocessingGroup" xmlns:wpi="http://schemas.microsoft.com/office/word/2010/wordprocessingInk" xmlns:wne="http://schemas.microsoft.com/office/word/2006/wordml" xmlns:wps="http://schemas.microsoft.com/office/word/2010/wordprocessingShape" mc:Ignorable="w14 w15 wp14">
   <w:body>
     <w:p>
       <w:pPr>
@@ -10,7 +10,7 @@
         <w:rPr>
           <w:noProof/>
         </w:rPr>
-        <w:pict>
+        <w:pict w14:anchorId="6C55527A">
           <v:line id="Line 2" o:spid="_x0000_s1026" style="position:absolute;left:0;text-align:left;z-index:251656704;visibility:visible" from="234pt,-36pt" to="234pt,-28.8pt" o:gfxdata="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" o:allowincell="f" strokecolor="white">
             <v:stroke startarrow="block" endarrow="block"/>
           </v:line>
@@ -216,8 +216,8 @@
         <w:spacing w:line="240" w:lineRule="auto"/>
         <w:ind w:firstLine="0"/>
         <w:sectPr>
-          <w:headerReference w:type="default" r:id="rId9"/>
-          <w:headerReference w:type="first" r:id="rId10"/>
+          <w:headerReference w:type="default" r:id="rId8"/>
+          <w:headerReference w:type="first" r:id="rId9"/>
           <w:pgSz w:w="11907" w:h="16840" w:code="9"/>
           <w:pgMar w:top="1701" w:right="1134" w:bottom="1134" w:left="1701" w:header="1134" w:footer="0" w:gutter="0"/>
           <w:pgNumType w:start="1"/>
@@ -432,7 +432,7 @@
           <w:bCs/>
         </w:rPr>
         <w:sectPr>
-          <w:headerReference w:type="default" r:id="rId11"/>
+          <w:headerReference w:type="default" r:id="rId10"/>
           <w:pgSz w:w="11907" w:h="16840" w:code="9"/>
           <w:pgMar w:top="1701" w:right="1134" w:bottom="1134" w:left="1701" w:header="1134" w:footer="0" w:gutter="0"/>
           <w:pgNumType w:start="1"/>
@@ -1031,7 +1031,7 @@
           <w:lang w:val="en-US"/>
         </w:rPr>
         <w:sectPr>
-          <w:headerReference w:type="default" r:id="rId12"/>
+          <w:headerReference w:type="default" r:id="rId11"/>
           <w:pgSz w:w="11907" w:h="16840" w:code="9"/>
           <w:pgMar w:top="1701" w:right="927" w:bottom="1134" w:left="1701" w:header="1134" w:footer="0" w:gutter="0"/>
           <w:pgNumType w:start="12"/>
@@ -6034,7 +6034,7 @@
         <w:t xml:space="preserve">Os trabalhos escolares, notas e as frequências dos alunos serão digitalizados, e disponibilizados via web trazendo custo </w:t>
       </w:r>
       <w:r>
-        <w:t>beneficio</w:t>
+        <w:t>benefício</w:t>
       </w:r>
       <w:r>
         <w:t xml:space="preserve"> sustentabilidade</w:t>
@@ -6268,8 +6268,8 @@
       <w:bookmarkStart w:id="18" w:name="_Toc452813581"/>
       <w:bookmarkStart w:id="19" w:name="_Toc447960005"/>
       <w:bookmarkStart w:id="20" w:name="_Toc18208268"/>
-      <w:bookmarkStart w:id="21" w:name="_Toc436203381"/>
-      <w:bookmarkStart w:id="22" w:name="_Toc383452495"/>
+      <w:bookmarkStart w:id="21" w:name="_Toc383452495"/>
+      <w:bookmarkStart w:id="22" w:name="_Toc436203381"/>
       <w:r>
         <w:rPr>
           <w:lang w:val="fr-FR"/>
@@ -6280,7 +6280,7 @@
       <w:bookmarkEnd w:id="18"/>
       <w:bookmarkEnd w:id="19"/>
       <w:bookmarkEnd w:id="20"/>
-      <w:bookmarkEnd w:id="22"/>
+      <w:bookmarkEnd w:id="21"/>
     </w:p>
     <w:p>
       <w:r>
@@ -7435,13 +7435,16 @@
               <w:pStyle w:val="InfoBlue0"/>
             </w:pPr>
             <w:r>
-              <w:t xml:space="preserve">Profissionais com formação na área da educação, </w:t>
-            </w:r>
-            <w:r>
-              <w:t xml:space="preserve"> </w:t>
-            </w:r>
-            <w:r>
-              <w:t>com documentação adequada para atuação em sala de aula.</w:t>
+              <w:t xml:space="preserve">Profissionais com formação na área da </w:t>
+            </w:r>
+            <w:r>
+              <w:t xml:space="preserve">educação, </w:t>
+            </w:r>
+            <w:r>
+              <w:t>com</w:t>
+            </w:r>
+            <w:r>
+              <w:t xml:space="preserve"> documentação adequada para atuação em sala de aula.</w:t>
             </w:r>
           </w:p>
         </w:tc>
@@ -8269,7 +8272,7 @@
       <w:bookmarkStart w:id="46" w:name="_Toc436203387"/>
       <w:bookmarkStart w:id="47" w:name="_Toc18208274"/>
       <w:bookmarkStart w:id="48" w:name="_Toc383452500"/>
-      <w:bookmarkEnd w:id="21"/>
+      <w:bookmarkEnd w:id="22"/>
       <w:r>
         <w:t xml:space="preserve">Visão </w:t>
       </w:r>
@@ -8442,7 +8445,13 @@
     </w:p>
     <w:p>
       <w:r>
-        <w:t>Por ser um sistema WEB, nosso sistema requer sempre conexão com a internet, para que todo o sistema atenda as necessidades dos envolvidos requer que todos alimentem, utilizem e divulguem o sistema para toda a escola, envolvendo os pais e responsáveis para que acessem e acompanhem os dados das crianças.</w:t>
+        <w:t xml:space="preserve">Por ser um sistema WEB, nosso sistema requer sempre conexão com a internet, para que todo o sistema atenda </w:t>
+      </w:r>
+      <w:r>
+        <w:t>às</w:t>
+      </w:r>
+      <w:r>
+        <w:t xml:space="preserve"> necessidades dos envolvidos requer que todos alimentem, utilizem e divulguem o sistema para toda a escola, envolvendo os pais e responsáveis para que acessem e acompanhem os dados das crianças.</w:t>
       </w:r>
     </w:p>
     <w:p/>
@@ -9002,6 +9011,19 @@
     </w:p>
     <w:p>
       <w:pPr>
+        <w:spacing w:line="240" w:lineRule="auto"/>
+        <w:jc w:val="left"/>
+        <w:rPr>
+          <w:rFonts w:cs="Arial"/>
+          <w:b/>
+          <w:bCs/>
+          <w:sz w:val="32"/>
+          <w:szCs w:val="28"/>
+        </w:rPr>
+      </w:pPr>
+    </w:p>
+    <w:p>
+      <w:pPr>
         <w:pStyle w:val="Ttulo1"/>
       </w:pPr>
       <w:bookmarkStart w:id="91" w:name="_Toc383452505"/>
@@ -9024,7 +9046,6 @@
         <w:t xml:space="preserve">Diagrama de Casos de </w:t>
       </w:r>
       <w:commentRangeStart w:id="93"/>
-      <w:commentRangeStart w:id="94"/>
       <w:r>
         <w:t>Uso</w:t>
       </w:r>
@@ -9038,16 +9059,6 @@
         </w:rPr>
         <w:commentReference w:id="93"/>
       </w:r>
-      <w:commentRangeEnd w:id="94"/>
-      <w:r>
-        <w:rPr>
-          <w:rStyle w:val="Refdecomentrio"/>
-          <w:rFonts w:cs="Times New Roman"/>
-          <w:b w:val="0"/>
-          <w:bCs w:val="0"/>
-        </w:rPr>
-        <w:commentReference w:id="94"/>
-      </w:r>
       <w:bookmarkEnd w:id="92"/>
     </w:p>
     <w:p>
@@ -9055,12 +9066,11 @@
         <w:rPr>
           <w:noProof/>
         </w:rPr>
-        <w:lastRenderedPageBreak/>
         <w:drawing>
-          <wp:inline distT="0" distB="0" distL="0" distR="0">
-            <wp:extent cx="5940425" cy="8888112"/>
-            <wp:effectExtent l="19050" t="0" r="3175" b="0"/>
-            <wp:docPr id="2" name="Imagem 2" descr="C:\Documents and Settings\User\Meus documentos\Luiza Metrocamp\projeto integrador\PROJETO G5 NOVAMENTE\Portfolio Escola.jpg"/>
+          <wp:inline distT="0" distB="0" distL="0" distR="0" wp14:anchorId="2049F3BB" wp14:editId="50180581">
+            <wp:extent cx="5283860" cy="8174139"/>
+            <wp:effectExtent l="0" t="0" r="0" b="0"/>
+            <wp:docPr id="1" name="Imagem 1"/>
             <wp:cNvGraphicFramePr>
               <a:graphicFrameLocks xmlns:a="http://schemas.openxmlformats.org/drawingml/2006/main" noChangeAspect="1"/>
             </wp:cNvGraphicFramePr>
@@ -9068,33 +9078,29 @@
               <a:graphicData uri="http://schemas.openxmlformats.org/drawingml/2006/picture">
                 <pic:pic xmlns:pic="http://schemas.openxmlformats.org/drawingml/2006/picture">
                   <pic:nvPicPr>
-                    <pic:cNvPr id="0" name="Picture 2" descr="C:\Documents and Settings\User\Meus documentos\Luiza Metrocamp\projeto integrador\PROJETO G5 NOVAMENTE\Portfolio Escola.jpg"/>
-                    <pic:cNvPicPr>
-                      <a:picLocks noChangeAspect="1" noChangeArrowheads="1"/>
-                    </pic:cNvPicPr>
+                    <pic:cNvPr id="1" name="Portfolio Escolar.jpg"/>
+                    <pic:cNvPicPr/>
                   </pic:nvPicPr>
                   <pic:blipFill>
-                    <a:blip r:embed="rId14"/>
-                    <a:srcRect/>
+                    <a:blip r:embed="rId14">
+                      <a:extLst>
+                        <a:ext uri="{28A0092B-C50C-407E-A947-70E740481C1C}">
+                          <a14:useLocalDpi xmlns:a14="http://schemas.microsoft.com/office/drawing/2010/main" val="0"/>
+                        </a:ext>
+                      </a:extLst>
+                    </a:blip>
                     <a:stretch>
                       <a:fillRect/>
                     </a:stretch>
                   </pic:blipFill>
-                  <pic:spPr bwMode="auto">
+                  <pic:spPr>
                     <a:xfrm>
                       <a:off x="0" y="0"/>
-                      <a:ext cx="5940425" cy="8888112"/>
+                      <a:ext cx="5287563" cy="8179867"/>
                     </a:xfrm>
                     <a:prstGeom prst="rect">
                       <a:avLst/>
                     </a:prstGeom>
-                    <a:noFill/>
-                    <a:ln w="9525">
-                      <a:noFill/>
-                      <a:miter lim="800000"/>
-                      <a:headEnd/>
-                      <a:tailEnd/>
-                    </a:ln>
                   </pic:spPr>
                 </pic:pic>
               </a:graphicData>
@@ -9108,51 +9114,51 @@
       <w:pPr>
         <w:pStyle w:val="Ttulo2"/>
       </w:pPr>
-      <w:bookmarkStart w:id="95" w:name="_Toc383452507"/>
+      <w:bookmarkStart w:id="94" w:name="_Toc383452507"/>
       <w:r>
         <w:t>Descrição dos Atores</w:t>
       </w:r>
+      <w:bookmarkEnd w:id="94"/>
+    </w:p>
+    <w:p>
+      <w:pPr>
+        <w:pStyle w:val="Legenda"/>
+      </w:pPr>
+      <w:bookmarkStart w:id="95" w:name="_Toc378408132"/>
+      <w:r>
+        <w:t xml:space="preserve">Tabela </w:t>
+      </w:r>
+      <w:r>
+        <w:fldChar w:fldCharType="begin"/>
+      </w:r>
+      <w:r>
+        <w:instrText xml:space="preserve"> SEQ Tabela \* ARABIC </w:instrText>
+      </w:r>
+      <w:r>
+        <w:fldChar w:fldCharType="separate"/>
+      </w:r>
+      <w:r>
+        <w:rPr>
+          <w:noProof/>
+        </w:rPr>
+        <w:t>1</w:t>
+      </w:r>
+      <w:r>
+        <w:rPr>
+          <w:noProof/>
+        </w:rPr>
+        <w:fldChar w:fldCharType="end"/>
+      </w:r>
+      <w:r>
+        <w:t xml:space="preserve"> Ato</w:t>
+      </w:r>
+      <w:r>
+        <w:t>r</w:t>
+      </w:r>
+      <w:r>
+        <w:t>es presentes no sistema</w:t>
+      </w:r>
       <w:bookmarkEnd w:id="95"/>
-    </w:p>
-    <w:p>
-      <w:pPr>
-        <w:pStyle w:val="Legenda"/>
-      </w:pPr>
-      <w:bookmarkStart w:id="96" w:name="_Toc378408132"/>
-      <w:r>
-        <w:t xml:space="preserve">Tabela </w:t>
-      </w:r>
-      <w:r>
-        <w:fldChar w:fldCharType="begin"/>
-      </w:r>
-      <w:r>
-        <w:instrText xml:space="preserve"> SEQ Tabela \* ARABIC </w:instrText>
-      </w:r>
-      <w:r>
-        <w:fldChar w:fldCharType="separate"/>
-      </w:r>
-      <w:r>
-        <w:rPr>
-          <w:noProof/>
-        </w:rPr>
-        <w:t>1</w:t>
-      </w:r>
-      <w:r>
-        <w:rPr>
-          <w:noProof/>
-        </w:rPr>
-        <w:fldChar w:fldCharType="end"/>
-      </w:r>
-      <w:r>
-        <w:t xml:space="preserve"> Ato</w:t>
-      </w:r>
-      <w:r>
-        <w:t>r</w:t>
-      </w:r>
-      <w:r>
-        <w:t>es presentes no sistema</w:t>
-      </w:r>
-      <w:bookmarkEnd w:id="96"/>
     </w:p>
     <w:tbl>
       <w:tblPr>
@@ -9246,6 +9252,8 @@
             <w:r>
               <w:t>Pai</w:t>
             </w:r>
+            <w:bookmarkStart w:id="96" w:name="_GoBack"/>
+            <w:bookmarkEnd w:id="96"/>
           </w:p>
         </w:tc>
         <w:tc>
@@ -9460,14 +9468,27 @@
       <w:r>
         <w:t xml:space="preserve">Tabela </w:t>
       </w:r>
-      <w:fldSimple w:instr=" SEQ Tabela \* ARABIC ">
-        <w:r>
-          <w:rPr>
-            <w:noProof/>
-          </w:rPr>
-          <w:t>2</w:t>
-        </w:r>
-      </w:fldSimple>
+      <w:r>
+        <w:fldChar w:fldCharType="begin"/>
+      </w:r>
+      <w:r>
+        <w:instrText xml:space="preserve"> SEQ Tabela \* ARABIC </w:instrText>
+      </w:r>
+      <w:r>
+        <w:fldChar w:fldCharType="separate"/>
+      </w:r>
+      <w:r>
+        <w:rPr>
+          <w:noProof/>
+        </w:rPr>
+        <w:t>2</w:t>
+      </w:r>
+      <w:r>
+        <w:rPr>
+          <w:noProof/>
+        </w:rPr>
+        <w:fldChar w:fldCharType="end"/>
+      </w:r>
       <w:r>
         <w:t xml:space="preserve"> </w:t>
       </w:r>
@@ -9872,7 +9893,32 @@
     <w:p/>
     <w:p/>
     <w:p/>
-    <w:p/>
+    <w:p>
+      <w:pPr>
+        <w:pStyle w:val="Legenda"/>
+      </w:pPr>
+      <w:r>
+        <w:t xml:space="preserve">Tabela </w:t>
+      </w:r>
+      <w:r>
+        <w:t>3</w:t>
+      </w:r>
+      <w:r>
+        <w:t xml:space="preserve"> </w:t>
+      </w:r>
+      <w:r>
+        <w:t>UC0</w:t>
+      </w:r>
+      <w:r>
+        <w:t>2</w:t>
+      </w:r>
+      <w:r>
+        <w:t xml:space="preserve">- </w:t>
+      </w:r>
+      <w:r>
+        <w:t>Relatório Professores</w:t>
+      </w:r>
+    </w:p>
     <w:tbl>
       <w:tblPr>
         <w:tblW w:w="0" w:type="auto"/>
@@ -10204,6 +10250,40 @@
       </w:tr>
     </w:tbl>
     <w:p/>
+    <w:p>
+      <w:pPr>
+        <w:pStyle w:val="Legenda"/>
+      </w:pPr>
+      <w:r>
+        <w:t xml:space="preserve">Tabela </w:t>
+      </w:r>
+      <w:r>
+        <w:t>4</w:t>
+      </w:r>
+      <w:r>
+        <w:t xml:space="preserve"> </w:t>
+      </w:r>
+      <w:r>
+        <w:t>UC0</w:t>
+      </w:r>
+      <w:r>
+        <w:t>3</w:t>
+      </w:r>
+      <w:r>
+        <w:t xml:space="preserve">- </w:t>
+      </w:r>
+      <w:r>
+        <w:rPr>
+          <w:rStyle w:val="Refdecomentrio"/>
+          <w:b w:val="0"/>
+          <w:bCs w:val="0"/>
+        </w:rPr>
+        <w:commentReference w:id="102"/>
+      </w:r>
+      <w:r>
+        <w:t>Relatório Alunos</w:t>
+      </w:r>
+    </w:p>
     <w:tbl>
       <w:tblPr>
         <w:tblW w:w="0" w:type="auto"/>
@@ -10468,16 +10548,16 @@
             <w:r>
               <w:t xml:space="preserve">O sistema oferece opção de consultas </w:t>
             </w:r>
-            <w:commentRangeStart w:id="102"/>
+            <w:commentRangeStart w:id="103"/>
             <w:r>
               <w:t xml:space="preserve">professores </w:t>
             </w:r>
-            <w:commentRangeEnd w:id="102"/>
+            <w:commentRangeEnd w:id="103"/>
             <w:r>
               <w:rPr>
                 <w:rStyle w:val="Refdecomentrio"/>
               </w:rPr>
-              <w:commentReference w:id="102"/>
+              <w:commentReference w:id="103"/>
             </w:r>
             <w:r>
               <w:t>e alunos</w:t>
@@ -10485,6 +10565,7 @@
           </w:p>
           <w:p>
             <w:r>
+              <w:lastRenderedPageBreak/>
               <w:t xml:space="preserve">FP03 – Gestor seleciona a opção </w:t>
             </w:r>
             <w:r>
@@ -10499,18 +10580,11 @@
               <w:t xml:space="preserve">FP04 – Sistema </w:t>
             </w:r>
             <w:r>
-              <w:t xml:space="preserve">lista as </w:t>
-            </w:r>
-            <w:r>
-              <w:t>turmas</w:t>
-            </w:r>
-            <w:r>
-              <w:t>.</w:t>
-            </w:r>
-          </w:p>
-          <w:p>
-            <w:r>
-              <w:lastRenderedPageBreak/>
+              <w:t>lista as turmas.</w:t>
+            </w:r>
+          </w:p>
+          <w:p>
+            <w:r>
               <w:t xml:space="preserve">FP05 – Gestor </w:t>
             </w:r>
             <w:r>
@@ -10556,7 +10630,7 @@
               <w:rPr>
                 <w:rStyle w:val="Refdecomentrio"/>
               </w:rPr>
-              <w:commentReference w:id="103"/>
+              <w:commentReference w:id="104"/>
             </w:r>
           </w:p>
           <w:p/>
@@ -10565,6 +10639,32 @@
       </w:tr>
     </w:tbl>
     <w:p/>
+    <w:p>
+      <w:pPr>
+        <w:pStyle w:val="Legenda"/>
+      </w:pPr>
+      <w:r>
+        <w:t xml:space="preserve">Tabela </w:t>
+      </w:r>
+      <w:r>
+        <w:t>5</w:t>
+      </w:r>
+      <w:r>
+        <w:t xml:space="preserve"> </w:t>
+      </w:r>
+      <w:r>
+        <w:t>UC0</w:t>
+      </w:r>
+      <w:r>
+        <w:t>4</w:t>
+      </w:r>
+      <w:r>
+        <w:t xml:space="preserve">- </w:t>
+      </w:r>
+      <w:r>
+        <w:t>Gerencia Professores</w:t>
+      </w:r>
+    </w:p>
     <w:tbl>
       <w:tblPr>
         <w:tblW w:w="0" w:type="auto"/>
@@ -10841,16 +10941,16 @@
             <w:r>
               <w:t xml:space="preserve">O sistema oferece a opção de alunos e </w:t>
             </w:r>
-            <w:commentRangeStart w:id="104"/>
+            <w:commentRangeStart w:id="105"/>
             <w:r>
               <w:t>professores</w:t>
             </w:r>
-            <w:commentRangeEnd w:id="104"/>
+            <w:commentRangeEnd w:id="105"/>
             <w:r>
               <w:rPr>
                 <w:rStyle w:val="Refdecomentrio"/>
               </w:rPr>
-              <w:commentReference w:id="104"/>
+              <w:commentReference w:id="105"/>
             </w:r>
           </w:p>
           <w:p>
@@ -10911,16 +11011,16 @@
             <w:r>
               <w:t xml:space="preserve"> </w:t>
             </w:r>
-            <w:commentRangeStart w:id="105"/>
+            <w:commentRangeStart w:id="106"/>
             <w:r>
               <w:t>professor</w:t>
             </w:r>
-            <w:commentRangeEnd w:id="105"/>
+            <w:commentRangeEnd w:id="106"/>
             <w:r>
               <w:rPr>
                 <w:rStyle w:val="Refdecomentrio"/>
               </w:rPr>
-              <w:commentReference w:id="105"/>
+              <w:commentReference w:id="106"/>
             </w:r>
             <w:r>
               <w:t xml:space="preserve"> </w:t>
@@ -10964,12 +11064,36 @@
           </w:p>
           <w:p/>
           <w:p/>
-          <w:p/>
-          <w:p/>
         </w:tc>
       </w:tr>
     </w:tbl>
-    <w:p/>
+    <w:p>
+      <w:pPr>
+        <w:pStyle w:val="Legenda"/>
+      </w:pPr>
+      <w:r>
+        <w:lastRenderedPageBreak/>
+        <w:t xml:space="preserve">Tabela </w:t>
+      </w:r>
+      <w:r>
+        <w:t>6</w:t>
+      </w:r>
+      <w:r>
+        <w:t xml:space="preserve"> </w:t>
+      </w:r>
+      <w:r>
+        <w:t>UC0</w:t>
+      </w:r>
+      <w:r>
+        <w:t>5</w:t>
+      </w:r>
+      <w:r>
+        <w:t xml:space="preserve">- </w:t>
+      </w:r>
+      <w:r>
+        <w:t>Editar Professores</w:t>
+      </w:r>
+    </w:p>
     <w:tbl>
       <w:tblPr>
         <w:tblW w:w="0" w:type="auto"/>
@@ -11006,7 +11130,6 @@
                 <w:b/>
                 <w:bCs/>
               </w:rPr>
-              <w:lastRenderedPageBreak/>
               <w:t>Nome do C</w:t>
             </w:r>
             <w:r>
@@ -11347,6 +11470,35 @@
     </w:tbl>
     <w:p/>
     <w:p/>
+    <w:p/>
+    <w:p/>
+    <w:p/>
+    <w:p>
+      <w:pPr>
+        <w:pStyle w:val="Legenda"/>
+      </w:pPr>
+      <w:r>
+        <w:t xml:space="preserve">Tabela </w:t>
+      </w:r>
+      <w:r>
+        <w:t>7</w:t>
+      </w:r>
+      <w:r>
+        <w:t xml:space="preserve"> </w:t>
+      </w:r>
+      <w:r>
+        <w:t>UC0</w:t>
+      </w:r>
+      <w:r>
+        <w:t>6</w:t>
+      </w:r>
+      <w:r>
+        <w:t xml:space="preserve">- </w:t>
+      </w:r>
+      <w:r>
+        <w:t>Atribuir turma</w:t>
+      </w:r>
+    </w:p>
     <w:tbl>
       <w:tblPr>
         <w:tblW w:w="0" w:type="auto"/>
@@ -11479,6 +11631,7 @@
                 <w:b/>
                 <w:bCs/>
               </w:rPr>
+              <w:lastRenderedPageBreak/>
               <w:t>Ator Principal:</w:t>
             </w:r>
           </w:p>
@@ -11590,7 +11743,6 @@
                 <w:b/>
                 <w:bCs/>
               </w:rPr>
-              <w:lastRenderedPageBreak/>
               <w:t>Fluxo Principal</w:t>
             </w:r>
             <w:r>
@@ -11718,6 +11870,32 @@
       </w:tr>
     </w:tbl>
     <w:p/>
+    <w:p>
+      <w:pPr>
+        <w:pStyle w:val="Legenda"/>
+      </w:pPr>
+      <w:r>
+        <w:t xml:space="preserve">Tabela </w:t>
+      </w:r>
+      <w:r>
+        <w:t>8</w:t>
+      </w:r>
+      <w:r>
+        <w:t xml:space="preserve"> </w:t>
+      </w:r>
+      <w:r>
+        <w:t>UC0</w:t>
+      </w:r>
+      <w:r>
+        <w:t>7</w:t>
+      </w:r>
+      <w:r>
+        <w:t xml:space="preserve">- </w:t>
+      </w:r>
+      <w:r>
+        <w:t>Cadastrar turmas</w:t>
+      </w:r>
+    </w:p>
     <w:tbl>
       <w:tblPr>
         <w:tblW w:w="0" w:type="auto"/>
@@ -12030,6 +12208,7 @@
           </w:p>
           <w:p>
             <w:r>
+              <w:lastRenderedPageBreak/>
               <w:t xml:space="preserve">FP07 – Secretaria submete os dados </w:t>
             </w:r>
           </w:p>
@@ -12064,7 +12243,40 @@
     </w:tbl>
     <w:p/>
     <w:p/>
-    <w:p/>
+    <w:p>
+      <w:pPr>
+        <w:pStyle w:val="Legenda"/>
+      </w:pPr>
+      <w:r>
+        <w:t xml:space="preserve">Tabela </w:t>
+      </w:r>
+      <w:r>
+        <w:t>9</w:t>
+      </w:r>
+      <w:r>
+        <w:t xml:space="preserve"> </w:t>
+      </w:r>
+      <w:r>
+        <w:t>UC0</w:t>
+      </w:r>
+      <w:r>
+        <w:t>8</w:t>
+      </w:r>
+      <w:r>
+        <w:t xml:space="preserve">- </w:t>
+      </w:r>
+      <w:r>
+        <w:rPr>
+          <w:rStyle w:val="Refdecomentrio"/>
+          <w:b w:val="0"/>
+          <w:bCs w:val="0"/>
+        </w:rPr>
+        <w:commentReference w:id="107"/>
+      </w:r>
+      <w:r>
+        <w:t>Editar turma</w:t>
+      </w:r>
+    </w:p>
     <w:tbl>
       <w:tblPr>
         <w:tblW w:w="0" w:type="auto"/>
@@ -12350,16 +12562,16 @@
             <w:r>
               <w:t xml:space="preserve">Sistema disponibiliza formulário com dados </w:t>
             </w:r>
-            <w:commentRangeStart w:id="106"/>
+            <w:commentRangeStart w:id="108"/>
             <w:r>
               <w:t>editáveis</w:t>
             </w:r>
-            <w:commentRangeEnd w:id="106"/>
+            <w:commentRangeEnd w:id="108"/>
             <w:r>
               <w:rPr>
                 <w:rStyle w:val="Refdecomentrio"/>
               </w:rPr>
-              <w:commentReference w:id="106"/>
+              <w:commentReference w:id="108"/>
             </w:r>
             <w:r>
               <w:t>.</w:t>
@@ -12468,7 +12680,32 @@
       </w:tr>
     </w:tbl>
     <w:p/>
-    <w:p/>
+    <w:p>
+      <w:pPr>
+        <w:pStyle w:val="Legenda"/>
+      </w:pPr>
+      <w:r>
+        <w:t xml:space="preserve">Tabela </w:t>
+      </w:r>
+      <w:r>
+        <w:t>10</w:t>
+      </w:r>
+      <w:r>
+        <w:t xml:space="preserve"> </w:t>
+      </w:r>
+      <w:r>
+        <w:t>UC0</w:t>
+      </w:r>
+      <w:r>
+        <w:t>9</w:t>
+      </w:r>
+      <w:r>
+        <w:t xml:space="preserve">- </w:t>
+      </w:r>
+      <w:r>
+        <w:t>Excluir turma</w:t>
+      </w:r>
+    </w:p>
     <w:tbl>
       <w:tblPr>
         <w:tblW w:w="0" w:type="auto"/>
@@ -12554,6 +12791,7 @@
                 <w:b/>
                 <w:bCs/>
               </w:rPr>
+              <w:lastRenderedPageBreak/>
               <w:t>Resumo:</w:t>
             </w:r>
           </w:p>
@@ -12707,7 +12945,6 @@
                 <w:b/>
                 <w:bCs/>
               </w:rPr>
-              <w:lastRenderedPageBreak/>
               <w:t>Fluxo Principal</w:t>
             </w:r>
             <w:r>
@@ -12852,7 +13089,40 @@
       </w:tr>
     </w:tbl>
     <w:p/>
-    <w:p/>
+    <w:p>
+      <w:pPr>
+        <w:pStyle w:val="Legenda"/>
+      </w:pPr>
+      <w:r>
+        <w:t xml:space="preserve">Tabela </w:t>
+      </w:r>
+      <w:r>
+        <w:t>11</w:t>
+      </w:r>
+      <w:r>
+        <w:t xml:space="preserve"> </w:t>
+      </w:r>
+      <w:r>
+        <w:t>UC</w:t>
+      </w:r>
+      <w:r>
+        <w:t>10</w:t>
+      </w:r>
+      <w:r>
+        <w:t xml:space="preserve">- </w:t>
+      </w:r>
+      <w:r>
+        <w:rPr>
+          <w:rStyle w:val="Refdecomentrio"/>
+          <w:b w:val="0"/>
+          <w:bCs w:val="0"/>
+        </w:rPr>
+        <w:commentReference w:id="109"/>
+      </w:r>
+      <w:r>
+        <w:t>Registrar Boletim</w:t>
+      </w:r>
+    </w:p>
     <w:tbl>
       <w:tblPr>
         <w:tblW w:w="0" w:type="auto"/>
@@ -13128,7 +13398,7 @@
               <w:rPr>
                 <w:rStyle w:val="Refdecomentrio"/>
               </w:rPr>
-              <w:commentReference w:id="107"/>
+              <w:commentReference w:id="110"/>
             </w:r>
           </w:p>
           <w:p>
@@ -13148,6 +13418,7 @@
               </w:rPr>
             </w:pPr>
             <w:r>
+              <w:lastRenderedPageBreak/>
               <w:t>FP04 - Sistema consulta no banco de dados se aluno já possui boletim</w:t>
             </w:r>
             <w:r>
@@ -13235,7 +13506,32 @@
       </w:tr>
     </w:tbl>
     <w:p/>
-    <w:p/>
+    <w:p>
+      <w:pPr>
+        <w:pStyle w:val="Legenda"/>
+      </w:pPr>
+      <w:r>
+        <w:t xml:space="preserve">Tabela </w:t>
+      </w:r>
+      <w:r>
+        <w:t>12</w:t>
+      </w:r>
+      <w:r>
+        <w:t xml:space="preserve"> </w:t>
+      </w:r>
+      <w:r>
+        <w:t>UC</w:t>
+      </w:r>
+      <w:r>
+        <w:t>11</w:t>
+      </w:r>
+      <w:r>
+        <w:t xml:space="preserve">- </w:t>
+      </w:r>
+      <w:r>
+        <w:t>Editar Boletim</w:t>
+      </w:r>
+    </w:p>
     <w:tbl>
       <w:tblPr>
         <w:tblW w:w="0" w:type="auto"/>
@@ -13509,16 +13805,16 @@
             <w:r>
               <w:t xml:space="preserve">FP03 - Sistema disponibiliza formulário com dados </w:t>
             </w:r>
-            <w:commentRangeStart w:id="108"/>
+            <w:commentRangeStart w:id="111"/>
             <w:r>
               <w:t>editáveis</w:t>
             </w:r>
-            <w:commentRangeEnd w:id="108"/>
+            <w:commentRangeEnd w:id="111"/>
             <w:r>
               <w:rPr>
                 <w:rStyle w:val="Refdecomentrio"/>
               </w:rPr>
-              <w:commentReference w:id="108"/>
+              <w:commentReference w:id="111"/>
             </w:r>
             <w:r>
               <w:t>.</w:t>
@@ -13627,7 +13923,32 @@
       </w:tr>
     </w:tbl>
     <w:p/>
-    <w:p/>
+    <w:p>
+      <w:pPr>
+        <w:pStyle w:val="Legenda"/>
+      </w:pPr>
+      <w:r>
+        <w:t xml:space="preserve">Tabela </w:t>
+      </w:r>
+      <w:r>
+        <w:t>13</w:t>
+      </w:r>
+      <w:r>
+        <w:t xml:space="preserve"> </w:t>
+      </w:r>
+      <w:r>
+        <w:t>UC</w:t>
+      </w:r>
+      <w:r>
+        <w:t>12</w:t>
+      </w:r>
+      <w:r>
+        <w:t xml:space="preserve">- </w:t>
+      </w:r>
+      <w:r>
+        <w:t>Excluir Boletim</w:t>
+      </w:r>
+    </w:p>
     <w:tbl>
       <w:tblPr>
         <w:tblW w:w="0" w:type="auto"/>
@@ -13664,6 +13985,7 @@
                 <w:b/>
                 <w:bCs/>
               </w:rPr>
+              <w:lastRenderedPageBreak/>
               <w:t>Nome do C</w:t>
             </w:r>
             <w:r>
@@ -13854,7 +14176,6 @@
                 <w:b/>
                 <w:bCs/>
               </w:rPr>
-              <w:lastRenderedPageBreak/>
               <w:t>Fluxo Principal</w:t>
             </w:r>
             <w:r>
@@ -13915,16 +14236,16 @@
             <w:r>
               <w:t xml:space="preserve">FP05 - Sistema questiona exclusão do </w:t>
             </w:r>
-            <w:commentRangeStart w:id="109"/>
+            <w:commentRangeStart w:id="112"/>
             <w:r>
               <w:t>boletim</w:t>
             </w:r>
-            <w:commentRangeEnd w:id="109"/>
+            <w:commentRangeEnd w:id="112"/>
             <w:r>
               <w:rPr>
                 <w:rStyle w:val="Refdecomentrio"/>
               </w:rPr>
-              <w:commentReference w:id="109"/>
+              <w:commentReference w:id="112"/>
             </w:r>
             <w:r>
               <w:t>.</w:t>
@@ -13993,7 +14314,32 @@
       </w:tr>
     </w:tbl>
     <w:p/>
-    <w:p/>
+    <w:p>
+      <w:pPr>
+        <w:pStyle w:val="Legenda"/>
+      </w:pPr>
+      <w:r>
+        <w:t xml:space="preserve">Tabela </w:t>
+      </w:r>
+      <w:r>
+        <w:t>14</w:t>
+      </w:r>
+      <w:r>
+        <w:t xml:space="preserve"> </w:t>
+      </w:r>
+      <w:r>
+        <w:t>UC</w:t>
+      </w:r>
+      <w:r>
+        <w:t>13</w:t>
+      </w:r>
+      <w:r>
+        <w:t xml:space="preserve">- </w:t>
+      </w:r>
+      <w:r>
+        <w:t>Registrar Matricula</w:t>
+      </w:r>
+    </w:p>
     <w:tbl>
       <w:tblPr>
         <w:tblW w:w="0" w:type="auto"/>
@@ -14262,6 +14608,7 @@
               </w:rPr>
             </w:pPr>
             <w:r>
+              <w:lastRenderedPageBreak/>
               <w:t>FP03 - Sistema verifica dados digitados.</w:t>
             </w:r>
           </w:p>
@@ -14344,7 +14691,32 @@
       </w:tr>
     </w:tbl>
     <w:p/>
-    <w:p/>
+    <w:p>
+      <w:pPr>
+        <w:pStyle w:val="Legenda"/>
+      </w:pPr>
+      <w:r>
+        <w:t xml:space="preserve">Tabela </w:t>
+      </w:r>
+      <w:r>
+        <w:t>15</w:t>
+      </w:r>
+      <w:r>
+        <w:t xml:space="preserve"> </w:t>
+      </w:r>
+      <w:r>
+        <w:t>UC</w:t>
+      </w:r>
+      <w:r>
+        <w:t>14</w:t>
+      </w:r>
+      <w:r>
+        <w:t xml:space="preserve">- </w:t>
+      </w:r>
+      <w:r>
+        <w:t>Editar Matricula</w:t>
+      </w:r>
+    </w:p>
     <w:tbl>
       <w:tblPr>
         <w:tblW w:w="0" w:type="auto"/>
@@ -14627,16 +14999,16 @@
             <w:r>
               <w:t xml:space="preserve">Sistema disponibiliza formulário com dados </w:t>
             </w:r>
-            <w:commentRangeStart w:id="110"/>
+            <w:commentRangeStart w:id="113"/>
             <w:r>
               <w:t>editáveis</w:t>
             </w:r>
-            <w:commentRangeEnd w:id="110"/>
+            <w:commentRangeEnd w:id="113"/>
             <w:r>
               <w:rPr>
                 <w:rStyle w:val="Refdecomentrio"/>
               </w:rPr>
-              <w:commentReference w:id="110"/>
+              <w:commentReference w:id="113"/>
             </w:r>
             <w:r>
               <w:t>.</w:t>
@@ -14754,7 +15126,32 @@
       </w:tr>
     </w:tbl>
     <w:p/>
-    <w:p/>
+    <w:p>
+      <w:pPr>
+        <w:pStyle w:val="Legenda"/>
+      </w:pPr>
+      <w:r>
+        <w:t xml:space="preserve">Tabela </w:t>
+      </w:r>
+      <w:r>
+        <w:t>16</w:t>
+      </w:r>
+      <w:r>
+        <w:t xml:space="preserve"> </w:t>
+      </w:r>
+      <w:r>
+        <w:t>UC</w:t>
+      </w:r>
+      <w:r>
+        <w:t>15</w:t>
+      </w:r>
+      <w:r>
+        <w:t xml:space="preserve">- </w:t>
+      </w:r>
+      <w:r>
+        <w:t>Transferência matrícula</w:t>
+      </w:r>
+    </w:p>
     <w:tbl>
       <w:tblPr>
         <w:tblW w:w="0" w:type="auto"/>
@@ -14791,6 +15188,7 @@
                 <w:b/>
                 <w:bCs/>
               </w:rPr>
+              <w:lastRenderedPageBreak/>
               <w:t>Nome do C</w:t>
             </w:r>
             <w:r>
@@ -15003,7 +15401,6 @@
                 <w:b/>
                 <w:bCs/>
               </w:rPr>
-              <w:lastRenderedPageBreak/>
               <w:t>Fluxo Principal</w:t>
             </w:r>
             <w:r>
@@ -15232,6 +15629,34 @@
     </w:tbl>
     <w:p/>
     <w:p/>
+    <w:p/>
+    <w:p/>
+    <w:p>
+      <w:pPr>
+        <w:pStyle w:val="Legenda"/>
+      </w:pPr>
+      <w:r>
+        <w:t xml:space="preserve">Tabela </w:t>
+      </w:r>
+      <w:r>
+        <w:t>17</w:t>
+      </w:r>
+      <w:r>
+        <w:t xml:space="preserve"> </w:t>
+      </w:r>
+      <w:r>
+        <w:t>UC</w:t>
+      </w:r>
+      <w:r>
+        <w:t>16</w:t>
+      </w:r>
+      <w:r>
+        <w:t xml:space="preserve">- </w:t>
+      </w:r>
+      <w:r>
+        <w:t>Registrar nota e faltas</w:t>
+      </w:r>
+    </w:p>
     <w:tbl>
       <w:tblPr>
         <w:tblW w:w="0" w:type="auto"/>
@@ -15341,6 +15766,7 @@
                 <w:b/>
                 <w:bCs/>
               </w:rPr>
+              <w:lastRenderedPageBreak/>
               <w:t>Ator Principal:</w:t>
             </w:r>
           </w:p>
@@ -15530,7 +15956,6 @@
               <w:jc w:val="left"/>
             </w:pPr>
             <w:r>
-              <w:lastRenderedPageBreak/>
               <w:t>FP</w:t>
             </w:r>
             <w:r>
@@ -15542,16 +15967,16 @@
             <w:r>
               <w:t xml:space="preserve"> O sistema oferece as opções de registro bimestral e registro </w:t>
             </w:r>
-            <w:commentRangeStart w:id="111"/>
+            <w:commentRangeStart w:id="114"/>
             <w:r>
               <w:t>diário</w:t>
             </w:r>
-            <w:commentRangeEnd w:id="111"/>
+            <w:commentRangeEnd w:id="114"/>
             <w:r>
               <w:rPr>
                 <w:rStyle w:val="Refdecomentrio"/>
               </w:rPr>
-              <w:commentReference w:id="111"/>
+              <w:commentReference w:id="114"/>
             </w:r>
             <w:r>
               <w:t>.</w:t>
@@ -15700,6 +16125,34 @@
     </w:tbl>
     <w:p/>
     <w:p/>
+    <w:p/>
+    <w:p/>
+    <w:p>
+      <w:pPr>
+        <w:pStyle w:val="Legenda"/>
+      </w:pPr>
+      <w:r>
+        <w:t xml:space="preserve">Tabela </w:t>
+      </w:r>
+      <w:r>
+        <w:t>18</w:t>
+      </w:r>
+      <w:r>
+        <w:t xml:space="preserve"> </w:t>
+      </w:r>
+      <w:r>
+        <w:t>UC</w:t>
+      </w:r>
+      <w:r>
+        <w:t>17</w:t>
+      </w:r>
+      <w:r>
+        <w:t xml:space="preserve">- </w:t>
+      </w:r>
+      <w:r>
+        <w:t>Registrar tarefa</w:t>
+      </w:r>
+    </w:p>
     <w:tbl>
       <w:tblPr>
         <w:tblW w:w="0" w:type="auto"/>
@@ -15809,6 +16262,7 @@
                 <w:b/>
                 <w:bCs/>
               </w:rPr>
+              <w:lastRenderedPageBreak/>
               <w:t>Ator Principal:</w:t>
             </w:r>
           </w:p>
@@ -15985,16 +16439,16 @@
             <w:r>
               <w:t xml:space="preserve"> O sistema oferece as opções de registro bimestral e registro </w:t>
             </w:r>
-            <w:commentRangeStart w:id="112"/>
+            <w:commentRangeStart w:id="115"/>
             <w:r>
               <w:t>diário</w:t>
             </w:r>
-            <w:commentRangeEnd w:id="112"/>
+            <w:commentRangeEnd w:id="115"/>
             <w:r>
               <w:rPr>
                 <w:rStyle w:val="Refdecomentrio"/>
               </w:rPr>
-              <w:commentReference w:id="112"/>
+              <w:commentReference w:id="115"/>
             </w:r>
             <w:r>
               <w:t>.</w:t>
@@ -16058,7 +16512,6 @@
           </w:p>
           <w:p>
             <w:r>
-              <w:lastRenderedPageBreak/>
               <w:t>FP</w:t>
             </w:r>
             <w:r>
@@ -16129,6 +16582,38 @@
     </w:tbl>
     <w:p/>
     <w:p/>
+    <w:p/>
+    <w:p/>
+    <w:p/>
+    <w:p/>
+    <w:p/>
+    <w:p/>
+    <w:p>
+      <w:pPr>
+        <w:pStyle w:val="Legenda"/>
+      </w:pPr>
+      <w:r>
+        <w:t xml:space="preserve">Tabela </w:t>
+      </w:r>
+      <w:r>
+        <w:t>19</w:t>
+      </w:r>
+      <w:r>
+        <w:t xml:space="preserve"> </w:t>
+      </w:r>
+      <w:r>
+        <w:t>UC</w:t>
+      </w:r>
+      <w:r>
+        <w:t>18</w:t>
+      </w:r>
+      <w:r>
+        <w:t xml:space="preserve">- </w:t>
+      </w:r>
+      <w:r>
+        <w:t>Consultar tarefa</w:t>
+      </w:r>
+    </w:p>
     <w:tbl>
       <w:tblPr>
         <w:tblW w:w="0" w:type="auto"/>
@@ -16215,7 +16700,11 @@
           </w:tcPr>
           <w:p>
             <w:r>
-              <w:t>Os alunos e pais conferem as tarefas de casa para os próximos dias.</w:t>
+              <w:t xml:space="preserve">Os alunos e pais conferem as tarefas de casa para os </w:t>
+            </w:r>
+            <w:r>
+              <w:lastRenderedPageBreak/>
+              <w:t>próximos dias.</w:t>
             </w:r>
           </w:p>
         </w:tc>
@@ -16238,6 +16727,7 @@
                 <w:b/>
                 <w:bCs/>
               </w:rPr>
+              <w:lastRenderedPageBreak/>
               <w:t>Ator Principal:</w:t>
             </w:r>
           </w:p>
@@ -16374,16 +16864,19 @@
             <w:r>
               <w:t xml:space="preserve"> O sistema oferece as opções de </w:t>
             </w:r>
-            <w:commentRangeStart w:id="113"/>
-            <w:r>
-              <w:t>boletim,  tarefas e ocorrências</w:t>
-            </w:r>
-            <w:commentRangeEnd w:id="113"/>
+            <w:commentRangeStart w:id="116"/>
+            <w:r>
+              <w:t>boletim, tarefas</w:t>
+            </w:r>
+            <w:r>
+              <w:t xml:space="preserve"> e ocorrências</w:t>
+            </w:r>
+            <w:commentRangeEnd w:id="116"/>
             <w:r>
               <w:rPr>
                 <w:rStyle w:val="Refdecomentrio"/>
               </w:rPr>
-              <w:commentReference w:id="113"/>
+              <w:commentReference w:id="116"/>
             </w:r>
             <w:r>
               <w:t>.</w:t>
@@ -16420,7 +16913,13 @@
               <w:t>–</w:t>
             </w:r>
             <w:r>
-              <w:t xml:space="preserve"> O sistema abre a listagem das tarefas registradas por data e por professor e discplina, apenas para visualização.</w:t>
+              <w:t xml:space="preserve"> O sistema abre a listagem das tarefas registradas por data e por professor e </w:t>
+            </w:r>
+            <w:r>
+              <w:t>disciplina</w:t>
+            </w:r>
+            <w:r>
+              <w:t>, apenas para visualização.</w:t>
             </w:r>
           </w:p>
           <w:p>
@@ -16458,6 +16957,70 @@
         <w:pStyle w:val="Legenda"/>
         <w:jc w:val="both"/>
       </w:pPr>
+    </w:p>
+    <w:p/>
+    <w:p/>
+    <w:p/>
+    <w:p/>
+    <w:p/>
+    <w:p/>
+    <w:p/>
+    <w:p/>
+    <w:p/>
+    <w:p/>
+    <w:p/>
+    <w:p/>
+    <w:p/>
+    <w:p/>
+    <w:p>
+      <w:pPr>
+        <w:pStyle w:val="Legenda"/>
+      </w:pPr>
+      <w:r>
+        <w:t xml:space="preserve">Tabela </w:t>
+      </w:r>
+      <w:r>
+        <w:fldChar w:fldCharType="begin"/>
+      </w:r>
+      <w:r>
+        <w:instrText xml:space="preserve"> SEQ Tabela \* ARABIC </w:instrText>
+      </w:r>
+      <w:r>
+        <w:fldChar w:fldCharType="separate"/>
+      </w:r>
+      <w:r>
+        <w:rPr>
+          <w:noProof/>
+        </w:rPr>
+        <w:t>2</w:t>
+      </w:r>
+      <w:r>
+        <w:rPr>
+          <w:noProof/>
+        </w:rPr>
+        <w:fldChar w:fldCharType="end"/>
+      </w:r>
+      <w:r>
+        <w:rPr>
+          <w:noProof/>
+        </w:rPr>
+        <w:t>0</w:t>
+      </w:r>
+      <w:r>
+        <w:t xml:space="preserve"> </w:t>
+      </w:r>
+      <w:r>
+        <w:t>UC</w:t>
+      </w:r>
+      <w:r>
+        <w:t>19</w:t>
+      </w:r>
+      <w:r>
+        <w:t xml:space="preserve">- </w:t>
+      </w:r>
+      <w:r>
+        <w:t>Editar ocorrência</w:t>
+      </w:r>
     </w:p>
     <w:tbl>
       <w:tblPr>
@@ -16568,6 +17131,7 @@
                 <w:b/>
                 <w:bCs/>
               </w:rPr>
+              <w:lastRenderedPageBreak/>
               <w:t>Ator Principal:</w:t>
             </w:r>
           </w:p>
@@ -16639,7 +17203,6 @@
                 <w:b/>
                 <w:bCs/>
               </w:rPr>
-              <w:lastRenderedPageBreak/>
               <w:t>Pós-condição</w:t>
             </w:r>
           </w:p>
@@ -16748,16 +17311,16 @@
             <w:r>
               <w:t xml:space="preserve"> O sistema oferece as opções de registro bimestral e registro </w:t>
             </w:r>
-            <w:commentRangeStart w:id="114"/>
+            <w:commentRangeStart w:id="117"/>
             <w:r>
               <w:t>diário</w:t>
             </w:r>
-            <w:commentRangeEnd w:id="114"/>
+            <w:commentRangeEnd w:id="117"/>
             <w:r>
               <w:rPr>
                 <w:rStyle w:val="Refdecomentrio"/>
               </w:rPr>
-              <w:commentReference w:id="114"/>
+              <w:commentReference w:id="117"/>
             </w:r>
             <w:r>
               <w:t>.</w:t>
@@ -16962,13 +17525,56 @@
         <w:jc w:val="both"/>
       </w:pPr>
     </w:p>
-    <w:p/>
-    <w:p/>
-    <w:p/>
-    <w:p/>
-    <w:p/>
-    <w:p/>
-    <w:p/>
+    <w:p>
+      <w:pPr>
+        <w:pStyle w:val="Legenda"/>
+      </w:pPr>
+      <w:r>
+        <w:t xml:space="preserve">Tabela </w:t>
+      </w:r>
+      <w:r>
+        <w:fldChar w:fldCharType="begin"/>
+      </w:r>
+      <w:r>
+        <w:instrText xml:space="preserve"> SEQ Tabela \* ARABIC </w:instrText>
+      </w:r>
+      <w:r>
+        <w:fldChar w:fldCharType="separate"/>
+      </w:r>
+      <w:r>
+        <w:rPr>
+          <w:noProof/>
+        </w:rPr>
+        <w:t>2</w:t>
+      </w:r>
+      <w:r>
+        <w:rPr>
+          <w:noProof/>
+        </w:rPr>
+        <w:fldChar w:fldCharType="end"/>
+      </w:r>
+      <w:r>
+        <w:rPr>
+          <w:noProof/>
+        </w:rPr>
+        <w:t>1</w:t>
+      </w:r>
+      <w:r>
+        <w:t xml:space="preserve"> </w:t>
+      </w:r>
+      <w:r>
+        <w:t>UC</w:t>
+      </w:r>
+      <w:r>
+        <w:t>20</w:t>
+      </w:r>
+      <w:r>
+        <w:t xml:space="preserve">- </w:t>
+      </w:r>
+      <w:r>
+        <w:t>Consultar Ocorrência</w:t>
+      </w:r>
+    </w:p>
     <w:tbl>
       <w:tblPr>
         <w:tblW w:w="0" w:type="auto"/>
@@ -17015,7 +17621,15 @@
                 <w:b/>
                 <w:bCs/>
               </w:rPr>
-              <w:t>aso de Uso:</w:t>
+              <w:t xml:space="preserve">aso de </w:t>
+            </w:r>
+            <w:r>
+              <w:rPr>
+                <w:b/>
+                <w:bCs/>
+              </w:rPr>
+              <w:lastRenderedPageBreak/>
+              <w:t>Uso:</w:t>
             </w:r>
           </w:p>
         </w:tc>
@@ -17025,6 +17639,7 @@
           </w:tcPr>
           <w:p>
             <w:r>
+              <w:lastRenderedPageBreak/>
               <w:t>UC2</w:t>
             </w:r>
             <w:r>
@@ -17063,6 +17678,7 @@
                 <w:b/>
                 <w:bCs/>
               </w:rPr>
+              <w:lastRenderedPageBreak/>
               <w:t>Resumo:</w:t>
             </w:r>
           </w:p>
@@ -17286,16 +17902,16 @@
             <w:r>
               <w:t xml:space="preserve">com todas as ocorrências </w:t>
             </w:r>
-            <w:commentRangeStart w:id="115"/>
+            <w:commentRangeStart w:id="118"/>
             <w:r>
               <w:t>registradas</w:t>
             </w:r>
-            <w:commentRangeEnd w:id="115"/>
+            <w:commentRangeEnd w:id="118"/>
             <w:r>
               <w:rPr>
                 <w:rStyle w:val="Refdecomentrio"/>
               </w:rPr>
-              <w:commentReference w:id="115"/>
+              <w:commentReference w:id="118"/>
             </w:r>
             <w:r>
               <w:t xml:space="preserve"> </w:t>
@@ -17372,6 +17988,67 @@
     </w:tbl>
     <w:p/>
     <w:p/>
+    <w:p/>
+    <w:p/>
+    <w:p/>
+    <w:p/>
+    <w:p/>
+    <w:p/>
+    <w:p/>
+    <w:p/>
+    <w:p/>
+    <w:p/>
+    <w:p/>
+    <w:p>
+      <w:pPr>
+        <w:pStyle w:val="Legenda"/>
+      </w:pPr>
+      <w:r>
+        <w:t xml:space="preserve">Tabela </w:t>
+      </w:r>
+      <w:r>
+        <w:fldChar w:fldCharType="begin"/>
+      </w:r>
+      <w:r>
+        <w:instrText xml:space="preserve"> SEQ Tabela \* ARABIC </w:instrText>
+      </w:r>
+      <w:r>
+        <w:fldChar w:fldCharType="separate"/>
+      </w:r>
+      <w:r>
+        <w:rPr>
+          <w:noProof/>
+        </w:rPr>
+        <w:t>2</w:t>
+      </w:r>
+      <w:r>
+        <w:rPr>
+          <w:noProof/>
+        </w:rPr>
+        <w:fldChar w:fldCharType="end"/>
+      </w:r>
+      <w:r>
+        <w:rPr>
+          <w:noProof/>
+        </w:rPr>
+        <w:t>2</w:t>
+      </w:r>
+      <w:r>
+        <w:t xml:space="preserve"> </w:t>
+      </w:r>
+      <w:r>
+        <w:t>UC</w:t>
+      </w:r>
+      <w:r>
+        <w:t>2</w:t>
+      </w:r>
+      <w:r>
+        <w:t xml:space="preserve">1- </w:t>
+      </w:r>
+      <w:r>
+        <w:t>Consultar frequências</w:t>
+      </w:r>
+    </w:p>
     <w:tbl>
       <w:tblPr>
         <w:tblW w:w="0" w:type="auto"/>
@@ -17460,6 +18137,7 @@
                 <w:b/>
                 <w:bCs/>
               </w:rPr>
+              <w:lastRenderedPageBreak/>
               <w:t>Resumo:</w:t>
             </w:r>
           </w:p>
@@ -17675,7 +18353,6 @@
           </w:p>
           <w:p>
             <w:r>
-              <w:lastRenderedPageBreak/>
               <w:t xml:space="preserve">FP04 – </w:t>
             </w:r>
             <w:r>
@@ -17684,19 +18361,19 @@
             <w:r>
               <w:t xml:space="preserve">com os registros de frequência de </w:t>
             </w:r>
-            <w:commentRangeStart w:id="116"/>
+            <w:commentRangeStart w:id="119"/>
             <w:r>
               <w:t>determinado aluno</w:t>
             </w:r>
             <w:r>
               <w:t xml:space="preserve"> </w:t>
             </w:r>
-            <w:commentRangeEnd w:id="116"/>
+            <w:commentRangeEnd w:id="119"/>
             <w:r>
               <w:rPr>
                 <w:rStyle w:val="Refdecomentrio"/>
               </w:rPr>
-              <w:commentReference w:id="116"/>
+              <w:commentReference w:id="119"/>
             </w:r>
           </w:p>
           <w:p>
@@ -17741,7 +18418,56 @@
     </w:tbl>
     <w:p/>
     <w:p/>
-    <w:p/>
+    <w:p>
+      <w:pPr>
+        <w:pStyle w:val="Legenda"/>
+      </w:pPr>
+      <w:r>
+        <w:t xml:space="preserve">Tabela </w:t>
+      </w:r>
+      <w:r>
+        <w:fldChar w:fldCharType="begin"/>
+      </w:r>
+      <w:r>
+        <w:instrText xml:space="preserve"> SEQ Tabela \* ARABIC </w:instrText>
+      </w:r>
+      <w:r>
+        <w:fldChar w:fldCharType="separate"/>
+      </w:r>
+      <w:r>
+        <w:rPr>
+          <w:noProof/>
+        </w:rPr>
+        <w:t>2</w:t>
+      </w:r>
+      <w:r>
+        <w:rPr>
+          <w:noProof/>
+        </w:rPr>
+        <w:fldChar w:fldCharType="end"/>
+      </w:r>
+      <w:r>
+        <w:rPr>
+          <w:noProof/>
+        </w:rPr>
+        <w:t>3</w:t>
+      </w:r>
+      <w:r>
+        <w:t xml:space="preserve"> </w:t>
+      </w:r>
+      <w:r>
+        <w:t>UC</w:t>
+      </w:r>
+      <w:r>
+        <w:t>22</w:t>
+      </w:r>
+      <w:r>
+        <w:t xml:space="preserve">- </w:t>
+      </w:r>
+      <w:r>
+        <w:t>Consultar boletim</w:t>
+      </w:r>
+    </w:p>
     <w:tbl>
       <w:tblPr>
         <w:tblW w:w="0" w:type="auto"/>
@@ -18026,16 +18752,16 @@
             <w:r>
               <w:t xml:space="preserve">Sistema exibe a tela com os registros de </w:t>
             </w:r>
-            <w:commentRangeStart w:id="117"/>
+            <w:commentRangeStart w:id="120"/>
             <w:r>
               <w:t>notas</w:t>
             </w:r>
-            <w:commentRangeEnd w:id="117"/>
+            <w:commentRangeEnd w:id="120"/>
             <w:r>
               <w:rPr>
                 <w:rStyle w:val="Refdecomentrio"/>
               </w:rPr>
-              <w:commentReference w:id="117"/>
+              <w:commentReference w:id="120"/>
             </w:r>
             <w:r>
               <w:t xml:space="preserve"> </w:t>
@@ -18084,11 +18810,11 @@
       <w:pPr>
         <w:pStyle w:val="Ttulo2"/>
       </w:pPr>
-      <w:bookmarkStart w:id="118" w:name="_Toc383452509"/>
+      <w:bookmarkStart w:id="121" w:name="_Toc383452509"/>
       <w:r>
         <w:t>Delimitando o Escopo do Sistema</w:t>
       </w:r>
-      <w:bookmarkEnd w:id="118"/>
+      <w:bookmarkEnd w:id="121"/>
     </w:p>
     <w:p/>
     <w:p>
@@ -18096,7 +18822,6 @@
         <w:t xml:space="preserve">              Na primeira implementação do sistema para atender a necessidade do período do semestre de construção do TCM, será utilizado os casos de uso que permitirão a inclusão de turmas de uma escola, com o cadastro de professores e alunos. Também os casos de uso que </w:t>
       </w:r>
       <w:r>
-        <w:lastRenderedPageBreak/>
         <w:t xml:space="preserve">permitirão a </w:t>
       </w:r>
       <w:r>
@@ -18172,16 +18897,16 @@
             <w:r>
               <w:t xml:space="preserve">Razão da </w:t>
             </w:r>
-            <w:commentRangeStart w:id="119"/>
+            <w:commentRangeStart w:id="122"/>
             <w:r>
               <w:t>Escolha</w:t>
             </w:r>
-            <w:commentRangeEnd w:id="119"/>
+            <w:commentRangeEnd w:id="122"/>
             <w:r>
               <w:rPr>
                 <w:rStyle w:val="Refdecomentrio"/>
               </w:rPr>
-              <w:commentReference w:id="119"/>
+              <w:commentReference w:id="122"/>
             </w:r>
             <w:r>
               <w:t xml:space="preserve"> </w:t>
@@ -18316,10 +19041,7 @@
           </w:tcPr>
           <w:p>
             <w:r>
-              <w:t xml:space="preserve">Atende a necessidade de criar ator </w:t>
-            </w:r>
-            <w:r>
-              <w:t xml:space="preserve">professor </w:t>
+              <w:t xml:space="preserve">Atende a necessidade de criar ator professor </w:t>
             </w:r>
           </w:p>
         </w:tc>
@@ -18363,10 +19085,7 @@
           </w:tcPr>
           <w:p>
             <w:r>
-              <w:t xml:space="preserve">Atende a necessidade de visualizar informações </w:t>
-            </w:r>
-            <w:r>
-              <w:t>das tarefas.</w:t>
+              <w:t>Atende a necessidade de visualizar informações das tarefas.</w:t>
             </w:r>
           </w:p>
         </w:tc>
@@ -18388,15 +19107,11 @@
           </w:tcPr>
           <w:p>
             <w:r>
-              <w:t xml:space="preserve">Atende a necessidade de visualizar informações das </w:t>
-            </w:r>
-            <w:r>
-              <w:t>ocorrências</w:t>
-            </w:r>
-            <w:bookmarkStart w:id="120" w:name="_GoBack"/>
-            <w:bookmarkEnd w:id="120"/>
-            <w:r>
-              <w:t>.</w:t>
+              <w:t xml:space="preserve">Atende a necessidade de visualizar informações </w:t>
+            </w:r>
+            <w:r>
+              <w:lastRenderedPageBreak/>
+              <w:t>das ocorrências.</w:t>
             </w:r>
           </w:p>
         </w:tc>
@@ -18410,7 +19125,7 @@
         <w:pStyle w:val="Ttulo1"/>
         <w:pageBreakBefore/>
       </w:pPr>
-      <w:bookmarkStart w:id="121" w:name="_Toc383452510"/>
+      <w:bookmarkStart w:id="123" w:name="_Toc383452510"/>
       <w:r>
         <w:lastRenderedPageBreak/>
         <w:t>P</w:t>
@@ -18418,17 +19133,17 @@
       <w:r>
         <w:t>rojeto do Software</w:t>
       </w:r>
-      <w:bookmarkEnd w:id="121"/>
+      <w:bookmarkEnd w:id="123"/>
     </w:p>
     <w:p>
       <w:pPr>
         <w:pStyle w:val="Ttulo2"/>
       </w:pPr>
-      <w:bookmarkStart w:id="122" w:name="_Toc383452511"/>
+      <w:bookmarkStart w:id="124" w:name="_Toc383452511"/>
       <w:r>
         <w:t>Diagrama de Comunicação</w:t>
       </w:r>
-      <w:bookmarkEnd w:id="122"/>
+      <w:bookmarkEnd w:id="124"/>
       <w:r>
         <w:t xml:space="preserve"> </w:t>
       </w:r>
@@ -18450,11 +19165,11 @@
       <w:pPr>
         <w:pStyle w:val="Ttulo3"/>
       </w:pPr>
-      <w:bookmarkStart w:id="123" w:name="_Toc383452512"/>
+      <w:bookmarkStart w:id="125" w:name="_Toc383452512"/>
       <w:r>
         <w:t>Diagrama de comunicação: Caso de Uso &lt;xxxxxx&gt;</w:t>
       </w:r>
-      <w:bookmarkEnd w:id="123"/>
+      <w:bookmarkEnd w:id="125"/>
     </w:p>
     <w:p>
       <w:pPr>
@@ -18474,11 +19189,11 @@
       <w:pPr>
         <w:pStyle w:val="Ttulo3"/>
       </w:pPr>
-      <w:bookmarkStart w:id="124" w:name="_Toc383452513"/>
+      <w:bookmarkStart w:id="126" w:name="_Toc383452513"/>
       <w:r>
         <w:t>Diagrama de comunicação: Caso de Uso &lt;yyyyy&gt;</w:t>
       </w:r>
-      <w:bookmarkEnd w:id="124"/>
+      <w:bookmarkEnd w:id="126"/>
     </w:p>
     <w:p>
       <w:pPr>
@@ -18498,11 +19213,11 @@
       <w:pPr>
         <w:pStyle w:val="Ttulo3"/>
       </w:pPr>
-      <w:bookmarkStart w:id="125" w:name="_Toc383452514"/>
+      <w:bookmarkStart w:id="127" w:name="_Toc383452514"/>
       <w:r>
         <w:t>Diagrama de comunicação: Caso de Uso &lt;zzzzz&gt;</w:t>
       </w:r>
-      <w:bookmarkEnd w:id="125"/>
+      <w:bookmarkEnd w:id="127"/>
     </w:p>
     <w:p>
       <w:pPr>
@@ -18534,11 +19249,11 @@
       <w:pPr>
         <w:pStyle w:val="Ttulo2"/>
       </w:pPr>
-      <w:bookmarkStart w:id="126" w:name="_Toc383452515"/>
+      <w:bookmarkStart w:id="128" w:name="_Toc383452515"/>
       <w:r>
         <w:t>Diagrama de Classes</w:t>
       </w:r>
-      <w:bookmarkEnd w:id="126"/>
+      <w:bookmarkEnd w:id="128"/>
       <w:r>
         <w:t xml:space="preserve"> </w:t>
       </w:r>
@@ -18593,12 +19308,12 @@
       <w:pPr>
         <w:pStyle w:val="Ttulo3"/>
       </w:pPr>
-      <w:bookmarkStart w:id="127" w:name="_Toc383452516"/>
+      <w:bookmarkStart w:id="129" w:name="_Toc383452516"/>
       <w:r>
         <w:lastRenderedPageBreak/>
         <w:t>Pacote &lt;nome do Pacote&gt;</w:t>
       </w:r>
-      <w:bookmarkEnd w:id="127"/>
+      <w:bookmarkEnd w:id="129"/>
     </w:p>
     <w:p>
       <w:r>
@@ -18610,7 +19325,7 @@
         <w:rPr>
           <w:noProof/>
         </w:rPr>
-        <w:pict>
+        <w:pict w14:anchorId="170584E2">
           <v:group id="Tela 3" o:spid="_x0000_s1038" editas="canvas" style="width:441pt;height:4in;mso-position-horizontal-relative:char;mso-position-vertical-relative:line" coordsize="56007,36576" o:gfxdata="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">
             <v:shapetype id="_x0000_t75" coordsize="21600,21600" o:spt="75" o:preferrelative="t" path="m@4@5l@4@11@9@11@9@5xe" filled="f" stroked="f">
               <v:stroke joinstyle="miter"/>
@@ -18691,7 +19406,6 @@
                 </v:textbox>
               </v:shape>
             </v:group>
-            <w10:wrap type="none"/>
             <w10:anchorlock/>
           </v:group>
         </w:pict>
@@ -18701,7 +19415,7 @@
       <w:pPr>
         <w:pStyle w:val="Legenda"/>
       </w:pPr>
-      <w:bookmarkStart w:id="128" w:name="_Toc378408215"/>
+      <w:bookmarkStart w:id="130" w:name="_Toc378408215"/>
       <w:r>
         <w:t xml:space="preserve">Figura </w:t>
       </w:r>
@@ -18732,7 +19446,7 @@
       <w:r>
         <w:t>classe para pacote &lt;nome do pacote&gt;</w:t>
       </w:r>
-      <w:bookmarkEnd w:id="128"/>
+      <w:bookmarkEnd w:id="130"/>
       <w:r>
         <w:t xml:space="preserve"> </w:t>
       </w:r>
@@ -18742,11 +19456,11 @@
       <w:pPr>
         <w:pStyle w:val="Ttulo3"/>
       </w:pPr>
-      <w:bookmarkStart w:id="129" w:name="_Toc383452517"/>
+      <w:bookmarkStart w:id="131" w:name="_Toc383452517"/>
       <w:r>
         <w:t>Pacote &lt;nome do Pacote&gt;</w:t>
       </w:r>
-      <w:bookmarkEnd w:id="129"/>
+      <w:bookmarkEnd w:id="131"/>
     </w:p>
     <w:p/>
     <w:p>
@@ -18758,11 +19472,11 @@
         <w:lastRenderedPageBreak/>
         <w:t xml:space="preserve"> </w:t>
       </w:r>
-      <w:bookmarkStart w:id="130" w:name="_Toc383452518"/>
+      <w:bookmarkStart w:id="132" w:name="_Toc383452518"/>
       <w:r>
         <w:t>Teste  Unitário</w:t>
       </w:r>
-      <w:bookmarkEnd w:id="130"/>
+      <w:bookmarkEnd w:id="132"/>
     </w:p>
     <w:p>
       <w:r>
@@ -18778,11 +19492,11 @@
       <w:pPr>
         <w:pStyle w:val="Ttulo3"/>
       </w:pPr>
-      <w:bookmarkStart w:id="131" w:name="_Toc383452519"/>
+      <w:bookmarkStart w:id="133" w:name="_Toc383452519"/>
       <w:r>
         <w:t>Relatório de testes para o Caso de Uso &lt;xxxxxx&gt;</w:t>
       </w:r>
-      <w:bookmarkEnd w:id="131"/>
+      <w:bookmarkEnd w:id="133"/>
     </w:p>
     <w:p>
       <w:pPr>
@@ -18814,11 +19528,11 @@
       <w:pPr>
         <w:pStyle w:val="Ttulo3"/>
       </w:pPr>
-      <w:bookmarkStart w:id="132" w:name="_Toc383452520"/>
+      <w:bookmarkStart w:id="134" w:name="_Toc383452520"/>
       <w:r>
         <w:t>Relatório de testes para o Caso de Uso &lt;yyyyy&gt;</w:t>
       </w:r>
-      <w:bookmarkEnd w:id="132"/>
+      <w:bookmarkEnd w:id="134"/>
     </w:p>
     <w:p>
       <w:pPr>
@@ -18850,11 +19564,11 @@
       <w:pPr>
         <w:pStyle w:val="Ttulo3"/>
       </w:pPr>
-      <w:bookmarkStart w:id="133" w:name="_Toc383452521"/>
+      <w:bookmarkStart w:id="135" w:name="_Toc383452521"/>
       <w:r>
         <w:t>Relatório de testes para o Caso de Uso &lt;zzzzz&gt;</w:t>
       </w:r>
-      <w:bookmarkEnd w:id="133"/>
+      <w:bookmarkEnd w:id="135"/>
     </w:p>
     <w:p>
       <w:pPr>
@@ -18889,19 +19603,19 @@
         <w:pStyle w:val="Ttulo1"/>
         <w:pageBreakBefore/>
       </w:pPr>
-      <w:bookmarkStart w:id="134" w:name="_Toc269327113"/>
-      <w:bookmarkStart w:id="135" w:name="_Toc269327236"/>
-      <w:bookmarkStart w:id="136" w:name="_Toc383452522"/>
+      <w:bookmarkStart w:id="136" w:name="_Toc269327113"/>
+      <w:bookmarkStart w:id="137" w:name="_Toc269327236"/>
+      <w:bookmarkStart w:id="138" w:name="_Toc383452522"/>
       <w:r>
         <w:lastRenderedPageBreak/>
         <w:t>C</w:t>
       </w:r>
-      <w:bookmarkEnd w:id="134"/>
-      <w:bookmarkEnd w:id="135"/>
+      <w:bookmarkEnd w:id="136"/>
+      <w:bookmarkEnd w:id="137"/>
       <w:r>
         <w:t>onclusão</w:t>
       </w:r>
-      <w:bookmarkEnd w:id="136"/>
+      <w:bookmarkEnd w:id="138"/>
     </w:p>
     <w:p>
       <w:pPr>
@@ -19030,18 +19744,18 @@
         <w:pageBreakBefore/>
         <w:ind w:left="431" w:hanging="431"/>
       </w:pPr>
-      <w:bookmarkStart w:id="137" w:name="_Toc283537221"/>
-      <w:bookmarkStart w:id="138" w:name="_Toc296795852"/>
-      <w:bookmarkStart w:id="139" w:name="_Toc301444698"/>
-      <w:bookmarkStart w:id="140" w:name="_Toc383452523"/>
+      <w:bookmarkStart w:id="139" w:name="_Toc283537221"/>
+      <w:bookmarkStart w:id="140" w:name="_Toc296795852"/>
+      <w:bookmarkStart w:id="141" w:name="_Toc301444698"/>
+      <w:bookmarkStart w:id="142" w:name="_Toc383452523"/>
       <w:r>
         <w:lastRenderedPageBreak/>
         <w:t>Bibliografia</w:t>
       </w:r>
-      <w:bookmarkEnd w:id="137"/>
-      <w:bookmarkEnd w:id="138"/>
       <w:bookmarkEnd w:id="139"/>
       <w:bookmarkEnd w:id="140"/>
+      <w:bookmarkEnd w:id="141"/>
+      <w:bookmarkEnd w:id="142"/>
     </w:p>
     <w:p>
       <w:pPr>
@@ -19182,7 +19896,7 @@
       <w:pPr>
         <w:pStyle w:val="Ttulo1"/>
       </w:pPr>
-      <w:bookmarkStart w:id="141" w:name="_Toc383452524"/>
+      <w:bookmarkStart w:id="143" w:name="_Toc383452524"/>
       <w:r>
         <w:lastRenderedPageBreak/>
         <w:t>Anexo</w:t>
@@ -19190,7 +19904,7 @@
       <w:r>
         <w:t xml:space="preserve"> A</w:t>
       </w:r>
-      <w:bookmarkEnd w:id="141"/>
+      <w:bookmarkEnd w:id="143"/>
     </w:p>
     <w:p/>
     <w:p/>
@@ -19211,7 +19925,7 @@
 </file>
 
 <file path=word/comments.xml><?xml version="1.0" encoding="utf-8"?>
-<w:comments xmlns:wpc="http://schemas.microsoft.com/office/word/2010/wordprocessingCanvas" xmlns:mc="http://schemas.openxmlformats.org/markup-compatibility/2006" xmlns:o="urn:schemas-microsoft-com:office:office" xmlns:r="http://schemas.openxmlformats.org/officeDocument/2006/relationships" xmlns:m="http://schemas.openxmlformats.org/officeDocument/2006/math" xmlns:v="urn:schemas-microsoft-com:vml" xmlns:wp14="http://schemas.microsoft.com/office/word/2010/wordprocessingDrawing" xmlns:wp="http://schemas.openxmlformats.org/drawingml/2006/wordprocessingDrawing" xmlns:w10="urn:schemas-microsoft-com:office:word" xmlns:w="http://schemas.openxmlformats.org/wordprocessingml/2006/main" xmlns:w14="http://schemas.microsoft.com/office/word/2010/wordml" xmlns:wpg="http://schemas.microsoft.com/office/word/2010/wordprocessingGroup" xmlns:wpi="http://schemas.microsoft.com/office/word/2010/wordprocessingInk" xmlns:wne="http://schemas.microsoft.com/office/word/2006/wordml" xmlns:wps="http://schemas.microsoft.com/office/word/2010/wordprocessingShape" mc:Ignorable="w14 wp14">
+<w:comments xmlns:wpc="http://schemas.microsoft.com/office/word/2010/wordprocessingCanvas" xmlns:mc="http://schemas.openxmlformats.org/markup-compatibility/2006" xmlns:o="urn:schemas-microsoft-com:office:office" xmlns:r="http://schemas.openxmlformats.org/officeDocument/2006/relationships" xmlns:m="http://schemas.openxmlformats.org/officeDocument/2006/math" xmlns:v="urn:schemas-microsoft-com:vml" xmlns:wp14="http://schemas.microsoft.com/office/word/2010/wordprocessingDrawing" xmlns:wp="http://schemas.openxmlformats.org/drawingml/2006/wordprocessingDrawing" xmlns:w10="urn:schemas-microsoft-com:office:word" xmlns:w="http://schemas.openxmlformats.org/wordprocessingml/2006/main" xmlns:w14="http://schemas.microsoft.com/office/word/2010/wordml" xmlns:w15="http://schemas.microsoft.com/office/word/2012/wordml" xmlns:wpg="http://schemas.microsoft.com/office/word/2010/wordprocessingGroup" xmlns:wpi="http://schemas.microsoft.com/office/word/2010/wordprocessingInk" xmlns:wne="http://schemas.microsoft.com/office/word/2006/wordml" xmlns:wps="http://schemas.microsoft.com/office/word/2010/wordprocessingShape" mc:Ignorable="w14 w15 wp14">
   <w:comment w:id="84" w:author="Helio" w:date="2014-03-09T07:31:00Z" w:initials="ha">
     <w:p>
       <w:pPr>
@@ -19441,7 +20155,7 @@
       </w:r>
     </w:p>
   </w:comment>
-  <w:comment w:id="94" w:author="Helio " w:date="2014-03-23T00:56:00Z" w:initials="ha">
+  <w:comment w:id="98" w:author="Helio" w:date="2014-03-23T00:58:00Z" w:initials="ha">
     <w:p>
       <w:pPr>
         <w:pStyle w:val="Textodecomentrio"/>
@@ -19453,11 +20167,11 @@
         <w:annotationRef/>
       </w:r>
       <w:r>
-        <w:t>Faça aluno utilizando o caso de uso login. Todos os outros estão cobertos.</w:t>
+        <w:t>Seu diagrama tem 12 casos de uso. Voce tem  22 descriçoes!!!</w:t>
       </w:r>
     </w:p>
   </w:comment>
-  <w:comment w:id="98" w:author="Helio " w:date="2014-03-23T00:58:00Z" w:initials="ha">
+  <w:comment w:id="99" w:author="Helio" w:date="2014-03-23T01:08:00Z" w:initials="ha">
     <w:p>
       <w:pPr>
         <w:pStyle w:val="Textodecomentrio"/>
@@ -19469,11 +20183,11 @@
         <w:annotationRef/>
       </w:r>
       <w:r>
-        <w:t>Seu diagrama tem 12 casos de uso. Voce tem  22 descriçoes!!!</w:t>
+        <w:t>Identifcar com legenda todas as tabelas.</w:t>
       </w:r>
     </w:p>
   </w:comment>
-  <w:comment w:id="99" w:author="Helio " w:date="2014-03-23T01:08:00Z" w:initials="ha">
+  <w:comment w:id="100" w:author="Helio" w:date="2014-03-23T01:01:00Z" w:initials="ha">
     <w:p>
       <w:pPr>
         <w:pStyle w:val="Textodecomentrio"/>
@@ -19485,11 +20199,43 @@
         <w:annotationRef/>
       </w:r>
       <w:r>
+        <w:t>Qula objetivo ? Não poderá  ser  visulaizado novamente</w:t>
+      </w:r>
+    </w:p>
+  </w:comment>
+  <w:comment w:id="101" w:author="Helio" w:date="2014-03-23T01:02:00Z" w:initials="ha">
+    <w:p>
+      <w:pPr>
+        <w:pStyle w:val="Textodecomentrio"/>
+      </w:pPr>
+      <w:r>
+        <w:rPr>
+          <w:rStyle w:val="Refdecomentrio"/>
+        </w:rPr>
+        <w:annotationRef/>
+      </w:r>
+      <w:r>
+        <w:t>Se é caso de uso de professor qual a razaão de oferecer aluno.</w:t>
+      </w:r>
+    </w:p>
+  </w:comment>
+  <w:comment w:id="102" w:author="Helio" w:date="2014-03-23T01:08:00Z" w:initials="ha">
+    <w:p>
+      <w:pPr>
+        <w:pStyle w:val="Textodecomentrio"/>
+      </w:pPr>
+      <w:r>
+        <w:rPr>
+          <w:rStyle w:val="Refdecomentrio"/>
+        </w:rPr>
+        <w:annotationRef/>
+      </w:r>
+      <w:r>
         <w:t>Identifcar com legenda todas as tabelas.</w:t>
       </w:r>
     </w:p>
   </w:comment>
-  <w:comment w:id="100" w:author="Helio " w:date="2014-03-23T01:01:00Z" w:initials="ha">
+  <w:comment w:id="103" w:author="Helio" w:date="2014-03-23T01:03:00Z" w:initials="ha">
     <w:p>
       <w:pPr>
         <w:pStyle w:val="Textodecomentrio"/>
@@ -19501,11 +20247,11 @@
         <w:annotationRef/>
       </w:r>
       <w:r>
-        <w:t>Qula objetivo ? Não poderá  ser  visulaizado novamente</w:t>
+        <w:t>Veija comentário em caso de uso anterior.</w:t>
       </w:r>
     </w:p>
   </w:comment>
-  <w:comment w:id="101" w:author="Helio " w:date="2014-03-23T01:02:00Z" w:initials="ha">
+  <w:comment w:id="104" w:author="Helio" w:date="2014-03-23T01:03:00Z" w:initials="ha">
     <w:p>
       <w:pPr>
         <w:pStyle w:val="Textodecomentrio"/>
@@ -19517,11 +20263,32 @@
         <w:annotationRef/>
       </w:r>
       <w:r>
+        <w:t>\??????</w:t>
+      </w:r>
+    </w:p>
+  </w:comment>
+  <w:comment w:id="105" w:author="Helio" w:date="2014-03-23T01:05:00Z" w:initials="ha">
+    <w:p>
+      <w:pPr>
+        <w:pStyle w:val="Textodecomentrio"/>
+      </w:pPr>
+      <w:r>
+        <w:rPr>
+          <w:rStyle w:val="Refdecomentrio"/>
+        </w:rPr>
+        <w:annotationRef/>
+      </w:r>
+      <w:r>
         <w:t>Se é caso de uso de professor qual a razaão de oferecer aluno.</w:t>
       </w:r>
     </w:p>
+    <w:p>
+      <w:pPr>
+        <w:pStyle w:val="Textodecomentrio"/>
+      </w:pPr>
+    </w:p>
   </w:comment>
-  <w:comment w:id="102" w:author="Helio " w:date="2014-03-23T01:03:00Z" w:initials="ha">
+  <w:comment w:id="106" w:author="Helio" w:date="2014-03-23T01:06:00Z" w:initials="ha">
     <w:p>
       <w:pPr>
         <w:pStyle w:val="Textodecomentrio"/>
@@ -19533,11 +20300,11 @@
         <w:annotationRef/>
       </w:r>
       <w:r>
-        <w:t>Veija comentário em caso de uso anterior.</w:t>
+        <w:t>Verificar se ´prof já existe.</w:t>
       </w:r>
     </w:p>
   </w:comment>
-  <w:comment w:id="103" w:author="Helio " w:date="2014-03-23T01:03:00Z" w:initials="ha">
+  <w:comment w:id="107" w:author="Helio" w:date="2014-03-23T01:08:00Z" w:initials="ha">
     <w:p>
       <w:pPr>
         <w:pStyle w:val="Textodecomentrio"/>
@@ -19549,11 +20316,11 @@
         <w:annotationRef/>
       </w:r>
       <w:r>
-        <w:t>\??????</w:t>
+        <w:t>Identifcar com legenda todas as tabelas.</w:t>
       </w:r>
     </w:p>
   </w:comment>
-  <w:comment w:id="104" w:author="Helio " w:date="2014-03-23T01:05:00Z" w:initials="ha">
+  <w:comment w:id="108" w:author="Helio" w:date="2014-03-23T01:13:00Z" w:initials="ha">
     <w:p>
       <w:pPr>
         <w:pStyle w:val="Textodecomentrio"/>
@@ -19565,16 +20332,27 @@
         <w:annotationRef/>
       </w:r>
       <w:r>
-        <w:t>Se é caso de uso de professor qual a razaão de oferecer aluno.</w:t>
-      </w:r>
-    </w:p>
+        <w:t>Quais são os dados editáveis?</w:t>
+      </w:r>
+    </w:p>
+  </w:comment>
+  <w:comment w:id="109" w:author="Helio" w:date="2014-03-23T01:08:00Z" w:initials="ha">
     <w:p>
       <w:pPr>
         <w:pStyle w:val="Textodecomentrio"/>
       </w:pPr>
+      <w:r>
+        <w:rPr>
+          <w:rStyle w:val="Refdecomentrio"/>
+        </w:rPr>
+        <w:annotationRef/>
+      </w:r>
+      <w:r>
+        <w:t>Identifcar com legenda todas as tabelas.</w:t>
+      </w:r>
     </w:p>
   </w:comment>
-  <w:comment w:id="105" w:author="Helio " w:date="2014-03-23T01:06:00Z" w:initials="ha">
+  <w:comment w:id="110" w:author="Helio" w:date="2014-03-23T01:14:00Z" w:initials="ha">
     <w:p>
       <w:pPr>
         <w:pStyle w:val="Textodecomentrio"/>
@@ -19586,11 +20364,11 @@
         <w:annotationRef/>
       </w:r>
       <w:r>
-        <w:t>Verificar se ´prof já existe.</w:t>
+        <w:t>O cadastro de alunos não deve estar no caso de uso de registrar boletim. Ele é separado.</w:t>
       </w:r>
     </w:p>
   </w:comment>
-  <w:comment w:id="106" w:author="Helio " w:date="2014-03-23T01:13:00Z" w:initials="ha">
+  <w:comment w:id="111" w:author="Helio" w:date="2014-03-23T01:15:00Z" w:initials="ha">
     <w:p>
       <w:pPr>
         <w:pStyle w:val="Textodecomentrio"/>
@@ -19605,8 +20383,13 @@
         <w:t>Quais são os dados editáveis?</w:t>
       </w:r>
     </w:p>
+    <w:p>
+      <w:pPr>
+        <w:pStyle w:val="Textodecomentrio"/>
+      </w:pPr>
+    </w:p>
   </w:comment>
-  <w:comment w:id="107" w:author="Helio " w:date="2014-03-23T01:14:00Z" w:initials="ha">
+  <w:comment w:id="112" w:author="Helio" w:date="2014-03-23T01:16:00Z" w:initials="ha">
     <w:p>
       <w:pPr>
         <w:pStyle w:val="Textodecomentrio"/>
@@ -19618,11 +20401,11 @@
         <w:annotationRef/>
       </w:r>
       <w:r>
-        <w:t>O cadastro de alunos não deve estar no caso de uso de registrar boletim. Ele é separado.</w:t>
+        <w:t>Um boletim pode ser excuido? As informações de registro estudantim não tem vida “eterna”?</w:t>
       </w:r>
     </w:p>
   </w:comment>
-  <w:comment w:id="108" w:author="Helio " w:date="2014-03-23T01:15:00Z" w:initials="ha">
+  <w:comment w:id="113" w:author="Helio" w:date="2014-03-23T01:17:00Z" w:initials="ha">
     <w:p>
       <w:pPr>
         <w:pStyle w:val="Textodecomentrio"/>
@@ -19643,7 +20426,7 @@
       </w:pPr>
     </w:p>
   </w:comment>
-  <w:comment w:id="109" w:author="Helio " w:date="2014-03-23T01:16:00Z" w:initials="ha">
+  <w:comment w:id="114" w:author="Helio" w:date="2014-03-23T01:20:00Z" w:initials="ha">
     <w:p>
       <w:pPr>
         <w:pStyle w:val="Textodecomentrio"/>
@@ -19655,11 +20438,11 @@
         <w:annotationRef/>
       </w:r>
       <w:r>
-        <w:t>Um boletim pode ser excuido? As informações de registro estudantim não tem vida “eterna”?</w:t>
+        <w:t>E se fotr diário?</w:t>
       </w:r>
     </w:p>
   </w:comment>
-  <w:comment w:id="110" w:author="Helio " w:date="2014-03-23T01:17:00Z" w:initials="ha">
+  <w:comment w:id="115" w:author="Helio" w:date="2014-03-23T01:22:00Z" w:initials="ha">
     <w:p>
       <w:pPr>
         <w:pStyle w:val="Textodecomentrio"/>
@@ -19671,16 +20454,27 @@
         <w:annotationRef/>
       </w:r>
       <w:r>
-        <w:t>Quais são os dados editáveis?</w:t>
-      </w:r>
-    </w:p>
+        <w:t>E se for bimestral</w:t>
+      </w:r>
+    </w:p>
+  </w:comment>
+  <w:comment w:id="116" w:author="Helio" w:date="2014-03-23T01:21:00Z" w:initials="ha">
     <w:p>
       <w:pPr>
         <w:pStyle w:val="Textodecomentrio"/>
       </w:pPr>
+      <w:r>
+        <w:rPr>
+          <w:rStyle w:val="Refdecomentrio"/>
+        </w:rPr>
+        <w:annotationRef/>
+      </w:r>
+      <w:r>
+        <w:t>Já foi decido que será tarefa.</w:t>
+      </w:r>
     </w:p>
   </w:comment>
-  <w:comment w:id="111" w:author="Helio " w:date="2014-03-23T01:20:00Z" w:initials="ha">
+  <w:comment w:id="117" w:author="Helio" w:date="2014-03-23T01:23:00Z" w:initials="ha">
     <w:p>
       <w:pPr>
         <w:pStyle w:val="Textodecomentrio"/>
@@ -19692,11 +20486,16 @@
         <w:annotationRef/>
       </w:r>
       <w:r>
-        <w:t>E se fotr diário?</w:t>
-      </w:r>
+        <w:t>E se for bimestral</w:t>
+      </w:r>
+    </w:p>
+    <w:p>
+      <w:pPr>
+        <w:pStyle w:val="Textodecomentrio"/>
+      </w:pPr>
     </w:p>
   </w:comment>
-  <w:comment w:id="112" w:author="Helio " w:date="2014-03-23T01:22:00Z" w:initials="ha">
+  <w:comment w:id="118" w:author="Helio" w:date="2014-03-23T01:24:00Z" w:initials="ha">
     <w:p>
       <w:pPr>
         <w:pStyle w:val="Textodecomentrio"/>
@@ -19708,11 +20507,11 @@
         <w:annotationRef/>
       </w:r>
       <w:r>
-        <w:t>E se for bimestral</w:t>
+        <w:t>Um pai não deve ver a ocorrência de outros alunos.</w:t>
       </w:r>
     </w:p>
   </w:comment>
-  <w:comment w:id="113" w:author="Helio " w:date="2014-03-23T01:21:00Z" w:initials="ha">
+  <w:comment w:id="119" w:author="Helio" w:date="2014-03-23T01:26:00Z" w:initials="ha">
     <w:p>
       <w:pPr>
         <w:pStyle w:val="Textodecomentrio"/>
@@ -19724,11 +20523,11 @@
         <w:annotationRef/>
       </w:r>
       <w:r>
-        <w:t>Já foi decido que será tarefa.</w:t>
+        <w:t>Quando o aluno determinado foi selecionado?</w:t>
       </w:r>
     </w:p>
   </w:comment>
-  <w:comment w:id="114" w:author="Helio " w:date="2014-03-23T01:23:00Z" w:initials="ha">
+  <w:comment w:id="120" w:author="Helio" w:date="2014-03-23T01:27:00Z" w:initials="ha">
     <w:p>
       <w:pPr>
         <w:pStyle w:val="Textodecomentrio"/>
@@ -19740,64 +20539,11 @@
         <w:annotationRef/>
       </w:r>
       <w:r>
-        <w:t>E se for bimestral</w:t>
-      </w:r>
-    </w:p>
-    <w:p>
-      <w:pPr>
-        <w:pStyle w:val="Textodecomentrio"/>
-      </w:pPr>
+        <w:t>É necessário “fechar” a visibilidade conforme o ator.</w:t>
+      </w:r>
     </w:p>
   </w:comment>
-  <w:comment w:id="115" w:author="Helio " w:date="2014-03-23T01:24:00Z" w:initials="ha">
-    <w:p>
-      <w:pPr>
-        <w:pStyle w:val="Textodecomentrio"/>
-      </w:pPr>
-      <w:r>
-        <w:rPr>
-          <w:rStyle w:val="Refdecomentrio"/>
-        </w:rPr>
-        <w:annotationRef/>
-      </w:r>
-      <w:r>
-        <w:t>Um pai não deve ver a ocorrência de outros alunos.</w:t>
-      </w:r>
-    </w:p>
-  </w:comment>
-  <w:comment w:id="116" w:author="Helio " w:date="2014-03-23T01:26:00Z" w:initials="ha">
-    <w:p>
-      <w:pPr>
-        <w:pStyle w:val="Textodecomentrio"/>
-      </w:pPr>
-      <w:r>
-        <w:rPr>
-          <w:rStyle w:val="Refdecomentrio"/>
-        </w:rPr>
-        <w:annotationRef/>
-      </w:r>
-      <w:r>
-        <w:t>Quando o aluno determinado foi selecionado?</w:t>
-      </w:r>
-    </w:p>
-  </w:comment>
-  <w:comment w:id="117" w:author="Helio " w:date="2014-03-23T01:27:00Z" w:initials="ha">
-    <w:p>
-      <w:pPr>
-        <w:pStyle w:val="Textodecomentrio"/>
-      </w:pPr>
-      <w:r>
-        <w:rPr>
-          <w:rStyle w:val="Refdecomentrio"/>
-        </w:rPr>
-        <w:annotationRef/>
-      </w:r>
-      <w:r>
-        <w:t>É necessário “fechar” a visibilidade conforme o ator.</w:t>
-      </w:r>
-    </w:p>
-  </w:comment>
-  <w:comment w:id="119" w:author="Helio " w:date="2014-03-23T01:28:00Z" w:initials="ha">
+  <w:comment w:id="122" w:author="Helio" w:date="2014-03-23T01:28:00Z" w:initials="ha">
     <w:p>
       <w:pPr>
         <w:pStyle w:val="Textodecomentrio"/>
@@ -19818,18 +20564,38 @@
 
 <file path=word/commentsExtended.xml><?xml version="1.0" encoding="utf-8"?>
 <w15:commentsEx xmlns:wpc="http://schemas.microsoft.com/office/word/2010/wordprocessingCanvas" xmlns:mc="http://schemas.openxmlformats.org/markup-compatibility/2006" xmlns:o="urn:schemas-microsoft-com:office:office" xmlns:r="http://schemas.openxmlformats.org/officeDocument/2006/relationships" xmlns:m="http://schemas.openxmlformats.org/officeDocument/2006/math" xmlns:v="urn:schemas-microsoft-com:vml" xmlns:wp14="http://schemas.microsoft.com/office/word/2010/wordprocessingDrawing" xmlns:wp="http://schemas.openxmlformats.org/drawingml/2006/wordprocessingDrawing" xmlns:w10="urn:schemas-microsoft-com:office:word" xmlns:w="http://schemas.openxmlformats.org/wordprocessingml/2006/main" xmlns:w14="http://schemas.microsoft.com/office/word/2010/wordml" xmlns:w15="http://schemas.microsoft.com/office/word/2012/wordml" xmlns:wpg="http://schemas.microsoft.com/office/word/2010/wordprocessingGroup" xmlns:wpi="http://schemas.microsoft.com/office/word/2010/wordprocessingInk" xmlns:wne="http://schemas.microsoft.com/office/word/2006/wordml" xmlns:wps="http://schemas.microsoft.com/office/word/2010/wordprocessingShape" mc:Ignorable="w14 w15 wp14">
-  <w15:commentEx w15:paraId="37F51801" w15:done="0"/>
-  <w15:commentEx w15:paraId="50A6AE3C" w15:done="0"/>
-  <w15:commentEx w15:paraId="1B7DB914" w15:done="0"/>
-  <w15:commentEx w15:paraId="4131EA97" w15:done="0"/>
-  <w15:commentEx w15:paraId="540C77BC" w15:done="0"/>
-  <w15:commentEx w15:paraId="7D5A53DD" w15:done="0"/>
-  <w15:commentEx w15:paraId="7F1C0B58" w15:done="0"/>
+  <w15:commentEx w15:paraId="7348EB22" w15:done="0"/>
+  <w15:commentEx w15:paraId="4F717E26" w15:done="0"/>
+  <w15:commentEx w15:paraId="5852C8D8" w15:done="0"/>
+  <w15:commentEx w15:paraId="7AEFF37C" w15:done="0"/>
+  <w15:commentEx w15:paraId="625CE743" w15:done="0"/>
+  <w15:commentEx w15:paraId="2120E210" w15:done="0"/>
+  <w15:commentEx w15:paraId="058D48CC" w15:done="0"/>
+  <w15:commentEx w15:paraId="182E6A71" w15:done="0"/>
+  <w15:commentEx w15:paraId="47B62A98" w15:done="0"/>
+  <w15:commentEx w15:paraId="328CF63E" w15:done="0"/>
+  <w15:commentEx w15:paraId="03AFCAAA" w15:done="0"/>
+  <w15:commentEx w15:paraId="09FE96CE" w15:done="0"/>
+  <w15:commentEx w15:paraId="06EC1569" w15:done="0"/>
+  <w15:commentEx w15:paraId="29FE15F1" w15:done="0"/>
+  <w15:commentEx w15:paraId="139C8C41" w15:done="0"/>
+  <w15:commentEx w15:paraId="77BD5AF3" w15:done="0"/>
+  <w15:commentEx w15:paraId="436B94C8" w15:done="0"/>
+  <w15:commentEx w15:paraId="11378A6F" w15:done="0"/>
+  <w15:commentEx w15:paraId="4E0DE131" w15:done="0"/>
+  <w15:commentEx w15:paraId="0584F370" w15:done="0"/>
+  <w15:commentEx w15:paraId="587BD2F9" w15:done="0"/>
+  <w15:commentEx w15:paraId="215978A5" w15:done="0"/>
+  <w15:commentEx w15:paraId="4C94F634" w15:done="0"/>
+  <w15:commentEx w15:paraId="09B60CDA" w15:done="0"/>
+  <w15:commentEx w15:paraId="2817AB9D" w15:done="0"/>
+  <w15:commentEx w15:paraId="2F1F6427" w15:done="0"/>
+  <w15:commentEx w15:paraId="6251F5E5" w15:done="0"/>
 </w15:commentsEx>
 </file>
 
 <file path=word/endnotes.xml><?xml version="1.0" encoding="utf-8"?>
-<w:endnotes xmlns:wpc="http://schemas.microsoft.com/office/word/2010/wordprocessingCanvas" xmlns:mc="http://schemas.openxmlformats.org/markup-compatibility/2006" xmlns:o="urn:schemas-microsoft-com:office:office" xmlns:r="http://schemas.openxmlformats.org/officeDocument/2006/relationships" xmlns:m="http://schemas.openxmlformats.org/officeDocument/2006/math" xmlns:v="urn:schemas-microsoft-com:vml" xmlns:wp14="http://schemas.microsoft.com/office/word/2010/wordprocessingDrawing" xmlns:wp="http://schemas.openxmlformats.org/drawingml/2006/wordprocessingDrawing" xmlns:w10="urn:schemas-microsoft-com:office:word" xmlns:w="http://schemas.openxmlformats.org/wordprocessingml/2006/main" xmlns:w14="http://schemas.microsoft.com/office/word/2010/wordml" xmlns:wpg="http://schemas.microsoft.com/office/word/2010/wordprocessingGroup" xmlns:wpi="http://schemas.microsoft.com/office/word/2010/wordprocessingInk" xmlns:wne="http://schemas.microsoft.com/office/word/2006/wordml" xmlns:wps="http://schemas.microsoft.com/office/word/2010/wordprocessingShape" mc:Ignorable="w14 wp14">
+<w:endnotes xmlns:wpc="http://schemas.microsoft.com/office/word/2010/wordprocessingCanvas" xmlns:mc="http://schemas.openxmlformats.org/markup-compatibility/2006" xmlns:o="urn:schemas-microsoft-com:office:office" xmlns:r="http://schemas.openxmlformats.org/officeDocument/2006/relationships" xmlns:m="http://schemas.openxmlformats.org/officeDocument/2006/math" xmlns:v="urn:schemas-microsoft-com:vml" xmlns:wp14="http://schemas.microsoft.com/office/word/2010/wordprocessingDrawing" xmlns:wp="http://schemas.openxmlformats.org/drawingml/2006/wordprocessingDrawing" xmlns:w10="urn:schemas-microsoft-com:office:word" xmlns:w="http://schemas.openxmlformats.org/wordprocessingml/2006/main" xmlns:w14="http://schemas.microsoft.com/office/word/2010/wordml" xmlns:w15="http://schemas.microsoft.com/office/word/2012/wordml" xmlns:wpg="http://schemas.microsoft.com/office/word/2010/wordprocessingGroup" xmlns:wpi="http://schemas.microsoft.com/office/word/2010/wordprocessingInk" xmlns:wne="http://schemas.microsoft.com/office/word/2006/wordml" xmlns:wps="http://schemas.microsoft.com/office/word/2010/wordprocessingShape" mc:Ignorable="w14 w15 wp14">
   <w:endnote w:type="separator" w:id="-1">
     <w:p>
       <w:r>
@@ -19848,7 +20614,7 @@
 </file>
 
 <file path=word/footer1.xml><?xml version="1.0" encoding="utf-8"?>
-<w:ftr xmlns:wpc="http://schemas.microsoft.com/office/word/2010/wordprocessingCanvas" xmlns:mc="http://schemas.openxmlformats.org/markup-compatibility/2006" xmlns:o="urn:schemas-microsoft-com:office:office" xmlns:r="http://schemas.openxmlformats.org/officeDocument/2006/relationships" xmlns:m="http://schemas.openxmlformats.org/officeDocument/2006/math" xmlns:v="urn:schemas-microsoft-com:vml" xmlns:wp14="http://schemas.microsoft.com/office/word/2010/wordprocessingDrawing" xmlns:wp="http://schemas.openxmlformats.org/drawingml/2006/wordprocessingDrawing" xmlns:w10="urn:schemas-microsoft-com:office:word" xmlns:w="http://schemas.openxmlformats.org/wordprocessingml/2006/main" xmlns:w14="http://schemas.microsoft.com/office/word/2010/wordml" xmlns:wpg="http://schemas.microsoft.com/office/word/2010/wordprocessingGroup" xmlns:wpi="http://schemas.microsoft.com/office/word/2010/wordprocessingInk" xmlns:wne="http://schemas.microsoft.com/office/word/2006/wordml" xmlns:wps="http://schemas.microsoft.com/office/word/2010/wordprocessingShape" mc:Ignorable="w14 wp14">
+<w:ftr xmlns:wpc="http://schemas.microsoft.com/office/word/2010/wordprocessingCanvas" xmlns:mc="http://schemas.openxmlformats.org/markup-compatibility/2006" xmlns:o="urn:schemas-microsoft-com:office:office" xmlns:r="http://schemas.openxmlformats.org/officeDocument/2006/relationships" xmlns:m="http://schemas.openxmlformats.org/officeDocument/2006/math" xmlns:v="urn:schemas-microsoft-com:vml" xmlns:wp14="http://schemas.microsoft.com/office/word/2010/wordprocessingDrawing" xmlns:wp="http://schemas.openxmlformats.org/drawingml/2006/wordprocessingDrawing" xmlns:w10="urn:schemas-microsoft-com:office:word" xmlns:w="http://schemas.openxmlformats.org/wordprocessingml/2006/main" xmlns:w14="http://schemas.microsoft.com/office/word/2010/wordml" xmlns:w15="http://schemas.microsoft.com/office/word/2012/wordml" xmlns:wpg="http://schemas.microsoft.com/office/word/2010/wordprocessingGroup" xmlns:wpi="http://schemas.microsoft.com/office/word/2010/wordprocessingInk" xmlns:wne="http://schemas.microsoft.com/office/word/2006/wordml" xmlns:wps="http://schemas.microsoft.com/office/word/2010/wordprocessingShape" mc:Ignorable="w14 w15 wp14">
   <w:p>
     <w:pPr>
       <w:pStyle w:val="Rodap"/>
@@ -19890,7 +20656,7 @@
       <w:rPr>
         <w:noProof/>
       </w:rPr>
-      <w:t>27</w:t>
+      <w:t>9</w:t>
     </w:r>
     <w:r>
       <w:rPr>
@@ -19912,7 +20678,7 @@
 </file>
 
 <file path=word/footer2.xml><?xml version="1.0" encoding="utf-8"?>
-<w:ftr xmlns:wpc="http://schemas.microsoft.com/office/word/2010/wordprocessingCanvas" xmlns:mc="http://schemas.openxmlformats.org/markup-compatibility/2006" xmlns:o="urn:schemas-microsoft-com:office:office" xmlns:r="http://schemas.openxmlformats.org/officeDocument/2006/relationships" xmlns:m="http://schemas.openxmlformats.org/officeDocument/2006/math" xmlns:v="urn:schemas-microsoft-com:vml" xmlns:wp14="http://schemas.microsoft.com/office/word/2010/wordprocessingDrawing" xmlns:wp="http://schemas.openxmlformats.org/drawingml/2006/wordprocessingDrawing" xmlns:w10="urn:schemas-microsoft-com:office:word" xmlns:w="http://schemas.openxmlformats.org/wordprocessingml/2006/main" xmlns:w14="http://schemas.microsoft.com/office/word/2010/wordml" xmlns:wpg="http://schemas.microsoft.com/office/word/2010/wordprocessingGroup" xmlns:wpi="http://schemas.microsoft.com/office/word/2010/wordprocessingInk" xmlns:wne="http://schemas.microsoft.com/office/word/2006/wordml" xmlns:wps="http://schemas.microsoft.com/office/word/2010/wordprocessingShape" mc:Ignorable="w14 wp14">
+<w:ftr xmlns:wpc="http://schemas.microsoft.com/office/word/2010/wordprocessingCanvas" xmlns:mc="http://schemas.openxmlformats.org/markup-compatibility/2006" xmlns:o="urn:schemas-microsoft-com:office:office" xmlns:r="http://schemas.openxmlformats.org/officeDocument/2006/relationships" xmlns:m="http://schemas.openxmlformats.org/officeDocument/2006/math" xmlns:v="urn:schemas-microsoft-com:vml" xmlns:wp14="http://schemas.microsoft.com/office/word/2010/wordprocessingDrawing" xmlns:wp="http://schemas.openxmlformats.org/drawingml/2006/wordprocessingDrawing" xmlns:w10="urn:schemas-microsoft-com:office:word" xmlns:w="http://schemas.openxmlformats.org/wordprocessingml/2006/main" xmlns:w14="http://schemas.microsoft.com/office/word/2010/wordml" xmlns:w15="http://schemas.microsoft.com/office/word/2012/wordml" xmlns:wpg="http://schemas.microsoft.com/office/word/2010/wordprocessingGroup" xmlns:wpi="http://schemas.microsoft.com/office/word/2010/wordprocessingInk" xmlns:wne="http://schemas.microsoft.com/office/word/2006/wordml" xmlns:wps="http://schemas.microsoft.com/office/word/2010/wordprocessingShape" mc:Ignorable="w14 w15 wp14">
   <w:p>
     <w:pPr>
       <w:pStyle w:val="Rodap"/>
@@ -19954,7 +20720,7 @@
       <w:rPr>
         <w:noProof/>
       </w:rPr>
-      <w:t>33</w:t>
+      <w:t>34</w:t>
     </w:r>
     <w:r>
       <w:rPr>
@@ -19972,7 +20738,7 @@
 </file>
 
 <file path=word/footnotes.xml><?xml version="1.0" encoding="utf-8"?>
-<w:footnotes xmlns:wpc="http://schemas.microsoft.com/office/word/2010/wordprocessingCanvas" xmlns:mc="http://schemas.openxmlformats.org/markup-compatibility/2006" xmlns:o="urn:schemas-microsoft-com:office:office" xmlns:r="http://schemas.openxmlformats.org/officeDocument/2006/relationships" xmlns:m="http://schemas.openxmlformats.org/officeDocument/2006/math" xmlns:v="urn:schemas-microsoft-com:vml" xmlns:wp14="http://schemas.microsoft.com/office/word/2010/wordprocessingDrawing" xmlns:wp="http://schemas.openxmlformats.org/drawingml/2006/wordprocessingDrawing" xmlns:w10="urn:schemas-microsoft-com:office:word" xmlns:w="http://schemas.openxmlformats.org/wordprocessingml/2006/main" xmlns:w14="http://schemas.microsoft.com/office/word/2010/wordml" xmlns:wpg="http://schemas.microsoft.com/office/word/2010/wordprocessingGroup" xmlns:wpi="http://schemas.microsoft.com/office/word/2010/wordprocessingInk" xmlns:wne="http://schemas.microsoft.com/office/word/2006/wordml" xmlns:wps="http://schemas.microsoft.com/office/word/2010/wordprocessingShape" mc:Ignorable="w14 wp14">
+<w:footnotes xmlns:wpc="http://schemas.microsoft.com/office/word/2010/wordprocessingCanvas" xmlns:mc="http://schemas.openxmlformats.org/markup-compatibility/2006" xmlns:o="urn:schemas-microsoft-com:office:office" xmlns:r="http://schemas.openxmlformats.org/officeDocument/2006/relationships" xmlns:m="http://schemas.openxmlformats.org/officeDocument/2006/math" xmlns:v="urn:schemas-microsoft-com:vml" xmlns:wp14="http://schemas.microsoft.com/office/word/2010/wordprocessingDrawing" xmlns:wp="http://schemas.openxmlformats.org/drawingml/2006/wordprocessingDrawing" xmlns:w10="urn:schemas-microsoft-com:office:word" xmlns:w="http://schemas.openxmlformats.org/wordprocessingml/2006/main" xmlns:w14="http://schemas.microsoft.com/office/word/2010/wordml" xmlns:w15="http://schemas.microsoft.com/office/word/2012/wordml" xmlns:wpg="http://schemas.microsoft.com/office/word/2010/wordprocessingGroup" xmlns:wpi="http://schemas.microsoft.com/office/word/2010/wordprocessingInk" xmlns:wne="http://schemas.microsoft.com/office/word/2006/wordml" xmlns:wps="http://schemas.microsoft.com/office/word/2010/wordprocessingShape" mc:Ignorable="w14 w15 wp14">
   <w:footnote w:type="separator" w:id="-1">
     <w:p>
       <w:r>
@@ -19991,7 +20757,7 @@
 </file>
 
 <file path=word/header1.xml><?xml version="1.0" encoding="utf-8"?>
-<w:hdr xmlns:wpc="http://schemas.microsoft.com/office/word/2010/wordprocessingCanvas" xmlns:mc="http://schemas.openxmlformats.org/markup-compatibility/2006" xmlns:o="urn:schemas-microsoft-com:office:office" xmlns:r="http://schemas.openxmlformats.org/officeDocument/2006/relationships" xmlns:m="http://schemas.openxmlformats.org/officeDocument/2006/math" xmlns:v="urn:schemas-microsoft-com:vml" xmlns:wp14="http://schemas.microsoft.com/office/word/2010/wordprocessingDrawing" xmlns:wp="http://schemas.openxmlformats.org/drawingml/2006/wordprocessingDrawing" xmlns:w10="urn:schemas-microsoft-com:office:word" xmlns:w="http://schemas.openxmlformats.org/wordprocessingml/2006/main" xmlns:w14="http://schemas.microsoft.com/office/word/2010/wordml" xmlns:wpg="http://schemas.microsoft.com/office/word/2010/wordprocessingGroup" xmlns:wpi="http://schemas.microsoft.com/office/word/2010/wordprocessingInk" xmlns:wne="http://schemas.microsoft.com/office/word/2006/wordml" xmlns:wps="http://schemas.microsoft.com/office/word/2010/wordprocessingShape" mc:Ignorable="w14 wp14">
+<w:hdr xmlns:wpc="http://schemas.microsoft.com/office/word/2010/wordprocessingCanvas" xmlns:mc="http://schemas.openxmlformats.org/markup-compatibility/2006" xmlns:o="urn:schemas-microsoft-com:office:office" xmlns:r="http://schemas.openxmlformats.org/officeDocument/2006/relationships" xmlns:m="http://schemas.openxmlformats.org/officeDocument/2006/math" xmlns:v="urn:schemas-microsoft-com:vml" xmlns:wp14="http://schemas.microsoft.com/office/word/2010/wordprocessingDrawing" xmlns:wp="http://schemas.openxmlformats.org/drawingml/2006/wordprocessingDrawing" xmlns:w10="urn:schemas-microsoft-com:office:word" xmlns:w="http://schemas.openxmlformats.org/wordprocessingml/2006/main" xmlns:w14="http://schemas.microsoft.com/office/word/2010/wordml" xmlns:w15="http://schemas.microsoft.com/office/word/2012/wordml" xmlns:wpg="http://schemas.microsoft.com/office/word/2010/wordprocessingGroup" xmlns:wpi="http://schemas.microsoft.com/office/word/2010/wordprocessingInk" xmlns:wne="http://schemas.microsoft.com/office/word/2006/wordml" xmlns:wps="http://schemas.microsoft.com/office/word/2010/wordprocessingShape" mc:Ignorable="w14 w15 wp14">
   <w:p>
     <w:pPr>
       <w:pStyle w:val="Cabealho"/>
@@ -20052,7 +20818,7 @@
 </file>
 
 <file path=word/header2.xml><?xml version="1.0" encoding="utf-8"?>
-<w:hdr xmlns:wpc="http://schemas.microsoft.com/office/word/2010/wordprocessingCanvas" xmlns:mc="http://schemas.openxmlformats.org/markup-compatibility/2006" xmlns:o="urn:schemas-microsoft-com:office:office" xmlns:r="http://schemas.openxmlformats.org/officeDocument/2006/relationships" xmlns:m="http://schemas.openxmlformats.org/officeDocument/2006/math" xmlns:v="urn:schemas-microsoft-com:vml" xmlns:wp14="http://schemas.microsoft.com/office/word/2010/wordprocessingDrawing" xmlns:wp="http://schemas.openxmlformats.org/drawingml/2006/wordprocessingDrawing" xmlns:w10="urn:schemas-microsoft-com:office:word" xmlns:w="http://schemas.openxmlformats.org/wordprocessingml/2006/main" xmlns:w14="http://schemas.microsoft.com/office/word/2010/wordml" xmlns:wpg="http://schemas.microsoft.com/office/word/2010/wordprocessingGroup" xmlns:wpi="http://schemas.microsoft.com/office/word/2010/wordprocessingInk" xmlns:wne="http://schemas.microsoft.com/office/word/2006/wordml" xmlns:wps="http://schemas.microsoft.com/office/word/2010/wordprocessingShape" mc:Ignorable="w14 wp14">
+<w:hdr xmlns:wpc="http://schemas.microsoft.com/office/word/2010/wordprocessingCanvas" xmlns:mc="http://schemas.openxmlformats.org/markup-compatibility/2006" xmlns:o="urn:schemas-microsoft-com:office:office" xmlns:r="http://schemas.openxmlformats.org/officeDocument/2006/relationships" xmlns:m="http://schemas.openxmlformats.org/officeDocument/2006/math" xmlns:v="urn:schemas-microsoft-com:vml" xmlns:wp14="http://schemas.microsoft.com/office/word/2010/wordprocessingDrawing" xmlns:wp="http://schemas.openxmlformats.org/drawingml/2006/wordprocessingDrawing" xmlns:w10="urn:schemas-microsoft-com:office:word" xmlns:w="http://schemas.openxmlformats.org/wordprocessingml/2006/main" xmlns:w14="http://schemas.microsoft.com/office/word/2010/wordml" xmlns:w15="http://schemas.microsoft.com/office/word/2012/wordml" xmlns:wpg="http://schemas.microsoft.com/office/word/2010/wordprocessingGroup" xmlns:wpi="http://schemas.microsoft.com/office/word/2010/wordprocessingInk" xmlns:wne="http://schemas.microsoft.com/office/word/2006/wordml" xmlns:wps="http://schemas.microsoft.com/office/word/2010/wordprocessingShape" mc:Ignorable="w14 w15 wp14">
   <w:p>
     <w:pPr>
       <w:pStyle w:val="Cabealho"/>
@@ -20074,7 +20840,7 @@
 </file>
 
 <file path=word/header3.xml><?xml version="1.0" encoding="utf-8"?>
-<w:hdr xmlns:wpc="http://schemas.microsoft.com/office/word/2010/wordprocessingCanvas" xmlns:mc="http://schemas.openxmlformats.org/markup-compatibility/2006" xmlns:o="urn:schemas-microsoft-com:office:office" xmlns:r="http://schemas.openxmlformats.org/officeDocument/2006/relationships" xmlns:m="http://schemas.openxmlformats.org/officeDocument/2006/math" xmlns:v="urn:schemas-microsoft-com:vml" xmlns:wp14="http://schemas.microsoft.com/office/word/2010/wordprocessingDrawing" xmlns:wp="http://schemas.openxmlformats.org/drawingml/2006/wordprocessingDrawing" xmlns:w10="urn:schemas-microsoft-com:office:word" xmlns:w="http://schemas.openxmlformats.org/wordprocessingml/2006/main" xmlns:w14="http://schemas.microsoft.com/office/word/2010/wordml" xmlns:wpg="http://schemas.microsoft.com/office/word/2010/wordprocessingGroup" xmlns:wpi="http://schemas.microsoft.com/office/word/2010/wordprocessingInk" xmlns:wne="http://schemas.microsoft.com/office/word/2006/wordml" xmlns:wps="http://schemas.microsoft.com/office/word/2010/wordprocessingShape" mc:Ignorable="w14 wp14">
+<w:hdr xmlns:wpc="http://schemas.microsoft.com/office/word/2010/wordprocessingCanvas" xmlns:mc="http://schemas.openxmlformats.org/markup-compatibility/2006" xmlns:o="urn:schemas-microsoft-com:office:office" xmlns:r="http://schemas.openxmlformats.org/officeDocument/2006/relationships" xmlns:m="http://schemas.openxmlformats.org/officeDocument/2006/math" xmlns:v="urn:schemas-microsoft-com:vml" xmlns:wp14="http://schemas.microsoft.com/office/word/2010/wordprocessingDrawing" xmlns:wp="http://schemas.openxmlformats.org/drawingml/2006/wordprocessingDrawing" xmlns:w10="urn:schemas-microsoft-com:office:word" xmlns:w="http://schemas.openxmlformats.org/wordprocessingml/2006/main" xmlns:w14="http://schemas.microsoft.com/office/word/2010/wordml" xmlns:w15="http://schemas.microsoft.com/office/word/2012/wordml" xmlns:wpg="http://schemas.microsoft.com/office/word/2010/wordprocessingGroup" xmlns:wpi="http://schemas.microsoft.com/office/word/2010/wordprocessingInk" xmlns:wne="http://schemas.microsoft.com/office/word/2006/wordml" xmlns:wps="http://schemas.microsoft.com/office/word/2010/wordprocessingShape" mc:Ignorable="w14 w15 wp14">
   <w:p>
     <w:pPr>
       <w:pStyle w:val="Cabealho"/>
@@ -20111,7 +20877,7 @@
 </file>
 
 <file path=word/header4.xml><?xml version="1.0" encoding="utf-8"?>
-<w:hdr xmlns:wpc="http://schemas.microsoft.com/office/word/2010/wordprocessingCanvas" xmlns:mc="http://schemas.openxmlformats.org/markup-compatibility/2006" xmlns:o="urn:schemas-microsoft-com:office:office" xmlns:r="http://schemas.openxmlformats.org/officeDocument/2006/relationships" xmlns:m="http://schemas.openxmlformats.org/officeDocument/2006/math" xmlns:v="urn:schemas-microsoft-com:vml" xmlns:wp14="http://schemas.microsoft.com/office/word/2010/wordprocessingDrawing" xmlns:wp="http://schemas.openxmlformats.org/drawingml/2006/wordprocessingDrawing" xmlns:w10="urn:schemas-microsoft-com:office:word" xmlns:w="http://schemas.openxmlformats.org/wordprocessingml/2006/main" xmlns:w14="http://schemas.microsoft.com/office/word/2010/wordml" xmlns:wpg="http://schemas.microsoft.com/office/word/2010/wordprocessingGroup" xmlns:wpi="http://schemas.microsoft.com/office/word/2010/wordprocessingInk" xmlns:wne="http://schemas.microsoft.com/office/word/2006/wordml" xmlns:wps="http://schemas.microsoft.com/office/word/2010/wordprocessingShape" mc:Ignorable="w14 wp14">
+<w:hdr xmlns:wpc="http://schemas.microsoft.com/office/word/2010/wordprocessingCanvas" xmlns:mc="http://schemas.openxmlformats.org/markup-compatibility/2006" xmlns:o="urn:schemas-microsoft-com:office:office" xmlns:r="http://schemas.openxmlformats.org/officeDocument/2006/relationships" xmlns:m="http://schemas.openxmlformats.org/officeDocument/2006/math" xmlns:v="urn:schemas-microsoft-com:vml" xmlns:wp14="http://schemas.microsoft.com/office/word/2010/wordprocessingDrawing" xmlns:wp="http://schemas.openxmlformats.org/drawingml/2006/wordprocessingDrawing" xmlns:w10="urn:schemas-microsoft-com:office:word" xmlns:w="http://schemas.openxmlformats.org/wordprocessingml/2006/main" xmlns:w14="http://schemas.microsoft.com/office/word/2010/wordml" xmlns:w15="http://schemas.microsoft.com/office/word/2012/wordml" xmlns:wpg="http://schemas.microsoft.com/office/word/2010/wordprocessingGroup" xmlns:wpi="http://schemas.microsoft.com/office/word/2010/wordprocessingInk" xmlns:wne="http://schemas.microsoft.com/office/word/2006/wordml" xmlns:wps="http://schemas.microsoft.com/office/word/2010/wordprocessingShape" mc:Ignorable="w14 w15 wp14">
   <w:p>
     <w:pPr>
       <w:pStyle w:val="Cabealho"/>
@@ -20126,7 +20892,7 @@
 </file>
 
 <file path=word/header5.xml><?xml version="1.0" encoding="utf-8"?>
-<w:hdr xmlns:wpc="http://schemas.microsoft.com/office/word/2010/wordprocessingCanvas" xmlns:mc="http://schemas.openxmlformats.org/markup-compatibility/2006" xmlns:o="urn:schemas-microsoft-com:office:office" xmlns:r="http://schemas.openxmlformats.org/officeDocument/2006/relationships" xmlns:m="http://schemas.openxmlformats.org/officeDocument/2006/math" xmlns:v="urn:schemas-microsoft-com:vml" xmlns:wp14="http://schemas.microsoft.com/office/word/2010/wordprocessingDrawing" xmlns:wp="http://schemas.openxmlformats.org/drawingml/2006/wordprocessingDrawing" xmlns:w10="urn:schemas-microsoft-com:office:word" xmlns:w="http://schemas.openxmlformats.org/wordprocessingml/2006/main" xmlns:w14="http://schemas.microsoft.com/office/word/2010/wordml" xmlns:wpg="http://schemas.microsoft.com/office/word/2010/wordprocessingGroup" xmlns:wpi="http://schemas.microsoft.com/office/word/2010/wordprocessingInk" xmlns:wne="http://schemas.microsoft.com/office/word/2006/wordml" xmlns:wps="http://schemas.microsoft.com/office/word/2010/wordprocessingShape" mc:Ignorable="w14 wp14">
+<w:hdr xmlns:wpc="http://schemas.microsoft.com/office/word/2010/wordprocessingCanvas" xmlns:mc="http://schemas.openxmlformats.org/markup-compatibility/2006" xmlns:o="urn:schemas-microsoft-com:office:office" xmlns:r="http://schemas.openxmlformats.org/officeDocument/2006/relationships" xmlns:m="http://schemas.openxmlformats.org/officeDocument/2006/math" xmlns:v="urn:schemas-microsoft-com:vml" xmlns:wp14="http://schemas.microsoft.com/office/word/2010/wordprocessingDrawing" xmlns:wp="http://schemas.openxmlformats.org/drawingml/2006/wordprocessingDrawing" xmlns:w10="urn:schemas-microsoft-com:office:word" xmlns:w="http://schemas.openxmlformats.org/wordprocessingml/2006/main" xmlns:w14="http://schemas.microsoft.com/office/word/2010/wordml" xmlns:w15="http://schemas.microsoft.com/office/word/2012/wordml" xmlns:wpg="http://schemas.microsoft.com/office/word/2010/wordprocessingGroup" xmlns:wpi="http://schemas.microsoft.com/office/word/2010/wordprocessingInk" xmlns:wne="http://schemas.microsoft.com/office/word/2006/wordml" xmlns:wps="http://schemas.microsoft.com/office/word/2010/wordprocessingShape" mc:Ignorable="w14 w15 wp14">
   <w:p>
     <w:pPr>
       <w:pStyle w:val="Cabealho"/>
@@ -20141,7 +20907,7 @@
 </file>
 
 <file path=word/header6.xml><?xml version="1.0" encoding="utf-8"?>
-<w:hdr xmlns:wpc="http://schemas.microsoft.com/office/word/2010/wordprocessingCanvas" xmlns:mc="http://schemas.openxmlformats.org/markup-compatibility/2006" xmlns:o="urn:schemas-microsoft-com:office:office" xmlns:r="http://schemas.openxmlformats.org/officeDocument/2006/relationships" xmlns:m="http://schemas.openxmlformats.org/officeDocument/2006/math" xmlns:v="urn:schemas-microsoft-com:vml" xmlns:wp14="http://schemas.microsoft.com/office/word/2010/wordprocessingDrawing" xmlns:wp="http://schemas.openxmlformats.org/drawingml/2006/wordprocessingDrawing" xmlns:w10="urn:schemas-microsoft-com:office:word" xmlns:w="http://schemas.openxmlformats.org/wordprocessingml/2006/main" xmlns:w14="http://schemas.microsoft.com/office/word/2010/wordml" xmlns:wpg="http://schemas.microsoft.com/office/word/2010/wordprocessingGroup" xmlns:wpi="http://schemas.microsoft.com/office/word/2010/wordprocessingInk" xmlns:wne="http://schemas.microsoft.com/office/word/2006/wordml" xmlns:wps="http://schemas.microsoft.com/office/word/2010/wordprocessingShape" mc:Ignorable="w14 wp14">
+<w:hdr xmlns:wpc="http://schemas.microsoft.com/office/word/2010/wordprocessingCanvas" xmlns:mc="http://schemas.openxmlformats.org/markup-compatibility/2006" xmlns:o="urn:schemas-microsoft-com:office:office" xmlns:r="http://schemas.openxmlformats.org/officeDocument/2006/relationships" xmlns:m="http://schemas.openxmlformats.org/officeDocument/2006/math" xmlns:v="urn:schemas-microsoft-com:vml" xmlns:wp14="http://schemas.microsoft.com/office/word/2010/wordprocessingDrawing" xmlns:wp="http://schemas.openxmlformats.org/drawingml/2006/wordprocessingDrawing" xmlns:w10="urn:schemas-microsoft-com:office:word" xmlns:w="http://schemas.openxmlformats.org/wordprocessingml/2006/main" xmlns:w14="http://schemas.microsoft.com/office/word/2010/wordml" xmlns:w15="http://schemas.microsoft.com/office/word/2012/wordml" xmlns:wpg="http://schemas.microsoft.com/office/word/2010/wordprocessingGroup" xmlns:wpi="http://schemas.microsoft.com/office/word/2010/wordprocessingInk" xmlns:wne="http://schemas.microsoft.com/office/word/2006/wordml" xmlns:wps="http://schemas.microsoft.com/office/word/2010/wordprocessingShape" mc:Ignorable="w14 w15 wp14">
   <w:p>
     <w:pPr>
       <w:pStyle w:val="Cabealho"/>
@@ -20151,7 +20917,7 @@
 </file>
 
 <file path=word/header7.xml><?xml version="1.0" encoding="utf-8"?>
-<w:hdr xmlns:wpc="http://schemas.microsoft.com/office/word/2010/wordprocessingCanvas" xmlns:mc="http://schemas.openxmlformats.org/markup-compatibility/2006" xmlns:o="urn:schemas-microsoft-com:office:office" xmlns:r="http://schemas.openxmlformats.org/officeDocument/2006/relationships" xmlns:m="http://schemas.openxmlformats.org/officeDocument/2006/math" xmlns:v="urn:schemas-microsoft-com:vml" xmlns:wp14="http://schemas.microsoft.com/office/word/2010/wordprocessingDrawing" xmlns:wp="http://schemas.openxmlformats.org/drawingml/2006/wordprocessingDrawing" xmlns:w10="urn:schemas-microsoft-com:office:word" xmlns:w="http://schemas.openxmlformats.org/wordprocessingml/2006/main" xmlns:w14="http://schemas.microsoft.com/office/word/2010/wordml" xmlns:wpg="http://schemas.microsoft.com/office/word/2010/wordprocessingGroup" xmlns:wpi="http://schemas.microsoft.com/office/word/2010/wordprocessingInk" xmlns:wne="http://schemas.microsoft.com/office/word/2006/wordml" xmlns:wps="http://schemas.microsoft.com/office/word/2010/wordprocessingShape" mc:Ignorable="w14 wp14">
+<w:hdr xmlns:wpc="http://schemas.microsoft.com/office/word/2010/wordprocessingCanvas" xmlns:mc="http://schemas.openxmlformats.org/markup-compatibility/2006" xmlns:o="urn:schemas-microsoft-com:office:office" xmlns:r="http://schemas.openxmlformats.org/officeDocument/2006/relationships" xmlns:m="http://schemas.openxmlformats.org/officeDocument/2006/math" xmlns:v="urn:schemas-microsoft-com:vml" xmlns:wp14="http://schemas.microsoft.com/office/word/2010/wordprocessingDrawing" xmlns:wp="http://schemas.openxmlformats.org/drawingml/2006/wordprocessingDrawing" xmlns:w10="urn:schemas-microsoft-com:office:word" xmlns:w="http://schemas.openxmlformats.org/wordprocessingml/2006/main" xmlns:w14="http://schemas.microsoft.com/office/word/2010/wordml" xmlns:w15="http://schemas.microsoft.com/office/word/2012/wordml" xmlns:wpg="http://schemas.microsoft.com/office/word/2010/wordprocessingGroup" xmlns:wpi="http://schemas.microsoft.com/office/word/2010/wordprocessingInk" xmlns:wne="http://schemas.microsoft.com/office/word/2006/wordml" xmlns:wps="http://schemas.microsoft.com/office/word/2010/wordprocessingShape" mc:Ignorable="w14 w15 wp14">
   <w:p>
     <w:pPr>
       <w:pStyle w:val="Cabealho"/>
@@ -20161,7 +20927,7 @@
 </file>
 
 <file path=word/numbering.xml><?xml version="1.0" encoding="utf-8"?>
-<w:numbering xmlns:wpc="http://schemas.microsoft.com/office/word/2010/wordprocessingCanvas" xmlns:mc="http://schemas.openxmlformats.org/markup-compatibility/2006" xmlns:o="urn:schemas-microsoft-com:office:office" xmlns:r="http://schemas.openxmlformats.org/officeDocument/2006/relationships" xmlns:m="http://schemas.openxmlformats.org/officeDocument/2006/math" xmlns:v="urn:schemas-microsoft-com:vml" xmlns:wp14="http://schemas.microsoft.com/office/word/2010/wordprocessingDrawing" xmlns:wp="http://schemas.openxmlformats.org/drawingml/2006/wordprocessingDrawing" xmlns:w10="urn:schemas-microsoft-com:office:word" xmlns:w="http://schemas.openxmlformats.org/wordprocessingml/2006/main" xmlns:w14="http://schemas.microsoft.com/office/word/2010/wordml" xmlns:wpg="http://schemas.microsoft.com/office/word/2010/wordprocessingGroup" xmlns:wpi="http://schemas.microsoft.com/office/word/2010/wordprocessingInk" xmlns:wne="http://schemas.microsoft.com/office/word/2006/wordml" xmlns:wps="http://schemas.microsoft.com/office/word/2010/wordprocessingShape" mc:Ignorable="w14 wp14">
+<w:numbering xmlns:wpc="http://schemas.microsoft.com/office/word/2010/wordprocessingCanvas" xmlns:mc="http://schemas.openxmlformats.org/markup-compatibility/2006" xmlns:o="urn:schemas-microsoft-com:office:office" xmlns:r="http://schemas.openxmlformats.org/officeDocument/2006/relationships" xmlns:m="http://schemas.openxmlformats.org/officeDocument/2006/math" xmlns:v="urn:schemas-microsoft-com:vml" xmlns:wp14="http://schemas.microsoft.com/office/word/2010/wordprocessingDrawing" xmlns:wp="http://schemas.openxmlformats.org/drawingml/2006/wordprocessingDrawing" xmlns:w10="urn:schemas-microsoft-com:office:word" xmlns:w="http://schemas.openxmlformats.org/wordprocessingml/2006/main" xmlns:w14="http://schemas.microsoft.com/office/word/2010/wordml" xmlns:w15="http://schemas.microsoft.com/office/word/2012/wordml" xmlns:wpg="http://schemas.microsoft.com/office/word/2010/wordprocessingGroup" xmlns:wpi="http://schemas.microsoft.com/office/word/2010/wordprocessingInk" xmlns:wne="http://schemas.microsoft.com/office/word/2006/wordml" xmlns:wps="http://schemas.microsoft.com/office/word/2010/wordprocessingShape" mc:Ignorable="w14 w15 wp14">
   <w:abstractNum w:abstractNumId="0">
     <w:nsid w:val="05D72FCF"/>
     <w:multiLevelType w:val="hybridMultilevel"/>
@@ -23038,7 +23804,7 @@
 </file>
 
 <file path=word/styles.xml><?xml version="1.0" encoding="utf-8"?>
-<w:styles xmlns:mc="http://schemas.openxmlformats.org/markup-compatibility/2006" xmlns:r="http://schemas.openxmlformats.org/officeDocument/2006/relationships" xmlns:w="http://schemas.openxmlformats.org/wordprocessingml/2006/main" xmlns:w14="http://schemas.microsoft.com/office/word/2010/wordml" mc:Ignorable="w14">
+<w:styles xmlns:mc="http://schemas.openxmlformats.org/markup-compatibility/2006" xmlns:r="http://schemas.openxmlformats.org/officeDocument/2006/relationships" xmlns:w="http://schemas.openxmlformats.org/wordprocessingml/2006/main" xmlns:w14="http://schemas.microsoft.com/office/word/2010/wordml" xmlns:w15="http://schemas.microsoft.com/office/word/2012/wordml" mc:Ignorable="w14 w15">
   <w:docDefaults>
     <w:rPrDefault>
       <w:rPr>
@@ -23048,139 +23814,378 @@
     </w:rPrDefault>
     <w:pPrDefault/>
   </w:docDefaults>
-  <w:latentStyles w:defLockedState="0" w:defUIPriority="99" w:defSemiHidden="1" w:defUnhideWhenUsed="1" w:defQFormat="0" w:count="267">
-    <w:lsdException w:name="Normal" w:semiHidden="0" w:uiPriority="0" w:unhideWhenUsed="0" w:qFormat="1"/>
-    <w:lsdException w:name="heading 1" w:semiHidden="0" w:unhideWhenUsed="0" w:qFormat="1"/>
-    <w:lsdException w:name="heading 2" w:semiHidden="0" w:unhideWhenUsed="0" w:qFormat="1"/>
-    <w:lsdException w:name="heading 3" w:semiHidden="0" w:unhideWhenUsed="0" w:qFormat="1"/>
-    <w:lsdException w:name="heading 4" w:semiHidden="0" w:unhideWhenUsed="0" w:qFormat="1"/>
-    <w:lsdException w:name="heading 5" w:semiHidden="0" w:unhideWhenUsed="0" w:qFormat="1"/>
-    <w:lsdException w:name="heading 6" w:semiHidden="0" w:unhideWhenUsed="0" w:qFormat="1"/>
-    <w:lsdException w:name="heading 7" w:semiHidden="0" w:qFormat="1"/>
-    <w:lsdException w:name="heading 8" w:semiHidden="0" w:qFormat="1"/>
-    <w:lsdException w:name="heading 9" w:semiHidden="0" w:qFormat="1"/>
-    <w:lsdException w:name="toc 1" w:uiPriority="39"/>
-    <w:lsdException w:name="toc 2" w:uiPriority="39"/>
-    <w:lsdException w:name="toc 3" w:uiPriority="39"/>
-    <w:lsdException w:name="header" w:uiPriority="0"/>
-    <w:lsdException w:name="caption" w:semiHidden="0" w:qFormat="1"/>
-    <w:lsdException w:name="Title" w:semiHidden="0" w:unhideWhenUsed="0" w:qFormat="1"/>
-    <w:lsdException w:name="Body Text" w:uiPriority="0"/>
-    <w:lsdException w:name="Subtitle" w:semiHidden="0" w:uiPriority="11" w:unhideWhenUsed="0" w:qFormat="1"/>
-    <w:lsdException w:name="Strong" w:semiHidden="0" w:uiPriority="0" w:unhideWhenUsed="0" w:qFormat="1"/>
-    <w:lsdException w:name="Emphasis" w:semiHidden="0" w:uiPriority="20" w:unhideWhenUsed="0" w:qFormat="1"/>
-    <w:lsdException w:name="HTML Preformatted" w:uiPriority="0"/>
-    <w:lsdException w:name="Table Grid" w:semiHidden="0" w:uiPriority="59" w:unhideWhenUsed="0"/>
-    <w:lsdException w:name="Placeholder Text" w:unhideWhenUsed="0"/>
-    <w:lsdException w:name="No Spacing" w:semiHidden="0" w:uiPriority="1" w:unhideWhenUsed="0" w:qFormat="1"/>
-    <w:lsdException w:name="Light Shading" w:semiHidden="0" w:uiPriority="60" w:unhideWhenUsed="0"/>
-    <w:lsdException w:name="Light List" w:semiHidden="0" w:uiPriority="61" w:unhideWhenUsed="0"/>
-    <w:lsdException w:name="Light Grid" w:semiHidden="0" w:uiPriority="62" w:unhideWhenUsed="0"/>
-    <w:lsdException w:name="Medium Shading 1" w:semiHidden="0" w:uiPriority="63" w:unhideWhenUsed="0"/>
-    <w:lsdException w:name="Medium Shading 2" w:semiHidden="0" w:uiPriority="64" w:unhideWhenUsed="0"/>
-    <w:lsdException w:name="Medium List 1" w:semiHidden="0" w:uiPriority="65" w:unhideWhenUsed="0"/>
-    <w:lsdException w:name="Medium List 2" w:semiHidden="0" w:uiPriority="66" w:unhideWhenUsed="0"/>
-    <w:lsdException w:name="Medium Grid 1" w:semiHidden="0" w:uiPriority="67" w:unhideWhenUsed="0"/>
-    <w:lsdException w:name="Medium Grid 2" w:semiHidden="0" w:uiPriority="68" w:unhideWhenUsed="0"/>
-    <w:lsdException w:name="Medium Grid 3" w:semiHidden="0" w:uiPriority="69" w:unhideWhenUsed="0"/>
-    <w:lsdException w:name="Dark List" w:semiHidden="0" w:uiPriority="70" w:unhideWhenUsed="0"/>
-    <w:lsdException w:name="Colorful Shading" w:semiHidden="0" w:uiPriority="71" w:unhideWhenUsed="0"/>
-    <w:lsdException w:name="Colorful List" w:semiHidden="0" w:uiPriority="72" w:unhideWhenUsed="0"/>
-    <w:lsdException w:name="Colorful Grid" w:semiHidden="0" w:uiPriority="73" w:unhideWhenUsed="0"/>
-    <w:lsdException w:name="Light Shading Accent 1" w:semiHidden="0" w:uiPriority="60" w:unhideWhenUsed="0"/>
-    <w:lsdException w:name="Light List Accent 1" w:semiHidden="0" w:uiPriority="61" w:unhideWhenUsed="0"/>
-    <w:lsdException w:name="Light Grid Accent 1" w:semiHidden="0" w:uiPriority="62" w:unhideWhenUsed="0"/>
-    <w:lsdException w:name="Medium Shading 1 Accent 1" w:semiHidden="0" w:uiPriority="63" w:unhideWhenUsed="0"/>
-    <w:lsdException w:name="Medium Shading 2 Accent 1" w:semiHidden="0" w:uiPriority="64" w:unhideWhenUsed="0"/>
-    <w:lsdException w:name="Medium List 1 Accent 1" w:semiHidden="0" w:uiPriority="65" w:unhideWhenUsed="0"/>
-    <w:lsdException w:name="Revision" w:unhideWhenUsed="0"/>
-    <w:lsdException w:name="List Paragraph" w:semiHidden="0" w:unhideWhenUsed="0" w:qFormat="1"/>
-    <w:lsdException w:name="Quote" w:semiHidden="0" w:uiPriority="29" w:unhideWhenUsed="0" w:qFormat="1"/>
-    <w:lsdException w:name="Intense Quote" w:semiHidden="0" w:uiPriority="30" w:unhideWhenUsed="0" w:qFormat="1"/>
-    <w:lsdException w:name="Medium List 2 Accent 1" w:semiHidden="0" w:uiPriority="66" w:unhideWhenUsed="0"/>
-    <w:lsdException w:name="Medium Grid 1 Accent 1" w:semiHidden="0" w:uiPriority="67" w:unhideWhenUsed="0"/>
-    <w:lsdException w:name="Medium Grid 2 Accent 1" w:semiHidden="0" w:uiPriority="68" w:unhideWhenUsed="0"/>
-    <w:lsdException w:name="Medium Grid 3 Accent 1" w:semiHidden="0" w:uiPriority="69" w:unhideWhenUsed="0"/>
-    <w:lsdException w:name="Dark List Accent 1" w:semiHidden="0" w:uiPriority="70" w:unhideWhenUsed="0"/>
-    <w:lsdException w:name="Colorful Shading Accent 1" w:semiHidden="0" w:uiPriority="71" w:unhideWhenUsed="0"/>
-    <w:lsdException w:name="Colorful List Accent 1" w:semiHidden="0" w:uiPriority="72" w:unhideWhenUsed="0"/>
-    <w:lsdException w:name="Colorful Grid Accent 1" w:semiHidden="0" w:uiPriority="73" w:unhideWhenUsed="0"/>
-    <w:lsdException w:name="Light Shading Accent 2" w:semiHidden="0" w:uiPriority="60" w:unhideWhenUsed="0"/>
-    <w:lsdException w:name="Light List Accent 2" w:semiHidden="0" w:uiPriority="61" w:unhideWhenUsed="0"/>
-    <w:lsdException w:name="Light Grid Accent 2" w:semiHidden="0" w:uiPriority="62" w:unhideWhenUsed="0"/>
-    <w:lsdException w:name="Medium Shading 1 Accent 2" w:semiHidden="0" w:uiPriority="63" w:unhideWhenUsed="0"/>
-    <w:lsdException w:name="Medium Shading 2 Accent 2" w:semiHidden="0" w:uiPriority="64" w:unhideWhenUsed="0"/>
-    <w:lsdException w:name="Medium List 1 Accent 2" w:semiHidden="0" w:uiPriority="65" w:unhideWhenUsed="0"/>
-    <w:lsdException w:name="Medium List 2 Accent 2" w:semiHidden="0" w:uiPriority="66" w:unhideWhenUsed="0"/>
-    <w:lsdException w:name="Medium Grid 1 Accent 2" w:semiHidden="0" w:uiPriority="67" w:unhideWhenUsed="0"/>
-    <w:lsdException w:name="Medium Grid 2 Accent 2" w:semiHidden="0" w:uiPriority="68" w:unhideWhenUsed="0"/>
-    <w:lsdException w:name="Medium Grid 3 Accent 2" w:semiHidden="0" w:uiPriority="69" w:unhideWhenUsed="0"/>
-    <w:lsdException w:name="Dark List Accent 2" w:semiHidden="0" w:uiPriority="70" w:unhideWhenUsed="0"/>
-    <w:lsdException w:name="Colorful Shading Accent 2" w:semiHidden="0" w:uiPriority="71" w:unhideWhenUsed="0"/>
-    <w:lsdException w:name="Colorful List Accent 2" w:semiHidden="0" w:uiPriority="72" w:unhideWhenUsed="0"/>
-    <w:lsdException w:name="Colorful Grid Accent 2" w:semiHidden="0" w:uiPriority="73" w:unhideWhenUsed="0"/>
-    <w:lsdException w:name="Light Shading Accent 3" w:semiHidden="0" w:uiPriority="60" w:unhideWhenUsed="0"/>
-    <w:lsdException w:name="Light List Accent 3" w:semiHidden="0" w:uiPriority="61" w:unhideWhenUsed="0"/>
-    <w:lsdException w:name="Light Grid Accent 3" w:semiHidden="0" w:uiPriority="62" w:unhideWhenUsed="0"/>
-    <w:lsdException w:name="Medium Shading 1 Accent 3" w:semiHidden="0" w:uiPriority="63" w:unhideWhenUsed="0"/>
-    <w:lsdException w:name="Medium Shading 2 Accent 3" w:semiHidden="0" w:uiPriority="64" w:unhideWhenUsed="0"/>
-    <w:lsdException w:name="Medium List 1 Accent 3" w:semiHidden="0" w:uiPriority="65" w:unhideWhenUsed="0"/>
-    <w:lsdException w:name="Medium List 2 Accent 3" w:semiHidden="0" w:uiPriority="66" w:unhideWhenUsed="0"/>
-    <w:lsdException w:name="Medium Grid 1 Accent 3" w:semiHidden="0" w:uiPriority="67" w:unhideWhenUsed="0"/>
-    <w:lsdException w:name="Medium Grid 2 Accent 3" w:semiHidden="0" w:uiPriority="68" w:unhideWhenUsed="0"/>
-    <w:lsdException w:name="Medium Grid 3 Accent 3" w:semiHidden="0" w:uiPriority="69" w:unhideWhenUsed="0"/>
-    <w:lsdException w:name="Dark List Accent 3" w:semiHidden="0" w:uiPriority="70" w:unhideWhenUsed="0"/>
-    <w:lsdException w:name="Colorful Shading Accent 3" w:semiHidden="0" w:uiPriority="71" w:unhideWhenUsed="0"/>
-    <w:lsdException w:name="Colorful List Accent 3" w:semiHidden="0" w:uiPriority="72" w:unhideWhenUsed="0"/>
-    <w:lsdException w:name="Colorful Grid Accent 3" w:semiHidden="0" w:uiPriority="73" w:unhideWhenUsed="0"/>
-    <w:lsdException w:name="Light Shading Accent 4" w:semiHidden="0" w:uiPriority="60" w:unhideWhenUsed="0"/>
-    <w:lsdException w:name="Light List Accent 4" w:semiHidden="0" w:uiPriority="61" w:unhideWhenUsed="0"/>
-    <w:lsdException w:name="Light Grid Accent 4" w:semiHidden="0" w:uiPriority="62" w:unhideWhenUsed="0"/>
-    <w:lsdException w:name="Medium Shading 1 Accent 4" w:semiHidden="0" w:uiPriority="63" w:unhideWhenUsed="0"/>
-    <w:lsdException w:name="Medium Shading 2 Accent 4" w:semiHidden="0" w:uiPriority="64" w:unhideWhenUsed="0"/>
-    <w:lsdException w:name="Medium List 1 Accent 4" w:semiHidden="0" w:uiPriority="65" w:unhideWhenUsed="0"/>
-    <w:lsdException w:name="Medium List 2 Accent 4" w:semiHidden="0" w:uiPriority="66" w:unhideWhenUsed="0"/>
-    <w:lsdException w:name="Medium Grid 1 Accent 4" w:semiHidden="0" w:uiPriority="67" w:unhideWhenUsed="0"/>
-    <w:lsdException w:name="Medium Grid 2 Accent 4" w:semiHidden="0" w:uiPriority="68" w:unhideWhenUsed="0"/>
-    <w:lsdException w:name="Medium Grid 3 Accent 4" w:semiHidden="0" w:uiPriority="69" w:unhideWhenUsed="0"/>
-    <w:lsdException w:name="Dark List Accent 4" w:semiHidden="0" w:uiPriority="70" w:unhideWhenUsed="0"/>
-    <w:lsdException w:name="Colorful Shading Accent 4" w:semiHidden="0" w:uiPriority="71" w:unhideWhenUsed="0"/>
-    <w:lsdException w:name="Colorful List Accent 4" w:semiHidden="0" w:uiPriority="72" w:unhideWhenUsed="0"/>
-    <w:lsdException w:name="Colorful Grid Accent 4" w:semiHidden="0" w:uiPriority="73" w:unhideWhenUsed="0"/>
-    <w:lsdException w:name="Light Shading Accent 5" w:semiHidden="0" w:uiPriority="60" w:unhideWhenUsed="0"/>
-    <w:lsdException w:name="Light List Accent 5" w:semiHidden="0" w:uiPriority="61" w:unhideWhenUsed="0"/>
-    <w:lsdException w:name="Light Grid Accent 5" w:semiHidden="0" w:uiPriority="62" w:unhideWhenUsed="0"/>
-    <w:lsdException w:name="Medium Shading 1 Accent 5" w:semiHidden="0" w:uiPriority="63" w:unhideWhenUsed="0"/>
-    <w:lsdException w:name="Medium Shading 2 Accent 5" w:semiHidden="0" w:uiPriority="64" w:unhideWhenUsed="0"/>
-    <w:lsdException w:name="Medium List 1 Accent 5" w:semiHidden="0" w:uiPriority="65" w:unhideWhenUsed="0"/>
-    <w:lsdException w:name="Medium List 2 Accent 5" w:semiHidden="0" w:uiPriority="66" w:unhideWhenUsed="0"/>
-    <w:lsdException w:name="Medium Grid 1 Accent 5" w:semiHidden="0" w:uiPriority="67" w:unhideWhenUsed="0"/>
-    <w:lsdException w:name="Medium Grid 2 Accent 5" w:semiHidden="0" w:uiPriority="68" w:unhideWhenUsed="0"/>
-    <w:lsdException w:name="Medium Grid 3 Accent 5" w:semiHidden="0" w:uiPriority="69" w:unhideWhenUsed="0"/>
-    <w:lsdException w:name="Dark List Accent 5" w:semiHidden="0" w:uiPriority="70" w:unhideWhenUsed="0"/>
-    <w:lsdException w:name="Colorful Shading Accent 5" w:semiHidden="0" w:uiPriority="71" w:unhideWhenUsed="0"/>
-    <w:lsdException w:name="Colorful List Accent 5" w:semiHidden="0" w:uiPriority="72" w:unhideWhenUsed="0"/>
-    <w:lsdException w:name="Colorful Grid Accent 5" w:semiHidden="0" w:uiPriority="73" w:unhideWhenUsed="0"/>
-    <w:lsdException w:name="Light Shading Accent 6" w:semiHidden="0" w:uiPriority="60" w:unhideWhenUsed="0"/>
-    <w:lsdException w:name="Light List Accent 6" w:semiHidden="0" w:uiPriority="61" w:unhideWhenUsed="0"/>
-    <w:lsdException w:name="Light Grid Accent 6" w:semiHidden="0" w:uiPriority="62" w:unhideWhenUsed="0"/>
-    <w:lsdException w:name="Medium Shading 1 Accent 6" w:semiHidden="0" w:uiPriority="63" w:unhideWhenUsed="0"/>
-    <w:lsdException w:name="Medium Shading 2 Accent 6" w:semiHidden="0" w:uiPriority="64" w:unhideWhenUsed="0"/>
-    <w:lsdException w:name="Medium List 1 Accent 6" w:semiHidden="0" w:uiPriority="65" w:unhideWhenUsed="0"/>
-    <w:lsdException w:name="Medium List 2 Accent 6" w:semiHidden="0" w:uiPriority="66" w:unhideWhenUsed="0"/>
-    <w:lsdException w:name="Medium Grid 1 Accent 6" w:semiHidden="0" w:uiPriority="67" w:unhideWhenUsed="0"/>
-    <w:lsdException w:name="Medium Grid 2 Accent 6" w:semiHidden="0" w:uiPriority="68" w:unhideWhenUsed="0"/>
-    <w:lsdException w:name="Medium Grid 3 Accent 6" w:semiHidden="0" w:uiPriority="69" w:unhideWhenUsed="0"/>
-    <w:lsdException w:name="Dark List Accent 6" w:semiHidden="0" w:uiPriority="70" w:unhideWhenUsed="0"/>
-    <w:lsdException w:name="Colorful Shading Accent 6" w:semiHidden="0" w:uiPriority="71" w:unhideWhenUsed="0"/>
-    <w:lsdException w:name="Colorful List Accent 6" w:semiHidden="0" w:uiPriority="72" w:unhideWhenUsed="0"/>
-    <w:lsdException w:name="Colorful Grid Accent 6" w:semiHidden="0" w:uiPriority="73" w:unhideWhenUsed="0"/>
-    <w:lsdException w:name="Subtle Emphasis" w:semiHidden="0" w:uiPriority="19" w:unhideWhenUsed="0" w:qFormat="1"/>
-    <w:lsdException w:name="Intense Emphasis" w:semiHidden="0" w:uiPriority="21" w:unhideWhenUsed="0" w:qFormat="1"/>
-    <w:lsdException w:name="Subtle Reference" w:semiHidden="0" w:uiPriority="31" w:unhideWhenUsed="0" w:qFormat="1"/>
-    <w:lsdException w:name="Intense Reference" w:semiHidden="0" w:uiPriority="32" w:unhideWhenUsed="0" w:qFormat="1"/>
-    <w:lsdException w:name="Book Title" w:semiHidden="0" w:uiPriority="33" w:unhideWhenUsed="0" w:qFormat="1"/>
-    <w:lsdException w:name="TOC Heading" w:semiHidden="0" w:qFormat="1"/>
+  <w:latentStyles w:defLockedState="0" w:defUIPriority="99" w:defSemiHidden="0" w:defUnhideWhenUsed="0" w:defQFormat="0" w:count="371">
+    <w:lsdException w:name="Normal" w:uiPriority="0" w:qFormat="1"/>
+    <w:lsdException w:name="heading 1" w:qFormat="1"/>
+    <w:lsdException w:name="heading 2" w:qFormat="1"/>
+    <w:lsdException w:name="heading 3" w:qFormat="1"/>
+    <w:lsdException w:name="heading 4" w:qFormat="1"/>
+    <w:lsdException w:name="heading 5" w:qFormat="1"/>
+    <w:lsdException w:name="heading 6" w:qFormat="1"/>
+    <w:lsdException w:name="heading 7" w:unhideWhenUsed="1" w:qFormat="1"/>
+    <w:lsdException w:name="heading 8" w:unhideWhenUsed="1" w:qFormat="1"/>
+    <w:lsdException w:name="heading 9" w:unhideWhenUsed="1" w:qFormat="1"/>
+    <w:lsdException w:name="index 1" w:semiHidden="1" w:unhideWhenUsed="1"/>
+    <w:lsdException w:name="index 2" w:semiHidden="1" w:unhideWhenUsed="1"/>
+    <w:lsdException w:name="index 3" w:semiHidden="1" w:unhideWhenUsed="1"/>
+    <w:lsdException w:name="index 4" w:semiHidden="1" w:unhideWhenUsed="1"/>
+    <w:lsdException w:name="index 5" w:semiHidden="1" w:unhideWhenUsed="1"/>
+    <w:lsdException w:name="index 6" w:semiHidden="1" w:unhideWhenUsed="1"/>
+    <w:lsdException w:name="index 7" w:semiHidden="1" w:unhideWhenUsed="1"/>
+    <w:lsdException w:name="index 8" w:semiHidden="1" w:unhideWhenUsed="1"/>
+    <w:lsdException w:name="index 9" w:semiHidden="1" w:unhideWhenUsed="1"/>
+    <w:lsdException w:name="toc 1" w:semiHidden="1" w:uiPriority="39" w:unhideWhenUsed="1"/>
+    <w:lsdException w:name="toc 2" w:semiHidden="1" w:uiPriority="39" w:unhideWhenUsed="1"/>
+    <w:lsdException w:name="toc 3" w:semiHidden="1" w:uiPriority="39" w:unhideWhenUsed="1"/>
+    <w:lsdException w:name="toc 4" w:semiHidden="1" w:unhideWhenUsed="1"/>
+    <w:lsdException w:name="toc 5" w:semiHidden="1" w:unhideWhenUsed="1"/>
+    <w:lsdException w:name="toc 6" w:semiHidden="1" w:unhideWhenUsed="1"/>
+    <w:lsdException w:name="toc 7" w:semiHidden="1" w:unhideWhenUsed="1"/>
+    <w:lsdException w:name="toc 8" w:semiHidden="1" w:unhideWhenUsed="1"/>
+    <w:lsdException w:name="toc 9" w:semiHidden="1" w:unhideWhenUsed="1"/>
+    <w:lsdException w:name="Normal Indent" w:semiHidden="1" w:unhideWhenUsed="1"/>
+    <w:lsdException w:name="footnote text" w:semiHidden="1" w:unhideWhenUsed="1"/>
+    <w:lsdException w:name="annotation text" w:semiHidden="1" w:unhideWhenUsed="1"/>
+    <w:lsdException w:name="header" w:semiHidden="1" w:uiPriority="0" w:unhideWhenUsed="1"/>
+    <w:lsdException w:name="footer" w:semiHidden="1" w:unhideWhenUsed="1"/>
+    <w:lsdException w:name="index heading" w:semiHidden="1" w:unhideWhenUsed="1"/>
+    <w:lsdException w:name="caption" w:unhideWhenUsed="1" w:qFormat="1"/>
+    <w:lsdException w:name="table of figures" w:semiHidden="1" w:unhideWhenUsed="1"/>
+    <w:lsdException w:name="envelope address" w:semiHidden="1" w:unhideWhenUsed="1"/>
+    <w:lsdException w:name="envelope return" w:semiHidden="1" w:unhideWhenUsed="1"/>
+    <w:lsdException w:name="footnote reference" w:semiHidden="1" w:unhideWhenUsed="1"/>
+    <w:lsdException w:name="annotation reference" w:semiHidden="1" w:unhideWhenUsed="1"/>
+    <w:lsdException w:name="line number" w:semiHidden="1" w:unhideWhenUsed="1"/>
+    <w:lsdException w:name="page number" w:semiHidden="1" w:unhideWhenUsed="1"/>
+    <w:lsdException w:name="endnote reference" w:semiHidden="1" w:unhideWhenUsed="1"/>
+    <w:lsdException w:name="endnote text" w:semiHidden="1" w:unhideWhenUsed="1"/>
+    <w:lsdException w:name="table of authorities" w:semiHidden="1" w:unhideWhenUsed="1"/>
+    <w:lsdException w:name="macro" w:semiHidden="1" w:unhideWhenUsed="1"/>
+    <w:lsdException w:name="toa heading" w:semiHidden="1" w:unhideWhenUsed="1"/>
+    <w:lsdException w:name="List" w:semiHidden="1" w:unhideWhenUsed="1"/>
+    <w:lsdException w:name="List Bullet" w:semiHidden="1" w:unhideWhenUsed="1"/>
+    <w:lsdException w:name="List Number" w:semiHidden="1" w:unhideWhenUsed="1"/>
+    <w:lsdException w:name="List 2" w:semiHidden="1" w:unhideWhenUsed="1"/>
+    <w:lsdException w:name="List 3" w:semiHidden="1" w:unhideWhenUsed="1"/>
+    <w:lsdException w:name="List 4" w:semiHidden="1" w:unhideWhenUsed="1"/>
+    <w:lsdException w:name="List 5" w:semiHidden="1" w:unhideWhenUsed="1"/>
+    <w:lsdException w:name="List Bullet 2" w:semiHidden="1" w:unhideWhenUsed="1"/>
+    <w:lsdException w:name="List Bullet 3" w:semiHidden="1" w:unhideWhenUsed="1"/>
+    <w:lsdException w:name="List Bullet 4" w:semiHidden="1" w:unhideWhenUsed="1"/>
+    <w:lsdException w:name="List Bullet 5" w:semiHidden="1" w:unhideWhenUsed="1"/>
+    <w:lsdException w:name="List Number 2" w:semiHidden="1" w:unhideWhenUsed="1"/>
+    <w:lsdException w:name="List Number 3" w:semiHidden="1" w:unhideWhenUsed="1"/>
+    <w:lsdException w:name="List Number 4" w:semiHidden="1" w:unhideWhenUsed="1"/>
+    <w:lsdException w:name="List Number 5" w:semiHidden="1" w:unhideWhenUsed="1"/>
+    <w:lsdException w:name="Title" w:qFormat="1"/>
+    <w:lsdException w:name="Closing" w:semiHidden="1" w:unhideWhenUsed="1"/>
+    <w:lsdException w:name="Signature" w:semiHidden="1" w:unhideWhenUsed="1"/>
+    <w:lsdException w:name="Default Paragraph Font" w:semiHidden="1" w:unhideWhenUsed="1"/>
+    <w:lsdException w:name="Body Text" w:semiHidden="1" w:uiPriority="0" w:unhideWhenUsed="1"/>
+    <w:lsdException w:name="Body Text Indent" w:semiHidden="1" w:unhideWhenUsed="1"/>
+    <w:lsdException w:name="List Continue" w:semiHidden="1" w:unhideWhenUsed="1"/>
+    <w:lsdException w:name="List Continue 2" w:semiHidden="1" w:unhideWhenUsed="1"/>
+    <w:lsdException w:name="List Continue 3" w:semiHidden="1" w:unhideWhenUsed="1"/>
+    <w:lsdException w:name="List Continue 4" w:semiHidden="1" w:unhideWhenUsed="1"/>
+    <w:lsdException w:name="List Continue 5" w:semiHidden="1" w:unhideWhenUsed="1"/>
+    <w:lsdException w:name="Message Header" w:semiHidden="1" w:unhideWhenUsed="1"/>
+    <w:lsdException w:name="Subtitle" w:uiPriority="11" w:qFormat="1"/>
+    <w:lsdException w:name="Salutation" w:semiHidden="1" w:unhideWhenUsed="1"/>
+    <w:lsdException w:name="Date" w:semiHidden="1" w:unhideWhenUsed="1"/>
+    <w:lsdException w:name="Body Text First Indent" w:semiHidden="1" w:unhideWhenUsed="1"/>
+    <w:lsdException w:name="Body Text First Indent 2" w:semiHidden="1" w:unhideWhenUsed="1"/>
+    <w:lsdException w:name="Note Heading" w:semiHidden="1" w:unhideWhenUsed="1"/>
+    <w:lsdException w:name="Body Text 2" w:semiHidden="1" w:unhideWhenUsed="1"/>
+    <w:lsdException w:name="Body Text 3" w:semiHidden="1" w:unhideWhenUsed="1"/>
+    <w:lsdException w:name="Body Text Indent 2" w:semiHidden="1" w:unhideWhenUsed="1"/>
+    <w:lsdException w:name="Body Text Indent 3" w:semiHidden="1" w:unhideWhenUsed="1"/>
+    <w:lsdException w:name="Block Text" w:semiHidden="1" w:unhideWhenUsed="1"/>
+    <w:lsdException w:name="Hyperlink" w:semiHidden="1" w:unhideWhenUsed="1"/>
+    <w:lsdException w:name="FollowedHyperlink" w:semiHidden="1" w:unhideWhenUsed="1"/>
+    <w:lsdException w:name="Strong" w:uiPriority="0" w:qFormat="1"/>
+    <w:lsdException w:name="Emphasis" w:uiPriority="20" w:qFormat="1"/>
+    <w:lsdException w:name="Document Map" w:semiHidden="1" w:unhideWhenUsed="1"/>
+    <w:lsdException w:name="Plain Text" w:semiHidden="1" w:unhideWhenUsed="1"/>
+    <w:lsdException w:name="E-mail Signature" w:semiHidden="1" w:unhideWhenUsed="1"/>
+    <w:lsdException w:name="HTML Top of Form" w:semiHidden="1" w:unhideWhenUsed="1"/>
+    <w:lsdException w:name="HTML Bottom of Form" w:semiHidden="1" w:unhideWhenUsed="1"/>
+    <w:lsdException w:name="Normal (Web)" w:semiHidden="1" w:unhideWhenUsed="1"/>
+    <w:lsdException w:name="HTML Acronym" w:semiHidden="1" w:unhideWhenUsed="1"/>
+    <w:lsdException w:name="HTML Address" w:semiHidden="1" w:unhideWhenUsed="1"/>
+    <w:lsdException w:name="HTML Cite" w:semiHidden="1" w:unhideWhenUsed="1"/>
+    <w:lsdException w:name="HTML Code" w:semiHidden="1" w:unhideWhenUsed="1"/>
+    <w:lsdException w:name="HTML Definition" w:semiHidden="1" w:unhideWhenUsed="1"/>
+    <w:lsdException w:name="HTML Keyboard" w:semiHidden="1" w:unhideWhenUsed="1"/>
+    <w:lsdException w:name="HTML Preformatted" w:semiHidden="1" w:uiPriority="0" w:unhideWhenUsed="1"/>
+    <w:lsdException w:name="HTML Sample" w:semiHidden="1" w:unhideWhenUsed="1"/>
+    <w:lsdException w:name="HTML Typewriter" w:semiHidden="1" w:unhideWhenUsed="1"/>
+    <w:lsdException w:name="HTML Variable" w:semiHidden="1" w:unhideWhenUsed="1"/>
+    <w:lsdException w:name="Normal Table" w:semiHidden="1" w:unhideWhenUsed="1"/>
+    <w:lsdException w:name="annotation subject" w:semiHidden="1" w:unhideWhenUsed="1"/>
+    <w:lsdException w:name="No List" w:semiHidden="1" w:unhideWhenUsed="1"/>
+    <w:lsdException w:name="Outline List 1" w:semiHidden="1" w:unhideWhenUsed="1"/>
+    <w:lsdException w:name="Outline List 2" w:semiHidden="1" w:unhideWhenUsed="1"/>
+    <w:lsdException w:name="Outline List 3" w:semiHidden="1" w:unhideWhenUsed="1"/>
+    <w:lsdException w:name="Table Simple 1" w:semiHidden="1" w:unhideWhenUsed="1"/>
+    <w:lsdException w:name="Table Simple 2" w:semiHidden="1" w:unhideWhenUsed="1"/>
+    <w:lsdException w:name="Table Simple 3" w:semiHidden="1" w:unhideWhenUsed="1"/>
+    <w:lsdException w:name="Table Classic 1" w:semiHidden="1" w:unhideWhenUsed="1"/>
+    <w:lsdException w:name="Table Classic 2" w:semiHidden="1" w:unhideWhenUsed="1"/>
+    <w:lsdException w:name="Table Classic 3" w:semiHidden="1" w:unhideWhenUsed="1"/>
+    <w:lsdException w:name="Table Classic 4" w:semiHidden="1" w:unhideWhenUsed="1"/>
+    <w:lsdException w:name="Table Colorful 1" w:semiHidden="1" w:unhideWhenUsed="1"/>
+    <w:lsdException w:name="Table Colorful 2" w:semiHidden="1" w:unhideWhenUsed="1"/>
+    <w:lsdException w:name="Table Colorful 3" w:semiHidden="1" w:unhideWhenUsed="1"/>
+    <w:lsdException w:name="Table Columns 1" w:semiHidden="1" w:unhideWhenUsed="1"/>
+    <w:lsdException w:name="Table Columns 2" w:semiHidden="1" w:unhideWhenUsed="1"/>
+    <w:lsdException w:name="Table Columns 3" w:semiHidden="1" w:unhideWhenUsed="1"/>
+    <w:lsdException w:name="Table Columns 4" w:semiHidden="1" w:unhideWhenUsed="1"/>
+    <w:lsdException w:name="Table Columns 5" w:semiHidden="1" w:unhideWhenUsed="1"/>
+    <w:lsdException w:name="Table Grid 1" w:semiHidden="1" w:unhideWhenUsed="1"/>
+    <w:lsdException w:name="Table Grid 2" w:semiHidden="1" w:unhideWhenUsed="1"/>
+    <w:lsdException w:name="Table Grid 3" w:semiHidden="1" w:unhideWhenUsed="1"/>
+    <w:lsdException w:name="Table Grid 4" w:semiHidden="1" w:unhideWhenUsed="1"/>
+    <w:lsdException w:name="Table Grid 5" w:semiHidden="1" w:unhideWhenUsed="1"/>
+    <w:lsdException w:name="Table Grid 6" w:semiHidden="1" w:unhideWhenUsed="1"/>
+    <w:lsdException w:name="Table Grid 7" w:semiHidden="1" w:unhideWhenUsed="1"/>
+    <w:lsdException w:name="Table Grid 8" w:semiHidden="1" w:unhideWhenUsed="1"/>
+    <w:lsdException w:name="Table List 1" w:semiHidden="1" w:unhideWhenUsed="1"/>
+    <w:lsdException w:name="Table List 2" w:semiHidden="1" w:unhideWhenUsed="1"/>
+    <w:lsdException w:name="Table List 3" w:semiHidden="1" w:unhideWhenUsed="1"/>
+    <w:lsdException w:name="Table List 4" w:semiHidden="1" w:unhideWhenUsed="1"/>
+    <w:lsdException w:name="Table List 5" w:semiHidden="1" w:unhideWhenUsed="1"/>
+    <w:lsdException w:name="Table List 6" w:semiHidden="1" w:unhideWhenUsed="1"/>
+    <w:lsdException w:name="Table List 7" w:semiHidden="1" w:unhideWhenUsed="1"/>
+    <w:lsdException w:name="Table List 8" w:semiHidden="1" w:unhideWhenUsed="1"/>
+    <w:lsdException w:name="Table 3D effects 1" w:semiHidden="1" w:unhideWhenUsed="1"/>
+    <w:lsdException w:name="Table 3D effects 2" w:semiHidden="1" w:unhideWhenUsed="1"/>
+    <w:lsdException w:name="Table 3D effects 3" w:semiHidden="1" w:unhideWhenUsed="1"/>
+    <w:lsdException w:name="Table Contemporary" w:semiHidden="1" w:unhideWhenUsed="1"/>
+    <w:lsdException w:name="Table Elegant" w:semiHidden="1" w:unhideWhenUsed="1"/>
+    <w:lsdException w:name="Table Professional" w:semiHidden="1" w:unhideWhenUsed="1"/>
+    <w:lsdException w:name="Table Subtle 1" w:semiHidden="1" w:unhideWhenUsed="1"/>
+    <w:lsdException w:name="Table Subtle 2" w:semiHidden="1" w:unhideWhenUsed="1"/>
+    <w:lsdException w:name="Table Web 1" w:semiHidden="1" w:unhideWhenUsed="1"/>
+    <w:lsdException w:name="Table Web 2" w:semiHidden="1" w:unhideWhenUsed="1"/>
+    <w:lsdException w:name="Table Web 3" w:semiHidden="1" w:unhideWhenUsed="1"/>
+    <w:lsdException w:name="Balloon Text" w:semiHidden="1" w:unhideWhenUsed="1"/>
+    <w:lsdException w:name="Table Grid" w:uiPriority="59"/>
+    <w:lsdException w:name="Table Theme" w:semiHidden="1" w:unhideWhenUsed="1"/>
+    <w:lsdException w:name="Placeholder Text" w:semiHidden="1"/>
+    <w:lsdException w:name="No Spacing" w:uiPriority="1" w:qFormat="1"/>
+    <w:lsdException w:name="Light Shading" w:uiPriority="60"/>
+    <w:lsdException w:name="Light List" w:uiPriority="61"/>
+    <w:lsdException w:name="Light Grid" w:uiPriority="62"/>
+    <w:lsdException w:name="Medium Shading 1" w:uiPriority="63"/>
+    <w:lsdException w:name="Medium Shading 2" w:uiPriority="64"/>
+    <w:lsdException w:name="Medium List 1" w:uiPriority="65"/>
+    <w:lsdException w:name="Medium List 2" w:uiPriority="66"/>
+    <w:lsdException w:name="Medium Grid 1" w:uiPriority="67"/>
+    <w:lsdException w:name="Medium Grid 2" w:uiPriority="68"/>
+    <w:lsdException w:name="Medium Grid 3" w:uiPriority="69"/>
+    <w:lsdException w:name="Dark List" w:uiPriority="70"/>
+    <w:lsdException w:name="Colorful Shading" w:uiPriority="71"/>
+    <w:lsdException w:name="Colorful List" w:uiPriority="72"/>
+    <w:lsdException w:name="Colorful Grid" w:uiPriority="73"/>
+    <w:lsdException w:name="Light Shading Accent 1" w:uiPriority="60"/>
+    <w:lsdException w:name="Light List Accent 1" w:uiPriority="61"/>
+    <w:lsdException w:name="Light Grid Accent 1" w:uiPriority="62"/>
+    <w:lsdException w:name="Medium Shading 1 Accent 1" w:uiPriority="63"/>
+    <w:lsdException w:name="Medium Shading 2 Accent 1" w:uiPriority="64"/>
+    <w:lsdException w:name="Medium List 1 Accent 1" w:uiPriority="65"/>
+    <w:lsdException w:name="Revision" w:semiHidden="1"/>
+    <w:lsdException w:name="List Paragraph" w:qFormat="1"/>
+    <w:lsdException w:name="Quote" w:uiPriority="29" w:qFormat="1"/>
+    <w:lsdException w:name="Intense Quote" w:uiPriority="30" w:qFormat="1"/>
+    <w:lsdException w:name="Medium List 2 Accent 1" w:uiPriority="66"/>
+    <w:lsdException w:name="Medium Grid 1 Accent 1" w:uiPriority="67"/>
+    <w:lsdException w:name="Medium Grid 2 Accent 1" w:uiPriority="68"/>
+    <w:lsdException w:name="Medium Grid 3 Accent 1" w:uiPriority="69"/>
+    <w:lsdException w:name="Dark List Accent 1" w:uiPriority="70"/>
+    <w:lsdException w:name="Colorful Shading Accent 1" w:uiPriority="71"/>
+    <w:lsdException w:name="Colorful List Accent 1" w:uiPriority="72"/>
+    <w:lsdException w:name="Colorful Grid Accent 1" w:uiPriority="73"/>
+    <w:lsdException w:name="Light Shading Accent 2" w:uiPriority="60"/>
+    <w:lsdException w:name="Light List Accent 2" w:uiPriority="61"/>
+    <w:lsdException w:name="Light Grid Accent 2" w:uiPriority="62"/>
+    <w:lsdException w:name="Medium Shading 1 Accent 2" w:uiPriority="63"/>
+    <w:lsdException w:name="Medium Shading 2 Accent 2" w:uiPriority="64"/>
+    <w:lsdException w:name="Medium List 1 Accent 2" w:uiPriority="65"/>
+    <w:lsdException w:name="Medium List 2 Accent 2" w:uiPriority="66"/>
+    <w:lsdException w:name="Medium Grid 1 Accent 2" w:uiPriority="67"/>
+    <w:lsdException w:name="Medium Grid 2 Accent 2" w:uiPriority="68"/>
+    <w:lsdException w:name="Medium Grid 3 Accent 2" w:uiPriority="69"/>
+    <w:lsdException w:name="Dark List Accent 2" w:uiPriority="70"/>
+    <w:lsdException w:name="Colorful Shading Accent 2" w:uiPriority="71"/>
+    <w:lsdException w:name="Colorful List Accent 2" w:uiPriority="72"/>
+    <w:lsdException w:name="Colorful Grid Accent 2" w:uiPriority="73"/>
+    <w:lsdException w:name="Light Shading Accent 3" w:uiPriority="60"/>
+    <w:lsdException w:name="Light List Accent 3" w:uiPriority="61"/>
+    <w:lsdException w:name="Light Grid Accent 3" w:uiPriority="62"/>
+    <w:lsdException w:name="Medium Shading 1 Accent 3" w:uiPriority="63"/>
+    <w:lsdException w:name="Medium Shading 2 Accent 3" w:uiPriority="64"/>
+    <w:lsdException w:name="Medium List 1 Accent 3" w:uiPriority="65"/>
+    <w:lsdException w:name="Medium List 2 Accent 3" w:uiPriority="66"/>
+    <w:lsdException w:name="Medium Grid 1 Accent 3" w:uiPriority="67"/>
+    <w:lsdException w:name="Medium Grid 2 Accent 3" w:uiPriority="68"/>
+    <w:lsdException w:name="Medium Grid 3 Accent 3" w:uiPriority="69"/>
+    <w:lsdException w:name="Dark List Accent 3" w:uiPriority="70"/>
+    <w:lsdException w:name="Colorful Shading Accent 3" w:uiPriority="71"/>
+    <w:lsdException w:name="Colorful List Accent 3" w:uiPriority="72"/>
+    <w:lsdException w:name="Colorful Grid Accent 3" w:uiPriority="73"/>
+    <w:lsdException w:name="Light Shading Accent 4" w:uiPriority="60"/>
+    <w:lsdException w:name="Light List Accent 4" w:uiPriority="61"/>
+    <w:lsdException w:name="Light Grid Accent 4" w:uiPriority="62"/>
+    <w:lsdException w:name="Medium Shading 1 Accent 4" w:uiPriority="63"/>
+    <w:lsdException w:name="Medium Shading 2 Accent 4" w:uiPriority="64"/>
+    <w:lsdException w:name="Medium List 1 Accent 4" w:uiPriority="65"/>
+    <w:lsdException w:name="Medium List 2 Accent 4" w:uiPriority="66"/>
+    <w:lsdException w:name="Medium Grid 1 Accent 4" w:uiPriority="67"/>
+    <w:lsdException w:name="Medium Grid 2 Accent 4" w:uiPriority="68"/>
+    <w:lsdException w:name="Medium Grid 3 Accent 4" w:uiPriority="69"/>
+    <w:lsdException w:name="Dark List Accent 4" w:uiPriority="70"/>
+    <w:lsdException w:name="Colorful Shading Accent 4" w:uiPriority="71"/>
+    <w:lsdException w:name="Colorful List Accent 4" w:uiPriority="72"/>
+    <w:lsdException w:name="Colorful Grid Accent 4" w:uiPriority="73"/>
+    <w:lsdException w:name="Light Shading Accent 5" w:uiPriority="60"/>
+    <w:lsdException w:name="Light List Accent 5" w:uiPriority="61"/>
+    <w:lsdException w:name="Light Grid Accent 5" w:uiPriority="62"/>
+    <w:lsdException w:name="Medium Shading 1 Accent 5" w:uiPriority="63"/>
+    <w:lsdException w:name="Medium Shading 2 Accent 5" w:uiPriority="64"/>
+    <w:lsdException w:name="Medium List 1 Accent 5" w:uiPriority="65"/>
+    <w:lsdException w:name="Medium List 2 Accent 5" w:uiPriority="66"/>
+    <w:lsdException w:name="Medium Grid 1 Accent 5" w:uiPriority="67"/>
+    <w:lsdException w:name="Medium Grid 2 Accent 5" w:uiPriority="68"/>
+    <w:lsdException w:name="Medium Grid 3 Accent 5" w:uiPriority="69"/>
+    <w:lsdException w:name="Dark List Accent 5" w:uiPriority="70"/>
+    <w:lsdException w:name="Colorful Shading Accent 5" w:uiPriority="71"/>
+    <w:lsdException w:name="Colorful List Accent 5" w:uiPriority="72"/>
+    <w:lsdException w:name="Colorful Grid Accent 5" w:uiPriority="73"/>
+    <w:lsdException w:name="Light Shading Accent 6" w:uiPriority="60"/>
+    <w:lsdException w:name="Light List Accent 6" w:uiPriority="61"/>
+    <w:lsdException w:name="Light Grid Accent 6" w:uiPriority="62"/>
+    <w:lsdException w:name="Medium Shading 1 Accent 6" w:uiPriority="63"/>
+    <w:lsdException w:name="Medium Shading 2 Accent 6" w:uiPriority="64"/>
+    <w:lsdException w:name="Medium List 1 Accent 6" w:uiPriority="65"/>
+    <w:lsdException w:name="Medium List 2 Accent 6" w:uiPriority="66"/>
+    <w:lsdException w:name="Medium Grid 1 Accent 6" w:uiPriority="67"/>
+    <w:lsdException w:name="Medium Grid 2 Accent 6" w:uiPriority="68"/>
+    <w:lsdException w:name="Medium Grid 3 Accent 6" w:uiPriority="69"/>
+    <w:lsdException w:name="Dark List Accent 6" w:uiPriority="70"/>
+    <w:lsdException w:name="Colorful Shading Accent 6" w:uiPriority="71"/>
+    <w:lsdException w:name="Colorful List Accent 6" w:uiPriority="72"/>
+    <w:lsdException w:name="Colorful Grid Accent 6" w:uiPriority="73"/>
+    <w:lsdException w:name="Subtle Emphasis" w:uiPriority="19" w:qFormat="1"/>
+    <w:lsdException w:name="Intense Emphasis" w:uiPriority="21" w:qFormat="1"/>
+    <w:lsdException w:name="Subtle Reference" w:uiPriority="31" w:qFormat="1"/>
+    <w:lsdException w:name="Intense Reference" w:uiPriority="32" w:qFormat="1"/>
+    <w:lsdException w:name="Book Title" w:uiPriority="33" w:qFormat="1"/>
+    <w:lsdException w:name="Bibliography" w:semiHidden="1" w:unhideWhenUsed="1"/>
+    <w:lsdException w:name="TOC Heading" w:unhideWhenUsed="1" w:qFormat="1"/>
+    <w:lsdException w:name="Plain Table 1" w:uiPriority="41"/>
+    <w:lsdException w:name="Plain Table 2" w:uiPriority="42"/>
+    <w:lsdException w:name="Plain Table 3" w:uiPriority="43"/>
+    <w:lsdException w:name="Plain Table 4" w:uiPriority="44"/>
+    <w:lsdException w:name="Plain Table 5" w:uiPriority="45"/>
+    <w:lsdException w:name="Grid Table Light" w:uiPriority="40"/>
+    <w:lsdException w:name="Grid Table 1 Light" w:uiPriority="46"/>
+    <w:lsdException w:name="Grid Table 2" w:uiPriority="47"/>
+    <w:lsdException w:name="Grid Table 3" w:uiPriority="48"/>
+    <w:lsdException w:name="Grid Table 4" w:uiPriority="49"/>
+    <w:lsdException w:name="Grid Table 5 Dark" w:uiPriority="50"/>
+    <w:lsdException w:name="Grid Table 6 Colorful" w:uiPriority="51"/>
+    <w:lsdException w:name="Grid Table 7 Colorful" w:uiPriority="52"/>
+    <w:lsdException w:name="Grid Table 1 Light Accent 1" w:uiPriority="46"/>
+    <w:lsdException w:name="Grid Table 2 Accent 1" w:uiPriority="47"/>
+    <w:lsdException w:name="Grid Table 3 Accent 1" w:uiPriority="48"/>
+    <w:lsdException w:name="Grid Table 4 Accent 1" w:uiPriority="49"/>
+    <w:lsdException w:name="Grid Table 5 Dark Accent 1" w:uiPriority="50"/>
+    <w:lsdException w:name="Grid Table 6 Colorful Accent 1" w:uiPriority="51"/>
+    <w:lsdException w:name="Grid Table 7 Colorful Accent 1" w:uiPriority="52"/>
+    <w:lsdException w:name="Grid Table 1 Light Accent 2" w:uiPriority="46"/>
+    <w:lsdException w:name="Grid Table 2 Accent 2" w:uiPriority="47"/>
+    <w:lsdException w:name="Grid Table 3 Accent 2" w:uiPriority="48"/>
+    <w:lsdException w:name="Grid Table 4 Accent 2" w:uiPriority="49"/>
+    <w:lsdException w:name="Grid Table 5 Dark Accent 2" w:uiPriority="50"/>
+    <w:lsdException w:name="Grid Table 6 Colorful Accent 2" w:uiPriority="51"/>
+    <w:lsdException w:name="Grid Table 7 Colorful Accent 2" w:uiPriority="52"/>
+    <w:lsdException w:name="Grid Table 1 Light Accent 3" w:uiPriority="46"/>
+    <w:lsdException w:name="Grid Table 2 Accent 3" w:uiPriority="47"/>
+    <w:lsdException w:name="Grid Table 3 Accent 3" w:uiPriority="48"/>
+    <w:lsdException w:name="Grid Table 4 Accent 3" w:uiPriority="49"/>
+    <w:lsdException w:name="Grid Table 5 Dark Accent 3" w:uiPriority="50"/>
+    <w:lsdException w:name="Grid Table 6 Colorful Accent 3" w:uiPriority="51"/>
+    <w:lsdException w:name="Grid Table 7 Colorful Accent 3" w:uiPriority="52"/>
+    <w:lsdException w:name="Grid Table 1 Light Accent 4" w:uiPriority="46"/>
+    <w:lsdException w:name="Grid Table 2 Accent 4" w:uiPriority="47"/>
+    <w:lsdException w:name="Grid Table 3 Accent 4" w:uiPriority="48"/>
+    <w:lsdException w:name="Grid Table 4 Accent 4" w:uiPriority="49"/>
+    <w:lsdException w:name="Grid Table 5 Dark Accent 4" w:uiPriority="50"/>
+    <w:lsdException w:name="Grid Table 6 Colorful Accent 4" w:uiPriority="51"/>
+    <w:lsdException w:name="Grid Table 7 Colorful Accent 4" w:uiPriority="52"/>
+    <w:lsdException w:name="Grid Table 1 Light Accent 5" w:uiPriority="46"/>
+    <w:lsdException w:name="Grid Table 2 Accent 5" w:uiPriority="47"/>
+    <w:lsdException w:name="Grid Table 3 Accent 5" w:uiPriority="48"/>
+    <w:lsdException w:name="Grid Table 4 Accent 5" w:uiPriority="49"/>
+    <w:lsdException w:name="Grid Table 5 Dark Accent 5" w:uiPriority="50"/>
+    <w:lsdException w:name="Grid Table 6 Colorful Accent 5" w:uiPriority="51"/>
+    <w:lsdException w:name="Grid Table 7 Colorful Accent 5" w:uiPriority="52"/>
+    <w:lsdException w:name="Grid Table 1 Light Accent 6" w:uiPriority="46"/>
+    <w:lsdException w:name="Grid Table 2 Accent 6" w:uiPriority="47"/>
+    <w:lsdException w:name="Grid Table 3 Accent 6" w:uiPriority="48"/>
+    <w:lsdException w:name="Grid Table 4 Accent 6" w:uiPriority="49"/>
+    <w:lsdException w:name="Grid Table 5 Dark Accent 6" w:uiPriority="50"/>
+    <w:lsdException w:name="Grid Table 6 Colorful Accent 6" w:uiPriority="51"/>
+    <w:lsdException w:name="Grid Table 7 Colorful Accent 6" w:uiPriority="52"/>
+    <w:lsdException w:name="List Table 1 Light" w:uiPriority="46"/>
+    <w:lsdException w:name="List Table 2" w:uiPriority="47"/>
+    <w:lsdException w:name="List Table 3" w:uiPriority="48"/>
+    <w:lsdException w:name="List Table 4" w:uiPriority="49"/>
+    <w:lsdException w:name="List Table 5 Dark" w:uiPriority="50"/>
+    <w:lsdException w:name="List Table 6 Colorful" w:uiPriority="51"/>
+    <w:lsdException w:name="List Table 7 Colorful" w:uiPriority="52"/>
+    <w:lsdException w:name="List Table 1 Light Accent 1" w:uiPriority="46"/>
+    <w:lsdException w:name="List Table 2 Accent 1" w:uiPriority="47"/>
+    <w:lsdException w:name="List Table 3 Accent 1" w:uiPriority="48"/>
+    <w:lsdException w:name="List Table 4 Accent 1" w:uiPriority="49"/>
+    <w:lsdException w:name="List Table 5 Dark Accent 1" w:uiPriority="50"/>
+    <w:lsdException w:name="List Table 6 Colorful Accent 1" w:uiPriority="51"/>
+    <w:lsdException w:name="List Table 7 Colorful Accent 1" w:uiPriority="52"/>
+    <w:lsdException w:name="List Table 1 Light Accent 2" w:uiPriority="46"/>
+    <w:lsdException w:name="List Table 2 Accent 2" w:uiPriority="47"/>
+    <w:lsdException w:name="List Table 3 Accent 2" w:uiPriority="48"/>
+    <w:lsdException w:name="List Table 4 Accent 2" w:uiPriority="49"/>
+    <w:lsdException w:name="List Table 5 Dark Accent 2" w:uiPriority="50"/>
+    <w:lsdException w:name="List Table 6 Colorful Accent 2" w:uiPriority="51"/>
+    <w:lsdException w:name="List Table 7 Colorful Accent 2" w:uiPriority="52"/>
+    <w:lsdException w:name="List Table 1 Light Accent 3" w:uiPriority="46"/>
+    <w:lsdException w:name="List Table 2 Accent 3" w:uiPriority="47"/>
+    <w:lsdException w:name="List Table 3 Accent 3" w:uiPriority="48"/>
+    <w:lsdException w:name="List Table 4 Accent 3" w:uiPriority="49"/>
+    <w:lsdException w:name="List Table 5 Dark Accent 3" w:uiPriority="50"/>
+    <w:lsdException w:name="List Table 6 Colorful Accent 3" w:uiPriority="51"/>
+    <w:lsdException w:name="List Table 7 Colorful Accent 3" w:uiPriority="52"/>
+    <w:lsdException w:name="List Table 1 Light Accent 4" w:uiPriority="46"/>
+    <w:lsdException w:name="List Table 2 Accent 4" w:uiPriority="47"/>
+    <w:lsdException w:name="List Table 3 Accent 4" w:uiPriority="48"/>
+    <w:lsdException w:name="List Table 4 Accent 4" w:uiPriority="49"/>
+    <w:lsdException w:name="List Table 5 Dark Accent 4" w:uiPriority="50"/>
+    <w:lsdException w:name="List Table 6 Colorful Accent 4" w:uiPriority="51"/>
+    <w:lsdException w:name="List Table 7 Colorful Accent 4" w:uiPriority="52"/>
+    <w:lsdException w:name="List Table 1 Light Accent 5" w:uiPriority="46"/>
+    <w:lsdException w:name="List Table 2 Accent 5" w:uiPriority="47"/>
+    <w:lsdException w:name="List Table 3 Accent 5" w:uiPriority="48"/>
+    <w:lsdException w:name="List Table 4 Accent 5" w:uiPriority="49"/>
+    <w:lsdException w:name="List Table 5 Dark Accent 5" w:uiPriority="50"/>
+    <w:lsdException w:name="List Table 6 Colorful Accent 5" w:uiPriority="51"/>
+    <w:lsdException w:name="List Table 7 Colorful Accent 5" w:uiPriority="52"/>
+    <w:lsdException w:name="List Table 1 Light Accent 6" w:uiPriority="46"/>
+    <w:lsdException w:name="List Table 2 Accent 6" w:uiPriority="47"/>
+    <w:lsdException w:name="List Table 3 Accent 6" w:uiPriority="48"/>
+    <w:lsdException w:name="List Table 4 Accent 6" w:uiPriority="49"/>
+    <w:lsdException w:name="List Table 5 Dark Accent 6" w:uiPriority="50"/>
+    <w:lsdException w:name="List Table 6 Colorful Accent 6" w:uiPriority="51"/>
+    <w:lsdException w:name="List Table 7 Colorful Accent 6" w:uiPriority="52"/>
   </w:latentStyles>
   <w:style w:type="paragraph" w:default="1" w:styleId="Normal">
     <w:name w:val="Normal"/>
@@ -24412,196 +25417,6 @@
 </w:styles>
 </file>
 
-<file path=word/stylesWithEffects.xml><?xml version="1.0" encoding="utf-8"?>
-<w:styles xmlns:wpc="http://schemas.microsoft.com/office/word/2010/wordprocessingCanvas" xmlns:mc="http://schemas.openxmlformats.org/markup-compatibility/2006" xmlns:o="urn:schemas-microsoft-com:office:office" xmlns:r="http://schemas.openxmlformats.org/officeDocument/2006/relationships" xmlns:m="http://schemas.openxmlformats.org/officeDocument/2006/math" xmlns:v="urn:schemas-microsoft-com:vml" xmlns:wp14="http://schemas.microsoft.com/office/word/2010/wordprocessingDrawing" xmlns:wp="http://schemas.openxmlformats.org/drawingml/2006/wordprocessingDrawing" xmlns:w10="urn:schemas-microsoft-com:office:word" xmlns:w="http://schemas.openxmlformats.org/wordprocessingml/2006/main" xmlns:w14="http://schemas.microsoft.com/office/word/2010/wordml" xmlns:wpg="http://schemas.microsoft.com/office/word/2010/wordprocessingGroup" xmlns:wpi="http://schemas.microsoft.com/office/word/2010/wordprocessingInk" xmlns:wne="http://schemas.microsoft.com/office/word/2006/wordml" xmlns:wps="http://schemas.microsoft.com/office/word/2010/wordprocessingShape" mc:Ignorable="w14 wp14">
-  <w:docDefaults>
-    <w:rPrDefault>
-      <w:rPr>
-        <w:rFonts w:asciiTheme="minorHAnsi" w:eastAsiaTheme="minorEastAsia" w:hAnsiTheme="minorHAnsi" w:cstheme="minorBidi"/>
-        <w:sz w:val="22"/>
-        <w:szCs w:val="22"/>
-        <w:lang w:val="pt-BR" w:eastAsia="pt-BR" w:bidi="ar-SA"/>
-      </w:rPr>
-    </w:rPrDefault>
-    <w:pPrDefault>
-      <w:pPr>
-        <w:spacing w:after="200" w:line="276" w:lineRule="auto"/>
-      </w:pPr>
-    </w:pPrDefault>
-  </w:docDefaults>
-  <w:latentStyles w:defLockedState="0" w:defUIPriority="99" w:defSemiHidden="1" w:defUnhideWhenUsed="1" w:defQFormat="0" w:count="267">
-    <w:lsdException w:name="Normal" w:semiHidden="0" w:uiPriority="0" w:unhideWhenUsed="0" w:qFormat="1"/>
-    <w:lsdException w:name="heading 1" w:semiHidden="0" w:uiPriority="9" w:unhideWhenUsed="0" w:qFormat="1"/>
-    <w:lsdException w:name="heading 2" w:uiPriority="9" w:qFormat="1"/>
-    <w:lsdException w:name="heading 3" w:uiPriority="9" w:qFormat="1"/>
-    <w:lsdException w:name="heading 4" w:uiPriority="9" w:qFormat="1"/>
-    <w:lsdException w:name="heading 5" w:uiPriority="9" w:qFormat="1"/>
-    <w:lsdException w:name="heading 6" w:uiPriority="9" w:qFormat="1"/>
-    <w:lsdException w:name="heading 7" w:uiPriority="9" w:qFormat="1"/>
-    <w:lsdException w:name="heading 8" w:uiPriority="9" w:qFormat="1"/>
-    <w:lsdException w:name="heading 9" w:uiPriority="9" w:qFormat="1"/>
-    <w:lsdException w:name="toc 1" w:uiPriority="39"/>
-    <w:lsdException w:name="toc 2" w:uiPriority="39"/>
-    <w:lsdException w:name="toc 3" w:uiPriority="39"/>
-    <w:lsdException w:name="toc 4" w:uiPriority="39"/>
-    <w:lsdException w:name="toc 5" w:uiPriority="39"/>
-    <w:lsdException w:name="toc 6" w:uiPriority="39"/>
-    <w:lsdException w:name="toc 7" w:uiPriority="39"/>
-    <w:lsdException w:name="toc 8" w:uiPriority="39"/>
-    <w:lsdException w:name="toc 9" w:uiPriority="39"/>
-    <w:lsdException w:name="caption" w:uiPriority="35" w:qFormat="1"/>
-    <w:lsdException w:name="Title" w:semiHidden="0" w:uiPriority="10" w:unhideWhenUsed="0" w:qFormat="1"/>
-    <w:lsdException w:name="Default Paragraph Font" w:uiPriority="1"/>
-    <w:lsdException w:name="Subtitle" w:semiHidden="0" w:uiPriority="11" w:unhideWhenUsed="0" w:qFormat="1"/>
-    <w:lsdException w:name="Strong" w:semiHidden="0" w:uiPriority="22" w:unhideWhenUsed="0" w:qFormat="1"/>
-    <w:lsdException w:name="Emphasis" w:semiHidden="0" w:uiPriority="20" w:unhideWhenUsed="0" w:qFormat="1"/>
-    <w:lsdException w:name="Table Grid" w:semiHidden="0" w:uiPriority="59" w:unhideWhenUsed="0"/>
-    <w:lsdException w:name="Placeholder Text" w:unhideWhenUsed="0"/>
-    <w:lsdException w:name="No Spacing" w:semiHidden="0" w:uiPriority="1" w:unhideWhenUsed="0" w:qFormat="1"/>
-    <w:lsdException w:name="Light Shading" w:semiHidden="0" w:uiPriority="60" w:unhideWhenUsed="0"/>
-    <w:lsdException w:name="Light List" w:semiHidden="0" w:uiPriority="61" w:unhideWhenUsed="0"/>
-    <w:lsdException w:name="Light Grid" w:semiHidden="0" w:uiPriority="62" w:unhideWhenUsed="0"/>
-    <w:lsdException w:name="Medium Shading 1" w:semiHidden="0" w:uiPriority="63" w:unhideWhenUsed="0"/>
-    <w:lsdException w:name="Medium Shading 2" w:semiHidden="0" w:uiPriority="64" w:unhideWhenUsed="0"/>
-    <w:lsdException w:name="Medium List 1" w:semiHidden="0" w:uiPriority="65" w:unhideWhenUsed="0"/>
-    <w:lsdException w:name="Medium List 2" w:semiHidden="0" w:uiPriority="66" w:unhideWhenUsed="0"/>
-    <w:lsdException w:name="Medium Grid 1" w:semiHidden="0" w:uiPriority="67" w:unhideWhenUsed="0"/>
-    <w:lsdException w:name="Medium Grid 2" w:semiHidden="0" w:uiPriority="68" w:unhideWhenUsed="0"/>
-    <w:lsdException w:name="Medium Grid 3" w:semiHidden="0" w:uiPriority="69" w:unhideWhenUsed="0"/>
-    <w:lsdException w:name="Dark List" w:semiHidden="0" w:uiPriority="70" w:unhideWhenUsed="0"/>
-    <w:lsdException w:name="Colorful Shading" w:semiHidden="0" w:uiPriority="71" w:unhideWhenUsed="0"/>
-    <w:lsdException w:name="Colorful List" w:semiHidden="0" w:uiPriority="72" w:unhideWhenUsed="0"/>
-    <w:lsdException w:name="Colorful Grid" w:semiHidden="0" w:uiPriority="73" w:unhideWhenUsed="0"/>
-    <w:lsdException w:name="Light Shading Accent 1" w:semiHidden="0" w:uiPriority="60" w:unhideWhenUsed="0"/>
-    <w:lsdException w:name="Light List Accent 1" w:semiHidden="0" w:uiPriority="61" w:unhideWhenUsed="0"/>
-    <w:lsdException w:name="Light Grid Accent 1" w:semiHidden="0" w:uiPriority="62" w:unhideWhenUsed="0"/>
-    <w:lsdException w:name="Medium Shading 1 Accent 1" w:semiHidden="0" w:uiPriority="63" w:unhideWhenUsed="0"/>
-    <w:lsdException w:name="Medium Shading 2 Accent 1" w:semiHidden="0" w:uiPriority="64" w:unhideWhenUsed="0"/>
-    <w:lsdException w:name="Medium List 1 Accent 1" w:semiHidden="0" w:uiPriority="65" w:unhideWhenUsed="0"/>
-    <w:lsdException w:name="Revision" w:unhideWhenUsed="0"/>
-    <w:lsdException w:name="List Paragraph" w:semiHidden="0" w:uiPriority="34" w:unhideWhenUsed="0" w:qFormat="1"/>
-    <w:lsdException w:name="Quote" w:semiHidden="0" w:uiPriority="29" w:unhideWhenUsed="0" w:qFormat="1"/>
-    <w:lsdException w:name="Intense Quote" w:semiHidden="0" w:uiPriority="30" w:unhideWhenUsed="0" w:qFormat="1"/>
-    <w:lsdException w:name="Medium List 2 Accent 1" w:semiHidden="0" w:uiPriority="66" w:unhideWhenUsed="0"/>
-    <w:lsdException w:name="Medium Grid 1 Accent 1" w:semiHidden="0" w:uiPriority="67" w:unhideWhenUsed="0"/>
-    <w:lsdException w:name="Medium Grid 2 Accent 1" w:semiHidden="0" w:uiPriority="68" w:unhideWhenUsed="0"/>
-    <w:lsdException w:name="Medium Grid 3 Accent 1" w:semiHidden="0" w:uiPriority="69" w:unhideWhenUsed="0"/>
-    <w:lsdException w:name="Dark List Accent 1" w:semiHidden="0" w:uiPriority="70" w:unhideWhenUsed="0"/>
-    <w:lsdException w:name="Colorful Shading Accent 1" w:semiHidden="0" w:uiPriority="71" w:unhideWhenUsed="0"/>
-    <w:lsdException w:name="Colorful List Accent 1" w:semiHidden="0" w:uiPriority="72" w:unhideWhenUsed="0"/>
-    <w:lsdException w:name="Colorful Grid Accent 1" w:semiHidden="0" w:uiPriority="73" w:unhideWhenUsed="0"/>
-    <w:lsdException w:name="Light Shading Accent 2" w:semiHidden="0" w:uiPriority="60" w:unhideWhenUsed="0"/>
-    <w:lsdException w:name="Light List Accent 2" w:semiHidden="0" w:uiPriority="61" w:unhideWhenUsed="0"/>
-    <w:lsdException w:name="Light Grid Accent 2" w:semiHidden="0" w:uiPriority="62" w:unhideWhenUsed="0"/>
-    <w:lsdException w:name="Medium Shading 1 Accent 2" w:semiHidden="0" w:uiPriority="63" w:unhideWhenUsed="0"/>
-    <w:lsdException w:name="Medium Shading 2 Accent 2" w:semiHidden="0" w:uiPriority="64" w:unhideWhenUsed="0"/>
-    <w:lsdException w:name="Medium List 1 Accent 2" w:semiHidden="0" w:uiPriority="65" w:unhideWhenUsed="0"/>
-    <w:lsdException w:name="Medium List 2 Accent 2" w:semiHidden="0" w:uiPriority="66" w:unhideWhenUsed="0"/>
-    <w:lsdException w:name="Medium Grid 1 Accent 2" w:semiHidden="0" w:uiPriority="67" w:unhideWhenUsed="0"/>
-    <w:lsdException w:name="Medium Grid 2 Accent 2" w:semiHidden="0" w:uiPriority="68" w:unhideWhenUsed="0"/>
-    <w:lsdException w:name="Medium Grid 3 Accent 2" w:semiHidden="0" w:uiPriority="69" w:unhideWhenUsed="0"/>
-    <w:lsdException w:name="Dark List Accent 2" w:semiHidden="0" w:uiPriority="70" w:unhideWhenUsed="0"/>
-    <w:lsdException w:name="Colorful Shading Accent 2" w:semiHidden="0" w:uiPriority="71" w:unhideWhenUsed="0"/>
-    <w:lsdException w:name="Colorful List Accent 2" w:semiHidden="0" w:uiPriority="72" w:unhideWhenUsed="0"/>
-    <w:lsdException w:name="Colorful Grid Accent 2" w:semiHidden="0" w:uiPriority="73" w:unhideWhenUsed="0"/>
-    <w:lsdException w:name="Light Shading Accent 3" w:semiHidden="0" w:uiPriority="60" w:unhideWhenUsed="0"/>
-    <w:lsdException w:name="Light List Accent 3" w:semiHidden="0" w:uiPriority="61" w:unhideWhenUsed="0"/>
-    <w:lsdException w:name="Light Grid Accent 3" w:semiHidden="0" w:uiPriority="62" w:unhideWhenUsed="0"/>
-    <w:lsdException w:name="Medium Shading 1 Accent 3" w:semiHidden="0" w:uiPriority="63" w:unhideWhenUsed="0"/>
-    <w:lsdException w:name="Medium Shading 2 Accent 3" w:semiHidden="0" w:uiPriority="64" w:unhideWhenUsed="0"/>
-    <w:lsdException w:name="Medium List 1 Accent 3" w:semiHidden="0" w:uiPriority="65" w:unhideWhenUsed="0"/>
-    <w:lsdException w:name="Medium List 2 Accent 3" w:semiHidden="0" w:uiPriority="66" w:unhideWhenUsed="0"/>
-    <w:lsdException w:name="Medium Grid 1 Accent 3" w:semiHidden="0" w:uiPriority="67" w:unhideWhenUsed="0"/>
-    <w:lsdException w:name="Medium Grid 2 Accent 3" w:semiHidden="0" w:uiPriority="68" w:unhideWhenUsed="0"/>
-    <w:lsdException w:name="Medium Grid 3 Accent 3" w:semiHidden="0" w:uiPriority="69" w:unhideWhenUsed="0"/>
-    <w:lsdException w:name="Dark List Accent 3" w:semiHidden="0" w:uiPriority="70" w:unhideWhenUsed="0"/>
-    <w:lsdException w:name="Colorful Shading Accent 3" w:semiHidden="0" w:uiPriority="71" w:unhideWhenUsed="0"/>
-    <w:lsdException w:name="Colorful List Accent 3" w:semiHidden="0" w:uiPriority="72" w:unhideWhenUsed="0"/>
-    <w:lsdException w:name="Colorful Grid Accent 3" w:semiHidden="0" w:uiPriority="73" w:unhideWhenUsed="0"/>
-    <w:lsdException w:name="Light Shading Accent 4" w:semiHidden="0" w:uiPriority="60" w:unhideWhenUsed="0"/>
-    <w:lsdException w:name="Light List Accent 4" w:semiHidden="0" w:uiPriority="61" w:unhideWhenUsed="0"/>
-    <w:lsdException w:name="Light Grid Accent 4" w:semiHidden="0" w:uiPriority="62" w:unhideWhenUsed="0"/>
-    <w:lsdException w:name="Medium Shading 1 Accent 4" w:semiHidden="0" w:uiPriority="63" w:unhideWhenUsed="0"/>
-    <w:lsdException w:name="Medium Shading 2 Accent 4" w:semiHidden="0" w:uiPriority="64" w:unhideWhenUsed="0"/>
-    <w:lsdException w:name="Medium List 1 Accent 4" w:semiHidden="0" w:uiPriority="65" w:unhideWhenUsed="0"/>
-    <w:lsdException w:name="Medium List 2 Accent 4" w:semiHidden="0" w:uiPriority="66" w:unhideWhenUsed="0"/>
-    <w:lsdException w:name="Medium Grid 1 Accent 4" w:semiHidden="0" w:uiPriority="67" w:unhideWhenUsed="0"/>
-    <w:lsdException w:name="Medium Grid 2 Accent 4" w:semiHidden="0" w:uiPriority="68" w:unhideWhenUsed="0"/>
-    <w:lsdException w:name="Medium Grid 3 Accent 4" w:semiHidden="0" w:uiPriority="69" w:unhideWhenUsed="0"/>
-    <w:lsdException w:name="Dark List Accent 4" w:semiHidden="0" w:uiPriority="70" w:unhideWhenUsed="0"/>
-    <w:lsdException w:name="Colorful Shading Accent 4" w:semiHidden="0" w:uiPriority="71" w:unhideWhenUsed="0"/>
-    <w:lsdException w:name="Colorful List Accent 4" w:semiHidden="0" w:uiPriority="72" w:unhideWhenUsed="0"/>
-    <w:lsdException w:name="Colorful Grid Accent 4" w:semiHidden="0" w:uiPriority="73" w:unhideWhenUsed="0"/>
-    <w:lsdException w:name="Light Shading Accent 5" w:semiHidden="0" w:uiPriority="60" w:unhideWhenUsed="0"/>
-    <w:lsdException w:name="Light List Accent 5" w:semiHidden="0" w:uiPriority="61" w:unhideWhenUsed="0"/>
-    <w:lsdException w:name="Light Grid Accent 5" w:semiHidden="0" w:uiPriority="62" w:unhideWhenUsed="0"/>
-    <w:lsdException w:name="Medium Shading 1 Accent 5" w:semiHidden="0" w:uiPriority="63" w:unhideWhenUsed="0"/>
-    <w:lsdException w:name="Medium Shading 2 Accent 5" w:semiHidden="0" w:uiPriority="64" w:unhideWhenUsed="0"/>
-    <w:lsdException w:name="Medium List 1 Accent 5" w:semiHidden="0" w:uiPriority="65" w:unhideWhenUsed="0"/>
-    <w:lsdException w:name="Medium List 2 Accent 5" w:semiHidden="0" w:uiPriority="66" w:unhideWhenUsed="0"/>
-    <w:lsdException w:name="Medium Grid 1 Accent 5" w:semiHidden="0" w:uiPriority="67" w:unhideWhenUsed="0"/>
-    <w:lsdException w:name="Medium Grid 2 Accent 5" w:semiHidden="0" w:uiPriority="68" w:unhideWhenUsed="0"/>
-    <w:lsdException w:name="Medium Grid 3 Accent 5" w:semiHidden="0" w:uiPriority="69" w:unhideWhenUsed="0"/>
-    <w:lsdException w:name="Dark List Accent 5" w:semiHidden="0" w:uiPriority="70" w:unhideWhenUsed="0"/>
-    <w:lsdException w:name="Colorful Shading Accent 5" w:semiHidden="0" w:uiPriority="71" w:unhideWhenUsed="0"/>
-    <w:lsdException w:name="Colorful List Accent 5" w:semiHidden="0" w:uiPriority="72" w:unhideWhenUsed="0"/>
-    <w:lsdException w:name="Colorful Grid Accent 5" w:semiHidden="0" w:uiPriority="73" w:unhideWhenUsed="0"/>
-    <w:lsdException w:name="Light Shading Accent 6" w:semiHidden="0" w:uiPriority="60" w:unhideWhenUsed="0"/>
-    <w:lsdException w:name="Light List Accent 6" w:semiHidden="0" w:uiPriority="61" w:unhideWhenUsed="0"/>
-    <w:lsdException w:name="Light Grid Accent 6" w:semiHidden="0" w:uiPriority="62" w:unhideWhenUsed="0"/>
-    <w:lsdException w:name="Medium Shading 1 Accent 6" w:semiHidden="0" w:uiPriority="63" w:unhideWhenUsed="0"/>
-    <w:lsdException w:name="Medium Shading 2 Accent 6" w:semiHidden="0" w:uiPriority="64" w:unhideWhenUsed="0"/>
-    <w:lsdException w:name="Medium List 1 Accent 6" w:semiHidden="0" w:uiPriority="65" w:unhideWhenUsed="0"/>
-    <w:lsdException w:name="Medium List 2 Accent 6" w:semiHidden="0" w:uiPriority="66" w:unhideWhenUsed="0"/>
-    <w:lsdException w:name="Medium Grid 1 Accent 6" w:semiHidden="0" w:uiPriority="67" w:unhideWhenUsed="0"/>
-    <w:lsdException w:name="Medium Grid 2 Accent 6" w:semiHidden="0" w:uiPriority="68" w:unhideWhenUsed="0"/>
-    <w:lsdException w:name="Medium Grid 3 Accent 6" w:semiHidden="0" w:uiPriority="69" w:unhideWhenUsed="0"/>
-    <w:lsdException w:name="Dark List Accent 6" w:semiHidden="0" w:uiPriority="70" w:unhideWhenUsed="0"/>
-    <w:lsdException w:name="Colorful Shading Accent 6" w:semiHidden="0" w:uiPriority="71" w:unhideWhenUsed="0"/>
-    <w:lsdException w:name="Colorful List Accent 6" w:semiHidden="0" w:uiPriority="72" w:unhideWhenUsed="0"/>
-    <w:lsdException w:name="Colorful Grid Accent 6" w:semiHidden="0" w:uiPriority="73" w:unhideWhenUsed="0"/>
-    <w:lsdException w:name="Subtle Emphasis" w:semiHidden="0" w:uiPriority="19" w:unhideWhenUsed="0" w:qFormat="1"/>
-    <w:lsdException w:name="Intense Emphasis" w:semiHidden="0" w:uiPriority="21" w:unhideWhenUsed="0" w:qFormat="1"/>
-    <w:lsdException w:name="Subtle Reference" w:semiHidden="0" w:uiPriority="31" w:unhideWhenUsed="0" w:qFormat="1"/>
-    <w:lsdException w:name="Intense Reference" w:semiHidden="0" w:uiPriority="32" w:unhideWhenUsed="0" w:qFormat="1"/>
-    <w:lsdException w:name="Book Title" w:semiHidden="0" w:uiPriority="33" w:unhideWhenUsed="0" w:qFormat="1"/>
-    <w:lsdException w:name="Bibliography" w:uiPriority="37"/>
-    <w:lsdException w:name="TOC Heading" w:uiPriority="39" w:qFormat="1"/>
-  </w:latentStyles>
-  <w:style w:type="paragraph" w:default="1" w:styleId="Normal">
-    <w:name w:val="Normal"/>
-    <w:qFormat/>
-  </w:style>
-  <w:style w:type="character" w:default="1" w:styleId="Fontepargpadro">
-    <w:name w:val="Default Paragraph Font"/>
-    <w:uiPriority w:val="1"/>
-    <w:semiHidden/>
-    <w:unhideWhenUsed/>
-  </w:style>
-  <w:style w:type="table" w:default="1" w:styleId="Tabelanormal">
-    <w:name w:val="Normal Table"/>
-    <w:uiPriority w:val="99"/>
-    <w:semiHidden/>
-    <w:unhideWhenUsed/>
-    <w:tblPr>
-      <w:tblInd w:w="0" w:type="dxa"/>
-      <w:tblCellMar>
-        <w:top w:w="0" w:type="dxa"/>
-        <w:left w:w="108" w:type="dxa"/>
-        <w:bottom w:w="0" w:type="dxa"/>
-        <w:right w:w="108" w:type="dxa"/>
-      </w:tblCellMar>
-    </w:tblPr>
-  </w:style>
-  <w:style w:type="numbering" w:default="1" w:styleId="Semlista">
-    <w:name w:val="No List"/>
-    <w:uiPriority w:val="99"/>
-    <w:semiHidden/>
-    <w:unhideWhenUsed/>
-  </w:style>
-</w:styles>
-</file>
-
 <file path=word/theme/theme1.xml><?xml version="1.0" encoding="utf-8"?>
 <a:theme xmlns:a="http://schemas.openxmlformats.org/drawingml/2006/main" name="Tema do Office">
   <a:themeElements>
@@ -24961,7 +25776,7 @@
 </file>
 
 <file path=customXml/itemProps1.xml><?xml version="1.0" encoding="utf-8"?>
-<ds:datastoreItem xmlns:ds="http://schemas.openxmlformats.org/officeDocument/2006/customXml" ds:itemID="{2063B8AA-D89D-41B8-ADBF-B275C2D0039C}">
+<ds:datastoreItem xmlns:ds="http://schemas.openxmlformats.org/officeDocument/2006/customXml" ds:itemID="{56A4A114-F540-4F66-9F79-33DA09BCEAC3}">
   <ds:schemaRefs>
     <ds:schemaRef ds:uri="http://schemas.openxmlformats.org/officeDocument/2006/bibliography"/>
   </ds:schemaRefs>

</xml_diff>

<commit_message>
- Adicionado Resumo / Abstract e correção do titulo
</commit_message>
<xml_diff>
--- a/documentacao/G5_Documentacao1sem2014.docx
+++ b/documentacao/G5_Documentacao1sem2014.docx
@@ -1,6 +1,6 @@
 
 <file path=word/document.xml><?xml version="1.0" encoding="utf-8"?>
-<w:document xmlns:ve="http://schemas.openxmlformats.org/markup-compatibility/2006" xmlns:o="urn:schemas-microsoft-com:office:office" xmlns:r="http://schemas.openxmlformats.org/officeDocument/2006/relationships" xmlns:m="http://schemas.openxmlformats.org/officeDocument/2006/math" xmlns:v="urn:schemas-microsoft-com:vml" xmlns:wp="http://schemas.openxmlformats.org/drawingml/2006/wordprocessingDrawing" xmlns:w10="urn:schemas-microsoft-com:office:word" xmlns:w="http://schemas.openxmlformats.org/wordprocessingml/2006/main" xmlns:wne="http://schemas.microsoft.com/office/word/2006/wordml">
+<w:document xmlns:wpc="http://schemas.microsoft.com/office/word/2010/wordprocessingCanvas" xmlns:mc="http://schemas.openxmlformats.org/markup-compatibility/2006" xmlns:o="urn:schemas-microsoft-com:office:office" xmlns:r="http://schemas.openxmlformats.org/officeDocument/2006/relationships" xmlns:m="http://schemas.openxmlformats.org/officeDocument/2006/math" xmlns:v="urn:schemas-microsoft-com:vml" xmlns:wp14="http://schemas.microsoft.com/office/word/2010/wordprocessingDrawing" xmlns:wp="http://schemas.openxmlformats.org/drawingml/2006/wordprocessingDrawing" xmlns:w10="urn:schemas-microsoft-com:office:word" xmlns:w="http://schemas.openxmlformats.org/wordprocessingml/2006/main" xmlns:w14="http://schemas.microsoft.com/office/word/2010/wordml" xmlns:w15="http://schemas.microsoft.com/office/word/2012/wordml" xmlns:wpg="http://schemas.microsoft.com/office/word/2010/wordprocessingGroup" xmlns:wpi="http://schemas.microsoft.com/office/word/2010/wordprocessingInk" xmlns:wne="http://schemas.microsoft.com/office/word/2006/wordml" xmlns:wps="http://schemas.microsoft.com/office/word/2010/wordprocessingShape" mc:Ignorable="w14 w15 wp14">
   <w:body>
     <w:p>
       <w:pPr>
@@ -12,7 +12,7 @@
         <w:rPr>
           <w:noProof/>
         </w:rPr>
-        <w:pict>
+        <w:pict w14:anchorId="0D4F0E37">
           <v:line id="Line 2" o:spid="_x0000_s1026" style="position:absolute;left:0;text-align:left;z-index:251656704;visibility:visible" from="234pt,-36pt" to="234pt,-28.8pt" o:gfxdata="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" o:allowincell="f" strokecolor="white">
             <v:stroke startarrow="block" endarrow="block"/>
           </v:line>
@@ -123,19 +123,11 @@
         </w:rPr>
         <w:br/>
       </w:r>
-      <w:proofErr w:type="spellStart"/>
       <w:r>
         <w:rPr>
           <w:color w:val="000000"/>
         </w:rPr>
-        <w:t>Waldinei</w:t>
-      </w:r>
-      <w:proofErr w:type="spellEnd"/>
-      <w:r>
-        <w:rPr>
-          <w:color w:val="000000"/>
-        </w:rPr>
-        <w:t xml:space="preserve"> </w:t>
+        <w:t xml:space="preserve">Waldinei </w:t>
       </w:r>
       <w:r>
         <w:rPr>
@@ -191,23 +183,13 @@
         </w:rPr>
         <w:br/>
       </w:r>
-      <w:proofErr w:type="gramStart"/>
       <w:r>
         <w:rPr>
           <w:color w:val="548DD4" w:themeColor="text2" w:themeTint="99"/>
           <w:sz w:val="20"/>
           <w:szCs w:val="20"/>
         </w:rPr>
-        <w:t>[</w:t>
-      </w:r>
-      <w:proofErr w:type="gramEnd"/>
-      <w:r>
-        <w:rPr>
-          <w:color w:val="548DD4" w:themeColor="text2" w:themeTint="99"/>
-          <w:sz w:val="20"/>
-          <w:szCs w:val="20"/>
-        </w:rPr>
-        <w:t xml:space="preserve">O titulo deve refletir a essência de seu projeto e não o nome do produto. </w:t>
+        <w:t xml:space="preserve">[O titulo deve refletir a essência de seu projeto e não o nome do produto. </w:t>
       </w:r>
       <w:r>
         <w:rPr>
@@ -340,14 +322,12 @@
         </w:rPr>
         <w:br/>
       </w:r>
-      <w:proofErr w:type="spellStart"/>
       <w:r>
         <w:rPr>
           <w:color w:val="000000"/>
         </w:rPr>
         <w:t>Waldinei</w:t>
       </w:r>
-      <w:proofErr w:type="spellEnd"/>
       <w:r>
         <w:rPr>
           <w:color w:val="000000"/>
@@ -388,7 +368,6 @@
         </w:rPr>
         <w:t>ESCOLA DIGITAL:                                                                                                tarefas, ocorrências, e boletins de alunos digitalizados para consulta.</w:t>
       </w:r>
-      <w:proofErr w:type="gramStart"/>
       <w:r>
         <w:rPr>
           <w:sz w:val="28"/>
@@ -396,7 +375,6 @@
         </w:rPr>
         <w:br/>
       </w:r>
-      <w:proofErr w:type="gramEnd"/>
     </w:p>
     <w:p>
       <w:pPr>
@@ -410,13 +388,8 @@
         <w:t>IBTA</w:t>
       </w:r>
       <w:r>
-        <w:t xml:space="preserve"> para a obtenção da certificação de Analista e Desenvolvedor de Sistemas </w:t>
-      </w:r>
-      <w:proofErr w:type="gramStart"/>
-      <w:r>
-        <w:t>Web</w:t>
-      </w:r>
-      <w:proofErr w:type="gramEnd"/>
+        <w:t xml:space="preserve"> para a obtenção da certificação de Analista e Desenvolvedor de Sistemas Web</w:t>
+      </w:r>
     </w:p>
     <w:p>
       <w:pPr>
@@ -425,15 +398,7 @@
         <w:jc w:val="right"/>
       </w:pPr>
       <w:r>
-        <w:t xml:space="preserve">Orientador: </w:t>
-      </w:r>
-      <w:proofErr w:type="spellStart"/>
-      <w:r>
-        <w:t>Prof.MSc</w:t>
-      </w:r>
-      <w:proofErr w:type="spellEnd"/>
-      <w:r>
-        <w:t xml:space="preserve"> Helio Azevedo</w:t>
+        <w:t>Orientador: Prof.MSc Helio Azevedo</w:t>
       </w:r>
     </w:p>
     <w:p>
@@ -506,20 +471,7 @@
           <w:color w:val="000000"/>
         </w:rPr>
         <w:br/>
-      </w:r>
-      <w:proofErr w:type="spellStart"/>
-      <w:r>
-        <w:rPr>
-          <w:color w:val="000000"/>
-        </w:rPr>
-        <w:t>Waldinei</w:t>
-      </w:r>
-      <w:proofErr w:type="spellEnd"/>
-      <w:r>
-        <w:rPr>
-          <w:color w:val="000000"/>
-        </w:rPr>
-        <w:t xml:space="preserve"> PEREIRA DA SILVA</w:t>
+        <w:t>Waldinei PEREIRA DA SILVA</w:t>
       </w:r>
       <w:r>
         <w:rPr>
@@ -547,17 +499,71 @@
           <w:sz w:val="28"/>
           <w:szCs w:val="28"/>
         </w:rPr>
-        <w:t>ESCOLA DIGITAL:                                                                                                tarefas, ocorrências, e boletins de alunos digitalizados para consulta.</w:t>
-      </w:r>
-      <w:proofErr w:type="gramStart"/>
+        <w:t xml:space="preserve">ESCOLA DIGITAL:                                                                                                </w:t>
+      </w:r>
       <w:r>
         <w:rPr>
           <w:sz w:val="28"/>
           <w:szCs w:val="28"/>
         </w:rPr>
+        <w:t>T</w:t>
+      </w:r>
+      <w:r>
+        <w:rPr>
+          <w:sz w:val="28"/>
+          <w:szCs w:val="28"/>
+        </w:rPr>
+        <w:t xml:space="preserve">arefas, </w:t>
+      </w:r>
+      <w:r>
+        <w:rPr>
+          <w:sz w:val="28"/>
+          <w:szCs w:val="28"/>
+        </w:rPr>
+        <w:t>O</w:t>
+      </w:r>
+      <w:r>
+        <w:rPr>
+          <w:sz w:val="28"/>
+          <w:szCs w:val="28"/>
+        </w:rPr>
+        <w:t xml:space="preserve">corrências e </w:t>
+      </w:r>
+      <w:r>
+        <w:rPr>
+          <w:sz w:val="28"/>
+          <w:szCs w:val="28"/>
+        </w:rPr>
+        <w:t>B</w:t>
+      </w:r>
+      <w:r>
+        <w:rPr>
+          <w:sz w:val="28"/>
+          <w:szCs w:val="28"/>
+        </w:rPr>
+        <w:t xml:space="preserve">oletins de alunos </w:t>
+      </w:r>
+      <w:r>
+        <w:rPr>
+          <w:sz w:val="28"/>
+          <w:szCs w:val="28"/>
+        </w:rPr>
+        <w:t>disponíveis em sistema online</w:t>
+      </w:r>
+      <w:r>
+        <w:rPr>
+          <w:sz w:val="28"/>
+          <w:szCs w:val="28"/>
+        </w:rPr>
+        <w:t xml:space="preserve"> para consulta.</w:t>
+      </w:r>
+      <w:r>
+        <w:rPr>
+          <w:sz w:val="28"/>
+          <w:szCs w:val="28"/>
+        </w:rPr>
         <w:br/>
       </w:r>
-      <w:proofErr w:type="gramEnd"/>
     </w:p>
     <w:p/>
     <w:p>
@@ -651,12 +657,8 @@
       </w:r>
       <w:r>
         <w:br/>
-      </w:r>
-      <w:proofErr w:type="spellStart"/>
-      <w:r>
         <w:t>Prof.XXXXXX</w:t>
       </w:r>
-      <w:proofErr w:type="spellEnd"/>
       <w:r>
         <w:br/>
       </w:r>
@@ -683,6 +685,7 @@
         </w:sectPr>
       </w:pPr>
       <w:r>
+        <w:lastRenderedPageBreak/>
         <w:t>__________________________________________________________</w:t>
       </w:r>
       <w:r>
@@ -715,29 +718,14 @@
           <w:bCs/>
         </w:rPr>
         <w:lastRenderedPageBreak/>
-        <w:t xml:space="preserve">Dedicamos </w:t>
-      </w:r>
-      <w:proofErr w:type="gramStart"/>
+        <w:t>Dedicamos à todos os alunos, professores e pais e responsáveis que hoje são comprometidos com os estudos ou um dia serão.</w:t>
+      </w:r>
       <w:r>
         <w:rPr>
           <w:bCs/>
         </w:rPr>
-        <w:t>à</w:t>
-      </w:r>
-      <w:proofErr w:type="gramEnd"/>
-      <w:r>
-        <w:rPr>
-          <w:bCs/>
-        </w:rPr>
-        <w:t xml:space="preserve"> todos os alunos, professores e pais e responsáveis que hoje são comprometidos com os estudos ou um dia serão.</w:t>
-      </w:r>
-      <w:r>
-        <w:rPr>
-          <w:bCs/>
-        </w:rPr>
         <w:t>.</w:t>
       </w:r>
-      <w:proofErr w:type="gramStart"/>
     </w:p>
     <w:p>
       <w:pPr>
@@ -748,7 +736,6 @@
           <w:bCs/>
         </w:rPr>
       </w:pPr>
-      <w:proofErr w:type="gramEnd"/>
     </w:p>
     <w:p>
       <w:pPr>
@@ -933,76 +920,120 @@
     <w:p>
       <w:pPr>
         <w:pStyle w:val="Corpodetexto"/>
-        <w:widowControl w:val="0"/>
-        <w:spacing w:line="480" w:lineRule="auto"/>
-      </w:pPr>
-    </w:p>
-    <w:p>
-      <w:pPr>
-        <w:pStyle w:val="Corpodetexto"/>
-      </w:pPr>
-      <w:r>
-        <w:t xml:space="preserve">Consiste na apresentação dos pontos relevantes de um texto. O resumo deve dar uma visão rápida e clara do trabalho; constitui-se em uma </w:t>
-      </w:r>
-      <w:proofErr w:type="spellStart"/>
-      <w:r>
-        <w:t>seqüência</w:t>
-      </w:r>
-      <w:proofErr w:type="spellEnd"/>
-      <w:r>
-        <w:t xml:space="preserve"> de frases concisas e objetivas e não de uma simples enumeração de tópicos. Apresenta os objetivos do estudo, o problema, a metodologia, resultados alcançados e conclusão. Deve ser digitado em espaço simples e sem parágrafos, não ultrapassando a 500 palavras.</w:t>
-      </w:r>
-    </w:p>
-    <w:p>
-      <w:pPr>
-        <w:pStyle w:val="Corpodetexto"/>
-      </w:pPr>
-    </w:p>
-    <w:p>
-      <w:pPr>
-        <w:pStyle w:val="Corpodetexto"/>
-      </w:pPr>
-    </w:p>
-    <w:p>
-      <w:r>
-        <w:rPr>
-          <w:b/>
-          <w:bCs/>
-        </w:rPr>
-        <w:t xml:space="preserve">Palavras-chave: </w:t>
-      </w:r>
-      <w:r>
-        <w:t>São palavras representativas do conteúdo do trabalho, separadas entre si por ponto e vírgula.</w:t>
-      </w:r>
-      <w:proofErr w:type="spellStart"/>
-      <w:r>
-        <w:t>Minimo</w:t>
-      </w:r>
-      <w:proofErr w:type="spellEnd"/>
-      <w:r>
-        <w:t xml:space="preserve"> de 3, máximo de 5</w:t>
-      </w:r>
-      <w:r>
-        <w:t>. As p</w:t>
-      </w:r>
-      <w:r>
-        <w:t xml:space="preserve">alavras chaves deve refletir a área de seu projeto (gestão, vendas, relacionamentos, </w:t>
-      </w:r>
-      <w:proofErr w:type="spellStart"/>
-      <w:r>
-        <w:t>etc</w:t>
-      </w:r>
-      <w:proofErr w:type="spellEnd"/>
-      <w:r>
-        <w:t xml:space="preserve">) e sub área (finanças, almoxarifado, vendas de livros, </w:t>
-      </w:r>
-      <w:proofErr w:type="spellStart"/>
-      <w:r>
-        <w:t>etc</w:t>
-      </w:r>
-      <w:proofErr w:type="spellEnd"/>
-      <w:r>
-        <w:t>).</w:t>
+      </w:pPr>
+      <w:r>
+        <w:t>Este sistema tem</w:t>
+      </w:r>
+      <w:r>
+        <w:t xml:space="preserve"> </w:t>
+      </w:r>
+      <w:r>
+        <w:t>como</w:t>
+      </w:r>
+      <w:r>
+        <w:t xml:space="preserve"> </w:t>
+      </w:r>
+      <w:r>
+        <w:t>alvo</w:t>
+      </w:r>
+      <w:r>
+        <w:t xml:space="preserve"> </w:t>
+      </w:r>
+      <w:r>
+        <w:t>para as escolas</w:t>
+      </w:r>
+      <w:r>
+        <w:t xml:space="preserve"> </w:t>
+      </w:r>
+      <w:r>
+        <w:t>fundamentais</w:t>
+      </w:r>
+      <w:r>
+        <w:t xml:space="preserve"> </w:t>
+      </w:r>
+      <w:r>
+        <w:t>públicas.</w:t>
+      </w:r>
+      <w:r>
+        <w:t xml:space="preserve"> </w:t>
+      </w:r>
+      <w:r>
+        <w:br/>
+      </w:r>
+      <w:r>
+        <w:t>O principal objetivo</w:t>
+      </w:r>
+      <w:r>
+        <w:t xml:space="preserve"> </w:t>
+      </w:r>
+      <w:r>
+        <w:t>é</w:t>
+      </w:r>
+      <w:r>
+        <w:t xml:space="preserve"> </w:t>
+      </w:r>
+      <w:r>
+        <w:t>oferecer acesso</w:t>
+      </w:r>
+      <w:r>
+        <w:t xml:space="preserve"> </w:t>
+      </w:r>
+      <w:r>
+        <w:t>on - line</w:t>
+      </w:r>
+      <w:r>
+        <w:t xml:space="preserve"> </w:t>
+      </w:r>
+      <w:r>
+        <w:t>para os pais</w:t>
+      </w:r>
+      <w:r>
+        <w:t xml:space="preserve"> </w:t>
+      </w:r>
+      <w:r>
+        <w:t>ver</w:t>
+      </w:r>
+      <w:r>
+        <w:t xml:space="preserve"> </w:t>
+      </w:r>
+      <w:r>
+        <w:t>o comportamento e</w:t>
+      </w:r>
+      <w:r>
+        <w:t xml:space="preserve"> </w:t>
+      </w:r>
+      <w:r>
+        <w:t>conhecimento de seus</w:t>
+      </w:r>
+      <w:r>
+        <w:t xml:space="preserve"> </w:t>
+      </w:r>
+      <w:r>
+        <w:t>filhos</w:t>
+      </w:r>
+      <w:r>
+        <w:t xml:space="preserve">, como o </w:t>
+      </w:r>
+      <w:r>
+        <w:t>dever de casa e</w:t>
+      </w:r>
+      <w:r>
+        <w:t xml:space="preserve"> </w:t>
+      </w:r>
+      <w:r>
+        <w:t>ocorrências</w:t>
+      </w:r>
+      <w:r>
+        <w:t xml:space="preserve"> </w:t>
+      </w:r>
+      <w:r>
+        <w:t>sobre</w:t>
+      </w:r>
+      <w:r>
+        <w:t xml:space="preserve"> </w:t>
+      </w:r>
+      <w:r>
+        <w:t>cotidiano escolar.</w:t>
       </w:r>
     </w:p>
     <w:p>
@@ -1012,6 +1043,8 @@
           <w:tab w:val="left" w:pos="4860"/>
         </w:tabs>
       </w:pPr>
+      <w:bookmarkStart w:id="3" w:name="_GoBack"/>
+      <w:bookmarkEnd w:id="3"/>
     </w:p>
     <w:p/>
     <w:p>
@@ -1051,93 +1084,306 @@
     </w:p>
     <w:p>
       <w:pPr>
+        <w:pStyle w:val="Corpodetexto"/>
         <w:rPr>
           <w:lang w:val="en-US"/>
         </w:rPr>
       </w:pPr>
-    </w:p>
-    <w:p>
-      <w:pPr>
-        <w:pStyle w:val="Corpodetexto"/>
+      <w:r>
         <w:rPr>
           <w:lang w:val="en-US"/>
         </w:rPr>
-      </w:pPr>
+        <w:t>This system has as target to public fundamental schools.</w:t>
+      </w:r>
       <w:r>
         <w:rPr>
           <w:lang w:val="en-US"/>
         </w:rPr>
-        <w:t>It consists of the presentation of the excellent points of a text. The summary must give a fast and clear vision of the work; one consists in a sequence of concise and objective phrases and not of a simple enumeration of topics. It presents the reached objectives of the study, problem, methodology, results and conclusion. It must be typed in simple space and without paragraphs, not exceeding the 500 words.</w:t>
-      </w:r>
-    </w:p>
-    <w:p>
-      <w:pPr>
-        <w:spacing w:line="480" w:lineRule="auto"/>
+        <w:t xml:space="preserve"> </w:t>
+      </w:r>
+      <w:r>
+        <w:rPr>
+          <w:lang w:val="en-US"/>
+        </w:rPr>
+        <w:t>The main objective is offering access on - line to parents view behavior and knowledge of your sons, such as homework and occurrences about life school daily</w:t>
+      </w:r>
+      <w:r>
+        <w:rPr>
+          <w:lang w:val="en-US"/>
+        </w:rPr>
+        <w:t>.</w:t>
+      </w:r>
+    </w:p>
+    <w:p>
+      <w:pPr>
+        <w:rPr>
+          <w:lang w:val="en-US"/>
+        </w:rPr>
+      </w:pPr>
+    </w:p>
+    <w:p>
+      <w:pPr>
+        <w:rPr>
+          <w:lang w:val="en-US"/>
+        </w:rPr>
+      </w:pPr>
+    </w:p>
+    <w:p>
+      <w:pPr>
+        <w:rPr>
+          <w:lang w:val="en-US"/>
+        </w:rPr>
+      </w:pPr>
+    </w:p>
+    <w:p>
+      <w:pPr>
         <w:jc w:val="center"/>
-        <w:rPr>
-          <w:lang w:val="en-US"/>
-        </w:rPr>
-      </w:pPr>
-    </w:p>
-    <w:p>
-      <w:pPr>
-        <w:rPr>
-          <w:lang w:val="en-US"/>
-        </w:rPr>
-      </w:pPr>
-    </w:p>
-    <w:p>
-      <w:pPr>
-        <w:rPr>
-          <w:lang w:val="en-US"/>
-        </w:rPr>
-      </w:pPr>
-    </w:p>
-    <w:p>
-      <w:pPr>
-        <w:rPr>
-          <w:lang w:val="en-US"/>
-        </w:rPr>
-      </w:pPr>
-    </w:p>
-    <w:p>
-      <w:pPr>
-        <w:shd w:val="clear" w:color="auto" w:fill="FFFFFF"/>
-        <w:jc w:val="left"/>
-        <w:rPr>
-          <w:color w:val="000000"/>
-          <w:lang w:val="en-US"/>
-        </w:rPr>
-        <w:sectPr>
-          <w:headerReference w:type="default" r:id="rId11"/>
-          <w:pgSz w:w="11907" w:h="16840" w:code="9"/>
-          <w:pgMar w:top="1701" w:right="927" w:bottom="1134" w:left="1701" w:header="1134" w:footer="0" w:gutter="0"/>
-          <w:pgNumType w:start="12"/>
-          <w:cols w:space="720"/>
-          <w:titlePg/>
-        </w:sectPr>
-      </w:pPr>
-      <w:r>
         <w:rPr>
           <w:b/>
           <w:bCs/>
           <w:lang w:val="en-US"/>
         </w:rPr>
-        <w:t>Key words:</w:t>
-      </w:r>
-      <w:r>
-        <w:rPr>
+      </w:pPr>
+    </w:p>
+    <w:p>
+      <w:pPr>
+        <w:jc w:val="center"/>
+        <w:rPr>
+          <w:b/>
+          <w:bCs/>
           <w:lang w:val="en-US"/>
         </w:rPr>
-        <w:t xml:space="preserve"> </w:t>
-      </w:r>
-      <w:r>
-        <w:rPr>
-          <w:color w:val="000000"/>
+      </w:pPr>
+    </w:p>
+    <w:p>
+      <w:pPr>
+        <w:jc w:val="center"/>
+        <w:rPr>
+          <w:b/>
+          <w:bCs/>
           <w:lang w:val="en-US"/>
         </w:rPr>
-        <w:t>They are representative words of the content of the work, separate between itself for point and comma.</w:t>
-      </w:r>
+      </w:pPr>
+    </w:p>
+    <w:p>
+      <w:pPr>
+        <w:jc w:val="center"/>
+        <w:rPr>
+          <w:b/>
+          <w:bCs/>
+          <w:lang w:val="en-US"/>
+        </w:rPr>
+      </w:pPr>
+    </w:p>
+    <w:p>
+      <w:pPr>
+        <w:jc w:val="center"/>
+        <w:rPr>
+          <w:b/>
+          <w:bCs/>
+          <w:lang w:val="en-US"/>
+        </w:rPr>
+      </w:pPr>
+    </w:p>
+    <w:p>
+      <w:pPr>
+        <w:jc w:val="center"/>
+        <w:rPr>
+          <w:b/>
+          <w:bCs/>
+          <w:lang w:val="en-US"/>
+        </w:rPr>
+      </w:pPr>
+    </w:p>
+    <w:p>
+      <w:pPr>
+        <w:jc w:val="center"/>
+        <w:rPr>
+          <w:b/>
+          <w:bCs/>
+          <w:lang w:val="en-US"/>
+        </w:rPr>
+      </w:pPr>
+    </w:p>
+    <w:p>
+      <w:pPr>
+        <w:jc w:val="center"/>
+        <w:rPr>
+          <w:b/>
+          <w:bCs/>
+          <w:lang w:val="en-US"/>
+        </w:rPr>
+      </w:pPr>
+    </w:p>
+    <w:p>
+      <w:pPr>
+        <w:jc w:val="center"/>
+        <w:rPr>
+          <w:b/>
+          <w:bCs/>
+          <w:lang w:val="en-US"/>
+        </w:rPr>
+      </w:pPr>
+    </w:p>
+    <w:p>
+      <w:pPr>
+        <w:jc w:val="center"/>
+        <w:rPr>
+          <w:b/>
+          <w:bCs/>
+          <w:lang w:val="en-US"/>
+        </w:rPr>
+      </w:pPr>
+    </w:p>
+    <w:p>
+      <w:pPr>
+        <w:jc w:val="center"/>
+        <w:rPr>
+          <w:b/>
+          <w:bCs/>
+          <w:lang w:val="en-US"/>
+        </w:rPr>
+      </w:pPr>
+    </w:p>
+    <w:p>
+      <w:pPr>
+        <w:jc w:val="center"/>
+        <w:rPr>
+          <w:b/>
+          <w:bCs/>
+          <w:lang w:val="en-US"/>
+        </w:rPr>
+      </w:pPr>
+    </w:p>
+    <w:p>
+      <w:pPr>
+        <w:jc w:val="center"/>
+        <w:rPr>
+          <w:b/>
+          <w:bCs/>
+          <w:lang w:val="en-US"/>
+        </w:rPr>
+      </w:pPr>
+    </w:p>
+    <w:p>
+      <w:pPr>
+        <w:jc w:val="center"/>
+        <w:rPr>
+          <w:b/>
+          <w:bCs/>
+          <w:lang w:val="en-US"/>
+        </w:rPr>
+      </w:pPr>
+    </w:p>
+    <w:p>
+      <w:pPr>
+        <w:jc w:val="center"/>
+        <w:rPr>
+          <w:b/>
+          <w:bCs/>
+          <w:lang w:val="en-US"/>
+        </w:rPr>
+      </w:pPr>
+    </w:p>
+    <w:p>
+      <w:pPr>
+        <w:jc w:val="center"/>
+        <w:rPr>
+          <w:b/>
+          <w:bCs/>
+          <w:lang w:val="en-US"/>
+        </w:rPr>
+      </w:pPr>
+    </w:p>
+    <w:p>
+      <w:pPr>
+        <w:jc w:val="center"/>
+        <w:rPr>
+          <w:b/>
+          <w:bCs/>
+          <w:lang w:val="en-US"/>
+        </w:rPr>
+      </w:pPr>
+    </w:p>
+    <w:p>
+      <w:pPr>
+        <w:jc w:val="center"/>
+        <w:rPr>
+          <w:b/>
+          <w:bCs/>
+          <w:lang w:val="en-US"/>
+        </w:rPr>
+      </w:pPr>
+    </w:p>
+    <w:p>
+      <w:pPr>
+        <w:jc w:val="center"/>
+        <w:rPr>
+          <w:b/>
+          <w:bCs/>
+          <w:lang w:val="en-US"/>
+        </w:rPr>
+      </w:pPr>
+    </w:p>
+    <w:p>
+      <w:pPr>
+        <w:jc w:val="center"/>
+        <w:rPr>
+          <w:b/>
+          <w:bCs/>
+          <w:lang w:val="en-US"/>
+        </w:rPr>
+      </w:pPr>
+    </w:p>
+    <w:p>
+      <w:pPr>
+        <w:jc w:val="center"/>
+        <w:rPr>
+          <w:b/>
+          <w:bCs/>
+          <w:lang w:val="en-US"/>
+        </w:rPr>
+      </w:pPr>
+    </w:p>
+    <w:p>
+      <w:pPr>
+        <w:jc w:val="center"/>
+        <w:rPr>
+          <w:b/>
+          <w:bCs/>
+          <w:lang w:val="en-US"/>
+        </w:rPr>
+      </w:pPr>
+    </w:p>
+    <w:p>
+      <w:pPr>
+        <w:jc w:val="center"/>
+        <w:rPr>
+          <w:b/>
+          <w:bCs/>
+          <w:lang w:val="en-US"/>
+        </w:rPr>
+      </w:pPr>
+    </w:p>
+    <w:p>
+      <w:pPr>
+        <w:jc w:val="center"/>
+        <w:rPr>
+          <w:b/>
+          <w:bCs/>
+          <w:lang w:val="en-US"/>
+        </w:rPr>
+      </w:pPr>
+    </w:p>
+    <w:p>
+      <w:pPr>
+        <w:jc w:val="center"/>
+        <w:rPr>
+          <w:b/>
+          <w:bCs/>
+          <w:lang w:val="en-US"/>
+        </w:rPr>
+      </w:pPr>
     </w:p>
     <w:p>
       <w:pPr>
@@ -1950,8 +2196,8 @@
         </w:rPr>
         <w:fldChar w:fldCharType="end"/>
       </w:r>
-      <w:bookmarkStart w:id="3" w:name="_Toc6508669"/>
-      <w:bookmarkStart w:id="4" w:name="_Toc38805114"/>
+      <w:bookmarkStart w:id="4" w:name="_Toc6508669"/>
+      <w:bookmarkStart w:id="5" w:name="_Toc38805114"/>
     </w:p>
     <w:p>
       <w:pPr>
@@ -2011,8 +2257,8 @@
         <w:lastRenderedPageBreak/>
         <w:t>LISTA DE TABELAS</w:t>
       </w:r>
-      <w:bookmarkEnd w:id="3"/>
       <w:bookmarkEnd w:id="4"/>
+      <w:bookmarkEnd w:id="5"/>
     </w:p>
     <w:p>
       <w:pPr>
@@ -2182,7 +2428,7 @@
       <w:r>
         <w:fldChar w:fldCharType="end"/>
       </w:r>
-      <w:bookmarkStart w:id="5" w:name="_Toc38805115"/>
+      <w:bookmarkStart w:id="6" w:name="_Toc38805115"/>
     </w:p>
     <w:p>
       <w:pPr>
@@ -2276,7 +2522,7 @@
         </w:rPr>
         <w:t xml:space="preserve">LISTA DE </w:t>
       </w:r>
-      <w:bookmarkEnd w:id="5"/>
+      <w:bookmarkEnd w:id="6"/>
       <w:r>
         <w:rPr>
           <w:b/>
@@ -2291,7 +2537,7 @@
       <w:tblPr>
         <w:tblW w:w="0" w:type="auto"/>
         <w:tblInd w:w="-106" w:type="dxa"/>
-        <w:tblLook w:val="0000"/>
+        <w:tblLook w:val="0000" w:firstRow="0" w:lastRow="0" w:firstColumn="0" w:lastColumn="0" w:noHBand="0" w:noVBand="0"/>
       </w:tblPr>
       <w:tblGrid>
         <w:gridCol w:w="1809"/>
@@ -2342,21 +2588,7 @@
               <w:rPr>
                 <w:color w:val="0000FF"/>
               </w:rPr>
-              <w:t xml:space="preserve">Insira neste setor as abreviaturas de seu trabalho. </w:t>
-            </w:r>
-            <w:proofErr w:type="spellStart"/>
-            <w:r>
-              <w:rPr>
-                <w:color w:val="0000FF"/>
-              </w:rPr>
-              <w:t>Exmplos</w:t>
-            </w:r>
-            <w:proofErr w:type="spellEnd"/>
-            <w:r>
-              <w:rPr>
-                <w:color w:val="0000FF"/>
-              </w:rPr>
-              <w:t>:</w:t>
+              <w:t>Insira neste setor as abreviaturas de seu trabalho. Exmplos:</w:t>
             </w:r>
           </w:p>
         </w:tc>
@@ -2452,42 +2684,12 @@
                 <w:color w:val="0000FF"/>
               </w:rPr>
             </w:pPr>
-            <w:proofErr w:type="spellStart"/>
             <w:r>
               <w:rPr>
                 <w:color w:val="0000FF"/>
               </w:rPr>
-              <w:t>Unified</w:t>
-            </w:r>
-            <w:proofErr w:type="spellEnd"/>
-            <w:r>
-              <w:rPr>
-                <w:color w:val="0000FF"/>
-              </w:rPr>
-              <w:t xml:space="preserve"> </w:t>
-            </w:r>
-            <w:proofErr w:type="spellStart"/>
-            <w:r>
-              <w:rPr>
-                <w:color w:val="0000FF"/>
-              </w:rPr>
-              <w:t>Modeling</w:t>
-            </w:r>
-            <w:proofErr w:type="spellEnd"/>
-            <w:r>
-              <w:rPr>
-                <w:color w:val="0000FF"/>
-              </w:rPr>
-              <w:t xml:space="preserve"> </w:t>
-            </w:r>
-            <w:proofErr w:type="spellStart"/>
-            <w:r>
-              <w:rPr>
-                <w:color w:val="0000FF"/>
-              </w:rPr>
-              <w:t>Language</w:t>
-            </w:r>
-            <w:proofErr w:type="spellEnd"/>
+              <w:t>Unified Modeling Language</w:t>
+            </w:r>
           </w:p>
         </w:tc>
       </w:tr>
@@ -2626,6 +2828,7 @@
     <w:p>
       <w:pPr>
         <w:sectPr>
+          <w:headerReference w:type="default" r:id="rId11"/>
           <w:pgSz w:w="11907" w:h="16840" w:code="9"/>
           <w:pgMar w:top="1985" w:right="927" w:bottom="1134" w:left="1701" w:header="1134" w:footer="0" w:gutter="0"/>
           <w:pgNumType w:start="12"/>
@@ -6074,23 +6277,23 @@
       <w:pPr>
         <w:pStyle w:val="Ttulo1"/>
       </w:pPr>
-      <w:bookmarkStart w:id="6" w:name="_Toc16689521"/>
-      <w:bookmarkStart w:id="7" w:name="_Toc193166270"/>
-      <w:bookmarkStart w:id="8" w:name="_Toc269327100"/>
-      <w:bookmarkStart w:id="9" w:name="_Toc269327223"/>
-      <w:bookmarkStart w:id="10" w:name="_Toc383452489"/>
+      <w:bookmarkStart w:id="7" w:name="_Toc16689521"/>
+      <w:bookmarkStart w:id="8" w:name="_Toc193166270"/>
+      <w:bookmarkStart w:id="9" w:name="_Toc269327100"/>
+      <w:bookmarkStart w:id="10" w:name="_Toc269327223"/>
+      <w:bookmarkStart w:id="11" w:name="_Toc383452489"/>
       <w:r>
         <w:lastRenderedPageBreak/>
         <w:t>I</w:t>
       </w:r>
-      <w:bookmarkEnd w:id="6"/>
       <w:bookmarkEnd w:id="7"/>
       <w:bookmarkEnd w:id="8"/>
       <w:bookmarkEnd w:id="9"/>
+      <w:bookmarkEnd w:id="10"/>
       <w:r>
         <w:t>ntrodução</w:t>
       </w:r>
-      <w:bookmarkEnd w:id="10"/>
+      <w:bookmarkEnd w:id="11"/>
     </w:p>
     <w:p>
       <w:pPr>
@@ -6104,13 +6307,13 @@
       <w:pPr>
         <w:pStyle w:val="Ttulo2"/>
       </w:pPr>
-      <w:bookmarkStart w:id="11" w:name="_Toc269829179"/>
-      <w:bookmarkStart w:id="12" w:name="_Toc383452490"/>
+      <w:bookmarkStart w:id="12" w:name="_Toc269829179"/>
+      <w:bookmarkStart w:id="13" w:name="_Toc383452490"/>
       <w:r>
         <w:t>Contexto e Problematização</w:t>
       </w:r>
-      <w:bookmarkEnd w:id="11"/>
       <w:bookmarkEnd w:id="12"/>
+      <w:bookmarkEnd w:id="13"/>
     </w:p>
     <w:p>
       <w:r>
@@ -6169,13 +6372,13 @@
       <w:pPr>
         <w:pStyle w:val="Ttulo2"/>
       </w:pPr>
-      <w:bookmarkStart w:id="13" w:name="_Toc269829180"/>
-      <w:bookmarkStart w:id="14" w:name="_Toc383452491"/>
+      <w:bookmarkStart w:id="14" w:name="_Toc269829180"/>
+      <w:bookmarkStart w:id="15" w:name="_Toc383452491"/>
       <w:r>
         <w:t>Objetivos</w:t>
       </w:r>
-      <w:bookmarkEnd w:id="13"/>
       <w:bookmarkEnd w:id="14"/>
+      <w:bookmarkEnd w:id="15"/>
     </w:p>
     <w:p>
       <w:r>
@@ -6191,11 +6394,11 @@
       <w:pPr>
         <w:pStyle w:val="Ttulo3"/>
       </w:pPr>
-      <w:bookmarkStart w:id="15" w:name="_Toc383452492"/>
+      <w:bookmarkStart w:id="16" w:name="_Toc383452492"/>
       <w:r>
         <w:t>Objetivo Geral</w:t>
       </w:r>
-      <w:bookmarkEnd w:id="15"/>
+      <w:bookmarkEnd w:id="16"/>
     </w:p>
     <w:p>
       <w:r>
@@ -6266,11 +6469,11 @@
       <w:pPr>
         <w:pStyle w:val="Ttulo3"/>
       </w:pPr>
-      <w:bookmarkStart w:id="16" w:name="_Toc383452493"/>
+      <w:bookmarkStart w:id="17" w:name="_Toc383452493"/>
       <w:r>
         <w:t>Objetivos Específicos</w:t>
       </w:r>
-      <w:bookmarkEnd w:id="16"/>
+      <w:bookmarkEnd w:id="17"/>
     </w:p>
     <w:p>
       <w:r>
@@ -6368,11 +6571,11 @@
       <w:pPr>
         <w:pStyle w:val="Ttulo1"/>
       </w:pPr>
-      <w:bookmarkStart w:id="17" w:name="_Toc383452494"/>
+      <w:bookmarkStart w:id="18" w:name="_Toc383452494"/>
       <w:r>
         <w:t>Visão do Sistema</w:t>
       </w:r>
-      <w:bookmarkEnd w:id="17"/>
+      <w:bookmarkEnd w:id="18"/>
     </w:p>
     <w:p>
       <w:pPr>
@@ -6381,23 +6584,23 @@
           <w:lang w:val="fr-FR"/>
         </w:rPr>
       </w:pPr>
-      <w:bookmarkStart w:id="18" w:name="_Toc512930909"/>
-      <w:bookmarkStart w:id="19" w:name="_Toc452813581"/>
-      <w:bookmarkStart w:id="20" w:name="_Toc447960005"/>
-      <w:bookmarkStart w:id="21" w:name="_Toc18208268"/>
-      <w:bookmarkStart w:id="22" w:name="_Toc383452495"/>
-      <w:bookmarkStart w:id="23" w:name="_Toc436203381"/>
+      <w:bookmarkStart w:id="19" w:name="_Toc512930909"/>
+      <w:bookmarkStart w:id="20" w:name="_Toc452813581"/>
+      <w:bookmarkStart w:id="21" w:name="_Toc447960005"/>
+      <w:bookmarkStart w:id="22" w:name="_Toc18208268"/>
+      <w:bookmarkStart w:id="23" w:name="_Toc383452495"/>
+      <w:bookmarkStart w:id="24" w:name="_Toc436203381"/>
       <w:r>
         <w:rPr>
           <w:lang w:val="fr-FR"/>
         </w:rPr>
         <w:t>Descrições dos Envolvidos e Usuários</w:t>
       </w:r>
-      <w:bookmarkEnd w:id="18"/>
       <w:bookmarkEnd w:id="19"/>
       <w:bookmarkEnd w:id="20"/>
       <w:bookmarkEnd w:id="21"/>
       <w:bookmarkEnd w:id="22"/>
+      <w:bookmarkEnd w:id="23"/>
     </w:p>
     <w:p>
       <w:r>
@@ -6531,18 +6734,18 @@
       <w:pPr>
         <w:pStyle w:val="Ttulo3"/>
       </w:pPr>
-      <w:bookmarkStart w:id="24" w:name="_Toc512930910"/>
-      <w:bookmarkStart w:id="25" w:name="_Toc452813583"/>
-      <w:bookmarkStart w:id="26" w:name="_Toc18208269"/>
-      <w:bookmarkStart w:id="27" w:name="_Toc383452496"/>
+      <w:bookmarkStart w:id="25" w:name="_Toc512930910"/>
+      <w:bookmarkStart w:id="26" w:name="_Toc452813583"/>
+      <w:bookmarkStart w:id="27" w:name="_Toc18208269"/>
+      <w:bookmarkStart w:id="28" w:name="_Toc383452496"/>
       <w:r>
         <w:lastRenderedPageBreak/>
         <w:t>Resumo dos Envolvidos</w:t>
       </w:r>
-      <w:bookmarkEnd w:id="24"/>
       <w:bookmarkEnd w:id="25"/>
       <w:bookmarkEnd w:id="26"/>
       <w:bookmarkEnd w:id="27"/>
+      <w:bookmarkEnd w:id="28"/>
     </w:p>
     <w:tbl>
       <w:tblPr>
@@ -6560,7 +6763,7 @@
           <w:left w:w="70" w:type="dxa"/>
           <w:right w:w="70" w:type="dxa"/>
         </w:tblCellMar>
-        <w:tblLook w:val="0000"/>
+        <w:tblLook w:val="0000" w:firstRow="0" w:lastRow="0" w:firstColumn="0" w:lastColumn="0" w:noHBand="0" w:noVBand="0"/>
       </w:tblPr>
       <w:tblGrid>
         <w:gridCol w:w="2506"/>
@@ -6585,9 +6788,9 @@
                 <w:color w:val="FFFFFF" w:themeColor="background1"/>
               </w:rPr>
             </w:pPr>
-            <w:bookmarkStart w:id="28" w:name="_Toc512930911"/>
-            <w:bookmarkStart w:id="29" w:name="_Toc452813584"/>
-            <w:bookmarkStart w:id="30" w:name="_Toc18208270"/>
+            <w:bookmarkStart w:id="29" w:name="_Toc512930911"/>
+            <w:bookmarkStart w:id="30" w:name="_Toc452813584"/>
+            <w:bookmarkStart w:id="31" w:name="_Toc18208270"/>
             <w:r>
               <w:rPr>
                 <w:b/>
@@ -6755,13 +6958,8 @@
             <w:pPr>
               <w:pStyle w:val="InfoBlue0"/>
             </w:pPr>
-            <w:proofErr w:type="spellStart"/>
-            <w:r>
-              <w:t>Waldinei</w:t>
-            </w:r>
-            <w:proofErr w:type="spellEnd"/>
-            <w:r>
-              <w:t xml:space="preserve"> Pereira da Silva </w:t>
+            <w:r>
+              <w:t xml:space="preserve">Waldinei Pereira da Silva </w:t>
             </w:r>
           </w:p>
         </w:tc>
@@ -6981,13 +7179,8 @@
             <w:pPr>
               <w:pStyle w:val="InfoBlue0"/>
             </w:pPr>
-            <w:proofErr w:type="spellStart"/>
-            <w:r>
-              <w:t>Waldinei</w:t>
-            </w:r>
-            <w:proofErr w:type="spellEnd"/>
-            <w:r>
-              <w:t xml:space="preserve"> Pereira da Silva</w:t>
+            <w:r>
+              <w:t>Waldinei Pereira da Silva</w:t>
             </w:r>
           </w:p>
         </w:tc>
@@ -7102,17 +7295,17 @@
           <w:lang w:val="fr-FR"/>
         </w:rPr>
       </w:pPr>
-      <w:bookmarkStart w:id="31" w:name="_Toc383452497"/>
+      <w:bookmarkStart w:id="32" w:name="_Toc383452497"/>
       <w:r>
         <w:rPr>
           <w:lang w:val="fr-FR"/>
         </w:rPr>
         <w:t>Resumo dos Usuários</w:t>
       </w:r>
-      <w:bookmarkEnd w:id="28"/>
       <w:bookmarkEnd w:id="29"/>
       <w:bookmarkEnd w:id="30"/>
       <w:bookmarkEnd w:id="31"/>
+      <w:bookmarkEnd w:id="32"/>
     </w:p>
     <w:tbl>
       <w:tblPr>
@@ -7127,7 +7320,7 @@
           <w:insideV w:val="single" w:sz="6" w:space="0" w:color="000000"/>
         </w:tblBorders>
         <w:tblLayout w:type="fixed"/>
-        <w:tblLook w:val="0000"/>
+        <w:tblLook w:val="0000" w:firstRow="0" w:lastRow="0" w:firstColumn="0" w:lastColumn="0" w:noHBand="0" w:noVBand="0"/>
       </w:tblPr>
       <w:tblGrid>
         <w:gridCol w:w="1718"/>
@@ -7887,19 +8080,18 @@
       <w:pPr>
         <w:pStyle w:val="Ttulo3"/>
       </w:pPr>
-      <w:bookmarkStart w:id="32" w:name="_Toc512930912"/>
-      <w:bookmarkStart w:id="33" w:name="_Toc452813585"/>
-      <w:bookmarkStart w:id="34" w:name="_Toc436203384"/>
-      <w:bookmarkStart w:id="35" w:name="_Toc425054386"/>
-      <w:bookmarkStart w:id="36" w:name="_Toc422186479"/>
-      <w:bookmarkStart w:id="37" w:name="_Toc346297773"/>
-      <w:bookmarkStart w:id="38" w:name="_Toc342757864"/>
-      <w:bookmarkStart w:id="39" w:name="_Toc18208271"/>
-      <w:bookmarkStart w:id="40" w:name="_Toc383452498"/>
+      <w:bookmarkStart w:id="33" w:name="_Toc512930912"/>
+      <w:bookmarkStart w:id="34" w:name="_Toc452813585"/>
+      <w:bookmarkStart w:id="35" w:name="_Toc436203384"/>
+      <w:bookmarkStart w:id="36" w:name="_Toc425054386"/>
+      <w:bookmarkStart w:id="37" w:name="_Toc422186479"/>
+      <w:bookmarkStart w:id="38" w:name="_Toc346297773"/>
+      <w:bookmarkStart w:id="39" w:name="_Toc342757864"/>
+      <w:bookmarkStart w:id="40" w:name="_Toc18208271"/>
+      <w:bookmarkStart w:id="41" w:name="_Toc383452498"/>
       <w:r>
         <w:t>Ambiente do Usuário</w:t>
       </w:r>
-      <w:bookmarkEnd w:id="32"/>
       <w:bookmarkEnd w:id="33"/>
       <w:bookmarkEnd w:id="34"/>
       <w:bookmarkEnd w:id="35"/>
@@ -7908,6 +8100,7 @@
       <w:bookmarkEnd w:id="38"/>
       <w:bookmarkEnd w:id="39"/>
       <w:bookmarkEnd w:id="40"/>
+      <w:bookmarkEnd w:id="41"/>
     </w:p>
     <w:p>
       <w:r>
@@ -7963,21 +8156,11 @@
     </w:p>
     <w:p>
       <w:r>
-        <w:t>As restrições estão na disponibilidade de terminais para o acesso, podendo ser acessados através de PC com acesso à internet. Futuramente em dispositivos móveis (</w:t>
-      </w:r>
-      <w:proofErr w:type="spellStart"/>
-      <w:r>
-        <w:t>smartphones</w:t>
-      </w:r>
-      <w:proofErr w:type="spellEnd"/>
-      <w:r>
-        <w:t xml:space="preserve"> e </w:t>
-      </w:r>
-      <w:proofErr w:type="spellStart"/>
+        <w:t xml:space="preserve">As restrições estão na disponibilidade de terminais para o acesso, podendo ser acessados através de PC com acesso à internet. Futuramente em dispositivos móveis (smartphones e </w:t>
+      </w:r>
       <w:r>
         <w:t>tablet</w:t>
       </w:r>
-      <w:proofErr w:type="spellEnd"/>
       <w:r>
         <w:t>).</w:t>
       </w:r>
@@ -7991,17 +8174,17 @@
       <w:pPr>
         <w:pStyle w:val="Ttulo3"/>
       </w:pPr>
-      <w:bookmarkStart w:id="41" w:name="_Toc512930914"/>
-      <w:bookmarkStart w:id="42" w:name="_Toc452813589"/>
-      <w:bookmarkStart w:id="43" w:name="_Toc18208273"/>
-      <w:bookmarkStart w:id="44" w:name="_Toc383452499"/>
+      <w:bookmarkStart w:id="42" w:name="_Toc512930914"/>
+      <w:bookmarkStart w:id="43" w:name="_Toc452813589"/>
+      <w:bookmarkStart w:id="44" w:name="_Toc18208273"/>
+      <w:bookmarkStart w:id="45" w:name="_Toc383452499"/>
       <w:r>
         <w:t>Alternativas e Concorrência</w:t>
       </w:r>
-      <w:bookmarkEnd w:id="41"/>
       <w:bookmarkEnd w:id="42"/>
       <w:bookmarkEnd w:id="43"/>
       <w:bookmarkEnd w:id="44"/>
+      <w:bookmarkEnd w:id="45"/>
     </w:p>
     <w:p>
       <w:r>
@@ -8404,12 +8587,12 @@
       <w:pPr>
         <w:pStyle w:val="Ttulo2"/>
       </w:pPr>
-      <w:bookmarkStart w:id="45" w:name="_Toc512930915"/>
-      <w:bookmarkStart w:id="46" w:name="_Toc452813590"/>
-      <w:bookmarkStart w:id="47" w:name="_Toc436203387"/>
-      <w:bookmarkStart w:id="48" w:name="_Toc18208274"/>
-      <w:bookmarkStart w:id="49" w:name="_Toc383452500"/>
-      <w:bookmarkEnd w:id="23"/>
+      <w:bookmarkStart w:id="46" w:name="_Toc512930915"/>
+      <w:bookmarkStart w:id="47" w:name="_Toc452813590"/>
+      <w:bookmarkStart w:id="48" w:name="_Toc436203387"/>
+      <w:bookmarkStart w:id="49" w:name="_Toc18208274"/>
+      <w:bookmarkStart w:id="50" w:name="_Toc383452500"/>
+      <w:bookmarkEnd w:id="24"/>
       <w:r>
         <w:t xml:space="preserve">Visão </w:t>
       </w:r>
@@ -8419,11 +8602,11 @@
       <w:r>
         <w:t xml:space="preserve"> do Produto</w:t>
       </w:r>
-      <w:bookmarkEnd w:id="45"/>
       <w:bookmarkEnd w:id="46"/>
       <w:bookmarkEnd w:id="47"/>
       <w:bookmarkEnd w:id="48"/>
       <w:bookmarkEnd w:id="49"/>
+      <w:bookmarkEnd w:id="50"/>
     </w:p>
     <w:p>
       <w:r>
@@ -8482,25 +8665,24 @@
       <w:pPr>
         <w:pStyle w:val="Ttulo3"/>
       </w:pPr>
-      <w:bookmarkStart w:id="50" w:name="_Toc512930916"/>
-      <w:bookmarkStart w:id="51" w:name="_Toc452813591"/>
-      <w:bookmarkStart w:id="52" w:name="_Toc436203388"/>
-      <w:bookmarkStart w:id="53" w:name="_Toc425054391"/>
-      <w:bookmarkStart w:id="54" w:name="_Toc422186484"/>
-      <w:bookmarkStart w:id="55" w:name="_Toc346297778"/>
-      <w:bookmarkStart w:id="56" w:name="_Toc342757867"/>
-      <w:bookmarkStart w:id="57" w:name="_Toc339784266"/>
-      <w:bookmarkStart w:id="58" w:name="_Toc339783677"/>
-      <w:bookmarkStart w:id="59" w:name="_Toc323533353"/>
-      <w:bookmarkStart w:id="60" w:name="_Toc320279476"/>
-      <w:bookmarkStart w:id="61" w:name="_Toc320274603"/>
-      <w:bookmarkStart w:id="62" w:name="_Toc318088998"/>
-      <w:bookmarkStart w:id="63" w:name="_Toc18208275"/>
-      <w:bookmarkStart w:id="64" w:name="_Toc383452501"/>
+      <w:bookmarkStart w:id="51" w:name="_Toc512930916"/>
+      <w:bookmarkStart w:id="52" w:name="_Toc452813591"/>
+      <w:bookmarkStart w:id="53" w:name="_Toc436203388"/>
+      <w:bookmarkStart w:id="54" w:name="_Toc425054391"/>
+      <w:bookmarkStart w:id="55" w:name="_Toc422186484"/>
+      <w:bookmarkStart w:id="56" w:name="_Toc346297778"/>
+      <w:bookmarkStart w:id="57" w:name="_Toc342757867"/>
+      <w:bookmarkStart w:id="58" w:name="_Toc339784266"/>
+      <w:bookmarkStart w:id="59" w:name="_Toc339783677"/>
+      <w:bookmarkStart w:id="60" w:name="_Toc323533353"/>
+      <w:bookmarkStart w:id="61" w:name="_Toc320279476"/>
+      <w:bookmarkStart w:id="62" w:name="_Toc320274603"/>
+      <w:bookmarkStart w:id="63" w:name="_Toc318088998"/>
+      <w:bookmarkStart w:id="64" w:name="_Toc18208275"/>
+      <w:bookmarkStart w:id="65" w:name="_Toc383452501"/>
       <w:r>
         <w:t>Perspectiva do Produto</w:t>
       </w:r>
-      <w:bookmarkEnd w:id="50"/>
       <w:bookmarkEnd w:id="51"/>
       <w:bookmarkEnd w:id="52"/>
       <w:bookmarkEnd w:id="53"/>
@@ -8515,6 +8697,7 @@
       <w:bookmarkEnd w:id="62"/>
       <w:bookmarkEnd w:id="63"/>
       <w:bookmarkEnd w:id="64"/>
+      <w:bookmarkEnd w:id="65"/>
     </w:p>
     <w:p>
       <w:r>
@@ -8545,26 +8728,25 @@
       <w:pPr>
         <w:pStyle w:val="Ttulo3"/>
       </w:pPr>
-      <w:bookmarkStart w:id="65" w:name="_Toc512930917"/>
-      <w:bookmarkStart w:id="66" w:name="_Toc452813593"/>
-      <w:bookmarkStart w:id="67" w:name="_Toc436203390"/>
-      <w:bookmarkStart w:id="68" w:name="_Toc425054394"/>
-      <w:bookmarkStart w:id="69" w:name="_Toc422186487"/>
-      <w:bookmarkStart w:id="70" w:name="_Toc346297780"/>
-      <w:bookmarkStart w:id="71" w:name="_Toc342757869"/>
-      <w:bookmarkStart w:id="72" w:name="_Toc339784278"/>
-      <w:bookmarkStart w:id="73" w:name="_Toc339783689"/>
-      <w:bookmarkStart w:id="74" w:name="_Toc323533379"/>
-      <w:bookmarkStart w:id="75" w:name="_Toc320279510"/>
-      <w:bookmarkStart w:id="76" w:name="_Toc320274637"/>
-      <w:bookmarkStart w:id="77" w:name="_Toc318089002"/>
-      <w:bookmarkStart w:id="78" w:name="_Toc18208276"/>
-      <w:bookmarkStart w:id="79" w:name="_Toc383452502"/>
+      <w:bookmarkStart w:id="66" w:name="_Toc512930917"/>
+      <w:bookmarkStart w:id="67" w:name="_Toc452813593"/>
+      <w:bookmarkStart w:id="68" w:name="_Toc436203390"/>
+      <w:bookmarkStart w:id="69" w:name="_Toc425054394"/>
+      <w:bookmarkStart w:id="70" w:name="_Toc422186487"/>
+      <w:bookmarkStart w:id="71" w:name="_Toc346297780"/>
+      <w:bookmarkStart w:id="72" w:name="_Toc342757869"/>
+      <w:bookmarkStart w:id="73" w:name="_Toc339784278"/>
+      <w:bookmarkStart w:id="74" w:name="_Toc339783689"/>
+      <w:bookmarkStart w:id="75" w:name="_Toc323533379"/>
+      <w:bookmarkStart w:id="76" w:name="_Toc320279510"/>
+      <w:bookmarkStart w:id="77" w:name="_Toc320274637"/>
+      <w:bookmarkStart w:id="78" w:name="_Toc318089002"/>
+      <w:bookmarkStart w:id="79" w:name="_Toc18208276"/>
+      <w:bookmarkStart w:id="80" w:name="_Toc383452502"/>
       <w:r>
         <w:lastRenderedPageBreak/>
         <w:t>Suposições e Dependências</w:t>
       </w:r>
-      <w:bookmarkEnd w:id="65"/>
       <w:bookmarkEnd w:id="66"/>
       <w:bookmarkEnd w:id="67"/>
       <w:bookmarkEnd w:id="68"/>
@@ -8579,6 +8761,7 @@
       <w:bookmarkEnd w:id="77"/>
       <w:bookmarkEnd w:id="78"/>
       <w:bookmarkEnd w:id="79"/>
+      <w:bookmarkEnd w:id="80"/>
     </w:p>
     <w:p>
       <w:r>
@@ -8596,11 +8779,11 @@
       <w:pPr>
         <w:pStyle w:val="Ttulo2"/>
       </w:pPr>
-      <w:bookmarkStart w:id="80" w:name="_Toc512930918"/>
-      <w:bookmarkStart w:id="81" w:name="_Toc452813596"/>
-      <w:bookmarkStart w:id="82" w:name="_Toc436203402"/>
-      <w:bookmarkStart w:id="83" w:name="_Toc18208277"/>
-      <w:bookmarkStart w:id="84" w:name="_Toc383452503"/>
+      <w:bookmarkStart w:id="81" w:name="_Toc512930918"/>
+      <w:bookmarkStart w:id="82" w:name="_Toc452813596"/>
+      <w:bookmarkStart w:id="83" w:name="_Toc436203402"/>
+      <w:bookmarkStart w:id="84" w:name="_Toc18208277"/>
+      <w:bookmarkStart w:id="85" w:name="_Toc383452503"/>
       <w:r>
         <w:t>Requisitos</w:t>
       </w:r>
@@ -8613,15 +8796,15 @@
       <w:r>
         <w:t xml:space="preserve">do </w:t>
       </w:r>
-      <w:commentRangeStart w:id="85"/>
+      <w:commentRangeStart w:id="86"/>
       <w:r>
         <w:t>Produto</w:t>
       </w:r>
-      <w:bookmarkEnd w:id="80"/>
       <w:bookmarkEnd w:id="81"/>
       <w:bookmarkEnd w:id="82"/>
       <w:bookmarkEnd w:id="83"/>
-      <w:commentRangeEnd w:id="85"/>
+      <w:bookmarkEnd w:id="84"/>
+      <w:commentRangeEnd w:id="86"/>
       <w:r>
         <w:rPr>
           <w:rStyle w:val="Refdecomentrio"/>
@@ -8629,9 +8812,9 @@
           <w:b w:val="0"/>
           <w:bCs w:val="0"/>
         </w:rPr>
-        <w:commentReference w:id="85"/>
-      </w:r>
-      <w:bookmarkEnd w:id="84"/>
+        <w:commentReference w:id="86"/>
+      </w:r>
+      <w:bookmarkEnd w:id="85"/>
     </w:p>
     <w:tbl>
       <w:tblPr>
@@ -8645,7 +8828,7 @@
           <w:insideH w:val="single" w:sz="4" w:space="0" w:color="auto"/>
           <w:insideV w:val="single" w:sz="4" w:space="0" w:color="auto"/>
         </w:tblBorders>
-        <w:tblLook w:val="01E0"/>
+        <w:tblLook w:val="01E0" w:firstRow="1" w:lastRow="1" w:firstColumn="1" w:lastColumn="1" w:noHBand="0" w:noVBand="0"/>
       </w:tblPr>
       <w:tblGrid>
         <w:gridCol w:w="976"/>
@@ -9105,18 +9288,18 @@
         <w:rPr>
           <w:rStyle w:val="Refdecomentrio"/>
         </w:rPr>
-        <w:commentReference w:id="86"/>
+        <w:commentReference w:id="87"/>
       </w:r>
     </w:p>
     <w:p>
       <w:pPr>
         <w:pStyle w:val="Ttulo2"/>
       </w:pPr>
-      <w:bookmarkStart w:id="87" w:name="_Toc512930919"/>
-      <w:bookmarkStart w:id="88" w:name="_Toc452813602"/>
-      <w:bookmarkStart w:id="89" w:name="_Toc436203408"/>
-      <w:bookmarkStart w:id="90" w:name="_Toc18208278"/>
-      <w:bookmarkStart w:id="91" w:name="_Toc383452504"/>
+      <w:bookmarkStart w:id="88" w:name="_Toc512930919"/>
+      <w:bookmarkStart w:id="89" w:name="_Toc452813602"/>
+      <w:bookmarkStart w:id="90" w:name="_Toc436203408"/>
+      <w:bookmarkStart w:id="91" w:name="_Toc18208278"/>
+      <w:bookmarkStart w:id="92" w:name="_Toc383452504"/>
       <w:r>
         <w:t xml:space="preserve">Requisitos </w:t>
       </w:r>
@@ -9126,11 +9309,11 @@
       <w:r>
         <w:t>do Produto</w:t>
       </w:r>
-      <w:bookmarkEnd w:id="87"/>
       <w:bookmarkEnd w:id="88"/>
       <w:bookmarkEnd w:id="89"/>
       <w:bookmarkEnd w:id="90"/>
       <w:bookmarkEnd w:id="91"/>
+      <w:bookmarkEnd w:id="92"/>
     </w:p>
     <w:p/>
     <w:p>
@@ -9163,30 +9346,30 @@
       <w:pPr>
         <w:pStyle w:val="Ttulo1"/>
       </w:pPr>
-      <w:bookmarkStart w:id="92" w:name="_Toc383452505"/>
+      <w:bookmarkStart w:id="93" w:name="_Toc383452505"/>
       <w:r>
         <w:t>Análise dos</w:t>
       </w:r>
       <w:r>
         <w:t xml:space="preserve"> Requisitos</w:t>
       </w:r>
-      <w:bookmarkEnd w:id="92"/>
+      <w:bookmarkEnd w:id="93"/>
     </w:p>
     <w:p/>
     <w:p>
       <w:pPr>
         <w:pStyle w:val="Ttulo2"/>
       </w:pPr>
-      <w:bookmarkStart w:id="93" w:name="_Toc383452506"/>
+      <w:bookmarkStart w:id="94" w:name="_Toc383452506"/>
       <w:r>
         <w:lastRenderedPageBreak/>
         <w:t xml:space="preserve">Diagrama de Casos de </w:t>
       </w:r>
-      <w:commentRangeStart w:id="94"/>
+      <w:commentRangeStart w:id="95"/>
       <w:r>
         <w:t>Uso</w:t>
       </w:r>
-      <w:commentRangeEnd w:id="94"/>
+      <w:commentRangeEnd w:id="95"/>
       <w:r>
         <w:rPr>
           <w:rStyle w:val="Refdecomentrio"/>
@@ -9194,18 +9377,17 @@
           <w:b w:val="0"/>
           <w:bCs w:val="0"/>
         </w:rPr>
-        <w:commentReference w:id="94"/>
-      </w:r>
-      <w:bookmarkEnd w:id="93"/>
-    </w:p>
-    <w:p>
-      <w:bookmarkStart w:id="95" w:name="_GoBack"/>
+        <w:commentReference w:id="95"/>
+      </w:r>
+      <w:bookmarkEnd w:id="94"/>
+    </w:p>
+    <w:p>
       <w:r>
         <w:rPr>
           <w:noProof/>
         </w:rPr>
         <w:drawing>
-          <wp:inline distT="0" distB="0" distL="0" distR="0">
+          <wp:inline distT="0" distB="0" distL="0" distR="0" wp14:anchorId="2CE116E5" wp14:editId="52380A89">
             <wp:extent cx="5283860" cy="8174139"/>
             <wp:effectExtent l="0" t="0" r="0" b="0"/>
             <wp:docPr id="1" name="Imagem 1"/>
@@ -9220,10 +9402,10 @@
                     <pic:cNvPicPr/>
                   </pic:nvPicPr>
                   <pic:blipFill>
-                    <a:blip r:embed="rId13">
+                    <a:blip r:embed="rId14">
                       <a:extLst>
                         <a:ext uri="{28A0092B-C50C-407E-A947-70E740481C1C}">
-                          <a14:useLocalDpi xmlns:a14="http://schemas.microsoft.com/office/drawing/2010/main" xmlns:wps="http://schemas.microsoft.com/office/word/2010/wordprocessingShape" xmlns:wpi="http://schemas.microsoft.com/office/word/2010/wordprocessingInk" xmlns:wpg="http://schemas.microsoft.com/office/word/2010/wordprocessingGroup" xmlns:w15="http://schemas.microsoft.com/office/word/2012/wordml" xmlns:w14="http://schemas.microsoft.com/office/word/2010/wordml" xmlns:w="http://schemas.openxmlformats.org/wordprocessingml/2006/main" xmlns:w10="urn:schemas-microsoft-com:office:word" xmlns:wp14="http://schemas.microsoft.com/office/word/2010/wordprocessingDrawing" xmlns:v="urn:schemas-microsoft-com:vml" xmlns:o="urn:schemas-microsoft-com:office:office" xmlns:mc="http://schemas.openxmlformats.org/markup-compatibility/2006" xmlns:wpc="http://schemas.microsoft.com/office/word/2010/wordprocessingCanvas" xmlns="" val="0"/>
+                          <a14:useLocalDpi xmlns:a14="http://schemas.microsoft.com/office/drawing/2010/main" val="0"/>
                         </a:ext>
                       </a:extLst>
                     </a:blip>
@@ -9246,7 +9428,6 @@
           </wp:inline>
         </w:drawing>
       </w:r>
-      <w:bookmarkEnd w:id="95"/>
     </w:p>
     <w:p/>
     <w:p>
@@ -9297,7 +9478,7 @@
           <w:insideH w:val="single" w:sz="4" w:space="0" w:color="000000"/>
           <w:insideV w:val="single" w:sz="4" w:space="0" w:color="000000"/>
         </w:tblBorders>
-        <w:tblLook w:val="04A0"/>
+        <w:tblLook w:val="04A0" w:firstRow="1" w:lastRow="0" w:firstColumn="1" w:lastColumn="0" w:noHBand="0" w:noVBand="1"/>
       </w:tblPr>
       <w:tblGrid>
         <w:gridCol w:w="4747"/>
@@ -9596,7 +9777,7 @@
           <w:insideH w:val="single" w:sz="4" w:space="0" w:color="auto"/>
           <w:insideV w:val="single" w:sz="4" w:space="0" w:color="auto"/>
         </w:tblBorders>
-        <w:tblLook w:val="0000"/>
+        <w:tblLook w:val="0000" w:firstRow="0" w:lastRow="0" w:firstColumn="0" w:lastColumn="0" w:noHBand="0" w:noVBand="0"/>
       </w:tblPr>
       <w:tblGrid>
         <w:gridCol w:w="2658"/>
@@ -9642,11 +9823,9 @@
             <w:r>
               <w:t xml:space="preserve">- </w:t>
             </w:r>
-            <w:proofErr w:type="spellStart"/>
             <w:r>
               <w:t>Login</w:t>
             </w:r>
-            <w:proofErr w:type="spellEnd"/>
           </w:p>
         </w:tc>
       </w:tr>
@@ -9716,13 +9895,8 @@
           </w:tcPr>
           <w:p>
             <w:r>
-              <w:t xml:space="preserve">Gestor, professor, secretaria, pais/responsáveis, </w:t>
-            </w:r>
-            <w:proofErr w:type="gramStart"/>
-            <w:r>
-              <w:t>alunos</w:t>
-            </w:r>
-            <w:proofErr w:type="gramEnd"/>
+              <w:t>Gestor, professor, secretaria, pais/responsáveis, alunos</w:t>
+            </w:r>
           </w:p>
         </w:tc>
       </w:tr>
@@ -9787,15 +9961,7 @@
           </w:tcPr>
           <w:p>
             <w:r>
-              <w:t xml:space="preserve">O ator recebe um </w:t>
-            </w:r>
-            <w:proofErr w:type="spellStart"/>
-            <w:r>
-              <w:t>login</w:t>
-            </w:r>
-            <w:proofErr w:type="spellEnd"/>
-            <w:r>
-              <w:t xml:space="preserve"> e uma senha para acesso ao sistema que atenda ao seu perfil de usuário.</w:t>
+              <w:t>O ator recebe um login e uma senha para acesso ao sistema que atenda ao seu perfil de usuário.</w:t>
             </w:r>
           </w:p>
         </w:tc>
@@ -9841,13 +10007,8 @@
             <w:r>
               <w:t xml:space="preserve"> deseja </w:t>
             </w:r>
-            <w:proofErr w:type="spellStart"/>
-            <w:r>
-              <w:t>logar</w:t>
-            </w:r>
-            <w:proofErr w:type="spellEnd"/>
-            <w:r>
-              <w:t xml:space="preserve"> no sistema</w:t>
+            <w:r>
+              <w:t>logar no sistema</w:t>
             </w:r>
           </w:p>
           <w:p>
@@ -9855,15 +10016,7 @@
               <w:t xml:space="preserve">FP02 – </w:t>
             </w:r>
             <w:r>
-              <w:t xml:space="preserve">O sistema oferece opção para registrar o </w:t>
-            </w:r>
-            <w:proofErr w:type="spellStart"/>
-            <w:r>
-              <w:t>login</w:t>
-            </w:r>
-            <w:proofErr w:type="spellEnd"/>
-            <w:r>
-              <w:t xml:space="preserve"> e a senha</w:t>
+              <w:t>O sistema oferece opção para registrar o login e a senha</w:t>
             </w:r>
           </w:p>
           <w:p>
@@ -9894,16 +10047,11 @@
               <w:t>de acesso ao</w:t>
             </w:r>
             <w:r>
-              <w:t xml:space="preserve"> sistema, de acordo com o perfil do </w:t>
-            </w:r>
-            <w:proofErr w:type="gramStart"/>
-            <w:r>
-              <w:t>usu</w:t>
+              <w:t xml:space="preserve"> sistema, de acordo com o perfil do usu</w:t>
             </w:r>
             <w:r>
               <w:t>ário</w:t>
             </w:r>
-            <w:proofErr w:type="gramEnd"/>
           </w:p>
           <w:p/>
           <w:p>
@@ -9991,7 +10139,7 @@
           <w:insideH w:val="single" w:sz="4" w:space="0" w:color="auto"/>
           <w:insideV w:val="single" w:sz="4" w:space="0" w:color="auto"/>
         </w:tblBorders>
-        <w:tblLook w:val="0000"/>
+        <w:tblLook w:val="0000" w:firstRow="0" w:lastRow="0" w:firstColumn="0" w:lastColumn="0" w:noHBand="0" w:noVBand="0"/>
       </w:tblPr>
       <w:tblGrid>
         <w:gridCol w:w="2658"/>
@@ -10112,13 +10260,8 @@
           </w:tcPr>
           <w:p>
             <w:r>
-              <w:t xml:space="preserve">Professores, Pais ou </w:t>
-            </w:r>
-            <w:proofErr w:type="gramStart"/>
-            <w:r>
-              <w:t>Alunos</w:t>
-            </w:r>
-            <w:proofErr w:type="gramEnd"/>
+              <w:t>Professores, Pais ou Alunos</w:t>
+            </w:r>
           </w:p>
         </w:tc>
       </w:tr>
@@ -10155,13 +10298,8 @@
           </w:p>
           <w:p>
             <w:r>
-              <w:t xml:space="preserve">O ator deve estar </w:t>
-            </w:r>
-            <w:proofErr w:type="spellStart"/>
-            <w:r>
-              <w:t>logado</w:t>
-            </w:r>
-            <w:proofErr w:type="spellEnd"/>
+              <w:t>O ator deve estar logado</w:t>
+            </w:r>
           </w:p>
         </w:tc>
       </w:tr>
@@ -10193,15 +10331,7 @@
           </w:tcPr>
           <w:p>
             <w:r>
-              <w:t xml:space="preserve">Notas visualizadas, para controle o </w:t>
-            </w:r>
-            <w:proofErr w:type="gramStart"/>
-            <w:r>
-              <w:t>mesmo</w:t>
-            </w:r>
-            <w:proofErr w:type="gramEnd"/>
-            <w:r>
-              <w:t xml:space="preserve">  </w:t>
+              <w:t xml:space="preserve">Notas visualizadas, para controle o mesmo  </w:t>
             </w:r>
           </w:p>
         </w:tc>
@@ -10287,13 +10417,8 @@
               <w:t>4</w:t>
             </w:r>
             <w:r>
-              <w:t xml:space="preserve"> – O ator visualiza as notas e faltas do bimestre finalizado, (sistema encerrou possibilidade de inserção</w:t>
-            </w:r>
-            <w:proofErr w:type="gramStart"/>
-            <w:r>
-              <w:t>)</w:t>
-            </w:r>
-            <w:proofErr w:type="gramEnd"/>
+              <w:t xml:space="preserve"> – O ator visualiza as notas e faltas do bimestre finalizado, (sistema encerrou possibilidade de inserção)</w:t>
+            </w:r>
           </w:p>
           <w:p>
             <w:r>
@@ -10369,7 +10494,7 @@
           <w:insideH w:val="single" w:sz="4" w:space="0" w:color="auto"/>
           <w:insideV w:val="single" w:sz="4" w:space="0" w:color="auto"/>
         </w:tblBorders>
-        <w:tblLook w:val="0000"/>
+        <w:tblLook w:val="0000" w:firstRow="0" w:lastRow="0" w:firstColumn="0" w:lastColumn="0" w:noHBand="0" w:noVBand="0"/>
       </w:tblPr>
       <w:tblGrid>
         <w:gridCol w:w="2800"/>
@@ -10509,13 +10634,8 @@
           </w:tcPr>
           <w:p>
             <w:r>
-              <w:t xml:space="preserve">Os atores devem estar </w:t>
-            </w:r>
-            <w:proofErr w:type="spellStart"/>
-            <w:r>
-              <w:t>logados</w:t>
-            </w:r>
-            <w:proofErr w:type="spellEnd"/>
+              <w:t>Os atores devem estar logados</w:t>
+            </w:r>
           </w:p>
         </w:tc>
       </w:tr>
@@ -10695,7 +10815,7 @@
           <w:insideH w:val="single" w:sz="4" w:space="0" w:color="auto"/>
           <w:insideV w:val="single" w:sz="4" w:space="0" w:color="auto"/>
         </w:tblBorders>
-        <w:tblLook w:val="0000"/>
+        <w:tblLook w:val="0000" w:firstRow="0" w:lastRow="0" w:firstColumn="0" w:lastColumn="0" w:noHBand="0" w:noVBand="0"/>
       </w:tblPr>
       <w:tblGrid>
         <w:gridCol w:w="2489"/>
@@ -10826,13 +10946,8 @@
           </w:tcPr>
           <w:p>
             <w:r>
-              <w:t xml:space="preserve">Professores, Gestores e </w:t>
-            </w:r>
-            <w:proofErr w:type="gramStart"/>
-            <w:r>
-              <w:t>Pais</w:t>
-            </w:r>
-            <w:proofErr w:type="gramEnd"/>
+              <w:t>Professores, Gestores e Pais</w:t>
+            </w:r>
           </w:p>
         </w:tc>
       </w:tr>
@@ -10872,13 +10987,8 @@
           </w:p>
           <w:p>
             <w:r>
-              <w:t xml:space="preserve">O ator deve estar </w:t>
-            </w:r>
-            <w:proofErr w:type="spellStart"/>
-            <w:r>
-              <w:t>logado</w:t>
-            </w:r>
-            <w:proofErr w:type="spellEnd"/>
+              <w:t>O ator deve estar logado</w:t>
+            </w:r>
           </w:p>
         </w:tc>
       </w:tr>
@@ -10993,13 +11103,8 @@
             </w:r>
             <w:commentRangeEnd w:id="100"/>
             <w:r>
-              <w:t xml:space="preserve"> somente do usuário </w:t>
-            </w:r>
-            <w:proofErr w:type="spellStart"/>
-            <w:r>
-              <w:t>logado</w:t>
-            </w:r>
-            <w:proofErr w:type="spellEnd"/>
+              <w:t xml:space="preserve"> somente do usuário logado</w:t>
+            </w:r>
             <w:r>
               <w:rPr>
                 <w:rStyle w:val="Refdecomentrio"/>
@@ -11007,15 +11112,8 @@
               <w:commentReference w:id="100"/>
             </w:r>
             <w:r>
-              <w:t xml:space="preserve">, e opção de selecionar período </w:t>
-            </w:r>
-            <w:proofErr w:type="spellStart"/>
-            <w:proofErr w:type="gramStart"/>
-            <w:r>
-              <w:t>cronologiamente</w:t>
-            </w:r>
-            <w:proofErr w:type="spellEnd"/>
-            <w:proofErr w:type="gramEnd"/>
+              <w:t>, e opção de selecionar período cronologiamente</w:t>
+            </w:r>
             <w:r>
               <w:t xml:space="preserve"> </w:t>
             </w:r>
@@ -11099,7 +11197,7 @@
           <w:insideH w:val="single" w:sz="4" w:space="0" w:color="auto"/>
           <w:insideV w:val="single" w:sz="4" w:space="0" w:color="auto"/>
         </w:tblBorders>
-        <w:tblLook w:val="0000"/>
+        <w:tblLook w:val="0000" w:firstRow="0" w:lastRow="0" w:firstColumn="0" w:lastColumn="0" w:noHBand="0" w:noVBand="0"/>
       </w:tblPr>
       <w:tblGrid>
         <w:gridCol w:w="2658"/>
@@ -11273,15 +11371,7 @@
           </w:p>
           <w:p>
             <w:r>
-              <w:t xml:space="preserve">O professor deve estar </w:t>
-            </w:r>
-            <w:proofErr w:type="spellStart"/>
-            <w:r>
-              <w:t>logado</w:t>
-            </w:r>
-            <w:proofErr w:type="spellEnd"/>
-            <w:r>
-              <w:t>.</w:t>
+              <w:t>O professor deve estar logado.</w:t>
             </w:r>
           </w:p>
         </w:tc>
@@ -11458,13 +11548,8 @@
               <w:t xml:space="preserve"> O sistema oferece a tela com os alunos registrados na turma, com o nome e número de cada al</w:t>
             </w:r>
             <w:r>
-              <w:t xml:space="preserve">uno e campo para notas e </w:t>
-            </w:r>
-            <w:proofErr w:type="gramStart"/>
-            <w:r>
-              <w:t>faltas</w:t>
-            </w:r>
-            <w:proofErr w:type="gramEnd"/>
+              <w:t>uno e campo para notas e faltas</w:t>
+            </w:r>
           </w:p>
           <w:p>
             <w:pPr>
@@ -11517,15 +11602,7 @@
               <w:t xml:space="preserve"> –</w:t>
             </w:r>
             <w:r>
-              <w:t xml:space="preserve"> O sistema envia ao banco de dados </w:t>
-            </w:r>
-            <w:proofErr w:type="gramStart"/>
-            <w:r>
-              <w:t>as</w:t>
-            </w:r>
-            <w:proofErr w:type="gramEnd"/>
-            <w:r>
-              <w:t xml:space="preserve"> notas e falta par</w:t>
+              <w:t xml:space="preserve"> O sistema envia ao banco de dados as notas e falta par</w:t>
             </w:r>
             <w:r>
               <w:t>a cada aluno, gerando o boletim</w:t>
@@ -11571,15 +11648,7 @@
               <w:t xml:space="preserve"> </w:t>
             </w:r>
             <w:r>
-              <w:t xml:space="preserve">O professor para alterar a nota ou falta do aluno, retorna ao passo </w:t>
-            </w:r>
-            <w:proofErr w:type="gramStart"/>
-            <w:r>
-              <w:t>7</w:t>
-            </w:r>
-            <w:proofErr w:type="gramEnd"/>
-            <w:r>
-              <w:t>, e registra novamente a nota ou falta no campo do aluno desejado.</w:t>
+              <w:t>O professor para alterar a nota ou falta do aluno, retorna ao passo 7, e registra novamente a nota ou falta no campo do aluno desejado.</w:t>
             </w:r>
           </w:p>
           <w:p>
@@ -11589,15 +11658,7 @@
           </w:p>
           <w:p>
             <w:r>
-              <w:t xml:space="preserve">No passo </w:t>
-            </w:r>
-            <w:proofErr w:type="gramStart"/>
-            <w:r>
-              <w:t>5</w:t>
-            </w:r>
-            <w:proofErr w:type="gramEnd"/>
-            <w:r>
-              <w:t>, se o boletim já estiver no sistema, emite aviso de boletim concluído.</w:t>
+              <w:t>No passo 5, se o boletim já estiver no sistema, emite aviso de boletim concluído.</w:t>
             </w:r>
           </w:p>
           <w:p>
@@ -11607,15 +11668,7 @@
               </w:rPr>
             </w:pPr>
             <w:r>
-              <w:t xml:space="preserve">No passo </w:t>
-            </w:r>
-            <w:proofErr w:type="gramStart"/>
-            <w:r>
-              <w:t>4</w:t>
-            </w:r>
-            <w:proofErr w:type="gramEnd"/>
-            <w:r>
-              <w:t xml:space="preserve">, se a data do período de edição do boletim terminou, sistema emite aviso de período de edição do bimestre encerrado. </w:t>
+              <w:t xml:space="preserve">No passo 4, se a data do período de edição do boletim terminou, sistema emite aviso de período de edição do bimestre encerrado. </w:t>
             </w:r>
           </w:p>
           <w:p>
@@ -11667,7 +11720,7 @@
           <w:insideH w:val="single" w:sz="4" w:space="0" w:color="auto"/>
           <w:insideV w:val="single" w:sz="4" w:space="0" w:color="auto"/>
         </w:tblBorders>
-        <w:tblLook w:val="0000"/>
+        <w:tblLook w:val="0000" w:firstRow="0" w:lastRow="0" w:firstColumn="0" w:lastColumn="0" w:noHBand="0" w:noVBand="0"/>
       </w:tblPr>
       <w:tblGrid>
         <w:gridCol w:w="2658"/>
@@ -11812,15 +11865,7 @@
           </w:p>
           <w:p>
             <w:r>
-              <w:t xml:space="preserve">Os atores devem estar </w:t>
-            </w:r>
-            <w:proofErr w:type="spellStart"/>
-            <w:r>
-              <w:t>logados</w:t>
-            </w:r>
-            <w:proofErr w:type="spellEnd"/>
-            <w:r>
-              <w:t>.</w:t>
+              <w:t>Os atores devem estar logados.</w:t>
             </w:r>
           </w:p>
         </w:tc>
@@ -12107,23 +12152,7 @@
           </w:p>
           <w:p>
             <w:r>
-              <w:t xml:space="preserve"> O ator no passo </w:t>
-            </w:r>
-            <w:proofErr w:type="gramStart"/>
-            <w:r>
-              <w:t>9</w:t>
-            </w:r>
-            <w:proofErr w:type="gramEnd"/>
-            <w:r>
-              <w:t xml:space="preserve">, seleciona a ocorrência, redigita a ocorrência, e segue o fluxo a </w:t>
-            </w:r>
-            <w:proofErr w:type="spellStart"/>
-            <w:r>
-              <w:t>patir</w:t>
-            </w:r>
-            <w:proofErr w:type="spellEnd"/>
-            <w:r>
-              <w:t xml:space="preserve"> do passo 10.</w:t>
+              <w:t xml:space="preserve"> O ator no passo 9, seleciona a ocorrência, redigita a ocorrência, e segue o fluxo a patir do passo 10.</w:t>
             </w:r>
           </w:p>
           <w:p>
@@ -12133,15 +12162,7 @@
           </w:p>
           <w:p>
             <w:r>
-              <w:t xml:space="preserve"> O ator no passo </w:t>
-            </w:r>
-            <w:proofErr w:type="gramStart"/>
-            <w:r>
-              <w:t>8</w:t>
-            </w:r>
-            <w:proofErr w:type="gramEnd"/>
-            <w:r>
-              <w:t>, seleciona a ocorrência, seleciona a ocorrência, e exclui, e segue o fluxo de salvar as alterações.</w:t>
+              <w:t xml:space="preserve"> O ator no passo 8, seleciona a ocorrência, seleciona a ocorrência, e exclui, e segue o fluxo de salvar as alterações.</w:t>
             </w:r>
           </w:p>
         </w:tc>
@@ -12183,7 +12204,7 @@
           <w:insideH w:val="single" w:sz="4" w:space="0" w:color="auto"/>
           <w:insideV w:val="single" w:sz="4" w:space="0" w:color="auto"/>
         </w:tblBorders>
-        <w:tblLook w:val="0000"/>
+        <w:tblLook w:val="0000" w:firstRow="0" w:lastRow="0" w:firstColumn="0" w:lastColumn="0" w:noHBand="0" w:noVBand="0"/>
       </w:tblPr>
       <w:tblGrid>
         <w:gridCol w:w="2658"/>
@@ -12425,13 +12446,8 @@
               <w:t xml:space="preserve">FP02 – </w:t>
             </w:r>
             <w:r>
-              <w:t xml:space="preserve">O sistema oferece opção professor, aluno, </w:t>
-            </w:r>
-            <w:proofErr w:type="gramStart"/>
-            <w:r>
-              <w:t>turma</w:t>
-            </w:r>
-            <w:proofErr w:type="gramEnd"/>
+              <w:t>O sistema oferece opção professor, aluno, turma</w:t>
+            </w:r>
           </w:p>
           <w:p>
             <w:r>
@@ -12473,16 +12489,11 @@
             <w:r>
               <w:t xml:space="preserve">         </w:t>
             </w:r>
-            <w:proofErr w:type="gramStart"/>
             <w:r>
               <w:t>FP0</w:t>
             </w:r>
             <w:r>
-              <w:t>3.</w:t>
-            </w:r>
-            <w:proofErr w:type="gramEnd"/>
-            <w:r>
-              <w:t>1</w:t>
+              <w:t>3.1</w:t>
             </w:r>
             <w:r>
               <w:t xml:space="preserve"> – Sistema </w:t>
@@ -12493,180 +12504,109 @@
           </w:p>
           <w:p>
             <w:r>
+              <w:t xml:space="preserve">         FP03.2 – Secretaria preenche dados referentes a: nome </w:t>
+            </w:r>
+            <w:r>
+              <w:t>da turma, nomes dos alunos da turma, RA e data de nascimento dos</w:t>
+            </w:r>
+            <w:r>
+              <w:t xml:space="preserve"> alunos na turma</w:t>
+            </w:r>
+            <w:r>
+              <w:t>, e professores da turma.</w:t>
+            </w:r>
+          </w:p>
+          <w:p>
+            <w:r>
+              <w:lastRenderedPageBreak/>
+              <w:t xml:space="preserve">         FP03.3 – Sistema atribui um ID à turma</w:t>
+            </w:r>
+          </w:p>
+          <w:p>
+            <w:r>
+              <w:t xml:space="preserve">         FP03.4 – Secretaria submete os dados </w:t>
+            </w:r>
+          </w:p>
+          <w:p>
+            <w:r>
               <w:t xml:space="preserve">         </w:t>
             </w:r>
-            <w:proofErr w:type="gramStart"/>
-            <w:r>
-              <w:t>FP03.</w:t>
-            </w:r>
-            <w:proofErr w:type="gramEnd"/>
-            <w:r>
-              <w:t xml:space="preserve">2 – Secretaria preenche dados referentes a: nome </w:t>
-            </w:r>
-            <w:r>
-              <w:t>da turma, nomes dos alunos da turma, RA e data de nascimento dos</w:t>
-            </w:r>
-            <w:r>
-              <w:t xml:space="preserve"> alunos na turma</w:t>
-            </w:r>
-            <w:r>
-              <w:t>, e professores da turma.</w:t>
-            </w:r>
-          </w:p>
-          <w:p>
-            <w:r>
-              <w:lastRenderedPageBreak/>
+            <w:r>
+              <w:t>FP0</w:t>
+            </w:r>
+            <w:r>
+              <w:t>3.5</w:t>
+            </w:r>
+            <w:r>
+              <w:t xml:space="preserve"> – Sistema emite aviso de criação da sala com sucesso</w:t>
+            </w:r>
+          </w:p>
+          <w:p>
+            <w:r>
+              <w:t>FP0</w:t>
+            </w:r>
+            <w:r>
+              <w:t>4</w:t>
+            </w:r>
+            <w:r>
+              <w:t xml:space="preserve"> – </w:t>
+            </w:r>
+            <w:r>
+              <w:t>Caso Secretaria seleciona a opção editar turma</w:t>
+            </w:r>
+          </w:p>
+          <w:p>
+            <w:r>
               <w:t xml:space="preserve">         </w:t>
             </w:r>
-            <w:proofErr w:type="gramStart"/>
-            <w:r>
-              <w:t>FP03.</w:t>
-            </w:r>
-            <w:proofErr w:type="gramEnd"/>
-            <w:r>
-              <w:t>3 – Sistema atribui um ID à turma</w:t>
+            <w:r>
+              <w:t>FP0</w:t>
+            </w:r>
+            <w:r>
+              <w:t>4.1</w:t>
+            </w:r>
+            <w:r>
+              <w:t xml:space="preserve"> – Sistema </w:t>
+            </w:r>
+            <w:r>
+              <w:t>abre a solicitação da ID da turma</w:t>
             </w:r>
           </w:p>
           <w:p>
             <w:r>
               <w:t xml:space="preserve">         </w:t>
             </w:r>
-            <w:proofErr w:type="gramStart"/>
-            <w:r>
-              <w:t>FP03.</w:t>
-            </w:r>
-            <w:proofErr w:type="gramEnd"/>
-            <w:r>
-              <w:t xml:space="preserve">4 – Secretaria submete os dados </w:t>
-            </w:r>
-          </w:p>
-          <w:p>
-            <w:r>
-              <w:t xml:space="preserve">         </w:t>
-            </w:r>
-            <w:proofErr w:type="gramStart"/>
             <w:r>
               <w:t>FP0</w:t>
             </w:r>
             <w:r>
-              <w:t>3.</w:t>
-            </w:r>
-            <w:proofErr w:type="gramEnd"/>
-            <w:r>
-              <w:t>5</w:t>
-            </w:r>
-            <w:r>
-              <w:t xml:space="preserve"> – Sistema emite aviso de criação da sala com sucesso</w:t>
-            </w:r>
-          </w:p>
-          <w:p>
-            <w:r>
-              <w:t>FP0</w:t>
-            </w:r>
-            <w:r>
-              <w:t>4</w:t>
+              <w:t>4.2</w:t>
             </w:r>
             <w:r>
               <w:t xml:space="preserve"> – </w:t>
             </w:r>
             <w:r>
-              <w:t>Caso Secretaria seleciona a opção editar turma</w:t>
-            </w:r>
-          </w:p>
-          <w:p>
-            <w:r>
-              <w:t xml:space="preserve">         </w:t>
-            </w:r>
-            <w:proofErr w:type="gramStart"/>
-            <w:r>
-              <w:t>FP0</w:t>
-            </w:r>
-            <w:r>
-              <w:t>4.</w:t>
-            </w:r>
-            <w:proofErr w:type="gramEnd"/>
-            <w:r>
-              <w:t>1</w:t>
-            </w:r>
-            <w:r>
-              <w:t xml:space="preserve"> – Sistema </w:t>
-            </w:r>
-            <w:r>
-              <w:t>abre a solicitação da ID da turma</w:t>
-            </w:r>
-          </w:p>
-          <w:p>
-            <w:r>
-              <w:t xml:space="preserve">         </w:t>
-            </w:r>
-            <w:proofErr w:type="gramStart"/>
-            <w:r>
-              <w:t>FP0</w:t>
-            </w:r>
-            <w:r>
-              <w:t>4.</w:t>
-            </w:r>
-            <w:proofErr w:type="gramEnd"/>
-            <w:r>
-              <w:t>2</w:t>
-            </w:r>
-            <w:r>
-              <w:t xml:space="preserve"> – </w:t>
-            </w:r>
-            <w:r>
               <w:t>Secretaria digita ID da turma desejada</w:t>
             </w:r>
           </w:p>
           <w:p>
             <w:r>
-              <w:t xml:space="preserve">         </w:t>
-            </w:r>
-            <w:proofErr w:type="gramStart"/>
-            <w:r>
-              <w:t>FP04.</w:t>
-            </w:r>
-            <w:proofErr w:type="gramEnd"/>
-            <w:r>
-              <w:t>3 – Sistema oferece dados registrados</w:t>
-            </w:r>
-          </w:p>
-          <w:p>
-            <w:r>
-              <w:t xml:space="preserve">         </w:t>
-            </w:r>
-            <w:proofErr w:type="gramStart"/>
-            <w:r>
-              <w:t>FP04.</w:t>
-            </w:r>
-            <w:proofErr w:type="gramEnd"/>
-            <w:r>
-              <w:t>4 – Secretaria realiza alterações</w:t>
-            </w:r>
-          </w:p>
-          <w:p>
-            <w:r>
-              <w:t xml:space="preserve">         </w:t>
-            </w:r>
-            <w:proofErr w:type="gramStart"/>
-            <w:r>
-              <w:t>FP04.</w:t>
-            </w:r>
-            <w:proofErr w:type="gramEnd"/>
-            <w:r>
-              <w:t>5 – Sistema verifica dados alterados</w:t>
-            </w:r>
-          </w:p>
-          <w:p>
-            <w:r>
-              <w:t xml:space="preserve">         </w:t>
-            </w:r>
-            <w:proofErr w:type="gramStart"/>
-            <w:r>
-              <w:t>FP04.</w:t>
-            </w:r>
-            <w:proofErr w:type="gramEnd"/>
-            <w:r>
-              <w:t xml:space="preserve">6 – </w:t>
+              <w:t xml:space="preserve">         FP04.3 – Sistema oferece dados registrados</w:t>
+            </w:r>
+          </w:p>
+          <w:p>
+            <w:r>
+              <w:t xml:space="preserve">         FP04.4 – Secretaria realiza alterações</w:t>
+            </w:r>
+          </w:p>
+          <w:p>
+            <w:r>
+              <w:t xml:space="preserve">         FP04.5 – Sistema verifica dados alterados</w:t>
+            </w:r>
+          </w:p>
+          <w:p>
+            <w:r>
+              <w:t xml:space="preserve">         FP04.6 – </w:t>
             </w:r>
             <w:r>
               <w:t>Secretaria envia alterações</w:t>
@@ -12677,15 +12617,7 @@
           </w:p>
           <w:p>
             <w:r>
-              <w:t xml:space="preserve">         </w:t>
-            </w:r>
-            <w:proofErr w:type="gramStart"/>
-            <w:r>
-              <w:t>FP04.</w:t>
-            </w:r>
-            <w:proofErr w:type="gramEnd"/>
-            <w:r>
-              <w:t xml:space="preserve">7 – </w:t>
+              <w:t xml:space="preserve">         FP04.7 – </w:t>
             </w:r>
             <w:r>
               <w:t>Sistema registra alterações no Banco de dados</w:t>
@@ -12693,15 +12625,7 @@
           </w:p>
           <w:p>
             <w:r>
-              <w:t xml:space="preserve">         </w:t>
-            </w:r>
-            <w:proofErr w:type="gramStart"/>
-            <w:r>
-              <w:t>FP04.</w:t>
-            </w:r>
-            <w:proofErr w:type="gramEnd"/>
-            <w:r>
-              <w:t xml:space="preserve">8 – Sistema informa registro de alterações </w:t>
+              <w:t xml:space="preserve">         FP04.8 – Sistema informa registro de alterações </w:t>
             </w:r>
           </w:p>
           <w:p>
@@ -12726,13 +12650,8 @@
           </w:p>
           <w:p>
             <w:r>
-              <w:t xml:space="preserve">Caso secretaria digite ID incorreto, sistema emite aviso de ID incorreto e abre opções para consultar lista de </w:t>
-            </w:r>
-            <w:proofErr w:type="gramStart"/>
-            <w:r>
-              <w:t>ID</w:t>
-            </w:r>
-            <w:proofErr w:type="gramEnd"/>
+              <w:t>Caso secretaria digite ID incorreto, sistema emite aviso de ID incorreto e abre opções para consultar lista de ID</w:t>
+            </w:r>
           </w:p>
           <w:p/>
         </w:tc>
@@ -12771,7 +12690,7 @@
           <w:insideH w:val="single" w:sz="4" w:space="0" w:color="auto"/>
           <w:insideV w:val="single" w:sz="4" w:space="0" w:color="auto"/>
         </w:tblBorders>
-        <w:tblLook w:val="0000"/>
+        <w:tblLook w:val="0000" w:firstRow="0" w:lastRow="0" w:firstColumn="0" w:lastColumn="0" w:noHBand="0" w:noVBand="0"/>
       </w:tblPr>
       <w:tblGrid>
         <w:gridCol w:w="2658"/>
@@ -12916,15 +12835,7 @@
           </w:p>
           <w:p>
             <w:r>
-              <w:t xml:space="preserve">O professor deve estar </w:t>
-            </w:r>
-            <w:proofErr w:type="spellStart"/>
-            <w:r>
-              <w:t>logado</w:t>
-            </w:r>
-            <w:proofErr w:type="spellEnd"/>
-            <w:r>
-              <w:t>.</w:t>
+              <w:t>O professor deve estar logado.</w:t>
             </w:r>
           </w:p>
         </w:tc>
@@ -13162,15 +13073,7 @@
               <w:t xml:space="preserve">      </w:t>
             </w:r>
             <w:r>
-              <w:t xml:space="preserve">Este caso de uso inicia-se quando o professor deseja editar a tarefa. No passo </w:t>
-            </w:r>
-            <w:proofErr w:type="gramStart"/>
-            <w:r>
-              <w:t>8</w:t>
-            </w:r>
-            <w:proofErr w:type="gramEnd"/>
-            <w:r>
-              <w:t xml:space="preserve"> redigita as tarefas.</w:t>
+              <w:t>Este caso de uso inicia-se quando o professor deseja editar a tarefa. No passo 8 redigita as tarefas.</w:t>
             </w:r>
           </w:p>
           <w:p>
@@ -13207,18 +13110,10 @@
         <w:t xml:space="preserve"> </w:t>
       </w:r>
       <w:r>
-        <w:t>-</w:t>
-      </w:r>
-      <w:proofErr w:type="gramStart"/>
-      <w:r>
-        <w:t xml:space="preserve"> </w:t>
-      </w:r>
-      <w:r>
-        <w:t xml:space="preserve"> </w:t>
-      </w:r>
-      <w:proofErr w:type="gramEnd"/>
-      <w:r>
-        <w:t>Gerencia aluno</w:t>
+        <w:t xml:space="preserve">- </w:t>
+      </w:r>
+      <w:r>
+        <w:t xml:space="preserve"> Gerencia aluno</w:t>
       </w:r>
     </w:p>
     <w:tbl>
@@ -13233,7 +13128,7 @@
           <w:insideH w:val="single" w:sz="4" w:space="0" w:color="auto"/>
           <w:insideV w:val="single" w:sz="4" w:space="0" w:color="auto"/>
         </w:tblBorders>
-        <w:tblLook w:val="0000"/>
+        <w:tblLook w:val="0000" w:firstRow="0" w:lastRow="0" w:firstColumn="0" w:lastColumn="0" w:noHBand="0" w:noVBand="0"/>
       </w:tblPr>
       <w:tblGrid>
         <w:gridCol w:w="2658"/>
@@ -13383,13 +13278,8 @@
           </w:p>
           <w:p>
             <w:r>
-              <w:t xml:space="preserve">Secretaria deve estar </w:t>
-            </w:r>
-            <w:proofErr w:type="spellStart"/>
-            <w:r>
-              <w:t>logado</w:t>
-            </w:r>
-            <w:proofErr w:type="spellEnd"/>
+              <w:t>Secretaria deve estar logado</w:t>
+            </w:r>
           </w:p>
         </w:tc>
       </w:tr>
@@ -13470,13 +13360,8 @@
           </w:p>
           <w:p>
             <w:r>
-              <w:t xml:space="preserve">FP02 – Sistema oferece opção de matricula, alteração ou transferência de </w:t>
-            </w:r>
-            <w:proofErr w:type="gramStart"/>
-            <w:r>
-              <w:t>Aluno</w:t>
-            </w:r>
-            <w:proofErr w:type="gramEnd"/>
+              <w:t>FP02 – Sistema oferece opção de matricula, alteração ou transferência de Aluno</w:t>
+            </w:r>
           </w:p>
           <w:p>
             <w:pPr>
@@ -13495,15 +13380,7 @@
               </w:rPr>
             </w:pPr>
             <w:r>
-              <w:t xml:space="preserve">         </w:t>
-            </w:r>
-            <w:proofErr w:type="gramStart"/>
-            <w:r>
-              <w:t>FP03.</w:t>
-            </w:r>
-            <w:proofErr w:type="gramEnd"/>
-            <w:r>
-              <w:t>1 – Sistema abre formulário para preenchimento de dados de alunos: nome, RA, data de nascimento, endereço, nome do pai, nome da mãe, telefone de contato, foto e escola anterior</w:t>
+              <w:t xml:space="preserve">         FP03.1 – Sistema abre formulário para preenchimento de dados de alunos: nome, RA, data de nascimento, endereço, nome do pai, nome da mãe, telefone de contato, foto e escola anterior</w:t>
             </w:r>
           </w:p>
           <w:p>
@@ -13515,19 +13392,55 @@
             <w:r>
               <w:t xml:space="preserve">        </w:t>
             </w:r>
-            <w:proofErr w:type="gramStart"/>
             <w:r>
               <w:t>FP0</w:t>
             </w:r>
             <w:r>
+              <w:t>3.2</w:t>
+            </w:r>
+            <w:r>
+              <w:t xml:space="preserve"> - Secretaria digita dados do Aluno</w:t>
+            </w:r>
+            <w:r>
+              <w:t>.</w:t>
+            </w:r>
+          </w:p>
+          <w:p>
+            <w:pPr>
+              <w:rPr>
+                <w:u w:val="single"/>
+              </w:rPr>
+            </w:pPr>
+            <w:r>
+              <w:t xml:space="preserve">        </w:t>
+            </w:r>
+            <w:r>
+              <w:t>FP03</w:t>
+            </w:r>
+            <w:r>
+              <w:t>.3</w:t>
+            </w:r>
+            <w:r>
+              <w:t xml:space="preserve"> - Sistema verifica dados digitados.</w:t>
+            </w:r>
+          </w:p>
+          <w:p>
+            <w:pPr>
+              <w:rPr>
+                <w:u w:val="single"/>
+              </w:rPr>
+            </w:pPr>
+            <w:r>
+              <w:t xml:space="preserve">        </w:t>
+            </w:r>
+            <w:r>
+              <w:t>FP0</w:t>
+            </w:r>
+            <w:r>
               <w:t>3.</w:t>
             </w:r>
-            <w:proofErr w:type="gramEnd"/>
-            <w:r>
-              <w:t>2</w:t>
-            </w:r>
-            <w:r>
-              <w:t xml:space="preserve"> - Secretaria digita dados do Aluno</w:t>
+            <w:r>
+              <w:t>4 - Sistema consulta no banco de dados se aluno já possui matricula</w:t>
             </w:r>
             <w:r>
               <w:t>.</w:t>
@@ -13542,19 +13455,14 @@
             <w:r>
               <w:t xml:space="preserve">        </w:t>
             </w:r>
-            <w:proofErr w:type="gramStart"/>
-            <w:r>
-              <w:t>FP03</w:t>
-            </w:r>
-            <w:r>
-              <w:t>.</w:t>
-            </w:r>
-            <w:proofErr w:type="gramEnd"/>
-            <w:r>
-              <w:t>3</w:t>
-            </w:r>
-            <w:r>
-              <w:t xml:space="preserve"> - Sistema verifica dados digitados.</w:t>
+            <w:r>
+              <w:t>FP0</w:t>
+            </w:r>
+            <w:r>
+              <w:t>3.</w:t>
+            </w:r>
+            <w:r>
+              <w:t>5 - Sistema confirma possibilidade de cadastro de nova matricula.</w:t>
             </w:r>
           </w:p>
           <w:p>
@@ -13566,59 +13474,12 @@
             <w:r>
               <w:t xml:space="preserve">        </w:t>
             </w:r>
-            <w:proofErr w:type="gramStart"/>
             <w:r>
               <w:t>FP0</w:t>
             </w:r>
             <w:r>
               <w:t>3.</w:t>
             </w:r>
-            <w:proofErr w:type="gramEnd"/>
-            <w:r>
-              <w:t>4 - Sistema consulta no banco de dados se aluno já possui matricula</w:t>
-            </w:r>
-            <w:r>
-              <w:t>.</w:t>
-            </w:r>
-          </w:p>
-          <w:p>
-            <w:pPr>
-              <w:rPr>
-                <w:u w:val="single"/>
-              </w:rPr>
-            </w:pPr>
-            <w:r>
-              <w:t xml:space="preserve">        </w:t>
-            </w:r>
-            <w:proofErr w:type="gramStart"/>
-            <w:r>
-              <w:t>FP0</w:t>
-            </w:r>
-            <w:r>
-              <w:t>3.</w:t>
-            </w:r>
-            <w:proofErr w:type="gramEnd"/>
-            <w:r>
-              <w:t>5 - Sistema confirma possibilidade de cadastro de nova matricula.</w:t>
-            </w:r>
-          </w:p>
-          <w:p>
-            <w:pPr>
-              <w:rPr>
-                <w:u w:val="single"/>
-              </w:rPr>
-            </w:pPr>
-            <w:r>
-              <w:t xml:space="preserve">        </w:t>
-            </w:r>
-            <w:proofErr w:type="gramStart"/>
-            <w:r>
-              <w:t>FP0</w:t>
-            </w:r>
-            <w:r>
-              <w:t>3.</w:t>
-            </w:r>
-            <w:proofErr w:type="gramEnd"/>
             <w:r>
               <w:t>6 - Sistema registra cadastro no banco de dados</w:t>
             </w:r>
@@ -13636,14 +13497,12 @@
               <w:lastRenderedPageBreak/>
               <w:t xml:space="preserve">        </w:t>
             </w:r>
-            <w:proofErr w:type="gramStart"/>
             <w:r>
               <w:t>FP0</w:t>
             </w:r>
             <w:r>
               <w:t>3.</w:t>
             </w:r>
-            <w:proofErr w:type="gramEnd"/>
             <w:r>
               <w:t>7 - Sistema informa cadastro realizado.</w:t>
             </w:r>
@@ -13655,28 +13514,12 @@
           </w:p>
           <w:p>
             <w:r>
-              <w:t xml:space="preserve">        </w:t>
-            </w:r>
-            <w:proofErr w:type="gramStart"/>
-            <w:r>
-              <w:t>FP04.</w:t>
-            </w:r>
-            <w:proofErr w:type="gramEnd"/>
-            <w:r>
-              <w:t xml:space="preserve">1 – Sistema oferece campo para digitar RA </w:t>
-            </w:r>
-          </w:p>
-          <w:p>
-            <w:r>
-              <w:t xml:space="preserve">        </w:t>
-            </w:r>
-            <w:proofErr w:type="gramStart"/>
-            <w:r>
-              <w:t>FP04.</w:t>
-            </w:r>
-            <w:proofErr w:type="gramEnd"/>
-            <w:r>
-              <w:t xml:space="preserve">2 – Secretaria digita RA do aluno que deseja alterar informações </w:t>
+              <w:t xml:space="preserve">        FP04.1 – Sistema oferece campo para digitar RA </w:t>
+            </w:r>
+          </w:p>
+          <w:p>
+            <w:r>
+              <w:t xml:space="preserve">        FP04.2 – Secretaria digita RA do aluno que deseja alterar informações </w:t>
             </w:r>
           </w:p>
           <w:p>
@@ -13686,15 +13529,7 @@
               </w:rPr>
             </w:pPr>
             <w:r>
-              <w:t xml:space="preserve">        </w:t>
-            </w:r>
-            <w:proofErr w:type="gramStart"/>
-            <w:r>
-              <w:t>FP04.</w:t>
-            </w:r>
-            <w:proofErr w:type="gramEnd"/>
-            <w:r>
-              <w:t xml:space="preserve">3 – Sistema </w:t>
+              <w:t xml:space="preserve">        FP04.3 – Sistema </w:t>
             </w:r>
             <w:r>
               <w:t xml:space="preserve">abre </w:t>
@@ -13728,11 +13563,7 @@
               </w:rPr>
             </w:pPr>
             <w:r>
-              <w:t xml:space="preserve">        </w:t>
-            </w:r>
-            <w:proofErr w:type="gramStart"/>
-            <w:r>
-              <w:t>FP0</w:t>
+              <w:t xml:space="preserve">        FP0</w:t>
             </w:r>
             <w:r>
               <w:t>4</w:t>
@@ -13740,7 +13571,6 @@
             <w:r>
               <w:t>.</w:t>
             </w:r>
-            <w:proofErr w:type="gramEnd"/>
             <w:r>
               <w:t>4</w:t>
             </w:r>
@@ -13770,11 +13600,7 @@
               </w:rPr>
             </w:pPr>
             <w:r>
-              <w:t xml:space="preserve">        </w:t>
-            </w:r>
-            <w:proofErr w:type="gramStart"/>
-            <w:r>
-              <w:t>FP0</w:t>
+              <w:t xml:space="preserve">        FP0</w:t>
             </w:r>
             <w:r>
               <w:t>4</w:t>
@@ -13782,7 +13608,6 @@
             <w:r>
               <w:t>.</w:t>
             </w:r>
-            <w:proofErr w:type="gramEnd"/>
             <w:r>
               <w:t>5</w:t>
             </w:r>
@@ -13797,11 +13622,7 @@
               </w:rPr>
             </w:pPr>
             <w:r>
-              <w:t xml:space="preserve">        </w:t>
-            </w:r>
-            <w:proofErr w:type="gramStart"/>
-            <w:r>
-              <w:t>FP0</w:t>
+              <w:t xml:space="preserve">        FP0</w:t>
             </w:r>
             <w:r>
               <w:t>4</w:t>
@@ -13809,7 +13630,6 @@
             <w:r>
               <w:t>.</w:t>
             </w:r>
-            <w:proofErr w:type="gramEnd"/>
             <w:r>
               <w:t>8</w:t>
             </w:r>
@@ -13822,11 +13642,7 @@
           </w:p>
           <w:p>
             <w:r>
-              <w:t xml:space="preserve">        </w:t>
-            </w:r>
-            <w:proofErr w:type="gramStart"/>
-            <w:r>
-              <w:t>FP0</w:t>
+              <w:t xml:space="preserve">        FP0</w:t>
             </w:r>
             <w:r>
               <w:t>4</w:t>
@@ -13834,7 +13650,6 @@
             <w:r>
               <w:t>.</w:t>
             </w:r>
-            <w:proofErr w:type="gramEnd"/>
             <w:r>
               <w:t>9</w:t>
             </w:r>
@@ -13852,80 +13667,32 @@
           </w:p>
           <w:p>
             <w:r>
-              <w:t xml:space="preserve">        </w:t>
-            </w:r>
-            <w:proofErr w:type="gramStart"/>
-            <w:r>
-              <w:t>FP05.</w:t>
-            </w:r>
-            <w:proofErr w:type="gramEnd"/>
-            <w:r>
-              <w:t xml:space="preserve">1 – Sistema oferece campo para digitar RA </w:t>
-            </w:r>
-          </w:p>
-          <w:p>
-            <w:r>
-              <w:t xml:space="preserve">        </w:t>
-            </w:r>
-            <w:proofErr w:type="gramStart"/>
-            <w:r>
-              <w:t>FP05.</w:t>
-            </w:r>
-            <w:proofErr w:type="gramEnd"/>
-            <w:r>
-              <w:t xml:space="preserve">2 – Secretaria digita RA do aluno que deseja transferir </w:t>
-            </w:r>
-          </w:p>
-          <w:p>
-            <w:r>
-              <w:t xml:space="preserve">        </w:t>
-            </w:r>
-            <w:proofErr w:type="gramStart"/>
-            <w:r>
-              <w:t>FP05.</w:t>
-            </w:r>
-            <w:proofErr w:type="gramEnd"/>
-            <w:r>
-              <w:t>3 – Sistema abre formulário com dados registrado do alunos e opção transferência</w:t>
-            </w:r>
-          </w:p>
-          <w:p>
-            <w:r>
-              <w:t xml:space="preserve">        </w:t>
-            </w:r>
-            <w:proofErr w:type="gramStart"/>
-            <w:r>
-              <w:t>FP05.</w:t>
-            </w:r>
-            <w:proofErr w:type="gramEnd"/>
-            <w:r>
-              <w:t>4 – Secretaria seleciona transferência</w:t>
-            </w:r>
-          </w:p>
-          <w:p>
-            <w:r>
-              <w:t xml:space="preserve">        </w:t>
-            </w:r>
-            <w:proofErr w:type="gramStart"/>
-            <w:r>
-              <w:t>FP05.</w:t>
-            </w:r>
-            <w:proofErr w:type="gramEnd"/>
-            <w:r>
-              <w:t>5 - Secretaria abre campo de informações data  e nome da escola a ser transferida</w:t>
-            </w:r>
-          </w:p>
-          <w:p>
-            <w:r>
-              <w:t xml:space="preserve">        </w:t>
-            </w:r>
-            <w:proofErr w:type="gramStart"/>
-            <w:r>
-              <w:t>FP05.</w:t>
-            </w:r>
-            <w:proofErr w:type="gramEnd"/>
-            <w:r>
-              <w:t>6 - Secretaria digita e salva informações solicitadas pelo sistema</w:t>
+              <w:t xml:space="preserve">        FP05.1 – Sistema oferece campo para digitar RA </w:t>
+            </w:r>
+          </w:p>
+          <w:p>
+            <w:r>
+              <w:t xml:space="preserve">        FP05.2 – Secretaria digita RA do aluno que deseja transferir </w:t>
+            </w:r>
+          </w:p>
+          <w:p>
+            <w:r>
+              <w:t xml:space="preserve">        FP05.3 – Sistema abre formulário com dados registrado do alunos e opção transferência</w:t>
+            </w:r>
+          </w:p>
+          <w:p>
+            <w:r>
+              <w:t xml:space="preserve">        FP05.4 – Secretaria seleciona transferência</w:t>
+            </w:r>
+          </w:p>
+          <w:p>
+            <w:r>
+              <w:t xml:space="preserve">        FP05.5 - Secretaria abre campo de informações data  e nome da escola a ser transferida</w:t>
+            </w:r>
+          </w:p>
+          <w:p>
+            <w:r>
+              <w:t xml:space="preserve">        FP05.6 - Secretaria digita e salva informações solicitadas pelo sistema</w:t>
             </w:r>
           </w:p>
           <w:p>
@@ -13935,28 +13702,12 @@
               </w:rPr>
             </w:pPr>
             <w:r>
-              <w:t xml:space="preserve">        </w:t>
-            </w:r>
-            <w:proofErr w:type="gramStart"/>
-            <w:r>
-              <w:t>FP05.</w:t>
-            </w:r>
-            <w:proofErr w:type="gramEnd"/>
-            <w:r>
-              <w:t>7 - Sistema verifica dados digitados.</w:t>
-            </w:r>
-          </w:p>
-          <w:p>
-            <w:r>
-              <w:t xml:space="preserve">        </w:t>
-            </w:r>
-            <w:proofErr w:type="gramStart"/>
-            <w:r>
-              <w:t>FP05.</w:t>
-            </w:r>
-            <w:proofErr w:type="gramEnd"/>
-            <w:r>
-              <w:t>8 - Sistema altera</w:t>
+              <w:t xml:space="preserve">        FP05.7 - Sistema verifica dados digitados.</w:t>
+            </w:r>
+          </w:p>
+          <w:p>
+            <w:r>
+              <w:t xml:space="preserve">        FP05.8 - Sistema altera</w:t>
             </w:r>
             <w:r>
               <w:t xml:space="preserve"> estado </w:t>
@@ -13976,15 +13727,7 @@
               <w:jc w:val="left"/>
             </w:pPr>
             <w:r>
-              <w:t xml:space="preserve">        </w:t>
-            </w:r>
-            <w:proofErr w:type="gramStart"/>
-            <w:r>
-              <w:t>FP05.</w:t>
-            </w:r>
-            <w:proofErr w:type="gramEnd"/>
-            <w:r>
-              <w:t>9 - O sistema envia ao bando de dados as informações desse aluno, atualizando lista de alunos da turma e o boletim do referido aluno.</w:t>
+              <w:t xml:space="preserve">        FP05.9 - O sistema envia ao bando de dados as informações desse aluno, atualizando lista de alunos da turma e o boletim do referido aluno.</w:t>
             </w:r>
           </w:p>
           <w:p>
@@ -13994,13 +13737,8 @@
               </w:rPr>
             </w:pPr>
             <w:r>
-              <w:t xml:space="preserve">        </w:t>
-            </w:r>
-            <w:proofErr w:type="gramStart"/>
-            <w:r>
-              <w:t>FP05.</w:t>
-            </w:r>
-            <w:proofErr w:type="gramEnd"/>
+              <w:t xml:space="preserve">        FP05.</w:t>
+            </w:r>
             <w:r>
               <w:t>10</w:t>
             </w:r>
@@ -14050,13 +13788,8 @@
         <w:pStyle w:val="Legenda"/>
       </w:pPr>
       <w:r>
-        <w:t>Tabela 10</w:t>
-      </w:r>
-      <w:proofErr w:type="gramStart"/>
-      <w:r>
-        <w:t xml:space="preserve">  </w:t>
-      </w:r>
-      <w:proofErr w:type="gramEnd"/>
+        <w:t xml:space="preserve">Tabela 10  </w:t>
+      </w:r>
       <w:r>
         <w:t>UC</w:t>
       </w:r>
@@ -14082,7 +13815,7 @@
           <w:insideH w:val="single" w:sz="4" w:space="0" w:color="auto"/>
           <w:insideV w:val="single" w:sz="4" w:space="0" w:color="auto"/>
         </w:tblBorders>
-        <w:tblLook w:val="0000"/>
+        <w:tblLook w:val="0000" w:firstRow="0" w:lastRow="0" w:firstColumn="0" w:lastColumn="0" w:noHBand="0" w:noVBand="0"/>
       </w:tblPr>
       <w:tblGrid>
         <w:gridCol w:w="2658"/>
@@ -14208,13 +13941,8 @@
           </w:p>
           <w:p>
             <w:r>
-              <w:t xml:space="preserve">Secretaria deve estar </w:t>
-            </w:r>
-            <w:proofErr w:type="spellStart"/>
-            <w:r>
-              <w:t>logada</w:t>
-            </w:r>
-            <w:proofErr w:type="spellEnd"/>
+              <w:t>Secretaria deve estar logada</w:t>
+            </w:r>
           </w:p>
         </w:tc>
       </w:tr>
@@ -14373,16 +14101,11 @@
             <w:r>
               <w:t xml:space="preserve">         </w:t>
             </w:r>
-            <w:proofErr w:type="gramStart"/>
             <w:r>
               <w:t>FP0</w:t>
             </w:r>
             <w:r>
-              <w:t>7.</w:t>
-            </w:r>
-            <w:proofErr w:type="gramEnd"/>
-            <w:r>
-              <w:t>1</w:t>
+              <w:t>7.1</w:t>
             </w:r>
             <w:r>
               <w:t xml:space="preserve"> – Sistema </w:t>
@@ -14393,125 +14116,78 @@
           </w:p>
           <w:p>
             <w:r>
+              <w:t xml:space="preserve">         FP07.2 – Secretaria insere dados do professor (nome,sobrenome,endereço,histórico / formação acadêmica e CPF)</w:t>
+            </w:r>
+          </w:p>
+          <w:p>
+            <w:r>
               <w:t xml:space="preserve">         </w:t>
             </w:r>
-            <w:proofErr w:type="gramStart"/>
-            <w:r>
-              <w:t>FP07.</w:t>
-            </w:r>
-            <w:proofErr w:type="gramEnd"/>
-            <w:r>
-              <w:t>2 – Secretaria insere dados do professor (nome,sobrenome,endereço,histórico / formação acadêmica e CPF)</w:t>
+            <w:r>
+              <w:t>FP0</w:t>
+            </w:r>
+            <w:r>
+              <w:t>7.3</w:t>
+            </w:r>
+            <w:r>
+              <w:t xml:space="preserve"> – Sistema </w:t>
+            </w:r>
+            <w:r>
+              <w:t xml:space="preserve">armazena os dados do professor </w:t>
+            </w:r>
+          </w:p>
+          <w:p>
+            <w:r>
+              <w:t xml:space="preserve">         FP07.4 – Sistema emite aviso de inserção dos dados com sucesso</w:t>
+            </w:r>
+          </w:p>
+          <w:p>
+            <w:r>
+              <w:t>FP08 – Caso professor já exista no sistema:</w:t>
             </w:r>
           </w:p>
           <w:p>
             <w:r>
               <w:t xml:space="preserve">         </w:t>
             </w:r>
-            <w:proofErr w:type="gramStart"/>
             <w:r>
               <w:t>FP0</w:t>
             </w:r>
             <w:r>
-              <w:t>7.</w:t>
-            </w:r>
-            <w:proofErr w:type="gramEnd"/>
-            <w:r>
-              <w:t>3</w:t>
+              <w:t>8.1</w:t>
             </w:r>
             <w:r>
               <w:t xml:space="preserve"> – Sistema </w:t>
             </w:r>
             <w:r>
+              <w:t>informa que CPF é de professor cadastrado e informa nome, e opção de alterar informações.</w:t>
+            </w:r>
+          </w:p>
+          <w:p>
+            <w:r>
+              <w:t xml:space="preserve">         FP07.2 – Secretaria altera dados do professor </w:t>
+            </w:r>
+          </w:p>
+          <w:p>
+            <w:r>
+              <w:t xml:space="preserve">         </w:t>
+            </w:r>
+            <w:r>
+              <w:t>FP0</w:t>
+            </w:r>
+            <w:r>
+              <w:t>7.3</w:t>
+            </w:r>
+            <w:r>
+              <w:t xml:space="preserve"> – Sistema </w:t>
+            </w:r>
+            <w:r>
               <w:t xml:space="preserve">armazena os dados do professor </w:t>
             </w:r>
           </w:p>
           <w:p>
             <w:r>
-              <w:t xml:space="preserve">         </w:t>
-            </w:r>
-            <w:proofErr w:type="gramStart"/>
-            <w:r>
-              <w:t>FP07.</w:t>
-            </w:r>
-            <w:proofErr w:type="gramEnd"/>
-            <w:r>
-              <w:t>4 – Sistema emite aviso de inserção dos dados com sucesso</w:t>
-            </w:r>
-          </w:p>
-          <w:p>
-            <w:r>
-              <w:t>FP08 – Caso professor já exista no sistema:</w:t>
-            </w:r>
-          </w:p>
-          <w:p>
-            <w:r>
-              <w:t xml:space="preserve">         </w:t>
-            </w:r>
-            <w:proofErr w:type="gramStart"/>
-            <w:r>
-              <w:t>FP0</w:t>
-            </w:r>
-            <w:r>
-              <w:t>8.</w:t>
-            </w:r>
-            <w:proofErr w:type="gramEnd"/>
-            <w:r>
-              <w:t>1</w:t>
-            </w:r>
-            <w:r>
-              <w:t xml:space="preserve"> – Sistema </w:t>
-            </w:r>
-            <w:r>
-              <w:t>informa que CPF é de professor cadastrado e informa nome, e opção de alterar informações.</w:t>
-            </w:r>
-          </w:p>
-          <w:p>
-            <w:r>
-              <w:t xml:space="preserve">         </w:t>
-            </w:r>
-            <w:proofErr w:type="gramStart"/>
-            <w:r>
-              <w:t>FP07.</w:t>
-            </w:r>
-            <w:proofErr w:type="gramEnd"/>
-            <w:r>
-              <w:t xml:space="preserve">2 – Secretaria altera dados do professor </w:t>
-            </w:r>
-          </w:p>
-          <w:p>
-            <w:r>
-              <w:t xml:space="preserve">         </w:t>
-            </w:r>
-            <w:proofErr w:type="gramStart"/>
-            <w:r>
-              <w:t>FP0</w:t>
-            </w:r>
-            <w:r>
-              <w:t>7.</w:t>
-            </w:r>
-            <w:proofErr w:type="gramEnd"/>
-            <w:r>
-              <w:t>3</w:t>
-            </w:r>
-            <w:r>
-              <w:t xml:space="preserve"> – Sistema </w:t>
-            </w:r>
-            <w:r>
-              <w:t xml:space="preserve">armazena os dados do professor </w:t>
-            </w:r>
-          </w:p>
-          <w:p>
-            <w:r>
-              <w:t xml:space="preserve">         </w:t>
-            </w:r>
-            <w:proofErr w:type="gramStart"/>
-            <w:r>
-              <w:t>FP07.</w:t>
-            </w:r>
-            <w:proofErr w:type="gramEnd"/>
-            <w:r>
-              <w:t>4 – Sistema emite aviso de inserção dos dados com sucesso</w:t>
+              <w:t xml:space="preserve">         FP07.4 – Sistema emite aviso de inserção dos dados com sucesso</w:t>
             </w:r>
           </w:p>
           <w:p>
@@ -14557,15 +14233,7 @@
               </w:rPr>
             </w:pPr>
             <w:r>
-              <w:t xml:space="preserve">FA01 – Dados incorretos no passo FP05, sistema retorna ao passo FP04 para correção dos dados </w:t>
-            </w:r>
-            <w:proofErr w:type="gramStart"/>
-            <w:r>
-              <w:t>à</w:t>
-            </w:r>
-            <w:proofErr w:type="gramEnd"/>
-            <w:r>
-              <w:t xml:space="preserve"> serem inseridos</w:t>
+              <w:t>FA01 – Dados incorretos no passo FP05, sistema retorna ao passo FP04 para correção dos dados à serem inseridos</w:t>
             </w:r>
           </w:p>
           <w:p/>
@@ -14597,15 +14265,7 @@
         <w:t xml:space="preserve">- </w:t>
       </w:r>
       <w:r>
-        <w:t>Atribuir turma</w:t>
-      </w:r>
-      <w:proofErr w:type="gramStart"/>
-      <w:r>
-        <w:t xml:space="preserve">  </w:t>
-      </w:r>
-      <w:proofErr w:type="gramEnd"/>
-      <w:r>
-        <w:t>Gerenciar professor</w:t>
+        <w:t>Atribuir turma  Gerenciar professor</w:t>
       </w:r>
     </w:p>
     <w:tbl>
@@ -14620,7 +14280,7 @@
           <w:insideH w:val="single" w:sz="4" w:space="0" w:color="auto"/>
           <w:insideV w:val="single" w:sz="4" w:space="0" w:color="auto"/>
         </w:tblBorders>
-        <w:tblLook w:val="0000"/>
+        <w:tblLook w:val="0000" w:firstRow="0" w:lastRow="0" w:firstColumn="0" w:lastColumn="0" w:noHBand="0" w:noVBand="0"/>
       </w:tblPr>
       <w:tblGrid>
         <w:gridCol w:w="2658"/>
@@ -14747,13 +14407,8 @@
           </w:p>
           <w:p>
             <w:r>
-              <w:t xml:space="preserve">Secretaria deve estar </w:t>
-            </w:r>
-            <w:proofErr w:type="spellStart"/>
-            <w:r>
-              <w:t>logada</w:t>
-            </w:r>
-            <w:proofErr w:type="spellEnd"/>
+              <w:t>Secretaria deve estar logada</w:t>
+            </w:r>
           </w:p>
         </w:tc>
       </w:tr>
@@ -14873,13 +14528,8 @@
               <w:t xml:space="preserve">FP02 – </w:t>
             </w:r>
             <w:r>
-              <w:t xml:space="preserve">O sistema oferece a opção aluno, professor, </w:t>
-            </w:r>
-            <w:proofErr w:type="gramStart"/>
-            <w:r>
-              <w:t>turmas</w:t>
-            </w:r>
-            <w:proofErr w:type="gramEnd"/>
+              <w:t>O sistema oferece a opção aluno, professor, turmas</w:t>
+            </w:r>
           </w:p>
           <w:p>
             <w:r>
@@ -15068,7 +14718,7 @@
           <w:insideH w:val="single" w:sz="4" w:space="0" w:color="auto"/>
           <w:insideV w:val="single" w:sz="4" w:space="0" w:color="auto"/>
         </w:tblBorders>
-        <w:tblLook w:val="0000"/>
+        <w:tblLook w:val="0000" w:firstRow="0" w:lastRow="0" w:firstColumn="0" w:lastColumn="0" w:noHBand="0" w:noVBand="0"/>
       </w:tblPr>
       <w:tblGrid>
         <w:gridCol w:w="2658"/>
@@ -15233,15 +14883,7 @@
           </w:p>
           <w:p>
             <w:r>
-              <w:t xml:space="preserve">O gestor deve estar </w:t>
-            </w:r>
-            <w:proofErr w:type="spellStart"/>
-            <w:r>
-              <w:t>logado</w:t>
-            </w:r>
-            <w:proofErr w:type="spellEnd"/>
-            <w:r>
-              <w:t>.</w:t>
+              <w:t>O gestor deve estar logado.</w:t>
             </w:r>
           </w:p>
         </w:tc>
@@ -15441,15 +15083,7 @@
           </w:p>
           <w:p>
             <w:r>
-              <w:t>FA01 – Caso não haja relatórios a serem visualizados após o passo FP04, sistema emite a mensagem “Não há relatórios a serem visualizado</w:t>
-            </w:r>
-            <w:proofErr w:type="gramStart"/>
-            <w:r>
-              <w:t>” ,</w:t>
-            </w:r>
-            <w:proofErr w:type="gramEnd"/>
-            <w:r>
-              <w:t xml:space="preserve"> pressione voltar para o menu principal</w:t>
+              <w:t>FA01 – Caso não haja relatórios a serem visualizados após o passo FP04, sistema emite a mensagem “Não há relatórios a serem visualizado” , pressione voltar para o menu principal</w:t>
             </w:r>
           </w:p>
           <w:p/>
@@ -15500,7 +15134,7 @@
           <w:insideH w:val="single" w:sz="4" w:space="0" w:color="auto"/>
           <w:insideV w:val="single" w:sz="4" w:space="0" w:color="auto"/>
         </w:tblBorders>
-        <w:tblLook w:val="0000"/>
+        <w:tblLook w:val="0000" w:firstRow="0" w:lastRow="0" w:firstColumn="0" w:lastColumn="0" w:noHBand="0" w:noVBand="0"/>
       </w:tblPr>
       <w:tblGrid>
         <w:gridCol w:w="2658"/>
@@ -15627,13 +15261,8 @@
           </w:p>
           <w:p>
             <w:r>
-              <w:t xml:space="preserve">Gestor deve estar </w:t>
-            </w:r>
-            <w:proofErr w:type="spellStart"/>
-            <w:r>
-              <w:t>logado</w:t>
-            </w:r>
-            <w:proofErr w:type="spellEnd"/>
+              <w:t>Gestor deve estar logado</w:t>
+            </w:r>
           </w:p>
         </w:tc>
       </w:tr>
@@ -15861,7 +15490,7 @@
           <w:insideH w:val="single" w:sz="4" w:space="0" w:color="auto"/>
           <w:insideV w:val="single" w:sz="4" w:space="0" w:color="auto"/>
         </w:tblBorders>
-        <w:tblLook w:val="0000"/>
+        <w:tblLook w:val="0000" w:firstRow="0" w:lastRow="0" w:firstColumn="0" w:lastColumn="0" w:noHBand="0" w:noVBand="0"/>
       </w:tblPr>
       <w:tblGrid>
         <w:gridCol w:w="2658"/>
@@ -15996,13 +15625,8 @@
           </w:p>
           <w:p>
             <w:r>
-              <w:t xml:space="preserve">Gestor deve estar </w:t>
-            </w:r>
-            <w:proofErr w:type="spellStart"/>
-            <w:r>
-              <w:t>logado</w:t>
-            </w:r>
-            <w:proofErr w:type="spellEnd"/>
+              <w:t>Gestor deve estar logado</w:t>
+            </w:r>
           </w:p>
         </w:tc>
       </w:tr>
@@ -16240,7 +15864,7 @@
           <w:insideH w:val="single" w:sz="4" w:space="0" w:color="auto"/>
           <w:insideV w:val="single" w:sz="4" w:space="0" w:color="auto"/>
         </w:tblBorders>
-        <w:tblLook w:val="0000"/>
+        <w:tblLook w:val="0000" w:firstRow="0" w:lastRow="0" w:firstColumn="0" w:lastColumn="0" w:noHBand="0" w:noVBand="0"/>
       </w:tblPr>
       <w:tblGrid>
         <w:gridCol w:w="2658"/>
@@ -16509,15 +16133,7 @@
               <w:t>em</w:t>
             </w:r>
             <w:r>
-              <w:t xml:space="preserve"> </w:t>
-            </w:r>
-            <w:proofErr w:type="spellStart"/>
-            <w:r>
-              <w:t>login</w:t>
-            </w:r>
-            <w:proofErr w:type="spellEnd"/>
-            <w:r>
-              <w:t xml:space="preserve"> no sistema</w:t>
+              <w:t xml:space="preserve"> login no sistema</w:t>
             </w:r>
           </w:p>
           <w:p>
@@ -16661,7 +16277,7 @@
           <w:insideH w:val="single" w:sz="4" w:space="0" w:color="auto"/>
           <w:insideV w:val="single" w:sz="4" w:space="0" w:color="auto"/>
         </w:tblBorders>
-        <w:tblLook w:val="0000"/>
+        <w:tblLook w:val="0000" w:firstRow="0" w:lastRow="0" w:firstColumn="0" w:lastColumn="0" w:noHBand="0" w:noVBand="0"/>
       </w:tblPr>
       <w:tblGrid>
         <w:gridCol w:w="2658"/>
@@ -16809,15 +16425,7 @@
           </w:p>
           <w:p>
             <w:r>
-              <w:t xml:space="preserve">O gestor deve estar </w:t>
-            </w:r>
-            <w:proofErr w:type="spellStart"/>
-            <w:r>
-              <w:t>logado</w:t>
-            </w:r>
-            <w:proofErr w:type="spellEnd"/>
-            <w:r>
-              <w:t>.</w:t>
+              <w:t>O gestor deve estar logado.</w:t>
             </w:r>
           </w:p>
         </w:tc>
@@ -17065,15 +16673,7 @@
               <w:t xml:space="preserve"> –</w:t>
             </w:r>
             <w:r>
-              <w:t xml:space="preserve"> O sistema salva com a data, horário e o ator, para cada aluno </w:t>
-            </w:r>
-            <w:proofErr w:type="spellStart"/>
-            <w:r>
-              <w:t>selcionoado</w:t>
-            </w:r>
-            <w:proofErr w:type="spellEnd"/>
-            <w:r>
-              <w:t>.</w:t>
+              <w:t xml:space="preserve"> O sistema salva com a data, horário e o ator, para cada aluno selcionoado.</w:t>
             </w:r>
           </w:p>
           <w:p>
@@ -17111,23 +16711,7 @@
           </w:p>
           <w:p>
             <w:r>
-              <w:t xml:space="preserve"> O ator no passo </w:t>
-            </w:r>
-            <w:proofErr w:type="gramStart"/>
-            <w:r>
-              <w:t>9</w:t>
-            </w:r>
-            <w:proofErr w:type="gramEnd"/>
-            <w:r>
-              <w:t xml:space="preserve">, seleciona a ocorrência, redigita a ocorrência, e segue o fluxo a </w:t>
-            </w:r>
-            <w:proofErr w:type="spellStart"/>
-            <w:r>
-              <w:t>patir</w:t>
-            </w:r>
-            <w:proofErr w:type="spellEnd"/>
-            <w:r>
-              <w:t xml:space="preserve"> do passo 10.</w:t>
+              <w:t xml:space="preserve"> O ator no passo 9, seleciona a ocorrência, redigita a ocorrência, e segue o fluxo a patir do passo 10.</w:t>
             </w:r>
           </w:p>
           <w:p>
@@ -17137,15 +16721,7 @@
           </w:p>
           <w:p>
             <w:r>
-              <w:t xml:space="preserve"> O ator no passo </w:t>
-            </w:r>
-            <w:proofErr w:type="gramStart"/>
-            <w:r>
-              <w:t>8</w:t>
-            </w:r>
-            <w:proofErr w:type="gramEnd"/>
-            <w:r>
-              <w:t>, seleciona a ocorrência, seleciona a ocorrência, e exclui, e segue o fluxo de salvar as alterações.</w:t>
+              <w:t xml:space="preserve"> O ator no passo 8, seleciona a ocorrência, seleciona a ocorrência, e exclui, e segue o fluxo de salvar as alterações.</w:t>
             </w:r>
           </w:p>
         </w:tc>
@@ -17198,18 +16774,10 @@
         <w:t xml:space="preserve">Nessa </w:t>
       </w:r>
       <w:r>
-        <w:t>primeira implementação do sistema para atender a necessidade do período do semestre de construção do TCM,</w:t>
-      </w:r>
-      <w:proofErr w:type="gramStart"/>
-      <w:r>
-        <w:t xml:space="preserve"> </w:t>
-      </w:r>
-      <w:r>
-        <w:t xml:space="preserve"> </w:t>
-      </w:r>
-      <w:proofErr w:type="gramEnd"/>
-      <w:r>
-        <w:t>por isso selecionamos apenas os</w:t>
+        <w:t xml:space="preserve">primeira implementação do sistema para atender a necessidade do período do semestre de construção do TCM, </w:t>
+      </w:r>
+      <w:r>
+        <w:t xml:space="preserve"> por isso selecionamos apenas os</w:t>
       </w:r>
       <w:r>
         <w:t xml:space="preserve"> casos de usos </w:t>
@@ -17257,7 +16825,7 @@
           <w:insideH w:val="single" w:sz="4" w:space="0" w:color="000000"/>
           <w:insideV w:val="single" w:sz="4" w:space="0" w:color="000000"/>
         </w:tblBorders>
-        <w:tblLook w:val="04A0"/>
+        <w:tblLook w:val="04A0" w:firstRow="1" w:lastRow="0" w:firstColumn="1" w:lastColumn="0" w:noHBand="0" w:noVBand="1"/>
       </w:tblPr>
       <w:tblGrid>
         <w:gridCol w:w="3612"/>
@@ -17550,15 +17118,7 @@
       </w:pPr>
       <w:bookmarkStart w:id="110" w:name="_Toc383452512"/>
       <w:r>
-        <w:t>Diagrama de comunicação: Caso de Uso &lt;</w:t>
-      </w:r>
-      <w:proofErr w:type="spellStart"/>
-      <w:r>
-        <w:t>xxxxxx</w:t>
-      </w:r>
-      <w:proofErr w:type="spellEnd"/>
-      <w:r>
-        <w:t>&gt;</w:t>
+        <w:t>Diagrama de comunicação: Caso de Uso &lt;xxxxxx&gt;</w:t>
       </w:r>
       <w:bookmarkEnd w:id="110"/>
     </w:p>
@@ -17582,15 +17142,7 @@
       </w:pPr>
       <w:bookmarkStart w:id="111" w:name="_Toc383452513"/>
       <w:r>
-        <w:t>Diagrama de comunicação: Caso de Uso &lt;</w:t>
-      </w:r>
-      <w:proofErr w:type="spellStart"/>
-      <w:r>
-        <w:t>yyyyy</w:t>
-      </w:r>
-      <w:proofErr w:type="spellEnd"/>
-      <w:r>
-        <w:t>&gt;</w:t>
+        <w:t>Diagrama de comunicação: Caso de Uso &lt;yyyyy&gt;</w:t>
       </w:r>
       <w:bookmarkEnd w:id="111"/>
     </w:p>
@@ -17614,15 +17166,7 @@
       </w:pPr>
       <w:bookmarkStart w:id="112" w:name="_Toc383452514"/>
       <w:r>
-        <w:t>Diagrama de comunicação: Caso de Uso &lt;</w:t>
-      </w:r>
-      <w:proofErr w:type="spellStart"/>
-      <w:r>
-        <w:t>zzzzz</w:t>
-      </w:r>
-      <w:proofErr w:type="spellEnd"/>
-      <w:r>
-        <w:t>&gt;</w:t>
+        <w:t>Diagrama de comunicação: Caso de Uso &lt;zzzzz&gt;</w:t>
       </w:r>
       <w:bookmarkEnd w:id="112"/>
     </w:p>
@@ -17708,21 +17252,7 @@
         <w:rPr>
           <w:color w:val="0000FF"/>
         </w:rPr>
-        <w:t xml:space="preserve">Importante: considere atributos, </w:t>
-      </w:r>
-      <w:proofErr w:type="spellStart"/>
-      <w:r>
-        <w:rPr>
-          <w:color w:val="0000FF"/>
-        </w:rPr>
-        <w:t>metodos</w:t>
-      </w:r>
-      <w:proofErr w:type="spellEnd"/>
-      <w:r>
-        <w:rPr>
-          <w:color w:val="0000FF"/>
-        </w:rPr>
-        <w:t>, visibilidade e associações para as classes apresentadas.&gt;</w:t>
+        <w:t>Importante: considere atributos, metodos, visibilidade e associações para as classes apresentadas.&gt;</w:t>
       </w:r>
     </w:p>
     <w:p>
@@ -17746,7 +17276,7 @@
         <w:rPr>
           <w:noProof/>
         </w:rPr>
-        <w:pict>
+        <w:pict w14:anchorId="4D3D52A8">
           <v:group id="Tela 3" o:spid="_x0000_s1038" editas="canvas" style="width:441pt;height:4in;mso-position-horizontal-relative:char;mso-position-vertical-relative:line" coordsize="56007,36576" o:gfxdata="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">
             <v:shapetype id="_x0000_t75" coordsize="21600,21600" o:spt="75" o:preferrelative="t" path="m@4@5l@4@11@9@11@9@5xe" filled="f" stroked="f">
               <v:stroke joinstyle="miter"/>
@@ -17827,7 +17357,6 @@
                 </v:textbox>
               </v:shape>
             </v:group>
-            <w10:wrap type="none"/>
             <w10:anchorlock/>
           </v:group>
         </w:pict>
@@ -17883,15 +17412,7 @@
       </w:r>
       <w:bookmarkStart w:id="117" w:name="_Toc383452518"/>
       <w:r>
-        <w:t>Teste</w:t>
-      </w:r>
-      <w:proofErr w:type="gramStart"/>
-      <w:r>
-        <w:t xml:space="preserve">  </w:t>
-      </w:r>
-      <w:proofErr w:type="gramEnd"/>
-      <w:r>
-        <w:t>Unitário</w:t>
+        <w:t>Teste  Unitário</w:t>
       </w:r>
       <w:bookmarkEnd w:id="117"/>
     </w:p>
@@ -17911,15 +17432,7 @@
       </w:pPr>
       <w:bookmarkStart w:id="118" w:name="_Toc383452519"/>
       <w:r>
-        <w:t>Relatório de testes para o Caso de Uso &lt;</w:t>
-      </w:r>
-      <w:proofErr w:type="spellStart"/>
-      <w:r>
-        <w:t>xxxxxx</w:t>
-      </w:r>
-      <w:proofErr w:type="spellEnd"/>
-      <w:r>
-        <w:t>&gt;</w:t>
+        <w:t>Relatório de testes para o Caso de Uso &lt;xxxxxx&gt;</w:t>
       </w:r>
       <w:bookmarkEnd w:id="118"/>
     </w:p>
@@ -17955,15 +17468,7 @@
       </w:pPr>
       <w:bookmarkStart w:id="119" w:name="_Toc383452520"/>
       <w:r>
-        <w:t>Relatório de testes para o Caso de Uso &lt;</w:t>
-      </w:r>
-      <w:proofErr w:type="spellStart"/>
-      <w:r>
-        <w:t>yyyyy</w:t>
-      </w:r>
-      <w:proofErr w:type="spellEnd"/>
-      <w:r>
-        <w:t>&gt;</w:t>
+        <w:t>Relatório de testes para o Caso de Uso &lt;yyyyy&gt;</w:t>
       </w:r>
       <w:bookmarkEnd w:id="119"/>
     </w:p>
@@ -17999,15 +17504,7 @@
       </w:pPr>
       <w:bookmarkStart w:id="120" w:name="_Toc383452521"/>
       <w:r>
-        <w:t>Relatório de testes para o Caso de Uso &lt;</w:t>
-      </w:r>
-      <w:proofErr w:type="spellStart"/>
-      <w:r>
-        <w:t>zzzzz</w:t>
-      </w:r>
-      <w:proofErr w:type="spellEnd"/>
-      <w:r>
-        <w:t>&gt;</w:t>
+        <w:t>Relatório de testes para o Caso de Uso &lt;zzzzz&gt;</w:t>
       </w:r>
       <w:bookmarkEnd w:id="120"/>
     </w:p>
@@ -18168,9 +17665,9 @@
           <w:color w:val="0000FF"/>
         </w:rPr>
         <w:sectPr>
-          <w:headerReference w:type="default" r:id="rId14"/>
-          <w:footerReference w:type="default" r:id="rId15"/>
-          <w:headerReference w:type="first" r:id="rId16"/>
+          <w:headerReference w:type="default" r:id="rId15"/>
+          <w:footerReference w:type="default" r:id="rId16"/>
+          <w:headerReference w:type="first" r:id="rId17"/>
           <w:pgSz w:w="11907" w:h="16840" w:code="9"/>
           <w:pgMar w:top="1701" w:right="1134" w:bottom="1134" w:left="1418" w:header="1134" w:footer="0" w:gutter="0"/>
           <w:pgNumType w:start="1"/>
@@ -18324,8 +17821,8 @@
     <w:p>
       <w:pPr>
         <w:sectPr>
-          <w:headerReference w:type="first" r:id="rId17"/>
-          <w:footerReference w:type="first" r:id="rId18"/>
+          <w:headerReference w:type="first" r:id="rId18"/>
+          <w:footerReference w:type="first" r:id="rId19"/>
           <w:pgSz w:w="11907" w:h="16840" w:code="9"/>
           <w:pgMar w:top="1701" w:right="1134" w:bottom="1134" w:left="1701" w:header="1134" w:footer="0" w:gutter="0"/>
           <w:cols w:space="720"/>
@@ -18366,8 +17863,8 @@
 </file>
 
 <file path=word/comments.xml><?xml version="1.0" encoding="utf-8"?>
-<w:comments xmlns:ve="http://schemas.openxmlformats.org/markup-compatibility/2006" xmlns:o="urn:schemas-microsoft-com:office:office" xmlns:r="http://schemas.openxmlformats.org/officeDocument/2006/relationships" xmlns:m="http://schemas.openxmlformats.org/officeDocument/2006/math" xmlns:v="urn:schemas-microsoft-com:vml" xmlns:wp="http://schemas.openxmlformats.org/drawingml/2006/wordprocessingDrawing" xmlns:w10="urn:schemas-microsoft-com:office:word" xmlns:w="http://schemas.openxmlformats.org/wordprocessingml/2006/main" xmlns:wne="http://schemas.microsoft.com/office/word/2006/wordml">
-  <w:comment w:id="85" w:author="Helio" w:date="2014-03-09T07:31:00Z" w:initials="ha">
+<w:comments xmlns:wpc="http://schemas.microsoft.com/office/word/2010/wordprocessingCanvas" xmlns:mc="http://schemas.openxmlformats.org/markup-compatibility/2006" xmlns:o="urn:schemas-microsoft-com:office:office" xmlns:r="http://schemas.openxmlformats.org/officeDocument/2006/relationships" xmlns:m="http://schemas.openxmlformats.org/officeDocument/2006/math" xmlns:v="urn:schemas-microsoft-com:vml" xmlns:wp14="http://schemas.microsoft.com/office/word/2010/wordprocessingDrawing" xmlns:wp="http://schemas.openxmlformats.org/drawingml/2006/wordprocessingDrawing" xmlns:w10="urn:schemas-microsoft-com:office:word" xmlns:w="http://schemas.openxmlformats.org/wordprocessingml/2006/main" xmlns:w14="http://schemas.microsoft.com/office/word/2010/wordml" xmlns:w15="http://schemas.microsoft.com/office/word/2012/wordml" xmlns:wpg="http://schemas.microsoft.com/office/word/2010/wordprocessingGroup" xmlns:wpi="http://schemas.microsoft.com/office/word/2010/wordprocessingInk" xmlns:wne="http://schemas.microsoft.com/office/word/2006/wordml" xmlns:wps="http://schemas.microsoft.com/office/word/2010/wordprocessingShape" mc:Ignorable="w14 w15 wp14">
+  <w:comment w:id="86" w:author="Helio" w:date="2014-03-09T07:31:00Z" w:initials="ha">
     <w:p>
       <w:pPr>
         <w:pStyle w:val="Textodecomentrio"/>
@@ -18403,15 +17900,7 @@
         <w:pStyle w:val="Textodecomentrio"/>
       </w:pPr>
       <w:r>
-        <w:t xml:space="preserve">Registro de semestre, </w:t>
-      </w:r>
-      <w:proofErr w:type="spellStart"/>
-      <w:r>
-        <w:t>hoarios</w:t>
-      </w:r>
-      <w:proofErr w:type="spellEnd"/>
-      <w:r>
-        <w:t>, turmas, disciplinas, e professores responsáveis.</w:t>
+        <w:t>Registro de semestre, hoarios, turmas, disciplinas, e professores responsáveis.</w:t>
       </w:r>
     </w:p>
     <w:p>
@@ -18447,7 +17936,7 @@
       </w:r>
     </w:p>
   </w:comment>
-  <w:comment w:id="86" w:author="Helio" w:date="2014-03-09T07:32:00Z" w:initials="ha">
+  <w:comment w:id="87" w:author="Helio" w:date="2014-03-09T07:32:00Z" w:initials="ha">
     <w:p>
       <w:pPr>
         <w:pStyle w:val="Textodecomentrio"/>
@@ -18463,7 +17952,7 @@
       </w:r>
     </w:p>
   </w:comment>
-  <w:comment w:id="94" w:author="Helio" w:date="2014-03-16T11:38:00Z" w:initials="ha">
+  <w:comment w:id="95" w:author="Helio" w:date="2014-03-16T11:38:00Z" w:initials="ha">
     <w:p>
       <w:pPr>
         <w:pStyle w:val="Textodecomentrio"/>
@@ -18616,31 +18105,7 @@
         <w:annotationRef/>
       </w:r>
       <w:r>
-        <w:t xml:space="preserve">Seu diagrama tem 12 casos de uso. </w:t>
-      </w:r>
-      <w:proofErr w:type="spellStart"/>
-      <w:r>
-        <w:t>Voce</w:t>
-      </w:r>
-      <w:proofErr w:type="spellEnd"/>
-      <w:r>
-        <w:t xml:space="preserve"> tem</w:t>
-      </w:r>
-      <w:proofErr w:type="gramStart"/>
-      <w:r>
-        <w:t xml:space="preserve">  </w:t>
-      </w:r>
-      <w:proofErr w:type="gramEnd"/>
-      <w:r>
-        <w:t xml:space="preserve">22 </w:t>
-      </w:r>
-      <w:proofErr w:type="spellStart"/>
-      <w:r>
-        <w:t>descriçoes</w:t>
-      </w:r>
-      <w:proofErr w:type="spellEnd"/>
-      <w:r>
-        <w:t>!!!</w:t>
+        <w:t>Seu diagrama tem 12 casos de uso. Voce tem  22 descriçoes!!!</w:t>
       </w:r>
     </w:p>
   </w:comment>
@@ -18671,37 +18136,8 @@
         </w:rPr>
         <w:annotationRef/>
       </w:r>
-      <w:proofErr w:type="spellStart"/>
-      <w:r>
-        <w:t>Qula</w:t>
-      </w:r>
-      <w:proofErr w:type="spellEnd"/>
-      <w:r>
-        <w:t xml:space="preserve"> </w:t>
-      </w:r>
-      <w:proofErr w:type="gramStart"/>
-      <w:r>
-        <w:t>objetivo ?</w:t>
-      </w:r>
-      <w:proofErr w:type="gramEnd"/>
-      <w:r>
-        <w:t xml:space="preserve"> Não poderá</w:t>
-      </w:r>
-      <w:proofErr w:type="gramStart"/>
-      <w:r>
-        <w:t xml:space="preserve">  </w:t>
-      </w:r>
-      <w:proofErr w:type="gramEnd"/>
-      <w:r>
-        <w:t xml:space="preserve">ser  </w:t>
-      </w:r>
-      <w:proofErr w:type="spellStart"/>
-      <w:r>
-        <w:t>visulaizado</w:t>
-      </w:r>
-      <w:proofErr w:type="spellEnd"/>
-      <w:r>
-        <w:t xml:space="preserve"> novamente</w:t>
+      <w:r>
+        <w:t>Qula objetivo ? Não poderá  ser  visulaizado novamente</w:t>
       </w:r>
     </w:p>
   </w:comment>
@@ -18716,13 +18152,8 @@
         </w:rPr>
         <w:annotationRef/>
       </w:r>
-      <w:proofErr w:type="spellStart"/>
-      <w:r>
-        <w:t>Identifcar</w:t>
-      </w:r>
-      <w:proofErr w:type="spellEnd"/>
-      <w:r>
-        <w:t xml:space="preserve"> com legenda todas as tabelas.</w:t>
+      <w:r>
+        <w:t>Identifcar com legenda todas as tabelas.</w:t>
       </w:r>
     </w:p>
   </w:comment>
@@ -18738,13 +18169,8 @@
         <w:annotationRef/>
       </w:r>
       <w:r>
-        <w:t>\</w:t>
-      </w:r>
-      <w:proofErr w:type="gramStart"/>
-      <w:r>
-        <w:t>??????</w:t>
-      </w:r>
-      <w:proofErr w:type="gramEnd"/>
+        <w:t>\??????</w:t>
+      </w:r>
     </w:p>
   </w:comment>
   <w:comment w:id="105" w:author="Helio" w:date="2014-03-23T01:26:00Z" w:initials="ha">
@@ -18784,38 +18210,21 @@
 
 <file path=word/commentsExtended.xml><?xml version="1.0" encoding="utf-8"?>
 <w15:commentsEx xmlns:wpc="http://schemas.microsoft.com/office/word/2010/wordprocessingCanvas" xmlns:mc="http://schemas.openxmlformats.org/markup-compatibility/2006" xmlns:o="urn:schemas-microsoft-com:office:office" xmlns:r="http://schemas.openxmlformats.org/officeDocument/2006/relationships" xmlns:m="http://schemas.openxmlformats.org/officeDocument/2006/math" xmlns:v="urn:schemas-microsoft-com:vml" xmlns:wp14="http://schemas.microsoft.com/office/word/2010/wordprocessingDrawing" xmlns:wp="http://schemas.openxmlformats.org/drawingml/2006/wordprocessingDrawing" xmlns:w10="urn:schemas-microsoft-com:office:word" xmlns:w="http://schemas.openxmlformats.org/wordprocessingml/2006/main" xmlns:w14="http://schemas.microsoft.com/office/word/2010/wordml" xmlns:w15="http://schemas.microsoft.com/office/word/2012/wordml" xmlns:wpg="http://schemas.microsoft.com/office/word/2010/wordprocessingGroup" xmlns:wpi="http://schemas.microsoft.com/office/word/2010/wordprocessingInk" xmlns:wne="http://schemas.microsoft.com/office/word/2006/wordml" xmlns:wps="http://schemas.microsoft.com/office/word/2010/wordprocessingShape" mc:Ignorable="w14 w15 wp14">
-  <w15:commentEx w15:paraId="7348EB22" w15:done="0"/>
-  <w15:commentEx w15:paraId="4F717E26" w15:done="0"/>
-  <w15:commentEx w15:paraId="5852C8D8" w15:done="0"/>
-  <w15:commentEx w15:paraId="7AEFF37C" w15:done="0"/>
-  <w15:commentEx w15:paraId="625CE743" w15:done="0"/>
-  <w15:commentEx w15:paraId="2120E210" w15:done="0"/>
-  <w15:commentEx w15:paraId="058D48CC" w15:done="0"/>
-  <w15:commentEx w15:paraId="182E6A71" w15:done="0"/>
-  <w15:commentEx w15:paraId="47B62A98" w15:done="0"/>
-  <w15:commentEx w15:paraId="328CF63E" w15:done="0"/>
-  <w15:commentEx w15:paraId="03AFCAAA" w15:done="0"/>
-  <w15:commentEx w15:paraId="09FE96CE" w15:done="0"/>
-  <w15:commentEx w15:paraId="06EC1569" w15:done="0"/>
-  <w15:commentEx w15:paraId="29FE15F1" w15:done="0"/>
-  <w15:commentEx w15:paraId="139C8C41" w15:done="0"/>
-  <w15:commentEx w15:paraId="77BD5AF3" w15:done="0"/>
-  <w15:commentEx w15:paraId="436B94C8" w15:done="0"/>
-  <w15:commentEx w15:paraId="11378A6F" w15:done="0"/>
-  <w15:commentEx w15:paraId="4E0DE131" w15:done="0"/>
-  <w15:commentEx w15:paraId="0584F370" w15:done="0"/>
-  <w15:commentEx w15:paraId="587BD2F9" w15:done="0"/>
-  <w15:commentEx w15:paraId="215978A5" w15:done="0"/>
-  <w15:commentEx w15:paraId="4C94F634" w15:done="0"/>
-  <w15:commentEx w15:paraId="09B60CDA" w15:done="0"/>
-  <w15:commentEx w15:paraId="2817AB9D" w15:done="0"/>
-  <w15:commentEx w15:paraId="2F1F6427" w15:done="0"/>
-  <w15:commentEx w15:paraId="6251F5E5" w15:done="0"/>
+  <w15:commentEx w15:paraId="413DFFB3" w15:done="0"/>
+  <w15:commentEx w15:paraId="028758A3" w15:done="0"/>
+  <w15:commentEx w15:paraId="7D0E917B" w15:done="0"/>
+  <w15:commentEx w15:paraId="32F023E8" w15:done="0"/>
+  <w15:commentEx w15:paraId="419E3773" w15:done="0"/>
+  <w15:commentEx w15:paraId="6DC20B25" w15:done="0"/>
+  <w15:commentEx w15:paraId="48327883" w15:done="0"/>
+  <w15:commentEx w15:paraId="53460CFC" w15:done="0"/>
+  <w15:commentEx w15:paraId="416CFFC1" w15:done="0"/>
+  <w15:commentEx w15:paraId="0D9C71A6" w15:done="0"/>
 </w15:commentsEx>
 </file>
 
 <file path=word/endnotes.xml><?xml version="1.0" encoding="utf-8"?>
-<w:endnotes xmlns:ve="http://schemas.openxmlformats.org/markup-compatibility/2006" xmlns:o="urn:schemas-microsoft-com:office:office" xmlns:r="http://schemas.openxmlformats.org/officeDocument/2006/relationships" xmlns:m="http://schemas.openxmlformats.org/officeDocument/2006/math" xmlns:v="urn:schemas-microsoft-com:vml" xmlns:wp="http://schemas.openxmlformats.org/drawingml/2006/wordprocessingDrawing" xmlns:w10="urn:schemas-microsoft-com:office:word" xmlns:w="http://schemas.openxmlformats.org/wordprocessingml/2006/main" xmlns:wne="http://schemas.microsoft.com/office/word/2006/wordml">
+<w:endnotes xmlns:wpc="http://schemas.microsoft.com/office/word/2010/wordprocessingCanvas" xmlns:mc="http://schemas.openxmlformats.org/markup-compatibility/2006" xmlns:o="urn:schemas-microsoft-com:office:office" xmlns:r="http://schemas.openxmlformats.org/officeDocument/2006/relationships" xmlns:m="http://schemas.openxmlformats.org/officeDocument/2006/math" xmlns:v="urn:schemas-microsoft-com:vml" xmlns:wp14="http://schemas.microsoft.com/office/word/2010/wordprocessingDrawing" xmlns:wp="http://schemas.openxmlformats.org/drawingml/2006/wordprocessingDrawing" xmlns:w10="urn:schemas-microsoft-com:office:word" xmlns:w="http://schemas.openxmlformats.org/wordprocessingml/2006/main" xmlns:w14="http://schemas.microsoft.com/office/word/2010/wordml" xmlns:w15="http://schemas.microsoft.com/office/word/2012/wordml" xmlns:wpg="http://schemas.microsoft.com/office/word/2010/wordprocessingGroup" xmlns:wpi="http://schemas.microsoft.com/office/word/2010/wordprocessingInk" xmlns:wne="http://schemas.microsoft.com/office/word/2006/wordml" xmlns:wps="http://schemas.microsoft.com/office/word/2010/wordprocessingShape" mc:Ignorable="w14 w15 wp14">
   <w:endnote w:type="separator" w:id="-1">
     <w:p>
       <w:r>
@@ -18834,7 +18243,7 @@
 </file>
 
 <file path=word/footer1.xml><?xml version="1.0" encoding="utf-8"?>
-<w:ftr xmlns:ve="http://schemas.openxmlformats.org/markup-compatibility/2006" xmlns:o="urn:schemas-microsoft-com:office:office" xmlns:r="http://schemas.openxmlformats.org/officeDocument/2006/relationships" xmlns:m="http://schemas.openxmlformats.org/officeDocument/2006/math" xmlns:v="urn:schemas-microsoft-com:vml" xmlns:wp="http://schemas.openxmlformats.org/drawingml/2006/wordprocessingDrawing" xmlns:w10="urn:schemas-microsoft-com:office:word" xmlns:w="http://schemas.openxmlformats.org/wordprocessingml/2006/main" xmlns:wne="http://schemas.microsoft.com/office/word/2006/wordml">
+<w:ftr xmlns:wpc="http://schemas.microsoft.com/office/word/2010/wordprocessingCanvas" xmlns:mc="http://schemas.openxmlformats.org/markup-compatibility/2006" xmlns:o="urn:schemas-microsoft-com:office:office" xmlns:r="http://schemas.openxmlformats.org/officeDocument/2006/relationships" xmlns:m="http://schemas.openxmlformats.org/officeDocument/2006/math" xmlns:v="urn:schemas-microsoft-com:vml" xmlns:wp14="http://schemas.microsoft.com/office/word/2010/wordprocessingDrawing" xmlns:wp="http://schemas.openxmlformats.org/drawingml/2006/wordprocessingDrawing" xmlns:w10="urn:schemas-microsoft-com:office:word" xmlns:w="http://schemas.openxmlformats.org/wordprocessingml/2006/main" xmlns:w14="http://schemas.microsoft.com/office/word/2010/wordml" xmlns:w15="http://schemas.microsoft.com/office/word/2012/wordml" xmlns:wpg="http://schemas.microsoft.com/office/word/2010/wordprocessingGroup" xmlns:wpi="http://schemas.microsoft.com/office/word/2010/wordprocessingInk" xmlns:wne="http://schemas.microsoft.com/office/word/2006/wordml" xmlns:wps="http://schemas.microsoft.com/office/word/2010/wordprocessingShape" mc:Ignorable="w14 w15 wp14">
   <w:p>
     <w:pPr>
       <w:pStyle w:val="Rodap"/>
@@ -18863,14 +18272,27 @@
       </w:rPr>
       <w:tab/>
     </w:r>
-    <w:fldSimple w:instr=" PAGE   \* MERGEFORMAT ">
-      <w:r>
-        <w:rPr>
-          <w:noProof/>
-        </w:rPr>
-        <w:t>10</w:t>
-      </w:r>
-    </w:fldSimple>
+    <w:r>
+      <w:fldChar w:fldCharType="begin"/>
+    </w:r>
+    <w:r>
+      <w:instrText xml:space="preserve"> PAGE   \* MERGEFORMAT </w:instrText>
+    </w:r>
+    <w:r>
+      <w:fldChar w:fldCharType="separate"/>
+    </w:r>
+    <w:r>
+      <w:rPr>
+        <w:noProof/>
+      </w:rPr>
+      <w:t>7</w:t>
+    </w:r>
+    <w:r>
+      <w:rPr>
+        <w:noProof/>
+      </w:rPr>
+      <w:fldChar w:fldCharType="end"/>
+    </w:r>
   </w:p>
   <w:p>
     <w:pPr>
@@ -18885,7 +18307,7 @@
 </file>
 
 <file path=word/footer2.xml><?xml version="1.0" encoding="utf-8"?>
-<w:ftr xmlns:ve="http://schemas.openxmlformats.org/markup-compatibility/2006" xmlns:o="urn:schemas-microsoft-com:office:office" xmlns:r="http://schemas.openxmlformats.org/officeDocument/2006/relationships" xmlns:m="http://schemas.openxmlformats.org/officeDocument/2006/math" xmlns:v="urn:schemas-microsoft-com:vml" xmlns:wp="http://schemas.openxmlformats.org/drawingml/2006/wordprocessingDrawing" xmlns:w10="urn:schemas-microsoft-com:office:word" xmlns:w="http://schemas.openxmlformats.org/wordprocessingml/2006/main" xmlns:wne="http://schemas.microsoft.com/office/word/2006/wordml">
+<w:ftr xmlns:wpc="http://schemas.microsoft.com/office/word/2010/wordprocessingCanvas" xmlns:mc="http://schemas.openxmlformats.org/markup-compatibility/2006" xmlns:o="urn:schemas-microsoft-com:office:office" xmlns:r="http://schemas.openxmlformats.org/officeDocument/2006/relationships" xmlns:m="http://schemas.openxmlformats.org/officeDocument/2006/math" xmlns:v="urn:schemas-microsoft-com:vml" xmlns:wp14="http://schemas.microsoft.com/office/word/2010/wordprocessingDrawing" xmlns:wp="http://schemas.openxmlformats.org/drawingml/2006/wordprocessingDrawing" xmlns:w10="urn:schemas-microsoft-com:office:word" xmlns:w="http://schemas.openxmlformats.org/wordprocessingml/2006/main" xmlns:w14="http://schemas.microsoft.com/office/word/2010/wordml" xmlns:w15="http://schemas.microsoft.com/office/word/2012/wordml" xmlns:wpg="http://schemas.microsoft.com/office/word/2010/wordprocessingGroup" xmlns:wpi="http://schemas.microsoft.com/office/word/2010/wordprocessingInk" xmlns:wne="http://schemas.microsoft.com/office/word/2006/wordml" xmlns:wps="http://schemas.microsoft.com/office/word/2010/wordprocessingShape" mc:Ignorable="w14 w15 wp14">
   <w:p>
     <w:pPr>
       <w:pStyle w:val="Rodap"/>
@@ -18914,14 +18336,27 @@
       </w:rPr>
       <w:tab/>
     </w:r>
-    <w:fldSimple w:instr=" PAGE   \* MERGEFORMAT ">
-      <w:r>
-        <w:rPr>
-          <w:noProof/>
-        </w:rPr>
-        <w:t>30</w:t>
-      </w:r>
-    </w:fldSimple>
+    <w:r>
+      <w:fldChar w:fldCharType="begin"/>
+    </w:r>
+    <w:r>
+      <w:instrText xml:space="preserve"> PAGE   \* MERGEFORMAT </w:instrText>
+    </w:r>
+    <w:r>
+      <w:fldChar w:fldCharType="separate"/>
+    </w:r>
+    <w:r>
+      <w:rPr>
+        <w:noProof/>
+      </w:rPr>
+      <w:t>30</w:t>
+    </w:r>
+    <w:r>
+      <w:rPr>
+        <w:noProof/>
+      </w:rPr>
+      <w:fldChar w:fldCharType="end"/>
+    </w:r>
   </w:p>
   <w:p>
     <w:pPr>
@@ -18932,7 +18367,7 @@
 </file>
 
 <file path=word/footnotes.xml><?xml version="1.0" encoding="utf-8"?>
-<w:footnotes xmlns:ve="http://schemas.openxmlformats.org/markup-compatibility/2006" xmlns:o="urn:schemas-microsoft-com:office:office" xmlns:r="http://schemas.openxmlformats.org/officeDocument/2006/relationships" xmlns:m="http://schemas.openxmlformats.org/officeDocument/2006/math" xmlns:v="urn:schemas-microsoft-com:vml" xmlns:wp="http://schemas.openxmlformats.org/drawingml/2006/wordprocessingDrawing" xmlns:w10="urn:schemas-microsoft-com:office:word" xmlns:w="http://schemas.openxmlformats.org/wordprocessingml/2006/main" xmlns:wne="http://schemas.microsoft.com/office/word/2006/wordml">
+<w:footnotes xmlns:wpc="http://schemas.microsoft.com/office/word/2010/wordprocessingCanvas" xmlns:mc="http://schemas.openxmlformats.org/markup-compatibility/2006" xmlns:o="urn:schemas-microsoft-com:office:office" xmlns:r="http://schemas.openxmlformats.org/officeDocument/2006/relationships" xmlns:m="http://schemas.openxmlformats.org/officeDocument/2006/math" xmlns:v="urn:schemas-microsoft-com:vml" xmlns:wp14="http://schemas.microsoft.com/office/word/2010/wordprocessingDrawing" xmlns:wp="http://schemas.openxmlformats.org/drawingml/2006/wordprocessingDrawing" xmlns:w10="urn:schemas-microsoft-com:office:word" xmlns:w="http://schemas.openxmlformats.org/wordprocessingml/2006/main" xmlns:w14="http://schemas.microsoft.com/office/word/2010/wordml" xmlns:w15="http://schemas.microsoft.com/office/word/2012/wordml" xmlns:wpg="http://schemas.microsoft.com/office/word/2010/wordprocessingGroup" xmlns:wpi="http://schemas.microsoft.com/office/word/2010/wordprocessingInk" xmlns:wne="http://schemas.microsoft.com/office/word/2006/wordml" xmlns:wps="http://schemas.microsoft.com/office/word/2010/wordprocessingShape" mc:Ignorable="w14 w15 wp14">
   <w:footnote w:type="separator" w:id="-1">
     <w:p>
       <w:r>
@@ -18951,7 +18386,7 @@
 </file>
 
 <file path=word/header1.xml><?xml version="1.0" encoding="utf-8"?>
-<w:hdr xmlns:ve="http://schemas.openxmlformats.org/markup-compatibility/2006" xmlns:o="urn:schemas-microsoft-com:office:office" xmlns:r="http://schemas.openxmlformats.org/officeDocument/2006/relationships" xmlns:m="http://schemas.openxmlformats.org/officeDocument/2006/math" xmlns:v="urn:schemas-microsoft-com:vml" xmlns:wp="http://schemas.openxmlformats.org/drawingml/2006/wordprocessingDrawing" xmlns:w10="urn:schemas-microsoft-com:office:word" xmlns:w="http://schemas.openxmlformats.org/wordprocessingml/2006/main" xmlns:wne="http://schemas.microsoft.com/office/word/2006/wordml">
+<w:hdr xmlns:wpc="http://schemas.microsoft.com/office/word/2010/wordprocessingCanvas" xmlns:mc="http://schemas.openxmlformats.org/markup-compatibility/2006" xmlns:o="urn:schemas-microsoft-com:office:office" xmlns:r="http://schemas.openxmlformats.org/officeDocument/2006/relationships" xmlns:m="http://schemas.openxmlformats.org/officeDocument/2006/math" xmlns:v="urn:schemas-microsoft-com:vml" xmlns:wp14="http://schemas.microsoft.com/office/word/2010/wordprocessingDrawing" xmlns:wp="http://schemas.openxmlformats.org/drawingml/2006/wordprocessingDrawing" xmlns:w10="urn:schemas-microsoft-com:office:word" xmlns:w="http://schemas.openxmlformats.org/wordprocessingml/2006/main" xmlns:w14="http://schemas.microsoft.com/office/word/2010/wordml" xmlns:w15="http://schemas.microsoft.com/office/word/2012/wordml" xmlns:wpg="http://schemas.microsoft.com/office/word/2010/wordprocessingGroup" xmlns:wpi="http://schemas.microsoft.com/office/word/2010/wordprocessingInk" xmlns:wne="http://schemas.microsoft.com/office/word/2006/wordml" xmlns:wps="http://schemas.microsoft.com/office/word/2010/wordprocessingShape" mc:Ignorable="w14 w15 wp14">
   <w:p>
     <w:pPr>
       <w:pStyle w:val="Cabealho"/>
@@ -19012,7 +18447,7 @@
 </file>
 
 <file path=word/header2.xml><?xml version="1.0" encoding="utf-8"?>
-<w:hdr xmlns:ve="http://schemas.openxmlformats.org/markup-compatibility/2006" xmlns:o="urn:schemas-microsoft-com:office:office" xmlns:r="http://schemas.openxmlformats.org/officeDocument/2006/relationships" xmlns:m="http://schemas.openxmlformats.org/officeDocument/2006/math" xmlns:v="urn:schemas-microsoft-com:vml" xmlns:wp="http://schemas.openxmlformats.org/drawingml/2006/wordprocessingDrawing" xmlns:w10="urn:schemas-microsoft-com:office:word" xmlns:w="http://schemas.openxmlformats.org/wordprocessingml/2006/main" xmlns:wne="http://schemas.microsoft.com/office/word/2006/wordml">
+<w:hdr xmlns:wpc="http://schemas.microsoft.com/office/word/2010/wordprocessingCanvas" xmlns:mc="http://schemas.openxmlformats.org/markup-compatibility/2006" xmlns:o="urn:schemas-microsoft-com:office:office" xmlns:r="http://schemas.openxmlformats.org/officeDocument/2006/relationships" xmlns:m="http://schemas.openxmlformats.org/officeDocument/2006/math" xmlns:v="urn:schemas-microsoft-com:vml" xmlns:wp14="http://schemas.microsoft.com/office/word/2010/wordprocessingDrawing" xmlns:wp="http://schemas.openxmlformats.org/drawingml/2006/wordprocessingDrawing" xmlns:w10="urn:schemas-microsoft-com:office:word" xmlns:w="http://schemas.openxmlformats.org/wordprocessingml/2006/main" xmlns:w14="http://schemas.microsoft.com/office/word/2010/wordml" xmlns:w15="http://schemas.microsoft.com/office/word/2012/wordml" xmlns:wpg="http://schemas.microsoft.com/office/word/2010/wordprocessingGroup" xmlns:wpi="http://schemas.microsoft.com/office/word/2010/wordprocessingInk" xmlns:wne="http://schemas.microsoft.com/office/word/2006/wordml" xmlns:wps="http://schemas.microsoft.com/office/word/2010/wordprocessingShape" mc:Ignorable="w14 w15 wp14">
   <w:p>
     <w:pPr>
       <w:pStyle w:val="Cabealho"/>
@@ -19034,7 +18469,7 @@
 </file>
 
 <file path=word/header3.xml><?xml version="1.0" encoding="utf-8"?>
-<w:hdr xmlns:ve="http://schemas.openxmlformats.org/markup-compatibility/2006" xmlns:o="urn:schemas-microsoft-com:office:office" xmlns:r="http://schemas.openxmlformats.org/officeDocument/2006/relationships" xmlns:m="http://schemas.openxmlformats.org/officeDocument/2006/math" xmlns:v="urn:schemas-microsoft-com:vml" xmlns:wp="http://schemas.openxmlformats.org/drawingml/2006/wordprocessingDrawing" xmlns:w10="urn:schemas-microsoft-com:office:word" xmlns:w="http://schemas.openxmlformats.org/wordprocessingml/2006/main" xmlns:wne="http://schemas.microsoft.com/office/word/2006/wordml">
+<w:hdr xmlns:wpc="http://schemas.microsoft.com/office/word/2010/wordprocessingCanvas" xmlns:mc="http://schemas.openxmlformats.org/markup-compatibility/2006" xmlns:o="urn:schemas-microsoft-com:office:office" xmlns:r="http://schemas.openxmlformats.org/officeDocument/2006/relationships" xmlns:m="http://schemas.openxmlformats.org/officeDocument/2006/math" xmlns:v="urn:schemas-microsoft-com:vml" xmlns:wp14="http://schemas.microsoft.com/office/word/2010/wordprocessingDrawing" xmlns:wp="http://schemas.openxmlformats.org/drawingml/2006/wordprocessingDrawing" xmlns:w10="urn:schemas-microsoft-com:office:word" xmlns:w="http://schemas.openxmlformats.org/wordprocessingml/2006/main" xmlns:w14="http://schemas.microsoft.com/office/word/2010/wordml" xmlns:w15="http://schemas.microsoft.com/office/word/2012/wordml" xmlns:wpg="http://schemas.microsoft.com/office/word/2010/wordprocessingGroup" xmlns:wpi="http://schemas.microsoft.com/office/word/2010/wordprocessingInk" xmlns:wne="http://schemas.microsoft.com/office/word/2006/wordml" xmlns:wps="http://schemas.microsoft.com/office/word/2010/wordprocessingShape" mc:Ignorable="w14 w15 wp14">
   <w:p>
     <w:pPr>
       <w:pStyle w:val="Cabealho"/>
@@ -19071,7 +18506,7 @@
 </file>
 
 <file path=word/header4.xml><?xml version="1.0" encoding="utf-8"?>
-<w:hdr xmlns:ve="http://schemas.openxmlformats.org/markup-compatibility/2006" xmlns:o="urn:schemas-microsoft-com:office:office" xmlns:r="http://schemas.openxmlformats.org/officeDocument/2006/relationships" xmlns:m="http://schemas.openxmlformats.org/officeDocument/2006/math" xmlns:v="urn:schemas-microsoft-com:vml" xmlns:wp="http://schemas.openxmlformats.org/drawingml/2006/wordprocessingDrawing" xmlns:w10="urn:schemas-microsoft-com:office:word" xmlns:w="http://schemas.openxmlformats.org/wordprocessingml/2006/main" xmlns:wne="http://schemas.microsoft.com/office/word/2006/wordml">
+<w:hdr xmlns:wpc="http://schemas.microsoft.com/office/word/2010/wordprocessingCanvas" xmlns:mc="http://schemas.openxmlformats.org/markup-compatibility/2006" xmlns:o="urn:schemas-microsoft-com:office:office" xmlns:r="http://schemas.openxmlformats.org/officeDocument/2006/relationships" xmlns:m="http://schemas.openxmlformats.org/officeDocument/2006/math" xmlns:v="urn:schemas-microsoft-com:vml" xmlns:wp14="http://schemas.microsoft.com/office/word/2010/wordprocessingDrawing" xmlns:wp="http://schemas.openxmlformats.org/drawingml/2006/wordprocessingDrawing" xmlns:w10="urn:schemas-microsoft-com:office:word" xmlns:w="http://schemas.openxmlformats.org/wordprocessingml/2006/main" xmlns:w14="http://schemas.microsoft.com/office/word/2010/wordml" xmlns:w15="http://schemas.microsoft.com/office/word/2012/wordml" xmlns:wpg="http://schemas.microsoft.com/office/word/2010/wordprocessingGroup" xmlns:wpi="http://schemas.microsoft.com/office/word/2010/wordprocessingInk" xmlns:wne="http://schemas.microsoft.com/office/word/2006/wordml" xmlns:wps="http://schemas.microsoft.com/office/word/2010/wordprocessingShape" mc:Ignorable="w14 w15 wp14">
   <w:p>
     <w:pPr>
       <w:pStyle w:val="Cabealho"/>
@@ -19086,7 +18521,7 @@
 </file>
 
 <file path=word/header5.xml><?xml version="1.0" encoding="utf-8"?>
-<w:hdr xmlns:ve="http://schemas.openxmlformats.org/markup-compatibility/2006" xmlns:o="urn:schemas-microsoft-com:office:office" xmlns:r="http://schemas.openxmlformats.org/officeDocument/2006/relationships" xmlns:m="http://schemas.openxmlformats.org/officeDocument/2006/math" xmlns:v="urn:schemas-microsoft-com:vml" xmlns:wp="http://schemas.openxmlformats.org/drawingml/2006/wordprocessingDrawing" xmlns:w10="urn:schemas-microsoft-com:office:word" xmlns:w="http://schemas.openxmlformats.org/wordprocessingml/2006/main" xmlns:wne="http://schemas.microsoft.com/office/word/2006/wordml">
+<w:hdr xmlns:wpc="http://schemas.microsoft.com/office/word/2010/wordprocessingCanvas" xmlns:mc="http://schemas.openxmlformats.org/markup-compatibility/2006" xmlns:o="urn:schemas-microsoft-com:office:office" xmlns:r="http://schemas.openxmlformats.org/officeDocument/2006/relationships" xmlns:m="http://schemas.openxmlformats.org/officeDocument/2006/math" xmlns:v="urn:schemas-microsoft-com:vml" xmlns:wp14="http://schemas.microsoft.com/office/word/2010/wordprocessingDrawing" xmlns:wp="http://schemas.openxmlformats.org/drawingml/2006/wordprocessingDrawing" xmlns:w10="urn:schemas-microsoft-com:office:word" xmlns:w="http://schemas.openxmlformats.org/wordprocessingml/2006/main" xmlns:w14="http://schemas.microsoft.com/office/word/2010/wordml" xmlns:w15="http://schemas.microsoft.com/office/word/2012/wordml" xmlns:wpg="http://schemas.microsoft.com/office/word/2010/wordprocessingGroup" xmlns:wpi="http://schemas.microsoft.com/office/word/2010/wordprocessingInk" xmlns:wne="http://schemas.microsoft.com/office/word/2006/wordml" xmlns:wps="http://schemas.microsoft.com/office/word/2010/wordprocessingShape" mc:Ignorable="w14 w15 wp14">
   <w:p>
     <w:pPr>
       <w:pStyle w:val="Cabealho"/>
@@ -19101,7 +18536,7 @@
 </file>
 
 <file path=word/header6.xml><?xml version="1.0" encoding="utf-8"?>
-<w:hdr xmlns:ve="http://schemas.openxmlformats.org/markup-compatibility/2006" xmlns:o="urn:schemas-microsoft-com:office:office" xmlns:r="http://schemas.openxmlformats.org/officeDocument/2006/relationships" xmlns:m="http://schemas.openxmlformats.org/officeDocument/2006/math" xmlns:v="urn:schemas-microsoft-com:vml" xmlns:wp="http://schemas.openxmlformats.org/drawingml/2006/wordprocessingDrawing" xmlns:w10="urn:schemas-microsoft-com:office:word" xmlns:w="http://schemas.openxmlformats.org/wordprocessingml/2006/main" xmlns:wne="http://schemas.microsoft.com/office/word/2006/wordml">
+<w:hdr xmlns:wpc="http://schemas.microsoft.com/office/word/2010/wordprocessingCanvas" xmlns:mc="http://schemas.openxmlformats.org/markup-compatibility/2006" xmlns:o="urn:schemas-microsoft-com:office:office" xmlns:r="http://schemas.openxmlformats.org/officeDocument/2006/relationships" xmlns:m="http://schemas.openxmlformats.org/officeDocument/2006/math" xmlns:v="urn:schemas-microsoft-com:vml" xmlns:wp14="http://schemas.microsoft.com/office/word/2010/wordprocessingDrawing" xmlns:wp="http://schemas.openxmlformats.org/drawingml/2006/wordprocessingDrawing" xmlns:w10="urn:schemas-microsoft-com:office:word" xmlns:w="http://schemas.openxmlformats.org/wordprocessingml/2006/main" xmlns:w14="http://schemas.microsoft.com/office/word/2010/wordml" xmlns:w15="http://schemas.microsoft.com/office/word/2012/wordml" xmlns:wpg="http://schemas.microsoft.com/office/word/2010/wordprocessingGroup" xmlns:wpi="http://schemas.microsoft.com/office/word/2010/wordprocessingInk" xmlns:wne="http://schemas.microsoft.com/office/word/2006/wordml" xmlns:wps="http://schemas.microsoft.com/office/word/2010/wordprocessingShape" mc:Ignorable="w14 w15 wp14">
   <w:p>
     <w:pPr>
       <w:pStyle w:val="Cabealho"/>
@@ -19111,7 +18546,7 @@
 </file>
 
 <file path=word/header7.xml><?xml version="1.0" encoding="utf-8"?>
-<w:hdr xmlns:ve="http://schemas.openxmlformats.org/markup-compatibility/2006" xmlns:o="urn:schemas-microsoft-com:office:office" xmlns:r="http://schemas.openxmlformats.org/officeDocument/2006/relationships" xmlns:m="http://schemas.openxmlformats.org/officeDocument/2006/math" xmlns:v="urn:schemas-microsoft-com:vml" xmlns:wp="http://schemas.openxmlformats.org/drawingml/2006/wordprocessingDrawing" xmlns:w10="urn:schemas-microsoft-com:office:word" xmlns:w="http://schemas.openxmlformats.org/wordprocessingml/2006/main" xmlns:wne="http://schemas.microsoft.com/office/word/2006/wordml">
+<w:hdr xmlns:wpc="http://schemas.microsoft.com/office/word/2010/wordprocessingCanvas" xmlns:mc="http://schemas.openxmlformats.org/markup-compatibility/2006" xmlns:o="urn:schemas-microsoft-com:office:office" xmlns:r="http://schemas.openxmlformats.org/officeDocument/2006/relationships" xmlns:m="http://schemas.openxmlformats.org/officeDocument/2006/math" xmlns:v="urn:schemas-microsoft-com:vml" xmlns:wp14="http://schemas.microsoft.com/office/word/2010/wordprocessingDrawing" xmlns:wp="http://schemas.openxmlformats.org/drawingml/2006/wordprocessingDrawing" xmlns:w10="urn:schemas-microsoft-com:office:word" xmlns:w="http://schemas.openxmlformats.org/wordprocessingml/2006/main" xmlns:w14="http://schemas.microsoft.com/office/word/2010/wordml" xmlns:w15="http://schemas.microsoft.com/office/word/2012/wordml" xmlns:wpg="http://schemas.microsoft.com/office/word/2010/wordprocessingGroup" xmlns:wpi="http://schemas.microsoft.com/office/word/2010/wordprocessingInk" xmlns:wne="http://schemas.microsoft.com/office/word/2006/wordml" xmlns:wps="http://schemas.microsoft.com/office/word/2010/wordprocessingShape" mc:Ignorable="w14 w15 wp14">
   <w:p>
     <w:pPr>
       <w:pStyle w:val="Cabealho"/>
@@ -19121,7 +18556,7 @@
 </file>
 
 <file path=word/numbering.xml><?xml version="1.0" encoding="utf-8"?>
-<w:numbering xmlns:ve="http://schemas.openxmlformats.org/markup-compatibility/2006" xmlns:o="urn:schemas-microsoft-com:office:office" xmlns:r="http://schemas.openxmlformats.org/officeDocument/2006/relationships" xmlns:m="http://schemas.openxmlformats.org/officeDocument/2006/math" xmlns:v="urn:schemas-microsoft-com:vml" xmlns:wp="http://schemas.openxmlformats.org/drawingml/2006/wordprocessingDrawing" xmlns:w10="urn:schemas-microsoft-com:office:word" xmlns:w="http://schemas.openxmlformats.org/wordprocessingml/2006/main" xmlns:wne="http://schemas.microsoft.com/office/word/2006/wordml">
+<w:numbering xmlns:wpc="http://schemas.microsoft.com/office/word/2010/wordprocessingCanvas" xmlns:mc="http://schemas.openxmlformats.org/markup-compatibility/2006" xmlns:o="urn:schemas-microsoft-com:office:office" xmlns:r="http://schemas.openxmlformats.org/officeDocument/2006/relationships" xmlns:m="http://schemas.openxmlformats.org/officeDocument/2006/math" xmlns:v="urn:schemas-microsoft-com:vml" xmlns:wp14="http://schemas.microsoft.com/office/word/2010/wordprocessingDrawing" xmlns:wp="http://schemas.openxmlformats.org/drawingml/2006/wordprocessingDrawing" xmlns:w10="urn:schemas-microsoft-com:office:word" xmlns:w="http://schemas.openxmlformats.org/wordprocessingml/2006/main" xmlns:w14="http://schemas.microsoft.com/office/word/2010/wordml" xmlns:w15="http://schemas.microsoft.com/office/word/2012/wordml" xmlns:wpg="http://schemas.microsoft.com/office/word/2010/wordprocessingGroup" xmlns:wpi="http://schemas.microsoft.com/office/word/2010/wordprocessingInk" xmlns:wne="http://schemas.microsoft.com/office/word/2006/wordml" xmlns:wps="http://schemas.microsoft.com/office/word/2010/wordprocessingShape" mc:Ignorable="w14 w15 wp14">
   <w:abstractNum w:abstractNumId="0">
     <w:nsid w:val="05D72FCF"/>
     <w:multiLevelType w:val="hybridMultilevel"/>
@@ -21998,7 +21433,7 @@
 </file>
 
 <file path=word/styles.xml><?xml version="1.0" encoding="utf-8"?>
-<w:styles xmlns:r="http://schemas.openxmlformats.org/officeDocument/2006/relationships" xmlns:w="http://schemas.openxmlformats.org/wordprocessingml/2006/main">
+<w:styles xmlns:mc="http://schemas.openxmlformats.org/markup-compatibility/2006" xmlns:r="http://schemas.openxmlformats.org/officeDocument/2006/relationships" xmlns:w="http://schemas.openxmlformats.org/wordprocessingml/2006/main" xmlns:w14="http://schemas.microsoft.com/office/word/2010/wordml" xmlns:w15="http://schemas.microsoft.com/office/word/2012/wordml" mc:Ignorable="w14 w15">
   <w:docDefaults>
     <w:rPrDefault>
       <w:rPr>
@@ -22008,139 +21443,378 @@
     </w:rPrDefault>
     <w:pPrDefault/>
   </w:docDefaults>
-  <w:latentStyles w:defLockedState="0" w:defUIPriority="99" w:defSemiHidden="1" w:defUnhideWhenUsed="1" w:defQFormat="0" w:count="267">
-    <w:lsdException w:name="Normal" w:semiHidden="0" w:uiPriority="0" w:unhideWhenUsed="0" w:qFormat="1"/>
-    <w:lsdException w:name="heading 1" w:semiHidden="0" w:unhideWhenUsed="0" w:qFormat="1"/>
-    <w:lsdException w:name="heading 2" w:semiHidden="0" w:unhideWhenUsed="0" w:qFormat="1"/>
-    <w:lsdException w:name="heading 3" w:semiHidden="0" w:unhideWhenUsed="0" w:qFormat="1"/>
-    <w:lsdException w:name="heading 4" w:semiHidden="0" w:unhideWhenUsed="0" w:qFormat="1"/>
-    <w:lsdException w:name="heading 5" w:semiHidden="0" w:unhideWhenUsed="0" w:qFormat="1"/>
-    <w:lsdException w:name="heading 6" w:semiHidden="0" w:unhideWhenUsed="0" w:qFormat="1"/>
-    <w:lsdException w:name="heading 7" w:semiHidden="0" w:qFormat="1"/>
-    <w:lsdException w:name="heading 8" w:semiHidden="0" w:qFormat="1"/>
-    <w:lsdException w:name="heading 9" w:semiHidden="0" w:qFormat="1"/>
-    <w:lsdException w:name="toc 1" w:uiPriority="39"/>
-    <w:lsdException w:name="toc 2" w:uiPriority="39"/>
-    <w:lsdException w:name="toc 3" w:uiPriority="39"/>
-    <w:lsdException w:name="header" w:uiPriority="0"/>
-    <w:lsdException w:name="caption" w:semiHidden="0" w:qFormat="1"/>
-    <w:lsdException w:name="Title" w:semiHidden="0" w:unhideWhenUsed="0" w:qFormat="1"/>
-    <w:lsdException w:name="Body Text" w:uiPriority="0"/>
-    <w:lsdException w:name="Subtitle" w:semiHidden="0" w:uiPriority="11" w:unhideWhenUsed="0" w:qFormat="1"/>
-    <w:lsdException w:name="Strong" w:semiHidden="0" w:uiPriority="0" w:unhideWhenUsed="0" w:qFormat="1"/>
-    <w:lsdException w:name="Emphasis" w:semiHidden="0" w:uiPriority="20" w:unhideWhenUsed="0" w:qFormat="1"/>
-    <w:lsdException w:name="HTML Preformatted" w:uiPriority="0"/>
-    <w:lsdException w:name="Table Grid" w:semiHidden="0" w:uiPriority="59" w:unhideWhenUsed="0"/>
-    <w:lsdException w:name="Placeholder Text" w:unhideWhenUsed="0"/>
-    <w:lsdException w:name="No Spacing" w:semiHidden="0" w:uiPriority="1" w:unhideWhenUsed="0" w:qFormat="1"/>
-    <w:lsdException w:name="Light Shading" w:semiHidden="0" w:uiPriority="60" w:unhideWhenUsed="0"/>
-    <w:lsdException w:name="Light List" w:semiHidden="0" w:uiPriority="61" w:unhideWhenUsed="0"/>
-    <w:lsdException w:name="Light Grid" w:semiHidden="0" w:uiPriority="62" w:unhideWhenUsed="0"/>
-    <w:lsdException w:name="Medium Shading 1" w:semiHidden="0" w:uiPriority="63" w:unhideWhenUsed="0"/>
-    <w:lsdException w:name="Medium Shading 2" w:semiHidden="0" w:uiPriority="64" w:unhideWhenUsed="0"/>
-    <w:lsdException w:name="Medium List 1" w:semiHidden="0" w:uiPriority="65" w:unhideWhenUsed="0"/>
-    <w:lsdException w:name="Medium List 2" w:semiHidden="0" w:uiPriority="66" w:unhideWhenUsed="0"/>
-    <w:lsdException w:name="Medium Grid 1" w:semiHidden="0" w:uiPriority="67" w:unhideWhenUsed="0"/>
-    <w:lsdException w:name="Medium Grid 2" w:semiHidden="0" w:uiPriority="68" w:unhideWhenUsed="0"/>
-    <w:lsdException w:name="Medium Grid 3" w:semiHidden="0" w:uiPriority="69" w:unhideWhenUsed="0"/>
-    <w:lsdException w:name="Dark List" w:semiHidden="0" w:uiPriority="70" w:unhideWhenUsed="0"/>
-    <w:lsdException w:name="Colorful Shading" w:semiHidden="0" w:uiPriority="71" w:unhideWhenUsed="0"/>
-    <w:lsdException w:name="Colorful List" w:semiHidden="0" w:uiPriority="72" w:unhideWhenUsed="0"/>
-    <w:lsdException w:name="Colorful Grid" w:semiHidden="0" w:uiPriority="73" w:unhideWhenUsed="0"/>
-    <w:lsdException w:name="Light Shading Accent 1" w:semiHidden="0" w:uiPriority="60" w:unhideWhenUsed="0"/>
-    <w:lsdException w:name="Light List Accent 1" w:semiHidden="0" w:uiPriority="61" w:unhideWhenUsed="0"/>
-    <w:lsdException w:name="Light Grid Accent 1" w:semiHidden="0" w:uiPriority="62" w:unhideWhenUsed="0"/>
-    <w:lsdException w:name="Medium Shading 1 Accent 1" w:semiHidden="0" w:uiPriority="63" w:unhideWhenUsed="0"/>
-    <w:lsdException w:name="Medium Shading 2 Accent 1" w:semiHidden="0" w:uiPriority="64" w:unhideWhenUsed="0"/>
-    <w:lsdException w:name="Medium List 1 Accent 1" w:semiHidden="0" w:uiPriority="65" w:unhideWhenUsed="0"/>
-    <w:lsdException w:name="Revision" w:unhideWhenUsed="0"/>
-    <w:lsdException w:name="List Paragraph" w:semiHidden="0" w:unhideWhenUsed="0" w:qFormat="1"/>
-    <w:lsdException w:name="Quote" w:semiHidden="0" w:uiPriority="29" w:unhideWhenUsed="0" w:qFormat="1"/>
-    <w:lsdException w:name="Intense Quote" w:semiHidden="0" w:uiPriority="30" w:unhideWhenUsed="0" w:qFormat="1"/>
-    <w:lsdException w:name="Medium List 2 Accent 1" w:semiHidden="0" w:uiPriority="66" w:unhideWhenUsed="0"/>
-    <w:lsdException w:name="Medium Grid 1 Accent 1" w:semiHidden="0" w:uiPriority="67" w:unhideWhenUsed="0"/>
-    <w:lsdException w:name="Medium Grid 2 Accent 1" w:semiHidden="0" w:uiPriority="68" w:unhideWhenUsed="0"/>
-    <w:lsdException w:name="Medium Grid 3 Accent 1" w:semiHidden="0" w:uiPriority="69" w:unhideWhenUsed="0"/>
-    <w:lsdException w:name="Dark List Accent 1" w:semiHidden="0" w:uiPriority="70" w:unhideWhenUsed="0"/>
-    <w:lsdException w:name="Colorful Shading Accent 1" w:semiHidden="0" w:uiPriority="71" w:unhideWhenUsed="0"/>
-    <w:lsdException w:name="Colorful List Accent 1" w:semiHidden="0" w:uiPriority="72" w:unhideWhenUsed="0"/>
-    <w:lsdException w:name="Colorful Grid Accent 1" w:semiHidden="0" w:uiPriority="73" w:unhideWhenUsed="0"/>
-    <w:lsdException w:name="Light Shading Accent 2" w:semiHidden="0" w:uiPriority="60" w:unhideWhenUsed="0"/>
-    <w:lsdException w:name="Light List Accent 2" w:semiHidden="0" w:uiPriority="61" w:unhideWhenUsed="0"/>
-    <w:lsdException w:name="Light Grid Accent 2" w:semiHidden="0" w:uiPriority="62" w:unhideWhenUsed="0"/>
-    <w:lsdException w:name="Medium Shading 1 Accent 2" w:semiHidden="0" w:uiPriority="63" w:unhideWhenUsed="0"/>
-    <w:lsdException w:name="Medium Shading 2 Accent 2" w:semiHidden="0" w:uiPriority="64" w:unhideWhenUsed="0"/>
-    <w:lsdException w:name="Medium List 1 Accent 2" w:semiHidden="0" w:uiPriority="65" w:unhideWhenUsed="0"/>
-    <w:lsdException w:name="Medium List 2 Accent 2" w:semiHidden="0" w:uiPriority="66" w:unhideWhenUsed="0"/>
-    <w:lsdException w:name="Medium Grid 1 Accent 2" w:semiHidden="0" w:uiPriority="67" w:unhideWhenUsed="0"/>
-    <w:lsdException w:name="Medium Grid 2 Accent 2" w:semiHidden="0" w:uiPriority="68" w:unhideWhenUsed="0"/>
-    <w:lsdException w:name="Medium Grid 3 Accent 2" w:semiHidden="0" w:uiPriority="69" w:unhideWhenUsed="0"/>
-    <w:lsdException w:name="Dark List Accent 2" w:semiHidden="0" w:uiPriority="70" w:unhideWhenUsed="0"/>
-    <w:lsdException w:name="Colorful Shading Accent 2" w:semiHidden="0" w:uiPriority="71" w:unhideWhenUsed="0"/>
-    <w:lsdException w:name="Colorful List Accent 2" w:semiHidden="0" w:uiPriority="72" w:unhideWhenUsed="0"/>
-    <w:lsdException w:name="Colorful Grid Accent 2" w:semiHidden="0" w:uiPriority="73" w:unhideWhenUsed="0"/>
-    <w:lsdException w:name="Light Shading Accent 3" w:semiHidden="0" w:uiPriority="60" w:unhideWhenUsed="0"/>
-    <w:lsdException w:name="Light List Accent 3" w:semiHidden="0" w:uiPriority="61" w:unhideWhenUsed="0"/>
-    <w:lsdException w:name="Light Grid Accent 3" w:semiHidden="0" w:uiPriority="62" w:unhideWhenUsed="0"/>
-    <w:lsdException w:name="Medium Shading 1 Accent 3" w:semiHidden="0" w:uiPriority="63" w:unhideWhenUsed="0"/>
-    <w:lsdException w:name="Medium Shading 2 Accent 3" w:semiHidden="0" w:uiPriority="64" w:unhideWhenUsed="0"/>
-    <w:lsdException w:name="Medium List 1 Accent 3" w:semiHidden="0" w:uiPriority="65" w:unhideWhenUsed="0"/>
-    <w:lsdException w:name="Medium List 2 Accent 3" w:semiHidden="0" w:uiPriority="66" w:unhideWhenUsed="0"/>
-    <w:lsdException w:name="Medium Grid 1 Accent 3" w:semiHidden="0" w:uiPriority="67" w:unhideWhenUsed="0"/>
-    <w:lsdException w:name="Medium Grid 2 Accent 3" w:semiHidden="0" w:uiPriority="68" w:unhideWhenUsed="0"/>
-    <w:lsdException w:name="Medium Grid 3 Accent 3" w:semiHidden="0" w:uiPriority="69" w:unhideWhenUsed="0"/>
-    <w:lsdException w:name="Dark List Accent 3" w:semiHidden="0" w:uiPriority="70" w:unhideWhenUsed="0"/>
-    <w:lsdException w:name="Colorful Shading Accent 3" w:semiHidden="0" w:uiPriority="71" w:unhideWhenUsed="0"/>
-    <w:lsdException w:name="Colorful List Accent 3" w:semiHidden="0" w:uiPriority="72" w:unhideWhenUsed="0"/>
-    <w:lsdException w:name="Colorful Grid Accent 3" w:semiHidden="0" w:uiPriority="73" w:unhideWhenUsed="0"/>
-    <w:lsdException w:name="Light Shading Accent 4" w:semiHidden="0" w:uiPriority="60" w:unhideWhenUsed="0"/>
-    <w:lsdException w:name="Light List Accent 4" w:semiHidden="0" w:uiPriority="61" w:unhideWhenUsed="0"/>
-    <w:lsdException w:name="Light Grid Accent 4" w:semiHidden="0" w:uiPriority="62" w:unhideWhenUsed="0"/>
-    <w:lsdException w:name="Medium Shading 1 Accent 4" w:semiHidden="0" w:uiPriority="63" w:unhideWhenUsed="0"/>
-    <w:lsdException w:name="Medium Shading 2 Accent 4" w:semiHidden="0" w:uiPriority="64" w:unhideWhenUsed="0"/>
-    <w:lsdException w:name="Medium List 1 Accent 4" w:semiHidden="0" w:uiPriority="65" w:unhideWhenUsed="0"/>
-    <w:lsdException w:name="Medium List 2 Accent 4" w:semiHidden="0" w:uiPriority="66" w:unhideWhenUsed="0"/>
-    <w:lsdException w:name="Medium Grid 1 Accent 4" w:semiHidden="0" w:uiPriority="67" w:unhideWhenUsed="0"/>
-    <w:lsdException w:name="Medium Grid 2 Accent 4" w:semiHidden="0" w:uiPriority="68" w:unhideWhenUsed="0"/>
-    <w:lsdException w:name="Medium Grid 3 Accent 4" w:semiHidden="0" w:uiPriority="69" w:unhideWhenUsed="0"/>
-    <w:lsdException w:name="Dark List Accent 4" w:semiHidden="0" w:uiPriority="70" w:unhideWhenUsed="0"/>
-    <w:lsdException w:name="Colorful Shading Accent 4" w:semiHidden="0" w:uiPriority="71" w:unhideWhenUsed="0"/>
-    <w:lsdException w:name="Colorful List Accent 4" w:semiHidden="0" w:uiPriority="72" w:unhideWhenUsed="0"/>
-    <w:lsdException w:name="Colorful Grid Accent 4" w:semiHidden="0" w:uiPriority="73" w:unhideWhenUsed="0"/>
-    <w:lsdException w:name="Light Shading Accent 5" w:semiHidden="0" w:uiPriority="60" w:unhideWhenUsed="0"/>
-    <w:lsdException w:name="Light List Accent 5" w:semiHidden="0" w:uiPriority="61" w:unhideWhenUsed="0"/>
-    <w:lsdException w:name="Light Grid Accent 5" w:semiHidden="0" w:uiPriority="62" w:unhideWhenUsed="0"/>
-    <w:lsdException w:name="Medium Shading 1 Accent 5" w:semiHidden="0" w:uiPriority="63" w:unhideWhenUsed="0"/>
-    <w:lsdException w:name="Medium Shading 2 Accent 5" w:semiHidden="0" w:uiPriority="64" w:unhideWhenUsed="0"/>
-    <w:lsdException w:name="Medium List 1 Accent 5" w:semiHidden="0" w:uiPriority="65" w:unhideWhenUsed="0"/>
-    <w:lsdException w:name="Medium List 2 Accent 5" w:semiHidden="0" w:uiPriority="66" w:unhideWhenUsed="0"/>
-    <w:lsdException w:name="Medium Grid 1 Accent 5" w:semiHidden="0" w:uiPriority="67" w:unhideWhenUsed="0"/>
-    <w:lsdException w:name="Medium Grid 2 Accent 5" w:semiHidden="0" w:uiPriority="68" w:unhideWhenUsed="0"/>
-    <w:lsdException w:name="Medium Grid 3 Accent 5" w:semiHidden="0" w:uiPriority="69" w:unhideWhenUsed="0"/>
-    <w:lsdException w:name="Dark List Accent 5" w:semiHidden="0" w:uiPriority="70" w:unhideWhenUsed="0"/>
-    <w:lsdException w:name="Colorful Shading Accent 5" w:semiHidden="0" w:uiPriority="71" w:unhideWhenUsed="0"/>
-    <w:lsdException w:name="Colorful List Accent 5" w:semiHidden="0" w:uiPriority="72" w:unhideWhenUsed="0"/>
-    <w:lsdException w:name="Colorful Grid Accent 5" w:semiHidden="0" w:uiPriority="73" w:unhideWhenUsed="0"/>
-    <w:lsdException w:name="Light Shading Accent 6" w:semiHidden="0" w:uiPriority="60" w:unhideWhenUsed="0"/>
-    <w:lsdException w:name="Light List Accent 6" w:semiHidden="0" w:uiPriority="61" w:unhideWhenUsed="0"/>
-    <w:lsdException w:name="Light Grid Accent 6" w:semiHidden="0" w:uiPriority="62" w:unhideWhenUsed="0"/>
-    <w:lsdException w:name="Medium Shading 1 Accent 6" w:semiHidden="0" w:uiPriority="63" w:unhideWhenUsed="0"/>
-    <w:lsdException w:name="Medium Shading 2 Accent 6" w:semiHidden="0" w:uiPriority="64" w:unhideWhenUsed="0"/>
-    <w:lsdException w:name="Medium List 1 Accent 6" w:semiHidden="0" w:uiPriority="65" w:unhideWhenUsed="0"/>
-    <w:lsdException w:name="Medium List 2 Accent 6" w:semiHidden="0" w:uiPriority="66" w:unhideWhenUsed="0"/>
-    <w:lsdException w:name="Medium Grid 1 Accent 6" w:semiHidden="0" w:uiPriority="67" w:unhideWhenUsed="0"/>
-    <w:lsdException w:name="Medium Grid 2 Accent 6" w:semiHidden="0" w:uiPriority="68" w:unhideWhenUsed="0"/>
-    <w:lsdException w:name="Medium Grid 3 Accent 6" w:semiHidden="0" w:uiPriority="69" w:unhideWhenUsed="0"/>
-    <w:lsdException w:name="Dark List Accent 6" w:semiHidden="0" w:uiPriority="70" w:unhideWhenUsed="0"/>
-    <w:lsdException w:name="Colorful Shading Accent 6" w:semiHidden="0" w:uiPriority="71" w:unhideWhenUsed="0"/>
-    <w:lsdException w:name="Colorful List Accent 6" w:semiHidden="0" w:uiPriority="72" w:unhideWhenUsed="0"/>
-    <w:lsdException w:name="Colorful Grid Accent 6" w:semiHidden="0" w:uiPriority="73" w:unhideWhenUsed="0"/>
-    <w:lsdException w:name="Subtle Emphasis" w:semiHidden="0" w:uiPriority="19" w:unhideWhenUsed="0" w:qFormat="1"/>
-    <w:lsdException w:name="Intense Emphasis" w:semiHidden="0" w:uiPriority="21" w:unhideWhenUsed="0" w:qFormat="1"/>
-    <w:lsdException w:name="Subtle Reference" w:semiHidden="0" w:uiPriority="31" w:unhideWhenUsed="0" w:qFormat="1"/>
-    <w:lsdException w:name="Intense Reference" w:semiHidden="0" w:uiPriority="32" w:unhideWhenUsed="0" w:qFormat="1"/>
-    <w:lsdException w:name="Book Title" w:semiHidden="0" w:uiPriority="33" w:unhideWhenUsed="0" w:qFormat="1"/>
-    <w:lsdException w:name="TOC Heading" w:semiHidden="0" w:uiPriority="39" w:qFormat="1"/>
+  <w:latentStyles w:defLockedState="0" w:defUIPriority="99" w:defSemiHidden="0" w:defUnhideWhenUsed="0" w:defQFormat="0" w:count="371">
+    <w:lsdException w:name="Normal" w:uiPriority="0" w:qFormat="1"/>
+    <w:lsdException w:name="heading 1" w:qFormat="1"/>
+    <w:lsdException w:name="heading 2" w:qFormat="1"/>
+    <w:lsdException w:name="heading 3" w:qFormat="1"/>
+    <w:lsdException w:name="heading 4" w:qFormat="1"/>
+    <w:lsdException w:name="heading 5" w:qFormat="1"/>
+    <w:lsdException w:name="heading 6" w:qFormat="1"/>
+    <w:lsdException w:name="heading 7" w:unhideWhenUsed="1" w:qFormat="1"/>
+    <w:lsdException w:name="heading 8" w:unhideWhenUsed="1" w:qFormat="1"/>
+    <w:lsdException w:name="heading 9" w:unhideWhenUsed="1" w:qFormat="1"/>
+    <w:lsdException w:name="index 1" w:semiHidden="1" w:unhideWhenUsed="1"/>
+    <w:lsdException w:name="index 2" w:semiHidden="1" w:unhideWhenUsed="1"/>
+    <w:lsdException w:name="index 3" w:semiHidden="1" w:unhideWhenUsed="1"/>
+    <w:lsdException w:name="index 4" w:semiHidden="1" w:unhideWhenUsed="1"/>
+    <w:lsdException w:name="index 5" w:semiHidden="1" w:unhideWhenUsed="1"/>
+    <w:lsdException w:name="index 6" w:semiHidden="1" w:unhideWhenUsed="1"/>
+    <w:lsdException w:name="index 7" w:semiHidden="1" w:unhideWhenUsed="1"/>
+    <w:lsdException w:name="index 8" w:semiHidden="1" w:unhideWhenUsed="1"/>
+    <w:lsdException w:name="index 9" w:semiHidden="1" w:unhideWhenUsed="1"/>
+    <w:lsdException w:name="toc 1" w:semiHidden="1" w:uiPriority="39" w:unhideWhenUsed="1"/>
+    <w:lsdException w:name="toc 2" w:semiHidden="1" w:uiPriority="39" w:unhideWhenUsed="1"/>
+    <w:lsdException w:name="toc 3" w:semiHidden="1" w:uiPriority="39" w:unhideWhenUsed="1"/>
+    <w:lsdException w:name="toc 4" w:semiHidden="1" w:unhideWhenUsed="1"/>
+    <w:lsdException w:name="toc 5" w:semiHidden="1" w:unhideWhenUsed="1"/>
+    <w:lsdException w:name="toc 6" w:semiHidden="1" w:unhideWhenUsed="1"/>
+    <w:lsdException w:name="toc 7" w:semiHidden="1" w:unhideWhenUsed="1"/>
+    <w:lsdException w:name="toc 8" w:semiHidden="1" w:unhideWhenUsed="1"/>
+    <w:lsdException w:name="toc 9" w:semiHidden="1" w:unhideWhenUsed="1"/>
+    <w:lsdException w:name="Normal Indent" w:semiHidden="1" w:unhideWhenUsed="1"/>
+    <w:lsdException w:name="footnote text" w:semiHidden="1" w:unhideWhenUsed="1"/>
+    <w:lsdException w:name="annotation text" w:semiHidden="1" w:unhideWhenUsed="1"/>
+    <w:lsdException w:name="header" w:semiHidden="1" w:uiPriority="0" w:unhideWhenUsed="1"/>
+    <w:lsdException w:name="footer" w:semiHidden="1" w:unhideWhenUsed="1"/>
+    <w:lsdException w:name="index heading" w:semiHidden="1" w:unhideWhenUsed="1"/>
+    <w:lsdException w:name="caption" w:unhideWhenUsed="1" w:qFormat="1"/>
+    <w:lsdException w:name="table of figures" w:semiHidden="1" w:unhideWhenUsed="1"/>
+    <w:lsdException w:name="envelope address" w:semiHidden="1" w:unhideWhenUsed="1"/>
+    <w:lsdException w:name="envelope return" w:semiHidden="1" w:unhideWhenUsed="1"/>
+    <w:lsdException w:name="footnote reference" w:semiHidden="1" w:unhideWhenUsed="1"/>
+    <w:lsdException w:name="annotation reference" w:semiHidden="1" w:unhideWhenUsed="1"/>
+    <w:lsdException w:name="line number" w:semiHidden="1" w:unhideWhenUsed="1"/>
+    <w:lsdException w:name="page number" w:semiHidden="1" w:unhideWhenUsed="1"/>
+    <w:lsdException w:name="endnote reference" w:semiHidden="1" w:unhideWhenUsed="1"/>
+    <w:lsdException w:name="endnote text" w:semiHidden="1" w:unhideWhenUsed="1"/>
+    <w:lsdException w:name="table of authorities" w:semiHidden="1" w:unhideWhenUsed="1"/>
+    <w:lsdException w:name="macro" w:semiHidden="1" w:unhideWhenUsed="1"/>
+    <w:lsdException w:name="toa heading" w:semiHidden="1" w:unhideWhenUsed="1"/>
+    <w:lsdException w:name="List" w:semiHidden="1" w:unhideWhenUsed="1"/>
+    <w:lsdException w:name="List Bullet" w:semiHidden="1" w:unhideWhenUsed="1"/>
+    <w:lsdException w:name="List Number" w:semiHidden="1" w:unhideWhenUsed="1"/>
+    <w:lsdException w:name="List 2" w:semiHidden="1" w:unhideWhenUsed="1"/>
+    <w:lsdException w:name="List 3" w:semiHidden="1" w:unhideWhenUsed="1"/>
+    <w:lsdException w:name="List 4" w:semiHidden="1" w:unhideWhenUsed="1"/>
+    <w:lsdException w:name="List 5" w:semiHidden="1" w:unhideWhenUsed="1"/>
+    <w:lsdException w:name="List Bullet 2" w:semiHidden="1" w:unhideWhenUsed="1"/>
+    <w:lsdException w:name="List Bullet 3" w:semiHidden="1" w:unhideWhenUsed="1"/>
+    <w:lsdException w:name="List Bullet 4" w:semiHidden="1" w:unhideWhenUsed="1"/>
+    <w:lsdException w:name="List Bullet 5" w:semiHidden="1" w:unhideWhenUsed="1"/>
+    <w:lsdException w:name="List Number 2" w:semiHidden="1" w:unhideWhenUsed="1"/>
+    <w:lsdException w:name="List Number 3" w:semiHidden="1" w:unhideWhenUsed="1"/>
+    <w:lsdException w:name="List Number 4" w:semiHidden="1" w:unhideWhenUsed="1"/>
+    <w:lsdException w:name="List Number 5" w:semiHidden="1" w:unhideWhenUsed="1"/>
+    <w:lsdException w:name="Title" w:qFormat="1"/>
+    <w:lsdException w:name="Closing" w:semiHidden="1" w:unhideWhenUsed="1"/>
+    <w:lsdException w:name="Signature" w:semiHidden="1" w:unhideWhenUsed="1"/>
+    <w:lsdException w:name="Default Paragraph Font" w:semiHidden="1" w:unhideWhenUsed="1"/>
+    <w:lsdException w:name="Body Text" w:semiHidden="1" w:uiPriority="0" w:unhideWhenUsed="1"/>
+    <w:lsdException w:name="Body Text Indent" w:semiHidden="1" w:unhideWhenUsed="1"/>
+    <w:lsdException w:name="List Continue" w:semiHidden="1" w:unhideWhenUsed="1"/>
+    <w:lsdException w:name="List Continue 2" w:semiHidden="1" w:unhideWhenUsed="1"/>
+    <w:lsdException w:name="List Continue 3" w:semiHidden="1" w:unhideWhenUsed="1"/>
+    <w:lsdException w:name="List Continue 4" w:semiHidden="1" w:unhideWhenUsed="1"/>
+    <w:lsdException w:name="List Continue 5" w:semiHidden="1" w:unhideWhenUsed="1"/>
+    <w:lsdException w:name="Message Header" w:semiHidden="1" w:unhideWhenUsed="1"/>
+    <w:lsdException w:name="Subtitle" w:uiPriority="11" w:qFormat="1"/>
+    <w:lsdException w:name="Salutation" w:semiHidden="1" w:unhideWhenUsed="1"/>
+    <w:lsdException w:name="Date" w:semiHidden="1" w:unhideWhenUsed="1"/>
+    <w:lsdException w:name="Body Text First Indent" w:semiHidden="1" w:unhideWhenUsed="1"/>
+    <w:lsdException w:name="Body Text First Indent 2" w:semiHidden="1" w:unhideWhenUsed="1"/>
+    <w:lsdException w:name="Note Heading" w:semiHidden="1" w:unhideWhenUsed="1"/>
+    <w:lsdException w:name="Body Text 2" w:semiHidden="1" w:unhideWhenUsed="1"/>
+    <w:lsdException w:name="Body Text 3" w:semiHidden="1" w:unhideWhenUsed="1"/>
+    <w:lsdException w:name="Body Text Indent 2" w:semiHidden="1" w:unhideWhenUsed="1"/>
+    <w:lsdException w:name="Body Text Indent 3" w:semiHidden="1" w:unhideWhenUsed="1"/>
+    <w:lsdException w:name="Block Text" w:semiHidden="1" w:unhideWhenUsed="1"/>
+    <w:lsdException w:name="Hyperlink" w:semiHidden="1" w:unhideWhenUsed="1"/>
+    <w:lsdException w:name="FollowedHyperlink" w:semiHidden="1" w:unhideWhenUsed="1"/>
+    <w:lsdException w:name="Strong" w:uiPriority="0" w:qFormat="1"/>
+    <w:lsdException w:name="Emphasis" w:uiPriority="20" w:qFormat="1"/>
+    <w:lsdException w:name="Document Map" w:semiHidden="1" w:unhideWhenUsed="1"/>
+    <w:lsdException w:name="Plain Text" w:semiHidden="1" w:unhideWhenUsed="1"/>
+    <w:lsdException w:name="E-mail Signature" w:semiHidden="1" w:unhideWhenUsed="1"/>
+    <w:lsdException w:name="HTML Top of Form" w:semiHidden="1" w:unhideWhenUsed="1"/>
+    <w:lsdException w:name="HTML Bottom of Form" w:semiHidden="1" w:unhideWhenUsed="1"/>
+    <w:lsdException w:name="Normal (Web)" w:semiHidden="1" w:unhideWhenUsed="1"/>
+    <w:lsdException w:name="HTML Acronym" w:semiHidden="1" w:unhideWhenUsed="1"/>
+    <w:lsdException w:name="HTML Address" w:semiHidden="1" w:unhideWhenUsed="1"/>
+    <w:lsdException w:name="HTML Cite" w:semiHidden="1" w:unhideWhenUsed="1"/>
+    <w:lsdException w:name="HTML Code" w:semiHidden="1" w:unhideWhenUsed="1"/>
+    <w:lsdException w:name="HTML Definition" w:semiHidden="1" w:unhideWhenUsed="1"/>
+    <w:lsdException w:name="HTML Keyboard" w:semiHidden="1" w:unhideWhenUsed="1"/>
+    <w:lsdException w:name="HTML Preformatted" w:semiHidden="1" w:uiPriority="0" w:unhideWhenUsed="1"/>
+    <w:lsdException w:name="HTML Sample" w:semiHidden="1" w:unhideWhenUsed="1"/>
+    <w:lsdException w:name="HTML Typewriter" w:semiHidden="1" w:unhideWhenUsed="1"/>
+    <w:lsdException w:name="HTML Variable" w:semiHidden="1" w:unhideWhenUsed="1"/>
+    <w:lsdException w:name="Normal Table" w:semiHidden="1" w:unhideWhenUsed="1"/>
+    <w:lsdException w:name="annotation subject" w:semiHidden="1" w:unhideWhenUsed="1"/>
+    <w:lsdException w:name="No List" w:semiHidden="1" w:unhideWhenUsed="1"/>
+    <w:lsdException w:name="Outline List 1" w:semiHidden="1" w:unhideWhenUsed="1"/>
+    <w:lsdException w:name="Outline List 2" w:semiHidden="1" w:unhideWhenUsed="1"/>
+    <w:lsdException w:name="Outline List 3" w:semiHidden="1" w:unhideWhenUsed="1"/>
+    <w:lsdException w:name="Table Simple 1" w:semiHidden="1" w:unhideWhenUsed="1"/>
+    <w:lsdException w:name="Table Simple 2" w:semiHidden="1" w:unhideWhenUsed="1"/>
+    <w:lsdException w:name="Table Simple 3" w:semiHidden="1" w:unhideWhenUsed="1"/>
+    <w:lsdException w:name="Table Classic 1" w:semiHidden="1" w:unhideWhenUsed="1"/>
+    <w:lsdException w:name="Table Classic 2" w:semiHidden="1" w:unhideWhenUsed="1"/>
+    <w:lsdException w:name="Table Classic 3" w:semiHidden="1" w:unhideWhenUsed="1"/>
+    <w:lsdException w:name="Table Classic 4" w:semiHidden="1" w:unhideWhenUsed="1"/>
+    <w:lsdException w:name="Table Colorful 1" w:semiHidden="1" w:unhideWhenUsed="1"/>
+    <w:lsdException w:name="Table Colorful 2" w:semiHidden="1" w:unhideWhenUsed="1"/>
+    <w:lsdException w:name="Table Colorful 3" w:semiHidden="1" w:unhideWhenUsed="1"/>
+    <w:lsdException w:name="Table Columns 1" w:semiHidden="1" w:unhideWhenUsed="1"/>
+    <w:lsdException w:name="Table Columns 2" w:semiHidden="1" w:unhideWhenUsed="1"/>
+    <w:lsdException w:name="Table Columns 3" w:semiHidden="1" w:unhideWhenUsed="1"/>
+    <w:lsdException w:name="Table Columns 4" w:semiHidden="1" w:unhideWhenUsed="1"/>
+    <w:lsdException w:name="Table Columns 5" w:semiHidden="1" w:unhideWhenUsed="1"/>
+    <w:lsdException w:name="Table Grid 1" w:semiHidden="1" w:unhideWhenUsed="1"/>
+    <w:lsdException w:name="Table Grid 2" w:semiHidden="1" w:unhideWhenUsed="1"/>
+    <w:lsdException w:name="Table Grid 3" w:semiHidden="1" w:unhideWhenUsed="1"/>
+    <w:lsdException w:name="Table Grid 4" w:semiHidden="1" w:unhideWhenUsed="1"/>
+    <w:lsdException w:name="Table Grid 5" w:semiHidden="1" w:unhideWhenUsed="1"/>
+    <w:lsdException w:name="Table Grid 6" w:semiHidden="1" w:unhideWhenUsed="1"/>
+    <w:lsdException w:name="Table Grid 7" w:semiHidden="1" w:unhideWhenUsed="1"/>
+    <w:lsdException w:name="Table Grid 8" w:semiHidden="1" w:unhideWhenUsed="1"/>
+    <w:lsdException w:name="Table List 1" w:semiHidden="1" w:unhideWhenUsed="1"/>
+    <w:lsdException w:name="Table List 2" w:semiHidden="1" w:unhideWhenUsed="1"/>
+    <w:lsdException w:name="Table List 3" w:semiHidden="1" w:unhideWhenUsed="1"/>
+    <w:lsdException w:name="Table List 4" w:semiHidden="1" w:unhideWhenUsed="1"/>
+    <w:lsdException w:name="Table List 5" w:semiHidden="1" w:unhideWhenUsed="1"/>
+    <w:lsdException w:name="Table List 6" w:semiHidden="1" w:unhideWhenUsed="1"/>
+    <w:lsdException w:name="Table List 7" w:semiHidden="1" w:unhideWhenUsed="1"/>
+    <w:lsdException w:name="Table List 8" w:semiHidden="1" w:unhideWhenUsed="1"/>
+    <w:lsdException w:name="Table 3D effects 1" w:semiHidden="1" w:unhideWhenUsed="1"/>
+    <w:lsdException w:name="Table 3D effects 2" w:semiHidden="1" w:unhideWhenUsed="1"/>
+    <w:lsdException w:name="Table 3D effects 3" w:semiHidden="1" w:unhideWhenUsed="1"/>
+    <w:lsdException w:name="Table Contemporary" w:semiHidden="1" w:unhideWhenUsed="1"/>
+    <w:lsdException w:name="Table Elegant" w:semiHidden="1" w:unhideWhenUsed="1"/>
+    <w:lsdException w:name="Table Professional" w:semiHidden="1" w:unhideWhenUsed="1"/>
+    <w:lsdException w:name="Table Subtle 1" w:semiHidden="1" w:unhideWhenUsed="1"/>
+    <w:lsdException w:name="Table Subtle 2" w:semiHidden="1" w:unhideWhenUsed="1"/>
+    <w:lsdException w:name="Table Web 1" w:semiHidden="1" w:unhideWhenUsed="1"/>
+    <w:lsdException w:name="Table Web 2" w:semiHidden="1" w:unhideWhenUsed="1"/>
+    <w:lsdException w:name="Table Web 3" w:semiHidden="1" w:unhideWhenUsed="1"/>
+    <w:lsdException w:name="Balloon Text" w:semiHidden="1" w:unhideWhenUsed="1"/>
+    <w:lsdException w:name="Table Grid" w:uiPriority="59"/>
+    <w:lsdException w:name="Table Theme" w:semiHidden="1" w:unhideWhenUsed="1"/>
+    <w:lsdException w:name="Placeholder Text" w:semiHidden="1"/>
+    <w:lsdException w:name="No Spacing" w:uiPriority="1" w:qFormat="1"/>
+    <w:lsdException w:name="Light Shading" w:uiPriority="60"/>
+    <w:lsdException w:name="Light List" w:uiPriority="61"/>
+    <w:lsdException w:name="Light Grid" w:uiPriority="62"/>
+    <w:lsdException w:name="Medium Shading 1" w:uiPriority="63"/>
+    <w:lsdException w:name="Medium Shading 2" w:uiPriority="64"/>
+    <w:lsdException w:name="Medium List 1" w:uiPriority="65"/>
+    <w:lsdException w:name="Medium List 2" w:uiPriority="66"/>
+    <w:lsdException w:name="Medium Grid 1" w:uiPriority="67"/>
+    <w:lsdException w:name="Medium Grid 2" w:uiPriority="68"/>
+    <w:lsdException w:name="Medium Grid 3" w:uiPriority="69"/>
+    <w:lsdException w:name="Dark List" w:uiPriority="70"/>
+    <w:lsdException w:name="Colorful Shading" w:uiPriority="71"/>
+    <w:lsdException w:name="Colorful List" w:uiPriority="72"/>
+    <w:lsdException w:name="Colorful Grid" w:uiPriority="73"/>
+    <w:lsdException w:name="Light Shading Accent 1" w:uiPriority="60"/>
+    <w:lsdException w:name="Light List Accent 1" w:uiPriority="61"/>
+    <w:lsdException w:name="Light Grid Accent 1" w:uiPriority="62"/>
+    <w:lsdException w:name="Medium Shading 1 Accent 1" w:uiPriority="63"/>
+    <w:lsdException w:name="Medium Shading 2 Accent 1" w:uiPriority="64"/>
+    <w:lsdException w:name="Medium List 1 Accent 1" w:uiPriority="65"/>
+    <w:lsdException w:name="Revision" w:semiHidden="1"/>
+    <w:lsdException w:name="List Paragraph" w:qFormat="1"/>
+    <w:lsdException w:name="Quote" w:uiPriority="29" w:qFormat="1"/>
+    <w:lsdException w:name="Intense Quote" w:uiPriority="30" w:qFormat="1"/>
+    <w:lsdException w:name="Medium List 2 Accent 1" w:uiPriority="66"/>
+    <w:lsdException w:name="Medium Grid 1 Accent 1" w:uiPriority="67"/>
+    <w:lsdException w:name="Medium Grid 2 Accent 1" w:uiPriority="68"/>
+    <w:lsdException w:name="Medium Grid 3 Accent 1" w:uiPriority="69"/>
+    <w:lsdException w:name="Dark List Accent 1" w:uiPriority="70"/>
+    <w:lsdException w:name="Colorful Shading Accent 1" w:uiPriority="71"/>
+    <w:lsdException w:name="Colorful List Accent 1" w:uiPriority="72"/>
+    <w:lsdException w:name="Colorful Grid Accent 1" w:uiPriority="73"/>
+    <w:lsdException w:name="Light Shading Accent 2" w:uiPriority="60"/>
+    <w:lsdException w:name="Light List Accent 2" w:uiPriority="61"/>
+    <w:lsdException w:name="Light Grid Accent 2" w:uiPriority="62"/>
+    <w:lsdException w:name="Medium Shading 1 Accent 2" w:uiPriority="63"/>
+    <w:lsdException w:name="Medium Shading 2 Accent 2" w:uiPriority="64"/>
+    <w:lsdException w:name="Medium List 1 Accent 2" w:uiPriority="65"/>
+    <w:lsdException w:name="Medium List 2 Accent 2" w:uiPriority="66"/>
+    <w:lsdException w:name="Medium Grid 1 Accent 2" w:uiPriority="67"/>
+    <w:lsdException w:name="Medium Grid 2 Accent 2" w:uiPriority="68"/>
+    <w:lsdException w:name="Medium Grid 3 Accent 2" w:uiPriority="69"/>
+    <w:lsdException w:name="Dark List Accent 2" w:uiPriority="70"/>
+    <w:lsdException w:name="Colorful Shading Accent 2" w:uiPriority="71"/>
+    <w:lsdException w:name="Colorful List Accent 2" w:uiPriority="72"/>
+    <w:lsdException w:name="Colorful Grid Accent 2" w:uiPriority="73"/>
+    <w:lsdException w:name="Light Shading Accent 3" w:uiPriority="60"/>
+    <w:lsdException w:name="Light List Accent 3" w:uiPriority="61"/>
+    <w:lsdException w:name="Light Grid Accent 3" w:uiPriority="62"/>
+    <w:lsdException w:name="Medium Shading 1 Accent 3" w:uiPriority="63"/>
+    <w:lsdException w:name="Medium Shading 2 Accent 3" w:uiPriority="64"/>
+    <w:lsdException w:name="Medium List 1 Accent 3" w:uiPriority="65"/>
+    <w:lsdException w:name="Medium List 2 Accent 3" w:uiPriority="66"/>
+    <w:lsdException w:name="Medium Grid 1 Accent 3" w:uiPriority="67"/>
+    <w:lsdException w:name="Medium Grid 2 Accent 3" w:uiPriority="68"/>
+    <w:lsdException w:name="Medium Grid 3 Accent 3" w:uiPriority="69"/>
+    <w:lsdException w:name="Dark List Accent 3" w:uiPriority="70"/>
+    <w:lsdException w:name="Colorful Shading Accent 3" w:uiPriority="71"/>
+    <w:lsdException w:name="Colorful List Accent 3" w:uiPriority="72"/>
+    <w:lsdException w:name="Colorful Grid Accent 3" w:uiPriority="73"/>
+    <w:lsdException w:name="Light Shading Accent 4" w:uiPriority="60"/>
+    <w:lsdException w:name="Light List Accent 4" w:uiPriority="61"/>
+    <w:lsdException w:name="Light Grid Accent 4" w:uiPriority="62"/>
+    <w:lsdException w:name="Medium Shading 1 Accent 4" w:uiPriority="63"/>
+    <w:lsdException w:name="Medium Shading 2 Accent 4" w:uiPriority="64"/>
+    <w:lsdException w:name="Medium List 1 Accent 4" w:uiPriority="65"/>
+    <w:lsdException w:name="Medium List 2 Accent 4" w:uiPriority="66"/>
+    <w:lsdException w:name="Medium Grid 1 Accent 4" w:uiPriority="67"/>
+    <w:lsdException w:name="Medium Grid 2 Accent 4" w:uiPriority="68"/>
+    <w:lsdException w:name="Medium Grid 3 Accent 4" w:uiPriority="69"/>
+    <w:lsdException w:name="Dark List Accent 4" w:uiPriority="70"/>
+    <w:lsdException w:name="Colorful Shading Accent 4" w:uiPriority="71"/>
+    <w:lsdException w:name="Colorful List Accent 4" w:uiPriority="72"/>
+    <w:lsdException w:name="Colorful Grid Accent 4" w:uiPriority="73"/>
+    <w:lsdException w:name="Light Shading Accent 5" w:uiPriority="60"/>
+    <w:lsdException w:name="Light List Accent 5" w:uiPriority="61"/>
+    <w:lsdException w:name="Light Grid Accent 5" w:uiPriority="62"/>
+    <w:lsdException w:name="Medium Shading 1 Accent 5" w:uiPriority="63"/>
+    <w:lsdException w:name="Medium Shading 2 Accent 5" w:uiPriority="64"/>
+    <w:lsdException w:name="Medium List 1 Accent 5" w:uiPriority="65"/>
+    <w:lsdException w:name="Medium List 2 Accent 5" w:uiPriority="66"/>
+    <w:lsdException w:name="Medium Grid 1 Accent 5" w:uiPriority="67"/>
+    <w:lsdException w:name="Medium Grid 2 Accent 5" w:uiPriority="68"/>
+    <w:lsdException w:name="Medium Grid 3 Accent 5" w:uiPriority="69"/>
+    <w:lsdException w:name="Dark List Accent 5" w:uiPriority="70"/>
+    <w:lsdException w:name="Colorful Shading Accent 5" w:uiPriority="71"/>
+    <w:lsdException w:name="Colorful List Accent 5" w:uiPriority="72"/>
+    <w:lsdException w:name="Colorful Grid Accent 5" w:uiPriority="73"/>
+    <w:lsdException w:name="Light Shading Accent 6" w:uiPriority="60"/>
+    <w:lsdException w:name="Light List Accent 6" w:uiPriority="61"/>
+    <w:lsdException w:name="Light Grid Accent 6" w:uiPriority="62"/>
+    <w:lsdException w:name="Medium Shading 1 Accent 6" w:uiPriority="63"/>
+    <w:lsdException w:name="Medium Shading 2 Accent 6" w:uiPriority="64"/>
+    <w:lsdException w:name="Medium List 1 Accent 6" w:uiPriority="65"/>
+    <w:lsdException w:name="Medium List 2 Accent 6" w:uiPriority="66"/>
+    <w:lsdException w:name="Medium Grid 1 Accent 6" w:uiPriority="67"/>
+    <w:lsdException w:name="Medium Grid 2 Accent 6" w:uiPriority="68"/>
+    <w:lsdException w:name="Medium Grid 3 Accent 6" w:uiPriority="69"/>
+    <w:lsdException w:name="Dark List Accent 6" w:uiPriority="70"/>
+    <w:lsdException w:name="Colorful Shading Accent 6" w:uiPriority="71"/>
+    <w:lsdException w:name="Colorful List Accent 6" w:uiPriority="72"/>
+    <w:lsdException w:name="Colorful Grid Accent 6" w:uiPriority="73"/>
+    <w:lsdException w:name="Subtle Emphasis" w:uiPriority="19" w:qFormat="1"/>
+    <w:lsdException w:name="Intense Emphasis" w:uiPriority="21" w:qFormat="1"/>
+    <w:lsdException w:name="Subtle Reference" w:uiPriority="31" w:qFormat="1"/>
+    <w:lsdException w:name="Intense Reference" w:uiPriority="32" w:qFormat="1"/>
+    <w:lsdException w:name="Book Title" w:uiPriority="33" w:qFormat="1"/>
+    <w:lsdException w:name="Bibliography" w:semiHidden="1" w:unhideWhenUsed="1"/>
+    <w:lsdException w:name="TOC Heading" w:uiPriority="39" w:unhideWhenUsed="1" w:qFormat="1"/>
+    <w:lsdException w:name="Plain Table 1" w:uiPriority="41"/>
+    <w:lsdException w:name="Plain Table 2" w:uiPriority="42"/>
+    <w:lsdException w:name="Plain Table 3" w:uiPriority="43"/>
+    <w:lsdException w:name="Plain Table 4" w:uiPriority="44"/>
+    <w:lsdException w:name="Plain Table 5" w:uiPriority="45"/>
+    <w:lsdException w:name="Grid Table Light" w:uiPriority="40"/>
+    <w:lsdException w:name="Grid Table 1 Light" w:uiPriority="46"/>
+    <w:lsdException w:name="Grid Table 2" w:uiPriority="47"/>
+    <w:lsdException w:name="Grid Table 3" w:uiPriority="48"/>
+    <w:lsdException w:name="Grid Table 4" w:uiPriority="49"/>
+    <w:lsdException w:name="Grid Table 5 Dark" w:uiPriority="50"/>
+    <w:lsdException w:name="Grid Table 6 Colorful" w:uiPriority="51"/>
+    <w:lsdException w:name="Grid Table 7 Colorful" w:uiPriority="52"/>
+    <w:lsdException w:name="Grid Table 1 Light Accent 1" w:uiPriority="46"/>
+    <w:lsdException w:name="Grid Table 2 Accent 1" w:uiPriority="47"/>
+    <w:lsdException w:name="Grid Table 3 Accent 1" w:uiPriority="48"/>
+    <w:lsdException w:name="Grid Table 4 Accent 1" w:uiPriority="49"/>
+    <w:lsdException w:name="Grid Table 5 Dark Accent 1" w:uiPriority="50"/>
+    <w:lsdException w:name="Grid Table 6 Colorful Accent 1" w:uiPriority="51"/>
+    <w:lsdException w:name="Grid Table 7 Colorful Accent 1" w:uiPriority="52"/>
+    <w:lsdException w:name="Grid Table 1 Light Accent 2" w:uiPriority="46"/>
+    <w:lsdException w:name="Grid Table 2 Accent 2" w:uiPriority="47"/>
+    <w:lsdException w:name="Grid Table 3 Accent 2" w:uiPriority="48"/>
+    <w:lsdException w:name="Grid Table 4 Accent 2" w:uiPriority="49"/>
+    <w:lsdException w:name="Grid Table 5 Dark Accent 2" w:uiPriority="50"/>
+    <w:lsdException w:name="Grid Table 6 Colorful Accent 2" w:uiPriority="51"/>
+    <w:lsdException w:name="Grid Table 7 Colorful Accent 2" w:uiPriority="52"/>
+    <w:lsdException w:name="Grid Table 1 Light Accent 3" w:uiPriority="46"/>
+    <w:lsdException w:name="Grid Table 2 Accent 3" w:uiPriority="47"/>
+    <w:lsdException w:name="Grid Table 3 Accent 3" w:uiPriority="48"/>
+    <w:lsdException w:name="Grid Table 4 Accent 3" w:uiPriority="49"/>
+    <w:lsdException w:name="Grid Table 5 Dark Accent 3" w:uiPriority="50"/>
+    <w:lsdException w:name="Grid Table 6 Colorful Accent 3" w:uiPriority="51"/>
+    <w:lsdException w:name="Grid Table 7 Colorful Accent 3" w:uiPriority="52"/>
+    <w:lsdException w:name="Grid Table 1 Light Accent 4" w:uiPriority="46"/>
+    <w:lsdException w:name="Grid Table 2 Accent 4" w:uiPriority="47"/>
+    <w:lsdException w:name="Grid Table 3 Accent 4" w:uiPriority="48"/>
+    <w:lsdException w:name="Grid Table 4 Accent 4" w:uiPriority="49"/>
+    <w:lsdException w:name="Grid Table 5 Dark Accent 4" w:uiPriority="50"/>
+    <w:lsdException w:name="Grid Table 6 Colorful Accent 4" w:uiPriority="51"/>
+    <w:lsdException w:name="Grid Table 7 Colorful Accent 4" w:uiPriority="52"/>
+    <w:lsdException w:name="Grid Table 1 Light Accent 5" w:uiPriority="46"/>
+    <w:lsdException w:name="Grid Table 2 Accent 5" w:uiPriority="47"/>
+    <w:lsdException w:name="Grid Table 3 Accent 5" w:uiPriority="48"/>
+    <w:lsdException w:name="Grid Table 4 Accent 5" w:uiPriority="49"/>
+    <w:lsdException w:name="Grid Table 5 Dark Accent 5" w:uiPriority="50"/>
+    <w:lsdException w:name="Grid Table 6 Colorful Accent 5" w:uiPriority="51"/>
+    <w:lsdException w:name="Grid Table 7 Colorful Accent 5" w:uiPriority="52"/>
+    <w:lsdException w:name="Grid Table 1 Light Accent 6" w:uiPriority="46"/>
+    <w:lsdException w:name="Grid Table 2 Accent 6" w:uiPriority="47"/>
+    <w:lsdException w:name="Grid Table 3 Accent 6" w:uiPriority="48"/>
+    <w:lsdException w:name="Grid Table 4 Accent 6" w:uiPriority="49"/>
+    <w:lsdException w:name="Grid Table 5 Dark Accent 6" w:uiPriority="50"/>
+    <w:lsdException w:name="Grid Table 6 Colorful Accent 6" w:uiPriority="51"/>
+    <w:lsdException w:name="Grid Table 7 Colorful Accent 6" w:uiPriority="52"/>
+    <w:lsdException w:name="List Table 1 Light" w:uiPriority="46"/>
+    <w:lsdException w:name="List Table 2" w:uiPriority="47"/>
+    <w:lsdException w:name="List Table 3" w:uiPriority="48"/>
+    <w:lsdException w:name="List Table 4" w:uiPriority="49"/>
+    <w:lsdException w:name="List Table 5 Dark" w:uiPriority="50"/>
+    <w:lsdException w:name="List Table 6 Colorful" w:uiPriority="51"/>
+    <w:lsdException w:name="List Table 7 Colorful" w:uiPriority="52"/>
+    <w:lsdException w:name="List Table 1 Light Accent 1" w:uiPriority="46"/>
+    <w:lsdException w:name="List Table 2 Accent 1" w:uiPriority="47"/>
+    <w:lsdException w:name="List Table 3 Accent 1" w:uiPriority="48"/>
+    <w:lsdException w:name="List Table 4 Accent 1" w:uiPriority="49"/>
+    <w:lsdException w:name="List Table 5 Dark Accent 1" w:uiPriority="50"/>
+    <w:lsdException w:name="List Table 6 Colorful Accent 1" w:uiPriority="51"/>
+    <w:lsdException w:name="List Table 7 Colorful Accent 1" w:uiPriority="52"/>
+    <w:lsdException w:name="List Table 1 Light Accent 2" w:uiPriority="46"/>
+    <w:lsdException w:name="List Table 2 Accent 2" w:uiPriority="47"/>
+    <w:lsdException w:name="List Table 3 Accent 2" w:uiPriority="48"/>
+    <w:lsdException w:name="List Table 4 Accent 2" w:uiPriority="49"/>
+    <w:lsdException w:name="List Table 5 Dark Accent 2" w:uiPriority="50"/>
+    <w:lsdException w:name="List Table 6 Colorful Accent 2" w:uiPriority="51"/>
+    <w:lsdException w:name="List Table 7 Colorful Accent 2" w:uiPriority="52"/>
+    <w:lsdException w:name="List Table 1 Light Accent 3" w:uiPriority="46"/>
+    <w:lsdException w:name="List Table 2 Accent 3" w:uiPriority="47"/>
+    <w:lsdException w:name="List Table 3 Accent 3" w:uiPriority="48"/>
+    <w:lsdException w:name="List Table 4 Accent 3" w:uiPriority="49"/>
+    <w:lsdException w:name="List Table 5 Dark Accent 3" w:uiPriority="50"/>
+    <w:lsdException w:name="List Table 6 Colorful Accent 3" w:uiPriority="51"/>
+    <w:lsdException w:name="List Table 7 Colorful Accent 3" w:uiPriority="52"/>
+    <w:lsdException w:name="List Table 1 Light Accent 4" w:uiPriority="46"/>
+    <w:lsdException w:name="List Table 2 Accent 4" w:uiPriority="47"/>
+    <w:lsdException w:name="List Table 3 Accent 4" w:uiPriority="48"/>
+    <w:lsdException w:name="List Table 4 Accent 4" w:uiPriority="49"/>
+    <w:lsdException w:name="List Table 5 Dark Accent 4" w:uiPriority="50"/>
+    <w:lsdException w:name="List Table 6 Colorful Accent 4" w:uiPriority="51"/>
+    <w:lsdException w:name="List Table 7 Colorful Accent 4" w:uiPriority="52"/>
+    <w:lsdException w:name="List Table 1 Light Accent 5" w:uiPriority="46"/>
+    <w:lsdException w:name="List Table 2 Accent 5" w:uiPriority="47"/>
+    <w:lsdException w:name="List Table 3 Accent 5" w:uiPriority="48"/>
+    <w:lsdException w:name="List Table 4 Accent 5" w:uiPriority="49"/>
+    <w:lsdException w:name="List Table 5 Dark Accent 5" w:uiPriority="50"/>
+    <w:lsdException w:name="List Table 6 Colorful Accent 5" w:uiPriority="51"/>
+    <w:lsdException w:name="List Table 7 Colorful Accent 5" w:uiPriority="52"/>
+    <w:lsdException w:name="List Table 1 Light Accent 6" w:uiPriority="46"/>
+    <w:lsdException w:name="List Table 2 Accent 6" w:uiPriority="47"/>
+    <w:lsdException w:name="List Table 3 Accent 6" w:uiPriority="48"/>
+    <w:lsdException w:name="List Table 4 Accent 6" w:uiPriority="49"/>
+    <w:lsdException w:name="List Table 5 Dark Accent 6" w:uiPriority="50"/>
+    <w:lsdException w:name="List Table 6 Colorful Accent 6" w:uiPriority="51"/>
+    <w:lsdException w:name="List Table 7 Colorful Accent 6" w:uiPriority="52"/>
   </w:latentStyles>
   <w:style w:type="paragraph" w:default="1" w:styleId="Normal">
     <w:name w:val="Normal"/>
@@ -22357,6 +22031,7 @@
   <w:style w:type="character" w:default="1" w:styleId="Fontepargpadro">
     <w:name w:val="Default Paragraph Font"/>
     <w:uiPriority w:val="1"/>
+    <w:semiHidden/>
     <w:unhideWhenUsed/>
   </w:style>
   <w:style w:type="table" w:default="1" w:styleId="Tabelanormal">
@@ -22364,7 +22039,6 @@
     <w:uiPriority w:val="99"/>
     <w:semiHidden/>
     <w:unhideWhenUsed/>
-    <w:qFormat/>
     <w:tblPr>
       <w:tblInd w:w="0" w:type="dxa"/>
       <w:tblCellMar>
@@ -23381,6 +23055,11 @@
       <w:u w:val="single"/>
     </w:rPr>
   </w:style>
+  <w:style w:type="character" w:customStyle="1" w:styleId="hps">
+    <w:name w:val="hps"/>
+    <w:basedOn w:val="Fontepargpadro"/>
+    <w:rsid w:val="001E4F64"/>
+  </w:style>
 </w:styles>
 </file>
 
@@ -23743,7 +23422,7 @@
 </file>
 
 <file path=customXml/itemProps1.xml><?xml version="1.0" encoding="utf-8"?>
-<ds:datastoreItem xmlns:ds="http://schemas.openxmlformats.org/officeDocument/2006/customXml" ds:itemID="{4E6DF9C3-3CF5-4284-B933-1DCF43B4E1D4}">
+<ds:datastoreItem xmlns:ds="http://schemas.openxmlformats.org/officeDocument/2006/customXml" ds:itemID="{E03038A9-8AF5-45BB-9896-500C1DB04245}">
   <ds:schemaRefs>
     <ds:schemaRef ds:uri="http://schemas.openxmlformats.org/officeDocument/2006/bibliography"/>
   </ds:schemaRefs>

</xml_diff>

<commit_message>
- Itens revisados e corrigidos durante a aula por Ana,Luis e Waldinei
</commit_message>
<xml_diff>
--- a/documentacao/G5_Documentacao1sem2014.docx
+++ b/documentacao/G5_Documentacao1sem2014.docx
@@ -1,6 +1,6 @@
 
 <file path=word/document.xml><?xml version="1.0" encoding="utf-8"?>
-<w:document xmlns:ve="http://schemas.openxmlformats.org/markup-compatibility/2006" xmlns:o="urn:schemas-microsoft-com:office:office" xmlns:r="http://schemas.openxmlformats.org/officeDocument/2006/relationships" xmlns:m="http://schemas.openxmlformats.org/officeDocument/2006/math" xmlns:v="urn:schemas-microsoft-com:vml" xmlns:wp="http://schemas.openxmlformats.org/drawingml/2006/wordprocessingDrawing" xmlns:w10="urn:schemas-microsoft-com:office:word" xmlns:w="http://schemas.openxmlformats.org/wordprocessingml/2006/main" xmlns:wne="http://schemas.microsoft.com/office/word/2006/wordml">
+<w:document xmlns:wpc="http://schemas.microsoft.com/office/word/2010/wordprocessingCanvas" xmlns:mc="http://schemas.openxmlformats.org/markup-compatibility/2006" xmlns:o="urn:schemas-microsoft-com:office:office" xmlns:r="http://schemas.openxmlformats.org/officeDocument/2006/relationships" xmlns:m="http://schemas.openxmlformats.org/officeDocument/2006/math" xmlns:v="urn:schemas-microsoft-com:vml" xmlns:wp14="http://schemas.microsoft.com/office/word/2010/wordprocessingDrawing" xmlns:wp="http://schemas.openxmlformats.org/drawingml/2006/wordprocessingDrawing" xmlns:w10="urn:schemas-microsoft-com:office:word" xmlns:w="http://schemas.openxmlformats.org/wordprocessingml/2006/main" xmlns:w14="http://schemas.microsoft.com/office/word/2010/wordml" xmlns:wpg="http://schemas.microsoft.com/office/word/2010/wordprocessingGroup" xmlns:wpi="http://schemas.microsoft.com/office/word/2010/wordprocessingInk" xmlns:wne="http://schemas.microsoft.com/office/word/2006/wordml" xmlns:wps="http://schemas.microsoft.com/office/word/2010/wordprocessingShape" mc:Ignorable="w14 wp14">
   <w:body>
     <w:p>
       <w:pPr>
@@ -67,11 +67,19 @@
         </w:rPr>
         <w:br/>
       </w:r>
+      <w:proofErr w:type="spellStart"/>
       <w:r>
         <w:rPr>
           <w:color w:val="000000"/>
         </w:rPr>
-        <w:t>Luis Fernando</w:t>
+        <w:t>Luis</w:t>
+      </w:r>
+      <w:proofErr w:type="spellEnd"/>
+      <w:r>
+        <w:rPr>
+          <w:color w:val="000000"/>
+        </w:rPr>
+        <w:t xml:space="preserve"> Fernando</w:t>
       </w:r>
       <w:r>
         <w:rPr>
@@ -168,77 +176,63 @@
           <w:sz w:val="28"/>
           <w:szCs w:val="28"/>
         </w:rPr>
-        <w:t>ESCOLA DIGITAL:                                                                                                tarefas, ocorrências, e boletins de alu</w:t>
+        <w:t>GERENCIADOR DE ATIVIDADES ESCOLARES:</w:t>
       </w:r>
       <w:r>
         <w:rPr>
           <w:sz w:val="28"/>
           <w:szCs w:val="28"/>
         </w:rPr>
-        <w:t>nos digitalizados para consulta</w:t>
+        <w:t xml:space="preserve">                                                                                                </w:t>
       </w:r>
       <w:r>
         <w:rPr>
           <w:sz w:val="28"/>
           <w:szCs w:val="28"/>
         </w:rPr>
-        <w:br/>
+        <w:t>Gerenciamento de t</w:t>
       </w:r>
       <w:r>
         <w:rPr>
           <w:sz w:val="28"/>
           <w:szCs w:val="28"/>
         </w:rPr>
-        <w:br/>
+        <w:t xml:space="preserve">arefas, </w:t>
       </w:r>
       <w:r>
         <w:rPr>
           <w:sz w:val="28"/>
           <w:szCs w:val="28"/>
         </w:rPr>
-        <w:br/>
-      </w:r>
-      <w:commentRangeStart w:id="1"/>
-      <w:proofErr w:type="gramStart"/>
-      <w:r>
-        <w:rPr>
-          <w:color w:val="548DD4" w:themeColor="text2" w:themeTint="99"/>
-          <w:sz w:val="20"/>
-          <w:szCs w:val="20"/>
-        </w:rPr>
-        <w:t>[</w:t>
-      </w:r>
-      <w:proofErr w:type="gramEnd"/>
-      <w:r>
-        <w:rPr>
-          <w:color w:val="548DD4" w:themeColor="text2" w:themeTint="99"/>
-          <w:sz w:val="20"/>
-          <w:szCs w:val="20"/>
-        </w:rPr>
-        <w:t xml:space="preserve">O titulo deve refletir a essência de seu projeto e não o nome do produto. </w:t>
-      </w:r>
-      <w:r>
-        <w:rPr>
-          <w:color w:val="548DD4" w:themeColor="text2" w:themeTint="99"/>
-          <w:sz w:val="20"/>
-          <w:szCs w:val="20"/>
-        </w:rPr>
-        <w:br/>
-      </w:r>
-      <w:r>
-        <w:rPr>
-          <w:color w:val="548DD4" w:themeColor="text2" w:themeTint="99"/>
-          <w:sz w:val="20"/>
-          <w:szCs w:val="20"/>
-        </w:rPr>
-        <w:t>Exemplo: “Processador de texto para uso genérico em plataforma Windows” ao invés de usar “Word” }</w:t>
-      </w:r>
-      <w:commentRangeEnd w:id="1"/>
-      <w:r>
-        <w:rPr>
-          <w:rStyle w:val="Refdecomentrio"/>
-        </w:rPr>
-        <w:commentReference w:id="1"/>
+        <w:t>o</w:t>
+      </w:r>
+      <w:r>
+        <w:rPr>
+          <w:sz w:val="28"/>
+          <w:szCs w:val="28"/>
+        </w:rPr>
+        <w:t xml:space="preserve">corrências e </w:t>
+      </w:r>
+      <w:r>
+        <w:rPr>
+          <w:sz w:val="28"/>
+          <w:szCs w:val="28"/>
+        </w:rPr>
+        <w:t>b</w:t>
+      </w:r>
+      <w:r>
+        <w:rPr>
+          <w:sz w:val="28"/>
+          <w:szCs w:val="28"/>
+        </w:rPr>
+        <w:t xml:space="preserve">oletins </w:t>
+      </w:r>
+      <w:r>
+        <w:rPr>
+          <w:sz w:val="28"/>
+          <w:szCs w:val="28"/>
+        </w:rPr>
+        <w:t>dos alunos.</w:t>
       </w:r>
     </w:p>
     <w:p>
@@ -307,16 +301,24 @@
         </w:rPr>
         <w:br/>
       </w:r>
+      <w:proofErr w:type="spellStart"/>
       <w:r>
         <w:rPr>
           <w:color w:val="000000"/>
         </w:rPr>
-        <w:t>Luis Fernando</w:t>
-      </w:r>
+        <w:t>Luis</w:t>
+      </w:r>
+      <w:proofErr w:type="spellEnd"/>
       <w:r>
         <w:rPr>
           <w:color w:val="000000"/>
         </w:rPr>
+        <w:t xml:space="preserve"> Fernando</w:t>
+      </w:r>
+      <w:r>
+        <w:rPr>
+          <w:color w:val="000000"/>
+        </w:rPr>
         <w:t xml:space="preserve"> </w:t>
       </w:r>
       <w:r>
@@ -384,14 +386,9 @@
     </w:p>
     <w:p>
       <w:pPr>
-        <w:pStyle w:val="Ttulo"/>
         <w:widowControl w:val="0"/>
-        <w:tabs>
-          <w:tab w:val="clear" w:pos="2340"/>
-        </w:tabs>
-        <w:ind w:firstLine="0"/>
-        <w:rPr>
-          <w:color w:val="000000"/>
+        <w:jc w:val="center"/>
+        <w:rPr>
           <w:sz w:val="28"/>
           <w:szCs w:val="28"/>
         </w:rPr>
@@ -401,24 +398,8 @@
           <w:sz w:val="28"/>
           <w:szCs w:val="28"/>
         </w:rPr>
-        <w:t>ESCOLA DIGITAL:                                                                                                tarefas, ocorrências, e boletins de alu</w:t>
-      </w:r>
-      <w:r>
-        <w:rPr>
-          <w:sz w:val="28"/>
-          <w:szCs w:val="28"/>
-        </w:rPr>
-        <w:t>nos digitalizados para consulta</w:t>
-      </w:r>
-      <w:proofErr w:type="gramStart"/>
-      <w:r>
-        <w:rPr>
-          <w:sz w:val="28"/>
-          <w:szCs w:val="28"/>
-        </w:rPr>
-        <w:br/>
-      </w:r>
-      <w:proofErr w:type="gramEnd"/>
+        <w:t>GERENCIADOR DE ATIVIDADES ESCOLARES:                                                                                                Gerenciamento de tarefas, ocorrências e boletins dos alunos.</w:t>
+      </w:r>
     </w:p>
     <w:p>
       <w:pPr>
@@ -460,7 +441,15 @@
       <w:proofErr w:type="spellEnd"/>
       <w:proofErr w:type="gramEnd"/>
       <w:r>
-        <w:t xml:space="preserve"> Helio Azevedo</w:t>
+        <w:t xml:space="preserve"> </w:t>
+      </w:r>
+      <w:proofErr w:type="spellStart"/>
+      <w:r>
+        <w:t>Helio</w:t>
+      </w:r>
+      <w:proofErr w:type="spellEnd"/>
+      <w:r>
+        <w:t xml:space="preserve"> Azevedo</w:t>
       </w:r>
     </w:p>
     <w:p>
@@ -519,7 +508,20 @@
           <w:color w:val="000000"/>
         </w:rPr>
         <w:br/>
-        <w:t>Luis Fernando BRANDÃO</w:t>
+      </w:r>
+      <w:proofErr w:type="spellStart"/>
+      <w:r>
+        <w:rPr>
+          <w:color w:val="000000"/>
+        </w:rPr>
+        <w:t>Luis</w:t>
+      </w:r>
+      <w:proofErr w:type="spellEnd"/>
+      <w:r>
+        <w:rPr>
+          <w:color w:val="000000"/>
+        </w:rPr>
+        <w:t xml:space="preserve"> Fernando BRANDÃO</w:t>
       </w:r>
       <w:r>
         <w:rPr>
@@ -562,78 +564,20 @@
     </w:p>
     <w:p>
       <w:pPr>
+        <w:widowControl w:val="0"/>
         <w:jc w:val="center"/>
-        <w:rPr>
-          <w:b/>
-          <w:bCs/>
-          <w:color w:val="000000"/>
-        </w:rPr>
-      </w:pPr>
-      <w:r>
         <w:rPr>
           <w:sz w:val="28"/>
           <w:szCs w:val="28"/>
         </w:rPr>
-        <w:t xml:space="preserve">ESCOLA DIGITAL:                                                                                                </w:t>
-      </w:r>
+      </w:pPr>
       <w:r>
         <w:rPr>
           <w:sz w:val="28"/>
           <w:szCs w:val="28"/>
         </w:rPr>
-        <w:t>T</w:t>
-      </w:r>
-      <w:r>
-        <w:rPr>
-          <w:sz w:val="28"/>
-          <w:szCs w:val="28"/>
-        </w:rPr>
-        <w:t xml:space="preserve">arefas, </w:t>
-      </w:r>
-      <w:r>
-        <w:rPr>
-          <w:sz w:val="28"/>
-          <w:szCs w:val="28"/>
-        </w:rPr>
-        <w:t>O</w:t>
-      </w:r>
-      <w:r>
-        <w:rPr>
-          <w:sz w:val="28"/>
-          <w:szCs w:val="28"/>
-        </w:rPr>
-        <w:t xml:space="preserve">corrências e </w:t>
-      </w:r>
-      <w:r>
-        <w:rPr>
-          <w:sz w:val="28"/>
-          <w:szCs w:val="28"/>
-        </w:rPr>
-        <w:t>B</w:t>
-      </w:r>
-      <w:r>
-        <w:rPr>
-          <w:sz w:val="28"/>
-          <w:szCs w:val="28"/>
-        </w:rPr>
-        <w:t xml:space="preserve">oletins de alunos </w:t>
-      </w:r>
-      <w:r>
-        <w:rPr>
-          <w:sz w:val="28"/>
-          <w:szCs w:val="28"/>
-        </w:rPr>
-        <w:t>digitalizados para consulta</w:t>
-      </w:r>
-      <w:proofErr w:type="gramStart"/>
-      <w:r>
-        <w:rPr>
-          <w:sz w:val="28"/>
-          <w:szCs w:val="28"/>
-        </w:rPr>
-        <w:br/>
-      </w:r>
-      <w:proofErr w:type="gramEnd"/>
+        <w:t>GERENCIADOR DE ATIVIDADES ESCOLARES:                                                                                                Gerenciamento de tarefas, ocorrências e boletins dos alunos.</w:t>
+      </w:r>
     </w:p>
     <w:p/>
     <w:p>
@@ -947,7 +891,7 @@
           <w:bCs/>
         </w:rPr>
       </w:pPr>
-      <w:bookmarkStart w:id="2" w:name="_Toc6507422"/>
+      <w:bookmarkStart w:id="1" w:name="_Toc6507422"/>
       <w:r>
         <w:rPr>
           <w:bCs/>
@@ -955,26 +899,26 @@
         <w:lastRenderedPageBreak/>
         <w:t>“Este espaço serve para você citar um pensamento de algum autor</w:t>
       </w:r>
-      <w:bookmarkEnd w:id="2"/>
+      <w:bookmarkEnd w:id="1"/>
       <w:r>
         <w:rPr>
           <w:bCs/>
         </w:rPr>
         <w:t xml:space="preserve"> que tenha relação com a temática da </w:t>
       </w:r>
-      <w:commentRangeStart w:id="3"/>
+      <w:commentRangeStart w:id="2"/>
       <w:r>
         <w:rPr>
           <w:bCs/>
         </w:rPr>
         <w:t>Monografia</w:t>
       </w:r>
-      <w:commentRangeEnd w:id="3"/>
+      <w:commentRangeEnd w:id="2"/>
       <w:r>
         <w:rPr>
           <w:rStyle w:val="Refdecomentrio"/>
         </w:rPr>
-        <w:commentReference w:id="3"/>
+        <w:commentReference w:id="2"/>
       </w:r>
       <w:r>
         <w:rPr>
@@ -993,14 +937,14 @@
           <w:bCs/>
         </w:rPr>
       </w:pPr>
-      <w:bookmarkStart w:id="4" w:name="_Toc6507423"/>
+      <w:bookmarkStart w:id="3" w:name="_Toc6507423"/>
       <w:r>
         <w:rPr>
           <w:bCs/>
         </w:rPr>
         <w:t>Autor</w:t>
       </w:r>
-      <w:bookmarkEnd w:id="4"/>
+      <w:bookmarkEnd w:id="3"/>
     </w:p>
     <w:p>
       <w:pPr>
@@ -1047,57 +991,25 @@
     </w:p>
     <w:p>
       <w:pPr>
-        <w:pStyle w:val="Corpodetexto"/>
-      </w:pPr>
-      <w:r>
-        <w:t xml:space="preserve">Este </w:t>
-      </w:r>
-      <w:commentRangeStart w:id="5"/>
-      <w:r>
-        <w:t xml:space="preserve">sistema tem como alvo para as escolas fundamentais </w:t>
-      </w:r>
-      <w:commentRangeEnd w:id="5"/>
-      <w:r>
-        <w:rPr>
-          <w:rStyle w:val="Refdecomentrio"/>
-        </w:rPr>
-        <w:commentReference w:id="5"/>
-      </w:r>
-      <w:r>
-        <w:t xml:space="preserve">públicas. </w:t>
-      </w:r>
-      <w:r>
-        <w:br/>
-        <w:t xml:space="preserve">O principal </w:t>
-      </w:r>
-      <w:r>
-        <w:t xml:space="preserve">objetivo é oferecer acesso </w:t>
-      </w:r>
-      <w:commentRangeStart w:id="6"/>
-      <w:r>
-        <w:t>on</w:t>
-      </w:r>
-      <w:r>
-        <w:t>line</w:t>
-      </w:r>
-      <w:commentRangeEnd w:id="6"/>
-      <w:r>
-        <w:rPr>
-          <w:rStyle w:val="Refdecomentrio"/>
-        </w:rPr>
-        <w:commentReference w:id="6"/>
-      </w:r>
-      <w:r>
-        <w:t xml:space="preserve"> para os pais ver o comportamento e conhecimento de seus filhos, como o dever de casa e ocorrências sobre cotidiano escolar.</w:t>
-      </w:r>
-    </w:p>
-    <w:p>
-      <w:pPr>
         <w:widowControl w:val="0"/>
         <w:tabs>
           <w:tab w:val="left" w:pos="4860"/>
         </w:tabs>
       </w:pPr>
+      <w:r>
+        <w:t xml:space="preserve">Este gerenciador de atividades escolares tem como objetivo atender as escolas publicas ou privadas. </w:t>
+      </w:r>
+    </w:p>
+    <w:p>
+      <w:pPr>
+        <w:widowControl w:val="0"/>
+        <w:tabs>
+          <w:tab w:val="left" w:pos="4860"/>
+        </w:tabs>
+      </w:pPr>
+      <w:r>
+        <w:t>O principal objetivo é facilitar o acesso dos pais ao desempenho e cotidiano escolar de seus filhos.</w:t>
+      </w:r>
     </w:p>
     <w:p/>
     <w:p>
@@ -1137,7 +1049,6 @@
     </w:p>
     <w:p>
       <w:pPr>
-        <w:pStyle w:val="Corpodetexto"/>
         <w:rPr>
           <w:lang w:val="en-US"/>
         </w:rPr>
@@ -1146,33 +1057,21 @@
         <w:rPr>
           <w:lang w:val="en-US"/>
         </w:rPr>
-        <w:t>This system has as target to public fundamental schools.</w:t>
-      </w:r>
-      <w:r>
+        <w:t xml:space="preserve">This school activities manager helps to serve the public or private schools. </w:t>
+      </w:r>
+    </w:p>
+    <w:p>
+      <w:pPr>
         <w:rPr>
           <w:lang w:val="en-US"/>
         </w:rPr>
-        <w:t xml:space="preserve"> </w:t>
-      </w:r>
+      </w:pPr>
       <w:r>
         <w:rPr>
           <w:lang w:val="en-US"/>
         </w:rPr>
-        <w:t>The main objective is offering access on - line to parents view behavior and knowledge of your sons, such as homework and occurrences about life school daily</w:t>
-      </w:r>
-      <w:r>
-        <w:rPr>
-          <w:lang w:val="en-US"/>
-        </w:rPr>
-        <w:t>.</w:t>
-      </w:r>
-    </w:p>
-    <w:p>
-      <w:pPr>
-        <w:rPr>
-          <w:lang w:val="en-US"/>
-        </w:rPr>
-      </w:pPr>
+        <w:t>The main objective is to facilitate parents' access to performance and everyday school life of their sons.</w:t>
+      </w:r>
     </w:p>
     <w:p>
       <w:pPr>
@@ -1447,30 +1346,40 @@
           <w:lang w:val="en-US"/>
         </w:rPr>
       </w:pPr>
-      <w:r>
+    </w:p>
+    <w:p>
+      <w:pPr>
+        <w:jc w:val="center"/>
         <w:rPr>
           <w:b/>
           <w:bCs/>
           <w:lang w:val="en-US"/>
         </w:rPr>
-        <w:lastRenderedPageBreak/>
-        <w:t xml:space="preserve">LISTA DE </w:t>
-      </w:r>
-      <w:commentRangeStart w:id="7"/>
+      </w:pPr>
       <w:r>
         <w:rPr>
           <w:b/>
           <w:bCs/>
           <w:lang w:val="en-US"/>
         </w:rPr>
+        <w:lastRenderedPageBreak/>
+        <w:t xml:space="preserve">LISTA DE </w:t>
+      </w:r>
+      <w:commentRangeStart w:id="4"/>
+      <w:r>
+        <w:rPr>
+          <w:b/>
+          <w:bCs/>
+          <w:lang w:val="en-US"/>
+        </w:rPr>
         <w:t>ILUSTRAÇÕES</w:t>
       </w:r>
-      <w:commentRangeEnd w:id="7"/>
+      <w:commentRangeEnd w:id="4"/>
       <w:r>
         <w:rPr>
           <w:rStyle w:val="Refdecomentrio"/>
         </w:rPr>
-        <w:commentReference w:id="7"/>
+        <w:commentReference w:id="4"/>
       </w:r>
     </w:p>
     <w:p>
@@ -2265,8 +2174,8 @@
         </w:rPr>
         <w:fldChar w:fldCharType="end"/>
       </w:r>
-      <w:bookmarkStart w:id="8" w:name="_Toc6508669"/>
-      <w:bookmarkStart w:id="9" w:name="_Toc38805114"/>
+      <w:bookmarkStart w:id="5" w:name="_Toc6508669"/>
+      <w:bookmarkStart w:id="6" w:name="_Toc38805114"/>
     </w:p>
     <w:p>
       <w:pPr>
@@ -2326,8 +2235,8 @@
         <w:lastRenderedPageBreak/>
         <w:t>LISTA DE TABELAS</w:t>
       </w:r>
-      <w:bookmarkEnd w:id="8"/>
-      <w:bookmarkEnd w:id="9"/>
+      <w:bookmarkEnd w:id="5"/>
+      <w:bookmarkEnd w:id="6"/>
     </w:p>
     <w:p>
       <w:pPr>
@@ -3229,7 +3138,7 @@
       <w:r>
         <w:fldChar w:fldCharType="end"/>
       </w:r>
-      <w:bookmarkStart w:id="10" w:name="_Toc38805115"/>
+      <w:bookmarkStart w:id="7" w:name="_Toc38805115"/>
     </w:p>
     <w:p>
       <w:pPr>
@@ -3274,28 +3183,13 @@
         </w:rPr>
         <w:t xml:space="preserve">LISTA DE </w:t>
       </w:r>
-      <w:bookmarkEnd w:id="10"/>
+      <w:bookmarkEnd w:id="7"/>
       <w:r>
         <w:rPr>
           <w:b/>
           <w:bCs/>
         </w:rPr>
-        <w:t xml:space="preserve">ABREVIATURAS E </w:t>
-      </w:r>
-      <w:commentRangeStart w:id="11"/>
-      <w:r>
-        <w:rPr>
-          <w:b/>
-          <w:bCs/>
-        </w:rPr>
-        <w:t>SIGLAS</w:t>
-      </w:r>
-      <w:commentRangeEnd w:id="11"/>
-      <w:r>
-        <w:rPr>
-          <w:rStyle w:val="Refdecomentrio"/>
-        </w:rPr>
-        <w:commentReference w:id="11"/>
+        <w:t>ABREVIATURAS E SIGLAS</w:t>
       </w:r>
     </w:p>
     <w:p/>
@@ -3304,7 +3198,7 @@
       <w:tblPr>
         <w:tblW w:w="0" w:type="auto"/>
         <w:tblInd w:w="-106" w:type="dxa"/>
-        <w:tblLook w:val="0000"/>
+        <w:tblLook w:val="0000" w:firstRow="0" w:lastRow="0" w:firstColumn="0" w:lastColumn="0" w:noHBand="0" w:noVBand="0"/>
       </w:tblPr>
       <w:tblGrid>
         <w:gridCol w:w="1809"/>
@@ -3322,16 +3216,18 @@
             </w:tcBorders>
           </w:tcPr>
           <w:p>
+            <w:r>
+              <w:t>RA</w:t>
+            </w:r>
+          </w:p>
+          <w:p>
             <w:pPr>
               <w:rPr>
                 <w:color w:val="0000FF"/>
               </w:rPr>
             </w:pPr>
             <w:r>
-              <w:rPr>
-                <w:color w:val="0000FF"/>
-              </w:rPr>
-              <w:t>SABR</w:t>
+              <w:t>WEB</w:t>
             </w:r>
           </w:p>
         </w:tc>
@@ -3348,36 +3244,43 @@
           <w:p>
             <w:pPr>
               <w:rPr>
-                <w:color w:val="0000FF"/>
-              </w:rPr>
-            </w:pPr>
-            <w:proofErr w:type="gramStart"/>
-            <w:r>
-              <w:rPr>
-                <w:color w:val="0000FF"/>
-              </w:rPr>
-              <w:t>Insira</w:t>
-            </w:r>
-            <w:proofErr w:type="gramEnd"/>
-            <w:r>
-              <w:rPr>
-                <w:color w:val="0000FF"/>
-              </w:rPr>
-              <w:t xml:space="preserve"> neste setor as abreviaturas de seu trabalho. </w:t>
-            </w:r>
+                <w:lang w:val="en-US"/>
+              </w:rPr>
+            </w:pPr>
             <w:proofErr w:type="spellStart"/>
             <w:r>
               <w:rPr>
-                <w:color w:val="0000FF"/>
-              </w:rPr>
-              <w:t>Exmplos</w:t>
+                <w:lang w:val="en-US"/>
+              </w:rPr>
+              <w:t>Registro</w:t>
             </w:r>
             <w:proofErr w:type="spellEnd"/>
             <w:r>
               <w:rPr>
-                <w:color w:val="0000FF"/>
-              </w:rPr>
-              <w:t>:</w:t>
+                <w:lang w:val="en-US"/>
+              </w:rPr>
+              <w:t xml:space="preserve"> </w:t>
+            </w:r>
+            <w:proofErr w:type="spellStart"/>
+            <w:r>
+              <w:rPr>
+                <w:lang w:val="en-US"/>
+              </w:rPr>
+              <w:t>Acadêmico</w:t>
+            </w:r>
+            <w:proofErr w:type="spellEnd"/>
+          </w:p>
+          <w:p>
+            <w:pPr>
+              <w:rPr>
+                <w:lang w:val="en-US"/>
+              </w:rPr>
+            </w:pPr>
+            <w:r>
+              <w:rPr>
+                <w:lang w:val="en-US"/>
+              </w:rPr>
+              <w:t>World Wide Web</w:t>
             </w:r>
           </w:p>
         </w:tc>
@@ -3397,13 +3300,11 @@
             <w:pPr>
               <w:rPr>
                 <w:color w:val="0000FF"/>
-              </w:rPr>
-            </w:pPr>
-            <w:r>
-              <w:rPr>
-                <w:color w:val="0000FF"/>
-              </w:rPr>
-              <w:t>PMC</w:t>
+                <w:lang w:val="en-US"/>
+              </w:rPr>
+            </w:pPr>
+            <w:r>
+              <w:t>CPF</w:t>
             </w:r>
           </w:p>
         </w:tc>
@@ -3420,15 +3321,33 @@
           <w:p>
             <w:pPr>
               <w:rPr>
-                <w:color w:val="0000FF"/>
-              </w:rPr>
-            </w:pPr>
-            <w:r>
-              <w:rPr>
-                <w:color w:val="0000FF"/>
-              </w:rPr>
-              <w:t>Prefeitura Municipal de Campinas</w:t>
-            </w:r>
+                <w:lang w:val="en-US"/>
+              </w:rPr>
+            </w:pPr>
+            <w:proofErr w:type="spellStart"/>
+            <w:r>
+              <w:rPr>
+                <w:lang w:val="en-US"/>
+              </w:rPr>
+              <w:t>Cadastro</w:t>
+            </w:r>
+            <w:proofErr w:type="spellEnd"/>
+            <w:r>
+              <w:rPr>
+                <w:lang w:val="en-US"/>
+              </w:rPr>
+              <w:t xml:space="preserve"> Pessoa </w:t>
+            </w:r>
+            <w:proofErr w:type="spellStart"/>
+            <w:r>
+              <w:rPr>
+                <w:lang w:val="en-US"/>
+              </w:rPr>
+              <w:t>Fisica</w:t>
+            </w:r>
+            <w:bookmarkStart w:id="8" w:name="_GoBack"/>
+            <w:bookmarkEnd w:id="8"/>
+            <w:proofErr w:type="spellEnd"/>
           </w:p>
         </w:tc>
       </w:tr>
@@ -3447,14 +3366,9 @@
             <w:pPr>
               <w:rPr>
                 <w:color w:val="0000FF"/>
-              </w:rPr>
-            </w:pPr>
-            <w:r>
-              <w:rPr>
-                <w:color w:val="0000FF"/>
-              </w:rPr>
-              <w:t>UML</w:t>
-            </w:r>
+                <w:lang w:val="en-US"/>
+              </w:rPr>
+            </w:pPr>
           </w:p>
         </w:tc>
         <w:tc>
@@ -3471,44 +3385,9 @@
             <w:pPr>
               <w:rPr>
                 <w:color w:val="0000FF"/>
-              </w:rPr>
-            </w:pPr>
-            <w:proofErr w:type="spellStart"/>
-            <w:r>
-              <w:rPr>
-                <w:color w:val="0000FF"/>
-              </w:rPr>
-              <w:t>Unified</w:t>
-            </w:r>
-            <w:proofErr w:type="spellEnd"/>
-            <w:r>
-              <w:rPr>
-                <w:color w:val="0000FF"/>
-              </w:rPr>
-              <w:t xml:space="preserve"> </w:t>
-            </w:r>
-            <w:proofErr w:type="spellStart"/>
-            <w:r>
-              <w:rPr>
-                <w:color w:val="0000FF"/>
-              </w:rPr>
-              <w:t>Modeling</w:t>
-            </w:r>
-            <w:proofErr w:type="spellEnd"/>
-            <w:r>
-              <w:rPr>
-                <w:color w:val="0000FF"/>
-              </w:rPr>
-              <w:t xml:space="preserve"> </w:t>
-            </w:r>
-            <w:proofErr w:type="spellStart"/>
-            <w:r>
-              <w:rPr>
-                <w:color w:val="0000FF"/>
-              </w:rPr>
-              <w:t>Language</w:t>
-            </w:r>
-            <w:proofErr w:type="spellEnd"/>
+                <w:lang w:val="en-US"/>
+              </w:rPr>
+            </w:pPr>
           </w:p>
         </w:tc>
       </w:tr>
@@ -3523,7 +3402,13 @@
               <w:right w:val="nil"/>
             </w:tcBorders>
           </w:tcPr>
-          <w:p/>
+          <w:p>
+            <w:pPr>
+              <w:rPr>
+                <w:lang w:val="en-US"/>
+              </w:rPr>
+            </w:pPr>
+          </w:p>
         </w:tc>
         <w:tc>
           <w:tcPr>
@@ -3535,7 +3420,13 @@
               <w:right w:val="nil"/>
             </w:tcBorders>
           </w:tcPr>
-          <w:p/>
+          <w:p>
+            <w:pPr>
+              <w:rPr>
+                <w:lang w:val="en-US"/>
+              </w:rPr>
+            </w:pPr>
+          </w:p>
         </w:tc>
       </w:tr>
       <w:tr>
@@ -3549,7 +3440,13 @@
               <w:right w:val="nil"/>
             </w:tcBorders>
           </w:tcPr>
-          <w:p/>
+          <w:p>
+            <w:pPr>
+              <w:rPr>
+                <w:lang w:val="en-US"/>
+              </w:rPr>
+            </w:pPr>
+          </w:p>
         </w:tc>
         <w:tc>
           <w:tcPr>
@@ -3561,7 +3458,13 @@
               <w:right w:val="nil"/>
             </w:tcBorders>
           </w:tcPr>
-          <w:p/>
+          <w:p>
+            <w:pPr>
+              <w:rPr>
+                <w:lang w:val="en-US"/>
+              </w:rPr>
+            </w:pPr>
+          </w:p>
         </w:tc>
       </w:tr>
       <w:tr>
@@ -3575,7 +3478,13 @@
               <w:right w:val="nil"/>
             </w:tcBorders>
           </w:tcPr>
-          <w:p/>
+          <w:p>
+            <w:pPr>
+              <w:rPr>
+                <w:lang w:val="en-US"/>
+              </w:rPr>
+            </w:pPr>
+          </w:p>
         </w:tc>
         <w:tc>
           <w:tcPr>
@@ -3587,7 +3496,13 @@
               <w:right w:val="nil"/>
             </w:tcBorders>
           </w:tcPr>
-          <w:p/>
+          <w:p>
+            <w:pPr>
+              <w:rPr>
+                <w:lang w:val="en-US"/>
+              </w:rPr>
+            </w:pPr>
+          </w:p>
         </w:tc>
       </w:tr>
       <w:tr>
@@ -3601,7 +3516,13 @@
               <w:right w:val="nil"/>
             </w:tcBorders>
           </w:tcPr>
-          <w:p/>
+          <w:p>
+            <w:pPr>
+              <w:rPr>
+                <w:lang w:val="en-US"/>
+              </w:rPr>
+            </w:pPr>
+          </w:p>
         </w:tc>
         <w:tc>
           <w:tcPr>
@@ -3613,7 +3534,13 @@
               <w:right w:val="nil"/>
             </w:tcBorders>
           </w:tcPr>
-          <w:p/>
+          <w:p>
+            <w:pPr>
+              <w:rPr>
+                <w:lang w:val="en-US"/>
+              </w:rPr>
+            </w:pPr>
+          </w:p>
         </w:tc>
       </w:tr>
       <w:tr>
@@ -3627,7 +3554,13 @@
               <w:right w:val="nil"/>
             </w:tcBorders>
           </w:tcPr>
-          <w:p/>
+          <w:p>
+            <w:pPr>
+              <w:rPr>
+                <w:lang w:val="en-US"/>
+              </w:rPr>
+            </w:pPr>
+          </w:p>
         </w:tc>
         <w:tc>
           <w:tcPr>
@@ -3639,15 +3572,30 @@
               <w:right w:val="nil"/>
             </w:tcBorders>
           </w:tcPr>
-          <w:p/>
+          <w:p>
+            <w:pPr>
+              <w:rPr>
+                <w:lang w:val="en-US"/>
+              </w:rPr>
+            </w:pPr>
+          </w:p>
         </w:tc>
       </w:tr>
     </w:tbl>
-    <w:p/>
-    <w:p>
-      <w:pPr>
+    <w:p>
+      <w:pPr>
+        <w:rPr>
+          <w:lang w:val="en-US"/>
+        </w:rPr>
+      </w:pPr>
+    </w:p>
+    <w:p>
+      <w:pPr>
+        <w:rPr>
+          <w:lang w:val="en-US"/>
+        </w:rPr>
         <w:sectPr>
-          <w:headerReference w:type="default" r:id="rId12"/>
+          <w:headerReference w:type="default" r:id="rId13"/>
           <w:pgSz w:w="11907" w:h="16840" w:code="9"/>
           <w:pgMar w:top="1985" w:right="927" w:bottom="1134" w:left="1701" w:header="1134" w:footer="0" w:gutter="0"/>
           <w:pgNumType w:start="12"/>
@@ -3656,6 +3604,9 @@
         </w:sectPr>
       </w:pPr>
       <w:r>
+        <w:rPr>
+          <w:lang w:val="en-US"/>
+        </w:rPr>
         <w:t xml:space="preserve"> </w:t>
       </w:r>
     </w:p>
@@ -7096,23 +7047,23 @@
       <w:pPr>
         <w:pStyle w:val="Ttulo1"/>
       </w:pPr>
-      <w:bookmarkStart w:id="12" w:name="_Toc16689521"/>
-      <w:bookmarkStart w:id="13" w:name="_Toc193166270"/>
-      <w:bookmarkStart w:id="14" w:name="_Toc269327100"/>
-      <w:bookmarkStart w:id="15" w:name="_Toc269327223"/>
-      <w:bookmarkStart w:id="16" w:name="_Toc384370043"/>
+      <w:bookmarkStart w:id="9" w:name="_Toc16689521"/>
+      <w:bookmarkStart w:id="10" w:name="_Toc193166270"/>
+      <w:bookmarkStart w:id="11" w:name="_Toc269327100"/>
+      <w:bookmarkStart w:id="12" w:name="_Toc269327223"/>
+      <w:bookmarkStart w:id="13" w:name="_Toc384370043"/>
       <w:r>
         <w:lastRenderedPageBreak/>
         <w:t>I</w:t>
       </w:r>
+      <w:bookmarkEnd w:id="9"/>
+      <w:bookmarkEnd w:id="10"/>
+      <w:bookmarkEnd w:id="11"/>
       <w:bookmarkEnd w:id="12"/>
+      <w:r>
+        <w:t>ntrodução</w:t>
+      </w:r>
       <w:bookmarkEnd w:id="13"/>
-      <w:bookmarkEnd w:id="14"/>
-      <w:bookmarkEnd w:id="15"/>
-      <w:r>
-        <w:t>ntrodução</w:t>
-      </w:r>
-      <w:bookmarkEnd w:id="16"/>
     </w:p>
     <w:p>
       <w:pPr>
@@ -7126,18 +7077,13 @@
       <w:pPr>
         <w:pStyle w:val="Ttulo2"/>
       </w:pPr>
-      <w:bookmarkStart w:id="17" w:name="_Toc269829179"/>
-      <w:bookmarkStart w:id="18" w:name="_Toc384370044"/>
-      <w:r>
-        <w:t xml:space="preserve">Contexto e </w:t>
-      </w:r>
-      <w:proofErr w:type="spellStart"/>
-      <w:r>
-        <w:t>Problematização</w:t>
-      </w:r>
-      <w:bookmarkEnd w:id="17"/>
-      <w:bookmarkEnd w:id="18"/>
-      <w:proofErr w:type="spellEnd"/>
+      <w:bookmarkStart w:id="14" w:name="_Toc269829179"/>
+      <w:bookmarkStart w:id="15" w:name="_Toc384370044"/>
+      <w:r>
+        <w:t>Contexto e Problematização</w:t>
+      </w:r>
+      <w:bookmarkEnd w:id="14"/>
+      <w:bookmarkEnd w:id="15"/>
     </w:p>
     <w:p>
       <w:r>
@@ -7196,13 +7142,13 @@
       <w:pPr>
         <w:pStyle w:val="Ttulo2"/>
       </w:pPr>
-      <w:bookmarkStart w:id="19" w:name="_Toc269829180"/>
-      <w:bookmarkStart w:id="20" w:name="_Toc384370045"/>
+      <w:bookmarkStart w:id="16" w:name="_Toc269829180"/>
+      <w:bookmarkStart w:id="17" w:name="_Toc384370045"/>
       <w:r>
         <w:t>Objetivos</w:t>
       </w:r>
-      <w:bookmarkEnd w:id="19"/>
-      <w:bookmarkEnd w:id="20"/>
+      <w:bookmarkEnd w:id="16"/>
+      <w:bookmarkEnd w:id="17"/>
     </w:p>
     <w:p>
       <w:r>
@@ -7218,23 +7164,15 @@
       <w:pPr>
         <w:pStyle w:val="Ttulo3"/>
       </w:pPr>
-      <w:bookmarkStart w:id="21" w:name="_Toc384370046"/>
+      <w:bookmarkStart w:id="18" w:name="_Toc384370046"/>
       <w:r>
         <w:t>Objetivo Geral</w:t>
       </w:r>
-      <w:bookmarkEnd w:id="21"/>
-    </w:p>
-    <w:p>
-      <w:r>
-        <w:t xml:space="preserve">Este trabalho tem por objetivo geral o estudo e </w:t>
-      </w:r>
-      <w:proofErr w:type="gramStart"/>
-      <w:r>
-        <w:t>implementação</w:t>
-      </w:r>
-      <w:proofErr w:type="gramEnd"/>
-      <w:r>
-        <w:t xml:space="preserve"> do sistema de gerenciamento de portfólios escolares de alunos do ensino fundamental (anos iniciais - 1º ao 5º ano).</w:t>
+      <w:bookmarkEnd w:id="18"/>
+    </w:p>
+    <w:p>
+      <w:r>
+        <w:t>Este trabalho tem por objetivo geral o estudo e implementação do sistema de gerenciamento de portfólios escolares de alunos do ensino fundamental (anos iniciais - 1º ao 5º ano).</w:t>
       </w:r>
     </w:p>
     <w:p>
@@ -7267,16 +7205,11 @@
       <w:r>
         <w:t xml:space="preserve">Os professores poderão consultar desenvolvimento de aprendizagem de alunos de anos anteriores e seus respectivos alunos, bem como produzir informações sobre seus atuais alunos e classes, em </w:t>
       </w:r>
-      <w:proofErr w:type="gramStart"/>
       <w:r>
         <w:t>um</w:t>
       </w:r>
       <w:r>
-        <w:t xml:space="preserve"> ambiente web</w:t>
-      </w:r>
-      <w:proofErr w:type="gramEnd"/>
-      <w:r>
-        <w:t>, gerando dados e informações digitais para a unidade de ensino alimentar um banco de dados, para gerar relatórios e históricos.</w:t>
+        <w:t xml:space="preserve"> ambiente web, gerando dados e informações digitais para a unidade de ensino alimentar um banco de dados, para gerar relatórios e históricos.</w:t>
       </w:r>
     </w:p>
     <w:p>
@@ -7306,11 +7239,11 @@
       <w:pPr>
         <w:pStyle w:val="Ttulo3"/>
       </w:pPr>
-      <w:bookmarkStart w:id="22" w:name="_Toc384370047"/>
+      <w:bookmarkStart w:id="19" w:name="_Toc384370047"/>
       <w:r>
         <w:t>Objetivos Específicos</w:t>
       </w:r>
-      <w:bookmarkEnd w:id="22"/>
+      <w:bookmarkEnd w:id="19"/>
     </w:p>
     <w:p>
       <w:r>
@@ -7410,36 +7343,36 @@
       <w:pPr>
         <w:pStyle w:val="Ttulo1"/>
       </w:pPr>
-      <w:bookmarkStart w:id="23" w:name="_Toc384370048"/>
+      <w:bookmarkStart w:id="20" w:name="_Toc384370048"/>
       <w:r>
         <w:t>Visão do Sistema</w:t>
       </w:r>
+      <w:bookmarkEnd w:id="20"/>
+    </w:p>
+    <w:p>
+      <w:pPr>
+        <w:pStyle w:val="Ttulo2"/>
+        <w:rPr>
+          <w:lang w:val="fr-FR"/>
+        </w:rPr>
+      </w:pPr>
+      <w:bookmarkStart w:id="21" w:name="_Toc512930909"/>
+      <w:bookmarkStart w:id="22" w:name="_Toc452813581"/>
+      <w:bookmarkStart w:id="23" w:name="_Toc447960005"/>
+      <w:bookmarkStart w:id="24" w:name="_Toc18208268"/>
+      <w:bookmarkStart w:id="25" w:name="_Toc384370049"/>
+      <w:bookmarkStart w:id="26" w:name="_Toc436203381"/>
+      <w:r>
+        <w:rPr>
+          <w:lang w:val="fr-FR"/>
+        </w:rPr>
+        <w:t>Descrições dos Envolvidos e Usuários</w:t>
+      </w:r>
+      <w:bookmarkEnd w:id="21"/>
+      <w:bookmarkEnd w:id="22"/>
       <w:bookmarkEnd w:id="23"/>
-    </w:p>
-    <w:p>
-      <w:pPr>
-        <w:pStyle w:val="Ttulo2"/>
-        <w:rPr>
-          <w:lang w:val="fr-FR"/>
-        </w:rPr>
-      </w:pPr>
-      <w:bookmarkStart w:id="24" w:name="_Toc512930909"/>
-      <w:bookmarkStart w:id="25" w:name="_Toc452813581"/>
-      <w:bookmarkStart w:id="26" w:name="_Toc447960005"/>
-      <w:bookmarkStart w:id="27" w:name="_Toc18208268"/>
-      <w:bookmarkStart w:id="28" w:name="_Toc436203381"/>
-      <w:bookmarkStart w:id="29" w:name="_Toc384370049"/>
-      <w:r>
-        <w:rPr>
-          <w:lang w:val="fr-FR"/>
-        </w:rPr>
-        <w:t>Descrições dos Envolvidos e Usuários</w:t>
-      </w:r>
       <w:bookmarkEnd w:id="24"/>
       <w:bookmarkEnd w:id="25"/>
-      <w:bookmarkEnd w:id="26"/>
-      <w:bookmarkEnd w:id="27"/>
-      <w:bookmarkEnd w:id="29"/>
     </w:p>
     <w:p>
       <w:r>
@@ -7492,11 +7425,7 @@
         <w:t>Secretaria: os agentes de organização escolar são responsáveis pela documentação dos alunos e professores. Assim possuem arquivos de documentos e geram documentos de controle da vida escolar, com</w:t>
       </w:r>
       <w:r>
-        <w:t xml:space="preserve">o </w:t>
-      </w:r>
-      <w:proofErr w:type="gramStart"/>
-      <w:r>
-        <w:t>faltas</w:t>
+        <w:t>o faltas</w:t>
       </w:r>
       <w:r>
         <w:t xml:space="preserve"> </w:t>
@@ -7508,11 +7437,7 @@
         <w:t>c</w:t>
       </w:r>
       <w:r>
-        <w:t>os), trabalhos</w:t>
-      </w:r>
-      <w:proofErr w:type="gramEnd"/>
-      <w:r>
-        <w:t xml:space="preserve"> de compensação de ausência, relatórios médicos e de assiste</w:t>
+        <w:t>os), trabalhos de compensação de ausência, relatórios médicos e de assiste</w:t>
       </w:r>
       <w:r>
         <w:t>nte</w:t>
@@ -7598,18 +7523,18 @@
       <w:pPr>
         <w:pStyle w:val="Ttulo3"/>
       </w:pPr>
-      <w:bookmarkStart w:id="30" w:name="_Toc512930910"/>
-      <w:bookmarkStart w:id="31" w:name="_Toc452813583"/>
-      <w:bookmarkStart w:id="32" w:name="_Toc18208269"/>
-      <w:bookmarkStart w:id="33" w:name="_Toc384370050"/>
+      <w:bookmarkStart w:id="27" w:name="_Toc512930910"/>
+      <w:bookmarkStart w:id="28" w:name="_Toc452813583"/>
+      <w:bookmarkStart w:id="29" w:name="_Toc18208269"/>
+      <w:bookmarkStart w:id="30" w:name="_Toc384370050"/>
       <w:r>
         <w:lastRenderedPageBreak/>
         <w:t>Resumo dos Envolvidos</w:t>
       </w:r>
+      <w:bookmarkEnd w:id="27"/>
+      <w:bookmarkEnd w:id="28"/>
+      <w:bookmarkEnd w:id="29"/>
       <w:bookmarkEnd w:id="30"/>
-      <w:bookmarkEnd w:id="31"/>
-      <w:bookmarkEnd w:id="32"/>
-      <w:bookmarkEnd w:id="33"/>
     </w:p>
     <w:tbl>
       <w:tblPr>
@@ -7627,7 +7552,7 @@
           <w:left w:w="70" w:type="dxa"/>
           <w:right w:w="70" w:type="dxa"/>
         </w:tblCellMar>
-        <w:tblLook w:val="0000"/>
+        <w:tblLook w:val="0000" w:firstRow="0" w:lastRow="0" w:firstColumn="0" w:lastColumn="0" w:noHBand="0" w:noVBand="0"/>
       </w:tblPr>
       <w:tblGrid>
         <w:gridCol w:w="2506"/>
@@ -7652,9 +7577,9 @@
                 <w:color w:val="FFFFFF" w:themeColor="background1"/>
               </w:rPr>
             </w:pPr>
-            <w:bookmarkStart w:id="34" w:name="_Toc512930911"/>
-            <w:bookmarkStart w:id="35" w:name="_Toc452813584"/>
-            <w:bookmarkStart w:id="36" w:name="_Toc18208270"/>
+            <w:bookmarkStart w:id="31" w:name="_Toc512930911"/>
+            <w:bookmarkStart w:id="32" w:name="_Toc452813584"/>
+            <w:bookmarkStart w:id="33" w:name="_Toc18208270"/>
             <w:r>
               <w:rPr>
                 <w:b/>
@@ -8174,17 +8099,17 @@
           <w:lang w:val="fr-FR"/>
         </w:rPr>
       </w:pPr>
-      <w:bookmarkStart w:id="37" w:name="_Toc384370051"/>
+      <w:bookmarkStart w:id="34" w:name="_Toc384370051"/>
       <w:r>
         <w:rPr>
           <w:lang w:val="fr-FR"/>
         </w:rPr>
         <w:t>Resumo dos Usuários</w:t>
       </w:r>
+      <w:bookmarkEnd w:id="31"/>
+      <w:bookmarkEnd w:id="32"/>
+      <w:bookmarkEnd w:id="33"/>
       <w:bookmarkEnd w:id="34"/>
-      <w:bookmarkEnd w:id="35"/>
-      <w:bookmarkEnd w:id="36"/>
-      <w:bookmarkEnd w:id="37"/>
     </w:p>
     <w:tbl>
       <w:tblPr>
@@ -8199,7 +8124,7 @@
           <w:insideV w:val="single" w:sz="6" w:space="0" w:color="000000"/>
         </w:tblBorders>
         <w:tblLayout w:type="fixed"/>
-        <w:tblLook w:val="0000"/>
+        <w:tblLook w:val="0000" w:firstRow="0" w:lastRow="0" w:firstColumn="0" w:lastColumn="0" w:noHBand="0" w:noVBand="0"/>
       </w:tblPr>
       <w:tblGrid>
         <w:gridCol w:w="1718"/>
@@ -8805,15 +8730,7 @@
               <w:pStyle w:val="InfoBlue0"/>
             </w:pPr>
             <w:r>
-              <w:t xml:space="preserve">São os coadjuvantes no processo de aprendizado, utilizam o sistema para acompanhar o desempenho acadêmico e comportamentos </w:t>
-            </w:r>
-            <w:proofErr w:type="spellStart"/>
-            <w:r>
-              <w:t>atitudinais</w:t>
-            </w:r>
-            <w:proofErr w:type="spellEnd"/>
-            <w:r>
-              <w:t xml:space="preserve"> de seus filhos/responsáveis.</w:t>
+              <w:t>São os coadjuvantes no processo de aprendizado, utilizam o sistema para acompanhar o desempenho acadêmico e comportamentos atitudinais de seus filhos/responsáveis.</w:t>
             </w:r>
           </w:p>
         </w:tc>
@@ -8980,129 +8897,121 @@
       <w:pPr>
         <w:pStyle w:val="Ttulo3"/>
       </w:pPr>
-      <w:bookmarkStart w:id="38" w:name="_Toc512930912"/>
-      <w:bookmarkStart w:id="39" w:name="_Toc452813585"/>
-      <w:bookmarkStart w:id="40" w:name="_Toc436203384"/>
-      <w:bookmarkStart w:id="41" w:name="_Toc425054386"/>
-      <w:bookmarkStart w:id="42" w:name="_Toc422186479"/>
-      <w:bookmarkStart w:id="43" w:name="_Toc346297773"/>
-      <w:bookmarkStart w:id="44" w:name="_Toc342757864"/>
-      <w:bookmarkStart w:id="45" w:name="_Toc18208271"/>
-      <w:bookmarkStart w:id="46" w:name="_Toc384370052"/>
+      <w:bookmarkStart w:id="35" w:name="_Toc512930912"/>
+      <w:bookmarkStart w:id="36" w:name="_Toc452813585"/>
+      <w:bookmarkStart w:id="37" w:name="_Toc436203384"/>
+      <w:bookmarkStart w:id="38" w:name="_Toc425054386"/>
+      <w:bookmarkStart w:id="39" w:name="_Toc422186479"/>
+      <w:bookmarkStart w:id="40" w:name="_Toc346297773"/>
+      <w:bookmarkStart w:id="41" w:name="_Toc342757864"/>
+      <w:bookmarkStart w:id="42" w:name="_Toc18208271"/>
+      <w:bookmarkStart w:id="43" w:name="_Toc384370052"/>
       <w:r>
         <w:t>Ambiente do Usuário</w:t>
       </w:r>
+      <w:bookmarkEnd w:id="35"/>
+      <w:bookmarkEnd w:id="36"/>
+      <w:bookmarkEnd w:id="37"/>
       <w:bookmarkEnd w:id="38"/>
       <w:bookmarkEnd w:id="39"/>
       <w:bookmarkEnd w:id="40"/>
       <w:bookmarkEnd w:id="41"/>
       <w:bookmarkEnd w:id="42"/>
       <w:bookmarkEnd w:id="43"/>
+    </w:p>
+    <w:p>
+      <w:r>
+        <w:t>O ambiente do usuário encontra-se resumidamente em dois locais, escolas</w:t>
+      </w:r>
+      <w:r>
+        <w:t xml:space="preserve"> </w:t>
+      </w:r>
+      <w:r>
+        <w:t>(intranet) e</w:t>
+      </w:r>
+      <w:r>
+        <w:t xml:space="preserve"> </w:t>
+      </w:r>
+      <w:r>
+        <w:t>internet</w:t>
+      </w:r>
+      <w:r>
+        <w:t xml:space="preserve">. </w:t>
+      </w:r>
+    </w:p>
+    <w:p>
+      <w:r>
+        <w:t>Quanto à</w:t>
+      </w:r>
+      <w:r>
+        <w:t xml:space="preserve">s escolas o ambiente </w:t>
+      </w:r>
+      <w:r>
+        <w:t xml:space="preserve">através de uma intranet, </w:t>
+      </w:r>
+      <w:r>
+        <w:t>ser</w:t>
+      </w:r>
+      <w:r>
+        <w:t>á</w:t>
+      </w:r>
+      <w:r>
+        <w:t xml:space="preserve"> utilizado por funcionários (diretoria, secretária e </w:t>
+      </w:r>
+      <w:r>
+        <w:t>corpo docente) aos quais possuirão</w:t>
+      </w:r>
+      <w:r>
+        <w:t xml:space="preserve"> perfis diferentes no manuseio e realização das tarefas, sendo o número de pessoas envolvidas de acordo com a quantidade de pessoas pertencentes </w:t>
+      </w:r>
+      <w:proofErr w:type="gramStart"/>
+      <w:r>
+        <w:t>as</w:t>
+      </w:r>
+      <w:proofErr w:type="gramEnd"/>
+      <w:r>
+        <w:t xml:space="preserve"> respectivas áreas.</w:t>
+      </w:r>
+      <w:r>
+        <w:t xml:space="preserve"> </w:t>
+      </w:r>
+      <w:r>
+        <w:t>O sistema armazenará as informações sobre a vida escolar do aluno em um banco de dados ao qual provera informações para serem visualizadas via internet por pais e alunos.</w:t>
+      </w:r>
+    </w:p>
+    <w:p>
+      <w:r>
+        <w:t xml:space="preserve">As restrições estão na disponibilidade de terminais para o acesso, podendo ser acessados através de PC com acesso à internet. Futuramente em dispositivos móveis (smartphones e </w:t>
+      </w:r>
+      <w:proofErr w:type="spellStart"/>
+      <w:r>
+        <w:t>tablet</w:t>
+      </w:r>
+      <w:proofErr w:type="spellEnd"/>
+      <w:r>
+        <w:t>).</w:t>
+      </w:r>
+    </w:p>
+    <w:p>
+      <w:pPr>
+        <w:pStyle w:val="Corpodetexto"/>
+      </w:pPr>
+    </w:p>
+    <w:p>
+      <w:pPr>
+        <w:pStyle w:val="Ttulo3"/>
+      </w:pPr>
+      <w:bookmarkStart w:id="44" w:name="_Toc512930914"/>
+      <w:bookmarkStart w:id="45" w:name="_Toc452813589"/>
+      <w:bookmarkStart w:id="46" w:name="_Toc18208273"/>
+      <w:bookmarkStart w:id="47" w:name="_Toc384370053"/>
+      <w:r>
+        <w:t>Alternativas e Concorrência</w:t>
+      </w:r>
       <w:bookmarkEnd w:id="44"/>
       <w:bookmarkEnd w:id="45"/>
       <w:bookmarkEnd w:id="46"/>
-    </w:p>
-    <w:p>
-      <w:r>
-        <w:t>O ambiente do usuário encontra-se resumidamente em dois locais, escolas</w:t>
-      </w:r>
-      <w:r>
-        <w:t xml:space="preserve"> </w:t>
-      </w:r>
-      <w:r>
-        <w:t>(intranet) e</w:t>
-      </w:r>
-      <w:r>
-        <w:t xml:space="preserve"> </w:t>
-      </w:r>
-      <w:r>
-        <w:t>internet</w:t>
-      </w:r>
-      <w:r>
-        <w:t xml:space="preserve">. </w:t>
-      </w:r>
-    </w:p>
-    <w:p>
-      <w:r>
-        <w:t>Quanto à</w:t>
-      </w:r>
-      <w:r>
-        <w:t xml:space="preserve">s escolas o ambiente </w:t>
-      </w:r>
-      <w:r>
-        <w:t xml:space="preserve">através de uma intranet, </w:t>
-      </w:r>
-      <w:r>
-        <w:t>ser</w:t>
-      </w:r>
-      <w:r>
-        <w:t>á</w:t>
-      </w:r>
-      <w:r>
-        <w:t xml:space="preserve"> utilizado por funcionários (diretoria, secretária e </w:t>
-      </w:r>
-      <w:r>
-        <w:t>corpo docente) aos quais possuirão</w:t>
-      </w:r>
-      <w:r>
-        <w:t xml:space="preserve"> perfis diferentes no manuseio e realização das tarefas, sendo o número de pessoas envolvidas de acordo com a quantidade de pessoas pertencentes </w:t>
-      </w:r>
-      <w:proofErr w:type="gramStart"/>
-      <w:r>
-        <w:t>as</w:t>
-      </w:r>
-      <w:proofErr w:type="gramEnd"/>
-      <w:r>
-        <w:t xml:space="preserve"> respectivas áreas.</w:t>
-      </w:r>
-      <w:r>
-        <w:t xml:space="preserve"> </w:t>
-      </w:r>
-      <w:r>
-        <w:t>O sistema armazenará as informações sobre a vida escolar do aluno em um banco de dados ao qual provera informações para serem visualizadas via internet por pais e alunos.</w:t>
-      </w:r>
-    </w:p>
-    <w:p>
-      <w:r>
-        <w:t>As restrições estão na disponibilidade de terminais para o acesso, podendo ser acessados através de PC com acesso à internet. Futuramente em dispositivos móveis (</w:t>
-      </w:r>
-      <w:proofErr w:type="spellStart"/>
-      <w:r>
-        <w:t>smartphones</w:t>
-      </w:r>
-      <w:proofErr w:type="spellEnd"/>
-      <w:r>
-        <w:t xml:space="preserve"> e </w:t>
-      </w:r>
-      <w:proofErr w:type="spellStart"/>
-      <w:r>
-        <w:t>tablet</w:t>
-      </w:r>
-      <w:proofErr w:type="spellEnd"/>
-      <w:r>
-        <w:t>).</w:t>
-      </w:r>
-    </w:p>
-    <w:p>
-      <w:pPr>
-        <w:pStyle w:val="Corpodetexto"/>
-      </w:pPr>
-    </w:p>
-    <w:p>
-      <w:pPr>
-        <w:pStyle w:val="Ttulo3"/>
-      </w:pPr>
-      <w:bookmarkStart w:id="47" w:name="_Toc512930914"/>
-      <w:bookmarkStart w:id="48" w:name="_Toc452813589"/>
-      <w:bookmarkStart w:id="49" w:name="_Toc18208273"/>
-      <w:bookmarkStart w:id="50" w:name="_Toc384370053"/>
-      <w:r>
-        <w:t>Alternativas e Concorrência</w:t>
-      </w:r>
       <w:bookmarkEnd w:id="47"/>
-      <w:bookmarkEnd w:id="48"/>
-      <w:bookmarkEnd w:id="49"/>
-      <w:bookmarkEnd w:id="50"/>
     </w:p>
     <w:p>
       <w:r>
@@ -9521,12 +9430,12 @@
       <w:pPr>
         <w:pStyle w:val="Ttulo2"/>
       </w:pPr>
-      <w:bookmarkStart w:id="51" w:name="_Toc512930915"/>
-      <w:bookmarkStart w:id="52" w:name="_Toc452813590"/>
-      <w:bookmarkStart w:id="53" w:name="_Toc436203387"/>
-      <w:bookmarkStart w:id="54" w:name="_Toc18208274"/>
-      <w:bookmarkStart w:id="55" w:name="_Toc384370054"/>
-      <w:bookmarkEnd w:id="28"/>
+      <w:bookmarkStart w:id="48" w:name="_Toc512930915"/>
+      <w:bookmarkStart w:id="49" w:name="_Toc452813590"/>
+      <w:bookmarkStart w:id="50" w:name="_Toc436203387"/>
+      <w:bookmarkStart w:id="51" w:name="_Toc18208274"/>
+      <w:bookmarkStart w:id="52" w:name="_Toc384370054"/>
+      <w:bookmarkEnd w:id="26"/>
       <w:r>
         <w:t xml:space="preserve">Visão </w:t>
       </w:r>
@@ -9536,95 +9445,98 @@
       <w:r>
         <w:t xml:space="preserve"> do Produto</w:t>
       </w:r>
+      <w:bookmarkEnd w:id="48"/>
+      <w:bookmarkEnd w:id="49"/>
+      <w:bookmarkEnd w:id="50"/>
       <w:bookmarkEnd w:id="51"/>
       <w:bookmarkEnd w:id="52"/>
+    </w:p>
+    <w:p>
+      <w:r>
+        <w:t xml:space="preserve">Com todos os recursos propostos, </w:t>
+      </w:r>
+      <w:r>
+        <w:t>a</w:t>
+      </w:r>
+      <w:r>
+        <w:t xml:space="preserve"> perspectiva do sistema é atender e </w:t>
+      </w:r>
+      <w:proofErr w:type="gramStart"/>
+      <w:r>
+        <w:t>otimizar</w:t>
+      </w:r>
+      <w:proofErr w:type="gramEnd"/>
+      <w:r>
+        <w:t xml:space="preserve"> todos o trabalho dos funcionários das escolas, podendo ajudar na melhoria da educação, controlar seus alunos com sistemas de frequência rígido, com agilidade no acesso aos pais ou responsáveis.</w:t>
+      </w:r>
+      <w:r>
+        <w:t xml:space="preserve">  </w:t>
+      </w:r>
+      <w:r>
+        <w:t>A agilidade na comunicação com a família dos alunos tem como objetivo maior de melhorar os índices de aprendizagem de todos os alunos, e com isso proporcionar um exemplo para a melhoria da edu</w:t>
+      </w:r>
+      <w:r>
+        <w:t>cação.</w:t>
+      </w:r>
+    </w:p>
+    <w:p>
+      <w:pPr>
+        <w:rPr>
+          <w:color w:val="0000FF"/>
+        </w:rPr>
+      </w:pPr>
+      <w:r>
+        <w:t xml:space="preserve">Sempre contando com os envolvidos para que possam utilizar o sistema e fazer que as práticas manuais se </w:t>
+      </w:r>
+      <w:r>
+        <w:t>transformem</w:t>
+      </w:r>
+      <w:r>
+        <w:t xml:space="preserve"> em digitais, e ao passar dos dias ele</w:t>
+      </w:r>
+      <w:r>
+        <w:t>s</w:t>
+      </w:r>
+      <w:r>
+        <w:t xml:space="preserve"> vejam o quando fácil e prático será suas atividades digitais.</w:t>
+      </w:r>
+      <w:r>
+        <w:t xml:space="preserve"> E a facilidade para o acompanhamento do progresso dos alunos em o todo.</w:t>
+      </w:r>
+    </w:p>
+    <w:p>
+      <w:pPr>
+        <w:pStyle w:val="Corpodetexto"/>
+        <w:rPr>
+          <w:lang w:eastAsia="en-US"/>
+        </w:rPr>
+      </w:pPr>
+    </w:p>
+    <w:p>
+      <w:pPr>
+        <w:pStyle w:val="Ttulo3"/>
+      </w:pPr>
+      <w:bookmarkStart w:id="53" w:name="_Toc512930916"/>
+      <w:bookmarkStart w:id="54" w:name="_Toc452813591"/>
+      <w:bookmarkStart w:id="55" w:name="_Toc436203388"/>
+      <w:bookmarkStart w:id="56" w:name="_Toc425054391"/>
+      <w:bookmarkStart w:id="57" w:name="_Toc422186484"/>
+      <w:bookmarkStart w:id="58" w:name="_Toc346297778"/>
+      <w:bookmarkStart w:id="59" w:name="_Toc342757867"/>
+      <w:bookmarkStart w:id="60" w:name="_Toc339784266"/>
+      <w:bookmarkStart w:id="61" w:name="_Toc339783677"/>
+      <w:bookmarkStart w:id="62" w:name="_Toc323533353"/>
+      <w:bookmarkStart w:id="63" w:name="_Toc320279476"/>
+      <w:bookmarkStart w:id="64" w:name="_Toc320274603"/>
+      <w:bookmarkStart w:id="65" w:name="_Toc318088998"/>
+      <w:bookmarkStart w:id="66" w:name="_Toc18208275"/>
+      <w:bookmarkStart w:id="67" w:name="_Toc384370055"/>
+      <w:r>
+        <w:t>Perspectiva do Produto</w:t>
+      </w:r>
       <w:bookmarkEnd w:id="53"/>
       <w:bookmarkEnd w:id="54"/>
       <w:bookmarkEnd w:id="55"/>
-    </w:p>
-    <w:p>
-      <w:r>
-        <w:t xml:space="preserve">Com todos os recursos propostos, </w:t>
-      </w:r>
-      <w:r>
-        <w:t>a</w:t>
-      </w:r>
-      <w:r>
-        <w:t xml:space="preserve"> perspectiva do sistema é atender e </w:t>
-      </w:r>
-      <w:proofErr w:type="gramStart"/>
-      <w:r>
-        <w:t>otimizar</w:t>
-      </w:r>
-      <w:proofErr w:type="gramEnd"/>
-      <w:r>
-        <w:t xml:space="preserve"> todos o trabalho dos funcionários das escolas, podendo ajudar na melhoria da educação, controlar seus alunos com sistemas de frequência rígido, com agilidade no acesso aos pais ou responsáveis.</w:t>
-      </w:r>
-      <w:r>
-        <w:t xml:space="preserve">  </w:t>
-      </w:r>
-      <w:r>
-        <w:t>A agilidade na comunicação com a família dos alunos tem como objetivo maior de melhorar os índices de aprendizagem de todos os alunos, e com isso proporcionar um exemplo para a melhoria da edu</w:t>
-      </w:r>
-      <w:r>
-        <w:t>cação.</w:t>
-      </w:r>
-    </w:p>
-    <w:p>
-      <w:pPr>
-        <w:rPr>
-          <w:color w:val="0000FF"/>
-        </w:rPr>
-      </w:pPr>
-      <w:r>
-        <w:t xml:space="preserve">Sempre contando com os envolvidos para que possam utilizar o sistema e fazer que as práticas manuais se </w:t>
-      </w:r>
-      <w:r>
-        <w:t>transformem</w:t>
-      </w:r>
-      <w:r>
-        <w:t xml:space="preserve"> em digitais, e ao passar dos dias ele</w:t>
-      </w:r>
-      <w:r>
-        <w:t>s</w:t>
-      </w:r>
-      <w:r>
-        <w:t xml:space="preserve"> vejam o quando fácil e prático será suas atividades digitais.</w:t>
-      </w:r>
-      <w:r>
-        <w:t xml:space="preserve"> E a facilidade para o acompanhamento do progresso dos alunos em o todo.</w:t>
-      </w:r>
-    </w:p>
-    <w:p>
-      <w:pPr>
-        <w:pStyle w:val="Corpodetexto"/>
-        <w:rPr>
-          <w:lang w:eastAsia="en-US"/>
-        </w:rPr>
-      </w:pPr>
-    </w:p>
-    <w:p>
-      <w:pPr>
-        <w:pStyle w:val="Ttulo3"/>
-      </w:pPr>
-      <w:bookmarkStart w:id="56" w:name="_Toc512930916"/>
-      <w:bookmarkStart w:id="57" w:name="_Toc452813591"/>
-      <w:bookmarkStart w:id="58" w:name="_Toc436203388"/>
-      <w:bookmarkStart w:id="59" w:name="_Toc425054391"/>
-      <w:bookmarkStart w:id="60" w:name="_Toc422186484"/>
-      <w:bookmarkStart w:id="61" w:name="_Toc346297778"/>
-      <w:bookmarkStart w:id="62" w:name="_Toc342757867"/>
-      <w:bookmarkStart w:id="63" w:name="_Toc339784266"/>
-      <w:bookmarkStart w:id="64" w:name="_Toc339783677"/>
-      <w:bookmarkStart w:id="65" w:name="_Toc323533353"/>
-      <w:bookmarkStart w:id="66" w:name="_Toc320279476"/>
-      <w:bookmarkStart w:id="67" w:name="_Toc320274603"/>
-      <w:bookmarkStart w:id="68" w:name="_Toc318088998"/>
-      <w:bookmarkStart w:id="69" w:name="_Toc18208275"/>
-      <w:bookmarkStart w:id="70" w:name="_Toc384370055"/>
-      <w:r>
-        <w:t>Perspectiva do Produto</w:t>
-      </w:r>
       <w:bookmarkEnd w:id="56"/>
       <w:bookmarkEnd w:id="57"/>
       <w:bookmarkEnd w:id="58"/>
@@ -9637,66 +9549,66 @@
       <w:bookmarkEnd w:id="65"/>
       <w:bookmarkEnd w:id="66"/>
       <w:bookmarkEnd w:id="67"/>
+    </w:p>
+    <w:p>
+      <w:r>
+        <w:t>O sistema disponibilizará excelentes recursos para os envolvidos, sendo eles a comodidade de acesso, podendo ser acessado de qualquer computador com acesso à internet, com interface práticas de fácil navegação.</w:t>
+      </w:r>
+    </w:p>
+    <w:p/>
+    <w:p/>
+    <w:p>
+      <w:r>
+        <w:t>A perspectiva do produt</w:t>
+      </w:r>
+      <w:r>
+        <w:t>o seria de autossuficiência</w:t>
+      </w:r>
+      <w:proofErr w:type="gramStart"/>
+      <w:r>
+        <w:t xml:space="preserve"> poré</w:t>
+      </w:r>
+      <w:r>
+        <w:t>m</w:t>
+      </w:r>
+      <w:proofErr w:type="gramEnd"/>
+      <w:r>
+        <w:t xml:space="preserve"> dependente das informações referentes aos alunos.</w:t>
+      </w:r>
+    </w:p>
+    <w:p>
+      <w:pPr>
+        <w:rPr>
+          <w:color w:val="0000FF"/>
+        </w:rPr>
+      </w:pPr>
+    </w:p>
+    <w:p>
+      <w:pPr>
+        <w:pStyle w:val="Ttulo3"/>
+      </w:pPr>
+      <w:bookmarkStart w:id="68" w:name="_Toc512930917"/>
+      <w:bookmarkStart w:id="69" w:name="_Toc452813593"/>
+      <w:bookmarkStart w:id="70" w:name="_Toc436203390"/>
+      <w:bookmarkStart w:id="71" w:name="_Toc425054394"/>
+      <w:bookmarkStart w:id="72" w:name="_Toc422186487"/>
+      <w:bookmarkStart w:id="73" w:name="_Toc346297780"/>
+      <w:bookmarkStart w:id="74" w:name="_Toc342757869"/>
+      <w:bookmarkStart w:id="75" w:name="_Toc339784278"/>
+      <w:bookmarkStart w:id="76" w:name="_Toc339783689"/>
+      <w:bookmarkStart w:id="77" w:name="_Toc323533379"/>
+      <w:bookmarkStart w:id="78" w:name="_Toc320279510"/>
+      <w:bookmarkStart w:id="79" w:name="_Toc320274637"/>
+      <w:bookmarkStart w:id="80" w:name="_Toc318089002"/>
+      <w:bookmarkStart w:id="81" w:name="_Toc18208276"/>
+      <w:bookmarkStart w:id="82" w:name="_Toc384370056"/>
+      <w:r>
+        <w:lastRenderedPageBreak/>
+        <w:t>Suposições e Dependências</w:t>
+      </w:r>
       <w:bookmarkEnd w:id="68"/>
       <w:bookmarkEnd w:id="69"/>
       <w:bookmarkEnd w:id="70"/>
-    </w:p>
-    <w:p>
-      <w:r>
-        <w:t>O sistema disponibilizará excelentes recursos para os envolvidos, sendo eles a comodidade de acesso, podendo ser acessado de qualquer computador com acesso à internet, com interface práticas de fácil navegação.</w:t>
-      </w:r>
-    </w:p>
-    <w:p/>
-    <w:p/>
-    <w:p>
-      <w:r>
-        <w:t>A perspectiva do produt</w:t>
-      </w:r>
-      <w:r>
-        <w:t>o seria de autossuficiência</w:t>
-      </w:r>
-      <w:proofErr w:type="gramStart"/>
-      <w:r>
-        <w:t xml:space="preserve"> poré</w:t>
-      </w:r>
-      <w:r>
-        <w:t>m</w:t>
-      </w:r>
-      <w:proofErr w:type="gramEnd"/>
-      <w:r>
-        <w:t xml:space="preserve"> dependente das informações referentes aos alunos.</w:t>
-      </w:r>
-    </w:p>
-    <w:p>
-      <w:pPr>
-        <w:rPr>
-          <w:color w:val="0000FF"/>
-        </w:rPr>
-      </w:pPr>
-    </w:p>
-    <w:p>
-      <w:pPr>
-        <w:pStyle w:val="Ttulo3"/>
-      </w:pPr>
-      <w:bookmarkStart w:id="71" w:name="_Toc512930917"/>
-      <w:bookmarkStart w:id="72" w:name="_Toc452813593"/>
-      <w:bookmarkStart w:id="73" w:name="_Toc436203390"/>
-      <w:bookmarkStart w:id="74" w:name="_Toc425054394"/>
-      <w:bookmarkStart w:id="75" w:name="_Toc422186487"/>
-      <w:bookmarkStart w:id="76" w:name="_Toc346297780"/>
-      <w:bookmarkStart w:id="77" w:name="_Toc342757869"/>
-      <w:bookmarkStart w:id="78" w:name="_Toc339784278"/>
-      <w:bookmarkStart w:id="79" w:name="_Toc339783689"/>
-      <w:bookmarkStart w:id="80" w:name="_Toc323533379"/>
-      <w:bookmarkStart w:id="81" w:name="_Toc320279510"/>
-      <w:bookmarkStart w:id="82" w:name="_Toc320274637"/>
-      <w:bookmarkStart w:id="83" w:name="_Toc318089002"/>
-      <w:bookmarkStart w:id="84" w:name="_Toc18208276"/>
-      <w:bookmarkStart w:id="85" w:name="_Toc384370056"/>
-      <w:r>
-        <w:lastRenderedPageBreak/>
-        <w:t>Suposições e Dependências</w:t>
-      </w:r>
       <w:bookmarkEnd w:id="71"/>
       <w:bookmarkEnd w:id="72"/>
       <w:bookmarkEnd w:id="73"/>
@@ -9709,567 +9621,52 @@
       <w:bookmarkEnd w:id="80"/>
       <w:bookmarkEnd w:id="81"/>
       <w:bookmarkEnd w:id="82"/>
+    </w:p>
+    <w:p>
+      <w:r>
+        <w:t xml:space="preserve">Por ser um sistema WEB, nosso sistema requer sempre conexão com a internet, para que todo o sistema atenda </w:t>
+      </w:r>
+      <w:r>
+        <w:t>às</w:t>
+      </w:r>
+      <w:r>
+        <w:t xml:space="preserve"> necessidades dos envolvidos requer que todos alimentem, utilizem e divulguem o sistema para toda a escola, envolvendo os pais e responsáveis para que acessem e acompanhem os dados das crianças.</w:t>
+      </w:r>
+    </w:p>
+    <w:p/>
+    <w:p>
+      <w:pPr>
+        <w:pStyle w:val="Ttulo2"/>
+      </w:pPr>
+      <w:bookmarkStart w:id="83" w:name="_Toc512930918"/>
+      <w:bookmarkStart w:id="84" w:name="_Toc452813596"/>
+      <w:bookmarkStart w:id="85" w:name="_Toc436203402"/>
+      <w:bookmarkStart w:id="86" w:name="_Toc18208277"/>
+      <w:bookmarkStart w:id="87" w:name="_Toc384370057"/>
+      <w:r>
+        <w:t>Requisitos</w:t>
+      </w:r>
+      <w:r>
+        <w:t xml:space="preserve"> </w:t>
+      </w:r>
+      <w:r>
+        <w:t xml:space="preserve">Funcionais </w:t>
+      </w:r>
+      <w:r>
+        <w:t>do Produto</w:t>
+      </w:r>
       <w:bookmarkEnd w:id="83"/>
       <w:bookmarkEnd w:id="84"/>
       <w:bookmarkEnd w:id="85"/>
-    </w:p>
-    <w:p>
-      <w:r>
-        <w:t xml:space="preserve">Por ser um sistema WEB, nosso sistema requer sempre conexão com a internet, para que todo o sistema atenda </w:t>
-      </w:r>
-      <w:r>
-        <w:t>às</w:t>
-      </w:r>
-      <w:r>
-        <w:t xml:space="preserve"> necessidades dos envolvidos requer que todos alimentem, utilizem e divulguem o sistema para toda a escola, envolvendo os pais e responsáveis para que acessem e acompanhem os dados das crianças.</w:t>
-      </w:r>
-    </w:p>
-    <w:p/>
-    <w:p>
-      <w:pPr>
-        <w:pStyle w:val="Ttulo2"/>
-      </w:pPr>
-      <w:bookmarkStart w:id="86" w:name="_Toc512930918"/>
-      <w:bookmarkStart w:id="87" w:name="_Toc452813596"/>
-      <w:bookmarkStart w:id="88" w:name="_Toc436203402"/>
-      <w:bookmarkStart w:id="89" w:name="_Toc18208277"/>
-      <w:bookmarkStart w:id="90" w:name="_Toc384370057"/>
-      <w:r>
-        <w:t>Requisitos</w:t>
-      </w:r>
-      <w:r>
-        <w:t xml:space="preserve"> </w:t>
-      </w:r>
-      <w:r>
-        <w:t xml:space="preserve">Funcionais </w:t>
-      </w:r>
-      <w:r>
-        <w:t xml:space="preserve">do </w:t>
-      </w:r>
-      <w:commentRangeStart w:id="91"/>
-      <w:r>
-        <w:t>Produto</w:t>
-      </w:r>
-      <w:bookmarkStart w:id="92" w:name="_GoBack"/>
       <w:bookmarkEnd w:id="86"/>
       <w:bookmarkEnd w:id="87"/>
-      <w:bookmarkEnd w:id="88"/>
-      <w:bookmarkEnd w:id="89"/>
-      <w:bookmarkEnd w:id="92"/>
-      <w:bookmarkEnd w:id="90"/>
-      <w:commentRangeEnd w:id="91"/>
-      <w:r>
-        <w:rPr>
-          <w:rStyle w:val="Refdecomentrio"/>
-          <w:rFonts w:cs="Times New Roman"/>
-          <w:b w:val="0"/>
-          <w:bCs w:val="0"/>
-        </w:rPr>
-        <w:commentReference w:id="91"/>
-      </w:r>
-    </w:p>
-    <w:tbl>
-      <w:tblPr>
-        <w:tblW w:w="9034" w:type="dxa"/>
-        <w:tblInd w:w="288" w:type="dxa"/>
-        <w:tblBorders>
-          <w:top w:val="single" w:sz="4" w:space="0" w:color="auto"/>
-          <w:left w:val="single" w:sz="4" w:space="0" w:color="auto"/>
-          <w:bottom w:val="single" w:sz="4" w:space="0" w:color="auto"/>
-          <w:right w:val="single" w:sz="4" w:space="0" w:color="auto"/>
-          <w:insideH w:val="single" w:sz="4" w:space="0" w:color="auto"/>
-          <w:insideV w:val="single" w:sz="4" w:space="0" w:color="auto"/>
-        </w:tblBorders>
-        <w:tblLook w:val="01E0"/>
-      </w:tblPr>
-      <w:tblGrid>
-        <w:gridCol w:w="976"/>
-        <w:gridCol w:w="7161"/>
-        <w:gridCol w:w="897"/>
-      </w:tblGrid>
-      <w:tr>
-        <w:tc>
-          <w:tcPr>
-            <w:tcW w:w="976" w:type="dxa"/>
-            <w:shd w:val="clear" w:color="auto" w:fill="262626" w:themeFill="text1" w:themeFillTint="D9"/>
-            <w:vAlign w:val="center"/>
-          </w:tcPr>
-          <w:p>
-            <w:pPr>
-              <w:tabs>
-                <w:tab w:val="center" w:pos="882"/>
-                <w:tab w:val="right" w:pos="1764"/>
-              </w:tabs>
-              <w:jc w:val="center"/>
-              <w:rPr>
-                <w:b/>
-                <w:i/>
-                <w:color w:val="FFFFFF" w:themeColor="background1"/>
-                <w:highlight w:val="black"/>
-              </w:rPr>
-            </w:pPr>
-            <w:r>
-              <w:rPr>
-                <w:b/>
-                <w:i/>
-                <w:color w:val="FFFFFF" w:themeColor="background1"/>
-                <w:highlight w:val="black"/>
-              </w:rPr>
-              <w:t>Id</w:t>
-            </w:r>
-          </w:p>
-        </w:tc>
-        <w:tc>
-          <w:tcPr>
-            <w:tcW w:w="7161" w:type="dxa"/>
-            <w:shd w:val="clear" w:color="auto" w:fill="262626" w:themeFill="text1" w:themeFillTint="D9"/>
-            <w:vAlign w:val="center"/>
-          </w:tcPr>
-          <w:p>
-            <w:pPr>
-              <w:tabs>
-                <w:tab w:val="center" w:pos="882"/>
-                <w:tab w:val="right" w:pos="1764"/>
-              </w:tabs>
-              <w:jc w:val="center"/>
-              <w:rPr>
-                <w:b/>
-                <w:i/>
-                <w:color w:val="FFFFFF" w:themeColor="background1"/>
-                <w:highlight w:val="black"/>
-              </w:rPr>
-            </w:pPr>
-            <w:r>
-              <w:rPr>
-                <w:b/>
-                <w:i/>
-                <w:color w:val="FFFFFF" w:themeColor="background1"/>
-                <w:highlight w:val="black"/>
-              </w:rPr>
-              <w:t>Descrição</w:t>
-            </w:r>
-          </w:p>
-        </w:tc>
-        <w:tc>
-          <w:tcPr>
-            <w:tcW w:w="897" w:type="dxa"/>
-            <w:shd w:val="clear" w:color="auto" w:fill="262626" w:themeFill="text1" w:themeFillTint="D9"/>
-            <w:vAlign w:val="center"/>
-          </w:tcPr>
-          <w:p>
-            <w:pPr>
-              <w:tabs>
-                <w:tab w:val="center" w:pos="882"/>
-                <w:tab w:val="right" w:pos="1764"/>
-              </w:tabs>
-              <w:jc w:val="center"/>
-              <w:rPr>
-                <w:b/>
-                <w:i/>
-                <w:color w:val="FFFFFF" w:themeColor="background1"/>
-                <w:highlight w:val="black"/>
-              </w:rPr>
-            </w:pPr>
-            <w:r>
-              <w:rPr>
-                <w:b/>
-                <w:i/>
-                <w:color w:val="FFFFFF" w:themeColor="background1"/>
-                <w:highlight w:val="black"/>
-              </w:rPr>
-              <w:t>Crítico (S/N)</w:t>
-            </w:r>
-          </w:p>
-        </w:tc>
-      </w:tr>
-      <w:tr>
-        <w:tc>
-          <w:tcPr>
-            <w:tcW w:w="976" w:type="dxa"/>
-            <w:vAlign w:val="center"/>
-          </w:tcPr>
-          <w:p>
-            <w:pPr>
-              <w:tabs>
-                <w:tab w:val="center" w:pos="882"/>
-                <w:tab w:val="right" w:pos="1764"/>
-              </w:tabs>
-              <w:jc w:val="center"/>
-            </w:pPr>
-            <w:r>
-              <w:t>RF</w:t>
-            </w:r>
-            <w:r>
-              <w:t>01</w:t>
-            </w:r>
-          </w:p>
-        </w:tc>
-        <w:tc>
-          <w:tcPr>
-            <w:tcW w:w="7161" w:type="dxa"/>
-          </w:tcPr>
-          <w:p>
-            <w:pPr>
-              <w:tabs>
-                <w:tab w:val="center" w:pos="882"/>
-                <w:tab w:val="right" w:pos="1764"/>
-              </w:tabs>
-              <w:spacing w:line="276" w:lineRule="auto"/>
-              <w:jc w:val="left"/>
-            </w:pPr>
-            <w:r>
-              <w:t>Informações referentes ao</w:t>
-            </w:r>
-            <w:r>
-              <w:t>s</w:t>
-            </w:r>
-            <w:r>
-              <w:t xml:space="preserve"> alunos (controle de frequência, ocorrência e histórico</w:t>
-            </w:r>
-            <w:proofErr w:type="gramStart"/>
-            <w:r>
-              <w:t>)</w:t>
-            </w:r>
-            <w:proofErr w:type="gramEnd"/>
-          </w:p>
-        </w:tc>
-        <w:tc>
-          <w:tcPr>
-            <w:tcW w:w="897" w:type="dxa"/>
-            <w:vAlign w:val="center"/>
-          </w:tcPr>
-          <w:p>
-            <w:pPr>
-              <w:jc w:val="center"/>
-              <w:rPr>
-                <w:rFonts w:eastAsia="Arial"/>
-                <w:color w:val="000000"/>
-              </w:rPr>
-            </w:pPr>
-            <w:r>
-              <w:rPr>
-                <w:rFonts w:eastAsia="Arial"/>
-                <w:color w:val="000000"/>
-              </w:rPr>
-              <w:t>S</w:t>
-            </w:r>
-          </w:p>
-        </w:tc>
-      </w:tr>
-      <w:tr>
-        <w:tc>
-          <w:tcPr>
-            <w:tcW w:w="976" w:type="dxa"/>
-            <w:vAlign w:val="center"/>
-          </w:tcPr>
-          <w:p>
-            <w:pPr>
-              <w:tabs>
-                <w:tab w:val="center" w:pos="882"/>
-                <w:tab w:val="right" w:pos="1764"/>
-              </w:tabs>
-              <w:jc w:val="center"/>
-            </w:pPr>
-            <w:r>
-              <w:t>RF</w:t>
-            </w:r>
-            <w:r>
-              <w:t>02</w:t>
-            </w:r>
-          </w:p>
-        </w:tc>
-        <w:tc>
-          <w:tcPr>
-            <w:tcW w:w="7161" w:type="dxa"/>
-          </w:tcPr>
-          <w:p>
-            <w:pPr>
-              <w:tabs>
-                <w:tab w:val="center" w:pos="882"/>
-                <w:tab w:val="right" w:pos="1764"/>
-              </w:tabs>
-              <w:spacing w:line="276" w:lineRule="auto"/>
-              <w:jc w:val="left"/>
-            </w:pPr>
-            <w:r>
-              <w:t>Organização do conteúdo</w:t>
-            </w:r>
-            <w:r>
-              <w:t xml:space="preserve"> das aulas</w:t>
-            </w:r>
-            <w:r>
-              <w:t xml:space="preserve"> a ser ministrado pelos docentes</w:t>
-            </w:r>
-          </w:p>
-        </w:tc>
-        <w:tc>
-          <w:tcPr>
-            <w:tcW w:w="897" w:type="dxa"/>
-            <w:vAlign w:val="center"/>
-          </w:tcPr>
-          <w:p>
-            <w:pPr>
-              <w:jc w:val="center"/>
-              <w:rPr>
-                <w:rFonts w:eastAsia="Arial"/>
-                <w:color w:val="000000"/>
-              </w:rPr>
-            </w:pPr>
-            <w:r>
-              <w:rPr>
-                <w:rFonts w:eastAsia="Arial"/>
-                <w:color w:val="000000"/>
-              </w:rPr>
-              <w:t>S</w:t>
-            </w:r>
-          </w:p>
-        </w:tc>
-      </w:tr>
-      <w:tr>
-        <w:tc>
-          <w:tcPr>
-            <w:tcW w:w="976" w:type="dxa"/>
-            <w:vAlign w:val="center"/>
-          </w:tcPr>
-          <w:p>
-            <w:pPr>
-              <w:tabs>
-                <w:tab w:val="center" w:pos="882"/>
-                <w:tab w:val="right" w:pos="1764"/>
-              </w:tabs>
-              <w:jc w:val="center"/>
-            </w:pPr>
-            <w:r>
-              <w:t>RF03</w:t>
-            </w:r>
-          </w:p>
-        </w:tc>
-        <w:tc>
-          <w:tcPr>
-            <w:tcW w:w="7161" w:type="dxa"/>
-          </w:tcPr>
-          <w:p>
-            <w:pPr>
-              <w:tabs>
-                <w:tab w:val="center" w:pos="882"/>
-                <w:tab w:val="right" w:pos="1764"/>
-              </w:tabs>
-              <w:spacing w:line="276" w:lineRule="auto"/>
-              <w:jc w:val="left"/>
-            </w:pPr>
-            <w:r>
-              <w:t xml:space="preserve">Organização das turmas </w:t>
-            </w:r>
-          </w:p>
-        </w:tc>
-        <w:tc>
-          <w:tcPr>
-            <w:tcW w:w="897" w:type="dxa"/>
-            <w:vAlign w:val="center"/>
-          </w:tcPr>
-          <w:p>
-            <w:pPr>
-              <w:jc w:val="center"/>
-              <w:rPr>
-                <w:rFonts w:eastAsia="Arial"/>
-                <w:color w:val="000000"/>
-              </w:rPr>
-            </w:pPr>
-            <w:r>
-              <w:rPr>
-                <w:rFonts w:eastAsia="Arial"/>
-                <w:color w:val="000000"/>
-              </w:rPr>
-              <w:t>S</w:t>
-            </w:r>
-          </w:p>
-        </w:tc>
-      </w:tr>
-      <w:tr>
-        <w:tc>
-          <w:tcPr>
-            <w:tcW w:w="976" w:type="dxa"/>
-            <w:vAlign w:val="center"/>
-          </w:tcPr>
-          <w:p>
-            <w:pPr>
-              <w:tabs>
-                <w:tab w:val="center" w:pos="882"/>
-                <w:tab w:val="right" w:pos="1764"/>
-              </w:tabs>
-              <w:jc w:val="center"/>
-            </w:pPr>
-            <w:r>
-              <w:t>RF04</w:t>
-            </w:r>
-          </w:p>
-        </w:tc>
-        <w:tc>
-          <w:tcPr>
-            <w:tcW w:w="7161" w:type="dxa"/>
-          </w:tcPr>
-          <w:p>
-            <w:pPr>
-              <w:tabs>
-                <w:tab w:val="center" w:pos="882"/>
-                <w:tab w:val="right" w:pos="1764"/>
-              </w:tabs>
-              <w:spacing w:line="276" w:lineRule="auto"/>
-              <w:jc w:val="left"/>
-            </w:pPr>
-            <w:r>
-              <w:t>O sistema terá uma interface simples e de fácil manipulação.</w:t>
-            </w:r>
-          </w:p>
-        </w:tc>
-        <w:tc>
-          <w:tcPr>
-            <w:tcW w:w="897" w:type="dxa"/>
-            <w:vAlign w:val="center"/>
-          </w:tcPr>
-          <w:p>
-            <w:pPr>
-              <w:jc w:val="center"/>
-              <w:rPr>
-                <w:rFonts w:eastAsia="Arial"/>
-                <w:color w:val="000000"/>
-              </w:rPr>
-            </w:pPr>
-            <w:r>
-              <w:rPr>
-                <w:rFonts w:eastAsia="Arial"/>
-                <w:color w:val="000000"/>
-              </w:rPr>
-              <w:t>S</w:t>
-            </w:r>
-          </w:p>
-        </w:tc>
-      </w:tr>
-      <w:tr>
-        <w:tc>
-          <w:tcPr>
-            <w:tcW w:w="976" w:type="dxa"/>
-            <w:vAlign w:val="center"/>
-          </w:tcPr>
-          <w:p>
-            <w:pPr>
-              <w:tabs>
-                <w:tab w:val="center" w:pos="882"/>
-                <w:tab w:val="right" w:pos="1764"/>
-              </w:tabs>
-              <w:jc w:val="center"/>
-            </w:pPr>
-          </w:p>
-        </w:tc>
-        <w:tc>
-          <w:tcPr>
-            <w:tcW w:w="7161" w:type="dxa"/>
-          </w:tcPr>
-          <w:p>
-            <w:pPr>
-              <w:contextualSpacing/>
-            </w:pPr>
-          </w:p>
-        </w:tc>
-        <w:tc>
-          <w:tcPr>
-            <w:tcW w:w="897" w:type="dxa"/>
-            <w:vAlign w:val="center"/>
-          </w:tcPr>
-          <w:p>
-            <w:pPr>
-              <w:jc w:val="center"/>
-              <w:rPr>
-                <w:rFonts w:eastAsia="Arial"/>
-                <w:color w:val="000000"/>
-              </w:rPr>
-            </w:pPr>
-          </w:p>
-        </w:tc>
-      </w:tr>
-      <w:tr>
-        <w:tc>
-          <w:tcPr>
-            <w:tcW w:w="976" w:type="dxa"/>
-            <w:vAlign w:val="center"/>
-          </w:tcPr>
-          <w:p>
-            <w:pPr>
-              <w:tabs>
-                <w:tab w:val="center" w:pos="882"/>
-                <w:tab w:val="right" w:pos="1764"/>
-              </w:tabs>
-              <w:jc w:val="center"/>
-            </w:pPr>
-          </w:p>
-        </w:tc>
-        <w:tc>
-          <w:tcPr>
-            <w:tcW w:w="7161" w:type="dxa"/>
-          </w:tcPr>
-          <w:p>
-            <w:pPr>
-              <w:contextualSpacing/>
-            </w:pPr>
-          </w:p>
-        </w:tc>
-        <w:tc>
-          <w:tcPr>
-            <w:tcW w:w="897" w:type="dxa"/>
-            <w:vAlign w:val="center"/>
-          </w:tcPr>
-          <w:p>
-            <w:pPr>
-              <w:jc w:val="center"/>
-              <w:rPr>
-                <w:rFonts w:eastAsia="Arial"/>
-                <w:color w:val="000000"/>
-              </w:rPr>
-            </w:pPr>
-          </w:p>
-        </w:tc>
-      </w:tr>
-    </w:tbl>
+    </w:p>
+    <w:bookmarkStart w:id="88" w:name="_MON_1457797498"/>
+    <w:bookmarkEnd w:id="88"/>
     <w:p>
       <w:pPr>
         <w:pStyle w:val="Corpodetexto"/>
       </w:pPr>
-    </w:p>
-    <w:p>
-      <w:pPr>
-        <w:rPr>
-          <w:color w:val="0000FF"/>
-        </w:rPr>
-      </w:pPr>
-    </w:p>
-    <w:p>
-      <w:pPr>
-        <w:pStyle w:val="Ttulo2"/>
-      </w:pPr>
-      <w:bookmarkStart w:id="93" w:name="_Toc512930919"/>
-      <w:bookmarkStart w:id="94" w:name="_Toc452813602"/>
-      <w:bookmarkStart w:id="95" w:name="_Toc436203408"/>
-      <w:bookmarkStart w:id="96" w:name="_Toc18208278"/>
-      <w:bookmarkStart w:id="97" w:name="_Toc384370058"/>
-      <w:r>
-        <w:lastRenderedPageBreak/>
-        <w:t xml:space="preserve">Requisitos </w:t>
-      </w:r>
-      <w:r>
-        <w:t xml:space="preserve">Não Funcionais </w:t>
-      </w:r>
-      <w:r>
-        <w:t>do Produto</w:t>
-      </w:r>
-      <w:bookmarkEnd w:id="93"/>
-      <w:bookmarkEnd w:id="94"/>
-      <w:bookmarkEnd w:id="95"/>
-      <w:bookmarkEnd w:id="96"/>
-      <w:bookmarkEnd w:id="97"/>
-    </w:p>
-    <w:bookmarkStart w:id="98" w:name="_MON_1457797498"/>
-    <w:bookmarkEnd w:id="98"/>
-    <w:p>
       <w:r>
         <w:object w:dxaOrig="8758" w:dyaOrig="6351">
           <v:shapetype id="_x0000_t75" coordsize="21600,21600" o:spt="75" o:preferrelative="t" path="m@4@5l@4@11@9@11@9@5xe" filled="f" stroked="f">
@@ -10291,15 +9688,456 @@
             <v:path o:extrusionok="f" gradientshapeok="t" o:connecttype="rect"/>
             <o:lock v:ext="edit" aspectratio="t"/>
           </v:shapetype>
-          <v:shape id="_x0000_i1033" type="#_x0000_t75" style="width:438pt;height:317.4pt" o:ole="">
-            <v:imagedata r:id="rId13" o:title=""/>
+          <v:shape id="_x0000_i1026" type="#_x0000_t75" style="width:438pt;height:317.25pt" o:ole="">
+            <v:imagedata r:id="rId14" o:title=""/>
           </v:shape>
-          <o:OLEObject Type="Embed" ProgID="Word.Document.12" ShapeID="_x0000_i1033" DrawAspect="Content" ObjectID="_1458112356" r:id="rId14">
+          <o:OLEObject Type="Embed" ProgID="Word.Document.12" ShapeID="_x0000_i1026" DrawAspect="Content" ObjectID="_1458407958" r:id="rId15">
             <o:FieldCodes>\s</o:FieldCodes>
           </o:OLEObject>
         </w:object>
       </w:r>
     </w:p>
+    <w:p>
+      <w:pPr>
+        <w:rPr>
+          <w:color w:val="0000FF"/>
+        </w:rPr>
+      </w:pPr>
+    </w:p>
+    <w:p>
+      <w:pPr>
+        <w:rPr>
+          <w:color w:val="0000FF"/>
+        </w:rPr>
+      </w:pPr>
+    </w:p>
+    <w:p>
+      <w:pPr>
+        <w:rPr>
+          <w:color w:val="0000FF"/>
+        </w:rPr>
+      </w:pPr>
+    </w:p>
+    <w:p>
+      <w:pPr>
+        <w:rPr>
+          <w:color w:val="0000FF"/>
+        </w:rPr>
+      </w:pPr>
+    </w:p>
+    <w:p>
+      <w:pPr>
+        <w:rPr>
+          <w:color w:val="0000FF"/>
+        </w:rPr>
+      </w:pPr>
+    </w:p>
+    <w:p>
+      <w:pPr>
+        <w:rPr>
+          <w:color w:val="0000FF"/>
+        </w:rPr>
+      </w:pPr>
+    </w:p>
+    <w:p>
+      <w:pPr>
+        <w:rPr>
+          <w:color w:val="0000FF"/>
+        </w:rPr>
+      </w:pPr>
+    </w:p>
+    <w:p>
+      <w:pPr>
+        <w:pStyle w:val="Ttulo2"/>
+      </w:pPr>
+      <w:bookmarkStart w:id="89" w:name="_Toc512930919"/>
+      <w:bookmarkStart w:id="90" w:name="_Toc452813602"/>
+      <w:bookmarkStart w:id="91" w:name="_Toc436203408"/>
+      <w:bookmarkStart w:id="92" w:name="_Toc18208278"/>
+      <w:bookmarkStart w:id="93" w:name="_Toc384370058"/>
+      <w:r>
+        <w:lastRenderedPageBreak/>
+        <w:t xml:space="preserve">Requisitos </w:t>
+      </w:r>
+      <w:r>
+        <w:t xml:space="preserve">Não Funcionais </w:t>
+      </w:r>
+      <w:r>
+        <w:t>do Produto</w:t>
+      </w:r>
+      <w:bookmarkEnd w:id="89"/>
+      <w:bookmarkEnd w:id="90"/>
+      <w:bookmarkEnd w:id="91"/>
+      <w:bookmarkEnd w:id="92"/>
+      <w:bookmarkEnd w:id="93"/>
+    </w:p>
+    <w:p/>
+    <w:tbl>
+      <w:tblPr>
+        <w:tblW w:w="9034" w:type="dxa"/>
+        <w:tblInd w:w="288" w:type="dxa"/>
+        <w:tblBorders>
+          <w:top w:val="single" w:sz="4" w:space="0" w:color="auto"/>
+          <w:left w:val="single" w:sz="4" w:space="0" w:color="auto"/>
+          <w:bottom w:val="single" w:sz="4" w:space="0" w:color="auto"/>
+          <w:right w:val="single" w:sz="4" w:space="0" w:color="auto"/>
+          <w:insideH w:val="single" w:sz="4" w:space="0" w:color="auto"/>
+          <w:insideV w:val="single" w:sz="4" w:space="0" w:color="auto"/>
+        </w:tblBorders>
+        <w:tblLook w:val="01E0" w:firstRow="1" w:lastRow="1" w:firstColumn="1" w:lastColumn="1" w:noHBand="0" w:noVBand="0"/>
+      </w:tblPr>
+      <w:tblGrid>
+        <w:gridCol w:w="976"/>
+        <w:gridCol w:w="7161"/>
+        <w:gridCol w:w="897"/>
+      </w:tblGrid>
+      <w:tr>
+        <w:tc>
+          <w:tcPr>
+            <w:tcW w:w="976" w:type="dxa"/>
+            <w:shd w:val="clear" w:color="auto" w:fill="262626" w:themeFill="text1" w:themeFillTint="D9"/>
+            <w:vAlign w:val="center"/>
+          </w:tcPr>
+          <w:p>
+            <w:pPr>
+              <w:tabs>
+                <w:tab w:val="center" w:pos="882"/>
+                <w:tab w:val="right" w:pos="1764"/>
+              </w:tabs>
+              <w:jc w:val="center"/>
+              <w:rPr>
+                <w:b/>
+                <w:i/>
+                <w:color w:val="FFFFFF" w:themeColor="background1"/>
+                <w:highlight w:val="black"/>
+              </w:rPr>
+            </w:pPr>
+            <w:r>
+              <w:rPr>
+                <w:b/>
+                <w:i/>
+                <w:color w:val="FFFFFF" w:themeColor="background1"/>
+                <w:highlight w:val="black"/>
+              </w:rPr>
+              <w:t>Id</w:t>
+            </w:r>
+          </w:p>
+        </w:tc>
+        <w:tc>
+          <w:tcPr>
+            <w:tcW w:w="7161" w:type="dxa"/>
+            <w:shd w:val="clear" w:color="auto" w:fill="262626" w:themeFill="text1" w:themeFillTint="D9"/>
+            <w:vAlign w:val="center"/>
+          </w:tcPr>
+          <w:p>
+            <w:pPr>
+              <w:tabs>
+                <w:tab w:val="center" w:pos="882"/>
+                <w:tab w:val="right" w:pos="1764"/>
+              </w:tabs>
+              <w:jc w:val="center"/>
+              <w:rPr>
+                <w:b/>
+                <w:i/>
+                <w:color w:val="FFFFFF" w:themeColor="background1"/>
+                <w:highlight w:val="black"/>
+              </w:rPr>
+            </w:pPr>
+            <w:r>
+              <w:rPr>
+                <w:b/>
+                <w:i/>
+                <w:color w:val="FFFFFF" w:themeColor="background1"/>
+                <w:highlight w:val="black"/>
+              </w:rPr>
+              <w:t>Descrição</w:t>
+            </w:r>
+          </w:p>
+        </w:tc>
+        <w:tc>
+          <w:tcPr>
+            <w:tcW w:w="897" w:type="dxa"/>
+            <w:shd w:val="clear" w:color="auto" w:fill="262626" w:themeFill="text1" w:themeFillTint="D9"/>
+            <w:vAlign w:val="center"/>
+          </w:tcPr>
+          <w:p>
+            <w:pPr>
+              <w:tabs>
+                <w:tab w:val="center" w:pos="882"/>
+                <w:tab w:val="right" w:pos="1764"/>
+              </w:tabs>
+              <w:jc w:val="center"/>
+              <w:rPr>
+                <w:b/>
+                <w:i/>
+                <w:color w:val="FFFFFF" w:themeColor="background1"/>
+                <w:highlight w:val="black"/>
+              </w:rPr>
+            </w:pPr>
+            <w:r>
+              <w:rPr>
+                <w:b/>
+                <w:i/>
+                <w:color w:val="FFFFFF" w:themeColor="background1"/>
+                <w:highlight w:val="black"/>
+              </w:rPr>
+              <w:t>Crítico (S/N)</w:t>
+            </w:r>
+          </w:p>
+        </w:tc>
+      </w:tr>
+      <w:tr>
+        <w:tc>
+          <w:tcPr>
+            <w:tcW w:w="976" w:type="dxa"/>
+            <w:vAlign w:val="center"/>
+          </w:tcPr>
+          <w:p>
+            <w:pPr>
+              <w:tabs>
+                <w:tab w:val="center" w:pos="882"/>
+                <w:tab w:val="right" w:pos="1764"/>
+              </w:tabs>
+              <w:jc w:val="center"/>
+            </w:pPr>
+            <w:r>
+              <w:t>RF</w:t>
+            </w:r>
+            <w:r>
+              <w:t>01</w:t>
+            </w:r>
+          </w:p>
+        </w:tc>
+        <w:tc>
+          <w:tcPr>
+            <w:tcW w:w="7161" w:type="dxa"/>
+          </w:tcPr>
+          <w:p>
+            <w:pPr>
+              <w:tabs>
+                <w:tab w:val="center" w:pos="882"/>
+                <w:tab w:val="right" w:pos="1764"/>
+              </w:tabs>
+              <w:spacing w:line="276" w:lineRule="auto"/>
+              <w:jc w:val="left"/>
+            </w:pPr>
+            <w:r>
+              <w:t>Informações referentes aos alunos (controle de frequência, ocorrência e histórico</w:t>
+            </w:r>
+            <w:proofErr w:type="gramStart"/>
+            <w:r>
+              <w:t>)</w:t>
+            </w:r>
+            <w:proofErr w:type="gramEnd"/>
+          </w:p>
+        </w:tc>
+        <w:tc>
+          <w:tcPr>
+            <w:tcW w:w="897" w:type="dxa"/>
+            <w:vAlign w:val="center"/>
+          </w:tcPr>
+          <w:p>
+            <w:pPr>
+              <w:jc w:val="center"/>
+              <w:rPr>
+                <w:rFonts w:eastAsia="Arial"/>
+                <w:color w:val="000000"/>
+              </w:rPr>
+            </w:pPr>
+            <w:r>
+              <w:rPr>
+                <w:rFonts w:eastAsia="Arial"/>
+                <w:color w:val="000000"/>
+              </w:rPr>
+              <w:t>S</w:t>
+            </w:r>
+          </w:p>
+        </w:tc>
+      </w:tr>
+      <w:tr>
+        <w:tc>
+          <w:tcPr>
+            <w:tcW w:w="976" w:type="dxa"/>
+            <w:vAlign w:val="center"/>
+          </w:tcPr>
+          <w:p>
+            <w:pPr>
+              <w:tabs>
+                <w:tab w:val="center" w:pos="882"/>
+                <w:tab w:val="right" w:pos="1764"/>
+              </w:tabs>
+              <w:jc w:val="center"/>
+            </w:pPr>
+            <w:r>
+              <w:t>RF</w:t>
+            </w:r>
+            <w:r>
+              <w:t>02</w:t>
+            </w:r>
+          </w:p>
+        </w:tc>
+        <w:tc>
+          <w:tcPr>
+            <w:tcW w:w="7161" w:type="dxa"/>
+          </w:tcPr>
+          <w:p>
+            <w:pPr>
+              <w:tabs>
+                <w:tab w:val="center" w:pos="882"/>
+                <w:tab w:val="right" w:pos="1764"/>
+              </w:tabs>
+              <w:spacing w:line="276" w:lineRule="auto"/>
+              <w:jc w:val="left"/>
+            </w:pPr>
+            <w:r>
+              <w:t>Organização do conteúdo das aulas a ser ministrado pelos docentes</w:t>
+            </w:r>
+          </w:p>
+        </w:tc>
+        <w:tc>
+          <w:tcPr>
+            <w:tcW w:w="897" w:type="dxa"/>
+            <w:vAlign w:val="center"/>
+          </w:tcPr>
+          <w:p>
+            <w:pPr>
+              <w:jc w:val="center"/>
+              <w:rPr>
+                <w:rFonts w:eastAsia="Arial"/>
+                <w:color w:val="000000"/>
+              </w:rPr>
+            </w:pPr>
+            <w:r>
+              <w:rPr>
+                <w:rFonts w:eastAsia="Arial"/>
+                <w:color w:val="000000"/>
+              </w:rPr>
+              <w:t>S</w:t>
+            </w:r>
+          </w:p>
+        </w:tc>
+      </w:tr>
+      <w:tr>
+        <w:tc>
+          <w:tcPr>
+            <w:tcW w:w="976" w:type="dxa"/>
+            <w:vAlign w:val="center"/>
+          </w:tcPr>
+          <w:p>
+            <w:pPr>
+              <w:tabs>
+                <w:tab w:val="center" w:pos="882"/>
+                <w:tab w:val="right" w:pos="1764"/>
+              </w:tabs>
+              <w:jc w:val="center"/>
+            </w:pPr>
+            <w:r>
+              <w:t>RF03</w:t>
+            </w:r>
+          </w:p>
+        </w:tc>
+        <w:tc>
+          <w:tcPr>
+            <w:tcW w:w="7161" w:type="dxa"/>
+          </w:tcPr>
+          <w:p>
+            <w:pPr>
+              <w:tabs>
+                <w:tab w:val="center" w:pos="882"/>
+                <w:tab w:val="right" w:pos="1764"/>
+              </w:tabs>
+              <w:spacing w:line="276" w:lineRule="auto"/>
+              <w:jc w:val="left"/>
+            </w:pPr>
+            <w:r>
+              <w:t xml:space="preserve">Organização das turmas </w:t>
+            </w:r>
+          </w:p>
+        </w:tc>
+        <w:tc>
+          <w:tcPr>
+            <w:tcW w:w="897" w:type="dxa"/>
+            <w:vAlign w:val="center"/>
+          </w:tcPr>
+          <w:p>
+            <w:pPr>
+              <w:jc w:val="center"/>
+              <w:rPr>
+                <w:rFonts w:eastAsia="Arial"/>
+                <w:color w:val="000000"/>
+              </w:rPr>
+            </w:pPr>
+            <w:r>
+              <w:rPr>
+                <w:rFonts w:eastAsia="Arial"/>
+                <w:color w:val="000000"/>
+              </w:rPr>
+              <w:t>S</w:t>
+            </w:r>
+          </w:p>
+        </w:tc>
+      </w:tr>
+      <w:tr>
+        <w:tc>
+          <w:tcPr>
+            <w:tcW w:w="976" w:type="dxa"/>
+            <w:vAlign w:val="center"/>
+          </w:tcPr>
+          <w:p>
+            <w:pPr>
+              <w:tabs>
+                <w:tab w:val="center" w:pos="882"/>
+                <w:tab w:val="right" w:pos="1764"/>
+              </w:tabs>
+              <w:jc w:val="center"/>
+            </w:pPr>
+            <w:r>
+              <w:t>RF04</w:t>
+            </w:r>
+          </w:p>
+        </w:tc>
+        <w:tc>
+          <w:tcPr>
+            <w:tcW w:w="7161" w:type="dxa"/>
+          </w:tcPr>
+          <w:p>
+            <w:pPr>
+              <w:tabs>
+                <w:tab w:val="center" w:pos="882"/>
+                <w:tab w:val="right" w:pos="1764"/>
+              </w:tabs>
+              <w:spacing w:line="276" w:lineRule="auto"/>
+              <w:jc w:val="left"/>
+            </w:pPr>
+            <w:r>
+              <w:t>O sistema terá uma interface simples e de fácil manipulação.</w:t>
+            </w:r>
+          </w:p>
+        </w:tc>
+        <w:tc>
+          <w:tcPr>
+            <w:tcW w:w="897" w:type="dxa"/>
+            <w:vAlign w:val="center"/>
+          </w:tcPr>
+          <w:p>
+            <w:pPr>
+              <w:jc w:val="center"/>
+              <w:rPr>
+                <w:rFonts w:eastAsia="Arial"/>
+                <w:color w:val="000000"/>
+              </w:rPr>
+            </w:pPr>
+            <w:r>
+              <w:rPr>
+                <w:rFonts w:eastAsia="Arial"/>
+                <w:color w:val="000000"/>
+              </w:rPr>
+              <w:t>S</w:t>
+            </w:r>
+          </w:p>
+        </w:tc>
+      </w:tr>
+    </w:tbl>
     <w:p>
       <w:pPr>
         <w:spacing w:line="240" w:lineRule="auto"/>
@@ -10364,7 +10202,7 @@
           <w:szCs w:val="28"/>
         </w:rPr>
       </w:pPr>
-      <w:bookmarkStart w:id="99" w:name="_Toc384370059"/>
+      <w:bookmarkStart w:id="94" w:name="_Toc384370059"/>
       <w:r>
         <w:br w:type="page"/>
       </w:r>
@@ -10383,31 +10221,17 @@
       <w:r>
         <w:t xml:space="preserve"> Requisitos</w:t>
       </w:r>
-      <w:bookmarkEnd w:id="99"/>
+      <w:bookmarkEnd w:id="94"/>
     </w:p>
     <w:p>
       <w:pPr>
         <w:pStyle w:val="Ttulo2"/>
       </w:pPr>
-      <w:bookmarkStart w:id="100" w:name="_Toc384370060"/>
-      <w:r>
-        <w:t xml:space="preserve">Diagrama de Casos de </w:t>
-      </w:r>
-      <w:commentRangeStart w:id="101"/>
-      <w:r>
-        <w:t>Uso</w:t>
-      </w:r>
-      <w:bookmarkEnd w:id="100"/>
-      <w:commentRangeEnd w:id="101"/>
-      <w:r>
-        <w:rPr>
-          <w:rStyle w:val="Refdecomentrio"/>
-          <w:rFonts w:cs="Times New Roman"/>
-          <w:b w:val="0"/>
-          <w:bCs w:val="0"/>
-        </w:rPr>
-        <w:commentReference w:id="101"/>
-      </w:r>
+      <w:bookmarkStart w:id="95" w:name="_Toc384370060"/>
+      <w:r>
+        <w:t>Diagrama de Casos de Uso</w:t>
+      </w:r>
+      <w:bookmarkEnd w:id="95"/>
     </w:p>
     <w:p>
       <w:r>
@@ -10415,10 +10239,10 @@
           <w:noProof/>
         </w:rPr>
         <w:drawing>
-          <wp:inline distT="0" distB="0" distL="0" distR="0">
-            <wp:extent cx="5014319" cy="7757160"/>
-            <wp:effectExtent l="19050" t="0" r="0" b="0"/>
-            <wp:docPr id="1" name="Imagem 1"/>
+          <wp:inline distT="0" distB="0" distL="0" distR="0" wp14:anchorId="70148193" wp14:editId="5DBBD29F">
+            <wp:extent cx="4895850" cy="7573885"/>
+            <wp:effectExtent l="0" t="0" r="0" b="0"/>
+            <wp:docPr id="2" name="Imagem 2"/>
             <wp:cNvGraphicFramePr>
               <a:graphicFrameLocks xmlns:a="http://schemas.openxmlformats.org/drawingml/2006/main" noChangeAspect="1"/>
             </wp:cNvGraphicFramePr>
@@ -10426,14 +10250,14 @@
               <a:graphicData uri="http://schemas.openxmlformats.org/drawingml/2006/picture">
                 <pic:pic xmlns:pic="http://schemas.openxmlformats.org/drawingml/2006/picture">
                   <pic:nvPicPr>
-                    <pic:cNvPr id="1" name="Portfolio Escolar.jpg"/>
+                    <pic:cNvPr id="0" name="Portfolio_Escolar.jpg"/>
                     <pic:cNvPicPr/>
                   </pic:nvPicPr>
                   <pic:blipFill>
-                    <a:blip r:embed="rId15">
+                    <a:blip r:embed="rId16">
                       <a:extLst>
                         <a:ext uri="{28A0092B-C50C-407E-A947-70E740481C1C}">
-                          <a14:useLocalDpi xmlns:a14="http://schemas.microsoft.com/office/drawing/2010/main" xmlns:wps="http://schemas.microsoft.com/office/word/2010/wordprocessingShape" xmlns:wpi="http://schemas.microsoft.com/office/word/2010/wordprocessingInk" xmlns:wpg="http://schemas.microsoft.com/office/word/2010/wordprocessingGroup" xmlns:w14="http://schemas.microsoft.com/office/word/2010/wordml" xmlns:w="http://schemas.openxmlformats.org/wordprocessingml/2006/main" xmlns:w10="urn:schemas-microsoft-com:office:word" xmlns:wp14="http://schemas.microsoft.com/office/word/2010/wordprocessingDrawing" xmlns:v="urn:schemas-microsoft-com:vml" xmlns:o="urn:schemas-microsoft-com:office:office" xmlns:mc="http://schemas.openxmlformats.org/markup-compatibility/2006" xmlns:wpc="http://schemas.microsoft.com/office/word/2010/wordprocessingCanvas" xmlns="" val="0"/>
+                          <a14:useLocalDpi xmlns:a14="http://schemas.microsoft.com/office/drawing/2010/main" val="0"/>
                         </a:ext>
                       </a:extLst>
                     </a:blip>
@@ -10444,7 +10268,7 @@
                   <pic:spPr>
                     <a:xfrm>
                       <a:off x="0" y="0"/>
-                      <a:ext cx="5021885" cy="7768864"/>
+                      <a:ext cx="4894103" cy="7571182"/>
                     </a:xfrm>
                     <a:prstGeom prst="rect">
                       <a:avLst/>
@@ -10462,17 +10286,17 @@
       <w:pPr>
         <w:pStyle w:val="Ttulo2"/>
       </w:pPr>
-      <w:bookmarkStart w:id="102" w:name="_Toc384370061"/>
+      <w:bookmarkStart w:id="96" w:name="_Toc384370061"/>
       <w:r>
         <w:t>Descrição dos Atores</w:t>
       </w:r>
-      <w:bookmarkEnd w:id="102"/>
+      <w:bookmarkEnd w:id="96"/>
     </w:p>
     <w:p>
       <w:pPr>
         <w:pStyle w:val="Legenda"/>
       </w:pPr>
-      <w:bookmarkStart w:id="103" w:name="_Toc384369970"/>
+      <w:bookmarkStart w:id="97" w:name="_Toc384369970"/>
       <w:r>
         <w:t xml:space="preserve">Tabela </w:t>
       </w:r>
@@ -10506,7 +10330,7 @@
       <w:r>
         <w:t>es presentes no sistema</w:t>
       </w:r>
-      <w:bookmarkEnd w:id="103"/>
+      <w:bookmarkEnd w:id="97"/>
     </w:p>
     <w:tbl>
       <w:tblPr>
@@ -10519,7 +10343,7 @@
           <w:insideH w:val="single" w:sz="4" w:space="0" w:color="000000"/>
           <w:insideV w:val="single" w:sz="4" w:space="0" w:color="000000"/>
         </w:tblBorders>
-        <w:tblLook w:val="04A0"/>
+        <w:tblLook w:val="04A0" w:firstRow="1" w:lastRow="0" w:firstColumn="1" w:lastColumn="0" w:noHBand="0" w:noVBand="1"/>
       </w:tblPr>
       <w:tblGrid>
         <w:gridCol w:w="4311"/>
@@ -10806,7 +10630,7 @@
       <w:pPr>
         <w:pStyle w:val="Ttulo2"/>
       </w:pPr>
-      <w:bookmarkStart w:id="104" w:name="_Toc384370062"/>
+      <w:bookmarkStart w:id="98" w:name="_Toc384370062"/>
       <w:r>
         <w:t xml:space="preserve">Descrição dos </w:t>
       </w:r>
@@ -10816,7 +10640,7 @@
       <w:r>
         <w:t>so</w:t>
       </w:r>
-      <w:bookmarkEnd w:id="104"/>
+      <w:bookmarkEnd w:id="98"/>
       <w:r>
         <w:t xml:space="preserve"> </w:t>
       </w:r>
@@ -10827,7 +10651,7 @@
         <w:pStyle w:val="Legenda"/>
         <w:keepNext/>
       </w:pPr>
-      <w:bookmarkStart w:id="105" w:name="_Toc384369971"/>
+      <w:bookmarkStart w:id="99" w:name="_Toc384369971"/>
       <w:r>
         <w:t xml:space="preserve">Tabela </w:t>
       </w:r>
@@ -10860,7 +10684,7 @@
       <w:r>
         <w:t>UC01- Solicitar Relatórios</w:t>
       </w:r>
-      <w:bookmarkEnd w:id="105"/>
+      <w:bookmarkEnd w:id="99"/>
     </w:p>
     <w:tbl>
       <w:tblPr>
@@ -10874,7 +10698,7 @@
           <w:insideH w:val="single" w:sz="4" w:space="0" w:color="auto"/>
           <w:insideV w:val="single" w:sz="4" w:space="0" w:color="auto"/>
         </w:tblBorders>
-        <w:tblLook w:val="0000"/>
+        <w:tblLook w:val="0000" w:firstRow="0" w:lastRow="0" w:firstColumn="0" w:lastColumn="0" w:noHBand="0" w:noVBand="0"/>
       </w:tblPr>
       <w:tblGrid>
         <w:gridCol w:w="2409"/>
@@ -11262,7 +11086,7 @@
       <w:pPr>
         <w:pStyle w:val="Legenda"/>
       </w:pPr>
-      <w:bookmarkStart w:id="106" w:name="_Toc384369972"/>
+      <w:bookmarkStart w:id="100" w:name="_Toc384369972"/>
       <w:r>
         <w:lastRenderedPageBreak/>
         <w:t xml:space="preserve">Tabela </w:t>
@@ -11296,7 +11120,7 @@
       <w:r>
         <w:t>UC02- Consultar boletim</w:t>
       </w:r>
-      <w:bookmarkEnd w:id="106"/>
+      <w:bookmarkEnd w:id="100"/>
     </w:p>
     <w:tbl>
       <w:tblPr>
@@ -11310,7 +11134,7 @@
           <w:insideH w:val="single" w:sz="4" w:space="0" w:color="auto"/>
           <w:insideV w:val="single" w:sz="4" w:space="0" w:color="auto"/>
         </w:tblBorders>
-        <w:tblLook w:val="0000"/>
+        <w:tblLook w:val="0000" w:firstRow="0" w:lastRow="0" w:firstColumn="0" w:lastColumn="0" w:noHBand="0" w:noVBand="0"/>
       </w:tblPr>
       <w:tblGrid>
         <w:gridCol w:w="2443"/>
@@ -11675,7 +11499,7 @@
       <w:pPr>
         <w:pStyle w:val="Legenda"/>
       </w:pPr>
-      <w:bookmarkStart w:id="107" w:name="_Toc384369973"/>
+      <w:bookmarkStart w:id="101" w:name="_Toc384369973"/>
       <w:r>
         <w:t xml:space="preserve">Tabela </w:t>
       </w:r>
@@ -11708,7 +11532,7 @@
       <w:r>
         <w:t>UC03- Consultar tarefa</w:t>
       </w:r>
-      <w:bookmarkEnd w:id="107"/>
+      <w:bookmarkEnd w:id="101"/>
     </w:p>
     <w:tbl>
       <w:tblPr>
@@ -11722,7 +11546,7 @@
           <w:insideH w:val="single" w:sz="4" w:space="0" w:color="auto"/>
           <w:insideV w:val="single" w:sz="4" w:space="0" w:color="auto"/>
         </w:tblBorders>
-        <w:tblLook w:val="0000"/>
+        <w:tblLook w:val="0000" w:firstRow="0" w:lastRow="0" w:firstColumn="0" w:lastColumn="0" w:noHBand="0" w:noVBand="0"/>
       </w:tblPr>
       <w:tblGrid>
         <w:gridCol w:w="2800"/>
@@ -11993,11 +11817,9 @@
             <w:r>
               <w:t xml:space="preserve">plina, apenas para </w:t>
             </w:r>
-            <w:proofErr w:type="gramStart"/>
-            <w:r>
-              <w:t>visualização</w:t>
-            </w:r>
-            <w:proofErr w:type="gramEnd"/>
+            <w:r>
+              <w:t>visualização.</w:t>
+            </w:r>
           </w:p>
           <w:p>
             <w:pPr>
@@ -12038,7 +11860,7 @@
       <w:pPr>
         <w:pStyle w:val="Legenda"/>
       </w:pPr>
-      <w:bookmarkStart w:id="108" w:name="_Toc384369974"/>
+      <w:bookmarkStart w:id="102" w:name="_Toc384369974"/>
       <w:r>
         <w:t xml:space="preserve">Tabela </w:t>
       </w:r>
@@ -12071,7 +11893,7 @@
       <w:r>
         <w:t>UC04- Consultar Ocorrência</w:t>
       </w:r>
-      <w:bookmarkEnd w:id="108"/>
+      <w:bookmarkEnd w:id="102"/>
     </w:p>
     <w:tbl>
       <w:tblPr>
@@ -12085,7 +11907,7 @@
           <w:insideH w:val="single" w:sz="4" w:space="0" w:color="auto"/>
           <w:insideV w:val="single" w:sz="4" w:space="0" w:color="auto"/>
         </w:tblBorders>
-        <w:tblLook w:val="0000"/>
+        <w:tblLook w:val="0000" w:firstRow="0" w:lastRow="0" w:firstColumn="0" w:lastColumn="0" w:noHBand="0" w:noVBand="0"/>
       </w:tblPr>
       <w:tblGrid>
         <w:gridCol w:w="2489"/>
@@ -12390,17 +12212,9 @@
             <w:r>
               <w:t xml:space="preserve">, e opção de selecionar período </w:t>
             </w:r>
-            <w:proofErr w:type="gramStart"/>
-            <w:r>
-              <w:t>cronologi</w:t>
-            </w:r>
-            <w:r>
-              <w:t>c</w:t>
-            </w:r>
-            <w:r>
-              <w:t>amente</w:t>
-            </w:r>
-            <w:proofErr w:type="gramEnd"/>
+            <w:r>
+              <w:t>cronologicamente.</w:t>
+            </w:r>
             <w:r>
               <w:t xml:space="preserve"> </w:t>
             </w:r>
@@ -12456,7 +12270,7 @@
       <w:pPr>
         <w:pStyle w:val="Legenda"/>
       </w:pPr>
-      <w:bookmarkStart w:id="109" w:name="_Toc384369975"/>
+      <w:bookmarkStart w:id="103" w:name="_Toc384369975"/>
       <w:r>
         <w:t xml:space="preserve">Tabela </w:t>
       </w:r>
@@ -12489,7 +12303,7 @@
       <w:r>
         <w:t>UC05 – Gerencia Boletim</w:t>
       </w:r>
-      <w:bookmarkEnd w:id="109"/>
+      <w:bookmarkEnd w:id="103"/>
     </w:p>
     <w:tbl>
       <w:tblPr>
@@ -12503,7 +12317,7 @@
           <w:insideH w:val="single" w:sz="4" w:space="0" w:color="auto"/>
           <w:insideV w:val="single" w:sz="4" w:space="0" w:color="auto"/>
         </w:tblBorders>
-        <w:tblLook w:val="0000"/>
+        <w:tblLook w:val="0000" w:firstRow="0" w:lastRow="0" w:firstColumn="0" w:lastColumn="0" w:noHBand="0" w:noVBand="0"/>
       </w:tblPr>
       <w:tblGrid>
         <w:gridCol w:w="2704"/>
@@ -13069,7 +12883,7 @@
       <w:pPr>
         <w:pStyle w:val="Legenda"/>
       </w:pPr>
-      <w:bookmarkStart w:id="110" w:name="_Toc384369976"/>
+      <w:bookmarkStart w:id="104" w:name="_Toc384369976"/>
       <w:r>
         <w:t xml:space="preserve">Tabela </w:t>
       </w:r>
@@ -13102,7 +12916,7 @@
       <w:r>
         <w:t>UC06 - Editar ocorrência de aluno</w:t>
       </w:r>
-      <w:bookmarkEnd w:id="110"/>
+      <w:bookmarkEnd w:id="104"/>
     </w:p>
     <w:tbl>
       <w:tblPr>
@@ -13116,7 +12930,7 @@
           <w:insideH w:val="single" w:sz="4" w:space="0" w:color="auto"/>
           <w:insideV w:val="single" w:sz="4" w:space="0" w:color="auto"/>
         </w:tblBorders>
-        <w:tblLook w:val="0000"/>
+        <w:tblLook w:val="0000" w:firstRow="0" w:lastRow="0" w:firstColumn="0" w:lastColumn="0" w:noHBand="0" w:noVBand="0"/>
       </w:tblPr>
       <w:tblGrid>
         <w:gridCol w:w="2676"/>
@@ -13643,7 +13457,7 @@
       <w:pPr>
         <w:pStyle w:val="Legenda"/>
       </w:pPr>
-      <w:bookmarkStart w:id="111" w:name="_Toc384369977"/>
+      <w:bookmarkStart w:id="105" w:name="_Toc384369977"/>
       <w:r>
         <w:t xml:space="preserve">Tabela </w:t>
       </w:r>
@@ -13676,7 +13490,7 @@
       <w:r>
         <w:t>UC07- Gerenciar turmas</w:t>
       </w:r>
-      <w:bookmarkEnd w:id="111"/>
+      <w:bookmarkEnd w:id="105"/>
     </w:p>
     <w:tbl>
       <w:tblPr>
@@ -13690,7 +13504,7 @@
           <w:insideH w:val="single" w:sz="4" w:space="0" w:color="auto"/>
           <w:insideV w:val="single" w:sz="4" w:space="0" w:color="auto"/>
         </w:tblBorders>
-        <w:tblLook w:val="0000"/>
+        <w:tblLook w:val="0000" w:firstRow="0" w:lastRow="0" w:firstColumn="0" w:lastColumn="0" w:noHBand="0" w:noVBand="0"/>
       </w:tblPr>
       <w:tblGrid>
         <w:gridCol w:w="2658"/>
@@ -14146,7 +13960,7 @@
       <w:pPr>
         <w:pStyle w:val="Legenda"/>
       </w:pPr>
-      <w:bookmarkStart w:id="112" w:name="_Toc384369978"/>
+      <w:bookmarkStart w:id="106" w:name="_Toc384369978"/>
       <w:r>
         <w:t xml:space="preserve">Tabela </w:t>
       </w:r>
@@ -14179,7 +13993,7 @@
       <w:r>
         <w:t>UC08 - Registrar tarefa</w:t>
       </w:r>
-      <w:bookmarkEnd w:id="112"/>
+      <w:bookmarkEnd w:id="106"/>
     </w:p>
     <w:tbl>
       <w:tblPr>
@@ -14193,7 +14007,7 @@
           <w:insideH w:val="single" w:sz="4" w:space="0" w:color="auto"/>
           <w:insideV w:val="single" w:sz="4" w:space="0" w:color="auto"/>
         </w:tblBorders>
-        <w:tblLook w:val="0000"/>
+        <w:tblLook w:val="0000" w:firstRow="0" w:lastRow="0" w:firstColumn="0" w:lastColumn="0" w:noHBand="0" w:noVBand="0"/>
       </w:tblPr>
       <w:tblGrid>
         <w:gridCol w:w="2658"/>
@@ -14621,7 +14435,7 @@
       <w:pPr>
         <w:pStyle w:val="Legenda"/>
       </w:pPr>
-      <w:bookmarkStart w:id="113" w:name="_Toc384369979"/>
+      <w:bookmarkStart w:id="107" w:name="_Toc384369979"/>
       <w:r>
         <w:t xml:space="preserve">Tabela </w:t>
       </w:r>
@@ -14654,7 +14468,7 @@
       <w:r>
         <w:t>UC09 – Gerencia Aluno</w:t>
       </w:r>
-      <w:bookmarkEnd w:id="113"/>
+      <w:bookmarkEnd w:id="107"/>
     </w:p>
     <w:tbl>
       <w:tblPr>
@@ -14668,7 +14482,7 @@
           <w:insideH w:val="single" w:sz="4" w:space="0" w:color="auto"/>
           <w:insideV w:val="single" w:sz="4" w:space="0" w:color="auto"/>
         </w:tblBorders>
-        <w:tblLook w:val="0000"/>
+        <w:tblLook w:val="0000" w:firstRow="0" w:lastRow="0" w:firstColumn="0" w:lastColumn="0" w:noHBand="0" w:noVBand="0"/>
       </w:tblPr>
       <w:tblGrid>
         <w:gridCol w:w="2658"/>
@@ -15609,7 +15423,7 @@
       <w:pPr>
         <w:pStyle w:val="Legenda"/>
       </w:pPr>
-      <w:bookmarkStart w:id="114" w:name="_Toc384369980"/>
+      <w:bookmarkStart w:id="108" w:name="_Toc384369980"/>
       <w:r>
         <w:t xml:space="preserve">Tabela </w:t>
       </w:r>
@@ -15642,7 +15456,7 @@
       <w:r>
         <w:t>UC10 - Gerencia Professores</w:t>
       </w:r>
-      <w:bookmarkEnd w:id="114"/>
+      <w:bookmarkEnd w:id="108"/>
     </w:p>
     <w:tbl>
       <w:tblPr>
@@ -15656,7 +15470,7 @@
           <w:insideH w:val="single" w:sz="4" w:space="0" w:color="auto"/>
           <w:insideV w:val="single" w:sz="4" w:space="0" w:color="auto"/>
         </w:tblBorders>
-        <w:tblLook w:val="0000"/>
+        <w:tblLook w:val="0000" w:firstRow="0" w:lastRow="0" w:firstColumn="0" w:lastColumn="0" w:noHBand="0" w:noVBand="0"/>
       </w:tblPr>
       <w:tblGrid>
         <w:gridCol w:w="2658"/>
@@ -16251,7 +16065,7 @@
       <w:pPr>
         <w:pStyle w:val="Legenda"/>
       </w:pPr>
-      <w:bookmarkStart w:id="115" w:name="_Toc384369981"/>
+      <w:bookmarkStart w:id="109" w:name="_Toc384369981"/>
       <w:r>
         <w:t xml:space="preserve">Tabela </w:t>
       </w:r>
@@ -16293,7 +16107,7 @@
       <w:r>
         <w:t xml:space="preserve"> Relatórios</w:t>
       </w:r>
-      <w:bookmarkEnd w:id="115"/>
+      <w:bookmarkEnd w:id="109"/>
     </w:p>
     <w:tbl>
       <w:tblPr>
@@ -16307,7 +16121,7 @@
           <w:insideH w:val="single" w:sz="4" w:space="0" w:color="auto"/>
           <w:insideV w:val="single" w:sz="4" w:space="0" w:color="auto"/>
         </w:tblBorders>
-        <w:tblLook w:val="0000"/>
+        <w:tblLook w:val="0000" w:firstRow="0" w:lastRow="0" w:firstColumn="0" w:lastColumn="0" w:noHBand="0" w:noVBand="0"/>
       </w:tblPr>
       <w:tblGrid>
         <w:gridCol w:w="2658"/>
@@ -16596,11 +16410,9 @@
             <w:r>
               <w:t xml:space="preserve">, nota e </w:t>
             </w:r>
-            <w:proofErr w:type="gramStart"/>
-            <w:r>
-              <w:t>ocorrência</w:t>
-            </w:r>
-            <w:proofErr w:type="gramEnd"/>
+            <w:r>
+              <w:t>ocorrência.</w:t>
+            </w:r>
           </w:p>
           <w:p>
             <w:r>
@@ -16612,13 +16424,14 @@
             <w:r>
               <w:t xml:space="preserve"> – Gestor seleciona a opção relatório </w:t>
             </w:r>
-            <w:proofErr w:type="gramStart"/>
-            <w:r>
-              <w:t>referentes</w:t>
-            </w:r>
-            <w:proofErr w:type="gramEnd"/>
-            <w:r>
-              <w:t xml:space="preserve"> a ocorrências e frequências divididos por sala</w:t>
+            <w:r>
+              <w:t>referente</w:t>
+            </w:r>
+            <w:r>
+              <w:t xml:space="preserve"> a ocorrências e frequências </w:t>
+            </w:r>
+            <w:r>
+              <w:t>divididas por sala</w:t>
             </w:r>
           </w:p>
           <w:p>
@@ -16703,7 +16516,7 @@
       <w:pPr>
         <w:pStyle w:val="Legenda"/>
       </w:pPr>
-      <w:bookmarkStart w:id="116" w:name="_Toc384369982"/>
+      <w:bookmarkStart w:id="110" w:name="_Toc384369982"/>
       <w:r>
         <w:t xml:space="preserve">Tabela </w:t>
       </w:r>
@@ -16742,7 +16555,7 @@
       <w:r>
         <w:t xml:space="preserve"> turmas</w:t>
       </w:r>
-      <w:bookmarkEnd w:id="116"/>
+      <w:bookmarkEnd w:id="110"/>
     </w:p>
     <w:tbl>
       <w:tblPr>
@@ -16756,7 +16569,7 @@
           <w:insideH w:val="single" w:sz="4" w:space="0" w:color="auto"/>
           <w:insideV w:val="single" w:sz="4" w:space="0" w:color="auto"/>
         </w:tblBorders>
-        <w:tblLook w:val="0000"/>
+        <w:tblLook w:val="0000" w:firstRow="0" w:lastRow="0" w:firstColumn="0" w:lastColumn="0" w:noHBand="0" w:noVBand="0"/>
       </w:tblPr>
       <w:tblGrid>
         <w:gridCol w:w="2658"/>
@@ -17203,45 +17016,39 @@
             <w:r>
               <w:t xml:space="preserve">abre a solicitação </w:t>
             </w:r>
+            <w:r>
+              <w:t>do ID</w:t>
+            </w:r>
+            <w:r>
+              <w:t xml:space="preserve"> da turma</w:t>
+            </w:r>
+          </w:p>
+          <w:p>
+            <w:r>
+              <w:t>FP0</w:t>
+            </w:r>
+            <w:r>
+              <w:t>1</w:t>
+            </w:r>
+            <w:r>
+              <w:t>2</w:t>
+            </w:r>
+            <w:r>
+              <w:t xml:space="preserve"> – </w:t>
+            </w:r>
+            <w:r>
+              <w:t>Secretaria digita ID da turma desejada</w:t>
+            </w:r>
+          </w:p>
+          <w:p>
             <w:proofErr w:type="gramStart"/>
             <w:r>
-              <w:t>da ID</w:t>
+              <w:lastRenderedPageBreak/>
+              <w:t>FP04.</w:t>
             </w:r>
             <w:proofErr w:type="gramEnd"/>
             <w:r>
-              <w:t xml:space="preserve"> da turma</w:t>
-            </w:r>
-          </w:p>
-          <w:p>
-            <w:r>
-              <w:t>FP0</w:t>
-            </w:r>
-            <w:r>
-              <w:t>1</w:t>
-            </w:r>
-            <w:r>
-              <w:t>2</w:t>
-            </w:r>
-            <w:r>
-              <w:t xml:space="preserve"> – </w:t>
-            </w:r>
-            <w:r>
-              <w:t xml:space="preserve">Secretaria digita ID da turma </w:t>
-            </w:r>
-            <w:proofErr w:type="gramStart"/>
-            <w:r>
-              <w:t>desejadaFP04</w:t>
-            </w:r>
-            <w:proofErr w:type="gramEnd"/>
-            <w:r>
-              <w:t>.</w:t>
-            </w:r>
-            <w:r>
-              <w:t xml:space="preserve">3 – Sistema oferece dados </w:t>
-            </w:r>
-            <w:r>
-              <w:lastRenderedPageBreak/>
-              <w:t>registr</w:t>
+              <w:t>3 – Sistema oferece dados registr</w:t>
             </w:r>
             <w:r>
               <w:t>ados</w:t>
@@ -17350,7 +17157,7 @@
       <w:pPr>
         <w:pStyle w:val="Legenda"/>
       </w:pPr>
-      <w:bookmarkStart w:id="117" w:name="_Toc384369983"/>
+      <w:bookmarkStart w:id="111" w:name="_Toc384369983"/>
       <w:r>
         <w:t xml:space="preserve">Tabela </w:t>
       </w:r>
@@ -17392,7 +17199,7 @@
       <w:r>
         <w:t xml:space="preserve"> Gerencia ocorrência escolar</w:t>
       </w:r>
-      <w:bookmarkEnd w:id="117"/>
+      <w:bookmarkEnd w:id="111"/>
     </w:p>
     <w:tbl>
       <w:tblPr>
@@ -17406,7 +17213,7 @@
           <w:insideH w:val="single" w:sz="4" w:space="0" w:color="auto"/>
           <w:insideV w:val="single" w:sz="4" w:space="0" w:color="auto"/>
         </w:tblBorders>
-        <w:tblLook w:val="0000"/>
+        <w:tblLook w:val="0000" w:firstRow="0" w:lastRow="0" w:firstColumn="0" w:lastColumn="0" w:noHBand="0" w:noVBand="0"/>
       </w:tblPr>
       <w:tblGrid>
         <w:gridCol w:w="2658"/>
@@ -17928,11 +17735,11 @@
       <w:pPr>
         <w:pStyle w:val="Ttulo2"/>
       </w:pPr>
-      <w:bookmarkStart w:id="118" w:name="_Toc384370063"/>
+      <w:bookmarkStart w:id="112" w:name="_Toc384370063"/>
       <w:r>
         <w:t>Delimitando o Escopo do Sistema</w:t>
       </w:r>
-      <w:bookmarkEnd w:id="118"/>
+      <w:bookmarkEnd w:id="112"/>
     </w:p>
     <w:p>
       <w:pPr>
@@ -17969,6 +17776,36 @@
       <w:r>
         <w:t>primeira implementação do sistema para atender a necessidade do período do semestre de construção do TCM,</w:t>
       </w:r>
+      <w:r>
+        <w:t xml:space="preserve"> </w:t>
+      </w:r>
+      <w:r>
+        <w:t>por isso selecionamos apenas os</w:t>
+      </w:r>
+      <w:r>
+        <w:t xml:space="preserve"> casos de usos </w:t>
+      </w:r>
+      <w:r>
+        <w:t xml:space="preserve">que permitirão </w:t>
+      </w:r>
+      <w:r>
+        <w:t xml:space="preserve">atingir o objetivo principal do sistema que é </w:t>
+      </w:r>
+      <w:r>
+        <w:t xml:space="preserve">oferecer </w:t>
+      </w:r>
+      <w:r>
+        <w:t>um acompanhamento</w:t>
+      </w:r>
+      <w:r>
+        <w:t xml:space="preserve"> on-line</w:t>
+      </w:r>
+      <w:r>
+        <w:t xml:space="preserve"> </w:t>
+      </w:r>
+      <w:r>
+        <w:t>para os</w:t>
+      </w:r>
       <w:proofErr w:type="gramStart"/>
       <w:r>
         <w:t xml:space="preserve"> </w:t>
@@ -17978,48 +17815,13 @@
       </w:r>
       <w:proofErr w:type="gramEnd"/>
       <w:r>
-        <w:t>por isso selecionamos apenas os</w:t>
-      </w:r>
-      <w:r>
-        <w:t xml:space="preserve"> casos de usos </w:t>
-      </w:r>
-      <w:r>
-        <w:t xml:space="preserve">que permitirão </w:t>
-      </w:r>
-      <w:r>
-        <w:t xml:space="preserve">atingir o objetivo principal do sistema que é </w:t>
-      </w:r>
-      <w:r>
-        <w:t xml:space="preserve">oferecer </w:t>
-      </w:r>
-      <w:r>
-        <w:t>um acompanhamento</w:t>
-      </w:r>
-      <w:r>
-        <w:t xml:space="preserve"> on-line</w:t>
-      </w:r>
-      <w:r>
-        <w:t xml:space="preserve"> </w:t>
-      </w:r>
-      <w:r>
-        <w:t xml:space="preserve">para os </w:t>
-      </w:r>
-      <w:r>
-        <w:t xml:space="preserve"> pais/responsáveis na vida escolar de seus filhos.</w:t>
+        <w:t>pais/responsáveis na vida escolar de seus filhos.</w:t>
       </w:r>
     </w:p>
     <w:p>
       <w:r>
         <w:tab/>
-        <w:t xml:space="preserve">  Os casos de uso que comporão a primeira </w:t>
-      </w:r>
-      <w:proofErr w:type="gramStart"/>
-      <w:r>
-        <w:t>implementação</w:t>
-      </w:r>
-      <w:proofErr w:type="gramEnd"/>
-      <w:r>
-        <w:t xml:space="preserve"> do sistema são os seguintes:</w:t>
+        <w:t xml:space="preserve">  Os casos de uso que comporão a primeira implementação do sistema são os seguintes:</w:t>
       </w:r>
     </w:p>
     <w:p/>
@@ -18034,7 +17836,7 @@
           <w:insideH w:val="single" w:sz="4" w:space="0" w:color="000000"/>
           <w:insideV w:val="single" w:sz="4" w:space="0" w:color="000000"/>
         </w:tblBorders>
-        <w:tblLook w:val="04A0"/>
+        <w:tblLook w:val="04A0" w:firstRow="1" w:lastRow="0" w:firstColumn="1" w:lastColumn="0" w:noHBand="0" w:noVBand="1"/>
       </w:tblPr>
       <w:tblGrid>
         <w:gridCol w:w="3612"/>
@@ -18159,7 +17961,13 @@
           </w:tcPr>
           <w:p>
             <w:r>
-              <w:t>Gerencia aluno</w:t>
+              <w:t xml:space="preserve">Gerencia </w:t>
+            </w:r>
+            <w:r>
+              <w:t>A</w:t>
+            </w:r>
+            <w:r>
+              <w:t>luno</w:t>
             </w:r>
           </w:p>
         </w:tc>
@@ -18272,7 +18080,7 @@
         <w:pStyle w:val="Ttulo1"/>
         <w:pageBreakBefore/>
       </w:pPr>
-      <w:bookmarkStart w:id="119" w:name="_Toc384370064"/>
+      <w:bookmarkStart w:id="113" w:name="_Toc384370064"/>
       <w:r>
         <w:lastRenderedPageBreak/>
         <w:t>P</w:t>
@@ -18280,17 +18088,17 @@
       <w:r>
         <w:t>rojeto do Software</w:t>
       </w:r>
-      <w:bookmarkEnd w:id="119"/>
+      <w:bookmarkEnd w:id="113"/>
     </w:p>
     <w:p>
       <w:pPr>
         <w:pStyle w:val="Ttulo2"/>
       </w:pPr>
-      <w:bookmarkStart w:id="120" w:name="_Toc384370065"/>
+      <w:bookmarkStart w:id="114" w:name="_Toc384370065"/>
       <w:r>
         <w:t>Diagrama de Comunicação</w:t>
       </w:r>
-      <w:bookmarkEnd w:id="120"/>
+      <w:bookmarkEnd w:id="114"/>
       <w:r>
         <w:t xml:space="preserve"> </w:t>
       </w:r>
@@ -18326,7 +18134,7 @@
       <w:pPr>
         <w:pStyle w:val="Ttulo3"/>
       </w:pPr>
-      <w:bookmarkStart w:id="121" w:name="_Toc384370066"/>
+      <w:bookmarkStart w:id="115" w:name="_Toc384370066"/>
       <w:r>
         <w:t>Diagrama de comunicação: Caso de Uso &lt;</w:t>
       </w:r>
@@ -18338,7 +18146,7 @@
       <w:r>
         <w:t>&gt;</w:t>
       </w:r>
-      <w:bookmarkEnd w:id="121"/>
+      <w:bookmarkEnd w:id="115"/>
     </w:p>
     <w:p>
       <w:pPr>
@@ -18366,7 +18174,7 @@
       <w:pPr>
         <w:pStyle w:val="Ttulo3"/>
       </w:pPr>
-      <w:bookmarkStart w:id="122" w:name="_Toc384370067"/>
+      <w:bookmarkStart w:id="116" w:name="_Toc384370067"/>
       <w:r>
         <w:t>Diagrama de comunicação: Caso de Uso &lt;</w:t>
       </w:r>
@@ -18378,7 +18186,7 @@
       <w:r>
         <w:t>&gt;</w:t>
       </w:r>
-      <w:bookmarkEnd w:id="122"/>
+      <w:bookmarkEnd w:id="116"/>
     </w:p>
     <w:p>
       <w:pPr>
@@ -18406,7 +18214,7 @@
       <w:pPr>
         <w:pStyle w:val="Ttulo3"/>
       </w:pPr>
-      <w:bookmarkStart w:id="123" w:name="_Toc384370068"/>
+      <w:bookmarkStart w:id="117" w:name="_Toc384370068"/>
       <w:r>
         <w:t>Diagrama de comunicação: Caso de Uso &lt;</w:t>
       </w:r>
@@ -18418,7 +18226,7 @@
       <w:r>
         <w:t>&gt;</w:t>
       </w:r>
-      <w:bookmarkEnd w:id="123"/>
+      <w:bookmarkEnd w:id="117"/>
     </w:p>
     <w:p>
       <w:pPr>
@@ -18458,11 +18266,11 @@
       <w:pPr>
         <w:pStyle w:val="Ttulo2"/>
       </w:pPr>
-      <w:bookmarkStart w:id="124" w:name="_Toc384370069"/>
+      <w:bookmarkStart w:id="118" w:name="_Toc384370069"/>
       <w:r>
         <w:t>Diagrama de Classes</w:t>
       </w:r>
-      <w:bookmarkEnd w:id="124"/>
+      <w:bookmarkEnd w:id="118"/>
       <w:r>
         <w:t xml:space="preserve"> </w:t>
       </w:r>
@@ -18553,12 +18361,12 @@
       <w:pPr>
         <w:pStyle w:val="Ttulo3"/>
       </w:pPr>
-      <w:bookmarkStart w:id="125" w:name="_Toc384370070"/>
+      <w:bookmarkStart w:id="119" w:name="_Toc384370070"/>
       <w:r>
         <w:lastRenderedPageBreak/>
         <w:t>Pacote &lt;nome do Pacote&gt;</w:t>
       </w:r>
-      <w:bookmarkEnd w:id="125"/>
+      <w:bookmarkEnd w:id="119"/>
     </w:p>
     <w:p>
       <w:r>
@@ -18642,7 +18450,7 @@
       <w:pPr>
         <w:pStyle w:val="Legenda"/>
       </w:pPr>
-      <w:bookmarkStart w:id="126" w:name="_Toc378408215"/>
+      <w:bookmarkStart w:id="120" w:name="_Toc378408215"/>
       <w:r>
         <w:t xml:space="preserve">Figura </w:t>
       </w:r>
@@ -18673,7 +18481,7 @@
       <w:r>
         <w:t>classe para pacote &lt;nome do pacote&gt;</w:t>
       </w:r>
-      <w:bookmarkEnd w:id="126"/>
+      <w:bookmarkEnd w:id="120"/>
       <w:r>
         <w:t xml:space="preserve"> </w:t>
       </w:r>
@@ -18683,11 +18491,11 @@
       <w:pPr>
         <w:pStyle w:val="Ttulo3"/>
       </w:pPr>
-      <w:bookmarkStart w:id="127" w:name="_Toc384370071"/>
+      <w:bookmarkStart w:id="121" w:name="_Toc384370071"/>
       <w:r>
         <w:t>Pacote &lt;nome do Pacote&gt;</w:t>
       </w:r>
-      <w:bookmarkEnd w:id="127"/>
+      <w:bookmarkEnd w:id="121"/>
     </w:p>
     <w:p/>
     <w:p>
@@ -18699,7 +18507,7 @@
         <w:lastRenderedPageBreak/>
         <w:t xml:space="preserve"> </w:t>
       </w:r>
-      <w:bookmarkStart w:id="128" w:name="_Toc384370072"/>
+      <w:bookmarkStart w:id="122" w:name="_Toc384370072"/>
       <w:r>
         <w:t>Teste</w:t>
       </w:r>
@@ -18711,7 +18519,7 @@
       <w:r>
         <w:t>Unitário</w:t>
       </w:r>
-      <w:bookmarkEnd w:id="128"/>
+      <w:bookmarkEnd w:id="122"/>
     </w:p>
     <w:p>
       <w:r>
@@ -18727,7 +18535,7 @@
       <w:pPr>
         <w:pStyle w:val="Ttulo3"/>
       </w:pPr>
-      <w:bookmarkStart w:id="129" w:name="_Toc384370073"/>
+      <w:bookmarkStart w:id="123" w:name="_Toc384370073"/>
       <w:r>
         <w:t>Relatório de testes para o Caso de Uso &lt;</w:t>
       </w:r>
@@ -18739,7 +18547,7 @@
       <w:r>
         <w:t>&gt;</w:t>
       </w:r>
-      <w:bookmarkEnd w:id="129"/>
+      <w:bookmarkEnd w:id="123"/>
     </w:p>
     <w:p>
       <w:pPr>
@@ -18785,7 +18593,7 @@
       <w:pPr>
         <w:pStyle w:val="Ttulo3"/>
       </w:pPr>
-      <w:bookmarkStart w:id="130" w:name="_Toc384370074"/>
+      <w:bookmarkStart w:id="124" w:name="_Toc384370074"/>
       <w:r>
         <w:t>Relatório de testes para o Caso de Uso &lt;</w:t>
       </w:r>
@@ -18797,7 +18605,7 @@
       <w:r>
         <w:t>&gt;</w:t>
       </w:r>
-      <w:bookmarkEnd w:id="130"/>
+      <w:bookmarkEnd w:id="124"/>
     </w:p>
     <w:p>
       <w:pPr>
@@ -18843,7 +18651,7 @@
       <w:pPr>
         <w:pStyle w:val="Ttulo3"/>
       </w:pPr>
-      <w:bookmarkStart w:id="131" w:name="_Toc384370075"/>
+      <w:bookmarkStart w:id="125" w:name="_Toc384370075"/>
       <w:r>
         <w:t>Relatório de testes para o Caso de Uso &lt;</w:t>
       </w:r>
@@ -18855,7 +18663,7 @@
       <w:r>
         <w:t>&gt;</w:t>
       </w:r>
-      <w:bookmarkEnd w:id="131"/>
+      <w:bookmarkEnd w:id="125"/>
     </w:p>
     <w:p>
       <w:pPr>
@@ -18904,19 +18712,19 @@
         <w:pStyle w:val="Ttulo1"/>
         <w:pageBreakBefore/>
       </w:pPr>
-      <w:bookmarkStart w:id="132" w:name="_Toc269327113"/>
-      <w:bookmarkStart w:id="133" w:name="_Toc269327236"/>
-      <w:bookmarkStart w:id="134" w:name="_Toc384370076"/>
+      <w:bookmarkStart w:id="126" w:name="_Toc269327113"/>
+      <w:bookmarkStart w:id="127" w:name="_Toc269327236"/>
+      <w:bookmarkStart w:id="128" w:name="_Toc384370076"/>
       <w:r>
         <w:lastRenderedPageBreak/>
         <w:t>C</w:t>
       </w:r>
-      <w:bookmarkEnd w:id="132"/>
-      <w:bookmarkEnd w:id="133"/>
+      <w:bookmarkEnd w:id="126"/>
+      <w:bookmarkEnd w:id="127"/>
       <w:r>
         <w:t>onclusão</w:t>
       </w:r>
-      <w:bookmarkEnd w:id="134"/>
+      <w:bookmarkEnd w:id="128"/>
     </w:p>
     <w:p>
       <w:pPr>
@@ -19042,9 +18850,9 @@
           <w:color w:val="0000FF"/>
         </w:rPr>
         <w:sectPr>
-          <w:headerReference w:type="default" r:id="rId16"/>
-          <w:footerReference w:type="default" r:id="rId17"/>
-          <w:headerReference w:type="first" r:id="rId18"/>
+          <w:headerReference w:type="default" r:id="rId17"/>
+          <w:footerReference w:type="default" r:id="rId18"/>
+          <w:headerReference w:type="first" r:id="rId19"/>
           <w:pgSz w:w="11907" w:h="16840" w:code="9"/>
           <w:pgMar w:top="1701" w:right="1134" w:bottom="1134" w:left="1418" w:header="1134" w:footer="0" w:gutter="0"/>
           <w:pgNumType w:start="1"/>
@@ -19059,18 +18867,18 @@
         <w:pageBreakBefore/>
         <w:ind w:left="431" w:hanging="431"/>
       </w:pPr>
-      <w:bookmarkStart w:id="135" w:name="_Toc283537221"/>
-      <w:bookmarkStart w:id="136" w:name="_Toc296795852"/>
-      <w:bookmarkStart w:id="137" w:name="_Toc301444698"/>
-      <w:bookmarkStart w:id="138" w:name="_Toc384370077"/>
+      <w:bookmarkStart w:id="129" w:name="_Toc283537221"/>
+      <w:bookmarkStart w:id="130" w:name="_Toc296795852"/>
+      <w:bookmarkStart w:id="131" w:name="_Toc301444698"/>
+      <w:bookmarkStart w:id="132" w:name="_Toc384370077"/>
       <w:r>
         <w:lastRenderedPageBreak/>
         <w:t>Bibliografia</w:t>
       </w:r>
-      <w:bookmarkEnd w:id="135"/>
-      <w:bookmarkEnd w:id="136"/>
-      <w:bookmarkEnd w:id="137"/>
-      <w:bookmarkEnd w:id="138"/>
+      <w:bookmarkEnd w:id="129"/>
+      <w:bookmarkEnd w:id="130"/>
+      <w:bookmarkEnd w:id="131"/>
+      <w:bookmarkEnd w:id="132"/>
     </w:p>
     <w:p>
       <w:pPr>
@@ -19198,8 +19006,8 @@
     <w:p>
       <w:pPr>
         <w:sectPr>
-          <w:headerReference w:type="first" r:id="rId19"/>
-          <w:footerReference w:type="first" r:id="rId20"/>
+          <w:headerReference w:type="first" r:id="rId20"/>
+          <w:footerReference w:type="first" r:id="rId21"/>
           <w:pgSz w:w="11907" w:h="16840" w:code="9"/>
           <w:pgMar w:top="1701" w:right="1134" w:bottom="1134" w:left="1701" w:header="1134" w:footer="0" w:gutter="0"/>
           <w:cols w:space="720"/>
@@ -19211,7 +19019,7 @@
       <w:pPr>
         <w:pStyle w:val="Ttulo1"/>
       </w:pPr>
-      <w:bookmarkStart w:id="139" w:name="_Toc384370078"/>
+      <w:bookmarkStart w:id="133" w:name="_Toc384370078"/>
       <w:r>
         <w:lastRenderedPageBreak/>
         <w:t>Anexo</w:t>
@@ -19219,7 +19027,7 @@
       <w:r>
         <w:t xml:space="preserve"> A</w:t>
       </w:r>
-      <w:bookmarkEnd w:id="139"/>
+      <w:bookmarkEnd w:id="133"/>
     </w:p>
     <w:p/>
     <w:p/>
@@ -19240,8 +19048,8 @@
 </file>
 
 <file path=word/comments.xml><?xml version="1.0" encoding="utf-8"?>
-<w:comments xmlns:ve="http://schemas.openxmlformats.org/markup-compatibility/2006" xmlns:o="urn:schemas-microsoft-com:office:office" xmlns:r="http://schemas.openxmlformats.org/officeDocument/2006/relationships" xmlns:m="http://schemas.openxmlformats.org/officeDocument/2006/math" xmlns:v="urn:schemas-microsoft-com:vml" xmlns:wp="http://schemas.openxmlformats.org/drawingml/2006/wordprocessingDrawing" xmlns:w10="urn:schemas-microsoft-com:office:word" xmlns:w="http://schemas.openxmlformats.org/wordprocessingml/2006/main" xmlns:wne="http://schemas.microsoft.com/office/word/2006/wordml">
-  <w:comment w:id="1" w:author="hazevedo" w:date="2014-04-04T10:14:00Z" w:initials="ha">
+<w:comments xmlns:wpc="http://schemas.microsoft.com/office/word/2010/wordprocessingCanvas" xmlns:mc="http://schemas.openxmlformats.org/markup-compatibility/2006" xmlns:o="urn:schemas-microsoft-com:office:office" xmlns:r="http://schemas.openxmlformats.org/officeDocument/2006/relationships" xmlns:m="http://schemas.openxmlformats.org/officeDocument/2006/math" xmlns:v="urn:schemas-microsoft-com:vml" xmlns:wp14="http://schemas.microsoft.com/office/word/2010/wordprocessingDrawing" xmlns:wp="http://schemas.openxmlformats.org/drawingml/2006/wordprocessingDrawing" xmlns:w10="urn:schemas-microsoft-com:office:word" xmlns:w="http://schemas.openxmlformats.org/wordprocessingml/2006/main" xmlns:w14="http://schemas.microsoft.com/office/word/2010/wordml" xmlns:wpg="http://schemas.microsoft.com/office/word/2010/wordprocessingGroup" xmlns:wpi="http://schemas.microsoft.com/office/word/2010/wordprocessingInk" xmlns:wne="http://schemas.microsoft.com/office/word/2006/wordml" xmlns:wps="http://schemas.microsoft.com/office/word/2010/wordprocessingShape" mc:Ignorable="w14 wp14">
+  <w:comment w:id="2" w:author="hazevedo" w:date="2014-04-04T10:15:00Z" w:initials="ha">
     <w:p>
       <w:pPr>
         <w:pStyle w:val="Textodecomentrio"/>
@@ -19253,11 +19061,11 @@
         <w:annotationRef/>
       </w:r>
       <w:r>
-        <w:t>Remova este texto</w:t>
+        <w:t>Insira uma citação</w:t>
       </w:r>
     </w:p>
   </w:comment>
-  <w:comment w:id="3" w:author="hazevedo" w:date="2014-04-04T10:15:00Z" w:initials="ha">
+  <w:comment w:id="4" w:author="hazevedo" w:date="2014-04-04T10:17:00Z" w:initials="ha">
     <w:p>
       <w:pPr>
         <w:pStyle w:val="Textodecomentrio"/>
@@ -19269,54 +19077,6 @@
         <w:annotationRef/>
       </w:r>
       <w:r>
-        <w:t>Insira uma citação</w:t>
-      </w:r>
-    </w:p>
-  </w:comment>
-  <w:comment w:id="5" w:author="hazevedo" w:date="2014-04-04T10:15:00Z" w:initials="ha">
-    <w:p>
-      <w:pPr>
-        <w:pStyle w:val="Textodecomentrio"/>
-      </w:pPr>
-      <w:r>
-        <w:rPr>
-          <w:rStyle w:val="Refdecomentrio"/>
-        </w:rPr>
-        <w:annotationRef/>
-      </w:r>
-      <w:r>
-        <w:t>Refaça a frase</w:t>
-      </w:r>
-    </w:p>
-  </w:comment>
-  <w:comment w:id="6" w:author="hazevedo" w:date="2014-04-04T10:16:00Z" w:initials="ha">
-    <w:p>
-      <w:pPr>
-        <w:pStyle w:val="Textodecomentrio"/>
-      </w:pPr>
-      <w:r>
-        <w:rPr>
-          <w:rStyle w:val="Refdecomentrio"/>
-        </w:rPr>
-        <w:annotationRef/>
-      </w:r>
-      <w:r>
-        <w:t>Refaça a frase</w:t>
-      </w:r>
-    </w:p>
-  </w:comment>
-  <w:comment w:id="7" w:author="hazevedo" w:date="2014-04-04T10:17:00Z" w:initials="ha">
-    <w:p>
-      <w:pPr>
-        <w:pStyle w:val="Textodecomentrio"/>
-      </w:pPr>
-      <w:r>
-        <w:rPr>
-          <w:rStyle w:val="Refdecomentrio"/>
-        </w:rPr>
-        <w:annotationRef/>
-      </w:r>
-      <w:r>
         <w:t xml:space="preserve">O índice não esta sendo atualizado </w:t>
       </w:r>
       <w:proofErr w:type="spellStart"/>
@@ -19324,72 +19084,6 @@
         <w:t>automáticamente</w:t>
       </w:r>
       <w:proofErr w:type="spellEnd"/>
-    </w:p>
-  </w:comment>
-  <w:comment w:id="11" w:author="hazevedo" w:date="2014-04-04T10:18:00Z" w:initials="ha">
-    <w:p>
-      <w:pPr>
-        <w:pStyle w:val="Textodecomentrio"/>
-      </w:pPr>
-      <w:r>
-        <w:rPr>
-          <w:rStyle w:val="Refdecomentrio"/>
-        </w:rPr>
-        <w:annotationRef/>
-      </w:r>
-      <w:r>
-        <w:t>Insira abreviações pertinentes ao seu trabalho. Retire o azul</w:t>
-      </w:r>
-    </w:p>
-  </w:comment>
-  <w:comment w:id="91" w:author="hazevedo" w:date="2014-04-04T10:20:00Z" w:initials="ha">
-    <w:p>
-      <w:pPr>
-        <w:pStyle w:val="Textodecomentrio"/>
-      </w:pPr>
-      <w:r>
-        <w:rPr>
-          <w:rStyle w:val="Refdecomentrio"/>
-        </w:rPr>
-        <w:annotationRef/>
-      </w:r>
-      <w:r>
-        <w:t>Reveja se os requisitos ainda são estes</w:t>
-      </w:r>
-      <w:proofErr w:type="gramStart"/>
-      <w:r>
-        <w:t>;;;</w:t>
-      </w:r>
-      <w:proofErr w:type="gramEnd"/>
-    </w:p>
-  </w:comment>
-  <w:comment w:id="101" w:author="hazevedo" w:date="2014-04-04T10:22:00Z" w:initials="ha">
-    <w:p>
-      <w:pPr>
-        <w:pStyle w:val="Textodecomentrio"/>
-      </w:pPr>
-      <w:r>
-        <w:rPr>
-          <w:rStyle w:val="Refdecomentrio"/>
-        </w:rPr>
-        <w:annotationRef/>
-      </w:r>
-      <w:r>
-        <w:t xml:space="preserve">A representação da herança esta incorreta. </w:t>
-      </w:r>
-    </w:p>
-    <w:p>
-      <w:pPr>
-        <w:pStyle w:val="Textodecomentrio"/>
-      </w:pPr>
-    </w:p>
-    <w:p>
-      <w:pPr>
-        <w:pStyle w:val="Textodecomentrio"/>
-      </w:pPr>
-      <w:r>
-        <w:t>Deve ser um triangulo equilátero vazado. É simples, mas importante.</w:t>
-      </w:r>
     </w:p>
   </w:comment>
 </w:comments>
@@ -19411,7 +19105,7 @@
 </file>
 
 <file path=word/endnotes.xml><?xml version="1.0" encoding="utf-8"?>
-<w:endnotes xmlns:ve="http://schemas.openxmlformats.org/markup-compatibility/2006" xmlns:o="urn:schemas-microsoft-com:office:office" xmlns:r="http://schemas.openxmlformats.org/officeDocument/2006/relationships" xmlns:m="http://schemas.openxmlformats.org/officeDocument/2006/math" xmlns:v="urn:schemas-microsoft-com:vml" xmlns:wp="http://schemas.openxmlformats.org/drawingml/2006/wordprocessingDrawing" xmlns:w10="urn:schemas-microsoft-com:office:word" xmlns:w="http://schemas.openxmlformats.org/wordprocessingml/2006/main" xmlns:wne="http://schemas.microsoft.com/office/word/2006/wordml">
+<w:endnotes xmlns:wpc="http://schemas.microsoft.com/office/word/2010/wordprocessingCanvas" xmlns:mc="http://schemas.openxmlformats.org/markup-compatibility/2006" xmlns:o="urn:schemas-microsoft-com:office:office" xmlns:r="http://schemas.openxmlformats.org/officeDocument/2006/relationships" xmlns:m="http://schemas.openxmlformats.org/officeDocument/2006/math" xmlns:v="urn:schemas-microsoft-com:vml" xmlns:wp14="http://schemas.microsoft.com/office/word/2010/wordprocessingDrawing" xmlns:wp="http://schemas.openxmlformats.org/drawingml/2006/wordprocessingDrawing" xmlns:w10="urn:schemas-microsoft-com:office:word" xmlns:w="http://schemas.openxmlformats.org/wordprocessingml/2006/main" xmlns:w14="http://schemas.microsoft.com/office/word/2010/wordml" xmlns:wpg="http://schemas.microsoft.com/office/word/2010/wordprocessingGroup" xmlns:wpi="http://schemas.microsoft.com/office/word/2010/wordprocessingInk" xmlns:wne="http://schemas.microsoft.com/office/word/2006/wordml" xmlns:wps="http://schemas.microsoft.com/office/word/2010/wordprocessingShape" mc:Ignorable="w14 wp14">
   <w:endnote w:type="separator" w:id="-1">
     <w:p>
       <w:r>
@@ -19430,7 +19124,7 @@
 </file>
 
 <file path=word/footer1.xml><?xml version="1.0" encoding="utf-8"?>
-<w:ftr xmlns:ve="http://schemas.openxmlformats.org/markup-compatibility/2006" xmlns:o="urn:schemas-microsoft-com:office:office" xmlns:r="http://schemas.openxmlformats.org/officeDocument/2006/relationships" xmlns:m="http://schemas.openxmlformats.org/officeDocument/2006/math" xmlns:v="urn:schemas-microsoft-com:vml" xmlns:wp="http://schemas.openxmlformats.org/drawingml/2006/wordprocessingDrawing" xmlns:w10="urn:schemas-microsoft-com:office:word" xmlns:w="http://schemas.openxmlformats.org/wordprocessingml/2006/main" xmlns:wne="http://schemas.microsoft.com/office/word/2006/wordml">
+<w:ftr xmlns:wpc="http://schemas.microsoft.com/office/word/2010/wordprocessingCanvas" xmlns:mc="http://schemas.openxmlformats.org/markup-compatibility/2006" xmlns:o="urn:schemas-microsoft-com:office:office" xmlns:r="http://schemas.openxmlformats.org/officeDocument/2006/relationships" xmlns:m="http://schemas.openxmlformats.org/officeDocument/2006/math" xmlns:v="urn:schemas-microsoft-com:vml" xmlns:wp14="http://schemas.microsoft.com/office/word/2010/wordprocessingDrawing" xmlns:wp="http://schemas.openxmlformats.org/drawingml/2006/wordprocessingDrawing" xmlns:w10="urn:schemas-microsoft-com:office:word" xmlns:w="http://schemas.openxmlformats.org/wordprocessingml/2006/main" xmlns:w14="http://schemas.microsoft.com/office/word/2010/wordml" xmlns:wpg="http://schemas.microsoft.com/office/word/2010/wordprocessingGroup" xmlns:wpi="http://schemas.microsoft.com/office/word/2010/wordprocessingInk" xmlns:wne="http://schemas.microsoft.com/office/word/2006/wordml" xmlns:wps="http://schemas.microsoft.com/office/word/2010/wordprocessingShape" mc:Ignorable="w14 wp14">
   <w:p>
     <w:pPr>
       <w:pStyle w:val="Rodap"/>
@@ -19459,14 +19153,27 @@
       </w:rPr>
       <w:tab/>
     </w:r>
-    <w:fldSimple w:instr=" PAGE   \* MERGEFORMAT ">
-      <w:r>
-        <w:rPr>
-          <w:noProof/>
-        </w:rPr>
-        <w:t>24</w:t>
-      </w:r>
-    </w:fldSimple>
+    <w:r>
+      <w:fldChar w:fldCharType="begin"/>
+    </w:r>
+    <w:r>
+      <w:instrText xml:space="preserve"> PAGE   \* MERGEFORMAT </w:instrText>
+    </w:r>
+    <w:r>
+      <w:fldChar w:fldCharType="separate"/>
+    </w:r>
+    <w:r>
+      <w:rPr>
+        <w:noProof/>
+      </w:rPr>
+      <w:t>1</w:t>
+    </w:r>
+    <w:r>
+      <w:rPr>
+        <w:noProof/>
+      </w:rPr>
+      <w:fldChar w:fldCharType="end"/>
+    </w:r>
   </w:p>
   <w:p>
     <w:pPr>
@@ -19481,7 +19188,7 @@
 </file>
 
 <file path=word/footer2.xml><?xml version="1.0" encoding="utf-8"?>
-<w:ftr xmlns:ve="http://schemas.openxmlformats.org/markup-compatibility/2006" xmlns:o="urn:schemas-microsoft-com:office:office" xmlns:r="http://schemas.openxmlformats.org/officeDocument/2006/relationships" xmlns:m="http://schemas.openxmlformats.org/officeDocument/2006/math" xmlns:v="urn:schemas-microsoft-com:vml" xmlns:wp="http://schemas.openxmlformats.org/drawingml/2006/wordprocessingDrawing" xmlns:w10="urn:schemas-microsoft-com:office:word" xmlns:w="http://schemas.openxmlformats.org/wordprocessingml/2006/main" xmlns:wne="http://schemas.microsoft.com/office/word/2006/wordml">
+<w:ftr xmlns:wpc="http://schemas.microsoft.com/office/word/2010/wordprocessingCanvas" xmlns:mc="http://schemas.openxmlformats.org/markup-compatibility/2006" xmlns:o="urn:schemas-microsoft-com:office:office" xmlns:r="http://schemas.openxmlformats.org/officeDocument/2006/relationships" xmlns:m="http://schemas.openxmlformats.org/officeDocument/2006/math" xmlns:v="urn:schemas-microsoft-com:vml" xmlns:wp14="http://schemas.microsoft.com/office/word/2010/wordprocessingDrawing" xmlns:wp="http://schemas.openxmlformats.org/drawingml/2006/wordprocessingDrawing" xmlns:w10="urn:schemas-microsoft-com:office:word" xmlns:w="http://schemas.openxmlformats.org/wordprocessingml/2006/main" xmlns:w14="http://schemas.microsoft.com/office/word/2010/wordml" xmlns:wpg="http://schemas.microsoft.com/office/word/2010/wordprocessingGroup" xmlns:wpi="http://schemas.microsoft.com/office/word/2010/wordprocessingInk" xmlns:wne="http://schemas.microsoft.com/office/word/2006/wordml" xmlns:wps="http://schemas.microsoft.com/office/word/2010/wordprocessingShape" mc:Ignorable="w14 wp14">
   <w:p>
     <w:pPr>
       <w:pStyle w:val="Rodap"/>
@@ -19510,14 +19217,27 @@
       </w:rPr>
       <w:tab/>
     </w:r>
-    <w:fldSimple w:instr=" PAGE   \* MERGEFORMAT ">
-      <w:r>
-        <w:rPr>
-          <w:noProof/>
-        </w:rPr>
-        <w:t>30</w:t>
-      </w:r>
-    </w:fldSimple>
+    <w:r>
+      <w:fldChar w:fldCharType="begin"/>
+    </w:r>
+    <w:r>
+      <w:instrText xml:space="preserve"> PAGE   \* MERGEFORMAT </w:instrText>
+    </w:r>
+    <w:r>
+      <w:fldChar w:fldCharType="separate"/>
+    </w:r>
+    <w:r>
+      <w:rPr>
+        <w:noProof/>
+      </w:rPr>
+      <w:t>30</w:t>
+    </w:r>
+    <w:r>
+      <w:rPr>
+        <w:noProof/>
+      </w:rPr>
+      <w:fldChar w:fldCharType="end"/>
+    </w:r>
   </w:p>
   <w:p>
     <w:pPr>
@@ -19528,7 +19248,7 @@
 </file>
 
 <file path=word/footnotes.xml><?xml version="1.0" encoding="utf-8"?>
-<w:footnotes xmlns:ve="http://schemas.openxmlformats.org/markup-compatibility/2006" xmlns:o="urn:schemas-microsoft-com:office:office" xmlns:r="http://schemas.openxmlformats.org/officeDocument/2006/relationships" xmlns:m="http://schemas.openxmlformats.org/officeDocument/2006/math" xmlns:v="urn:schemas-microsoft-com:vml" xmlns:wp="http://schemas.openxmlformats.org/drawingml/2006/wordprocessingDrawing" xmlns:w10="urn:schemas-microsoft-com:office:word" xmlns:w="http://schemas.openxmlformats.org/wordprocessingml/2006/main" xmlns:wne="http://schemas.microsoft.com/office/word/2006/wordml">
+<w:footnotes xmlns:wpc="http://schemas.microsoft.com/office/word/2010/wordprocessingCanvas" xmlns:mc="http://schemas.openxmlformats.org/markup-compatibility/2006" xmlns:o="urn:schemas-microsoft-com:office:office" xmlns:r="http://schemas.openxmlformats.org/officeDocument/2006/relationships" xmlns:m="http://schemas.openxmlformats.org/officeDocument/2006/math" xmlns:v="urn:schemas-microsoft-com:vml" xmlns:wp14="http://schemas.microsoft.com/office/word/2010/wordprocessingDrawing" xmlns:wp="http://schemas.openxmlformats.org/drawingml/2006/wordprocessingDrawing" xmlns:w10="urn:schemas-microsoft-com:office:word" xmlns:w="http://schemas.openxmlformats.org/wordprocessingml/2006/main" xmlns:w14="http://schemas.microsoft.com/office/word/2010/wordml" xmlns:wpg="http://schemas.microsoft.com/office/word/2010/wordprocessingGroup" xmlns:wpi="http://schemas.microsoft.com/office/word/2010/wordprocessingInk" xmlns:wne="http://schemas.microsoft.com/office/word/2006/wordml" xmlns:wps="http://schemas.microsoft.com/office/word/2010/wordprocessingShape" mc:Ignorable="w14 wp14">
   <w:footnote w:type="separator" w:id="-1">
     <w:p>
       <w:r>
@@ -19547,7 +19267,7 @@
 </file>
 
 <file path=word/header1.xml><?xml version="1.0" encoding="utf-8"?>
-<w:hdr xmlns:ve="http://schemas.openxmlformats.org/markup-compatibility/2006" xmlns:o="urn:schemas-microsoft-com:office:office" xmlns:r="http://schemas.openxmlformats.org/officeDocument/2006/relationships" xmlns:m="http://schemas.openxmlformats.org/officeDocument/2006/math" xmlns:v="urn:schemas-microsoft-com:vml" xmlns:wp="http://schemas.openxmlformats.org/drawingml/2006/wordprocessingDrawing" xmlns:w10="urn:schemas-microsoft-com:office:word" xmlns:w="http://schemas.openxmlformats.org/wordprocessingml/2006/main" xmlns:wne="http://schemas.microsoft.com/office/word/2006/wordml">
+<w:hdr xmlns:wpc="http://schemas.microsoft.com/office/word/2010/wordprocessingCanvas" xmlns:mc="http://schemas.openxmlformats.org/markup-compatibility/2006" xmlns:o="urn:schemas-microsoft-com:office:office" xmlns:r="http://schemas.openxmlformats.org/officeDocument/2006/relationships" xmlns:m="http://schemas.openxmlformats.org/officeDocument/2006/math" xmlns:v="urn:schemas-microsoft-com:vml" xmlns:wp14="http://schemas.microsoft.com/office/word/2010/wordprocessingDrawing" xmlns:wp="http://schemas.openxmlformats.org/drawingml/2006/wordprocessingDrawing" xmlns:w10="urn:schemas-microsoft-com:office:word" xmlns:w="http://schemas.openxmlformats.org/wordprocessingml/2006/main" xmlns:w14="http://schemas.microsoft.com/office/word/2010/wordml" xmlns:wpg="http://schemas.microsoft.com/office/word/2010/wordprocessingGroup" xmlns:wpi="http://schemas.microsoft.com/office/word/2010/wordprocessingInk" xmlns:wne="http://schemas.microsoft.com/office/word/2006/wordml" xmlns:wps="http://schemas.microsoft.com/office/word/2010/wordprocessingShape" mc:Ignorable="w14 wp14">
   <w:p>
     <w:pPr>
       <w:pStyle w:val="Cabealho"/>
@@ -19608,7 +19328,7 @@
 </file>
 
 <file path=word/header2.xml><?xml version="1.0" encoding="utf-8"?>
-<w:hdr xmlns:ve="http://schemas.openxmlformats.org/markup-compatibility/2006" xmlns:o="urn:schemas-microsoft-com:office:office" xmlns:r="http://schemas.openxmlformats.org/officeDocument/2006/relationships" xmlns:m="http://schemas.openxmlformats.org/officeDocument/2006/math" xmlns:v="urn:schemas-microsoft-com:vml" xmlns:wp="http://schemas.openxmlformats.org/drawingml/2006/wordprocessingDrawing" xmlns:w10="urn:schemas-microsoft-com:office:word" xmlns:w="http://schemas.openxmlformats.org/wordprocessingml/2006/main" xmlns:wne="http://schemas.microsoft.com/office/word/2006/wordml">
+<w:hdr xmlns:wpc="http://schemas.microsoft.com/office/word/2010/wordprocessingCanvas" xmlns:mc="http://schemas.openxmlformats.org/markup-compatibility/2006" xmlns:o="urn:schemas-microsoft-com:office:office" xmlns:r="http://schemas.openxmlformats.org/officeDocument/2006/relationships" xmlns:m="http://schemas.openxmlformats.org/officeDocument/2006/math" xmlns:v="urn:schemas-microsoft-com:vml" xmlns:wp14="http://schemas.microsoft.com/office/word/2010/wordprocessingDrawing" xmlns:wp="http://schemas.openxmlformats.org/drawingml/2006/wordprocessingDrawing" xmlns:w10="urn:schemas-microsoft-com:office:word" xmlns:w="http://schemas.openxmlformats.org/wordprocessingml/2006/main" xmlns:w14="http://schemas.microsoft.com/office/word/2010/wordml" xmlns:wpg="http://schemas.microsoft.com/office/word/2010/wordprocessingGroup" xmlns:wpi="http://schemas.microsoft.com/office/word/2010/wordprocessingInk" xmlns:wne="http://schemas.microsoft.com/office/word/2006/wordml" xmlns:wps="http://schemas.microsoft.com/office/word/2010/wordprocessingShape" mc:Ignorable="w14 wp14">
   <w:p>
     <w:pPr>
       <w:pStyle w:val="Cabealho"/>
@@ -19630,7 +19350,7 @@
 </file>
 
 <file path=word/header3.xml><?xml version="1.0" encoding="utf-8"?>
-<w:hdr xmlns:ve="http://schemas.openxmlformats.org/markup-compatibility/2006" xmlns:o="urn:schemas-microsoft-com:office:office" xmlns:r="http://schemas.openxmlformats.org/officeDocument/2006/relationships" xmlns:m="http://schemas.openxmlformats.org/officeDocument/2006/math" xmlns:v="urn:schemas-microsoft-com:vml" xmlns:wp="http://schemas.openxmlformats.org/drawingml/2006/wordprocessingDrawing" xmlns:w10="urn:schemas-microsoft-com:office:word" xmlns:w="http://schemas.openxmlformats.org/wordprocessingml/2006/main" xmlns:wne="http://schemas.microsoft.com/office/word/2006/wordml">
+<w:hdr xmlns:wpc="http://schemas.microsoft.com/office/word/2010/wordprocessingCanvas" xmlns:mc="http://schemas.openxmlformats.org/markup-compatibility/2006" xmlns:o="urn:schemas-microsoft-com:office:office" xmlns:r="http://schemas.openxmlformats.org/officeDocument/2006/relationships" xmlns:m="http://schemas.openxmlformats.org/officeDocument/2006/math" xmlns:v="urn:schemas-microsoft-com:vml" xmlns:wp14="http://schemas.microsoft.com/office/word/2010/wordprocessingDrawing" xmlns:wp="http://schemas.openxmlformats.org/drawingml/2006/wordprocessingDrawing" xmlns:w10="urn:schemas-microsoft-com:office:word" xmlns:w="http://schemas.openxmlformats.org/wordprocessingml/2006/main" xmlns:w14="http://schemas.microsoft.com/office/word/2010/wordml" xmlns:wpg="http://schemas.microsoft.com/office/word/2010/wordprocessingGroup" xmlns:wpi="http://schemas.microsoft.com/office/word/2010/wordprocessingInk" xmlns:wne="http://schemas.microsoft.com/office/word/2006/wordml" xmlns:wps="http://schemas.microsoft.com/office/word/2010/wordprocessingShape" mc:Ignorable="w14 wp14">
   <w:p>
     <w:pPr>
       <w:pStyle w:val="Cabealho"/>
@@ -19667,7 +19387,7 @@
 </file>
 
 <file path=word/header4.xml><?xml version="1.0" encoding="utf-8"?>
-<w:hdr xmlns:ve="http://schemas.openxmlformats.org/markup-compatibility/2006" xmlns:o="urn:schemas-microsoft-com:office:office" xmlns:r="http://schemas.openxmlformats.org/officeDocument/2006/relationships" xmlns:m="http://schemas.openxmlformats.org/officeDocument/2006/math" xmlns:v="urn:schemas-microsoft-com:vml" xmlns:wp="http://schemas.openxmlformats.org/drawingml/2006/wordprocessingDrawing" xmlns:w10="urn:schemas-microsoft-com:office:word" xmlns:w="http://schemas.openxmlformats.org/wordprocessingml/2006/main" xmlns:wne="http://schemas.microsoft.com/office/word/2006/wordml">
+<w:hdr xmlns:wpc="http://schemas.microsoft.com/office/word/2010/wordprocessingCanvas" xmlns:mc="http://schemas.openxmlformats.org/markup-compatibility/2006" xmlns:o="urn:schemas-microsoft-com:office:office" xmlns:r="http://schemas.openxmlformats.org/officeDocument/2006/relationships" xmlns:m="http://schemas.openxmlformats.org/officeDocument/2006/math" xmlns:v="urn:schemas-microsoft-com:vml" xmlns:wp14="http://schemas.microsoft.com/office/word/2010/wordprocessingDrawing" xmlns:wp="http://schemas.openxmlformats.org/drawingml/2006/wordprocessingDrawing" xmlns:w10="urn:schemas-microsoft-com:office:word" xmlns:w="http://schemas.openxmlformats.org/wordprocessingml/2006/main" xmlns:w14="http://schemas.microsoft.com/office/word/2010/wordml" xmlns:wpg="http://schemas.microsoft.com/office/word/2010/wordprocessingGroup" xmlns:wpi="http://schemas.microsoft.com/office/word/2010/wordprocessingInk" xmlns:wne="http://schemas.microsoft.com/office/word/2006/wordml" xmlns:wps="http://schemas.microsoft.com/office/word/2010/wordprocessingShape" mc:Ignorable="w14 wp14">
   <w:p>
     <w:pPr>
       <w:pStyle w:val="Cabealho"/>
@@ -19682,7 +19402,7 @@
 </file>
 
 <file path=word/header5.xml><?xml version="1.0" encoding="utf-8"?>
-<w:hdr xmlns:ve="http://schemas.openxmlformats.org/markup-compatibility/2006" xmlns:o="urn:schemas-microsoft-com:office:office" xmlns:r="http://schemas.openxmlformats.org/officeDocument/2006/relationships" xmlns:m="http://schemas.openxmlformats.org/officeDocument/2006/math" xmlns:v="urn:schemas-microsoft-com:vml" xmlns:wp="http://schemas.openxmlformats.org/drawingml/2006/wordprocessingDrawing" xmlns:w10="urn:schemas-microsoft-com:office:word" xmlns:w="http://schemas.openxmlformats.org/wordprocessingml/2006/main" xmlns:wne="http://schemas.microsoft.com/office/word/2006/wordml">
+<w:hdr xmlns:wpc="http://schemas.microsoft.com/office/word/2010/wordprocessingCanvas" xmlns:mc="http://schemas.openxmlformats.org/markup-compatibility/2006" xmlns:o="urn:schemas-microsoft-com:office:office" xmlns:r="http://schemas.openxmlformats.org/officeDocument/2006/relationships" xmlns:m="http://schemas.openxmlformats.org/officeDocument/2006/math" xmlns:v="urn:schemas-microsoft-com:vml" xmlns:wp14="http://schemas.microsoft.com/office/word/2010/wordprocessingDrawing" xmlns:wp="http://schemas.openxmlformats.org/drawingml/2006/wordprocessingDrawing" xmlns:w10="urn:schemas-microsoft-com:office:word" xmlns:w="http://schemas.openxmlformats.org/wordprocessingml/2006/main" xmlns:w14="http://schemas.microsoft.com/office/word/2010/wordml" xmlns:wpg="http://schemas.microsoft.com/office/word/2010/wordprocessingGroup" xmlns:wpi="http://schemas.microsoft.com/office/word/2010/wordprocessingInk" xmlns:wne="http://schemas.microsoft.com/office/word/2006/wordml" xmlns:wps="http://schemas.microsoft.com/office/word/2010/wordprocessingShape" mc:Ignorable="w14 wp14">
   <w:p>
     <w:pPr>
       <w:pStyle w:val="Cabealho"/>
@@ -19697,7 +19417,7 @@
 </file>
 
 <file path=word/header6.xml><?xml version="1.0" encoding="utf-8"?>
-<w:hdr xmlns:ve="http://schemas.openxmlformats.org/markup-compatibility/2006" xmlns:o="urn:schemas-microsoft-com:office:office" xmlns:r="http://schemas.openxmlformats.org/officeDocument/2006/relationships" xmlns:m="http://schemas.openxmlformats.org/officeDocument/2006/math" xmlns:v="urn:schemas-microsoft-com:vml" xmlns:wp="http://schemas.openxmlformats.org/drawingml/2006/wordprocessingDrawing" xmlns:w10="urn:schemas-microsoft-com:office:word" xmlns:w="http://schemas.openxmlformats.org/wordprocessingml/2006/main" xmlns:wne="http://schemas.microsoft.com/office/word/2006/wordml">
+<w:hdr xmlns:wpc="http://schemas.microsoft.com/office/word/2010/wordprocessingCanvas" xmlns:mc="http://schemas.openxmlformats.org/markup-compatibility/2006" xmlns:o="urn:schemas-microsoft-com:office:office" xmlns:r="http://schemas.openxmlformats.org/officeDocument/2006/relationships" xmlns:m="http://schemas.openxmlformats.org/officeDocument/2006/math" xmlns:v="urn:schemas-microsoft-com:vml" xmlns:wp14="http://schemas.microsoft.com/office/word/2010/wordprocessingDrawing" xmlns:wp="http://schemas.openxmlformats.org/drawingml/2006/wordprocessingDrawing" xmlns:w10="urn:schemas-microsoft-com:office:word" xmlns:w="http://schemas.openxmlformats.org/wordprocessingml/2006/main" xmlns:w14="http://schemas.microsoft.com/office/word/2010/wordml" xmlns:wpg="http://schemas.microsoft.com/office/word/2010/wordprocessingGroup" xmlns:wpi="http://schemas.microsoft.com/office/word/2010/wordprocessingInk" xmlns:wne="http://schemas.microsoft.com/office/word/2006/wordml" xmlns:wps="http://schemas.microsoft.com/office/word/2010/wordprocessingShape" mc:Ignorable="w14 wp14">
   <w:p>
     <w:pPr>
       <w:pStyle w:val="Cabealho"/>
@@ -19707,7 +19427,7 @@
 </file>
 
 <file path=word/header7.xml><?xml version="1.0" encoding="utf-8"?>
-<w:hdr xmlns:ve="http://schemas.openxmlformats.org/markup-compatibility/2006" xmlns:o="urn:schemas-microsoft-com:office:office" xmlns:r="http://schemas.openxmlformats.org/officeDocument/2006/relationships" xmlns:m="http://schemas.openxmlformats.org/officeDocument/2006/math" xmlns:v="urn:schemas-microsoft-com:vml" xmlns:wp="http://schemas.openxmlformats.org/drawingml/2006/wordprocessingDrawing" xmlns:w10="urn:schemas-microsoft-com:office:word" xmlns:w="http://schemas.openxmlformats.org/wordprocessingml/2006/main" xmlns:wne="http://schemas.microsoft.com/office/word/2006/wordml">
+<w:hdr xmlns:wpc="http://schemas.microsoft.com/office/word/2010/wordprocessingCanvas" xmlns:mc="http://schemas.openxmlformats.org/markup-compatibility/2006" xmlns:o="urn:schemas-microsoft-com:office:office" xmlns:r="http://schemas.openxmlformats.org/officeDocument/2006/relationships" xmlns:m="http://schemas.openxmlformats.org/officeDocument/2006/math" xmlns:v="urn:schemas-microsoft-com:vml" xmlns:wp14="http://schemas.microsoft.com/office/word/2010/wordprocessingDrawing" xmlns:wp="http://schemas.openxmlformats.org/drawingml/2006/wordprocessingDrawing" xmlns:w10="urn:schemas-microsoft-com:office:word" xmlns:w="http://schemas.openxmlformats.org/wordprocessingml/2006/main" xmlns:w14="http://schemas.microsoft.com/office/word/2010/wordml" xmlns:wpg="http://schemas.microsoft.com/office/word/2010/wordprocessingGroup" xmlns:wpi="http://schemas.microsoft.com/office/word/2010/wordprocessingInk" xmlns:wne="http://schemas.microsoft.com/office/word/2006/wordml" xmlns:wps="http://schemas.microsoft.com/office/word/2010/wordprocessingShape" mc:Ignorable="w14 wp14">
   <w:p>
     <w:pPr>
       <w:pStyle w:val="Cabealho"/>
@@ -19717,7 +19437,7 @@
 </file>
 
 <file path=word/numbering.xml><?xml version="1.0" encoding="utf-8"?>
-<w:numbering xmlns:ve="http://schemas.openxmlformats.org/markup-compatibility/2006" xmlns:o="urn:schemas-microsoft-com:office:office" xmlns:r="http://schemas.openxmlformats.org/officeDocument/2006/relationships" xmlns:m="http://schemas.openxmlformats.org/officeDocument/2006/math" xmlns:v="urn:schemas-microsoft-com:vml" xmlns:wp="http://schemas.openxmlformats.org/drawingml/2006/wordprocessingDrawing" xmlns:w10="urn:schemas-microsoft-com:office:word" xmlns:w="http://schemas.openxmlformats.org/wordprocessingml/2006/main" xmlns:wne="http://schemas.microsoft.com/office/word/2006/wordml">
+<w:numbering xmlns:wpc="http://schemas.microsoft.com/office/word/2010/wordprocessingCanvas" xmlns:mc="http://schemas.openxmlformats.org/markup-compatibility/2006" xmlns:o="urn:schemas-microsoft-com:office:office" xmlns:r="http://schemas.openxmlformats.org/officeDocument/2006/relationships" xmlns:m="http://schemas.openxmlformats.org/officeDocument/2006/math" xmlns:v="urn:schemas-microsoft-com:vml" xmlns:wp14="http://schemas.microsoft.com/office/word/2010/wordprocessingDrawing" xmlns:wp="http://schemas.openxmlformats.org/drawingml/2006/wordprocessingDrawing" xmlns:w10="urn:schemas-microsoft-com:office:word" xmlns:w="http://schemas.openxmlformats.org/wordprocessingml/2006/main" xmlns:w14="http://schemas.microsoft.com/office/word/2010/wordml" xmlns:wpg="http://schemas.microsoft.com/office/word/2010/wordprocessingGroup" xmlns:wpi="http://schemas.microsoft.com/office/word/2010/wordprocessingInk" xmlns:wne="http://schemas.microsoft.com/office/word/2006/wordml" xmlns:wps="http://schemas.microsoft.com/office/word/2010/wordprocessingShape" mc:Ignorable="w14 wp14">
   <w:abstractNum w:abstractNumId="0">
     <w:nsid w:val="05D72FCF"/>
     <w:multiLevelType w:val="hybridMultilevel"/>
@@ -22594,7 +22314,7 @@
 </file>
 
 <file path=word/styles.xml><?xml version="1.0" encoding="utf-8"?>
-<w:styles xmlns:r="http://schemas.openxmlformats.org/officeDocument/2006/relationships" xmlns:w="http://schemas.openxmlformats.org/wordprocessingml/2006/main">
+<w:styles xmlns:mc="http://schemas.openxmlformats.org/markup-compatibility/2006" xmlns:r="http://schemas.openxmlformats.org/officeDocument/2006/relationships" xmlns:w="http://schemas.openxmlformats.org/wordprocessingml/2006/main" xmlns:w14="http://schemas.microsoft.com/office/word/2010/wordml" mc:Ignorable="w14">
   <w:docDefaults>
     <w:rPrDefault>
       <w:rPr>
@@ -22961,7 +22681,6 @@
     <w:uiPriority w:val="99"/>
     <w:semiHidden/>
     <w:unhideWhenUsed/>
-    <w:qFormat/>
     <w:tblPr>
       <w:tblInd w:w="0" w:type="dxa"/>
       <w:tblCellMar>
@@ -24535,7 +24254,7 @@
 </file>
 
 <file path=customXml/itemProps1.xml><?xml version="1.0" encoding="utf-8"?>
-<ds:datastoreItem xmlns:ds="http://schemas.openxmlformats.org/officeDocument/2006/customXml" ds:itemID="{D4868229-1802-41DD-AAA7-688057210C2B}">
+<ds:datastoreItem xmlns:ds="http://schemas.openxmlformats.org/officeDocument/2006/customXml" ds:itemID="{76D662BB-33E3-4AD1-B214-B1B8BF610A50}">
   <ds:schemaRefs>
     <ds:schemaRef ds:uri="http://schemas.openxmlformats.org/officeDocument/2006/bibliography"/>
   </ds:schemaRefs>

</xml_diff>

<commit_message>
- Ajustes na documentacao/G5_Documentacao1sem2014.docx - Adicionado a implementacao/PI5G1S14.zip de acordo com os casos de uso descritos no escopo de acordo com a descrição abaixo
UC Cadastrar Aluno - Drv_CadastrarAluno
UC Editar Aluno - Drv_EditarAluno
UC Consultar Aluno - Drv_ConsultarAluno
 
UC Cadastrar turmas - Drv_CadastrarTurma
UC Editar turmas - Drv_EditarTurma
UC Consultar turmas - Drv_ConsultarTurma

UC Cadastrar ocorrência - Drv_CadastarOcorrencia
UC Editar ocorrência - Drv_EditarOcorrencia
UC Consultar ocorrência - Drv_ConsultarOcorrencia
</commit_message>
<xml_diff>
--- a/documentacao/G5_Documentacao1sem2014.docx
+++ b/documentacao/G5_Documentacao1sem2014.docx
@@ -10233,7 +10233,7 @@
           <v:shape id="_x0000_i1025" type="#_x0000_t75" style="width:438pt;height:317.25pt" o:ole="">
             <v:imagedata r:id="rId14" o:title=""/>
           </v:shape>
-          <o:OLEObject Type="Embed" ProgID="Word.Document.12" ShapeID="_x0000_i1025" DrawAspect="Content" ObjectID="_1460473535" r:id="rId15">
+          <o:OLEObject Type="Embed" ProgID="Word.Document.12" ShapeID="_x0000_i1025" DrawAspect="Content" ObjectID="_1460534721" r:id="rId15">
             <o:FieldCodes>\s</o:FieldCodes>
           </o:OLEObject>
         </w:object>
@@ -11594,31 +11594,10 @@
         <w:t xml:space="preserve">Tabela </w:t>
       </w:r>
       <w:r>
-        <w:fldChar w:fldCharType="begin"/>
-      </w:r>
-      <w:r>
-        <w:instrText xml:space="preserve"> SEQ Tabela \* ARABIC </w:instrText>
-      </w:r>
-      <w:r>
-        <w:fldChar w:fldCharType="separate"/>
-      </w:r>
-      <w:r>
-        <w:rPr>
-          <w:noProof/>
-        </w:rPr>
-        <w:t>3</w:t>
-      </w:r>
-      <w:r>
-        <w:rPr>
-          <w:noProof/>
-        </w:rPr>
-        <w:fldChar w:fldCharType="end"/>
-      </w:r>
-      <w:r>
-        <w:t xml:space="preserve">  </w:t>
-      </w:r>
-      <w:r>
-        <w:t>UC02- Consultar boletim</w:t>
+        <w:t>3 UC</w:t>
+      </w:r>
+      <w:r>
+        <w:t>02- Consultar boletim</w:t>
       </w:r>
       <w:bookmarkEnd w:id="99"/>
     </w:p>
@@ -15378,19 +15357,7 @@
           </w:tcPr>
           <w:p>
             <w:r>
-              <w:t>UC</w:t>
-            </w:r>
-            <w:r>
-              <w:t>10</w:t>
-            </w:r>
-            <w:r>
-              <w:t xml:space="preserve"> – </w:t>
-            </w:r>
-            <w:r>
-              <w:t>Editar</w:t>
-            </w:r>
-            <w:r>
-              <w:t xml:space="preserve"> Aluno</w:t>
+              <w:t>UC10 – Editar Aluno</w:t>
             </w:r>
           </w:p>
         </w:tc>
@@ -15428,13 +15395,7 @@
               </w:rPr>
             </w:pPr>
             <w:r>
-              <w:t xml:space="preserve">Realiza </w:t>
-            </w:r>
-            <w:r>
-              <w:t>procedimento de alteração da</w:t>
-            </w:r>
-            <w:r>
-              <w:t xml:space="preserve"> matricula</w:t>
+              <w:t>Realiza procedimento de alteração da matricula</w:t>
             </w:r>
           </w:p>
         </w:tc>
@@ -15773,19 +15734,7 @@
           </w:tcPr>
           <w:p>
             <w:r>
-              <w:t>UC1</w:t>
-            </w:r>
-            <w:r>
-              <w:t>1</w:t>
-            </w:r>
-            <w:r>
-              <w:t xml:space="preserve"> – </w:t>
-            </w:r>
-            <w:r>
-              <w:t>Consultar</w:t>
-            </w:r>
-            <w:r>
-              <w:t xml:space="preserve"> Aluno</w:t>
+              <w:t>UC11 – Consultar Aluno</w:t>
             </w:r>
           </w:p>
         </w:tc>
@@ -15823,13 +15772,7 @@
               </w:rPr>
             </w:pPr>
             <w:r>
-              <w:t xml:space="preserve">Realiza procedimento de </w:t>
-            </w:r>
-            <w:r>
-              <w:t>consulta</w:t>
-            </w:r>
-            <w:r>
-              <w:t xml:space="preserve"> da matricula</w:t>
+              <w:t>Realiza procedimento de consulta da matricula</w:t>
             </w:r>
           </w:p>
         </w:tc>
@@ -15984,10 +15927,7 @@
           </w:p>
           <w:p>
             <w:r>
-              <w:t xml:space="preserve">        </w:t>
-            </w:r>
-            <w:r>
-              <w:t xml:space="preserve">FP01.1 – Sistema oferece campo para digitar RA </w:t>
+              <w:t xml:space="preserve">        FP01.1 – Sistema oferece campo para digitar RA </w:t>
             </w:r>
           </w:p>
           <w:p>
@@ -15997,13 +15937,7 @@
           </w:p>
           <w:p>
             <w:r>
-              <w:t xml:space="preserve">        FP01.3 – Sistema abre emite as informações do aluno compostas pelos seguintes </w:t>
-            </w:r>
-            <w:r>
-              <w:t>atributos:</w:t>
-            </w:r>
-            <w:r>
-              <w:t xml:space="preserve"> Nome, RA, data de nascimento, endereço, nome do pai, nome da mãe, telefone de contato, foto e escola anterior, e turma atual.</w:t>
+              <w:t xml:space="preserve">        FP01.3 – Sistema abre emite as informações do aluno compostas pelos seguintes atributos: Nome, RA, data de nascimento, endereço, nome do pai, nome da mãe, telefone de contato, foto e escola anterior, e turma atual.</w:t>
             </w:r>
           </w:p>
           <w:p>
@@ -17195,162 +17129,180 @@
                 <w:bCs/>
               </w:rPr>
             </w:pPr>
+            <w:r>
+              <w:rPr>
+                <w:b/>
+                <w:bCs/>
+              </w:rPr>
+              <w:t>Pós-condição</w:t>
+            </w:r>
+          </w:p>
+        </w:tc>
+        <w:tc>
+          <w:tcPr>
+            <w:tcW w:w="6095" w:type="dxa"/>
+          </w:tcPr>
+          <w:p>
+            <w:r>
+              <w:t>Turmas cadastradas</w:t>
+            </w:r>
+          </w:p>
+        </w:tc>
+      </w:tr>
+      <w:tr>
+        <w:tc>
+          <w:tcPr>
+            <w:tcW w:w="8753" w:type="dxa"/>
+            <w:gridSpan w:val="2"/>
+          </w:tcPr>
+          <w:p>
+            <w:pPr>
+              <w:rPr>
+                <w:b/>
+                <w:bCs/>
+              </w:rPr>
+            </w:pPr>
+          </w:p>
+          <w:p>
+            <w:pPr>
+              <w:rPr>
+                <w:color w:val="548DD4"/>
+              </w:rPr>
+            </w:pPr>
+            <w:r>
+              <w:rPr>
+                <w:b/>
+                <w:bCs/>
+              </w:rPr>
+              <w:t>Fluxo Principal</w:t>
+            </w:r>
+            <w:r>
+              <w:t xml:space="preserve">: </w:t>
+            </w:r>
+          </w:p>
+          <w:p>
+            <w:r>
+              <w:t xml:space="preserve">FP01 – Este caso de uso inicia quando </w:t>
+            </w:r>
+            <w:r>
+              <w:t>a secretaria</w:t>
+            </w:r>
+            <w:r>
+              <w:t xml:space="preserve"> deseja </w:t>
+            </w:r>
+            <w:r>
+              <w:t xml:space="preserve">cadastrar </w:t>
+            </w:r>
+            <w:r>
+              <w:t xml:space="preserve">novas </w:t>
+            </w:r>
+            <w:r>
+              <w:t>turmas</w:t>
+            </w:r>
+          </w:p>
+          <w:p>
+            <w:r>
+              <w:t xml:space="preserve">FP02 – </w:t>
+            </w:r>
+            <w:r>
+              <w:t xml:space="preserve">O sistema oferece opção </w:t>
+            </w:r>
+            <w:r>
+              <w:t>cadastrar nova turma</w:t>
+            </w:r>
+          </w:p>
+          <w:p>
+            <w:r>
+              <w:t>FP0</w:t>
+            </w:r>
+            <w:r>
+              <w:t>3</w:t>
+            </w:r>
+            <w:r>
+              <w:t xml:space="preserve"> – </w:t>
+            </w:r>
+            <w:r>
+              <w:t>Secretaria seleciona a opção turma</w:t>
+            </w:r>
+          </w:p>
+          <w:p>
+            <w:r>
+              <w:t xml:space="preserve">FP02 – </w:t>
+            </w:r>
+            <w:r>
+              <w:t xml:space="preserve">O sistema oferece </w:t>
+            </w:r>
+            <w:r>
+              <w:t xml:space="preserve">nomes de novas turmas, conforme </w:t>
+            </w:r>
+            <w:r>
+              <w:t>sequência</w:t>
+            </w:r>
+            <w:r>
+              <w:t xml:space="preserve"> de turmas cadastradas</w:t>
+            </w:r>
+          </w:p>
+          <w:p>
+            <w:r>
+              <w:t>FP0</w:t>
+            </w:r>
+            <w:r>
+              <w:t>3</w:t>
+            </w:r>
+            <w:r>
+              <w:t xml:space="preserve"> – </w:t>
+            </w:r>
+            <w:r>
+              <w:t xml:space="preserve">Caso Secretaria seleciona a opção </w:t>
+            </w:r>
+            <w:r>
+              <w:t>nome da turma</w:t>
+            </w:r>
+          </w:p>
+          <w:p>
+            <w:r>
+              <w:t>FP0</w:t>
+            </w:r>
+            <w:r>
+              <w:t>4</w:t>
+            </w:r>
+            <w:r>
+              <w:t xml:space="preserve"> – Sistema </w:t>
+            </w:r>
+            <w:r>
+              <w:t>abre a edição de um formulário para o cadastro</w:t>
+            </w:r>
+            <w:r>
+              <w:t xml:space="preserve"> de turma</w:t>
+            </w:r>
+          </w:p>
+          <w:p>
+            <w:r>
+              <w:t>FP0</w:t>
+            </w:r>
+            <w:r>
+              <w:t>5</w:t>
+            </w:r>
+            <w:r>
+              <w:t xml:space="preserve"> – Secretaria preenche dados referentes </w:t>
+            </w:r>
+            <w:r>
+              <w:t>à</w:t>
+            </w:r>
+            <w:r>
+              <w:t xml:space="preserve">: nome da </w:t>
+            </w:r>
+            <w:r>
+              <w:t>turma, ano, professor</w:t>
+            </w:r>
             <w:bookmarkStart w:id="110" w:name="_GoBack"/>
             <w:bookmarkEnd w:id="110"/>
             <w:r>
-              <w:rPr>
-                <w:b/>
-                <w:bCs/>
-              </w:rPr>
-              <w:t>Pós-condição</w:t>
-            </w:r>
-          </w:p>
-        </w:tc>
-        <w:tc>
-          <w:tcPr>
-            <w:tcW w:w="6095" w:type="dxa"/>
-          </w:tcPr>
-          <w:p>
-            <w:r>
-              <w:t>Turmas cadastradas</w:t>
-            </w:r>
-          </w:p>
-        </w:tc>
-      </w:tr>
-      <w:tr>
-        <w:tc>
-          <w:tcPr>
-            <w:tcW w:w="8753" w:type="dxa"/>
-            <w:gridSpan w:val="2"/>
-          </w:tcPr>
-          <w:p>
-            <w:pPr>
-              <w:rPr>
-                <w:b/>
-                <w:bCs/>
-              </w:rPr>
-            </w:pPr>
-          </w:p>
-          <w:p>
-            <w:pPr>
-              <w:rPr>
-                <w:color w:val="548DD4"/>
-              </w:rPr>
-            </w:pPr>
-            <w:r>
-              <w:rPr>
-                <w:b/>
-                <w:bCs/>
-              </w:rPr>
-              <w:t>Fluxo Principal</w:t>
-            </w:r>
-            <w:r>
-              <w:t xml:space="preserve">: </w:t>
-            </w:r>
-          </w:p>
-          <w:p>
-            <w:r>
-              <w:t xml:space="preserve">FP01 – Este caso de uso inicia quando </w:t>
-            </w:r>
-            <w:r>
-              <w:t>a secretaria</w:t>
-            </w:r>
-            <w:r>
-              <w:t xml:space="preserve"> deseja </w:t>
-            </w:r>
-            <w:r>
-              <w:t xml:space="preserve">cadastrar </w:t>
-            </w:r>
-            <w:r>
-              <w:t xml:space="preserve">novas </w:t>
-            </w:r>
-            <w:r>
-              <w:t>turmas</w:t>
-            </w:r>
-          </w:p>
-          <w:p>
-            <w:r>
-              <w:t xml:space="preserve">FP02 – </w:t>
-            </w:r>
-            <w:r>
-              <w:t xml:space="preserve">O sistema oferece opção </w:t>
-            </w:r>
-            <w:r>
-              <w:t>cadastrar nova turma</w:t>
-            </w:r>
-          </w:p>
-          <w:p>
-            <w:r>
-              <w:t>FP0</w:t>
-            </w:r>
-            <w:r>
-              <w:t>3</w:t>
-            </w:r>
-            <w:r>
-              <w:t xml:space="preserve"> – </w:t>
-            </w:r>
-            <w:r>
-              <w:t>Secretaria seleciona a opção turma</w:t>
-            </w:r>
-          </w:p>
-          <w:p>
-            <w:r>
-              <w:t xml:space="preserve">FP02 – </w:t>
-            </w:r>
-            <w:r>
-              <w:t xml:space="preserve">O sistema oferece </w:t>
-            </w:r>
-            <w:r>
-              <w:t>nomes de novas turmas, conforme sequencia de turmas cadastradas</w:t>
-            </w:r>
-          </w:p>
-          <w:p>
-            <w:r>
-              <w:t>FP0</w:t>
-            </w:r>
-            <w:r>
-              <w:t>3</w:t>
-            </w:r>
-            <w:r>
-              <w:t xml:space="preserve"> – </w:t>
-            </w:r>
-            <w:r>
-              <w:t xml:space="preserve">Caso Secretaria seleciona a opção </w:t>
-            </w:r>
-            <w:r>
-              <w:t>nome da turma</w:t>
-            </w:r>
-          </w:p>
-          <w:p>
-            <w:r>
-              <w:t>FP0</w:t>
-            </w:r>
-            <w:r>
-              <w:t>4</w:t>
-            </w:r>
-            <w:r>
-              <w:t xml:space="preserve"> – Sistema </w:t>
-            </w:r>
-            <w:r>
-              <w:t>abre a edição de um formulário para o cadastro</w:t>
-            </w:r>
-          </w:p>
-          <w:p>
-            <w:r>
-              <w:t>FP0</w:t>
-            </w:r>
-            <w:r>
-              <w:t>5</w:t>
-            </w:r>
-            <w:r>
-              <w:t xml:space="preserve"> – Secretaria preenche dados referentes a: nome da turma, nomes dos alunos da </w:t>
+              <w:t xml:space="preserve"> e </w:t>
             </w:r>
             <w:r>
               <w:lastRenderedPageBreak/>
-              <w:t>turma, RA e data de nascimento dos alunos na turma, e professores da turma</w:t>
-            </w:r>
-            <w:r>
-              <w:t xml:space="preserve"> e suas disciplinas</w:t>
+              <w:t>disciplinas.</w:t>
             </w:r>
           </w:p>
           <w:p>
@@ -17493,19 +17445,13 @@
               <w:t>UC</w:t>
             </w:r>
             <w:r>
-              <w:t>1</w:t>
-            </w:r>
-            <w:r>
-              <w:t>3</w:t>
+              <w:t>13</w:t>
             </w:r>
             <w:r>
               <w:t xml:space="preserve">- </w:t>
             </w:r>
             <w:r>
-              <w:t>Editar</w:t>
-            </w:r>
-            <w:r>
-              <w:t xml:space="preserve"> turma</w:t>
+              <w:t>Editar turma</w:t>
             </w:r>
           </w:p>
         </w:tc>
@@ -17615,13 +17561,7 @@
           </w:tcPr>
           <w:p>
             <w:r>
-              <w:t>Turmas disponíveis</w:t>
-            </w:r>
-            <w:r>
-              <w:t xml:space="preserve"> para </w:t>
-            </w:r>
-            <w:r>
-              <w:t>edição</w:t>
+              <w:t>Turmas disponíveis para edição</w:t>
             </w:r>
           </w:p>
           <w:p>
@@ -17711,101 +17651,47 @@
           </w:p>
           <w:p>
             <w:r>
-              <w:t>FP0</w:t>
-            </w:r>
-            <w:r>
-              <w:t>2</w:t>
-            </w:r>
-            <w:r>
-              <w:t xml:space="preserve"> – Caso Secretaria seleciona a opção editar turma</w:t>
-            </w:r>
-          </w:p>
-          <w:p>
-            <w:r>
-              <w:t>FP0</w:t>
-            </w:r>
-            <w:r>
-              <w:t>3</w:t>
-            </w:r>
-            <w:r>
-              <w:t xml:space="preserve"> – Sistema abre a solicitação do ID da turma</w:t>
-            </w:r>
-          </w:p>
-          <w:p>
-            <w:r>
-              <w:t>FP0</w:t>
-            </w:r>
-            <w:r>
-              <w:t>4</w:t>
-            </w:r>
-            <w:r>
-              <w:t xml:space="preserve"> – Secretaria digita ID da turma desejada</w:t>
-            </w:r>
-          </w:p>
-          <w:p>
-            <w:r>
-              <w:t>FP0</w:t>
-            </w:r>
-            <w:r>
-              <w:t>5</w:t>
-            </w:r>
-            <w:r>
-              <w:t xml:space="preserve"> – Sistema oferece dados registrados</w:t>
-            </w:r>
-          </w:p>
-          <w:p>
-            <w:r>
-              <w:t>FP0</w:t>
-            </w:r>
-            <w:r>
-              <w:t>6</w:t>
-            </w:r>
-            <w:r>
-              <w:t xml:space="preserve"> – Secretaria realiza alterações</w:t>
-            </w:r>
-          </w:p>
-          <w:p>
-            <w:r>
-              <w:t>FP</w:t>
-            </w:r>
-            <w:r>
-              <w:t>07</w:t>
-            </w:r>
-            <w:r>
-              <w:t xml:space="preserve"> – Sistema verifica dados alterados</w:t>
-            </w:r>
-          </w:p>
-          <w:p>
-            <w:r>
-              <w:t>FP</w:t>
-            </w:r>
-            <w:r>
-              <w:t>08</w:t>
-            </w:r>
-            <w:r>
-              <w:t xml:space="preserve"> – Secretaria envia alterações </w:t>
-            </w:r>
-          </w:p>
-          <w:p>
-            <w:r>
-              <w:t>FP</w:t>
-            </w:r>
-            <w:r>
-              <w:t>09</w:t>
-            </w:r>
-            <w:r>
-              <w:t xml:space="preserve"> – Sistema registra alterações no Banco de dados</w:t>
-            </w:r>
-          </w:p>
-          <w:p>
-            <w:r>
-              <w:t>FP1</w:t>
-            </w:r>
-            <w:r>
-              <w:t>0</w:t>
-            </w:r>
-            <w:r>
-              <w:t xml:space="preserve"> – Sistema informa registro de alterações </w:t>
+              <w:t>FP02 – Caso Secretaria seleciona a opção editar turma</w:t>
+            </w:r>
+          </w:p>
+          <w:p>
+            <w:r>
+              <w:t>FP03 – Sistema abre a solicitação do ID da turma</w:t>
+            </w:r>
+          </w:p>
+          <w:p>
+            <w:r>
+              <w:t>FP04 – Secretaria digita ID da turma desejada</w:t>
+            </w:r>
+          </w:p>
+          <w:p>
+            <w:r>
+              <w:t>FP05 – Sistema oferece dados registrados</w:t>
+            </w:r>
+          </w:p>
+          <w:p>
+            <w:r>
+              <w:t>FP06 – Secretaria realiza alterações</w:t>
+            </w:r>
+          </w:p>
+          <w:p>
+            <w:r>
+              <w:t>FP07 – Sistema verifica dados alterados</w:t>
+            </w:r>
+          </w:p>
+          <w:p>
+            <w:r>
+              <w:t xml:space="preserve">FP08 – Secretaria envia alterações </w:t>
+            </w:r>
+          </w:p>
+          <w:p>
+            <w:r>
+              <w:t>FP09 – Sistema registra alterações no Banco de dados</w:t>
+            </w:r>
+          </w:p>
+          <w:p>
+            <w:r>
+              <w:t xml:space="preserve">FP10 – Sistema informa registro de alterações </w:t>
             </w:r>
           </w:p>
           <w:p/>
@@ -17816,15 +17702,15 @@
                 <w:b/>
                 <w:bCs/>
               </w:rPr>
+              <w:t>Fluxo Alternativo:</w:t>
+            </w:r>
+            <w:r>
+              <w:t xml:space="preserve"> </w:t>
+            </w:r>
+          </w:p>
+          <w:p>
+            <w:r>
               <w:lastRenderedPageBreak/>
-              <w:t>Fluxo Alternativo:</w:t>
-            </w:r>
-            <w:r>
-              <w:t xml:space="preserve"> </w:t>
-            </w:r>
-          </w:p>
-          <w:p>
-            <w:r>
               <w:t>Caso secretaria digite ID incorreto, sistema emite aviso de ID incorreto e abre opções para consultar lista de ID</w:t>
             </w:r>
           </w:p>
@@ -17891,19 +17777,13 @@
               <w:t>UC</w:t>
             </w:r>
             <w:r>
-              <w:t>1</w:t>
-            </w:r>
-            <w:r>
-              <w:t>4</w:t>
+              <w:t>14</w:t>
             </w:r>
             <w:r>
               <w:t xml:space="preserve">- </w:t>
             </w:r>
             <w:r>
-              <w:t>Consultar</w:t>
-            </w:r>
-            <w:r>
-              <w:t xml:space="preserve"> turma</w:t>
+              <w:t>Consultar turma</w:t>
             </w:r>
           </w:p>
         </w:tc>
@@ -18582,7 +18462,7 @@
               <w:t>FP</w:t>
             </w:r>
             <w:r>
-              <w:t>01</w:t>
+              <w:t>12</w:t>
             </w:r>
             <w:r>
               <w:t xml:space="preserve"> –</w:t>
@@ -19242,18 +19122,18 @@
                 <w:b/>
                 <w:bCs/>
               </w:rPr>
+              <w:t>Fluxo Principal</w:t>
+            </w:r>
+            <w:r>
+              <w:t xml:space="preserve">: </w:t>
+            </w:r>
+          </w:p>
+          <w:p>
+            <w:pPr>
+              <w:jc w:val="left"/>
+            </w:pPr>
+            <w:r>
               <w:lastRenderedPageBreak/>
-              <w:t>Fluxo Principal</w:t>
-            </w:r>
-            <w:r>
-              <w:t xml:space="preserve">: </w:t>
-            </w:r>
-          </w:p>
-          <w:p>
-            <w:pPr>
-              <w:jc w:val="left"/>
-            </w:pPr>
-            <w:r>
               <w:t>FP</w:t>
             </w:r>
             <w:r>
@@ -27346,7 +27226,7 @@
 </file>
 
 <file path=customXml/itemProps1.xml><?xml version="1.0" encoding="utf-8"?>
-<ds:datastoreItem xmlns:ds="http://schemas.openxmlformats.org/officeDocument/2006/customXml" ds:itemID="{D5F10AE3-EF13-4F34-926B-9039133F5A86}">
+<ds:datastoreItem xmlns:ds="http://schemas.openxmlformats.org/officeDocument/2006/customXml" ds:itemID="{5AC014FE-6DE4-4CA2-9A14-5243F2CB0E59}">
   <ds:schemaRefs>
     <ds:schemaRef ds:uri="http://schemas.openxmlformats.org/officeDocument/2006/bibliography"/>
   </ds:schemaRefs>

</xml_diff>

<commit_message>
- Implementação concluida - Inserido os casos de teste
</commit_message>
<xml_diff>
--- a/documentacao/G5_Documentacao1sem2014.docx
+++ b/documentacao/G5_Documentacao1sem2014.docx
@@ -123,11 +123,19 @@
         </w:rPr>
         <w:br/>
       </w:r>
+      <w:proofErr w:type="spellStart"/>
       <w:r>
         <w:rPr>
           <w:color w:val="000000"/>
         </w:rPr>
-        <w:t xml:space="preserve">Waldinei </w:t>
+        <w:t>Waldinei</w:t>
+      </w:r>
+      <w:proofErr w:type="spellEnd"/>
+      <w:r>
+        <w:rPr>
+          <w:color w:val="000000"/>
+        </w:rPr>
+        <w:t xml:space="preserve"> </w:t>
       </w:r>
       <w:r>
         <w:rPr>
@@ -333,12 +341,14 @@
         </w:rPr>
         <w:br/>
       </w:r>
+      <w:proofErr w:type="spellStart"/>
       <w:r>
         <w:rPr>
           <w:color w:val="000000"/>
         </w:rPr>
         <w:t>Waldinei</w:t>
       </w:r>
+      <w:proofErr w:type="spellEnd"/>
       <w:r>
         <w:rPr>
           <w:color w:val="000000"/>
@@ -397,7 +407,23 @@
         <w:jc w:val="right"/>
       </w:pPr>
       <w:r>
-        <w:t>Orientador: Prof.MSc Helio Azevedo</w:t>
+        <w:t xml:space="preserve">Orientador: </w:t>
+      </w:r>
+      <w:proofErr w:type="spellStart"/>
+      <w:r>
+        <w:t>Prof.MSc</w:t>
+      </w:r>
+      <w:proofErr w:type="spellEnd"/>
+      <w:r>
+        <w:t xml:space="preserve"> </w:t>
+      </w:r>
+      <w:proofErr w:type="spellStart"/>
+      <w:r>
+        <w:t>Helio</w:t>
+      </w:r>
+      <w:proofErr w:type="spellEnd"/>
+      <w:r>
+        <w:t xml:space="preserve"> Azevedo</w:t>
       </w:r>
     </w:p>
     <w:p>
@@ -470,7 +496,20 @@
           <w:color w:val="000000"/>
         </w:rPr>
         <w:br/>
-        <w:t>Waldinei PEREIRA DA SILVA</w:t>
+      </w:r>
+      <w:proofErr w:type="spellStart"/>
+      <w:r>
+        <w:rPr>
+          <w:color w:val="000000"/>
+        </w:rPr>
+        <w:t>Waldinei</w:t>
+      </w:r>
+      <w:proofErr w:type="spellEnd"/>
+      <w:r>
+        <w:rPr>
+          <w:color w:val="000000"/>
+        </w:rPr>
+        <w:t xml:space="preserve"> PEREIRA DA SILVA</w:t>
       </w:r>
       <w:r>
         <w:rPr>
@@ -593,8 +632,12 @@
       </w:r>
       <w:r>
         <w:br/>
+      </w:r>
+      <w:proofErr w:type="spellStart"/>
+      <w:r>
         <w:t>Prof.XXXXXX</w:t>
       </w:r>
+      <w:proofErr w:type="spellEnd"/>
       <w:r>
         <w:br/>
       </w:r>
@@ -665,14 +708,22 @@
         <w:rPr>
           <w:bCs/>
         </w:rPr>
-        <w:t xml:space="preserve"> todos os alunos, professores e pais e responsáveis que hoje são comprometidos com os estudos ou um dia serão.</w:t>
-      </w:r>
+        <w:t xml:space="preserve"> todos os alunos, professores e pais e responsáveis que hoje são comprometidos com os estudos ou um dia </w:t>
+      </w:r>
+      <w:proofErr w:type="gramStart"/>
       <w:r>
         <w:rPr>
           <w:bCs/>
         </w:rPr>
+        <w:t>serão.</w:t>
+      </w:r>
+      <w:r>
+        <w:rPr>
+          <w:bCs/>
+        </w:rPr>
         <w:t>.</w:t>
       </w:r>
+      <w:proofErr w:type="gramEnd"/>
     </w:p>
     <w:p>
       <w:pPr>
@@ -846,6 +897,7 @@
           <w:shd w:val="clear" w:color="auto" w:fill="FEFDFA"/>
         </w:rPr>
       </w:pPr>
+      <w:proofErr w:type="gramStart"/>
       <w:r>
         <w:rPr>
           <w:rFonts w:ascii="Arial" w:hAnsi="Arial" w:cs="Arial"/>
@@ -856,7 +908,20 @@
           <w:szCs w:val="17"/>
           <w:shd w:val="clear" w:color="auto" w:fill="FEFDFA"/>
         </w:rPr>
-        <w:t>que você pode usar para mudar o mundo."</w:t>
+        <w:t>que</w:t>
+      </w:r>
+      <w:proofErr w:type="gramEnd"/>
+      <w:r>
+        <w:rPr>
+          <w:rFonts w:ascii="Arial" w:hAnsi="Arial" w:cs="Arial"/>
+          <w:b w:val="0"/>
+          <w:bCs w:val="0"/>
+          <w:color w:val="333333"/>
+          <w:sz w:val="32"/>
+          <w:szCs w:val="17"/>
+          <w:shd w:val="clear" w:color="auto" w:fill="FEFDFA"/>
+        </w:rPr>
+        <w:t xml:space="preserve"> você pode usar para mudar o mundo."</w:t>
       </w:r>
     </w:p>
     <w:p>
@@ -946,7 +1011,15 @@
         </w:tabs>
       </w:pPr>
       <w:r>
-        <w:t xml:space="preserve">Este gerenciador de atividades escolares tem como objetivo atender as escolas publicas ou privadas. </w:t>
+        <w:t xml:space="preserve">Este gerenciador de atividades escolares tem como objetivo atender as escolas </w:t>
+      </w:r>
+      <w:proofErr w:type="spellStart"/>
+      <w:r>
+        <w:t>publicas</w:t>
+      </w:r>
+      <w:proofErr w:type="spellEnd"/>
+      <w:r>
+        <w:t xml:space="preserve"> ou privadas. </w:t>
       </w:r>
     </w:p>
     <w:p>
@@ -2902,12 +2975,28 @@
                 <w:lang w:val="en-US"/>
               </w:rPr>
             </w:pPr>
+            <w:proofErr w:type="spellStart"/>
             <w:r>
               <w:rPr>
                 <w:lang w:val="en-US"/>
               </w:rPr>
-              <w:t>Registro Acadêmico</w:t>
-            </w:r>
+              <w:t>Registro</w:t>
+            </w:r>
+            <w:proofErr w:type="spellEnd"/>
+            <w:r>
+              <w:rPr>
+                <w:lang w:val="en-US"/>
+              </w:rPr>
+              <w:t xml:space="preserve"> </w:t>
+            </w:r>
+            <w:proofErr w:type="spellStart"/>
+            <w:r>
+              <w:rPr>
+                <w:lang w:val="en-US"/>
+              </w:rPr>
+              <w:t>Acadêmico</w:t>
+            </w:r>
+            <w:proofErr w:type="spellEnd"/>
           </w:p>
           <w:p>
             <w:pPr>
@@ -2963,18 +3052,34 @@
                 <w:lang w:val="en-US"/>
               </w:rPr>
             </w:pPr>
+            <w:proofErr w:type="spellStart"/>
             <w:r>
               <w:rPr>
                 <w:lang w:val="en-US"/>
               </w:rPr>
-              <w:t>Cadastro Pessoa Fí</w:t>
-            </w:r>
+              <w:t>Cadastro</w:t>
+            </w:r>
+            <w:proofErr w:type="spellEnd"/>
             <w:r>
               <w:rPr>
                 <w:lang w:val="en-US"/>
               </w:rPr>
+              <w:t xml:space="preserve"> Pessoa </w:t>
+            </w:r>
+            <w:proofErr w:type="spellStart"/>
+            <w:r>
+              <w:rPr>
+                <w:lang w:val="en-US"/>
+              </w:rPr>
+              <w:t>Fí</w:t>
+            </w:r>
+            <w:r>
+              <w:rPr>
+                <w:lang w:val="en-US"/>
+              </w:rPr>
               <w:t>sica</w:t>
             </w:r>
+            <w:proofErr w:type="spellEnd"/>
           </w:p>
         </w:tc>
       </w:tr>
@@ -8100,8 +8205,13 @@
             <w:pPr>
               <w:pStyle w:val="InfoBlue0"/>
             </w:pPr>
-            <w:r>
-              <w:t xml:space="preserve">Waldinei Pereira da Silva </w:t>
+            <w:proofErr w:type="spellStart"/>
+            <w:r>
+              <w:t>Waldinei</w:t>
+            </w:r>
+            <w:proofErr w:type="spellEnd"/>
+            <w:r>
+              <w:t xml:space="preserve"> Pereira da Silva </w:t>
             </w:r>
           </w:p>
         </w:tc>
@@ -8321,8 +8431,13 @@
             <w:pPr>
               <w:pStyle w:val="InfoBlue0"/>
             </w:pPr>
-            <w:r>
-              <w:t>Waldinei Pereira da Silva</w:t>
+            <w:proofErr w:type="spellStart"/>
+            <w:r>
+              <w:t>Waldinei</w:t>
+            </w:r>
+            <w:proofErr w:type="spellEnd"/>
+            <w:r>
+              <w:t xml:space="preserve"> Pereira da Silva</w:t>
             </w:r>
           </w:p>
         </w:tc>
@@ -9300,9 +9415,11 @@
       <w:r>
         <w:t xml:space="preserve">As restrições estão na disponibilidade de terminais para o acesso, podendo ser acessados através de PC com acesso à internet. Futuramente em dispositivos móveis (smartphones e </w:t>
       </w:r>
+      <w:proofErr w:type="spellStart"/>
       <w:r>
         <w:t>tablet</w:t>
       </w:r>
+      <w:proofErr w:type="spellEnd"/>
       <w:r>
         <w:t>).</w:t>
       </w:r>
@@ -9990,7 +10107,7 @@
           <v:shape id="_x0000_i1025" type="#_x0000_t75" style="width:438pt;height:317.25pt" o:ole="">
             <v:imagedata r:id="rId14" o:title=""/>
           </v:shape>
-          <o:OLEObject Type="Embed" ProgID="Word.Document.12" ShapeID="_x0000_i1025" DrawAspect="Content" ObjectID="_1460620879" r:id="rId15">
+          <o:OLEObject Type="Embed" ProgID="Word.Document.12" ShapeID="_x0000_i1025" DrawAspect="Content" ObjectID="_1460631463" r:id="rId15">
             <o:FieldCodes>\s</o:FieldCodes>
           </o:OLEObject>
         </w:object>
@@ -10948,9 +11065,11 @@
         <w:t xml:space="preserve">01- </w:t>
       </w:r>
       <w:bookmarkEnd w:id="96"/>
+      <w:proofErr w:type="spellStart"/>
       <w:r>
         <w:t>Login</w:t>
       </w:r>
+      <w:proofErr w:type="spellEnd"/>
     </w:p>
     <w:tbl>
       <w:tblPr>
@@ -11013,9 +11132,11 @@
             <w:r>
               <w:t xml:space="preserve">- </w:t>
             </w:r>
+            <w:proofErr w:type="spellStart"/>
             <w:r>
               <w:t>Login</w:t>
             </w:r>
+            <w:proofErr w:type="spellEnd"/>
           </w:p>
         </w:tc>
       </w:tr>
@@ -11163,7 +11284,15 @@
           </w:tcPr>
           <w:p>
             <w:r>
-              <w:t>O ator recebe um login e uma senha para acesso ao sistema que atenda ao seu perfil de usuário.</w:t>
+              <w:t xml:space="preserve">O ator recebe um </w:t>
+            </w:r>
+            <w:proofErr w:type="spellStart"/>
+            <w:r>
+              <w:t>login</w:t>
+            </w:r>
+            <w:proofErr w:type="spellEnd"/>
+            <w:r>
+              <w:t xml:space="preserve"> e uma senha para acesso ao sistema que atenda ao seu perfil de usuário.</w:t>
             </w:r>
           </w:p>
         </w:tc>
@@ -11212,8 +11341,13 @@
             <w:r>
               <w:t xml:space="preserve"> deseja </w:t>
             </w:r>
-            <w:r>
-              <w:t>logar no sistema</w:t>
+            <w:proofErr w:type="spellStart"/>
+            <w:r>
+              <w:t>logar</w:t>
+            </w:r>
+            <w:proofErr w:type="spellEnd"/>
+            <w:r>
+              <w:t xml:space="preserve"> no sistema</w:t>
             </w:r>
           </w:p>
           <w:p>
@@ -11221,7 +11355,15 @@
               <w:t xml:space="preserve">FP02 – </w:t>
             </w:r>
             <w:r>
-              <w:t>O sistema oferece opção para registrar o login e a senha</w:t>
+              <w:t xml:space="preserve">O sistema oferece opção para registrar o </w:t>
+            </w:r>
+            <w:proofErr w:type="spellStart"/>
+            <w:r>
+              <w:t>login</w:t>
+            </w:r>
+            <w:proofErr w:type="spellEnd"/>
+            <w:r>
+              <w:t xml:space="preserve"> e a senha</w:t>
             </w:r>
           </w:p>
           <w:p>
@@ -11490,8 +11632,13 @@
           </w:p>
           <w:p>
             <w:r>
-              <w:t>O ator deve estar logado</w:t>
-            </w:r>
+              <w:t xml:space="preserve">O ator deve estar </w:t>
+            </w:r>
+            <w:proofErr w:type="spellStart"/>
+            <w:r>
+              <w:t>logado</w:t>
+            </w:r>
+            <w:proofErr w:type="spellEnd"/>
           </w:p>
         </w:tc>
       </w:tr>
@@ -11808,8 +11955,13 @@
           </w:tcPr>
           <w:p>
             <w:r>
-              <w:t>Os atores devem estar logados</w:t>
-            </w:r>
+              <w:t xml:space="preserve">Os atores devem estar </w:t>
+            </w:r>
+            <w:proofErr w:type="spellStart"/>
+            <w:r>
+              <w:t>logados</w:t>
+            </w:r>
+            <w:proofErr w:type="spellEnd"/>
           </w:p>
         </w:tc>
       </w:tr>
@@ -12166,7 +12318,15 @@
           </w:p>
           <w:p>
             <w:r>
-              <w:t>O professor deve estar logado.</w:t>
+              <w:t xml:space="preserve">O professor deve estar </w:t>
+            </w:r>
+            <w:proofErr w:type="spellStart"/>
+            <w:r>
+              <w:t>logado</w:t>
+            </w:r>
+            <w:proofErr w:type="spellEnd"/>
+            <w:r>
+              <w:t>.</w:t>
             </w:r>
           </w:p>
         </w:tc>
@@ -12646,7 +12806,15 @@
           </w:p>
           <w:p>
             <w:r>
-              <w:t>O professor deve estar logado.</w:t>
+              <w:t xml:space="preserve">O professor deve estar </w:t>
+            </w:r>
+            <w:proofErr w:type="spellStart"/>
+            <w:r>
+              <w:t>logado</w:t>
+            </w:r>
+            <w:proofErr w:type="spellEnd"/>
+            <w:r>
+              <w:t>.</w:t>
             </w:r>
           </w:p>
         </w:tc>
@@ -13117,8 +13285,13 @@
           </w:p>
           <w:p>
             <w:r>
-              <w:t>Secretaria deve estar logado</w:t>
-            </w:r>
+              <w:t xml:space="preserve">Secretaria deve estar </w:t>
+            </w:r>
+            <w:proofErr w:type="spellStart"/>
+            <w:r>
+              <w:t>logado</w:t>
+            </w:r>
+            <w:proofErr w:type="spellEnd"/>
           </w:p>
         </w:tc>
       </w:tr>
@@ -13555,8 +13728,13 @@
           </w:p>
           <w:p>
             <w:r>
-              <w:t>Secretaria deve estar logado</w:t>
-            </w:r>
+              <w:t xml:space="preserve">Secretaria deve estar </w:t>
+            </w:r>
+            <w:proofErr w:type="spellStart"/>
+            <w:r>
+              <w:t>logado</w:t>
+            </w:r>
+            <w:proofErr w:type="spellEnd"/>
           </w:p>
         </w:tc>
       </w:tr>
@@ -13865,8 +14043,13 @@
           </w:p>
           <w:p>
             <w:r>
-              <w:t>Secretaria deve estar logado</w:t>
-            </w:r>
+              <w:t xml:space="preserve">Secretaria deve estar </w:t>
+            </w:r>
+            <w:proofErr w:type="spellStart"/>
+            <w:r>
+              <w:t>logado</w:t>
+            </w:r>
+            <w:proofErr w:type="spellEnd"/>
           </w:p>
         </w:tc>
       </w:tr>
@@ -14129,8 +14312,13 @@
           </w:p>
           <w:p>
             <w:r>
-              <w:t>Secretaria deve estar logada</w:t>
-            </w:r>
+              <w:t xml:space="preserve">Secretaria deve estar </w:t>
+            </w:r>
+            <w:proofErr w:type="spellStart"/>
+            <w:r>
+              <w:t>logada</w:t>
+            </w:r>
+            <w:proofErr w:type="spellEnd"/>
           </w:p>
         </w:tc>
       </w:tr>
@@ -14654,7 +14842,15 @@
           </w:tcPr>
           <w:p>
             <w:r>
-              <w:t>O gestor deve estar logado.</w:t>
+              <w:t xml:space="preserve">O gestor deve estar </w:t>
+            </w:r>
+            <w:proofErr w:type="spellStart"/>
+            <w:r>
+              <w:t>logado</w:t>
+            </w:r>
+            <w:proofErr w:type="spellEnd"/>
+            <w:r>
+              <w:t>.</w:t>
             </w:r>
           </w:p>
         </w:tc>
@@ -15038,8 +15234,13 @@
           </w:p>
           <w:p>
             <w:r>
-              <w:t>Secretaria logada</w:t>
-            </w:r>
+              <w:t xml:space="preserve">Secretaria </w:t>
+            </w:r>
+            <w:proofErr w:type="spellStart"/>
+            <w:r>
+              <w:t>logada</w:t>
+            </w:r>
+            <w:proofErr w:type="spellEnd"/>
           </w:p>
         </w:tc>
       </w:tr>
@@ -15425,8 +15626,13 @@
           </w:p>
           <w:p>
             <w:r>
-              <w:t>Secretaria logada</w:t>
-            </w:r>
+              <w:t xml:space="preserve">Secretaria </w:t>
+            </w:r>
+            <w:proofErr w:type="spellStart"/>
+            <w:r>
+              <w:t>logada</w:t>
+            </w:r>
+            <w:proofErr w:type="spellEnd"/>
           </w:p>
         </w:tc>
       </w:tr>
@@ -15752,8 +15958,13 @@
           </w:p>
           <w:p>
             <w:r>
-              <w:t>Secretaria logada</w:t>
-            </w:r>
+              <w:t xml:space="preserve">Secretaria </w:t>
+            </w:r>
+            <w:proofErr w:type="spellStart"/>
+            <w:r>
+              <w:t>logada</w:t>
+            </w:r>
+            <w:proofErr w:type="spellEnd"/>
           </w:p>
         </w:tc>
       </w:tr>
@@ -16079,7 +16290,15 @@
           </w:p>
           <w:p>
             <w:r>
-              <w:t>O gestor deve estar logado.</w:t>
+              <w:t xml:space="preserve">O gestor deve estar </w:t>
+            </w:r>
+            <w:proofErr w:type="spellStart"/>
+            <w:r>
+              <w:t>logado</w:t>
+            </w:r>
+            <w:proofErr w:type="spellEnd"/>
+            <w:r>
+              <w:t>.</w:t>
             </w:r>
           </w:p>
         </w:tc>
@@ -16363,46 +16582,8 @@
               <w:t xml:space="preserve">     </w:t>
             </w:r>
           </w:p>
-          <w:p/>
         </w:tc>
       </w:tr>
-    </w:tbl>
-    <w:p/>
-    <w:p/>
-    <w:p/>
-    <w:p/>
-    <w:p/>
-    <w:p/>
-    <w:p/>
-    <w:p/>
-    <w:p>
-      <w:pPr>
-        <w:pStyle w:val="Ttulo2"/>
-        <w:numPr>
-          <w:ilvl w:val="0"/>
-          <w:numId w:val="0"/>
-        </w:numPr>
-        <w:ind w:left="578" w:hanging="578"/>
-      </w:pPr>
-    </w:p>
-    <w:tbl>
-      <w:tblPr>
-        <w:tblW w:w="0" w:type="auto"/>
-        <w:tblInd w:w="2" w:type="dxa"/>
-        <w:tblBorders>
-          <w:top w:val="single" w:sz="4" w:space="0" w:color="auto"/>
-          <w:left w:val="single" w:sz="4" w:space="0" w:color="auto"/>
-          <w:bottom w:val="single" w:sz="4" w:space="0" w:color="auto"/>
-          <w:right w:val="single" w:sz="4" w:space="0" w:color="auto"/>
-          <w:insideH w:val="single" w:sz="4" w:space="0" w:color="auto"/>
-          <w:insideV w:val="single" w:sz="4" w:space="0" w:color="auto"/>
-        </w:tblBorders>
-        <w:tblLook w:val="0000" w:firstRow="0" w:lastRow="0" w:firstColumn="0" w:lastColumn="0" w:noHBand="0" w:noVBand="0"/>
-      </w:tblPr>
-      <w:tblGrid>
-        <w:gridCol w:w="2658"/>
-        <w:gridCol w:w="6060"/>
-      </w:tblGrid>
       <w:tr>
         <w:tc>
           <w:tcPr>
@@ -16421,6 +16602,7 @@
                 <w:b/>
                 <w:bCs/>
               </w:rPr>
+              <w:lastRenderedPageBreak/>
               <w:t>Nome do C</w:t>
             </w:r>
             <w:r>
@@ -16542,7 +16724,15 @@
           </w:p>
           <w:p>
             <w:r>
-              <w:t>O gestor deve estar logado.</w:t>
+              <w:t xml:space="preserve">O gestor deve estar </w:t>
+            </w:r>
+            <w:proofErr w:type="spellStart"/>
+            <w:r>
+              <w:t>logado</w:t>
+            </w:r>
+            <w:proofErr w:type="spellEnd"/>
+            <w:r>
+              <w:t>.</w:t>
             </w:r>
           </w:p>
         </w:tc>
@@ -16828,7 +17018,6 @@
                 <w:b/>
                 <w:bCs/>
               </w:rPr>
-              <w:lastRenderedPageBreak/>
               <w:t>Nome do C</w:t>
             </w:r>
             <w:r>
@@ -16950,7 +17139,15 @@
           </w:p>
           <w:p>
             <w:r>
-              <w:t>O gestor deve estar logado.</w:t>
+              <w:t xml:space="preserve">O gestor deve estar </w:t>
+            </w:r>
+            <w:proofErr w:type="spellStart"/>
+            <w:r>
+              <w:t>logado</w:t>
+            </w:r>
+            <w:proofErr w:type="spellEnd"/>
+            <w:r>
+              <w:t>.</w:t>
             </w:r>
           </w:p>
         </w:tc>
@@ -17053,6 +17250,7 @@
               <w:jc w:val="left"/>
             </w:pPr>
             <w:r>
+              <w:lastRenderedPageBreak/>
               <w:t>FP</w:t>
             </w:r>
             <w:r>
@@ -17118,8 +17316,6 @@
           </w:p>
           <w:p/>
           <w:p>
-            <w:bookmarkStart w:id="106" w:name="_GoBack"/>
-            <w:bookmarkEnd w:id="106"/>
             <w:r>
               <w:rPr>
                 <w:b/>
@@ -17142,11 +17338,11 @@
       <w:pPr>
         <w:pStyle w:val="Ttulo2"/>
       </w:pPr>
-      <w:bookmarkStart w:id="107" w:name="_Toc386811468"/>
+      <w:bookmarkStart w:id="106" w:name="_Toc386811468"/>
       <w:r>
         <w:t>Delimitando o Escopo do Sistema</w:t>
       </w:r>
-      <w:bookmarkEnd w:id="107"/>
+      <w:bookmarkEnd w:id="106"/>
     </w:p>
     <w:p>
       <w:pPr>
@@ -17211,10 +17407,18 @@
         <w:t xml:space="preserve"> </w:t>
       </w:r>
       <w:r>
-        <w:t xml:space="preserve">para os </w:t>
-      </w:r>
-      <w:r>
-        <w:t xml:space="preserve"> pais/responsáveis na vida escolar de seus filhos.</w:t>
+        <w:t xml:space="preserve">para </w:t>
+      </w:r>
+      <w:proofErr w:type="gramStart"/>
+      <w:r>
+        <w:t xml:space="preserve">os </w:t>
+      </w:r>
+      <w:r>
+        <w:t xml:space="preserve"> pais</w:t>
+      </w:r>
+      <w:proofErr w:type="gramEnd"/>
+      <w:r>
+        <w:t>/responsáveis na vida escolar de seus filhos.</w:t>
       </w:r>
     </w:p>
     <w:p>
@@ -17272,7 +17476,6 @@
           </w:tcPr>
           <w:p>
             <w:r>
-              <w:lastRenderedPageBreak/>
               <w:t>Gerencia Boletim</w:t>
             </w:r>
           </w:p>
@@ -17433,6 +17636,7 @@
           </w:tcPr>
           <w:p>
             <w:r>
+              <w:lastRenderedPageBreak/>
               <w:t>Consulta tarefa</w:t>
             </w:r>
           </w:p>
@@ -17479,7 +17683,7 @@
         <w:pStyle w:val="Ttulo1"/>
         <w:pageBreakBefore/>
       </w:pPr>
-      <w:bookmarkStart w:id="108" w:name="_Toc386811469"/>
+      <w:bookmarkStart w:id="107" w:name="_Toc386811469"/>
       <w:r>
         <w:lastRenderedPageBreak/>
         <w:t>P</w:t>
@@ -17487,21 +17691,21 @@
       <w:r>
         <w:t>rojeto do Software</w:t>
       </w:r>
-      <w:bookmarkEnd w:id="108"/>
+      <w:bookmarkEnd w:id="107"/>
     </w:p>
     <w:p>
       <w:pPr>
         <w:pStyle w:val="Ttulo2"/>
       </w:pPr>
-      <w:bookmarkStart w:id="109" w:name="_Toc386811470"/>
+      <w:bookmarkStart w:id="108" w:name="_Toc386811470"/>
       <w:r>
         <w:t xml:space="preserve">Diagrama de </w:t>
       </w:r>
-      <w:commentRangeStart w:id="110"/>
+      <w:commentRangeStart w:id="109"/>
       <w:r>
         <w:t>Comunicação</w:t>
       </w:r>
-      <w:commentRangeEnd w:id="110"/>
+      <w:commentRangeEnd w:id="109"/>
       <w:r>
         <w:rPr>
           <w:rStyle w:val="Refdecomentrio"/>
@@ -17509,9 +17713,9 @@
           <w:b w:val="0"/>
           <w:bCs w:val="0"/>
         </w:rPr>
-        <w:commentReference w:id="110"/>
-      </w:r>
-      <w:bookmarkEnd w:id="109"/>
+        <w:commentReference w:id="109"/>
+      </w:r>
+      <w:bookmarkEnd w:id="108"/>
       <w:r>
         <w:t xml:space="preserve"> </w:t>
       </w:r>
@@ -17532,47 +17736,47 @@
       <w:pPr>
         <w:pStyle w:val="Ttulo3"/>
       </w:pPr>
-      <w:bookmarkStart w:id="111" w:name="_Toc386811471"/>
+      <w:bookmarkStart w:id="110" w:name="_Toc386811471"/>
       <w:r>
         <w:t>Diagrama de comunicação: Caso de Uso &lt;UC06 - Cadastra ocorrência de aluno&gt;</w:t>
       </w:r>
+      <w:bookmarkEnd w:id="110"/>
+      <w:r>
+        <w:t xml:space="preserve"> </w:t>
+      </w:r>
+    </w:p>
+    <w:p>
+      <w:pPr>
+        <w:pStyle w:val="Legenda"/>
+      </w:pPr>
+      <w:bookmarkStart w:id="111" w:name="_Toc386754778"/>
+      <w:r>
+        <w:t xml:space="preserve">Figura </w:t>
+      </w:r>
+      <w:fldSimple w:instr=" SEQ Figura \* ARABIC ">
+        <w:r>
+          <w:rPr>
+            <w:noProof/>
+          </w:rPr>
+          <w:t>2</w:t>
+        </w:r>
+      </w:fldSimple>
+      <w:r>
+        <w:t xml:space="preserve"> Diagrama de </w:t>
+      </w:r>
+      <w:r>
+        <w:t>Comunicação Cadastra</w:t>
+      </w:r>
+      <w:r>
+        <w:t xml:space="preserve"> Ocorr</w:t>
+      </w:r>
+      <w:r>
+        <w:t>ê</w:t>
+      </w:r>
+      <w:r>
+        <w:t>ncia</w:t>
+      </w:r>
       <w:bookmarkEnd w:id="111"/>
-      <w:r>
-        <w:t xml:space="preserve"> </w:t>
-      </w:r>
-    </w:p>
-    <w:p>
-      <w:pPr>
-        <w:pStyle w:val="Legenda"/>
-      </w:pPr>
-      <w:bookmarkStart w:id="112" w:name="_Toc386754778"/>
-      <w:r>
-        <w:t xml:space="preserve">Figura </w:t>
-      </w:r>
-      <w:fldSimple w:instr=" SEQ Figura \* ARABIC ">
-        <w:r>
-          <w:rPr>
-            <w:noProof/>
-          </w:rPr>
-          <w:t>2</w:t>
-        </w:r>
-      </w:fldSimple>
-      <w:r>
-        <w:t xml:space="preserve"> Diagrama de </w:t>
-      </w:r>
-      <w:r>
-        <w:t>Comunicação Cadastra</w:t>
-      </w:r>
-      <w:r>
-        <w:t xml:space="preserve"> Ocorr</w:t>
-      </w:r>
-      <w:r>
-        <w:t>ê</w:t>
-      </w:r>
-      <w:r>
-        <w:t>ncia</w:t>
-      </w:r>
-      <w:bookmarkEnd w:id="112"/>
     </w:p>
     <w:p/>
     <w:p>
@@ -17627,7 +17831,7 @@
       <w:pPr>
         <w:pStyle w:val="Ttulo3"/>
       </w:pPr>
-      <w:bookmarkStart w:id="113" w:name="_Toc386811472"/>
+      <w:bookmarkStart w:id="112" w:name="_Toc386811472"/>
       <w:r>
         <w:lastRenderedPageBreak/>
         <w:t>Diagrama de comunicação: Caso de uso &lt;</w:t>
@@ -17647,28 +17851,28 @@
       <w:r>
         <w:t>&gt;</w:t>
       </w:r>
+      <w:bookmarkEnd w:id="112"/>
+    </w:p>
+    <w:p>
+      <w:pPr>
+        <w:pStyle w:val="Legenda"/>
+      </w:pPr>
+      <w:bookmarkStart w:id="113" w:name="_Toc386754779"/>
+      <w:r>
+        <w:t xml:space="preserve">Figura </w:t>
+      </w:r>
+      <w:fldSimple w:instr=" SEQ Figura \* ARABIC ">
+        <w:r>
+          <w:rPr>
+            <w:noProof/>
+          </w:rPr>
+          <w:t>3</w:t>
+        </w:r>
+      </w:fldSimple>
+      <w:r>
+        <w:t xml:space="preserve"> Diagrama de Comunicação Consulta Ocorrência</w:t>
+      </w:r>
       <w:bookmarkEnd w:id="113"/>
-    </w:p>
-    <w:p>
-      <w:pPr>
-        <w:pStyle w:val="Legenda"/>
-      </w:pPr>
-      <w:bookmarkStart w:id="114" w:name="_Toc386754779"/>
-      <w:r>
-        <w:t xml:space="preserve">Figura </w:t>
-      </w:r>
-      <w:fldSimple w:instr=" SEQ Figura \* ARABIC ">
-        <w:r>
-          <w:rPr>
-            <w:noProof/>
-          </w:rPr>
-          <w:t>3</w:t>
-        </w:r>
-      </w:fldSimple>
-      <w:r>
-        <w:t xml:space="preserve"> Diagrama de Comunicação Consulta Ocorrência</w:t>
-      </w:r>
-      <w:bookmarkEnd w:id="114"/>
     </w:p>
     <w:p/>
     <w:p>
@@ -17717,7 +17921,7 @@
       <w:pPr>
         <w:pStyle w:val="Legenda"/>
       </w:pPr>
-      <w:bookmarkStart w:id="115" w:name="_Toc386754780"/>
+      <w:bookmarkStart w:id="114" w:name="_Toc386754780"/>
       <w:r>
         <w:t xml:space="preserve">Figura </w:t>
       </w:r>
@@ -17732,7 +17936,7 @@
       <w:r>
         <w:t xml:space="preserve"> Diagrama de Comunicação Edita Ocorrência</w:t>
       </w:r>
-      <w:bookmarkEnd w:id="115"/>
+      <w:bookmarkEnd w:id="114"/>
     </w:p>
     <w:p>
       <w:r>
@@ -17782,11 +17986,11 @@
       <w:pPr>
         <w:pStyle w:val="Ttulo3"/>
       </w:pPr>
-      <w:bookmarkStart w:id="116" w:name="_Toc386811473"/>
+      <w:bookmarkStart w:id="115" w:name="_Toc386811473"/>
       <w:r>
         <w:t>Diagrama de comunicação: Caso de Uso &lt;UC03 – Consultar Tarefa&gt;</w:t>
       </w:r>
-      <w:bookmarkEnd w:id="116"/>
+      <w:bookmarkEnd w:id="115"/>
     </w:p>
     <w:p>
       <w:pPr>
@@ -17801,7 +18005,7 @@
       <w:pPr>
         <w:pStyle w:val="Ttulo3"/>
       </w:pPr>
-      <w:bookmarkStart w:id="117" w:name="_Toc386811474"/>
+      <w:bookmarkStart w:id="116" w:name="_Toc386811474"/>
       <w:r>
         <w:lastRenderedPageBreak/>
         <w:t>Diagrama de comunicação: Caso de Uso &lt;</w:t>
@@ -17812,11 +18016,11 @@
       <w:r>
         <w:t xml:space="preserve">UC08 - Registrar </w:t>
       </w:r>
-      <w:commentRangeStart w:id="118"/>
+      <w:commentRangeStart w:id="117"/>
       <w:r>
         <w:t>tarefa</w:t>
       </w:r>
-      <w:commentRangeEnd w:id="118"/>
+      <w:commentRangeEnd w:id="117"/>
       <w:r>
         <w:rPr>
           <w:rStyle w:val="Refdecomentrio"/>
@@ -17824,12 +18028,12 @@
           <w:b w:val="0"/>
           <w:bCs w:val="0"/>
         </w:rPr>
-        <w:commentReference w:id="118"/>
+        <w:commentReference w:id="117"/>
       </w:r>
       <w:r>
         <w:t xml:space="preserve"> &gt;</w:t>
       </w:r>
-      <w:bookmarkEnd w:id="117"/>
+      <w:bookmarkEnd w:id="116"/>
     </w:p>
     <w:p>
       <w:pPr>
@@ -17896,18 +18100,18 @@
       <w:pPr>
         <w:pStyle w:val="Ttulo3"/>
       </w:pPr>
-      <w:bookmarkStart w:id="119" w:name="_Toc386811475"/>
+      <w:bookmarkStart w:id="118" w:name="_Toc386811475"/>
       <w:r>
         <w:t>Diagrama de comunicação: Caso de Uso &lt;</w:t>
       </w:r>
       <w:r>
         <w:t xml:space="preserve">UC09 – Gerencia </w:t>
       </w:r>
-      <w:commentRangeStart w:id="120"/>
+      <w:commentRangeStart w:id="119"/>
       <w:r>
         <w:t>Aluno</w:t>
       </w:r>
-      <w:commentRangeEnd w:id="120"/>
+      <w:commentRangeEnd w:id="119"/>
       <w:r>
         <w:rPr>
           <w:rStyle w:val="Refdecomentrio"/>
@@ -17915,12 +18119,12 @@
           <w:b w:val="0"/>
           <w:bCs w:val="0"/>
         </w:rPr>
-        <w:commentReference w:id="120"/>
+        <w:commentReference w:id="119"/>
       </w:r>
       <w:r>
         <w:t>&gt;</w:t>
       </w:r>
-      <w:bookmarkEnd w:id="119"/>
+      <w:bookmarkEnd w:id="118"/>
     </w:p>
     <w:p>
       <w:pPr>
@@ -18036,25 +18240,25 @@
         <w:rPr>
           <w:rStyle w:val="Refdecomentrio"/>
         </w:rPr>
-        <w:commentReference w:id="121"/>
+        <w:commentReference w:id="120"/>
       </w:r>
     </w:p>
     <w:p>
       <w:pPr>
         <w:pStyle w:val="Ttulo3"/>
       </w:pPr>
-      <w:bookmarkStart w:id="122" w:name="_Toc386811476"/>
+      <w:bookmarkStart w:id="121" w:name="_Toc386811476"/>
       <w:r>
         <w:t>Diagrama de comunicação: Caso de Uso &lt;</w:t>
       </w:r>
       <w:r>
         <w:t xml:space="preserve">UC10 Gerencia </w:t>
       </w:r>
-      <w:commentRangeStart w:id="123"/>
+      <w:commentRangeStart w:id="122"/>
       <w:r>
         <w:t>Professor</w:t>
       </w:r>
-      <w:commentRangeEnd w:id="123"/>
+      <w:commentRangeEnd w:id="122"/>
       <w:r>
         <w:rPr>
           <w:rStyle w:val="Refdecomentrio"/>
@@ -18062,12 +18266,12 @@
           <w:b w:val="0"/>
           <w:bCs w:val="0"/>
         </w:rPr>
-        <w:commentReference w:id="123"/>
+        <w:commentReference w:id="122"/>
       </w:r>
       <w:r>
         <w:t>&gt;</w:t>
       </w:r>
-      <w:bookmarkEnd w:id="122"/>
+      <w:bookmarkEnd w:id="121"/>
     </w:p>
     <w:p>
       <w:pPr>
@@ -18128,7 +18332,7 @@
       <w:pPr>
         <w:pStyle w:val="Ttulo3"/>
       </w:pPr>
-      <w:bookmarkStart w:id="124" w:name="_Toc386811477"/>
+      <w:bookmarkStart w:id="123" w:name="_Toc386811477"/>
       <w:r>
         <w:lastRenderedPageBreak/>
         <w:t>Diagrama de comunicação: Caso de Uso &lt;</w:t>
@@ -18136,11 +18340,11 @@
       <w:r>
         <w:t xml:space="preserve">UC12 Cadastrar </w:t>
       </w:r>
-      <w:commentRangeStart w:id="125"/>
+      <w:commentRangeStart w:id="124"/>
       <w:r>
         <w:t>Turmas</w:t>
       </w:r>
-      <w:commentRangeEnd w:id="125"/>
+      <w:commentRangeEnd w:id="124"/>
       <w:r>
         <w:rPr>
           <w:rStyle w:val="Refdecomentrio"/>
@@ -18148,12 +18352,12 @@
           <w:b w:val="0"/>
           <w:bCs w:val="0"/>
         </w:rPr>
-        <w:commentReference w:id="125"/>
+        <w:commentReference w:id="124"/>
       </w:r>
       <w:r>
         <w:t>&gt;</w:t>
       </w:r>
-      <w:bookmarkEnd w:id="124"/>
+      <w:bookmarkEnd w:id="123"/>
     </w:p>
     <w:p>
       <w:r>
@@ -18210,7 +18414,7 @@
       <w:pPr>
         <w:pStyle w:val="Ttulo3"/>
       </w:pPr>
-      <w:bookmarkStart w:id="126" w:name="_Toc386811478"/>
+      <w:bookmarkStart w:id="125" w:name="_Toc386811478"/>
       <w:r>
         <w:lastRenderedPageBreak/>
         <w:t>Diagrama de comunicação: Caso de Uso &lt;</w:t>
@@ -18218,11 +18422,11 @@
       <w:r>
         <w:t xml:space="preserve"> UC02 Consultar </w:t>
       </w:r>
-      <w:commentRangeStart w:id="127"/>
+      <w:commentRangeStart w:id="126"/>
       <w:r>
         <w:t>Boletim</w:t>
       </w:r>
-      <w:commentRangeEnd w:id="127"/>
+      <w:commentRangeEnd w:id="126"/>
       <w:r>
         <w:rPr>
           <w:rStyle w:val="Refdecomentrio"/>
@@ -18230,12 +18434,12 @@
           <w:b w:val="0"/>
           <w:bCs w:val="0"/>
         </w:rPr>
-        <w:commentReference w:id="127"/>
+        <w:commentReference w:id="126"/>
       </w:r>
       <w:r>
         <w:t>&gt;</w:t>
       </w:r>
-      <w:bookmarkEnd w:id="126"/>
+      <w:bookmarkEnd w:id="125"/>
     </w:p>
     <w:p>
       <w:r>
@@ -18290,7 +18494,7 @@
       <w:pPr>
         <w:pStyle w:val="Ttulo3"/>
       </w:pPr>
-      <w:bookmarkStart w:id="128" w:name="_Toc386811479"/>
+      <w:bookmarkStart w:id="127" w:name="_Toc386811479"/>
       <w:r>
         <w:t>Diagrama de comunicação: Caso de Uso &lt;</w:t>
       </w:r>
@@ -18303,11 +18507,11 @@
       <w:r>
         <w:t xml:space="preserve"> Gerenciar </w:t>
       </w:r>
-      <w:commentRangeStart w:id="129"/>
+      <w:commentRangeStart w:id="128"/>
       <w:r>
         <w:t>Boletim</w:t>
       </w:r>
-      <w:commentRangeEnd w:id="129"/>
+      <w:commentRangeEnd w:id="128"/>
       <w:r>
         <w:rPr>
           <w:rStyle w:val="Refdecomentrio"/>
@@ -18315,12 +18519,12 @@
           <w:b w:val="0"/>
           <w:bCs w:val="0"/>
         </w:rPr>
-        <w:commentReference w:id="129"/>
+        <w:commentReference w:id="128"/>
       </w:r>
       <w:r>
         <w:t>&gt;</w:t>
       </w:r>
-      <w:bookmarkEnd w:id="128"/>
+      <w:bookmarkEnd w:id="127"/>
     </w:p>
     <w:p>
       <w:r>
@@ -18401,15 +18605,15 @@
       <w:pPr>
         <w:pStyle w:val="Ttulo2"/>
       </w:pPr>
-      <w:bookmarkStart w:id="130" w:name="_Toc386811480"/>
+      <w:bookmarkStart w:id="129" w:name="_Toc386811480"/>
       <w:r>
         <w:t xml:space="preserve">Diagrama de </w:t>
       </w:r>
-      <w:commentRangeStart w:id="131"/>
+      <w:commentRangeStart w:id="130"/>
       <w:r>
         <w:t>Classes</w:t>
       </w:r>
-      <w:commentRangeEnd w:id="131"/>
+      <w:commentRangeEnd w:id="130"/>
       <w:r>
         <w:rPr>
           <w:rStyle w:val="Refdecomentrio"/>
@@ -18417,9 +18621,9 @@
           <w:b w:val="0"/>
           <w:bCs w:val="0"/>
         </w:rPr>
-        <w:commentReference w:id="131"/>
-      </w:r>
-      <w:bookmarkEnd w:id="130"/>
+        <w:commentReference w:id="130"/>
+      </w:r>
+      <w:bookmarkEnd w:id="129"/>
       <w:r>
         <w:t xml:space="preserve"> </w:t>
       </w:r>
@@ -18432,7 +18636,15 @@
         <w:t>á</w:t>
       </w:r>
       <w:r>
-        <w:t xml:space="preserve">lise obtidas na fase anterior do projeto (primeiro bimestre) associadas a analise dos diagramas de comunicação descritos no item anterior, é possível criar o Diagrama de Classes. Os próximos itens deste capitulo apresentam o diagrama de classe de nosso sistema. </w:t>
+        <w:t xml:space="preserve">lise obtidas na fase anterior do projeto (primeiro bimestre) associadas a </w:t>
+      </w:r>
+      <w:proofErr w:type="spellStart"/>
+      <w:r>
+        <w:t>analise</w:t>
+      </w:r>
+      <w:proofErr w:type="spellEnd"/>
+      <w:r>
+        <w:t xml:space="preserve"> dos diagramas de comunicação descritos no item anterior, é possível criar o Diagrama de Classes. Os próximos itens deste capitulo apresentam o diagrama de classe de nosso sistema. </w:t>
       </w:r>
     </w:p>
     <w:p/>
@@ -18464,20 +18676,21 @@
         <w:rPr>
           <w:color w:val="0000FF"/>
         </w:rPr>
-        <w:t xml:space="preserve">gina, nesse cenário divida seu diagrama em pacotes coesos e os apresente em diversas paginas. </w:t>
-      </w:r>
-    </w:p>
-    <w:p>
-      <w:pPr>
+        <w:t xml:space="preserve">gina, nesse cenário divida seu diagrama em pacotes coesos e os apresente em diversas </w:t>
+      </w:r>
+      <w:proofErr w:type="spellStart"/>
+      <w:r>
         <w:rPr>
           <w:color w:val="0000FF"/>
         </w:rPr>
-      </w:pPr>
+        <w:t>paginas</w:t>
+      </w:r>
+      <w:proofErr w:type="spellEnd"/>
       <w:r>
         <w:rPr>
           <w:color w:val="0000FF"/>
         </w:rPr>
-        <w:t>Importante: considere atributos, metodos, visibilidade e associações para as classes apresentadas.&gt;</w:t>
+        <w:t xml:space="preserve">. </w:t>
       </w:r>
     </w:p>
     <w:p>
@@ -18486,12 +18699,39 @@
           <w:color w:val="0000FF"/>
         </w:rPr>
       </w:pPr>
+      <w:r>
+        <w:rPr>
+          <w:color w:val="0000FF"/>
+        </w:rPr>
+        <w:t xml:space="preserve">Importante: considere atributos, </w:t>
+      </w:r>
+      <w:proofErr w:type="spellStart"/>
+      <w:r>
+        <w:rPr>
+          <w:color w:val="0000FF"/>
+        </w:rPr>
+        <w:t>metodos</w:t>
+      </w:r>
+      <w:proofErr w:type="spellEnd"/>
+      <w:r>
+        <w:rPr>
+          <w:color w:val="0000FF"/>
+        </w:rPr>
+        <w:t>, visibilidade e associações para as classes apresentadas.&gt;</w:t>
+      </w:r>
+    </w:p>
+    <w:p>
+      <w:pPr>
+        <w:rPr>
+          <w:color w:val="0000FF"/>
+        </w:rPr>
+      </w:pPr>
     </w:p>
     <w:p>
       <w:pPr>
         <w:pStyle w:val="Legenda"/>
       </w:pPr>
-      <w:bookmarkStart w:id="132" w:name="_Toc386754781"/>
+      <w:bookmarkStart w:id="131" w:name="_Toc386754781"/>
       <w:r>
         <w:t xml:space="preserve">Figura </w:t>
       </w:r>
@@ -18512,7 +18752,7 @@
       <w:r>
         <w:t>cia</w:t>
       </w:r>
-      <w:bookmarkEnd w:id="132"/>
+      <w:bookmarkEnd w:id="131"/>
     </w:p>
     <w:p>
       <w:r>
@@ -18560,12 +18800,12 @@
       <w:pPr>
         <w:pStyle w:val="Ttulo3"/>
       </w:pPr>
-      <w:bookmarkStart w:id="133" w:name="_Toc386811481"/>
+      <w:bookmarkStart w:id="132" w:name="_Toc386811481"/>
       <w:r>
         <w:lastRenderedPageBreak/>
         <w:t>Pacote &lt;nome do Pacote&gt;</w:t>
       </w:r>
-      <w:bookmarkEnd w:id="133"/>
+      <w:bookmarkEnd w:id="132"/>
     </w:p>
     <w:p>
       <w:r>
@@ -18619,7 +18859,7 @@
       <w:pPr>
         <w:pStyle w:val="Legenda"/>
       </w:pPr>
-      <w:bookmarkStart w:id="134" w:name="_Toc386754782"/>
+      <w:bookmarkStart w:id="133" w:name="_Toc386754782"/>
       <w:r>
         <w:t xml:space="preserve">Figura </w:t>
       </w:r>
@@ -18650,7 +18890,7 @@
       <w:r>
         <w:t>classe para pacote &lt;nome do pacote&gt;</w:t>
       </w:r>
-      <w:bookmarkEnd w:id="134"/>
+      <w:bookmarkEnd w:id="133"/>
       <w:r>
         <w:t xml:space="preserve"> </w:t>
       </w:r>
@@ -18660,12 +18900,12 @@
       <w:pPr>
         <w:pStyle w:val="Ttulo3"/>
       </w:pPr>
-      <w:bookmarkStart w:id="135" w:name="_Toc386811482"/>
+      <w:bookmarkStart w:id="134" w:name="_Toc386811482"/>
       <w:r>
         <w:lastRenderedPageBreak/>
         <w:t>Pacote &lt;nome do Pacote&gt;</w:t>
       </w:r>
-      <w:bookmarkEnd w:id="135"/>
+      <w:bookmarkEnd w:id="134"/>
     </w:p>
     <w:p>
       <w:r>
@@ -18768,7 +19008,7 @@
       <w:pPr>
         <w:pStyle w:val="Ttulo3"/>
       </w:pPr>
-      <w:bookmarkStart w:id="136" w:name="_Toc386811483"/>
+      <w:bookmarkStart w:id="135" w:name="_Toc386811483"/>
       <w:r>
         <w:lastRenderedPageBreak/>
         <w:t>Pacote &lt;</w:t>
@@ -18779,7 +19019,7 @@
       <w:r>
         <w:t>&gt;</w:t>
       </w:r>
-      <w:bookmarkEnd w:id="136"/>
+      <w:bookmarkEnd w:id="135"/>
     </w:p>
     <w:p>
       <w:r>
@@ -18835,7 +19075,7 @@
       <w:pPr>
         <w:pStyle w:val="Ttulo3"/>
       </w:pPr>
-      <w:bookmarkStart w:id="137" w:name="_Toc386811484"/>
+      <w:bookmarkStart w:id="136" w:name="_Toc386811484"/>
       <w:r>
         <w:t>Pacote &lt;</w:t>
       </w:r>
@@ -18845,7 +19085,7 @@
       <w:r>
         <w:t>&gt;</w:t>
       </w:r>
-      <w:bookmarkEnd w:id="137"/>
+      <w:bookmarkEnd w:id="136"/>
     </w:p>
     <w:p>
       <w:r>
@@ -18924,107 +19164,1308 @@
       <w:pPr>
         <w:pStyle w:val="Ttulo3"/>
       </w:pPr>
-      <w:bookmarkStart w:id="138" w:name="_Toc386811486"/>
-      <w:r>
-        <w:t>Relatório de testes para o Caso de Uso &lt;xxxxxx&gt;</w:t>
+      <w:bookmarkStart w:id="137" w:name="_Toc386811486"/>
+      <w:r>
+        <w:t>Relatório de testes para o Caso de Uso &lt;</w:t>
+      </w:r>
+      <w:r>
+        <w:t xml:space="preserve"> </w:t>
+      </w:r>
+      <w:r>
+        <w:t xml:space="preserve">UC06 – Cadastrar Aluno </w:t>
+      </w:r>
+      <w:r>
+        <w:t>&gt;</w:t>
+      </w:r>
+      <w:bookmarkEnd w:id="137"/>
+    </w:p>
+    <w:p>
+      <w:r>
+        <w:t>Pré-</w:t>
+      </w:r>
+      <w:r>
+        <w:t>condições:</w:t>
+      </w:r>
+    </w:p>
+    <w:p>
+      <w:r>
+        <w:t>- Turma cadastrada</w:t>
+      </w:r>
+    </w:p>
+    <w:p>
+      <w:r>
+        <w:t>- Disciplinas cadastradas</w:t>
+      </w:r>
+    </w:p>
+    <w:p>
+      <w:r>
+        <w:t>- Lista de alunos cadastrada</w:t>
+      </w:r>
+    </w:p>
+    <w:p/>
+    <w:p>
+      <w:r>
+        <w:t xml:space="preserve">Passos </w:t>
+      </w:r>
+      <w:r>
+        <w:t>para execução</w:t>
+      </w:r>
+      <w:r>
+        <w:t>:</w:t>
+      </w:r>
+    </w:p>
+    <w:p/>
+    <w:p>
+      <w:r>
+        <w:t xml:space="preserve">1 – Selecionar a opção Cadastrar Aluno presente no formulário </w:t>
+      </w:r>
+    </w:p>
+    <w:p>
+      <w:r>
+        <w:t xml:space="preserve">2 </w:t>
+      </w:r>
+      <w:r>
+        <w:t xml:space="preserve">– Digitar os dados referentes ao aluno: </w:t>
+      </w:r>
+    </w:p>
+    <w:p>
+      <w:r>
+        <w:t>- RA</w:t>
+      </w:r>
+    </w:p>
+    <w:p>
+      <w:r>
+        <w:t>- Nome</w:t>
+      </w:r>
+    </w:p>
+    <w:p>
+      <w:r>
+        <w:t>- Turma</w:t>
+      </w:r>
+    </w:p>
+    <w:p>
+      <w:r>
+        <w:t>- Nome do pai</w:t>
+      </w:r>
+    </w:p>
+    <w:p>
+      <w:r>
+        <w:t>- Nome da mãe</w:t>
+      </w:r>
+    </w:p>
+    <w:p>
+      <w:r>
+        <w:t>- Telefone</w:t>
+      </w:r>
+    </w:p>
+    <w:p>
+      <w:r>
+        <w:t>- Endereço</w:t>
+      </w:r>
+    </w:p>
+    <w:p>
+      <w:r>
+        <w:t>3 – Submeter os dados</w:t>
+      </w:r>
+    </w:p>
+    <w:p/>
+    <w:p>
+      <w:r>
+        <w:t>Resultado: Cadastrado com sucesso</w:t>
+      </w:r>
+    </w:p>
+    <w:p/>
+    <w:p/>
+    <w:p/>
+    <w:p/>
+    <w:p/>
+    <w:p>
+      <w:pPr>
+        <w:pStyle w:val="Ttulo3"/>
+      </w:pPr>
+      <w:bookmarkStart w:id="138" w:name="_Toc386811487"/>
+      <w:r>
+        <w:lastRenderedPageBreak/>
+        <w:t>Relatório de testes para o Caso de Uso &lt;</w:t>
+      </w:r>
+      <w:r>
+        <w:t xml:space="preserve"> </w:t>
+      </w:r>
+      <w:r>
+        <w:t>UC07 – Editar Aluno</w:t>
+      </w:r>
+      <w:r>
+        <w:t xml:space="preserve"> </w:t>
+      </w:r>
+      <w:r>
+        <w:t>&gt;</w:t>
       </w:r>
       <w:bookmarkEnd w:id="138"/>
     </w:p>
     <w:p>
+      <w:r>
+        <w:t>Pré-condições:</w:t>
+      </w:r>
+    </w:p>
+    <w:p>
+      <w:r>
+        <w:t>- Turma cadastrada</w:t>
+      </w:r>
+    </w:p>
+    <w:p>
+      <w:r>
+        <w:t>- Disciplinas cadastradas</w:t>
+      </w:r>
+    </w:p>
+    <w:p>
+      <w:r>
+        <w:t>- Lista de alunos cadastrada</w:t>
+      </w:r>
+    </w:p>
+    <w:p>
+      <w:r>
+        <w:t>- Aluno cadastrado</w:t>
+      </w:r>
+    </w:p>
+    <w:p/>
+    <w:p>
+      <w:r>
+        <w:t>Passos para execução:</w:t>
+      </w:r>
+    </w:p>
+    <w:p/>
+    <w:p>
+      <w:r>
+        <w:t xml:space="preserve">1 – Selecionar a opção </w:t>
+      </w:r>
+      <w:r>
+        <w:t>Editar</w:t>
+      </w:r>
+      <w:r>
+        <w:t xml:space="preserve"> Aluno presente no formulário </w:t>
+      </w:r>
+    </w:p>
+    <w:p>
+      <w:r>
+        <w:t>2 – Digitar o</w:t>
+      </w:r>
+      <w:r>
+        <w:t xml:space="preserve"> RA para buscar na lista de alunos cadastrada</w:t>
+      </w:r>
+    </w:p>
+    <w:p>
+      <w:r>
+        <w:t xml:space="preserve">3 – Sistema exibe os dados do aluno a ser editado </w:t>
+      </w:r>
+      <w:r>
+        <w:t xml:space="preserve"> </w:t>
+      </w:r>
+    </w:p>
+    <w:p>
+      <w:r>
+        <w:t xml:space="preserve">4 – </w:t>
+      </w:r>
+      <w:r>
+        <w:t>Digitar</w:t>
+      </w:r>
+      <w:r>
+        <w:t xml:space="preserve"> </w:t>
+      </w:r>
+      <w:r>
+        <w:t xml:space="preserve">os dados referentes ao aluno: </w:t>
+      </w:r>
+    </w:p>
+    <w:p>
+      <w:r>
+        <w:t>- Nome</w:t>
+      </w:r>
+    </w:p>
+    <w:p>
+      <w:r>
+        <w:t>- Turma</w:t>
+      </w:r>
+    </w:p>
+    <w:p>
+      <w:r>
+        <w:t>- Nome do pai</w:t>
+      </w:r>
+    </w:p>
+    <w:p>
+      <w:r>
+        <w:t>- Nome da mãe</w:t>
+      </w:r>
+    </w:p>
+    <w:p>
+      <w:r>
+        <w:t>- Telefone</w:t>
+      </w:r>
+    </w:p>
+    <w:p>
+      <w:r>
+        <w:t>- Endereço</w:t>
+      </w:r>
+    </w:p>
+    <w:p>
+      <w:r>
+        <w:t>3 – Submeter os dados</w:t>
+      </w:r>
+    </w:p>
+    <w:p/>
+    <w:p>
+      <w:r>
+        <w:t xml:space="preserve">Resultado: </w:t>
+      </w:r>
+      <w:r>
+        <w:t>Aluno editado</w:t>
+      </w:r>
+      <w:r>
+        <w:t xml:space="preserve"> com sucesso</w:t>
+      </w:r>
+    </w:p>
+    <w:p/>
+    <w:p/>
+    <w:p/>
+    <w:p/>
+    <w:p/>
+    <w:p/>
+    <w:p/>
+    <w:p/>
+    <w:p>
+      <w:pPr>
+        <w:pStyle w:val="Ttulo3"/>
+      </w:pPr>
+      <w:bookmarkStart w:id="139" w:name="_Toc386811488"/>
+      <w:r>
+        <w:lastRenderedPageBreak/>
+        <w:t>Relatório de testes para o Caso de Uso &lt;</w:t>
+      </w:r>
+      <w:r>
+        <w:t xml:space="preserve"> </w:t>
+      </w:r>
+      <w:r>
+        <w:t>UC08 – Consultar Aluno</w:t>
+      </w:r>
+      <w:r>
+        <w:t xml:space="preserve"> </w:t>
+      </w:r>
+      <w:r>
+        <w:t>&gt;</w:t>
+      </w:r>
+      <w:bookmarkEnd w:id="139"/>
+    </w:p>
+    <w:p>
+      <w:r>
+        <w:t>Pré-condições:</w:t>
+      </w:r>
+    </w:p>
+    <w:p>
+      <w:r>
+        <w:t>- Turma cadastrada</w:t>
+      </w:r>
+    </w:p>
+    <w:p>
+      <w:r>
+        <w:t>- Disciplinas cadastradas</w:t>
+      </w:r>
+    </w:p>
+    <w:p>
+      <w:r>
+        <w:t>- Lista de alunos cadastrada</w:t>
+      </w:r>
+    </w:p>
+    <w:p>
+      <w:r>
+        <w:t>- Aluno cadastrado</w:t>
+      </w:r>
+    </w:p>
+    <w:p/>
+    <w:p>
+      <w:r>
+        <w:t>Passos para execução:</w:t>
+      </w:r>
+    </w:p>
+    <w:p/>
+    <w:p>
+      <w:r>
+        <w:t xml:space="preserve">1 – Selecionar a opção </w:t>
+      </w:r>
+      <w:r>
+        <w:t>Consultar</w:t>
+      </w:r>
+      <w:r>
+        <w:t xml:space="preserve"> Aluno presente no formulário </w:t>
+      </w:r>
+    </w:p>
+    <w:p>
+      <w:r>
+        <w:t>2 – Digitar o RA para buscar na lista de alunos cadastrada</w:t>
+      </w:r>
+    </w:p>
+    <w:p>
+      <w:r>
+        <w:t xml:space="preserve">3 – Sistema exibe os dados do aluno a ser </w:t>
+      </w:r>
+      <w:r>
+        <w:t>consultado</w:t>
+      </w:r>
+    </w:p>
+    <w:p>
+      <w:r>
+        <w:t>- RA</w:t>
+      </w:r>
+    </w:p>
+    <w:p>
+      <w:r>
+        <w:t>- Nome</w:t>
+      </w:r>
+    </w:p>
+    <w:p>
+      <w:r>
+        <w:t>- Turma</w:t>
+      </w:r>
+    </w:p>
+    <w:p>
+      <w:r>
+        <w:t>- Nome do pai</w:t>
+      </w:r>
+    </w:p>
+    <w:p>
+      <w:r>
+        <w:t>- Nome da mãe</w:t>
+      </w:r>
+    </w:p>
+    <w:p>
+      <w:r>
+        <w:t>- Telefone</w:t>
+      </w:r>
+    </w:p>
+    <w:p>
+      <w:r>
+        <w:t>- Endereço</w:t>
+      </w:r>
+    </w:p>
+    <w:p/>
+    <w:p>
+      <w:r>
+        <w:t xml:space="preserve">Resultado: </w:t>
+      </w:r>
+      <w:r>
+        <w:t xml:space="preserve">Dados do aluno exibido </w:t>
+      </w:r>
+      <w:r>
+        <w:t>com sucesso</w:t>
+      </w:r>
+    </w:p>
+    <w:p>
       <w:pPr>
         <w:rPr>
           <w:color w:val="0000FF"/>
         </w:rPr>
       </w:pPr>
-      <w:r>
+    </w:p>
+    <w:p>
+      <w:pPr>
+        <w:pStyle w:val="Ttulo3"/>
+      </w:pPr>
+      <w:r>
+        <w:t>Relatório de testes para o Caso de Uso &lt;</w:t>
+      </w:r>
+      <w:r>
+        <w:t xml:space="preserve"> </w:t>
+      </w:r>
+      <w:r>
+        <w:t>UC</w:t>
+      </w:r>
+      <w:r>
+        <w:t>1</w:t>
+      </w:r>
+      <w:r>
+        <w:t>1</w:t>
+      </w:r>
+      <w:r>
+        <w:t>- Cadastra</w:t>
+      </w:r>
+      <w:r>
+        <w:t>r</w:t>
+      </w:r>
+      <w:r>
+        <w:t xml:space="preserve"> turmas</w:t>
+      </w:r>
+      <w:r>
+        <w:t xml:space="preserve"> </w:t>
+      </w:r>
+      <w:r>
+        <w:t>&gt;</w:t>
+      </w:r>
+    </w:p>
+    <w:p>
+      <w:r>
+        <w:t>Pré-condições:</w:t>
+      </w:r>
+    </w:p>
+    <w:p>
+      <w:r>
+        <w:t>- Disciplinas cadastradas</w:t>
+      </w:r>
+    </w:p>
+    <w:p>
+      <w:r>
+        <w:t xml:space="preserve">- </w:t>
+      </w:r>
+      <w:r>
+        <w:t>Lista de turmas cadastrada</w:t>
+      </w:r>
+    </w:p>
+    <w:p/>
+    <w:p>
+      <w:r>
+        <w:t>Passos para execução:</w:t>
+      </w:r>
+    </w:p>
+    <w:p/>
+    <w:p>
+      <w:r>
+        <w:t>1 – Selecionar a opção C</w:t>
+      </w:r>
+      <w:r>
+        <w:t>adastrar</w:t>
+      </w:r>
+      <w:r>
+        <w:t xml:space="preserve"> </w:t>
+      </w:r>
+      <w:r>
+        <w:t>Turma</w:t>
+      </w:r>
+      <w:r>
+        <w:t xml:space="preserve"> presente no formulário </w:t>
+      </w:r>
+    </w:p>
+    <w:p>
+      <w:r>
+        <w:t xml:space="preserve">2 – Digitar os dados referentes a </w:t>
+      </w:r>
+      <w:r>
+        <w:t>turma</w:t>
+      </w:r>
+      <w:r>
+        <w:t xml:space="preserve">: </w:t>
+      </w:r>
+    </w:p>
+    <w:p>
+      <w:r>
+        <w:lastRenderedPageBreak/>
+        <w:t>3 – Sistema exibe os dados d</w:t>
+      </w:r>
+      <w:r>
+        <w:t>a turma</w:t>
+      </w:r>
+      <w:r>
+        <w:t xml:space="preserve"> a ser </w:t>
+      </w:r>
+      <w:r>
+        <w:t>cadastrada</w:t>
+      </w:r>
+    </w:p>
+    <w:p>
+      <w:r>
+        <w:t>- Nome</w:t>
+      </w:r>
+    </w:p>
+    <w:p>
+      <w:r>
+        <w:t xml:space="preserve">- </w:t>
+      </w:r>
+      <w:r>
+        <w:t>Ano</w:t>
+      </w:r>
+    </w:p>
+    <w:p>
+      <w:r>
+        <w:t xml:space="preserve">- </w:t>
+      </w:r>
+      <w:r>
+        <w:t>Professor responsável</w:t>
+      </w:r>
+    </w:p>
+    <w:p>
+      <w:r>
+        <w:t xml:space="preserve">- </w:t>
+      </w:r>
+      <w:r>
+        <w:t>Lista de disciplinas a ser ministradas na turma</w:t>
+      </w:r>
+    </w:p>
+    <w:p/>
+    <w:p>
+      <w:r>
+        <w:t xml:space="preserve">Resultado: </w:t>
+      </w:r>
+      <w:r>
+        <w:t>Turma cadastrada</w:t>
+      </w:r>
+      <w:r>
+        <w:t xml:space="preserve"> com sucesso</w:t>
+      </w:r>
+    </w:p>
+    <w:p>
+      <w:pPr>
         <w:rPr>
           <w:color w:val="0000FF"/>
         </w:rPr>
-        <w:t xml:space="preserve">&lt;Represente aqui o </w:t>
-      </w:r>
-      <w:r>
-        <w:rPr>
-          <w:color w:val="0000FF"/>
-        </w:rPr>
-        <w:t xml:space="preserve">resultado dos teses de unidade para </w:t>
-      </w:r>
-      <w:r>
-        <w:rPr>
-          <w:color w:val="0000FF"/>
-        </w:rPr>
-        <w:t>o cenário “Fluxo Básico” do caso de uso.&gt;</w:t>
+      </w:pPr>
+    </w:p>
+    <w:p>
+      <w:pPr>
+        <w:pStyle w:val="Ttulo3"/>
+      </w:pPr>
+      <w:r>
+        <w:t>Relatório de testes para o Caso de Uso &lt;</w:t>
+      </w:r>
+      <w:r>
+        <w:t xml:space="preserve"> </w:t>
+      </w:r>
+      <w:r>
+        <w:t>UC</w:t>
+      </w:r>
+      <w:r>
+        <w:t>1</w:t>
+      </w:r>
+      <w:r>
+        <w:t>1</w:t>
+      </w:r>
+      <w:r>
+        <w:t xml:space="preserve">- </w:t>
+      </w:r>
+      <w:r>
+        <w:t>Editar</w:t>
+      </w:r>
+      <w:r>
+        <w:t xml:space="preserve"> turmas</w:t>
+      </w:r>
+      <w:r>
+        <w:t xml:space="preserve"> </w:t>
+      </w:r>
+      <w:r>
+        <w:t>&gt;</w:t>
+      </w:r>
+    </w:p>
+    <w:p>
+      <w:r>
+        <w:t>Pré-condições:</w:t>
+      </w:r>
+    </w:p>
+    <w:p>
+      <w:r>
+        <w:t>- Turma cadastrada</w:t>
+      </w:r>
+    </w:p>
+    <w:p>
+      <w:r>
+        <w:t>- Lista de turmas cadastrada</w:t>
       </w:r>
     </w:p>
     <w:p/>
     <w:p>
+      <w:r>
+        <w:t>Passos para execução:</w:t>
+      </w:r>
+    </w:p>
+    <w:p/>
+    <w:p>
+      <w:r>
+        <w:t xml:space="preserve">1 – Selecionar a opção Editar </w:t>
+      </w:r>
+      <w:r>
+        <w:t>Turma</w:t>
+      </w:r>
+      <w:r>
+        <w:t xml:space="preserve"> presente no formulário </w:t>
+      </w:r>
+    </w:p>
+    <w:p>
+      <w:r>
+        <w:t xml:space="preserve">2 – Digitar o </w:t>
+      </w:r>
+      <w:r>
+        <w:t>nome da turma</w:t>
+      </w:r>
+      <w:r>
+        <w:t xml:space="preserve"> para buscar na lista de </w:t>
+      </w:r>
+      <w:r>
+        <w:t>turmas</w:t>
+      </w:r>
+      <w:r>
+        <w:t xml:space="preserve"> cadastrada</w:t>
+      </w:r>
+      <w:r>
+        <w:t>s</w:t>
+      </w:r>
+    </w:p>
+    <w:p>
+      <w:r>
+        <w:t>3 – Sistema exibe os dados d</w:t>
+      </w:r>
+      <w:r>
+        <w:t>a</w:t>
+      </w:r>
+      <w:r>
+        <w:t xml:space="preserve"> </w:t>
+      </w:r>
+      <w:r>
+        <w:t>turma</w:t>
+      </w:r>
+      <w:r>
+        <w:t xml:space="preserve"> a ser editad</w:t>
+      </w:r>
+      <w:r>
+        <w:t>a</w:t>
+      </w:r>
+      <w:r>
+        <w:t xml:space="preserve">  </w:t>
+      </w:r>
+    </w:p>
+    <w:p>
+      <w:r>
+        <w:t xml:space="preserve">4 – Digitar os dados referentes a </w:t>
+      </w:r>
+      <w:r>
+        <w:t>turma</w:t>
+      </w:r>
+      <w:r>
+        <w:t xml:space="preserve">: </w:t>
+      </w:r>
+    </w:p>
+    <w:p>
+      <w:r>
+        <w:t>- Nome</w:t>
+      </w:r>
+    </w:p>
+    <w:p>
+      <w:r>
+        <w:t>- Ano</w:t>
+      </w:r>
+    </w:p>
+    <w:p>
+      <w:r>
+        <w:t>- Professor responsável</w:t>
+      </w:r>
+    </w:p>
+    <w:p>
+      <w:r>
+        <w:t>- Lista de disciplinas a ser ministradas na turma</w:t>
+      </w:r>
+    </w:p>
+    <w:p>
+      <w:r>
+        <w:t>5</w:t>
+      </w:r>
+      <w:r>
+        <w:t xml:space="preserve"> – Submeter os dados</w:t>
+      </w:r>
+    </w:p>
+    <w:p/>
+    <w:p>
+      <w:r>
+        <w:t xml:space="preserve">Resultado: </w:t>
+      </w:r>
+      <w:r>
+        <w:t>Turma</w:t>
+      </w:r>
+      <w:r>
+        <w:t xml:space="preserve"> editad</w:t>
+      </w:r>
+      <w:r>
+        <w:t>a</w:t>
+      </w:r>
+      <w:r>
+        <w:t xml:space="preserve"> com sucesso</w:t>
+      </w:r>
+    </w:p>
+    <w:p/>
+    <w:p/>
+    <w:p/>
+    <w:p/>
+    <w:p>
       <w:pPr>
         <w:pStyle w:val="Ttulo3"/>
       </w:pPr>
-      <w:bookmarkStart w:id="139" w:name="_Toc386811487"/>
-      <w:r>
-        <w:t>Relatório de testes para o Caso de Uso &lt;yyyyy&gt;</w:t>
-      </w:r>
-      <w:bookmarkEnd w:id="139"/>
-    </w:p>
-    <w:p>
-      <w:pPr>
-        <w:rPr>
-          <w:color w:val="0000FF"/>
-        </w:rPr>
-      </w:pPr>
-      <w:r>
-        <w:rPr>
-          <w:color w:val="0000FF"/>
-        </w:rPr>
-        <w:t xml:space="preserve">&lt;Represente aqui o </w:t>
-      </w:r>
-      <w:r>
-        <w:rPr>
-          <w:color w:val="0000FF"/>
-        </w:rPr>
-        <w:t xml:space="preserve">resultado dos teses de unidade para </w:t>
-      </w:r>
-      <w:r>
-        <w:rPr>
-          <w:color w:val="0000FF"/>
-        </w:rPr>
-        <w:t>o cenário “Fluxo Básico” do caso de uso.&gt;</w:t>
+      <w:r>
+        <w:lastRenderedPageBreak/>
+        <w:t>Relatório de testes para o Caso de Uso &lt;</w:t>
+      </w:r>
+      <w:r>
+        <w:t xml:space="preserve"> </w:t>
+      </w:r>
+      <w:r>
+        <w:t>UC</w:t>
+      </w:r>
+      <w:r>
+        <w:t>1</w:t>
+      </w:r>
+      <w:r>
+        <w:t>2</w:t>
+      </w:r>
+      <w:r>
+        <w:t xml:space="preserve">- </w:t>
+      </w:r>
+      <w:r>
+        <w:t>Consultar</w:t>
+      </w:r>
+      <w:r>
+        <w:t xml:space="preserve"> turmas</w:t>
+      </w:r>
+      <w:r>
+        <w:t xml:space="preserve"> </w:t>
+      </w:r>
+      <w:r>
+        <w:t>&gt;</w:t>
+      </w:r>
+    </w:p>
+    <w:p>
+      <w:r>
+        <w:t>Pré-condições:</w:t>
+      </w:r>
+    </w:p>
+    <w:p>
+      <w:r>
+        <w:t>- Turma cadastrada</w:t>
+      </w:r>
+    </w:p>
+    <w:p>
+      <w:r>
+        <w:t>- Lista de turmas cadastrada</w:t>
       </w:r>
     </w:p>
     <w:p/>
     <w:p>
+      <w:r>
+        <w:t>Passos para execução:</w:t>
+      </w:r>
+    </w:p>
+    <w:p/>
+    <w:p>
+      <w:r>
+        <w:t xml:space="preserve">1 – Selecionar a opção Consultar </w:t>
+      </w:r>
+      <w:r>
+        <w:t>Turma</w:t>
+      </w:r>
+      <w:r>
+        <w:t xml:space="preserve"> presente no formulário </w:t>
+      </w:r>
+    </w:p>
+    <w:p>
+      <w:r>
+        <w:t xml:space="preserve">2 – Digitar o </w:t>
+      </w:r>
+      <w:r>
+        <w:t>nome da turma</w:t>
+      </w:r>
+      <w:r>
+        <w:t xml:space="preserve"> para buscar na lista de </w:t>
+      </w:r>
+      <w:r>
+        <w:t>turmas</w:t>
+      </w:r>
+      <w:r>
+        <w:t xml:space="preserve"> cadastrada</w:t>
+      </w:r>
+      <w:r>
+        <w:t>s</w:t>
+      </w:r>
+    </w:p>
+    <w:p>
+      <w:r>
+        <w:t>3 – Sistema exibe os dados d</w:t>
+      </w:r>
+      <w:r>
+        <w:t>a</w:t>
+      </w:r>
+      <w:r>
+        <w:t xml:space="preserve"> </w:t>
+      </w:r>
+      <w:r>
+        <w:t>turma</w:t>
+      </w:r>
+      <w:r>
+        <w:t xml:space="preserve"> a ser </w:t>
+      </w:r>
+      <w:r>
+        <w:t>consultada</w:t>
+      </w:r>
+    </w:p>
+    <w:p>
+      <w:r>
+        <w:t>- Nome</w:t>
+      </w:r>
+    </w:p>
+    <w:p>
+      <w:r>
+        <w:t>- Ano</w:t>
+      </w:r>
+    </w:p>
+    <w:p>
+      <w:r>
+        <w:t>- Professor responsável</w:t>
+      </w:r>
+    </w:p>
+    <w:p>
+      <w:r>
+        <w:t>- Lista de disciplinas a ser ministradas na turma</w:t>
+      </w:r>
+    </w:p>
+    <w:p/>
+    <w:p>
+      <w:r>
+        <w:t>Resultado: Dados d</w:t>
+      </w:r>
+      <w:r>
+        <w:t>a</w:t>
+      </w:r>
+      <w:r>
+        <w:t xml:space="preserve"> </w:t>
+      </w:r>
+      <w:r>
+        <w:t>turma</w:t>
+      </w:r>
+      <w:r>
+        <w:t xml:space="preserve"> exibido com sucesso</w:t>
+      </w:r>
+    </w:p>
+    <w:p/>
+    <w:p/>
+    <w:p/>
+    <w:p/>
+    <w:p/>
+    <w:p>
       <w:pPr>
         <w:pStyle w:val="Ttulo3"/>
       </w:pPr>
-      <w:bookmarkStart w:id="140" w:name="_Toc386811488"/>
-      <w:r>
-        <w:t>Relatório de testes para o Caso de Uso &lt;zzzzz&gt;</w:t>
-      </w:r>
+      <w:r>
+        <w:t>Relatório de testes para o Caso de Uso &lt;</w:t>
+      </w:r>
+      <w:r>
+        <w:t xml:space="preserve"> </w:t>
+      </w:r>
+      <w:r>
+        <w:t xml:space="preserve">UC14 - </w:t>
+      </w:r>
+      <w:r>
+        <w:t xml:space="preserve"> </w:t>
+      </w:r>
+      <w:r>
+        <w:t>Cadastrar</w:t>
+      </w:r>
+      <w:r>
+        <w:t xml:space="preserve"> ocorrência</w:t>
+      </w:r>
+      <w:r>
+        <w:t xml:space="preserve"> </w:t>
+      </w:r>
+      <w:r>
+        <w:t>&gt;</w:t>
+      </w:r>
+    </w:p>
+    <w:p>
+      <w:r>
+        <w:t>Pré-condições:</w:t>
+      </w:r>
+    </w:p>
+    <w:p>
+      <w:r>
+        <w:t xml:space="preserve">- </w:t>
+      </w:r>
+      <w:r>
+        <w:t>Lista de ocorrência cadastradas</w:t>
+      </w:r>
+    </w:p>
+    <w:p>
+      <w:r>
+        <w:t xml:space="preserve">- Lista de </w:t>
+      </w:r>
+      <w:r>
+        <w:t>alunos cadastrada</w:t>
+      </w:r>
+    </w:p>
+    <w:p/>
+    <w:p>
+      <w:r>
+        <w:t>Passos para execução:</w:t>
+      </w:r>
+    </w:p>
+    <w:p/>
+    <w:p>
+      <w:r>
+        <w:t xml:space="preserve">1 – Selecionar a opção Cadastrar </w:t>
+      </w:r>
+      <w:r>
+        <w:t>Ocorrência</w:t>
+      </w:r>
+      <w:r>
+        <w:t xml:space="preserve"> presente no formulário </w:t>
+      </w:r>
+    </w:p>
+    <w:p>
+      <w:r>
+        <w:t xml:space="preserve">2 – Digitar os dados referentes a </w:t>
+      </w:r>
+      <w:r>
+        <w:t>ocorrência</w:t>
+      </w:r>
+      <w:r>
+        <w:t xml:space="preserve">: </w:t>
+      </w:r>
+    </w:p>
+    <w:p>
+      <w:r>
+        <w:t xml:space="preserve">3 – Sistema exibe os dados da </w:t>
+      </w:r>
+      <w:r>
+        <w:t>ocorrência</w:t>
+      </w:r>
+      <w:r>
+        <w:t xml:space="preserve"> a ser cadastrada</w:t>
+      </w:r>
+    </w:p>
+    <w:p>
+      <w:r>
+        <w:lastRenderedPageBreak/>
+        <w:t xml:space="preserve">- </w:t>
+      </w:r>
+      <w:r>
+        <w:t xml:space="preserve">ID da ocorrência </w:t>
+      </w:r>
+    </w:p>
+    <w:p>
+      <w:r>
+        <w:t xml:space="preserve">- </w:t>
+      </w:r>
+      <w:r>
+        <w:t>Aluno</w:t>
+      </w:r>
+    </w:p>
+    <w:p>
+      <w:r>
+        <w:t xml:space="preserve">- </w:t>
+      </w:r>
+      <w:r>
+        <w:t xml:space="preserve">Data da ocorrência </w:t>
+      </w:r>
+    </w:p>
+    <w:p>
+      <w:r>
+        <w:t xml:space="preserve">- </w:t>
+      </w:r>
+      <w:r>
+        <w:t xml:space="preserve">Descrição da ocorrência </w:t>
+      </w:r>
+    </w:p>
+    <w:p/>
+    <w:p>
+      <w:r>
+        <w:t xml:space="preserve">Resultado: </w:t>
+      </w:r>
+      <w:r>
+        <w:t>Ocorrência</w:t>
+      </w:r>
+      <w:r>
+        <w:t xml:space="preserve"> cadastrada com sucesso</w:t>
+      </w:r>
+    </w:p>
+    <w:p/>
+    <w:p>
+      <w:pPr>
+        <w:pStyle w:val="Ttulo3"/>
+      </w:pPr>
+      <w:r>
+        <w:t>Relatório de testes para o Caso de Uso &lt;</w:t>
+      </w:r>
+      <w:r>
+        <w:t xml:space="preserve"> </w:t>
+      </w:r>
+      <w:r>
+        <w:t>UC1</w:t>
+      </w:r>
+      <w:r>
+        <w:t>5</w:t>
+      </w:r>
+      <w:r>
+        <w:t xml:space="preserve"> - </w:t>
+      </w:r>
+      <w:r>
+        <w:t xml:space="preserve"> </w:t>
+      </w:r>
+      <w:r>
+        <w:t>Editar</w:t>
+      </w:r>
+      <w:r>
+        <w:t xml:space="preserve"> ocorrência</w:t>
+      </w:r>
+      <w:r>
+        <w:t xml:space="preserve"> </w:t>
+      </w:r>
+      <w:r>
+        <w:t>&gt;</w:t>
+      </w:r>
+    </w:p>
+    <w:p>
+      <w:r>
+        <w:t>Pré-condições:</w:t>
+      </w:r>
+    </w:p>
+    <w:p>
+      <w:r>
+        <w:t>- Lista de ocorrência cadastradas</w:t>
+      </w:r>
+    </w:p>
+    <w:p>
+      <w:r>
+        <w:t>- Lista de alunos cadastrada</w:t>
+      </w:r>
+    </w:p>
+    <w:p/>
+    <w:p>
+      <w:r>
+        <w:t>Passos para execução:</w:t>
+      </w:r>
+    </w:p>
+    <w:p/>
+    <w:p>
+      <w:r>
+        <w:t xml:space="preserve">1 – Selecionar a opção Editar </w:t>
+      </w:r>
+      <w:r>
+        <w:t>Ocorrência</w:t>
+      </w:r>
+      <w:r>
+        <w:t xml:space="preserve"> presente no formulário </w:t>
+      </w:r>
+    </w:p>
+    <w:p>
+      <w:r>
+        <w:t xml:space="preserve">2 – Digitar o </w:t>
+      </w:r>
+      <w:r>
+        <w:t>ID</w:t>
+      </w:r>
+      <w:r>
+        <w:t xml:space="preserve"> da </w:t>
+      </w:r>
+      <w:r>
+        <w:t>ocorrência</w:t>
+      </w:r>
+      <w:r>
+        <w:t xml:space="preserve"> para buscar na lista de </w:t>
+      </w:r>
+      <w:r>
+        <w:t>ocorrências</w:t>
+      </w:r>
+      <w:r>
+        <w:t xml:space="preserve"> cadastradas</w:t>
+      </w:r>
+    </w:p>
+    <w:p>
+      <w:r>
+        <w:t xml:space="preserve">3 – Sistema exibe os dados da </w:t>
+      </w:r>
+      <w:r>
+        <w:t>ocorrência</w:t>
+      </w:r>
+      <w:r>
+        <w:t xml:space="preserve"> a ser editada  </w:t>
+      </w:r>
+    </w:p>
+    <w:p>
+      <w:r>
+        <w:t xml:space="preserve">4 – Digitar os dados referentes a </w:t>
+      </w:r>
+      <w:r>
+        <w:t>ocorrência</w:t>
+      </w:r>
+      <w:r>
+        <w:t xml:space="preserve">: </w:t>
+      </w:r>
+    </w:p>
+    <w:p>
+      <w:r>
+        <w:t xml:space="preserve">- ID da ocorrência </w:t>
+      </w:r>
+    </w:p>
+    <w:p>
+      <w:r>
+        <w:t>- Aluno</w:t>
+      </w:r>
+    </w:p>
+    <w:p>
+      <w:r>
+        <w:t xml:space="preserve">- Data da ocorrência </w:t>
+      </w:r>
+    </w:p>
+    <w:p>
+      <w:r>
+        <w:t xml:space="preserve">- Descrição da ocorrência </w:t>
+      </w:r>
+    </w:p>
+    <w:p>
+      <w:r>
+        <w:t>5 – Submeter os dados</w:t>
+      </w:r>
+    </w:p>
+    <w:p/>
+    <w:p>
+      <w:r>
+        <w:t xml:space="preserve">Resultado: </w:t>
+      </w:r>
+      <w:r>
+        <w:t>Ocorrência</w:t>
+      </w:r>
+      <w:r>
+        <w:t xml:space="preserve"> editada com sucesso</w:t>
+      </w:r>
+    </w:p>
+    <w:p/>
+    <w:p>
+      <w:pPr>
+        <w:pStyle w:val="Ttulo3"/>
+      </w:pPr>
+      <w:bookmarkStart w:id="140" w:name="_GoBack"/>
       <w:bookmarkEnd w:id="140"/>
-    </w:p>
-    <w:p>
-      <w:pPr>
-        <w:rPr>
-          <w:color w:val="0000FF"/>
-        </w:rPr>
-      </w:pPr>
-      <w:r>
-        <w:rPr>
-          <w:color w:val="0000FF"/>
-        </w:rPr>
-        <w:t xml:space="preserve">&lt;Represente aqui o </w:t>
-      </w:r>
-      <w:r>
-        <w:rPr>
-          <w:color w:val="0000FF"/>
-        </w:rPr>
-        <w:t xml:space="preserve">resultado dos teses de unidade para </w:t>
-      </w:r>
-      <w:r>
-        <w:rPr>
-          <w:color w:val="0000FF"/>
-        </w:rPr>
-        <w:t>o cenário “Fluxo Básico” do caso de uso.&gt;</w:t>
+      <w:r>
+        <w:t>Relatório de testes para o Caso de Uso &lt;</w:t>
+      </w:r>
+      <w:r>
+        <w:t xml:space="preserve"> </w:t>
+      </w:r>
+      <w:r>
+        <w:t>UC1</w:t>
+      </w:r>
+      <w:r>
+        <w:t>6</w:t>
+      </w:r>
+      <w:r>
+        <w:t xml:space="preserve"> - </w:t>
+      </w:r>
+      <w:r>
+        <w:t xml:space="preserve"> </w:t>
+      </w:r>
+      <w:r>
+        <w:t>C</w:t>
+      </w:r>
+      <w:r>
+        <w:t>onsulta</w:t>
+      </w:r>
+      <w:r>
+        <w:t>r</w:t>
+      </w:r>
+      <w:r>
+        <w:t xml:space="preserve"> ocorrência</w:t>
+      </w:r>
+      <w:r>
+        <w:t xml:space="preserve"> </w:t>
+      </w:r>
+      <w:r>
+        <w:t>&gt;</w:t>
+      </w:r>
+    </w:p>
+    <w:p>
+      <w:r>
+        <w:t>Pré-condições:</w:t>
+      </w:r>
+    </w:p>
+    <w:p>
+      <w:r>
+        <w:t>- Turma cadastrada</w:t>
+      </w:r>
+    </w:p>
+    <w:p>
+      <w:r>
+        <w:t>- Lista de turmas cadastrada</w:t>
+      </w:r>
+    </w:p>
+    <w:p/>
+    <w:p>
+      <w:r>
+        <w:lastRenderedPageBreak/>
+        <w:t>Passos para execução:</w:t>
+      </w:r>
+    </w:p>
+    <w:p/>
+    <w:p>
+      <w:r>
+        <w:t xml:space="preserve">1 – Selecionar a opção Consultar </w:t>
+      </w:r>
+      <w:r>
+        <w:t>Ocorrência</w:t>
+      </w:r>
+      <w:r>
+        <w:t xml:space="preserve"> presente no formulário </w:t>
+      </w:r>
+    </w:p>
+    <w:p>
+      <w:r>
+        <w:t xml:space="preserve">2 – Digitar o </w:t>
+      </w:r>
+      <w:r>
+        <w:t>ID</w:t>
+      </w:r>
+      <w:r>
+        <w:t xml:space="preserve"> </w:t>
+      </w:r>
+      <w:r>
+        <w:t>da ocorrência</w:t>
+      </w:r>
+      <w:r>
+        <w:t xml:space="preserve"> para buscar na lista de </w:t>
+      </w:r>
+      <w:r>
+        <w:t>ocorrências</w:t>
+      </w:r>
+      <w:r>
+        <w:t xml:space="preserve"> cadastradas</w:t>
+      </w:r>
+    </w:p>
+    <w:p>
+      <w:r>
+        <w:t xml:space="preserve">3 – Sistema exibe os dados da </w:t>
+      </w:r>
+      <w:r>
+        <w:t>ocorrência</w:t>
+      </w:r>
+      <w:r>
+        <w:t xml:space="preserve"> a ser consultada</w:t>
+      </w:r>
+    </w:p>
+    <w:p>
+      <w:r>
+        <w:t xml:space="preserve">- ID da ocorrência </w:t>
+      </w:r>
+    </w:p>
+    <w:p>
+      <w:r>
+        <w:t>- Aluno</w:t>
+      </w:r>
+    </w:p>
+    <w:p>
+      <w:r>
+        <w:t xml:space="preserve">- Data da ocorrência </w:t>
+      </w:r>
+    </w:p>
+    <w:p>
+      <w:r>
+        <w:t xml:space="preserve">- Descrição da ocorrência </w:t>
+      </w:r>
+    </w:p>
+    <w:p/>
+    <w:p>
+      <w:r>
+        <w:t xml:space="preserve">Resultado: Dados da </w:t>
+      </w:r>
+      <w:r>
+        <w:t>ocorrência</w:t>
+      </w:r>
+      <w:r>
+        <w:t xml:space="preserve"> exibido com sucesso</w:t>
       </w:r>
     </w:p>
     <w:p/>
@@ -19370,11 +20811,24 @@
         <w:annotationRef/>
       </w:r>
       <w:r>
-        <w:t>O índice não esta sendo atualizado automáticamente</w:t>
-      </w:r>
+        <w:t xml:space="preserve">O índice não </w:t>
+      </w:r>
+      <w:proofErr w:type="spellStart"/>
+      <w:r>
+        <w:t>esta</w:t>
+      </w:r>
+      <w:proofErr w:type="spellEnd"/>
+      <w:r>
+        <w:t xml:space="preserve"> sendo atualizado </w:t>
+      </w:r>
+      <w:proofErr w:type="spellStart"/>
+      <w:r>
+        <w:t>automáticamente</w:t>
+      </w:r>
+      <w:proofErr w:type="spellEnd"/>
     </w:p>
   </w:comment>
-  <w:comment w:id="110" w:author="Helio" w:date="2014-04-13T10:05:00Z" w:initials="ha">
+  <w:comment w:id="109" w:author="Helio" w:date="2014-04-13T10:05:00Z" w:initials="ha">
     <w:p>
       <w:pPr>
         <w:pStyle w:val="Textodecomentrio"/>
@@ -19385,8 +20839,13 @@
         </w:rPr>
         <w:annotationRef/>
       </w:r>
-      <w:r>
-        <w:t>não deve ser representando relacionamento de herança entre atores no caso de uso.</w:t>
+      <w:proofErr w:type="gramStart"/>
+      <w:r>
+        <w:t>não</w:t>
+      </w:r>
+      <w:proofErr w:type="gramEnd"/>
+      <w:r>
+        <w:t xml:space="preserve"> deve ser representando relacionamento de herança entre atores no caso de uso.</w:t>
       </w:r>
     </w:p>
     <w:p>
@@ -19399,7 +20858,39 @@
         <w:pStyle w:val="Textodecomentrio"/>
       </w:pPr>
       <w:r>
-        <w:t>Considere que o ator esta logado no sistema. Isso é uma pré condição. Dessa forma você terá somente um caso de uso login.</w:t>
+        <w:t xml:space="preserve">Considere que o ator </w:t>
+      </w:r>
+      <w:proofErr w:type="spellStart"/>
+      <w:r>
+        <w:t>esta</w:t>
+      </w:r>
+      <w:proofErr w:type="spellEnd"/>
+      <w:r>
+        <w:t xml:space="preserve"> </w:t>
+      </w:r>
+      <w:proofErr w:type="spellStart"/>
+      <w:r>
+        <w:t>logado</w:t>
+      </w:r>
+      <w:proofErr w:type="spellEnd"/>
+      <w:r>
+        <w:t xml:space="preserve"> no sistema. Isso é uma </w:t>
+      </w:r>
+      <w:proofErr w:type="spellStart"/>
+      <w:r>
+        <w:t>pré</w:t>
+      </w:r>
+      <w:proofErr w:type="spellEnd"/>
+      <w:r>
+        <w:t xml:space="preserve"> condição. Dessa forma você terá somente um caso de uso </w:t>
+      </w:r>
+      <w:proofErr w:type="spellStart"/>
+      <w:r>
+        <w:t>login</w:t>
+      </w:r>
+      <w:proofErr w:type="spellEnd"/>
+      <w:r>
+        <w:t>.</w:t>
       </w:r>
     </w:p>
     <w:p>
@@ -19412,7 +20903,15 @@
         <w:pStyle w:val="Textodecomentrio"/>
       </w:pPr>
       <w:r>
-        <w:t>É necessário que os métodos nos diagramas tenham parâmetros e retoro.</w:t>
+        <w:t xml:space="preserve">É necessário que os métodos nos diagramas tenham parâmetros e </w:t>
+      </w:r>
+      <w:proofErr w:type="spellStart"/>
+      <w:r>
+        <w:t>retoro</w:t>
+      </w:r>
+      <w:proofErr w:type="spellEnd"/>
+      <w:r>
+        <w:t>.</w:t>
       </w:r>
     </w:p>
     <w:p>
@@ -19425,8 +20924,29 @@
         <w:pStyle w:val="Textodecomentrio"/>
       </w:pPr>
       <w:r>
-        <w:t>Construa uma classe BD para cada informação recuperada.. exemplo BDTarefa</w:t>
-      </w:r>
+        <w:t xml:space="preserve">Construa uma classe BD para cada informação </w:t>
+      </w:r>
+      <w:proofErr w:type="gramStart"/>
+      <w:r>
+        <w:t>recuperada..</w:t>
+      </w:r>
+      <w:proofErr w:type="gramEnd"/>
+      <w:r>
+        <w:t xml:space="preserve"> </w:t>
+      </w:r>
+      <w:proofErr w:type="gramStart"/>
+      <w:r>
+        <w:t>exemplo</w:t>
+      </w:r>
+      <w:proofErr w:type="gramEnd"/>
+      <w:r>
+        <w:t xml:space="preserve"> </w:t>
+      </w:r>
+      <w:proofErr w:type="spellStart"/>
+      <w:r>
+        <w:t>BDTarefa</w:t>
+      </w:r>
+      <w:proofErr w:type="spellEnd"/>
     </w:p>
     <w:p>
       <w:pPr>
@@ -19437,8 +20957,29 @@
       <w:pPr>
         <w:pStyle w:val="Textodecomentrio"/>
       </w:pPr>
-      <w:r>
-        <w:t>FGerenciamento se tornou uma classe  muito poderosa envolvendo varias funcionalidades (baixa coesão), considere dividi-la</w:t>
+      <w:proofErr w:type="spellStart"/>
+      <w:r>
+        <w:t>FGerenciamento</w:t>
+      </w:r>
+      <w:proofErr w:type="spellEnd"/>
+      <w:r>
+        <w:t xml:space="preserve"> se tornou uma </w:t>
+      </w:r>
+      <w:proofErr w:type="gramStart"/>
+      <w:r>
+        <w:t>classe  muito</w:t>
+      </w:r>
+      <w:proofErr w:type="gramEnd"/>
+      <w:r>
+        <w:t xml:space="preserve"> poderosa envolvendo </w:t>
+      </w:r>
+      <w:proofErr w:type="spellStart"/>
+      <w:r>
+        <w:t>varias</w:t>
+      </w:r>
+      <w:proofErr w:type="spellEnd"/>
+      <w:r>
+        <w:t xml:space="preserve"> funcionalidades (baixa coesão), considere dividi-la</w:t>
       </w:r>
     </w:p>
     <w:p>
@@ -19455,7 +20996,7 @@
       </w:r>
     </w:p>
   </w:comment>
-  <w:comment w:id="118" w:author="Helio" w:date="2014-04-13T09:54:00Z" w:initials="ha">
+  <w:comment w:id="117" w:author="Helio" w:date="2014-04-13T09:54:00Z" w:initials="ha">
     <w:p>
       <w:pPr>
         <w:pStyle w:val="Textodecomentrio"/>
@@ -19472,7 +21013,39 @@
         <w:pStyle w:val="Textodecomentrio"/>
       </w:pPr>
       <w:r>
-        <w:t>Considere que o ator esta logado no sistema. Isso é uma pré condição. Dessa forma você terá somente um caso de uso login.</w:t>
+        <w:t xml:space="preserve">Considere que o ator </w:t>
+      </w:r>
+      <w:proofErr w:type="spellStart"/>
+      <w:r>
+        <w:t>esta</w:t>
+      </w:r>
+      <w:proofErr w:type="spellEnd"/>
+      <w:r>
+        <w:t xml:space="preserve"> </w:t>
+      </w:r>
+      <w:proofErr w:type="spellStart"/>
+      <w:r>
+        <w:t>logado</w:t>
+      </w:r>
+      <w:proofErr w:type="spellEnd"/>
+      <w:r>
+        <w:t xml:space="preserve"> no sistema. Isso é uma </w:t>
+      </w:r>
+      <w:proofErr w:type="spellStart"/>
+      <w:r>
+        <w:t>pré</w:t>
+      </w:r>
+      <w:proofErr w:type="spellEnd"/>
+      <w:r>
+        <w:t xml:space="preserve"> condição. Dessa forma você terá somente um caso de uso </w:t>
+      </w:r>
+      <w:proofErr w:type="spellStart"/>
+      <w:r>
+        <w:t>login</w:t>
+      </w:r>
+      <w:proofErr w:type="spellEnd"/>
+      <w:r>
+        <w:t>.</w:t>
       </w:r>
     </w:p>
     <w:p>
@@ -19490,7 +21063,39 @@
         <w:pStyle w:val="Textodecomentrio"/>
       </w:pPr>
       <w:r>
-        <w:t>Considere que o ator esta logado no sistema. Isso é uma pré condição. Dessa forma você terá somente um caso de uso login.</w:t>
+        <w:t xml:space="preserve">Considere que o ator </w:t>
+      </w:r>
+      <w:proofErr w:type="spellStart"/>
+      <w:r>
+        <w:t>esta</w:t>
+      </w:r>
+      <w:proofErr w:type="spellEnd"/>
+      <w:r>
+        <w:t xml:space="preserve"> </w:t>
+      </w:r>
+      <w:proofErr w:type="spellStart"/>
+      <w:r>
+        <w:t>logado</w:t>
+      </w:r>
+      <w:proofErr w:type="spellEnd"/>
+      <w:r>
+        <w:t xml:space="preserve"> no sistema. Isso é uma </w:t>
+      </w:r>
+      <w:proofErr w:type="spellStart"/>
+      <w:r>
+        <w:t>pré</w:t>
+      </w:r>
+      <w:proofErr w:type="spellEnd"/>
+      <w:r>
+        <w:t xml:space="preserve"> condição. Dessa forma você terá somente um caso de uso </w:t>
+      </w:r>
+      <w:proofErr w:type="spellStart"/>
+      <w:r>
+        <w:t>login</w:t>
+      </w:r>
+      <w:proofErr w:type="spellEnd"/>
+      <w:r>
+        <w:t>.</w:t>
       </w:r>
     </w:p>
     <w:p>
@@ -19507,8 +21112,13 @@
       <w:pPr>
         <w:pStyle w:val="Textodecomentrio"/>
       </w:pPr>
-      <w:r>
-        <w:t xml:space="preserve">os atores  humanos não recebem mensagem </w:t>
+      <w:proofErr w:type="gramStart"/>
+      <w:r>
+        <w:t>os</w:t>
+      </w:r>
+      <w:proofErr w:type="gramEnd"/>
+      <w:r>
+        <w:t xml:space="preserve"> atores  humanos não recebem mensagem </w:t>
       </w:r>
     </w:p>
     <w:p>
@@ -19520,12 +21130,25 @@
       <w:pPr>
         <w:pStyle w:val="Textodecomentrio"/>
       </w:pPr>
-      <w:r>
-        <w:t>a classe de conrole não pode ter o mesmo nome: Control0</w:t>
+      <w:proofErr w:type="gramStart"/>
+      <w:r>
+        <w:t>a</w:t>
+      </w:r>
+      <w:proofErr w:type="gramEnd"/>
+      <w:r>
+        <w:t xml:space="preserve"> classe de </w:t>
+      </w:r>
+      <w:proofErr w:type="spellStart"/>
+      <w:r>
+        <w:t>conrole</w:t>
+      </w:r>
+      <w:proofErr w:type="spellEnd"/>
+      <w:r>
+        <w:t xml:space="preserve"> não pode ter o mesmo nome: Control0</w:t>
       </w:r>
     </w:p>
   </w:comment>
-  <w:comment w:id="120" w:author="Helio" w:date="2014-04-13T09:54:00Z" w:initials="ha">
+  <w:comment w:id="119" w:author="Helio" w:date="2014-04-13T09:54:00Z" w:initials="ha">
     <w:p>
       <w:pPr>
         <w:pStyle w:val="Textodecomentrio"/>
@@ -19542,7 +21165,39 @@
         <w:pStyle w:val="Textodecomentrio"/>
       </w:pPr>
       <w:r>
-        <w:t>Considere que o ator esta logado no sistema. Isso é uma pré condição. Dessa forma você terá somente um caso de uso login.</w:t>
+        <w:t xml:space="preserve">Considere que o ator </w:t>
+      </w:r>
+      <w:proofErr w:type="spellStart"/>
+      <w:r>
+        <w:t>esta</w:t>
+      </w:r>
+      <w:proofErr w:type="spellEnd"/>
+      <w:r>
+        <w:t xml:space="preserve"> </w:t>
+      </w:r>
+      <w:proofErr w:type="spellStart"/>
+      <w:r>
+        <w:t>logado</w:t>
+      </w:r>
+      <w:proofErr w:type="spellEnd"/>
+      <w:r>
+        <w:t xml:space="preserve"> no sistema. Isso é uma </w:t>
+      </w:r>
+      <w:proofErr w:type="spellStart"/>
+      <w:r>
+        <w:t>pré</w:t>
+      </w:r>
+      <w:proofErr w:type="spellEnd"/>
+      <w:r>
+        <w:t xml:space="preserve"> condição. Dessa forma você terá somente um caso de uso </w:t>
+      </w:r>
+      <w:proofErr w:type="spellStart"/>
+      <w:r>
+        <w:t>login</w:t>
+      </w:r>
+      <w:proofErr w:type="spellEnd"/>
+      <w:r>
+        <w:t>.</w:t>
       </w:r>
     </w:p>
     <w:p>
@@ -19565,7 +21220,39 @@
         <w:pStyle w:val="Textodecomentrio"/>
       </w:pPr>
       <w:r>
-        <w:t>Considere que o ator esta logado no sistema. Isso é uma pré condição. Dessa forma você terá somente um caso de uso login.</w:t>
+        <w:t xml:space="preserve">Considere que o ator </w:t>
+      </w:r>
+      <w:proofErr w:type="spellStart"/>
+      <w:r>
+        <w:t>esta</w:t>
+      </w:r>
+      <w:proofErr w:type="spellEnd"/>
+      <w:r>
+        <w:t xml:space="preserve"> </w:t>
+      </w:r>
+      <w:proofErr w:type="spellStart"/>
+      <w:r>
+        <w:t>logado</w:t>
+      </w:r>
+      <w:proofErr w:type="spellEnd"/>
+      <w:r>
+        <w:t xml:space="preserve"> no sistema. Isso é uma </w:t>
+      </w:r>
+      <w:proofErr w:type="spellStart"/>
+      <w:r>
+        <w:t>pré</w:t>
+      </w:r>
+      <w:proofErr w:type="spellEnd"/>
+      <w:r>
+        <w:t xml:space="preserve"> condição. Dessa forma você terá somente um caso de uso </w:t>
+      </w:r>
+      <w:proofErr w:type="spellStart"/>
+      <w:r>
+        <w:t>login</w:t>
+      </w:r>
+      <w:proofErr w:type="spellEnd"/>
+      <w:r>
+        <w:t>.</w:t>
       </w:r>
     </w:p>
     <w:p>
@@ -19577,8 +21264,21 @@
       <w:pPr>
         <w:pStyle w:val="Textodecomentrio"/>
       </w:pPr>
-      <w:r>
-        <w:t>a classe de conrole não pode ter o mesmo nome: Control0</w:t>
+      <w:proofErr w:type="gramStart"/>
+      <w:r>
+        <w:t>a</w:t>
+      </w:r>
+      <w:proofErr w:type="gramEnd"/>
+      <w:r>
+        <w:t xml:space="preserve"> classe de </w:t>
+      </w:r>
+      <w:proofErr w:type="spellStart"/>
+      <w:r>
+        <w:t>conrole</w:t>
+      </w:r>
+      <w:proofErr w:type="spellEnd"/>
+      <w:r>
+        <w:t xml:space="preserve"> não pode ter o mesmo nome: Control0</w:t>
       </w:r>
     </w:p>
     <w:p>
@@ -19587,7 +21287,7 @@
       </w:pPr>
     </w:p>
   </w:comment>
-  <w:comment w:id="121" w:author="Helio" w:date="2014-04-13T09:50:00Z" w:initials="ha">
+  <w:comment w:id="120" w:author="Helio" w:date="2014-04-13T09:50:00Z" w:initials="ha">
     <w:p>
       <w:pPr>
         <w:pStyle w:val="Textodecomentrio"/>
@@ -19598,12 +21298,17 @@
         </w:rPr>
         <w:annotationRef/>
       </w:r>
-      <w:r>
-        <w:t>mesma figura mas um pouco mais legível....</w:t>
+      <w:proofErr w:type="gramStart"/>
+      <w:r>
+        <w:t>mesma</w:t>
+      </w:r>
+      <w:proofErr w:type="gramEnd"/>
+      <w:r>
+        <w:t xml:space="preserve"> figura mas um pouco mais legível....</w:t>
       </w:r>
     </w:p>
   </w:comment>
-  <w:comment w:id="123" w:author="Helio" w:date="2014-04-13T09:54:00Z" w:initials="ha">
+  <w:comment w:id="122" w:author="Helio" w:date="2014-04-13T09:54:00Z" w:initials="ha">
     <w:p>
       <w:pPr>
         <w:pStyle w:val="Textodecomentrio"/>
@@ -19615,7 +21320,39 @@
         <w:annotationRef/>
       </w:r>
       <w:r>
-        <w:t>Considere que o ator esta logado no sistema. Isso é uma pré condição. Dessa forma você terá somente um caso de uso login.</w:t>
+        <w:t xml:space="preserve">Considere que o ator </w:t>
+      </w:r>
+      <w:proofErr w:type="spellStart"/>
+      <w:r>
+        <w:t>esta</w:t>
+      </w:r>
+      <w:proofErr w:type="spellEnd"/>
+      <w:r>
+        <w:t xml:space="preserve"> </w:t>
+      </w:r>
+      <w:proofErr w:type="spellStart"/>
+      <w:r>
+        <w:t>logado</w:t>
+      </w:r>
+      <w:proofErr w:type="spellEnd"/>
+      <w:r>
+        <w:t xml:space="preserve"> no sistema. Isso é uma </w:t>
+      </w:r>
+      <w:proofErr w:type="spellStart"/>
+      <w:r>
+        <w:t>pré</w:t>
+      </w:r>
+      <w:proofErr w:type="spellEnd"/>
+      <w:r>
+        <w:t xml:space="preserve"> condição. Dessa forma você terá somente um caso de uso </w:t>
+      </w:r>
+      <w:proofErr w:type="spellStart"/>
+      <w:r>
+        <w:t>login</w:t>
+      </w:r>
+      <w:proofErr w:type="spellEnd"/>
+      <w:r>
+        <w:t>.</w:t>
       </w:r>
     </w:p>
     <w:p>
@@ -19624,7 +21361,7 @@
       </w:pPr>
     </w:p>
   </w:comment>
-  <w:comment w:id="125" w:author="Helio" w:date="2014-04-13T09:54:00Z" w:initials="ha">
+  <w:comment w:id="124" w:author="Helio" w:date="2014-04-13T09:54:00Z" w:initials="ha">
     <w:p>
       <w:pPr>
         <w:pStyle w:val="Textodecomentrio"/>
@@ -19636,7 +21373,39 @@
         <w:annotationRef/>
       </w:r>
       <w:r>
-        <w:t>Considere que o ator esta logado no sistema. Isso é uma pré condição. Dessa forma você terá somente um caso de uso login.</w:t>
+        <w:t xml:space="preserve">Considere que o ator </w:t>
+      </w:r>
+      <w:proofErr w:type="spellStart"/>
+      <w:r>
+        <w:t>esta</w:t>
+      </w:r>
+      <w:proofErr w:type="spellEnd"/>
+      <w:r>
+        <w:t xml:space="preserve"> </w:t>
+      </w:r>
+      <w:proofErr w:type="spellStart"/>
+      <w:r>
+        <w:t>logado</w:t>
+      </w:r>
+      <w:proofErr w:type="spellEnd"/>
+      <w:r>
+        <w:t xml:space="preserve"> no sistema. Isso é uma </w:t>
+      </w:r>
+      <w:proofErr w:type="spellStart"/>
+      <w:r>
+        <w:t>pré</w:t>
+      </w:r>
+      <w:proofErr w:type="spellEnd"/>
+      <w:r>
+        <w:t xml:space="preserve"> condição. Dessa forma você terá somente um caso de uso </w:t>
+      </w:r>
+      <w:proofErr w:type="spellStart"/>
+      <w:r>
+        <w:t>login</w:t>
+      </w:r>
+      <w:proofErr w:type="spellEnd"/>
+      <w:r>
+        <w:t>.</w:t>
       </w:r>
     </w:p>
     <w:p>
@@ -19645,7 +21414,7 @@
       </w:pPr>
     </w:p>
   </w:comment>
-  <w:comment w:id="127" w:author="Helio" w:date="2014-04-13T09:55:00Z" w:initials="ha">
+  <w:comment w:id="126" w:author="Helio" w:date="2014-04-13T09:55:00Z" w:initials="ha">
     <w:p>
       <w:pPr>
         <w:pStyle w:val="Textodecomentrio"/>
@@ -19657,7 +21426,39 @@
         <w:annotationRef/>
       </w:r>
       <w:r>
-        <w:t>Considere que o ator esta logado no sistema. Isso é uma pré condição. Dessa forma você terá somente um caso de uso login.</w:t>
+        <w:t xml:space="preserve">Considere que o ator </w:t>
+      </w:r>
+      <w:proofErr w:type="spellStart"/>
+      <w:r>
+        <w:t>esta</w:t>
+      </w:r>
+      <w:proofErr w:type="spellEnd"/>
+      <w:r>
+        <w:t xml:space="preserve"> </w:t>
+      </w:r>
+      <w:proofErr w:type="spellStart"/>
+      <w:r>
+        <w:t>logado</w:t>
+      </w:r>
+      <w:proofErr w:type="spellEnd"/>
+      <w:r>
+        <w:t xml:space="preserve"> no sistema. Isso é uma </w:t>
+      </w:r>
+      <w:proofErr w:type="spellStart"/>
+      <w:r>
+        <w:t>pré</w:t>
+      </w:r>
+      <w:proofErr w:type="spellEnd"/>
+      <w:r>
+        <w:t xml:space="preserve"> condição. Dessa forma você terá somente um caso de uso </w:t>
+      </w:r>
+      <w:proofErr w:type="spellStart"/>
+      <w:r>
+        <w:t>login</w:t>
+      </w:r>
+      <w:proofErr w:type="spellEnd"/>
+      <w:r>
+        <w:t>.</w:t>
       </w:r>
     </w:p>
     <w:p>
@@ -19666,7 +21467,7 @@
       </w:pPr>
     </w:p>
   </w:comment>
-  <w:comment w:id="129" w:author="Helio" w:date="2014-04-13T10:05:00Z" w:initials="ha">
+  <w:comment w:id="128" w:author="Helio" w:date="2014-04-13T10:05:00Z" w:initials="ha">
     <w:p>
       <w:pPr>
         <w:pStyle w:val="Textodecomentrio"/>
@@ -19678,7 +21479,39 @@
         <w:annotationRef/>
       </w:r>
       <w:r>
-        <w:t>Considere que o ator esta logado no sistema. Isso é uma pré condição. Dessa forma você terá somente um caso de uso login.</w:t>
+        <w:t xml:space="preserve">Considere que o ator </w:t>
+      </w:r>
+      <w:proofErr w:type="spellStart"/>
+      <w:r>
+        <w:t>esta</w:t>
+      </w:r>
+      <w:proofErr w:type="spellEnd"/>
+      <w:r>
+        <w:t xml:space="preserve"> </w:t>
+      </w:r>
+      <w:proofErr w:type="spellStart"/>
+      <w:r>
+        <w:t>logado</w:t>
+      </w:r>
+      <w:proofErr w:type="spellEnd"/>
+      <w:r>
+        <w:t xml:space="preserve"> no sistema. Isso é uma </w:t>
+      </w:r>
+      <w:proofErr w:type="spellStart"/>
+      <w:r>
+        <w:t>pré</w:t>
+      </w:r>
+      <w:proofErr w:type="spellEnd"/>
+      <w:r>
+        <w:t xml:space="preserve"> condição. Dessa forma você terá somente um caso de uso </w:t>
+      </w:r>
+      <w:proofErr w:type="spellStart"/>
+      <w:r>
+        <w:t>login</w:t>
+      </w:r>
+      <w:proofErr w:type="spellEnd"/>
+      <w:r>
+        <w:t>.</w:t>
       </w:r>
     </w:p>
     <w:p>
@@ -19695,7 +21528,7 @@
       </w:r>
     </w:p>
   </w:comment>
-  <w:comment w:id="131" w:author="Helio" w:date="2014-04-13T10:02:00Z" w:initials="ha">
+  <w:comment w:id="130" w:author="Helio" w:date="2014-04-13T10:02:00Z" w:initials="ha">
     <w:p>
       <w:pPr>
         <w:pStyle w:val="Textodecomentrio"/>
@@ -19706,8 +21539,13 @@
         </w:rPr>
         <w:annotationRef/>
       </w:r>
-      <w:r>
-        <w:t>é necessário considerar:</w:t>
+      <w:proofErr w:type="gramStart"/>
+      <w:r>
+        <w:t>é</w:t>
+      </w:r>
+      <w:proofErr w:type="gramEnd"/>
+      <w:r>
+        <w:t xml:space="preserve"> necessário considerar:</w:t>
       </w:r>
     </w:p>
     <w:p>
@@ -19719,9 +21557,27 @@
       <w:pPr>
         <w:pStyle w:val="Textodecomentrio"/>
       </w:pPr>
-      <w:r>
-        <w:t>associações: navegabilidade, multiplicade e palel</w:t>
-      </w:r>
+      <w:proofErr w:type="gramStart"/>
+      <w:r>
+        <w:t>associações</w:t>
+      </w:r>
+      <w:proofErr w:type="gramEnd"/>
+      <w:r>
+        <w:t xml:space="preserve">: navegabilidade, </w:t>
+      </w:r>
+      <w:proofErr w:type="spellStart"/>
+      <w:r>
+        <w:t>multiplicade</w:t>
+      </w:r>
+      <w:proofErr w:type="spellEnd"/>
+      <w:r>
+        <w:t xml:space="preserve"> e </w:t>
+      </w:r>
+      <w:proofErr w:type="spellStart"/>
+      <w:r>
+        <w:t>palel</w:t>
+      </w:r>
+      <w:proofErr w:type="spellEnd"/>
     </w:p>
     <w:p>
       <w:pPr>
@@ -19745,8 +21601,29 @@
       <w:pPr>
         <w:pStyle w:val="Textodecomentrio"/>
       </w:pPr>
-      <w:r>
-        <w:t>FGerenciamento se tornou uma classe  muito poderosa envolvendo varias funcionalidades (baixa coesão), considere dividi-la</w:t>
+      <w:proofErr w:type="spellStart"/>
+      <w:r>
+        <w:t>FGerenciamento</w:t>
+      </w:r>
+      <w:proofErr w:type="spellEnd"/>
+      <w:r>
+        <w:t xml:space="preserve"> se tornou uma </w:t>
+      </w:r>
+      <w:proofErr w:type="gramStart"/>
+      <w:r>
+        <w:t>classe  muito</w:t>
+      </w:r>
+      <w:proofErr w:type="gramEnd"/>
+      <w:r>
+        <w:t xml:space="preserve"> poderosa envolvendo </w:t>
+      </w:r>
+      <w:proofErr w:type="spellStart"/>
+      <w:r>
+        <w:t>varias</w:t>
+      </w:r>
+      <w:proofErr w:type="spellEnd"/>
+      <w:r>
+        <w:t xml:space="preserve"> funcionalidades (baixa coesão), considere dividi-la</w:t>
       </w:r>
     </w:p>
     <w:p>
@@ -19835,7 +21712,7 @@
       <w:rPr>
         <w:noProof/>
       </w:rPr>
-      <w:t>24</w:t>
+      <w:t>43</w:t>
     </w:r>
     <w:r>
       <w:rPr>
@@ -19899,7 +21776,7 @@
       <w:rPr>
         <w:noProof/>
       </w:rPr>
-      <w:t>40</w:t>
+      <w:t>45</w:t>
     </w:r>
     <w:r>
       <w:rPr>
@@ -25075,7 +26952,7 @@
 </file>
 
 <file path=customXml/itemProps1.xml><?xml version="1.0" encoding="utf-8"?>
-<ds:datastoreItem xmlns:ds="http://schemas.openxmlformats.org/officeDocument/2006/customXml" ds:itemID="{48D45C88-7659-41E3-941F-B9E10DE366D5}">
+<ds:datastoreItem xmlns:ds="http://schemas.openxmlformats.org/officeDocument/2006/customXml" ds:itemID="{ADD17D6B-4E83-4C6F-B4C8-D400F4E13647}">
   <ds:schemaRefs>
     <ds:schemaRef ds:uri="http://schemas.openxmlformats.org/officeDocument/2006/bibliography"/>
   </ds:schemaRefs>

</xml_diff>

<commit_message>
- Refinamento dos diagramas de classe e comunicação feitos por Ana e Waldinei
</commit_message>
<xml_diff>
--- a/documentacao/G5_Documentacao1sem2014.docx
+++ b/documentacao/G5_Documentacao1sem2014.docx
@@ -10107,7 +10107,7 @@
           <v:shape id="_x0000_i1025" type="#_x0000_t75" style="width:438pt;height:317.25pt" o:ole="">
             <v:imagedata r:id="rId14" o:title=""/>
           </v:shape>
-          <o:OLEObject Type="Embed" ProgID="Word.Document.12" ShapeID="_x0000_i1025" DrawAspect="Content" ObjectID="_1460631463" r:id="rId15">
+          <o:OLEObject Type="Embed" ProgID="Word.Document.12" ShapeID="_x0000_i1025" DrawAspect="Content" ObjectID="_1460644554" r:id="rId15">
             <o:FieldCodes>\s</o:FieldCodes>
           </o:OLEObject>
         </w:object>
@@ -17736,9 +17736,559 @@
       <w:pPr>
         <w:pStyle w:val="Ttulo3"/>
       </w:pPr>
+      <w:r>
+        <w:t>Diagrama de comunicação: Caso de Uso &lt;UC06 - Cadastrar Aluno&gt;</w:t>
+      </w:r>
+      <w:r>
+        <w:t xml:space="preserve"> </w:t>
+      </w:r>
+    </w:p>
+    <w:p>
+      <w:pPr>
+        <w:pStyle w:val="Legenda"/>
+      </w:pPr>
+      <w:r>
+        <w:t xml:space="preserve">Figura </w:t>
+      </w:r>
+      <w:fldSimple w:instr=" SEQ Figura \* ARABIC ">
+        <w:r>
+          <w:rPr>
+            <w:noProof/>
+          </w:rPr>
+          <w:t>2</w:t>
+        </w:r>
+      </w:fldSimple>
+      <w:r>
+        <w:t xml:space="preserve"> Diagrama de Comunicação Cadastrar Aluno</w:t>
+      </w:r>
+    </w:p>
+    <w:p>
+      <w:r>
+        <w:rPr>
+          <w:noProof/>
+        </w:rPr>
+        <w:drawing>
+          <wp:inline distT="0" distB="0" distL="0" distR="0" wp14:anchorId="7E057E31" wp14:editId="01AD1A48">
+            <wp:extent cx="5940425" cy="3346450"/>
+            <wp:effectExtent l="0" t="0" r="0" b="0"/>
+            <wp:docPr id="8" name="Imagem 8"/>
+            <wp:cNvGraphicFramePr>
+              <a:graphicFrameLocks xmlns:a="http://schemas.openxmlformats.org/drawingml/2006/main" noChangeAspect="1"/>
+            </wp:cNvGraphicFramePr>
+            <a:graphic xmlns:a="http://schemas.openxmlformats.org/drawingml/2006/main">
+              <a:graphicData uri="http://schemas.openxmlformats.org/drawingml/2006/picture">
+                <pic:pic xmlns:pic="http://schemas.openxmlformats.org/drawingml/2006/picture">
+                  <pic:nvPicPr>
+                    <pic:cNvPr id="8" name="Cadastrar Aluno.jpg"/>
+                    <pic:cNvPicPr/>
+                  </pic:nvPicPr>
+                  <pic:blipFill>
+                    <a:blip r:embed="rId17">
+                      <a:extLst>
+                        <a:ext uri="{28A0092B-C50C-407E-A947-70E740481C1C}">
+                          <a14:useLocalDpi xmlns:a14="http://schemas.microsoft.com/office/drawing/2010/main" val="0"/>
+                        </a:ext>
+                      </a:extLst>
+                    </a:blip>
+                    <a:stretch>
+                      <a:fillRect/>
+                    </a:stretch>
+                  </pic:blipFill>
+                  <pic:spPr>
+                    <a:xfrm>
+                      <a:off x="0" y="0"/>
+                      <a:ext cx="5940425" cy="3346450"/>
+                    </a:xfrm>
+                    <a:prstGeom prst="rect">
+                      <a:avLst/>
+                    </a:prstGeom>
+                  </pic:spPr>
+                </pic:pic>
+              </a:graphicData>
+            </a:graphic>
+          </wp:inline>
+        </w:drawing>
+      </w:r>
+    </w:p>
+    <w:p/>
+    <w:p>
+      <w:pPr>
+        <w:pStyle w:val="Ttulo3"/>
+      </w:pPr>
+      <w:r>
+        <w:t>Diagrama de comunicação: Caso de Uso &lt;UC07 - Editar Aluno&gt;</w:t>
+      </w:r>
+      <w:r>
+        <w:t xml:space="preserve"> </w:t>
+      </w:r>
+    </w:p>
+    <w:p>
+      <w:pPr>
+        <w:pStyle w:val="Legenda"/>
+      </w:pPr>
+      <w:r>
+        <w:t xml:space="preserve">Figura </w:t>
+      </w:r>
+      <w:fldSimple w:instr=" SEQ Figura \* ARABIC ">
+        <w:r>
+          <w:rPr>
+            <w:noProof/>
+          </w:rPr>
+          <w:t>2</w:t>
+        </w:r>
+      </w:fldSimple>
+      <w:r>
+        <w:t xml:space="preserve"> Diagrama de Comunicação Editar Aluno</w:t>
+      </w:r>
+    </w:p>
+    <w:p>
+      <w:pPr>
+        <w:rPr>
+          <w:color w:val="0000FF"/>
+        </w:rPr>
+      </w:pPr>
+      <w:r>
+        <w:rPr>
+          <w:noProof/>
+          <w:color w:val="0000FF"/>
+        </w:rPr>
+        <w:lastRenderedPageBreak/>
+        <w:drawing>
+          <wp:inline distT="0" distB="0" distL="0" distR="0" wp14:anchorId="521BAABD" wp14:editId="7A9B43C5">
+            <wp:extent cx="5940425" cy="3543935"/>
+            <wp:effectExtent l="0" t="0" r="0" b="0"/>
+            <wp:docPr id="9" name="Imagem 9"/>
+            <wp:cNvGraphicFramePr>
+              <a:graphicFrameLocks xmlns:a="http://schemas.openxmlformats.org/drawingml/2006/main" noChangeAspect="1"/>
+            </wp:cNvGraphicFramePr>
+            <a:graphic xmlns:a="http://schemas.openxmlformats.org/drawingml/2006/main">
+              <a:graphicData uri="http://schemas.openxmlformats.org/drawingml/2006/picture">
+                <pic:pic xmlns:pic="http://schemas.openxmlformats.org/drawingml/2006/picture">
+                  <pic:nvPicPr>
+                    <pic:cNvPr id="9" name="Editar Aluno.jpg"/>
+                    <pic:cNvPicPr/>
+                  </pic:nvPicPr>
+                  <pic:blipFill>
+                    <a:blip r:embed="rId18">
+                      <a:extLst>
+                        <a:ext uri="{28A0092B-C50C-407E-A947-70E740481C1C}">
+                          <a14:useLocalDpi xmlns:a14="http://schemas.microsoft.com/office/drawing/2010/main" val="0"/>
+                        </a:ext>
+                      </a:extLst>
+                    </a:blip>
+                    <a:stretch>
+                      <a:fillRect/>
+                    </a:stretch>
+                  </pic:blipFill>
+                  <pic:spPr>
+                    <a:xfrm>
+                      <a:off x="0" y="0"/>
+                      <a:ext cx="5940425" cy="3543935"/>
+                    </a:xfrm>
+                    <a:prstGeom prst="rect">
+                      <a:avLst/>
+                    </a:prstGeom>
+                  </pic:spPr>
+                </pic:pic>
+              </a:graphicData>
+            </a:graphic>
+          </wp:inline>
+        </w:drawing>
+      </w:r>
+    </w:p>
+    <w:p>
+      <w:pPr>
+        <w:pStyle w:val="Ttulo3"/>
+      </w:pPr>
+      <w:r>
+        <w:t>Diagrama de comunicação: Caso de Uso &lt;UC08 - Consultar Aluno&gt;</w:t>
+      </w:r>
+      <w:r>
+        <w:t xml:space="preserve"> </w:t>
+      </w:r>
+    </w:p>
+    <w:p>
+      <w:pPr>
+        <w:pStyle w:val="Legenda"/>
+      </w:pPr>
+      <w:r>
+        <w:t xml:space="preserve">Figura </w:t>
+      </w:r>
+      <w:fldSimple w:instr=" SEQ Figura \* ARABIC ">
+        <w:r>
+          <w:rPr>
+            <w:noProof/>
+          </w:rPr>
+          <w:t>2</w:t>
+        </w:r>
+      </w:fldSimple>
+      <w:r>
+        <w:t xml:space="preserve"> Diagrama de Comunicação Consultar Aluno</w:t>
+      </w:r>
+    </w:p>
+    <w:p>
+      <w:r>
+        <w:rPr>
+          <w:noProof/>
+        </w:rPr>
+        <w:lastRenderedPageBreak/>
+        <w:drawing>
+          <wp:inline distT="0" distB="0" distL="0" distR="0" wp14:anchorId="78C6B273" wp14:editId="440058DE">
+            <wp:extent cx="5940425" cy="4678045"/>
+            <wp:effectExtent l="0" t="0" r="0" b="0"/>
+            <wp:docPr id="10" name="Imagem 10"/>
+            <wp:cNvGraphicFramePr>
+              <a:graphicFrameLocks xmlns:a="http://schemas.openxmlformats.org/drawingml/2006/main" noChangeAspect="1"/>
+            </wp:cNvGraphicFramePr>
+            <a:graphic xmlns:a="http://schemas.openxmlformats.org/drawingml/2006/main">
+              <a:graphicData uri="http://schemas.openxmlformats.org/drawingml/2006/picture">
+                <pic:pic xmlns:pic="http://schemas.openxmlformats.org/drawingml/2006/picture">
+                  <pic:nvPicPr>
+                    <pic:cNvPr id="10" name="Consultar Aluno.jpg"/>
+                    <pic:cNvPicPr/>
+                  </pic:nvPicPr>
+                  <pic:blipFill>
+                    <a:blip r:embed="rId19">
+                      <a:extLst>
+                        <a:ext uri="{28A0092B-C50C-407E-A947-70E740481C1C}">
+                          <a14:useLocalDpi xmlns:a14="http://schemas.microsoft.com/office/drawing/2010/main" val="0"/>
+                        </a:ext>
+                      </a:extLst>
+                    </a:blip>
+                    <a:stretch>
+                      <a:fillRect/>
+                    </a:stretch>
+                  </pic:blipFill>
+                  <pic:spPr>
+                    <a:xfrm>
+                      <a:off x="0" y="0"/>
+                      <a:ext cx="5940425" cy="4678045"/>
+                    </a:xfrm>
+                    <a:prstGeom prst="rect">
+                      <a:avLst/>
+                    </a:prstGeom>
+                  </pic:spPr>
+                </pic:pic>
+              </a:graphicData>
+            </a:graphic>
+          </wp:inline>
+        </w:drawing>
+      </w:r>
+    </w:p>
+    <w:p>
+      <w:pPr>
+        <w:pStyle w:val="Ttulo3"/>
+      </w:pPr>
+      <w:r>
+        <w:t>Diagrama de comunicação: Caso de Uso &lt;UC11 - Cadastrar Turma&gt;</w:t>
+      </w:r>
+      <w:r>
+        <w:t xml:space="preserve"> </w:t>
+      </w:r>
+    </w:p>
+    <w:p>
+      <w:pPr>
+        <w:pStyle w:val="Legenda"/>
+      </w:pPr>
+      <w:r>
+        <w:t xml:space="preserve">Figura </w:t>
+      </w:r>
+      <w:fldSimple w:instr=" SEQ Figura \* ARABIC ">
+        <w:r>
+          <w:rPr>
+            <w:noProof/>
+          </w:rPr>
+          <w:t>2</w:t>
+        </w:r>
+      </w:fldSimple>
+      <w:r>
+        <w:t xml:space="preserve"> Diagrama de Comunicação Cadastrar Turma</w:t>
+      </w:r>
+    </w:p>
+    <w:p>
+      <w:pPr>
+        <w:rPr>
+          <w:color w:val="0000FF"/>
+        </w:rPr>
+      </w:pPr>
+      <w:r>
+        <w:rPr>
+          <w:noProof/>
+          <w:color w:val="0000FF"/>
+        </w:rPr>
+        <w:lastRenderedPageBreak/>
+        <w:drawing>
+          <wp:inline distT="0" distB="0" distL="0" distR="0" wp14:anchorId="2CB55D51" wp14:editId="14C6C5EE">
+            <wp:extent cx="5940425" cy="3393440"/>
+            <wp:effectExtent l="0" t="0" r="0" b="0"/>
+            <wp:docPr id="18" name="Imagem 18"/>
+            <wp:cNvGraphicFramePr>
+              <a:graphicFrameLocks xmlns:a="http://schemas.openxmlformats.org/drawingml/2006/main" noChangeAspect="1"/>
+            </wp:cNvGraphicFramePr>
+            <a:graphic xmlns:a="http://schemas.openxmlformats.org/drawingml/2006/main">
+              <a:graphicData uri="http://schemas.openxmlformats.org/drawingml/2006/picture">
+                <pic:pic xmlns:pic="http://schemas.openxmlformats.org/drawingml/2006/picture">
+                  <pic:nvPicPr>
+                    <pic:cNvPr id="18" name="CadastrarTurmas.jpg"/>
+                    <pic:cNvPicPr/>
+                  </pic:nvPicPr>
+                  <pic:blipFill>
+                    <a:blip r:embed="rId20">
+                      <a:extLst>
+                        <a:ext uri="{28A0092B-C50C-407E-A947-70E740481C1C}">
+                          <a14:useLocalDpi xmlns:a14="http://schemas.microsoft.com/office/drawing/2010/main" val="0"/>
+                        </a:ext>
+                      </a:extLst>
+                    </a:blip>
+                    <a:stretch>
+                      <a:fillRect/>
+                    </a:stretch>
+                  </pic:blipFill>
+                  <pic:spPr>
+                    <a:xfrm>
+                      <a:off x="0" y="0"/>
+                      <a:ext cx="5940425" cy="3393440"/>
+                    </a:xfrm>
+                    <a:prstGeom prst="rect">
+                      <a:avLst/>
+                    </a:prstGeom>
+                  </pic:spPr>
+                </pic:pic>
+              </a:graphicData>
+            </a:graphic>
+          </wp:inline>
+        </w:drawing>
+      </w:r>
+    </w:p>
+    <w:p>
+      <w:pPr>
+        <w:pStyle w:val="Ttulo3"/>
+      </w:pPr>
+      <w:r>
+        <w:t>Diagrama de comunicação: Caso de Uso &lt;UC12 - Editar Turma&gt;</w:t>
+      </w:r>
+      <w:r>
+        <w:t xml:space="preserve"> </w:t>
+      </w:r>
+    </w:p>
+    <w:p>
+      <w:pPr>
+        <w:pStyle w:val="Legenda"/>
+      </w:pPr>
+      <w:r>
+        <w:t xml:space="preserve">Figura </w:t>
+      </w:r>
+      <w:fldSimple w:instr=" SEQ Figura \* ARABIC ">
+        <w:r>
+          <w:rPr>
+            <w:noProof/>
+          </w:rPr>
+          <w:t>2</w:t>
+        </w:r>
+      </w:fldSimple>
+      <w:r>
+        <w:t xml:space="preserve"> Diagrama de Comunicação Editar Turma</w:t>
+      </w:r>
+    </w:p>
+    <w:p>
+      <w:pPr>
+        <w:rPr>
+          <w:color w:val="0000FF"/>
+        </w:rPr>
+      </w:pPr>
+      <w:r>
+        <w:rPr>
+          <w:noProof/>
+          <w:color w:val="0000FF"/>
+        </w:rPr>
+        <w:drawing>
+          <wp:inline distT="0" distB="0" distL="0" distR="0" wp14:anchorId="32EA52A1" wp14:editId="060EBA58">
+            <wp:extent cx="5940425" cy="3390265"/>
+            <wp:effectExtent l="0" t="0" r="0" b="0"/>
+            <wp:docPr id="19" name="Imagem 19"/>
+            <wp:cNvGraphicFramePr>
+              <a:graphicFrameLocks xmlns:a="http://schemas.openxmlformats.org/drawingml/2006/main" noChangeAspect="1"/>
+            </wp:cNvGraphicFramePr>
+            <a:graphic xmlns:a="http://schemas.openxmlformats.org/drawingml/2006/main">
+              <a:graphicData uri="http://schemas.openxmlformats.org/drawingml/2006/picture">
+                <pic:pic xmlns:pic="http://schemas.openxmlformats.org/drawingml/2006/picture">
+                  <pic:nvPicPr>
+                    <pic:cNvPr id="19" name="EditarTurmas.jpg"/>
+                    <pic:cNvPicPr/>
+                  </pic:nvPicPr>
+                  <pic:blipFill>
+                    <a:blip r:embed="rId21">
+                      <a:extLst>
+                        <a:ext uri="{28A0092B-C50C-407E-A947-70E740481C1C}">
+                          <a14:useLocalDpi xmlns:a14="http://schemas.microsoft.com/office/drawing/2010/main" val="0"/>
+                        </a:ext>
+                      </a:extLst>
+                    </a:blip>
+                    <a:stretch>
+                      <a:fillRect/>
+                    </a:stretch>
+                  </pic:blipFill>
+                  <pic:spPr>
+                    <a:xfrm>
+                      <a:off x="0" y="0"/>
+                      <a:ext cx="5940425" cy="3390265"/>
+                    </a:xfrm>
+                    <a:prstGeom prst="rect">
+                      <a:avLst/>
+                    </a:prstGeom>
+                  </pic:spPr>
+                </pic:pic>
+              </a:graphicData>
+            </a:graphic>
+          </wp:inline>
+        </w:drawing>
+      </w:r>
+    </w:p>
+    <w:p>
+      <w:pPr>
+        <w:pStyle w:val="Ttulo3"/>
+      </w:pPr>
+      <w:r>
+        <w:t>Diagrama de comunicação: Caso de Uso &lt;UC</w:t>
+      </w:r>
+      <w:r>
+        <w:t>13</w:t>
+      </w:r>
+      <w:r>
+        <w:t xml:space="preserve"> - C</w:t>
+      </w:r>
+      <w:r>
+        <w:t>onsulta</w:t>
+      </w:r>
+      <w:r>
+        <w:t xml:space="preserve">r </w:t>
+      </w:r>
+      <w:r>
+        <w:t>Turma</w:t>
+      </w:r>
+      <w:r>
+        <w:t>&gt;</w:t>
+      </w:r>
+      <w:r>
+        <w:t xml:space="preserve"> </w:t>
+      </w:r>
+    </w:p>
+    <w:p>
+      <w:pPr>
+        <w:pStyle w:val="Legenda"/>
+      </w:pPr>
+      <w:r>
+        <w:t xml:space="preserve">Figura </w:t>
+      </w:r>
+      <w:r>
+        <w:fldChar w:fldCharType="begin"/>
+      </w:r>
+      <w:r>
+        <w:instrText xml:space="preserve"> SEQ Figura \* ARABIC </w:instrText>
+      </w:r>
+      <w:r>
+        <w:fldChar w:fldCharType="separate"/>
+      </w:r>
+      <w:r>
+        <w:rPr>
+          <w:noProof/>
+        </w:rPr>
+        <w:t>2</w:t>
+      </w:r>
+      <w:r>
+        <w:rPr>
+          <w:noProof/>
+        </w:rPr>
+        <w:fldChar w:fldCharType="end"/>
+      </w:r>
+      <w:r>
+        <w:t xml:space="preserve"> Diagrama de Comunicação C</w:t>
+      </w:r>
+      <w:r>
+        <w:t>onsultar</w:t>
+      </w:r>
+      <w:r>
+        <w:t xml:space="preserve"> </w:t>
+      </w:r>
+      <w:r>
+        <w:t>Turma</w:t>
+      </w:r>
+    </w:p>
+    <w:p>
+      <w:pPr>
+        <w:rPr>
+          <w:color w:val="0000FF"/>
+        </w:rPr>
+      </w:pPr>
+      <w:r>
+        <w:rPr>
+          <w:noProof/>
+          <w:color w:val="0000FF"/>
+        </w:rPr>
+        <w:lastRenderedPageBreak/>
+        <w:drawing>
+          <wp:inline distT="0" distB="0" distL="0" distR="0" wp14:anchorId="7A46A9E8" wp14:editId="2244C496">
+            <wp:extent cx="5940425" cy="3347085"/>
+            <wp:effectExtent l="0" t="0" r="0" b="0"/>
+            <wp:docPr id="20" name="Imagem 20"/>
+            <wp:cNvGraphicFramePr>
+              <a:graphicFrameLocks xmlns:a="http://schemas.openxmlformats.org/drawingml/2006/main" noChangeAspect="1"/>
+            </wp:cNvGraphicFramePr>
+            <a:graphic xmlns:a="http://schemas.openxmlformats.org/drawingml/2006/main">
+              <a:graphicData uri="http://schemas.openxmlformats.org/drawingml/2006/picture">
+                <pic:pic xmlns:pic="http://schemas.openxmlformats.org/drawingml/2006/picture">
+                  <pic:nvPicPr>
+                    <pic:cNvPr id="20" name="ConsultarTurmas.jpg"/>
+                    <pic:cNvPicPr/>
+                  </pic:nvPicPr>
+                  <pic:blipFill>
+                    <a:blip r:embed="rId22">
+                      <a:extLst>
+                        <a:ext uri="{28A0092B-C50C-407E-A947-70E740481C1C}">
+                          <a14:useLocalDpi xmlns:a14="http://schemas.microsoft.com/office/drawing/2010/main" val="0"/>
+                        </a:ext>
+                      </a:extLst>
+                    </a:blip>
+                    <a:stretch>
+                      <a:fillRect/>
+                    </a:stretch>
+                  </pic:blipFill>
+                  <pic:spPr>
+                    <a:xfrm>
+                      <a:off x="0" y="0"/>
+                      <a:ext cx="5940425" cy="3347085"/>
+                    </a:xfrm>
+                    <a:prstGeom prst="rect">
+                      <a:avLst/>
+                    </a:prstGeom>
+                  </pic:spPr>
+                </pic:pic>
+              </a:graphicData>
+            </a:graphic>
+          </wp:inline>
+        </w:drawing>
+      </w:r>
+    </w:p>
+    <w:p>
+      <w:pPr>
+        <w:rPr>
+          <w:color w:val="0000FF"/>
+        </w:rPr>
+      </w:pPr>
+    </w:p>
+    <w:p>
+      <w:pPr>
+        <w:pStyle w:val="Ttulo3"/>
+      </w:pPr>
       <w:bookmarkStart w:id="110" w:name="_Toc386811471"/>
       <w:r>
-        <w:t>Diagrama de comunicação: Caso de Uso &lt;UC06 - Cadastra ocorrência de aluno&gt;</w:t>
+        <w:t>Diagrama de comunicação: Caso de Uso &lt;UC</w:t>
+      </w:r>
+      <w:r>
+        <w:t>14 - Cadastra ocorrência</w:t>
+      </w:r>
+      <w:r>
+        <w:t>&gt;</w:t>
       </w:r>
       <w:bookmarkEnd w:id="110"/>
       <w:r>
@@ -17800,7 +18350,7 @@
                     <pic:cNvPicPr/>
                   </pic:nvPicPr>
                   <pic:blipFill>
-                    <a:blip r:embed="rId17"/>
+                    <a:blip r:embed="rId23"/>
                     <a:stretch>
                       <a:fillRect/>
                     </a:stretch>
@@ -17833,11 +18383,13 @@
       </w:pPr>
       <w:bookmarkStart w:id="112" w:name="_Toc386811472"/>
       <w:r>
-        <w:lastRenderedPageBreak/>
         <w:t>Diagrama de comunicação: Caso de uso &lt;</w:t>
       </w:r>
       <w:r>
-        <w:t>UC20</w:t>
+        <w:t>UC</w:t>
+      </w:r>
+      <w:r>
+        <w:t>16</w:t>
       </w:r>
       <w:r>
         <w:t>-</w:t>
@@ -17896,7 +18448,7 @@
                     <pic:cNvPicPr/>
                   </pic:nvPicPr>
                   <pic:blipFill>
-                    <a:blip r:embed="rId18"/>
+                    <a:blip r:embed="rId24"/>
                     <a:stretch>
                       <a:fillRect/>
                     </a:stretch>
@@ -17960,7 +18512,7 @@
                     <pic:cNvPicPr/>
                   </pic:nvPicPr>
                   <pic:blipFill>
-                    <a:blip r:embed="rId19"/>
+                    <a:blip r:embed="rId25"/>
                     <a:stretch>
                       <a:fillRect/>
                     </a:stretch>
@@ -17982,43 +18534,41 @@
       </w:r>
     </w:p>
     <w:p/>
-    <w:p>
-      <w:pPr>
-        <w:pStyle w:val="Ttulo3"/>
-      </w:pPr>
-      <w:bookmarkStart w:id="115" w:name="_Toc386811473"/>
-      <w:r>
-        <w:t>Diagrama de comunicação: Caso de Uso &lt;UC03 – Consultar Tarefa&gt;</w:t>
-      </w:r>
-      <w:bookmarkEnd w:id="115"/>
-    </w:p>
-    <w:p>
-      <w:pPr>
-        <w:rPr>
-          <w:noProof/>
-        </w:rPr>
-      </w:pPr>
+    <w:p/>
+    <w:p>
+      <w:r>
+        <w:t xml:space="preserve"> </w:t>
+      </w:r>
     </w:p>
     <w:p/>
     <w:p/>
-    <w:p>
-      <w:pPr>
-        <w:pStyle w:val="Ttulo3"/>
-      </w:pPr>
-      <w:bookmarkStart w:id="116" w:name="_Toc386811474"/>
+    <w:p/>
+    <w:p/>
+    <w:p/>
+    <w:p/>
+    <w:p/>
+    <w:p/>
+    <w:p/>
+    <w:p/>
+    <w:p/>
+    <w:p/>
+    <w:p/>
+    <w:p>
+      <w:bookmarkStart w:id="115" w:name="_GoBack"/>
+      <w:bookmarkEnd w:id="115"/>
+    </w:p>
+    <w:p>
+      <w:pPr>
+        <w:pStyle w:val="Ttulo2"/>
+      </w:pPr>
+      <w:bookmarkStart w:id="116" w:name="_Toc386811480"/>
       <w:r>
         <w:lastRenderedPageBreak/>
-        <w:t>Diagrama de comunicação: Caso de Uso &lt;</w:t>
-      </w:r>
-      <w:r>
-        <w:t xml:space="preserve"> </w:t>
-      </w:r>
-      <w:r>
-        <w:t xml:space="preserve">UC08 - Registrar </w:t>
+        <w:t xml:space="preserve">Diagrama de </w:t>
       </w:r>
       <w:commentRangeStart w:id="117"/>
       <w:r>
-        <w:t>tarefa</w:t>
+        <w:t>Classes</w:t>
       </w:r>
       <w:commentRangeEnd w:id="117"/>
       <w:r>
@@ -18030,729 +18580,37 @@
         </w:rPr>
         <w:commentReference w:id="117"/>
       </w:r>
-      <w:r>
-        <w:t xml:space="preserve"> &gt;</w:t>
-      </w:r>
       <w:bookmarkEnd w:id="116"/>
-    </w:p>
-    <w:p>
-      <w:pPr>
-        <w:rPr>
-          <w:color w:val="0000FF"/>
-        </w:rPr>
-      </w:pPr>
-      <w:r>
-        <w:rPr>
-          <w:noProof/>
-          <w:color w:val="0000FF"/>
-        </w:rPr>
-        <w:drawing>
-          <wp:inline distT="0" distB="0" distL="0" distR="0" wp14:anchorId="6AB4492F" wp14:editId="21688424">
-            <wp:extent cx="5940425" cy="3239135"/>
-            <wp:effectExtent l="0" t="0" r="0" b="0"/>
-            <wp:docPr id="7" name="Imagem 7"/>
-            <wp:cNvGraphicFramePr>
-              <a:graphicFrameLocks xmlns:a="http://schemas.openxmlformats.org/drawingml/2006/main" noChangeAspect="1"/>
-            </wp:cNvGraphicFramePr>
-            <a:graphic xmlns:a="http://schemas.openxmlformats.org/drawingml/2006/main">
-              <a:graphicData uri="http://schemas.openxmlformats.org/drawingml/2006/picture">
-                <pic:pic xmlns:pic="http://schemas.openxmlformats.org/drawingml/2006/picture">
-                  <pic:nvPicPr>
-                    <pic:cNvPr id="7" name="Tarefas.jpg"/>
-                    <pic:cNvPicPr/>
-                  </pic:nvPicPr>
-                  <pic:blipFill>
-                    <a:blip r:embed="rId20">
-                      <a:extLst>
-                        <a:ext uri="{28A0092B-C50C-407E-A947-70E740481C1C}">
-                          <a14:useLocalDpi xmlns:a14="http://schemas.microsoft.com/office/drawing/2010/main" val="0"/>
-                        </a:ext>
-                      </a:extLst>
-                    </a:blip>
-                    <a:stretch>
-                      <a:fillRect/>
-                    </a:stretch>
-                  </pic:blipFill>
-                  <pic:spPr>
-                    <a:xfrm>
-                      <a:off x="0" y="0"/>
-                      <a:ext cx="5940425" cy="3239135"/>
-                    </a:xfrm>
-                    <a:prstGeom prst="rect">
-                      <a:avLst/>
-                    </a:prstGeom>
-                  </pic:spPr>
-                </pic:pic>
-              </a:graphicData>
-            </a:graphic>
-          </wp:inline>
-        </w:drawing>
-      </w:r>
-    </w:p>
-    <w:p>
-      <w:pPr>
-        <w:rPr>
-          <w:color w:val="0000FF"/>
-        </w:rPr>
-      </w:pPr>
-    </w:p>
-    <w:p>
-      <w:pPr>
-        <w:pStyle w:val="Ttulo3"/>
-      </w:pPr>
-      <w:bookmarkStart w:id="118" w:name="_Toc386811475"/>
-      <w:r>
-        <w:t>Diagrama de comunicação: Caso de Uso &lt;</w:t>
-      </w:r>
-      <w:r>
-        <w:t xml:space="preserve">UC09 – Gerencia </w:t>
-      </w:r>
-      <w:commentRangeStart w:id="119"/>
-      <w:r>
-        <w:t>Aluno</w:t>
-      </w:r>
-      <w:commentRangeEnd w:id="119"/>
-      <w:r>
-        <w:rPr>
-          <w:rStyle w:val="Refdecomentrio"/>
-          <w:rFonts w:cs="Times New Roman"/>
-          <w:b w:val="0"/>
-          <w:bCs w:val="0"/>
-        </w:rPr>
-        <w:commentReference w:id="119"/>
-      </w:r>
-      <w:r>
-        <w:t>&gt;</w:t>
+      <w:r>
+        <w:t xml:space="preserve"> </w:t>
+      </w:r>
+    </w:p>
+    <w:p>
+      <w:pPr>
+        <w:pStyle w:val="Legenda"/>
+      </w:pPr>
+      <w:bookmarkStart w:id="118" w:name="_Toc386754781"/>
+      <w:r>
+        <w:t xml:space="preserve">Figura </w:t>
+      </w:r>
+      <w:fldSimple w:instr=" SEQ Figura \* ARABIC ">
+        <w:r>
+          <w:rPr>
+            <w:noProof/>
+          </w:rPr>
+          <w:t>5</w:t>
+        </w:r>
+      </w:fldSimple>
+      <w:r>
+        <w:t xml:space="preserve"> Di</w:t>
+      </w:r>
+      <w:r>
+        <w:t>agrama de Classe Gerencia Ocorrên</w:t>
+      </w:r>
+      <w:r>
+        <w:t>cia</w:t>
       </w:r>
       <w:bookmarkEnd w:id="118"/>
-    </w:p>
-    <w:p>
-      <w:pPr>
-        <w:rPr>
-          <w:color w:val="0000FF"/>
-        </w:rPr>
-      </w:pPr>
-      <w:r>
-        <w:rPr>
-          <w:noProof/>
-          <w:color w:val="0000FF"/>
-        </w:rPr>
-        <w:drawing>
-          <wp:inline distT="0" distB="0" distL="0" distR="0" wp14:anchorId="41A21A6A" wp14:editId="02DC3D56">
-            <wp:extent cx="5940425" cy="3307080"/>
-            <wp:effectExtent l="0" t="0" r="0" b="0"/>
-            <wp:docPr id="3" name="Imagem 3"/>
-            <wp:cNvGraphicFramePr>
-              <a:graphicFrameLocks xmlns:a="http://schemas.openxmlformats.org/drawingml/2006/main" noChangeAspect="1"/>
-            </wp:cNvGraphicFramePr>
-            <a:graphic xmlns:a="http://schemas.openxmlformats.org/drawingml/2006/main">
-              <a:graphicData uri="http://schemas.openxmlformats.org/drawingml/2006/picture">
-                <pic:pic xmlns:pic="http://schemas.openxmlformats.org/drawingml/2006/picture">
-                  <pic:nvPicPr>
-                    <pic:cNvPr id="3" name="Communication Diagram - Gerencia Aluno.jpg"/>
-                    <pic:cNvPicPr/>
-                  </pic:nvPicPr>
-                  <pic:blipFill>
-                    <a:blip r:embed="rId21">
-                      <a:extLst>
-                        <a:ext uri="{28A0092B-C50C-407E-A947-70E740481C1C}">
-                          <a14:useLocalDpi xmlns:a14="http://schemas.microsoft.com/office/drawing/2010/main" val="0"/>
-                        </a:ext>
-                      </a:extLst>
-                    </a:blip>
-                    <a:stretch>
-                      <a:fillRect/>
-                    </a:stretch>
-                  </pic:blipFill>
-                  <pic:spPr>
-                    <a:xfrm>
-                      <a:off x="0" y="0"/>
-                      <a:ext cx="5940425" cy="3307080"/>
-                    </a:xfrm>
-                    <a:prstGeom prst="rect">
-                      <a:avLst/>
-                    </a:prstGeom>
-                  </pic:spPr>
-                </pic:pic>
-              </a:graphicData>
-            </a:graphic>
-          </wp:inline>
-        </w:drawing>
-      </w:r>
-    </w:p>
-    <w:p/>
-    <w:p>
-      <w:r>
-        <w:rPr>
-          <w:noProof/>
-        </w:rPr>
-        <w:lastRenderedPageBreak/>
-        <w:drawing>
-          <wp:inline distT="0" distB="0" distL="0" distR="0" wp14:anchorId="5629C423" wp14:editId="1B565FE4">
-            <wp:extent cx="6169493" cy="2948940"/>
-            <wp:effectExtent l="19050" t="0" r="2707" b="0"/>
-            <wp:docPr id="17" name="Imagem 3"/>
-            <wp:cNvGraphicFramePr>
-              <a:graphicFrameLocks xmlns:a="http://schemas.openxmlformats.org/drawingml/2006/main" noChangeAspect="1"/>
-            </wp:cNvGraphicFramePr>
-            <a:graphic xmlns:a="http://schemas.openxmlformats.org/drawingml/2006/main">
-              <a:graphicData uri="http://schemas.openxmlformats.org/drawingml/2006/picture">
-                <pic:pic xmlns:pic="http://schemas.openxmlformats.org/drawingml/2006/picture">
-                  <pic:nvPicPr>
-                    <pic:cNvPr id="0" name="Picture 3"/>
-                    <pic:cNvPicPr>
-                      <a:picLocks noChangeAspect="1" noChangeArrowheads="1"/>
-                    </pic:cNvPicPr>
-                  </pic:nvPicPr>
-                  <pic:blipFill>
-                    <a:blip r:embed="rId22"/>
-                    <a:srcRect/>
-                    <a:stretch>
-                      <a:fillRect/>
-                    </a:stretch>
-                  </pic:blipFill>
-                  <pic:spPr bwMode="auto">
-                    <a:xfrm>
-                      <a:off x="0" y="0"/>
-                      <a:ext cx="6171133" cy="2949724"/>
-                    </a:xfrm>
-                    <a:prstGeom prst="rect">
-                      <a:avLst/>
-                    </a:prstGeom>
-                    <a:noFill/>
-                    <a:ln w="9525">
-                      <a:noFill/>
-                      <a:miter lim="800000"/>
-                      <a:headEnd/>
-                      <a:tailEnd/>
-                    </a:ln>
-                  </pic:spPr>
-                </pic:pic>
-              </a:graphicData>
-            </a:graphic>
-          </wp:inline>
-        </w:drawing>
-      </w:r>
-    </w:p>
-    <w:p/>
-    <w:p>
-      <w:r>
-        <w:rPr>
-          <w:rStyle w:val="Refdecomentrio"/>
-        </w:rPr>
-        <w:commentReference w:id="120"/>
-      </w:r>
-    </w:p>
-    <w:p>
-      <w:pPr>
-        <w:pStyle w:val="Ttulo3"/>
-      </w:pPr>
-      <w:bookmarkStart w:id="121" w:name="_Toc386811476"/>
-      <w:r>
-        <w:t>Diagrama de comunicação: Caso de Uso &lt;</w:t>
-      </w:r>
-      <w:r>
-        <w:t xml:space="preserve">UC10 Gerencia </w:t>
-      </w:r>
-      <w:commentRangeStart w:id="122"/>
-      <w:r>
-        <w:t>Professor</w:t>
-      </w:r>
-      <w:commentRangeEnd w:id="122"/>
-      <w:r>
-        <w:rPr>
-          <w:rStyle w:val="Refdecomentrio"/>
-          <w:rFonts w:cs="Times New Roman"/>
-          <w:b w:val="0"/>
-          <w:bCs w:val="0"/>
-        </w:rPr>
-        <w:commentReference w:id="122"/>
-      </w:r>
-      <w:r>
-        <w:t>&gt;</w:t>
-      </w:r>
-      <w:bookmarkEnd w:id="121"/>
-    </w:p>
-    <w:p>
-      <w:pPr>
-        <w:rPr>
-          <w:color w:val="0000FF"/>
-        </w:rPr>
-      </w:pPr>
-      <w:r>
-        <w:rPr>
-          <w:noProof/>
-          <w:color w:val="0000FF"/>
-        </w:rPr>
-        <w:drawing>
-          <wp:inline distT="0" distB="0" distL="0" distR="0" wp14:anchorId="5BA96AE5" wp14:editId="0D76AE75">
-            <wp:extent cx="5940425" cy="3731895"/>
-            <wp:effectExtent l="0" t="0" r="0" b="0"/>
-            <wp:docPr id="4" name="Imagem 4"/>
-            <wp:cNvGraphicFramePr>
-              <a:graphicFrameLocks xmlns:a="http://schemas.openxmlformats.org/drawingml/2006/main" noChangeAspect="1"/>
-            </wp:cNvGraphicFramePr>
-            <a:graphic xmlns:a="http://schemas.openxmlformats.org/drawingml/2006/main">
-              <a:graphicData uri="http://schemas.openxmlformats.org/drawingml/2006/picture">
-                <pic:pic xmlns:pic="http://schemas.openxmlformats.org/drawingml/2006/picture">
-                  <pic:nvPicPr>
-                    <pic:cNvPr id="4" name="Communication Diagram - Gerencia Professor.jpg"/>
-                    <pic:cNvPicPr/>
-                  </pic:nvPicPr>
-                  <pic:blipFill>
-                    <a:blip r:embed="rId23">
-                      <a:extLst>
-                        <a:ext uri="{28A0092B-C50C-407E-A947-70E740481C1C}">
-                          <a14:useLocalDpi xmlns:a14="http://schemas.microsoft.com/office/drawing/2010/main" val="0"/>
-                        </a:ext>
-                      </a:extLst>
-                    </a:blip>
-                    <a:stretch>
-                      <a:fillRect/>
-                    </a:stretch>
-                  </pic:blipFill>
-                  <pic:spPr>
-                    <a:xfrm>
-                      <a:off x="0" y="0"/>
-                      <a:ext cx="5940425" cy="3731895"/>
-                    </a:xfrm>
-                    <a:prstGeom prst="rect">
-                      <a:avLst/>
-                    </a:prstGeom>
-                  </pic:spPr>
-                </pic:pic>
-              </a:graphicData>
-            </a:graphic>
-          </wp:inline>
-        </w:drawing>
-      </w:r>
-    </w:p>
-    <w:p/>
-    <w:p>
-      <w:pPr>
-        <w:pStyle w:val="Ttulo3"/>
-      </w:pPr>
-      <w:bookmarkStart w:id="123" w:name="_Toc386811477"/>
-      <w:r>
-        <w:lastRenderedPageBreak/>
-        <w:t>Diagrama de comunicação: Caso de Uso &lt;</w:t>
-      </w:r>
-      <w:r>
-        <w:t xml:space="preserve">UC12 Cadastrar </w:t>
-      </w:r>
-      <w:commentRangeStart w:id="124"/>
-      <w:r>
-        <w:t>Turmas</w:t>
-      </w:r>
-      <w:commentRangeEnd w:id="124"/>
-      <w:r>
-        <w:rPr>
-          <w:rStyle w:val="Refdecomentrio"/>
-          <w:rFonts w:cs="Times New Roman"/>
-          <w:b w:val="0"/>
-          <w:bCs w:val="0"/>
-        </w:rPr>
-        <w:commentReference w:id="124"/>
-      </w:r>
-      <w:r>
-        <w:t>&gt;</w:t>
-      </w:r>
-      <w:bookmarkEnd w:id="123"/>
-    </w:p>
-    <w:p>
-      <w:r>
-        <w:rPr>
-          <w:noProof/>
-        </w:rPr>
-        <w:drawing>
-          <wp:inline distT="0" distB="0" distL="0" distR="0" wp14:anchorId="1D0F7B20" wp14:editId="75F32C13">
-            <wp:extent cx="5940425" cy="4638040"/>
-            <wp:effectExtent l="0" t="0" r="0" b="0"/>
-            <wp:docPr id="5" name="Imagem 5"/>
-            <wp:cNvGraphicFramePr>
-              <a:graphicFrameLocks xmlns:a="http://schemas.openxmlformats.org/drawingml/2006/main" noChangeAspect="1"/>
-            </wp:cNvGraphicFramePr>
-            <a:graphic xmlns:a="http://schemas.openxmlformats.org/drawingml/2006/main">
-              <a:graphicData uri="http://schemas.openxmlformats.org/drawingml/2006/picture">
-                <pic:pic xmlns:pic="http://schemas.openxmlformats.org/drawingml/2006/picture">
-                  <pic:nvPicPr>
-                    <pic:cNvPr id="5" name="Communication Diagram - Cadastrar Turma.jpg"/>
-                    <pic:cNvPicPr/>
-                  </pic:nvPicPr>
-                  <pic:blipFill>
-                    <a:blip r:embed="rId24">
-                      <a:extLst>
-                        <a:ext uri="{28A0092B-C50C-407E-A947-70E740481C1C}">
-                          <a14:useLocalDpi xmlns:a14="http://schemas.microsoft.com/office/drawing/2010/main" val="0"/>
-                        </a:ext>
-                      </a:extLst>
-                    </a:blip>
-                    <a:stretch>
-                      <a:fillRect/>
-                    </a:stretch>
-                  </pic:blipFill>
-                  <pic:spPr>
-                    <a:xfrm>
-                      <a:off x="0" y="0"/>
-                      <a:ext cx="5940425" cy="4638040"/>
-                    </a:xfrm>
-                    <a:prstGeom prst="rect">
-                      <a:avLst/>
-                    </a:prstGeom>
-                  </pic:spPr>
-                </pic:pic>
-              </a:graphicData>
-            </a:graphic>
-          </wp:inline>
-        </w:drawing>
-      </w:r>
-    </w:p>
-    <w:p/>
-    <w:p/>
-    <w:p/>
-    <w:p>
-      <w:pPr>
-        <w:pStyle w:val="Ttulo3"/>
-      </w:pPr>
-      <w:bookmarkStart w:id="125" w:name="_Toc386811478"/>
-      <w:r>
-        <w:lastRenderedPageBreak/>
-        <w:t>Diagrama de comunicação: Caso de Uso &lt;</w:t>
-      </w:r>
-      <w:r>
-        <w:t xml:space="preserve"> UC02 Consultar </w:t>
-      </w:r>
-      <w:commentRangeStart w:id="126"/>
-      <w:r>
-        <w:t>Boletim</w:t>
-      </w:r>
-      <w:commentRangeEnd w:id="126"/>
-      <w:r>
-        <w:rPr>
-          <w:rStyle w:val="Refdecomentrio"/>
-          <w:rFonts w:cs="Times New Roman"/>
-          <w:b w:val="0"/>
-          <w:bCs w:val="0"/>
-        </w:rPr>
-        <w:commentReference w:id="126"/>
-      </w:r>
-      <w:r>
-        <w:t>&gt;</w:t>
-      </w:r>
-      <w:bookmarkEnd w:id="125"/>
-    </w:p>
-    <w:p>
-      <w:r>
-        <w:rPr>
-          <w:noProof/>
-        </w:rPr>
-        <w:drawing>
-          <wp:inline distT="0" distB="0" distL="0" distR="0" wp14:anchorId="0CEED09D" wp14:editId="40C5C651">
-            <wp:extent cx="5940425" cy="3038475"/>
-            <wp:effectExtent l="0" t="0" r="0" b="0"/>
-            <wp:docPr id="1" name="Imagem 1"/>
-            <wp:cNvGraphicFramePr>
-              <a:graphicFrameLocks xmlns:a="http://schemas.openxmlformats.org/drawingml/2006/main" noChangeAspect="1"/>
-            </wp:cNvGraphicFramePr>
-            <a:graphic xmlns:a="http://schemas.openxmlformats.org/drawingml/2006/main">
-              <a:graphicData uri="http://schemas.openxmlformats.org/drawingml/2006/picture">
-                <pic:pic xmlns:pic="http://schemas.openxmlformats.org/drawingml/2006/picture">
-                  <pic:nvPicPr>
-                    <pic:cNvPr id="1" name="Consultar Boletim.png"/>
-                    <pic:cNvPicPr/>
-                  </pic:nvPicPr>
-                  <pic:blipFill>
-                    <a:blip r:embed="rId25">
-                      <a:extLst>
-                        <a:ext uri="{28A0092B-C50C-407E-A947-70E740481C1C}">
-                          <a14:useLocalDpi xmlns:a14="http://schemas.microsoft.com/office/drawing/2010/main" val="0"/>
-                        </a:ext>
-                      </a:extLst>
-                    </a:blip>
-                    <a:stretch>
-                      <a:fillRect/>
-                    </a:stretch>
-                  </pic:blipFill>
-                  <pic:spPr>
-                    <a:xfrm>
-                      <a:off x="0" y="0"/>
-                      <a:ext cx="5940425" cy="3038475"/>
-                    </a:xfrm>
-                    <a:prstGeom prst="rect">
-                      <a:avLst/>
-                    </a:prstGeom>
-                  </pic:spPr>
-                </pic:pic>
-              </a:graphicData>
-            </a:graphic>
-          </wp:inline>
-        </w:drawing>
-      </w:r>
-    </w:p>
-    <w:p/>
-    <w:p>
-      <w:pPr>
-        <w:pStyle w:val="Ttulo3"/>
-      </w:pPr>
-      <w:bookmarkStart w:id="127" w:name="_Toc386811479"/>
-      <w:r>
-        <w:t>Diagrama de comunicação: Caso de Uso &lt;</w:t>
-      </w:r>
-      <w:r>
-        <w:t xml:space="preserve"> </w:t>
-      </w:r>
-      <w:r>
-        <w:t>UC05</w:t>
-      </w:r>
-      <w:r>
-        <w:t xml:space="preserve"> Gerenciar </w:t>
-      </w:r>
-      <w:commentRangeStart w:id="128"/>
-      <w:r>
-        <w:t>Boletim</w:t>
-      </w:r>
-      <w:commentRangeEnd w:id="128"/>
-      <w:r>
-        <w:rPr>
-          <w:rStyle w:val="Refdecomentrio"/>
-          <w:rFonts w:cs="Times New Roman"/>
-          <w:b w:val="0"/>
-          <w:bCs w:val="0"/>
-        </w:rPr>
-        <w:commentReference w:id="128"/>
-      </w:r>
-      <w:r>
-        <w:t>&gt;</w:t>
-      </w:r>
-      <w:bookmarkEnd w:id="127"/>
-    </w:p>
-    <w:p>
-      <w:r>
-        <w:rPr>
-          <w:noProof/>
-        </w:rPr>
-        <w:drawing>
-          <wp:inline distT="0" distB="0" distL="0" distR="0" wp14:anchorId="7E55DC80" wp14:editId="3EF91ADA">
-            <wp:extent cx="5940425" cy="2905125"/>
-            <wp:effectExtent l="0" t="0" r="0" b="0"/>
-            <wp:docPr id="14" name="Imagem 14"/>
-            <wp:cNvGraphicFramePr>
-              <a:graphicFrameLocks xmlns:a="http://schemas.openxmlformats.org/drawingml/2006/main" noChangeAspect="1"/>
-            </wp:cNvGraphicFramePr>
-            <a:graphic xmlns:a="http://schemas.openxmlformats.org/drawingml/2006/main">
-              <a:graphicData uri="http://schemas.openxmlformats.org/drawingml/2006/picture">
-                <pic:pic xmlns:pic="http://schemas.openxmlformats.org/drawingml/2006/picture">
-                  <pic:nvPicPr>
-                    <pic:cNvPr id="14" name="Gerencia Boletim Dia.png"/>
-                    <pic:cNvPicPr/>
-                  </pic:nvPicPr>
-                  <pic:blipFill>
-                    <a:blip r:embed="rId26">
-                      <a:extLst>
-                        <a:ext uri="{28A0092B-C50C-407E-A947-70E740481C1C}">
-                          <a14:useLocalDpi xmlns:a14="http://schemas.microsoft.com/office/drawing/2010/main" val="0"/>
-                        </a:ext>
-                      </a:extLst>
-                    </a:blip>
-                    <a:stretch>
-                      <a:fillRect/>
-                    </a:stretch>
-                  </pic:blipFill>
-                  <pic:spPr>
-                    <a:xfrm>
-                      <a:off x="0" y="0"/>
-                      <a:ext cx="5940425" cy="2905125"/>
-                    </a:xfrm>
-                    <a:prstGeom prst="rect">
-                      <a:avLst/>
-                    </a:prstGeom>
-                  </pic:spPr>
-                </pic:pic>
-              </a:graphicData>
-            </a:graphic>
-          </wp:inline>
-        </w:drawing>
-      </w:r>
-    </w:p>
-    <w:p/>
-    <w:p>
-      <w:pPr>
-        <w:rPr>
-          <w:color w:val="0000FF"/>
-        </w:rPr>
-      </w:pPr>
-      <w:r>
-        <w:rPr>
-          <w:color w:val="0000FF"/>
-        </w:rPr>
-        <w:t>&lt;Represente aqui o diagrama de comunicação para o cenário “Fluxo Básico” do caso de uso.&gt;</w:t>
-      </w:r>
-    </w:p>
-    <w:p/>
-    <w:p>
-      <w:r>
-        <w:t xml:space="preserve"> </w:t>
-      </w:r>
-    </w:p>
-    <w:p/>
-    <w:p/>
-    <w:p>
-      <w:r>
-        <w:t xml:space="preserve"> </w:t>
-      </w:r>
-    </w:p>
-    <w:p>
-      <w:pPr>
-        <w:pStyle w:val="Ttulo2"/>
-      </w:pPr>
-      <w:bookmarkStart w:id="129" w:name="_Toc386811480"/>
-      <w:r>
-        <w:t xml:space="preserve">Diagrama de </w:t>
-      </w:r>
-      <w:commentRangeStart w:id="130"/>
-      <w:r>
-        <w:t>Classes</w:t>
-      </w:r>
-      <w:commentRangeEnd w:id="130"/>
-      <w:r>
-        <w:rPr>
-          <w:rStyle w:val="Refdecomentrio"/>
-          <w:rFonts w:cs="Times New Roman"/>
-          <w:b w:val="0"/>
-          <w:bCs w:val="0"/>
-        </w:rPr>
-        <w:commentReference w:id="130"/>
-      </w:r>
-      <w:bookmarkEnd w:id="129"/>
-      <w:r>
-        <w:t xml:space="preserve"> </w:t>
-      </w:r>
-    </w:p>
-    <w:p>
-      <w:r>
-        <w:t>A partir das classes de an</w:t>
-      </w:r>
-      <w:r>
-        <w:t>á</w:t>
-      </w:r>
-      <w:r>
-        <w:t xml:space="preserve">lise obtidas na fase anterior do projeto (primeiro bimestre) associadas a </w:t>
-      </w:r>
-      <w:proofErr w:type="spellStart"/>
-      <w:r>
-        <w:t>analise</w:t>
-      </w:r>
-      <w:proofErr w:type="spellEnd"/>
-      <w:r>
-        <w:t xml:space="preserve"> dos diagramas de comunicação descritos no item anterior, é possível criar o Diagrama de Classes. Os próximos itens deste capitulo apresentam o diagrama de classe de nosso sistema. </w:t>
-      </w:r>
-    </w:p>
-    <w:p/>
-    <w:p>
-      <w:pPr>
-        <w:rPr>
-          <w:color w:val="0000FF"/>
-        </w:rPr>
-      </w:pPr>
-      <w:r>
-        <w:rPr>
-          <w:color w:val="0000FF"/>
-        </w:rPr>
-        <w:t>Observe que, os diagramas de classe foram geradas dependendo do nú</w:t>
-      </w:r>
-      <w:r>
-        <w:rPr>
-          <w:color w:val="0000FF"/>
-        </w:rPr>
-        <w:t>mero de classes geradas, é possível que o diagrama de classe não possa s</w:t>
-      </w:r>
-      <w:r>
-        <w:rPr>
-          <w:color w:val="0000FF"/>
-        </w:rPr>
-        <w:t>er representado em juma única pá</w:t>
-      </w:r>
-      <w:r>
-        <w:rPr>
-          <w:color w:val="0000FF"/>
-        </w:rPr>
-        <w:t xml:space="preserve">gina, nesse cenário divida seu diagrama em pacotes coesos e os apresente em diversas </w:t>
-      </w:r>
-      <w:proofErr w:type="spellStart"/>
-      <w:r>
-        <w:rPr>
-          <w:color w:val="0000FF"/>
-        </w:rPr>
-        <w:t>paginas</w:t>
-      </w:r>
-      <w:proofErr w:type="spellEnd"/>
-      <w:r>
-        <w:rPr>
-          <w:color w:val="0000FF"/>
-        </w:rPr>
-        <w:t xml:space="preserve">. </w:t>
-      </w:r>
-    </w:p>
-    <w:p>
-      <w:pPr>
-        <w:rPr>
-          <w:color w:val="0000FF"/>
-        </w:rPr>
-      </w:pPr>
-      <w:r>
-        <w:rPr>
-          <w:color w:val="0000FF"/>
-        </w:rPr>
-        <w:t xml:space="preserve">Importante: considere atributos, </w:t>
-      </w:r>
-      <w:proofErr w:type="spellStart"/>
-      <w:r>
-        <w:rPr>
-          <w:color w:val="0000FF"/>
-        </w:rPr>
-        <w:t>metodos</w:t>
-      </w:r>
-      <w:proofErr w:type="spellEnd"/>
-      <w:r>
-        <w:rPr>
-          <w:color w:val="0000FF"/>
-        </w:rPr>
-        <w:t>, visibilidade e associações para as classes apresentadas.&gt;</w:t>
-      </w:r>
-    </w:p>
-    <w:p>
-      <w:pPr>
-        <w:rPr>
-          <w:color w:val="0000FF"/>
-        </w:rPr>
-      </w:pPr>
-    </w:p>
-    <w:p>
-      <w:pPr>
-        <w:pStyle w:val="Legenda"/>
-      </w:pPr>
-      <w:bookmarkStart w:id="131" w:name="_Toc386754781"/>
-      <w:r>
-        <w:t xml:space="preserve">Figura </w:t>
-      </w:r>
-      <w:fldSimple w:instr=" SEQ Figura \* ARABIC ">
-        <w:r>
-          <w:rPr>
-            <w:noProof/>
-          </w:rPr>
-          <w:t>5</w:t>
-        </w:r>
-      </w:fldSimple>
-      <w:r>
-        <w:t xml:space="preserve"> Di</w:t>
-      </w:r>
-      <w:r>
-        <w:t>agrama de Classe Gerencia Ocorrên</w:t>
-      </w:r>
-      <w:r>
-        <w:t>cia</w:t>
-      </w:r>
-      <w:bookmarkEnd w:id="131"/>
     </w:p>
     <w:p>
       <w:r>
@@ -18775,7 +18633,7 @@
                     <pic:cNvPicPr/>
                   </pic:nvPicPr>
                   <pic:blipFill>
-                    <a:blip r:embed="rId27"/>
+                    <a:blip r:embed="rId26"/>
                     <a:stretch>
                       <a:fillRect/>
                     </a:stretch>
@@ -18797,26 +18655,16 @@
       </w:r>
     </w:p>
     <w:p>
-      <w:pPr>
-        <w:pStyle w:val="Ttulo3"/>
-      </w:pPr>
-      <w:bookmarkStart w:id="132" w:name="_Toc386811481"/>
-      <w:r>
+      <w:r>
+        <w:rPr>
+          <w:noProof/>
+        </w:rPr>
         <w:lastRenderedPageBreak/>
-        <w:t>Pacote &lt;nome do Pacote&gt;</w:t>
-      </w:r>
-      <w:bookmarkEnd w:id="132"/>
-    </w:p>
-    <w:p>
-      <w:r>
-        <w:rPr>
-          <w:noProof/>
-        </w:rPr>
         <w:drawing>
-          <wp:inline distT="0" distB="0" distL="0" distR="0" wp14:anchorId="15226B6A" wp14:editId="647F86AA">
-            <wp:extent cx="5940425" cy="5597525"/>
+          <wp:inline distT="0" distB="0" distL="0" distR="0" wp14:anchorId="11F86076" wp14:editId="31B94BFB">
+            <wp:extent cx="5940425" cy="4678045"/>
             <wp:effectExtent l="0" t="0" r="0" b="0"/>
-            <wp:docPr id="11" name="Imagem 11"/>
+            <wp:docPr id="21" name="Imagem 21"/>
             <wp:cNvGraphicFramePr>
               <a:graphicFrameLocks xmlns:a="http://schemas.openxmlformats.org/drawingml/2006/main" noChangeAspect="1"/>
             </wp:cNvGraphicFramePr>
@@ -18824,7 +18672,54 @@
               <a:graphicData uri="http://schemas.openxmlformats.org/drawingml/2006/picture">
                 <pic:pic xmlns:pic="http://schemas.openxmlformats.org/drawingml/2006/picture">
                   <pic:nvPicPr>
-                    <pic:cNvPr id="11" name="Class Diagram - Gerencia Aluno_Gerencia Professores_CadastrarTurma.jpg"/>
+                    <pic:cNvPr id="21" name="Class Cadastrar Aluno.jpg"/>
+                    <pic:cNvPicPr/>
+                  </pic:nvPicPr>
+                  <pic:blipFill>
+                    <a:blip r:embed="rId27">
+                      <a:extLst>
+                        <a:ext uri="{28A0092B-C50C-407E-A947-70E740481C1C}">
+                          <a14:useLocalDpi xmlns:a14="http://schemas.microsoft.com/office/drawing/2010/main" val="0"/>
+                        </a:ext>
+                      </a:extLst>
+                    </a:blip>
+                    <a:stretch>
+                      <a:fillRect/>
+                    </a:stretch>
+                  </pic:blipFill>
+                  <pic:spPr>
+                    <a:xfrm>
+                      <a:off x="0" y="0"/>
+                      <a:ext cx="5940425" cy="4678045"/>
+                    </a:xfrm>
+                    <a:prstGeom prst="rect">
+                      <a:avLst/>
+                    </a:prstGeom>
+                  </pic:spPr>
+                </pic:pic>
+              </a:graphicData>
+            </a:graphic>
+          </wp:inline>
+        </w:drawing>
+      </w:r>
+      <w:r>
+        <w:rPr>
+          <w:noProof/>
+        </w:rPr>
+        <w:lastRenderedPageBreak/>
+        <w:drawing>
+          <wp:inline distT="0" distB="0" distL="0" distR="0" wp14:anchorId="27C099A1" wp14:editId="2CA4AC6F">
+            <wp:extent cx="5940425" cy="4678045"/>
+            <wp:effectExtent l="0" t="0" r="0" b="0"/>
+            <wp:docPr id="23" name="Imagem 23"/>
+            <wp:cNvGraphicFramePr>
+              <a:graphicFrameLocks xmlns:a="http://schemas.openxmlformats.org/drawingml/2006/main" noChangeAspect="1"/>
+            </wp:cNvGraphicFramePr>
+            <a:graphic xmlns:a="http://schemas.openxmlformats.org/drawingml/2006/main">
+              <a:graphicData uri="http://schemas.openxmlformats.org/drawingml/2006/picture">
+                <pic:pic xmlns:pic="http://schemas.openxmlformats.org/drawingml/2006/picture">
+                  <pic:nvPicPr>
+                    <pic:cNvPr id="23" name="Class Consultar Aluno.jpg"/>
                     <pic:cNvPicPr/>
                   </pic:nvPicPr>
                   <pic:blipFill>
@@ -18842,7 +18737,7 @@
                   <pic:spPr>
                     <a:xfrm>
                       <a:off x="0" y="0"/>
-                      <a:ext cx="5940425" cy="5597525"/>
+                      <a:ext cx="5940425" cy="4678045"/>
                     </a:xfrm>
                     <a:prstGeom prst="rect">
                       <a:avLst/>
@@ -18854,69 +18749,16 @@
           </wp:inline>
         </w:drawing>
       </w:r>
-    </w:p>
-    <w:p>
-      <w:pPr>
-        <w:pStyle w:val="Legenda"/>
-      </w:pPr>
-      <w:bookmarkStart w:id="133" w:name="_Toc386754782"/>
-      <w:r>
-        <w:t xml:space="preserve">Figura </w:t>
-      </w:r>
-      <w:r>
-        <w:fldChar w:fldCharType="begin"/>
-      </w:r>
-      <w:r>
-        <w:instrText xml:space="preserve"> SEQ Figura \* ARABIC </w:instrText>
-      </w:r>
-      <w:r>
-        <w:fldChar w:fldCharType="separate"/>
-      </w:r>
       <w:r>
         <w:rPr>
           <w:noProof/>
         </w:rPr>
-        <w:t>6</w:t>
-      </w:r>
-      <w:r>
-        <w:rPr>
-          <w:noProof/>
-        </w:rPr>
-        <w:fldChar w:fldCharType="end"/>
-      </w:r>
-      <w:r>
-        <w:t xml:space="preserve"> - Diagrama de </w:t>
-      </w:r>
-      <w:r>
-        <w:t>classe para pacote &lt;nome do pacote&gt;</w:t>
-      </w:r>
-      <w:bookmarkEnd w:id="133"/>
-      <w:r>
-        <w:t xml:space="preserve"> </w:t>
-      </w:r>
-    </w:p>
-    <w:p/>
-    <w:p>
-      <w:pPr>
-        <w:pStyle w:val="Ttulo3"/>
-      </w:pPr>
-      <w:bookmarkStart w:id="134" w:name="_Toc386811482"/>
-      <w:r>
         <w:lastRenderedPageBreak/>
-        <w:t>Pacote &lt;nome do Pacote&gt;</w:t>
-      </w:r>
-      <w:bookmarkEnd w:id="134"/>
-    </w:p>
-    <w:p>
-      <w:r>
-        <w:rPr>
-          <w:noProof/>
-        </w:rPr>
         <w:drawing>
-          <wp:inline distT="0" distB="0" distL="0" distR="0" wp14:anchorId="0B5E1AB4" wp14:editId="343310EE">
-            <wp:extent cx="5940425" cy="3708400"/>
+          <wp:inline distT="0" distB="0" distL="0" distR="0" wp14:anchorId="6E2AA743" wp14:editId="4477E668">
+            <wp:extent cx="5940425" cy="4678045"/>
             <wp:effectExtent l="0" t="0" r="0" b="0"/>
-            <wp:docPr id="12" name="Imagem 12"/>
+            <wp:docPr id="26" name="Imagem 26"/>
             <wp:cNvGraphicFramePr>
               <a:graphicFrameLocks xmlns:a="http://schemas.openxmlformats.org/drawingml/2006/main" noChangeAspect="1"/>
             </wp:cNvGraphicFramePr>
@@ -18924,7 +18766,7 @@
               <a:graphicData uri="http://schemas.openxmlformats.org/drawingml/2006/picture">
                 <pic:pic xmlns:pic="http://schemas.openxmlformats.org/drawingml/2006/picture">
                   <pic:nvPicPr>
-                    <pic:cNvPr id="12" name="ConsultaTarefasDigClasses.jpg"/>
+                    <pic:cNvPr id="26" name="Class Editar Aluno.jpg"/>
                     <pic:cNvPicPr/>
                   </pic:nvPicPr>
                   <pic:blipFill>
@@ -18942,7 +18784,7 @@
                   <pic:spPr>
                     <a:xfrm>
                       <a:off x="0" y="0"/>
-                      <a:ext cx="5940425" cy="3708400"/>
+                      <a:ext cx="5940425" cy="4678045"/>
                     </a:xfrm>
                     <a:prstGeom prst="rect">
                       <a:avLst/>
@@ -18954,15 +18796,18 @@
           </wp:inline>
         </w:drawing>
       </w:r>
+    </w:p>
+    <w:p>
       <w:r>
         <w:rPr>
           <w:noProof/>
         </w:rPr>
+        <w:lastRenderedPageBreak/>
         <w:drawing>
-          <wp:inline distT="0" distB="0" distL="0" distR="0" wp14:anchorId="261D5460" wp14:editId="4E3ABF84">
-            <wp:extent cx="5940425" cy="3578860"/>
+          <wp:inline distT="0" distB="0" distL="0" distR="0" wp14:anchorId="2A8B9B10" wp14:editId="318C221D">
+            <wp:extent cx="5940425" cy="3475355"/>
             <wp:effectExtent l="0" t="0" r="0" b="0"/>
-            <wp:docPr id="13" name="Imagem 13"/>
+            <wp:docPr id="27" name="Imagem 27"/>
             <wp:cNvGraphicFramePr>
               <a:graphicFrameLocks xmlns:a="http://schemas.openxmlformats.org/drawingml/2006/main" noChangeAspect="1"/>
             </wp:cNvGraphicFramePr>
@@ -18970,7 +18815,7 @@
               <a:graphicData uri="http://schemas.openxmlformats.org/drawingml/2006/picture">
                 <pic:pic xmlns:pic="http://schemas.openxmlformats.org/drawingml/2006/picture">
                   <pic:nvPicPr>
-                    <pic:cNvPr id="13" name="TarefasDiagClasse.jpg"/>
+                    <pic:cNvPr id="27" name="CadastrarTurmas1.jpg"/>
                     <pic:cNvPicPr/>
                   </pic:nvPicPr>
                   <pic:blipFill>
@@ -18988,7 +18833,7 @@
                   <pic:spPr>
                     <a:xfrm>
                       <a:off x="0" y="0"/>
-                      <a:ext cx="5940425" cy="3578860"/>
+                      <a:ext cx="5940425" cy="3475355"/>
                     </a:xfrm>
                     <a:prstGeom prst="rect">
                       <a:avLst/>
@@ -19000,37 +18845,15 @@
           </wp:inline>
         </w:drawing>
       </w:r>
-    </w:p>
-    <w:p/>
-    <w:p/>
-    <w:p/>
-    <w:p>
-      <w:pPr>
-        <w:pStyle w:val="Ttulo3"/>
-      </w:pPr>
-      <w:bookmarkStart w:id="135" w:name="_Toc386811483"/>
-      <w:r>
-        <w:lastRenderedPageBreak/>
-        <w:t>Pacote &lt;</w:t>
-      </w:r>
-      <w:r>
-        <w:t>Consultar Boletim</w:t>
-      </w:r>
-      <w:r>
-        <w:t>&gt;</w:t>
-      </w:r>
-      <w:bookmarkEnd w:id="135"/>
-    </w:p>
-    <w:p>
       <w:r>
         <w:rPr>
           <w:noProof/>
         </w:rPr>
         <w:drawing>
-          <wp:inline distT="0" distB="0" distL="0" distR="0" wp14:anchorId="3ED20039" wp14:editId="195F594F">
-            <wp:extent cx="5940425" cy="3414395"/>
+          <wp:inline distT="0" distB="0" distL="0" distR="0" wp14:anchorId="057A88C2" wp14:editId="68057059">
+            <wp:extent cx="5940425" cy="3475355"/>
             <wp:effectExtent l="0" t="0" r="0" b="0"/>
-            <wp:docPr id="15" name="Imagem 15"/>
+            <wp:docPr id="28" name="Imagem 28"/>
             <wp:cNvGraphicFramePr>
               <a:graphicFrameLocks xmlns:a="http://schemas.openxmlformats.org/drawingml/2006/main" noChangeAspect="1"/>
             </wp:cNvGraphicFramePr>
@@ -19038,7 +18861,7 @@
               <a:graphicData uri="http://schemas.openxmlformats.org/drawingml/2006/picture">
                 <pic:pic xmlns:pic="http://schemas.openxmlformats.org/drawingml/2006/picture">
                   <pic:nvPicPr>
-                    <pic:cNvPr id="15" name="Pacotes Consulta Boletim.png"/>
+                    <pic:cNvPr id="28" name="ConsultaTurmas1.jpg"/>
                     <pic:cNvPicPr/>
                   </pic:nvPicPr>
                   <pic:blipFill>
@@ -19056,7 +18879,7 @@
                   <pic:spPr>
                     <a:xfrm>
                       <a:off x="0" y="0"/>
-                      <a:ext cx="5940425" cy="3414395"/>
+                      <a:ext cx="5940425" cy="3475355"/>
                     </a:xfrm>
                     <a:prstGeom prst="rect">
                       <a:avLst/>
@@ -19068,35 +18891,16 @@
           </wp:inline>
         </w:drawing>
       </w:r>
-    </w:p>
-    <w:p/>
-    <w:p/>
-    <w:p>
-      <w:pPr>
-        <w:pStyle w:val="Ttulo3"/>
-      </w:pPr>
-      <w:bookmarkStart w:id="136" w:name="_Toc386811484"/>
-      <w:r>
-        <w:t>Pacote &lt;</w:t>
-      </w:r>
-      <w:r>
-        <w:t>Gerenciar Boletim</w:t>
-      </w:r>
-      <w:r>
-        <w:t>&gt;</w:t>
-      </w:r>
-      <w:bookmarkEnd w:id="136"/>
-    </w:p>
-    <w:p>
       <w:r>
         <w:rPr>
           <w:noProof/>
         </w:rPr>
+        <w:lastRenderedPageBreak/>
         <w:drawing>
-          <wp:inline distT="0" distB="0" distL="0" distR="0" wp14:anchorId="79F1F3ED" wp14:editId="5227CF32">
-            <wp:extent cx="5940425" cy="3057525"/>
+          <wp:inline distT="0" distB="0" distL="0" distR="0" wp14:anchorId="1CCEA73B" wp14:editId="33B400EA">
+            <wp:extent cx="5940425" cy="3475355"/>
             <wp:effectExtent l="0" t="0" r="0" b="0"/>
-            <wp:docPr id="16" name="Imagem 16"/>
+            <wp:docPr id="29" name="Imagem 29"/>
             <wp:cNvGraphicFramePr>
               <a:graphicFrameLocks xmlns:a="http://schemas.openxmlformats.org/drawingml/2006/main" noChangeAspect="1"/>
             </wp:cNvGraphicFramePr>
@@ -19104,7 +18908,7 @@
               <a:graphicData uri="http://schemas.openxmlformats.org/drawingml/2006/picture">
                 <pic:pic xmlns:pic="http://schemas.openxmlformats.org/drawingml/2006/picture">
                   <pic:nvPicPr>
-                    <pic:cNvPr id="16" name="Gerenciar Boletim.png"/>
+                    <pic:cNvPr id="29" name="EditarTurmas1.jpg"/>
                     <pic:cNvPicPr/>
                   </pic:nvPicPr>
                   <pic:blipFill>
@@ -19122,7 +18926,7 @@
                   <pic:spPr>
                     <a:xfrm>
                       <a:off x="0" y="0"/>
-                      <a:ext cx="5940425" cy="3057525"/>
+                      <a:ext cx="5940425" cy="3475355"/>
                     </a:xfrm>
                     <a:prstGeom prst="rect">
                       <a:avLst/>
@@ -19135,8 +18939,59 @@
         </w:drawing>
       </w:r>
     </w:p>
+    <w:p>
+      <w:pPr>
+        <w:pStyle w:val="Ttulo3"/>
+      </w:pPr>
+      <w:bookmarkStart w:id="119" w:name="_Toc386811481"/>
+      <w:r>
+        <w:t>Pacote &lt;nome do Pacote&gt;</w:t>
+      </w:r>
+      <w:bookmarkEnd w:id="119"/>
+    </w:p>
+    <w:p>
+      <w:pPr>
+        <w:pStyle w:val="Legenda"/>
+      </w:pPr>
+      <w:bookmarkStart w:id="120" w:name="_Toc386754782"/>
+      <w:r>
+        <w:t xml:space="preserve">Figura </w:t>
+      </w:r>
+      <w:r>
+        <w:fldChar w:fldCharType="begin"/>
+      </w:r>
+      <w:r>
+        <w:instrText xml:space="preserve"> SEQ Figura \* ARABIC </w:instrText>
+      </w:r>
+      <w:r>
+        <w:fldChar w:fldCharType="separate"/>
+      </w:r>
+      <w:r>
+        <w:rPr>
+          <w:noProof/>
+        </w:rPr>
+        <w:t>6</w:t>
+      </w:r>
+      <w:r>
+        <w:rPr>
+          <w:noProof/>
+        </w:rPr>
+        <w:fldChar w:fldCharType="end"/>
+      </w:r>
+      <w:r>
+        <w:t xml:space="preserve"> - Diagrama de </w:t>
+      </w:r>
+      <w:r>
+        <w:t>classe para pacote &lt;nome do pacote&gt;</w:t>
+      </w:r>
+      <w:bookmarkEnd w:id="120"/>
+      <w:r>
+        <w:t xml:space="preserve"> </w:t>
+      </w:r>
+    </w:p>
     <w:p/>
     <w:p/>
+    <w:p/>
     <w:p>
       <w:pPr>
         <w:pStyle w:val="Ttulo1"/>
@@ -19164,7 +19019,7 @@
       <w:pPr>
         <w:pStyle w:val="Ttulo3"/>
       </w:pPr>
-      <w:bookmarkStart w:id="137" w:name="_Toc386811486"/>
+      <w:bookmarkStart w:id="121" w:name="_Toc386811486"/>
       <w:r>
         <w:t>Relatório de testes para o Caso de Uso &lt;</w:t>
       </w:r>
@@ -19177,7 +19032,7 @@
       <w:r>
         <w:t>&gt;</w:t>
       </w:r>
-      <w:bookmarkEnd w:id="137"/>
+      <w:bookmarkEnd w:id="121"/>
     </w:p>
     <w:p>
       <w:r>
@@ -19283,7 +19138,7 @@
       <w:pPr>
         <w:pStyle w:val="Ttulo3"/>
       </w:pPr>
-      <w:bookmarkStart w:id="138" w:name="_Toc386811487"/>
+      <w:bookmarkStart w:id="122" w:name="_Toc386811487"/>
       <w:r>
         <w:lastRenderedPageBreak/>
         <w:t>Relatório de testes para o Caso de Uso &lt;</w:t>
@@ -19292,87 +19147,75 @@
         <w:t xml:space="preserve"> </w:t>
       </w:r>
       <w:r>
-        <w:t>UC07 – Editar Aluno</w:t>
+        <w:t xml:space="preserve">UC07 – Editar Aluno </w:t>
+      </w:r>
+      <w:r>
+        <w:t>&gt;</w:t>
+      </w:r>
+      <w:bookmarkEnd w:id="122"/>
+    </w:p>
+    <w:p>
+      <w:r>
+        <w:t>Pré-condições:</w:t>
+      </w:r>
+    </w:p>
+    <w:p>
+      <w:r>
+        <w:t>- Turma cadastrada</w:t>
+      </w:r>
+    </w:p>
+    <w:p>
+      <w:r>
+        <w:t>- Disciplinas cadastradas</w:t>
+      </w:r>
+    </w:p>
+    <w:p>
+      <w:r>
+        <w:t>- Lista de alunos cadastrada</w:t>
+      </w:r>
+    </w:p>
+    <w:p>
+      <w:r>
+        <w:t>- Aluno cadastrado</w:t>
+      </w:r>
+    </w:p>
+    <w:p/>
+    <w:p>
+      <w:r>
+        <w:t>Passos para execução:</w:t>
+      </w:r>
+    </w:p>
+    <w:p/>
+    <w:p>
+      <w:r>
+        <w:t xml:space="preserve">1 – Selecionar a opção </w:t>
+      </w:r>
+      <w:r>
+        <w:t>Editar</w:t>
+      </w:r>
+      <w:r>
+        <w:t xml:space="preserve"> Aluno presente no formulário </w:t>
+      </w:r>
+    </w:p>
+    <w:p>
+      <w:r>
+        <w:t>2 – Digitar o</w:t>
+      </w:r>
+      <w:r>
+        <w:t xml:space="preserve"> RA para buscar na lista de alunos cadastrada</w:t>
+      </w:r>
+    </w:p>
+    <w:p>
+      <w:r>
+        <w:t xml:space="preserve">3 – Sistema exibe os dados do aluno a ser editado </w:t>
       </w:r>
       <w:r>
         <w:t xml:space="preserve"> </w:t>
       </w:r>
-      <w:r>
-        <w:t>&gt;</w:t>
-      </w:r>
-      <w:bookmarkEnd w:id="138"/>
-    </w:p>
-    <w:p>
-      <w:r>
-        <w:t>Pré-condições:</w:t>
-      </w:r>
-    </w:p>
-    <w:p>
-      <w:r>
-        <w:t>- Turma cadastrada</w:t>
-      </w:r>
-    </w:p>
-    <w:p>
-      <w:r>
-        <w:t>- Disciplinas cadastradas</w:t>
-      </w:r>
-    </w:p>
-    <w:p>
-      <w:r>
-        <w:t>- Lista de alunos cadastrada</w:t>
-      </w:r>
-    </w:p>
-    <w:p>
-      <w:r>
-        <w:t>- Aluno cadastrado</w:t>
-      </w:r>
-    </w:p>
-    <w:p/>
-    <w:p>
-      <w:r>
-        <w:t>Passos para execução:</w:t>
-      </w:r>
-    </w:p>
-    <w:p/>
-    <w:p>
-      <w:r>
-        <w:t xml:space="preserve">1 – Selecionar a opção </w:t>
-      </w:r>
-      <w:r>
-        <w:t>Editar</w:t>
-      </w:r>
-      <w:r>
-        <w:t xml:space="preserve"> Aluno presente no formulário </w:t>
-      </w:r>
-    </w:p>
-    <w:p>
-      <w:r>
-        <w:t>2 – Digitar o</w:t>
-      </w:r>
-      <w:r>
-        <w:t xml:space="preserve"> RA para buscar na lista de alunos cadastrada</w:t>
-      </w:r>
-    </w:p>
-    <w:p>
-      <w:r>
-        <w:t xml:space="preserve">3 – Sistema exibe os dados do aluno a ser editado </w:t>
-      </w:r>
-      <w:r>
-        <w:t xml:space="preserve"> </w:t>
-      </w:r>
-    </w:p>
-    <w:p>
-      <w:r>
-        <w:t xml:space="preserve">4 – </w:t>
-      </w:r>
-      <w:r>
-        <w:t>Digitar</w:t>
-      </w:r>
-      <w:r>
-        <w:t xml:space="preserve"> </w:t>
-      </w:r>
-      <w:r>
-        <w:t xml:space="preserve">os dados referentes ao aluno: </w:t>
+    </w:p>
+    <w:p>
+      <w:r>
+        <w:t xml:space="preserve">4 – Digitar os dados referentes ao aluno: </w:t>
       </w:r>
     </w:p>
     <w:p>
@@ -19434,7 +19277,7 @@
       <w:pPr>
         <w:pStyle w:val="Ttulo3"/>
       </w:pPr>
-      <w:bookmarkStart w:id="139" w:name="_Toc386811488"/>
+      <w:bookmarkStart w:id="123" w:name="_Toc386811488"/>
       <w:r>
         <w:lastRenderedPageBreak/>
         <w:t>Relatório de testes para o Caso de Uso &lt;</w:t>
@@ -19443,15 +19286,142 @@
         <w:t xml:space="preserve"> </w:t>
       </w:r>
       <w:r>
-        <w:t>UC08 – Consultar Aluno</w:t>
+        <w:t xml:space="preserve">UC08 – Consultar Aluno </w:t>
+      </w:r>
+      <w:r>
+        <w:t>&gt;</w:t>
+      </w:r>
+      <w:bookmarkEnd w:id="123"/>
+    </w:p>
+    <w:p>
+      <w:r>
+        <w:t>Pré-condições:</w:t>
+      </w:r>
+    </w:p>
+    <w:p>
+      <w:r>
+        <w:t>- Turma cadastrada</w:t>
+      </w:r>
+    </w:p>
+    <w:p>
+      <w:r>
+        <w:t>- Disciplinas cadastradas</w:t>
+      </w:r>
+    </w:p>
+    <w:p>
+      <w:r>
+        <w:t>- Lista de alunos cadastrada</w:t>
+      </w:r>
+    </w:p>
+    <w:p>
+      <w:r>
+        <w:t>- Aluno cadastrado</w:t>
+      </w:r>
+    </w:p>
+    <w:p/>
+    <w:p>
+      <w:r>
+        <w:t>Passos para execução:</w:t>
+      </w:r>
+    </w:p>
+    <w:p/>
+    <w:p>
+      <w:r>
+        <w:t xml:space="preserve">1 – Selecionar a opção Consultar Aluno presente no formulário </w:t>
+      </w:r>
+    </w:p>
+    <w:p>
+      <w:r>
+        <w:t>2 – Digitar o RA para buscar na lista de alunos cadastrada</w:t>
+      </w:r>
+    </w:p>
+    <w:p>
+      <w:r>
+        <w:t>3 – Sistema exibe os dados do aluno a ser consultado</w:t>
+      </w:r>
+    </w:p>
+    <w:p>
+      <w:r>
+        <w:t>- RA</w:t>
+      </w:r>
+    </w:p>
+    <w:p>
+      <w:r>
+        <w:t>- Nome</w:t>
+      </w:r>
+    </w:p>
+    <w:p>
+      <w:r>
+        <w:t>- Turma</w:t>
+      </w:r>
+    </w:p>
+    <w:p>
+      <w:r>
+        <w:t>- Nome do pai</w:t>
+      </w:r>
+    </w:p>
+    <w:p>
+      <w:r>
+        <w:t>- Nome da mãe</w:t>
+      </w:r>
+    </w:p>
+    <w:p>
+      <w:r>
+        <w:t>- Telefone</w:t>
+      </w:r>
+    </w:p>
+    <w:p>
+      <w:r>
+        <w:t>- Endereço</w:t>
+      </w:r>
+    </w:p>
+    <w:p/>
+    <w:p>
+      <w:r>
+        <w:t>Resultado: Dados do aluno exibido com sucesso</w:t>
+      </w:r>
+    </w:p>
+    <w:p>
+      <w:pPr>
+        <w:rPr>
+          <w:color w:val="0000FF"/>
+        </w:rPr>
+      </w:pPr>
+    </w:p>
+    <w:p>
+      <w:pPr>
+        <w:pStyle w:val="Ttulo3"/>
+      </w:pPr>
+      <w:r>
+        <w:t>Relatório de testes para o Caso de Uso &lt;</w:t>
       </w:r>
       <w:r>
         <w:t xml:space="preserve"> </w:t>
       </w:r>
       <w:r>
+        <w:t>UC</w:t>
+      </w:r>
+      <w:r>
+        <w:t>1</w:t>
+      </w:r>
+      <w:r>
+        <w:t>1</w:t>
+      </w:r>
+      <w:r>
+        <w:t>- Cadastra</w:t>
+      </w:r>
+      <w:r>
+        <w:t>r</w:t>
+      </w:r>
+      <w:r>
+        <w:t xml:space="preserve"> turmas</w:t>
+      </w:r>
+      <w:r>
+        <w:t xml:space="preserve"> </w:t>
+      </w:r>
+      <w:r>
         <w:t>&gt;</w:t>
       </w:r>
-      <w:bookmarkEnd w:id="139"/>
     </w:p>
     <w:p>
       <w:r>
@@ -19460,22 +19430,118 @@
     </w:p>
     <w:p>
       <w:r>
+        <w:t>- Disciplinas cadastradas</w:t>
+      </w:r>
+    </w:p>
+    <w:p>
+      <w:r>
+        <w:t>- Lista de turmas cadastrada</w:t>
+      </w:r>
+    </w:p>
+    <w:p/>
+    <w:p>
+      <w:r>
+        <w:t>Passos para execução:</w:t>
+      </w:r>
+    </w:p>
+    <w:p/>
+    <w:p>
+      <w:r>
+        <w:t xml:space="preserve">1 – Selecionar a opção Cadastrar Turma presente no formulário </w:t>
+      </w:r>
+    </w:p>
+    <w:p>
+      <w:r>
+        <w:t xml:space="preserve">2 – Digitar os dados referentes a turma: </w:t>
+      </w:r>
+    </w:p>
+    <w:p>
+      <w:r>
+        <w:lastRenderedPageBreak/>
+        <w:t>3 – Sistema exibe os dados da turma a ser cadastrada</w:t>
+      </w:r>
+    </w:p>
+    <w:p>
+      <w:r>
+        <w:t>- Nome</w:t>
+      </w:r>
+    </w:p>
+    <w:p>
+      <w:r>
+        <w:t>- Ano</w:t>
+      </w:r>
+    </w:p>
+    <w:p>
+      <w:r>
+        <w:t>- Professor responsável</w:t>
+      </w:r>
+    </w:p>
+    <w:p>
+      <w:r>
+        <w:t>- Lista de disciplinas a ser ministradas na turma</w:t>
+      </w:r>
+    </w:p>
+    <w:p/>
+    <w:p>
+      <w:r>
+        <w:t>Resultado: Turma cadastrada com sucesso</w:t>
+      </w:r>
+    </w:p>
+    <w:p>
+      <w:pPr>
+        <w:rPr>
+          <w:color w:val="0000FF"/>
+        </w:rPr>
+      </w:pPr>
+    </w:p>
+    <w:p>
+      <w:pPr>
+        <w:pStyle w:val="Ttulo3"/>
+      </w:pPr>
+      <w:r>
+        <w:t>Relatório de testes para o Caso de Uso &lt;</w:t>
+      </w:r>
+      <w:r>
+        <w:t xml:space="preserve"> </w:t>
+      </w:r>
+      <w:r>
+        <w:t>UC</w:t>
+      </w:r>
+      <w:r>
+        <w:t>1</w:t>
+      </w:r>
+      <w:r>
+        <w:t>1</w:t>
+      </w:r>
+      <w:r>
+        <w:t xml:space="preserve">- </w:t>
+      </w:r>
+      <w:r>
+        <w:t>Editar</w:t>
+      </w:r>
+      <w:r>
+        <w:t xml:space="preserve"> turmas</w:t>
+      </w:r>
+      <w:r>
+        <w:t xml:space="preserve"> </w:t>
+      </w:r>
+      <w:r>
+        <w:t>&gt;</w:t>
+      </w:r>
+    </w:p>
+    <w:p>
+      <w:r>
+        <w:t>Pré-condições:</w:t>
+      </w:r>
+    </w:p>
+    <w:p>
+      <w:r>
         <w:t>- Turma cadastrada</w:t>
       </w:r>
     </w:p>
     <w:p>
       <w:r>
-        <w:t>- Disciplinas cadastradas</w:t>
-      </w:r>
-    </w:p>
-    <w:p>
-      <w:r>
-        <w:t>- Lista de alunos cadastrada</w:t>
-      </w:r>
-    </w:p>
-    <w:p>
-      <w:r>
-        <w:t>- Aluno cadastrado</w:t>
+        <w:t>- Lista de turmas cadastrada</w:t>
       </w:r>
     </w:p>
     <w:p/>
@@ -19487,31 +19553,22 @@
     <w:p/>
     <w:p>
       <w:r>
-        <w:t xml:space="preserve">1 – Selecionar a opção </w:t>
-      </w:r>
-      <w:r>
-        <w:t>Consultar</w:t>
-      </w:r>
-      <w:r>
-        <w:t xml:space="preserve"> Aluno presente no formulário </w:t>
-      </w:r>
-    </w:p>
-    <w:p>
-      <w:r>
-        <w:t>2 – Digitar o RA para buscar na lista de alunos cadastrada</w:t>
-      </w:r>
-    </w:p>
-    <w:p>
-      <w:r>
-        <w:t xml:space="preserve">3 – Sistema exibe os dados do aluno a ser </w:t>
-      </w:r>
-      <w:r>
-        <w:t>consultado</w:t>
-      </w:r>
-    </w:p>
-    <w:p>
-      <w:r>
-        <w:t>- RA</w:t>
+        <w:t xml:space="preserve">1 – Selecionar a opção Editar Turma presente no formulário </w:t>
+      </w:r>
+    </w:p>
+    <w:p>
+      <w:r>
+        <w:t>2 – Digitar o nome da turma para buscar na lista de turmas cadastradas</w:t>
+      </w:r>
+    </w:p>
+    <w:p>
+      <w:r>
+        <w:t xml:space="preserve">3 – Sistema exibe os dados da turma a ser editada  </w:t>
+      </w:r>
+    </w:p>
+    <w:p>
+      <w:r>
+        <w:t xml:space="preserve">4 – Digitar os dados referentes a turma: </w:t>
       </w:r>
     </w:p>
     <w:p>
@@ -19521,365 +19578,28 @@
     </w:p>
     <w:p>
       <w:r>
-        <w:t>- Turma</w:t>
-      </w:r>
-    </w:p>
-    <w:p>
-      <w:r>
-        <w:t>- Nome do pai</w:t>
-      </w:r>
-    </w:p>
-    <w:p>
-      <w:r>
-        <w:t>- Nome da mãe</w:t>
-      </w:r>
-    </w:p>
-    <w:p>
-      <w:r>
-        <w:t>- Telefone</w:t>
-      </w:r>
-    </w:p>
-    <w:p>
-      <w:r>
-        <w:t>- Endereço</w:t>
+        <w:t>- Ano</w:t>
+      </w:r>
+    </w:p>
+    <w:p>
+      <w:r>
+        <w:t>- Professor responsável</w:t>
+      </w:r>
+    </w:p>
+    <w:p>
+      <w:r>
+        <w:t>- Lista de disciplinas a ser ministradas na turma</w:t>
+      </w:r>
+    </w:p>
+    <w:p>
+      <w:r>
+        <w:t>5 – Submeter os dados</w:t>
       </w:r>
     </w:p>
     <w:p/>
     <w:p>
       <w:r>
-        <w:t xml:space="preserve">Resultado: </w:t>
-      </w:r>
-      <w:r>
-        <w:t xml:space="preserve">Dados do aluno exibido </w:t>
-      </w:r>
-      <w:r>
-        <w:t>com sucesso</w:t>
-      </w:r>
-    </w:p>
-    <w:p>
-      <w:pPr>
-        <w:rPr>
-          <w:color w:val="0000FF"/>
-        </w:rPr>
-      </w:pPr>
-    </w:p>
-    <w:p>
-      <w:pPr>
-        <w:pStyle w:val="Ttulo3"/>
-      </w:pPr>
-      <w:r>
-        <w:t>Relatório de testes para o Caso de Uso &lt;</w:t>
-      </w:r>
-      <w:r>
-        <w:t xml:space="preserve"> </w:t>
-      </w:r>
-      <w:r>
-        <w:t>UC</w:t>
-      </w:r>
-      <w:r>
-        <w:t>1</w:t>
-      </w:r>
-      <w:r>
-        <w:t>1</w:t>
-      </w:r>
-      <w:r>
-        <w:t>- Cadastra</w:t>
-      </w:r>
-      <w:r>
-        <w:t>r</w:t>
-      </w:r>
-      <w:r>
-        <w:t xml:space="preserve"> turmas</w:t>
-      </w:r>
-      <w:r>
-        <w:t xml:space="preserve"> </w:t>
-      </w:r>
-      <w:r>
-        <w:t>&gt;</w:t>
-      </w:r>
-    </w:p>
-    <w:p>
-      <w:r>
-        <w:t>Pré-condições:</w:t>
-      </w:r>
-    </w:p>
-    <w:p>
-      <w:r>
-        <w:t>- Disciplinas cadastradas</w:t>
-      </w:r>
-    </w:p>
-    <w:p>
-      <w:r>
-        <w:t xml:space="preserve">- </w:t>
-      </w:r>
-      <w:r>
-        <w:t>Lista de turmas cadastrada</w:t>
-      </w:r>
-    </w:p>
-    <w:p/>
-    <w:p>
-      <w:r>
-        <w:t>Passos para execução:</w:t>
-      </w:r>
-    </w:p>
-    <w:p/>
-    <w:p>
-      <w:r>
-        <w:t>1 – Selecionar a opção C</w:t>
-      </w:r>
-      <w:r>
-        <w:t>adastrar</w:t>
-      </w:r>
-      <w:r>
-        <w:t xml:space="preserve"> </w:t>
-      </w:r>
-      <w:r>
-        <w:t>Turma</w:t>
-      </w:r>
-      <w:r>
-        <w:t xml:space="preserve"> presente no formulário </w:t>
-      </w:r>
-    </w:p>
-    <w:p>
-      <w:r>
-        <w:t xml:space="preserve">2 – Digitar os dados referentes a </w:t>
-      </w:r>
-      <w:r>
-        <w:t>turma</w:t>
-      </w:r>
-      <w:r>
-        <w:t xml:space="preserve">: </w:t>
-      </w:r>
-    </w:p>
-    <w:p>
-      <w:r>
-        <w:lastRenderedPageBreak/>
-        <w:t>3 – Sistema exibe os dados d</w:t>
-      </w:r>
-      <w:r>
-        <w:t>a turma</w:t>
-      </w:r>
-      <w:r>
-        <w:t xml:space="preserve"> a ser </w:t>
-      </w:r>
-      <w:r>
-        <w:t>cadastrada</w:t>
-      </w:r>
-    </w:p>
-    <w:p>
-      <w:r>
-        <w:t>- Nome</w:t>
-      </w:r>
-    </w:p>
-    <w:p>
-      <w:r>
-        <w:t xml:space="preserve">- </w:t>
-      </w:r>
-      <w:r>
-        <w:t>Ano</w:t>
-      </w:r>
-    </w:p>
-    <w:p>
-      <w:r>
-        <w:t xml:space="preserve">- </w:t>
-      </w:r>
-      <w:r>
-        <w:t>Professor responsável</w:t>
-      </w:r>
-    </w:p>
-    <w:p>
-      <w:r>
-        <w:t xml:space="preserve">- </w:t>
-      </w:r>
-      <w:r>
-        <w:t>Lista de disciplinas a ser ministradas na turma</w:t>
-      </w:r>
-    </w:p>
-    <w:p/>
-    <w:p>
-      <w:r>
-        <w:t xml:space="preserve">Resultado: </w:t>
-      </w:r>
-      <w:r>
-        <w:t>Turma cadastrada</w:t>
-      </w:r>
-      <w:r>
-        <w:t xml:space="preserve"> com sucesso</w:t>
-      </w:r>
-    </w:p>
-    <w:p>
-      <w:pPr>
-        <w:rPr>
-          <w:color w:val="0000FF"/>
-        </w:rPr>
-      </w:pPr>
-    </w:p>
-    <w:p>
-      <w:pPr>
-        <w:pStyle w:val="Ttulo3"/>
-      </w:pPr>
-      <w:r>
-        <w:t>Relatório de testes para o Caso de Uso &lt;</w:t>
-      </w:r>
-      <w:r>
-        <w:t xml:space="preserve"> </w:t>
-      </w:r>
-      <w:r>
-        <w:t>UC</w:t>
-      </w:r>
-      <w:r>
-        <w:t>1</w:t>
-      </w:r>
-      <w:r>
-        <w:t>1</w:t>
-      </w:r>
-      <w:r>
-        <w:t xml:space="preserve">- </w:t>
-      </w:r>
-      <w:r>
-        <w:t>Editar</w:t>
-      </w:r>
-      <w:r>
-        <w:t xml:space="preserve"> turmas</w:t>
-      </w:r>
-      <w:r>
-        <w:t xml:space="preserve"> </w:t>
-      </w:r>
-      <w:r>
-        <w:t>&gt;</w:t>
-      </w:r>
-    </w:p>
-    <w:p>
-      <w:r>
-        <w:t>Pré-condições:</w:t>
-      </w:r>
-    </w:p>
-    <w:p>
-      <w:r>
-        <w:t>- Turma cadastrada</w:t>
-      </w:r>
-    </w:p>
-    <w:p>
-      <w:r>
-        <w:t>- Lista de turmas cadastrada</w:t>
-      </w:r>
-    </w:p>
-    <w:p/>
-    <w:p>
-      <w:r>
-        <w:t>Passos para execução:</w:t>
-      </w:r>
-    </w:p>
-    <w:p/>
-    <w:p>
-      <w:r>
-        <w:t xml:space="preserve">1 – Selecionar a opção Editar </w:t>
-      </w:r>
-      <w:r>
-        <w:t>Turma</w:t>
-      </w:r>
-      <w:r>
-        <w:t xml:space="preserve"> presente no formulário </w:t>
-      </w:r>
-    </w:p>
-    <w:p>
-      <w:r>
-        <w:t xml:space="preserve">2 – Digitar o </w:t>
-      </w:r>
-      <w:r>
-        <w:t>nome da turma</w:t>
-      </w:r>
-      <w:r>
-        <w:t xml:space="preserve"> para buscar na lista de </w:t>
-      </w:r>
-      <w:r>
-        <w:t>turmas</w:t>
-      </w:r>
-      <w:r>
-        <w:t xml:space="preserve"> cadastrada</w:t>
-      </w:r>
-      <w:r>
-        <w:t>s</w:t>
-      </w:r>
-    </w:p>
-    <w:p>
-      <w:r>
-        <w:t>3 – Sistema exibe os dados d</w:t>
-      </w:r>
-      <w:r>
-        <w:t>a</w:t>
-      </w:r>
-      <w:r>
-        <w:t xml:space="preserve"> </w:t>
-      </w:r>
-      <w:r>
-        <w:t>turma</w:t>
-      </w:r>
-      <w:r>
-        <w:t xml:space="preserve"> a ser editad</w:t>
-      </w:r>
-      <w:r>
-        <w:t>a</w:t>
-      </w:r>
-      <w:r>
-        <w:t xml:space="preserve">  </w:t>
-      </w:r>
-    </w:p>
-    <w:p>
-      <w:r>
-        <w:t xml:space="preserve">4 – Digitar os dados referentes a </w:t>
-      </w:r>
-      <w:r>
-        <w:t>turma</w:t>
-      </w:r>
-      <w:r>
-        <w:t xml:space="preserve">: </w:t>
-      </w:r>
-    </w:p>
-    <w:p>
-      <w:r>
-        <w:t>- Nome</w:t>
-      </w:r>
-    </w:p>
-    <w:p>
-      <w:r>
-        <w:t>- Ano</w:t>
-      </w:r>
-    </w:p>
-    <w:p>
-      <w:r>
-        <w:t>- Professor responsável</w:t>
-      </w:r>
-    </w:p>
-    <w:p>
-      <w:r>
-        <w:t>- Lista de disciplinas a ser ministradas na turma</w:t>
-      </w:r>
-    </w:p>
-    <w:p>
-      <w:r>
-        <w:t>5</w:t>
-      </w:r>
-      <w:r>
-        <w:t xml:space="preserve"> – Submeter os dados</w:t>
-      </w:r>
-    </w:p>
-    <w:p/>
-    <w:p>
-      <w:r>
-        <w:t xml:space="preserve">Resultado: </w:t>
-      </w:r>
-      <w:r>
-        <w:t>Turma</w:t>
-      </w:r>
-      <w:r>
-        <w:t xml:space="preserve"> editad</w:t>
-      </w:r>
-      <w:r>
-        <w:t>a</w:t>
-      </w:r>
-      <w:r>
-        <w:t xml:space="preserve"> com sucesso</w:t>
+        <w:t>Resultado: Turma editada com sucesso</w:t>
       </w:r>
     </w:p>
     <w:p/>
@@ -19946,53 +19666,17 @@
     <w:p/>
     <w:p>
       <w:r>
-        <w:t xml:space="preserve">1 – Selecionar a opção Consultar </w:t>
-      </w:r>
-      <w:r>
-        <w:t>Turma</w:t>
-      </w:r>
-      <w:r>
-        <w:t xml:space="preserve"> presente no formulário </w:t>
-      </w:r>
-    </w:p>
-    <w:p>
-      <w:r>
-        <w:t xml:space="preserve">2 – Digitar o </w:t>
-      </w:r>
-      <w:r>
-        <w:t>nome da turma</w:t>
-      </w:r>
-      <w:r>
-        <w:t xml:space="preserve"> para buscar na lista de </w:t>
-      </w:r>
-      <w:r>
-        <w:t>turmas</w:t>
-      </w:r>
-      <w:r>
-        <w:t xml:space="preserve"> cadastrada</w:t>
-      </w:r>
-      <w:r>
-        <w:t>s</w:t>
-      </w:r>
-    </w:p>
-    <w:p>
-      <w:r>
-        <w:t>3 – Sistema exibe os dados d</w:t>
-      </w:r>
-      <w:r>
-        <w:t>a</w:t>
-      </w:r>
-      <w:r>
-        <w:t xml:space="preserve"> </w:t>
-      </w:r>
-      <w:r>
-        <w:t>turma</w:t>
-      </w:r>
-      <w:r>
-        <w:t xml:space="preserve"> a ser </w:t>
-      </w:r>
-      <w:r>
-        <w:t>consultada</w:t>
+        <w:t xml:space="preserve">1 – Selecionar a opção Consultar Turma presente no formulário </w:t>
+      </w:r>
+    </w:p>
+    <w:p>
+      <w:r>
+        <w:t>2 – Digitar o nome da turma para buscar na lista de turmas cadastradas</w:t>
+      </w:r>
+    </w:p>
+    <w:p>
+      <w:r>
+        <w:t>3 – Sistema exibe os dados da turma a ser consultada</w:t>
       </w:r>
     </w:p>
     <w:p>
@@ -20018,19 +19702,7 @@
     <w:p/>
     <w:p>
       <w:r>
-        <w:t>Resultado: Dados d</w:t>
-      </w:r>
-      <w:r>
-        <w:t>a</w:t>
-      </w:r>
-      <w:r>
-        <w:t xml:space="preserve"> </w:t>
-      </w:r>
-      <w:r>
-        <w:t>turma</w:t>
-      </w:r>
-      <w:r>
-        <w:t xml:space="preserve"> exibido com sucesso</w:t>
+        <w:t>Resultado: Dados da turma exibido com sucesso</w:t>
       </w:r>
     </w:p>
     <w:p/>
@@ -20074,18 +19746,12 @@
     </w:p>
     <w:p>
       <w:r>
-        <w:t xml:space="preserve">- </w:t>
-      </w:r>
-      <w:r>
-        <w:t>Lista de ocorrência cadastradas</w:t>
-      </w:r>
-    </w:p>
-    <w:p>
-      <w:r>
-        <w:t xml:space="preserve">- Lista de </w:t>
-      </w:r>
-      <w:r>
-        <w:t>alunos cadastrada</w:t>
+        <w:t>- Lista de ocorrência cadastradas</w:t>
+      </w:r>
+    </w:p>
+    <w:p>
+      <w:r>
+        <w:t>- Lista de alunos cadastrada</w:t>
       </w:r>
     </w:p>
     <w:p/>
@@ -20097,80 +19763,44 @@
     <w:p/>
     <w:p>
       <w:r>
-        <w:t xml:space="preserve">1 – Selecionar a opção Cadastrar </w:t>
-      </w:r>
-      <w:r>
-        <w:t>Ocorrência</w:t>
-      </w:r>
-      <w:r>
-        <w:t xml:space="preserve"> presente no formulário </w:t>
-      </w:r>
-    </w:p>
-    <w:p>
-      <w:r>
-        <w:t xml:space="preserve">2 – Digitar os dados referentes a </w:t>
-      </w:r>
-      <w:r>
-        <w:t>ocorrência</w:t>
-      </w:r>
-      <w:r>
-        <w:t xml:space="preserve">: </w:t>
-      </w:r>
-    </w:p>
-    <w:p>
-      <w:r>
-        <w:t xml:space="preserve">3 – Sistema exibe os dados da </w:t>
-      </w:r>
-      <w:r>
-        <w:t>ocorrência</w:t>
-      </w:r>
-      <w:r>
-        <w:t xml:space="preserve"> a ser cadastrada</w:t>
+        <w:t xml:space="preserve">1 – Selecionar a opção Cadastrar Ocorrência presente no formulário </w:t>
+      </w:r>
+    </w:p>
+    <w:p>
+      <w:r>
+        <w:t xml:space="preserve">2 – Digitar os dados referentes a ocorrência: </w:t>
+      </w:r>
+    </w:p>
+    <w:p>
+      <w:r>
+        <w:t>3 – Sistema exibe os dados da ocorrência a ser cadastrada</w:t>
       </w:r>
     </w:p>
     <w:p>
       <w:r>
         <w:lastRenderedPageBreak/>
-        <w:t xml:space="preserve">- </w:t>
-      </w:r>
-      <w:r>
-        <w:t xml:space="preserve">ID da ocorrência </w:t>
-      </w:r>
-    </w:p>
-    <w:p>
-      <w:r>
-        <w:t xml:space="preserve">- </w:t>
-      </w:r>
-      <w:r>
-        <w:t>Aluno</w:t>
-      </w:r>
-    </w:p>
-    <w:p>
-      <w:r>
-        <w:t xml:space="preserve">- </w:t>
-      </w:r>
-      <w:r>
-        <w:t xml:space="preserve">Data da ocorrência </w:t>
-      </w:r>
-    </w:p>
-    <w:p>
-      <w:r>
-        <w:t xml:space="preserve">- </w:t>
-      </w:r>
-      <w:r>
-        <w:t xml:space="preserve">Descrição da ocorrência </w:t>
+        <w:t xml:space="preserve">- ID da ocorrência </w:t>
+      </w:r>
+    </w:p>
+    <w:p>
+      <w:r>
+        <w:t>- Aluno</w:t>
+      </w:r>
+    </w:p>
+    <w:p>
+      <w:r>
+        <w:t xml:space="preserve">- Data da ocorrência </w:t>
+      </w:r>
+    </w:p>
+    <w:p>
+      <w:r>
+        <w:t xml:space="preserve">- Descrição da ocorrência </w:t>
       </w:r>
     </w:p>
     <w:p/>
     <w:p>
       <w:r>
-        <w:t xml:space="preserve">Resultado: </w:t>
-      </w:r>
-      <w:r>
-        <w:t>Ocorrência</w:t>
-      </w:r>
-      <w:r>
-        <w:t xml:space="preserve"> cadastrada com sucesso</w:t>
+        <w:t>Resultado: Ocorrência cadastrada com sucesso</w:t>
       </w:r>
     </w:p>
     <w:p/>
@@ -20185,13 +19815,7 @@
         <w:t xml:space="preserve"> </w:t>
       </w:r>
       <w:r>
-        <w:t>UC1</w:t>
-      </w:r>
-      <w:r>
-        <w:t>5</w:t>
-      </w:r>
-      <w:r>
-        <w:t xml:space="preserve"> - </w:t>
+        <w:t xml:space="preserve">UC15 - </w:t>
       </w:r>
       <w:r>
         <w:t xml:space="preserve"> </w:t>
@@ -20233,58 +19857,22 @@
     <w:p/>
     <w:p>
       <w:r>
-        <w:t xml:space="preserve">1 – Selecionar a opção Editar </w:t>
-      </w:r>
-      <w:r>
-        <w:t>Ocorrência</w:t>
-      </w:r>
-      <w:r>
-        <w:t xml:space="preserve"> presente no formulário </w:t>
-      </w:r>
-    </w:p>
-    <w:p>
-      <w:r>
-        <w:t xml:space="preserve">2 – Digitar o </w:t>
-      </w:r>
-      <w:r>
-        <w:t>ID</w:t>
-      </w:r>
-      <w:r>
-        <w:t xml:space="preserve"> da </w:t>
-      </w:r>
-      <w:r>
-        <w:t>ocorrência</w:t>
-      </w:r>
-      <w:r>
-        <w:t xml:space="preserve"> para buscar na lista de </w:t>
-      </w:r>
-      <w:r>
-        <w:t>ocorrências</w:t>
-      </w:r>
-      <w:r>
-        <w:t xml:space="preserve"> cadastradas</w:t>
-      </w:r>
-    </w:p>
-    <w:p>
-      <w:r>
-        <w:t xml:space="preserve">3 – Sistema exibe os dados da </w:t>
-      </w:r>
-      <w:r>
-        <w:t>ocorrência</w:t>
-      </w:r>
-      <w:r>
-        <w:t xml:space="preserve"> a ser editada  </w:t>
-      </w:r>
-    </w:p>
-    <w:p>
-      <w:r>
-        <w:t xml:space="preserve">4 – Digitar os dados referentes a </w:t>
-      </w:r>
-      <w:r>
-        <w:t>ocorrência</w:t>
-      </w:r>
-      <w:r>
-        <w:t xml:space="preserve">: </w:t>
+        <w:t xml:space="preserve">1 – Selecionar a opção Editar Ocorrência presente no formulário </w:t>
+      </w:r>
+    </w:p>
+    <w:p>
+      <w:r>
+        <w:t>2 – Digitar o ID da ocorrência para buscar na lista de ocorrências cadastradas</w:t>
+      </w:r>
+    </w:p>
+    <w:p>
+      <w:r>
+        <w:t xml:space="preserve">3 – Sistema exibe os dados da ocorrência a ser editada  </w:t>
+      </w:r>
+    </w:p>
+    <w:p>
+      <w:r>
+        <w:t xml:space="preserve">4 – Digitar os dados referentes a ocorrência: </w:t>
       </w:r>
     </w:p>
     <w:p>
@@ -20315,13 +19903,7 @@
     <w:p/>
     <w:p>
       <w:r>
-        <w:t xml:space="preserve">Resultado: </w:t>
-      </w:r>
-      <w:r>
-        <w:t>Ocorrência</w:t>
-      </w:r>
-      <w:r>
-        <w:t xml:space="preserve"> editada com sucesso</w:t>
+        <w:t>Resultado: Ocorrência editada com sucesso</w:t>
       </w:r>
     </w:p>
     <w:p/>
@@ -20329,8 +19911,6 @@
       <w:pPr>
         <w:pStyle w:val="Ttulo3"/>
       </w:pPr>
-      <w:bookmarkStart w:id="140" w:name="_GoBack"/>
-      <w:bookmarkEnd w:id="140"/>
       <w:r>
         <w:t>Relatório de testes para o Caso de Uso &lt;</w:t>
       </w:r>
@@ -20338,25 +19918,13 @@
         <w:t xml:space="preserve"> </w:t>
       </w:r>
       <w:r>
-        <w:t>UC1</w:t>
-      </w:r>
-      <w:r>
-        <w:t>6</w:t>
-      </w:r>
-      <w:r>
-        <w:t xml:space="preserve"> - </w:t>
+        <w:t xml:space="preserve">UC16 - </w:t>
       </w:r>
       <w:r>
         <w:t xml:space="preserve"> </w:t>
       </w:r>
       <w:r>
-        <w:t>C</w:t>
-      </w:r>
-      <w:r>
-        <w:t>onsulta</w:t>
-      </w:r>
-      <w:r>
-        <w:t>r</w:t>
+        <w:t>Consultar</w:t>
       </w:r>
       <w:r>
         <w:t xml:space="preserve"> ocorrência</w:t>
@@ -20393,47 +19961,17 @@
     <w:p/>
     <w:p>
       <w:r>
-        <w:t xml:space="preserve">1 – Selecionar a opção Consultar </w:t>
-      </w:r>
-      <w:r>
-        <w:t>Ocorrência</w:t>
-      </w:r>
-      <w:r>
-        <w:t xml:space="preserve"> presente no formulário </w:t>
-      </w:r>
-    </w:p>
-    <w:p>
-      <w:r>
-        <w:t xml:space="preserve">2 – Digitar o </w:t>
-      </w:r>
-      <w:r>
-        <w:t>ID</w:t>
-      </w:r>
-      <w:r>
-        <w:t xml:space="preserve"> </w:t>
-      </w:r>
-      <w:r>
-        <w:t>da ocorrência</w:t>
-      </w:r>
-      <w:r>
-        <w:t xml:space="preserve"> para buscar na lista de </w:t>
-      </w:r>
-      <w:r>
-        <w:t>ocorrências</w:t>
-      </w:r>
-      <w:r>
-        <w:t xml:space="preserve"> cadastradas</w:t>
-      </w:r>
-    </w:p>
-    <w:p>
-      <w:r>
-        <w:t xml:space="preserve">3 – Sistema exibe os dados da </w:t>
-      </w:r>
-      <w:r>
-        <w:t>ocorrência</w:t>
-      </w:r>
-      <w:r>
-        <w:t xml:space="preserve"> a ser consultada</w:t>
+        <w:t xml:space="preserve">1 – Selecionar a opção Consultar Ocorrência presente no formulário </w:t>
+      </w:r>
+    </w:p>
+    <w:p>
+      <w:r>
+        <w:t>2 – Digitar o ID da ocorrência para buscar na lista de ocorrências cadastradas</w:t>
+      </w:r>
+    </w:p>
+    <w:p>
+      <w:r>
+        <w:t>3 – Sistema exibe os dados da ocorrência a ser consultada</w:t>
       </w:r>
     </w:p>
     <w:p>
@@ -20459,13 +19997,7 @@
     <w:p/>
     <w:p>
       <w:r>
-        <w:t xml:space="preserve">Resultado: Dados da </w:t>
-      </w:r>
-      <w:r>
-        <w:t>ocorrência</w:t>
-      </w:r>
-      <w:r>
-        <w:t xml:space="preserve"> exibido com sucesso</w:t>
+        <w:t>Resultado: Dados da ocorrência exibido com sucesso</w:t>
       </w:r>
     </w:p>
     <w:p/>
@@ -20476,19 +20008,19 @@
         <w:pStyle w:val="Ttulo1"/>
         <w:pageBreakBefore/>
       </w:pPr>
-      <w:bookmarkStart w:id="141" w:name="_Toc269327113"/>
-      <w:bookmarkStart w:id="142" w:name="_Toc269327236"/>
-      <w:bookmarkStart w:id="143" w:name="_Toc386811489"/>
+      <w:bookmarkStart w:id="124" w:name="_Toc269327113"/>
+      <w:bookmarkStart w:id="125" w:name="_Toc269327236"/>
+      <w:bookmarkStart w:id="126" w:name="_Toc386811489"/>
       <w:r>
         <w:lastRenderedPageBreak/>
         <w:t>C</w:t>
       </w:r>
-      <w:bookmarkEnd w:id="141"/>
-      <w:bookmarkEnd w:id="142"/>
+      <w:bookmarkEnd w:id="124"/>
+      <w:bookmarkEnd w:id="125"/>
       <w:r>
         <w:t>onclusão</w:t>
       </w:r>
-      <w:bookmarkEnd w:id="143"/>
+      <w:bookmarkEnd w:id="126"/>
     </w:p>
     <w:p>
       <w:pPr>
@@ -20617,18 +20149,18 @@
         <w:pageBreakBefore/>
         <w:ind w:left="431" w:hanging="431"/>
       </w:pPr>
-      <w:bookmarkStart w:id="144" w:name="_Toc283537221"/>
-      <w:bookmarkStart w:id="145" w:name="_Toc296795852"/>
-      <w:bookmarkStart w:id="146" w:name="_Toc301444698"/>
-      <w:bookmarkStart w:id="147" w:name="_Toc386811490"/>
+      <w:bookmarkStart w:id="127" w:name="_Toc283537221"/>
+      <w:bookmarkStart w:id="128" w:name="_Toc296795852"/>
+      <w:bookmarkStart w:id="129" w:name="_Toc301444698"/>
+      <w:bookmarkStart w:id="130" w:name="_Toc386811490"/>
       <w:r>
         <w:lastRenderedPageBreak/>
         <w:t>Bibliografia</w:t>
       </w:r>
-      <w:bookmarkEnd w:id="144"/>
-      <w:bookmarkEnd w:id="145"/>
-      <w:bookmarkEnd w:id="146"/>
-      <w:bookmarkEnd w:id="147"/>
+      <w:bookmarkEnd w:id="127"/>
+      <w:bookmarkEnd w:id="128"/>
+      <w:bookmarkEnd w:id="129"/>
+      <w:bookmarkEnd w:id="130"/>
     </w:p>
     <w:p>
       <w:pPr>
@@ -20769,7 +20301,7 @@
       <w:pPr>
         <w:pStyle w:val="Ttulo1"/>
       </w:pPr>
-      <w:bookmarkStart w:id="148" w:name="_Toc386811491"/>
+      <w:bookmarkStart w:id="131" w:name="_Toc386811491"/>
       <w:r>
         <w:lastRenderedPageBreak/>
         <w:t>Anexo</w:t>
@@ -20777,7 +20309,7 @@
       <w:r>
         <w:t xml:space="preserve"> A</w:t>
       </w:r>
-      <w:bookmarkEnd w:id="148"/>
+      <w:bookmarkEnd w:id="131"/>
     </w:p>
     <w:p/>
     <w:p/>
@@ -20996,539 +20528,7 @@
       </w:r>
     </w:p>
   </w:comment>
-  <w:comment w:id="117" w:author="Helio" w:date="2014-04-13T09:54:00Z" w:initials="ha">
-    <w:p>
-      <w:pPr>
-        <w:pStyle w:val="Textodecomentrio"/>
-      </w:pPr>
-      <w:r>
-        <w:rPr>
-          <w:rStyle w:val="Refdecomentrio"/>
-        </w:rPr>
-        <w:annotationRef/>
-      </w:r>
-    </w:p>
-    <w:p>
-      <w:pPr>
-        <w:pStyle w:val="Textodecomentrio"/>
-      </w:pPr>
-      <w:r>
-        <w:t xml:space="preserve">Considere que o ator </w:t>
-      </w:r>
-      <w:proofErr w:type="spellStart"/>
-      <w:r>
-        <w:t>esta</w:t>
-      </w:r>
-      <w:proofErr w:type="spellEnd"/>
-      <w:r>
-        <w:t xml:space="preserve"> </w:t>
-      </w:r>
-      <w:proofErr w:type="spellStart"/>
-      <w:r>
-        <w:t>logado</w:t>
-      </w:r>
-      <w:proofErr w:type="spellEnd"/>
-      <w:r>
-        <w:t xml:space="preserve"> no sistema. Isso é uma </w:t>
-      </w:r>
-      <w:proofErr w:type="spellStart"/>
-      <w:r>
-        <w:t>pré</w:t>
-      </w:r>
-      <w:proofErr w:type="spellEnd"/>
-      <w:r>
-        <w:t xml:space="preserve"> condição. Dessa forma você terá somente um caso de uso </w:t>
-      </w:r>
-      <w:proofErr w:type="spellStart"/>
-      <w:r>
-        <w:t>login</w:t>
-      </w:r>
-      <w:proofErr w:type="spellEnd"/>
-      <w:r>
-        <w:t>.</w:t>
-      </w:r>
-    </w:p>
-    <w:p>
-      <w:pPr>
-        <w:pStyle w:val="Textodecomentrio"/>
-      </w:pPr>
-    </w:p>
-    <w:p>
-      <w:pPr>
-        <w:pStyle w:val="Textodecomentrio"/>
-      </w:pPr>
-    </w:p>
-    <w:p>
-      <w:pPr>
-        <w:pStyle w:val="Textodecomentrio"/>
-      </w:pPr>
-      <w:r>
-        <w:t xml:space="preserve">Considere que o ator </w:t>
-      </w:r>
-      <w:proofErr w:type="spellStart"/>
-      <w:r>
-        <w:t>esta</w:t>
-      </w:r>
-      <w:proofErr w:type="spellEnd"/>
-      <w:r>
-        <w:t xml:space="preserve"> </w:t>
-      </w:r>
-      <w:proofErr w:type="spellStart"/>
-      <w:r>
-        <w:t>logado</w:t>
-      </w:r>
-      <w:proofErr w:type="spellEnd"/>
-      <w:r>
-        <w:t xml:space="preserve"> no sistema. Isso é uma </w:t>
-      </w:r>
-      <w:proofErr w:type="spellStart"/>
-      <w:r>
-        <w:t>pré</w:t>
-      </w:r>
-      <w:proofErr w:type="spellEnd"/>
-      <w:r>
-        <w:t xml:space="preserve"> condição. Dessa forma você terá somente um caso de uso </w:t>
-      </w:r>
-      <w:proofErr w:type="spellStart"/>
-      <w:r>
-        <w:t>login</w:t>
-      </w:r>
-      <w:proofErr w:type="spellEnd"/>
-      <w:r>
-        <w:t>.</w:t>
-      </w:r>
-    </w:p>
-    <w:p>
-      <w:pPr>
-        <w:pStyle w:val="Textodecomentrio"/>
-      </w:pPr>
-    </w:p>
-    <w:p>
-      <w:pPr>
-        <w:pStyle w:val="Textodecomentrio"/>
-      </w:pPr>
-    </w:p>
-    <w:p>
-      <w:pPr>
-        <w:pStyle w:val="Textodecomentrio"/>
-      </w:pPr>
-      <w:proofErr w:type="gramStart"/>
-      <w:r>
-        <w:t>os</w:t>
-      </w:r>
-      <w:proofErr w:type="gramEnd"/>
-      <w:r>
-        <w:t xml:space="preserve"> atores  humanos não recebem mensagem </w:t>
-      </w:r>
-    </w:p>
-    <w:p>
-      <w:pPr>
-        <w:pStyle w:val="Textodecomentrio"/>
-      </w:pPr>
-    </w:p>
-    <w:p>
-      <w:pPr>
-        <w:pStyle w:val="Textodecomentrio"/>
-      </w:pPr>
-      <w:proofErr w:type="gramStart"/>
-      <w:r>
-        <w:t>a</w:t>
-      </w:r>
-      <w:proofErr w:type="gramEnd"/>
-      <w:r>
-        <w:t xml:space="preserve"> classe de </w:t>
-      </w:r>
-      <w:proofErr w:type="spellStart"/>
-      <w:r>
-        <w:t>conrole</w:t>
-      </w:r>
-      <w:proofErr w:type="spellEnd"/>
-      <w:r>
-        <w:t xml:space="preserve"> não pode ter o mesmo nome: Control0</w:t>
-      </w:r>
-    </w:p>
-  </w:comment>
-  <w:comment w:id="119" w:author="Helio" w:date="2014-04-13T09:54:00Z" w:initials="ha">
-    <w:p>
-      <w:pPr>
-        <w:pStyle w:val="Textodecomentrio"/>
-      </w:pPr>
-      <w:r>
-        <w:rPr>
-          <w:rStyle w:val="Refdecomentrio"/>
-        </w:rPr>
-        <w:annotationRef/>
-      </w:r>
-    </w:p>
-    <w:p>
-      <w:pPr>
-        <w:pStyle w:val="Textodecomentrio"/>
-      </w:pPr>
-      <w:r>
-        <w:t xml:space="preserve">Considere que o ator </w:t>
-      </w:r>
-      <w:proofErr w:type="spellStart"/>
-      <w:r>
-        <w:t>esta</w:t>
-      </w:r>
-      <w:proofErr w:type="spellEnd"/>
-      <w:r>
-        <w:t xml:space="preserve"> </w:t>
-      </w:r>
-      <w:proofErr w:type="spellStart"/>
-      <w:r>
-        <w:t>logado</w:t>
-      </w:r>
-      <w:proofErr w:type="spellEnd"/>
-      <w:r>
-        <w:t xml:space="preserve"> no sistema. Isso é uma </w:t>
-      </w:r>
-      <w:proofErr w:type="spellStart"/>
-      <w:r>
-        <w:t>pré</w:t>
-      </w:r>
-      <w:proofErr w:type="spellEnd"/>
-      <w:r>
-        <w:t xml:space="preserve"> condição. Dessa forma você terá somente um caso de uso </w:t>
-      </w:r>
-      <w:proofErr w:type="spellStart"/>
-      <w:r>
-        <w:t>login</w:t>
-      </w:r>
-      <w:proofErr w:type="spellEnd"/>
-      <w:r>
-        <w:t>.</w:t>
-      </w:r>
-    </w:p>
-    <w:p>
-      <w:pPr>
-        <w:pStyle w:val="Textodecomentrio"/>
-      </w:pPr>
-    </w:p>
-    <w:p>
-      <w:pPr>
-        <w:pStyle w:val="Textodecomentrio"/>
-      </w:pPr>
-    </w:p>
-    <w:p>
-      <w:pPr>
-        <w:pStyle w:val="Textodecomentrio"/>
-      </w:pPr>
-    </w:p>
-    <w:p>
-      <w:pPr>
-        <w:pStyle w:val="Textodecomentrio"/>
-      </w:pPr>
-      <w:r>
-        <w:t xml:space="preserve">Considere que o ator </w:t>
-      </w:r>
-      <w:proofErr w:type="spellStart"/>
-      <w:r>
-        <w:t>esta</w:t>
-      </w:r>
-      <w:proofErr w:type="spellEnd"/>
-      <w:r>
-        <w:t xml:space="preserve"> </w:t>
-      </w:r>
-      <w:proofErr w:type="spellStart"/>
-      <w:r>
-        <w:t>logado</w:t>
-      </w:r>
-      <w:proofErr w:type="spellEnd"/>
-      <w:r>
-        <w:t xml:space="preserve"> no sistema. Isso é uma </w:t>
-      </w:r>
-      <w:proofErr w:type="spellStart"/>
-      <w:r>
-        <w:t>pré</w:t>
-      </w:r>
-      <w:proofErr w:type="spellEnd"/>
-      <w:r>
-        <w:t xml:space="preserve"> condição. Dessa forma você terá somente um caso de uso </w:t>
-      </w:r>
-      <w:proofErr w:type="spellStart"/>
-      <w:r>
-        <w:t>login</w:t>
-      </w:r>
-      <w:proofErr w:type="spellEnd"/>
-      <w:r>
-        <w:t>.</w:t>
-      </w:r>
-    </w:p>
-    <w:p>
-      <w:pPr>
-        <w:pStyle w:val="Textodecomentrio"/>
-      </w:pPr>
-    </w:p>
-    <w:p>
-      <w:pPr>
-        <w:pStyle w:val="Textodecomentrio"/>
-      </w:pPr>
-      <w:proofErr w:type="gramStart"/>
-      <w:r>
-        <w:t>a</w:t>
-      </w:r>
-      <w:proofErr w:type="gramEnd"/>
-      <w:r>
-        <w:t xml:space="preserve"> classe de </w:t>
-      </w:r>
-      <w:proofErr w:type="spellStart"/>
-      <w:r>
-        <w:t>conrole</w:t>
-      </w:r>
-      <w:proofErr w:type="spellEnd"/>
-      <w:r>
-        <w:t xml:space="preserve"> não pode ter o mesmo nome: Control0</w:t>
-      </w:r>
-    </w:p>
-    <w:p>
-      <w:pPr>
-        <w:pStyle w:val="Textodecomentrio"/>
-      </w:pPr>
-    </w:p>
-  </w:comment>
-  <w:comment w:id="120" w:author="Helio" w:date="2014-04-13T09:50:00Z" w:initials="ha">
-    <w:p>
-      <w:pPr>
-        <w:pStyle w:val="Textodecomentrio"/>
-      </w:pPr>
-      <w:r>
-        <w:rPr>
-          <w:rStyle w:val="Refdecomentrio"/>
-        </w:rPr>
-        <w:annotationRef/>
-      </w:r>
-      <w:proofErr w:type="gramStart"/>
-      <w:r>
-        <w:t>mesma</w:t>
-      </w:r>
-      <w:proofErr w:type="gramEnd"/>
-      <w:r>
-        <w:t xml:space="preserve"> figura mas um pouco mais legível....</w:t>
-      </w:r>
-    </w:p>
-  </w:comment>
-  <w:comment w:id="122" w:author="Helio" w:date="2014-04-13T09:54:00Z" w:initials="ha">
-    <w:p>
-      <w:pPr>
-        <w:pStyle w:val="Textodecomentrio"/>
-      </w:pPr>
-      <w:r>
-        <w:rPr>
-          <w:rStyle w:val="Refdecomentrio"/>
-        </w:rPr>
-        <w:annotationRef/>
-      </w:r>
-      <w:r>
-        <w:t xml:space="preserve">Considere que o ator </w:t>
-      </w:r>
-      <w:proofErr w:type="spellStart"/>
-      <w:r>
-        <w:t>esta</w:t>
-      </w:r>
-      <w:proofErr w:type="spellEnd"/>
-      <w:r>
-        <w:t xml:space="preserve"> </w:t>
-      </w:r>
-      <w:proofErr w:type="spellStart"/>
-      <w:r>
-        <w:t>logado</w:t>
-      </w:r>
-      <w:proofErr w:type="spellEnd"/>
-      <w:r>
-        <w:t xml:space="preserve"> no sistema. Isso é uma </w:t>
-      </w:r>
-      <w:proofErr w:type="spellStart"/>
-      <w:r>
-        <w:t>pré</w:t>
-      </w:r>
-      <w:proofErr w:type="spellEnd"/>
-      <w:r>
-        <w:t xml:space="preserve"> condição. Dessa forma você terá somente um caso de uso </w:t>
-      </w:r>
-      <w:proofErr w:type="spellStart"/>
-      <w:r>
-        <w:t>login</w:t>
-      </w:r>
-      <w:proofErr w:type="spellEnd"/>
-      <w:r>
-        <w:t>.</w:t>
-      </w:r>
-    </w:p>
-    <w:p>
-      <w:pPr>
-        <w:pStyle w:val="Textodecomentrio"/>
-      </w:pPr>
-    </w:p>
-  </w:comment>
-  <w:comment w:id="124" w:author="Helio" w:date="2014-04-13T09:54:00Z" w:initials="ha">
-    <w:p>
-      <w:pPr>
-        <w:pStyle w:val="Textodecomentrio"/>
-      </w:pPr>
-      <w:r>
-        <w:rPr>
-          <w:rStyle w:val="Refdecomentrio"/>
-        </w:rPr>
-        <w:annotationRef/>
-      </w:r>
-      <w:r>
-        <w:t xml:space="preserve">Considere que o ator </w:t>
-      </w:r>
-      <w:proofErr w:type="spellStart"/>
-      <w:r>
-        <w:t>esta</w:t>
-      </w:r>
-      <w:proofErr w:type="spellEnd"/>
-      <w:r>
-        <w:t xml:space="preserve"> </w:t>
-      </w:r>
-      <w:proofErr w:type="spellStart"/>
-      <w:r>
-        <w:t>logado</w:t>
-      </w:r>
-      <w:proofErr w:type="spellEnd"/>
-      <w:r>
-        <w:t xml:space="preserve"> no sistema. Isso é uma </w:t>
-      </w:r>
-      <w:proofErr w:type="spellStart"/>
-      <w:r>
-        <w:t>pré</w:t>
-      </w:r>
-      <w:proofErr w:type="spellEnd"/>
-      <w:r>
-        <w:t xml:space="preserve"> condição. Dessa forma você terá somente um caso de uso </w:t>
-      </w:r>
-      <w:proofErr w:type="spellStart"/>
-      <w:r>
-        <w:t>login</w:t>
-      </w:r>
-      <w:proofErr w:type="spellEnd"/>
-      <w:r>
-        <w:t>.</w:t>
-      </w:r>
-    </w:p>
-    <w:p>
-      <w:pPr>
-        <w:pStyle w:val="Textodecomentrio"/>
-      </w:pPr>
-    </w:p>
-  </w:comment>
-  <w:comment w:id="126" w:author="Helio" w:date="2014-04-13T09:55:00Z" w:initials="ha">
-    <w:p>
-      <w:pPr>
-        <w:pStyle w:val="Textodecomentrio"/>
-      </w:pPr>
-      <w:r>
-        <w:rPr>
-          <w:rStyle w:val="Refdecomentrio"/>
-        </w:rPr>
-        <w:annotationRef/>
-      </w:r>
-      <w:r>
-        <w:t xml:space="preserve">Considere que o ator </w:t>
-      </w:r>
-      <w:proofErr w:type="spellStart"/>
-      <w:r>
-        <w:t>esta</w:t>
-      </w:r>
-      <w:proofErr w:type="spellEnd"/>
-      <w:r>
-        <w:t xml:space="preserve"> </w:t>
-      </w:r>
-      <w:proofErr w:type="spellStart"/>
-      <w:r>
-        <w:t>logado</w:t>
-      </w:r>
-      <w:proofErr w:type="spellEnd"/>
-      <w:r>
-        <w:t xml:space="preserve"> no sistema. Isso é uma </w:t>
-      </w:r>
-      <w:proofErr w:type="spellStart"/>
-      <w:r>
-        <w:t>pré</w:t>
-      </w:r>
-      <w:proofErr w:type="spellEnd"/>
-      <w:r>
-        <w:t xml:space="preserve"> condição. Dessa forma você terá somente um caso de uso </w:t>
-      </w:r>
-      <w:proofErr w:type="spellStart"/>
-      <w:r>
-        <w:t>login</w:t>
-      </w:r>
-      <w:proofErr w:type="spellEnd"/>
-      <w:r>
-        <w:t>.</w:t>
-      </w:r>
-    </w:p>
-    <w:p>
-      <w:pPr>
-        <w:pStyle w:val="Textodecomentrio"/>
-      </w:pPr>
-    </w:p>
-  </w:comment>
-  <w:comment w:id="128" w:author="Helio" w:date="2014-04-13T10:05:00Z" w:initials="ha">
-    <w:p>
-      <w:pPr>
-        <w:pStyle w:val="Textodecomentrio"/>
-      </w:pPr>
-      <w:r>
-        <w:rPr>
-          <w:rStyle w:val="Refdecomentrio"/>
-        </w:rPr>
-        <w:annotationRef/>
-      </w:r>
-      <w:r>
-        <w:t xml:space="preserve">Considere que o ator </w:t>
-      </w:r>
-      <w:proofErr w:type="spellStart"/>
-      <w:r>
-        <w:t>esta</w:t>
-      </w:r>
-      <w:proofErr w:type="spellEnd"/>
-      <w:r>
-        <w:t xml:space="preserve"> </w:t>
-      </w:r>
-      <w:proofErr w:type="spellStart"/>
-      <w:r>
-        <w:t>logado</w:t>
-      </w:r>
-      <w:proofErr w:type="spellEnd"/>
-      <w:r>
-        <w:t xml:space="preserve"> no sistema. Isso é uma </w:t>
-      </w:r>
-      <w:proofErr w:type="spellStart"/>
-      <w:r>
-        <w:t>pré</w:t>
-      </w:r>
-      <w:proofErr w:type="spellEnd"/>
-      <w:r>
-        <w:t xml:space="preserve"> condição. Dessa forma você terá somente um caso de uso </w:t>
-      </w:r>
-      <w:proofErr w:type="spellStart"/>
-      <w:r>
-        <w:t>login</w:t>
-      </w:r>
-      <w:proofErr w:type="spellEnd"/>
-      <w:r>
-        <w:t>.</w:t>
-      </w:r>
-    </w:p>
-    <w:p>
-      <w:pPr>
-        <w:pStyle w:val="Textodecomentrio"/>
-      </w:pPr>
-    </w:p>
-    <w:p>
-      <w:pPr>
-        <w:pStyle w:val="Textodecomentrio"/>
-      </w:pPr>
-      <w:r>
-        <w:t>- não se representa retorno de informações como mensagem</w:t>
-      </w:r>
-    </w:p>
-  </w:comment>
-  <w:comment w:id="130" w:author="Helio" w:date="2014-04-13T10:02:00Z" w:initials="ha">
+  <w:comment w:id="117" w:author="Helio" w:date="2014-04-13T10:02:00Z" w:initials="ha">
     <w:p>
       <w:pPr>
         <w:pStyle w:val="Textodecomentrio"/>
@@ -21639,13 +20639,6 @@
 <w15:commentsEx xmlns:wpc="http://schemas.microsoft.com/office/word/2010/wordprocessingCanvas" xmlns:mc="http://schemas.openxmlformats.org/markup-compatibility/2006" xmlns:o="urn:schemas-microsoft-com:office:office" xmlns:r="http://schemas.openxmlformats.org/officeDocument/2006/relationships" xmlns:m="http://schemas.openxmlformats.org/officeDocument/2006/math" xmlns:v="urn:schemas-microsoft-com:vml" xmlns:wp14="http://schemas.microsoft.com/office/word/2010/wordprocessingDrawing" xmlns:wp="http://schemas.openxmlformats.org/drawingml/2006/wordprocessingDrawing" xmlns:w10="urn:schemas-microsoft-com:office:word" xmlns:w="http://schemas.openxmlformats.org/wordprocessingml/2006/main" xmlns:w14="http://schemas.microsoft.com/office/word/2010/wordml" xmlns:w15="http://schemas.microsoft.com/office/word/2012/wordml" xmlns:wpg="http://schemas.microsoft.com/office/word/2010/wordprocessingGroup" xmlns:wpi="http://schemas.microsoft.com/office/word/2010/wordprocessingInk" xmlns:wne="http://schemas.microsoft.com/office/word/2006/wordml" xmlns:wps="http://schemas.microsoft.com/office/word/2010/wordprocessingShape" mc:Ignorable="w14 w15 wp14">
   <w15:commentEx w15:paraId="43CAF1EA" w15:done="0"/>
   <w15:commentEx w15:paraId="4F242E99" w15:done="0"/>
-  <w15:commentEx w15:paraId="6DE84B36" w15:done="0"/>
-  <w15:commentEx w15:paraId="0494D0C9" w15:done="0"/>
-  <w15:commentEx w15:paraId="5C1A69FD" w15:done="0"/>
-  <w15:commentEx w15:paraId="2C8602A8" w15:done="0"/>
-  <w15:commentEx w15:paraId="7DB6D226" w15:done="0"/>
-  <w15:commentEx w15:paraId="11D03660" w15:done="0"/>
-  <w15:commentEx w15:paraId="336DC4A9" w15:done="0"/>
   <w15:commentEx w15:paraId="6890481E" w15:done="0"/>
 </w15:commentsEx>
 </file>
@@ -21712,7 +20705,7 @@
       <w:rPr>
         <w:noProof/>
       </w:rPr>
-      <w:t>43</w:t>
+      <w:t>33</w:t>
     </w:r>
     <w:r>
       <w:rPr>
@@ -21776,7 +20769,7 @@
       <w:rPr>
         <w:noProof/>
       </w:rPr>
-      <w:t>45</w:t>
+      <w:t>47</w:t>
     </w:r>
     <w:r>
       <w:rPr>
@@ -26952,7 +25945,7 @@
 </file>
 
 <file path=customXml/itemProps1.xml><?xml version="1.0" encoding="utf-8"?>
-<ds:datastoreItem xmlns:ds="http://schemas.openxmlformats.org/officeDocument/2006/customXml" ds:itemID="{ADD17D6B-4E83-4C6F-B4C8-D400F4E13647}">
+<ds:datastoreItem xmlns:ds="http://schemas.openxmlformats.org/officeDocument/2006/customXml" ds:itemID="{1964D94F-FA4E-40EA-999C-C0E3FA65E4BD}">
   <ds:schemaRefs>
     <ds:schemaRef ds:uri="http://schemas.openxmlformats.org/officeDocument/2006/bibliography"/>
   </ds:schemaRefs>

</xml_diff>

<commit_message>
atualizacao dos nomes das figuras
</commit_message>
<xml_diff>
--- a/documentacao/G5_Documentacao1sem2014.docx
+++ b/documentacao/G5_Documentacao1sem2014.docx
@@ -1,6 +1,6 @@
 
 <file path=word/document.xml><?xml version="1.0" encoding="utf-8"?>
-<w:document xmlns:wpc="http://schemas.microsoft.com/office/word/2010/wordprocessingCanvas" xmlns:mc="http://schemas.openxmlformats.org/markup-compatibility/2006" xmlns:o="urn:schemas-microsoft-com:office:office" xmlns:r="http://schemas.openxmlformats.org/officeDocument/2006/relationships" xmlns:m="http://schemas.openxmlformats.org/officeDocument/2006/math" xmlns:v="urn:schemas-microsoft-com:vml" xmlns:wp14="http://schemas.microsoft.com/office/word/2010/wordprocessingDrawing" xmlns:wp="http://schemas.openxmlformats.org/drawingml/2006/wordprocessingDrawing" xmlns:w10="urn:schemas-microsoft-com:office:word" xmlns:w="http://schemas.openxmlformats.org/wordprocessingml/2006/main" xmlns:w14="http://schemas.microsoft.com/office/word/2010/wordml" xmlns:w15="http://schemas.microsoft.com/office/word/2012/wordml" xmlns:wpg="http://schemas.microsoft.com/office/word/2010/wordprocessingGroup" xmlns:wpi="http://schemas.microsoft.com/office/word/2010/wordprocessingInk" xmlns:wne="http://schemas.microsoft.com/office/word/2006/wordml" xmlns:wps="http://schemas.microsoft.com/office/word/2010/wordprocessingShape" mc:Ignorable="w14 w15 wp14">
+<w:document xmlns:ve="http://schemas.openxmlformats.org/markup-compatibility/2006" xmlns:o="urn:schemas-microsoft-com:office:office" xmlns:r="http://schemas.openxmlformats.org/officeDocument/2006/relationships" xmlns:m="http://schemas.openxmlformats.org/officeDocument/2006/math" xmlns:v="urn:schemas-microsoft-com:vml" xmlns:wp="http://schemas.openxmlformats.org/drawingml/2006/wordprocessingDrawing" xmlns:w10="urn:schemas-microsoft-com:office:word" xmlns:w="http://schemas.openxmlformats.org/wordprocessingml/2006/main" xmlns:wne="http://schemas.microsoft.com/office/word/2006/wordml">
   <w:body>
     <w:p>
       <w:pPr>
@@ -12,7 +12,7 @@
         <w:rPr>
           <w:noProof/>
         </w:rPr>
-        <w:pict w14:anchorId="6C7CDAA6">
+        <w:pict>
           <v:line id="Line 2" o:spid="_x0000_s1026" style="position:absolute;left:0;text-align:left;z-index:251656704;visibility:visible" from="234pt,-36pt" to="234pt,-28.8pt" o:gfxdata="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" o:allowincell="f" strokecolor="white">
             <v:stroke startarrow="block" endarrow="block"/>
           </v:line>
@@ -415,15 +415,7 @@
       </w:r>
       <w:proofErr w:type="spellEnd"/>
       <w:r>
-        <w:t xml:space="preserve"> </w:t>
-      </w:r>
-      <w:proofErr w:type="spellStart"/>
-      <w:r>
-        <w:t>Helio</w:t>
-      </w:r>
-      <w:proofErr w:type="spellEnd"/>
-      <w:r>
-        <w:t xml:space="preserve"> Azevedo</w:t>
+        <w:t xml:space="preserve"> Helio Azevedo</w:t>
       </w:r>
     </w:p>
     <w:p>
@@ -708,14 +700,14 @@
         <w:rPr>
           <w:bCs/>
         </w:rPr>
-        <w:t xml:space="preserve"> todos os alunos, professores e pais e responsáveis que hoje são comprometidos com os estudos ou um dia </w:t>
+        <w:t xml:space="preserve"> todos os alunos, professores e pais e responsáveis que hoje são comprometidos com os estudos ou um dia serão</w:t>
       </w:r>
       <w:proofErr w:type="gramStart"/>
       <w:r>
         <w:rPr>
           <w:bCs/>
         </w:rPr>
-        <w:t>serão.</w:t>
+        <w:t>.</w:t>
       </w:r>
       <w:r>
         <w:rPr>
@@ -1011,15 +1003,7 @@
         </w:tabs>
       </w:pPr>
       <w:r>
-        <w:t xml:space="preserve">Este gerenciador de atividades escolares tem como objetivo atender as escolas </w:t>
-      </w:r>
-      <w:proofErr w:type="spellStart"/>
-      <w:r>
-        <w:t>publicas</w:t>
-      </w:r>
-      <w:proofErr w:type="spellEnd"/>
-      <w:r>
-        <w:t xml:space="preserve"> ou privadas. </w:t>
+        <w:t xml:space="preserve">Este gerenciador de atividades escolares tem como objetivo atender as escolas publicas ou privadas. </w:t>
       </w:r>
     </w:p>
     <w:p>
@@ -1471,7 +1455,7 @@
         </w:rPr>
         <w:fldChar w:fldCharType="separate"/>
       </w:r>
-      <w:hyperlink w:anchor="_Toc386754777" w:history="1">
+      <w:hyperlink w:anchor="_Toc386968269" w:history="1">
         <w:r>
           <w:rPr>
             <w:rStyle w:val="Hyperlink"/>
@@ -1498,7 +1482,7 @@
             <w:noProof/>
             <w:webHidden/>
           </w:rPr>
-          <w:instrText xml:space="preserve"> PAGEREF _Toc386754777 \h </w:instrText>
+          <w:instrText xml:space="preserve"> PAGEREF _Toc386968269 \h </w:instrText>
         </w:r>
         <w:r>
           <w:rPr>
@@ -1542,13 +1526,13 @@
           <w:szCs w:val="22"/>
         </w:rPr>
       </w:pPr>
-      <w:hyperlink w:anchor="_Toc386754778" w:history="1">
+      <w:hyperlink w:anchor="_Toc386968270" w:history="1">
         <w:r>
           <w:rPr>
             <w:rStyle w:val="Hyperlink"/>
             <w:noProof/>
           </w:rPr>
-          <w:t>Figura 2 Diagrama de Comunicação  Cadastra Ocorrencia</w:t>
+          <w:t>Figura 2 Diagrama de Comunicação Cadastrar Aluno</w:t>
         </w:r>
         <w:r>
           <w:rPr>
@@ -1569,7 +1553,7 @@
             <w:noProof/>
             <w:webHidden/>
           </w:rPr>
-          <w:instrText xml:space="preserve"> PAGEREF _Toc386754778 \h </w:instrText>
+          <w:instrText xml:space="preserve"> PAGEREF _Toc386968270 \h </w:instrText>
         </w:r>
         <w:r>
           <w:rPr>
@@ -1589,7 +1573,7 @@
             <w:noProof/>
             <w:webHidden/>
           </w:rPr>
-          <w:t>25</w:t>
+          <w:t>26</w:t>
         </w:r>
         <w:r>
           <w:rPr>
@@ -1613,13 +1597,13 @@
           <w:szCs w:val="22"/>
         </w:rPr>
       </w:pPr>
-      <w:hyperlink w:anchor="_Toc386754779" w:history="1">
+      <w:hyperlink w:anchor="_Toc386968271" w:history="1">
         <w:r>
           <w:rPr>
             <w:rStyle w:val="Hyperlink"/>
             <w:noProof/>
           </w:rPr>
-          <w:t>Figura 3 Diagrama de Comunicação Consulta Ocorrência</w:t>
+          <w:t>Figura 3 Diagrama de Comunicação Editar Aluno</w:t>
         </w:r>
         <w:r>
           <w:rPr>
@@ -1640,7 +1624,7 @@
             <w:noProof/>
             <w:webHidden/>
           </w:rPr>
-          <w:instrText xml:space="preserve"> PAGEREF _Toc386754779 \h </w:instrText>
+          <w:instrText xml:space="preserve"> PAGEREF _Toc386968271 \h </w:instrText>
         </w:r>
         <w:r>
           <w:rPr>
@@ -1660,7 +1644,7 @@
             <w:noProof/>
             <w:webHidden/>
           </w:rPr>
-          <w:t>25</w:t>
+          <w:t>26</w:t>
         </w:r>
         <w:r>
           <w:rPr>
@@ -1684,13 +1668,13 @@
           <w:szCs w:val="22"/>
         </w:rPr>
       </w:pPr>
-      <w:hyperlink w:anchor="_Toc386754780" w:history="1">
+      <w:hyperlink w:anchor="_Toc386968272" w:history="1">
         <w:r>
           <w:rPr>
             <w:rStyle w:val="Hyperlink"/>
             <w:noProof/>
           </w:rPr>
-          <w:t>Figura 4 Diagrama de Comunicação Edita Ocorrência</w:t>
+          <w:t>Figura 4 Diagrama de Comunicação Consultar Aluno</w:t>
         </w:r>
         <w:r>
           <w:rPr>
@@ -1711,7 +1695,7 @@
             <w:noProof/>
             <w:webHidden/>
           </w:rPr>
-          <w:instrText xml:space="preserve"> PAGEREF _Toc386754780 \h </w:instrText>
+          <w:instrText xml:space="preserve"> PAGEREF _Toc386968272 \h </w:instrText>
         </w:r>
         <w:r>
           <w:rPr>
@@ -1731,7 +1715,7 @@
             <w:noProof/>
             <w:webHidden/>
           </w:rPr>
-          <w:t>26</w:t>
+          <w:t>27</w:t>
         </w:r>
         <w:r>
           <w:rPr>
@@ -1755,13 +1739,13 @@
           <w:szCs w:val="22"/>
         </w:rPr>
       </w:pPr>
-      <w:hyperlink w:anchor="_Toc386754781" w:history="1">
+      <w:hyperlink w:anchor="_Toc386968273" w:history="1">
         <w:r>
           <w:rPr>
             <w:rStyle w:val="Hyperlink"/>
             <w:noProof/>
           </w:rPr>
-          <w:t>Figura 5 Diagrama de Classe GerenciaOcorrencia</w:t>
+          <w:t>Figura 5 Diagrama de Comunicação Cadastrar Turma</w:t>
         </w:r>
         <w:r>
           <w:rPr>
@@ -1782,7 +1766,7 @@
             <w:noProof/>
             <w:webHidden/>
           </w:rPr>
-          <w:instrText xml:space="preserve"> PAGEREF _Toc386754781 \h </w:instrText>
+          <w:instrText xml:space="preserve"> PAGEREF _Toc386968273 \h </w:instrText>
         </w:r>
         <w:r>
           <w:rPr>
@@ -1802,7 +1786,7 @@
             <w:noProof/>
             <w:webHidden/>
           </w:rPr>
-          <w:t>32</w:t>
+          <w:t>28</w:t>
         </w:r>
         <w:r>
           <w:rPr>
@@ -1826,13 +1810,13 @@
           <w:szCs w:val="22"/>
         </w:rPr>
       </w:pPr>
-      <w:hyperlink w:anchor="_Toc386754782" w:history="1">
+      <w:hyperlink w:anchor="_Toc386968274" w:history="1">
         <w:r>
           <w:rPr>
             <w:rStyle w:val="Hyperlink"/>
             <w:noProof/>
           </w:rPr>
-          <w:t>Figura 6 - Diagrama de classe para pacote &lt;nome do pacote&gt;</w:t>
+          <w:t>Figura 6 Diagrama de Comunicação Editar Turma</w:t>
         </w:r>
         <w:r>
           <w:rPr>
@@ -1853,7 +1837,7 @@
             <w:noProof/>
             <w:webHidden/>
           </w:rPr>
-          <w:instrText xml:space="preserve"> PAGEREF _Toc386754782 \h </w:instrText>
+          <w:instrText xml:space="preserve"> PAGEREF _Toc386968274 \h </w:instrText>
         </w:r>
         <w:r>
           <w:rPr>
@@ -1873,7 +1857,859 @@
             <w:noProof/>
             <w:webHidden/>
           </w:rPr>
+          <w:t>29</w:t>
+        </w:r>
+        <w:r>
+          <w:rPr>
+            <w:noProof/>
+            <w:webHidden/>
+          </w:rPr>
+          <w:fldChar w:fldCharType="end"/>
+        </w:r>
+      </w:hyperlink>
+    </w:p>
+    <w:p>
+      <w:pPr>
+        <w:pStyle w:val="ndicedeilustraes"/>
+        <w:tabs>
+          <w:tab w:val="right" w:leader="dot" w:pos="9269"/>
+        </w:tabs>
+        <w:rPr>
+          <w:rFonts w:asciiTheme="minorHAnsi" w:eastAsiaTheme="minorEastAsia" w:hAnsiTheme="minorHAnsi" w:cstheme="minorBidi"/>
+          <w:noProof/>
+          <w:sz w:val="22"/>
+          <w:szCs w:val="22"/>
+        </w:rPr>
+      </w:pPr>
+      <w:hyperlink w:anchor="_Toc386968275" w:history="1">
+        <w:r>
+          <w:rPr>
+            <w:rStyle w:val="Hyperlink"/>
+            <w:noProof/>
+          </w:rPr>
+          <w:t>Figura 7 Diagrama de Comunicação Consultar Turma</w:t>
+        </w:r>
+        <w:r>
+          <w:rPr>
+            <w:noProof/>
+            <w:webHidden/>
+          </w:rPr>
+          <w:tab/>
+        </w:r>
+        <w:r>
+          <w:rPr>
+            <w:noProof/>
+            <w:webHidden/>
+          </w:rPr>
+          <w:fldChar w:fldCharType="begin"/>
+        </w:r>
+        <w:r>
+          <w:rPr>
+            <w:noProof/>
+            <w:webHidden/>
+          </w:rPr>
+          <w:instrText xml:space="preserve"> PAGEREF _Toc386968275 \h </w:instrText>
+        </w:r>
+        <w:r>
+          <w:rPr>
+            <w:noProof/>
+            <w:webHidden/>
+          </w:rPr>
+        </w:r>
+        <w:r>
+          <w:rPr>
+            <w:noProof/>
+            <w:webHidden/>
+          </w:rPr>
+          <w:fldChar w:fldCharType="separate"/>
+        </w:r>
+        <w:r>
+          <w:rPr>
+            <w:noProof/>
+            <w:webHidden/>
+          </w:rPr>
+          <w:t>29</w:t>
+        </w:r>
+        <w:r>
+          <w:rPr>
+            <w:noProof/>
+            <w:webHidden/>
+          </w:rPr>
+          <w:fldChar w:fldCharType="end"/>
+        </w:r>
+      </w:hyperlink>
+    </w:p>
+    <w:p>
+      <w:pPr>
+        <w:pStyle w:val="ndicedeilustraes"/>
+        <w:tabs>
+          <w:tab w:val="right" w:leader="dot" w:pos="9269"/>
+        </w:tabs>
+        <w:rPr>
+          <w:rFonts w:asciiTheme="minorHAnsi" w:eastAsiaTheme="minorEastAsia" w:hAnsiTheme="minorHAnsi" w:cstheme="minorBidi"/>
+          <w:noProof/>
+          <w:sz w:val="22"/>
+          <w:szCs w:val="22"/>
+        </w:rPr>
+      </w:pPr>
+      <w:hyperlink w:anchor="_Toc386968276" w:history="1">
+        <w:r>
+          <w:rPr>
+            <w:rStyle w:val="Hyperlink"/>
+            <w:noProof/>
+          </w:rPr>
+          <w:t>Figura 8 Diagrama de Comunicação Cadastra Ocorrência</w:t>
+        </w:r>
+        <w:r>
+          <w:rPr>
+            <w:noProof/>
+            <w:webHidden/>
+          </w:rPr>
+          <w:tab/>
+        </w:r>
+        <w:r>
+          <w:rPr>
+            <w:noProof/>
+            <w:webHidden/>
+          </w:rPr>
+          <w:fldChar w:fldCharType="begin"/>
+        </w:r>
+        <w:r>
+          <w:rPr>
+            <w:noProof/>
+            <w:webHidden/>
+          </w:rPr>
+          <w:instrText xml:space="preserve"> PAGEREF _Toc386968276 \h </w:instrText>
+        </w:r>
+        <w:r>
+          <w:rPr>
+            <w:noProof/>
+            <w:webHidden/>
+          </w:rPr>
+        </w:r>
+        <w:r>
+          <w:rPr>
+            <w:noProof/>
+            <w:webHidden/>
+          </w:rPr>
+          <w:fldChar w:fldCharType="separate"/>
+        </w:r>
+        <w:r>
+          <w:rPr>
+            <w:noProof/>
+            <w:webHidden/>
+          </w:rPr>
+          <w:t>30</w:t>
+        </w:r>
+        <w:r>
+          <w:rPr>
+            <w:noProof/>
+            <w:webHidden/>
+          </w:rPr>
+          <w:fldChar w:fldCharType="end"/>
+        </w:r>
+      </w:hyperlink>
+    </w:p>
+    <w:p>
+      <w:pPr>
+        <w:pStyle w:val="ndicedeilustraes"/>
+        <w:tabs>
+          <w:tab w:val="right" w:leader="dot" w:pos="9269"/>
+        </w:tabs>
+        <w:rPr>
+          <w:rFonts w:asciiTheme="minorHAnsi" w:eastAsiaTheme="minorEastAsia" w:hAnsiTheme="minorHAnsi" w:cstheme="minorBidi"/>
+          <w:noProof/>
+          <w:sz w:val="22"/>
+          <w:szCs w:val="22"/>
+        </w:rPr>
+      </w:pPr>
+      <w:hyperlink w:anchor="_Toc386968277" w:history="1">
+        <w:r>
+          <w:rPr>
+            <w:rStyle w:val="Hyperlink"/>
+            <w:noProof/>
+          </w:rPr>
+          <w:t>Figura 9 Diagrama de Comunicação Consulta Ocorrência</w:t>
+        </w:r>
+        <w:r>
+          <w:rPr>
+            <w:noProof/>
+            <w:webHidden/>
+          </w:rPr>
+          <w:tab/>
+        </w:r>
+        <w:r>
+          <w:rPr>
+            <w:noProof/>
+            <w:webHidden/>
+          </w:rPr>
+          <w:fldChar w:fldCharType="begin"/>
+        </w:r>
+        <w:r>
+          <w:rPr>
+            <w:noProof/>
+            <w:webHidden/>
+          </w:rPr>
+          <w:instrText xml:space="preserve"> PAGEREF _Toc386968277 \h </w:instrText>
+        </w:r>
+        <w:r>
+          <w:rPr>
+            <w:noProof/>
+            <w:webHidden/>
+          </w:rPr>
+        </w:r>
+        <w:r>
+          <w:rPr>
+            <w:noProof/>
+            <w:webHidden/>
+          </w:rPr>
+          <w:fldChar w:fldCharType="separate"/>
+        </w:r>
+        <w:r>
+          <w:rPr>
+            <w:noProof/>
+            <w:webHidden/>
+          </w:rPr>
+          <w:t>31</w:t>
+        </w:r>
+        <w:r>
+          <w:rPr>
+            <w:noProof/>
+            <w:webHidden/>
+          </w:rPr>
+          <w:fldChar w:fldCharType="end"/>
+        </w:r>
+      </w:hyperlink>
+    </w:p>
+    <w:p>
+      <w:pPr>
+        <w:pStyle w:val="ndicedeilustraes"/>
+        <w:tabs>
+          <w:tab w:val="right" w:leader="dot" w:pos="9269"/>
+        </w:tabs>
+        <w:rPr>
+          <w:rFonts w:asciiTheme="minorHAnsi" w:eastAsiaTheme="minorEastAsia" w:hAnsiTheme="minorHAnsi" w:cstheme="minorBidi"/>
+          <w:noProof/>
+          <w:sz w:val="22"/>
+          <w:szCs w:val="22"/>
+        </w:rPr>
+      </w:pPr>
+      <w:hyperlink w:anchor="_Toc386968278" w:history="1">
+        <w:r>
+          <w:rPr>
+            <w:rStyle w:val="Hyperlink"/>
+            <w:noProof/>
+          </w:rPr>
+          <w:t>Figura 10 Diagrama de Comunicação Edita Ocorrência</w:t>
+        </w:r>
+        <w:r>
+          <w:rPr>
+            <w:noProof/>
+            <w:webHidden/>
+          </w:rPr>
+          <w:tab/>
+        </w:r>
+        <w:r>
+          <w:rPr>
+            <w:noProof/>
+            <w:webHidden/>
+          </w:rPr>
+          <w:fldChar w:fldCharType="begin"/>
+        </w:r>
+        <w:r>
+          <w:rPr>
+            <w:noProof/>
+            <w:webHidden/>
+          </w:rPr>
+          <w:instrText xml:space="preserve"> PAGEREF _Toc386968278 \h </w:instrText>
+        </w:r>
+        <w:r>
+          <w:rPr>
+            <w:noProof/>
+            <w:webHidden/>
+          </w:rPr>
+        </w:r>
+        <w:r>
+          <w:rPr>
+            <w:noProof/>
+            <w:webHidden/>
+          </w:rPr>
+          <w:fldChar w:fldCharType="separate"/>
+        </w:r>
+        <w:r>
+          <w:rPr>
+            <w:noProof/>
+            <w:webHidden/>
+          </w:rPr>
+          <w:t>32</w:t>
+        </w:r>
+        <w:r>
+          <w:rPr>
+            <w:noProof/>
+            <w:webHidden/>
+          </w:rPr>
+          <w:fldChar w:fldCharType="end"/>
+        </w:r>
+      </w:hyperlink>
+    </w:p>
+    <w:p>
+      <w:pPr>
+        <w:pStyle w:val="ndicedeilustraes"/>
+        <w:tabs>
+          <w:tab w:val="right" w:leader="dot" w:pos="9269"/>
+        </w:tabs>
+        <w:rPr>
+          <w:rFonts w:asciiTheme="minorHAnsi" w:eastAsiaTheme="minorEastAsia" w:hAnsiTheme="minorHAnsi" w:cstheme="minorBidi"/>
+          <w:noProof/>
+          <w:sz w:val="22"/>
+          <w:szCs w:val="22"/>
+        </w:rPr>
+      </w:pPr>
+      <w:hyperlink w:anchor="_Toc386968279" w:history="1">
+        <w:r>
+          <w:rPr>
+            <w:rStyle w:val="Hyperlink"/>
+            <w:noProof/>
+          </w:rPr>
+          <w:t>Figura 11 Diagrama de Classe Gerencia Ocorrência</w:t>
+        </w:r>
+        <w:r>
+          <w:rPr>
+            <w:noProof/>
+            <w:webHidden/>
+          </w:rPr>
+          <w:tab/>
+        </w:r>
+        <w:r>
+          <w:rPr>
+            <w:noProof/>
+            <w:webHidden/>
+          </w:rPr>
+          <w:fldChar w:fldCharType="begin"/>
+        </w:r>
+        <w:r>
+          <w:rPr>
+            <w:noProof/>
+            <w:webHidden/>
+          </w:rPr>
+          <w:instrText xml:space="preserve"> PAGEREF _Toc386968279 \h </w:instrText>
+        </w:r>
+        <w:r>
+          <w:rPr>
+            <w:noProof/>
+            <w:webHidden/>
+          </w:rPr>
+        </w:r>
+        <w:r>
+          <w:rPr>
+            <w:noProof/>
+            <w:webHidden/>
+          </w:rPr>
+          <w:fldChar w:fldCharType="separate"/>
+        </w:r>
+        <w:r>
+          <w:rPr>
+            <w:noProof/>
+            <w:webHidden/>
+          </w:rPr>
           <w:t>33</w:t>
+        </w:r>
+        <w:r>
+          <w:rPr>
+            <w:noProof/>
+            <w:webHidden/>
+          </w:rPr>
+          <w:fldChar w:fldCharType="end"/>
+        </w:r>
+      </w:hyperlink>
+    </w:p>
+    <w:p>
+      <w:pPr>
+        <w:pStyle w:val="ndicedeilustraes"/>
+        <w:tabs>
+          <w:tab w:val="right" w:leader="dot" w:pos="9269"/>
+        </w:tabs>
+        <w:rPr>
+          <w:rFonts w:asciiTheme="minorHAnsi" w:eastAsiaTheme="minorEastAsia" w:hAnsiTheme="minorHAnsi" w:cstheme="minorBidi"/>
+          <w:noProof/>
+          <w:sz w:val="22"/>
+          <w:szCs w:val="22"/>
+        </w:rPr>
+      </w:pPr>
+      <w:hyperlink w:anchor="_Toc386968280" w:history="1">
+        <w:r>
+          <w:rPr>
+            <w:rStyle w:val="Hyperlink"/>
+            <w:noProof/>
+          </w:rPr>
+          <w:t>Figura 12 – Diagrama de Classe – Cadastra alunos</w:t>
+        </w:r>
+        <w:r>
+          <w:rPr>
+            <w:noProof/>
+            <w:webHidden/>
+          </w:rPr>
+          <w:tab/>
+        </w:r>
+        <w:r>
+          <w:rPr>
+            <w:noProof/>
+            <w:webHidden/>
+          </w:rPr>
+          <w:fldChar w:fldCharType="begin"/>
+        </w:r>
+        <w:r>
+          <w:rPr>
+            <w:noProof/>
+            <w:webHidden/>
+          </w:rPr>
+          <w:instrText xml:space="preserve"> PAGEREF _Toc386968280 \h </w:instrText>
+        </w:r>
+        <w:r>
+          <w:rPr>
+            <w:noProof/>
+            <w:webHidden/>
+          </w:rPr>
+        </w:r>
+        <w:r>
+          <w:rPr>
+            <w:noProof/>
+            <w:webHidden/>
+          </w:rPr>
+          <w:fldChar w:fldCharType="separate"/>
+        </w:r>
+        <w:r>
+          <w:rPr>
+            <w:noProof/>
+            <w:webHidden/>
+          </w:rPr>
+          <w:t>34</w:t>
+        </w:r>
+        <w:r>
+          <w:rPr>
+            <w:noProof/>
+            <w:webHidden/>
+          </w:rPr>
+          <w:fldChar w:fldCharType="end"/>
+        </w:r>
+      </w:hyperlink>
+    </w:p>
+    <w:p>
+      <w:pPr>
+        <w:pStyle w:val="ndicedeilustraes"/>
+        <w:tabs>
+          <w:tab w:val="right" w:leader="dot" w:pos="9269"/>
+        </w:tabs>
+        <w:rPr>
+          <w:rFonts w:asciiTheme="minorHAnsi" w:eastAsiaTheme="minorEastAsia" w:hAnsiTheme="minorHAnsi" w:cstheme="minorBidi"/>
+          <w:noProof/>
+          <w:sz w:val="22"/>
+          <w:szCs w:val="22"/>
+        </w:rPr>
+      </w:pPr>
+      <w:hyperlink w:anchor="_Toc386968281" w:history="1">
+        <w:r>
+          <w:rPr>
+            <w:rStyle w:val="Hyperlink"/>
+            <w:noProof/>
+          </w:rPr>
+          <w:t>Figura 13 - Diagrama de classe Consulta Alunos</w:t>
+        </w:r>
+        <w:r>
+          <w:rPr>
+            <w:noProof/>
+            <w:webHidden/>
+          </w:rPr>
+          <w:tab/>
+        </w:r>
+        <w:r>
+          <w:rPr>
+            <w:noProof/>
+            <w:webHidden/>
+          </w:rPr>
+          <w:fldChar w:fldCharType="begin"/>
+        </w:r>
+        <w:r>
+          <w:rPr>
+            <w:noProof/>
+            <w:webHidden/>
+          </w:rPr>
+          <w:instrText xml:space="preserve"> PAGEREF _Toc386968281 \h </w:instrText>
+        </w:r>
+        <w:r>
+          <w:rPr>
+            <w:noProof/>
+            <w:webHidden/>
+          </w:rPr>
+        </w:r>
+        <w:r>
+          <w:rPr>
+            <w:noProof/>
+            <w:webHidden/>
+          </w:rPr>
+          <w:fldChar w:fldCharType="separate"/>
+        </w:r>
+        <w:r>
+          <w:rPr>
+            <w:noProof/>
+            <w:webHidden/>
+          </w:rPr>
+          <w:t>35</w:t>
+        </w:r>
+        <w:r>
+          <w:rPr>
+            <w:noProof/>
+            <w:webHidden/>
+          </w:rPr>
+          <w:fldChar w:fldCharType="end"/>
+        </w:r>
+      </w:hyperlink>
+    </w:p>
+    <w:p>
+      <w:pPr>
+        <w:pStyle w:val="ndicedeilustraes"/>
+        <w:tabs>
+          <w:tab w:val="right" w:leader="dot" w:pos="9269"/>
+        </w:tabs>
+        <w:rPr>
+          <w:rFonts w:asciiTheme="minorHAnsi" w:eastAsiaTheme="minorEastAsia" w:hAnsiTheme="minorHAnsi" w:cstheme="minorBidi"/>
+          <w:noProof/>
+          <w:sz w:val="22"/>
+          <w:szCs w:val="22"/>
+        </w:rPr>
+      </w:pPr>
+      <w:hyperlink w:anchor="_Toc386968282" w:history="1">
+        <w:r>
+          <w:rPr>
+            <w:rStyle w:val="Hyperlink"/>
+            <w:noProof/>
+          </w:rPr>
+          <w:t>Figura 14 - Diagrama de classe Edita Aluno</w:t>
+        </w:r>
+        <w:r>
+          <w:rPr>
+            <w:noProof/>
+            <w:webHidden/>
+          </w:rPr>
+          <w:tab/>
+        </w:r>
+        <w:r>
+          <w:rPr>
+            <w:noProof/>
+            <w:webHidden/>
+          </w:rPr>
+          <w:fldChar w:fldCharType="begin"/>
+        </w:r>
+        <w:r>
+          <w:rPr>
+            <w:noProof/>
+            <w:webHidden/>
+          </w:rPr>
+          <w:instrText xml:space="preserve"> PAGEREF _Toc386968282 \h </w:instrText>
+        </w:r>
+        <w:r>
+          <w:rPr>
+            <w:noProof/>
+            <w:webHidden/>
+          </w:rPr>
+        </w:r>
+        <w:r>
+          <w:rPr>
+            <w:noProof/>
+            <w:webHidden/>
+          </w:rPr>
+          <w:fldChar w:fldCharType="separate"/>
+        </w:r>
+        <w:r>
+          <w:rPr>
+            <w:noProof/>
+            <w:webHidden/>
+          </w:rPr>
+          <w:t>36</w:t>
+        </w:r>
+        <w:r>
+          <w:rPr>
+            <w:noProof/>
+            <w:webHidden/>
+          </w:rPr>
+          <w:fldChar w:fldCharType="end"/>
+        </w:r>
+      </w:hyperlink>
+    </w:p>
+    <w:p>
+      <w:pPr>
+        <w:pStyle w:val="ndicedeilustraes"/>
+        <w:tabs>
+          <w:tab w:val="right" w:leader="dot" w:pos="9269"/>
+        </w:tabs>
+        <w:rPr>
+          <w:rFonts w:asciiTheme="minorHAnsi" w:eastAsiaTheme="minorEastAsia" w:hAnsiTheme="minorHAnsi" w:cstheme="minorBidi"/>
+          <w:noProof/>
+          <w:sz w:val="22"/>
+          <w:szCs w:val="22"/>
+        </w:rPr>
+      </w:pPr>
+      <w:hyperlink w:anchor="_Toc386968283" w:history="1">
+        <w:r>
+          <w:rPr>
+            <w:rStyle w:val="Hyperlink"/>
+            <w:noProof/>
+          </w:rPr>
+          <w:t>Figura 15 - Diagrama de classe Cadastra Turma</w:t>
+        </w:r>
+        <w:r>
+          <w:rPr>
+            <w:noProof/>
+            <w:webHidden/>
+          </w:rPr>
+          <w:tab/>
+        </w:r>
+        <w:r>
+          <w:rPr>
+            <w:noProof/>
+            <w:webHidden/>
+          </w:rPr>
+          <w:fldChar w:fldCharType="begin"/>
+        </w:r>
+        <w:r>
+          <w:rPr>
+            <w:noProof/>
+            <w:webHidden/>
+          </w:rPr>
+          <w:instrText xml:space="preserve"> PAGEREF _Toc386968283 \h </w:instrText>
+        </w:r>
+        <w:r>
+          <w:rPr>
+            <w:noProof/>
+            <w:webHidden/>
+          </w:rPr>
+        </w:r>
+        <w:r>
+          <w:rPr>
+            <w:noProof/>
+            <w:webHidden/>
+          </w:rPr>
+          <w:fldChar w:fldCharType="separate"/>
+        </w:r>
+        <w:r>
+          <w:rPr>
+            <w:noProof/>
+            <w:webHidden/>
+          </w:rPr>
+          <w:t>37</w:t>
+        </w:r>
+        <w:r>
+          <w:rPr>
+            <w:noProof/>
+            <w:webHidden/>
+          </w:rPr>
+          <w:fldChar w:fldCharType="end"/>
+        </w:r>
+      </w:hyperlink>
+    </w:p>
+    <w:p>
+      <w:pPr>
+        <w:pStyle w:val="ndicedeilustraes"/>
+        <w:tabs>
+          <w:tab w:val="right" w:leader="dot" w:pos="9269"/>
+        </w:tabs>
+        <w:rPr>
+          <w:rFonts w:asciiTheme="minorHAnsi" w:eastAsiaTheme="minorEastAsia" w:hAnsiTheme="minorHAnsi" w:cstheme="minorBidi"/>
+          <w:noProof/>
+          <w:sz w:val="22"/>
+          <w:szCs w:val="22"/>
+        </w:rPr>
+      </w:pPr>
+      <w:hyperlink w:anchor="_Toc386968284" w:history="1">
+        <w:r>
+          <w:rPr>
+            <w:rStyle w:val="Hyperlink"/>
+            <w:noProof/>
+          </w:rPr>
+          <w:t>Figura 16 - Diagrama de classe Consultar Turmas</w:t>
+        </w:r>
+        <w:r>
+          <w:rPr>
+            <w:noProof/>
+            <w:webHidden/>
+          </w:rPr>
+          <w:tab/>
+        </w:r>
+        <w:r>
+          <w:rPr>
+            <w:noProof/>
+            <w:webHidden/>
+          </w:rPr>
+          <w:fldChar w:fldCharType="begin"/>
+        </w:r>
+        <w:r>
+          <w:rPr>
+            <w:noProof/>
+            <w:webHidden/>
+          </w:rPr>
+          <w:instrText xml:space="preserve"> PAGEREF _Toc386968284 \h </w:instrText>
+        </w:r>
+        <w:r>
+          <w:rPr>
+            <w:noProof/>
+            <w:webHidden/>
+          </w:rPr>
+        </w:r>
+        <w:r>
+          <w:rPr>
+            <w:noProof/>
+            <w:webHidden/>
+          </w:rPr>
+          <w:fldChar w:fldCharType="separate"/>
+        </w:r>
+        <w:r>
+          <w:rPr>
+            <w:noProof/>
+            <w:webHidden/>
+          </w:rPr>
+          <w:t>38</w:t>
+        </w:r>
+        <w:r>
+          <w:rPr>
+            <w:noProof/>
+            <w:webHidden/>
+          </w:rPr>
+          <w:fldChar w:fldCharType="end"/>
+        </w:r>
+      </w:hyperlink>
+    </w:p>
+    <w:p>
+      <w:pPr>
+        <w:pStyle w:val="ndicedeilustraes"/>
+        <w:tabs>
+          <w:tab w:val="right" w:leader="dot" w:pos="9269"/>
+        </w:tabs>
+        <w:rPr>
+          <w:rFonts w:asciiTheme="minorHAnsi" w:eastAsiaTheme="minorEastAsia" w:hAnsiTheme="minorHAnsi" w:cstheme="minorBidi"/>
+          <w:noProof/>
+          <w:sz w:val="22"/>
+          <w:szCs w:val="22"/>
+        </w:rPr>
+      </w:pPr>
+      <w:hyperlink w:anchor="_Toc386968285" w:history="1">
+        <w:r>
+          <w:rPr>
+            <w:rStyle w:val="Hyperlink"/>
+            <w:noProof/>
+          </w:rPr>
+          <w:t>Figura 17 - Diagrama de Classe Editar Turmas</w:t>
+        </w:r>
+        <w:r>
+          <w:rPr>
+            <w:noProof/>
+            <w:webHidden/>
+          </w:rPr>
+          <w:tab/>
+        </w:r>
+        <w:r>
+          <w:rPr>
+            <w:noProof/>
+            <w:webHidden/>
+          </w:rPr>
+          <w:fldChar w:fldCharType="begin"/>
+        </w:r>
+        <w:r>
+          <w:rPr>
+            <w:noProof/>
+            <w:webHidden/>
+          </w:rPr>
+          <w:instrText xml:space="preserve"> PAGEREF _Toc386968285 \h </w:instrText>
+        </w:r>
+        <w:r>
+          <w:rPr>
+            <w:noProof/>
+            <w:webHidden/>
+          </w:rPr>
+        </w:r>
+        <w:r>
+          <w:rPr>
+            <w:noProof/>
+            <w:webHidden/>
+          </w:rPr>
+          <w:fldChar w:fldCharType="separate"/>
+        </w:r>
+        <w:r>
+          <w:rPr>
+            <w:noProof/>
+            <w:webHidden/>
+          </w:rPr>
+          <w:t>39</w:t>
+        </w:r>
+        <w:r>
+          <w:rPr>
+            <w:noProof/>
+            <w:webHidden/>
+          </w:rPr>
+          <w:fldChar w:fldCharType="end"/>
+        </w:r>
+      </w:hyperlink>
+    </w:p>
+    <w:p>
+      <w:pPr>
+        <w:pStyle w:val="ndicedeilustraes"/>
+        <w:tabs>
+          <w:tab w:val="right" w:leader="dot" w:pos="9269"/>
+        </w:tabs>
+        <w:rPr>
+          <w:rFonts w:asciiTheme="minorHAnsi" w:eastAsiaTheme="minorEastAsia" w:hAnsiTheme="minorHAnsi" w:cstheme="minorBidi"/>
+          <w:noProof/>
+          <w:sz w:val="22"/>
+          <w:szCs w:val="22"/>
+        </w:rPr>
+      </w:pPr>
+      <w:hyperlink w:anchor="_Toc386968286" w:history="1">
+        <w:r>
+          <w:rPr>
+            <w:rStyle w:val="Hyperlink"/>
+            <w:noProof/>
+          </w:rPr>
+          <w:t>Figura 18 - Diagrama de classe para pacote &lt;nome do pacote&gt;</w:t>
+        </w:r>
+        <w:r>
+          <w:rPr>
+            <w:noProof/>
+            <w:webHidden/>
+          </w:rPr>
+          <w:tab/>
+        </w:r>
+        <w:r>
+          <w:rPr>
+            <w:noProof/>
+            <w:webHidden/>
+          </w:rPr>
+          <w:fldChar w:fldCharType="begin"/>
+        </w:r>
+        <w:r>
+          <w:rPr>
+            <w:noProof/>
+            <w:webHidden/>
+          </w:rPr>
+          <w:instrText xml:space="preserve"> PAGEREF _Toc386968286 \h </w:instrText>
+        </w:r>
+        <w:r>
+          <w:rPr>
+            <w:noProof/>
+            <w:webHidden/>
+          </w:rPr>
+        </w:r>
+        <w:r>
+          <w:rPr>
+            <w:noProof/>
+            <w:webHidden/>
+          </w:rPr>
+          <w:fldChar w:fldCharType="separate"/>
+        </w:r>
+        <w:r>
+          <w:rPr>
+            <w:noProof/>
+            <w:webHidden/>
+          </w:rPr>
+          <w:t>39</w:t>
         </w:r>
         <w:r>
           <w:rPr>
@@ -2926,7 +3762,7 @@
       <w:tblPr>
         <w:tblW w:w="0" w:type="auto"/>
         <w:tblInd w:w="-106" w:type="dxa"/>
-        <w:tblLook w:val="0000" w:firstRow="0" w:lastRow="0" w:firstColumn="0" w:lastColumn="0" w:noHBand="0" w:noVBand="0"/>
+        <w:tblLook w:val="0000"/>
       </w:tblPr>
       <w:tblGrid>
         <w:gridCol w:w="1809"/>
@@ -3327,7 +4163,7 @@
           <w:lang w:val="en-US"/>
         </w:rPr>
         <w:sectPr>
-          <w:headerReference w:type="default" r:id="rId13"/>
+          <w:headerReference w:type="default" r:id="rId12"/>
           <w:pgSz w:w="11907" w:h="16840" w:code="9"/>
           <w:pgMar w:top="1985" w:right="927" w:bottom="1134" w:left="1701" w:header="1134" w:footer="0" w:gutter="0"/>
           <w:pgNumType w:start="12"/>
@@ -8010,7 +8846,7 @@
           <w:left w:w="70" w:type="dxa"/>
           <w:right w:w="70" w:type="dxa"/>
         </w:tblCellMar>
-        <w:tblLook w:val="0000" w:firstRow="0" w:lastRow="0" w:firstColumn="0" w:lastColumn="0" w:noHBand="0" w:noVBand="0"/>
+        <w:tblLook w:val="0000"/>
       </w:tblPr>
       <w:tblGrid>
         <w:gridCol w:w="2506"/>
@@ -8577,7 +9413,7 @@
           <w:insideV w:val="single" w:sz="6" w:space="0" w:color="000000"/>
         </w:tblBorders>
         <w:tblLayout w:type="fixed"/>
-        <w:tblLook w:val="0000" w:firstRow="0" w:lastRow="0" w:firstColumn="0" w:lastColumn="0" w:noHBand="0" w:noVBand="0"/>
+        <w:tblLook w:val="0000"/>
       </w:tblPr>
       <w:tblGrid>
         <w:gridCol w:w="1718"/>
@@ -9413,7 +10249,15 @@
     </w:p>
     <w:p>
       <w:r>
-        <w:t xml:space="preserve">As restrições estão na disponibilidade de terminais para o acesso, podendo ser acessados através de PC com acesso à internet. Futuramente em dispositivos móveis (smartphones e </w:t>
+        <w:t>As restrições estão na disponibilidade de terminais para o acesso, podendo ser acessados através de PC com acesso à internet. Futuramente em dispositivos móveis (</w:t>
+      </w:r>
+      <w:proofErr w:type="spellStart"/>
+      <w:r>
+        <w:t>smartphones</w:t>
+      </w:r>
+      <w:proofErr w:type="spellEnd"/>
+      <w:r>
+        <w:t xml:space="preserve"> e </w:t>
       </w:r>
       <w:proofErr w:type="spellStart"/>
       <w:r>
@@ -10084,7 +10928,7 @@
         <w:pStyle w:val="Corpodetexto"/>
       </w:pPr>
       <w:r>
-        <w:object w:dxaOrig="8758" w:dyaOrig="6351" w14:anchorId="0CDD0ACB">
+        <w:object w:dxaOrig="8758" w:dyaOrig="6351">
           <v:shapetype id="_x0000_t75" coordsize="21600,21600" o:spt="75" o:preferrelative="t" path="m@4@5l@4@11@9@11@9@5xe" filled="f" stroked="f">
             <v:stroke joinstyle="miter"/>
             <v:formulas>
@@ -10105,9 +10949,9 @@
             <o:lock v:ext="edit" aspectratio="t"/>
           </v:shapetype>
           <v:shape id="_x0000_i1025" type="#_x0000_t75" style="width:438pt;height:317.25pt" o:ole="">
-            <v:imagedata r:id="rId14" o:title=""/>
+            <v:imagedata r:id="rId13" o:title=""/>
           </v:shape>
-          <o:OLEObject Type="Embed" ProgID="Word.Document.12" ShapeID="_x0000_i1025" DrawAspect="Content" ObjectID="_1460644554" r:id="rId15">
+          <o:OLEObject Type="Embed" ProgID="Word.Document.12" ShapeID="_x0000_i1025" DrawAspect="Content" ObjectID="_1460710117" r:id="rId14">
             <o:FieldCodes>\s</o:FieldCodes>
           </o:OLEObject>
         </w:object>
@@ -10200,7 +11044,7 @@
           <w:insideH w:val="single" w:sz="4" w:space="0" w:color="auto"/>
           <w:insideV w:val="single" w:sz="4" w:space="0" w:color="auto"/>
         </w:tblBorders>
-        <w:tblLook w:val="01E0" w:firstRow="1" w:lastRow="1" w:firstColumn="1" w:lastColumn="1" w:noHBand="0" w:noVBand="0"/>
+        <w:tblLook w:val="01E0"/>
       </w:tblPr>
       <w:tblGrid>
         <w:gridCol w:w="976"/>
@@ -10618,7 +11462,7 @@
       <w:pPr>
         <w:pStyle w:val="Legenda"/>
       </w:pPr>
-      <w:bookmarkStart w:id="92" w:name="_Toc386754777"/>
+      <w:bookmarkStart w:id="92" w:name="_Toc386968269"/>
       <w:r>
         <w:t xml:space="preserve">Figura </w:t>
       </w:r>
@@ -10642,7 +11486,7 @@
         </w:rPr>
         <w:lastRenderedPageBreak/>
         <w:drawing>
-          <wp:inline distT="0" distB="0" distL="0" distR="0" wp14:anchorId="16F3C439" wp14:editId="20BB7435">
+          <wp:inline distT="0" distB="0" distL="0" distR="0">
             <wp:extent cx="4895850" cy="7573885"/>
             <wp:effectExtent l="0" t="0" r="0" b="0"/>
             <wp:docPr id="2" name="Imagem 2"/>
@@ -10657,10 +11501,10 @@
                     <pic:cNvPicPr/>
                   </pic:nvPicPr>
                   <pic:blipFill>
-                    <a:blip r:embed="rId16">
+                    <a:blip r:embed="rId15">
                       <a:extLst>
                         <a:ext uri="{28A0092B-C50C-407E-A947-70E740481C1C}">
-                          <a14:useLocalDpi xmlns:a14="http://schemas.microsoft.com/office/drawing/2010/main" val="0"/>
+                          <a14:useLocalDpi xmlns:a14="http://schemas.microsoft.com/office/drawing/2010/main" xmlns:wps="http://schemas.microsoft.com/office/word/2010/wordprocessingShape" xmlns:wpi="http://schemas.microsoft.com/office/word/2010/wordprocessingInk" xmlns:wpg="http://schemas.microsoft.com/office/word/2010/wordprocessingGroup" xmlns:w15="http://schemas.microsoft.com/office/word/2012/wordml" xmlns:w14="http://schemas.microsoft.com/office/word/2010/wordml" xmlns:w="http://schemas.openxmlformats.org/wordprocessingml/2006/main" xmlns:w10="urn:schemas-microsoft-com:office:word" xmlns:wp14="http://schemas.microsoft.com/office/word/2010/wordprocessingDrawing" xmlns:v="urn:schemas-microsoft-com:vml" xmlns:o="urn:schemas-microsoft-com:office:office" xmlns:mc="http://schemas.openxmlformats.org/markup-compatibility/2006" xmlns:wpc="http://schemas.microsoft.com/office/word/2010/wordprocessingCanvas" xmlns="" val="0"/>
                         </a:ext>
                       </a:extLst>
                     </a:blip>
@@ -10750,7 +11594,7 @@
           <w:insideH w:val="single" w:sz="4" w:space="0" w:color="000000"/>
           <w:insideV w:val="single" w:sz="4" w:space="0" w:color="000000"/>
         </w:tblBorders>
-        <w:tblLook w:val="04A0" w:firstRow="1" w:lastRow="0" w:firstColumn="1" w:lastColumn="0" w:noHBand="0" w:noVBand="1"/>
+        <w:tblLook w:val="04A0"/>
       </w:tblPr>
       <w:tblGrid>
         <w:gridCol w:w="3085"/>
@@ -11083,7 +11927,7 @@
           <w:insideH w:val="single" w:sz="4" w:space="0" w:color="auto"/>
           <w:insideV w:val="single" w:sz="4" w:space="0" w:color="auto"/>
         </w:tblBorders>
-        <w:tblLook w:val="0000" w:firstRow="0" w:lastRow="0" w:firstColumn="0" w:lastColumn="0" w:noHBand="0" w:noVBand="0"/>
+        <w:tblLook w:val="0000"/>
       </w:tblPr>
       <w:tblGrid>
         <w:gridCol w:w="2658"/>
@@ -11461,7 +12305,7 @@
           <w:insideH w:val="single" w:sz="4" w:space="0" w:color="auto"/>
           <w:insideV w:val="single" w:sz="4" w:space="0" w:color="auto"/>
         </w:tblBorders>
-        <w:tblLook w:val="0000" w:firstRow="0" w:lastRow="0" w:firstColumn="0" w:lastColumn="0" w:noHBand="0" w:noVBand="0"/>
+        <w:tblLook w:val="0000"/>
       </w:tblPr>
       <w:tblGrid>
         <w:gridCol w:w="2658"/>
@@ -11815,7 +12659,7 @@
           <w:insideH w:val="single" w:sz="4" w:space="0" w:color="auto"/>
           <w:insideV w:val="single" w:sz="4" w:space="0" w:color="auto"/>
         </w:tblBorders>
-        <w:tblLook w:val="0000" w:firstRow="0" w:lastRow="0" w:firstColumn="0" w:lastColumn="0" w:noHBand="0" w:noVBand="0"/>
+        <w:tblLook w:val="0000"/>
       </w:tblPr>
       <w:tblGrid>
         <w:gridCol w:w="2800"/>
@@ -12144,7 +12988,7 @@
           <w:insideH w:val="single" w:sz="4" w:space="0" w:color="auto"/>
           <w:insideV w:val="single" w:sz="4" w:space="0" w:color="auto"/>
         </w:tblBorders>
-        <w:tblLook w:val="0000" w:firstRow="0" w:lastRow="0" w:firstColumn="0" w:lastColumn="0" w:noHBand="0" w:noVBand="0"/>
+        <w:tblLook w:val="0000"/>
       </w:tblPr>
       <w:tblGrid>
         <w:gridCol w:w="2704"/>
@@ -12661,7 +13505,7 @@
           <w:insideH w:val="single" w:sz="4" w:space="0" w:color="auto"/>
           <w:insideV w:val="single" w:sz="4" w:space="0" w:color="auto"/>
         </w:tblBorders>
-        <w:tblLook w:val="0000" w:firstRow="0" w:lastRow="0" w:firstColumn="0" w:lastColumn="0" w:noHBand="0" w:noVBand="0"/>
+        <w:tblLook w:val="0000"/>
       </w:tblPr>
       <w:tblGrid>
         <w:gridCol w:w="2658"/>
@@ -13130,7 +13974,7 @@
           <w:insideH w:val="single" w:sz="4" w:space="0" w:color="auto"/>
           <w:insideV w:val="single" w:sz="4" w:space="0" w:color="auto"/>
         </w:tblBorders>
-        <w:tblLook w:val="0000" w:firstRow="0" w:lastRow="0" w:firstColumn="0" w:lastColumn="0" w:noHBand="0" w:noVBand="0"/>
+        <w:tblLook w:val="0000"/>
       </w:tblPr>
       <w:tblGrid>
         <w:gridCol w:w="2658"/>
@@ -13573,7 +14417,7 @@
           <w:insideH w:val="single" w:sz="4" w:space="0" w:color="auto"/>
           <w:insideV w:val="single" w:sz="4" w:space="0" w:color="auto"/>
         </w:tblBorders>
-        <w:tblLook w:val="0000" w:firstRow="0" w:lastRow="0" w:firstColumn="0" w:lastColumn="0" w:noHBand="0" w:noVBand="0"/>
+        <w:tblLook w:val="0000"/>
       </w:tblPr>
       <w:tblGrid>
         <w:gridCol w:w="2658"/>
@@ -13888,7 +14732,7 @@
           <w:insideH w:val="single" w:sz="4" w:space="0" w:color="auto"/>
           <w:insideV w:val="single" w:sz="4" w:space="0" w:color="auto"/>
         </w:tblBorders>
-        <w:tblLook w:val="0000" w:firstRow="0" w:lastRow="0" w:firstColumn="0" w:lastColumn="0" w:noHBand="0" w:noVBand="0"/>
+        <w:tblLook w:val="0000"/>
       </w:tblPr>
       <w:tblGrid>
         <w:gridCol w:w="2658"/>
@@ -14186,7 +15030,7 @@
           <w:insideH w:val="single" w:sz="4" w:space="0" w:color="auto"/>
           <w:insideV w:val="single" w:sz="4" w:space="0" w:color="auto"/>
         </w:tblBorders>
-        <w:tblLook w:val="0000" w:firstRow="0" w:lastRow="0" w:firstColumn="0" w:lastColumn="0" w:noHBand="0" w:noVBand="0"/>
+        <w:tblLook w:val="0000"/>
       </w:tblPr>
       <w:tblGrid>
         <w:gridCol w:w="2658"/>
@@ -14691,7 +15535,7 @@
           <w:insideH w:val="single" w:sz="4" w:space="0" w:color="auto"/>
           <w:insideV w:val="single" w:sz="4" w:space="0" w:color="auto"/>
         </w:tblBorders>
-        <w:tblLook w:val="0000" w:firstRow="0" w:lastRow="0" w:firstColumn="0" w:lastColumn="0" w:noHBand="0" w:noVBand="0"/>
+        <w:tblLook w:val="0000"/>
       </w:tblPr>
       <w:tblGrid>
         <w:gridCol w:w="2658"/>
@@ -15075,7 +15919,7 @@
           <w:insideH w:val="single" w:sz="4" w:space="0" w:color="auto"/>
           <w:insideV w:val="single" w:sz="4" w:space="0" w:color="auto"/>
         </w:tblBorders>
-        <w:tblLook w:val="0000" w:firstRow="0" w:lastRow="0" w:firstColumn="0" w:lastColumn="0" w:noHBand="0" w:noVBand="0"/>
+        <w:tblLook w:val="0000"/>
       </w:tblPr>
       <w:tblGrid>
         <w:gridCol w:w="2658"/>
@@ -15467,7 +16311,7 @@
           <w:insideH w:val="single" w:sz="4" w:space="0" w:color="auto"/>
           <w:insideV w:val="single" w:sz="4" w:space="0" w:color="auto"/>
         </w:tblBorders>
-        <w:tblLook w:val="0000" w:firstRow="0" w:lastRow="0" w:firstColumn="0" w:lastColumn="0" w:noHBand="0" w:noVBand="0"/>
+        <w:tblLook w:val="0000"/>
       </w:tblPr>
       <w:tblGrid>
         <w:gridCol w:w="2658"/>
@@ -15799,7 +16643,7 @@
           <w:insideH w:val="single" w:sz="4" w:space="0" w:color="auto"/>
           <w:insideV w:val="single" w:sz="4" w:space="0" w:color="auto"/>
         </w:tblBorders>
-        <w:tblLook w:val="0000" w:firstRow="0" w:lastRow="0" w:firstColumn="0" w:lastColumn="0" w:noHBand="0" w:noVBand="0"/>
+        <w:tblLook w:val="0000"/>
       </w:tblPr>
       <w:tblGrid>
         <w:gridCol w:w="2658"/>
@@ -16145,7 +16989,7 @@
           <w:insideH w:val="single" w:sz="4" w:space="0" w:color="auto"/>
           <w:insideV w:val="single" w:sz="4" w:space="0" w:color="auto"/>
         </w:tblBorders>
-        <w:tblLook w:val="0000" w:firstRow="0" w:lastRow="0" w:firstColumn="0" w:lastColumn="0" w:noHBand="0" w:noVBand="0"/>
+        <w:tblLook w:val="0000"/>
       </w:tblPr>
       <w:tblGrid>
         <w:gridCol w:w="2658"/>
@@ -16994,7 +17838,7 @@
           <w:insideH w:val="single" w:sz="4" w:space="0" w:color="auto"/>
           <w:insideV w:val="single" w:sz="4" w:space="0" w:color="auto"/>
         </w:tblBorders>
-        <w:tblLook w:val="0000" w:firstRow="0" w:lastRow="0" w:firstColumn="0" w:lastColumn="0" w:noHBand="0" w:noVBand="0"/>
+        <w:tblLook w:val="0000"/>
       </w:tblPr>
       <w:tblGrid>
         <w:gridCol w:w="2658"/>
@@ -17407,18 +18251,18 @@
         <w:t xml:space="preserve"> </w:t>
       </w:r>
       <w:r>
-        <w:t xml:space="preserve">para </w:t>
+        <w:t>para os</w:t>
       </w:r>
       <w:proofErr w:type="gramStart"/>
       <w:r>
-        <w:t xml:space="preserve">os </w:t>
-      </w:r>
-      <w:r>
-        <w:t xml:space="preserve"> pais</w:t>
+        <w:t xml:space="preserve"> </w:t>
+      </w:r>
+      <w:r>
+        <w:t xml:space="preserve"> </w:t>
       </w:r>
       <w:proofErr w:type="gramEnd"/>
       <w:r>
-        <w:t>/responsáveis na vida escolar de seus filhos.</w:t>
+        <w:t>pais/responsáveis na vida escolar de seus filhos.</w:t>
       </w:r>
     </w:p>
     <w:p>
@@ -17439,7 +18283,7 @@
           <w:insideH w:val="single" w:sz="4" w:space="0" w:color="000000"/>
           <w:insideV w:val="single" w:sz="4" w:space="0" w:color="000000"/>
         </w:tblBorders>
-        <w:tblLook w:val="04A0" w:firstRow="1" w:lastRow="0" w:firstColumn="1" w:lastColumn="0" w:noHBand="0" w:noVBand="1"/>
+        <w:tblLook w:val="04A0"/>
       </w:tblPr>
       <w:tblGrid>
         <w:gridCol w:w="3612"/>
@@ -17747,6 +18591,7 @@
       <w:pPr>
         <w:pStyle w:val="Legenda"/>
       </w:pPr>
+      <w:bookmarkStart w:id="110" w:name="_Toc386968270"/>
       <w:r>
         <w:t xml:space="preserve">Figura </w:t>
       </w:r>
@@ -17759,8 +18604,12 @@
         </w:r>
       </w:fldSimple>
       <w:r>
-        <w:t xml:space="preserve"> Diagrama de Comunicação Cadastrar Aluno</w:t>
-      </w:r>
+        <w:t xml:space="preserve"> </w:t>
+      </w:r>
+      <w:r>
+        <w:t>Diagrama de Comunicação Cadastrar Aluno</w:t>
+      </w:r>
+      <w:bookmarkEnd w:id="110"/>
     </w:p>
     <w:p>
       <w:r>
@@ -17768,7 +18617,7 @@
           <w:noProof/>
         </w:rPr>
         <w:drawing>
-          <wp:inline distT="0" distB="0" distL="0" distR="0" wp14:anchorId="7E057E31" wp14:editId="01AD1A48">
+          <wp:inline distT="0" distB="0" distL="0" distR="0">
             <wp:extent cx="5940425" cy="3346450"/>
             <wp:effectExtent l="0" t="0" r="0" b="0"/>
             <wp:docPr id="8" name="Imagem 8"/>
@@ -17783,10 +18632,10 @@
                     <pic:cNvPicPr/>
                   </pic:nvPicPr>
                   <pic:blipFill>
-                    <a:blip r:embed="rId17">
+                    <a:blip r:embed="rId16">
                       <a:extLst>
                         <a:ext uri="{28A0092B-C50C-407E-A947-70E740481C1C}">
-                          <a14:useLocalDpi xmlns:a14="http://schemas.microsoft.com/office/drawing/2010/main" val="0"/>
+                          <a14:useLocalDpi xmlns:a14="http://schemas.microsoft.com/office/drawing/2010/main" xmlns:wps="http://schemas.microsoft.com/office/word/2010/wordprocessingShape" xmlns:wpi="http://schemas.microsoft.com/office/word/2010/wordprocessingInk" xmlns:wpg="http://schemas.microsoft.com/office/word/2010/wordprocessingGroup" xmlns:w15="http://schemas.microsoft.com/office/word/2012/wordml" xmlns:w14="http://schemas.microsoft.com/office/word/2010/wordml" xmlns:w="http://schemas.openxmlformats.org/wordprocessingml/2006/main" xmlns:w10="urn:schemas-microsoft-com:office:word" xmlns:wp14="http://schemas.microsoft.com/office/word/2010/wordprocessingDrawing" xmlns:v="urn:schemas-microsoft-com:vml" xmlns:o="urn:schemas-microsoft-com:office:office" xmlns:mc="http://schemas.openxmlformats.org/markup-compatibility/2006" xmlns:wpc="http://schemas.microsoft.com/office/word/2010/wordprocessingCanvas" xmlns="" val="0"/>
                         </a:ext>
                       </a:extLst>
                     </a:blip>
@@ -17826,6 +18675,7 @@
       <w:pPr>
         <w:pStyle w:val="Legenda"/>
       </w:pPr>
+      <w:bookmarkStart w:id="111" w:name="_Toc386968271"/>
       <w:r>
         <w:t xml:space="preserve">Figura </w:t>
       </w:r>
@@ -17834,12 +18684,13 @@
           <w:rPr>
             <w:noProof/>
           </w:rPr>
-          <w:t>2</w:t>
+          <w:t>3</w:t>
         </w:r>
       </w:fldSimple>
       <w:r>
         <w:t xml:space="preserve"> Diagrama de Comunicação Editar Aluno</w:t>
       </w:r>
+      <w:bookmarkEnd w:id="111"/>
     </w:p>
     <w:p>
       <w:pPr>
@@ -17854,7 +18705,7 @@
         </w:rPr>
         <w:lastRenderedPageBreak/>
         <w:drawing>
-          <wp:inline distT="0" distB="0" distL="0" distR="0" wp14:anchorId="521BAABD" wp14:editId="7A9B43C5">
+          <wp:inline distT="0" distB="0" distL="0" distR="0">
             <wp:extent cx="5940425" cy="3543935"/>
             <wp:effectExtent l="0" t="0" r="0" b="0"/>
             <wp:docPr id="9" name="Imagem 9"/>
@@ -17869,10 +18720,10 @@
                     <pic:cNvPicPr/>
                   </pic:nvPicPr>
                   <pic:blipFill>
-                    <a:blip r:embed="rId18">
+                    <a:blip r:embed="rId17">
                       <a:extLst>
                         <a:ext uri="{28A0092B-C50C-407E-A947-70E740481C1C}">
-                          <a14:useLocalDpi xmlns:a14="http://schemas.microsoft.com/office/drawing/2010/main" val="0"/>
+                          <a14:useLocalDpi xmlns:a14="http://schemas.microsoft.com/office/drawing/2010/main" xmlns:wps="http://schemas.microsoft.com/office/word/2010/wordprocessingShape" xmlns:wpi="http://schemas.microsoft.com/office/word/2010/wordprocessingInk" xmlns:wpg="http://schemas.microsoft.com/office/word/2010/wordprocessingGroup" xmlns:w15="http://schemas.microsoft.com/office/word/2012/wordml" xmlns:w14="http://schemas.microsoft.com/office/word/2010/wordml" xmlns:w="http://schemas.openxmlformats.org/wordprocessingml/2006/main" xmlns:w10="urn:schemas-microsoft-com:office:word" xmlns:wp14="http://schemas.microsoft.com/office/word/2010/wordprocessingDrawing" xmlns:v="urn:schemas-microsoft-com:vml" xmlns:o="urn:schemas-microsoft-com:office:office" xmlns:mc="http://schemas.openxmlformats.org/markup-compatibility/2006" xmlns:wpc="http://schemas.microsoft.com/office/word/2010/wordprocessingCanvas" xmlns="" val="0"/>
                         </a:ext>
                       </a:extLst>
                     </a:blip>
@@ -17911,6 +18762,7 @@
       <w:pPr>
         <w:pStyle w:val="Legenda"/>
       </w:pPr>
+      <w:bookmarkStart w:id="112" w:name="_Toc386968272"/>
       <w:r>
         <w:t xml:space="preserve">Figura </w:t>
       </w:r>
@@ -17919,12 +18771,13 @@
           <w:rPr>
             <w:noProof/>
           </w:rPr>
-          <w:t>2</w:t>
+          <w:t>4</w:t>
         </w:r>
       </w:fldSimple>
       <w:r>
         <w:t xml:space="preserve"> Diagrama de Comunicação Consultar Aluno</w:t>
       </w:r>
+      <w:bookmarkEnd w:id="112"/>
     </w:p>
     <w:p>
       <w:r>
@@ -17933,7 +18786,7 @@
         </w:rPr>
         <w:lastRenderedPageBreak/>
         <w:drawing>
-          <wp:inline distT="0" distB="0" distL="0" distR="0" wp14:anchorId="78C6B273" wp14:editId="440058DE">
+          <wp:inline distT="0" distB="0" distL="0" distR="0">
             <wp:extent cx="5940425" cy="4678045"/>
             <wp:effectExtent l="0" t="0" r="0" b="0"/>
             <wp:docPr id="10" name="Imagem 10"/>
@@ -17948,10 +18801,10 @@
                     <pic:cNvPicPr/>
                   </pic:nvPicPr>
                   <pic:blipFill>
-                    <a:blip r:embed="rId19">
+                    <a:blip r:embed="rId18">
                       <a:extLst>
                         <a:ext uri="{28A0092B-C50C-407E-A947-70E740481C1C}">
-                          <a14:useLocalDpi xmlns:a14="http://schemas.microsoft.com/office/drawing/2010/main" val="0"/>
+                          <a14:useLocalDpi xmlns:a14="http://schemas.microsoft.com/office/drawing/2010/main" xmlns:wps="http://schemas.microsoft.com/office/word/2010/wordprocessingShape" xmlns:wpi="http://schemas.microsoft.com/office/word/2010/wordprocessingInk" xmlns:wpg="http://schemas.microsoft.com/office/word/2010/wordprocessingGroup" xmlns:w15="http://schemas.microsoft.com/office/word/2012/wordml" xmlns:w14="http://schemas.microsoft.com/office/word/2010/wordml" xmlns:w="http://schemas.openxmlformats.org/wordprocessingml/2006/main" xmlns:w10="urn:schemas-microsoft-com:office:word" xmlns:wp14="http://schemas.microsoft.com/office/word/2010/wordprocessingDrawing" xmlns:v="urn:schemas-microsoft-com:vml" xmlns:o="urn:schemas-microsoft-com:office:office" xmlns:mc="http://schemas.openxmlformats.org/markup-compatibility/2006" xmlns:wpc="http://schemas.microsoft.com/office/word/2010/wordprocessingCanvas" xmlns="" val="0"/>
                         </a:ext>
                       </a:extLst>
                     </a:blip>
@@ -17990,6 +18843,7 @@
       <w:pPr>
         <w:pStyle w:val="Legenda"/>
       </w:pPr>
+      <w:bookmarkStart w:id="113" w:name="_Toc386968273"/>
       <w:r>
         <w:t xml:space="preserve">Figura </w:t>
       </w:r>
@@ -17998,12 +18852,13 @@
           <w:rPr>
             <w:noProof/>
           </w:rPr>
-          <w:t>2</w:t>
+          <w:t>5</w:t>
         </w:r>
       </w:fldSimple>
       <w:r>
         <w:t xml:space="preserve"> Diagrama de Comunicação Cadastrar Turma</w:t>
       </w:r>
+      <w:bookmarkEnd w:id="113"/>
     </w:p>
     <w:p>
       <w:pPr>
@@ -18018,7 +18873,7 @@
         </w:rPr>
         <w:lastRenderedPageBreak/>
         <w:drawing>
-          <wp:inline distT="0" distB="0" distL="0" distR="0" wp14:anchorId="2CB55D51" wp14:editId="14C6C5EE">
+          <wp:inline distT="0" distB="0" distL="0" distR="0">
             <wp:extent cx="5940425" cy="3393440"/>
             <wp:effectExtent l="0" t="0" r="0" b="0"/>
             <wp:docPr id="18" name="Imagem 18"/>
@@ -18033,10 +18888,10 @@
                     <pic:cNvPicPr/>
                   </pic:nvPicPr>
                   <pic:blipFill>
-                    <a:blip r:embed="rId20">
+                    <a:blip r:embed="rId19">
                       <a:extLst>
                         <a:ext uri="{28A0092B-C50C-407E-A947-70E740481C1C}">
-                          <a14:useLocalDpi xmlns:a14="http://schemas.microsoft.com/office/drawing/2010/main" val="0"/>
+                          <a14:useLocalDpi xmlns:a14="http://schemas.microsoft.com/office/drawing/2010/main" xmlns:wps="http://schemas.microsoft.com/office/word/2010/wordprocessingShape" xmlns:wpi="http://schemas.microsoft.com/office/word/2010/wordprocessingInk" xmlns:wpg="http://schemas.microsoft.com/office/word/2010/wordprocessingGroup" xmlns:w15="http://schemas.microsoft.com/office/word/2012/wordml" xmlns:w14="http://schemas.microsoft.com/office/word/2010/wordml" xmlns:w="http://schemas.openxmlformats.org/wordprocessingml/2006/main" xmlns:w10="urn:schemas-microsoft-com:office:word" xmlns:wp14="http://schemas.microsoft.com/office/word/2010/wordprocessingDrawing" xmlns:v="urn:schemas-microsoft-com:vml" xmlns:o="urn:schemas-microsoft-com:office:office" xmlns:mc="http://schemas.openxmlformats.org/markup-compatibility/2006" xmlns:wpc="http://schemas.microsoft.com/office/word/2010/wordprocessingCanvas" xmlns="" val="0"/>
                         </a:ext>
                       </a:extLst>
                     </a:blip>
@@ -18075,6 +18930,7 @@
       <w:pPr>
         <w:pStyle w:val="Legenda"/>
       </w:pPr>
+      <w:bookmarkStart w:id="114" w:name="_Toc386968274"/>
       <w:r>
         <w:t xml:space="preserve">Figura </w:t>
       </w:r>
@@ -18083,12 +18939,13 @@
           <w:rPr>
             <w:noProof/>
           </w:rPr>
-          <w:t>2</w:t>
+          <w:t>6</w:t>
         </w:r>
       </w:fldSimple>
       <w:r>
         <w:t xml:space="preserve"> Diagrama de Comunicação Editar Turma</w:t>
       </w:r>
+      <w:bookmarkEnd w:id="114"/>
     </w:p>
     <w:p>
       <w:pPr>
@@ -18102,7 +18959,7 @@
           <w:color w:val="0000FF"/>
         </w:rPr>
         <w:drawing>
-          <wp:inline distT="0" distB="0" distL="0" distR="0" wp14:anchorId="32EA52A1" wp14:editId="060EBA58">
+          <wp:inline distT="0" distB="0" distL="0" distR="0">
             <wp:extent cx="5940425" cy="3390265"/>
             <wp:effectExtent l="0" t="0" r="0" b="0"/>
             <wp:docPr id="19" name="Imagem 19"/>
@@ -18117,10 +18974,10 @@
                     <pic:cNvPicPr/>
                   </pic:nvPicPr>
                   <pic:blipFill>
-                    <a:blip r:embed="rId21">
+                    <a:blip r:embed="rId20">
                       <a:extLst>
                         <a:ext uri="{28A0092B-C50C-407E-A947-70E740481C1C}">
-                          <a14:useLocalDpi xmlns:a14="http://schemas.microsoft.com/office/drawing/2010/main" val="0"/>
+                          <a14:useLocalDpi xmlns:a14="http://schemas.microsoft.com/office/drawing/2010/main" xmlns:wps="http://schemas.microsoft.com/office/word/2010/wordprocessingShape" xmlns:wpi="http://schemas.microsoft.com/office/word/2010/wordprocessingInk" xmlns:wpg="http://schemas.microsoft.com/office/word/2010/wordprocessingGroup" xmlns:w15="http://schemas.microsoft.com/office/word/2012/wordml" xmlns:w14="http://schemas.microsoft.com/office/word/2010/wordml" xmlns:w="http://schemas.openxmlformats.org/wordprocessingml/2006/main" xmlns:w10="urn:schemas-microsoft-com:office:word" xmlns:wp14="http://schemas.microsoft.com/office/word/2010/wordprocessingDrawing" xmlns:v="urn:schemas-microsoft-com:vml" xmlns:o="urn:schemas-microsoft-com:office:office" xmlns:mc="http://schemas.openxmlformats.org/markup-compatibility/2006" xmlns:wpc="http://schemas.microsoft.com/office/word/2010/wordprocessingCanvas" xmlns="" val="0"/>
                         </a:ext>
                       </a:extLst>
                     </a:blip>
@@ -18149,25 +19006,7 @@
         <w:pStyle w:val="Ttulo3"/>
       </w:pPr>
       <w:r>
-        <w:t>Diagrama de comunicação: Caso de Uso &lt;UC</w:t>
-      </w:r>
-      <w:r>
-        <w:t>13</w:t>
-      </w:r>
-      <w:r>
-        <w:t xml:space="preserve"> - C</w:t>
-      </w:r>
-      <w:r>
-        <w:t>onsulta</w:t>
-      </w:r>
-      <w:r>
-        <w:t xml:space="preserve">r </w:t>
-      </w:r>
-      <w:r>
-        <w:t>Turma</w:t>
-      </w:r>
-      <w:r>
-        <w:t>&gt;</w:t>
+        <w:t>Diagrama de comunicação: Caso de Uso &lt;UC13 - Consultar Turma&gt;</w:t>
       </w:r>
       <w:r>
         <w:t xml:space="preserve"> </w:t>
@@ -18177,42 +19016,22 @@
       <w:pPr>
         <w:pStyle w:val="Legenda"/>
       </w:pPr>
+      <w:bookmarkStart w:id="115" w:name="_Toc386968275"/>
       <w:r>
         <w:t xml:space="preserve">Figura </w:t>
       </w:r>
-      <w:r>
-        <w:fldChar w:fldCharType="begin"/>
-      </w:r>
-      <w:r>
-        <w:instrText xml:space="preserve"> SEQ Figura \* ARABIC </w:instrText>
-      </w:r>
-      <w:r>
-        <w:fldChar w:fldCharType="separate"/>
-      </w:r>
-      <w:r>
-        <w:rPr>
-          <w:noProof/>
-        </w:rPr>
-        <w:t>2</w:t>
-      </w:r>
-      <w:r>
-        <w:rPr>
-          <w:noProof/>
-        </w:rPr>
-        <w:fldChar w:fldCharType="end"/>
-      </w:r>
-      <w:r>
-        <w:t xml:space="preserve"> Diagrama de Comunicação C</w:t>
-      </w:r>
-      <w:r>
-        <w:t>onsultar</w:t>
-      </w:r>
-      <w:r>
-        <w:t xml:space="preserve"> </w:t>
-      </w:r>
-      <w:r>
-        <w:t>Turma</w:t>
-      </w:r>
+      <w:fldSimple w:instr=" SEQ Figura \* ARABIC ">
+        <w:r>
+          <w:rPr>
+            <w:noProof/>
+          </w:rPr>
+          <w:t>7</w:t>
+        </w:r>
+      </w:fldSimple>
+      <w:r>
+        <w:t xml:space="preserve"> Diagrama de Comunicação Consultar Turma</w:t>
+      </w:r>
+      <w:bookmarkEnd w:id="115"/>
     </w:p>
     <w:p>
       <w:pPr>
@@ -18227,7 +19046,7 @@
         </w:rPr>
         <w:lastRenderedPageBreak/>
         <w:drawing>
-          <wp:inline distT="0" distB="0" distL="0" distR="0" wp14:anchorId="7A46A9E8" wp14:editId="2244C496">
+          <wp:inline distT="0" distB="0" distL="0" distR="0">
             <wp:extent cx="5940425" cy="3347085"/>
             <wp:effectExtent l="0" t="0" r="0" b="0"/>
             <wp:docPr id="20" name="Imagem 20"/>
@@ -18242,10 +19061,10 @@
                     <pic:cNvPicPr/>
                   </pic:nvPicPr>
                   <pic:blipFill>
-                    <a:blip r:embed="rId22">
+                    <a:blip r:embed="rId21">
                       <a:extLst>
                         <a:ext uri="{28A0092B-C50C-407E-A947-70E740481C1C}">
-                          <a14:useLocalDpi xmlns:a14="http://schemas.microsoft.com/office/drawing/2010/main" val="0"/>
+                          <a14:useLocalDpi xmlns:a14="http://schemas.microsoft.com/office/drawing/2010/main" xmlns:wps="http://schemas.microsoft.com/office/word/2010/wordprocessingShape" xmlns:wpi="http://schemas.microsoft.com/office/word/2010/wordprocessingInk" xmlns:wpg="http://schemas.microsoft.com/office/word/2010/wordprocessingGroup" xmlns:w15="http://schemas.microsoft.com/office/word/2012/wordml" xmlns:w14="http://schemas.microsoft.com/office/word/2010/wordml" xmlns:w="http://schemas.openxmlformats.org/wordprocessingml/2006/main" xmlns:w10="urn:schemas-microsoft-com:office:word" xmlns:wp14="http://schemas.microsoft.com/office/word/2010/wordprocessingDrawing" xmlns:v="urn:schemas-microsoft-com:vml" xmlns:o="urn:schemas-microsoft-com:office:office" xmlns:mc="http://schemas.openxmlformats.org/markup-compatibility/2006" xmlns:wpc="http://schemas.microsoft.com/office/word/2010/wordprocessingCanvas" xmlns="" val="0"/>
                         </a:ext>
                       </a:extLst>
                     </a:blip>
@@ -18280,7 +19099,7 @@
       <w:pPr>
         <w:pStyle w:val="Ttulo3"/>
       </w:pPr>
-      <w:bookmarkStart w:id="110" w:name="_Toc386811471"/>
+      <w:bookmarkStart w:id="116" w:name="_Toc386811471"/>
       <w:r>
         <w:t>Diagrama de comunicação: Caso de Uso &lt;UC</w:t>
       </w:r>
@@ -18290,7 +19109,7 @@
       <w:r>
         <w:t>&gt;</w:t>
       </w:r>
-      <w:bookmarkEnd w:id="110"/>
+      <w:bookmarkEnd w:id="116"/>
       <w:r>
         <w:t xml:space="preserve"> </w:t>
       </w:r>
@@ -18299,7 +19118,7 @@
       <w:pPr>
         <w:pStyle w:val="Legenda"/>
       </w:pPr>
-      <w:bookmarkStart w:id="111" w:name="_Toc386754778"/>
+      <w:bookmarkStart w:id="117" w:name="_Toc386968276"/>
       <w:r>
         <w:t xml:space="preserve">Figura </w:t>
       </w:r>
@@ -18308,25 +19127,13 @@
           <w:rPr>
             <w:noProof/>
           </w:rPr>
-          <w:t>2</w:t>
+          <w:t>8</w:t>
         </w:r>
       </w:fldSimple>
       <w:r>
-        <w:t xml:space="preserve"> Diagrama de </w:t>
-      </w:r>
-      <w:r>
-        <w:t>Comunicação Cadastra</w:t>
-      </w:r>
-      <w:r>
-        <w:t xml:space="preserve"> Ocorr</w:t>
-      </w:r>
-      <w:r>
-        <w:t>ê</w:t>
-      </w:r>
-      <w:r>
-        <w:t>ncia</w:t>
-      </w:r>
-      <w:bookmarkEnd w:id="111"/>
+        <w:t xml:space="preserve"> Diagrama de Comunicação Cadastra Ocorrência</w:t>
+      </w:r>
+      <w:bookmarkEnd w:id="117"/>
     </w:p>
     <w:p/>
     <w:p>
@@ -18335,7 +19142,7 @@
           <w:noProof/>
         </w:rPr>
         <w:drawing>
-          <wp:inline distT="0" distB="0" distL="0" distR="0" wp14:anchorId="5265E341" wp14:editId="29CC11D3">
+          <wp:inline distT="0" distB="0" distL="0" distR="0">
             <wp:extent cx="5940425" cy="3542665"/>
             <wp:effectExtent l="19050" t="0" r="3175" b="0"/>
             <wp:docPr id="6" name="Imagem 5" descr="CadastraOcorrencia.jpg"/>
@@ -18350,7 +19157,7 @@
                     <pic:cNvPicPr/>
                   </pic:nvPicPr>
                   <pic:blipFill>
-                    <a:blip r:embed="rId23"/>
+                    <a:blip r:embed="rId22"/>
                     <a:stretch>
                       <a:fillRect/>
                     </a:stretch>
@@ -18381,7 +19188,7 @@
       <w:pPr>
         <w:pStyle w:val="Ttulo3"/>
       </w:pPr>
-      <w:bookmarkStart w:id="112" w:name="_Toc386811472"/>
+      <w:bookmarkStart w:id="118" w:name="_Toc386811472"/>
       <w:r>
         <w:t>Diagrama de comunicação: Caso de uso &lt;</w:t>
       </w:r>
@@ -18403,13 +19210,13 @@
       <w:r>
         <w:t>&gt;</w:t>
       </w:r>
-      <w:bookmarkEnd w:id="112"/>
+      <w:bookmarkEnd w:id="118"/>
     </w:p>
     <w:p>
       <w:pPr>
         <w:pStyle w:val="Legenda"/>
       </w:pPr>
-      <w:bookmarkStart w:id="113" w:name="_Toc386754779"/>
+      <w:bookmarkStart w:id="119" w:name="_Toc386968277"/>
       <w:r>
         <w:t xml:space="preserve">Figura </w:t>
       </w:r>
@@ -18418,13 +19225,13 @@
           <w:rPr>
             <w:noProof/>
           </w:rPr>
-          <w:t>3</w:t>
+          <w:t>9</w:t>
         </w:r>
       </w:fldSimple>
       <w:r>
         <w:t xml:space="preserve"> Diagrama de Comunicação Consulta Ocorrência</w:t>
       </w:r>
-      <w:bookmarkEnd w:id="113"/>
+      <w:bookmarkEnd w:id="119"/>
     </w:p>
     <w:p/>
     <w:p>
@@ -18433,7 +19240,7 @@
           <w:noProof/>
         </w:rPr>
         <w:drawing>
-          <wp:inline distT="0" distB="0" distL="0" distR="0" wp14:anchorId="14D4A3FF" wp14:editId="3CA42708">
+          <wp:inline distT="0" distB="0" distL="0" distR="0">
             <wp:extent cx="5940425" cy="4845050"/>
             <wp:effectExtent l="19050" t="0" r="3175" b="0"/>
             <wp:docPr id="22" name="Imagem 21" descr="ConsultaOcorrencia.jpg"/>
@@ -18448,7 +19255,7 @@
                     <pic:cNvPicPr/>
                   </pic:nvPicPr>
                   <pic:blipFill>
-                    <a:blip r:embed="rId24"/>
+                    <a:blip r:embed="rId23"/>
                     <a:stretch>
                       <a:fillRect/>
                     </a:stretch>
@@ -18473,8 +19280,39 @@
       <w:pPr>
         <w:pStyle w:val="Legenda"/>
       </w:pPr>
-      <w:bookmarkStart w:id="114" w:name="_Toc386754780"/>
-      <w:r>
+    </w:p>
+    <w:p>
+      <w:pPr>
+        <w:pStyle w:val="Legenda"/>
+      </w:pPr>
+    </w:p>
+    <w:p>
+      <w:pPr>
+        <w:pStyle w:val="Legenda"/>
+      </w:pPr>
+    </w:p>
+    <w:p>
+      <w:pPr>
+        <w:pStyle w:val="Legenda"/>
+      </w:pPr>
+    </w:p>
+    <w:p>
+      <w:pPr>
+        <w:pStyle w:val="Legenda"/>
+      </w:pPr>
+    </w:p>
+    <w:p>
+      <w:pPr>
+        <w:pStyle w:val="Legenda"/>
+      </w:pPr>
+    </w:p>
+    <w:p>
+      <w:pPr>
+        <w:pStyle w:val="Legenda"/>
+      </w:pPr>
+      <w:bookmarkStart w:id="120" w:name="_Toc386968278"/>
+      <w:r>
+        <w:lastRenderedPageBreak/>
         <w:t xml:space="preserve">Figura </w:t>
       </w:r>
       <w:fldSimple w:instr=" SEQ Figura \* ARABIC ">
@@ -18482,22 +19320,21 @@
           <w:rPr>
             <w:noProof/>
           </w:rPr>
-          <w:t>4</w:t>
+          <w:t>10</w:t>
         </w:r>
       </w:fldSimple>
       <w:r>
         <w:t xml:space="preserve"> Diagrama de Comunicação Edita Ocorrência</w:t>
       </w:r>
-      <w:bookmarkEnd w:id="114"/>
+      <w:bookmarkEnd w:id="120"/>
     </w:p>
     <w:p>
       <w:r>
         <w:rPr>
           <w:noProof/>
         </w:rPr>
-        <w:lastRenderedPageBreak/>
         <w:drawing>
-          <wp:inline distT="0" distB="0" distL="0" distR="0" wp14:anchorId="007A3CFF" wp14:editId="6C82A301">
+          <wp:inline distT="0" distB="0" distL="0" distR="0">
             <wp:extent cx="5940425" cy="3932555"/>
             <wp:effectExtent l="19050" t="0" r="3175" b="0"/>
             <wp:docPr id="24" name="Imagem 23" descr="editaOcorrencia.jpg"/>
@@ -18512,7 +19349,7 @@
                     <pic:cNvPicPr/>
                   </pic:nvPicPr>
                   <pic:blipFill>
-                    <a:blip r:embed="rId25"/>
+                    <a:blip r:embed="rId24"/>
                     <a:stretch>
                       <a:fillRect/>
                     </a:stretch>
@@ -18535,11 +19372,6 @@
     </w:p>
     <w:p/>
     <w:p/>
-    <w:p>
-      <w:r>
-        <w:t xml:space="preserve"> </w:t>
-      </w:r>
-    </w:p>
     <w:p/>
     <w:p/>
     <w:p/>
@@ -18553,24 +19385,23 @@
     <w:p/>
     <w:p/>
     <w:p/>
-    <w:p>
-      <w:bookmarkStart w:id="115" w:name="_GoBack"/>
-      <w:bookmarkEnd w:id="115"/>
-    </w:p>
+    <w:p/>
     <w:p>
       <w:pPr>
         <w:pStyle w:val="Ttulo2"/>
       </w:pPr>
-      <w:bookmarkStart w:id="116" w:name="_Toc386811480"/>
+      <w:bookmarkStart w:id="121" w:name="_GoBack"/>
+      <w:bookmarkStart w:id="122" w:name="_Toc386811480"/>
+      <w:bookmarkEnd w:id="121"/>
       <w:r>
         <w:lastRenderedPageBreak/>
         <w:t xml:space="preserve">Diagrama de </w:t>
       </w:r>
-      <w:commentRangeStart w:id="117"/>
+      <w:commentRangeStart w:id="123"/>
       <w:r>
         <w:t>Classes</w:t>
       </w:r>
-      <w:commentRangeEnd w:id="117"/>
+      <w:commentRangeEnd w:id="123"/>
       <w:r>
         <w:rPr>
           <w:rStyle w:val="Refdecomentrio"/>
@@ -18578,9 +19409,9 @@
           <w:b w:val="0"/>
           <w:bCs w:val="0"/>
         </w:rPr>
-        <w:commentReference w:id="117"/>
-      </w:r>
-      <w:bookmarkEnd w:id="116"/>
+        <w:commentReference w:id="123"/>
+      </w:r>
+      <w:bookmarkEnd w:id="122"/>
       <w:r>
         <w:t xml:space="preserve"> </w:t>
       </w:r>
@@ -18589,7 +19420,7 @@
       <w:pPr>
         <w:pStyle w:val="Legenda"/>
       </w:pPr>
-      <w:bookmarkStart w:id="118" w:name="_Toc386754781"/>
+      <w:bookmarkStart w:id="124" w:name="_Toc386968279"/>
       <w:r>
         <w:t xml:space="preserve">Figura </w:t>
       </w:r>
@@ -18598,30 +19429,25 @@
           <w:rPr>
             <w:noProof/>
           </w:rPr>
-          <w:t>5</w:t>
+          <w:t>11</w:t>
         </w:r>
       </w:fldSimple>
       <w:r>
-        <w:t xml:space="preserve"> Di</w:t>
-      </w:r>
-      <w:r>
-        <w:t>agrama de Classe Gerencia Ocorrên</w:t>
-      </w:r>
-      <w:r>
-        <w:t>cia</w:t>
-      </w:r>
-      <w:bookmarkEnd w:id="118"/>
-    </w:p>
+        <w:t xml:space="preserve"> Diagrama de Classe Gerencia Ocorrência</w:t>
+      </w:r>
+      <w:bookmarkEnd w:id="124"/>
+    </w:p>
+    <w:p/>
     <w:p>
       <w:r>
         <w:rPr>
           <w:noProof/>
         </w:rPr>
         <w:drawing>
-          <wp:inline distT="0" distB="0" distL="0" distR="0" wp14:anchorId="7587FCE0" wp14:editId="7CFD1BDA">
-            <wp:extent cx="5940425" cy="4488180"/>
-            <wp:effectExtent l="19050" t="0" r="3175" b="0"/>
-            <wp:docPr id="25" name="Imagem 24" descr="ClassOcorrencia.jpg"/>
+          <wp:inline distT="0" distB="0" distL="0" distR="0">
+            <wp:extent cx="5937904" cy="4762500"/>
+            <wp:effectExtent l="19050" t="0" r="5696" b="0"/>
+            <wp:docPr id="1" name="Imagem 24" descr="ClassOcorrencia.jpg"/>
             <wp:cNvGraphicFramePr>
               <a:graphicFrameLocks xmlns:a="http://schemas.openxmlformats.org/drawingml/2006/main" noChangeAspect="1"/>
             </wp:cNvGraphicFramePr>
@@ -18633,7 +19459,7 @@
                     <pic:cNvPicPr/>
                   </pic:nvPicPr>
                   <pic:blipFill>
-                    <a:blip r:embed="rId26"/>
+                    <a:blip r:embed="rId25"/>
                     <a:stretch>
                       <a:fillRect/>
                     </a:stretch>
@@ -18641,7 +19467,7 @@
                   <pic:spPr>
                     <a:xfrm>
                       <a:off x="0" y="0"/>
-                      <a:ext cx="5940425" cy="4488180"/>
+                      <a:ext cx="5940425" cy="4764522"/>
                     </a:xfrm>
                     <a:prstGeom prst="rect">
                       <a:avLst/>
@@ -18654,16 +19480,52 @@
         </w:drawing>
       </w:r>
     </w:p>
+    <w:p/>
+    <w:p/>
+    <w:p/>
+    <w:p/>
+    <w:p/>
+    <w:p/>
+    <w:p/>
+    <w:p/>
+    <w:p/>
+    <w:p/>
+    <w:p/>
+    <w:p>
+      <w:pPr>
+        <w:pStyle w:val="Legenda"/>
+      </w:pPr>
+      <w:bookmarkStart w:id="125" w:name="_Toc386968280"/>
+      <w:r>
+        <w:lastRenderedPageBreak/>
+        <w:t xml:space="preserve">Figura </w:t>
+      </w:r>
+      <w:fldSimple w:instr=" SEQ Figura \* ARABIC ">
+        <w:r>
+          <w:rPr>
+            <w:noProof/>
+          </w:rPr>
+          <w:t>12</w:t>
+        </w:r>
+      </w:fldSimple>
+      <w:r>
+        <w:t xml:space="preserve"> – Diagrama de Classe – Cadastra</w:t>
+      </w:r>
+      <w:r>
+        <w:t xml:space="preserve"> alunos</w:t>
+      </w:r>
+      <w:bookmarkEnd w:id="125"/>
+    </w:p>
+    <w:p/>
     <w:p>
       <w:r>
         <w:rPr>
           <w:noProof/>
         </w:rPr>
-        <w:lastRenderedPageBreak/>
         <w:drawing>
-          <wp:inline distT="0" distB="0" distL="0" distR="0" wp14:anchorId="11F86076" wp14:editId="31B94BFB">
-            <wp:extent cx="5940425" cy="4678045"/>
-            <wp:effectExtent l="0" t="0" r="0" b="0"/>
+          <wp:inline distT="0" distB="0" distL="0" distR="0">
+            <wp:extent cx="5938812" cy="5295900"/>
+            <wp:effectExtent l="19050" t="0" r="4788" b="0"/>
             <wp:docPr id="21" name="Imagem 21"/>
             <wp:cNvGraphicFramePr>
               <a:graphicFrameLocks xmlns:a="http://schemas.openxmlformats.org/drawingml/2006/main" noChangeAspect="1"/>
@@ -18676,10 +19538,195 @@
                     <pic:cNvPicPr/>
                   </pic:nvPicPr>
                   <pic:blipFill>
+                    <a:blip r:embed="rId26">
+                      <a:extLst>
+                        <a:ext uri="{28A0092B-C50C-407E-A947-70E740481C1C}">
+                          <a14:useLocalDpi xmlns:a14="http://schemas.microsoft.com/office/drawing/2010/main" xmlns:wps="http://schemas.microsoft.com/office/word/2010/wordprocessingShape" xmlns:wpi="http://schemas.microsoft.com/office/word/2010/wordprocessingInk" xmlns:wpg="http://schemas.microsoft.com/office/word/2010/wordprocessingGroup" xmlns:w15="http://schemas.microsoft.com/office/word/2012/wordml" xmlns:w14="http://schemas.microsoft.com/office/word/2010/wordml" xmlns:w="http://schemas.openxmlformats.org/wordprocessingml/2006/main" xmlns:w10="urn:schemas-microsoft-com:office:word" xmlns:wp14="http://schemas.microsoft.com/office/word/2010/wordprocessingDrawing" xmlns:v="urn:schemas-microsoft-com:vml" xmlns:o="urn:schemas-microsoft-com:office:office" xmlns:mc="http://schemas.openxmlformats.org/markup-compatibility/2006" xmlns:wpc="http://schemas.microsoft.com/office/word/2010/wordprocessingCanvas" xmlns="" val="0"/>
+                        </a:ext>
+                      </a:extLst>
+                    </a:blip>
+                    <a:stretch>
+                      <a:fillRect/>
+                    </a:stretch>
+                  </pic:blipFill>
+                  <pic:spPr>
+                    <a:xfrm>
+                      <a:off x="0" y="0"/>
+                      <a:ext cx="5940425" cy="5297338"/>
+                    </a:xfrm>
+                    <a:prstGeom prst="rect">
+                      <a:avLst/>
+                    </a:prstGeom>
+                  </pic:spPr>
+                </pic:pic>
+              </a:graphicData>
+            </a:graphic>
+          </wp:inline>
+        </w:drawing>
+      </w:r>
+    </w:p>
+    <w:p/>
+    <w:p/>
+    <w:p/>
+    <w:p/>
+    <w:p/>
+    <w:p/>
+    <w:p/>
+    <w:p/>
+    <w:p/>
+    <w:p/>
+    <w:p/>
+    <w:p>
+      <w:pPr>
+        <w:pStyle w:val="Legenda"/>
+      </w:pPr>
+      <w:bookmarkStart w:id="126" w:name="_Toc386968281"/>
+      <w:r>
+        <w:lastRenderedPageBreak/>
+        <w:t xml:space="preserve">Figura </w:t>
+      </w:r>
+      <w:fldSimple w:instr=" SEQ Figura \* ARABIC ">
+        <w:r>
+          <w:rPr>
+            <w:noProof/>
+          </w:rPr>
+          <w:t>13</w:t>
+        </w:r>
+      </w:fldSimple>
+      <w:r>
+        <w:t xml:space="preserve"> - Diagrama de classe Consulta Alunos</w:t>
+      </w:r>
+      <w:bookmarkEnd w:id="126"/>
+    </w:p>
+    <w:p/>
+    <w:p>
+      <w:r>
+        <w:rPr>
+          <w:noProof/>
+        </w:rPr>
+        <w:drawing>
+          <wp:inline distT="0" distB="0" distL="0" distR="0">
+            <wp:extent cx="5938812" cy="4591050"/>
+            <wp:effectExtent l="19050" t="0" r="4788" b="0"/>
+            <wp:docPr id="23" name="Imagem 23"/>
+            <wp:cNvGraphicFramePr>
+              <a:graphicFrameLocks xmlns:a="http://schemas.openxmlformats.org/drawingml/2006/main" noChangeAspect="1"/>
+            </wp:cNvGraphicFramePr>
+            <a:graphic xmlns:a="http://schemas.openxmlformats.org/drawingml/2006/main">
+              <a:graphicData uri="http://schemas.openxmlformats.org/drawingml/2006/picture">
+                <pic:pic xmlns:pic="http://schemas.openxmlformats.org/drawingml/2006/picture">
+                  <pic:nvPicPr>
+                    <pic:cNvPr id="23" name="Class Consultar Aluno.jpg"/>
+                    <pic:cNvPicPr/>
+                  </pic:nvPicPr>
+                  <pic:blipFill>
                     <a:blip r:embed="rId27">
                       <a:extLst>
                         <a:ext uri="{28A0092B-C50C-407E-A947-70E740481C1C}">
-                          <a14:useLocalDpi xmlns:a14="http://schemas.microsoft.com/office/drawing/2010/main" val="0"/>
+                          <a14:useLocalDpi xmlns:a14="http://schemas.microsoft.com/office/drawing/2010/main" xmlns:wps="http://schemas.microsoft.com/office/word/2010/wordprocessingShape" xmlns:wpi="http://schemas.microsoft.com/office/word/2010/wordprocessingInk" xmlns:wpg="http://schemas.microsoft.com/office/word/2010/wordprocessingGroup" xmlns:w15="http://schemas.microsoft.com/office/word/2012/wordml" xmlns:w14="http://schemas.microsoft.com/office/word/2010/wordml" xmlns:w="http://schemas.openxmlformats.org/wordprocessingml/2006/main" xmlns:w10="urn:schemas-microsoft-com:office:word" xmlns:wp14="http://schemas.microsoft.com/office/word/2010/wordprocessingDrawing" xmlns:v="urn:schemas-microsoft-com:vml" xmlns:o="urn:schemas-microsoft-com:office:office" xmlns:mc="http://schemas.openxmlformats.org/markup-compatibility/2006" xmlns:wpc="http://schemas.microsoft.com/office/word/2010/wordprocessingCanvas" xmlns="" val="0"/>
+                        </a:ext>
+                      </a:extLst>
+                    </a:blip>
+                    <a:stretch>
+                      <a:fillRect/>
+                    </a:stretch>
+                  </pic:blipFill>
+                  <pic:spPr>
+                    <a:xfrm>
+                      <a:off x="0" y="0"/>
+                      <a:ext cx="5940425" cy="4592297"/>
+                    </a:xfrm>
+                    <a:prstGeom prst="rect">
+                      <a:avLst/>
+                    </a:prstGeom>
+                  </pic:spPr>
+                </pic:pic>
+              </a:graphicData>
+            </a:graphic>
+          </wp:inline>
+        </w:drawing>
+      </w:r>
+    </w:p>
+    <w:p/>
+    <w:p>
+      <w:pPr>
+        <w:pStyle w:val="Legenda"/>
+      </w:pPr>
+    </w:p>
+    <w:p>
+      <w:pPr>
+        <w:pStyle w:val="Legenda"/>
+      </w:pPr>
+    </w:p>
+    <w:p>
+      <w:pPr>
+        <w:pStyle w:val="Legenda"/>
+      </w:pPr>
+    </w:p>
+    <w:p/>
+    <w:p/>
+    <w:p/>
+    <w:p/>
+    <w:p/>
+    <w:p/>
+    <w:p/>
+    <w:p/>
+    <w:p/>
+    <w:p>
+      <w:pPr>
+        <w:pStyle w:val="Legenda"/>
+      </w:pPr>
+      <w:bookmarkStart w:id="127" w:name="_Toc386968282"/>
+      <w:r>
+        <w:lastRenderedPageBreak/>
+        <w:t xml:space="preserve">Figura </w:t>
+      </w:r>
+      <w:fldSimple w:instr=" SEQ Figura \* ARABIC ">
+        <w:r>
+          <w:rPr>
+            <w:noProof/>
+          </w:rPr>
+          <w:t>14</w:t>
+        </w:r>
+      </w:fldSimple>
+      <w:r>
+        <w:t xml:space="preserve"> - Diagrama de classe Edita Aluno</w:t>
+      </w:r>
+      <w:bookmarkEnd w:id="127"/>
+    </w:p>
+    <w:p>
+      <w:pPr>
+        <w:pStyle w:val="Legenda"/>
+      </w:pPr>
+    </w:p>
+    <w:p>
+      <w:pPr>
+        <w:pStyle w:val="Legenda"/>
+      </w:pPr>
+      <w:r>
+        <w:rPr>
+          <w:noProof/>
+        </w:rPr>
+        <w:drawing>
+          <wp:inline distT="0" distB="0" distL="0" distR="0">
+            <wp:extent cx="5940425" cy="4678045"/>
+            <wp:effectExtent l="0" t="0" r="0" b="0"/>
+            <wp:docPr id="26" name="Imagem 26"/>
+            <wp:cNvGraphicFramePr>
+              <a:graphicFrameLocks xmlns:a="http://schemas.openxmlformats.org/drawingml/2006/main" noChangeAspect="1"/>
+            </wp:cNvGraphicFramePr>
+            <a:graphic xmlns:a="http://schemas.openxmlformats.org/drawingml/2006/main">
+              <a:graphicData uri="http://schemas.openxmlformats.org/drawingml/2006/picture">
+                <pic:pic xmlns:pic="http://schemas.openxmlformats.org/drawingml/2006/picture">
+                  <pic:nvPicPr>
+                    <pic:cNvPr id="26" name="Class Editar Aluno.jpg"/>
+                    <pic:cNvPicPr/>
+                  </pic:nvPicPr>
+                  <pic:blipFill>
+                    <a:blip r:embed="rId28">
+                      <a:extLst>
+                        <a:ext uri="{28A0092B-C50C-407E-A947-70E740481C1C}">
+                          <a14:useLocalDpi xmlns:a14="http://schemas.microsoft.com/office/drawing/2010/main" xmlns:wps="http://schemas.microsoft.com/office/word/2010/wordprocessingShape" xmlns:wpi="http://schemas.microsoft.com/office/word/2010/wordprocessingInk" xmlns:wpg="http://schemas.microsoft.com/office/word/2010/wordprocessingGroup" xmlns:w15="http://schemas.microsoft.com/office/word/2012/wordml" xmlns:w14="http://schemas.microsoft.com/office/word/2010/wordml" xmlns:w="http://schemas.openxmlformats.org/wordprocessingml/2006/main" xmlns:w10="urn:schemas-microsoft-com:office:word" xmlns:wp14="http://schemas.microsoft.com/office/word/2010/wordprocessingDrawing" xmlns:v="urn:schemas-microsoft-com:vml" xmlns:o="urn:schemas-microsoft-com:office:office" xmlns:mc="http://schemas.openxmlformats.org/markup-compatibility/2006" xmlns:wpc="http://schemas.microsoft.com/office/word/2010/wordprocessingCanvas" xmlns="" val="0"/>
                         </a:ext>
                       </a:extLst>
                     </a:blip>
@@ -18702,112 +19749,56 @@
           </wp:inline>
         </w:drawing>
       </w:r>
+    </w:p>
+    <w:p/>
+    <w:p/>
+    <w:p/>
+    <w:p/>
+    <w:p/>
+    <w:p/>
+    <w:p/>
+    <w:p/>
+    <w:p/>
+    <w:p/>
+    <w:p/>
+    <w:p/>
+    <w:p/>
+    <w:p>
+      <w:pPr>
+        <w:pStyle w:val="Legenda"/>
+      </w:pPr>
+      <w:bookmarkStart w:id="128" w:name="_Toc386968283"/>
+      <w:r>
+        <w:lastRenderedPageBreak/>
+        <w:t xml:space="preserve">Figura </w:t>
+      </w:r>
+      <w:fldSimple w:instr=" SEQ Figura \* ARABIC ">
+        <w:r>
+          <w:rPr>
+            <w:noProof/>
+          </w:rPr>
+          <w:t>15</w:t>
+        </w:r>
+      </w:fldSimple>
+      <w:r>
+        <w:t xml:space="preserve"> - Diagrama de classe Cadastra Turma</w:t>
+      </w:r>
+      <w:bookmarkEnd w:id="128"/>
+    </w:p>
+    <w:p/>
+    <w:p>
+      <w:pPr>
+        <w:pStyle w:val="Legenda"/>
+      </w:pPr>
       <w:r>
         <w:rPr>
           <w:noProof/>
         </w:rPr>
-        <w:lastRenderedPageBreak/>
         <w:drawing>
-          <wp:inline distT="0" distB="0" distL="0" distR="0" wp14:anchorId="27C099A1" wp14:editId="2CA4AC6F">
-            <wp:extent cx="5940425" cy="4678045"/>
-            <wp:effectExtent l="0" t="0" r="0" b="0"/>
-            <wp:docPr id="23" name="Imagem 23"/>
-            <wp:cNvGraphicFramePr>
-              <a:graphicFrameLocks xmlns:a="http://schemas.openxmlformats.org/drawingml/2006/main" noChangeAspect="1"/>
-            </wp:cNvGraphicFramePr>
-            <a:graphic xmlns:a="http://schemas.openxmlformats.org/drawingml/2006/main">
-              <a:graphicData uri="http://schemas.openxmlformats.org/drawingml/2006/picture">
-                <pic:pic xmlns:pic="http://schemas.openxmlformats.org/drawingml/2006/picture">
-                  <pic:nvPicPr>
-                    <pic:cNvPr id="23" name="Class Consultar Aluno.jpg"/>
-                    <pic:cNvPicPr/>
-                  </pic:nvPicPr>
-                  <pic:blipFill>
-                    <a:blip r:embed="rId28">
-                      <a:extLst>
-                        <a:ext uri="{28A0092B-C50C-407E-A947-70E740481C1C}">
-                          <a14:useLocalDpi xmlns:a14="http://schemas.microsoft.com/office/drawing/2010/main" val="0"/>
-                        </a:ext>
-                      </a:extLst>
-                    </a:blip>
-                    <a:stretch>
-                      <a:fillRect/>
-                    </a:stretch>
-                  </pic:blipFill>
-                  <pic:spPr>
-                    <a:xfrm>
-                      <a:off x="0" y="0"/>
-                      <a:ext cx="5940425" cy="4678045"/>
-                    </a:xfrm>
-                    <a:prstGeom prst="rect">
-                      <a:avLst/>
-                    </a:prstGeom>
-                  </pic:spPr>
-                </pic:pic>
-              </a:graphicData>
-            </a:graphic>
-          </wp:inline>
-        </w:drawing>
-      </w:r>
-      <w:r>
-        <w:rPr>
-          <w:noProof/>
-        </w:rPr>
-        <w:lastRenderedPageBreak/>
-        <w:drawing>
-          <wp:inline distT="0" distB="0" distL="0" distR="0" wp14:anchorId="6E2AA743" wp14:editId="4477E668">
-            <wp:extent cx="5940425" cy="4678045"/>
-            <wp:effectExtent l="0" t="0" r="0" b="0"/>
-            <wp:docPr id="26" name="Imagem 26"/>
-            <wp:cNvGraphicFramePr>
-              <a:graphicFrameLocks xmlns:a="http://schemas.openxmlformats.org/drawingml/2006/main" noChangeAspect="1"/>
-            </wp:cNvGraphicFramePr>
-            <a:graphic xmlns:a="http://schemas.openxmlformats.org/drawingml/2006/main">
-              <a:graphicData uri="http://schemas.openxmlformats.org/drawingml/2006/picture">
-                <pic:pic xmlns:pic="http://schemas.openxmlformats.org/drawingml/2006/picture">
-                  <pic:nvPicPr>
-                    <pic:cNvPr id="26" name="Class Editar Aluno.jpg"/>
-                    <pic:cNvPicPr/>
-                  </pic:nvPicPr>
-                  <pic:blipFill>
-                    <a:blip r:embed="rId29">
-                      <a:extLst>
-                        <a:ext uri="{28A0092B-C50C-407E-A947-70E740481C1C}">
-                          <a14:useLocalDpi xmlns:a14="http://schemas.microsoft.com/office/drawing/2010/main" val="0"/>
-                        </a:ext>
-                      </a:extLst>
-                    </a:blip>
-                    <a:stretch>
-                      <a:fillRect/>
-                    </a:stretch>
-                  </pic:blipFill>
-                  <pic:spPr>
-                    <a:xfrm>
-                      <a:off x="0" y="0"/>
-                      <a:ext cx="5940425" cy="4678045"/>
-                    </a:xfrm>
-                    <a:prstGeom prst="rect">
-                      <a:avLst/>
-                    </a:prstGeom>
-                  </pic:spPr>
-                </pic:pic>
-              </a:graphicData>
-            </a:graphic>
-          </wp:inline>
-        </w:drawing>
-      </w:r>
-    </w:p>
-    <w:p>
-      <w:r>
-        <w:rPr>
-          <w:noProof/>
-        </w:rPr>
-        <w:lastRenderedPageBreak/>
-        <w:drawing>
-          <wp:inline distT="0" distB="0" distL="0" distR="0" wp14:anchorId="2A8B9B10" wp14:editId="318C221D">
+          <wp:inline distT="0" distB="0" distL="0" distR="0">
             <wp:extent cx="5940425" cy="3475355"/>
-            <wp:effectExtent l="0" t="0" r="0" b="0"/>
-            <wp:docPr id="27" name="Imagem 27"/>
+            <wp:effectExtent l="19050" t="0" r="3175" b="0"/>
+            <wp:docPr id="3" name="Imagem 27"/>
             <wp:cNvGraphicFramePr>
               <a:graphicFrameLocks xmlns:a="http://schemas.openxmlformats.org/drawingml/2006/main" noChangeAspect="1"/>
             </wp:cNvGraphicFramePr>
@@ -18819,10 +19810,10 @@
                     <pic:cNvPicPr/>
                   </pic:nvPicPr>
                   <pic:blipFill>
-                    <a:blip r:embed="rId30">
+                    <a:blip r:embed="rId29">
                       <a:extLst>
                         <a:ext uri="{28A0092B-C50C-407E-A947-70E740481C1C}">
-                          <a14:useLocalDpi xmlns:a14="http://schemas.microsoft.com/office/drawing/2010/main" val="0"/>
+                          <a14:useLocalDpi xmlns:a14="http://schemas.microsoft.com/office/drawing/2010/main" xmlns:wps="http://schemas.microsoft.com/office/word/2010/wordprocessingShape" xmlns:wpi="http://schemas.microsoft.com/office/word/2010/wordprocessingInk" xmlns:wpg="http://schemas.microsoft.com/office/word/2010/wordprocessingGroup" xmlns:w15="http://schemas.microsoft.com/office/word/2012/wordml" xmlns:w14="http://schemas.microsoft.com/office/word/2010/wordml" xmlns:w="http://schemas.openxmlformats.org/wordprocessingml/2006/main" xmlns:w10="urn:schemas-microsoft-com:office:word" xmlns:wp14="http://schemas.microsoft.com/office/word/2010/wordprocessingDrawing" xmlns:v="urn:schemas-microsoft-com:vml" xmlns:o="urn:schemas-microsoft-com:office:office" xmlns:mc="http://schemas.openxmlformats.org/markup-compatibility/2006" xmlns:wpc="http://schemas.microsoft.com/office/word/2010/wordprocessingCanvas" xmlns="" val="0"/>
                         </a:ext>
                       </a:extLst>
                     </a:blip>
@@ -18845,14 +19836,56 @@
           </wp:inline>
         </w:drawing>
       </w:r>
+    </w:p>
+    <w:p/>
+    <w:p/>
+    <w:p/>
+    <w:p/>
+    <w:p/>
+    <w:p/>
+    <w:p/>
+    <w:p/>
+    <w:p/>
+    <w:p/>
+    <w:p/>
+    <w:p/>
+    <w:p/>
+    <w:p/>
+    <w:p/>
+    <w:p/>
+    <w:p/>
+    <w:p>
+      <w:pPr>
+        <w:pStyle w:val="Legenda"/>
+      </w:pPr>
+      <w:bookmarkStart w:id="129" w:name="_Toc386968284"/>
+      <w:r>
+        <w:lastRenderedPageBreak/>
+        <w:t xml:space="preserve">Figura </w:t>
+      </w:r>
+      <w:fldSimple w:instr=" SEQ Figura \* ARABIC ">
+        <w:r>
+          <w:rPr>
+            <w:noProof/>
+          </w:rPr>
+          <w:t>16</w:t>
+        </w:r>
+      </w:fldSimple>
+      <w:r>
+        <w:t xml:space="preserve"> - Diagrama de classe Consultar Turmas</w:t>
+      </w:r>
+      <w:bookmarkEnd w:id="129"/>
+    </w:p>
+    <w:p/>
+    <w:p>
       <w:r>
         <w:rPr>
           <w:noProof/>
         </w:rPr>
         <w:drawing>
-          <wp:inline distT="0" distB="0" distL="0" distR="0" wp14:anchorId="057A88C2" wp14:editId="68057059">
-            <wp:extent cx="5940425" cy="3475355"/>
-            <wp:effectExtent l="0" t="0" r="0" b="0"/>
+          <wp:inline distT="0" distB="0" distL="0" distR="0">
+            <wp:extent cx="5942596" cy="4419600"/>
+            <wp:effectExtent l="19050" t="0" r="1004" b="0"/>
             <wp:docPr id="28" name="Imagem 28"/>
             <wp:cNvGraphicFramePr>
               <a:graphicFrameLocks xmlns:a="http://schemas.openxmlformats.org/drawingml/2006/main" noChangeAspect="1"/>
@@ -18865,10 +19898,94 @@
                     <pic:cNvPicPr/>
                   </pic:nvPicPr>
                   <pic:blipFill>
+                    <a:blip r:embed="rId30">
+                      <a:extLst>
+                        <a:ext uri="{28A0092B-C50C-407E-A947-70E740481C1C}">
+                          <a14:useLocalDpi xmlns:a14="http://schemas.microsoft.com/office/drawing/2010/main" xmlns:wps="http://schemas.microsoft.com/office/word/2010/wordprocessingShape" xmlns:wpi="http://schemas.microsoft.com/office/word/2010/wordprocessingInk" xmlns:wpg="http://schemas.microsoft.com/office/word/2010/wordprocessingGroup" xmlns:w15="http://schemas.microsoft.com/office/word/2012/wordml" xmlns:w14="http://schemas.microsoft.com/office/word/2010/wordml" xmlns:w="http://schemas.openxmlformats.org/wordprocessingml/2006/main" xmlns:w10="urn:schemas-microsoft-com:office:word" xmlns:wp14="http://schemas.microsoft.com/office/word/2010/wordprocessingDrawing" xmlns:v="urn:schemas-microsoft-com:vml" xmlns:o="urn:schemas-microsoft-com:office:office" xmlns:mc="http://schemas.openxmlformats.org/markup-compatibility/2006" xmlns:wpc="http://schemas.microsoft.com/office/word/2010/wordprocessingCanvas" xmlns="" val="0"/>
+                        </a:ext>
+                      </a:extLst>
+                    </a:blip>
+                    <a:stretch>
+                      <a:fillRect/>
+                    </a:stretch>
+                  </pic:blipFill>
+                  <pic:spPr>
+                    <a:xfrm>
+                      <a:off x="0" y="0"/>
+                      <a:ext cx="5940425" cy="4417986"/>
+                    </a:xfrm>
+                    <a:prstGeom prst="rect">
+                      <a:avLst/>
+                    </a:prstGeom>
+                  </pic:spPr>
+                </pic:pic>
+              </a:graphicData>
+            </a:graphic>
+          </wp:inline>
+        </w:drawing>
+      </w:r>
+    </w:p>
+    <w:p/>
+    <w:p/>
+    <w:p/>
+    <w:p/>
+    <w:p/>
+    <w:p/>
+    <w:p/>
+    <w:p/>
+    <w:p/>
+    <w:p/>
+    <w:p/>
+    <w:p/>
+    <w:p/>
+    <w:p/>
+    <w:p/>
+    <w:p>
+      <w:pPr>
+        <w:pStyle w:val="Legenda"/>
+      </w:pPr>
+      <w:bookmarkStart w:id="130" w:name="_Toc386968285"/>
+      <w:r>
+        <w:t xml:space="preserve">Figura </w:t>
+      </w:r>
+      <w:fldSimple w:instr=" SEQ Figura \* ARABIC ">
+        <w:r>
+          <w:rPr>
+            <w:noProof/>
+          </w:rPr>
+          <w:t>17</w:t>
+        </w:r>
+      </w:fldSimple>
+      <w:r>
+        <w:t xml:space="preserve"> - Diagrama de Classe Editar Turmas</w:t>
+      </w:r>
+      <w:bookmarkEnd w:id="130"/>
+    </w:p>
+    <w:p>
+      <w:r>
+        <w:rPr>
+          <w:noProof/>
+        </w:rPr>
+        <w:drawing>
+          <wp:inline distT="0" distB="0" distL="0" distR="0">
+            <wp:extent cx="5940425" cy="3475355"/>
+            <wp:effectExtent l="19050" t="0" r="3175" b="0"/>
+            <wp:docPr id="4" name="Imagem 29"/>
+            <wp:cNvGraphicFramePr>
+              <a:graphicFrameLocks xmlns:a="http://schemas.openxmlformats.org/drawingml/2006/main" noChangeAspect="1"/>
+            </wp:cNvGraphicFramePr>
+            <a:graphic xmlns:a="http://schemas.openxmlformats.org/drawingml/2006/main">
+              <a:graphicData uri="http://schemas.openxmlformats.org/drawingml/2006/picture">
+                <pic:pic xmlns:pic="http://schemas.openxmlformats.org/drawingml/2006/picture">
+                  <pic:nvPicPr>
+                    <pic:cNvPr id="29" name="EditarTurmas1.jpg"/>
+                    <pic:cNvPicPr/>
+                  </pic:nvPicPr>
+                  <pic:blipFill>
                     <a:blip r:embed="rId31">
                       <a:extLst>
                         <a:ext uri="{28A0092B-C50C-407E-A947-70E740481C1C}">
-                          <a14:useLocalDpi xmlns:a14="http://schemas.microsoft.com/office/drawing/2010/main" val="0"/>
+                          <a14:useLocalDpi xmlns:a14="http://schemas.microsoft.com/office/drawing/2010/main" xmlns:wps="http://schemas.microsoft.com/office/word/2010/wordprocessingShape" xmlns:wpi="http://schemas.microsoft.com/office/word/2010/wordprocessingInk" xmlns:wpg="http://schemas.microsoft.com/office/word/2010/wordprocessingGroup" xmlns:w15="http://schemas.microsoft.com/office/word/2012/wordml" xmlns:w14="http://schemas.microsoft.com/office/word/2010/wordml" xmlns:w="http://schemas.openxmlformats.org/wordprocessingml/2006/main" xmlns:w10="urn:schemas-microsoft-com:office:word" xmlns:wp14="http://schemas.microsoft.com/office/word/2010/wordprocessingDrawing" xmlns:v="urn:schemas-microsoft-com:vml" xmlns:o="urn:schemas-microsoft-com:office:office" xmlns:mc="http://schemas.openxmlformats.org/markup-compatibility/2006" xmlns:wpc="http://schemas.microsoft.com/office/word/2010/wordprocessingCanvas" xmlns="" val="0"/>
                         </a:ext>
                       </a:extLst>
                     </a:blip>
@@ -18891,109 +20008,65 @@
           </wp:inline>
         </w:drawing>
       </w:r>
-      <w:r>
-        <w:rPr>
-          <w:noProof/>
-        </w:rPr>
-        <w:lastRenderedPageBreak/>
-        <w:drawing>
-          <wp:inline distT="0" distB="0" distL="0" distR="0" wp14:anchorId="1CCEA73B" wp14:editId="33B400EA">
-            <wp:extent cx="5940425" cy="3475355"/>
-            <wp:effectExtent l="0" t="0" r="0" b="0"/>
-            <wp:docPr id="29" name="Imagem 29"/>
-            <wp:cNvGraphicFramePr>
-              <a:graphicFrameLocks xmlns:a="http://schemas.openxmlformats.org/drawingml/2006/main" noChangeAspect="1"/>
-            </wp:cNvGraphicFramePr>
-            <a:graphic xmlns:a="http://schemas.openxmlformats.org/drawingml/2006/main">
-              <a:graphicData uri="http://schemas.openxmlformats.org/drawingml/2006/picture">
-                <pic:pic xmlns:pic="http://schemas.openxmlformats.org/drawingml/2006/picture">
-                  <pic:nvPicPr>
-                    <pic:cNvPr id="29" name="EditarTurmas1.jpg"/>
-                    <pic:cNvPicPr/>
-                  </pic:nvPicPr>
-                  <pic:blipFill>
-                    <a:blip r:embed="rId32">
-                      <a:extLst>
-                        <a:ext uri="{28A0092B-C50C-407E-A947-70E740481C1C}">
-                          <a14:useLocalDpi xmlns:a14="http://schemas.microsoft.com/office/drawing/2010/main" val="0"/>
-                        </a:ext>
-                      </a:extLst>
-                    </a:blip>
-                    <a:stretch>
-                      <a:fillRect/>
-                    </a:stretch>
-                  </pic:blipFill>
-                  <pic:spPr>
-                    <a:xfrm>
-                      <a:off x="0" y="0"/>
-                      <a:ext cx="5940425" cy="3475355"/>
-                    </a:xfrm>
-                    <a:prstGeom prst="rect">
-                      <a:avLst/>
-                    </a:prstGeom>
-                  </pic:spPr>
-                </pic:pic>
-              </a:graphicData>
-            </a:graphic>
-          </wp:inline>
-        </w:drawing>
-      </w:r>
-    </w:p>
-    <w:p>
-      <w:pPr>
-        <w:pStyle w:val="Ttulo3"/>
-      </w:pPr>
-      <w:bookmarkStart w:id="119" w:name="_Toc386811481"/>
-      <w:r>
-        <w:t>Pacote &lt;nome do Pacote&gt;</w:t>
-      </w:r>
-      <w:bookmarkEnd w:id="119"/>
-    </w:p>
-    <w:p>
-      <w:pPr>
-        <w:pStyle w:val="Legenda"/>
-      </w:pPr>
-      <w:bookmarkStart w:id="120" w:name="_Toc386754782"/>
-      <w:r>
-        <w:t xml:space="preserve">Figura </w:t>
-      </w:r>
-      <w:r>
-        <w:fldChar w:fldCharType="begin"/>
-      </w:r>
-      <w:r>
-        <w:instrText xml:space="preserve"> SEQ Figura \* ARABIC </w:instrText>
-      </w:r>
-      <w:r>
-        <w:fldChar w:fldCharType="separate"/>
-      </w:r>
-      <w:r>
-        <w:rPr>
-          <w:noProof/>
-        </w:rPr>
-        <w:t>6</w:t>
-      </w:r>
-      <w:r>
-        <w:rPr>
-          <w:noProof/>
-        </w:rPr>
-        <w:fldChar w:fldCharType="end"/>
-      </w:r>
-      <w:r>
-        <w:t xml:space="preserve"> - Diagrama de </w:t>
-      </w:r>
-      <w:r>
-        <w:t>classe para pacote &lt;nome do pacote&gt;</w:t>
-      </w:r>
-      <w:bookmarkEnd w:id="120"/>
-      <w:r>
-        <w:t xml:space="preserve"> </w:t>
-      </w:r>
     </w:p>
     <w:p/>
     <w:p/>
     <w:p/>
     <w:p>
       <w:pPr>
+        <w:pStyle w:val="Ttulo3"/>
+      </w:pPr>
+      <w:bookmarkStart w:id="131" w:name="_Toc386811481"/>
+      <w:r>
+        <w:t>Pacote &lt;nome do Pacote&gt;</w:t>
+      </w:r>
+      <w:bookmarkEnd w:id="131"/>
+    </w:p>
+    <w:p>
+      <w:pPr>
+        <w:pStyle w:val="Legenda"/>
+      </w:pPr>
+      <w:bookmarkStart w:id="132" w:name="_Toc386968286"/>
+      <w:r>
+        <w:t xml:space="preserve">Figura </w:t>
+      </w:r>
+      <w:r>
+        <w:fldChar w:fldCharType="begin"/>
+      </w:r>
+      <w:r>
+        <w:instrText xml:space="preserve"> SEQ Figura \* ARABIC </w:instrText>
+      </w:r>
+      <w:r>
+        <w:fldChar w:fldCharType="separate"/>
+      </w:r>
+      <w:r>
+        <w:rPr>
+          <w:noProof/>
+        </w:rPr>
+        <w:t>18</w:t>
+      </w:r>
+      <w:r>
+        <w:rPr>
+          <w:noProof/>
+        </w:rPr>
+        <w:fldChar w:fldCharType="end"/>
+      </w:r>
+      <w:r>
+        <w:t xml:space="preserve"> - Diagrama de </w:t>
+      </w:r>
+      <w:r>
+        <w:t>classe para pacote &lt;nome do pacote&gt;</w:t>
+      </w:r>
+      <w:bookmarkEnd w:id="132"/>
+      <w:r>
+        <w:t xml:space="preserve"> </w:t>
+      </w:r>
+    </w:p>
+    <w:p/>
+    <w:p/>
+    <w:p/>
+    <w:p>
+      <w:pPr>
         <w:pStyle w:val="Ttulo1"/>
         <w:pageBreakBefore/>
       </w:pPr>
@@ -19019,7 +20092,7 @@
       <w:pPr>
         <w:pStyle w:val="Ttulo3"/>
       </w:pPr>
-      <w:bookmarkStart w:id="121" w:name="_Toc386811486"/>
+      <w:bookmarkStart w:id="133" w:name="_Toc386811486"/>
       <w:r>
         <w:t>Relatório de testes para o Caso de Uso &lt;</w:t>
       </w:r>
@@ -19032,7 +20105,7 @@
       <w:r>
         <w:t>&gt;</w:t>
       </w:r>
-      <w:bookmarkEnd w:id="121"/>
+      <w:bookmarkEnd w:id="133"/>
     </w:p>
     <w:p>
       <w:r>
@@ -19138,7 +20211,7 @@
       <w:pPr>
         <w:pStyle w:val="Ttulo3"/>
       </w:pPr>
-      <w:bookmarkStart w:id="122" w:name="_Toc386811487"/>
+      <w:bookmarkStart w:id="134" w:name="_Toc386811487"/>
       <w:r>
         <w:lastRenderedPageBreak/>
         <w:t>Relatório de testes para o Caso de Uso &lt;</w:t>
@@ -19152,7 +20225,7 @@
       <w:r>
         <w:t>&gt;</w:t>
       </w:r>
-      <w:bookmarkEnd w:id="122"/>
+      <w:bookmarkEnd w:id="134"/>
     </w:p>
     <w:p>
       <w:r>
@@ -19277,7 +20350,7 @@
       <w:pPr>
         <w:pStyle w:val="Ttulo3"/>
       </w:pPr>
-      <w:bookmarkStart w:id="123" w:name="_Toc386811488"/>
+      <w:bookmarkStart w:id="135" w:name="_Toc386811488"/>
       <w:r>
         <w:lastRenderedPageBreak/>
         <w:t>Relatório de testes para o Caso de Uso &lt;</w:t>
@@ -19291,7 +20364,7 @@
       <w:r>
         <w:t>&gt;</w:t>
       </w:r>
-      <w:bookmarkEnd w:id="123"/>
+      <w:bookmarkEnd w:id="135"/>
     </w:p>
     <w:p>
       <w:r>
@@ -20008,19 +21081,19 @@
         <w:pStyle w:val="Ttulo1"/>
         <w:pageBreakBefore/>
       </w:pPr>
-      <w:bookmarkStart w:id="124" w:name="_Toc269327113"/>
-      <w:bookmarkStart w:id="125" w:name="_Toc269327236"/>
-      <w:bookmarkStart w:id="126" w:name="_Toc386811489"/>
+      <w:bookmarkStart w:id="136" w:name="_Toc269327113"/>
+      <w:bookmarkStart w:id="137" w:name="_Toc269327236"/>
+      <w:bookmarkStart w:id="138" w:name="_Toc386811489"/>
       <w:r>
         <w:lastRenderedPageBreak/>
         <w:t>C</w:t>
       </w:r>
-      <w:bookmarkEnd w:id="124"/>
-      <w:bookmarkEnd w:id="125"/>
+      <w:bookmarkEnd w:id="136"/>
+      <w:bookmarkEnd w:id="137"/>
       <w:r>
         <w:t>onclusão</w:t>
       </w:r>
-      <w:bookmarkEnd w:id="126"/>
+      <w:bookmarkEnd w:id="138"/>
     </w:p>
     <w:p>
       <w:pPr>
@@ -20132,9 +21205,9 @@
           <w:color w:val="0000FF"/>
         </w:rPr>
         <w:sectPr>
-          <w:headerReference w:type="default" r:id="rId33"/>
-          <w:footerReference w:type="default" r:id="rId34"/>
-          <w:headerReference w:type="first" r:id="rId35"/>
+          <w:headerReference w:type="default" r:id="rId32"/>
+          <w:footerReference w:type="default" r:id="rId33"/>
+          <w:headerReference w:type="first" r:id="rId34"/>
           <w:pgSz w:w="11907" w:h="16840" w:code="9"/>
           <w:pgMar w:top="1701" w:right="1134" w:bottom="1134" w:left="1418" w:header="1134" w:footer="0" w:gutter="0"/>
           <w:pgNumType w:start="1"/>
@@ -20149,18 +21222,18 @@
         <w:pageBreakBefore/>
         <w:ind w:left="431" w:hanging="431"/>
       </w:pPr>
-      <w:bookmarkStart w:id="127" w:name="_Toc283537221"/>
-      <w:bookmarkStart w:id="128" w:name="_Toc296795852"/>
-      <w:bookmarkStart w:id="129" w:name="_Toc301444698"/>
-      <w:bookmarkStart w:id="130" w:name="_Toc386811490"/>
+      <w:bookmarkStart w:id="139" w:name="_Toc283537221"/>
+      <w:bookmarkStart w:id="140" w:name="_Toc296795852"/>
+      <w:bookmarkStart w:id="141" w:name="_Toc301444698"/>
+      <w:bookmarkStart w:id="142" w:name="_Toc386811490"/>
       <w:r>
         <w:lastRenderedPageBreak/>
         <w:t>Bibliografia</w:t>
       </w:r>
-      <w:bookmarkEnd w:id="127"/>
-      <w:bookmarkEnd w:id="128"/>
-      <w:bookmarkEnd w:id="129"/>
-      <w:bookmarkEnd w:id="130"/>
+      <w:bookmarkEnd w:id="139"/>
+      <w:bookmarkEnd w:id="140"/>
+      <w:bookmarkEnd w:id="141"/>
+      <w:bookmarkEnd w:id="142"/>
     </w:p>
     <w:p>
       <w:pPr>
@@ -20288,8 +21361,8 @@
     <w:p>
       <w:pPr>
         <w:sectPr>
-          <w:headerReference w:type="first" r:id="rId36"/>
-          <w:footerReference w:type="first" r:id="rId37"/>
+          <w:headerReference w:type="first" r:id="rId35"/>
+          <w:footerReference w:type="first" r:id="rId36"/>
           <w:pgSz w:w="11907" w:h="16840" w:code="9"/>
           <w:pgMar w:top="1701" w:right="1134" w:bottom="1134" w:left="1701" w:header="1134" w:footer="0" w:gutter="0"/>
           <w:cols w:space="720"/>
@@ -20301,7 +21374,7 @@
       <w:pPr>
         <w:pStyle w:val="Ttulo1"/>
       </w:pPr>
-      <w:bookmarkStart w:id="131" w:name="_Toc386811491"/>
+      <w:bookmarkStart w:id="143" w:name="_Toc386811491"/>
       <w:r>
         <w:lastRenderedPageBreak/>
         <w:t>Anexo</w:t>
@@ -20309,7 +21382,7 @@
       <w:r>
         <w:t xml:space="preserve"> A</w:t>
       </w:r>
-      <w:bookmarkEnd w:id="131"/>
+      <w:bookmarkEnd w:id="143"/>
     </w:p>
     <w:p/>
     <w:p/>
@@ -20330,7 +21403,7 @@
 </file>
 
 <file path=word/comments.xml><?xml version="1.0" encoding="utf-8"?>
-<w:comments xmlns:wpc="http://schemas.microsoft.com/office/word/2010/wordprocessingCanvas" xmlns:mc="http://schemas.openxmlformats.org/markup-compatibility/2006" xmlns:o="urn:schemas-microsoft-com:office:office" xmlns:r="http://schemas.openxmlformats.org/officeDocument/2006/relationships" xmlns:m="http://schemas.openxmlformats.org/officeDocument/2006/math" xmlns:v="urn:schemas-microsoft-com:vml" xmlns:wp14="http://schemas.microsoft.com/office/word/2010/wordprocessingDrawing" xmlns:wp="http://schemas.openxmlformats.org/drawingml/2006/wordprocessingDrawing" xmlns:w10="urn:schemas-microsoft-com:office:word" xmlns:w="http://schemas.openxmlformats.org/wordprocessingml/2006/main" xmlns:w14="http://schemas.microsoft.com/office/word/2010/wordml" xmlns:w15="http://schemas.microsoft.com/office/word/2012/wordml" xmlns:wpg="http://schemas.microsoft.com/office/word/2010/wordprocessingGroup" xmlns:wpi="http://schemas.microsoft.com/office/word/2010/wordprocessingInk" xmlns:wne="http://schemas.microsoft.com/office/word/2006/wordml" xmlns:wps="http://schemas.microsoft.com/office/word/2010/wordprocessingShape" mc:Ignorable="w14 w15 wp14">
+<w:comments xmlns:ve="http://schemas.openxmlformats.org/markup-compatibility/2006" xmlns:o="urn:schemas-microsoft-com:office:office" xmlns:r="http://schemas.openxmlformats.org/officeDocument/2006/relationships" xmlns:m="http://schemas.openxmlformats.org/officeDocument/2006/math" xmlns:v="urn:schemas-microsoft-com:vml" xmlns:wp="http://schemas.openxmlformats.org/drawingml/2006/wordprocessingDrawing" xmlns:w10="urn:schemas-microsoft-com:office:word" xmlns:w="http://schemas.openxmlformats.org/wordprocessingml/2006/main" xmlns:wne="http://schemas.microsoft.com/office/word/2006/wordml">
   <w:comment w:id="1" w:author="hazevedo" w:date="2014-04-04T10:17:00Z" w:initials="ha">
     <w:p>
       <w:pPr>
@@ -20343,15 +21416,7 @@
         <w:annotationRef/>
       </w:r>
       <w:r>
-        <w:t xml:space="preserve">O índice não </w:t>
-      </w:r>
-      <w:proofErr w:type="spellStart"/>
-      <w:r>
-        <w:t>esta</w:t>
-      </w:r>
-      <w:proofErr w:type="spellEnd"/>
-      <w:r>
-        <w:t xml:space="preserve"> sendo atualizado </w:t>
+        <w:t xml:space="preserve">O índice não esta sendo atualizado </w:t>
       </w:r>
       <w:proofErr w:type="spellStart"/>
       <w:r>
@@ -20390,40 +21455,156 @@
         <w:pStyle w:val="Textodecomentrio"/>
       </w:pPr>
       <w:r>
-        <w:t xml:space="preserve">Considere que o ator </w:t>
+        <w:t xml:space="preserve">Considere que o ator esta </w:t>
       </w:r>
       <w:proofErr w:type="spellStart"/>
       <w:r>
-        <w:t>esta</w:t>
+        <w:t>logado</w:t>
       </w:r>
       <w:proofErr w:type="spellEnd"/>
       <w:r>
+        <w:t xml:space="preserve"> no sistema. Isso é uma pré condição. Dessa forma você terá somente um caso de uso </w:t>
+      </w:r>
+      <w:proofErr w:type="spellStart"/>
+      <w:r>
+        <w:t>login</w:t>
+      </w:r>
+      <w:proofErr w:type="spellEnd"/>
+      <w:r>
+        <w:t>.</w:t>
+      </w:r>
+    </w:p>
+    <w:p>
+      <w:pPr>
+        <w:pStyle w:val="Textodecomentrio"/>
+      </w:pPr>
+    </w:p>
+    <w:p>
+      <w:pPr>
+        <w:pStyle w:val="Textodecomentrio"/>
+      </w:pPr>
+      <w:r>
+        <w:t>É necessário que os métodos nos diagramas tenham parâmetros e retoro.</w:t>
+      </w:r>
+    </w:p>
+    <w:p>
+      <w:pPr>
+        <w:pStyle w:val="Textodecomentrio"/>
+      </w:pPr>
+    </w:p>
+    <w:p>
+      <w:pPr>
+        <w:pStyle w:val="Textodecomentrio"/>
+      </w:pPr>
+      <w:r>
+        <w:t>Construa uma classe BD para cada informação recuperada</w:t>
+      </w:r>
+      <w:proofErr w:type="gramStart"/>
+      <w:r>
+        <w:t>..</w:t>
+      </w:r>
+      <w:proofErr w:type="gramEnd"/>
+      <w:r>
         <w:t xml:space="preserve"> </w:t>
       </w:r>
+      <w:proofErr w:type="gramStart"/>
+      <w:r>
+        <w:t>exemplo</w:t>
+      </w:r>
+      <w:proofErr w:type="gramEnd"/>
+      <w:r>
+        <w:t xml:space="preserve"> </w:t>
+      </w:r>
       <w:proofErr w:type="spellStart"/>
       <w:r>
-        <w:t>logado</w:t>
+        <w:t>BDTarefa</w:t>
       </w:r>
       <w:proofErr w:type="spellEnd"/>
-      <w:r>
-        <w:t xml:space="preserve"> no sistema. Isso é uma </w:t>
-      </w:r>
+    </w:p>
+    <w:p>
+      <w:pPr>
+        <w:pStyle w:val="Textodecomentrio"/>
+      </w:pPr>
+    </w:p>
+    <w:p>
+      <w:pPr>
+        <w:pStyle w:val="Textodecomentrio"/>
+      </w:pPr>
       <w:proofErr w:type="spellStart"/>
-      <w:r>
-        <w:t>pré</w:t>
+      <w:proofErr w:type="gramStart"/>
+      <w:r>
+        <w:t>FGerenciamento</w:t>
       </w:r>
       <w:proofErr w:type="spellEnd"/>
-      <w:r>
-        <w:t xml:space="preserve"> condição. Dessa forma você terá somente um caso de uso </w:t>
+      <w:proofErr w:type="gramEnd"/>
+      <w:r>
+        <w:t xml:space="preserve"> se tornou uma classe  muito poderosa envolvendo varias funcionalidades (baixa coesão), considere dividi-la</w:t>
+      </w:r>
+    </w:p>
+    <w:p>
+      <w:pPr>
+        <w:pStyle w:val="Textodecomentrio"/>
+      </w:pPr>
+    </w:p>
+    <w:p>
+      <w:pPr>
+        <w:pStyle w:val="Textodecomentrio"/>
+      </w:pPr>
+      <w:r>
+        <w:t>- não se representa retorno de informações como mensagem</w:t>
+      </w:r>
+    </w:p>
+  </w:comment>
+  <w:comment w:id="123" w:author="Helio" w:date="2014-04-13T10:02:00Z" w:initials="ha">
+    <w:p>
+      <w:pPr>
+        <w:pStyle w:val="Textodecomentrio"/>
+      </w:pPr>
+      <w:r>
+        <w:rPr>
+          <w:rStyle w:val="Refdecomentrio"/>
+        </w:rPr>
+        <w:annotationRef/>
+      </w:r>
+      <w:proofErr w:type="gramStart"/>
+      <w:r>
+        <w:t>é</w:t>
+      </w:r>
+      <w:proofErr w:type="gramEnd"/>
+      <w:r>
+        <w:t xml:space="preserve"> necessário considerar:</w:t>
+      </w:r>
+    </w:p>
+    <w:p>
+      <w:pPr>
+        <w:pStyle w:val="Textodecomentrio"/>
+      </w:pPr>
+    </w:p>
+    <w:p>
+      <w:pPr>
+        <w:pStyle w:val="Textodecomentrio"/>
+      </w:pPr>
+      <w:proofErr w:type="gramStart"/>
+      <w:r>
+        <w:t>associações</w:t>
+      </w:r>
+      <w:proofErr w:type="gramEnd"/>
+      <w:r>
+        <w:t xml:space="preserve">: navegabilidade, </w:t>
       </w:r>
       <w:proofErr w:type="spellStart"/>
       <w:r>
-        <w:t>login</w:t>
+        <w:t>multiplicade</w:t>
       </w:r>
       <w:proofErr w:type="spellEnd"/>
       <w:r>
-        <w:t>.</w:t>
-      </w:r>
+        <w:t xml:space="preserve"> e </w:t>
+      </w:r>
+      <w:proofErr w:type="spellStart"/>
+      <w:r>
+        <w:t>palel</w:t>
+      </w:r>
+      <w:proofErr w:type="spellEnd"/>
     </w:p>
     <w:p>
       <w:pPr>
@@ -20435,195 +21616,27 @@
         <w:pStyle w:val="Textodecomentrio"/>
       </w:pPr>
       <w:r>
-        <w:t xml:space="preserve">É necessário que os métodos nos diagramas tenham parâmetros e </w:t>
-      </w:r>
+        <w:t>- atores não geral classes automaticamente, Alguns atores estão no banco de dados, mas não se relacionam com outras classes.</w:t>
+      </w:r>
+    </w:p>
+    <w:p>
+      <w:pPr>
+        <w:pStyle w:val="Textodecomentrio"/>
+      </w:pPr>
+    </w:p>
+    <w:p>
+      <w:pPr>
+        <w:pStyle w:val="Textodecomentrio"/>
+      </w:pPr>
       <w:proofErr w:type="spellStart"/>
-      <w:r>
-        <w:t>retoro</w:t>
+      <w:proofErr w:type="gramStart"/>
+      <w:r>
+        <w:t>FGerenciamento</w:t>
       </w:r>
       <w:proofErr w:type="spellEnd"/>
-      <w:r>
-        <w:t>.</w:t>
-      </w:r>
-    </w:p>
-    <w:p>
-      <w:pPr>
-        <w:pStyle w:val="Textodecomentrio"/>
-      </w:pPr>
-    </w:p>
-    <w:p>
-      <w:pPr>
-        <w:pStyle w:val="Textodecomentrio"/>
-      </w:pPr>
-      <w:r>
-        <w:t xml:space="preserve">Construa uma classe BD para cada informação </w:t>
-      </w:r>
-      <w:proofErr w:type="gramStart"/>
-      <w:r>
-        <w:t>recuperada..</w:t>
-      </w:r>
       <w:proofErr w:type="gramEnd"/>
       <w:r>
-        <w:t xml:space="preserve"> </w:t>
-      </w:r>
-      <w:proofErr w:type="gramStart"/>
-      <w:r>
-        <w:t>exemplo</w:t>
-      </w:r>
-      <w:proofErr w:type="gramEnd"/>
-      <w:r>
-        <w:t xml:space="preserve"> </w:t>
-      </w:r>
-      <w:proofErr w:type="spellStart"/>
-      <w:r>
-        <w:t>BDTarefa</w:t>
-      </w:r>
-      <w:proofErr w:type="spellEnd"/>
-    </w:p>
-    <w:p>
-      <w:pPr>
-        <w:pStyle w:val="Textodecomentrio"/>
-      </w:pPr>
-    </w:p>
-    <w:p>
-      <w:pPr>
-        <w:pStyle w:val="Textodecomentrio"/>
-      </w:pPr>
-      <w:proofErr w:type="spellStart"/>
-      <w:r>
-        <w:t>FGerenciamento</w:t>
-      </w:r>
-      <w:proofErr w:type="spellEnd"/>
-      <w:r>
-        <w:t xml:space="preserve"> se tornou uma </w:t>
-      </w:r>
-      <w:proofErr w:type="gramStart"/>
-      <w:r>
-        <w:t>classe  muito</w:t>
-      </w:r>
-      <w:proofErr w:type="gramEnd"/>
-      <w:r>
-        <w:t xml:space="preserve"> poderosa envolvendo </w:t>
-      </w:r>
-      <w:proofErr w:type="spellStart"/>
-      <w:r>
-        <w:t>varias</w:t>
-      </w:r>
-      <w:proofErr w:type="spellEnd"/>
-      <w:r>
-        <w:t xml:space="preserve"> funcionalidades (baixa coesão), considere dividi-la</w:t>
-      </w:r>
-    </w:p>
-    <w:p>
-      <w:pPr>
-        <w:pStyle w:val="Textodecomentrio"/>
-      </w:pPr>
-    </w:p>
-    <w:p>
-      <w:pPr>
-        <w:pStyle w:val="Textodecomentrio"/>
-      </w:pPr>
-      <w:r>
-        <w:t>- não se representa retorno de informações como mensagem</w:t>
-      </w:r>
-    </w:p>
-  </w:comment>
-  <w:comment w:id="117" w:author="Helio" w:date="2014-04-13T10:02:00Z" w:initials="ha">
-    <w:p>
-      <w:pPr>
-        <w:pStyle w:val="Textodecomentrio"/>
-      </w:pPr>
-      <w:r>
-        <w:rPr>
-          <w:rStyle w:val="Refdecomentrio"/>
-        </w:rPr>
-        <w:annotationRef/>
-      </w:r>
-      <w:proofErr w:type="gramStart"/>
-      <w:r>
-        <w:t>é</w:t>
-      </w:r>
-      <w:proofErr w:type="gramEnd"/>
-      <w:r>
-        <w:t xml:space="preserve"> necessário considerar:</w:t>
-      </w:r>
-    </w:p>
-    <w:p>
-      <w:pPr>
-        <w:pStyle w:val="Textodecomentrio"/>
-      </w:pPr>
-    </w:p>
-    <w:p>
-      <w:pPr>
-        <w:pStyle w:val="Textodecomentrio"/>
-      </w:pPr>
-      <w:proofErr w:type="gramStart"/>
-      <w:r>
-        <w:t>associações</w:t>
-      </w:r>
-      <w:proofErr w:type="gramEnd"/>
-      <w:r>
-        <w:t xml:space="preserve">: navegabilidade, </w:t>
-      </w:r>
-      <w:proofErr w:type="spellStart"/>
-      <w:r>
-        <w:t>multiplicade</w:t>
-      </w:r>
-      <w:proofErr w:type="spellEnd"/>
-      <w:r>
-        <w:t xml:space="preserve"> e </w:t>
-      </w:r>
-      <w:proofErr w:type="spellStart"/>
-      <w:r>
-        <w:t>palel</w:t>
-      </w:r>
-      <w:proofErr w:type="spellEnd"/>
-    </w:p>
-    <w:p>
-      <w:pPr>
-        <w:pStyle w:val="Textodecomentrio"/>
-      </w:pPr>
-    </w:p>
-    <w:p>
-      <w:pPr>
-        <w:pStyle w:val="Textodecomentrio"/>
-      </w:pPr>
-      <w:r>
-        <w:t>- atores não geral classes automaticamente, Alguns atores estão no banco de dados, mas não se relacionam com outras classes.</w:t>
-      </w:r>
-    </w:p>
-    <w:p>
-      <w:pPr>
-        <w:pStyle w:val="Textodecomentrio"/>
-      </w:pPr>
-    </w:p>
-    <w:p>
-      <w:pPr>
-        <w:pStyle w:val="Textodecomentrio"/>
-      </w:pPr>
-      <w:proofErr w:type="spellStart"/>
-      <w:r>
-        <w:t>FGerenciamento</w:t>
-      </w:r>
-      <w:proofErr w:type="spellEnd"/>
-      <w:r>
-        <w:t xml:space="preserve"> se tornou uma </w:t>
-      </w:r>
-      <w:proofErr w:type="gramStart"/>
-      <w:r>
-        <w:t>classe  muito</w:t>
-      </w:r>
-      <w:proofErr w:type="gramEnd"/>
-      <w:r>
-        <w:t xml:space="preserve"> poderosa envolvendo </w:t>
-      </w:r>
-      <w:proofErr w:type="spellStart"/>
-      <w:r>
-        <w:t>varias</w:t>
-      </w:r>
-      <w:proofErr w:type="spellEnd"/>
-      <w:r>
-        <w:t xml:space="preserve"> funcionalidades (baixa coesão), considere dividi-la</w:t>
+        <w:t xml:space="preserve"> se tornou uma classe  muito poderosa envolvendo varias funcionalidades (baixa coesão), considere dividi-la</w:t>
       </w:r>
     </w:p>
     <w:p>
@@ -20644,7 +21657,7 @@
 </file>
 
 <file path=word/endnotes.xml><?xml version="1.0" encoding="utf-8"?>
-<w:endnotes xmlns:wpc="http://schemas.microsoft.com/office/word/2010/wordprocessingCanvas" xmlns:mc="http://schemas.openxmlformats.org/markup-compatibility/2006" xmlns:o="urn:schemas-microsoft-com:office:office" xmlns:r="http://schemas.openxmlformats.org/officeDocument/2006/relationships" xmlns:m="http://schemas.openxmlformats.org/officeDocument/2006/math" xmlns:v="urn:schemas-microsoft-com:vml" xmlns:wp14="http://schemas.microsoft.com/office/word/2010/wordprocessingDrawing" xmlns:wp="http://schemas.openxmlformats.org/drawingml/2006/wordprocessingDrawing" xmlns:w10="urn:schemas-microsoft-com:office:word" xmlns:w="http://schemas.openxmlformats.org/wordprocessingml/2006/main" xmlns:w14="http://schemas.microsoft.com/office/word/2010/wordml" xmlns:w15="http://schemas.microsoft.com/office/word/2012/wordml" xmlns:wpg="http://schemas.microsoft.com/office/word/2010/wordprocessingGroup" xmlns:wpi="http://schemas.microsoft.com/office/word/2010/wordprocessingInk" xmlns:wne="http://schemas.microsoft.com/office/word/2006/wordml" xmlns:wps="http://schemas.microsoft.com/office/word/2010/wordprocessingShape" mc:Ignorable="w14 w15 wp14">
+<w:endnotes xmlns:ve="http://schemas.openxmlformats.org/markup-compatibility/2006" xmlns:o="urn:schemas-microsoft-com:office:office" xmlns:r="http://schemas.openxmlformats.org/officeDocument/2006/relationships" xmlns:m="http://schemas.openxmlformats.org/officeDocument/2006/math" xmlns:v="urn:schemas-microsoft-com:vml" xmlns:wp="http://schemas.openxmlformats.org/drawingml/2006/wordprocessingDrawing" xmlns:w10="urn:schemas-microsoft-com:office:word" xmlns:w="http://schemas.openxmlformats.org/wordprocessingml/2006/main" xmlns:wne="http://schemas.microsoft.com/office/word/2006/wordml">
   <w:endnote w:type="separator" w:id="-1">
     <w:p>
       <w:r>
@@ -20663,7 +21676,7 @@
 </file>
 
 <file path=word/footer1.xml><?xml version="1.0" encoding="utf-8"?>
-<w:ftr xmlns:wpc="http://schemas.microsoft.com/office/word/2010/wordprocessingCanvas" xmlns:mc="http://schemas.openxmlformats.org/markup-compatibility/2006" xmlns:o="urn:schemas-microsoft-com:office:office" xmlns:r="http://schemas.openxmlformats.org/officeDocument/2006/relationships" xmlns:m="http://schemas.openxmlformats.org/officeDocument/2006/math" xmlns:v="urn:schemas-microsoft-com:vml" xmlns:wp14="http://schemas.microsoft.com/office/word/2010/wordprocessingDrawing" xmlns:wp="http://schemas.openxmlformats.org/drawingml/2006/wordprocessingDrawing" xmlns:w10="urn:schemas-microsoft-com:office:word" xmlns:w="http://schemas.openxmlformats.org/wordprocessingml/2006/main" xmlns:w14="http://schemas.microsoft.com/office/word/2010/wordml" xmlns:w15="http://schemas.microsoft.com/office/word/2012/wordml" xmlns:wpg="http://schemas.microsoft.com/office/word/2010/wordprocessingGroup" xmlns:wpi="http://schemas.microsoft.com/office/word/2010/wordprocessingInk" xmlns:wne="http://schemas.microsoft.com/office/word/2006/wordml" xmlns:wps="http://schemas.microsoft.com/office/word/2010/wordprocessingShape" mc:Ignorable="w14 w15 wp14">
+<w:ftr xmlns:ve="http://schemas.openxmlformats.org/markup-compatibility/2006" xmlns:o="urn:schemas-microsoft-com:office:office" xmlns:r="http://schemas.openxmlformats.org/officeDocument/2006/relationships" xmlns:m="http://schemas.openxmlformats.org/officeDocument/2006/math" xmlns:v="urn:schemas-microsoft-com:vml" xmlns:wp="http://schemas.openxmlformats.org/drawingml/2006/wordprocessingDrawing" xmlns:w10="urn:schemas-microsoft-com:office:word" xmlns:w="http://schemas.openxmlformats.org/wordprocessingml/2006/main" xmlns:wne="http://schemas.microsoft.com/office/word/2006/wordml">
   <w:p>
     <w:pPr>
       <w:pStyle w:val="Rodap"/>
@@ -20692,27 +21705,14 @@
       </w:rPr>
       <w:tab/>
     </w:r>
-    <w:r>
-      <w:fldChar w:fldCharType="begin"/>
-    </w:r>
-    <w:r>
-      <w:instrText xml:space="preserve"> PAGE   \* MERGEFORMAT </w:instrText>
-    </w:r>
-    <w:r>
-      <w:fldChar w:fldCharType="separate"/>
-    </w:r>
-    <w:r>
-      <w:rPr>
-        <w:noProof/>
-      </w:rPr>
-      <w:t>33</w:t>
-    </w:r>
-    <w:r>
-      <w:rPr>
-        <w:noProof/>
-      </w:rPr>
-      <w:fldChar w:fldCharType="end"/>
-    </w:r>
+    <w:fldSimple w:instr=" PAGE   \* MERGEFORMAT ">
+      <w:r>
+        <w:rPr>
+          <w:noProof/>
+        </w:rPr>
+        <w:t>47</w:t>
+      </w:r>
+    </w:fldSimple>
   </w:p>
   <w:p>
     <w:pPr>
@@ -20727,7 +21727,7 @@
 </file>
 
 <file path=word/footer2.xml><?xml version="1.0" encoding="utf-8"?>
-<w:ftr xmlns:wpc="http://schemas.microsoft.com/office/word/2010/wordprocessingCanvas" xmlns:mc="http://schemas.openxmlformats.org/markup-compatibility/2006" xmlns:o="urn:schemas-microsoft-com:office:office" xmlns:r="http://schemas.openxmlformats.org/officeDocument/2006/relationships" xmlns:m="http://schemas.openxmlformats.org/officeDocument/2006/math" xmlns:v="urn:schemas-microsoft-com:vml" xmlns:wp14="http://schemas.microsoft.com/office/word/2010/wordprocessingDrawing" xmlns:wp="http://schemas.openxmlformats.org/drawingml/2006/wordprocessingDrawing" xmlns:w10="urn:schemas-microsoft-com:office:word" xmlns:w="http://schemas.openxmlformats.org/wordprocessingml/2006/main" xmlns:w14="http://schemas.microsoft.com/office/word/2010/wordml" xmlns:w15="http://schemas.microsoft.com/office/word/2012/wordml" xmlns:wpg="http://schemas.microsoft.com/office/word/2010/wordprocessingGroup" xmlns:wpi="http://schemas.microsoft.com/office/word/2010/wordprocessingInk" xmlns:wne="http://schemas.microsoft.com/office/word/2006/wordml" xmlns:wps="http://schemas.microsoft.com/office/word/2010/wordprocessingShape" mc:Ignorable="w14 w15 wp14">
+<w:ftr xmlns:ve="http://schemas.openxmlformats.org/markup-compatibility/2006" xmlns:o="urn:schemas-microsoft-com:office:office" xmlns:r="http://schemas.openxmlformats.org/officeDocument/2006/relationships" xmlns:m="http://schemas.openxmlformats.org/officeDocument/2006/math" xmlns:v="urn:schemas-microsoft-com:vml" xmlns:wp="http://schemas.openxmlformats.org/drawingml/2006/wordprocessingDrawing" xmlns:w10="urn:schemas-microsoft-com:office:word" xmlns:w="http://schemas.openxmlformats.org/wordprocessingml/2006/main" xmlns:wne="http://schemas.microsoft.com/office/word/2006/wordml">
   <w:p>
     <w:pPr>
       <w:pStyle w:val="Rodap"/>
@@ -20756,27 +21756,14 @@
       </w:rPr>
       <w:tab/>
     </w:r>
-    <w:r>
-      <w:fldChar w:fldCharType="begin"/>
-    </w:r>
-    <w:r>
-      <w:instrText xml:space="preserve"> PAGE   \* MERGEFORMAT </w:instrText>
-    </w:r>
-    <w:r>
-      <w:fldChar w:fldCharType="separate"/>
-    </w:r>
-    <w:r>
-      <w:rPr>
-        <w:noProof/>
-      </w:rPr>
-      <w:t>47</w:t>
-    </w:r>
-    <w:r>
-      <w:rPr>
-        <w:noProof/>
-      </w:rPr>
-      <w:fldChar w:fldCharType="end"/>
-    </w:r>
+    <w:fldSimple w:instr=" PAGE   \* MERGEFORMAT ">
+      <w:r>
+        <w:rPr>
+          <w:noProof/>
+        </w:rPr>
+        <w:t>49</w:t>
+      </w:r>
+    </w:fldSimple>
   </w:p>
   <w:p>
     <w:pPr>
@@ -20787,7 +21774,7 @@
 </file>
 
 <file path=word/footnotes.xml><?xml version="1.0" encoding="utf-8"?>
-<w:footnotes xmlns:wpc="http://schemas.microsoft.com/office/word/2010/wordprocessingCanvas" xmlns:mc="http://schemas.openxmlformats.org/markup-compatibility/2006" xmlns:o="urn:schemas-microsoft-com:office:office" xmlns:r="http://schemas.openxmlformats.org/officeDocument/2006/relationships" xmlns:m="http://schemas.openxmlformats.org/officeDocument/2006/math" xmlns:v="urn:schemas-microsoft-com:vml" xmlns:wp14="http://schemas.microsoft.com/office/word/2010/wordprocessingDrawing" xmlns:wp="http://schemas.openxmlformats.org/drawingml/2006/wordprocessingDrawing" xmlns:w10="urn:schemas-microsoft-com:office:word" xmlns:w="http://schemas.openxmlformats.org/wordprocessingml/2006/main" xmlns:w14="http://schemas.microsoft.com/office/word/2010/wordml" xmlns:w15="http://schemas.microsoft.com/office/word/2012/wordml" xmlns:wpg="http://schemas.microsoft.com/office/word/2010/wordprocessingGroup" xmlns:wpi="http://schemas.microsoft.com/office/word/2010/wordprocessingInk" xmlns:wne="http://schemas.microsoft.com/office/word/2006/wordml" xmlns:wps="http://schemas.microsoft.com/office/word/2010/wordprocessingShape" mc:Ignorable="w14 w15 wp14">
+<w:footnotes xmlns:ve="http://schemas.openxmlformats.org/markup-compatibility/2006" xmlns:o="urn:schemas-microsoft-com:office:office" xmlns:r="http://schemas.openxmlformats.org/officeDocument/2006/relationships" xmlns:m="http://schemas.openxmlformats.org/officeDocument/2006/math" xmlns:v="urn:schemas-microsoft-com:vml" xmlns:wp="http://schemas.openxmlformats.org/drawingml/2006/wordprocessingDrawing" xmlns:w10="urn:schemas-microsoft-com:office:word" xmlns:w="http://schemas.openxmlformats.org/wordprocessingml/2006/main" xmlns:wne="http://schemas.microsoft.com/office/word/2006/wordml">
   <w:footnote w:type="separator" w:id="-1">
     <w:p>
       <w:r>
@@ -20806,7 +21793,7 @@
 </file>
 
 <file path=word/header1.xml><?xml version="1.0" encoding="utf-8"?>
-<w:hdr xmlns:wpc="http://schemas.microsoft.com/office/word/2010/wordprocessingCanvas" xmlns:mc="http://schemas.openxmlformats.org/markup-compatibility/2006" xmlns:o="urn:schemas-microsoft-com:office:office" xmlns:r="http://schemas.openxmlformats.org/officeDocument/2006/relationships" xmlns:m="http://schemas.openxmlformats.org/officeDocument/2006/math" xmlns:v="urn:schemas-microsoft-com:vml" xmlns:wp14="http://schemas.microsoft.com/office/word/2010/wordprocessingDrawing" xmlns:wp="http://schemas.openxmlformats.org/drawingml/2006/wordprocessingDrawing" xmlns:w10="urn:schemas-microsoft-com:office:word" xmlns:w="http://schemas.openxmlformats.org/wordprocessingml/2006/main" xmlns:w14="http://schemas.microsoft.com/office/word/2010/wordml" xmlns:w15="http://schemas.microsoft.com/office/word/2012/wordml" xmlns:wpg="http://schemas.microsoft.com/office/word/2010/wordprocessingGroup" xmlns:wpi="http://schemas.microsoft.com/office/word/2010/wordprocessingInk" xmlns:wne="http://schemas.microsoft.com/office/word/2006/wordml" xmlns:wps="http://schemas.microsoft.com/office/word/2010/wordprocessingShape" mc:Ignorable="w14 w15 wp14">
+<w:hdr xmlns:ve="http://schemas.openxmlformats.org/markup-compatibility/2006" xmlns:o="urn:schemas-microsoft-com:office:office" xmlns:r="http://schemas.openxmlformats.org/officeDocument/2006/relationships" xmlns:m="http://schemas.openxmlformats.org/officeDocument/2006/math" xmlns:v="urn:schemas-microsoft-com:vml" xmlns:wp="http://schemas.openxmlformats.org/drawingml/2006/wordprocessingDrawing" xmlns:w10="urn:schemas-microsoft-com:office:word" xmlns:w="http://schemas.openxmlformats.org/wordprocessingml/2006/main" xmlns:wne="http://schemas.microsoft.com/office/word/2006/wordml">
   <w:p>
     <w:pPr>
       <w:pStyle w:val="Cabealho"/>
@@ -20867,7 +21854,7 @@
 </file>
 
 <file path=word/header2.xml><?xml version="1.0" encoding="utf-8"?>
-<w:hdr xmlns:wpc="http://schemas.microsoft.com/office/word/2010/wordprocessingCanvas" xmlns:mc="http://schemas.openxmlformats.org/markup-compatibility/2006" xmlns:o="urn:schemas-microsoft-com:office:office" xmlns:r="http://schemas.openxmlformats.org/officeDocument/2006/relationships" xmlns:m="http://schemas.openxmlformats.org/officeDocument/2006/math" xmlns:v="urn:schemas-microsoft-com:vml" xmlns:wp14="http://schemas.microsoft.com/office/word/2010/wordprocessingDrawing" xmlns:wp="http://schemas.openxmlformats.org/drawingml/2006/wordprocessingDrawing" xmlns:w10="urn:schemas-microsoft-com:office:word" xmlns:w="http://schemas.openxmlformats.org/wordprocessingml/2006/main" xmlns:w14="http://schemas.microsoft.com/office/word/2010/wordml" xmlns:w15="http://schemas.microsoft.com/office/word/2012/wordml" xmlns:wpg="http://schemas.microsoft.com/office/word/2010/wordprocessingGroup" xmlns:wpi="http://schemas.microsoft.com/office/word/2010/wordprocessingInk" xmlns:wne="http://schemas.microsoft.com/office/word/2006/wordml" xmlns:wps="http://schemas.microsoft.com/office/word/2010/wordprocessingShape" mc:Ignorable="w14 w15 wp14">
+<w:hdr xmlns:ve="http://schemas.openxmlformats.org/markup-compatibility/2006" xmlns:o="urn:schemas-microsoft-com:office:office" xmlns:r="http://schemas.openxmlformats.org/officeDocument/2006/relationships" xmlns:m="http://schemas.openxmlformats.org/officeDocument/2006/math" xmlns:v="urn:schemas-microsoft-com:vml" xmlns:wp="http://schemas.openxmlformats.org/drawingml/2006/wordprocessingDrawing" xmlns:w10="urn:schemas-microsoft-com:office:word" xmlns:w="http://schemas.openxmlformats.org/wordprocessingml/2006/main" xmlns:wne="http://schemas.microsoft.com/office/word/2006/wordml">
   <w:p>
     <w:pPr>
       <w:pStyle w:val="Cabealho"/>
@@ -20889,7 +21876,7 @@
 </file>
 
 <file path=word/header3.xml><?xml version="1.0" encoding="utf-8"?>
-<w:hdr xmlns:wpc="http://schemas.microsoft.com/office/word/2010/wordprocessingCanvas" xmlns:mc="http://schemas.openxmlformats.org/markup-compatibility/2006" xmlns:o="urn:schemas-microsoft-com:office:office" xmlns:r="http://schemas.openxmlformats.org/officeDocument/2006/relationships" xmlns:m="http://schemas.openxmlformats.org/officeDocument/2006/math" xmlns:v="urn:schemas-microsoft-com:vml" xmlns:wp14="http://schemas.microsoft.com/office/word/2010/wordprocessingDrawing" xmlns:wp="http://schemas.openxmlformats.org/drawingml/2006/wordprocessingDrawing" xmlns:w10="urn:schemas-microsoft-com:office:word" xmlns:w="http://schemas.openxmlformats.org/wordprocessingml/2006/main" xmlns:w14="http://schemas.microsoft.com/office/word/2010/wordml" xmlns:w15="http://schemas.microsoft.com/office/word/2012/wordml" xmlns:wpg="http://schemas.microsoft.com/office/word/2010/wordprocessingGroup" xmlns:wpi="http://schemas.microsoft.com/office/word/2010/wordprocessingInk" xmlns:wne="http://schemas.microsoft.com/office/word/2006/wordml" xmlns:wps="http://schemas.microsoft.com/office/word/2010/wordprocessingShape" mc:Ignorable="w14 w15 wp14">
+<w:hdr xmlns:ve="http://schemas.openxmlformats.org/markup-compatibility/2006" xmlns:o="urn:schemas-microsoft-com:office:office" xmlns:r="http://schemas.openxmlformats.org/officeDocument/2006/relationships" xmlns:m="http://schemas.openxmlformats.org/officeDocument/2006/math" xmlns:v="urn:schemas-microsoft-com:vml" xmlns:wp="http://schemas.openxmlformats.org/drawingml/2006/wordprocessingDrawing" xmlns:w10="urn:schemas-microsoft-com:office:word" xmlns:w="http://schemas.openxmlformats.org/wordprocessingml/2006/main" xmlns:wne="http://schemas.microsoft.com/office/word/2006/wordml">
   <w:p>
     <w:pPr>
       <w:pStyle w:val="Cabealho"/>
@@ -20926,7 +21913,7 @@
 </file>
 
 <file path=word/header4.xml><?xml version="1.0" encoding="utf-8"?>
-<w:hdr xmlns:wpc="http://schemas.microsoft.com/office/word/2010/wordprocessingCanvas" xmlns:mc="http://schemas.openxmlformats.org/markup-compatibility/2006" xmlns:o="urn:schemas-microsoft-com:office:office" xmlns:r="http://schemas.openxmlformats.org/officeDocument/2006/relationships" xmlns:m="http://schemas.openxmlformats.org/officeDocument/2006/math" xmlns:v="urn:schemas-microsoft-com:vml" xmlns:wp14="http://schemas.microsoft.com/office/word/2010/wordprocessingDrawing" xmlns:wp="http://schemas.openxmlformats.org/drawingml/2006/wordprocessingDrawing" xmlns:w10="urn:schemas-microsoft-com:office:word" xmlns:w="http://schemas.openxmlformats.org/wordprocessingml/2006/main" xmlns:w14="http://schemas.microsoft.com/office/word/2010/wordml" xmlns:w15="http://schemas.microsoft.com/office/word/2012/wordml" xmlns:wpg="http://schemas.microsoft.com/office/word/2010/wordprocessingGroup" xmlns:wpi="http://schemas.microsoft.com/office/word/2010/wordprocessingInk" xmlns:wne="http://schemas.microsoft.com/office/word/2006/wordml" xmlns:wps="http://schemas.microsoft.com/office/word/2010/wordprocessingShape" mc:Ignorable="w14 w15 wp14">
+<w:hdr xmlns:ve="http://schemas.openxmlformats.org/markup-compatibility/2006" xmlns:o="urn:schemas-microsoft-com:office:office" xmlns:r="http://schemas.openxmlformats.org/officeDocument/2006/relationships" xmlns:m="http://schemas.openxmlformats.org/officeDocument/2006/math" xmlns:v="urn:schemas-microsoft-com:vml" xmlns:wp="http://schemas.openxmlformats.org/drawingml/2006/wordprocessingDrawing" xmlns:w10="urn:schemas-microsoft-com:office:word" xmlns:w="http://schemas.openxmlformats.org/wordprocessingml/2006/main" xmlns:wne="http://schemas.microsoft.com/office/word/2006/wordml">
   <w:p>
     <w:pPr>
       <w:pStyle w:val="Cabealho"/>
@@ -20941,7 +21928,7 @@
 </file>
 
 <file path=word/header5.xml><?xml version="1.0" encoding="utf-8"?>
-<w:hdr xmlns:wpc="http://schemas.microsoft.com/office/word/2010/wordprocessingCanvas" xmlns:mc="http://schemas.openxmlformats.org/markup-compatibility/2006" xmlns:o="urn:schemas-microsoft-com:office:office" xmlns:r="http://schemas.openxmlformats.org/officeDocument/2006/relationships" xmlns:m="http://schemas.openxmlformats.org/officeDocument/2006/math" xmlns:v="urn:schemas-microsoft-com:vml" xmlns:wp14="http://schemas.microsoft.com/office/word/2010/wordprocessingDrawing" xmlns:wp="http://schemas.openxmlformats.org/drawingml/2006/wordprocessingDrawing" xmlns:w10="urn:schemas-microsoft-com:office:word" xmlns:w="http://schemas.openxmlformats.org/wordprocessingml/2006/main" xmlns:w14="http://schemas.microsoft.com/office/word/2010/wordml" xmlns:w15="http://schemas.microsoft.com/office/word/2012/wordml" xmlns:wpg="http://schemas.microsoft.com/office/word/2010/wordprocessingGroup" xmlns:wpi="http://schemas.microsoft.com/office/word/2010/wordprocessingInk" xmlns:wne="http://schemas.microsoft.com/office/word/2006/wordml" xmlns:wps="http://schemas.microsoft.com/office/word/2010/wordprocessingShape" mc:Ignorable="w14 w15 wp14">
+<w:hdr xmlns:ve="http://schemas.openxmlformats.org/markup-compatibility/2006" xmlns:o="urn:schemas-microsoft-com:office:office" xmlns:r="http://schemas.openxmlformats.org/officeDocument/2006/relationships" xmlns:m="http://schemas.openxmlformats.org/officeDocument/2006/math" xmlns:v="urn:schemas-microsoft-com:vml" xmlns:wp="http://schemas.openxmlformats.org/drawingml/2006/wordprocessingDrawing" xmlns:w10="urn:schemas-microsoft-com:office:word" xmlns:w="http://schemas.openxmlformats.org/wordprocessingml/2006/main" xmlns:wne="http://schemas.microsoft.com/office/word/2006/wordml">
   <w:p>
     <w:pPr>
       <w:pStyle w:val="Cabealho"/>
@@ -20956,7 +21943,7 @@
 </file>
 
 <file path=word/header6.xml><?xml version="1.0" encoding="utf-8"?>
-<w:hdr xmlns:wpc="http://schemas.microsoft.com/office/word/2010/wordprocessingCanvas" xmlns:mc="http://schemas.openxmlformats.org/markup-compatibility/2006" xmlns:o="urn:schemas-microsoft-com:office:office" xmlns:r="http://schemas.openxmlformats.org/officeDocument/2006/relationships" xmlns:m="http://schemas.openxmlformats.org/officeDocument/2006/math" xmlns:v="urn:schemas-microsoft-com:vml" xmlns:wp14="http://schemas.microsoft.com/office/word/2010/wordprocessingDrawing" xmlns:wp="http://schemas.openxmlformats.org/drawingml/2006/wordprocessingDrawing" xmlns:w10="urn:schemas-microsoft-com:office:word" xmlns:w="http://schemas.openxmlformats.org/wordprocessingml/2006/main" xmlns:w14="http://schemas.microsoft.com/office/word/2010/wordml" xmlns:w15="http://schemas.microsoft.com/office/word/2012/wordml" xmlns:wpg="http://schemas.microsoft.com/office/word/2010/wordprocessingGroup" xmlns:wpi="http://schemas.microsoft.com/office/word/2010/wordprocessingInk" xmlns:wne="http://schemas.microsoft.com/office/word/2006/wordml" xmlns:wps="http://schemas.microsoft.com/office/word/2010/wordprocessingShape" mc:Ignorable="w14 w15 wp14">
+<w:hdr xmlns:ve="http://schemas.openxmlformats.org/markup-compatibility/2006" xmlns:o="urn:schemas-microsoft-com:office:office" xmlns:r="http://schemas.openxmlformats.org/officeDocument/2006/relationships" xmlns:m="http://schemas.openxmlformats.org/officeDocument/2006/math" xmlns:v="urn:schemas-microsoft-com:vml" xmlns:wp="http://schemas.openxmlformats.org/drawingml/2006/wordprocessingDrawing" xmlns:w10="urn:schemas-microsoft-com:office:word" xmlns:w="http://schemas.openxmlformats.org/wordprocessingml/2006/main" xmlns:wne="http://schemas.microsoft.com/office/word/2006/wordml">
   <w:p>
     <w:pPr>
       <w:pStyle w:val="Cabealho"/>
@@ -20966,7 +21953,7 @@
 </file>
 
 <file path=word/header7.xml><?xml version="1.0" encoding="utf-8"?>
-<w:hdr xmlns:wpc="http://schemas.microsoft.com/office/word/2010/wordprocessingCanvas" xmlns:mc="http://schemas.openxmlformats.org/markup-compatibility/2006" xmlns:o="urn:schemas-microsoft-com:office:office" xmlns:r="http://schemas.openxmlformats.org/officeDocument/2006/relationships" xmlns:m="http://schemas.openxmlformats.org/officeDocument/2006/math" xmlns:v="urn:schemas-microsoft-com:vml" xmlns:wp14="http://schemas.microsoft.com/office/word/2010/wordprocessingDrawing" xmlns:wp="http://schemas.openxmlformats.org/drawingml/2006/wordprocessingDrawing" xmlns:w10="urn:schemas-microsoft-com:office:word" xmlns:w="http://schemas.openxmlformats.org/wordprocessingml/2006/main" xmlns:w14="http://schemas.microsoft.com/office/word/2010/wordml" xmlns:w15="http://schemas.microsoft.com/office/word/2012/wordml" xmlns:wpg="http://schemas.microsoft.com/office/word/2010/wordprocessingGroup" xmlns:wpi="http://schemas.microsoft.com/office/word/2010/wordprocessingInk" xmlns:wne="http://schemas.microsoft.com/office/word/2006/wordml" xmlns:wps="http://schemas.microsoft.com/office/word/2010/wordprocessingShape" mc:Ignorable="w14 w15 wp14">
+<w:hdr xmlns:ve="http://schemas.openxmlformats.org/markup-compatibility/2006" xmlns:o="urn:schemas-microsoft-com:office:office" xmlns:r="http://schemas.openxmlformats.org/officeDocument/2006/relationships" xmlns:m="http://schemas.openxmlformats.org/officeDocument/2006/math" xmlns:v="urn:schemas-microsoft-com:vml" xmlns:wp="http://schemas.openxmlformats.org/drawingml/2006/wordprocessingDrawing" xmlns:w10="urn:schemas-microsoft-com:office:word" xmlns:w="http://schemas.openxmlformats.org/wordprocessingml/2006/main" xmlns:wne="http://schemas.microsoft.com/office/word/2006/wordml">
   <w:p>
     <w:pPr>
       <w:pStyle w:val="Cabealho"/>
@@ -20976,7 +21963,7 @@
 </file>
 
 <file path=word/numbering.xml><?xml version="1.0" encoding="utf-8"?>
-<w:numbering xmlns:wpc="http://schemas.microsoft.com/office/word/2010/wordprocessingCanvas" xmlns:mc="http://schemas.openxmlformats.org/markup-compatibility/2006" xmlns:o="urn:schemas-microsoft-com:office:office" xmlns:r="http://schemas.openxmlformats.org/officeDocument/2006/relationships" xmlns:m="http://schemas.openxmlformats.org/officeDocument/2006/math" xmlns:v="urn:schemas-microsoft-com:vml" xmlns:wp14="http://schemas.microsoft.com/office/word/2010/wordprocessingDrawing" xmlns:wp="http://schemas.openxmlformats.org/drawingml/2006/wordprocessingDrawing" xmlns:w10="urn:schemas-microsoft-com:office:word" xmlns:w="http://schemas.openxmlformats.org/wordprocessingml/2006/main" xmlns:w14="http://schemas.microsoft.com/office/word/2010/wordml" xmlns:w15="http://schemas.microsoft.com/office/word/2012/wordml" xmlns:wpg="http://schemas.microsoft.com/office/word/2010/wordprocessingGroup" xmlns:wpi="http://schemas.microsoft.com/office/word/2010/wordprocessingInk" xmlns:wne="http://schemas.microsoft.com/office/word/2006/wordml" xmlns:wps="http://schemas.microsoft.com/office/word/2010/wordprocessingShape" mc:Ignorable="w14 w15 wp14">
+<w:numbering xmlns:ve="http://schemas.openxmlformats.org/markup-compatibility/2006" xmlns:o="urn:schemas-microsoft-com:office:office" xmlns:r="http://schemas.openxmlformats.org/officeDocument/2006/relationships" xmlns:m="http://schemas.openxmlformats.org/officeDocument/2006/math" xmlns:v="urn:schemas-microsoft-com:vml" xmlns:wp="http://schemas.openxmlformats.org/drawingml/2006/wordprocessingDrawing" xmlns:w10="urn:schemas-microsoft-com:office:word" xmlns:w="http://schemas.openxmlformats.org/wordprocessingml/2006/main" xmlns:wne="http://schemas.microsoft.com/office/word/2006/wordml">
   <w:abstractNum w:abstractNumId="0">
     <w:nsid w:val="05D72FCF"/>
     <w:multiLevelType w:val="hybridMultilevel"/>
@@ -23945,7 +24932,7 @@
 </file>
 
 <file path=word/styles.xml><?xml version="1.0" encoding="utf-8"?>
-<w:styles xmlns:mc="http://schemas.openxmlformats.org/markup-compatibility/2006" xmlns:r="http://schemas.openxmlformats.org/officeDocument/2006/relationships" xmlns:w="http://schemas.openxmlformats.org/wordprocessingml/2006/main" xmlns:w14="http://schemas.microsoft.com/office/word/2010/wordml" xmlns:w15="http://schemas.microsoft.com/office/word/2012/wordml" mc:Ignorable="w14 w15">
+<w:styles xmlns:r="http://schemas.openxmlformats.org/officeDocument/2006/relationships" xmlns:w="http://schemas.openxmlformats.org/wordprocessingml/2006/main">
   <w:docDefaults>
     <w:rPrDefault>
       <w:rPr>
@@ -23955,378 +24942,139 @@
     </w:rPrDefault>
     <w:pPrDefault/>
   </w:docDefaults>
-  <w:latentStyles w:defLockedState="0" w:defUIPriority="99" w:defSemiHidden="0" w:defUnhideWhenUsed="0" w:defQFormat="0" w:count="371">
-    <w:lsdException w:name="Normal" w:uiPriority="0" w:qFormat="1"/>
-    <w:lsdException w:name="heading 1" w:qFormat="1"/>
-    <w:lsdException w:name="heading 2" w:qFormat="1"/>
-    <w:lsdException w:name="heading 3" w:qFormat="1"/>
-    <w:lsdException w:name="heading 4" w:qFormat="1"/>
-    <w:lsdException w:name="heading 5" w:qFormat="1"/>
-    <w:lsdException w:name="heading 6" w:qFormat="1"/>
-    <w:lsdException w:name="heading 7" w:unhideWhenUsed="1" w:qFormat="1"/>
-    <w:lsdException w:name="heading 8" w:unhideWhenUsed="1" w:qFormat="1"/>
-    <w:lsdException w:name="heading 9" w:unhideWhenUsed="1" w:qFormat="1"/>
-    <w:lsdException w:name="index 1" w:semiHidden="1" w:unhideWhenUsed="1"/>
-    <w:lsdException w:name="index 2" w:semiHidden="1" w:unhideWhenUsed="1"/>
-    <w:lsdException w:name="index 3" w:semiHidden="1" w:unhideWhenUsed="1"/>
-    <w:lsdException w:name="index 4" w:semiHidden="1" w:unhideWhenUsed="1"/>
-    <w:lsdException w:name="index 5" w:semiHidden="1" w:unhideWhenUsed="1"/>
-    <w:lsdException w:name="index 6" w:semiHidden="1" w:unhideWhenUsed="1"/>
-    <w:lsdException w:name="index 7" w:semiHidden="1" w:unhideWhenUsed="1"/>
-    <w:lsdException w:name="index 8" w:semiHidden="1" w:unhideWhenUsed="1"/>
-    <w:lsdException w:name="index 9" w:semiHidden="1" w:unhideWhenUsed="1"/>
-    <w:lsdException w:name="toc 1" w:semiHidden="1" w:uiPriority="39" w:unhideWhenUsed="1"/>
-    <w:lsdException w:name="toc 2" w:semiHidden="1" w:uiPriority="39" w:unhideWhenUsed="1"/>
-    <w:lsdException w:name="toc 3" w:semiHidden="1" w:uiPriority="39" w:unhideWhenUsed="1"/>
-    <w:lsdException w:name="toc 4" w:semiHidden="1" w:unhideWhenUsed="1"/>
-    <w:lsdException w:name="toc 5" w:semiHidden="1" w:unhideWhenUsed="1"/>
-    <w:lsdException w:name="toc 6" w:semiHidden="1" w:unhideWhenUsed="1"/>
-    <w:lsdException w:name="toc 7" w:semiHidden="1" w:unhideWhenUsed="1"/>
-    <w:lsdException w:name="toc 8" w:semiHidden="1" w:unhideWhenUsed="1"/>
-    <w:lsdException w:name="toc 9" w:semiHidden="1" w:unhideWhenUsed="1"/>
-    <w:lsdException w:name="Normal Indent" w:semiHidden="1" w:unhideWhenUsed="1"/>
-    <w:lsdException w:name="footnote text" w:semiHidden="1" w:unhideWhenUsed="1"/>
-    <w:lsdException w:name="annotation text" w:semiHidden="1" w:unhideWhenUsed="1"/>
-    <w:lsdException w:name="header" w:semiHidden="1" w:uiPriority="0" w:unhideWhenUsed="1"/>
-    <w:lsdException w:name="footer" w:semiHidden="1" w:unhideWhenUsed="1"/>
-    <w:lsdException w:name="index heading" w:semiHidden="1" w:unhideWhenUsed="1"/>
-    <w:lsdException w:name="caption" w:unhideWhenUsed="1" w:qFormat="1"/>
-    <w:lsdException w:name="table of figures" w:semiHidden="1" w:unhideWhenUsed="1"/>
-    <w:lsdException w:name="envelope address" w:semiHidden="1" w:unhideWhenUsed="1"/>
-    <w:lsdException w:name="envelope return" w:semiHidden="1" w:unhideWhenUsed="1"/>
-    <w:lsdException w:name="footnote reference" w:semiHidden="1" w:unhideWhenUsed="1"/>
-    <w:lsdException w:name="annotation reference" w:semiHidden="1" w:unhideWhenUsed="1"/>
-    <w:lsdException w:name="line number" w:semiHidden="1" w:unhideWhenUsed="1"/>
-    <w:lsdException w:name="page number" w:semiHidden="1" w:unhideWhenUsed="1"/>
-    <w:lsdException w:name="endnote reference" w:semiHidden="1" w:unhideWhenUsed="1"/>
-    <w:lsdException w:name="endnote text" w:semiHidden="1" w:unhideWhenUsed="1"/>
-    <w:lsdException w:name="table of authorities" w:semiHidden="1" w:unhideWhenUsed="1"/>
-    <w:lsdException w:name="macro" w:semiHidden="1" w:unhideWhenUsed="1"/>
-    <w:lsdException w:name="toa heading" w:semiHidden="1" w:unhideWhenUsed="1"/>
-    <w:lsdException w:name="List" w:semiHidden="1" w:unhideWhenUsed="1"/>
-    <w:lsdException w:name="List Bullet" w:semiHidden="1" w:unhideWhenUsed="1"/>
-    <w:lsdException w:name="List Number" w:semiHidden="1" w:unhideWhenUsed="1"/>
-    <w:lsdException w:name="List 2" w:semiHidden="1" w:unhideWhenUsed="1"/>
-    <w:lsdException w:name="List 3" w:semiHidden="1" w:unhideWhenUsed="1"/>
-    <w:lsdException w:name="List 4" w:semiHidden="1" w:unhideWhenUsed="1"/>
-    <w:lsdException w:name="List 5" w:semiHidden="1" w:unhideWhenUsed="1"/>
-    <w:lsdException w:name="List Bullet 2" w:semiHidden="1" w:unhideWhenUsed="1"/>
-    <w:lsdException w:name="List Bullet 3" w:semiHidden="1" w:unhideWhenUsed="1"/>
-    <w:lsdException w:name="List Bullet 4" w:semiHidden="1" w:unhideWhenUsed="1"/>
-    <w:lsdException w:name="List Bullet 5" w:semiHidden="1" w:unhideWhenUsed="1"/>
-    <w:lsdException w:name="List Number 2" w:semiHidden="1" w:unhideWhenUsed="1"/>
-    <w:lsdException w:name="List Number 3" w:semiHidden="1" w:unhideWhenUsed="1"/>
-    <w:lsdException w:name="List Number 4" w:semiHidden="1" w:unhideWhenUsed="1"/>
-    <w:lsdException w:name="List Number 5" w:semiHidden="1" w:unhideWhenUsed="1"/>
-    <w:lsdException w:name="Title" w:qFormat="1"/>
-    <w:lsdException w:name="Closing" w:semiHidden="1" w:unhideWhenUsed="1"/>
-    <w:lsdException w:name="Signature" w:semiHidden="1" w:unhideWhenUsed="1"/>
-    <w:lsdException w:name="Default Paragraph Font" w:semiHidden="1" w:unhideWhenUsed="1"/>
-    <w:lsdException w:name="Body Text" w:semiHidden="1" w:uiPriority="0" w:unhideWhenUsed="1"/>
-    <w:lsdException w:name="Body Text Indent" w:semiHidden="1" w:unhideWhenUsed="1"/>
-    <w:lsdException w:name="List Continue" w:semiHidden="1" w:unhideWhenUsed="1"/>
-    <w:lsdException w:name="List Continue 2" w:semiHidden="1" w:unhideWhenUsed="1"/>
-    <w:lsdException w:name="List Continue 3" w:semiHidden="1" w:unhideWhenUsed="1"/>
-    <w:lsdException w:name="List Continue 4" w:semiHidden="1" w:unhideWhenUsed="1"/>
-    <w:lsdException w:name="List Continue 5" w:semiHidden="1" w:unhideWhenUsed="1"/>
-    <w:lsdException w:name="Message Header" w:semiHidden="1" w:unhideWhenUsed="1"/>
-    <w:lsdException w:name="Subtitle" w:uiPriority="11" w:qFormat="1"/>
-    <w:lsdException w:name="Salutation" w:semiHidden="1" w:unhideWhenUsed="1"/>
-    <w:lsdException w:name="Date" w:semiHidden="1" w:unhideWhenUsed="1"/>
-    <w:lsdException w:name="Body Text First Indent" w:semiHidden="1" w:unhideWhenUsed="1"/>
-    <w:lsdException w:name="Body Text First Indent 2" w:semiHidden="1" w:unhideWhenUsed="1"/>
-    <w:lsdException w:name="Note Heading" w:semiHidden="1" w:unhideWhenUsed="1"/>
-    <w:lsdException w:name="Body Text 2" w:semiHidden="1" w:unhideWhenUsed="1"/>
-    <w:lsdException w:name="Body Text 3" w:semiHidden="1" w:unhideWhenUsed="1"/>
-    <w:lsdException w:name="Body Text Indent 2" w:semiHidden="1" w:unhideWhenUsed="1"/>
-    <w:lsdException w:name="Body Text Indent 3" w:semiHidden="1" w:unhideWhenUsed="1"/>
-    <w:lsdException w:name="Block Text" w:semiHidden="1" w:unhideWhenUsed="1"/>
-    <w:lsdException w:name="Hyperlink" w:semiHidden="1" w:unhideWhenUsed="1"/>
-    <w:lsdException w:name="FollowedHyperlink" w:semiHidden="1" w:unhideWhenUsed="1"/>
-    <w:lsdException w:name="Strong" w:uiPriority="0" w:qFormat="1"/>
-    <w:lsdException w:name="Emphasis" w:uiPriority="20" w:qFormat="1"/>
-    <w:lsdException w:name="Document Map" w:semiHidden="1" w:unhideWhenUsed="1"/>
-    <w:lsdException w:name="Plain Text" w:semiHidden="1" w:unhideWhenUsed="1"/>
-    <w:lsdException w:name="E-mail Signature" w:semiHidden="1" w:unhideWhenUsed="1"/>
-    <w:lsdException w:name="HTML Top of Form" w:semiHidden="1" w:unhideWhenUsed="1"/>
-    <w:lsdException w:name="HTML Bottom of Form" w:semiHidden="1" w:unhideWhenUsed="1"/>
-    <w:lsdException w:name="Normal (Web)" w:semiHidden="1" w:unhideWhenUsed="1"/>
-    <w:lsdException w:name="HTML Acronym" w:semiHidden="1" w:unhideWhenUsed="1"/>
-    <w:lsdException w:name="HTML Address" w:semiHidden="1" w:unhideWhenUsed="1"/>
-    <w:lsdException w:name="HTML Cite" w:semiHidden="1" w:unhideWhenUsed="1"/>
-    <w:lsdException w:name="HTML Code" w:semiHidden="1" w:unhideWhenUsed="1"/>
-    <w:lsdException w:name="HTML Definition" w:semiHidden="1" w:unhideWhenUsed="1"/>
-    <w:lsdException w:name="HTML Keyboard" w:semiHidden="1" w:unhideWhenUsed="1"/>
-    <w:lsdException w:name="HTML Preformatted" w:semiHidden="1" w:uiPriority="0" w:unhideWhenUsed="1"/>
-    <w:lsdException w:name="HTML Sample" w:semiHidden="1" w:unhideWhenUsed="1"/>
-    <w:lsdException w:name="HTML Typewriter" w:semiHidden="1" w:unhideWhenUsed="1"/>
-    <w:lsdException w:name="HTML Variable" w:semiHidden="1" w:unhideWhenUsed="1"/>
-    <w:lsdException w:name="Normal Table" w:semiHidden="1" w:unhideWhenUsed="1"/>
-    <w:lsdException w:name="annotation subject" w:semiHidden="1" w:unhideWhenUsed="1"/>
-    <w:lsdException w:name="No List" w:semiHidden="1" w:unhideWhenUsed="1"/>
-    <w:lsdException w:name="Outline List 1" w:semiHidden="1" w:unhideWhenUsed="1"/>
-    <w:lsdException w:name="Outline List 2" w:semiHidden="1" w:unhideWhenUsed="1"/>
-    <w:lsdException w:name="Outline List 3" w:semiHidden="1" w:unhideWhenUsed="1"/>
-    <w:lsdException w:name="Table Simple 1" w:semiHidden="1" w:unhideWhenUsed="1"/>
-    <w:lsdException w:name="Table Simple 2" w:semiHidden="1" w:unhideWhenUsed="1"/>
-    <w:lsdException w:name="Table Simple 3" w:semiHidden="1" w:unhideWhenUsed="1"/>
-    <w:lsdException w:name="Table Classic 1" w:semiHidden="1" w:unhideWhenUsed="1"/>
-    <w:lsdException w:name="Table Classic 2" w:semiHidden="1" w:unhideWhenUsed="1"/>
-    <w:lsdException w:name="Table Classic 3" w:semiHidden="1" w:unhideWhenUsed="1"/>
-    <w:lsdException w:name="Table Classic 4" w:semiHidden="1" w:unhideWhenUsed="1"/>
-    <w:lsdException w:name="Table Colorful 1" w:semiHidden="1" w:unhideWhenUsed="1"/>
-    <w:lsdException w:name="Table Colorful 2" w:semiHidden="1" w:unhideWhenUsed="1"/>
-    <w:lsdException w:name="Table Colorful 3" w:semiHidden="1" w:unhideWhenUsed="1"/>
-    <w:lsdException w:name="Table Columns 1" w:semiHidden="1" w:unhideWhenUsed="1"/>
-    <w:lsdException w:name="Table Columns 2" w:semiHidden="1" w:unhideWhenUsed="1"/>
-    <w:lsdException w:name="Table Columns 3" w:semiHidden="1" w:unhideWhenUsed="1"/>
-    <w:lsdException w:name="Table Columns 4" w:semiHidden="1" w:unhideWhenUsed="1"/>
-    <w:lsdException w:name="Table Columns 5" w:semiHidden="1" w:unhideWhenUsed="1"/>
-    <w:lsdException w:name="Table Grid 1" w:semiHidden="1" w:unhideWhenUsed="1"/>
-    <w:lsdException w:name="Table Grid 2" w:semiHidden="1" w:unhideWhenUsed="1"/>
-    <w:lsdException w:name="Table Grid 3" w:semiHidden="1" w:unhideWhenUsed="1"/>
-    <w:lsdException w:name="Table Grid 4" w:semiHidden="1" w:unhideWhenUsed="1"/>
-    <w:lsdException w:name="Table Grid 5" w:semiHidden="1" w:unhideWhenUsed="1"/>
-    <w:lsdException w:name="Table Grid 6" w:semiHidden="1" w:unhideWhenUsed="1"/>
-    <w:lsdException w:name="Table Grid 7" w:semiHidden="1" w:unhideWhenUsed="1"/>
-    <w:lsdException w:name="Table Grid 8" w:semiHidden="1" w:unhideWhenUsed="1"/>
-    <w:lsdException w:name="Table List 1" w:semiHidden="1" w:unhideWhenUsed="1"/>
-    <w:lsdException w:name="Table List 2" w:semiHidden="1" w:unhideWhenUsed="1"/>
-    <w:lsdException w:name="Table List 3" w:semiHidden="1" w:unhideWhenUsed="1"/>
-    <w:lsdException w:name="Table List 4" w:semiHidden="1" w:unhideWhenUsed="1"/>
-    <w:lsdException w:name="Table List 5" w:semiHidden="1" w:unhideWhenUsed="1"/>
-    <w:lsdException w:name="Table List 6" w:semiHidden="1" w:unhideWhenUsed="1"/>
-    <w:lsdException w:name="Table List 7" w:semiHidden="1" w:unhideWhenUsed="1"/>
-    <w:lsdException w:name="Table List 8" w:semiHidden="1" w:unhideWhenUsed="1"/>
-    <w:lsdException w:name="Table 3D effects 1" w:semiHidden="1" w:unhideWhenUsed="1"/>
-    <w:lsdException w:name="Table 3D effects 2" w:semiHidden="1" w:unhideWhenUsed="1"/>
-    <w:lsdException w:name="Table 3D effects 3" w:semiHidden="1" w:unhideWhenUsed="1"/>
-    <w:lsdException w:name="Table Contemporary" w:semiHidden="1" w:unhideWhenUsed="1"/>
-    <w:lsdException w:name="Table Elegant" w:semiHidden="1" w:unhideWhenUsed="1"/>
-    <w:lsdException w:name="Table Professional" w:semiHidden="1" w:unhideWhenUsed="1"/>
-    <w:lsdException w:name="Table Subtle 1" w:semiHidden="1" w:unhideWhenUsed="1"/>
-    <w:lsdException w:name="Table Subtle 2" w:semiHidden="1" w:unhideWhenUsed="1"/>
-    <w:lsdException w:name="Table Web 1" w:semiHidden="1" w:unhideWhenUsed="1"/>
-    <w:lsdException w:name="Table Web 2" w:semiHidden="1" w:unhideWhenUsed="1"/>
-    <w:lsdException w:name="Table Web 3" w:semiHidden="1" w:unhideWhenUsed="1"/>
-    <w:lsdException w:name="Balloon Text" w:semiHidden="1" w:unhideWhenUsed="1"/>
-    <w:lsdException w:name="Table Grid" w:uiPriority="59"/>
-    <w:lsdException w:name="Table Theme" w:semiHidden="1" w:unhideWhenUsed="1"/>
-    <w:lsdException w:name="Placeholder Text" w:semiHidden="1"/>
-    <w:lsdException w:name="No Spacing" w:uiPriority="1" w:qFormat="1"/>
-    <w:lsdException w:name="Light Shading" w:uiPriority="60"/>
-    <w:lsdException w:name="Light List" w:uiPriority="61"/>
-    <w:lsdException w:name="Light Grid" w:uiPriority="62"/>
-    <w:lsdException w:name="Medium Shading 1" w:uiPriority="63"/>
-    <w:lsdException w:name="Medium Shading 2" w:uiPriority="64"/>
-    <w:lsdException w:name="Medium List 1" w:uiPriority="65"/>
-    <w:lsdException w:name="Medium List 2" w:uiPriority="66"/>
-    <w:lsdException w:name="Medium Grid 1" w:uiPriority="67"/>
-    <w:lsdException w:name="Medium Grid 2" w:uiPriority="68"/>
-    <w:lsdException w:name="Medium Grid 3" w:uiPriority="69"/>
-    <w:lsdException w:name="Dark List" w:uiPriority="70"/>
-    <w:lsdException w:name="Colorful Shading" w:uiPriority="71"/>
-    <w:lsdException w:name="Colorful List" w:uiPriority="72"/>
-    <w:lsdException w:name="Colorful Grid" w:uiPriority="73"/>
-    <w:lsdException w:name="Light Shading Accent 1" w:uiPriority="60"/>
-    <w:lsdException w:name="Light List Accent 1" w:uiPriority="61"/>
-    <w:lsdException w:name="Light Grid Accent 1" w:uiPriority="62"/>
-    <w:lsdException w:name="Medium Shading 1 Accent 1" w:uiPriority="63"/>
-    <w:lsdException w:name="Medium Shading 2 Accent 1" w:uiPriority="64"/>
-    <w:lsdException w:name="Medium List 1 Accent 1" w:uiPriority="65"/>
-    <w:lsdException w:name="Revision" w:semiHidden="1"/>
-    <w:lsdException w:name="List Paragraph" w:qFormat="1"/>
-    <w:lsdException w:name="Quote" w:uiPriority="29" w:qFormat="1"/>
-    <w:lsdException w:name="Intense Quote" w:uiPriority="30" w:qFormat="1"/>
-    <w:lsdException w:name="Medium List 2 Accent 1" w:uiPriority="66"/>
-    <w:lsdException w:name="Medium Grid 1 Accent 1" w:uiPriority="67"/>
-    <w:lsdException w:name="Medium Grid 2 Accent 1" w:uiPriority="68"/>
-    <w:lsdException w:name="Medium Grid 3 Accent 1" w:uiPriority="69"/>
-    <w:lsdException w:name="Dark List Accent 1" w:uiPriority="70"/>
-    <w:lsdException w:name="Colorful Shading Accent 1" w:uiPriority="71"/>
-    <w:lsdException w:name="Colorful List Accent 1" w:uiPriority="72"/>
-    <w:lsdException w:name="Colorful Grid Accent 1" w:uiPriority="73"/>
-    <w:lsdException w:name="Light Shading Accent 2" w:uiPriority="60"/>
-    <w:lsdException w:name="Light List Accent 2" w:uiPriority="61"/>
-    <w:lsdException w:name="Light Grid Accent 2" w:uiPriority="62"/>
-    <w:lsdException w:name="Medium Shading 1 Accent 2" w:uiPriority="63"/>
-    <w:lsdException w:name="Medium Shading 2 Accent 2" w:uiPriority="64"/>
-    <w:lsdException w:name="Medium List 1 Accent 2" w:uiPriority="65"/>
-    <w:lsdException w:name="Medium List 2 Accent 2" w:uiPriority="66"/>
-    <w:lsdException w:name="Medium Grid 1 Accent 2" w:uiPriority="67"/>
-    <w:lsdException w:name="Medium Grid 2 Accent 2" w:uiPriority="68"/>
-    <w:lsdException w:name="Medium Grid 3 Accent 2" w:uiPriority="69"/>
-    <w:lsdException w:name="Dark List Accent 2" w:uiPriority="70"/>
-    <w:lsdException w:name="Colorful Shading Accent 2" w:uiPriority="71"/>
-    <w:lsdException w:name="Colorful List Accent 2" w:uiPriority="72"/>
-    <w:lsdException w:name="Colorful Grid Accent 2" w:uiPriority="73"/>
-    <w:lsdException w:name="Light Shading Accent 3" w:uiPriority="60"/>
-    <w:lsdException w:name="Light List Accent 3" w:uiPriority="61"/>
-    <w:lsdException w:name="Light Grid Accent 3" w:uiPriority="62"/>
-    <w:lsdException w:name="Medium Shading 1 Accent 3" w:uiPriority="63"/>
-    <w:lsdException w:name="Medium Shading 2 Accent 3" w:uiPriority="64"/>
-    <w:lsdException w:name="Medium List 1 Accent 3" w:uiPriority="65"/>
-    <w:lsdException w:name="Medium List 2 Accent 3" w:uiPriority="66"/>
-    <w:lsdException w:name="Medium Grid 1 Accent 3" w:uiPriority="67"/>
-    <w:lsdException w:name="Medium Grid 2 Accent 3" w:uiPriority="68"/>
-    <w:lsdException w:name="Medium Grid 3 Accent 3" w:uiPriority="69"/>
-    <w:lsdException w:name="Dark List Accent 3" w:uiPriority="70"/>
-    <w:lsdException w:name="Colorful Shading Accent 3" w:uiPriority="71"/>
-    <w:lsdException w:name="Colorful List Accent 3" w:uiPriority="72"/>
-    <w:lsdException w:name="Colorful Grid Accent 3" w:uiPriority="73"/>
-    <w:lsdException w:name="Light Shading Accent 4" w:uiPriority="60"/>
-    <w:lsdException w:name="Light List Accent 4" w:uiPriority="61"/>
-    <w:lsdException w:name="Light Grid Accent 4" w:uiPriority="62"/>
-    <w:lsdException w:name="Medium Shading 1 Accent 4" w:uiPriority="63"/>
-    <w:lsdException w:name="Medium Shading 2 Accent 4" w:uiPriority="64"/>
-    <w:lsdException w:name="Medium List 1 Accent 4" w:uiPriority="65"/>
-    <w:lsdException w:name="Medium List 2 Accent 4" w:uiPriority="66"/>
-    <w:lsdException w:name="Medium Grid 1 Accent 4" w:uiPriority="67"/>
-    <w:lsdException w:name="Medium Grid 2 Accent 4" w:uiPriority="68"/>
-    <w:lsdException w:name="Medium Grid 3 Accent 4" w:uiPriority="69"/>
-    <w:lsdException w:name="Dark List Accent 4" w:uiPriority="70"/>
-    <w:lsdException w:name="Colorful Shading Accent 4" w:uiPriority="71"/>
-    <w:lsdException w:name="Colorful List Accent 4" w:uiPriority="72"/>
-    <w:lsdException w:name="Colorful Grid Accent 4" w:uiPriority="73"/>
-    <w:lsdException w:name="Light Shading Accent 5" w:uiPriority="60"/>
-    <w:lsdException w:name="Light List Accent 5" w:uiPriority="61"/>
-    <w:lsdException w:name="Light Grid Accent 5" w:uiPriority="62"/>
-    <w:lsdException w:name="Medium Shading 1 Accent 5" w:uiPriority="63"/>
-    <w:lsdException w:name="Medium Shading 2 Accent 5" w:uiPriority="64"/>
-    <w:lsdException w:name="Medium List 1 Accent 5" w:uiPriority="65"/>
-    <w:lsdException w:name="Medium List 2 Accent 5" w:uiPriority="66"/>
-    <w:lsdException w:name="Medium Grid 1 Accent 5" w:uiPriority="67"/>
-    <w:lsdException w:name="Medium Grid 2 Accent 5" w:uiPriority="68"/>
-    <w:lsdException w:name="Medium Grid 3 Accent 5" w:uiPriority="69"/>
-    <w:lsdException w:name="Dark List Accent 5" w:uiPriority="70"/>
-    <w:lsdException w:name="Colorful Shading Accent 5" w:uiPriority="71"/>
-    <w:lsdException w:name="Colorful List Accent 5" w:uiPriority="72"/>
-    <w:lsdException w:name="Colorful Grid Accent 5" w:uiPriority="73"/>
-    <w:lsdException w:name="Light Shading Accent 6" w:uiPriority="60"/>
-    <w:lsdException w:name="Light List Accent 6" w:uiPriority="61"/>
-    <w:lsdException w:name="Light Grid Accent 6" w:uiPriority="62"/>
-    <w:lsdException w:name="Medium Shading 1 Accent 6" w:uiPriority="63"/>
-    <w:lsdException w:name="Medium Shading 2 Accent 6" w:uiPriority="64"/>
-    <w:lsdException w:name="Medium List 1 Accent 6" w:uiPriority="65"/>
-    <w:lsdException w:name="Medium List 2 Accent 6" w:uiPriority="66"/>
-    <w:lsdException w:name="Medium Grid 1 Accent 6" w:uiPriority="67"/>
-    <w:lsdException w:name="Medium Grid 2 Accent 6" w:uiPriority="68"/>
-    <w:lsdException w:name="Medium Grid 3 Accent 6" w:uiPriority="69"/>
-    <w:lsdException w:name="Dark List Accent 6" w:uiPriority="70"/>
-    <w:lsdException w:name="Colorful Shading Accent 6" w:uiPriority="71"/>
-    <w:lsdException w:name="Colorful List Accent 6" w:uiPriority="72"/>
-    <w:lsdException w:name="Colorful Grid Accent 6" w:uiPriority="73"/>
-    <w:lsdException w:name="Subtle Emphasis" w:uiPriority="19" w:qFormat="1"/>
-    <w:lsdException w:name="Intense Emphasis" w:uiPriority="21" w:qFormat="1"/>
-    <w:lsdException w:name="Subtle Reference" w:uiPriority="31" w:qFormat="1"/>
-    <w:lsdException w:name="Intense Reference" w:uiPriority="32" w:qFormat="1"/>
-    <w:lsdException w:name="Book Title" w:uiPriority="33" w:qFormat="1"/>
-    <w:lsdException w:name="Bibliography" w:semiHidden="1" w:unhideWhenUsed="1"/>
-    <w:lsdException w:name="TOC Heading" w:uiPriority="39" w:unhideWhenUsed="1" w:qFormat="1"/>
-    <w:lsdException w:name="Plain Table 1" w:uiPriority="41"/>
-    <w:lsdException w:name="Plain Table 2" w:uiPriority="42"/>
-    <w:lsdException w:name="Plain Table 3" w:uiPriority="43"/>
-    <w:lsdException w:name="Plain Table 4" w:uiPriority="44"/>
-    <w:lsdException w:name="Plain Table 5" w:uiPriority="45"/>
-    <w:lsdException w:name="Grid Table Light" w:uiPriority="40"/>
-    <w:lsdException w:name="Grid Table 1 Light" w:uiPriority="46"/>
-    <w:lsdException w:name="Grid Table 2" w:uiPriority="47"/>
-    <w:lsdException w:name="Grid Table 3" w:uiPriority="48"/>
-    <w:lsdException w:name="Grid Table 4" w:uiPriority="49"/>
-    <w:lsdException w:name="Grid Table 5 Dark" w:uiPriority="50"/>
-    <w:lsdException w:name="Grid Table 6 Colorful" w:uiPriority="51"/>
-    <w:lsdException w:name="Grid Table 7 Colorful" w:uiPriority="52"/>
-    <w:lsdException w:name="Grid Table 1 Light Accent 1" w:uiPriority="46"/>
-    <w:lsdException w:name="Grid Table 2 Accent 1" w:uiPriority="47"/>
-    <w:lsdException w:name="Grid Table 3 Accent 1" w:uiPriority="48"/>
-    <w:lsdException w:name="Grid Table 4 Accent 1" w:uiPriority="49"/>
-    <w:lsdException w:name="Grid Table 5 Dark Accent 1" w:uiPriority="50"/>
-    <w:lsdException w:name="Grid Table 6 Colorful Accent 1" w:uiPriority="51"/>
-    <w:lsdException w:name="Grid Table 7 Colorful Accent 1" w:uiPriority="52"/>
-    <w:lsdException w:name="Grid Table 1 Light Accent 2" w:uiPriority="46"/>
-    <w:lsdException w:name="Grid Table 2 Accent 2" w:uiPriority="47"/>
-    <w:lsdException w:name="Grid Table 3 Accent 2" w:uiPriority="48"/>
-    <w:lsdException w:name="Grid Table 4 Accent 2" w:uiPriority="49"/>
-    <w:lsdException w:name="Grid Table 5 Dark Accent 2" w:uiPriority="50"/>
-    <w:lsdException w:name="Grid Table 6 Colorful Accent 2" w:uiPriority="51"/>
-    <w:lsdException w:name="Grid Table 7 Colorful Accent 2" w:uiPriority="52"/>
-    <w:lsdException w:name="Grid Table 1 Light Accent 3" w:uiPriority="46"/>
-    <w:lsdException w:name="Grid Table 2 Accent 3" w:uiPriority="47"/>
-    <w:lsdException w:name="Grid Table 3 Accent 3" w:uiPriority="48"/>
-    <w:lsdException w:name="Grid Table 4 Accent 3" w:uiPriority="49"/>
-    <w:lsdException w:name="Grid Table 5 Dark Accent 3" w:uiPriority="50"/>
-    <w:lsdException w:name="Grid Table 6 Colorful Accent 3" w:uiPriority="51"/>
-    <w:lsdException w:name="Grid Table 7 Colorful Accent 3" w:uiPriority="52"/>
-    <w:lsdException w:name="Grid Table 1 Light Accent 4" w:uiPriority="46"/>
-    <w:lsdException w:name="Grid Table 2 Accent 4" w:uiPriority="47"/>
-    <w:lsdException w:name="Grid Table 3 Accent 4" w:uiPriority="48"/>
-    <w:lsdException w:name="Grid Table 4 Accent 4" w:uiPriority="49"/>
-    <w:lsdException w:name="Grid Table 5 Dark Accent 4" w:uiPriority="50"/>
-    <w:lsdException w:name="Grid Table 6 Colorful Accent 4" w:uiPriority="51"/>
-    <w:lsdException w:name="Grid Table 7 Colorful Accent 4" w:uiPriority="52"/>
-    <w:lsdException w:name="Grid Table 1 Light Accent 5" w:uiPriority="46"/>
-    <w:lsdException w:name="Grid Table 2 Accent 5" w:uiPriority="47"/>
-    <w:lsdException w:name="Grid Table 3 Accent 5" w:uiPriority="48"/>
-    <w:lsdException w:name="Grid Table 4 Accent 5" w:uiPriority="49"/>
-    <w:lsdException w:name="Grid Table 5 Dark Accent 5" w:uiPriority="50"/>
-    <w:lsdException w:name="Grid Table 6 Colorful Accent 5" w:uiPriority="51"/>
-    <w:lsdException w:name="Grid Table 7 Colorful Accent 5" w:uiPriority="52"/>
-    <w:lsdException w:name="Grid Table 1 Light Accent 6" w:uiPriority="46"/>
-    <w:lsdException w:name="Grid Table 2 Accent 6" w:uiPriority="47"/>
-    <w:lsdException w:name="Grid Table 3 Accent 6" w:uiPriority="48"/>
-    <w:lsdException w:name="Grid Table 4 Accent 6" w:uiPriority="49"/>
-    <w:lsdException w:name="Grid Table 5 Dark Accent 6" w:uiPriority="50"/>
-    <w:lsdException w:name="Grid Table 6 Colorful Accent 6" w:uiPriority="51"/>
-    <w:lsdException w:name="Grid Table 7 Colorful Accent 6" w:uiPriority="52"/>
-    <w:lsdException w:name="List Table 1 Light" w:uiPriority="46"/>
-    <w:lsdException w:name="List Table 2" w:uiPriority="47"/>
-    <w:lsdException w:name="List Table 3" w:uiPriority="48"/>
-    <w:lsdException w:name="List Table 4" w:uiPriority="49"/>
-    <w:lsdException w:name="List Table 5 Dark" w:uiPriority="50"/>
-    <w:lsdException w:name="List Table 6 Colorful" w:uiPriority="51"/>
-    <w:lsdException w:name="List Table 7 Colorful" w:uiPriority="52"/>
-    <w:lsdException w:name="List Table 1 Light Accent 1" w:uiPriority="46"/>
-    <w:lsdException w:name="List Table 2 Accent 1" w:uiPriority="47"/>
-    <w:lsdException w:name="List Table 3 Accent 1" w:uiPriority="48"/>
-    <w:lsdException w:name="List Table 4 Accent 1" w:uiPriority="49"/>
-    <w:lsdException w:name="List Table 5 Dark Accent 1" w:uiPriority="50"/>
-    <w:lsdException w:name="List Table 6 Colorful Accent 1" w:uiPriority="51"/>
-    <w:lsdException w:name="List Table 7 Colorful Accent 1" w:uiPriority="52"/>
-    <w:lsdException w:name="List Table 1 Light Accent 2" w:uiPriority="46"/>
-    <w:lsdException w:name="List Table 2 Accent 2" w:uiPriority="47"/>
-    <w:lsdException w:name="List Table 3 Accent 2" w:uiPriority="48"/>
-    <w:lsdException w:name="List Table 4 Accent 2" w:uiPriority="49"/>
-    <w:lsdException w:name="List Table 5 Dark Accent 2" w:uiPriority="50"/>
-    <w:lsdException w:name="List Table 6 Colorful Accent 2" w:uiPriority="51"/>
-    <w:lsdException w:name="List Table 7 Colorful Accent 2" w:uiPriority="52"/>
-    <w:lsdException w:name="List Table 1 Light Accent 3" w:uiPriority="46"/>
-    <w:lsdException w:name="List Table 2 Accent 3" w:uiPriority="47"/>
-    <w:lsdException w:name="List Table 3 Accent 3" w:uiPriority="48"/>
-    <w:lsdException w:name="List Table 4 Accent 3" w:uiPriority="49"/>
-    <w:lsdException w:name="List Table 5 Dark Accent 3" w:uiPriority="50"/>
-    <w:lsdException w:name="List Table 6 Colorful Accent 3" w:uiPriority="51"/>
-    <w:lsdException w:name="List Table 7 Colorful Accent 3" w:uiPriority="52"/>
-    <w:lsdException w:name="List Table 1 Light Accent 4" w:uiPriority="46"/>
-    <w:lsdException w:name="List Table 2 Accent 4" w:uiPriority="47"/>
-    <w:lsdException w:name="List Table 3 Accent 4" w:uiPriority="48"/>
-    <w:lsdException w:name="List Table 4 Accent 4" w:uiPriority="49"/>
-    <w:lsdException w:name="List Table 5 Dark Accent 4" w:uiPriority="50"/>
-    <w:lsdException w:name="List Table 6 Colorful Accent 4" w:uiPriority="51"/>
-    <w:lsdException w:name="List Table 7 Colorful Accent 4" w:uiPriority="52"/>
-    <w:lsdException w:name="List Table 1 Light Accent 5" w:uiPriority="46"/>
-    <w:lsdException w:name="List Table 2 Accent 5" w:uiPriority="47"/>
-    <w:lsdException w:name="List Table 3 Accent 5" w:uiPriority="48"/>
-    <w:lsdException w:name="List Table 4 Accent 5" w:uiPriority="49"/>
-    <w:lsdException w:name="List Table 5 Dark Accent 5" w:uiPriority="50"/>
-    <w:lsdException w:name="List Table 6 Colorful Accent 5" w:uiPriority="51"/>
-    <w:lsdException w:name="List Table 7 Colorful Accent 5" w:uiPriority="52"/>
-    <w:lsdException w:name="List Table 1 Light Accent 6" w:uiPriority="46"/>
-    <w:lsdException w:name="List Table 2 Accent 6" w:uiPriority="47"/>
-    <w:lsdException w:name="List Table 3 Accent 6" w:uiPriority="48"/>
-    <w:lsdException w:name="List Table 4 Accent 6" w:uiPriority="49"/>
-    <w:lsdException w:name="List Table 5 Dark Accent 6" w:uiPriority="50"/>
-    <w:lsdException w:name="List Table 6 Colorful Accent 6" w:uiPriority="51"/>
-    <w:lsdException w:name="List Table 7 Colorful Accent 6" w:uiPriority="52"/>
+  <w:latentStyles w:defLockedState="0" w:defUIPriority="99" w:defSemiHidden="1" w:defUnhideWhenUsed="1" w:defQFormat="0" w:count="267">
+    <w:lsdException w:name="Normal" w:semiHidden="0" w:uiPriority="0" w:unhideWhenUsed="0" w:qFormat="1"/>
+    <w:lsdException w:name="heading 1" w:semiHidden="0" w:unhideWhenUsed="0" w:qFormat="1"/>
+    <w:lsdException w:name="heading 2" w:semiHidden="0" w:unhideWhenUsed="0" w:qFormat="1"/>
+    <w:lsdException w:name="heading 3" w:semiHidden="0" w:unhideWhenUsed="0" w:qFormat="1"/>
+    <w:lsdException w:name="heading 4" w:semiHidden="0" w:unhideWhenUsed="0" w:qFormat="1"/>
+    <w:lsdException w:name="heading 5" w:semiHidden="0" w:unhideWhenUsed="0" w:qFormat="1"/>
+    <w:lsdException w:name="heading 6" w:semiHidden="0" w:unhideWhenUsed="0" w:qFormat="1"/>
+    <w:lsdException w:name="heading 7" w:semiHidden="0" w:qFormat="1"/>
+    <w:lsdException w:name="heading 8" w:semiHidden="0" w:qFormat="1"/>
+    <w:lsdException w:name="heading 9" w:semiHidden="0" w:qFormat="1"/>
+    <w:lsdException w:name="toc 1" w:uiPriority="39"/>
+    <w:lsdException w:name="toc 2" w:uiPriority="39"/>
+    <w:lsdException w:name="toc 3" w:uiPriority="39"/>
+    <w:lsdException w:name="header" w:uiPriority="0"/>
+    <w:lsdException w:name="caption" w:semiHidden="0" w:qFormat="1"/>
+    <w:lsdException w:name="Title" w:semiHidden="0" w:unhideWhenUsed="0" w:qFormat="1"/>
+    <w:lsdException w:name="Body Text" w:uiPriority="0"/>
+    <w:lsdException w:name="Subtitle" w:semiHidden="0" w:uiPriority="11" w:unhideWhenUsed="0" w:qFormat="1"/>
+    <w:lsdException w:name="Strong" w:semiHidden="0" w:uiPriority="0" w:unhideWhenUsed="0" w:qFormat="1"/>
+    <w:lsdException w:name="Emphasis" w:semiHidden="0" w:uiPriority="20" w:unhideWhenUsed="0" w:qFormat="1"/>
+    <w:lsdException w:name="HTML Preformatted" w:uiPriority="0"/>
+    <w:lsdException w:name="Table Grid" w:semiHidden="0" w:uiPriority="59" w:unhideWhenUsed="0"/>
+    <w:lsdException w:name="Placeholder Text" w:unhideWhenUsed="0"/>
+    <w:lsdException w:name="No Spacing" w:semiHidden="0" w:uiPriority="1" w:unhideWhenUsed="0" w:qFormat="1"/>
+    <w:lsdException w:name="Light Shading" w:semiHidden="0" w:uiPriority="60" w:unhideWhenUsed="0"/>
+    <w:lsdException w:name="Light List" w:semiHidden="0" w:uiPriority="61" w:unhideWhenUsed="0"/>
+    <w:lsdException w:name="Light Grid" w:semiHidden="0" w:uiPriority="62" w:unhideWhenUsed="0"/>
+    <w:lsdException w:name="Medium Shading 1" w:semiHidden="0" w:uiPriority="63" w:unhideWhenUsed="0"/>
+    <w:lsdException w:name="Medium Shading 2" w:semiHidden="0" w:uiPriority="64" w:unhideWhenUsed="0"/>
+    <w:lsdException w:name="Medium List 1" w:semiHidden="0" w:uiPriority="65" w:unhideWhenUsed="0"/>
+    <w:lsdException w:name="Medium List 2" w:semiHidden="0" w:uiPriority="66" w:unhideWhenUsed="0"/>
+    <w:lsdException w:name="Medium Grid 1" w:semiHidden="0" w:uiPriority="67" w:unhideWhenUsed="0"/>
+    <w:lsdException w:name="Medium Grid 2" w:semiHidden="0" w:uiPriority="68" w:unhideWhenUsed="0"/>
+    <w:lsdException w:name="Medium Grid 3" w:semiHidden="0" w:uiPriority="69" w:unhideWhenUsed="0"/>
+    <w:lsdException w:name="Dark List" w:semiHidden="0" w:uiPriority="70" w:unhideWhenUsed="0"/>
+    <w:lsdException w:name="Colorful Shading" w:semiHidden="0" w:uiPriority="71" w:unhideWhenUsed="0"/>
+    <w:lsdException w:name="Colorful List" w:semiHidden="0" w:uiPriority="72" w:unhideWhenUsed="0"/>
+    <w:lsdException w:name="Colorful Grid" w:semiHidden="0" w:uiPriority="73" w:unhideWhenUsed="0"/>
+    <w:lsdException w:name="Light Shading Accent 1" w:semiHidden="0" w:uiPriority="60" w:unhideWhenUsed="0"/>
+    <w:lsdException w:name="Light List Accent 1" w:semiHidden="0" w:uiPriority="61" w:unhideWhenUsed="0"/>
+    <w:lsdException w:name="Light Grid Accent 1" w:semiHidden="0" w:uiPriority="62" w:unhideWhenUsed="0"/>
+    <w:lsdException w:name="Medium Shading 1 Accent 1" w:semiHidden="0" w:uiPriority="63" w:unhideWhenUsed="0"/>
+    <w:lsdException w:name="Medium Shading 2 Accent 1" w:semiHidden="0" w:uiPriority="64" w:unhideWhenUsed="0"/>
+    <w:lsdException w:name="Medium List 1 Accent 1" w:semiHidden="0" w:uiPriority="65" w:unhideWhenUsed="0"/>
+    <w:lsdException w:name="Revision" w:unhideWhenUsed="0"/>
+    <w:lsdException w:name="List Paragraph" w:semiHidden="0" w:unhideWhenUsed="0" w:qFormat="1"/>
+    <w:lsdException w:name="Quote" w:semiHidden="0" w:uiPriority="29" w:unhideWhenUsed="0" w:qFormat="1"/>
+    <w:lsdException w:name="Intense Quote" w:semiHidden="0" w:uiPriority="30" w:unhideWhenUsed="0" w:qFormat="1"/>
+    <w:lsdException w:name="Medium List 2 Accent 1" w:semiHidden="0" w:uiPriority="66" w:unhideWhenUsed="0"/>
+    <w:lsdException w:name="Medium Grid 1 Accent 1" w:semiHidden="0" w:uiPriority="67" w:unhideWhenUsed="0"/>
+    <w:lsdException w:name="Medium Grid 2 Accent 1" w:semiHidden="0" w:uiPriority="68" w:unhideWhenUsed="0"/>
+    <w:lsdException w:name="Medium Grid 3 Accent 1" w:semiHidden="0" w:uiPriority="69" w:unhideWhenUsed="0"/>
+    <w:lsdException w:name="Dark List Accent 1" w:semiHidden="0" w:uiPriority="70" w:unhideWhenUsed="0"/>
+    <w:lsdException w:name="Colorful Shading Accent 1" w:semiHidden="0" w:uiPriority="71" w:unhideWhenUsed="0"/>
+    <w:lsdException w:name="Colorful List Accent 1" w:semiHidden="0" w:uiPriority="72" w:unhideWhenUsed="0"/>
+    <w:lsdException w:name="Colorful Grid Accent 1" w:semiHidden="0" w:uiPriority="73" w:unhideWhenUsed="0"/>
+    <w:lsdException w:name="Light Shading Accent 2" w:semiHidden="0" w:uiPriority="60" w:unhideWhenUsed="0"/>
+    <w:lsdException w:name="Light List Accent 2" w:semiHidden="0" w:uiPriority="61" w:unhideWhenUsed="0"/>
+    <w:lsdException w:name="Light Grid Accent 2" w:semiHidden="0" w:uiPriority="62" w:unhideWhenUsed="0"/>
+    <w:lsdException w:name="Medium Shading 1 Accent 2" w:semiHidden="0" w:uiPriority="63" w:unhideWhenUsed="0"/>
+    <w:lsdException w:name="Medium Shading 2 Accent 2" w:semiHidden="0" w:uiPriority="64" w:unhideWhenUsed="0"/>
+    <w:lsdException w:name="Medium List 1 Accent 2" w:semiHidden="0" w:uiPriority="65" w:unhideWhenUsed="0"/>
+    <w:lsdException w:name="Medium List 2 Accent 2" w:semiHidden="0" w:uiPriority="66" w:unhideWhenUsed="0"/>
+    <w:lsdException w:name="Medium Grid 1 Accent 2" w:semiHidden="0" w:uiPriority="67" w:unhideWhenUsed="0"/>
+    <w:lsdException w:name="Medium Grid 2 Accent 2" w:semiHidden="0" w:uiPriority="68" w:unhideWhenUsed="0"/>
+    <w:lsdException w:name="Medium Grid 3 Accent 2" w:semiHidden="0" w:uiPriority="69" w:unhideWhenUsed="0"/>
+    <w:lsdException w:name="Dark List Accent 2" w:semiHidden="0" w:uiPriority="70" w:unhideWhenUsed="0"/>
+    <w:lsdException w:name="Colorful Shading Accent 2" w:semiHidden="0" w:uiPriority="71" w:unhideWhenUsed="0"/>
+    <w:lsdException w:name="Colorful List Accent 2" w:semiHidden="0" w:uiPriority="72" w:unhideWhenUsed="0"/>
+    <w:lsdException w:name="Colorful Grid Accent 2" w:semiHidden="0" w:uiPriority="73" w:unhideWhenUsed="0"/>
+    <w:lsdException w:name="Light Shading Accent 3" w:semiHidden="0" w:uiPriority="60" w:unhideWhenUsed="0"/>
+    <w:lsdException w:name="Light List Accent 3" w:semiHidden="0" w:uiPriority="61" w:unhideWhenUsed="0"/>
+    <w:lsdException w:name="Light Grid Accent 3" w:semiHidden="0" w:uiPriority="62" w:unhideWhenUsed="0"/>
+    <w:lsdException w:name="Medium Shading 1 Accent 3" w:semiHidden="0" w:uiPriority="63" w:unhideWhenUsed="0"/>
+    <w:lsdException w:name="Medium Shading 2 Accent 3" w:semiHidden="0" w:uiPriority="64" w:unhideWhenUsed="0"/>
+    <w:lsdException w:name="Medium List 1 Accent 3" w:semiHidden="0" w:uiPriority="65" w:unhideWhenUsed="0"/>
+    <w:lsdException w:name="Medium List 2 Accent 3" w:semiHidden="0" w:uiPriority="66" w:unhideWhenUsed="0"/>
+    <w:lsdException w:name="Medium Grid 1 Accent 3" w:semiHidden="0" w:uiPriority="67" w:unhideWhenUsed="0"/>
+    <w:lsdException w:name="Medium Grid 2 Accent 3" w:semiHidden="0" w:uiPriority="68" w:unhideWhenUsed="0"/>
+    <w:lsdException w:name="Medium Grid 3 Accent 3" w:semiHidden="0" w:uiPriority="69" w:unhideWhenUsed="0"/>
+    <w:lsdException w:name="Dark List Accent 3" w:semiHidden="0" w:uiPriority="70" w:unhideWhenUsed="0"/>
+    <w:lsdException w:name="Colorful Shading Accent 3" w:semiHidden="0" w:uiPriority="71" w:unhideWhenUsed="0"/>
+    <w:lsdException w:name="Colorful List Accent 3" w:semiHidden="0" w:uiPriority="72" w:unhideWhenUsed="0"/>
+    <w:lsdException w:name="Colorful Grid Accent 3" w:semiHidden="0" w:uiPriority="73" w:unhideWhenUsed="0"/>
+    <w:lsdException w:name="Light Shading Accent 4" w:semiHidden="0" w:uiPriority="60" w:unhideWhenUsed="0"/>
+    <w:lsdException w:name="Light List Accent 4" w:semiHidden="0" w:uiPriority="61" w:unhideWhenUsed="0"/>
+    <w:lsdException w:name="Light Grid Accent 4" w:semiHidden="0" w:uiPriority="62" w:unhideWhenUsed="0"/>
+    <w:lsdException w:name="Medium Shading 1 Accent 4" w:semiHidden="0" w:uiPriority="63" w:unhideWhenUsed="0"/>
+    <w:lsdException w:name="Medium Shading 2 Accent 4" w:semiHidden="0" w:uiPriority="64" w:unhideWhenUsed="0"/>
+    <w:lsdException w:name="Medium List 1 Accent 4" w:semiHidden="0" w:uiPriority="65" w:unhideWhenUsed="0"/>
+    <w:lsdException w:name="Medium List 2 Accent 4" w:semiHidden="0" w:uiPriority="66" w:unhideWhenUsed="0"/>
+    <w:lsdException w:name="Medium Grid 1 Accent 4" w:semiHidden="0" w:uiPriority="67" w:unhideWhenUsed="0"/>
+    <w:lsdException w:name="Medium Grid 2 Accent 4" w:semiHidden="0" w:uiPriority="68" w:unhideWhenUsed="0"/>
+    <w:lsdException w:name="Medium Grid 3 Accent 4" w:semiHidden="0" w:uiPriority="69" w:unhideWhenUsed="0"/>
+    <w:lsdException w:name="Dark List Accent 4" w:semiHidden="0" w:uiPriority="70" w:unhideWhenUsed="0"/>
+    <w:lsdException w:name="Colorful Shading Accent 4" w:semiHidden="0" w:uiPriority="71" w:unhideWhenUsed="0"/>
+    <w:lsdException w:name="Colorful List Accent 4" w:semiHidden="0" w:uiPriority="72" w:unhideWhenUsed="0"/>
+    <w:lsdException w:name="Colorful Grid Accent 4" w:semiHidden="0" w:uiPriority="73" w:unhideWhenUsed="0"/>
+    <w:lsdException w:name="Light Shading Accent 5" w:semiHidden="0" w:uiPriority="60" w:unhideWhenUsed="0"/>
+    <w:lsdException w:name="Light List Accent 5" w:semiHidden="0" w:uiPriority="61" w:unhideWhenUsed="0"/>
+    <w:lsdException w:name="Light Grid Accent 5" w:semiHidden="0" w:uiPriority="62" w:unhideWhenUsed="0"/>
+    <w:lsdException w:name="Medium Shading 1 Accent 5" w:semiHidden="0" w:uiPriority="63" w:unhideWhenUsed="0"/>
+    <w:lsdException w:name="Medium Shading 2 Accent 5" w:semiHidden="0" w:uiPriority="64" w:unhideWhenUsed="0"/>
+    <w:lsdException w:name="Medium List 1 Accent 5" w:semiHidden="0" w:uiPriority="65" w:unhideWhenUsed="0"/>
+    <w:lsdException w:name="Medium List 2 Accent 5" w:semiHidden="0" w:uiPriority="66" w:unhideWhenUsed="0"/>
+    <w:lsdException w:name="Medium Grid 1 Accent 5" w:semiHidden="0" w:uiPriority="67" w:unhideWhenUsed="0"/>
+    <w:lsdException w:name="Medium Grid 2 Accent 5" w:semiHidden="0" w:uiPriority="68" w:unhideWhenUsed="0"/>
+    <w:lsdException w:name="Medium Grid 3 Accent 5" w:semiHidden="0" w:uiPriority="69" w:unhideWhenUsed="0"/>
+    <w:lsdException w:name="Dark List Accent 5" w:semiHidden="0" w:uiPriority="70" w:unhideWhenUsed="0"/>
+    <w:lsdException w:name="Colorful Shading Accent 5" w:semiHidden="0" w:uiPriority="71" w:unhideWhenUsed="0"/>
+    <w:lsdException w:name="Colorful List Accent 5" w:semiHidden="0" w:uiPriority="72" w:unhideWhenUsed="0"/>
+    <w:lsdException w:name="Colorful Grid Accent 5" w:semiHidden="0" w:uiPriority="73" w:unhideWhenUsed="0"/>
+    <w:lsdException w:name="Light Shading Accent 6" w:semiHidden="0" w:uiPriority="60" w:unhideWhenUsed="0"/>
+    <w:lsdException w:name="Light List Accent 6" w:semiHidden="0" w:uiPriority="61" w:unhideWhenUsed="0"/>
+    <w:lsdException w:name="Light Grid Accent 6" w:semiHidden="0" w:uiPriority="62" w:unhideWhenUsed="0"/>
+    <w:lsdException w:name="Medium Shading 1 Accent 6" w:semiHidden="0" w:uiPriority="63" w:unhideWhenUsed="0"/>
+    <w:lsdException w:name="Medium Shading 2 Accent 6" w:semiHidden="0" w:uiPriority="64" w:unhideWhenUsed="0"/>
+    <w:lsdException w:name="Medium List 1 Accent 6" w:semiHidden="0" w:uiPriority="65" w:unhideWhenUsed="0"/>
+    <w:lsdException w:name="Medium List 2 Accent 6" w:semiHidden="0" w:uiPriority="66" w:unhideWhenUsed="0"/>
+    <w:lsdException w:name="Medium Grid 1 Accent 6" w:semiHidden="0" w:uiPriority="67" w:unhideWhenUsed="0"/>
+    <w:lsdException w:name="Medium Grid 2 Accent 6" w:semiHidden="0" w:uiPriority="68" w:unhideWhenUsed="0"/>
+    <w:lsdException w:name="Medium Grid 3 Accent 6" w:semiHidden="0" w:uiPriority="69" w:unhideWhenUsed="0"/>
+    <w:lsdException w:name="Dark List Accent 6" w:semiHidden="0" w:uiPriority="70" w:unhideWhenUsed="0"/>
+    <w:lsdException w:name="Colorful Shading Accent 6" w:semiHidden="0" w:uiPriority="71" w:unhideWhenUsed="0"/>
+    <w:lsdException w:name="Colorful List Accent 6" w:semiHidden="0" w:uiPriority="72" w:unhideWhenUsed="0"/>
+    <w:lsdException w:name="Colorful Grid Accent 6" w:semiHidden="0" w:uiPriority="73" w:unhideWhenUsed="0"/>
+    <w:lsdException w:name="Subtle Emphasis" w:semiHidden="0" w:uiPriority="19" w:unhideWhenUsed="0" w:qFormat="1"/>
+    <w:lsdException w:name="Intense Emphasis" w:semiHidden="0" w:uiPriority="21" w:unhideWhenUsed="0" w:qFormat="1"/>
+    <w:lsdException w:name="Subtle Reference" w:semiHidden="0" w:uiPriority="31" w:unhideWhenUsed="0" w:qFormat="1"/>
+    <w:lsdException w:name="Intense Reference" w:semiHidden="0" w:uiPriority="32" w:unhideWhenUsed="0" w:qFormat="1"/>
+    <w:lsdException w:name="Book Title" w:semiHidden="0" w:uiPriority="33" w:unhideWhenUsed="0" w:qFormat="1"/>
+    <w:lsdException w:name="TOC Heading" w:semiHidden="0" w:uiPriority="39" w:qFormat="1"/>
   </w:latentStyles>
   <w:style w:type="paragraph" w:default="1" w:styleId="Normal">
     <w:name w:val="Normal"/>
@@ -24551,6 +25299,7 @@
     <w:uiPriority w:val="99"/>
     <w:semiHidden/>
     <w:unhideWhenUsed/>
+    <w:qFormat/>
     <w:tblPr>
       <w:tblInd w:w="0" w:type="dxa"/>
       <w:tblCellMar>
@@ -25945,7 +26694,7 @@
 </file>
 
 <file path=customXml/itemProps1.xml><?xml version="1.0" encoding="utf-8"?>
-<ds:datastoreItem xmlns:ds="http://schemas.openxmlformats.org/officeDocument/2006/customXml" ds:itemID="{1964D94F-FA4E-40EA-999C-C0E3FA65E4BD}">
+<ds:datastoreItem xmlns:ds="http://schemas.openxmlformats.org/officeDocument/2006/customXml" ds:itemID="{6A91B151-7D70-4E3A-AC91-904D26BBD54A}">
   <ds:schemaRefs>
     <ds:schemaRef ds:uri="http://schemas.openxmlformats.org/officeDocument/2006/bibliography"/>
   </ds:schemaRefs>

</xml_diff>

<commit_message>
- 4.1  É necessário que os métodos nos diagramas tenham parâmetros e retorno. - 4.1  Não se representa retorno de informações como mensagem - 4.2  Como mapeiar as classes abaixo com as classes do diagrama de comunicação?
IMPL: Como mapear as classes no codigo?
</commit_message>
<xml_diff>
--- a/documentacao/G5_Documentacao1sem2014.docx
+++ b/documentacao/G5_Documentacao1sem2014.docx
@@ -687,7 +687,6 @@
         <w:rPr>
           <w:bCs/>
         </w:rPr>
-        <w:lastRenderedPageBreak/>
         <w:t xml:space="preserve">Dedicamos </w:t>
       </w:r>
       <w:r>
@@ -868,7 +867,6 @@
           <w:szCs w:val="17"/>
           <w:shd w:val="clear" w:color="auto" w:fill="FEFDFA"/>
         </w:rPr>
-        <w:lastRenderedPageBreak/>
         <w:t xml:space="preserve">"A educação é a arma mais poderosa </w:t>
       </w:r>
     </w:p>
@@ -984,7 +982,6 @@
         <w:ind w:firstLine="0"/>
       </w:pPr>
       <w:r>
-        <w:lastRenderedPageBreak/>
         <w:t>RESUMO</w:t>
       </w:r>
     </w:p>
@@ -1042,7 +1039,6 @@
           <w:bCs/>
           <w:lang w:val="en-US"/>
         </w:rPr>
-        <w:lastRenderedPageBreak/>
         <w:t>ABSTRACT</w:t>
       </w:r>
     </w:p>
@@ -1368,7 +1364,6 @@
           <w:bCs/>
           <w:lang w:val="en-US"/>
         </w:rPr>
-        <w:lastRenderedPageBreak/>
         <w:t xml:space="preserve">LISTA DE </w:t>
       </w:r>
       <w:commentRangeStart w:id="1"/>
@@ -2796,7 +2791,6 @@
           <w:bCs/>
           <w:color w:val="000000"/>
         </w:rPr>
-        <w:lastRenderedPageBreak/>
         <w:t>LISTA DE TABELAS</w:t>
       </w:r>
       <w:bookmarkEnd w:id="2"/>
@@ -3727,7 +3721,6 @@
           <w:b/>
           <w:bCs/>
         </w:rPr>
-        <w:lastRenderedPageBreak/>
         <w:t xml:space="preserve"> </w:t>
       </w:r>
     </w:p>
@@ -4199,7 +4192,6 @@
           <w:sz w:val="24"/>
           <w:szCs w:val="24"/>
         </w:rPr>
-        <w:lastRenderedPageBreak/>
         <w:t>SUMÁRIO</w:t>
       </w:r>
     </w:p>
@@ -4240,7 +4232,7 @@
         </w:rPr>
         <w:fldChar w:fldCharType="separate"/>
       </w:r>
-      <w:hyperlink w:anchor="_Toc386811448" w:history="1">
+      <w:hyperlink w:anchor="_Toc387006669" w:history="1">
         <w:r>
           <w:rPr>
             <w:rStyle w:val="Hyperlink"/>
@@ -4286,7 +4278,7 @@
             <w:noProof/>
             <w:webHidden/>
           </w:rPr>
-          <w:instrText xml:space="preserve"> PAGEREF _Toc386811448 \h </w:instrText>
+          <w:instrText xml:space="preserve"> PAGEREF _Toc387006669 \h </w:instrText>
         </w:r>
         <w:r>
           <w:rPr>
@@ -4332,7 +4324,7 @@
           <w:szCs w:val="22"/>
         </w:rPr>
       </w:pPr>
-      <w:hyperlink w:anchor="_Toc386811449" w:history="1">
+      <w:hyperlink w:anchor="_Toc387006670" w:history="1">
         <w:r>
           <w:rPr>
             <w:rStyle w:val="Hyperlink"/>
@@ -4376,7 +4368,7 @@
             <w:noProof/>
             <w:webHidden/>
           </w:rPr>
-          <w:instrText xml:space="preserve"> PAGEREF _Toc386811449 \h </w:instrText>
+          <w:instrText xml:space="preserve"> PAGEREF _Toc387006670 \h </w:instrText>
         </w:r>
         <w:r>
           <w:rPr>
@@ -4422,7 +4414,7 @@
           <w:szCs w:val="22"/>
         </w:rPr>
       </w:pPr>
-      <w:hyperlink w:anchor="_Toc386811450" w:history="1">
+      <w:hyperlink w:anchor="_Toc387006671" w:history="1">
         <w:r>
           <w:rPr>
             <w:rStyle w:val="Hyperlink"/>
@@ -4466,7 +4458,7 @@
             <w:noProof/>
             <w:webHidden/>
           </w:rPr>
-          <w:instrText xml:space="preserve"> PAGEREF _Toc386811450 \h </w:instrText>
+          <w:instrText xml:space="preserve"> PAGEREF _Toc387006671 \h </w:instrText>
         </w:r>
         <w:r>
           <w:rPr>
@@ -4513,7 +4505,7 @@
           <w:szCs w:val="22"/>
         </w:rPr>
       </w:pPr>
-      <w:hyperlink w:anchor="_Toc386811451" w:history="1">
+      <w:hyperlink w:anchor="_Toc387006672" w:history="1">
         <w:r>
           <w:rPr>
             <w:rStyle w:val="Hyperlink"/>
@@ -4558,7 +4550,7 @@
             <w:noProof/>
             <w:webHidden/>
           </w:rPr>
-          <w:instrText xml:space="preserve"> PAGEREF _Toc386811451 \h </w:instrText>
+          <w:instrText xml:space="preserve"> PAGEREF _Toc387006672 \h </w:instrText>
         </w:r>
         <w:r>
           <w:rPr>
@@ -4605,7 +4597,7 @@
           <w:szCs w:val="22"/>
         </w:rPr>
       </w:pPr>
-      <w:hyperlink w:anchor="_Toc386811452" w:history="1">
+      <w:hyperlink w:anchor="_Toc387006673" w:history="1">
         <w:r>
           <w:rPr>
             <w:rStyle w:val="Hyperlink"/>
@@ -4650,7 +4642,7 @@
             <w:noProof/>
             <w:webHidden/>
           </w:rPr>
-          <w:instrText xml:space="preserve"> PAGEREF _Toc386811452 \h </w:instrText>
+          <w:instrText xml:space="preserve"> PAGEREF _Toc387006673 \h </w:instrText>
         </w:r>
         <w:r>
           <w:rPr>
@@ -4694,7 +4686,7 @@
           <w:szCs w:val="22"/>
         </w:rPr>
       </w:pPr>
-      <w:hyperlink w:anchor="_Toc386811453" w:history="1">
+      <w:hyperlink w:anchor="_Toc387006674" w:history="1">
         <w:r>
           <w:rPr>
             <w:rStyle w:val="Hyperlink"/>
@@ -4740,7 +4732,7 @@
             <w:noProof/>
             <w:webHidden/>
           </w:rPr>
-          <w:instrText xml:space="preserve"> PAGEREF _Toc386811453 \h </w:instrText>
+          <w:instrText xml:space="preserve"> PAGEREF _Toc387006674 \h </w:instrText>
         </w:r>
         <w:r>
           <w:rPr>
@@ -4786,7 +4778,7 @@
           <w:szCs w:val="22"/>
         </w:rPr>
       </w:pPr>
-      <w:hyperlink w:anchor="_Toc386811454" w:history="1">
+      <w:hyperlink w:anchor="_Toc387006675" w:history="1">
         <w:r>
           <w:rPr>
             <w:rStyle w:val="Hyperlink"/>
@@ -4832,7 +4824,7 @@
             <w:noProof/>
             <w:webHidden/>
           </w:rPr>
-          <w:instrText xml:space="preserve"> PAGEREF _Toc386811454 \h </w:instrText>
+          <w:instrText xml:space="preserve"> PAGEREF _Toc387006675 \h </w:instrText>
         </w:r>
         <w:r>
           <w:rPr>
@@ -4879,7 +4871,7 @@
           <w:szCs w:val="22"/>
         </w:rPr>
       </w:pPr>
-      <w:hyperlink w:anchor="_Toc386811455" w:history="1">
+      <w:hyperlink w:anchor="_Toc387006676" w:history="1">
         <w:r>
           <w:rPr>
             <w:rStyle w:val="Hyperlink"/>
@@ -4924,7 +4916,7 @@
             <w:noProof/>
             <w:webHidden/>
           </w:rPr>
-          <w:instrText xml:space="preserve"> PAGEREF _Toc386811455 \h </w:instrText>
+          <w:instrText xml:space="preserve"> PAGEREF _Toc387006676 \h </w:instrText>
         </w:r>
         <w:r>
           <w:rPr>
@@ -4971,7 +4963,7 @@
           <w:szCs w:val="22"/>
         </w:rPr>
       </w:pPr>
-      <w:hyperlink w:anchor="_Toc386811456" w:history="1">
+      <w:hyperlink w:anchor="_Toc387006677" w:history="1">
         <w:r>
           <w:rPr>
             <w:rStyle w:val="Hyperlink"/>
@@ -5018,7 +5010,7 @@
             <w:noProof/>
             <w:webHidden/>
           </w:rPr>
-          <w:instrText xml:space="preserve"> PAGEREF _Toc386811456 \h </w:instrText>
+          <w:instrText xml:space="preserve"> PAGEREF _Toc387006677 \h </w:instrText>
         </w:r>
         <w:r>
           <w:rPr>
@@ -5065,7 +5057,7 @@
           <w:szCs w:val="22"/>
         </w:rPr>
       </w:pPr>
-      <w:hyperlink w:anchor="_Toc386811457" w:history="1">
+      <w:hyperlink w:anchor="_Toc387006678" w:history="1">
         <w:r>
           <w:rPr>
             <w:rStyle w:val="Hyperlink"/>
@@ -5110,7 +5102,7 @@
             <w:noProof/>
             <w:webHidden/>
           </w:rPr>
-          <w:instrText xml:space="preserve"> PAGEREF _Toc386811457 \h </w:instrText>
+          <w:instrText xml:space="preserve"> PAGEREF _Toc387006678 \h </w:instrText>
         </w:r>
         <w:r>
           <w:rPr>
@@ -5157,7 +5149,7 @@
           <w:szCs w:val="22"/>
         </w:rPr>
       </w:pPr>
-      <w:hyperlink w:anchor="_Toc386811458" w:history="1">
+      <w:hyperlink w:anchor="_Toc387006679" w:history="1">
         <w:r>
           <w:rPr>
             <w:rStyle w:val="Hyperlink"/>
@@ -5202,7 +5194,7 @@
             <w:noProof/>
             <w:webHidden/>
           </w:rPr>
-          <w:instrText xml:space="preserve"> PAGEREF _Toc386811458 \h </w:instrText>
+          <w:instrText xml:space="preserve"> PAGEREF _Toc387006679 \h </w:instrText>
         </w:r>
         <w:r>
           <w:rPr>
@@ -5248,7 +5240,7 @@
           <w:szCs w:val="22"/>
         </w:rPr>
       </w:pPr>
-      <w:hyperlink w:anchor="_Toc386811459" w:history="1">
+      <w:hyperlink w:anchor="_Toc387006680" w:history="1">
         <w:r>
           <w:rPr>
             <w:rStyle w:val="Hyperlink"/>
@@ -5292,7 +5284,7 @@
             <w:noProof/>
             <w:webHidden/>
           </w:rPr>
-          <w:instrText xml:space="preserve"> PAGEREF _Toc386811459 \h </w:instrText>
+          <w:instrText xml:space="preserve"> PAGEREF _Toc387006680 \h </w:instrText>
         </w:r>
         <w:r>
           <w:rPr>
@@ -5339,7 +5331,7 @@
           <w:szCs w:val="22"/>
         </w:rPr>
       </w:pPr>
-      <w:hyperlink w:anchor="_Toc386811460" w:history="1">
+      <w:hyperlink w:anchor="_Toc387006681" w:history="1">
         <w:r>
           <w:rPr>
             <w:rStyle w:val="Hyperlink"/>
@@ -5384,7 +5376,7 @@
             <w:noProof/>
             <w:webHidden/>
           </w:rPr>
-          <w:instrText xml:space="preserve"> PAGEREF _Toc386811460 \h </w:instrText>
+          <w:instrText xml:space="preserve"> PAGEREF _Toc387006681 \h </w:instrText>
         </w:r>
         <w:r>
           <w:rPr>
@@ -5431,7 +5423,7 @@
           <w:szCs w:val="22"/>
         </w:rPr>
       </w:pPr>
-      <w:hyperlink w:anchor="_Toc386811461" w:history="1">
+      <w:hyperlink w:anchor="_Toc387006682" w:history="1">
         <w:r>
           <w:rPr>
             <w:rStyle w:val="Hyperlink"/>
@@ -5476,7 +5468,7 @@
             <w:noProof/>
             <w:webHidden/>
           </w:rPr>
-          <w:instrText xml:space="preserve"> PAGEREF _Toc386811461 \h </w:instrText>
+          <w:instrText xml:space="preserve"> PAGEREF _Toc387006682 \h </w:instrText>
         </w:r>
         <w:r>
           <w:rPr>
@@ -5522,7 +5514,7 @@
           <w:szCs w:val="22"/>
         </w:rPr>
       </w:pPr>
-      <w:hyperlink w:anchor="_Toc386811462" w:history="1">
+      <w:hyperlink w:anchor="_Toc387006683" w:history="1">
         <w:r>
           <w:rPr>
             <w:rStyle w:val="Hyperlink"/>
@@ -5566,7 +5558,7 @@
             <w:noProof/>
             <w:webHidden/>
           </w:rPr>
-          <w:instrText xml:space="preserve"> PAGEREF _Toc386811462 \h </w:instrText>
+          <w:instrText xml:space="preserve"> PAGEREF _Toc387006683 \h </w:instrText>
         </w:r>
         <w:r>
           <w:rPr>
@@ -5612,7 +5604,7 @@
           <w:szCs w:val="22"/>
         </w:rPr>
       </w:pPr>
-      <w:hyperlink w:anchor="_Toc386811463" w:history="1">
+      <w:hyperlink w:anchor="_Toc387006684" w:history="1">
         <w:r>
           <w:rPr>
             <w:rStyle w:val="Hyperlink"/>
@@ -5656,7 +5648,7 @@
             <w:noProof/>
             <w:webHidden/>
           </w:rPr>
-          <w:instrText xml:space="preserve"> PAGEREF _Toc386811463 \h </w:instrText>
+          <w:instrText xml:space="preserve"> PAGEREF _Toc387006684 \h </w:instrText>
         </w:r>
         <w:r>
           <w:rPr>
@@ -5700,7 +5692,7 @@
           <w:szCs w:val="22"/>
         </w:rPr>
       </w:pPr>
-      <w:hyperlink w:anchor="_Toc386811464" w:history="1">
+      <w:hyperlink w:anchor="_Toc387006685" w:history="1">
         <w:r>
           <w:rPr>
             <w:rStyle w:val="Hyperlink"/>
@@ -5746,7 +5738,7 @@
             <w:noProof/>
             <w:webHidden/>
           </w:rPr>
-          <w:instrText xml:space="preserve"> PAGEREF _Toc386811464 \h </w:instrText>
+          <w:instrText xml:space="preserve"> PAGEREF _Toc387006685 \h </w:instrText>
         </w:r>
         <w:r>
           <w:rPr>
@@ -5792,7 +5784,7 @@
           <w:szCs w:val="22"/>
         </w:rPr>
       </w:pPr>
-      <w:hyperlink w:anchor="_Toc386811465" w:history="1">
+      <w:hyperlink w:anchor="_Toc387006686" w:history="1">
         <w:r>
           <w:rPr>
             <w:rStyle w:val="Hyperlink"/>
@@ -5836,7 +5828,7 @@
             <w:noProof/>
             <w:webHidden/>
           </w:rPr>
-          <w:instrText xml:space="preserve"> PAGEREF _Toc386811465 \h </w:instrText>
+          <w:instrText xml:space="preserve"> PAGEREF _Toc387006686 \h </w:instrText>
         </w:r>
         <w:r>
           <w:rPr>
@@ -5882,7 +5874,7 @@
           <w:szCs w:val="22"/>
         </w:rPr>
       </w:pPr>
-      <w:hyperlink w:anchor="_Toc386811466" w:history="1">
+      <w:hyperlink w:anchor="_Toc387006687" w:history="1">
         <w:r>
           <w:rPr>
             <w:rStyle w:val="Hyperlink"/>
@@ -5926,7 +5918,7 @@
             <w:noProof/>
             <w:webHidden/>
           </w:rPr>
-          <w:instrText xml:space="preserve"> PAGEREF _Toc386811466 \h </w:instrText>
+          <w:instrText xml:space="preserve"> PAGEREF _Toc387006687 \h </w:instrText>
         </w:r>
         <w:r>
           <w:rPr>
@@ -5972,7 +5964,7 @@
           <w:szCs w:val="22"/>
         </w:rPr>
       </w:pPr>
-      <w:hyperlink w:anchor="_Toc386811467" w:history="1">
+      <w:hyperlink w:anchor="_Toc387006688" w:history="1">
         <w:r>
           <w:rPr>
             <w:rStyle w:val="Hyperlink"/>
@@ -6016,7 +6008,7 @@
             <w:noProof/>
             <w:webHidden/>
           </w:rPr>
-          <w:instrText xml:space="preserve"> PAGEREF _Toc386811467 \h </w:instrText>
+          <w:instrText xml:space="preserve"> PAGEREF _Toc387006688 \h </w:instrText>
         </w:r>
         <w:r>
           <w:rPr>
@@ -6062,7 +6054,7 @@
           <w:szCs w:val="22"/>
         </w:rPr>
       </w:pPr>
-      <w:hyperlink w:anchor="_Toc386811468" w:history="1">
+      <w:hyperlink w:anchor="_Toc387006689" w:history="1">
         <w:r>
           <w:rPr>
             <w:rStyle w:val="Hyperlink"/>
@@ -6106,7 +6098,7 @@
             <w:noProof/>
             <w:webHidden/>
           </w:rPr>
-          <w:instrText xml:space="preserve"> PAGEREF _Toc386811468 \h </w:instrText>
+          <w:instrText xml:space="preserve"> PAGEREF _Toc387006689 \h </w:instrText>
         </w:r>
         <w:r>
           <w:rPr>
@@ -6150,7 +6142,7 @@
           <w:szCs w:val="22"/>
         </w:rPr>
       </w:pPr>
-      <w:hyperlink w:anchor="_Toc386811469" w:history="1">
+      <w:hyperlink w:anchor="_Toc387006690" w:history="1">
         <w:r>
           <w:rPr>
             <w:rStyle w:val="Hyperlink"/>
@@ -6196,7 +6188,7 @@
             <w:noProof/>
             <w:webHidden/>
           </w:rPr>
-          <w:instrText xml:space="preserve"> PAGEREF _Toc386811469 \h </w:instrText>
+          <w:instrText xml:space="preserve"> PAGEREF _Toc387006690 \h </w:instrText>
         </w:r>
         <w:r>
           <w:rPr>
@@ -6216,7 +6208,7 @@
             <w:noProof/>
             <w:webHidden/>
           </w:rPr>
-          <w:t>25</w:t>
+          <w:t>26</w:t>
         </w:r>
         <w:r>
           <w:rPr>
@@ -6242,7 +6234,7 @@
           <w:szCs w:val="22"/>
         </w:rPr>
       </w:pPr>
-      <w:hyperlink w:anchor="_Toc386811470" w:history="1">
+      <w:hyperlink w:anchor="_Toc387006691" w:history="1">
         <w:r>
           <w:rPr>
             <w:rStyle w:val="Hyperlink"/>
@@ -6286,7 +6278,7 @@
             <w:noProof/>
             <w:webHidden/>
           </w:rPr>
-          <w:instrText xml:space="preserve"> PAGEREF _Toc386811470 \h </w:instrText>
+          <w:instrText xml:space="preserve"> PAGEREF _Toc387006691 \h </w:instrText>
         </w:r>
         <w:r>
           <w:rPr>
@@ -6306,7 +6298,14 @@
             <w:noProof/>
             <w:webHidden/>
           </w:rPr>
-          <w:t>25</w:t>
+          <w:t>2</w:t>
+        </w:r>
+        <w:r>
+          <w:rPr>
+            <w:noProof/>
+            <w:webHidden/>
+          </w:rPr>
+          <w:t>6</w:t>
         </w:r>
         <w:r>
           <w:rPr>
@@ -6333,7 +6332,7 @@
           <w:szCs w:val="22"/>
         </w:rPr>
       </w:pPr>
-      <w:hyperlink w:anchor="_Toc386811471" w:history="1">
+      <w:hyperlink w:anchor="_Toc387006692" w:history="1">
         <w:r>
           <w:rPr>
             <w:rStyle w:val="Hyperlink"/>
@@ -6357,7 +6356,7 @@
             <w:rStyle w:val="Hyperlink"/>
             <w:noProof/>
           </w:rPr>
-          <w:t>Diagrama de comunicação: Caso de Uso &lt;UC06 - Cadastra ocorrência de aluno&gt;</w:t>
+          <w:t>Diagrama de comunicação: Caso de Uso &lt;UC06 - Cadastrar Aluno&gt;</w:t>
         </w:r>
         <w:r>
           <w:rPr>
@@ -6378,7 +6377,7 @@
             <w:noProof/>
             <w:webHidden/>
           </w:rPr>
-          <w:instrText xml:space="preserve"> PAGEREF _Toc386811471 \h </w:instrText>
+          <w:instrText xml:space="preserve"> PAGEREF _Toc387006692 \h </w:instrText>
         </w:r>
         <w:r>
           <w:rPr>
@@ -6398,7 +6397,7 @@
             <w:noProof/>
             <w:webHidden/>
           </w:rPr>
-          <w:t>25</w:t>
+          <w:t>26</w:t>
         </w:r>
         <w:r>
           <w:rPr>
@@ -6425,7 +6424,7 @@
           <w:szCs w:val="22"/>
         </w:rPr>
       </w:pPr>
-      <w:hyperlink w:anchor="_Toc386811472" w:history="1">
+      <w:hyperlink w:anchor="_Toc387006693" w:history="1">
         <w:r>
           <w:rPr>
             <w:rStyle w:val="Hyperlink"/>
@@ -6449,7 +6448,7 @@
             <w:rStyle w:val="Hyperlink"/>
             <w:noProof/>
           </w:rPr>
-          <w:t>Diagrama de comunicação: &lt;UC20- Consultar Ocorrência&gt;</w:t>
+          <w:t>Diagrama de comunicação: Caso de Uso &lt;UC07 - Editar Aluno&gt;</w:t>
         </w:r>
         <w:r>
           <w:rPr>
@@ -6470,7 +6469,7 @@
             <w:noProof/>
             <w:webHidden/>
           </w:rPr>
-          <w:instrText xml:space="preserve"> PAGEREF _Toc386811472 \h </w:instrText>
+          <w:instrText xml:space="preserve"> PAGEREF _Toc387006693 \h </w:instrText>
         </w:r>
         <w:r>
           <w:rPr>
@@ -6490,7 +6489,7 @@
             <w:noProof/>
             <w:webHidden/>
           </w:rPr>
-          <w:t>25</w:t>
+          <w:t>26</w:t>
         </w:r>
         <w:r>
           <w:rPr>
@@ -6517,7 +6516,7 @@
           <w:szCs w:val="22"/>
         </w:rPr>
       </w:pPr>
-      <w:hyperlink w:anchor="_Toc386811473" w:history="1">
+      <w:hyperlink w:anchor="_Toc387006694" w:history="1">
         <w:r>
           <w:rPr>
             <w:rStyle w:val="Hyperlink"/>
@@ -6541,7 +6540,7 @@
             <w:rStyle w:val="Hyperlink"/>
             <w:noProof/>
           </w:rPr>
-          <w:t>Diagrama de comunicação: Caso de Uso &lt;UC03 – Consultar Tarefa&gt;</w:t>
+          <w:t>Diagrama de comunicação: Caso de Uso &lt;UC08 - Consultar Aluno&gt;</w:t>
         </w:r>
         <w:r>
           <w:rPr>
@@ -6562,7 +6561,7 @@
             <w:noProof/>
             <w:webHidden/>
           </w:rPr>
-          <w:instrText xml:space="preserve"> PAGEREF _Toc386811473 \h </w:instrText>
+          <w:instrText xml:space="preserve"> PAGEREF _Toc387006694 \h </w:instrText>
         </w:r>
         <w:r>
           <w:rPr>
@@ -6609,7 +6608,7 @@
           <w:szCs w:val="22"/>
         </w:rPr>
       </w:pPr>
-      <w:hyperlink w:anchor="_Toc386811474" w:history="1">
+      <w:hyperlink w:anchor="_Toc387006695" w:history="1">
         <w:r>
           <w:rPr>
             <w:rStyle w:val="Hyperlink"/>
@@ -6633,7 +6632,7 @@
             <w:rStyle w:val="Hyperlink"/>
             <w:noProof/>
           </w:rPr>
-          <w:t>Diagrama de comunicação: Caso de Uso &lt; UC08 - Registrar tarefa &gt;</w:t>
+          <w:t>Diagrama de comunicação: Caso de Uso &lt;UC11 - Cadastrar Turma&gt;</w:t>
         </w:r>
         <w:r>
           <w:rPr>
@@ -6654,7 +6653,7 @@
             <w:noProof/>
             <w:webHidden/>
           </w:rPr>
-          <w:instrText xml:space="preserve"> PAGEREF _Toc386811474 \h </w:instrText>
+          <w:instrText xml:space="preserve"> PAGEREF _Toc387006695 \h </w:instrText>
         </w:r>
         <w:r>
           <w:rPr>
@@ -6701,7 +6700,7 @@
           <w:szCs w:val="22"/>
         </w:rPr>
       </w:pPr>
-      <w:hyperlink w:anchor="_Toc386811475" w:history="1">
+      <w:hyperlink w:anchor="_Toc387006696" w:history="1">
         <w:r>
           <w:rPr>
             <w:rStyle w:val="Hyperlink"/>
@@ -6725,7 +6724,7 @@
             <w:rStyle w:val="Hyperlink"/>
             <w:noProof/>
           </w:rPr>
-          <w:t>Diagrama de comunicação: Caso de Uso &lt;UC09 – Gerencia Aluno&gt;</w:t>
+          <w:t>Diagrama de comunicação: Caso de Uso &lt;UC12 - Editar Turma&gt;</w:t>
         </w:r>
         <w:r>
           <w:rPr>
@@ -6746,7 +6745,7 @@
             <w:noProof/>
             <w:webHidden/>
           </w:rPr>
-          <w:instrText xml:space="preserve"> PAGEREF _Toc386811475 \h </w:instrText>
+          <w:instrText xml:space="preserve"> PAGEREF _Toc387006696 \h </w:instrText>
         </w:r>
         <w:r>
           <w:rPr>
@@ -6766,7 +6765,7 @@
             <w:noProof/>
             <w:webHidden/>
           </w:rPr>
-          <w:t>28</w:t>
+          <w:t>29</w:t>
         </w:r>
         <w:r>
           <w:rPr>
@@ -6793,7 +6792,7 @@
           <w:szCs w:val="22"/>
         </w:rPr>
       </w:pPr>
-      <w:hyperlink w:anchor="_Toc386811476" w:history="1">
+      <w:hyperlink w:anchor="_Toc387006697" w:history="1">
         <w:r>
           <w:rPr>
             <w:rStyle w:val="Hyperlink"/>
@@ -6817,7 +6816,7 @@
             <w:rStyle w:val="Hyperlink"/>
             <w:noProof/>
           </w:rPr>
-          <w:t>Diagrama de comunicação: Caso de Uso &lt;UC10 Gerencia Professor&gt;</w:t>
+          <w:t>Diagrama de comunicação: Caso de Uso &lt;UC13 - Consultar Turma&gt;</w:t>
         </w:r>
         <w:r>
           <w:rPr>
@@ -6838,7 +6837,7 @@
             <w:noProof/>
             <w:webHidden/>
           </w:rPr>
-          <w:instrText xml:space="preserve"> PAGEREF _Toc386811476 \h </w:instrText>
+          <w:instrText xml:space="preserve"> PAGEREF _Toc387006697 \h </w:instrText>
         </w:r>
         <w:r>
           <w:rPr>
@@ -6885,7 +6884,7 @@
           <w:szCs w:val="22"/>
         </w:rPr>
       </w:pPr>
-      <w:hyperlink w:anchor="_Toc386811477" w:history="1">
+      <w:hyperlink w:anchor="_Toc387006698" w:history="1">
         <w:r>
           <w:rPr>
             <w:rStyle w:val="Hyperlink"/>
@@ -6909,7 +6908,7 @@
             <w:rStyle w:val="Hyperlink"/>
             <w:noProof/>
           </w:rPr>
-          <w:t>Diagrama de comunicação: Caso de Uso &lt;UC12 Cadastrar Turmas&gt;</w:t>
+          <w:t>Diagrama de comunicação: Caso de Uso &lt;UC14 - Cadastra ocorrência&gt;</w:t>
         </w:r>
         <w:r>
           <w:rPr>
@@ -6930,7 +6929,7 @@
             <w:noProof/>
             <w:webHidden/>
           </w:rPr>
-          <w:instrText xml:space="preserve"> PAGEREF _Toc386811477 \h </w:instrText>
+          <w:instrText xml:space="preserve"> PAGEREF _Toc387006698 \h </w:instrText>
         </w:r>
         <w:r>
           <w:rPr>
@@ -6977,7 +6976,7 @@
           <w:szCs w:val="22"/>
         </w:rPr>
       </w:pPr>
-      <w:hyperlink w:anchor="_Toc386811478" w:history="1">
+      <w:hyperlink w:anchor="_Toc387006699" w:history="1">
         <w:r>
           <w:rPr>
             <w:rStyle w:val="Hyperlink"/>
@@ -7001,7 +7000,7 @@
             <w:rStyle w:val="Hyperlink"/>
             <w:noProof/>
           </w:rPr>
-          <w:t>Diagrama de comunicação: Caso de Uso &lt; UC02 Consultar Boletim&gt;</w:t>
+          <w:t>Diagrama de comunicação: Caso de uso &lt;UC16- Consultar Ocorrência&gt;</w:t>
         </w:r>
         <w:r>
           <w:rPr>
@@ -7022,7 +7021,7 @@
             <w:noProof/>
             <w:webHidden/>
           </w:rPr>
-          <w:instrText xml:space="preserve"> PAGEREF _Toc386811478 \h </w:instrText>
+          <w:instrText xml:space="preserve"> PAGEREF _Toc387006699 \h </w:instrText>
         </w:r>
         <w:r>
           <w:rPr>
@@ -7043,6 +7042,96 @@
             <w:webHidden/>
           </w:rPr>
           <w:t>31</w:t>
+        </w:r>
+        <w:r>
+          <w:rPr>
+            <w:noProof/>
+            <w:webHidden/>
+          </w:rPr>
+          <w:fldChar w:fldCharType="end"/>
+        </w:r>
+      </w:hyperlink>
+    </w:p>
+    <w:p>
+      <w:pPr>
+        <w:pStyle w:val="Sumrio2"/>
+        <w:tabs>
+          <w:tab w:val="left" w:pos="720"/>
+          <w:tab w:val="right" w:leader="dot" w:pos="9269"/>
+        </w:tabs>
+        <w:rPr>
+          <w:rFonts w:asciiTheme="minorHAnsi" w:eastAsiaTheme="minorEastAsia" w:hAnsiTheme="minorHAnsi" w:cstheme="minorBidi"/>
+          <w:smallCaps w:val="0"/>
+          <w:noProof/>
+          <w:sz w:val="22"/>
+          <w:szCs w:val="22"/>
+        </w:rPr>
+      </w:pPr>
+      <w:hyperlink w:anchor="_Toc387006700" w:history="1">
+        <w:r>
+          <w:rPr>
+            <w:rStyle w:val="Hyperlink"/>
+            <w:noProof/>
+          </w:rPr>
+          <w:t>4.2</w:t>
+        </w:r>
+        <w:r>
+          <w:rPr>
+            <w:rFonts w:asciiTheme="minorHAnsi" w:eastAsiaTheme="minorEastAsia" w:hAnsiTheme="minorHAnsi" w:cstheme="minorBidi"/>
+            <w:smallCaps w:val="0"/>
+            <w:noProof/>
+            <w:sz w:val="22"/>
+            <w:szCs w:val="22"/>
+          </w:rPr>
+          <w:tab/>
+        </w:r>
+        <w:r>
+          <w:rPr>
+            <w:rStyle w:val="Hyperlink"/>
+            <w:noProof/>
+          </w:rPr>
+          <w:t>Diagrama de Classes</w:t>
+        </w:r>
+        <w:r>
+          <w:rPr>
+            <w:noProof/>
+            <w:webHidden/>
+          </w:rPr>
+          <w:tab/>
+        </w:r>
+        <w:r>
+          <w:rPr>
+            <w:noProof/>
+            <w:webHidden/>
+          </w:rPr>
+          <w:fldChar w:fldCharType="begin"/>
+        </w:r>
+        <w:r>
+          <w:rPr>
+            <w:noProof/>
+            <w:webHidden/>
+          </w:rPr>
+          <w:instrText xml:space="preserve"> PAGEREF _Toc387006700 \h </w:instrText>
+        </w:r>
+        <w:r>
+          <w:rPr>
+            <w:noProof/>
+            <w:webHidden/>
+          </w:rPr>
+        </w:r>
+        <w:r>
+          <w:rPr>
+            <w:noProof/>
+            <w:webHidden/>
+          </w:rPr>
+          <w:fldChar w:fldCharType="separate"/>
+        </w:r>
+        <w:r>
+          <w:rPr>
+            <w:noProof/>
+            <w:webHidden/>
+          </w:rPr>
+          <w:t>33</w:t>
         </w:r>
         <w:r>
           <w:rPr>
@@ -7069,13 +7158,13 @@
           <w:szCs w:val="22"/>
         </w:rPr>
       </w:pPr>
-      <w:hyperlink w:anchor="_Toc386811479" w:history="1">
+      <w:hyperlink w:anchor="_Toc387006701" w:history="1">
         <w:r>
           <w:rPr>
             <w:rStyle w:val="Hyperlink"/>
             <w:noProof/>
           </w:rPr>
-          <w:t>4.1.9</w:t>
+          <w:t>4.2.1</w:t>
         </w:r>
         <w:r>
           <w:rPr>
@@ -7093,7 +7182,7 @@
             <w:rStyle w:val="Hyperlink"/>
             <w:noProof/>
           </w:rPr>
-          <w:t>Diagrama de comunicação: Caso de Uso &lt; UC05 Gerenciar Boletim&gt;</w:t>
+          <w:t>Pacote &lt;nome do Pacote&gt;</w:t>
         </w:r>
         <w:r>
           <w:rPr>
@@ -7114,7 +7203,7 @@
             <w:noProof/>
             <w:webHidden/>
           </w:rPr>
-          <w:instrText xml:space="preserve"> PAGEREF _Toc386811479 \h </w:instrText>
+          <w:instrText xml:space="preserve"> PAGEREF _Toc387006701 \h </w:instrText>
         </w:r>
         <w:r>
           <w:rPr>
@@ -7134,465 +7223,7 @@
             <w:noProof/>
             <w:webHidden/>
           </w:rPr>
-          <w:t>31</w:t>
-        </w:r>
-        <w:r>
-          <w:rPr>
-            <w:noProof/>
-            <w:webHidden/>
-          </w:rPr>
-          <w:fldChar w:fldCharType="end"/>
-        </w:r>
-      </w:hyperlink>
-    </w:p>
-    <w:p>
-      <w:pPr>
-        <w:pStyle w:val="Sumrio2"/>
-        <w:tabs>
-          <w:tab w:val="left" w:pos="720"/>
-          <w:tab w:val="right" w:leader="dot" w:pos="9269"/>
-        </w:tabs>
-        <w:rPr>
-          <w:rFonts w:asciiTheme="minorHAnsi" w:eastAsiaTheme="minorEastAsia" w:hAnsiTheme="minorHAnsi" w:cstheme="minorBidi"/>
-          <w:smallCaps w:val="0"/>
-          <w:noProof/>
-          <w:sz w:val="22"/>
-          <w:szCs w:val="22"/>
-        </w:rPr>
-      </w:pPr>
-      <w:hyperlink w:anchor="_Toc386811480" w:history="1">
-        <w:r>
-          <w:rPr>
-            <w:rStyle w:val="Hyperlink"/>
-            <w:noProof/>
-          </w:rPr>
-          <w:t>4.2</w:t>
-        </w:r>
-        <w:r>
-          <w:rPr>
-            <w:rFonts w:asciiTheme="minorHAnsi" w:eastAsiaTheme="minorEastAsia" w:hAnsiTheme="minorHAnsi" w:cstheme="minorBidi"/>
-            <w:smallCaps w:val="0"/>
-            <w:noProof/>
-            <w:sz w:val="22"/>
-            <w:szCs w:val="22"/>
-          </w:rPr>
-          <w:tab/>
-        </w:r>
-        <w:r>
-          <w:rPr>
-            <w:rStyle w:val="Hyperlink"/>
-            <w:noProof/>
-          </w:rPr>
-          <w:t>Diagrama de Classes</w:t>
-        </w:r>
-        <w:r>
-          <w:rPr>
-            <w:noProof/>
-            <w:webHidden/>
-          </w:rPr>
-          <w:tab/>
-        </w:r>
-        <w:r>
-          <w:rPr>
-            <w:noProof/>
-            <w:webHidden/>
-          </w:rPr>
-          <w:fldChar w:fldCharType="begin"/>
-        </w:r>
-        <w:r>
-          <w:rPr>
-            <w:noProof/>
-            <w:webHidden/>
-          </w:rPr>
-          <w:instrText xml:space="preserve"> PAGEREF _Toc386811480 \h </w:instrText>
-        </w:r>
-        <w:r>
-          <w:rPr>
-            <w:noProof/>
-            <w:webHidden/>
-          </w:rPr>
-        </w:r>
-        <w:r>
-          <w:rPr>
-            <w:noProof/>
-            <w:webHidden/>
-          </w:rPr>
-          <w:fldChar w:fldCharType="separate"/>
-        </w:r>
-        <w:r>
-          <w:rPr>
-            <w:noProof/>
-            <w:webHidden/>
-          </w:rPr>
-          <w:t>32</w:t>
-        </w:r>
-        <w:r>
-          <w:rPr>
-            <w:noProof/>
-            <w:webHidden/>
-          </w:rPr>
-          <w:fldChar w:fldCharType="end"/>
-        </w:r>
-      </w:hyperlink>
-    </w:p>
-    <w:p>
-      <w:pPr>
-        <w:pStyle w:val="Sumrio3"/>
-        <w:tabs>
-          <w:tab w:val="left" w:pos="1200"/>
-          <w:tab w:val="right" w:leader="dot" w:pos="9269"/>
-        </w:tabs>
-        <w:rPr>
-          <w:rFonts w:asciiTheme="minorHAnsi" w:eastAsiaTheme="minorEastAsia" w:hAnsiTheme="minorHAnsi" w:cstheme="minorBidi"/>
-          <w:i w:val="0"/>
-          <w:iCs w:val="0"/>
-          <w:noProof/>
-          <w:sz w:val="22"/>
-          <w:szCs w:val="22"/>
-        </w:rPr>
-      </w:pPr>
-      <w:hyperlink w:anchor="_Toc386811481" w:history="1">
-        <w:r>
-          <w:rPr>
-            <w:rStyle w:val="Hyperlink"/>
-            <w:noProof/>
-          </w:rPr>
-          <w:t>4.2.1</w:t>
-        </w:r>
-        <w:r>
-          <w:rPr>
-            <w:rFonts w:asciiTheme="minorHAnsi" w:eastAsiaTheme="minorEastAsia" w:hAnsiTheme="minorHAnsi" w:cstheme="minorBidi"/>
-            <w:i w:val="0"/>
-            <w:iCs w:val="0"/>
-            <w:noProof/>
-            <w:sz w:val="22"/>
-            <w:szCs w:val="22"/>
-          </w:rPr>
-          <w:tab/>
-        </w:r>
-        <w:r>
-          <w:rPr>
-            <w:rStyle w:val="Hyperlink"/>
-            <w:noProof/>
-          </w:rPr>
-          <w:t>Pacote &lt;nome do Pacote&gt;</w:t>
-        </w:r>
-        <w:r>
-          <w:rPr>
-            <w:noProof/>
-            <w:webHidden/>
-          </w:rPr>
-          <w:tab/>
-        </w:r>
-        <w:r>
-          <w:rPr>
-            <w:noProof/>
-            <w:webHidden/>
-          </w:rPr>
-          <w:fldChar w:fldCharType="begin"/>
-        </w:r>
-        <w:r>
-          <w:rPr>
-            <w:noProof/>
-            <w:webHidden/>
-          </w:rPr>
-          <w:instrText xml:space="preserve"> PAGEREF _Toc386811481 \h </w:instrText>
-        </w:r>
-        <w:r>
-          <w:rPr>
-            <w:noProof/>
-            <w:webHidden/>
-          </w:rPr>
-        </w:r>
-        <w:r>
-          <w:rPr>
-            <w:noProof/>
-            <w:webHidden/>
-          </w:rPr>
-          <w:fldChar w:fldCharType="separate"/>
-        </w:r>
-        <w:r>
-          <w:rPr>
-            <w:noProof/>
-            <w:webHidden/>
-          </w:rPr>
-          <w:t>33</w:t>
-        </w:r>
-        <w:r>
-          <w:rPr>
-            <w:noProof/>
-            <w:webHidden/>
-          </w:rPr>
-          <w:fldChar w:fldCharType="end"/>
-        </w:r>
-      </w:hyperlink>
-    </w:p>
-    <w:p>
-      <w:pPr>
-        <w:pStyle w:val="Sumrio3"/>
-        <w:tabs>
-          <w:tab w:val="left" w:pos="1200"/>
-          <w:tab w:val="right" w:leader="dot" w:pos="9269"/>
-        </w:tabs>
-        <w:rPr>
-          <w:rFonts w:asciiTheme="minorHAnsi" w:eastAsiaTheme="minorEastAsia" w:hAnsiTheme="minorHAnsi" w:cstheme="minorBidi"/>
-          <w:i w:val="0"/>
-          <w:iCs w:val="0"/>
-          <w:noProof/>
-          <w:sz w:val="22"/>
-          <w:szCs w:val="22"/>
-        </w:rPr>
-      </w:pPr>
-      <w:hyperlink w:anchor="_Toc386811482" w:history="1">
-        <w:r>
-          <w:rPr>
-            <w:rStyle w:val="Hyperlink"/>
-            <w:noProof/>
-          </w:rPr>
-          <w:t>4.2.2</w:t>
-        </w:r>
-        <w:r>
-          <w:rPr>
-            <w:rFonts w:asciiTheme="minorHAnsi" w:eastAsiaTheme="minorEastAsia" w:hAnsiTheme="minorHAnsi" w:cstheme="minorBidi"/>
-            <w:i w:val="0"/>
-            <w:iCs w:val="0"/>
-            <w:noProof/>
-            <w:sz w:val="22"/>
-            <w:szCs w:val="22"/>
-          </w:rPr>
-          <w:tab/>
-        </w:r>
-        <w:r>
-          <w:rPr>
-            <w:rStyle w:val="Hyperlink"/>
-            <w:noProof/>
-          </w:rPr>
-          <w:t>Pacote &lt;nome do Pacote&gt;</w:t>
-        </w:r>
-        <w:r>
-          <w:rPr>
-            <w:noProof/>
-            <w:webHidden/>
-          </w:rPr>
-          <w:tab/>
-        </w:r>
-        <w:r>
-          <w:rPr>
-            <w:noProof/>
-            <w:webHidden/>
-          </w:rPr>
-          <w:fldChar w:fldCharType="begin"/>
-        </w:r>
-        <w:r>
-          <w:rPr>
-            <w:noProof/>
-            <w:webHidden/>
-          </w:rPr>
-          <w:instrText xml:space="preserve"> PAGEREF _Toc386811482 \h </w:instrText>
-        </w:r>
-        <w:r>
-          <w:rPr>
-            <w:noProof/>
-            <w:webHidden/>
-          </w:rPr>
-        </w:r>
-        <w:r>
-          <w:rPr>
-            <w:noProof/>
-            <w:webHidden/>
-          </w:rPr>
-          <w:fldChar w:fldCharType="separate"/>
-        </w:r>
-        <w:r>
-          <w:rPr>
-            <w:noProof/>
-            <w:webHidden/>
-          </w:rPr>
-          <w:t>34</w:t>
-        </w:r>
-        <w:r>
-          <w:rPr>
-            <w:noProof/>
-            <w:webHidden/>
-          </w:rPr>
-          <w:fldChar w:fldCharType="end"/>
-        </w:r>
-      </w:hyperlink>
-    </w:p>
-    <w:p>
-      <w:pPr>
-        <w:pStyle w:val="Sumrio3"/>
-        <w:tabs>
-          <w:tab w:val="left" w:pos="1200"/>
-          <w:tab w:val="right" w:leader="dot" w:pos="9269"/>
-        </w:tabs>
-        <w:rPr>
-          <w:rFonts w:asciiTheme="minorHAnsi" w:eastAsiaTheme="minorEastAsia" w:hAnsiTheme="minorHAnsi" w:cstheme="minorBidi"/>
-          <w:i w:val="0"/>
-          <w:iCs w:val="0"/>
-          <w:noProof/>
-          <w:sz w:val="22"/>
-          <w:szCs w:val="22"/>
-        </w:rPr>
-      </w:pPr>
-      <w:hyperlink w:anchor="_Toc386811483" w:history="1">
-        <w:r>
-          <w:rPr>
-            <w:rStyle w:val="Hyperlink"/>
-            <w:noProof/>
-          </w:rPr>
-          <w:t>4.2.3</w:t>
-        </w:r>
-        <w:r>
-          <w:rPr>
-            <w:rFonts w:asciiTheme="minorHAnsi" w:eastAsiaTheme="minorEastAsia" w:hAnsiTheme="minorHAnsi" w:cstheme="minorBidi"/>
-            <w:i w:val="0"/>
-            <w:iCs w:val="0"/>
-            <w:noProof/>
-            <w:sz w:val="22"/>
-            <w:szCs w:val="22"/>
-          </w:rPr>
-          <w:tab/>
-        </w:r>
-        <w:r>
-          <w:rPr>
-            <w:rStyle w:val="Hyperlink"/>
-            <w:noProof/>
-          </w:rPr>
-          <w:t>Pacote &lt;Consultar Boletim&gt;</w:t>
-        </w:r>
-        <w:r>
-          <w:rPr>
-            <w:noProof/>
-            <w:webHidden/>
-          </w:rPr>
-          <w:tab/>
-        </w:r>
-        <w:r>
-          <w:rPr>
-            <w:noProof/>
-            <w:webHidden/>
-          </w:rPr>
-          <w:fldChar w:fldCharType="begin"/>
-        </w:r>
-        <w:r>
-          <w:rPr>
-            <w:noProof/>
-            <w:webHidden/>
-          </w:rPr>
-          <w:instrText xml:space="preserve"> PAGEREF _Toc386811483 \h </w:instrText>
-        </w:r>
-        <w:r>
-          <w:rPr>
-            <w:noProof/>
-            <w:webHidden/>
-          </w:rPr>
-        </w:r>
-        <w:r>
-          <w:rPr>
-            <w:noProof/>
-            <w:webHidden/>
-          </w:rPr>
-          <w:fldChar w:fldCharType="separate"/>
-        </w:r>
-        <w:r>
-          <w:rPr>
-            <w:noProof/>
-            <w:webHidden/>
-          </w:rPr>
-          <w:t>35</w:t>
-        </w:r>
-        <w:r>
-          <w:rPr>
-            <w:noProof/>
-            <w:webHidden/>
-          </w:rPr>
-          <w:fldChar w:fldCharType="end"/>
-        </w:r>
-      </w:hyperlink>
-    </w:p>
-    <w:p>
-      <w:pPr>
-        <w:pStyle w:val="Sumrio3"/>
-        <w:tabs>
-          <w:tab w:val="left" w:pos="1200"/>
-          <w:tab w:val="right" w:leader="dot" w:pos="9269"/>
-        </w:tabs>
-        <w:rPr>
-          <w:rFonts w:asciiTheme="minorHAnsi" w:eastAsiaTheme="minorEastAsia" w:hAnsiTheme="minorHAnsi" w:cstheme="minorBidi"/>
-          <w:i w:val="0"/>
-          <w:iCs w:val="0"/>
-          <w:noProof/>
-          <w:sz w:val="22"/>
-          <w:szCs w:val="22"/>
-        </w:rPr>
-      </w:pPr>
-      <w:hyperlink w:anchor="_Toc386811484" w:history="1">
-        <w:r>
-          <w:rPr>
-            <w:rStyle w:val="Hyperlink"/>
-            <w:noProof/>
-          </w:rPr>
-          <w:t>4.2.4</w:t>
-        </w:r>
-        <w:r>
-          <w:rPr>
-            <w:rFonts w:asciiTheme="minorHAnsi" w:eastAsiaTheme="minorEastAsia" w:hAnsiTheme="minorHAnsi" w:cstheme="minorBidi"/>
-            <w:i w:val="0"/>
-            <w:iCs w:val="0"/>
-            <w:noProof/>
-            <w:sz w:val="22"/>
-            <w:szCs w:val="22"/>
-          </w:rPr>
-          <w:tab/>
-        </w:r>
-        <w:r>
-          <w:rPr>
-            <w:rStyle w:val="Hyperlink"/>
-            <w:noProof/>
-          </w:rPr>
-          <w:t>Pacote &lt;Gerenciar Boletim&gt;</w:t>
-        </w:r>
-        <w:r>
-          <w:rPr>
-            <w:noProof/>
-            <w:webHidden/>
-          </w:rPr>
-          <w:tab/>
-        </w:r>
-        <w:r>
-          <w:rPr>
-            <w:noProof/>
-            <w:webHidden/>
-          </w:rPr>
-          <w:fldChar w:fldCharType="begin"/>
-        </w:r>
-        <w:r>
-          <w:rPr>
-            <w:noProof/>
-            <w:webHidden/>
-          </w:rPr>
-          <w:instrText xml:space="preserve"> PAGEREF _Toc386811484 \h </w:instrText>
-        </w:r>
-        <w:r>
-          <w:rPr>
-            <w:noProof/>
-            <w:webHidden/>
-          </w:rPr>
-        </w:r>
-        <w:r>
-          <w:rPr>
-            <w:noProof/>
-            <w:webHidden/>
-          </w:rPr>
-          <w:fldChar w:fldCharType="separate"/>
-        </w:r>
-        <w:r>
-          <w:rPr>
-            <w:noProof/>
-            <w:webHidden/>
-          </w:rPr>
-          <w:t>35</w:t>
+          <w:t>39</w:t>
         </w:r>
         <w:r>
           <w:rPr>
@@ -7616,7 +7247,7 @@
           <w:szCs w:val="22"/>
         </w:rPr>
       </w:pPr>
-      <w:hyperlink w:anchor="_Toc386811485" w:history="1">
+      <w:hyperlink w:anchor="_Toc387006702" w:history="1">
         <w:r>
           <w:rPr>
             <w:rStyle w:val="Hyperlink"/>
@@ -7641,7 +7272,7 @@
             <w:rStyle w:val="Hyperlink"/>
             <w:noProof/>
           </w:rPr>
-          <w:t>Teste  Unitário</w:t>
+          <w:t>Teste Unitário</w:t>
         </w:r>
         <w:r>
           <w:rPr>
@@ -7662,7 +7293,7 @@
             <w:noProof/>
             <w:webHidden/>
           </w:rPr>
-          <w:instrText xml:space="preserve"> PAGEREF _Toc386811485 \h </w:instrText>
+          <w:instrText xml:space="preserve"> PAGEREF _Toc387006702 \h </w:instrText>
         </w:r>
         <w:r>
           <w:rPr>
@@ -7682,7 +7313,7 @@
             <w:noProof/>
             <w:webHidden/>
           </w:rPr>
-          <w:t>36</w:t>
+          <w:t>40</w:t>
         </w:r>
         <w:r>
           <w:rPr>
@@ -7709,7 +7340,7 @@
           <w:szCs w:val="22"/>
         </w:rPr>
       </w:pPr>
-      <w:hyperlink w:anchor="_Toc386811486" w:history="1">
+      <w:hyperlink w:anchor="_Toc387006703" w:history="1">
         <w:r>
           <w:rPr>
             <w:rStyle w:val="Hyperlink"/>
@@ -7733,7 +7364,7 @@
             <w:rStyle w:val="Hyperlink"/>
             <w:noProof/>
           </w:rPr>
-          <w:t>Relatório de testes para o Caso de Uso &lt;xxxxxx&gt;</w:t>
+          <w:t>Relatório de testes para o Caso de Uso &lt; UC06 – Cadastrar Aluno &gt;</w:t>
         </w:r>
         <w:r>
           <w:rPr>
@@ -7754,7 +7385,7 @@
             <w:noProof/>
             <w:webHidden/>
           </w:rPr>
-          <w:instrText xml:space="preserve"> PAGEREF _Toc386811486 \h </w:instrText>
+          <w:instrText xml:space="preserve"> PAGEREF _Toc387006703 \h </w:instrText>
         </w:r>
         <w:r>
           <w:rPr>
@@ -7774,7 +7405,7 @@
             <w:noProof/>
             <w:webHidden/>
           </w:rPr>
-          <w:t>36</w:t>
+          <w:t>40</w:t>
         </w:r>
         <w:r>
           <w:rPr>
@@ -7801,7 +7432,7 @@
           <w:szCs w:val="22"/>
         </w:rPr>
       </w:pPr>
-      <w:hyperlink w:anchor="_Toc386811487" w:history="1">
+      <w:hyperlink w:anchor="_Toc387006704" w:history="1">
         <w:r>
           <w:rPr>
             <w:rStyle w:val="Hyperlink"/>
@@ -7825,7 +7456,7 @@
             <w:rStyle w:val="Hyperlink"/>
             <w:noProof/>
           </w:rPr>
-          <w:t>Relatório de testes para o Caso de Uso &lt;yyyyy&gt;</w:t>
+          <w:t>Relatório de testes para o Caso de Uso &lt; UC07 – Editar Aluno &gt;</w:t>
         </w:r>
         <w:r>
           <w:rPr>
@@ -7846,7 +7477,7 @@
             <w:noProof/>
             <w:webHidden/>
           </w:rPr>
-          <w:instrText xml:space="preserve"> PAGEREF _Toc386811487 \h </w:instrText>
+          <w:instrText xml:space="preserve"> PAGEREF _Toc387006704 \h </w:instrText>
         </w:r>
         <w:r>
           <w:rPr>
@@ -7866,7 +7497,7 @@
             <w:noProof/>
             <w:webHidden/>
           </w:rPr>
-          <w:t>36</w:t>
+          <w:t>41</w:t>
         </w:r>
         <w:r>
           <w:rPr>
@@ -7893,7 +7524,7 @@
           <w:szCs w:val="22"/>
         </w:rPr>
       </w:pPr>
-      <w:hyperlink w:anchor="_Toc386811488" w:history="1">
+      <w:hyperlink w:anchor="_Toc387006705" w:history="1">
         <w:r>
           <w:rPr>
             <w:rStyle w:val="Hyperlink"/>
@@ -7917,7 +7548,7 @@
             <w:rStyle w:val="Hyperlink"/>
             <w:noProof/>
           </w:rPr>
-          <w:t>Relatório de testes para o Caso de Uso &lt;zzzzz&gt;</w:t>
+          <w:t>Relatório de testes para o Caso de Uso &lt; UC08 – Consultar Aluno &gt;</w:t>
         </w:r>
         <w:r>
           <w:rPr>
@@ -7938,7 +7569,7 @@
             <w:noProof/>
             <w:webHidden/>
           </w:rPr>
-          <w:instrText xml:space="preserve"> PAGEREF _Toc386811488 \h </w:instrText>
+          <w:instrText xml:space="preserve"> PAGEREF _Toc387006705 \h </w:instrText>
         </w:r>
         <w:r>
           <w:rPr>
@@ -7958,7 +7589,559 @@
             <w:noProof/>
             <w:webHidden/>
           </w:rPr>
-          <w:t>36</w:t>
+          <w:t>42</w:t>
+        </w:r>
+        <w:r>
+          <w:rPr>
+            <w:noProof/>
+            <w:webHidden/>
+          </w:rPr>
+          <w:fldChar w:fldCharType="end"/>
+        </w:r>
+      </w:hyperlink>
+    </w:p>
+    <w:p>
+      <w:pPr>
+        <w:pStyle w:val="Sumrio3"/>
+        <w:tabs>
+          <w:tab w:val="left" w:pos="1200"/>
+          <w:tab w:val="right" w:leader="dot" w:pos="9269"/>
+        </w:tabs>
+        <w:rPr>
+          <w:rFonts w:asciiTheme="minorHAnsi" w:eastAsiaTheme="minorEastAsia" w:hAnsiTheme="minorHAnsi" w:cstheme="minorBidi"/>
+          <w:i w:val="0"/>
+          <w:iCs w:val="0"/>
+          <w:noProof/>
+          <w:sz w:val="22"/>
+          <w:szCs w:val="22"/>
+        </w:rPr>
+      </w:pPr>
+      <w:hyperlink w:anchor="_Toc387006706" w:history="1">
+        <w:r>
+          <w:rPr>
+            <w:rStyle w:val="Hyperlink"/>
+            <w:noProof/>
+          </w:rPr>
+          <w:t>5.1.4</w:t>
+        </w:r>
+        <w:r>
+          <w:rPr>
+            <w:rFonts w:asciiTheme="minorHAnsi" w:eastAsiaTheme="minorEastAsia" w:hAnsiTheme="minorHAnsi" w:cstheme="minorBidi"/>
+            <w:i w:val="0"/>
+            <w:iCs w:val="0"/>
+            <w:noProof/>
+            <w:sz w:val="22"/>
+            <w:szCs w:val="22"/>
+          </w:rPr>
+          <w:tab/>
+        </w:r>
+        <w:r>
+          <w:rPr>
+            <w:rStyle w:val="Hyperlink"/>
+            <w:noProof/>
+          </w:rPr>
+          <w:t>Relatório de testes para o Caso de Uso &lt; UC11- Cadastrar turmas &gt;</w:t>
+        </w:r>
+        <w:r>
+          <w:rPr>
+            <w:noProof/>
+            <w:webHidden/>
+          </w:rPr>
+          <w:tab/>
+        </w:r>
+        <w:r>
+          <w:rPr>
+            <w:noProof/>
+            <w:webHidden/>
+          </w:rPr>
+          <w:fldChar w:fldCharType="begin"/>
+        </w:r>
+        <w:r>
+          <w:rPr>
+            <w:noProof/>
+            <w:webHidden/>
+          </w:rPr>
+          <w:instrText xml:space="preserve"> PAGEREF _Toc387006706 \h </w:instrText>
+        </w:r>
+        <w:r>
+          <w:rPr>
+            <w:noProof/>
+            <w:webHidden/>
+          </w:rPr>
+        </w:r>
+        <w:r>
+          <w:rPr>
+            <w:noProof/>
+            <w:webHidden/>
+          </w:rPr>
+          <w:fldChar w:fldCharType="separate"/>
+        </w:r>
+        <w:r>
+          <w:rPr>
+            <w:noProof/>
+            <w:webHidden/>
+          </w:rPr>
+          <w:t>42</w:t>
+        </w:r>
+        <w:r>
+          <w:rPr>
+            <w:noProof/>
+            <w:webHidden/>
+          </w:rPr>
+          <w:fldChar w:fldCharType="end"/>
+        </w:r>
+      </w:hyperlink>
+    </w:p>
+    <w:p>
+      <w:pPr>
+        <w:pStyle w:val="Sumrio3"/>
+        <w:tabs>
+          <w:tab w:val="left" w:pos="1200"/>
+          <w:tab w:val="right" w:leader="dot" w:pos="9269"/>
+        </w:tabs>
+        <w:rPr>
+          <w:rFonts w:asciiTheme="minorHAnsi" w:eastAsiaTheme="minorEastAsia" w:hAnsiTheme="minorHAnsi" w:cstheme="minorBidi"/>
+          <w:i w:val="0"/>
+          <w:iCs w:val="0"/>
+          <w:noProof/>
+          <w:sz w:val="22"/>
+          <w:szCs w:val="22"/>
+        </w:rPr>
+      </w:pPr>
+      <w:hyperlink w:anchor="_Toc387006707" w:history="1">
+        <w:r>
+          <w:rPr>
+            <w:rStyle w:val="Hyperlink"/>
+            <w:noProof/>
+          </w:rPr>
+          <w:t>5.1.5</w:t>
+        </w:r>
+        <w:r>
+          <w:rPr>
+            <w:rFonts w:asciiTheme="minorHAnsi" w:eastAsiaTheme="minorEastAsia" w:hAnsiTheme="minorHAnsi" w:cstheme="minorBidi"/>
+            <w:i w:val="0"/>
+            <w:iCs w:val="0"/>
+            <w:noProof/>
+            <w:sz w:val="22"/>
+            <w:szCs w:val="22"/>
+          </w:rPr>
+          <w:tab/>
+        </w:r>
+        <w:r>
+          <w:rPr>
+            <w:rStyle w:val="Hyperlink"/>
+            <w:noProof/>
+          </w:rPr>
+          <w:t>Relatório de testes para o Caso de Uso &lt; UC11- Editar turmas &gt;</w:t>
+        </w:r>
+        <w:r>
+          <w:rPr>
+            <w:noProof/>
+            <w:webHidden/>
+          </w:rPr>
+          <w:tab/>
+        </w:r>
+        <w:r>
+          <w:rPr>
+            <w:noProof/>
+            <w:webHidden/>
+          </w:rPr>
+          <w:fldChar w:fldCharType="begin"/>
+        </w:r>
+        <w:r>
+          <w:rPr>
+            <w:noProof/>
+            <w:webHidden/>
+          </w:rPr>
+          <w:instrText xml:space="preserve"> PAGEREF _Toc387006707 \h </w:instrText>
+        </w:r>
+        <w:r>
+          <w:rPr>
+            <w:noProof/>
+            <w:webHidden/>
+          </w:rPr>
+        </w:r>
+        <w:r>
+          <w:rPr>
+            <w:noProof/>
+            <w:webHidden/>
+          </w:rPr>
+          <w:fldChar w:fldCharType="separate"/>
+        </w:r>
+        <w:r>
+          <w:rPr>
+            <w:noProof/>
+            <w:webHidden/>
+          </w:rPr>
+          <w:t>43</w:t>
+        </w:r>
+        <w:r>
+          <w:rPr>
+            <w:noProof/>
+            <w:webHidden/>
+          </w:rPr>
+          <w:fldChar w:fldCharType="end"/>
+        </w:r>
+      </w:hyperlink>
+    </w:p>
+    <w:p>
+      <w:pPr>
+        <w:pStyle w:val="Sumrio3"/>
+        <w:tabs>
+          <w:tab w:val="left" w:pos="1200"/>
+          <w:tab w:val="right" w:leader="dot" w:pos="9269"/>
+        </w:tabs>
+        <w:rPr>
+          <w:rFonts w:asciiTheme="minorHAnsi" w:eastAsiaTheme="minorEastAsia" w:hAnsiTheme="minorHAnsi" w:cstheme="minorBidi"/>
+          <w:i w:val="0"/>
+          <w:iCs w:val="0"/>
+          <w:noProof/>
+          <w:sz w:val="22"/>
+          <w:szCs w:val="22"/>
+        </w:rPr>
+      </w:pPr>
+      <w:hyperlink w:anchor="_Toc387006708" w:history="1">
+        <w:r>
+          <w:rPr>
+            <w:rStyle w:val="Hyperlink"/>
+            <w:noProof/>
+          </w:rPr>
+          <w:t>5.1.6</w:t>
+        </w:r>
+        <w:r>
+          <w:rPr>
+            <w:rFonts w:asciiTheme="minorHAnsi" w:eastAsiaTheme="minorEastAsia" w:hAnsiTheme="minorHAnsi" w:cstheme="minorBidi"/>
+            <w:i w:val="0"/>
+            <w:iCs w:val="0"/>
+            <w:noProof/>
+            <w:sz w:val="22"/>
+            <w:szCs w:val="22"/>
+          </w:rPr>
+          <w:tab/>
+        </w:r>
+        <w:r>
+          <w:rPr>
+            <w:rStyle w:val="Hyperlink"/>
+            <w:noProof/>
+          </w:rPr>
+          <w:t>Relatório de testes para o Caso de Uso &lt; UC12- Consultar turmas &gt;</w:t>
+        </w:r>
+        <w:r>
+          <w:rPr>
+            <w:noProof/>
+            <w:webHidden/>
+          </w:rPr>
+          <w:tab/>
+        </w:r>
+        <w:r>
+          <w:rPr>
+            <w:noProof/>
+            <w:webHidden/>
+          </w:rPr>
+          <w:fldChar w:fldCharType="begin"/>
+        </w:r>
+        <w:r>
+          <w:rPr>
+            <w:noProof/>
+            <w:webHidden/>
+          </w:rPr>
+          <w:instrText xml:space="preserve"> PAGEREF _Toc387006708 \h </w:instrText>
+        </w:r>
+        <w:r>
+          <w:rPr>
+            <w:noProof/>
+            <w:webHidden/>
+          </w:rPr>
+        </w:r>
+        <w:r>
+          <w:rPr>
+            <w:noProof/>
+            <w:webHidden/>
+          </w:rPr>
+          <w:fldChar w:fldCharType="separate"/>
+        </w:r>
+        <w:r>
+          <w:rPr>
+            <w:noProof/>
+            <w:webHidden/>
+          </w:rPr>
+          <w:t>44</w:t>
+        </w:r>
+        <w:r>
+          <w:rPr>
+            <w:noProof/>
+            <w:webHidden/>
+          </w:rPr>
+          <w:fldChar w:fldCharType="end"/>
+        </w:r>
+      </w:hyperlink>
+    </w:p>
+    <w:p>
+      <w:pPr>
+        <w:pStyle w:val="Sumrio3"/>
+        <w:tabs>
+          <w:tab w:val="left" w:pos="1200"/>
+          <w:tab w:val="right" w:leader="dot" w:pos="9269"/>
+        </w:tabs>
+        <w:rPr>
+          <w:rFonts w:asciiTheme="minorHAnsi" w:eastAsiaTheme="minorEastAsia" w:hAnsiTheme="minorHAnsi" w:cstheme="minorBidi"/>
+          <w:i w:val="0"/>
+          <w:iCs w:val="0"/>
+          <w:noProof/>
+          <w:sz w:val="22"/>
+          <w:szCs w:val="22"/>
+        </w:rPr>
+      </w:pPr>
+      <w:hyperlink w:anchor="_Toc387006709" w:history="1">
+        <w:r>
+          <w:rPr>
+            <w:rStyle w:val="Hyperlink"/>
+            <w:noProof/>
+          </w:rPr>
+          <w:t>5.1.7</w:t>
+        </w:r>
+        <w:r>
+          <w:rPr>
+            <w:rFonts w:asciiTheme="minorHAnsi" w:eastAsiaTheme="minorEastAsia" w:hAnsiTheme="minorHAnsi" w:cstheme="minorBidi"/>
+            <w:i w:val="0"/>
+            <w:iCs w:val="0"/>
+            <w:noProof/>
+            <w:sz w:val="22"/>
+            <w:szCs w:val="22"/>
+          </w:rPr>
+          <w:tab/>
+        </w:r>
+        <w:r>
+          <w:rPr>
+            <w:rStyle w:val="Hyperlink"/>
+            <w:noProof/>
+          </w:rPr>
+          <w:t>Relatório de testes para o Caso de Uso &lt; UC14 -  Cadastrar ocorrência &gt;</w:t>
+        </w:r>
+        <w:r>
+          <w:rPr>
+            <w:noProof/>
+            <w:webHidden/>
+          </w:rPr>
+          <w:tab/>
+        </w:r>
+        <w:r>
+          <w:rPr>
+            <w:noProof/>
+            <w:webHidden/>
+          </w:rPr>
+          <w:fldChar w:fldCharType="begin"/>
+        </w:r>
+        <w:r>
+          <w:rPr>
+            <w:noProof/>
+            <w:webHidden/>
+          </w:rPr>
+          <w:instrText xml:space="preserve"> PAGEREF _Toc387006709 \h </w:instrText>
+        </w:r>
+        <w:r>
+          <w:rPr>
+            <w:noProof/>
+            <w:webHidden/>
+          </w:rPr>
+        </w:r>
+        <w:r>
+          <w:rPr>
+            <w:noProof/>
+            <w:webHidden/>
+          </w:rPr>
+          <w:fldChar w:fldCharType="separate"/>
+        </w:r>
+        <w:r>
+          <w:rPr>
+            <w:noProof/>
+            <w:webHidden/>
+          </w:rPr>
+          <w:t>44</w:t>
+        </w:r>
+        <w:r>
+          <w:rPr>
+            <w:noProof/>
+            <w:webHidden/>
+          </w:rPr>
+          <w:fldChar w:fldCharType="end"/>
+        </w:r>
+      </w:hyperlink>
+    </w:p>
+    <w:p>
+      <w:pPr>
+        <w:pStyle w:val="Sumrio3"/>
+        <w:tabs>
+          <w:tab w:val="left" w:pos="1200"/>
+          <w:tab w:val="right" w:leader="dot" w:pos="9269"/>
+        </w:tabs>
+        <w:rPr>
+          <w:rFonts w:asciiTheme="minorHAnsi" w:eastAsiaTheme="minorEastAsia" w:hAnsiTheme="minorHAnsi" w:cstheme="minorBidi"/>
+          <w:i w:val="0"/>
+          <w:iCs w:val="0"/>
+          <w:noProof/>
+          <w:sz w:val="22"/>
+          <w:szCs w:val="22"/>
+        </w:rPr>
+      </w:pPr>
+      <w:hyperlink w:anchor="_Toc387006710" w:history="1">
+        <w:r>
+          <w:rPr>
+            <w:rStyle w:val="Hyperlink"/>
+            <w:noProof/>
+          </w:rPr>
+          <w:t>5.1.8</w:t>
+        </w:r>
+        <w:r>
+          <w:rPr>
+            <w:rFonts w:asciiTheme="minorHAnsi" w:eastAsiaTheme="minorEastAsia" w:hAnsiTheme="minorHAnsi" w:cstheme="minorBidi"/>
+            <w:i w:val="0"/>
+            <w:iCs w:val="0"/>
+            <w:noProof/>
+            <w:sz w:val="22"/>
+            <w:szCs w:val="22"/>
+          </w:rPr>
+          <w:tab/>
+        </w:r>
+        <w:r>
+          <w:rPr>
+            <w:rStyle w:val="Hyperlink"/>
+            <w:noProof/>
+          </w:rPr>
+          <w:t>Relatório de testes para o Caso de Uso &lt; UC15 -  Editar ocorrência &gt;</w:t>
+        </w:r>
+        <w:r>
+          <w:rPr>
+            <w:noProof/>
+            <w:webHidden/>
+          </w:rPr>
+          <w:tab/>
+        </w:r>
+        <w:r>
+          <w:rPr>
+            <w:noProof/>
+            <w:webHidden/>
+          </w:rPr>
+          <w:fldChar w:fldCharType="begin"/>
+        </w:r>
+        <w:r>
+          <w:rPr>
+            <w:noProof/>
+            <w:webHidden/>
+          </w:rPr>
+          <w:instrText xml:space="preserve"> PAGEREF _Toc387006710 \h </w:instrText>
+        </w:r>
+        <w:r>
+          <w:rPr>
+            <w:noProof/>
+            <w:webHidden/>
+          </w:rPr>
+        </w:r>
+        <w:r>
+          <w:rPr>
+            <w:noProof/>
+            <w:webHidden/>
+          </w:rPr>
+          <w:fldChar w:fldCharType="separate"/>
+        </w:r>
+        <w:r>
+          <w:rPr>
+            <w:noProof/>
+            <w:webHidden/>
+          </w:rPr>
+          <w:t>45</w:t>
+        </w:r>
+        <w:r>
+          <w:rPr>
+            <w:noProof/>
+            <w:webHidden/>
+          </w:rPr>
+          <w:fldChar w:fldCharType="end"/>
+        </w:r>
+      </w:hyperlink>
+    </w:p>
+    <w:p>
+      <w:pPr>
+        <w:pStyle w:val="Sumrio3"/>
+        <w:tabs>
+          <w:tab w:val="left" w:pos="1200"/>
+          <w:tab w:val="right" w:leader="dot" w:pos="9269"/>
+        </w:tabs>
+        <w:rPr>
+          <w:rFonts w:asciiTheme="minorHAnsi" w:eastAsiaTheme="minorEastAsia" w:hAnsiTheme="minorHAnsi" w:cstheme="minorBidi"/>
+          <w:i w:val="0"/>
+          <w:iCs w:val="0"/>
+          <w:noProof/>
+          <w:sz w:val="22"/>
+          <w:szCs w:val="22"/>
+        </w:rPr>
+      </w:pPr>
+      <w:hyperlink w:anchor="_Toc387006711" w:history="1">
+        <w:r>
+          <w:rPr>
+            <w:rStyle w:val="Hyperlink"/>
+            <w:noProof/>
+          </w:rPr>
+          <w:t>5.1.9</w:t>
+        </w:r>
+        <w:r>
+          <w:rPr>
+            <w:rFonts w:asciiTheme="minorHAnsi" w:eastAsiaTheme="minorEastAsia" w:hAnsiTheme="minorHAnsi" w:cstheme="minorBidi"/>
+            <w:i w:val="0"/>
+            <w:iCs w:val="0"/>
+            <w:noProof/>
+            <w:sz w:val="22"/>
+            <w:szCs w:val="22"/>
+          </w:rPr>
+          <w:tab/>
+        </w:r>
+        <w:r>
+          <w:rPr>
+            <w:rStyle w:val="Hyperlink"/>
+            <w:noProof/>
+          </w:rPr>
+          <w:t>Relatório de testes para o Caso de Uso &lt; UC16 -  Consultar ocorrência &gt;</w:t>
+        </w:r>
+        <w:r>
+          <w:rPr>
+            <w:noProof/>
+            <w:webHidden/>
+          </w:rPr>
+          <w:tab/>
+        </w:r>
+        <w:r>
+          <w:rPr>
+            <w:noProof/>
+            <w:webHidden/>
+          </w:rPr>
+          <w:fldChar w:fldCharType="begin"/>
+        </w:r>
+        <w:r>
+          <w:rPr>
+            <w:noProof/>
+            <w:webHidden/>
+          </w:rPr>
+          <w:instrText xml:space="preserve"> PAGEREF _Toc387006711 \h </w:instrText>
+        </w:r>
+        <w:r>
+          <w:rPr>
+            <w:noProof/>
+            <w:webHidden/>
+          </w:rPr>
+        </w:r>
+        <w:r>
+          <w:rPr>
+            <w:noProof/>
+            <w:webHidden/>
+          </w:rPr>
+          <w:fldChar w:fldCharType="separate"/>
+        </w:r>
+        <w:r>
+          <w:rPr>
+            <w:noProof/>
+            <w:webHidden/>
+          </w:rPr>
+          <w:t>45</w:t>
         </w:r>
         <w:r>
           <w:rPr>
@@ -7982,7 +8165,7 @@
           <w:szCs w:val="22"/>
         </w:rPr>
       </w:pPr>
-      <w:hyperlink w:anchor="_Toc386811489" w:history="1">
+      <w:hyperlink w:anchor="_Toc387006712" w:history="1">
         <w:r>
           <w:rPr>
             <w:rStyle w:val="Hyperlink"/>
@@ -8028,7 +8211,7 @@
             <w:noProof/>
             <w:webHidden/>
           </w:rPr>
-          <w:instrText xml:space="preserve"> PAGEREF _Toc386811489 \h </w:instrText>
+          <w:instrText xml:space="preserve"> PAGEREF _Toc387006712 \h </w:instrText>
         </w:r>
         <w:r>
           <w:rPr>
@@ -8048,7 +8231,7 @@
             <w:noProof/>
             <w:webHidden/>
           </w:rPr>
-          <w:t>37</w:t>
+          <w:t>47</w:t>
         </w:r>
         <w:r>
           <w:rPr>
@@ -8072,7 +8255,7 @@
           <w:szCs w:val="22"/>
         </w:rPr>
       </w:pPr>
-      <w:hyperlink w:anchor="_Toc386811490" w:history="1">
+      <w:hyperlink w:anchor="_Toc387006713" w:history="1">
         <w:r>
           <w:rPr>
             <w:rStyle w:val="Hyperlink"/>
@@ -8118,7 +8301,7 @@
             <w:noProof/>
             <w:webHidden/>
           </w:rPr>
-          <w:instrText xml:space="preserve"> PAGEREF _Toc386811490 \h </w:instrText>
+          <w:instrText xml:space="preserve"> PAGEREF _Toc387006713 \h </w:instrText>
         </w:r>
         <w:r>
           <w:rPr>
@@ -8138,7 +8321,7 @@
             <w:noProof/>
             <w:webHidden/>
           </w:rPr>
-          <w:t>38</w:t>
+          <w:t>48</w:t>
         </w:r>
         <w:r>
           <w:rPr>
@@ -8162,7 +8345,7 @@
           <w:szCs w:val="22"/>
         </w:rPr>
       </w:pPr>
-      <w:hyperlink w:anchor="_Toc386811491" w:history="1">
+      <w:hyperlink w:anchor="_Toc387006714" w:history="1">
         <w:r>
           <w:rPr>
             <w:rStyle w:val="Hyperlink"/>
@@ -8208,7 +8391,7 @@
             <w:noProof/>
             <w:webHidden/>
           </w:rPr>
-          <w:instrText xml:space="preserve"> PAGEREF _Toc386811491 \h </w:instrText>
+          <w:instrText xml:space="preserve"> PAGEREF _Toc387006714 \h </w:instrText>
         </w:r>
         <w:r>
           <w:rPr>
@@ -8228,7 +8411,7 @@
             <w:noProof/>
             <w:webHidden/>
           </w:rPr>
-          <w:t>39</w:t>
+          <w:t>49</w:t>
         </w:r>
         <w:r>
           <w:rPr>
@@ -8355,9 +8538,8 @@
       <w:bookmarkStart w:id="6" w:name="_Toc193166270"/>
       <w:bookmarkStart w:id="7" w:name="_Toc269327100"/>
       <w:bookmarkStart w:id="8" w:name="_Toc269327223"/>
-      <w:bookmarkStart w:id="9" w:name="_Toc386811448"/>
-      <w:r>
-        <w:lastRenderedPageBreak/>
+      <w:bookmarkStart w:id="9" w:name="_Toc387006669"/>
+      <w:r>
         <w:t>I</w:t>
       </w:r>
       <w:bookmarkEnd w:id="5"/>
@@ -8382,7 +8564,7 @@
         <w:pStyle w:val="Ttulo2"/>
       </w:pPr>
       <w:bookmarkStart w:id="10" w:name="_Toc269829179"/>
-      <w:bookmarkStart w:id="11" w:name="_Toc386811449"/>
+      <w:bookmarkStart w:id="11" w:name="_Toc387006670"/>
       <w:r>
         <w:t>Contexto e Problematização</w:t>
       </w:r>
@@ -8447,7 +8629,7 @@
         <w:pStyle w:val="Ttulo2"/>
       </w:pPr>
       <w:bookmarkStart w:id="12" w:name="_Toc269829180"/>
-      <w:bookmarkStart w:id="13" w:name="_Toc386811450"/>
+      <w:bookmarkStart w:id="13" w:name="_Toc387006671"/>
       <w:r>
         <w:t>Objetivos</w:t>
       </w:r>
@@ -8468,7 +8650,7 @@
       <w:pPr>
         <w:pStyle w:val="Ttulo3"/>
       </w:pPr>
-      <w:bookmarkStart w:id="14" w:name="_Toc386811451"/>
+      <w:bookmarkStart w:id="14" w:name="_Toc387006672"/>
       <w:r>
         <w:t>Objetivo Geral</w:t>
       </w:r>
@@ -8543,7 +8725,7 @@
       <w:pPr>
         <w:pStyle w:val="Ttulo3"/>
       </w:pPr>
-      <w:bookmarkStart w:id="15" w:name="_Toc386811452"/>
+      <w:bookmarkStart w:id="15" w:name="_Toc387006673"/>
       <w:r>
         <w:t>Objetivos Específicos</w:t>
       </w:r>
@@ -8645,7 +8827,7 @@
       <w:pPr>
         <w:pStyle w:val="Ttulo1"/>
       </w:pPr>
-      <w:bookmarkStart w:id="16" w:name="_Toc386811453"/>
+      <w:bookmarkStart w:id="16" w:name="_Toc387006674"/>
       <w:r>
         <w:t>Visão do Sistema</w:t>
       </w:r>
@@ -8662,8 +8844,8 @@
       <w:bookmarkStart w:id="18" w:name="_Toc452813581"/>
       <w:bookmarkStart w:id="19" w:name="_Toc447960005"/>
       <w:bookmarkStart w:id="20" w:name="_Toc18208268"/>
-      <w:bookmarkStart w:id="21" w:name="_Toc386811454"/>
-      <w:bookmarkStart w:id="22" w:name="_Toc436203381"/>
+      <w:bookmarkStart w:id="21" w:name="_Toc436203381"/>
+      <w:bookmarkStart w:id="22" w:name="_Toc387006675"/>
       <w:r>
         <w:rPr>
           <w:lang w:val="fr-FR"/>
@@ -8674,7 +8856,7 @@
       <w:bookmarkEnd w:id="18"/>
       <w:bookmarkEnd w:id="19"/>
       <w:bookmarkEnd w:id="20"/>
-      <w:bookmarkEnd w:id="21"/>
+      <w:bookmarkEnd w:id="22"/>
     </w:p>
     <w:p>
       <w:r>
@@ -8820,9 +9002,8 @@
       <w:bookmarkStart w:id="23" w:name="_Toc512930910"/>
       <w:bookmarkStart w:id="24" w:name="_Toc452813583"/>
       <w:bookmarkStart w:id="25" w:name="_Toc18208269"/>
-      <w:bookmarkStart w:id="26" w:name="_Toc386811455"/>
-      <w:r>
-        <w:lastRenderedPageBreak/>
+      <w:bookmarkStart w:id="26" w:name="_Toc387006676"/>
+      <w:r>
         <w:t>Resumo dos Envolvidos</w:t>
       </w:r>
       <w:bookmarkEnd w:id="23"/>
@@ -9388,7 +9569,7 @@
           <w:lang w:val="fr-FR"/>
         </w:rPr>
       </w:pPr>
-      <w:bookmarkStart w:id="30" w:name="_Toc386811456"/>
+      <w:bookmarkStart w:id="30" w:name="_Toc387006677"/>
       <w:r>
         <w:rPr>
           <w:lang w:val="fr-FR"/>
@@ -9965,7 +10146,6 @@
                 <w:szCs w:val="20"/>
                 <w:lang w:eastAsia="en-US"/>
               </w:rPr>
-              <w:lastRenderedPageBreak/>
               <w:t>Registrar notas, faltas, ocorrências e atividades curriculares como tarefas, trabalhos e avaliações.</w:t>
             </w:r>
           </w:p>
@@ -10181,7 +10361,7 @@
       <w:bookmarkStart w:id="36" w:name="_Toc346297773"/>
       <w:bookmarkStart w:id="37" w:name="_Toc342757864"/>
       <w:bookmarkStart w:id="38" w:name="_Toc18208271"/>
-      <w:bookmarkStart w:id="39" w:name="_Toc386811457"/>
+      <w:bookmarkStart w:id="39" w:name="_Toc387006678"/>
       <w:r>
         <w:t>Ambiente do Usuário</w:t>
       </w:r>
@@ -10280,7 +10460,7 @@
       <w:bookmarkStart w:id="40" w:name="_Toc512930914"/>
       <w:bookmarkStart w:id="41" w:name="_Toc452813589"/>
       <w:bookmarkStart w:id="42" w:name="_Toc18208273"/>
-      <w:bookmarkStart w:id="43" w:name="_Toc386811458"/>
+      <w:bookmarkStart w:id="43" w:name="_Toc387006679"/>
       <w:r>
         <w:t>Alternativas e Concorrência</w:t>
       </w:r>
@@ -10418,7 +10598,6 @@
     </w:p>
     <w:p>
       <w:r>
-        <w:lastRenderedPageBreak/>
         <w:t xml:space="preserve">A limitação desses </w:t>
       </w:r>
       <w:r>
@@ -10710,8 +10889,8 @@
       <w:bookmarkStart w:id="45" w:name="_Toc452813590"/>
       <w:bookmarkStart w:id="46" w:name="_Toc436203387"/>
       <w:bookmarkStart w:id="47" w:name="_Toc18208274"/>
-      <w:bookmarkStart w:id="48" w:name="_Toc386811459"/>
-      <w:bookmarkEnd w:id="22"/>
+      <w:bookmarkStart w:id="48" w:name="_Toc387006680"/>
+      <w:bookmarkEnd w:id="21"/>
       <w:r>
         <w:t xml:space="preserve">Visão </w:t>
       </w:r>
@@ -10798,7 +10977,7 @@
       <w:bookmarkStart w:id="60" w:name="_Toc320274603"/>
       <w:bookmarkStart w:id="61" w:name="_Toc318088998"/>
       <w:bookmarkStart w:id="62" w:name="_Toc18208275"/>
-      <w:bookmarkStart w:id="63" w:name="_Toc386811460"/>
+      <w:bookmarkStart w:id="63" w:name="_Toc387006681"/>
       <w:r>
         <w:t>Perspectiva do Produto</w:t>
       </w:r>
@@ -10861,9 +11040,8 @@
       <w:bookmarkStart w:id="75" w:name="_Toc320274637"/>
       <w:bookmarkStart w:id="76" w:name="_Toc318089002"/>
       <w:bookmarkStart w:id="77" w:name="_Toc18208276"/>
-      <w:bookmarkStart w:id="78" w:name="_Toc386811461"/>
-      <w:r>
-        <w:lastRenderedPageBreak/>
+      <w:bookmarkStart w:id="78" w:name="_Toc387006682"/>
+      <w:r>
         <w:t>Suposições e Dependências</w:t>
       </w:r>
       <w:bookmarkEnd w:id="64"/>
@@ -10902,7 +11080,7 @@
       <w:bookmarkStart w:id="80" w:name="_Toc452813596"/>
       <w:bookmarkStart w:id="81" w:name="_Toc436203402"/>
       <w:bookmarkStart w:id="82" w:name="_Toc18208277"/>
-      <w:bookmarkStart w:id="83" w:name="_Toc386811462"/>
+      <w:bookmarkStart w:id="83" w:name="_Toc387006683"/>
       <w:r>
         <w:t>Requisitos</w:t>
       </w:r>
@@ -10951,7 +11129,7 @@
           <v:shape id="_x0000_i1025" type="#_x0000_t75" style="width:438pt;height:317.25pt" o:ole="">
             <v:imagedata r:id="rId13" o:title=""/>
           </v:shape>
-          <o:OLEObject Type="Embed" ProgID="Word.Document.12" ShapeID="_x0000_i1025" DrawAspect="Content" ObjectID="_1460710117" r:id="rId14">
+          <o:OLEObject Type="Embed" ProgID="Word.Document.12" ShapeID="_x0000_i1025" DrawAspect="Content" ObjectID="_1460748620" r:id="rId14">
             <o:FieldCodes>\s</o:FieldCodes>
           </o:OLEObject>
         </w:object>
@@ -11014,9 +11192,8 @@
       <w:bookmarkStart w:id="86" w:name="_Toc452813602"/>
       <w:bookmarkStart w:id="87" w:name="_Toc436203408"/>
       <w:bookmarkStart w:id="88" w:name="_Toc18208278"/>
-      <w:bookmarkStart w:id="89" w:name="_Toc386811463"/>
-      <w:r>
-        <w:lastRenderedPageBreak/>
+      <w:bookmarkStart w:id="89" w:name="_Toc387006684"/>
+      <w:r>
         <w:t xml:space="preserve">Requisitos </w:t>
       </w:r>
       <w:r>
@@ -11436,7 +11613,7 @@
       <w:pPr>
         <w:pStyle w:val="Ttulo1"/>
       </w:pPr>
-      <w:bookmarkStart w:id="90" w:name="_Toc386811464"/>
+      <w:bookmarkStart w:id="90" w:name="_Toc387006685"/>
       <w:r>
         <w:t>Análise</w:t>
       </w:r>
@@ -11452,7 +11629,7 @@
       <w:pPr>
         <w:pStyle w:val="Ttulo2"/>
       </w:pPr>
-      <w:bookmarkStart w:id="91" w:name="_Toc386811465"/>
+      <w:bookmarkStart w:id="91" w:name="_Toc387006686"/>
       <w:r>
         <w:t>Diagrama de Casos de Uso</w:t>
       </w:r>
@@ -11484,7 +11661,6 @@
         <w:rPr>
           <w:noProof/>
         </w:rPr>
-        <w:lastRenderedPageBreak/>
         <w:drawing>
           <wp:inline distT="0" distB="0" distL="0" distR="0">
             <wp:extent cx="4895850" cy="7573885"/>
@@ -11504,7 +11680,7 @@
                     <a:blip r:embed="rId15">
                       <a:extLst>
                         <a:ext uri="{28A0092B-C50C-407E-A947-70E740481C1C}">
-                          <a14:useLocalDpi xmlns:a14="http://schemas.microsoft.com/office/drawing/2010/main" xmlns:wps="http://schemas.microsoft.com/office/word/2010/wordprocessingShape" xmlns:wpi="http://schemas.microsoft.com/office/word/2010/wordprocessingInk" xmlns:wpg="http://schemas.microsoft.com/office/word/2010/wordprocessingGroup" xmlns:w15="http://schemas.microsoft.com/office/word/2012/wordml" xmlns:w14="http://schemas.microsoft.com/office/word/2010/wordml" xmlns:w="http://schemas.openxmlformats.org/wordprocessingml/2006/main" xmlns:w10="urn:schemas-microsoft-com:office:word" xmlns:wp14="http://schemas.microsoft.com/office/word/2010/wordprocessingDrawing" xmlns:v="urn:schemas-microsoft-com:vml" xmlns:o="urn:schemas-microsoft-com:office:office" xmlns:mc="http://schemas.openxmlformats.org/markup-compatibility/2006" xmlns:wpc="http://schemas.microsoft.com/office/word/2010/wordprocessingCanvas" xmlns="" val="0"/>
+                          <a14:useLocalDpi xmlns="" xmlns:wpc="http://schemas.microsoft.com/office/word/2010/wordprocessingCanvas" xmlns:mc="http://schemas.openxmlformats.org/markup-compatibility/2006" xmlns:o="urn:schemas-microsoft-com:office:office" xmlns:v="urn:schemas-microsoft-com:vml" xmlns:wp14="http://schemas.microsoft.com/office/word/2010/wordprocessingDrawing" xmlns:w10="urn:schemas-microsoft-com:office:word" xmlns:w="http://schemas.openxmlformats.org/wordprocessingml/2006/main" xmlns:w14="http://schemas.microsoft.com/office/word/2010/wordml" xmlns:w15="http://schemas.microsoft.com/office/word/2012/wordml" xmlns:wpg="http://schemas.microsoft.com/office/word/2010/wordprocessingGroup" xmlns:wpi="http://schemas.microsoft.com/office/word/2010/wordprocessingInk" xmlns:wps="http://schemas.microsoft.com/office/word/2010/wordprocessingShape" xmlns:a14="http://schemas.microsoft.com/office/drawing/2010/main" val="0"/>
                         </a:ext>
                       </a:extLst>
                     </a:blip>
@@ -11536,9 +11712,8 @@
       <w:pPr>
         <w:pStyle w:val="Ttulo2"/>
       </w:pPr>
-      <w:bookmarkStart w:id="93" w:name="_Toc386811466"/>
-      <w:r>
-        <w:lastRenderedPageBreak/>
+      <w:bookmarkStart w:id="93" w:name="_Toc387006687"/>
+      <w:r>
         <w:t>Descrição dos Atores</w:t>
       </w:r>
       <w:bookmarkEnd w:id="93"/>
@@ -11880,9 +12055,8 @@
       <w:pPr>
         <w:pStyle w:val="Ttulo2"/>
       </w:pPr>
-      <w:bookmarkStart w:id="95" w:name="_Toc386811467"/>
-      <w:r>
-        <w:lastRenderedPageBreak/>
+      <w:bookmarkStart w:id="95" w:name="_Toc387006688"/>
+      <w:r>
         <w:t xml:space="preserve">Descrição dos </w:t>
       </w:r>
       <w:r>
@@ -12507,7 +12681,6 @@
                 <w:b/>
                 <w:bCs/>
               </w:rPr>
-              <w:lastRenderedPageBreak/>
               <w:t>Pós-condição</w:t>
             </w:r>
           </w:p>
@@ -12962,7 +13135,6 @@
         <w:pStyle w:val="Legenda"/>
       </w:pPr>
       <w:r>
-        <w:lastRenderedPageBreak/>
         <w:t>Tabela 6 UC</w:t>
       </w:r>
       <w:r>
@@ -13945,7 +14117,6 @@
         <w:pStyle w:val="Legenda"/>
       </w:pPr>
       <w:r>
-        <w:lastRenderedPageBreak/>
         <w:t>Tabela 10 UC</w:t>
       </w:r>
       <w:r>
@@ -15297,7 +15468,6 @@
           </w:p>
           <w:p>
             <w:r>
-              <w:lastRenderedPageBreak/>
               <w:t>FP05 – Secretaria digita CPF do professor.</w:t>
             </w:r>
           </w:p>
@@ -15770,7 +15940,6 @@
           </w:p>
           <w:p>
             <w:r>
-              <w:lastRenderedPageBreak/>
               <w:t xml:space="preserve">FP02 – </w:t>
             </w:r>
             <w:r>
@@ -16226,7 +16395,6 @@
           </w:p>
           <w:p>
             <w:r>
-              <w:lastRenderedPageBreak/>
               <w:t>FP05 – Secretaria preenche dados referentes à: nome da turma, ano, professor e disciplinas.</w:t>
             </w:r>
           </w:p>
@@ -16611,7 +16779,6 @@
                 <w:b/>
                 <w:bCs/>
               </w:rPr>
-              <w:lastRenderedPageBreak/>
               <w:t>Fluxo Alternativo:</w:t>
             </w:r>
             <w:r>
@@ -17446,7 +17613,6 @@
                 <w:b/>
                 <w:bCs/>
               </w:rPr>
-              <w:lastRenderedPageBreak/>
               <w:t>Nome do C</w:t>
             </w:r>
             <w:r>
@@ -18094,7 +18260,6 @@
               <w:jc w:val="left"/>
             </w:pPr>
             <w:r>
-              <w:lastRenderedPageBreak/>
               <w:t>FP</w:t>
             </w:r>
             <w:r>
@@ -18182,7 +18347,7 @@
       <w:pPr>
         <w:pStyle w:val="Ttulo2"/>
       </w:pPr>
-      <w:bookmarkStart w:id="106" w:name="_Toc386811468"/>
+      <w:bookmarkStart w:id="106" w:name="_Toc387006689"/>
       <w:r>
         <w:t>Delimitando o Escopo do Sistema</w:t>
       </w:r>
@@ -18480,7 +18645,6 @@
           </w:tcPr>
           <w:p>
             <w:r>
-              <w:lastRenderedPageBreak/>
               <w:t>Consulta tarefa</w:t>
             </w:r>
           </w:p>
@@ -18527,9 +18691,8 @@
         <w:pStyle w:val="Ttulo1"/>
         <w:pageBreakBefore/>
       </w:pPr>
-      <w:bookmarkStart w:id="107" w:name="_Toc386811469"/>
-      <w:r>
-        <w:lastRenderedPageBreak/>
+      <w:bookmarkStart w:id="107" w:name="_Toc387006690"/>
+      <w:r>
         <w:t>P</w:t>
       </w:r>
       <w:r>
@@ -18541,7 +18704,7 @@
       <w:pPr>
         <w:pStyle w:val="Ttulo2"/>
       </w:pPr>
-      <w:bookmarkStart w:id="108" w:name="_Toc386811470"/>
+      <w:bookmarkStart w:id="108" w:name="_Toc387006691"/>
       <w:r>
         <w:t xml:space="preserve">Diagrama de </w:t>
       </w:r>
@@ -18549,6 +18712,7 @@
       <w:r>
         <w:t>Comunicação</w:t>
       </w:r>
+      <w:bookmarkEnd w:id="108"/>
       <w:commentRangeEnd w:id="109"/>
       <w:r>
         <w:rPr>
@@ -18559,7 +18723,6 @@
         </w:rPr>
         <w:commentReference w:id="109"/>
       </w:r>
-      <w:bookmarkEnd w:id="108"/>
       <w:r>
         <w:t xml:space="preserve"> </w:t>
       </w:r>
@@ -18580,9 +18743,11 @@
       <w:pPr>
         <w:pStyle w:val="Ttulo3"/>
       </w:pPr>
+      <w:bookmarkStart w:id="110" w:name="_Toc387006692"/>
       <w:r>
         <w:t>Diagrama de comunicação: Caso de Uso &lt;UC06 - Cadastrar Aluno&gt;</w:t>
       </w:r>
+      <w:bookmarkEnd w:id="110"/>
       <w:r>
         <w:t xml:space="preserve"> </w:t>
       </w:r>
@@ -18591,7 +18756,7 @@
       <w:pPr>
         <w:pStyle w:val="Legenda"/>
       </w:pPr>
-      <w:bookmarkStart w:id="110" w:name="_Toc386968270"/>
+      <w:bookmarkStart w:id="111" w:name="_Toc386968270"/>
       <w:r>
         <w:t xml:space="preserve">Figura </w:t>
       </w:r>
@@ -18609,7 +18774,7 @@
       <w:r>
         <w:t>Diagrama de Comunicação Cadastrar Aluno</w:t>
       </w:r>
-      <w:bookmarkEnd w:id="110"/>
+      <w:bookmarkEnd w:id="111"/>
     </w:p>
     <w:p>
       <w:r>
@@ -18635,7 +18800,7 @@
                     <a:blip r:embed="rId16">
                       <a:extLst>
                         <a:ext uri="{28A0092B-C50C-407E-A947-70E740481C1C}">
-                          <a14:useLocalDpi xmlns:a14="http://schemas.microsoft.com/office/drawing/2010/main" xmlns:wps="http://schemas.microsoft.com/office/word/2010/wordprocessingShape" xmlns:wpi="http://schemas.microsoft.com/office/word/2010/wordprocessingInk" xmlns:wpg="http://schemas.microsoft.com/office/word/2010/wordprocessingGroup" xmlns:w15="http://schemas.microsoft.com/office/word/2012/wordml" xmlns:w14="http://schemas.microsoft.com/office/word/2010/wordml" xmlns:w="http://schemas.openxmlformats.org/wordprocessingml/2006/main" xmlns:w10="urn:schemas-microsoft-com:office:word" xmlns:wp14="http://schemas.microsoft.com/office/word/2010/wordprocessingDrawing" xmlns:v="urn:schemas-microsoft-com:vml" xmlns:o="urn:schemas-microsoft-com:office:office" xmlns:mc="http://schemas.openxmlformats.org/markup-compatibility/2006" xmlns:wpc="http://schemas.microsoft.com/office/word/2010/wordprocessingCanvas" xmlns="" val="0"/>
+                          <a14:useLocalDpi xmlns="" xmlns:wpc="http://schemas.microsoft.com/office/word/2010/wordprocessingCanvas" xmlns:mc="http://schemas.openxmlformats.org/markup-compatibility/2006" xmlns:o="urn:schemas-microsoft-com:office:office" xmlns:v="urn:schemas-microsoft-com:vml" xmlns:wp14="http://schemas.microsoft.com/office/word/2010/wordprocessingDrawing" xmlns:w10="urn:schemas-microsoft-com:office:word" xmlns:w="http://schemas.openxmlformats.org/wordprocessingml/2006/main" xmlns:w14="http://schemas.microsoft.com/office/word/2010/wordml" xmlns:w15="http://schemas.microsoft.com/office/word/2012/wordml" xmlns:wpg="http://schemas.microsoft.com/office/word/2010/wordprocessingGroup" xmlns:wpi="http://schemas.microsoft.com/office/word/2010/wordprocessingInk" xmlns:wps="http://schemas.microsoft.com/office/word/2010/wordprocessingShape" xmlns:a14="http://schemas.microsoft.com/office/drawing/2010/main" val="0"/>
                         </a:ext>
                       </a:extLst>
                     </a:blip>
@@ -18664,9 +18829,11 @@
       <w:pPr>
         <w:pStyle w:val="Ttulo3"/>
       </w:pPr>
+      <w:bookmarkStart w:id="112" w:name="_Toc387006693"/>
       <w:r>
         <w:t>Diagrama de comunicação: Caso de Uso &lt;UC07 - Editar Aluno&gt;</w:t>
       </w:r>
+      <w:bookmarkEnd w:id="112"/>
       <w:r>
         <w:t xml:space="preserve"> </w:t>
       </w:r>
@@ -18675,7 +18842,7 @@
       <w:pPr>
         <w:pStyle w:val="Legenda"/>
       </w:pPr>
-      <w:bookmarkStart w:id="111" w:name="_Toc386968271"/>
+      <w:bookmarkStart w:id="113" w:name="_Toc386968271"/>
       <w:r>
         <w:t xml:space="preserve">Figura </w:t>
       </w:r>
@@ -18690,7 +18857,7 @@
       <w:r>
         <w:t xml:space="preserve"> Diagrama de Comunicação Editar Aluno</w:t>
       </w:r>
-      <w:bookmarkEnd w:id="111"/>
+      <w:bookmarkEnd w:id="113"/>
     </w:p>
     <w:p>
       <w:pPr>
@@ -18703,7 +18870,6 @@
           <w:noProof/>
           <w:color w:val="0000FF"/>
         </w:rPr>
-        <w:lastRenderedPageBreak/>
         <w:drawing>
           <wp:inline distT="0" distB="0" distL="0" distR="0">
             <wp:extent cx="5940425" cy="3543935"/>
@@ -18723,7 +18889,7 @@
                     <a:blip r:embed="rId17">
                       <a:extLst>
                         <a:ext uri="{28A0092B-C50C-407E-A947-70E740481C1C}">
-                          <a14:useLocalDpi xmlns:a14="http://schemas.microsoft.com/office/drawing/2010/main" xmlns:wps="http://schemas.microsoft.com/office/word/2010/wordprocessingShape" xmlns:wpi="http://schemas.microsoft.com/office/word/2010/wordprocessingInk" xmlns:wpg="http://schemas.microsoft.com/office/word/2010/wordprocessingGroup" xmlns:w15="http://schemas.microsoft.com/office/word/2012/wordml" xmlns:w14="http://schemas.microsoft.com/office/word/2010/wordml" xmlns:w="http://schemas.openxmlformats.org/wordprocessingml/2006/main" xmlns:w10="urn:schemas-microsoft-com:office:word" xmlns:wp14="http://schemas.microsoft.com/office/word/2010/wordprocessingDrawing" xmlns:v="urn:schemas-microsoft-com:vml" xmlns:o="urn:schemas-microsoft-com:office:office" xmlns:mc="http://schemas.openxmlformats.org/markup-compatibility/2006" xmlns:wpc="http://schemas.microsoft.com/office/word/2010/wordprocessingCanvas" xmlns="" val="0"/>
+                          <a14:useLocalDpi xmlns="" xmlns:wpc="http://schemas.microsoft.com/office/word/2010/wordprocessingCanvas" xmlns:mc="http://schemas.openxmlformats.org/markup-compatibility/2006" xmlns:o="urn:schemas-microsoft-com:office:office" xmlns:v="urn:schemas-microsoft-com:vml" xmlns:wp14="http://schemas.microsoft.com/office/word/2010/wordprocessingDrawing" xmlns:w10="urn:schemas-microsoft-com:office:word" xmlns:w="http://schemas.openxmlformats.org/wordprocessingml/2006/main" xmlns:w14="http://schemas.microsoft.com/office/word/2010/wordml" xmlns:w15="http://schemas.microsoft.com/office/word/2012/wordml" xmlns:wpg="http://schemas.microsoft.com/office/word/2010/wordprocessingGroup" xmlns:wpi="http://schemas.microsoft.com/office/word/2010/wordprocessingInk" xmlns:wps="http://schemas.microsoft.com/office/word/2010/wordprocessingShape" xmlns:a14="http://schemas.microsoft.com/office/drawing/2010/main" val="0"/>
                         </a:ext>
                       </a:extLst>
                     </a:blip>
@@ -18751,9 +18917,11 @@
       <w:pPr>
         <w:pStyle w:val="Ttulo3"/>
       </w:pPr>
+      <w:bookmarkStart w:id="114" w:name="_Toc387006694"/>
       <w:r>
         <w:t>Diagrama de comunicação: Caso de Uso &lt;UC08 - Consultar Aluno&gt;</w:t>
       </w:r>
+      <w:bookmarkEnd w:id="114"/>
       <w:r>
         <w:t xml:space="preserve"> </w:t>
       </w:r>
@@ -18762,7 +18930,7 @@
       <w:pPr>
         <w:pStyle w:val="Legenda"/>
       </w:pPr>
-      <w:bookmarkStart w:id="112" w:name="_Toc386968272"/>
+      <w:bookmarkStart w:id="115" w:name="_Toc386968272"/>
       <w:r>
         <w:t xml:space="preserve">Figura </w:t>
       </w:r>
@@ -18777,14 +18945,13 @@
       <w:r>
         <w:t xml:space="preserve"> Diagrama de Comunicação Consultar Aluno</w:t>
       </w:r>
-      <w:bookmarkEnd w:id="112"/>
+      <w:bookmarkEnd w:id="115"/>
     </w:p>
     <w:p>
       <w:r>
         <w:rPr>
           <w:noProof/>
         </w:rPr>
-        <w:lastRenderedPageBreak/>
         <w:drawing>
           <wp:inline distT="0" distB="0" distL="0" distR="0">
             <wp:extent cx="5940425" cy="4678045"/>
@@ -18804,7 +18971,7 @@
                     <a:blip r:embed="rId18">
                       <a:extLst>
                         <a:ext uri="{28A0092B-C50C-407E-A947-70E740481C1C}">
-                          <a14:useLocalDpi xmlns:a14="http://schemas.microsoft.com/office/drawing/2010/main" xmlns:wps="http://schemas.microsoft.com/office/word/2010/wordprocessingShape" xmlns:wpi="http://schemas.microsoft.com/office/word/2010/wordprocessingInk" xmlns:wpg="http://schemas.microsoft.com/office/word/2010/wordprocessingGroup" xmlns:w15="http://schemas.microsoft.com/office/word/2012/wordml" xmlns:w14="http://schemas.microsoft.com/office/word/2010/wordml" xmlns:w="http://schemas.openxmlformats.org/wordprocessingml/2006/main" xmlns:w10="urn:schemas-microsoft-com:office:word" xmlns:wp14="http://schemas.microsoft.com/office/word/2010/wordprocessingDrawing" xmlns:v="urn:schemas-microsoft-com:vml" xmlns:o="urn:schemas-microsoft-com:office:office" xmlns:mc="http://schemas.openxmlformats.org/markup-compatibility/2006" xmlns:wpc="http://schemas.microsoft.com/office/word/2010/wordprocessingCanvas" xmlns="" val="0"/>
+                          <a14:useLocalDpi xmlns="" xmlns:wpc="http://schemas.microsoft.com/office/word/2010/wordprocessingCanvas" xmlns:mc="http://schemas.openxmlformats.org/markup-compatibility/2006" xmlns:o="urn:schemas-microsoft-com:office:office" xmlns:v="urn:schemas-microsoft-com:vml" xmlns:wp14="http://schemas.microsoft.com/office/word/2010/wordprocessingDrawing" xmlns:w10="urn:schemas-microsoft-com:office:word" xmlns:w="http://schemas.openxmlformats.org/wordprocessingml/2006/main" xmlns:w14="http://schemas.microsoft.com/office/word/2010/wordml" xmlns:w15="http://schemas.microsoft.com/office/word/2012/wordml" xmlns:wpg="http://schemas.microsoft.com/office/word/2010/wordprocessingGroup" xmlns:wpi="http://schemas.microsoft.com/office/word/2010/wordprocessingInk" xmlns:wps="http://schemas.microsoft.com/office/word/2010/wordprocessingShape" xmlns:a14="http://schemas.microsoft.com/office/drawing/2010/main" val="0"/>
                         </a:ext>
                       </a:extLst>
                     </a:blip>
@@ -18832,9 +18999,11 @@
       <w:pPr>
         <w:pStyle w:val="Ttulo3"/>
       </w:pPr>
+      <w:bookmarkStart w:id="116" w:name="_Toc387006695"/>
       <w:r>
         <w:t>Diagrama de comunicação: Caso de Uso &lt;UC11 - Cadastrar Turma&gt;</w:t>
       </w:r>
+      <w:bookmarkEnd w:id="116"/>
       <w:r>
         <w:t xml:space="preserve"> </w:t>
       </w:r>
@@ -18843,7 +19012,7 @@
       <w:pPr>
         <w:pStyle w:val="Legenda"/>
       </w:pPr>
-      <w:bookmarkStart w:id="113" w:name="_Toc386968273"/>
+      <w:bookmarkStart w:id="117" w:name="_Toc386968273"/>
       <w:r>
         <w:t xml:space="preserve">Figura </w:t>
       </w:r>
@@ -18858,7 +19027,7 @@
       <w:r>
         <w:t xml:space="preserve"> Diagrama de Comunicação Cadastrar Turma</w:t>
       </w:r>
-      <w:bookmarkEnd w:id="113"/>
+      <w:bookmarkEnd w:id="117"/>
     </w:p>
     <w:p>
       <w:pPr>
@@ -18871,7 +19040,6 @@
           <w:noProof/>
           <w:color w:val="0000FF"/>
         </w:rPr>
-        <w:lastRenderedPageBreak/>
         <w:drawing>
           <wp:inline distT="0" distB="0" distL="0" distR="0">
             <wp:extent cx="5940425" cy="3393440"/>
@@ -18891,7 +19059,7 @@
                     <a:blip r:embed="rId19">
                       <a:extLst>
                         <a:ext uri="{28A0092B-C50C-407E-A947-70E740481C1C}">
-                          <a14:useLocalDpi xmlns:a14="http://schemas.microsoft.com/office/drawing/2010/main" xmlns:wps="http://schemas.microsoft.com/office/word/2010/wordprocessingShape" xmlns:wpi="http://schemas.microsoft.com/office/word/2010/wordprocessingInk" xmlns:wpg="http://schemas.microsoft.com/office/word/2010/wordprocessingGroup" xmlns:w15="http://schemas.microsoft.com/office/word/2012/wordml" xmlns:w14="http://schemas.microsoft.com/office/word/2010/wordml" xmlns:w="http://schemas.openxmlformats.org/wordprocessingml/2006/main" xmlns:w10="urn:schemas-microsoft-com:office:word" xmlns:wp14="http://schemas.microsoft.com/office/word/2010/wordprocessingDrawing" xmlns:v="urn:schemas-microsoft-com:vml" xmlns:o="urn:schemas-microsoft-com:office:office" xmlns:mc="http://schemas.openxmlformats.org/markup-compatibility/2006" xmlns:wpc="http://schemas.microsoft.com/office/word/2010/wordprocessingCanvas" xmlns="" val="0"/>
+                          <a14:useLocalDpi xmlns="" xmlns:wpc="http://schemas.microsoft.com/office/word/2010/wordprocessingCanvas" xmlns:mc="http://schemas.openxmlformats.org/markup-compatibility/2006" xmlns:o="urn:schemas-microsoft-com:office:office" xmlns:v="urn:schemas-microsoft-com:vml" xmlns:wp14="http://schemas.microsoft.com/office/word/2010/wordprocessingDrawing" xmlns:w10="urn:schemas-microsoft-com:office:word" xmlns:w="http://schemas.openxmlformats.org/wordprocessingml/2006/main" xmlns:w14="http://schemas.microsoft.com/office/word/2010/wordml" xmlns:w15="http://schemas.microsoft.com/office/word/2012/wordml" xmlns:wpg="http://schemas.microsoft.com/office/word/2010/wordprocessingGroup" xmlns:wpi="http://schemas.microsoft.com/office/word/2010/wordprocessingInk" xmlns:wps="http://schemas.microsoft.com/office/word/2010/wordprocessingShape" xmlns:a14="http://schemas.microsoft.com/office/drawing/2010/main" val="0"/>
                         </a:ext>
                       </a:extLst>
                     </a:blip>
@@ -18919,9 +19087,11 @@
       <w:pPr>
         <w:pStyle w:val="Ttulo3"/>
       </w:pPr>
+      <w:bookmarkStart w:id="118" w:name="_Toc387006696"/>
       <w:r>
         <w:t>Diagrama de comunicação: Caso de Uso &lt;UC12 - Editar Turma&gt;</w:t>
       </w:r>
+      <w:bookmarkEnd w:id="118"/>
       <w:r>
         <w:t xml:space="preserve"> </w:t>
       </w:r>
@@ -18930,7 +19100,7 @@
       <w:pPr>
         <w:pStyle w:val="Legenda"/>
       </w:pPr>
-      <w:bookmarkStart w:id="114" w:name="_Toc386968274"/>
+      <w:bookmarkStart w:id="119" w:name="_Toc386968274"/>
       <w:r>
         <w:t xml:space="preserve">Figura </w:t>
       </w:r>
@@ -18945,7 +19115,7 @@
       <w:r>
         <w:t xml:space="preserve"> Diagrama de Comunicação Editar Turma</w:t>
       </w:r>
-      <w:bookmarkEnd w:id="114"/>
+      <w:bookmarkEnd w:id="119"/>
     </w:p>
     <w:p>
       <w:pPr>
@@ -18977,7 +19147,7 @@
                     <a:blip r:embed="rId20">
                       <a:extLst>
                         <a:ext uri="{28A0092B-C50C-407E-A947-70E740481C1C}">
-                          <a14:useLocalDpi xmlns:a14="http://schemas.microsoft.com/office/drawing/2010/main" xmlns:wps="http://schemas.microsoft.com/office/word/2010/wordprocessingShape" xmlns:wpi="http://schemas.microsoft.com/office/word/2010/wordprocessingInk" xmlns:wpg="http://schemas.microsoft.com/office/word/2010/wordprocessingGroup" xmlns:w15="http://schemas.microsoft.com/office/word/2012/wordml" xmlns:w14="http://schemas.microsoft.com/office/word/2010/wordml" xmlns:w="http://schemas.openxmlformats.org/wordprocessingml/2006/main" xmlns:w10="urn:schemas-microsoft-com:office:word" xmlns:wp14="http://schemas.microsoft.com/office/word/2010/wordprocessingDrawing" xmlns:v="urn:schemas-microsoft-com:vml" xmlns:o="urn:schemas-microsoft-com:office:office" xmlns:mc="http://schemas.openxmlformats.org/markup-compatibility/2006" xmlns:wpc="http://schemas.microsoft.com/office/word/2010/wordprocessingCanvas" xmlns="" val="0"/>
+                          <a14:useLocalDpi xmlns="" xmlns:wpc="http://schemas.microsoft.com/office/word/2010/wordprocessingCanvas" xmlns:mc="http://schemas.openxmlformats.org/markup-compatibility/2006" xmlns:o="urn:schemas-microsoft-com:office:office" xmlns:v="urn:schemas-microsoft-com:vml" xmlns:wp14="http://schemas.microsoft.com/office/word/2010/wordprocessingDrawing" xmlns:w10="urn:schemas-microsoft-com:office:word" xmlns:w="http://schemas.openxmlformats.org/wordprocessingml/2006/main" xmlns:w14="http://schemas.microsoft.com/office/word/2010/wordml" xmlns:w15="http://schemas.microsoft.com/office/word/2012/wordml" xmlns:wpg="http://schemas.microsoft.com/office/word/2010/wordprocessingGroup" xmlns:wpi="http://schemas.microsoft.com/office/word/2010/wordprocessingInk" xmlns:wps="http://schemas.microsoft.com/office/word/2010/wordprocessingShape" xmlns:a14="http://schemas.microsoft.com/office/drawing/2010/main" val="0"/>
                         </a:ext>
                       </a:extLst>
                     </a:blip>
@@ -19005,9 +19175,11 @@
       <w:pPr>
         <w:pStyle w:val="Ttulo3"/>
       </w:pPr>
+      <w:bookmarkStart w:id="120" w:name="_Toc387006697"/>
       <w:r>
         <w:t>Diagrama de comunicação: Caso de Uso &lt;UC13 - Consultar Turma&gt;</w:t>
       </w:r>
+      <w:bookmarkEnd w:id="120"/>
       <w:r>
         <w:t xml:space="preserve"> </w:t>
       </w:r>
@@ -19016,7 +19188,7 @@
       <w:pPr>
         <w:pStyle w:val="Legenda"/>
       </w:pPr>
-      <w:bookmarkStart w:id="115" w:name="_Toc386968275"/>
+      <w:bookmarkStart w:id="121" w:name="_Toc386968275"/>
       <w:r>
         <w:t xml:space="preserve">Figura </w:t>
       </w:r>
@@ -19031,7 +19203,7 @@
       <w:r>
         <w:t xml:space="preserve"> Diagrama de Comunicação Consultar Turma</w:t>
       </w:r>
-      <w:bookmarkEnd w:id="115"/>
+      <w:bookmarkEnd w:id="121"/>
     </w:p>
     <w:p>
       <w:pPr>
@@ -19044,7 +19216,6 @@
           <w:noProof/>
           <w:color w:val="0000FF"/>
         </w:rPr>
-        <w:lastRenderedPageBreak/>
         <w:drawing>
           <wp:inline distT="0" distB="0" distL="0" distR="0">
             <wp:extent cx="5940425" cy="3347085"/>
@@ -19064,7 +19235,7 @@
                     <a:blip r:embed="rId21">
                       <a:extLst>
                         <a:ext uri="{28A0092B-C50C-407E-A947-70E740481C1C}">
-                          <a14:useLocalDpi xmlns:a14="http://schemas.microsoft.com/office/drawing/2010/main" xmlns:wps="http://schemas.microsoft.com/office/word/2010/wordprocessingShape" xmlns:wpi="http://schemas.microsoft.com/office/word/2010/wordprocessingInk" xmlns:wpg="http://schemas.microsoft.com/office/word/2010/wordprocessingGroup" xmlns:w15="http://schemas.microsoft.com/office/word/2012/wordml" xmlns:w14="http://schemas.microsoft.com/office/word/2010/wordml" xmlns:w="http://schemas.openxmlformats.org/wordprocessingml/2006/main" xmlns:w10="urn:schemas-microsoft-com:office:word" xmlns:wp14="http://schemas.microsoft.com/office/word/2010/wordprocessingDrawing" xmlns:v="urn:schemas-microsoft-com:vml" xmlns:o="urn:schemas-microsoft-com:office:office" xmlns:mc="http://schemas.openxmlformats.org/markup-compatibility/2006" xmlns:wpc="http://schemas.microsoft.com/office/word/2010/wordprocessingCanvas" xmlns="" val="0"/>
+                          <a14:useLocalDpi xmlns="" xmlns:wpc="http://schemas.microsoft.com/office/word/2010/wordprocessingCanvas" xmlns:mc="http://schemas.openxmlformats.org/markup-compatibility/2006" xmlns:o="urn:schemas-microsoft-com:office:office" xmlns:v="urn:schemas-microsoft-com:vml" xmlns:wp14="http://schemas.microsoft.com/office/word/2010/wordprocessingDrawing" xmlns:w10="urn:schemas-microsoft-com:office:word" xmlns:w="http://schemas.openxmlformats.org/wordprocessingml/2006/main" xmlns:w14="http://schemas.microsoft.com/office/word/2010/wordml" xmlns:w15="http://schemas.microsoft.com/office/word/2012/wordml" xmlns:wpg="http://schemas.microsoft.com/office/word/2010/wordprocessingGroup" xmlns:wpi="http://schemas.microsoft.com/office/word/2010/wordprocessingInk" xmlns:wps="http://schemas.microsoft.com/office/word/2010/wordprocessingShape" xmlns:a14="http://schemas.microsoft.com/office/drawing/2010/main" val="0"/>
                         </a:ext>
                       </a:extLst>
                     </a:blip>
@@ -19099,7 +19270,7 @@
       <w:pPr>
         <w:pStyle w:val="Ttulo3"/>
       </w:pPr>
-      <w:bookmarkStart w:id="116" w:name="_Toc386811471"/>
+      <w:bookmarkStart w:id="122" w:name="_Toc387006698"/>
       <w:r>
         <w:t>Diagrama de comunicação: Caso de Uso &lt;UC</w:t>
       </w:r>
@@ -19109,7 +19280,7 @@
       <w:r>
         <w:t>&gt;</w:t>
       </w:r>
-      <w:bookmarkEnd w:id="116"/>
+      <w:bookmarkEnd w:id="122"/>
       <w:r>
         <w:t xml:space="preserve"> </w:t>
       </w:r>
@@ -19118,7 +19289,7 @@
       <w:pPr>
         <w:pStyle w:val="Legenda"/>
       </w:pPr>
-      <w:bookmarkStart w:id="117" w:name="_Toc386968276"/>
+      <w:bookmarkStart w:id="123" w:name="_Toc386968276"/>
       <w:r>
         <w:t xml:space="preserve">Figura </w:t>
       </w:r>
@@ -19133,7 +19304,7 @@
       <w:r>
         <w:t xml:space="preserve"> Diagrama de Comunicação Cadastra Ocorrência</w:t>
       </w:r>
-      <w:bookmarkEnd w:id="117"/>
+      <w:bookmarkEnd w:id="123"/>
     </w:p>
     <w:p/>
     <w:p>
@@ -19188,7 +19359,7 @@
       <w:pPr>
         <w:pStyle w:val="Ttulo3"/>
       </w:pPr>
-      <w:bookmarkStart w:id="118" w:name="_Toc386811472"/>
+      <w:bookmarkStart w:id="124" w:name="_Toc387006699"/>
       <w:r>
         <w:t>Diagrama de comunicação: Caso de uso &lt;</w:t>
       </w:r>
@@ -19210,13 +19381,13 @@
       <w:r>
         <w:t>&gt;</w:t>
       </w:r>
-      <w:bookmarkEnd w:id="118"/>
+      <w:bookmarkEnd w:id="124"/>
     </w:p>
     <w:p>
       <w:pPr>
         <w:pStyle w:val="Legenda"/>
       </w:pPr>
-      <w:bookmarkStart w:id="119" w:name="_Toc386968277"/>
+      <w:bookmarkStart w:id="125" w:name="_Toc386968277"/>
       <w:r>
         <w:t xml:space="preserve">Figura </w:t>
       </w:r>
@@ -19231,7 +19402,7 @@
       <w:r>
         <w:t xml:space="preserve"> Diagrama de Comunicação Consulta Ocorrência</w:t>
       </w:r>
-      <w:bookmarkEnd w:id="119"/>
+      <w:bookmarkEnd w:id="125"/>
     </w:p>
     <w:p/>
     <w:p>
@@ -19310,9 +19481,8 @@
       <w:pPr>
         <w:pStyle w:val="Legenda"/>
       </w:pPr>
-      <w:bookmarkStart w:id="120" w:name="_Toc386968278"/>
-      <w:r>
-        <w:lastRenderedPageBreak/>
+      <w:bookmarkStart w:id="126" w:name="_Toc386968278"/>
+      <w:r>
         <w:t xml:space="preserve">Figura </w:t>
       </w:r>
       <w:fldSimple w:instr=" SEQ Figura \* ARABIC ">
@@ -19326,7 +19496,7 @@
       <w:r>
         <w:t xml:space="preserve"> Diagrama de Comunicação Edita Ocorrência</w:t>
       </w:r>
-      <w:bookmarkEnd w:id="120"/>
+      <w:bookmarkEnd w:id="126"/>
     </w:p>
     <w:p>
       <w:r>
@@ -19390,18 +19560,18 @@
       <w:pPr>
         <w:pStyle w:val="Ttulo2"/>
       </w:pPr>
-      <w:bookmarkStart w:id="121" w:name="_GoBack"/>
-      <w:bookmarkStart w:id="122" w:name="_Toc386811480"/>
-      <w:bookmarkEnd w:id="121"/>
-      <w:r>
-        <w:lastRenderedPageBreak/>
+      <w:bookmarkStart w:id="127" w:name="_GoBack"/>
+      <w:bookmarkStart w:id="128" w:name="_Toc387006700"/>
+      <w:bookmarkEnd w:id="127"/>
+      <w:r>
         <w:t xml:space="preserve">Diagrama de </w:t>
       </w:r>
-      <w:commentRangeStart w:id="123"/>
+      <w:commentRangeStart w:id="129"/>
+      <w:commentRangeStart w:id="130"/>
       <w:r>
         <w:t>Classes</w:t>
       </w:r>
-      <w:commentRangeEnd w:id="123"/>
+      <w:commentRangeEnd w:id="129"/>
       <w:r>
         <w:rPr>
           <w:rStyle w:val="Refdecomentrio"/>
@@ -19409,9 +19579,19 @@
           <w:b w:val="0"/>
           <w:bCs w:val="0"/>
         </w:rPr>
-        <w:commentReference w:id="123"/>
-      </w:r>
-      <w:bookmarkEnd w:id="122"/>
+        <w:commentReference w:id="129"/>
+      </w:r>
+      <w:bookmarkEnd w:id="128"/>
+      <w:commentRangeEnd w:id="130"/>
+      <w:r>
+        <w:rPr>
+          <w:rStyle w:val="Refdecomentrio"/>
+          <w:rFonts w:cs="Times New Roman"/>
+          <w:b w:val="0"/>
+          <w:bCs w:val="0"/>
+        </w:rPr>
+        <w:commentReference w:id="130"/>
+      </w:r>
       <w:r>
         <w:t xml:space="preserve"> </w:t>
       </w:r>
@@ -19420,7 +19600,7 @@
       <w:pPr>
         <w:pStyle w:val="Legenda"/>
       </w:pPr>
-      <w:bookmarkStart w:id="124" w:name="_Toc386968279"/>
+      <w:bookmarkStart w:id="131" w:name="_Toc386968279"/>
       <w:r>
         <w:t xml:space="preserve">Figura </w:t>
       </w:r>
@@ -19435,7 +19615,7 @@
       <w:r>
         <w:t xml:space="preserve"> Diagrama de Classe Gerencia Ocorrência</w:t>
       </w:r>
-      <w:bookmarkEnd w:id="124"/>
+      <w:bookmarkEnd w:id="131"/>
     </w:p>
     <w:p/>
     <w:p>
@@ -19495,9 +19675,8 @@
       <w:pPr>
         <w:pStyle w:val="Legenda"/>
       </w:pPr>
-      <w:bookmarkStart w:id="125" w:name="_Toc386968280"/>
-      <w:r>
-        <w:lastRenderedPageBreak/>
+      <w:bookmarkStart w:id="132" w:name="_Toc386968280"/>
+      <w:r>
         <w:t xml:space="preserve">Figura </w:t>
       </w:r>
       <w:fldSimple w:instr=" SEQ Figura \* ARABIC ">
@@ -19514,7 +19693,7 @@
       <w:r>
         <w:t xml:space="preserve"> alunos</w:t>
       </w:r>
-      <w:bookmarkEnd w:id="125"/>
+      <w:bookmarkEnd w:id="132"/>
     </w:p>
     <w:p/>
     <w:p>
@@ -19541,7 +19720,7 @@
                     <a:blip r:embed="rId26">
                       <a:extLst>
                         <a:ext uri="{28A0092B-C50C-407E-A947-70E740481C1C}">
-                          <a14:useLocalDpi xmlns:a14="http://schemas.microsoft.com/office/drawing/2010/main" xmlns:wps="http://schemas.microsoft.com/office/word/2010/wordprocessingShape" xmlns:wpi="http://schemas.microsoft.com/office/word/2010/wordprocessingInk" xmlns:wpg="http://schemas.microsoft.com/office/word/2010/wordprocessingGroup" xmlns:w15="http://schemas.microsoft.com/office/word/2012/wordml" xmlns:w14="http://schemas.microsoft.com/office/word/2010/wordml" xmlns:w="http://schemas.openxmlformats.org/wordprocessingml/2006/main" xmlns:w10="urn:schemas-microsoft-com:office:word" xmlns:wp14="http://schemas.microsoft.com/office/word/2010/wordprocessingDrawing" xmlns:v="urn:schemas-microsoft-com:vml" xmlns:o="urn:schemas-microsoft-com:office:office" xmlns:mc="http://schemas.openxmlformats.org/markup-compatibility/2006" xmlns:wpc="http://schemas.microsoft.com/office/word/2010/wordprocessingCanvas" xmlns="" val="0"/>
+                          <a14:useLocalDpi xmlns="" xmlns:wpc="http://schemas.microsoft.com/office/word/2010/wordprocessingCanvas" xmlns:mc="http://schemas.openxmlformats.org/markup-compatibility/2006" xmlns:o="urn:schemas-microsoft-com:office:office" xmlns:v="urn:schemas-microsoft-com:vml" xmlns:wp14="http://schemas.microsoft.com/office/word/2010/wordprocessingDrawing" xmlns:w10="urn:schemas-microsoft-com:office:word" xmlns:w="http://schemas.openxmlformats.org/wordprocessingml/2006/main" xmlns:w14="http://schemas.microsoft.com/office/word/2010/wordml" xmlns:w15="http://schemas.microsoft.com/office/word/2012/wordml" xmlns:wpg="http://schemas.microsoft.com/office/word/2010/wordprocessingGroup" xmlns:wpi="http://schemas.microsoft.com/office/word/2010/wordprocessingInk" xmlns:wps="http://schemas.microsoft.com/office/word/2010/wordprocessingShape" xmlns:a14="http://schemas.microsoft.com/office/drawing/2010/main" val="0"/>
                         </a:ext>
                       </a:extLst>
                     </a:blip>
@@ -19580,9 +19759,8 @@
       <w:pPr>
         <w:pStyle w:val="Legenda"/>
       </w:pPr>
-      <w:bookmarkStart w:id="126" w:name="_Toc386968281"/>
-      <w:r>
-        <w:lastRenderedPageBreak/>
+      <w:bookmarkStart w:id="133" w:name="_Toc386968281"/>
+      <w:r>
         <w:t xml:space="preserve">Figura </w:t>
       </w:r>
       <w:fldSimple w:instr=" SEQ Figura \* ARABIC ">
@@ -19596,7 +19774,7 @@
       <w:r>
         <w:t xml:space="preserve"> - Diagrama de classe Consulta Alunos</w:t>
       </w:r>
-      <w:bookmarkEnd w:id="126"/>
+      <w:bookmarkEnd w:id="133"/>
     </w:p>
     <w:p/>
     <w:p>
@@ -19623,7 +19801,7 @@
                     <a:blip r:embed="rId27">
                       <a:extLst>
                         <a:ext uri="{28A0092B-C50C-407E-A947-70E740481C1C}">
-                          <a14:useLocalDpi xmlns:a14="http://schemas.microsoft.com/office/drawing/2010/main" xmlns:wps="http://schemas.microsoft.com/office/word/2010/wordprocessingShape" xmlns:wpi="http://schemas.microsoft.com/office/word/2010/wordprocessingInk" xmlns:wpg="http://schemas.microsoft.com/office/word/2010/wordprocessingGroup" xmlns:w15="http://schemas.microsoft.com/office/word/2012/wordml" xmlns:w14="http://schemas.microsoft.com/office/word/2010/wordml" xmlns:w="http://schemas.openxmlformats.org/wordprocessingml/2006/main" xmlns:w10="urn:schemas-microsoft-com:office:word" xmlns:wp14="http://schemas.microsoft.com/office/word/2010/wordprocessingDrawing" xmlns:v="urn:schemas-microsoft-com:vml" xmlns:o="urn:schemas-microsoft-com:office:office" xmlns:mc="http://schemas.openxmlformats.org/markup-compatibility/2006" xmlns:wpc="http://schemas.microsoft.com/office/word/2010/wordprocessingCanvas" xmlns="" val="0"/>
+                          <a14:useLocalDpi xmlns="" xmlns:wpc="http://schemas.microsoft.com/office/word/2010/wordprocessingCanvas" xmlns:mc="http://schemas.openxmlformats.org/markup-compatibility/2006" xmlns:o="urn:schemas-microsoft-com:office:office" xmlns:v="urn:schemas-microsoft-com:vml" xmlns:wp14="http://schemas.microsoft.com/office/word/2010/wordprocessingDrawing" xmlns:w10="urn:schemas-microsoft-com:office:word" xmlns:w="http://schemas.openxmlformats.org/wordprocessingml/2006/main" xmlns:w14="http://schemas.microsoft.com/office/word/2010/wordml" xmlns:w15="http://schemas.microsoft.com/office/word/2012/wordml" xmlns:wpg="http://schemas.microsoft.com/office/word/2010/wordprocessingGroup" xmlns:wpi="http://schemas.microsoft.com/office/word/2010/wordprocessingInk" xmlns:wps="http://schemas.microsoft.com/office/word/2010/wordprocessingShape" xmlns:a14="http://schemas.microsoft.com/office/drawing/2010/main" val="0"/>
                         </a:ext>
                       </a:extLst>
                     </a:blip>
@@ -19676,9 +19854,8 @@
       <w:pPr>
         <w:pStyle w:val="Legenda"/>
       </w:pPr>
-      <w:bookmarkStart w:id="127" w:name="_Toc386968282"/>
-      <w:r>
-        <w:lastRenderedPageBreak/>
+      <w:bookmarkStart w:id="134" w:name="_Toc386968282"/>
+      <w:r>
         <w:t xml:space="preserve">Figura </w:t>
       </w:r>
       <w:fldSimple w:instr=" SEQ Figura \* ARABIC ">
@@ -19692,7 +19869,7 @@
       <w:r>
         <w:t xml:space="preserve"> - Diagrama de classe Edita Aluno</w:t>
       </w:r>
-      <w:bookmarkEnd w:id="127"/>
+      <w:bookmarkEnd w:id="134"/>
     </w:p>
     <w:p>
       <w:pPr>
@@ -19726,7 +19903,7 @@
                     <a:blip r:embed="rId28">
                       <a:extLst>
                         <a:ext uri="{28A0092B-C50C-407E-A947-70E740481C1C}">
-                          <a14:useLocalDpi xmlns:a14="http://schemas.microsoft.com/office/drawing/2010/main" xmlns:wps="http://schemas.microsoft.com/office/word/2010/wordprocessingShape" xmlns:wpi="http://schemas.microsoft.com/office/word/2010/wordprocessingInk" xmlns:wpg="http://schemas.microsoft.com/office/word/2010/wordprocessingGroup" xmlns:w15="http://schemas.microsoft.com/office/word/2012/wordml" xmlns:w14="http://schemas.microsoft.com/office/word/2010/wordml" xmlns:w="http://schemas.openxmlformats.org/wordprocessingml/2006/main" xmlns:w10="urn:schemas-microsoft-com:office:word" xmlns:wp14="http://schemas.microsoft.com/office/word/2010/wordprocessingDrawing" xmlns:v="urn:schemas-microsoft-com:vml" xmlns:o="urn:schemas-microsoft-com:office:office" xmlns:mc="http://schemas.openxmlformats.org/markup-compatibility/2006" xmlns:wpc="http://schemas.microsoft.com/office/word/2010/wordprocessingCanvas" xmlns="" val="0"/>
+                          <a14:useLocalDpi xmlns="" xmlns:wpc="http://schemas.microsoft.com/office/word/2010/wordprocessingCanvas" xmlns:mc="http://schemas.openxmlformats.org/markup-compatibility/2006" xmlns:o="urn:schemas-microsoft-com:office:office" xmlns:v="urn:schemas-microsoft-com:vml" xmlns:wp14="http://schemas.microsoft.com/office/word/2010/wordprocessingDrawing" xmlns:w10="urn:schemas-microsoft-com:office:word" xmlns:w="http://schemas.openxmlformats.org/wordprocessingml/2006/main" xmlns:w14="http://schemas.microsoft.com/office/word/2010/wordml" xmlns:w15="http://schemas.microsoft.com/office/word/2012/wordml" xmlns:wpg="http://schemas.microsoft.com/office/word/2010/wordprocessingGroup" xmlns:wpi="http://schemas.microsoft.com/office/word/2010/wordprocessingInk" xmlns:wps="http://schemas.microsoft.com/office/word/2010/wordprocessingShape" xmlns:a14="http://schemas.microsoft.com/office/drawing/2010/main" val="0"/>
                         </a:ext>
                       </a:extLst>
                     </a:blip>
@@ -19767,9 +19944,8 @@
       <w:pPr>
         <w:pStyle w:val="Legenda"/>
       </w:pPr>
-      <w:bookmarkStart w:id="128" w:name="_Toc386968283"/>
-      <w:r>
-        <w:lastRenderedPageBreak/>
+      <w:bookmarkStart w:id="135" w:name="_Toc386968283"/>
+      <w:r>
         <w:t xml:space="preserve">Figura </w:t>
       </w:r>
       <w:fldSimple w:instr=" SEQ Figura \* ARABIC ">
@@ -19783,7 +19959,7 @@
       <w:r>
         <w:t xml:space="preserve"> - Diagrama de classe Cadastra Turma</w:t>
       </w:r>
-      <w:bookmarkEnd w:id="128"/>
+      <w:bookmarkEnd w:id="135"/>
     </w:p>
     <w:p/>
     <w:p>
@@ -19813,7 +19989,7 @@
                     <a:blip r:embed="rId29">
                       <a:extLst>
                         <a:ext uri="{28A0092B-C50C-407E-A947-70E740481C1C}">
-                          <a14:useLocalDpi xmlns:a14="http://schemas.microsoft.com/office/drawing/2010/main" xmlns:wps="http://schemas.microsoft.com/office/word/2010/wordprocessingShape" xmlns:wpi="http://schemas.microsoft.com/office/word/2010/wordprocessingInk" xmlns:wpg="http://schemas.microsoft.com/office/word/2010/wordprocessingGroup" xmlns:w15="http://schemas.microsoft.com/office/word/2012/wordml" xmlns:w14="http://schemas.microsoft.com/office/word/2010/wordml" xmlns:w="http://schemas.openxmlformats.org/wordprocessingml/2006/main" xmlns:w10="urn:schemas-microsoft-com:office:word" xmlns:wp14="http://schemas.microsoft.com/office/word/2010/wordprocessingDrawing" xmlns:v="urn:schemas-microsoft-com:vml" xmlns:o="urn:schemas-microsoft-com:office:office" xmlns:mc="http://schemas.openxmlformats.org/markup-compatibility/2006" xmlns:wpc="http://schemas.microsoft.com/office/word/2010/wordprocessingCanvas" xmlns="" val="0"/>
+                          <a14:useLocalDpi xmlns="" xmlns:wpc="http://schemas.microsoft.com/office/word/2010/wordprocessingCanvas" xmlns:mc="http://schemas.openxmlformats.org/markup-compatibility/2006" xmlns:o="urn:schemas-microsoft-com:office:office" xmlns:v="urn:schemas-microsoft-com:vml" xmlns:wp14="http://schemas.microsoft.com/office/word/2010/wordprocessingDrawing" xmlns:w10="urn:schemas-microsoft-com:office:word" xmlns:w="http://schemas.openxmlformats.org/wordprocessingml/2006/main" xmlns:w14="http://schemas.microsoft.com/office/word/2010/wordml" xmlns:w15="http://schemas.microsoft.com/office/word/2012/wordml" xmlns:wpg="http://schemas.microsoft.com/office/word/2010/wordprocessingGroup" xmlns:wpi="http://schemas.microsoft.com/office/word/2010/wordprocessingInk" xmlns:wps="http://schemas.microsoft.com/office/word/2010/wordprocessingShape" xmlns:a14="http://schemas.microsoft.com/office/drawing/2010/main" val="0"/>
                         </a:ext>
                       </a:extLst>
                     </a:blip>
@@ -19858,9 +20034,8 @@
       <w:pPr>
         <w:pStyle w:val="Legenda"/>
       </w:pPr>
-      <w:bookmarkStart w:id="129" w:name="_Toc386968284"/>
-      <w:r>
-        <w:lastRenderedPageBreak/>
+      <w:bookmarkStart w:id="136" w:name="_Toc386968284"/>
+      <w:r>
         <w:t xml:space="preserve">Figura </w:t>
       </w:r>
       <w:fldSimple w:instr=" SEQ Figura \* ARABIC ">
@@ -19874,7 +20049,7 @@
       <w:r>
         <w:t xml:space="preserve"> - Diagrama de classe Consultar Turmas</w:t>
       </w:r>
-      <w:bookmarkEnd w:id="129"/>
+      <w:bookmarkEnd w:id="136"/>
     </w:p>
     <w:p/>
     <w:p>
@@ -19901,7 +20076,7 @@
                     <a:blip r:embed="rId30">
                       <a:extLst>
                         <a:ext uri="{28A0092B-C50C-407E-A947-70E740481C1C}">
-                          <a14:useLocalDpi xmlns:a14="http://schemas.microsoft.com/office/drawing/2010/main" xmlns:wps="http://schemas.microsoft.com/office/word/2010/wordprocessingShape" xmlns:wpi="http://schemas.microsoft.com/office/word/2010/wordprocessingInk" xmlns:wpg="http://schemas.microsoft.com/office/word/2010/wordprocessingGroup" xmlns:w15="http://schemas.microsoft.com/office/word/2012/wordml" xmlns:w14="http://schemas.microsoft.com/office/word/2010/wordml" xmlns:w="http://schemas.openxmlformats.org/wordprocessingml/2006/main" xmlns:w10="urn:schemas-microsoft-com:office:word" xmlns:wp14="http://schemas.microsoft.com/office/word/2010/wordprocessingDrawing" xmlns:v="urn:schemas-microsoft-com:vml" xmlns:o="urn:schemas-microsoft-com:office:office" xmlns:mc="http://schemas.openxmlformats.org/markup-compatibility/2006" xmlns:wpc="http://schemas.microsoft.com/office/word/2010/wordprocessingCanvas" xmlns="" val